<commit_message>
Notes on McDavid et. al. chapter 3
</commit_message>
<xml_diff>
--- a/Notes/McDavidHuseHawthorn_2013_Program-Evaluation-Performance-Measurement-Ed02.docx
+++ b/Notes/McDavidHuseHawthorn_2013_Program-Evaluation-Performance-Measurement-Ed02.docx
@@ -1,6 +1,6 @@
 
 <file path=word/document.xml><?xml version="1.0" encoding="utf-8"?>
-<w:document xmlns:wpc="http://schemas.microsoft.com/office/word/2010/wordprocessingCanvas" xmlns:mc="http://schemas.openxmlformats.org/markup-compatibility/2006" xmlns:o="urn:schemas-microsoft-com:office:office" xmlns:r="http://schemas.openxmlformats.org/officeDocument/2006/relationships" xmlns:m="http://schemas.openxmlformats.org/officeDocument/2006/math" xmlns:v="urn:schemas-microsoft-com:vml" xmlns:wp14="http://schemas.microsoft.com/office/word/2010/wordprocessingDrawing" xmlns:wp="http://schemas.openxmlformats.org/drawingml/2006/wordprocessingDrawing" xmlns:w10="urn:schemas-microsoft-com:office:word" xmlns:w="http://schemas.openxmlformats.org/wordprocessingml/2006/main" xmlns:w14="http://schemas.microsoft.com/office/word/2010/wordml" xmlns:wpg="http://schemas.microsoft.com/office/word/2010/wordprocessingGroup" xmlns:wpi="http://schemas.microsoft.com/office/word/2010/wordprocessingInk" xmlns:wne="http://schemas.microsoft.com/office/word/2006/wordml" xmlns:wps="http://schemas.microsoft.com/office/word/2010/wordprocessingShape" mc:Ignorable="w14 wp14">
+<w:document xmlns:wpc="http://schemas.microsoft.com/office/word/2010/wordprocessingCanvas" xmlns:cx="http://schemas.microsoft.com/office/drawing/2014/chartex" xmlns:cx1="http://schemas.microsoft.com/office/drawing/2015/9/8/chartex" xmlns:cx2="http://schemas.microsoft.com/office/drawing/2015/10/21/chartex" xmlns:cx3="http://schemas.microsoft.com/office/drawing/2016/5/9/chartex" xmlns:cx4="http://schemas.microsoft.com/office/drawing/2016/5/10/chartex" xmlns:cx5="http://schemas.microsoft.com/office/drawing/2016/5/11/chartex" xmlns:mc="http://schemas.openxmlformats.org/markup-compatibility/2006" xmlns:o="urn:schemas-microsoft-com:office:office" xmlns:r="http://schemas.openxmlformats.org/officeDocument/2006/relationships" xmlns:m="http://schemas.openxmlformats.org/officeDocument/2006/math" xmlns:v="urn:schemas-microsoft-com:vml" xmlns:wp14="http://schemas.microsoft.com/office/word/2010/wordprocessingDrawing" xmlns:wp="http://schemas.openxmlformats.org/drawingml/2006/wordprocessingDrawing" xmlns:w10="urn:schemas-microsoft-com:office:word" xmlns:w="http://schemas.openxmlformats.org/wordprocessingml/2006/main" xmlns:w14="http://schemas.microsoft.com/office/word/2010/wordml" xmlns:w15="http://schemas.microsoft.com/office/word/2012/wordml" xmlns:w16se="http://schemas.microsoft.com/office/word/2015/wordml/symex" xmlns:wpg="http://schemas.microsoft.com/office/word/2010/wordprocessingGroup" xmlns:wpi="http://schemas.microsoft.com/office/word/2010/wordprocessingInk" xmlns:wne="http://schemas.microsoft.com/office/word/2006/wordml" xmlns:wps="http://schemas.microsoft.com/office/word/2010/wordprocessingShape" mc:Ignorable="w14 w15 w16se wp14">
   <w:body>
     <w:p>
       <w:pPr>
@@ -811,13 +811,8 @@
         </w:rPr>
       </w:pPr>
       <w:r>
-        <w:t xml:space="preserve">Are program outcomes greater than program costs, usually expressed in </w:t>
-      </w:r>
-      <w:proofErr w:type="gramStart"/>
-      <w:r>
-        <w:t>dollars.</w:t>
-      </w:r>
-      <w:proofErr w:type="gramEnd"/>
+        <w:t>Are program outcomes greater than program costs, usually expressed in dollars.</w:t>
+      </w:r>
     </w:p>
     <w:p>
       <w:pPr>
@@ -884,15 +879,7 @@
         <w:spacing w:after="0"/>
       </w:pPr>
       <w:r>
-        <w:t xml:space="preserve">i.e., </w:t>
-      </w:r>
-      <w:proofErr w:type="gramStart"/>
-      <w:r>
-        <w:t>Does</w:t>
-      </w:r>
-      <w:proofErr w:type="gramEnd"/>
-      <w:r>
-        <w:t xml:space="preserve"> the program structure make sense?</w:t>
+        <w:t>i.e., Does the program structure make sense?</w:t>
       </w:r>
     </w:p>
     <w:p>
@@ -1602,7 +1589,7 @@
       <w:pPr>
         <w:spacing w:after="0"/>
         <w:sectPr>
-          <w:headerReference w:type="default" r:id="rId8"/>
+          <w:headerReference w:type="default" r:id="rId7"/>
           <w:pgSz w:w="12240" w:h="15840"/>
           <w:pgMar w:top="1440" w:right="1440" w:bottom="1440" w:left="1440" w:header="720" w:footer="720" w:gutter="0"/>
           <w:cols w:space="720"/>
@@ -3199,7 +3186,7 @@
       <w:pPr>
         <w:spacing w:after="0"/>
         <w:sectPr>
-          <w:headerReference w:type="default" r:id="rId9"/>
+          <w:headerReference w:type="default" r:id="rId8"/>
           <w:pgSz w:w="12240" w:h="15840"/>
           <w:pgMar w:top="1440" w:right="1440" w:bottom="1440" w:left="1440" w:header="720" w:footer="720" w:gutter="0"/>
           <w:pgNumType w:start="1"/>
@@ -3364,6 +3351,68 @@
         <w:spacing w:after="0"/>
       </w:pPr>
       <w:r>
+        <w:t xml:space="preserve">All </w:t>
+      </w:r>
+      <w:r>
+        <w:t xml:space="preserve">experimental </w:t>
+      </w:r>
+      <w:r>
+        <w:t xml:space="preserve">research designs are about </w:t>
+      </w:r>
+      <w:r>
+        <w:t xml:space="preserve">external </w:t>
+      </w:r>
+      <w:r>
+        <w:t>comparisons</w:t>
+      </w:r>
+      <w:r>
+        <w:t xml:space="preserve"> that have a control group that does not receive the treatment</w:t>
+      </w:r>
+      <w:r>
+        <w:t>.</w:t>
+      </w:r>
+    </w:p>
+    <w:p>
+      <w:pPr>
+        <w:pStyle w:val="ListParagraph"/>
+        <w:numPr>
+          <w:ilvl w:val="0"/>
+          <w:numId w:val="23"/>
+        </w:numPr>
+        <w:spacing w:after="0"/>
+      </w:pPr>
+      <w:r>
+        <w:t>Implicit research designs focus on comparisons internal to the treatment (e.g., dosage).</w:t>
+      </w:r>
+    </w:p>
+    <w:p>
+      <w:pPr>
+        <w:pStyle w:val="ListParagraph"/>
+        <w:numPr>
+          <w:ilvl w:val="1"/>
+          <w:numId w:val="23"/>
+        </w:numPr>
+        <w:spacing w:after="0"/>
+      </w:pPr>
+      <w:proofErr w:type="gramStart"/>
+      <w:r>
+        <w:t>Also</w:t>
+      </w:r>
+      <w:proofErr w:type="gramEnd"/>
+      <w:r>
+        <w:t xml:space="preserve"> called case studies.</w:t>
+      </w:r>
+    </w:p>
+    <w:p>
+      <w:pPr>
+        <w:pStyle w:val="ListParagraph"/>
+        <w:numPr>
+          <w:ilvl w:val="0"/>
+          <w:numId w:val="23"/>
+        </w:numPr>
+        <w:spacing w:after="0"/>
+      </w:pPr>
+      <w:r>
         <w:t>Four types of validities</w:t>
       </w:r>
     </w:p>
@@ -3572,6 +3621,7 @@
         <w:spacing w:after="0"/>
       </w:pPr>
       <w:r>
+        <w:lastRenderedPageBreak/>
         <w:t>Main linkage is between the program as a whole and the observed outcomes.</w:t>
       </w:r>
     </w:p>
@@ -3598,7 +3648,6 @@
         <w:spacing w:after="0"/>
       </w:pPr>
       <w:r>
-        <w:lastRenderedPageBreak/>
         <w:t>Patched-up research designs consist of several research designs</w:t>
       </w:r>
       <w:r>
@@ -3798,6 +3847,19 @@
     </w:p>
     <w:p>
       <w:pPr>
+        <w:pStyle w:val="ListParagraph"/>
+        <w:numPr>
+          <w:ilvl w:val="0"/>
+          <w:numId w:val="24"/>
+        </w:numPr>
+        <w:spacing w:after="0"/>
+      </w:pPr>
+      <w:r>
+        <w:t>Non-experimental designs DO NOT have explicit comparisons built into them.</w:t>
+      </w:r>
+    </w:p>
+    <w:p>
+      <w:pPr>
         <w:spacing w:after="0"/>
       </w:pPr>
     </w:p>
@@ -4034,6 +4096,7 @@
         <w:spacing w:after="0"/>
       </w:pPr>
       <w:r>
+        <w:lastRenderedPageBreak/>
         <w:t>Construct validity</w:t>
       </w:r>
     </w:p>
@@ -4086,7 +4149,6 @@
         <w:spacing w:after="0"/>
       </w:pPr>
       <w:r>
-        <w:lastRenderedPageBreak/>
         <w:t>External factors coincide with the implementation of a policy or program (history)</w:t>
       </w:r>
     </w:p>
@@ -4198,6 +4260,19 @@
       </w:r>
       <w:r>
         <w:t>validity (selection-based interactions)</w:t>
+      </w:r>
+    </w:p>
+    <w:p>
+      <w:pPr>
+        <w:pStyle w:val="ListParagraph"/>
+        <w:numPr>
+          <w:ilvl w:val="0"/>
+          <w:numId w:val="25"/>
+        </w:numPr>
+        <w:spacing w:after="0"/>
+      </w:pPr>
+      <w:r>
+        <w:t>There can be internal validity problems with the implementation of experiments.</w:t>
       </w:r>
     </w:p>
     <w:p>
@@ -4365,11 +4440,554 @@
         </w:numPr>
         <w:spacing w:after="0"/>
       </w:pPr>
+      <w:r>
+        <w:t>Treatment group communicating with control group (treatment diffusion)</w:t>
+      </w:r>
+    </w:p>
+    <w:p>
+      <w:pPr>
+        <w:pStyle w:val="ListParagraph"/>
+        <w:numPr>
+          <w:ilvl w:val="2"/>
+          <w:numId w:val="25"/>
+        </w:numPr>
+        <w:spacing w:after="0"/>
+      </w:pPr>
+      <w:r>
+        <w:t>Control group receives elements of the treatment to appease them (compensatory equalization)</w:t>
+      </w:r>
+    </w:p>
+    <w:p>
+      <w:pPr>
+        <w:pStyle w:val="ListParagraph"/>
+        <w:numPr>
+          <w:ilvl w:val="2"/>
+          <w:numId w:val="25"/>
+        </w:numPr>
+        <w:spacing w:after="0"/>
+      </w:pPr>
+      <w:r>
+        <w:t>Control group changes behavior to compete with treatment group (compensatory rivalry)</w:t>
+      </w:r>
+    </w:p>
+    <w:p>
+      <w:pPr>
+        <w:pStyle w:val="ListParagraph"/>
+        <w:numPr>
+          <w:ilvl w:val="2"/>
+          <w:numId w:val="25"/>
+        </w:numPr>
+        <w:spacing w:after="0"/>
+      </w:pPr>
+      <w:r>
+        <w:t>Control group changes behavior in a negative manner because of perceive unfairness (resentful demoralization)</w:t>
+      </w:r>
+    </w:p>
+    <w:p>
+      <w:pPr>
+        <w:pStyle w:val="ListParagraph"/>
+        <w:numPr>
+          <w:ilvl w:val="2"/>
+          <w:numId w:val="25"/>
+        </w:numPr>
+        <w:spacing w:after="0"/>
+      </w:pPr>
+      <w:r>
+        <w:lastRenderedPageBreak/>
+        <w:t>Behavior of unit of analysis changes because of knowledge about being part of the evaluation (e.g., Hawthorne effect)</w:t>
+      </w:r>
+    </w:p>
+    <w:p>
+      <w:pPr>
+        <w:spacing w:after="0"/>
+      </w:pPr>
+    </w:p>
+    <w:p>
+      <w:pPr>
+        <w:spacing w:after="0"/>
+      </w:pPr>
+      <w:r>
+        <w:t>External validity</w:t>
+      </w:r>
+    </w:p>
+    <w:p>
+      <w:pPr>
+        <w:pStyle w:val="ListParagraph"/>
+        <w:numPr>
+          <w:ilvl w:val="0"/>
+          <w:numId w:val="26"/>
+        </w:numPr>
+        <w:spacing w:after="0"/>
+      </w:pPr>
+      <w:r>
+        <w:t xml:space="preserve">Factors that limit generalization o fa policy or program. </w:t>
+      </w:r>
+    </w:p>
+    <w:p>
+      <w:pPr>
+        <w:pStyle w:val="ListParagraph"/>
+        <w:numPr>
+          <w:ilvl w:val="1"/>
+          <w:numId w:val="25"/>
+        </w:numPr>
+        <w:spacing w:after="0"/>
+      </w:pPr>
+      <w:r>
+        <w:t>Units of analysis have unique features</w:t>
+      </w:r>
+    </w:p>
+    <w:p>
+      <w:pPr>
+        <w:pStyle w:val="ListParagraph"/>
+        <w:numPr>
+          <w:ilvl w:val="1"/>
+          <w:numId w:val="25"/>
+        </w:numPr>
+        <w:spacing w:after="0"/>
+      </w:pPr>
+      <w:r>
+        <w:t>Treatments have unique features</w:t>
+      </w:r>
+    </w:p>
+    <w:p>
+      <w:pPr>
+        <w:pStyle w:val="ListParagraph"/>
+        <w:numPr>
+          <w:ilvl w:val="1"/>
+          <w:numId w:val="25"/>
+        </w:numPr>
+        <w:spacing w:after="0"/>
+      </w:pPr>
+      <w:r>
+        <w:t>Patterns of outcomes</w:t>
+      </w:r>
+      <w:r>
+        <w:t xml:space="preserve"> (e.g., outcome definitions) are unique to environment</w:t>
+      </w:r>
+    </w:p>
+    <w:p>
+      <w:pPr>
+        <w:pStyle w:val="ListParagraph"/>
+        <w:numPr>
+          <w:ilvl w:val="1"/>
+          <w:numId w:val="25"/>
+        </w:numPr>
+        <w:spacing w:after="0"/>
+      </w:pPr>
+      <w:r>
+        <w:t>Setting has unique features</w:t>
+      </w:r>
+    </w:p>
+    <w:p>
+      <w:pPr>
+        <w:pStyle w:val="ListParagraph"/>
+        <w:numPr>
+          <w:ilvl w:val="1"/>
+          <w:numId w:val="25"/>
+        </w:numPr>
+        <w:spacing w:after="0"/>
+      </w:pPr>
+      <w:r>
+        <w:t>Pre-existing features in the environment influence program implementation and therefore program outcomes (context-dependent mediation)</w:t>
+      </w:r>
+    </w:p>
+    <w:p>
+      <w:pPr>
+        <w:spacing w:after="0"/>
+      </w:pPr>
+    </w:p>
+    <w:p>
+      <w:pPr>
+        <w:spacing w:after="0"/>
+      </w:pPr>
+      <w:r>
+        <w:t>Quasi-Experimental Designs</w:t>
+      </w:r>
+    </w:p>
+    <w:p>
+      <w:pPr>
+        <w:pStyle w:val="ListParagraph"/>
+        <w:numPr>
+          <w:ilvl w:val="0"/>
+          <w:numId w:val="26"/>
+        </w:numPr>
+        <w:spacing w:after="0"/>
+      </w:pPr>
+      <w:r>
+        <w:t>Research designs that DO NOT include random assignment to treatment and control groups.</w:t>
+      </w:r>
+    </w:p>
+    <w:p>
+      <w:pPr>
+        <w:pStyle w:val="ListParagraph"/>
+        <w:numPr>
+          <w:ilvl w:val="1"/>
+          <w:numId w:val="26"/>
+        </w:numPr>
+        <w:spacing w:after="0"/>
+      </w:pPr>
+      <w:r>
+        <w:t>Threats that would have been mitigated by random assignment may be present.</w:t>
+      </w:r>
+    </w:p>
+    <w:p>
+      <w:pPr>
+        <w:pStyle w:val="ListParagraph"/>
+        <w:numPr>
+          <w:ilvl w:val="0"/>
+          <w:numId w:val="26"/>
+        </w:numPr>
+        <w:spacing w:after="0"/>
+      </w:pPr>
+      <w:r>
+        <w:t>Focus on eliminating the most likely (i.e., most plausible) threats to validity.</w:t>
+      </w:r>
+    </w:p>
+    <w:p>
+      <w:pPr>
+        <w:pStyle w:val="ListParagraph"/>
+        <w:numPr>
+          <w:ilvl w:val="0"/>
+          <w:numId w:val="26"/>
+        </w:numPr>
+        <w:spacing w:after="0"/>
+      </w:pPr>
+      <w:r>
+        <w:t>See Table 3.4 on p. 120.</w:t>
+      </w:r>
+    </w:p>
+    <w:p>
+      <w:pPr>
+        <w:pStyle w:val="ListParagraph"/>
+        <w:numPr>
+          <w:ilvl w:val="0"/>
+          <w:numId w:val="26"/>
+        </w:numPr>
+        <w:spacing w:after="0"/>
+      </w:pPr>
+      <w:r>
+        <w:t>Before-after comparisons and comparative time-series can be coupled with statistical analyses, which compensate for selection threats to internal validity.</w:t>
+      </w:r>
+    </w:p>
+    <w:p>
+      <w:pPr>
+        <w:spacing w:after="0"/>
+      </w:pPr>
+    </w:p>
+    <w:p>
+      <w:pPr>
+        <w:spacing w:after="0"/>
+      </w:pPr>
+      <w:r>
+        <w:t>Important Concepts</w:t>
+      </w:r>
+    </w:p>
+    <w:p>
+      <w:pPr>
+        <w:pStyle w:val="ListParagraph"/>
+        <w:numPr>
+          <w:ilvl w:val="0"/>
+          <w:numId w:val="26"/>
+        </w:numPr>
+        <w:spacing w:after="0"/>
+      </w:pPr>
+      <w:r>
+        <w:t xml:space="preserve">Triangulation is reducing the uncertainty of a proposition by generating confirmatory evidence from two or more independent evaluation processes. </w:t>
+      </w:r>
+    </w:p>
+    <w:p>
+      <w:pPr>
+        <w:pStyle w:val="ListParagraph"/>
+        <w:numPr>
+          <w:ilvl w:val="0"/>
+          <w:numId w:val="26"/>
+        </w:numPr>
+        <w:spacing w:after="0"/>
+      </w:pPr>
+      <w:r>
+        <w:t>Counterfactual is what would have happened if a treatment had not been implemented.</w:t>
+      </w:r>
+    </w:p>
+    <w:p>
+      <w:pPr>
+        <w:spacing w:after="0"/>
+      </w:pPr>
+    </w:p>
+    <w:p>
+      <w:pPr>
+        <w:spacing w:after="0"/>
+      </w:pPr>
+      <w:r>
+        <w:t>Testing the Causal Linkages in Program Logic Models</w:t>
+      </w:r>
+    </w:p>
+    <w:p>
+      <w:pPr>
+        <w:pStyle w:val="ListParagraph"/>
+        <w:numPr>
+          <w:ilvl w:val="0"/>
+          <w:numId w:val="27"/>
+        </w:numPr>
+        <w:spacing w:after="0"/>
+      </w:pPr>
+      <w:r>
+        <w:t>Evaluations that isolate causal linkages in program logic models are expensive.</w:t>
+      </w:r>
+    </w:p>
+    <w:p>
+      <w:pPr>
+        <w:pStyle w:val="ListParagraph"/>
+        <w:numPr>
+          <w:ilvl w:val="0"/>
+          <w:numId w:val="27"/>
+        </w:numPr>
+        <w:spacing w:after="0"/>
+      </w:pPr>
+      <w:r>
+        <w:t>Each measure selected for a construct implies a research design.</w:t>
+      </w:r>
+    </w:p>
+    <w:p>
+      <w:pPr>
+        <w:pStyle w:val="ListParagraph"/>
+        <w:numPr>
+          <w:ilvl w:val="0"/>
+          <w:numId w:val="27"/>
+        </w:numPr>
+        <w:spacing w:after="0"/>
+      </w:pPr>
+      <w:r>
+        <w:t>We can measure constructs but usually we cannot test the connections between constructs.</w:t>
+      </w:r>
+    </w:p>
+    <w:p>
+      <w:pPr>
+        <w:pStyle w:val="ListParagraph"/>
+        <w:numPr>
+          <w:ilvl w:val="1"/>
+          <w:numId w:val="27"/>
+        </w:numPr>
+        <w:spacing w:after="0"/>
+      </w:pPr>
+      <w:r>
+        <w:t>Must measure both ends of a linkage.</w:t>
+      </w:r>
+    </w:p>
+    <w:p>
+      <w:pPr>
+        <w:pStyle w:val="ListParagraph"/>
+        <w:numPr>
+          <w:ilvl w:val="1"/>
+          <w:numId w:val="27"/>
+        </w:numPr>
+        <w:spacing w:after="0"/>
+      </w:pPr>
+      <w:r>
+        <w:t>The cause and effect variables must be measured with the same unit of analysis.</w:t>
+      </w:r>
+    </w:p>
+    <w:p>
+      <w:pPr>
+        <w:spacing w:after="0"/>
+      </w:pPr>
+    </w:p>
+    <w:p>
+      <w:pPr>
+        <w:spacing w:after="0"/>
+      </w:pPr>
+      <w:r>
+        <w:t>Research Designs and Performance Measurement</w:t>
+      </w:r>
+    </w:p>
+    <w:p>
+      <w:pPr>
+        <w:pStyle w:val="ListParagraph"/>
+        <w:numPr>
+          <w:ilvl w:val="0"/>
+          <w:numId w:val="28"/>
+        </w:numPr>
+        <w:spacing w:after="0"/>
+      </w:pPr>
+      <w:r>
+        <w:t>Using administrative data</w:t>
+      </w:r>
+    </w:p>
+    <w:p>
+      <w:pPr>
+        <w:pStyle w:val="ListParagraph"/>
+        <w:numPr>
+          <w:ilvl w:val="1"/>
+          <w:numId w:val="28"/>
+        </w:numPr>
+        <w:spacing w:after="0"/>
+      </w:pPr>
+      <w:r>
+        <w:t>Minimizes time</w:t>
+      </w:r>
+    </w:p>
+    <w:p>
+      <w:pPr>
+        <w:pStyle w:val="ListParagraph"/>
+        <w:numPr>
+          <w:ilvl w:val="1"/>
+          <w:numId w:val="28"/>
+        </w:numPr>
+        <w:spacing w:after="0"/>
+      </w:pPr>
+      <w:r>
+        <w:t>Minimizes cost</w:t>
+      </w:r>
+    </w:p>
+    <w:p>
+      <w:pPr>
+        <w:pStyle w:val="ListParagraph"/>
+        <w:numPr>
+          <w:ilvl w:val="1"/>
+          <w:numId w:val="28"/>
+        </w:numPr>
+        <w:spacing w:after="0"/>
+      </w:pPr>
+      <w:r>
+        <w:t>Raises questions about data validity and reliability</w:t>
+      </w:r>
+    </w:p>
+    <w:p>
+      <w:pPr>
+        <w:pStyle w:val="ListParagraph"/>
+        <w:numPr>
+          <w:ilvl w:val="0"/>
+          <w:numId w:val="28"/>
+        </w:numPr>
+        <w:spacing w:after="0"/>
+      </w:pPr>
+      <w:r>
+        <w:t>Output data often available internally to organization</w:t>
+      </w:r>
+    </w:p>
+    <w:p>
+      <w:pPr>
+        <w:pStyle w:val="ListParagraph"/>
+        <w:numPr>
+          <w:ilvl w:val="0"/>
+          <w:numId w:val="28"/>
+        </w:numPr>
+        <w:spacing w:after="0"/>
+      </w:pPr>
+      <w:r>
+        <w:t>Outcome data often requires additional resources</w:t>
+      </w:r>
+    </w:p>
+    <w:p>
+      <w:pPr>
+        <w:pStyle w:val="ListParagraph"/>
+        <w:numPr>
+          <w:ilvl w:val="0"/>
+          <w:numId w:val="28"/>
+        </w:numPr>
+        <w:spacing w:after="0"/>
+      </w:pPr>
+      <w:r>
+        <w:lastRenderedPageBreak/>
+        <w:t>Performance measurement systems</w:t>
+      </w:r>
+    </w:p>
+    <w:p>
+      <w:pPr>
+        <w:pStyle w:val="ListParagraph"/>
+        <w:numPr>
+          <w:ilvl w:val="1"/>
+          <w:numId w:val="28"/>
+        </w:numPr>
+        <w:spacing w:after="0"/>
+      </w:pPr>
+      <w:r>
+        <w:t>Describe observed outcomes</w:t>
+      </w:r>
+    </w:p>
+    <w:p>
+      <w:pPr>
+        <w:pStyle w:val="ListParagraph"/>
+        <w:numPr>
+          <w:ilvl w:val="1"/>
+          <w:numId w:val="28"/>
+        </w:numPr>
+        <w:spacing w:after="0"/>
+      </w:pPr>
+      <w:r>
+        <w:t>Indicate whether observed outcomes are consistent with intended outcomes</w:t>
+      </w:r>
+    </w:p>
+    <w:p>
+      <w:pPr>
+        <w:pStyle w:val="ListParagraph"/>
+        <w:numPr>
+          <w:ilvl w:val="1"/>
+          <w:numId w:val="28"/>
+        </w:numPr>
+        <w:spacing w:after="0"/>
+      </w:pPr>
+      <w:r>
+        <w:t>Usually not enough resources to establish that observed outcomes were the result of program activities</w:t>
+      </w:r>
+    </w:p>
+    <w:p>
+      <w:pPr>
+        <w:pStyle w:val="ListParagraph"/>
+        <w:numPr>
+          <w:ilvl w:val="0"/>
+          <w:numId w:val="28"/>
+        </w:numPr>
+        <w:spacing w:after="0"/>
+      </w:pPr>
+      <w:r>
+        <w:t>Program managers have more control over outputs than outcomes.</w:t>
+      </w:r>
+    </w:p>
+    <w:p>
+      <w:pPr>
+        <w:pStyle w:val="ListParagraph"/>
+        <w:numPr>
+          <w:ilvl w:val="1"/>
+          <w:numId w:val="28"/>
+        </w:numPr>
+        <w:spacing w:after="0"/>
+      </w:pPr>
+      <w:r>
+        <w:t>Typically program managers are less willing to own the observed outcomes.</w:t>
+      </w:r>
+    </w:p>
+    <w:p>
+      <w:pPr>
+        <w:pStyle w:val="ListParagraph"/>
+        <w:numPr>
+          <w:ilvl w:val="0"/>
+          <w:numId w:val="28"/>
+        </w:numPr>
+        <w:spacing w:after="0"/>
+      </w:pPr>
+      <w:r>
+        <w:t>Using performance measures to determine outcomes presumes that causality between outputs and outcomes is established.</w:t>
+      </w:r>
+    </w:p>
+    <w:p>
+      <w:pPr>
+        <w:spacing w:after="0"/>
+      </w:pPr>
       <w:bookmarkStart w:id="0" w:name="_GoBack"/>
       <w:bookmarkEnd w:id="0"/>
     </w:p>
+    <w:p>
+      <w:pPr>
+        <w:spacing w:after="0"/>
+      </w:pPr>
+    </w:p>
+    <w:p>
+      <w:pPr>
+        <w:spacing w:after="0"/>
+      </w:pPr>
+    </w:p>
     <w:sectPr>
-      <w:headerReference w:type="default" r:id="rId10"/>
+      <w:headerReference w:type="default" r:id="rId9"/>
       <w:pgSz w:w="12240" w:h="15840"/>
       <w:pgMar w:top="1440" w:right="1440" w:bottom="1440" w:left="1440" w:header="720" w:footer="720" w:gutter="0"/>
       <w:pgNumType w:start="1"/>
@@ -4381,7 +4999,7 @@
 </file>
 
 <file path=word/endnotes.xml><?xml version="1.0" encoding="utf-8"?>
-<w:endnotes xmlns:wpc="http://schemas.microsoft.com/office/word/2010/wordprocessingCanvas" xmlns:mc="http://schemas.openxmlformats.org/markup-compatibility/2006" xmlns:o="urn:schemas-microsoft-com:office:office" xmlns:r="http://schemas.openxmlformats.org/officeDocument/2006/relationships" xmlns:m="http://schemas.openxmlformats.org/officeDocument/2006/math" xmlns:v="urn:schemas-microsoft-com:vml" xmlns:wp14="http://schemas.microsoft.com/office/word/2010/wordprocessingDrawing" xmlns:wp="http://schemas.openxmlformats.org/drawingml/2006/wordprocessingDrawing" xmlns:w10="urn:schemas-microsoft-com:office:word" xmlns:w="http://schemas.openxmlformats.org/wordprocessingml/2006/main" xmlns:w14="http://schemas.microsoft.com/office/word/2010/wordml" xmlns:wpg="http://schemas.microsoft.com/office/word/2010/wordprocessingGroup" xmlns:wpi="http://schemas.microsoft.com/office/word/2010/wordprocessingInk" xmlns:wne="http://schemas.microsoft.com/office/word/2006/wordml" xmlns:wps="http://schemas.microsoft.com/office/word/2010/wordprocessingShape" mc:Ignorable="w14 wp14">
+<w:endnotes xmlns:wpc="http://schemas.microsoft.com/office/word/2010/wordprocessingCanvas" xmlns:cx="http://schemas.microsoft.com/office/drawing/2014/chartex" xmlns:cx1="http://schemas.microsoft.com/office/drawing/2015/9/8/chartex" xmlns:cx2="http://schemas.microsoft.com/office/drawing/2015/10/21/chartex" xmlns:cx3="http://schemas.microsoft.com/office/drawing/2016/5/9/chartex" xmlns:cx4="http://schemas.microsoft.com/office/drawing/2016/5/10/chartex" xmlns:cx5="http://schemas.microsoft.com/office/drawing/2016/5/11/chartex" xmlns:mc="http://schemas.openxmlformats.org/markup-compatibility/2006" xmlns:o="urn:schemas-microsoft-com:office:office" xmlns:r="http://schemas.openxmlformats.org/officeDocument/2006/relationships" xmlns:m="http://schemas.openxmlformats.org/officeDocument/2006/math" xmlns:v="urn:schemas-microsoft-com:vml" xmlns:wp14="http://schemas.microsoft.com/office/word/2010/wordprocessingDrawing" xmlns:wp="http://schemas.openxmlformats.org/drawingml/2006/wordprocessingDrawing" xmlns:w10="urn:schemas-microsoft-com:office:word" xmlns:w="http://schemas.openxmlformats.org/wordprocessingml/2006/main" xmlns:w14="http://schemas.microsoft.com/office/word/2010/wordml" xmlns:w15="http://schemas.microsoft.com/office/word/2012/wordml" xmlns:w16se="http://schemas.microsoft.com/office/word/2015/wordml/symex" xmlns:wpg="http://schemas.microsoft.com/office/word/2010/wordprocessingGroup" xmlns:wpi="http://schemas.microsoft.com/office/word/2010/wordprocessingInk" xmlns:wne="http://schemas.microsoft.com/office/word/2006/wordml" xmlns:wps="http://schemas.microsoft.com/office/word/2010/wordprocessingShape" mc:Ignorable="w14 w15 w16se wp14">
   <w:endnote w:type="separator" w:id="-1">
     <w:p>
       <w:pPr>
@@ -4406,7 +5024,7 @@
 </file>
 
 <file path=word/footnotes.xml><?xml version="1.0" encoding="utf-8"?>
-<w:footnotes xmlns:wpc="http://schemas.microsoft.com/office/word/2010/wordprocessingCanvas" xmlns:mc="http://schemas.openxmlformats.org/markup-compatibility/2006" xmlns:o="urn:schemas-microsoft-com:office:office" xmlns:r="http://schemas.openxmlformats.org/officeDocument/2006/relationships" xmlns:m="http://schemas.openxmlformats.org/officeDocument/2006/math" xmlns:v="urn:schemas-microsoft-com:vml" xmlns:wp14="http://schemas.microsoft.com/office/word/2010/wordprocessingDrawing" xmlns:wp="http://schemas.openxmlformats.org/drawingml/2006/wordprocessingDrawing" xmlns:w10="urn:schemas-microsoft-com:office:word" xmlns:w="http://schemas.openxmlformats.org/wordprocessingml/2006/main" xmlns:w14="http://schemas.microsoft.com/office/word/2010/wordml" xmlns:wpg="http://schemas.microsoft.com/office/word/2010/wordprocessingGroup" xmlns:wpi="http://schemas.microsoft.com/office/word/2010/wordprocessingInk" xmlns:wne="http://schemas.microsoft.com/office/word/2006/wordml" xmlns:wps="http://schemas.microsoft.com/office/word/2010/wordprocessingShape" mc:Ignorable="w14 wp14">
+<w:footnotes xmlns:wpc="http://schemas.microsoft.com/office/word/2010/wordprocessingCanvas" xmlns:cx="http://schemas.microsoft.com/office/drawing/2014/chartex" xmlns:cx1="http://schemas.microsoft.com/office/drawing/2015/9/8/chartex" xmlns:cx2="http://schemas.microsoft.com/office/drawing/2015/10/21/chartex" xmlns:cx3="http://schemas.microsoft.com/office/drawing/2016/5/9/chartex" xmlns:cx4="http://schemas.microsoft.com/office/drawing/2016/5/10/chartex" xmlns:cx5="http://schemas.microsoft.com/office/drawing/2016/5/11/chartex" xmlns:mc="http://schemas.openxmlformats.org/markup-compatibility/2006" xmlns:o="urn:schemas-microsoft-com:office:office" xmlns:r="http://schemas.openxmlformats.org/officeDocument/2006/relationships" xmlns:m="http://schemas.openxmlformats.org/officeDocument/2006/math" xmlns:v="urn:schemas-microsoft-com:vml" xmlns:wp14="http://schemas.microsoft.com/office/word/2010/wordprocessingDrawing" xmlns:wp="http://schemas.openxmlformats.org/drawingml/2006/wordprocessingDrawing" xmlns:w10="urn:schemas-microsoft-com:office:word" xmlns:w="http://schemas.openxmlformats.org/wordprocessingml/2006/main" xmlns:w14="http://schemas.microsoft.com/office/word/2010/wordml" xmlns:w15="http://schemas.microsoft.com/office/word/2012/wordml" xmlns:w16se="http://schemas.microsoft.com/office/word/2015/wordml/symex" xmlns:wpg="http://schemas.microsoft.com/office/word/2010/wordprocessingGroup" xmlns:wpi="http://schemas.microsoft.com/office/word/2010/wordprocessingInk" xmlns:wne="http://schemas.microsoft.com/office/word/2006/wordml" xmlns:wps="http://schemas.microsoft.com/office/word/2010/wordprocessingShape" mc:Ignorable="w14 w15 w16se wp14">
   <w:footnote w:type="separator" w:id="-1">
     <w:p>
       <w:pPr>
@@ -4431,7 +5049,7 @@
 </file>
 
 <file path=word/header1.xml><?xml version="1.0" encoding="utf-8"?>
-<w:hdr xmlns:wpc="http://schemas.microsoft.com/office/word/2010/wordprocessingCanvas" xmlns:mc="http://schemas.openxmlformats.org/markup-compatibility/2006" xmlns:o="urn:schemas-microsoft-com:office:office" xmlns:r="http://schemas.openxmlformats.org/officeDocument/2006/relationships" xmlns:m="http://schemas.openxmlformats.org/officeDocument/2006/math" xmlns:v="urn:schemas-microsoft-com:vml" xmlns:wp14="http://schemas.microsoft.com/office/word/2010/wordprocessingDrawing" xmlns:wp="http://schemas.openxmlformats.org/drawingml/2006/wordprocessingDrawing" xmlns:w10="urn:schemas-microsoft-com:office:word" xmlns:w="http://schemas.openxmlformats.org/wordprocessingml/2006/main" xmlns:w14="http://schemas.microsoft.com/office/word/2010/wordml" xmlns:wpg="http://schemas.microsoft.com/office/word/2010/wordprocessingGroup" xmlns:wpi="http://schemas.microsoft.com/office/word/2010/wordprocessingInk" xmlns:wne="http://schemas.microsoft.com/office/word/2006/wordml" xmlns:wps="http://schemas.microsoft.com/office/word/2010/wordprocessingShape" mc:Ignorable="w14 wp14">
+<w:hdr xmlns:wpc="http://schemas.microsoft.com/office/word/2010/wordprocessingCanvas" xmlns:cx="http://schemas.microsoft.com/office/drawing/2014/chartex" xmlns:cx1="http://schemas.microsoft.com/office/drawing/2015/9/8/chartex" xmlns:cx2="http://schemas.microsoft.com/office/drawing/2015/10/21/chartex" xmlns:cx3="http://schemas.microsoft.com/office/drawing/2016/5/9/chartex" xmlns:cx4="http://schemas.microsoft.com/office/drawing/2016/5/10/chartex" xmlns:cx5="http://schemas.microsoft.com/office/drawing/2016/5/11/chartex" xmlns:mc="http://schemas.openxmlformats.org/markup-compatibility/2006" xmlns:o="urn:schemas-microsoft-com:office:office" xmlns:r="http://schemas.openxmlformats.org/officeDocument/2006/relationships" xmlns:m="http://schemas.openxmlformats.org/officeDocument/2006/math" xmlns:v="urn:schemas-microsoft-com:vml" xmlns:wp14="http://schemas.microsoft.com/office/word/2010/wordprocessingDrawing" xmlns:wp="http://schemas.openxmlformats.org/drawingml/2006/wordprocessingDrawing" xmlns:w10="urn:schemas-microsoft-com:office:word" xmlns:w="http://schemas.openxmlformats.org/wordprocessingml/2006/main" xmlns:w14="http://schemas.microsoft.com/office/word/2010/wordml" xmlns:w15="http://schemas.microsoft.com/office/word/2012/wordml" xmlns:w16se="http://schemas.microsoft.com/office/word/2015/wordml/symex" xmlns:wpg="http://schemas.microsoft.com/office/word/2010/wordprocessingGroup" xmlns:wpi="http://schemas.microsoft.com/office/word/2010/wordprocessingInk" xmlns:wne="http://schemas.microsoft.com/office/word/2006/wordml" xmlns:wps="http://schemas.microsoft.com/office/word/2010/wordprocessingShape" mc:Ignorable="w14 w15 w16se wp14">
   <w:p>
     <w:pPr>
       <w:pStyle w:val="Header"/>
@@ -4562,7 +5180,7 @@
 </file>
 
 <file path=word/header2.xml><?xml version="1.0" encoding="utf-8"?>
-<w:hdr xmlns:wpc="http://schemas.microsoft.com/office/word/2010/wordprocessingCanvas" xmlns:mc="http://schemas.openxmlformats.org/markup-compatibility/2006" xmlns:o="urn:schemas-microsoft-com:office:office" xmlns:r="http://schemas.openxmlformats.org/officeDocument/2006/relationships" xmlns:m="http://schemas.openxmlformats.org/officeDocument/2006/math" xmlns:v="urn:schemas-microsoft-com:vml" xmlns:wp14="http://schemas.microsoft.com/office/word/2010/wordprocessingDrawing" xmlns:wp="http://schemas.openxmlformats.org/drawingml/2006/wordprocessingDrawing" xmlns:w10="urn:schemas-microsoft-com:office:word" xmlns:w="http://schemas.openxmlformats.org/wordprocessingml/2006/main" xmlns:w14="http://schemas.microsoft.com/office/word/2010/wordml" xmlns:wpg="http://schemas.microsoft.com/office/word/2010/wordprocessingGroup" xmlns:wpi="http://schemas.microsoft.com/office/word/2010/wordprocessingInk" xmlns:wne="http://schemas.microsoft.com/office/word/2006/wordml" xmlns:wps="http://schemas.microsoft.com/office/word/2010/wordprocessingShape" mc:Ignorable="w14 wp14">
+<w:hdr xmlns:wpc="http://schemas.microsoft.com/office/word/2010/wordprocessingCanvas" xmlns:cx="http://schemas.microsoft.com/office/drawing/2014/chartex" xmlns:cx1="http://schemas.microsoft.com/office/drawing/2015/9/8/chartex" xmlns:cx2="http://schemas.microsoft.com/office/drawing/2015/10/21/chartex" xmlns:cx3="http://schemas.microsoft.com/office/drawing/2016/5/9/chartex" xmlns:cx4="http://schemas.microsoft.com/office/drawing/2016/5/10/chartex" xmlns:cx5="http://schemas.microsoft.com/office/drawing/2016/5/11/chartex" xmlns:mc="http://schemas.openxmlformats.org/markup-compatibility/2006" xmlns:o="urn:schemas-microsoft-com:office:office" xmlns:r="http://schemas.openxmlformats.org/officeDocument/2006/relationships" xmlns:m="http://schemas.openxmlformats.org/officeDocument/2006/math" xmlns:v="urn:schemas-microsoft-com:vml" xmlns:wp14="http://schemas.microsoft.com/office/word/2010/wordprocessingDrawing" xmlns:wp="http://schemas.openxmlformats.org/drawingml/2006/wordprocessingDrawing" xmlns:w10="urn:schemas-microsoft-com:office:word" xmlns:w="http://schemas.openxmlformats.org/wordprocessingml/2006/main" xmlns:w14="http://schemas.microsoft.com/office/word/2010/wordml" xmlns:w15="http://schemas.microsoft.com/office/word/2012/wordml" xmlns:w16se="http://schemas.microsoft.com/office/word/2015/wordml/symex" xmlns:wpg="http://schemas.microsoft.com/office/word/2010/wordprocessingGroup" xmlns:wpi="http://schemas.microsoft.com/office/word/2010/wordprocessingInk" xmlns:wne="http://schemas.microsoft.com/office/word/2006/wordml" xmlns:wps="http://schemas.microsoft.com/office/word/2010/wordprocessingShape" mc:Ignorable="w14 w15 w16se wp14">
   <w:p>
     <w:pPr>
       <w:pStyle w:val="Header"/>
@@ -4687,7 +5305,7 @@
 </file>
 
 <file path=word/header3.xml><?xml version="1.0" encoding="utf-8"?>
-<w:hdr xmlns:wpc="http://schemas.microsoft.com/office/word/2010/wordprocessingCanvas" xmlns:mc="http://schemas.openxmlformats.org/markup-compatibility/2006" xmlns:o="urn:schemas-microsoft-com:office:office" xmlns:r="http://schemas.openxmlformats.org/officeDocument/2006/relationships" xmlns:m="http://schemas.openxmlformats.org/officeDocument/2006/math" xmlns:v="urn:schemas-microsoft-com:vml" xmlns:wp14="http://schemas.microsoft.com/office/word/2010/wordprocessingDrawing" xmlns:wp="http://schemas.openxmlformats.org/drawingml/2006/wordprocessingDrawing" xmlns:w10="urn:schemas-microsoft-com:office:word" xmlns:w="http://schemas.openxmlformats.org/wordprocessingml/2006/main" xmlns:w14="http://schemas.microsoft.com/office/word/2010/wordml" xmlns:wpg="http://schemas.microsoft.com/office/word/2010/wordprocessingGroup" xmlns:wpi="http://schemas.microsoft.com/office/word/2010/wordprocessingInk" xmlns:wne="http://schemas.microsoft.com/office/word/2006/wordml" xmlns:wps="http://schemas.microsoft.com/office/word/2010/wordprocessingShape" mc:Ignorable="w14 wp14">
+<w:hdr xmlns:wpc="http://schemas.microsoft.com/office/word/2010/wordprocessingCanvas" xmlns:cx="http://schemas.microsoft.com/office/drawing/2014/chartex" xmlns:cx1="http://schemas.microsoft.com/office/drawing/2015/9/8/chartex" xmlns:cx2="http://schemas.microsoft.com/office/drawing/2015/10/21/chartex" xmlns:cx3="http://schemas.microsoft.com/office/drawing/2016/5/9/chartex" xmlns:cx4="http://schemas.microsoft.com/office/drawing/2016/5/10/chartex" xmlns:cx5="http://schemas.microsoft.com/office/drawing/2016/5/11/chartex" xmlns:mc="http://schemas.openxmlformats.org/markup-compatibility/2006" xmlns:o="urn:schemas-microsoft-com:office:office" xmlns:r="http://schemas.openxmlformats.org/officeDocument/2006/relationships" xmlns:m="http://schemas.openxmlformats.org/officeDocument/2006/math" xmlns:v="urn:schemas-microsoft-com:vml" xmlns:wp14="http://schemas.microsoft.com/office/word/2010/wordprocessingDrawing" xmlns:wp="http://schemas.openxmlformats.org/drawingml/2006/wordprocessingDrawing" xmlns:w10="urn:schemas-microsoft-com:office:word" xmlns:w="http://schemas.openxmlformats.org/wordprocessingml/2006/main" xmlns:w14="http://schemas.microsoft.com/office/word/2010/wordml" xmlns:w15="http://schemas.microsoft.com/office/word/2012/wordml" xmlns:w16se="http://schemas.microsoft.com/office/word/2015/wordml/symex" xmlns:wpg="http://schemas.microsoft.com/office/word/2010/wordprocessingGroup" xmlns:wpi="http://schemas.microsoft.com/office/word/2010/wordprocessingInk" xmlns:wne="http://schemas.microsoft.com/office/word/2006/wordml" xmlns:wps="http://schemas.microsoft.com/office/word/2010/wordprocessingShape" mc:Ignorable="w14 w15 w16se wp14">
   <w:p>
     <w:pPr>
       <w:pStyle w:val="Header"/>
@@ -4760,7 +5378,7 @@
         <w:b/>
         <w:noProof/>
       </w:rPr>
-      <w:t>3</w:t>
+      <w:t>5</w:t>
     </w:r>
     <w:r>
       <w:rPr>
@@ -4794,7 +5412,7 @@
         <w:b/>
         <w:noProof/>
       </w:rPr>
-      <w:t>3</w:t>
+      <w:t>5</w:t>
     </w:r>
     <w:r>
       <w:rPr>
@@ -4812,8 +5430,8 @@
 </file>
 
 <file path=word/numbering.xml><?xml version="1.0" encoding="utf-8"?>
-<w:numbering xmlns:wpc="http://schemas.microsoft.com/office/word/2010/wordprocessingCanvas" xmlns:mc="http://schemas.openxmlformats.org/markup-compatibility/2006" xmlns:o="urn:schemas-microsoft-com:office:office" xmlns:r="http://schemas.openxmlformats.org/officeDocument/2006/relationships" xmlns:m="http://schemas.openxmlformats.org/officeDocument/2006/math" xmlns:v="urn:schemas-microsoft-com:vml" xmlns:wp14="http://schemas.microsoft.com/office/word/2010/wordprocessingDrawing" xmlns:wp="http://schemas.openxmlformats.org/drawingml/2006/wordprocessingDrawing" xmlns:w10="urn:schemas-microsoft-com:office:word" xmlns:w="http://schemas.openxmlformats.org/wordprocessingml/2006/main" xmlns:w14="http://schemas.microsoft.com/office/word/2010/wordml" xmlns:wpg="http://schemas.microsoft.com/office/word/2010/wordprocessingGroup" xmlns:wpi="http://schemas.microsoft.com/office/word/2010/wordprocessingInk" xmlns:wne="http://schemas.microsoft.com/office/word/2006/wordml" xmlns:wps="http://schemas.microsoft.com/office/word/2010/wordprocessingShape" mc:Ignorable="w14 wp14">
-  <w:abstractNum w:abstractNumId="0">
+<w:numbering xmlns:wpc="http://schemas.microsoft.com/office/word/2010/wordprocessingCanvas" xmlns:cx="http://schemas.microsoft.com/office/drawing/2014/chartex" xmlns:cx1="http://schemas.microsoft.com/office/drawing/2015/9/8/chartex" xmlns:cx2="http://schemas.microsoft.com/office/drawing/2015/10/21/chartex" xmlns:cx3="http://schemas.microsoft.com/office/drawing/2016/5/9/chartex" xmlns:cx4="http://schemas.microsoft.com/office/drawing/2016/5/10/chartex" xmlns:cx5="http://schemas.microsoft.com/office/drawing/2016/5/11/chartex" xmlns:mc="http://schemas.openxmlformats.org/markup-compatibility/2006" xmlns:o="urn:schemas-microsoft-com:office:office" xmlns:r="http://schemas.openxmlformats.org/officeDocument/2006/relationships" xmlns:m="http://schemas.openxmlformats.org/officeDocument/2006/math" xmlns:v="urn:schemas-microsoft-com:vml" xmlns:wp14="http://schemas.microsoft.com/office/word/2010/wordprocessingDrawing" xmlns:wp="http://schemas.openxmlformats.org/drawingml/2006/wordprocessingDrawing" xmlns:w10="urn:schemas-microsoft-com:office:word" xmlns:w="http://schemas.openxmlformats.org/wordprocessingml/2006/main" xmlns:w14="http://schemas.microsoft.com/office/word/2010/wordml" xmlns:w15="http://schemas.microsoft.com/office/word/2012/wordml" xmlns:w16se="http://schemas.microsoft.com/office/word/2015/wordml/symex" xmlns:wpg="http://schemas.microsoft.com/office/word/2010/wordprocessingGroup" xmlns:wpi="http://schemas.microsoft.com/office/word/2010/wordprocessingInk" xmlns:wne="http://schemas.microsoft.com/office/word/2006/wordml" xmlns:wps="http://schemas.microsoft.com/office/word/2010/wordprocessingShape" mc:Ignorable="w14 w15 w16se wp14">
+  <w:abstractNum w:abstractNumId="0" w15:restartNumberingAfterBreak="0">
     <w:nsid w:val="017C1828"/>
     <w:multiLevelType w:val="hybridMultilevel"/>
     <w:tmpl w:val="D062E33C"/>
@@ -4926,7 +5544,7 @@
       </w:rPr>
     </w:lvl>
   </w:abstractNum>
-  <w:abstractNum w:abstractNumId="1">
+  <w:abstractNum w:abstractNumId="1" w15:restartNumberingAfterBreak="0">
     <w:nsid w:val="04F54ECC"/>
     <w:multiLevelType w:val="hybridMultilevel"/>
     <w:tmpl w:val="7ACC776C"/>
@@ -5039,7 +5657,7 @@
       </w:rPr>
     </w:lvl>
   </w:abstractNum>
-  <w:abstractNum w:abstractNumId="2">
+  <w:abstractNum w:abstractNumId="2" w15:restartNumberingAfterBreak="0">
     <w:nsid w:val="10F00A62"/>
     <w:multiLevelType w:val="hybridMultilevel"/>
     <w:tmpl w:val="0E6E00C0"/>
@@ -5125,7 +5743,7 @@
       </w:pPr>
     </w:lvl>
   </w:abstractNum>
-  <w:abstractNum w:abstractNumId="3">
+  <w:abstractNum w:abstractNumId="3" w15:restartNumberingAfterBreak="0">
     <w:nsid w:val="14374661"/>
     <w:multiLevelType w:val="hybridMultilevel"/>
     <w:tmpl w:val="E08CE1BA"/>
@@ -5238,7 +5856,7 @@
       </w:rPr>
     </w:lvl>
   </w:abstractNum>
-  <w:abstractNum w:abstractNumId="4">
+  <w:abstractNum w:abstractNumId="4" w15:restartNumberingAfterBreak="0">
     <w:nsid w:val="1A8A5E7A"/>
     <w:multiLevelType w:val="hybridMultilevel"/>
     <w:tmpl w:val="4EC68642"/>
@@ -5351,7 +5969,7 @@
       </w:rPr>
     </w:lvl>
   </w:abstractNum>
-  <w:abstractNum w:abstractNumId="5">
+  <w:abstractNum w:abstractNumId="5" w15:restartNumberingAfterBreak="0">
     <w:nsid w:val="1CF52392"/>
     <w:multiLevelType w:val="hybridMultilevel"/>
     <w:tmpl w:val="9402769C"/>
@@ -5437,7 +6055,7 @@
       </w:pPr>
     </w:lvl>
   </w:abstractNum>
-  <w:abstractNum w:abstractNumId="6">
+  <w:abstractNum w:abstractNumId="6" w15:restartNumberingAfterBreak="0">
     <w:nsid w:val="2255588C"/>
     <w:multiLevelType w:val="hybridMultilevel"/>
     <w:tmpl w:val="8C68D902"/>
@@ -5550,7 +6168,7 @@
       </w:rPr>
     </w:lvl>
   </w:abstractNum>
-  <w:abstractNum w:abstractNumId="7">
+  <w:abstractNum w:abstractNumId="7" w15:restartNumberingAfterBreak="0">
     <w:nsid w:val="23AD6A82"/>
     <w:multiLevelType w:val="hybridMultilevel"/>
     <w:tmpl w:val="F4863B56"/>
@@ -5663,7 +6281,7 @@
       </w:rPr>
     </w:lvl>
   </w:abstractNum>
-  <w:abstractNum w:abstractNumId="8">
+  <w:abstractNum w:abstractNumId="8" w15:restartNumberingAfterBreak="0">
     <w:nsid w:val="303D4038"/>
     <w:multiLevelType w:val="hybridMultilevel"/>
     <w:tmpl w:val="CB0AC46E"/>
@@ -5776,7 +6394,120 @@
       </w:rPr>
     </w:lvl>
   </w:abstractNum>
-  <w:abstractNum w:abstractNumId="9">
+  <w:abstractNum w:abstractNumId="9" w15:restartNumberingAfterBreak="0">
+    <w:nsid w:val="308E7665"/>
+    <w:multiLevelType w:val="hybridMultilevel"/>
+    <w:tmpl w:val="C4081EA8"/>
+    <w:lvl w:ilvl="0" w:tplc="04090001">
+      <w:start w:val="1"/>
+      <w:numFmt w:val="bullet"/>
+      <w:lvlText w:val=""/>
+      <w:lvlJc w:val="left"/>
+      <w:pPr>
+        <w:ind w:left="720" w:hanging="360"/>
+      </w:pPr>
+      <w:rPr>
+        <w:rFonts w:ascii="Symbol" w:hAnsi="Symbol" w:hint="default"/>
+      </w:rPr>
+    </w:lvl>
+    <w:lvl w:ilvl="1" w:tplc="04090003">
+      <w:start w:val="1"/>
+      <w:numFmt w:val="bullet"/>
+      <w:lvlText w:val="o"/>
+      <w:lvlJc w:val="left"/>
+      <w:pPr>
+        <w:ind w:left="1440" w:hanging="360"/>
+      </w:pPr>
+      <w:rPr>
+        <w:rFonts w:ascii="Courier New" w:hAnsi="Courier New" w:cs="Courier New" w:hint="default"/>
+      </w:rPr>
+    </w:lvl>
+    <w:lvl w:ilvl="2" w:tplc="04090005" w:tentative="1">
+      <w:start w:val="1"/>
+      <w:numFmt w:val="bullet"/>
+      <w:lvlText w:val=""/>
+      <w:lvlJc w:val="left"/>
+      <w:pPr>
+        <w:ind w:left="2160" w:hanging="360"/>
+      </w:pPr>
+      <w:rPr>
+        <w:rFonts w:ascii="Wingdings" w:hAnsi="Wingdings" w:hint="default"/>
+      </w:rPr>
+    </w:lvl>
+    <w:lvl w:ilvl="3" w:tplc="04090001" w:tentative="1">
+      <w:start w:val="1"/>
+      <w:numFmt w:val="bullet"/>
+      <w:lvlText w:val=""/>
+      <w:lvlJc w:val="left"/>
+      <w:pPr>
+        <w:ind w:left="2880" w:hanging="360"/>
+      </w:pPr>
+      <w:rPr>
+        <w:rFonts w:ascii="Symbol" w:hAnsi="Symbol" w:hint="default"/>
+      </w:rPr>
+    </w:lvl>
+    <w:lvl w:ilvl="4" w:tplc="04090003" w:tentative="1">
+      <w:start w:val="1"/>
+      <w:numFmt w:val="bullet"/>
+      <w:lvlText w:val="o"/>
+      <w:lvlJc w:val="left"/>
+      <w:pPr>
+        <w:ind w:left="3600" w:hanging="360"/>
+      </w:pPr>
+      <w:rPr>
+        <w:rFonts w:ascii="Courier New" w:hAnsi="Courier New" w:cs="Courier New" w:hint="default"/>
+      </w:rPr>
+    </w:lvl>
+    <w:lvl w:ilvl="5" w:tplc="04090005" w:tentative="1">
+      <w:start w:val="1"/>
+      <w:numFmt w:val="bullet"/>
+      <w:lvlText w:val=""/>
+      <w:lvlJc w:val="left"/>
+      <w:pPr>
+        <w:ind w:left="4320" w:hanging="360"/>
+      </w:pPr>
+      <w:rPr>
+        <w:rFonts w:ascii="Wingdings" w:hAnsi="Wingdings" w:hint="default"/>
+      </w:rPr>
+    </w:lvl>
+    <w:lvl w:ilvl="6" w:tplc="04090001" w:tentative="1">
+      <w:start w:val="1"/>
+      <w:numFmt w:val="bullet"/>
+      <w:lvlText w:val=""/>
+      <w:lvlJc w:val="left"/>
+      <w:pPr>
+        <w:ind w:left="5040" w:hanging="360"/>
+      </w:pPr>
+      <w:rPr>
+        <w:rFonts w:ascii="Symbol" w:hAnsi="Symbol" w:hint="default"/>
+      </w:rPr>
+    </w:lvl>
+    <w:lvl w:ilvl="7" w:tplc="04090003" w:tentative="1">
+      <w:start w:val="1"/>
+      <w:numFmt w:val="bullet"/>
+      <w:lvlText w:val="o"/>
+      <w:lvlJc w:val="left"/>
+      <w:pPr>
+        <w:ind w:left="5760" w:hanging="360"/>
+      </w:pPr>
+      <w:rPr>
+        <w:rFonts w:ascii="Courier New" w:hAnsi="Courier New" w:cs="Courier New" w:hint="default"/>
+      </w:rPr>
+    </w:lvl>
+    <w:lvl w:ilvl="8" w:tplc="04090005" w:tentative="1">
+      <w:start w:val="1"/>
+      <w:numFmt w:val="bullet"/>
+      <w:lvlText w:val=""/>
+      <w:lvlJc w:val="left"/>
+      <w:pPr>
+        <w:ind w:left="6480" w:hanging="360"/>
+      </w:pPr>
+      <w:rPr>
+        <w:rFonts w:ascii="Wingdings" w:hAnsi="Wingdings" w:hint="default"/>
+      </w:rPr>
+    </w:lvl>
+  </w:abstractNum>
+  <w:abstractNum w:abstractNumId="10" w15:restartNumberingAfterBreak="0">
     <w:nsid w:val="3740550F"/>
     <w:multiLevelType w:val="hybridMultilevel"/>
     <w:tmpl w:val="F3B89FEC"/>
@@ -5889,7 +6620,7 @@
       </w:rPr>
     </w:lvl>
   </w:abstractNum>
-  <w:abstractNum w:abstractNumId="10">
+  <w:abstractNum w:abstractNumId="11" w15:restartNumberingAfterBreak="0">
     <w:nsid w:val="3990021C"/>
     <w:multiLevelType w:val="hybridMultilevel"/>
     <w:tmpl w:val="56E88746"/>
@@ -5975,7 +6706,7 @@
       </w:pPr>
     </w:lvl>
   </w:abstractNum>
-  <w:abstractNum w:abstractNumId="11">
+  <w:abstractNum w:abstractNumId="12" w15:restartNumberingAfterBreak="0">
     <w:nsid w:val="3B0F679F"/>
     <w:multiLevelType w:val="hybridMultilevel"/>
     <w:tmpl w:val="14789DD0"/>
@@ -6088,7 +6819,120 @@
       </w:rPr>
     </w:lvl>
   </w:abstractNum>
-  <w:abstractNum w:abstractNumId="12">
+  <w:abstractNum w:abstractNumId="13" w15:restartNumberingAfterBreak="0">
+    <w:nsid w:val="43746F25"/>
+    <w:multiLevelType w:val="hybridMultilevel"/>
+    <w:tmpl w:val="8F9CDFFE"/>
+    <w:lvl w:ilvl="0" w:tplc="04090001">
+      <w:start w:val="1"/>
+      <w:numFmt w:val="bullet"/>
+      <w:lvlText w:val=""/>
+      <w:lvlJc w:val="left"/>
+      <w:pPr>
+        <w:ind w:left="720" w:hanging="360"/>
+      </w:pPr>
+      <w:rPr>
+        <w:rFonts w:ascii="Symbol" w:hAnsi="Symbol" w:hint="default"/>
+      </w:rPr>
+    </w:lvl>
+    <w:lvl w:ilvl="1" w:tplc="04090003">
+      <w:start w:val="1"/>
+      <w:numFmt w:val="bullet"/>
+      <w:lvlText w:val="o"/>
+      <w:lvlJc w:val="left"/>
+      <w:pPr>
+        <w:ind w:left="1440" w:hanging="360"/>
+      </w:pPr>
+      <w:rPr>
+        <w:rFonts w:ascii="Courier New" w:hAnsi="Courier New" w:cs="Courier New" w:hint="default"/>
+      </w:rPr>
+    </w:lvl>
+    <w:lvl w:ilvl="2" w:tplc="04090005" w:tentative="1">
+      <w:start w:val="1"/>
+      <w:numFmt w:val="bullet"/>
+      <w:lvlText w:val=""/>
+      <w:lvlJc w:val="left"/>
+      <w:pPr>
+        <w:ind w:left="2160" w:hanging="360"/>
+      </w:pPr>
+      <w:rPr>
+        <w:rFonts w:ascii="Wingdings" w:hAnsi="Wingdings" w:hint="default"/>
+      </w:rPr>
+    </w:lvl>
+    <w:lvl w:ilvl="3" w:tplc="04090001" w:tentative="1">
+      <w:start w:val="1"/>
+      <w:numFmt w:val="bullet"/>
+      <w:lvlText w:val=""/>
+      <w:lvlJc w:val="left"/>
+      <w:pPr>
+        <w:ind w:left="2880" w:hanging="360"/>
+      </w:pPr>
+      <w:rPr>
+        <w:rFonts w:ascii="Symbol" w:hAnsi="Symbol" w:hint="default"/>
+      </w:rPr>
+    </w:lvl>
+    <w:lvl w:ilvl="4" w:tplc="04090003" w:tentative="1">
+      <w:start w:val="1"/>
+      <w:numFmt w:val="bullet"/>
+      <w:lvlText w:val="o"/>
+      <w:lvlJc w:val="left"/>
+      <w:pPr>
+        <w:ind w:left="3600" w:hanging="360"/>
+      </w:pPr>
+      <w:rPr>
+        <w:rFonts w:ascii="Courier New" w:hAnsi="Courier New" w:cs="Courier New" w:hint="default"/>
+      </w:rPr>
+    </w:lvl>
+    <w:lvl w:ilvl="5" w:tplc="04090005" w:tentative="1">
+      <w:start w:val="1"/>
+      <w:numFmt w:val="bullet"/>
+      <w:lvlText w:val=""/>
+      <w:lvlJc w:val="left"/>
+      <w:pPr>
+        <w:ind w:left="4320" w:hanging="360"/>
+      </w:pPr>
+      <w:rPr>
+        <w:rFonts w:ascii="Wingdings" w:hAnsi="Wingdings" w:hint="default"/>
+      </w:rPr>
+    </w:lvl>
+    <w:lvl w:ilvl="6" w:tplc="04090001" w:tentative="1">
+      <w:start w:val="1"/>
+      <w:numFmt w:val="bullet"/>
+      <w:lvlText w:val=""/>
+      <w:lvlJc w:val="left"/>
+      <w:pPr>
+        <w:ind w:left="5040" w:hanging="360"/>
+      </w:pPr>
+      <w:rPr>
+        <w:rFonts w:ascii="Symbol" w:hAnsi="Symbol" w:hint="default"/>
+      </w:rPr>
+    </w:lvl>
+    <w:lvl w:ilvl="7" w:tplc="04090003" w:tentative="1">
+      <w:start w:val="1"/>
+      <w:numFmt w:val="bullet"/>
+      <w:lvlText w:val="o"/>
+      <w:lvlJc w:val="left"/>
+      <w:pPr>
+        <w:ind w:left="5760" w:hanging="360"/>
+      </w:pPr>
+      <w:rPr>
+        <w:rFonts w:ascii="Courier New" w:hAnsi="Courier New" w:cs="Courier New" w:hint="default"/>
+      </w:rPr>
+    </w:lvl>
+    <w:lvl w:ilvl="8" w:tplc="04090005" w:tentative="1">
+      <w:start w:val="1"/>
+      <w:numFmt w:val="bullet"/>
+      <w:lvlText w:val=""/>
+      <w:lvlJc w:val="left"/>
+      <w:pPr>
+        <w:ind w:left="6480" w:hanging="360"/>
+      </w:pPr>
+      <w:rPr>
+        <w:rFonts w:ascii="Wingdings" w:hAnsi="Wingdings" w:hint="default"/>
+      </w:rPr>
+    </w:lvl>
+  </w:abstractNum>
+  <w:abstractNum w:abstractNumId="14" w15:restartNumberingAfterBreak="0">
     <w:nsid w:val="460562D3"/>
     <w:multiLevelType w:val="hybridMultilevel"/>
     <w:tmpl w:val="16D8A524"/>
@@ -6201,7 +7045,7 @@
       </w:rPr>
     </w:lvl>
   </w:abstractNum>
-  <w:abstractNum w:abstractNumId="13">
+  <w:abstractNum w:abstractNumId="15" w15:restartNumberingAfterBreak="0">
     <w:nsid w:val="4AB07E89"/>
     <w:multiLevelType w:val="hybridMultilevel"/>
     <w:tmpl w:val="41944D58"/>
@@ -6314,7 +7158,7 @@
       </w:rPr>
     </w:lvl>
   </w:abstractNum>
-  <w:abstractNum w:abstractNumId="14">
+  <w:abstractNum w:abstractNumId="16" w15:restartNumberingAfterBreak="0">
     <w:nsid w:val="4DB4487E"/>
     <w:multiLevelType w:val="hybridMultilevel"/>
     <w:tmpl w:val="A14C51C6"/>
@@ -6427,7 +7271,7 @@
       </w:rPr>
     </w:lvl>
   </w:abstractNum>
-  <w:abstractNum w:abstractNumId="15">
+  <w:abstractNum w:abstractNumId="17" w15:restartNumberingAfterBreak="0">
     <w:nsid w:val="55015E07"/>
     <w:multiLevelType w:val="hybridMultilevel"/>
     <w:tmpl w:val="F4B083B2"/>
@@ -6540,7 +7384,7 @@
       </w:rPr>
     </w:lvl>
   </w:abstractNum>
-  <w:abstractNum w:abstractNumId="16">
+  <w:abstractNum w:abstractNumId="18" w15:restartNumberingAfterBreak="0">
     <w:nsid w:val="56042CE4"/>
     <w:multiLevelType w:val="hybridMultilevel"/>
     <w:tmpl w:val="C2FE28F6"/>
@@ -6653,7 +7497,120 @@
       </w:rPr>
     </w:lvl>
   </w:abstractNum>
-  <w:abstractNum w:abstractNumId="17">
+  <w:abstractNum w:abstractNumId="19" w15:restartNumberingAfterBreak="0">
+    <w:nsid w:val="591D6E23"/>
+    <w:multiLevelType w:val="hybridMultilevel"/>
+    <w:tmpl w:val="F854444E"/>
+    <w:lvl w:ilvl="0" w:tplc="04090001">
+      <w:start w:val="1"/>
+      <w:numFmt w:val="bullet"/>
+      <w:lvlText w:val=""/>
+      <w:lvlJc w:val="left"/>
+      <w:pPr>
+        <w:ind w:left="720" w:hanging="360"/>
+      </w:pPr>
+      <w:rPr>
+        <w:rFonts w:ascii="Symbol" w:hAnsi="Symbol" w:hint="default"/>
+      </w:rPr>
+    </w:lvl>
+    <w:lvl w:ilvl="1" w:tplc="04090003">
+      <w:start w:val="1"/>
+      <w:numFmt w:val="bullet"/>
+      <w:lvlText w:val="o"/>
+      <w:lvlJc w:val="left"/>
+      <w:pPr>
+        <w:ind w:left="1440" w:hanging="360"/>
+      </w:pPr>
+      <w:rPr>
+        <w:rFonts w:ascii="Courier New" w:hAnsi="Courier New" w:cs="Courier New" w:hint="default"/>
+      </w:rPr>
+    </w:lvl>
+    <w:lvl w:ilvl="2" w:tplc="04090005" w:tentative="1">
+      <w:start w:val="1"/>
+      <w:numFmt w:val="bullet"/>
+      <w:lvlText w:val=""/>
+      <w:lvlJc w:val="left"/>
+      <w:pPr>
+        <w:ind w:left="2160" w:hanging="360"/>
+      </w:pPr>
+      <w:rPr>
+        <w:rFonts w:ascii="Wingdings" w:hAnsi="Wingdings" w:hint="default"/>
+      </w:rPr>
+    </w:lvl>
+    <w:lvl w:ilvl="3" w:tplc="04090001" w:tentative="1">
+      <w:start w:val="1"/>
+      <w:numFmt w:val="bullet"/>
+      <w:lvlText w:val=""/>
+      <w:lvlJc w:val="left"/>
+      <w:pPr>
+        <w:ind w:left="2880" w:hanging="360"/>
+      </w:pPr>
+      <w:rPr>
+        <w:rFonts w:ascii="Symbol" w:hAnsi="Symbol" w:hint="default"/>
+      </w:rPr>
+    </w:lvl>
+    <w:lvl w:ilvl="4" w:tplc="04090003" w:tentative="1">
+      <w:start w:val="1"/>
+      <w:numFmt w:val="bullet"/>
+      <w:lvlText w:val="o"/>
+      <w:lvlJc w:val="left"/>
+      <w:pPr>
+        <w:ind w:left="3600" w:hanging="360"/>
+      </w:pPr>
+      <w:rPr>
+        <w:rFonts w:ascii="Courier New" w:hAnsi="Courier New" w:cs="Courier New" w:hint="default"/>
+      </w:rPr>
+    </w:lvl>
+    <w:lvl w:ilvl="5" w:tplc="04090005" w:tentative="1">
+      <w:start w:val="1"/>
+      <w:numFmt w:val="bullet"/>
+      <w:lvlText w:val=""/>
+      <w:lvlJc w:val="left"/>
+      <w:pPr>
+        <w:ind w:left="4320" w:hanging="360"/>
+      </w:pPr>
+      <w:rPr>
+        <w:rFonts w:ascii="Wingdings" w:hAnsi="Wingdings" w:hint="default"/>
+      </w:rPr>
+    </w:lvl>
+    <w:lvl w:ilvl="6" w:tplc="04090001" w:tentative="1">
+      <w:start w:val="1"/>
+      <w:numFmt w:val="bullet"/>
+      <w:lvlText w:val=""/>
+      <w:lvlJc w:val="left"/>
+      <w:pPr>
+        <w:ind w:left="5040" w:hanging="360"/>
+      </w:pPr>
+      <w:rPr>
+        <w:rFonts w:ascii="Symbol" w:hAnsi="Symbol" w:hint="default"/>
+      </w:rPr>
+    </w:lvl>
+    <w:lvl w:ilvl="7" w:tplc="04090003" w:tentative="1">
+      <w:start w:val="1"/>
+      <w:numFmt w:val="bullet"/>
+      <w:lvlText w:val="o"/>
+      <w:lvlJc w:val="left"/>
+      <w:pPr>
+        <w:ind w:left="5760" w:hanging="360"/>
+      </w:pPr>
+      <w:rPr>
+        <w:rFonts w:ascii="Courier New" w:hAnsi="Courier New" w:cs="Courier New" w:hint="default"/>
+      </w:rPr>
+    </w:lvl>
+    <w:lvl w:ilvl="8" w:tplc="04090005" w:tentative="1">
+      <w:start w:val="1"/>
+      <w:numFmt w:val="bullet"/>
+      <w:lvlText w:val=""/>
+      <w:lvlJc w:val="left"/>
+      <w:pPr>
+        <w:ind w:left="6480" w:hanging="360"/>
+      </w:pPr>
+      <w:rPr>
+        <w:rFonts w:ascii="Wingdings" w:hAnsi="Wingdings" w:hint="default"/>
+      </w:rPr>
+    </w:lvl>
+  </w:abstractNum>
+  <w:abstractNum w:abstractNumId="20" w15:restartNumberingAfterBreak="0">
     <w:nsid w:val="5B663028"/>
     <w:multiLevelType w:val="hybridMultilevel"/>
     <w:tmpl w:val="6410567E"/>
@@ -6766,7 +7723,7 @@
       </w:rPr>
     </w:lvl>
   </w:abstractNum>
-  <w:abstractNum w:abstractNumId="18">
+  <w:abstractNum w:abstractNumId="21" w15:restartNumberingAfterBreak="0">
     <w:nsid w:val="5CE346AE"/>
     <w:multiLevelType w:val="hybridMultilevel"/>
     <w:tmpl w:val="94BEBEF0"/>
@@ -6879,7 +7836,7 @@
       </w:rPr>
     </w:lvl>
   </w:abstractNum>
-  <w:abstractNum w:abstractNumId="19">
+  <w:abstractNum w:abstractNumId="22" w15:restartNumberingAfterBreak="0">
     <w:nsid w:val="607F2D5E"/>
     <w:multiLevelType w:val="hybridMultilevel"/>
     <w:tmpl w:val="3E14D858"/>
@@ -6992,7 +7949,7 @@
       </w:rPr>
     </w:lvl>
   </w:abstractNum>
-  <w:abstractNum w:abstractNumId="20">
+  <w:abstractNum w:abstractNumId="23" w15:restartNumberingAfterBreak="0">
     <w:nsid w:val="612808FC"/>
     <w:multiLevelType w:val="hybridMultilevel"/>
     <w:tmpl w:val="D166B3F4"/>
@@ -7105,7 +8062,7 @@
       </w:rPr>
     </w:lvl>
   </w:abstractNum>
-  <w:abstractNum w:abstractNumId="21">
+  <w:abstractNum w:abstractNumId="24" w15:restartNumberingAfterBreak="0">
     <w:nsid w:val="6415392A"/>
     <w:multiLevelType w:val="hybridMultilevel"/>
     <w:tmpl w:val="6C22DFCE"/>
@@ -7191,7 +8148,7 @@
       </w:pPr>
     </w:lvl>
   </w:abstractNum>
-  <w:abstractNum w:abstractNumId="22">
+  <w:abstractNum w:abstractNumId="25" w15:restartNumberingAfterBreak="0">
     <w:nsid w:val="6CF13965"/>
     <w:multiLevelType w:val="hybridMultilevel"/>
     <w:tmpl w:val="2108B442"/>
@@ -7304,10 +8261,10 @@
       </w:rPr>
     </w:lvl>
   </w:abstractNum>
-  <w:abstractNum w:abstractNumId="23">
+  <w:abstractNum w:abstractNumId="26" w15:restartNumberingAfterBreak="0">
     <w:nsid w:val="71EC440C"/>
     <w:multiLevelType w:val="hybridMultilevel"/>
-    <w:tmpl w:val="C6321B86"/>
+    <w:tmpl w:val="384043B8"/>
     <w:lvl w:ilvl="0" w:tplc="04090001">
       <w:start w:val="1"/>
       <w:numFmt w:val="bullet"/>
@@ -7417,7 +8374,7 @@
       </w:rPr>
     </w:lvl>
   </w:abstractNum>
-  <w:abstractNum w:abstractNumId="24">
+  <w:abstractNum w:abstractNumId="27" w15:restartNumberingAfterBreak="0">
     <w:nsid w:val="799A5B45"/>
     <w:multiLevelType w:val="hybridMultilevel"/>
     <w:tmpl w:val="85023A70"/>
@@ -7534,31 +8491,31 @@
     <w:abstractNumId w:val="4"/>
   </w:num>
   <w:num w:numId="2">
-    <w:abstractNumId w:val="10"/>
+    <w:abstractNumId w:val="11"/>
   </w:num>
   <w:num w:numId="3">
-    <w:abstractNumId w:val="13"/>
+    <w:abstractNumId w:val="15"/>
   </w:num>
   <w:num w:numId="4">
     <w:abstractNumId w:val="0"/>
   </w:num>
   <w:num w:numId="5">
-    <w:abstractNumId w:val="20"/>
+    <w:abstractNumId w:val="23"/>
   </w:num>
   <w:num w:numId="6">
-    <w:abstractNumId w:val="18"/>
+    <w:abstractNumId w:val="21"/>
   </w:num>
   <w:num w:numId="7">
-    <w:abstractNumId w:val="14"/>
+    <w:abstractNumId w:val="16"/>
   </w:num>
   <w:num w:numId="8">
-    <w:abstractNumId w:val="17"/>
+    <w:abstractNumId w:val="20"/>
   </w:num>
   <w:num w:numId="9">
     <w:abstractNumId w:val="6"/>
   </w:num>
   <w:num w:numId="10">
-    <w:abstractNumId w:val="21"/>
+    <w:abstractNumId w:val="24"/>
   </w:num>
   <w:num w:numId="11">
     <w:abstractNumId w:val="3"/>
@@ -7567,31 +8524,31 @@
     <w:abstractNumId w:val="2"/>
   </w:num>
   <w:num w:numId="13">
-    <w:abstractNumId w:val="9"/>
+    <w:abstractNumId w:val="10"/>
   </w:num>
   <w:num w:numId="14">
-    <w:abstractNumId w:val="12"/>
+    <w:abstractNumId w:val="14"/>
   </w:num>
   <w:num w:numId="15">
     <w:abstractNumId w:val="1"/>
   </w:num>
   <w:num w:numId="16">
-    <w:abstractNumId w:val="15"/>
+    <w:abstractNumId w:val="17"/>
   </w:num>
   <w:num w:numId="17">
-    <w:abstractNumId w:val="24"/>
+    <w:abstractNumId w:val="27"/>
   </w:num>
   <w:num w:numId="18">
-    <w:abstractNumId w:val="11"/>
+    <w:abstractNumId w:val="12"/>
   </w:num>
   <w:num w:numId="19">
     <w:abstractNumId w:val="7"/>
   </w:num>
   <w:num w:numId="20">
-    <w:abstractNumId w:val="16"/>
+    <w:abstractNumId w:val="18"/>
   </w:num>
   <w:num w:numId="21">
-    <w:abstractNumId w:val="19"/>
+    <w:abstractNumId w:val="22"/>
   </w:num>
   <w:num w:numId="22">
     <w:abstractNumId w:val="5"/>
@@ -7600,16 +8557,25 @@
     <w:abstractNumId w:val="8"/>
   </w:num>
   <w:num w:numId="24">
-    <w:abstractNumId w:val="22"/>
+    <w:abstractNumId w:val="25"/>
   </w:num>
   <w:num w:numId="25">
-    <w:abstractNumId w:val="23"/>
+    <w:abstractNumId w:val="26"/>
+  </w:num>
+  <w:num w:numId="26">
+    <w:abstractNumId w:val="13"/>
+  </w:num>
+  <w:num w:numId="27">
+    <w:abstractNumId w:val="9"/>
+  </w:num>
+  <w:num w:numId="28">
+    <w:abstractNumId w:val="19"/>
   </w:num>
 </w:numbering>
 </file>
 
 <file path=word/styles.xml><?xml version="1.0" encoding="utf-8"?>
-<w:styles xmlns:mc="http://schemas.openxmlformats.org/markup-compatibility/2006" xmlns:r="http://schemas.openxmlformats.org/officeDocument/2006/relationships" xmlns:w="http://schemas.openxmlformats.org/wordprocessingml/2006/main" xmlns:w14="http://schemas.microsoft.com/office/word/2010/wordml" mc:Ignorable="w14">
+<w:styles xmlns:mc="http://schemas.openxmlformats.org/markup-compatibility/2006" xmlns:r="http://schemas.openxmlformats.org/officeDocument/2006/relationships" xmlns:w="http://schemas.openxmlformats.org/wordprocessingml/2006/main" xmlns:w14="http://schemas.microsoft.com/office/word/2010/wordml" xmlns:w15="http://schemas.microsoft.com/office/word/2012/wordml" xmlns:w16se="http://schemas.microsoft.com/office/word/2015/wordml/symex" mc:Ignorable="w14 w15 w16se">
   <w:docDefaults>
     <w:rPrDefault>
       <w:rPr>
@@ -7625,389 +8591,381 @@
       </w:pPr>
     </w:pPrDefault>
   </w:docDefaults>
-  <w:latentStyles w:defLockedState="0" w:defUIPriority="99" w:defSemiHidden="1" w:defUnhideWhenUsed="1" w:defQFormat="0" w:count="267">
-    <w:lsdException w:name="Normal" w:semiHidden="0" w:uiPriority="0" w:unhideWhenUsed="0" w:qFormat="1"/>
-    <w:lsdException w:name="heading 1" w:semiHidden="0" w:uiPriority="9" w:unhideWhenUsed="0" w:qFormat="1"/>
-    <w:lsdException w:name="heading 2" w:uiPriority="9" w:qFormat="1"/>
-    <w:lsdException w:name="heading 3" w:uiPriority="9" w:qFormat="1"/>
-    <w:lsdException w:name="heading 4" w:uiPriority="9" w:qFormat="1"/>
-    <w:lsdException w:name="heading 5" w:uiPriority="9" w:qFormat="1"/>
-    <w:lsdException w:name="heading 6" w:uiPriority="9" w:qFormat="1"/>
-    <w:lsdException w:name="heading 7" w:uiPriority="9" w:qFormat="1"/>
-    <w:lsdException w:name="heading 8" w:uiPriority="9" w:qFormat="1"/>
-    <w:lsdException w:name="heading 9" w:uiPriority="9" w:qFormat="1"/>
-    <w:lsdException w:name="toc 1" w:uiPriority="39"/>
-    <w:lsdException w:name="toc 2" w:uiPriority="39"/>
-    <w:lsdException w:name="toc 3" w:uiPriority="39"/>
-    <w:lsdException w:name="toc 4" w:uiPriority="39"/>
-    <w:lsdException w:name="toc 5" w:uiPriority="39"/>
-    <w:lsdException w:name="toc 6" w:uiPriority="39"/>
-    <w:lsdException w:name="toc 7" w:uiPriority="39"/>
-    <w:lsdException w:name="toc 8" w:uiPriority="39"/>
-    <w:lsdException w:name="toc 9" w:uiPriority="39"/>
-    <w:lsdException w:name="caption" w:uiPriority="35" w:qFormat="1"/>
-    <w:lsdException w:name="Title" w:semiHidden="0" w:uiPriority="10" w:unhideWhenUsed="0" w:qFormat="1"/>
-    <w:lsdException w:name="Default Paragraph Font" w:uiPriority="1"/>
-    <w:lsdException w:name="Subtitle" w:semiHidden="0" w:uiPriority="11" w:unhideWhenUsed="0" w:qFormat="1"/>
-    <w:lsdException w:name="Strong" w:semiHidden="0" w:uiPriority="22" w:unhideWhenUsed="0" w:qFormat="1"/>
-    <w:lsdException w:name="Emphasis" w:semiHidden="0" w:uiPriority="20" w:unhideWhenUsed="0" w:qFormat="1"/>
-    <w:lsdException w:name="Table Grid" w:semiHidden="0" w:uiPriority="59" w:unhideWhenUsed="0"/>
-    <w:lsdException w:name="Placeholder Text" w:unhideWhenUsed="0"/>
-    <w:lsdException w:name="No Spacing" w:semiHidden="0" w:uiPriority="1" w:unhideWhenUsed="0" w:qFormat="1"/>
-    <w:lsdException w:name="Light Shading" w:semiHidden="0" w:uiPriority="60" w:unhideWhenUsed="0"/>
-    <w:lsdException w:name="Light List" w:semiHidden="0" w:uiPriority="61" w:unhideWhenUsed="0"/>
-    <w:lsdException w:name="Light Grid" w:semiHidden="0" w:uiPriority="62" w:unhideWhenUsed="0"/>
-    <w:lsdException w:name="Medium Shading 1" w:semiHidden="0" w:uiPriority="63" w:unhideWhenUsed="0"/>
-    <w:lsdException w:name="Medium Shading 2" w:semiHidden="0" w:uiPriority="64" w:unhideWhenUsed="0"/>
-    <w:lsdException w:name="Medium List 1" w:semiHidden="0" w:uiPriority="65" w:unhideWhenUsed="0"/>
-    <w:lsdException w:name="Medium List 2" w:semiHidden="0" w:uiPriority="66" w:unhideWhenUsed="0"/>
-    <w:lsdException w:name="Medium Grid 1" w:semiHidden="0" w:uiPriority="67" w:unhideWhenUsed="0"/>
-    <w:lsdException w:name="Medium Grid 2" w:semiHidden="0" w:uiPriority="68" w:unhideWhenUsed="0"/>
-    <w:lsdException w:name="Medium Grid 3" w:semiHidden="0" w:uiPriority="69" w:unhideWhenUsed="0"/>
-    <w:lsdException w:name="Dark List" w:semiHidden="0" w:uiPriority="70" w:unhideWhenUsed="0"/>
-    <w:lsdException w:name="Colorful Shading" w:semiHidden="0" w:uiPriority="71" w:unhideWhenUsed="0"/>
-    <w:lsdException w:name="Colorful List" w:semiHidden="0" w:uiPriority="72" w:unhideWhenUsed="0"/>
-    <w:lsdException w:name="Colorful Grid" w:semiHidden="0" w:uiPriority="73" w:unhideWhenUsed="0"/>
-    <w:lsdException w:name="Light Shading Accent 1" w:semiHidden="0" w:uiPriority="60" w:unhideWhenUsed="0"/>
-    <w:lsdException w:name="Light List Accent 1" w:semiHidden="0" w:uiPriority="61" w:unhideWhenUsed="0"/>
-    <w:lsdException w:name="Light Grid Accent 1" w:semiHidden="0" w:uiPriority="62" w:unhideWhenUsed="0"/>
-    <w:lsdException w:name="Medium Shading 1 Accent 1" w:semiHidden="0" w:uiPriority="63" w:unhideWhenUsed="0"/>
-    <w:lsdException w:name="Medium Shading 2 Accent 1" w:semiHidden="0" w:uiPriority="64" w:unhideWhenUsed="0"/>
-    <w:lsdException w:name="Medium List 1 Accent 1" w:semiHidden="0" w:uiPriority="65" w:unhideWhenUsed="0"/>
-    <w:lsdException w:name="Revision" w:unhideWhenUsed="0"/>
-    <w:lsdException w:name="List Paragraph" w:semiHidden="0" w:uiPriority="34" w:unhideWhenUsed="0" w:qFormat="1"/>
-    <w:lsdException w:name="Quote" w:semiHidden="0" w:uiPriority="29" w:unhideWhenUsed="0" w:qFormat="1"/>
-    <w:lsdException w:name="Intense Quote" w:semiHidden="0" w:uiPriority="30" w:unhideWhenUsed="0" w:qFormat="1"/>
-    <w:lsdException w:name="Medium List 2 Accent 1" w:semiHidden="0" w:uiPriority="66" w:unhideWhenUsed="0"/>
-    <w:lsdException w:name="Medium Grid 1 Accent 1" w:semiHidden="0" w:uiPriority="67" w:unhideWhenUsed="0"/>
-    <w:lsdException w:name="Medium Grid 2 Accent 1" w:semiHidden="0" w:uiPriority="68" w:unhideWhenUsed="0"/>
-    <w:lsdException w:name="Medium Grid 3 Accent 1" w:semiHidden="0" w:uiPriority="69" w:unhideWhenUsed="0"/>
-    <w:lsdException w:name="Dark List Accent 1" w:semiHidden="0" w:uiPriority="70" w:unhideWhenUsed="0"/>
-    <w:lsdException w:name="Colorful Shading Accent 1" w:semiHidden="0" w:uiPriority="71" w:unhideWhenUsed="0"/>
-    <w:lsdException w:name="Colorful List Accent 1" w:semiHidden="0" w:uiPriority="72" w:unhideWhenUsed="0"/>
-    <w:lsdException w:name="Colorful Grid Accent 1" w:semiHidden="0" w:uiPriority="73" w:unhideWhenUsed="0"/>
-    <w:lsdException w:name="Light Shading Accent 2" w:semiHidden="0" w:uiPriority="60" w:unhideWhenUsed="0"/>
-    <w:lsdException w:name="Light List Accent 2" w:semiHidden="0" w:uiPriority="61" w:unhideWhenUsed="0"/>
-    <w:lsdException w:name="Light Grid Accent 2" w:semiHidden="0" w:uiPriority="62" w:unhideWhenUsed="0"/>
-    <w:lsdException w:name="Medium Shading 1 Accent 2" w:semiHidden="0" w:uiPriority="63" w:unhideWhenUsed="0"/>
-    <w:lsdException w:name="Medium Shading 2 Accent 2" w:semiHidden="0" w:uiPriority="64" w:unhideWhenUsed="0"/>
-    <w:lsdException w:name="Medium List 1 Accent 2" w:semiHidden="0" w:uiPriority="65" w:unhideWhenUsed="0"/>
-    <w:lsdException w:name="Medium List 2 Accent 2" w:semiHidden="0" w:uiPriority="66" w:unhideWhenUsed="0"/>
-    <w:lsdException w:name="Medium Grid 1 Accent 2" w:semiHidden="0" w:uiPriority="67" w:unhideWhenUsed="0"/>
-    <w:lsdException w:name="Medium Grid 2 Accent 2" w:semiHidden="0" w:uiPriority="68" w:unhideWhenUsed="0"/>
-    <w:lsdException w:name="Medium Grid 3 Accent 2" w:semiHidden="0" w:uiPriority="69" w:unhideWhenUsed="0"/>
-    <w:lsdException w:name="Dark List Accent 2" w:semiHidden="0" w:uiPriority="70" w:unhideWhenUsed="0"/>
-    <w:lsdException w:name="Colorful Shading Accent 2" w:semiHidden="0" w:uiPriority="71" w:unhideWhenUsed="0"/>
-    <w:lsdException w:name="Colorful List Accent 2" w:semiHidden="0" w:uiPriority="72" w:unhideWhenUsed="0"/>
-    <w:lsdException w:name="Colorful Grid Accent 2" w:semiHidden="0" w:uiPriority="73" w:unhideWhenUsed="0"/>
-    <w:lsdException w:name="Light Shading Accent 3" w:semiHidden="0" w:uiPriority="60" w:unhideWhenUsed="0"/>
-    <w:lsdException w:name="Light List Accent 3" w:semiHidden="0" w:uiPriority="61" w:unhideWhenUsed="0"/>
-    <w:lsdException w:name="Light Grid Accent 3" w:semiHidden="0" w:uiPriority="62" w:unhideWhenUsed="0"/>
-    <w:lsdException w:name="Medium Shading 1 Accent 3" w:semiHidden="0" w:uiPriority="63" w:unhideWhenUsed="0"/>
-    <w:lsdException w:name="Medium Shading 2 Accent 3" w:semiHidden="0" w:uiPriority="64" w:unhideWhenUsed="0"/>
-    <w:lsdException w:name="Medium List 1 Accent 3" w:semiHidden="0" w:uiPriority="65" w:unhideWhenUsed="0"/>
-    <w:lsdException w:name="Medium List 2 Accent 3" w:semiHidden="0" w:uiPriority="66" w:unhideWhenUsed="0"/>
-    <w:lsdException w:name="Medium Grid 1 Accent 3" w:semiHidden="0" w:uiPriority="67" w:unhideWhenUsed="0"/>
-    <w:lsdException w:name="Medium Grid 2 Accent 3" w:semiHidden="0" w:uiPriority="68" w:unhideWhenUsed="0"/>
-    <w:lsdException w:name="Medium Grid 3 Accent 3" w:semiHidden="0" w:uiPriority="69" w:unhideWhenUsed="0"/>
-    <w:lsdException w:name="Dark List Accent 3" w:semiHidden="0" w:uiPriority="70" w:unhideWhenUsed="0"/>
-    <w:lsdException w:name="Colorful Shading Accent 3" w:semiHidden="0" w:uiPriority="71" w:unhideWhenUsed="0"/>
-    <w:lsdException w:name="Colorful List Accent 3" w:semiHidden="0" w:uiPriority="72" w:unhideWhenUsed="0"/>
-    <w:lsdException w:name="Colorful Grid Accent 3" w:semiHidden="0" w:uiPriority="73" w:unhideWhenUsed="0"/>
-    <w:lsdException w:name="Light Shading Accent 4" w:semiHidden="0" w:uiPriority="60" w:unhideWhenUsed="0"/>
-    <w:lsdException w:name="Light List Accent 4" w:semiHidden="0" w:uiPriority="61" w:unhideWhenUsed="0"/>
-    <w:lsdException w:name="Light Grid Accent 4" w:semiHidden="0" w:uiPriority="62" w:unhideWhenUsed="0"/>
-    <w:lsdException w:name="Medium Shading 1 Accent 4" w:semiHidden="0" w:uiPriority="63" w:unhideWhenUsed="0"/>
-    <w:lsdException w:name="Medium Shading 2 Accent 4" w:semiHidden="0" w:uiPriority="64" w:unhideWhenUsed="0"/>
-    <w:lsdException w:name="Medium List 1 Accent 4" w:semiHidden="0" w:uiPriority="65" w:unhideWhenUsed="0"/>
-    <w:lsdException w:name="Medium List 2 Accent 4" w:semiHidden="0" w:uiPriority="66" w:unhideWhenUsed="0"/>
-    <w:lsdException w:name="Medium Grid 1 Accent 4" w:semiHidden="0" w:uiPriority="67" w:unhideWhenUsed="0"/>
-    <w:lsdException w:name="Medium Grid 2 Accent 4" w:semiHidden="0" w:uiPriority="68" w:unhideWhenUsed="0"/>
-    <w:lsdException w:name="Medium Grid 3 Accent 4" w:semiHidden="0" w:uiPriority="69" w:unhideWhenUsed="0"/>
-    <w:lsdException w:name="Dark List Accent 4" w:semiHidden="0" w:uiPriority="70" w:unhideWhenUsed="0"/>
-    <w:lsdException w:name="Colorful Shading Accent 4" w:semiHidden="0" w:uiPriority="71" w:unhideWhenUsed="0"/>
-    <w:lsdException w:name="Colorful List Accent 4" w:semiHidden="0" w:uiPriority="72" w:unhideWhenUsed="0"/>
-    <w:lsdException w:name="Colorful Grid Accent 4" w:semiHidden="0" w:uiPriority="73" w:unhideWhenUsed="0"/>
-    <w:lsdException w:name="Light Shading Accent 5" w:semiHidden="0" w:uiPriority="60" w:unhideWhenUsed="0"/>
-    <w:lsdException w:name="Light List Accent 5" w:semiHidden="0" w:uiPriority="61" w:unhideWhenUsed="0"/>
-    <w:lsdException w:name="Light Grid Accent 5" w:semiHidden="0" w:uiPriority="62" w:unhideWhenUsed="0"/>
-    <w:lsdException w:name="Medium Shading 1 Accent 5" w:semiHidden="0" w:uiPriority="63" w:unhideWhenUsed="0"/>
-    <w:lsdException w:name="Medium Shading 2 Accent 5" w:semiHidden="0" w:uiPriority="64" w:unhideWhenUsed="0"/>
-    <w:lsdException w:name="Medium List 1 Accent 5" w:semiHidden="0" w:uiPriority="65" w:unhideWhenUsed="0"/>
-    <w:lsdException w:name="Medium List 2 Accent 5" w:semiHidden="0" w:uiPriority="66" w:unhideWhenUsed="0"/>
-    <w:lsdException w:name="Medium Grid 1 Accent 5" w:semiHidden="0" w:uiPriority="67" w:unhideWhenUsed="0"/>
-    <w:lsdException w:name="Medium Grid 2 Accent 5" w:semiHidden="0" w:uiPriority="68" w:unhideWhenUsed="0"/>
-    <w:lsdException w:name="Medium Grid 3 Accent 5" w:semiHidden="0" w:uiPriority="69" w:unhideWhenUsed="0"/>
-    <w:lsdException w:name="Dark List Accent 5" w:semiHidden="0" w:uiPriority="70" w:unhideWhenUsed="0"/>
-    <w:lsdException w:name="Colorful Shading Accent 5" w:semiHidden="0" w:uiPriority="71" w:unhideWhenUsed="0"/>
-    <w:lsdException w:name="Colorful List Accent 5" w:semiHidden="0" w:uiPriority="72" w:unhideWhenUsed="0"/>
-    <w:lsdException w:name="Colorful Grid Accent 5" w:semiHidden="0" w:uiPriority="73" w:unhideWhenUsed="0"/>
-    <w:lsdException w:name="Light Shading Accent 6" w:semiHidden="0" w:uiPriority="60" w:unhideWhenUsed="0"/>
-    <w:lsdException w:name="Light List Accent 6" w:semiHidden="0" w:uiPriority="61" w:unhideWhenUsed="0"/>
-    <w:lsdException w:name="Light Grid Accent 6" w:semiHidden="0" w:uiPriority="62" w:unhideWhenUsed="0"/>
-    <w:lsdException w:name="Medium Shading 1 Accent 6" w:semiHidden="0" w:uiPriority="63" w:unhideWhenUsed="0"/>
-    <w:lsdException w:name="Medium Shading 2 Accent 6" w:semiHidden="0" w:uiPriority="64" w:unhideWhenUsed="0"/>
-    <w:lsdException w:name="Medium List 1 Accent 6" w:semiHidden="0" w:uiPriority="65" w:unhideWhenUsed="0"/>
-    <w:lsdException w:name="Medium List 2 Accent 6" w:semiHidden="0" w:uiPriority="66" w:unhideWhenUsed="0"/>
-    <w:lsdException w:name="Medium Grid 1 Accent 6" w:semiHidden="0" w:uiPriority="67" w:unhideWhenUsed="0"/>
-    <w:lsdException w:name="Medium Grid 2 Accent 6" w:semiHidden="0" w:uiPriority="68" w:unhideWhenUsed="0"/>
-    <w:lsdException w:name="Medium Grid 3 Accent 6" w:semiHidden="0" w:uiPriority="69" w:unhideWhenUsed="0"/>
-    <w:lsdException w:name="Dark List Accent 6" w:semiHidden="0" w:uiPriority="70" w:unhideWhenUsed="0"/>
-    <w:lsdException w:name="Colorful Shading Accent 6" w:semiHidden="0" w:uiPriority="71" w:unhideWhenUsed="0"/>
-    <w:lsdException w:name="Colorful List Accent 6" w:semiHidden="0" w:uiPriority="72" w:unhideWhenUsed="0"/>
-    <w:lsdException w:name="Colorful Grid Accent 6" w:semiHidden="0" w:uiPriority="73" w:unhideWhenUsed="0"/>
-    <w:lsdException w:name="Subtle Emphasis" w:semiHidden="0" w:uiPriority="19" w:unhideWhenUsed="0" w:qFormat="1"/>
-    <w:lsdException w:name="Intense Emphasis" w:semiHidden="0" w:uiPriority="21" w:unhideWhenUsed="0" w:qFormat="1"/>
-    <w:lsdException w:name="Subtle Reference" w:semiHidden="0" w:uiPriority="31" w:unhideWhenUsed="0" w:qFormat="1"/>
-    <w:lsdException w:name="Intense Reference" w:semiHidden="0" w:uiPriority="32" w:unhideWhenUsed="0" w:qFormat="1"/>
-    <w:lsdException w:name="Book Title" w:semiHidden="0" w:uiPriority="33" w:unhideWhenUsed="0" w:qFormat="1"/>
-    <w:lsdException w:name="Bibliography" w:uiPriority="37"/>
-    <w:lsdException w:name="TOC Heading" w:uiPriority="39" w:qFormat="1"/>
-  </w:latentStyles>
-  <w:style w:type="paragraph" w:default="1" w:styleId="Normal">
-    <w:name w:val="Normal"/>
-    <w:qFormat/>
-  </w:style>
-  <w:style w:type="character" w:default="1" w:styleId="DefaultParagraphFont">
-    <w:name w:val="Default Paragraph Font"/>
-    <w:uiPriority w:val="1"/>
-    <w:semiHidden/>
-    <w:unhideWhenUsed/>
-  </w:style>
-  <w:style w:type="table" w:default="1" w:styleId="TableNormal">
-    <w:name w:val="Normal Table"/>
-    <w:uiPriority w:val="99"/>
-    <w:semiHidden/>
-    <w:unhideWhenUsed/>
-    <w:tblPr>
-      <w:tblInd w:w="0" w:type="dxa"/>
-      <w:tblCellMar>
-        <w:top w:w="0" w:type="dxa"/>
-        <w:left w:w="108" w:type="dxa"/>
-        <w:bottom w:w="0" w:type="dxa"/>
-        <w:right w:w="108" w:type="dxa"/>
-      </w:tblCellMar>
-    </w:tblPr>
-  </w:style>
-  <w:style w:type="numbering" w:default="1" w:styleId="NoList">
-    <w:name w:val="No List"/>
-    <w:uiPriority w:val="99"/>
-    <w:semiHidden/>
-    <w:unhideWhenUsed/>
-  </w:style>
-  <w:style w:type="paragraph" w:styleId="Header">
-    <w:name w:val="header"/>
-    <w:basedOn w:val="Normal"/>
-    <w:link w:val="HeaderChar"/>
-    <w:uiPriority w:val="99"/>
-    <w:unhideWhenUsed/>
-    <w:rsid w:val="00027252"/>
-    <w:pPr>
-      <w:tabs>
-        <w:tab w:val="center" w:pos="4680"/>
-        <w:tab w:val="right" w:pos="9360"/>
-      </w:tabs>
-      <w:spacing w:after="0" w:line="240" w:lineRule="auto"/>
-    </w:pPr>
-  </w:style>
-  <w:style w:type="character" w:customStyle="1" w:styleId="HeaderChar">
-    <w:name w:val="Header Char"/>
-    <w:basedOn w:val="DefaultParagraphFont"/>
-    <w:link w:val="Header"/>
-    <w:uiPriority w:val="99"/>
-    <w:rsid w:val="00027252"/>
-  </w:style>
-  <w:style w:type="paragraph" w:styleId="Footer">
-    <w:name w:val="footer"/>
-    <w:basedOn w:val="Normal"/>
-    <w:link w:val="FooterChar"/>
-    <w:uiPriority w:val="99"/>
-    <w:unhideWhenUsed/>
-    <w:rsid w:val="00027252"/>
-    <w:pPr>
-      <w:tabs>
-        <w:tab w:val="center" w:pos="4680"/>
-        <w:tab w:val="right" w:pos="9360"/>
-      </w:tabs>
-      <w:spacing w:after="0" w:line="240" w:lineRule="auto"/>
-    </w:pPr>
-  </w:style>
-  <w:style w:type="character" w:customStyle="1" w:styleId="FooterChar">
-    <w:name w:val="Footer Char"/>
-    <w:basedOn w:val="DefaultParagraphFont"/>
-    <w:link w:val="Footer"/>
-    <w:uiPriority w:val="99"/>
-    <w:rsid w:val="00027252"/>
-  </w:style>
-  <w:style w:type="paragraph" w:styleId="ListParagraph">
-    <w:name w:val="List Paragraph"/>
-    <w:basedOn w:val="Normal"/>
-    <w:uiPriority w:val="34"/>
-    <w:qFormat/>
-    <w:rsid w:val="00295D57"/>
-    <w:pPr>
-      <w:ind w:left="720"/>
-      <w:contextualSpacing/>
-    </w:pPr>
-  </w:style>
-</w:styles>
-</file>
-
-<file path=word/stylesWithEffects.xml><?xml version="1.0" encoding="utf-8"?>
-<w:styles xmlns:wpc="http://schemas.microsoft.com/office/word/2010/wordprocessingCanvas" xmlns:mc="http://schemas.openxmlformats.org/markup-compatibility/2006" xmlns:o="urn:schemas-microsoft-com:office:office" xmlns:r="http://schemas.openxmlformats.org/officeDocument/2006/relationships" xmlns:m="http://schemas.openxmlformats.org/officeDocument/2006/math" xmlns:v="urn:schemas-microsoft-com:vml" xmlns:wp14="http://schemas.microsoft.com/office/word/2010/wordprocessingDrawing" xmlns:wp="http://schemas.openxmlformats.org/drawingml/2006/wordprocessingDrawing" xmlns:w10="urn:schemas-microsoft-com:office:word" xmlns:w="http://schemas.openxmlformats.org/wordprocessingml/2006/main" xmlns:w14="http://schemas.microsoft.com/office/word/2010/wordml" xmlns:wpg="http://schemas.microsoft.com/office/word/2010/wordprocessingGroup" xmlns:wpi="http://schemas.microsoft.com/office/word/2010/wordprocessingInk" xmlns:wne="http://schemas.microsoft.com/office/word/2006/wordml" xmlns:wps="http://schemas.microsoft.com/office/word/2010/wordprocessingShape" mc:Ignorable="w14 wp14">
-  <w:docDefaults>
-    <w:rPrDefault>
-      <w:rPr>
-        <w:rFonts w:asciiTheme="minorHAnsi" w:eastAsiaTheme="minorHAnsi" w:hAnsiTheme="minorHAnsi" w:cstheme="minorBidi"/>
-        <w:sz w:val="22"/>
-        <w:szCs w:val="22"/>
-        <w:lang w:val="en-US" w:eastAsia="en-US" w:bidi="ar-SA"/>
-      </w:rPr>
-    </w:rPrDefault>
-    <w:pPrDefault>
-      <w:pPr>
-        <w:spacing w:after="200" w:line="276" w:lineRule="auto"/>
-      </w:pPr>
-    </w:pPrDefault>
-  </w:docDefaults>
-  <w:latentStyles w:defLockedState="0" w:defUIPriority="99" w:defSemiHidden="1" w:defUnhideWhenUsed="1" w:defQFormat="0" w:count="267">
-    <w:lsdException w:name="Normal" w:semiHidden="0" w:uiPriority="0" w:unhideWhenUsed="0" w:qFormat="1"/>
-    <w:lsdException w:name="heading 1" w:semiHidden="0" w:uiPriority="9" w:unhideWhenUsed="0" w:qFormat="1"/>
-    <w:lsdException w:name="heading 2" w:uiPriority="9" w:qFormat="1"/>
-    <w:lsdException w:name="heading 3" w:uiPriority="9" w:qFormat="1"/>
-    <w:lsdException w:name="heading 4" w:uiPriority="9" w:qFormat="1"/>
-    <w:lsdException w:name="heading 5" w:uiPriority="9" w:qFormat="1"/>
-    <w:lsdException w:name="heading 6" w:uiPriority="9" w:qFormat="1"/>
-    <w:lsdException w:name="heading 7" w:uiPriority="9" w:qFormat="1"/>
-    <w:lsdException w:name="heading 8" w:uiPriority="9" w:qFormat="1"/>
-    <w:lsdException w:name="heading 9" w:uiPriority="9" w:qFormat="1"/>
-    <w:lsdException w:name="toc 1" w:uiPriority="39"/>
-    <w:lsdException w:name="toc 2" w:uiPriority="39"/>
-    <w:lsdException w:name="toc 3" w:uiPriority="39"/>
-    <w:lsdException w:name="toc 4" w:uiPriority="39"/>
-    <w:lsdException w:name="toc 5" w:uiPriority="39"/>
-    <w:lsdException w:name="toc 6" w:uiPriority="39"/>
-    <w:lsdException w:name="toc 7" w:uiPriority="39"/>
-    <w:lsdException w:name="toc 8" w:uiPriority="39"/>
-    <w:lsdException w:name="toc 9" w:uiPriority="39"/>
-    <w:lsdException w:name="caption" w:uiPriority="35" w:qFormat="1"/>
-    <w:lsdException w:name="Title" w:semiHidden="0" w:uiPriority="10" w:unhideWhenUsed="0" w:qFormat="1"/>
-    <w:lsdException w:name="Default Paragraph Font" w:uiPriority="1"/>
-    <w:lsdException w:name="Subtitle" w:semiHidden="0" w:uiPriority="11" w:unhideWhenUsed="0" w:qFormat="1"/>
-    <w:lsdException w:name="Strong" w:semiHidden="0" w:uiPriority="22" w:unhideWhenUsed="0" w:qFormat="1"/>
-    <w:lsdException w:name="Emphasis" w:semiHidden="0" w:uiPriority="20" w:unhideWhenUsed="0" w:qFormat="1"/>
-    <w:lsdException w:name="Table Grid" w:semiHidden="0" w:uiPriority="59" w:unhideWhenUsed="0"/>
-    <w:lsdException w:name="Placeholder Text" w:unhideWhenUsed="0"/>
-    <w:lsdException w:name="No Spacing" w:semiHidden="0" w:uiPriority="1" w:unhideWhenUsed="0" w:qFormat="1"/>
-    <w:lsdException w:name="Light Shading" w:semiHidden="0" w:uiPriority="60" w:unhideWhenUsed="0"/>
-    <w:lsdException w:name="Light List" w:semiHidden="0" w:uiPriority="61" w:unhideWhenUsed="0"/>
-    <w:lsdException w:name="Light Grid" w:semiHidden="0" w:uiPriority="62" w:unhideWhenUsed="0"/>
-    <w:lsdException w:name="Medium Shading 1" w:semiHidden="0" w:uiPriority="63" w:unhideWhenUsed="0"/>
-    <w:lsdException w:name="Medium Shading 2" w:semiHidden="0" w:uiPriority="64" w:unhideWhenUsed="0"/>
-    <w:lsdException w:name="Medium List 1" w:semiHidden="0" w:uiPriority="65" w:unhideWhenUsed="0"/>
-    <w:lsdException w:name="Medium List 2" w:semiHidden="0" w:uiPriority="66" w:unhideWhenUsed="0"/>
-    <w:lsdException w:name="Medium Grid 1" w:semiHidden="0" w:uiPriority="67" w:unhideWhenUsed="0"/>
-    <w:lsdException w:name="Medium Grid 2" w:semiHidden="0" w:uiPriority="68" w:unhideWhenUsed="0"/>
-    <w:lsdException w:name="Medium Grid 3" w:semiHidden="0" w:uiPriority="69" w:unhideWhenUsed="0"/>
-    <w:lsdException w:name="Dark List" w:semiHidden="0" w:uiPriority="70" w:unhideWhenUsed="0"/>
-    <w:lsdException w:name="Colorful Shading" w:semiHidden="0" w:uiPriority="71" w:unhideWhenUsed="0"/>
-    <w:lsdException w:name="Colorful List" w:semiHidden="0" w:uiPriority="72" w:unhideWhenUsed="0"/>
-    <w:lsdException w:name="Colorful Grid" w:semiHidden="0" w:uiPriority="73" w:unhideWhenUsed="0"/>
-    <w:lsdException w:name="Light Shading Accent 1" w:semiHidden="0" w:uiPriority="60" w:unhideWhenUsed="0"/>
-    <w:lsdException w:name="Light List Accent 1" w:semiHidden="0" w:uiPriority="61" w:unhideWhenUsed="0"/>
-    <w:lsdException w:name="Light Grid Accent 1" w:semiHidden="0" w:uiPriority="62" w:unhideWhenUsed="0"/>
-    <w:lsdException w:name="Medium Shading 1 Accent 1" w:semiHidden="0" w:uiPriority="63" w:unhideWhenUsed="0"/>
-    <w:lsdException w:name="Medium Shading 2 Accent 1" w:semiHidden="0" w:uiPriority="64" w:unhideWhenUsed="0"/>
-    <w:lsdException w:name="Medium List 1 Accent 1" w:semiHidden="0" w:uiPriority="65" w:unhideWhenUsed="0"/>
-    <w:lsdException w:name="Revision" w:unhideWhenUsed="0"/>
-    <w:lsdException w:name="List Paragraph" w:semiHidden="0" w:uiPriority="34" w:unhideWhenUsed="0" w:qFormat="1"/>
-    <w:lsdException w:name="Quote" w:semiHidden="0" w:uiPriority="29" w:unhideWhenUsed="0" w:qFormat="1"/>
-    <w:lsdException w:name="Intense Quote" w:semiHidden="0" w:uiPriority="30" w:unhideWhenUsed="0" w:qFormat="1"/>
-    <w:lsdException w:name="Medium List 2 Accent 1" w:semiHidden="0" w:uiPriority="66" w:unhideWhenUsed="0"/>
-    <w:lsdException w:name="Medium Grid 1 Accent 1" w:semiHidden="0" w:uiPriority="67" w:unhideWhenUsed="0"/>
-    <w:lsdException w:name="Medium Grid 2 Accent 1" w:semiHidden="0" w:uiPriority="68" w:unhideWhenUsed="0"/>
-    <w:lsdException w:name="Medium Grid 3 Accent 1" w:semiHidden="0" w:uiPriority="69" w:unhideWhenUsed="0"/>
-    <w:lsdException w:name="Dark List Accent 1" w:semiHidden="0" w:uiPriority="70" w:unhideWhenUsed="0"/>
-    <w:lsdException w:name="Colorful Shading Accent 1" w:semiHidden="0" w:uiPriority="71" w:unhideWhenUsed="0"/>
-    <w:lsdException w:name="Colorful List Accent 1" w:semiHidden="0" w:uiPriority="72" w:unhideWhenUsed="0"/>
-    <w:lsdException w:name="Colorful Grid Accent 1" w:semiHidden="0" w:uiPriority="73" w:unhideWhenUsed="0"/>
-    <w:lsdException w:name="Light Shading Accent 2" w:semiHidden="0" w:uiPriority="60" w:unhideWhenUsed="0"/>
-    <w:lsdException w:name="Light List Accent 2" w:semiHidden="0" w:uiPriority="61" w:unhideWhenUsed="0"/>
-    <w:lsdException w:name="Light Grid Accent 2" w:semiHidden="0" w:uiPriority="62" w:unhideWhenUsed="0"/>
-    <w:lsdException w:name="Medium Shading 1 Accent 2" w:semiHidden="0" w:uiPriority="63" w:unhideWhenUsed="0"/>
-    <w:lsdException w:name="Medium Shading 2 Accent 2" w:semiHidden="0" w:uiPriority="64" w:unhideWhenUsed="0"/>
-    <w:lsdException w:name="Medium List 1 Accent 2" w:semiHidden="0" w:uiPriority="65" w:unhideWhenUsed="0"/>
-    <w:lsdException w:name="Medium List 2 Accent 2" w:semiHidden="0" w:uiPriority="66" w:unhideWhenUsed="0"/>
-    <w:lsdException w:name="Medium Grid 1 Accent 2" w:semiHidden="0" w:uiPriority="67" w:unhideWhenUsed="0"/>
-    <w:lsdException w:name="Medium Grid 2 Accent 2" w:semiHidden="0" w:uiPriority="68" w:unhideWhenUsed="0"/>
-    <w:lsdException w:name="Medium Grid 3 Accent 2" w:semiHidden="0" w:uiPriority="69" w:unhideWhenUsed="0"/>
-    <w:lsdException w:name="Dark List Accent 2" w:semiHidden="0" w:uiPriority="70" w:unhideWhenUsed="0"/>
-    <w:lsdException w:name="Colorful Shading Accent 2" w:semiHidden="0" w:uiPriority="71" w:unhideWhenUsed="0"/>
-    <w:lsdException w:name="Colorful List Accent 2" w:semiHidden="0" w:uiPriority="72" w:unhideWhenUsed="0"/>
-    <w:lsdException w:name="Colorful Grid Accent 2" w:semiHidden="0" w:uiPriority="73" w:unhideWhenUsed="0"/>
-    <w:lsdException w:name="Light Shading Accent 3" w:semiHidden="0" w:uiPriority="60" w:unhideWhenUsed="0"/>
-    <w:lsdException w:name="Light List Accent 3" w:semiHidden="0" w:uiPriority="61" w:unhideWhenUsed="0"/>
-    <w:lsdException w:name="Light Grid Accent 3" w:semiHidden="0" w:uiPriority="62" w:unhideWhenUsed="0"/>
-    <w:lsdException w:name="Medium Shading 1 Accent 3" w:semiHidden="0" w:uiPriority="63" w:unhideWhenUsed="0"/>
-    <w:lsdException w:name="Medium Shading 2 Accent 3" w:semiHidden="0" w:uiPriority="64" w:unhideWhenUsed="0"/>
-    <w:lsdException w:name="Medium List 1 Accent 3" w:semiHidden="0" w:uiPriority="65" w:unhideWhenUsed="0"/>
-    <w:lsdException w:name="Medium List 2 Accent 3" w:semiHidden="0" w:uiPriority="66" w:unhideWhenUsed="0"/>
-    <w:lsdException w:name="Medium Grid 1 Accent 3" w:semiHidden="0" w:uiPriority="67" w:unhideWhenUsed="0"/>
-    <w:lsdException w:name="Medium Grid 2 Accent 3" w:semiHidden="0" w:uiPriority="68" w:unhideWhenUsed="0"/>
-    <w:lsdException w:name="Medium Grid 3 Accent 3" w:semiHidden="0" w:uiPriority="69" w:unhideWhenUsed="0"/>
-    <w:lsdException w:name="Dark List Accent 3" w:semiHidden="0" w:uiPriority="70" w:unhideWhenUsed="0"/>
-    <w:lsdException w:name="Colorful Shading Accent 3" w:semiHidden="0" w:uiPriority="71" w:unhideWhenUsed="0"/>
-    <w:lsdException w:name="Colorful List Accent 3" w:semiHidden="0" w:uiPriority="72" w:unhideWhenUsed="0"/>
-    <w:lsdException w:name="Colorful Grid Accent 3" w:semiHidden="0" w:uiPriority="73" w:unhideWhenUsed="0"/>
-    <w:lsdException w:name="Light Shading Accent 4" w:semiHidden="0" w:uiPriority="60" w:unhideWhenUsed="0"/>
-    <w:lsdException w:name="Light List Accent 4" w:semiHidden="0" w:uiPriority="61" w:unhideWhenUsed="0"/>
-    <w:lsdException w:name="Light Grid Accent 4" w:semiHidden="0" w:uiPriority="62" w:unhideWhenUsed="0"/>
-    <w:lsdException w:name="Medium Shading 1 Accent 4" w:semiHidden="0" w:uiPriority="63" w:unhideWhenUsed="0"/>
-    <w:lsdException w:name="Medium Shading 2 Accent 4" w:semiHidden="0" w:uiPriority="64" w:unhideWhenUsed="0"/>
-    <w:lsdException w:name="Medium List 1 Accent 4" w:semiHidden="0" w:uiPriority="65" w:unhideWhenUsed="0"/>
-    <w:lsdException w:name="Medium List 2 Accent 4" w:semiHidden="0" w:uiPriority="66" w:unhideWhenUsed="0"/>
-    <w:lsdException w:name="Medium Grid 1 Accent 4" w:semiHidden="0" w:uiPriority="67" w:unhideWhenUsed="0"/>
-    <w:lsdException w:name="Medium Grid 2 Accent 4" w:semiHidden="0" w:uiPriority="68" w:unhideWhenUsed="0"/>
-    <w:lsdException w:name="Medium Grid 3 Accent 4" w:semiHidden="0" w:uiPriority="69" w:unhideWhenUsed="0"/>
-    <w:lsdException w:name="Dark List Accent 4" w:semiHidden="0" w:uiPriority="70" w:unhideWhenUsed="0"/>
-    <w:lsdException w:name="Colorful Shading Accent 4" w:semiHidden="0" w:uiPriority="71" w:unhideWhenUsed="0"/>
-    <w:lsdException w:name="Colorful List Accent 4" w:semiHidden="0" w:uiPriority="72" w:unhideWhenUsed="0"/>
-    <w:lsdException w:name="Colorful Grid Accent 4" w:semiHidden="0" w:uiPriority="73" w:unhideWhenUsed="0"/>
-    <w:lsdException w:name="Light Shading Accent 5" w:semiHidden="0" w:uiPriority="60" w:unhideWhenUsed="0"/>
-    <w:lsdException w:name="Light List Accent 5" w:semiHidden="0" w:uiPriority="61" w:unhideWhenUsed="0"/>
-    <w:lsdException w:name="Light Grid Accent 5" w:semiHidden="0" w:uiPriority="62" w:unhideWhenUsed="0"/>
-    <w:lsdException w:name="Medium Shading 1 Accent 5" w:semiHidden="0" w:uiPriority="63" w:unhideWhenUsed="0"/>
-    <w:lsdException w:name="Medium Shading 2 Accent 5" w:semiHidden="0" w:uiPriority="64" w:unhideWhenUsed="0"/>
-    <w:lsdException w:name="Medium List 1 Accent 5" w:semiHidden="0" w:uiPriority="65" w:unhideWhenUsed="0"/>
-    <w:lsdException w:name="Medium List 2 Accent 5" w:semiHidden="0" w:uiPriority="66" w:unhideWhenUsed="0"/>
-    <w:lsdException w:name="Medium Grid 1 Accent 5" w:semiHidden="0" w:uiPriority="67" w:unhideWhenUsed="0"/>
-    <w:lsdException w:name="Medium Grid 2 Accent 5" w:semiHidden="0" w:uiPriority="68" w:unhideWhenUsed="0"/>
-    <w:lsdException w:name="Medium Grid 3 Accent 5" w:semiHidden="0" w:uiPriority="69" w:unhideWhenUsed="0"/>
-    <w:lsdException w:name="Dark List Accent 5" w:semiHidden="0" w:uiPriority="70" w:unhideWhenUsed="0"/>
-    <w:lsdException w:name="Colorful Shading Accent 5" w:semiHidden="0" w:uiPriority="71" w:unhideWhenUsed="0"/>
-    <w:lsdException w:name="Colorful List Accent 5" w:semiHidden="0" w:uiPriority="72" w:unhideWhenUsed="0"/>
-    <w:lsdException w:name="Colorful Grid Accent 5" w:semiHidden="0" w:uiPriority="73" w:unhideWhenUsed="0"/>
-    <w:lsdException w:name="Light Shading Accent 6" w:semiHidden="0" w:uiPriority="60" w:unhideWhenUsed="0"/>
-    <w:lsdException w:name="Light List Accent 6" w:semiHidden="0" w:uiPriority="61" w:unhideWhenUsed="0"/>
-    <w:lsdException w:name="Light Grid Accent 6" w:semiHidden="0" w:uiPriority="62" w:unhideWhenUsed="0"/>
-    <w:lsdException w:name="Medium Shading 1 Accent 6" w:semiHidden="0" w:uiPriority="63" w:unhideWhenUsed="0"/>
-    <w:lsdException w:name="Medium Shading 2 Accent 6" w:semiHidden="0" w:uiPriority="64" w:unhideWhenUsed="0"/>
-    <w:lsdException w:name="Medium List 1 Accent 6" w:semiHidden="0" w:uiPriority="65" w:unhideWhenUsed="0"/>
-    <w:lsdException w:name="Medium List 2 Accent 6" w:semiHidden="0" w:uiPriority="66" w:unhideWhenUsed="0"/>
-    <w:lsdException w:name="Medium Grid 1 Accent 6" w:semiHidden="0" w:uiPriority="67" w:unhideWhenUsed="0"/>
-    <w:lsdException w:name="Medium Grid 2 Accent 6" w:semiHidden="0" w:uiPriority="68" w:unhideWhenUsed="0"/>
-    <w:lsdException w:name="Medium Grid 3 Accent 6" w:semiHidden="0" w:uiPriority="69" w:unhideWhenUsed="0"/>
-    <w:lsdException w:name="Dark List Accent 6" w:semiHidden="0" w:uiPriority="70" w:unhideWhenUsed="0"/>
-    <w:lsdException w:name="Colorful Shading Accent 6" w:semiHidden="0" w:uiPriority="71" w:unhideWhenUsed="0"/>
-    <w:lsdException w:name="Colorful List Accent 6" w:semiHidden="0" w:uiPriority="72" w:unhideWhenUsed="0"/>
-    <w:lsdException w:name="Colorful Grid Accent 6" w:semiHidden="0" w:uiPriority="73" w:unhideWhenUsed="0"/>
-    <w:lsdException w:name="Subtle Emphasis" w:semiHidden="0" w:uiPriority="19" w:unhideWhenUsed="0" w:qFormat="1"/>
-    <w:lsdException w:name="Intense Emphasis" w:semiHidden="0" w:uiPriority="21" w:unhideWhenUsed="0" w:qFormat="1"/>
-    <w:lsdException w:name="Subtle Reference" w:semiHidden="0" w:uiPriority="31" w:unhideWhenUsed="0" w:qFormat="1"/>
-    <w:lsdException w:name="Intense Reference" w:semiHidden="0" w:uiPriority="32" w:unhideWhenUsed="0" w:qFormat="1"/>
-    <w:lsdException w:name="Book Title" w:semiHidden="0" w:uiPriority="33" w:unhideWhenUsed="0" w:qFormat="1"/>
-    <w:lsdException w:name="Bibliography" w:uiPriority="37"/>
-    <w:lsdException w:name="TOC Heading" w:uiPriority="39" w:qFormat="1"/>
+  <w:latentStyles w:defLockedState="0" w:defUIPriority="99" w:defSemiHidden="0" w:defUnhideWhenUsed="0" w:defQFormat="0" w:count="374">
+    <w:lsdException w:name="Normal" w:uiPriority="0" w:qFormat="1"/>
+    <w:lsdException w:name="heading 1" w:uiPriority="9" w:qFormat="1"/>
+    <w:lsdException w:name="heading 2" w:semiHidden="1" w:uiPriority="9" w:unhideWhenUsed="1" w:qFormat="1"/>
+    <w:lsdException w:name="heading 3" w:semiHidden="1" w:uiPriority="9" w:unhideWhenUsed="1" w:qFormat="1"/>
+    <w:lsdException w:name="heading 4" w:semiHidden="1" w:uiPriority="9" w:unhideWhenUsed="1" w:qFormat="1"/>
+    <w:lsdException w:name="heading 5" w:semiHidden="1" w:uiPriority="9" w:unhideWhenUsed="1" w:qFormat="1"/>
+    <w:lsdException w:name="heading 6" w:semiHidden="1" w:uiPriority="9" w:unhideWhenUsed="1" w:qFormat="1"/>
+    <w:lsdException w:name="heading 7" w:semiHidden="1" w:uiPriority="9" w:unhideWhenUsed="1" w:qFormat="1"/>
+    <w:lsdException w:name="heading 8" w:semiHidden="1" w:uiPriority="9" w:unhideWhenUsed="1" w:qFormat="1"/>
+    <w:lsdException w:name="heading 9" w:semiHidden="1" w:uiPriority="9" w:unhideWhenUsed="1" w:qFormat="1"/>
+    <w:lsdException w:name="index 1" w:semiHidden="1" w:unhideWhenUsed="1"/>
+    <w:lsdException w:name="index 2" w:semiHidden="1" w:unhideWhenUsed="1"/>
+    <w:lsdException w:name="index 3" w:semiHidden="1" w:unhideWhenUsed="1"/>
+    <w:lsdException w:name="index 4" w:semiHidden="1" w:unhideWhenUsed="1"/>
+    <w:lsdException w:name="index 5" w:semiHidden="1" w:unhideWhenUsed="1"/>
+    <w:lsdException w:name="index 6" w:semiHidden="1" w:unhideWhenUsed="1"/>
+    <w:lsdException w:name="index 7" w:semiHidden="1" w:unhideWhenUsed="1"/>
+    <w:lsdException w:name="index 8" w:semiHidden="1" w:unhideWhenUsed="1"/>
+    <w:lsdException w:name="index 9" w:semiHidden="1" w:unhideWhenUsed="1"/>
+    <w:lsdException w:name="toc 1" w:semiHidden="1" w:uiPriority="39" w:unhideWhenUsed="1"/>
+    <w:lsdException w:name="toc 2" w:semiHidden="1" w:uiPriority="39" w:unhideWhenUsed="1"/>
+    <w:lsdException w:name="toc 3" w:semiHidden="1" w:uiPriority="39" w:unhideWhenUsed="1"/>
+    <w:lsdException w:name="toc 4" w:semiHidden="1" w:uiPriority="39" w:unhideWhenUsed="1"/>
+    <w:lsdException w:name="toc 5" w:semiHidden="1" w:uiPriority="39" w:unhideWhenUsed="1"/>
+    <w:lsdException w:name="toc 6" w:semiHidden="1" w:uiPriority="39" w:unhideWhenUsed="1"/>
+    <w:lsdException w:name="toc 7" w:semiHidden="1" w:uiPriority="39" w:unhideWhenUsed="1"/>
+    <w:lsdException w:name="toc 8" w:semiHidden="1" w:uiPriority="39" w:unhideWhenUsed="1"/>
+    <w:lsdException w:name="toc 9" w:semiHidden="1" w:uiPriority="39" w:unhideWhenUsed="1"/>
+    <w:lsdException w:name="Normal Indent" w:semiHidden="1" w:unhideWhenUsed="1"/>
+    <w:lsdException w:name="footnote text" w:semiHidden="1" w:unhideWhenUsed="1"/>
+    <w:lsdException w:name="annotation text" w:semiHidden="1" w:unhideWhenUsed="1"/>
+    <w:lsdException w:name="header" w:semiHidden="1" w:unhideWhenUsed="1"/>
+    <w:lsdException w:name="footer" w:semiHidden="1" w:unhideWhenUsed="1"/>
+    <w:lsdException w:name="index heading" w:semiHidden="1" w:unhideWhenUsed="1"/>
+    <w:lsdException w:name="caption" w:semiHidden="1" w:uiPriority="35" w:unhideWhenUsed="1" w:qFormat="1"/>
+    <w:lsdException w:name="table of figures" w:semiHidden="1" w:unhideWhenUsed="1"/>
+    <w:lsdException w:name="envelope address" w:semiHidden="1" w:unhideWhenUsed="1"/>
+    <w:lsdException w:name="envelope return" w:semiHidden="1" w:unhideWhenUsed="1"/>
+    <w:lsdException w:name="footnote reference" w:semiHidden="1" w:unhideWhenUsed="1"/>
+    <w:lsdException w:name="annotation reference" w:semiHidden="1" w:unhideWhenUsed="1"/>
+    <w:lsdException w:name="line number" w:semiHidden="1" w:unhideWhenUsed="1"/>
+    <w:lsdException w:name="page number" w:semiHidden="1" w:unhideWhenUsed="1"/>
+    <w:lsdException w:name="endnote reference" w:semiHidden="1" w:unhideWhenUsed="1"/>
+    <w:lsdException w:name="endnote text" w:semiHidden="1" w:unhideWhenUsed="1"/>
+    <w:lsdException w:name="table of authorities" w:semiHidden="1" w:unhideWhenUsed="1"/>
+    <w:lsdException w:name="macro" w:semiHidden="1" w:unhideWhenUsed="1"/>
+    <w:lsdException w:name="toa heading" w:semiHidden="1" w:unhideWhenUsed="1"/>
+    <w:lsdException w:name="List" w:semiHidden="1" w:unhideWhenUsed="1"/>
+    <w:lsdException w:name="List Bullet" w:semiHidden="1" w:unhideWhenUsed="1"/>
+    <w:lsdException w:name="List Number" w:semiHidden="1" w:unhideWhenUsed="1"/>
+    <w:lsdException w:name="List 2" w:semiHidden="1" w:unhideWhenUsed="1"/>
+    <w:lsdException w:name="List 3" w:semiHidden="1" w:unhideWhenUsed="1"/>
+    <w:lsdException w:name="List 4" w:semiHidden="1" w:unhideWhenUsed="1"/>
+    <w:lsdException w:name="List 5" w:semiHidden="1" w:unhideWhenUsed="1"/>
+    <w:lsdException w:name="List Bullet 2" w:semiHidden="1" w:unhideWhenUsed="1"/>
+    <w:lsdException w:name="List Bullet 3" w:semiHidden="1" w:unhideWhenUsed="1"/>
+    <w:lsdException w:name="List Bullet 4" w:semiHidden="1" w:unhideWhenUsed="1"/>
+    <w:lsdException w:name="List Bullet 5" w:semiHidden="1" w:unhideWhenUsed="1"/>
+    <w:lsdException w:name="List Number 2" w:semiHidden="1" w:unhideWhenUsed="1"/>
+    <w:lsdException w:name="List Number 3" w:semiHidden="1" w:unhideWhenUsed="1"/>
+    <w:lsdException w:name="List Number 4" w:semiHidden="1" w:unhideWhenUsed="1"/>
+    <w:lsdException w:name="List Number 5" w:semiHidden="1" w:unhideWhenUsed="1"/>
+    <w:lsdException w:name="Title" w:uiPriority="10" w:qFormat="1"/>
+    <w:lsdException w:name="Closing" w:semiHidden="1" w:unhideWhenUsed="1"/>
+    <w:lsdException w:name="Signature" w:semiHidden="1" w:unhideWhenUsed="1"/>
+    <w:lsdException w:name="Default Paragraph Font" w:semiHidden="1" w:uiPriority="1" w:unhideWhenUsed="1"/>
+    <w:lsdException w:name="Body Text" w:semiHidden="1" w:unhideWhenUsed="1"/>
+    <w:lsdException w:name="Body Text Indent" w:semiHidden="1" w:unhideWhenUsed="1"/>
+    <w:lsdException w:name="List Continue" w:semiHidden="1" w:unhideWhenUsed="1"/>
+    <w:lsdException w:name="List Continue 2" w:semiHidden="1" w:unhideWhenUsed="1"/>
+    <w:lsdException w:name="List Continue 3" w:semiHidden="1" w:unhideWhenUsed="1"/>
+    <w:lsdException w:name="List Continue 4" w:semiHidden="1" w:unhideWhenUsed="1"/>
+    <w:lsdException w:name="List Continue 5" w:semiHidden="1" w:unhideWhenUsed="1"/>
+    <w:lsdException w:name="Message Header" w:semiHidden="1" w:unhideWhenUsed="1"/>
+    <w:lsdException w:name="Subtitle" w:uiPriority="11" w:qFormat="1"/>
+    <w:lsdException w:name="Salutation" w:semiHidden="1" w:unhideWhenUsed="1"/>
+    <w:lsdException w:name="Date" w:semiHidden="1" w:unhideWhenUsed="1"/>
+    <w:lsdException w:name="Body Text First Indent" w:semiHidden="1" w:unhideWhenUsed="1"/>
+    <w:lsdException w:name="Body Text First Indent 2" w:semiHidden="1" w:unhideWhenUsed="1"/>
+    <w:lsdException w:name="Note Heading" w:semiHidden="1" w:unhideWhenUsed="1"/>
+    <w:lsdException w:name="Body Text 2" w:semiHidden="1" w:unhideWhenUsed="1"/>
+    <w:lsdException w:name="Body Text 3" w:semiHidden="1" w:unhideWhenUsed="1"/>
+    <w:lsdException w:name="Body Text Indent 2" w:semiHidden="1" w:unhideWhenUsed="1"/>
+    <w:lsdException w:name="Body Text Indent 3" w:semiHidden="1" w:unhideWhenUsed="1"/>
+    <w:lsdException w:name="Block Text" w:semiHidden="1" w:unhideWhenUsed="1"/>
+    <w:lsdException w:name="Hyperlink" w:semiHidden="1" w:unhideWhenUsed="1"/>
+    <w:lsdException w:name="FollowedHyperlink" w:semiHidden="1" w:unhideWhenUsed="1"/>
+    <w:lsdException w:name="Strong" w:uiPriority="22" w:qFormat="1"/>
+    <w:lsdException w:name="Emphasis" w:uiPriority="20" w:qFormat="1"/>
+    <w:lsdException w:name="Document Map" w:semiHidden="1" w:unhideWhenUsed="1"/>
+    <w:lsdException w:name="Plain Text" w:semiHidden="1" w:unhideWhenUsed="1"/>
+    <w:lsdException w:name="E-mail Signature" w:semiHidden="1" w:unhideWhenUsed="1"/>
+    <w:lsdException w:name="HTML Top of Form" w:semiHidden="1" w:unhideWhenUsed="1"/>
+    <w:lsdException w:name="HTML Bottom of Form" w:semiHidden="1" w:unhideWhenUsed="1"/>
+    <w:lsdException w:name="Normal (Web)" w:semiHidden="1" w:unhideWhenUsed="1"/>
+    <w:lsdException w:name="HTML Acronym" w:semiHidden="1" w:unhideWhenUsed="1"/>
+    <w:lsdException w:name="HTML Address" w:semiHidden="1" w:unhideWhenUsed="1"/>
+    <w:lsdException w:name="HTML Cite" w:semiHidden="1" w:unhideWhenUsed="1"/>
+    <w:lsdException w:name="HTML Code" w:semiHidden="1" w:unhideWhenUsed="1"/>
+    <w:lsdException w:name="HTML Definition" w:semiHidden="1" w:unhideWhenUsed="1"/>
+    <w:lsdException w:name="HTML Keyboard" w:semiHidden="1" w:unhideWhenUsed="1"/>
+    <w:lsdException w:name="HTML Preformatted" w:semiHidden="1" w:unhideWhenUsed="1"/>
+    <w:lsdException w:name="HTML Sample" w:semiHidden="1" w:unhideWhenUsed="1"/>
+    <w:lsdException w:name="HTML Typewriter" w:semiHidden="1" w:unhideWhenUsed="1"/>
+    <w:lsdException w:name="HTML Variable" w:semiHidden="1" w:unhideWhenUsed="1"/>
+    <w:lsdException w:name="Normal Table" w:semiHidden="1" w:unhideWhenUsed="1"/>
+    <w:lsdException w:name="annotation subject" w:semiHidden="1" w:unhideWhenUsed="1"/>
+    <w:lsdException w:name="No List" w:semiHidden="1" w:unhideWhenUsed="1"/>
+    <w:lsdException w:name="Outline List 1" w:semiHidden="1" w:unhideWhenUsed="1"/>
+    <w:lsdException w:name="Outline List 2" w:semiHidden="1" w:unhideWhenUsed="1"/>
+    <w:lsdException w:name="Outline List 3" w:semiHidden="1" w:unhideWhenUsed="1"/>
+    <w:lsdException w:name="Table Simple 1" w:semiHidden="1" w:unhideWhenUsed="1"/>
+    <w:lsdException w:name="Table Simple 2" w:semiHidden="1" w:unhideWhenUsed="1"/>
+    <w:lsdException w:name="Table Simple 3" w:semiHidden="1" w:unhideWhenUsed="1"/>
+    <w:lsdException w:name="Table Classic 1" w:semiHidden="1" w:unhideWhenUsed="1"/>
+    <w:lsdException w:name="Table Classic 2" w:semiHidden="1" w:unhideWhenUsed="1"/>
+    <w:lsdException w:name="Table Classic 3" w:semiHidden="1" w:unhideWhenUsed="1"/>
+    <w:lsdException w:name="Table Classic 4" w:semiHidden="1" w:unhideWhenUsed="1"/>
+    <w:lsdException w:name="Table Colorful 1" w:semiHidden="1" w:unhideWhenUsed="1"/>
+    <w:lsdException w:name="Table Colorful 2" w:semiHidden="1" w:unhideWhenUsed="1"/>
+    <w:lsdException w:name="Table Colorful 3" w:semiHidden="1" w:unhideWhenUsed="1"/>
+    <w:lsdException w:name="Table Columns 1" w:semiHidden="1" w:unhideWhenUsed="1"/>
+    <w:lsdException w:name="Table Columns 2" w:semiHidden="1" w:unhideWhenUsed="1"/>
+    <w:lsdException w:name="Table Columns 3" w:semiHidden="1" w:unhideWhenUsed="1"/>
+    <w:lsdException w:name="Table Columns 4" w:semiHidden="1" w:unhideWhenUsed="1"/>
+    <w:lsdException w:name="Table Columns 5" w:semiHidden="1" w:unhideWhenUsed="1"/>
+    <w:lsdException w:name="Table Grid 1" w:semiHidden="1" w:unhideWhenUsed="1"/>
+    <w:lsdException w:name="Table Grid 2" w:semiHidden="1" w:unhideWhenUsed="1"/>
+    <w:lsdException w:name="Table Grid 3" w:semiHidden="1" w:unhideWhenUsed="1"/>
+    <w:lsdException w:name="Table Grid 4" w:semiHidden="1" w:unhideWhenUsed="1"/>
+    <w:lsdException w:name="Table Grid 5" w:semiHidden="1" w:unhideWhenUsed="1"/>
+    <w:lsdException w:name="Table Grid 6" w:semiHidden="1" w:unhideWhenUsed="1"/>
+    <w:lsdException w:name="Table Grid 7" w:semiHidden="1" w:unhideWhenUsed="1"/>
+    <w:lsdException w:name="Table Grid 8" w:semiHidden="1" w:unhideWhenUsed="1"/>
+    <w:lsdException w:name="Table List 1" w:semiHidden="1" w:unhideWhenUsed="1"/>
+    <w:lsdException w:name="Table List 2" w:semiHidden="1" w:unhideWhenUsed="1"/>
+    <w:lsdException w:name="Table List 3" w:semiHidden="1" w:unhideWhenUsed="1"/>
+    <w:lsdException w:name="Table List 4" w:semiHidden="1" w:unhideWhenUsed="1"/>
+    <w:lsdException w:name="Table List 5" w:semiHidden="1" w:unhideWhenUsed="1"/>
+    <w:lsdException w:name="Table List 6" w:semiHidden="1" w:unhideWhenUsed="1"/>
+    <w:lsdException w:name="Table List 7" w:semiHidden="1" w:unhideWhenUsed="1"/>
+    <w:lsdException w:name="Table List 8" w:semiHidden="1" w:unhideWhenUsed="1"/>
+    <w:lsdException w:name="Table 3D effects 1" w:semiHidden="1" w:unhideWhenUsed="1"/>
+    <w:lsdException w:name="Table 3D effects 2" w:semiHidden="1" w:unhideWhenUsed="1"/>
+    <w:lsdException w:name="Table 3D effects 3" w:semiHidden="1" w:unhideWhenUsed="1"/>
+    <w:lsdException w:name="Table Contemporary" w:semiHidden="1" w:unhideWhenUsed="1"/>
+    <w:lsdException w:name="Table Elegant" w:semiHidden="1" w:unhideWhenUsed="1"/>
+    <w:lsdException w:name="Table Professional" w:semiHidden="1" w:unhideWhenUsed="1"/>
+    <w:lsdException w:name="Table Subtle 1" w:semiHidden="1" w:unhideWhenUsed="1"/>
+    <w:lsdException w:name="Table Subtle 2" w:semiHidden="1" w:unhideWhenUsed="1"/>
+    <w:lsdException w:name="Table Web 1" w:semiHidden="1" w:unhideWhenUsed="1"/>
+    <w:lsdException w:name="Table Web 2" w:semiHidden="1" w:unhideWhenUsed="1"/>
+    <w:lsdException w:name="Table Web 3" w:semiHidden="1" w:unhideWhenUsed="1"/>
+    <w:lsdException w:name="Balloon Text" w:semiHidden="1" w:unhideWhenUsed="1"/>
+    <w:lsdException w:name="Table Grid" w:semiHidden="1" w:uiPriority="59" w:unhideWhenUsed="1"/>
+    <w:lsdException w:name="Table Theme" w:semiHidden="1" w:unhideWhenUsed="1"/>
+    <w:lsdException w:name="Placeholder Text" w:semiHidden="1"/>
+    <w:lsdException w:name="No Spacing" w:uiPriority="1" w:qFormat="1"/>
+    <w:lsdException w:name="Light Shading" w:uiPriority="60"/>
+    <w:lsdException w:name="Light List" w:uiPriority="61"/>
+    <w:lsdException w:name="Light Grid" w:uiPriority="62"/>
+    <w:lsdException w:name="Medium Shading 1" w:uiPriority="63"/>
+    <w:lsdException w:name="Medium Shading 2" w:uiPriority="64"/>
+    <w:lsdException w:name="Medium List 1" w:uiPriority="65"/>
+    <w:lsdException w:name="Medium List 2" w:uiPriority="66"/>
+    <w:lsdException w:name="Medium Grid 1" w:uiPriority="67"/>
+    <w:lsdException w:name="Medium Grid 2" w:uiPriority="68"/>
+    <w:lsdException w:name="Medium Grid 3" w:uiPriority="69"/>
+    <w:lsdException w:name="Dark List" w:uiPriority="70"/>
+    <w:lsdException w:name="Colorful Shading" w:uiPriority="71"/>
+    <w:lsdException w:name="Colorful List" w:uiPriority="72"/>
+    <w:lsdException w:name="Colorful Grid" w:uiPriority="73"/>
+    <w:lsdException w:name="Light Shading Accent 1" w:uiPriority="60"/>
+    <w:lsdException w:name="Light List Accent 1" w:uiPriority="61"/>
+    <w:lsdException w:name="Light Grid Accent 1" w:uiPriority="62"/>
+    <w:lsdException w:name="Medium Shading 1 Accent 1" w:uiPriority="63"/>
+    <w:lsdException w:name="Medium Shading 2 Accent 1" w:uiPriority="64"/>
+    <w:lsdException w:name="Medium List 1 Accent 1" w:uiPriority="65"/>
+    <w:lsdException w:name="Revision" w:semiHidden="1"/>
+    <w:lsdException w:name="List Paragraph" w:uiPriority="34" w:qFormat="1"/>
+    <w:lsdException w:name="Quote" w:uiPriority="29" w:qFormat="1"/>
+    <w:lsdException w:name="Intense Quote" w:uiPriority="30" w:qFormat="1"/>
+    <w:lsdException w:name="Medium List 2 Accent 1" w:uiPriority="66"/>
+    <w:lsdException w:name="Medium Grid 1 Accent 1" w:uiPriority="67"/>
+    <w:lsdException w:name="Medium Grid 2 Accent 1" w:uiPriority="68"/>
+    <w:lsdException w:name="Medium Grid 3 Accent 1" w:uiPriority="69"/>
+    <w:lsdException w:name="Dark List Accent 1" w:uiPriority="70"/>
+    <w:lsdException w:name="Colorful Shading Accent 1" w:uiPriority="71"/>
+    <w:lsdException w:name="Colorful List Accent 1" w:uiPriority="72"/>
+    <w:lsdException w:name="Colorful Grid Accent 1" w:uiPriority="73"/>
+    <w:lsdException w:name="Light Shading Accent 2" w:uiPriority="60"/>
+    <w:lsdException w:name="Light List Accent 2" w:uiPriority="61"/>
+    <w:lsdException w:name="Light Grid Accent 2" w:uiPriority="62"/>
+    <w:lsdException w:name="Medium Shading 1 Accent 2" w:uiPriority="63"/>
+    <w:lsdException w:name="Medium Shading 2 Accent 2" w:uiPriority="64"/>
+    <w:lsdException w:name="Medium List 1 Accent 2" w:uiPriority="65"/>
+    <w:lsdException w:name="Medium List 2 Accent 2" w:uiPriority="66"/>
+    <w:lsdException w:name="Medium Grid 1 Accent 2" w:uiPriority="67"/>
+    <w:lsdException w:name="Medium Grid 2 Accent 2" w:uiPriority="68"/>
+    <w:lsdException w:name="Medium Grid 3 Accent 2" w:uiPriority="69"/>
+    <w:lsdException w:name="Dark List Accent 2" w:uiPriority="70"/>
+    <w:lsdException w:name="Colorful Shading Accent 2" w:uiPriority="71"/>
+    <w:lsdException w:name="Colorful List Accent 2" w:uiPriority="72"/>
+    <w:lsdException w:name="Colorful Grid Accent 2" w:uiPriority="73"/>
+    <w:lsdException w:name="Light Shading Accent 3" w:uiPriority="60"/>
+    <w:lsdException w:name="Light List Accent 3" w:uiPriority="61"/>
+    <w:lsdException w:name="Light Grid Accent 3" w:uiPriority="62"/>
+    <w:lsdException w:name="Medium Shading 1 Accent 3" w:uiPriority="63"/>
+    <w:lsdException w:name="Medium Shading 2 Accent 3" w:uiPriority="64"/>
+    <w:lsdException w:name="Medium List 1 Accent 3" w:uiPriority="65"/>
+    <w:lsdException w:name="Medium List 2 Accent 3" w:uiPriority="66"/>
+    <w:lsdException w:name="Medium Grid 1 Accent 3" w:uiPriority="67"/>
+    <w:lsdException w:name="Medium Grid 2 Accent 3" w:uiPriority="68"/>
+    <w:lsdException w:name="Medium Grid 3 Accent 3" w:uiPriority="69"/>
+    <w:lsdException w:name="Dark List Accent 3" w:uiPriority="70"/>
+    <w:lsdException w:name="Colorful Shading Accent 3" w:uiPriority="71"/>
+    <w:lsdException w:name="Colorful List Accent 3" w:uiPriority="72"/>
+    <w:lsdException w:name="Colorful Grid Accent 3" w:uiPriority="73"/>
+    <w:lsdException w:name="Light Shading Accent 4" w:uiPriority="60"/>
+    <w:lsdException w:name="Light List Accent 4" w:uiPriority="61"/>
+    <w:lsdException w:name="Light Grid Accent 4" w:uiPriority="62"/>
+    <w:lsdException w:name="Medium Shading 1 Accent 4" w:uiPriority="63"/>
+    <w:lsdException w:name="Medium Shading 2 Accent 4" w:uiPriority="64"/>
+    <w:lsdException w:name="Medium List 1 Accent 4" w:uiPriority="65"/>
+    <w:lsdException w:name="Medium List 2 Accent 4" w:uiPriority="66"/>
+    <w:lsdException w:name="Medium Grid 1 Accent 4" w:uiPriority="67"/>
+    <w:lsdException w:name="Medium Grid 2 Accent 4" w:uiPriority="68"/>
+    <w:lsdException w:name="Medium Grid 3 Accent 4" w:uiPriority="69"/>
+    <w:lsdException w:name="Dark List Accent 4" w:uiPriority="70"/>
+    <w:lsdException w:name="Colorful Shading Accent 4" w:uiPriority="71"/>
+    <w:lsdException w:name="Colorful List Accent 4" w:uiPriority="72"/>
+    <w:lsdException w:name="Colorful Grid Accent 4" w:uiPriority="73"/>
+    <w:lsdException w:name="Light Shading Accent 5" w:uiPriority="60"/>
+    <w:lsdException w:name="Light List Accent 5" w:uiPriority="61"/>
+    <w:lsdException w:name="Light Grid Accent 5" w:uiPriority="62"/>
+    <w:lsdException w:name="Medium Shading 1 Accent 5" w:uiPriority="63"/>
+    <w:lsdException w:name="Medium Shading 2 Accent 5" w:uiPriority="64"/>
+    <w:lsdException w:name="Medium List 1 Accent 5" w:uiPriority="65"/>
+    <w:lsdException w:name="Medium List 2 Accent 5" w:uiPriority="66"/>
+    <w:lsdException w:name="Medium Grid 1 Accent 5" w:uiPriority="67"/>
+    <w:lsdException w:name="Medium Grid 2 Accent 5" w:uiPriority="68"/>
+    <w:lsdException w:name="Medium Grid 3 Accent 5" w:uiPriority="69"/>
+    <w:lsdException w:name="Dark List Accent 5" w:uiPriority="70"/>
+    <w:lsdException w:name="Colorful Shading Accent 5" w:uiPriority="71"/>
+    <w:lsdException w:name="Colorful List Accent 5" w:uiPriority="72"/>
+    <w:lsdException w:name="Colorful Grid Accent 5" w:uiPriority="73"/>
+    <w:lsdException w:name="Light Shading Accent 6" w:uiPriority="60"/>
+    <w:lsdException w:name="Light List Accent 6" w:uiPriority="61"/>
+    <w:lsdException w:name="Light Grid Accent 6" w:uiPriority="62"/>
+    <w:lsdException w:name="Medium Shading 1 Accent 6" w:uiPriority="63"/>
+    <w:lsdException w:name="Medium Shading 2 Accent 6" w:uiPriority="64"/>
+    <w:lsdException w:name="Medium List 1 Accent 6" w:uiPriority="65"/>
+    <w:lsdException w:name="Medium List 2 Accent 6" w:uiPriority="66"/>
+    <w:lsdException w:name="Medium Grid 1 Accent 6" w:uiPriority="67"/>
+    <w:lsdException w:name="Medium Grid 2 Accent 6" w:uiPriority="68"/>
+    <w:lsdException w:name="Medium Grid 3 Accent 6" w:uiPriority="69"/>
+    <w:lsdException w:name="Dark List Accent 6" w:uiPriority="70"/>
+    <w:lsdException w:name="Colorful Shading Accent 6" w:uiPriority="71"/>
+    <w:lsdException w:name="Colorful List Accent 6" w:uiPriority="72"/>
+    <w:lsdException w:name="Colorful Grid Accent 6" w:uiPriority="73"/>
+    <w:lsdException w:name="Subtle Emphasis" w:uiPriority="19" w:qFormat="1"/>
+    <w:lsdException w:name="Intense Emphasis" w:uiPriority="21" w:qFormat="1"/>
+    <w:lsdException w:name="Subtle Reference" w:uiPriority="31" w:qFormat="1"/>
+    <w:lsdException w:name="Intense Reference" w:uiPriority="32" w:qFormat="1"/>
+    <w:lsdException w:name="Book Title" w:uiPriority="33" w:qFormat="1"/>
+    <w:lsdException w:name="Bibliography" w:semiHidden="1" w:uiPriority="37" w:unhideWhenUsed="1"/>
+    <w:lsdException w:name="TOC Heading" w:semiHidden="1" w:uiPriority="39" w:unhideWhenUsed="1" w:qFormat="1"/>
+    <w:lsdException w:name="Plain Table 1" w:uiPriority="41"/>
+    <w:lsdException w:name="Plain Table 2" w:uiPriority="42"/>
+    <w:lsdException w:name="Plain Table 3" w:uiPriority="43"/>
+    <w:lsdException w:name="Plain Table 4" w:uiPriority="44"/>
+    <w:lsdException w:name="Plain Table 5" w:uiPriority="45"/>
+    <w:lsdException w:name="Grid Table Light" w:uiPriority="40"/>
+    <w:lsdException w:name="Grid Table 1 Light" w:uiPriority="46"/>
+    <w:lsdException w:name="Grid Table 2" w:uiPriority="47"/>
+    <w:lsdException w:name="Grid Table 3" w:uiPriority="48"/>
+    <w:lsdException w:name="Grid Table 4" w:uiPriority="49"/>
+    <w:lsdException w:name="Grid Table 5 Dark" w:uiPriority="50"/>
+    <w:lsdException w:name="Grid Table 6 Colorful" w:uiPriority="51"/>
+    <w:lsdException w:name="Grid Table 7 Colorful" w:uiPriority="52"/>
+    <w:lsdException w:name="Grid Table 1 Light Accent 1" w:uiPriority="46"/>
+    <w:lsdException w:name="Grid Table 2 Accent 1" w:uiPriority="47"/>
+    <w:lsdException w:name="Grid Table 3 Accent 1" w:uiPriority="48"/>
+    <w:lsdException w:name="Grid Table 4 Accent 1" w:uiPriority="49"/>
+    <w:lsdException w:name="Grid Table 5 Dark Accent 1" w:uiPriority="50"/>
+    <w:lsdException w:name="Grid Table 6 Colorful Accent 1" w:uiPriority="51"/>
+    <w:lsdException w:name="Grid Table 7 Colorful Accent 1" w:uiPriority="52"/>
+    <w:lsdException w:name="Grid Table 1 Light Accent 2" w:uiPriority="46"/>
+    <w:lsdException w:name="Grid Table 2 Accent 2" w:uiPriority="47"/>
+    <w:lsdException w:name="Grid Table 3 Accent 2" w:uiPriority="48"/>
+    <w:lsdException w:name="Grid Table 4 Accent 2" w:uiPriority="49"/>
+    <w:lsdException w:name="Grid Table 5 Dark Accent 2" w:uiPriority="50"/>
+    <w:lsdException w:name="Grid Table 6 Colorful Accent 2" w:uiPriority="51"/>
+    <w:lsdException w:name="Grid Table 7 Colorful Accent 2" w:uiPriority="52"/>
+    <w:lsdException w:name="Grid Table 1 Light Accent 3" w:uiPriority="46"/>
+    <w:lsdException w:name="Grid Table 2 Accent 3" w:uiPriority="47"/>
+    <w:lsdException w:name="Grid Table 3 Accent 3" w:uiPriority="48"/>
+    <w:lsdException w:name="Grid Table 4 Accent 3" w:uiPriority="49"/>
+    <w:lsdException w:name="Grid Table 5 Dark Accent 3" w:uiPriority="50"/>
+    <w:lsdException w:name="Grid Table 6 Colorful Accent 3" w:uiPriority="51"/>
+    <w:lsdException w:name="Grid Table 7 Colorful Accent 3" w:uiPriority="52"/>
+    <w:lsdException w:name="Grid Table 1 Light Accent 4" w:uiPriority="46"/>
+    <w:lsdException w:name="Grid Table 2 Accent 4" w:uiPriority="47"/>
+    <w:lsdException w:name="Grid Table 3 Accent 4" w:uiPriority="48"/>
+    <w:lsdException w:name="Grid Table 4 Accent 4" w:uiPriority="49"/>
+    <w:lsdException w:name="Grid Table 5 Dark Accent 4" w:uiPriority="50"/>
+    <w:lsdException w:name="Grid Table 6 Colorful Accent 4" w:uiPriority="51"/>
+    <w:lsdException w:name="Grid Table 7 Colorful Accent 4" w:uiPriority="52"/>
+    <w:lsdException w:name="Grid Table 1 Light Accent 5" w:uiPriority="46"/>
+    <w:lsdException w:name="Grid Table 2 Accent 5" w:uiPriority="47"/>
+    <w:lsdException w:name="Grid Table 3 Accent 5" w:uiPriority="48"/>
+    <w:lsdException w:name="Grid Table 4 Accent 5" w:uiPriority="49"/>
+    <w:lsdException w:name="Grid Table 5 Dark Accent 5" w:uiPriority="50"/>
+    <w:lsdException w:name="Grid Table 6 Colorful Accent 5" w:uiPriority="51"/>
+    <w:lsdException w:name="Grid Table 7 Colorful Accent 5" w:uiPriority="52"/>
+    <w:lsdException w:name="Grid Table 1 Light Accent 6" w:uiPriority="46"/>
+    <w:lsdException w:name="Grid Table 2 Accent 6" w:uiPriority="47"/>
+    <w:lsdException w:name="Grid Table 3 Accent 6" w:uiPriority="48"/>
+    <w:lsdException w:name="Grid Table 4 Accent 6" w:uiPriority="49"/>
+    <w:lsdException w:name="Grid Table 5 Dark Accent 6" w:uiPriority="50"/>
+    <w:lsdException w:name="Grid Table 6 Colorful Accent 6" w:uiPriority="51"/>
+    <w:lsdException w:name="Grid Table 7 Colorful Accent 6" w:uiPriority="52"/>
+    <w:lsdException w:name="List Table 1 Light" w:uiPriority="46"/>
+    <w:lsdException w:name="List Table 2" w:uiPriority="47"/>
+    <w:lsdException w:name="List Table 3" w:uiPriority="48"/>
+    <w:lsdException w:name="List Table 4" w:uiPriority="49"/>
+    <w:lsdException w:name="List Table 5 Dark" w:uiPriority="50"/>
+    <w:lsdException w:name="List Table 6 Colorful" w:uiPriority="51"/>
+    <w:lsdException w:name="List Table 7 Colorful" w:uiPriority="52"/>
+    <w:lsdException w:name="List Table 1 Light Accent 1" w:uiPriority="46"/>
+    <w:lsdException w:name="List Table 2 Accent 1" w:uiPriority="47"/>
+    <w:lsdException w:name="List Table 3 Accent 1" w:uiPriority="48"/>
+    <w:lsdException w:name="List Table 4 Accent 1" w:uiPriority="49"/>
+    <w:lsdException w:name="List Table 5 Dark Accent 1" w:uiPriority="50"/>
+    <w:lsdException w:name="List Table 6 Colorful Accent 1" w:uiPriority="51"/>
+    <w:lsdException w:name="List Table 7 Colorful Accent 1" w:uiPriority="52"/>
+    <w:lsdException w:name="List Table 1 Light Accent 2" w:uiPriority="46"/>
+    <w:lsdException w:name="List Table 2 Accent 2" w:uiPriority="47"/>
+    <w:lsdException w:name="List Table 3 Accent 2" w:uiPriority="48"/>
+    <w:lsdException w:name="List Table 4 Accent 2" w:uiPriority="49"/>
+    <w:lsdException w:name="List Table 5 Dark Accent 2" w:uiPriority="50"/>
+    <w:lsdException w:name="List Table 6 Colorful Accent 2" w:uiPriority="51"/>
+    <w:lsdException w:name="List Table 7 Colorful Accent 2" w:uiPriority="52"/>
+    <w:lsdException w:name="List Table 1 Light Accent 3" w:uiPriority="46"/>
+    <w:lsdException w:name="List Table 2 Accent 3" w:uiPriority="47"/>
+    <w:lsdException w:name="List Table 3 Accent 3" w:uiPriority="48"/>
+    <w:lsdException w:name="List Table 4 Accent 3" w:uiPriority="49"/>
+    <w:lsdException w:name="List Table 5 Dark Accent 3" w:uiPriority="50"/>
+    <w:lsdException w:name="List Table 6 Colorful Accent 3" w:uiPriority="51"/>
+    <w:lsdException w:name="List Table 7 Colorful Accent 3" w:uiPriority="52"/>
+    <w:lsdException w:name="List Table 1 Light Accent 4" w:uiPriority="46"/>
+    <w:lsdException w:name="List Table 2 Accent 4" w:uiPriority="47"/>
+    <w:lsdException w:name="List Table 3 Accent 4" w:uiPriority="48"/>
+    <w:lsdException w:name="List Table 4 Accent 4" w:uiPriority="49"/>
+    <w:lsdException w:name="List Table 5 Dark Accent 4" w:uiPriority="50"/>
+    <w:lsdException w:name="List Table 6 Colorful Accent 4" w:uiPriority="51"/>
+    <w:lsdException w:name="List Table 7 Colorful Accent 4" w:uiPriority="52"/>
+    <w:lsdException w:name="List Table 1 Light Accent 5" w:uiPriority="46"/>
+    <w:lsdException w:name="List Table 2 Accent 5" w:uiPriority="47"/>
+    <w:lsdException w:name="List Table 3 Accent 5" w:uiPriority="48"/>
+    <w:lsdException w:name="List Table 4 Accent 5" w:uiPriority="49"/>
+    <w:lsdException w:name="List Table 5 Dark Accent 5" w:uiPriority="50"/>
+    <w:lsdException w:name="List Table 6 Colorful Accent 5" w:uiPriority="51"/>
+    <w:lsdException w:name="List Table 7 Colorful Accent 5" w:uiPriority="52"/>
+    <w:lsdException w:name="List Table 1 Light Accent 6" w:uiPriority="46"/>
+    <w:lsdException w:name="List Table 2 Accent 6" w:uiPriority="47"/>
+    <w:lsdException w:name="List Table 3 Accent 6" w:uiPriority="48"/>
+    <w:lsdException w:name="List Table 4 Accent 6" w:uiPriority="49"/>
+    <w:lsdException w:name="List Table 5 Dark Accent 6" w:uiPriority="50"/>
+    <w:lsdException w:name="List Table 6 Colorful Accent 6" w:uiPriority="51"/>
+    <w:lsdException w:name="List Table 7 Colorful Accent 6" w:uiPriority="52"/>
+    <w:lsdException w:name="Mention" w:semiHidden="1" w:unhideWhenUsed="1"/>
+    <w:lsdException w:name="Smart Hyperlink" w:semiHidden="1" w:unhideWhenUsed="1"/>
+    <w:lsdException w:name="Hashtag" w:semiHidden="1" w:unhideWhenUsed="1"/>
   </w:latentStyles>
   <w:style w:type="paragraph" w:default="1" w:styleId="Normal">
     <w:name w:val="Normal"/>

</xml_diff>

<commit_message>
Updated notes on McDavid, Huse & Hawthorn (2013) chapters 1 and 2
</commit_message>
<xml_diff>
--- a/Notes/McDavidHuseHawthorn_2013_Program-Evaluation-Performance-Measurement-Ed02.docx
+++ b/Notes/McDavidHuseHawthorn_2013_Program-Evaluation-Performance-Measurement-Ed02.docx
@@ -1,11 +1,13 @@
 
 <file path=word/document.xml><?xml version="1.0" encoding="utf-8"?>
-<w:document xmlns:wpc="http://schemas.microsoft.com/office/word/2010/wordprocessingCanvas" xmlns:cx="http://schemas.microsoft.com/office/drawing/2014/chartex" xmlns:cx1="http://schemas.microsoft.com/office/drawing/2015/9/8/chartex" xmlns:cx2="http://schemas.microsoft.com/office/drawing/2015/10/21/chartex" xmlns:cx3="http://schemas.microsoft.com/office/drawing/2016/5/9/chartex" xmlns:cx4="http://schemas.microsoft.com/office/drawing/2016/5/10/chartex" xmlns:cx5="http://schemas.microsoft.com/office/drawing/2016/5/11/chartex" xmlns:mc="http://schemas.openxmlformats.org/markup-compatibility/2006" xmlns:o="urn:schemas-microsoft-com:office:office" xmlns:r="http://schemas.openxmlformats.org/officeDocument/2006/relationships" xmlns:m="http://schemas.openxmlformats.org/officeDocument/2006/math" xmlns:v="urn:schemas-microsoft-com:vml" xmlns:wp14="http://schemas.microsoft.com/office/word/2010/wordprocessingDrawing" xmlns:wp="http://schemas.openxmlformats.org/drawingml/2006/wordprocessingDrawing" xmlns:w10="urn:schemas-microsoft-com:office:word" xmlns:w="http://schemas.openxmlformats.org/wordprocessingml/2006/main" xmlns:w14="http://schemas.microsoft.com/office/word/2010/wordml" xmlns:w15="http://schemas.microsoft.com/office/word/2012/wordml" xmlns:w16se="http://schemas.microsoft.com/office/word/2015/wordml/symex" xmlns:wpg="http://schemas.microsoft.com/office/word/2010/wordprocessingGroup" xmlns:wpi="http://schemas.microsoft.com/office/word/2010/wordprocessingInk" xmlns:wne="http://schemas.microsoft.com/office/word/2006/wordml" xmlns:wps="http://schemas.microsoft.com/office/word/2010/wordprocessingShape" mc:Ignorable="w14 w15 w16se wp14">
+<w:document xmlns:wpc="http://schemas.microsoft.com/office/word/2010/wordprocessingCanvas" xmlns:mc="http://schemas.openxmlformats.org/markup-compatibility/2006" xmlns:o="urn:schemas-microsoft-com:office:office" xmlns:r="http://schemas.openxmlformats.org/officeDocument/2006/relationships" xmlns:m="http://schemas.openxmlformats.org/officeDocument/2006/math" xmlns:v="urn:schemas-microsoft-com:vml" xmlns:wp14="http://schemas.microsoft.com/office/word/2010/wordprocessingDrawing" xmlns:wp="http://schemas.openxmlformats.org/drawingml/2006/wordprocessingDrawing" xmlns:w10="urn:schemas-microsoft-com:office:word" xmlns:w="http://schemas.openxmlformats.org/wordprocessingml/2006/main" xmlns:w14="http://schemas.microsoft.com/office/word/2010/wordml" xmlns:wpg="http://schemas.microsoft.com/office/word/2010/wordprocessingGroup" xmlns:wpi="http://schemas.microsoft.com/office/word/2010/wordprocessingInk" xmlns:wne="http://schemas.microsoft.com/office/word/2006/wordml" xmlns:wps="http://schemas.microsoft.com/office/word/2010/wordprocessingShape" mc:Ignorable="w14 wp14">
   <w:body>
     <w:p>
       <w:pPr>
         <w:spacing w:after="0"/>
       </w:pPr>
+      <w:bookmarkStart w:id="0" w:name="_GoBack"/>
+      <w:bookmarkEnd w:id="0"/>
       <w:r>
         <w:t>Chapter 1: Key Concepts and Issues in Program Evaluation and Performance Measurement</w:t>
       </w:r>
@@ -342,6 +344,32 @@
         <w:spacing w:after="0"/>
       </w:pPr>
       <w:r>
+        <w:t>Results-based management part of the new public management (NPM) movement.</w:t>
+      </w:r>
+    </w:p>
+    <w:p>
+      <w:pPr>
+        <w:pStyle w:val="ListParagraph"/>
+        <w:numPr>
+          <w:ilvl w:val="0"/>
+          <w:numId w:val="3"/>
+        </w:numPr>
+        <w:spacing w:after="0"/>
+      </w:pPr>
+      <w:r>
+        <w:t>NPM is a public sector reform approach that emphasizes business-like practices.</w:t>
+      </w:r>
+    </w:p>
+    <w:p>
+      <w:pPr>
+        <w:pStyle w:val="ListParagraph"/>
+        <w:numPr>
+          <w:ilvl w:val="0"/>
+          <w:numId w:val="3"/>
+        </w:numPr>
+        <w:spacing w:after="0"/>
+      </w:pPr>
+      <w:r>
         <w:t>Performance management cycle is the framework for organizing evaluation activities.</w:t>
       </w:r>
     </w:p>
@@ -420,6 +448,74 @@
         <w:spacing w:after="0"/>
       </w:pPr>
       <w:r>
+        <w:t>Policies versus programs</w:t>
+      </w:r>
+    </w:p>
+    <w:p>
+      <w:pPr>
+        <w:pStyle w:val="ListParagraph"/>
+        <w:numPr>
+          <w:ilvl w:val="1"/>
+          <w:numId w:val="3"/>
+        </w:numPr>
+        <w:spacing w:after="0"/>
+      </w:pPr>
+      <w:r>
+        <w:t xml:space="preserve">Policies are statements of intended outcomes or objectives (ends) and the </w:t>
+      </w:r>
+      <w:r>
+        <w:t>methods (</w:t>
+      </w:r>
+      <w:r>
+        <w:t>means</w:t>
+      </w:r>
+      <w:r>
+        <w:t>)</w:t>
+      </w:r>
+      <w:r>
+        <w:t xml:space="preserve"> by which governments or their agents will achieve them.</w:t>
+      </w:r>
+    </w:p>
+    <w:p>
+      <w:pPr>
+        <w:pStyle w:val="ListParagraph"/>
+        <w:numPr>
+          <w:ilvl w:val="2"/>
+          <w:numId w:val="3"/>
+        </w:numPr>
+        <w:spacing w:after="0"/>
+      </w:pPr>
+      <w:r>
+        <w:t>New policies are often modifications of existing policies.</w:t>
+      </w:r>
+    </w:p>
+    <w:p>
+      <w:pPr>
+        <w:pStyle w:val="ListParagraph"/>
+        <w:numPr>
+          <w:ilvl w:val="1"/>
+          <w:numId w:val="3"/>
+        </w:numPr>
+        <w:spacing w:after="0"/>
+      </w:pPr>
+      <w:r>
+        <w:lastRenderedPageBreak/>
+        <w:t xml:space="preserve">Programs </w:t>
+      </w:r>
+      <w:r>
+        <w:t>are sets of related activities intended to achieve one or more related outcomes or objectives.</w:t>
+      </w:r>
+    </w:p>
+    <w:p>
+      <w:pPr>
+        <w:pStyle w:val="ListParagraph"/>
+        <w:numPr>
+          <w:ilvl w:val="0"/>
+          <w:numId w:val="3"/>
+        </w:numPr>
+        <w:spacing w:after="0"/>
+      </w:pPr>
+      <w:r>
         <w:t>Conceptualizing program evaluation</w:t>
       </w:r>
     </w:p>
@@ -472,7 +568,13 @@
         <w:spacing w:after="0"/>
       </w:pPr>
       <w:r>
-        <w:t>Conclusions and recommendations produced by an evaluation are influenced by what the evaluator brings to the table.</w:t>
+        <w:t>Conclusions and recommendations produced by an evaluation are influenced by what the evaluator brings to the table</w:t>
+      </w:r>
+      <w:r>
+        <w:t xml:space="preserve"> (i.e., tacit knowledge)</w:t>
+      </w:r>
+      <w:r>
+        <w:t>.</w:t>
       </w:r>
     </w:p>
     <w:p>
@@ -485,258 +587,385 @@
         <w:spacing w:after="0"/>
       </w:pPr>
       <w:r>
+        <w:t>There is a gray area between pure program evaluation that has a minimum level of methodological sophistication and program review</w:t>
+      </w:r>
+      <w:r>
+        <w:t>.</w:t>
+      </w:r>
+    </w:p>
+    <w:p>
+      <w:pPr>
+        <w:pStyle w:val="ListParagraph"/>
+        <w:numPr>
+          <w:ilvl w:val="0"/>
+          <w:numId w:val="3"/>
+        </w:numPr>
+        <w:spacing w:after="0"/>
+      </w:pPr>
+      <w:r>
+        <w:t>There is no one dominant view of what evaluation methods are correct.</w:t>
+      </w:r>
+    </w:p>
+    <w:p>
+      <w:pPr>
+        <w:pStyle w:val="ListParagraph"/>
+        <w:numPr>
+          <w:ilvl w:val="0"/>
+          <w:numId w:val="3"/>
+        </w:numPr>
+        <w:spacing w:after="0"/>
+      </w:pPr>
+      <w:r>
+        <w:t>Important points about program evaluation</w:t>
+      </w:r>
+    </w:p>
+    <w:p>
+      <w:pPr>
+        <w:pStyle w:val="ListParagraph"/>
+        <w:numPr>
+          <w:ilvl w:val="1"/>
+          <w:numId w:val="3"/>
+        </w:numPr>
+        <w:spacing w:after="0"/>
+      </w:pPr>
+      <w:r>
+        <w:t>Often relies on triangulating evidence from different points of view.</w:t>
+      </w:r>
+    </w:p>
+    <w:p>
+      <w:pPr>
+        <w:pStyle w:val="ListParagraph"/>
+        <w:numPr>
+          <w:ilvl w:val="1"/>
+          <w:numId w:val="3"/>
+        </w:numPr>
+        <w:spacing w:after="0"/>
+      </w:pPr>
+      <w:r>
+        <w:t>Typically uses data collection and analysis methods that are well-understood.</w:t>
+      </w:r>
+    </w:p>
+    <w:p>
+      <w:pPr>
+        <w:pStyle w:val="ListParagraph"/>
+        <w:numPr>
+          <w:ilvl w:val="1"/>
+          <w:numId w:val="3"/>
+        </w:numPr>
+        <w:spacing w:after="0"/>
+      </w:pPr>
+      <w:r>
+        <w:t>Recommendations often intended to improve a program.</w:t>
+      </w:r>
+    </w:p>
+    <w:p>
+      <w:pPr>
+        <w:pStyle w:val="ListParagraph"/>
+        <w:numPr>
+          <w:ilvl w:val="1"/>
+          <w:numId w:val="3"/>
+        </w:numPr>
+        <w:spacing w:after="0"/>
+      </w:pPr>
+      <w:r>
+        <w:t>Evaluator options are often constrained.</w:t>
+      </w:r>
+    </w:p>
+    <w:p>
+      <w:pPr>
+        <w:pStyle w:val="ListParagraph"/>
+        <w:numPr>
+          <w:ilvl w:val="1"/>
+          <w:numId w:val="3"/>
+        </w:numPr>
+        <w:spacing w:after="0"/>
+      </w:pPr>
+      <w:r>
+        <w:t>The methodology chosen must be defensible.</w:t>
+      </w:r>
+    </w:p>
+    <w:p>
+      <w:pPr>
+        <w:pStyle w:val="ListParagraph"/>
+        <w:numPr>
+          <w:ilvl w:val="1"/>
+          <w:numId w:val="3"/>
+        </w:numPr>
+        <w:spacing w:after="0"/>
+      </w:pPr>
+      <w:r>
+        <w:t>The conclusions and recommendations must be credible and useful.</w:t>
+      </w:r>
+    </w:p>
+    <w:p>
+      <w:pPr>
+        <w:pStyle w:val="ListParagraph"/>
+        <w:numPr>
+          <w:ilvl w:val="1"/>
+          <w:numId w:val="3"/>
+        </w:numPr>
+        <w:spacing w:after="0"/>
+      </w:pPr>
+      <w:r>
+        <w:t>The evaluator must use his or her own professional judgement throughout the process.</w:t>
+      </w:r>
+    </w:p>
+    <w:p>
+      <w:pPr>
+        <w:spacing w:after="0"/>
+      </w:pPr>
+    </w:p>
+    <w:p>
+      <w:pPr>
+        <w:spacing w:after="0"/>
+      </w:pPr>
+      <w:r>
+        <w:t>Definition of a program</w:t>
+      </w:r>
+    </w:p>
+    <w:p>
+      <w:pPr>
+        <w:pStyle w:val="ListParagraph"/>
+        <w:numPr>
+          <w:ilvl w:val="0"/>
+          <w:numId w:val="4"/>
+        </w:numPr>
+        <w:spacing w:after="0"/>
+      </w:pPr>
+      <w:r>
+        <w:t>A group of related activities intended to produce at least one specific outcome.</w:t>
+      </w:r>
+    </w:p>
+    <w:p>
+      <w:pPr>
+        <w:pStyle w:val="ListParagraph"/>
+        <w:numPr>
+          <w:ilvl w:val="0"/>
+          <w:numId w:val="4"/>
+        </w:numPr>
+        <w:spacing w:after="0"/>
+      </w:pPr>
+      <w:r>
+        <w:t>An open systems approach is used to describe and model programs.</w:t>
+      </w:r>
+    </w:p>
+    <w:p>
+      <w:pPr>
+        <w:spacing w:after="0"/>
+      </w:pPr>
+    </w:p>
+    <w:p>
+      <w:pPr>
+        <w:spacing w:after="0"/>
+      </w:pPr>
+      <w:r>
+        <w:t>Program evaluation key concepts</w:t>
+      </w:r>
+    </w:p>
+    <w:p>
+      <w:pPr>
+        <w:pStyle w:val="ListParagraph"/>
+        <w:numPr>
+          <w:ilvl w:val="0"/>
+          <w:numId w:val="5"/>
+        </w:numPr>
+        <w:spacing w:after="0"/>
+      </w:pPr>
+      <w:r>
+        <w:t>Program evaluations enable us to:</w:t>
+      </w:r>
+    </w:p>
+    <w:p>
+      <w:pPr>
+        <w:pStyle w:val="ListParagraph"/>
+        <w:numPr>
+          <w:ilvl w:val="1"/>
+          <w:numId w:val="5"/>
+        </w:numPr>
+        <w:spacing w:after="0"/>
+      </w:pPr>
+      <w:r>
+        <w:t>Determine to what extent, if any, a program produced the observed outcomes.</w:t>
+      </w:r>
+    </w:p>
+    <w:p>
+      <w:pPr>
+        <w:pStyle w:val="ListParagraph"/>
+        <w:numPr>
+          <w:ilvl w:val="1"/>
+          <w:numId w:val="5"/>
+        </w:numPr>
+        <w:spacing w:after="0"/>
+      </w:pPr>
+      <w:r>
+        <w:t>Determine to what extent, if at all, are the observed outcomes consistent with the intended outcomes.</w:t>
+      </w:r>
+    </w:p>
+    <w:p>
+      <w:pPr>
+        <w:pStyle w:val="ListParagraph"/>
+        <w:numPr>
+          <w:ilvl w:val="0"/>
+          <w:numId w:val="5"/>
+        </w:numPr>
+        <w:spacing w:after="0"/>
+      </w:pPr>
+      <w:r>
+        <w:t>Program evaluation compares intended outcomes with observed outcomes.</w:t>
+      </w:r>
+    </w:p>
+    <w:p>
+      <w:pPr>
+        <w:pStyle w:val="ListParagraph"/>
+        <w:numPr>
+          <w:ilvl w:val="0"/>
+          <w:numId w:val="5"/>
+        </w:numPr>
+        <w:spacing w:after="0"/>
+      </w:pPr>
+      <w:r>
+        <w:t>Effectiveness is an indication of whether or not a program produced its intended outcomes.</w:t>
+      </w:r>
+    </w:p>
+    <w:p>
+      <w:pPr>
+        <w:spacing w:after="0"/>
+      </w:pPr>
+    </w:p>
+    <w:p>
+      <w:pPr>
+        <w:spacing w:after="0"/>
+      </w:pPr>
+      <w:r>
+        <w:t>Key evaluation questions</w:t>
+      </w:r>
+    </w:p>
+    <w:p>
+      <w:pPr>
+        <w:pStyle w:val="ListParagraph"/>
+        <w:numPr>
+          <w:ilvl w:val="0"/>
+          <w:numId w:val="6"/>
+        </w:numPr>
+        <w:spacing w:after="0"/>
+      </w:pPr>
+      <w:r>
+        <w:t>What is the need for the program?</w:t>
+      </w:r>
+    </w:p>
+    <w:p>
+      <w:pPr>
+        <w:pStyle w:val="ListParagraph"/>
+        <w:numPr>
+          <w:ilvl w:val="0"/>
+          <w:numId w:val="6"/>
+        </w:numPr>
+        <w:spacing w:after="0"/>
+      </w:pPr>
+      <w:r>
+        <w:t>What is the rational</w:t>
+      </w:r>
+      <w:r>
+        <w:t>e</w:t>
+      </w:r>
+      <w:r>
+        <w:t xml:space="preserve"> for the program?</w:t>
+      </w:r>
+    </w:p>
+    <w:p>
+      <w:pPr>
+        <w:pStyle w:val="ListParagraph"/>
+        <w:numPr>
+          <w:ilvl w:val="1"/>
+          <w:numId w:val="6"/>
+        </w:numPr>
+        <w:spacing w:after="0"/>
+      </w:pPr>
+      <w:r>
+        <w:t>Is the program r</w:t>
+      </w:r>
+      <w:r>
+        <w:t>elevan</w:t>
+      </w:r>
+      <w:r>
+        <w:t>t?</w:t>
+      </w:r>
+    </w:p>
+    <w:p>
+      <w:pPr>
+        <w:pStyle w:val="ListParagraph"/>
+        <w:numPr>
+          <w:ilvl w:val="1"/>
+          <w:numId w:val="6"/>
+        </w:numPr>
+        <w:spacing w:after="0"/>
+      </w:pPr>
+      <w:r>
+        <w:t>Does the program f</w:t>
+      </w:r>
+      <w:r>
+        <w:t>it with priorities and policies</w:t>
+      </w:r>
+      <w:r>
+        <w:t>?</w:t>
+      </w:r>
+    </w:p>
+    <w:p>
+      <w:pPr>
+        <w:pStyle w:val="ListParagraph"/>
+        <w:numPr>
+          <w:ilvl w:val="0"/>
+          <w:numId w:val="6"/>
+        </w:numPr>
+        <w:spacing w:after="0"/>
+      </w:pPr>
+      <w:r>
+        <w:t xml:space="preserve">Is </w:t>
+      </w:r>
+      <w:r>
+        <w:t>the program appropriate?</w:t>
+      </w:r>
+    </w:p>
+    <w:p>
+      <w:pPr>
+        <w:pStyle w:val="ListParagraph"/>
+        <w:numPr>
+          <w:ilvl w:val="1"/>
+          <w:numId w:val="6"/>
+        </w:numPr>
+        <w:spacing w:after="0"/>
+      </w:pPr>
+      <w:r>
+        <w:t>i.e., Does the program structure make sense?</w:t>
+      </w:r>
+    </w:p>
+    <w:p>
+      <w:pPr>
+        <w:pStyle w:val="ListParagraph"/>
+        <w:numPr>
+          <w:ilvl w:val="0"/>
+          <w:numId w:val="6"/>
+        </w:numPr>
+        <w:spacing w:after="0"/>
+      </w:pPr>
+      <w:r>
         <w:lastRenderedPageBreak/>
-        <w:t>There is a gray area between pure program evaluation that has a minimum level of methodological sophistication and program review</w:t>
-      </w:r>
-      <w:r>
-        <w:t>.</w:t>
-      </w:r>
-    </w:p>
-    <w:p>
-      <w:pPr>
-        <w:pStyle w:val="ListParagraph"/>
-        <w:numPr>
-          <w:ilvl w:val="0"/>
-          <w:numId w:val="3"/>
-        </w:numPr>
-        <w:spacing w:after="0"/>
-      </w:pPr>
-      <w:r>
-        <w:t>There is no one dominant view of what evaluation methods are correct.</w:t>
-      </w:r>
-    </w:p>
-    <w:p>
-      <w:pPr>
-        <w:pStyle w:val="ListParagraph"/>
-        <w:numPr>
-          <w:ilvl w:val="0"/>
-          <w:numId w:val="3"/>
-        </w:numPr>
-        <w:spacing w:after="0"/>
-      </w:pPr>
-      <w:r>
-        <w:t>Important points about program evaluation</w:t>
-      </w:r>
-    </w:p>
-    <w:p>
-      <w:pPr>
-        <w:pStyle w:val="ListParagraph"/>
-        <w:numPr>
-          <w:ilvl w:val="1"/>
-          <w:numId w:val="3"/>
-        </w:numPr>
-        <w:spacing w:after="0"/>
-      </w:pPr>
-      <w:r>
-        <w:t>Often relies on triangulating evidence from different points of view.</w:t>
-      </w:r>
-    </w:p>
-    <w:p>
-      <w:pPr>
-        <w:pStyle w:val="ListParagraph"/>
-        <w:numPr>
-          <w:ilvl w:val="1"/>
-          <w:numId w:val="3"/>
-        </w:numPr>
-        <w:spacing w:after="0"/>
-      </w:pPr>
-      <w:r>
-        <w:t>Typically uses data collection and analysis methods that are well-understood.</w:t>
-      </w:r>
-    </w:p>
-    <w:p>
-      <w:pPr>
-        <w:pStyle w:val="ListParagraph"/>
-        <w:numPr>
-          <w:ilvl w:val="1"/>
-          <w:numId w:val="3"/>
-        </w:numPr>
-        <w:spacing w:after="0"/>
-      </w:pPr>
-      <w:r>
-        <w:t>Recommendations often intended to improve a program.</w:t>
-      </w:r>
-    </w:p>
-    <w:p>
-      <w:pPr>
-        <w:pStyle w:val="ListParagraph"/>
-        <w:numPr>
-          <w:ilvl w:val="1"/>
-          <w:numId w:val="3"/>
-        </w:numPr>
-        <w:spacing w:after="0"/>
-      </w:pPr>
-      <w:r>
-        <w:t>Evaluator options are often constrained.</w:t>
-      </w:r>
-    </w:p>
-    <w:p>
-      <w:pPr>
-        <w:pStyle w:val="ListParagraph"/>
-        <w:numPr>
-          <w:ilvl w:val="1"/>
-          <w:numId w:val="3"/>
-        </w:numPr>
-        <w:spacing w:after="0"/>
-      </w:pPr>
-      <w:r>
-        <w:t>The methodology chosen must be defensible.</w:t>
-      </w:r>
-    </w:p>
-    <w:p>
-      <w:pPr>
-        <w:pStyle w:val="ListParagraph"/>
-        <w:numPr>
-          <w:ilvl w:val="1"/>
-          <w:numId w:val="3"/>
-        </w:numPr>
-        <w:spacing w:after="0"/>
-      </w:pPr>
-      <w:r>
-        <w:t>The conclusions and recommendations must be credible and useful.</w:t>
-      </w:r>
-    </w:p>
-    <w:p>
-      <w:pPr>
-        <w:pStyle w:val="ListParagraph"/>
-        <w:numPr>
-          <w:ilvl w:val="1"/>
-          <w:numId w:val="3"/>
-        </w:numPr>
-        <w:spacing w:after="0"/>
-      </w:pPr>
-      <w:r>
-        <w:t>The evaluator must use his or her own professional judgement throughout the process.</w:t>
-      </w:r>
-    </w:p>
-    <w:p>
-      <w:pPr>
-        <w:spacing w:after="0"/>
-      </w:pPr>
-    </w:p>
-    <w:p>
-      <w:pPr>
-        <w:spacing w:after="0"/>
-      </w:pPr>
-      <w:r>
-        <w:t>Definition of a program</w:t>
-      </w:r>
-    </w:p>
-    <w:p>
-      <w:pPr>
-        <w:pStyle w:val="ListParagraph"/>
-        <w:numPr>
-          <w:ilvl w:val="0"/>
-          <w:numId w:val="4"/>
-        </w:numPr>
-        <w:spacing w:after="0"/>
-      </w:pPr>
-      <w:r>
-        <w:t>A group of related activities intended to produce at least one specific outcome.</w:t>
-      </w:r>
-    </w:p>
-    <w:p>
-      <w:pPr>
-        <w:pStyle w:val="ListParagraph"/>
-        <w:numPr>
-          <w:ilvl w:val="0"/>
-          <w:numId w:val="4"/>
-        </w:numPr>
-        <w:spacing w:after="0"/>
-      </w:pPr>
-      <w:r>
-        <w:t>An open systems approach is used to describe and model programs.</w:t>
-      </w:r>
-    </w:p>
-    <w:p>
-      <w:pPr>
-        <w:spacing w:after="0"/>
-      </w:pPr>
-    </w:p>
-    <w:p>
-      <w:pPr>
-        <w:spacing w:after="0"/>
-      </w:pPr>
-      <w:r>
-        <w:t>Program evaluation key concepts</w:t>
-      </w:r>
-    </w:p>
-    <w:p>
-      <w:pPr>
-        <w:pStyle w:val="ListParagraph"/>
-        <w:numPr>
-          <w:ilvl w:val="0"/>
-          <w:numId w:val="5"/>
-        </w:numPr>
-        <w:spacing w:after="0"/>
-      </w:pPr>
-      <w:r>
-        <w:t>Program evaluations enable us to:</w:t>
-      </w:r>
-    </w:p>
-    <w:p>
-      <w:pPr>
-        <w:pStyle w:val="ListParagraph"/>
-        <w:numPr>
-          <w:ilvl w:val="1"/>
-          <w:numId w:val="5"/>
-        </w:numPr>
-        <w:spacing w:after="0"/>
-      </w:pPr>
-      <w:r>
-        <w:t>Determine to what extent, if any, a program produced the observed outcomes.</w:t>
-      </w:r>
-    </w:p>
-    <w:p>
-      <w:pPr>
-        <w:pStyle w:val="ListParagraph"/>
-        <w:numPr>
-          <w:ilvl w:val="1"/>
-          <w:numId w:val="5"/>
-        </w:numPr>
-        <w:spacing w:after="0"/>
-      </w:pPr>
-      <w:r>
-        <w:t>Determine to what extent, if at all, are the observed outcomes consistent with the intended outcomes.</w:t>
-      </w:r>
-    </w:p>
-    <w:p>
-      <w:pPr>
-        <w:pStyle w:val="ListParagraph"/>
-        <w:numPr>
-          <w:ilvl w:val="0"/>
-          <w:numId w:val="5"/>
-        </w:numPr>
-        <w:spacing w:after="0"/>
-      </w:pPr>
-      <w:r>
-        <w:t>Program evaluation compares intended outcomes with observed outcomes.</w:t>
-      </w:r>
-    </w:p>
-    <w:p>
-      <w:pPr>
-        <w:pStyle w:val="ListParagraph"/>
-        <w:numPr>
-          <w:ilvl w:val="0"/>
-          <w:numId w:val="5"/>
-        </w:numPr>
-        <w:spacing w:after="0"/>
-      </w:pPr>
-      <w:r>
-        <w:t>Effectiveness is an indication of whether or not a program produced its intended outcomes.</w:t>
-      </w:r>
-    </w:p>
-    <w:p>
-      <w:pPr>
-        <w:spacing w:after="0"/>
-      </w:pPr>
-    </w:p>
-    <w:p>
-      <w:pPr>
-        <w:spacing w:after="0"/>
-      </w:pPr>
-      <w:r>
-        <w:t>Key evaluation questions</w:t>
+        <w:t>Is</w:t>
+      </w:r>
+      <w:r>
+        <w:t xml:space="preserve"> the program </w:t>
+      </w:r>
+      <w:r>
+        <w:t xml:space="preserve">being </w:t>
+      </w:r>
+      <w:r>
+        <w:t xml:space="preserve">implemented </w:t>
+      </w:r>
+      <w:r>
+        <w:t>as intended</w:t>
+      </w:r>
+      <w:r>
+        <w:t>?</w:t>
       </w:r>
     </w:p>
     <w:p>
@@ -749,7 +978,10 @@
         <w:spacing w:after="0"/>
       </w:pPr>
       <w:r>
-        <w:t>Was the program efficient?</w:t>
+        <w:t>Is</w:t>
+      </w:r>
+      <w:r>
+        <w:t xml:space="preserve"> the program efficient?</w:t>
       </w:r>
     </w:p>
     <w:p>
@@ -769,19 +1001,13 @@
       <w:pPr>
         <w:pStyle w:val="ListParagraph"/>
         <w:numPr>
-          <w:ilvl w:val="1"/>
+          <w:ilvl w:val="0"/>
           <w:numId w:val="6"/>
         </w:numPr>
         <w:spacing w:after="0"/>
       </w:pPr>
       <w:r>
-        <w:t>Economic efficiency (i.e.,</w:t>
-      </w:r>
-      <w:r>
-        <w:t xml:space="preserve"> is the ratio of program outcomes (benefits)</w:t>
-      </w:r>
-      <w:r>
-        <w:t xml:space="preserve"> to economic costs acceptable?)</w:t>
+        <w:t>Is the program responsible for the observed outcomes (Type 1 effectiveness)?</w:t>
       </w:r>
     </w:p>
     <w:p>
@@ -794,7 +1020,26 @@
         <w:spacing w:after="0"/>
       </w:pPr>
       <w:r>
-        <w:t>Was the program cost-effective?</w:t>
+        <w:t>Is the program achieving</w:t>
+      </w:r>
+      <w:r>
+        <w:t xml:space="preserve"> its intended objectives (Type 2 effectiveness)?</w:t>
+      </w:r>
+    </w:p>
+    <w:p>
+      <w:pPr>
+        <w:pStyle w:val="ListParagraph"/>
+        <w:numPr>
+          <w:ilvl w:val="0"/>
+          <w:numId w:val="6"/>
+        </w:numPr>
+        <w:spacing w:after="0"/>
+      </w:pPr>
+      <w:r>
+        <w:t>I</w:t>
+      </w:r>
+      <w:r>
+        <w:t>s the program cost-effective?</w:t>
       </w:r>
     </w:p>
     <w:p>
@@ -866,7 +1111,7 @@
         <w:spacing w:after="0"/>
       </w:pPr>
       <w:r>
-        <w:t>Was the program appropriate?</w:t>
+        <w:t>Is the program cost beneficial?</w:t>
       </w:r>
     </w:p>
     <w:p>
@@ -879,7 +1124,7 @@
         <w:spacing w:after="0"/>
       </w:pPr>
       <w:r>
-        <w:t>i.e., Does the program structure make sense?</w:t>
+        <w:t>Economic efficiency (i.e., is the ratio of program outcomes (benefits) to economic costs acceptable?)</w:t>
       </w:r>
     </w:p>
     <w:p>
@@ -892,7 +1137,10 @@
         <w:spacing w:after="0"/>
       </w:pPr>
       <w:r>
-        <w:t>What is the rational for the program?</w:t>
+        <w:t>I</w:t>
+      </w:r>
+      <w:r>
+        <w:t>s the program adequate?</w:t>
       </w:r>
     </w:p>
     <w:p>
@@ -905,81 +1153,7 @@
         <w:spacing w:after="0"/>
       </w:pPr>
       <w:r>
-        <w:t>Relevance</w:t>
-      </w:r>
-    </w:p>
-    <w:p>
-      <w:pPr>
-        <w:pStyle w:val="ListParagraph"/>
-        <w:numPr>
-          <w:ilvl w:val="1"/>
-          <w:numId w:val="6"/>
-        </w:numPr>
-        <w:spacing w:after="0"/>
-      </w:pPr>
-      <w:r>
-        <w:t>Fit with priorities and policies</w:t>
-      </w:r>
-    </w:p>
-    <w:p>
-      <w:pPr>
-        <w:pStyle w:val="ListParagraph"/>
-        <w:numPr>
-          <w:ilvl w:val="0"/>
-          <w:numId w:val="6"/>
-        </w:numPr>
-        <w:spacing w:after="0"/>
-      </w:pPr>
-      <w:r>
-        <w:t>Was the program adequate?</w:t>
-      </w:r>
-    </w:p>
-    <w:p>
-      <w:pPr>
-        <w:pStyle w:val="ListParagraph"/>
-        <w:numPr>
-          <w:ilvl w:val="1"/>
-          <w:numId w:val="6"/>
-        </w:numPr>
-        <w:spacing w:after="0"/>
-      </w:pPr>
-      <w:r>
-        <w:lastRenderedPageBreak/>
         <w:t>Visibly affecting the overall issue being addressed.</w:t>
-      </w:r>
-    </w:p>
-    <w:p>
-      <w:pPr>
-        <w:pStyle w:val="ListParagraph"/>
-        <w:numPr>
-          <w:ilvl w:val="0"/>
-          <w:numId w:val="6"/>
-        </w:numPr>
-        <w:spacing w:after="0"/>
-      </w:pPr>
-      <w:r>
-        <w:t>Was the program implemented well or poorly?</w:t>
-      </w:r>
-    </w:p>
-    <w:p>
-      <w:pPr>
-        <w:pStyle w:val="ListParagraph"/>
-        <w:numPr>
-          <w:ilvl w:val="1"/>
-          <w:numId w:val="6"/>
-        </w:numPr>
-        <w:spacing w:after="0"/>
-        <w:rPr>
-          <w:b/>
-          <w:i/>
-        </w:rPr>
-      </w:pPr>
-      <w:r>
-        <w:rPr>
-          <w:b/>
-          <w:i/>
-        </w:rPr>
-        <w:t>What are the criteria for a “well implemented” program?</w:t>
       </w:r>
     </w:p>
     <w:p>
@@ -1293,6 +1467,7 @@
         <w:spacing w:after="0"/>
       </w:pPr>
       <w:r>
+        <w:lastRenderedPageBreak/>
         <w:t>What is driving the evaluation?</w:t>
       </w:r>
     </w:p>
@@ -1319,7 +1494,13 @@
         <w:spacing w:after="0"/>
       </w:pPr>
       <w:r>
-        <w:t>What has been done previously?</w:t>
+        <w:t>What has been done previously</w:t>
+      </w:r>
+      <w:r>
+        <w:t xml:space="preserve"> (i.e., what do we already know)</w:t>
+      </w:r>
+      <w:r>
+        <w:t>?</w:t>
       </w:r>
     </w:p>
     <w:p>
@@ -1332,7 +1513,13 @@
         <w:spacing w:after="0"/>
       </w:pPr>
       <w:r>
-        <w:t>What are the characteristics of the program?</w:t>
+        <w:t>What are the characteristics of the program</w:t>
+      </w:r>
+      <w:r>
+        <w:t xml:space="preserve"> (i.e., the logic of the program)</w:t>
+      </w:r>
+      <w:r>
+        <w:t>?</w:t>
       </w:r>
     </w:p>
     <w:p>
@@ -1397,7 +1584,10 @@
         <w:spacing w:after="0"/>
       </w:pPr>
       <w:r>
-        <w:t>Should the program evaluation proceed?</w:t>
+        <w:t>Should the</w:t>
+      </w:r>
+      <w:r>
+        <w:t xml:space="preserve"> evaluation proceed?</w:t>
       </w:r>
     </w:p>
     <w:p>
@@ -1443,7 +1633,6 @@
         <w:spacing w:after="0"/>
       </w:pPr>
       <w:r>
-        <w:lastRenderedPageBreak/>
         <w:t>Develop the measures</w:t>
       </w:r>
     </w:p>
@@ -1589,7 +1778,7 @@
       <w:pPr>
         <w:spacing w:after="0"/>
         <w:sectPr>
-          <w:headerReference w:type="default" r:id="rId7"/>
+          <w:headerReference w:type="default" r:id="rId8"/>
           <w:pgSz w:w="12240" w:h="15840"/>
           <w:pgMar w:top="1440" w:right="1440" w:bottom="1440" w:left="1440" w:header="720" w:footer="720" w:gutter="0"/>
           <w:cols w:space="720"/>
@@ -1713,6 +1902,19 @@
         <w:spacing w:after="0"/>
       </w:pPr>
       <w:r>
+        <w:t>How do you use logic models for performance measurement?</w:t>
+      </w:r>
+    </w:p>
+    <w:p>
+      <w:pPr>
+        <w:pStyle w:val="ListParagraph"/>
+        <w:numPr>
+          <w:ilvl w:val="0"/>
+          <w:numId w:val="12"/>
+        </w:numPr>
+        <w:spacing w:after="0"/>
+      </w:pPr>
+      <w:r>
         <w:t>What are the strengths and limitations of program logic models?</w:t>
       </w:r>
     </w:p>
@@ -2971,6 +3173,209 @@
         <w:spacing w:after="0"/>
       </w:pPr>
       <w:r>
+        <w:t>Program Theories and Program Logics</w:t>
+      </w:r>
+    </w:p>
+    <w:p>
+      <w:pPr>
+        <w:pStyle w:val="ListParagraph"/>
+        <w:numPr>
+          <w:ilvl w:val="0"/>
+          <w:numId w:val="29"/>
+        </w:numPr>
+        <w:spacing w:after="0"/>
+      </w:pPr>
+      <w:r>
+        <w:t>Theory-driven evaluations use logic models to unpack program structures so that one can test linkages in the model.</w:t>
+      </w:r>
+    </w:p>
+    <w:p>
+      <w:pPr>
+        <w:pStyle w:val="ListParagraph"/>
+        <w:numPr>
+          <w:ilvl w:val="1"/>
+          <w:numId w:val="29"/>
+        </w:numPr>
+        <w:spacing w:after="0"/>
+      </w:pPr>
+      <w:r>
+        <w:t>Understand how key constructs in the logic model (i.e., working theory) are linked to each other and whether observed empirical patterns correspond to the expected linkages.</w:t>
+      </w:r>
+    </w:p>
+    <w:p>
+      <w:pPr>
+        <w:pStyle w:val="ListParagraph"/>
+        <w:numPr>
+          <w:ilvl w:val="0"/>
+          <w:numId w:val="29"/>
+        </w:numPr>
+        <w:spacing w:after="0"/>
+      </w:pPr>
+      <w:r>
+        <w:t>Meta-analysis is the synthesis of the results from multiple evaluations for a given type of program.</w:t>
+      </w:r>
+    </w:p>
+    <w:p>
+      <w:pPr>
+        <w:pStyle w:val="ListParagraph"/>
+        <w:numPr>
+          <w:ilvl w:val="0"/>
+          <w:numId w:val="29"/>
+        </w:numPr>
+        <w:spacing w:after="0"/>
+      </w:pPr>
+      <w:r>
+        <w:t>Meta-evaluation is the evaluation of multiple completed evaluation projects.</w:t>
+      </w:r>
+    </w:p>
+    <w:p>
+      <w:pPr>
+        <w:pStyle w:val="ListParagraph"/>
+        <w:numPr>
+          <w:ilvl w:val="0"/>
+          <w:numId w:val="29"/>
+        </w:numPr>
+        <w:spacing w:after="0"/>
+      </w:pPr>
+      <w:r>
+        <w:t xml:space="preserve">Ad hoc systematic </w:t>
+      </w:r>
+      <w:proofErr w:type="gramStart"/>
+      <w:r>
+        <w:t>review synthesize</w:t>
+      </w:r>
+      <w:proofErr w:type="gramEnd"/>
+      <w:r>
+        <w:t xml:space="preserve"> evaluations in a particular field to describe underlying patterns, trends, and key findings.</w:t>
+      </w:r>
+    </w:p>
+    <w:p>
+      <w:pPr>
+        <w:pStyle w:val="ListParagraph"/>
+        <w:numPr>
+          <w:ilvl w:val="0"/>
+          <w:numId w:val="29"/>
+        </w:numPr>
+        <w:spacing w:after="0"/>
+      </w:pPr>
+      <w:r>
+        <w:t>Realistic evaluations seek to develop program knowledge based on CMOs associated with program success and failure.</w:t>
+      </w:r>
+    </w:p>
+    <w:p>
+      <w:pPr>
+        <w:pStyle w:val="ListParagraph"/>
+        <w:numPr>
+          <w:ilvl w:val="1"/>
+          <w:numId w:val="29"/>
+        </w:numPr>
+        <w:spacing w:after="0"/>
+      </w:pPr>
+      <w:r>
+        <w:t>Understand why programs work within specific contexts.</w:t>
+      </w:r>
+    </w:p>
+    <w:p>
+      <w:pPr>
+        <w:pStyle w:val="ListParagraph"/>
+        <w:numPr>
+          <w:ilvl w:val="0"/>
+          <w:numId w:val="29"/>
+        </w:numPr>
+        <w:spacing w:after="0"/>
+      </w:pPr>
+      <w:r>
+        <w:t>Context-mechanism-outcomes (CMOs)</w:t>
+      </w:r>
+    </w:p>
+    <w:p>
+      <w:pPr>
+        <w:pStyle w:val="ListParagraph"/>
+        <w:numPr>
+          <w:ilvl w:val="1"/>
+          <w:numId w:val="29"/>
+        </w:numPr>
+        <w:spacing w:after="0"/>
+      </w:pPr>
+      <w:r>
+        <w:t>Cause and effect in programs are mediated by the contexts in which programs are implemented.</w:t>
+      </w:r>
+    </w:p>
+    <w:p>
+      <w:pPr>
+        <w:pStyle w:val="ListParagraph"/>
+        <w:numPr>
+          <w:ilvl w:val="1"/>
+          <w:numId w:val="29"/>
+        </w:numPr>
+        <w:spacing w:after="0"/>
+      </w:pPr>
+      <w:r>
+        <w:t>Contextual factors</w:t>
+      </w:r>
+    </w:p>
+    <w:p>
+      <w:pPr>
+        <w:pStyle w:val="ListParagraph"/>
+        <w:numPr>
+          <w:ilvl w:val="2"/>
+          <w:numId w:val="29"/>
+        </w:numPr>
+        <w:spacing w:after="0"/>
+      </w:pPr>
+      <w:r>
+        <w:t>Program-related conditions</w:t>
+      </w:r>
+    </w:p>
+    <w:p>
+      <w:pPr>
+        <w:pStyle w:val="ListParagraph"/>
+        <w:numPr>
+          <w:ilvl w:val="2"/>
+          <w:numId w:val="29"/>
+        </w:numPr>
+        <w:spacing w:after="0"/>
+      </w:pPr>
+      <w:r>
+        <w:t>Organizational conditions</w:t>
+      </w:r>
+    </w:p>
+    <w:p>
+      <w:pPr>
+        <w:pStyle w:val="ListParagraph"/>
+        <w:numPr>
+          <w:ilvl w:val="0"/>
+          <w:numId w:val="29"/>
+        </w:numPr>
+        <w:spacing w:after="0"/>
+      </w:pPr>
+      <w:r>
+        <w:t>Program logic models are specific to context.</w:t>
+      </w:r>
+    </w:p>
+    <w:p>
+      <w:pPr>
+        <w:pStyle w:val="ListParagraph"/>
+        <w:numPr>
+          <w:ilvl w:val="0"/>
+          <w:numId w:val="29"/>
+        </w:numPr>
+        <w:spacing w:after="0"/>
+      </w:pPr>
+      <w:r>
+        <w:t>Theory-driven evaluations are not yet common practice.</w:t>
+      </w:r>
+    </w:p>
+    <w:p>
+      <w:pPr>
+        <w:spacing w:after="0"/>
+      </w:pPr>
+    </w:p>
+    <w:p>
+      <w:pPr>
+        <w:spacing w:after="0"/>
+      </w:pPr>
+      <w:r>
         <w:t>Program Objectives, Program Environments, and Organizational Objectives</w:t>
       </w:r>
     </w:p>
@@ -2984,7 +3389,10 @@
         <w:spacing w:after="0"/>
       </w:pPr>
       <w:r>
-        <w:t>See Table 2.4 on p. 66.</w:t>
+        <w:t>See Table 2.4 on p. 74</w:t>
+      </w:r>
+      <w:r>
+        <w:t>.</w:t>
       </w:r>
     </w:p>
     <w:p>
@@ -3025,6 +3433,82 @@
       <w:r>
         <w:t>Program objectives can conflict with behavioral goals (e.g., organizational objectives).</w:t>
       </w:r>
+    </w:p>
+    <w:p>
+      <w:pPr>
+        <w:spacing w:after="0"/>
+      </w:pPr>
+    </w:p>
+    <w:p>
+      <w:pPr>
+        <w:spacing w:after="0"/>
+      </w:pPr>
+      <w:r>
+        <w:lastRenderedPageBreak/>
+        <w:t>Logic Models for Performance Measurement</w:t>
+      </w:r>
+    </w:p>
+    <w:p>
+      <w:pPr>
+        <w:pStyle w:val="ListParagraph"/>
+        <w:numPr>
+          <w:ilvl w:val="0"/>
+          <w:numId w:val="30"/>
+        </w:numPr>
+        <w:spacing w:after="0"/>
+      </w:pPr>
+      <w:r>
+        <w:t>Program evaluation and performance measurement are complementary.</w:t>
+      </w:r>
+    </w:p>
+    <w:p>
+      <w:pPr>
+        <w:pStyle w:val="ListParagraph"/>
+        <w:numPr>
+          <w:ilvl w:val="0"/>
+          <w:numId w:val="30"/>
+        </w:numPr>
+        <w:spacing w:after="0"/>
+      </w:pPr>
+      <w:r>
+        <w:t>Logic models are important tools for developing performance measures.</w:t>
+      </w:r>
+    </w:p>
+    <w:p>
+      <w:pPr>
+        <w:pStyle w:val="ListParagraph"/>
+        <w:numPr>
+          <w:ilvl w:val="1"/>
+          <w:numId w:val="30"/>
+        </w:numPr>
+        <w:spacing w:after="0"/>
+      </w:pPr>
+      <w:r>
+        <w:t>Frame discussions about what to measure.</w:t>
+      </w:r>
+    </w:p>
+    <w:p>
+      <w:pPr>
+        <w:pStyle w:val="ListParagraph"/>
+        <w:numPr>
+          <w:ilvl w:val="0"/>
+          <w:numId w:val="30"/>
+        </w:numPr>
+        <w:spacing w:after="0"/>
+      </w:pPr>
+      <w:r>
+        <w:t>Key performance measures are also called key performance indicators (KPIs).</w:t>
+      </w:r>
+    </w:p>
+    <w:p>
+      <w:pPr>
+        <w:pStyle w:val="ListParagraph"/>
+        <w:numPr>
+          <w:ilvl w:val="0"/>
+          <w:numId w:val="30"/>
+        </w:numPr>
+        <w:spacing w:after="0"/>
+      </w:pPr>
     </w:p>
     <w:p>
       <w:pPr>
@@ -3184,9 +3668,24 @@
     </w:p>
     <w:p>
       <w:pPr>
-        <w:spacing w:after="0"/>
+        <w:pStyle w:val="ListParagraph"/>
+        <w:numPr>
+          <w:ilvl w:val="0"/>
+          <w:numId w:val="21"/>
+        </w:numPr>
+        <w:spacing w:after="0"/>
+      </w:pPr>
+      <w:r>
+        <w:t>Developmental evaluations are alternatives to formative and summative evaluations and are used in situations where programs and environments are in flux.</w:t>
+      </w:r>
+    </w:p>
+    <w:p>
+      <w:pPr>
+        <w:pStyle w:val="ListParagraph"/>
+        <w:spacing w:after="0"/>
+        <w:ind w:left="1440"/>
         <w:sectPr>
-          <w:headerReference w:type="default" r:id="rId8"/>
+          <w:headerReference w:type="default" r:id="rId9"/>
           <w:pgSz w:w="12240" w:h="15840"/>
           <w:pgMar w:top="1440" w:right="1440" w:bottom="1440" w:left="1440" w:header="720" w:footer="720" w:gutter="0"/>
           <w:pgNumType w:start="1"/>
@@ -3394,13 +3893,8 @@
         </w:numPr>
         <w:spacing w:after="0"/>
       </w:pPr>
-      <w:proofErr w:type="gramStart"/>
-      <w:r>
-        <w:t>Also</w:t>
-      </w:r>
-      <w:proofErr w:type="gramEnd"/>
-      <w:r>
-        <w:t xml:space="preserve"> called case studies.</w:t>
+      <w:r>
+        <w:t>Also called case studies.</w:t>
       </w:r>
     </w:p>
     <w:p>
@@ -4973,8 +5467,6 @@
       <w:pPr>
         <w:spacing w:after="0"/>
       </w:pPr>
-      <w:bookmarkStart w:id="0" w:name="_GoBack"/>
-      <w:bookmarkEnd w:id="0"/>
     </w:p>
     <w:p>
       <w:pPr>
@@ -4987,7 +5479,7 @@
       </w:pPr>
     </w:p>
     <w:sectPr>
-      <w:headerReference w:type="default" r:id="rId9"/>
+      <w:headerReference w:type="default" r:id="rId10"/>
       <w:pgSz w:w="12240" w:h="15840"/>
       <w:pgMar w:top="1440" w:right="1440" w:bottom="1440" w:left="1440" w:header="720" w:footer="720" w:gutter="0"/>
       <w:pgNumType w:start="1"/>
@@ -4999,7 +5491,7 @@
 </file>
 
 <file path=word/endnotes.xml><?xml version="1.0" encoding="utf-8"?>
-<w:endnotes xmlns:wpc="http://schemas.microsoft.com/office/word/2010/wordprocessingCanvas" xmlns:cx="http://schemas.microsoft.com/office/drawing/2014/chartex" xmlns:cx1="http://schemas.microsoft.com/office/drawing/2015/9/8/chartex" xmlns:cx2="http://schemas.microsoft.com/office/drawing/2015/10/21/chartex" xmlns:cx3="http://schemas.microsoft.com/office/drawing/2016/5/9/chartex" xmlns:cx4="http://schemas.microsoft.com/office/drawing/2016/5/10/chartex" xmlns:cx5="http://schemas.microsoft.com/office/drawing/2016/5/11/chartex" xmlns:mc="http://schemas.openxmlformats.org/markup-compatibility/2006" xmlns:o="urn:schemas-microsoft-com:office:office" xmlns:r="http://schemas.openxmlformats.org/officeDocument/2006/relationships" xmlns:m="http://schemas.openxmlformats.org/officeDocument/2006/math" xmlns:v="urn:schemas-microsoft-com:vml" xmlns:wp14="http://schemas.microsoft.com/office/word/2010/wordprocessingDrawing" xmlns:wp="http://schemas.openxmlformats.org/drawingml/2006/wordprocessingDrawing" xmlns:w10="urn:schemas-microsoft-com:office:word" xmlns:w="http://schemas.openxmlformats.org/wordprocessingml/2006/main" xmlns:w14="http://schemas.microsoft.com/office/word/2010/wordml" xmlns:w15="http://schemas.microsoft.com/office/word/2012/wordml" xmlns:w16se="http://schemas.microsoft.com/office/word/2015/wordml/symex" xmlns:wpg="http://schemas.microsoft.com/office/word/2010/wordprocessingGroup" xmlns:wpi="http://schemas.microsoft.com/office/word/2010/wordprocessingInk" xmlns:wne="http://schemas.microsoft.com/office/word/2006/wordml" xmlns:wps="http://schemas.microsoft.com/office/word/2010/wordprocessingShape" mc:Ignorable="w14 w15 w16se wp14">
+<w:endnotes xmlns:wpc="http://schemas.microsoft.com/office/word/2010/wordprocessingCanvas" xmlns:mc="http://schemas.openxmlformats.org/markup-compatibility/2006" xmlns:o="urn:schemas-microsoft-com:office:office" xmlns:r="http://schemas.openxmlformats.org/officeDocument/2006/relationships" xmlns:m="http://schemas.openxmlformats.org/officeDocument/2006/math" xmlns:v="urn:schemas-microsoft-com:vml" xmlns:wp14="http://schemas.microsoft.com/office/word/2010/wordprocessingDrawing" xmlns:wp="http://schemas.openxmlformats.org/drawingml/2006/wordprocessingDrawing" xmlns:w10="urn:schemas-microsoft-com:office:word" xmlns:w="http://schemas.openxmlformats.org/wordprocessingml/2006/main" xmlns:w14="http://schemas.microsoft.com/office/word/2010/wordml" xmlns:wpg="http://schemas.microsoft.com/office/word/2010/wordprocessingGroup" xmlns:wpi="http://schemas.microsoft.com/office/word/2010/wordprocessingInk" xmlns:wne="http://schemas.microsoft.com/office/word/2006/wordml" xmlns:wps="http://schemas.microsoft.com/office/word/2010/wordprocessingShape" mc:Ignorable="w14 wp14">
   <w:endnote w:type="separator" w:id="-1">
     <w:p>
       <w:pPr>
@@ -5024,7 +5516,7 @@
 </file>
 
 <file path=word/footnotes.xml><?xml version="1.0" encoding="utf-8"?>
-<w:footnotes xmlns:wpc="http://schemas.microsoft.com/office/word/2010/wordprocessingCanvas" xmlns:cx="http://schemas.microsoft.com/office/drawing/2014/chartex" xmlns:cx1="http://schemas.microsoft.com/office/drawing/2015/9/8/chartex" xmlns:cx2="http://schemas.microsoft.com/office/drawing/2015/10/21/chartex" xmlns:cx3="http://schemas.microsoft.com/office/drawing/2016/5/9/chartex" xmlns:cx4="http://schemas.microsoft.com/office/drawing/2016/5/10/chartex" xmlns:cx5="http://schemas.microsoft.com/office/drawing/2016/5/11/chartex" xmlns:mc="http://schemas.openxmlformats.org/markup-compatibility/2006" xmlns:o="urn:schemas-microsoft-com:office:office" xmlns:r="http://schemas.openxmlformats.org/officeDocument/2006/relationships" xmlns:m="http://schemas.openxmlformats.org/officeDocument/2006/math" xmlns:v="urn:schemas-microsoft-com:vml" xmlns:wp14="http://schemas.microsoft.com/office/word/2010/wordprocessingDrawing" xmlns:wp="http://schemas.openxmlformats.org/drawingml/2006/wordprocessingDrawing" xmlns:w10="urn:schemas-microsoft-com:office:word" xmlns:w="http://schemas.openxmlformats.org/wordprocessingml/2006/main" xmlns:w14="http://schemas.microsoft.com/office/word/2010/wordml" xmlns:w15="http://schemas.microsoft.com/office/word/2012/wordml" xmlns:w16se="http://schemas.microsoft.com/office/word/2015/wordml/symex" xmlns:wpg="http://schemas.microsoft.com/office/word/2010/wordprocessingGroup" xmlns:wpi="http://schemas.microsoft.com/office/word/2010/wordprocessingInk" xmlns:wne="http://schemas.microsoft.com/office/word/2006/wordml" xmlns:wps="http://schemas.microsoft.com/office/word/2010/wordprocessingShape" mc:Ignorable="w14 w15 w16se wp14">
+<w:footnotes xmlns:wpc="http://schemas.microsoft.com/office/word/2010/wordprocessingCanvas" xmlns:mc="http://schemas.openxmlformats.org/markup-compatibility/2006" xmlns:o="urn:schemas-microsoft-com:office:office" xmlns:r="http://schemas.openxmlformats.org/officeDocument/2006/relationships" xmlns:m="http://schemas.openxmlformats.org/officeDocument/2006/math" xmlns:v="urn:schemas-microsoft-com:vml" xmlns:wp14="http://schemas.microsoft.com/office/word/2010/wordprocessingDrawing" xmlns:wp="http://schemas.openxmlformats.org/drawingml/2006/wordprocessingDrawing" xmlns:w10="urn:schemas-microsoft-com:office:word" xmlns:w="http://schemas.openxmlformats.org/wordprocessingml/2006/main" xmlns:w14="http://schemas.microsoft.com/office/word/2010/wordml" xmlns:wpg="http://schemas.microsoft.com/office/word/2010/wordprocessingGroup" xmlns:wpi="http://schemas.microsoft.com/office/word/2010/wordprocessingInk" xmlns:wne="http://schemas.microsoft.com/office/word/2006/wordml" xmlns:wps="http://schemas.microsoft.com/office/word/2010/wordprocessingShape" mc:Ignorable="w14 wp14">
   <w:footnote w:type="separator" w:id="-1">
     <w:p>
       <w:pPr>
@@ -5049,7 +5541,7 @@
 </file>
 
 <file path=word/header1.xml><?xml version="1.0" encoding="utf-8"?>
-<w:hdr xmlns:wpc="http://schemas.microsoft.com/office/word/2010/wordprocessingCanvas" xmlns:cx="http://schemas.microsoft.com/office/drawing/2014/chartex" xmlns:cx1="http://schemas.microsoft.com/office/drawing/2015/9/8/chartex" xmlns:cx2="http://schemas.microsoft.com/office/drawing/2015/10/21/chartex" xmlns:cx3="http://schemas.microsoft.com/office/drawing/2016/5/9/chartex" xmlns:cx4="http://schemas.microsoft.com/office/drawing/2016/5/10/chartex" xmlns:cx5="http://schemas.microsoft.com/office/drawing/2016/5/11/chartex" xmlns:mc="http://schemas.openxmlformats.org/markup-compatibility/2006" xmlns:o="urn:schemas-microsoft-com:office:office" xmlns:r="http://schemas.openxmlformats.org/officeDocument/2006/relationships" xmlns:m="http://schemas.openxmlformats.org/officeDocument/2006/math" xmlns:v="urn:schemas-microsoft-com:vml" xmlns:wp14="http://schemas.microsoft.com/office/word/2010/wordprocessingDrawing" xmlns:wp="http://schemas.openxmlformats.org/drawingml/2006/wordprocessingDrawing" xmlns:w10="urn:schemas-microsoft-com:office:word" xmlns:w="http://schemas.openxmlformats.org/wordprocessingml/2006/main" xmlns:w14="http://schemas.microsoft.com/office/word/2010/wordml" xmlns:w15="http://schemas.microsoft.com/office/word/2012/wordml" xmlns:w16se="http://schemas.microsoft.com/office/word/2015/wordml/symex" xmlns:wpg="http://schemas.microsoft.com/office/word/2010/wordprocessingGroup" xmlns:wpi="http://schemas.microsoft.com/office/word/2010/wordprocessingInk" xmlns:wne="http://schemas.microsoft.com/office/word/2006/wordml" xmlns:wps="http://schemas.microsoft.com/office/word/2010/wordprocessingShape" mc:Ignorable="w14 w15 w16se wp14">
+<w:hdr xmlns:wpc="http://schemas.microsoft.com/office/word/2010/wordprocessingCanvas" xmlns:mc="http://schemas.openxmlformats.org/markup-compatibility/2006" xmlns:o="urn:schemas-microsoft-com:office:office" xmlns:r="http://schemas.openxmlformats.org/officeDocument/2006/relationships" xmlns:m="http://schemas.openxmlformats.org/officeDocument/2006/math" xmlns:v="urn:schemas-microsoft-com:vml" xmlns:wp14="http://schemas.microsoft.com/office/word/2010/wordprocessingDrawing" xmlns:wp="http://schemas.openxmlformats.org/drawingml/2006/wordprocessingDrawing" xmlns:w10="urn:schemas-microsoft-com:office:word" xmlns:w="http://schemas.openxmlformats.org/wordprocessingml/2006/main" xmlns:w14="http://schemas.microsoft.com/office/word/2010/wordml" xmlns:wpg="http://schemas.microsoft.com/office/word/2010/wordprocessingGroup" xmlns:wpi="http://schemas.microsoft.com/office/word/2010/wordprocessingInk" xmlns:wne="http://schemas.microsoft.com/office/word/2006/wordml" xmlns:wps="http://schemas.microsoft.com/office/word/2010/wordprocessingShape" mc:Ignorable="w14 wp14">
   <w:p>
     <w:pPr>
       <w:pStyle w:val="Header"/>
@@ -5128,7 +5620,7 @@
         <w:b/>
         <w:noProof/>
       </w:rPr>
-      <w:t>4</w:t>
+      <w:t>1</w:t>
     </w:r>
     <w:r>
       <w:rPr>
@@ -5180,7 +5672,7 @@
 </file>
 
 <file path=word/header2.xml><?xml version="1.0" encoding="utf-8"?>
-<w:hdr xmlns:wpc="http://schemas.microsoft.com/office/word/2010/wordprocessingCanvas" xmlns:cx="http://schemas.microsoft.com/office/drawing/2014/chartex" xmlns:cx1="http://schemas.microsoft.com/office/drawing/2015/9/8/chartex" xmlns:cx2="http://schemas.microsoft.com/office/drawing/2015/10/21/chartex" xmlns:cx3="http://schemas.microsoft.com/office/drawing/2016/5/9/chartex" xmlns:cx4="http://schemas.microsoft.com/office/drawing/2016/5/10/chartex" xmlns:cx5="http://schemas.microsoft.com/office/drawing/2016/5/11/chartex" xmlns:mc="http://schemas.openxmlformats.org/markup-compatibility/2006" xmlns:o="urn:schemas-microsoft-com:office:office" xmlns:r="http://schemas.openxmlformats.org/officeDocument/2006/relationships" xmlns:m="http://schemas.openxmlformats.org/officeDocument/2006/math" xmlns:v="urn:schemas-microsoft-com:vml" xmlns:wp14="http://schemas.microsoft.com/office/word/2010/wordprocessingDrawing" xmlns:wp="http://schemas.openxmlformats.org/drawingml/2006/wordprocessingDrawing" xmlns:w10="urn:schemas-microsoft-com:office:word" xmlns:w="http://schemas.openxmlformats.org/wordprocessingml/2006/main" xmlns:w14="http://schemas.microsoft.com/office/word/2010/wordml" xmlns:w15="http://schemas.microsoft.com/office/word/2012/wordml" xmlns:w16se="http://schemas.microsoft.com/office/word/2015/wordml/symex" xmlns:wpg="http://schemas.microsoft.com/office/word/2010/wordprocessingGroup" xmlns:wpi="http://schemas.microsoft.com/office/word/2010/wordprocessingInk" xmlns:wne="http://schemas.microsoft.com/office/word/2006/wordml" xmlns:wps="http://schemas.microsoft.com/office/word/2010/wordprocessingShape" mc:Ignorable="w14 w15 w16se wp14">
+<w:hdr xmlns:wpc="http://schemas.microsoft.com/office/word/2010/wordprocessingCanvas" xmlns:mc="http://schemas.openxmlformats.org/markup-compatibility/2006" xmlns:o="urn:schemas-microsoft-com:office:office" xmlns:r="http://schemas.openxmlformats.org/officeDocument/2006/relationships" xmlns:m="http://schemas.openxmlformats.org/officeDocument/2006/math" xmlns:v="urn:schemas-microsoft-com:vml" xmlns:wp14="http://schemas.microsoft.com/office/word/2010/wordprocessingDrawing" xmlns:wp="http://schemas.openxmlformats.org/drawingml/2006/wordprocessingDrawing" xmlns:w10="urn:schemas-microsoft-com:office:word" xmlns:w="http://schemas.openxmlformats.org/wordprocessingml/2006/main" xmlns:w14="http://schemas.microsoft.com/office/word/2010/wordml" xmlns:wpg="http://schemas.microsoft.com/office/word/2010/wordprocessingGroup" xmlns:wpi="http://schemas.microsoft.com/office/word/2010/wordprocessingInk" xmlns:wne="http://schemas.microsoft.com/office/word/2006/wordml" xmlns:wps="http://schemas.microsoft.com/office/word/2010/wordprocessingShape" mc:Ignorable="w14 wp14">
   <w:p>
     <w:pPr>
       <w:pStyle w:val="Header"/>
@@ -5253,7 +5745,7 @@
         <w:b/>
         <w:noProof/>
       </w:rPr>
-      <w:t>4</w:t>
+      <w:t>1</w:t>
     </w:r>
     <w:r>
       <w:rPr>
@@ -5287,7 +5779,7 @@
         <w:b/>
         <w:noProof/>
       </w:rPr>
-      <w:t>4</w:t>
+      <w:t>5</w:t>
     </w:r>
     <w:r>
       <w:rPr>
@@ -5305,7 +5797,7 @@
 </file>
 
 <file path=word/header3.xml><?xml version="1.0" encoding="utf-8"?>
-<w:hdr xmlns:wpc="http://schemas.microsoft.com/office/word/2010/wordprocessingCanvas" xmlns:cx="http://schemas.microsoft.com/office/drawing/2014/chartex" xmlns:cx1="http://schemas.microsoft.com/office/drawing/2015/9/8/chartex" xmlns:cx2="http://schemas.microsoft.com/office/drawing/2015/10/21/chartex" xmlns:cx3="http://schemas.microsoft.com/office/drawing/2016/5/9/chartex" xmlns:cx4="http://schemas.microsoft.com/office/drawing/2016/5/10/chartex" xmlns:cx5="http://schemas.microsoft.com/office/drawing/2016/5/11/chartex" xmlns:mc="http://schemas.openxmlformats.org/markup-compatibility/2006" xmlns:o="urn:schemas-microsoft-com:office:office" xmlns:r="http://schemas.openxmlformats.org/officeDocument/2006/relationships" xmlns:m="http://schemas.openxmlformats.org/officeDocument/2006/math" xmlns:v="urn:schemas-microsoft-com:vml" xmlns:wp14="http://schemas.microsoft.com/office/word/2010/wordprocessingDrawing" xmlns:wp="http://schemas.openxmlformats.org/drawingml/2006/wordprocessingDrawing" xmlns:w10="urn:schemas-microsoft-com:office:word" xmlns:w="http://schemas.openxmlformats.org/wordprocessingml/2006/main" xmlns:w14="http://schemas.microsoft.com/office/word/2010/wordml" xmlns:w15="http://schemas.microsoft.com/office/word/2012/wordml" xmlns:w16se="http://schemas.microsoft.com/office/word/2015/wordml/symex" xmlns:wpg="http://schemas.microsoft.com/office/word/2010/wordprocessingGroup" xmlns:wpi="http://schemas.microsoft.com/office/word/2010/wordprocessingInk" xmlns:wne="http://schemas.microsoft.com/office/word/2006/wordml" xmlns:wps="http://schemas.microsoft.com/office/word/2010/wordprocessingShape" mc:Ignorable="w14 w15 w16se wp14">
+<w:hdr xmlns:wpc="http://schemas.microsoft.com/office/word/2010/wordprocessingCanvas" xmlns:mc="http://schemas.openxmlformats.org/markup-compatibility/2006" xmlns:o="urn:schemas-microsoft-com:office:office" xmlns:r="http://schemas.openxmlformats.org/officeDocument/2006/relationships" xmlns:m="http://schemas.openxmlformats.org/officeDocument/2006/math" xmlns:v="urn:schemas-microsoft-com:vml" xmlns:wp14="http://schemas.microsoft.com/office/word/2010/wordprocessingDrawing" xmlns:wp="http://schemas.openxmlformats.org/drawingml/2006/wordprocessingDrawing" xmlns:w10="urn:schemas-microsoft-com:office:word" xmlns:w="http://schemas.openxmlformats.org/wordprocessingml/2006/main" xmlns:w14="http://schemas.microsoft.com/office/word/2010/wordml" xmlns:wpg="http://schemas.microsoft.com/office/word/2010/wordprocessingGroup" xmlns:wpi="http://schemas.microsoft.com/office/word/2010/wordprocessingInk" xmlns:wne="http://schemas.microsoft.com/office/word/2006/wordml" xmlns:wps="http://schemas.microsoft.com/office/word/2010/wordprocessingShape" mc:Ignorable="w14 wp14">
   <w:p>
     <w:pPr>
       <w:pStyle w:val="Header"/>
@@ -5378,7 +5870,7 @@
         <w:b/>
         <w:noProof/>
       </w:rPr>
-      <w:t>5</w:t>
+      <w:t>1</w:t>
     </w:r>
     <w:r>
       <w:rPr>
@@ -5430,8 +5922,121 @@
 </file>
 
 <file path=word/numbering.xml><?xml version="1.0" encoding="utf-8"?>
-<w:numbering xmlns:wpc="http://schemas.microsoft.com/office/word/2010/wordprocessingCanvas" xmlns:cx="http://schemas.microsoft.com/office/drawing/2014/chartex" xmlns:cx1="http://schemas.microsoft.com/office/drawing/2015/9/8/chartex" xmlns:cx2="http://schemas.microsoft.com/office/drawing/2015/10/21/chartex" xmlns:cx3="http://schemas.microsoft.com/office/drawing/2016/5/9/chartex" xmlns:cx4="http://schemas.microsoft.com/office/drawing/2016/5/10/chartex" xmlns:cx5="http://schemas.microsoft.com/office/drawing/2016/5/11/chartex" xmlns:mc="http://schemas.openxmlformats.org/markup-compatibility/2006" xmlns:o="urn:schemas-microsoft-com:office:office" xmlns:r="http://schemas.openxmlformats.org/officeDocument/2006/relationships" xmlns:m="http://schemas.openxmlformats.org/officeDocument/2006/math" xmlns:v="urn:schemas-microsoft-com:vml" xmlns:wp14="http://schemas.microsoft.com/office/word/2010/wordprocessingDrawing" xmlns:wp="http://schemas.openxmlformats.org/drawingml/2006/wordprocessingDrawing" xmlns:w10="urn:schemas-microsoft-com:office:word" xmlns:w="http://schemas.openxmlformats.org/wordprocessingml/2006/main" xmlns:w14="http://schemas.microsoft.com/office/word/2010/wordml" xmlns:w15="http://schemas.microsoft.com/office/word/2012/wordml" xmlns:w16se="http://schemas.microsoft.com/office/word/2015/wordml/symex" xmlns:wpg="http://schemas.microsoft.com/office/word/2010/wordprocessingGroup" xmlns:wpi="http://schemas.microsoft.com/office/word/2010/wordprocessingInk" xmlns:wne="http://schemas.microsoft.com/office/word/2006/wordml" xmlns:wps="http://schemas.microsoft.com/office/word/2010/wordprocessingShape" mc:Ignorable="w14 w15 w16se wp14">
-  <w:abstractNum w:abstractNumId="0" w15:restartNumberingAfterBreak="0">
+<w:numbering xmlns:wpc="http://schemas.microsoft.com/office/word/2010/wordprocessingCanvas" xmlns:mc="http://schemas.openxmlformats.org/markup-compatibility/2006" xmlns:o="urn:schemas-microsoft-com:office:office" xmlns:r="http://schemas.openxmlformats.org/officeDocument/2006/relationships" xmlns:m="http://schemas.openxmlformats.org/officeDocument/2006/math" xmlns:v="urn:schemas-microsoft-com:vml" xmlns:wp14="http://schemas.microsoft.com/office/word/2010/wordprocessingDrawing" xmlns:wp="http://schemas.openxmlformats.org/drawingml/2006/wordprocessingDrawing" xmlns:w10="urn:schemas-microsoft-com:office:word" xmlns:w="http://schemas.openxmlformats.org/wordprocessingml/2006/main" xmlns:w14="http://schemas.microsoft.com/office/word/2010/wordml" xmlns:wpg="http://schemas.microsoft.com/office/word/2010/wordprocessingGroup" xmlns:wpi="http://schemas.microsoft.com/office/word/2010/wordprocessingInk" xmlns:wne="http://schemas.microsoft.com/office/word/2006/wordml" xmlns:wps="http://schemas.microsoft.com/office/word/2010/wordprocessingShape" mc:Ignorable="w14 wp14">
+  <w:abstractNum w:abstractNumId="0">
+    <w:nsid w:val="01361BCD"/>
+    <w:multiLevelType w:val="hybridMultilevel"/>
+    <w:tmpl w:val="8E409EC6"/>
+    <w:lvl w:ilvl="0" w:tplc="04090001">
+      <w:start w:val="1"/>
+      <w:numFmt w:val="bullet"/>
+      <w:lvlText w:val=""/>
+      <w:lvlJc w:val="left"/>
+      <w:pPr>
+        <w:ind w:left="720" w:hanging="360"/>
+      </w:pPr>
+      <w:rPr>
+        <w:rFonts w:ascii="Symbol" w:hAnsi="Symbol" w:hint="default"/>
+      </w:rPr>
+    </w:lvl>
+    <w:lvl w:ilvl="1" w:tplc="04090003">
+      <w:start w:val="1"/>
+      <w:numFmt w:val="bullet"/>
+      <w:lvlText w:val="o"/>
+      <w:lvlJc w:val="left"/>
+      <w:pPr>
+        <w:ind w:left="1440" w:hanging="360"/>
+      </w:pPr>
+      <w:rPr>
+        <w:rFonts w:ascii="Courier New" w:hAnsi="Courier New" w:cs="Courier New" w:hint="default"/>
+      </w:rPr>
+    </w:lvl>
+    <w:lvl w:ilvl="2" w:tplc="04090005" w:tentative="1">
+      <w:start w:val="1"/>
+      <w:numFmt w:val="bullet"/>
+      <w:lvlText w:val=""/>
+      <w:lvlJc w:val="left"/>
+      <w:pPr>
+        <w:ind w:left="2160" w:hanging="360"/>
+      </w:pPr>
+      <w:rPr>
+        <w:rFonts w:ascii="Wingdings" w:hAnsi="Wingdings" w:hint="default"/>
+      </w:rPr>
+    </w:lvl>
+    <w:lvl w:ilvl="3" w:tplc="04090001" w:tentative="1">
+      <w:start w:val="1"/>
+      <w:numFmt w:val="bullet"/>
+      <w:lvlText w:val=""/>
+      <w:lvlJc w:val="left"/>
+      <w:pPr>
+        <w:ind w:left="2880" w:hanging="360"/>
+      </w:pPr>
+      <w:rPr>
+        <w:rFonts w:ascii="Symbol" w:hAnsi="Symbol" w:hint="default"/>
+      </w:rPr>
+    </w:lvl>
+    <w:lvl w:ilvl="4" w:tplc="04090003" w:tentative="1">
+      <w:start w:val="1"/>
+      <w:numFmt w:val="bullet"/>
+      <w:lvlText w:val="o"/>
+      <w:lvlJc w:val="left"/>
+      <w:pPr>
+        <w:ind w:left="3600" w:hanging="360"/>
+      </w:pPr>
+      <w:rPr>
+        <w:rFonts w:ascii="Courier New" w:hAnsi="Courier New" w:cs="Courier New" w:hint="default"/>
+      </w:rPr>
+    </w:lvl>
+    <w:lvl w:ilvl="5" w:tplc="04090005" w:tentative="1">
+      <w:start w:val="1"/>
+      <w:numFmt w:val="bullet"/>
+      <w:lvlText w:val=""/>
+      <w:lvlJc w:val="left"/>
+      <w:pPr>
+        <w:ind w:left="4320" w:hanging="360"/>
+      </w:pPr>
+      <w:rPr>
+        <w:rFonts w:ascii="Wingdings" w:hAnsi="Wingdings" w:hint="default"/>
+      </w:rPr>
+    </w:lvl>
+    <w:lvl w:ilvl="6" w:tplc="04090001" w:tentative="1">
+      <w:start w:val="1"/>
+      <w:numFmt w:val="bullet"/>
+      <w:lvlText w:val=""/>
+      <w:lvlJc w:val="left"/>
+      <w:pPr>
+        <w:ind w:left="5040" w:hanging="360"/>
+      </w:pPr>
+      <w:rPr>
+        <w:rFonts w:ascii="Symbol" w:hAnsi="Symbol" w:hint="default"/>
+      </w:rPr>
+    </w:lvl>
+    <w:lvl w:ilvl="7" w:tplc="04090003" w:tentative="1">
+      <w:start w:val="1"/>
+      <w:numFmt w:val="bullet"/>
+      <w:lvlText w:val="o"/>
+      <w:lvlJc w:val="left"/>
+      <w:pPr>
+        <w:ind w:left="5760" w:hanging="360"/>
+      </w:pPr>
+      <w:rPr>
+        <w:rFonts w:ascii="Courier New" w:hAnsi="Courier New" w:cs="Courier New" w:hint="default"/>
+      </w:rPr>
+    </w:lvl>
+    <w:lvl w:ilvl="8" w:tplc="04090005" w:tentative="1">
+      <w:start w:val="1"/>
+      <w:numFmt w:val="bullet"/>
+      <w:lvlText w:val=""/>
+      <w:lvlJc w:val="left"/>
+      <w:pPr>
+        <w:ind w:left="6480" w:hanging="360"/>
+      </w:pPr>
+      <w:rPr>
+        <w:rFonts w:ascii="Wingdings" w:hAnsi="Wingdings" w:hint="default"/>
+      </w:rPr>
+    </w:lvl>
+  </w:abstractNum>
+  <w:abstractNum w:abstractNumId="1">
     <w:nsid w:val="017C1828"/>
     <w:multiLevelType w:val="hybridMultilevel"/>
     <w:tmpl w:val="D062E33C"/>
@@ -5544,7 +6149,7 @@
       </w:rPr>
     </w:lvl>
   </w:abstractNum>
-  <w:abstractNum w:abstractNumId="1" w15:restartNumberingAfterBreak="0">
+  <w:abstractNum w:abstractNumId="2">
     <w:nsid w:val="04F54ECC"/>
     <w:multiLevelType w:val="hybridMultilevel"/>
     <w:tmpl w:val="7ACC776C"/>
@@ -5657,7 +6262,7 @@
       </w:rPr>
     </w:lvl>
   </w:abstractNum>
-  <w:abstractNum w:abstractNumId="2" w15:restartNumberingAfterBreak="0">
+  <w:abstractNum w:abstractNumId="3">
     <w:nsid w:val="10F00A62"/>
     <w:multiLevelType w:val="hybridMultilevel"/>
     <w:tmpl w:val="0E6E00C0"/>
@@ -5743,7 +6348,7 @@
       </w:pPr>
     </w:lvl>
   </w:abstractNum>
-  <w:abstractNum w:abstractNumId="3" w15:restartNumberingAfterBreak="0">
+  <w:abstractNum w:abstractNumId="4">
     <w:nsid w:val="14374661"/>
     <w:multiLevelType w:val="hybridMultilevel"/>
     <w:tmpl w:val="E08CE1BA"/>
@@ -5856,7 +6461,7 @@
       </w:rPr>
     </w:lvl>
   </w:abstractNum>
-  <w:abstractNum w:abstractNumId="4" w15:restartNumberingAfterBreak="0">
+  <w:abstractNum w:abstractNumId="5">
     <w:nsid w:val="1A8A5E7A"/>
     <w:multiLevelType w:val="hybridMultilevel"/>
     <w:tmpl w:val="4EC68642"/>
@@ -5969,7 +6574,7 @@
       </w:rPr>
     </w:lvl>
   </w:abstractNum>
-  <w:abstractNum w:abstractNumId="5" w15:restartNumberingAfterBreak="0">
+  <w:abstractNum w:abstractNumId="6">
     <w:nsid w:val="1CF52392"/>
     <w:multiLevelType w:val="hybridMultilevel"/>
     <w:tmpl w:val="9402769C"/>
@@ -6055,7 +6660,7 @@
       </w:pPr>
     </w:lvl>
   </w:abstractNum>
-  <w:abstractNum w:abstractNumId="6" w15:restartNumberingAfterBreak="0">
+  <w:abstractNum w:abstractNumId="7">
     <w:nsid w:val="2255588C"/>
     <w:multiLevelType w:val="hybridMultilevel"/>
     <w:tmpl w:val="8C68D902"/>
@@ -6168,7 +6773,7 @@
       </w:rPr>
     </w:lvl>
   </w:abstractNum>
-  <w:abstractNum w:abstractNumId="7" w15:restartNumberingAfterBreak="0">
+  <w:abstractNum w:abstractNumId="8">
     <w:nsid w:val="23AD6A82"/>
     <w:multiLevelType w:val="hybridMultilevel"/>
     <w:tmpl w:val="F4863B56"/>
@@ -6281,7 +6886,7 @@
       </w:rPr>
     </w:lvl>
   </w:abstractNum>
-  <w:abstractNum w:abstractNumId="8" w15:restartNumberingAfterBreak="0">
+  <w:abstractNum w:abstractNumId="9">
     <w:nsid w:val="303D4038"/>
     <w:multiLevelType w:val="hybridMultilevel"/>
     <w:tmpl w:val="CB0AC46E"/>
@@ -6394,7 +6999,7 @@
       </w:rPr>
     </w:lvl>
   </w:abstractNum>
-  <w:abstractNum w:abstractNumId="9" w15:restartNumberingAfterBreak="0">
+  <w:abstractNum w:abstractNumId="10">
     <w:nsid w:val="308E7665"/>
     <w:multiLevelType w:val="hybridMultilevel"/>
     <w:tmpl w:val="C4081EA8"/>
@@ -6507,7 +7112,120 @@
       </w:rPr>
     </w:lvl>
   </w:abstractNum>
-  <w:abstractNum w:abstractNumId="10" w15:restartNumberingAfterBreak="0">
+  <w:abstractNum w:abstractNumId="11">
+    <w:nsid w:val="37306241"/>
+    <w:multiLevelType w:val="hybridMultilevel"/>
+    <w:tmpl w:val="2EC23D2E"/>
+    <w:lvl w:ilvl="0" w:tplc="04090001">
+      <w:start w:val="1"/>
+      <w:numFmt w:val="bullet"/>
+      <w:lvlText w:val=""/>
+      <w:lvlJc w:val="left"/>
+      <w:pPr>
+        <w:ind w:left="720" w:hanging="360"/>
+      </w:pPr>
+      <w:rPr>
+        <w:rFonts w:ascii="Symbol" w:hAnsi="Symbol" w:hint="default"/>
+      </w:rPr>
+    </w:lvl>
+    <w:lvl w:ilvl="1" w:tplc="04090003">
+      <w:start w:val="1"/>
+      <w:numFmt w:val="bullet"/>
+      <w:lvlText w:val="o"/>
+      <w:lvlJc w:val="left"/>
+      <w:pPr>
+        <w:ind w:left="1440" w:hanging="360"/>
+      </w:pPr>
+      <w:rPr>
+        <w:rFonts w:ascii="Courier New" w:hAnsi="Courier New" w:cs="Courier New" w:hint="default"/>
+      </w:rPr>
+    </w:lvl>
+    <w:lvl w:ilvl="2" w:tplc="04090005">
+      <w:start w:val="1"/>
+      <w:numFmt w:val="bullet"/>
+      <w:lvlText w:val=""/>
+      <w:lvlJc w:val="left"/>
+      <w:pPr>
+        <w:ind w:left="2160" w:hanging="360"/>
+      </w:pPr>
+      <w:rPr>
+        <w:rFonts w:ascii="Wingdings" w:hAnsi="Wingdings" w:hint="default"/>
+      </w:rPr>
+    </w:lvl>
+    <w:lvl w:ilvl="3" w:tplc="04090001" w:tentative="1">
+      <w:start w:val="1"/>
+      <w:numFmt w:val="bullet"/>
+      <w:lvlText w:val=""/>
+      <w:lvlJc w:val="left"/>
+      <w:pPr>
+        <w:ind w:left="2880" w:hanging="360"/>
+      </w:pPr>
+      <w:rPr>
+        <w:rFonts w:ascii="Symbol" w:hAnsi="Symbol" w:hint="default"/>
+      </w:rPr>
+    </w:lvl>
+    <w:lvl w:ilvl="4" w:tplc="04090003" w:tentative="1">
+      <w:start w:val="1"/>
+      <w:numFmt w:val="bullet"/>
+      <w:lvlText w:val="o"/>
+      <w:lvlJc w:val="left"/>
+      <w:pPr>
+        <w:ind w:left="3600" w:hanging="360"/>
+      </w:pPr>
+      <w:rPr>
+        <w:rFonts w:ascii="Courier New" w:hAnsi="Courier New" w:cs="Courier New" w:hint="default"/>
+      </w:rPr>
+    </w:lvl>
+    <w:lvl w:ilvl="5" w:tplc="04090005" w:tentative="1">
+      <w:start w:val="1"/>
+      <w:numFmt w:val="bullet"/>
+      <w:lvlText w:val=""/>
+      <w:lvlJc w:val="left"/>
+      <w:pPr>
+        <w:ind w:left="4320" w:hanging="360"/>
+      </w:pPr>
+      <w:rPr>
+        <w:rFonts w:ascii="Wingdings" w:hAnsi="Wingdings" w:hint="default"/>
+      </w:rPr>
+    </w:lvl>
+    <w:lvl w:ilvl="6" w:tplc="04090001" w:tentative="1">
+      <w:start w:val="1"/>
+      <w:numFmt w:val="bullet"/>
+      <w:lvlText w:val=""/>
+      <w:lvlJc w:val="left"/>
+      <w:pPr>
+        <w:ind w:left="5040" w:hanging="360"/>
+      </w:pPr>
+      <w:rPr>
+        <w:rFonts w:ascii="Symbol" w:hAnsi="Symbol" w:hint="default"/>
+      </w:rPr>
+    </w:lvl>
+    <w:lvl w:ilvl="7" w:tplc="04090003" w:tentative="1">
+      <w:start w:val="1"/>
+      <w:numFmt w:val="bullet"/>
+      <w:lvlText w:val="o"/>
+      <w:lvlJc w:val="left"/>
+      <w:pPr>
+        <w:ind w:left="5760" w:hanging="360"/>
+      </w:pPr>
+      <w:rPr>
+        <w:rFonts w:ascii="Courier New" w:hAnsi="Courier New" w:cs="Courier New" w:hint="default"/>
+      </w:rPr>
+    </w:lvl>
+    <w:lvl w:ilvl="8" w:tplc="04090005" w:tentative="1">
+      <w:start w:val="1"/>
+      <w:numFmt w:val="bullet"/>
+      <w:lvlText w:val=""/>
+      <w:lvlJc w:val="left"/>
+      <w:pPr>
+        <w:ind w:left="6480" w:hanging="360"/>
+      </w:pPr>
+      <w:rPr>
+        <w:rFonts w:ascii="Wingdings" w:hAnsi="Wingdings" w:hint="default"/>
+      </w:rPr>
+    </w:lvl>
+  </w:abstractNum>
+  <w:abstractNum w:abstractNumId="12">
     <w:nsid w:val="3740550F"/>
     <w:multiLevelType w:val="hybridMultilevel"/>
     <w:tmpl w:val="F3B89FEC"/>
@@ -6620,7 +7338,7 @@
       </w:rPr>
     </w:lvl>
   </w:abstractNum>
-  <w:abstractNum w:abstractNumId="11" w15:restartNumberingAfterBreak="0">
+  <w:abstractNum w:abstractNumId="13">
     <w:nsid w:val="3990021C"/>
     <w:multiLevelType w:val="hybridMultilevel"/>
     <w:tmpl w:val="56E88746"/>
@@ -6706,7 +7424,7 @@
       </w:pPr>
     </w:lvl>
   </w:abstractNum>
-  <w:abstractNum w:abstractNumId="12" w15:restartNumberingAfterBreak="0">
+  <w:abstractNum w:abstractNumId="14">
     <w:nsid w:val="3B0F679F"/>
     <w:multiLevelType w:val="hybridMultilevel"/>
     <w:tmpl w:val="14789DD0"/>
@@ -6819,7 +7537,7 @@
       </w:rPr>
     </w:lvl>
   </w:abstractNum>
-  <w:abstractNum w:abstractNumId="13" w15:restartNumberingAfterBreak="0">
+  <w:abstractNum w:abstractNumId="15">
     <w:nsid w:val="43746F25"/>
     <w:multiLevelType w:val="hybridMultilevel"/>
     <w:tmpl w:val="8F9CDFFE"/>
@@ -6932,7 +7650,7 @@
       </w:rPr>
     </w:lvl>
   </w:abstractNum>
-  <w:abstractNum w:abstractNumId="14" w15:restartNumberingAfterBreak="0">
+  <w:abstractNum w:abstractNumId="16">
     <w:nsid w:val="460562D3"/>
     <w:multiLevelType w:val="hybridMultilevel"/>
     <w:tmpl w:val="16D8A524"/>
@@ -7045,7 +7763,7 @@
       </w:rPr>
     </w:lvl>
   </w:abstractNum>
-  <w:abstractNum w:abstractNumId="15" w15:restartNumberingAfterBreak="0">
+  <w:abstractNum w:abstractNumId="17">
     <w:nsid w:val="4AB07E89"/>
     <w:multiLevelType w:val="hybridMultilevel"/>
     <w:tmpl w:val="41944D58"/>
@@ -7073,7 +7791,7 @@
         <w:rFonts w:ascii="Courier New" w:hAnsi="Courier New" w:cs="Courier New" w:hint="default"/>
       </w:rPr>
     </w:lvl>
-    <w:lvl w:ilvl="2" w:tplc="04090005" w:tentative="1">
+    <w:lvl w:ilvl="2" w:tplc="04090005">
       <w:start w:val="1"/>
       <w:numFmt w:val="bullet"/>
       <w:lvlText w:val=""/>
@@ -7158,7 +7876,7 @@
       </w:rPr>
     </w:lvl>
   </w:abstractNum>
-  <w:abstractNum w:abstractNumId="16" w15:restartNumberingAfterBreak="0">
+  <w:abstractNum w:abstractNumId="18">
     <w:nsid w:val="4DB4487E"/>
     <w:multiLevelType w:val="hybridMultilevel"/>
     <w:tmpl w:val="A14C51C6"/>
@@ -7271,7 +7989,7 @@
       </w:rPr>
     </w:lvl>
   </w:abstractNum>
-  <w:abstractNum w:abstractNumId="17" w15:restartNumberingAfterBreak="0">
+  <w:abstractNum w:abstractNumId="19">
     <w:nsid w:val="55015E07"/>
     <w:multiLevelType w:val="hybridMultilevel"/>
     <w:tmpl w:val="F4B083B2"/>
@@ -7384,7 +8102,7 @@
       </w:rPr>
     </w:lvl>
   </w:abstractNum>
-  <w:abstractNum w:abstractNumId="18" w15:restartNumberingAfterBreak="0">
+  <w:abstractNum w:abstractNumId="20">
     <w:nsid w:val="56042CE4"/>
     <w:multiLevelType w:val="hybridMultilevel"/>
     <w:tmpl w:val="C2FE28F6"/>
@@ -7497,7 +8215,7 @@
       </w:rPr>
     </w:lvl>
   </w:abstractNum>
-  <w:abstractNum w:abstractNumId="19" w15:restartNumberingAfterBreak="0">
+  <w:abstractNum w:abstractNumId="21">
     <w:nsid w:val="591D6E23"/>
     <w:multiLevelType w:val="hybridMultilevel"/>
     <w:tmpl w:val="F854444E"/>
@@ -7610,7 +8328,7 @@
       </w:rPr>
     </w:lvl>
   </w:abstractNum>
-  <w:abstractNum w:abstractNumId="20" w15:restartNumberingAfterBreak="0">
+  <w:abstractNum w:abstractNumId="22">
     <w:nsid w:val="5B663028"/>
     <w:multiLevelType w:val="hybridMultilevel"/>
     <w:tmpl w:val="6410567E"/>
@@ -7723,7 +8441,7 @@
       </w:rPr>
     </w:lvl>
   </w:abstractNum>
-  <w:abstractNum w:abstractNumId="21" w15:restartNumberingAfterBreak="0">
+  <w:abstractNum w:abstractNumId="23">
     <w:nsid w:val="5CE346AE"/>
     <w:multiLevelType w:val="hybridMultilevel"/>
     <w:tmpl w:val="94BEBEF0"/>
@@ -7836,7 +8554,7 @@
       </w:rPr>
     </w:lvl>
   </w:abstractNum>
-  <w:abstractNum w:abstractNumId="22" w15:restartNumberingAfterBreak="0">
+  <w:abstractNum w:abstractNumId="24">
     <w:nsid w:val="607F2D5E"/>
     <w:multiLevelType w:val="hybridMultilevel"/>
     <w:tmpl w:val="3E14D858"/>
@@ -7949,7 +8667,7 @@
       </w:rPr>
     </w:lvl>
   </w:abstractNum>
-  <w:abstractNum w:abstractNumId="23" w15:restartNumberingAfterBreak="0">
+  <w:abstractNum w:abstractNumId="25">
     <w:nsid w:val="612808FC"/>
     <w:multiLevelType w:val="hybridMultilevel"/>
     <w:tmpl w:val="D166B3F4"/>
@@ -8062,7 +8780,7 @@
       </w:rPr>
     </w:lvl>
   </w:abstractNum>
-  <w:abstractNum w:abstractNumId="24" w15:restartNumberingAfterBreak="0">
+  <w:abstractNum w:abstractNumId="26">
     <w:nsid w:val="6415392A"/>
     <w:multiLevelType w:val="hybridMultilevel"/>
     <w:tmpl w:val="6C22DFCE"/>
@@ -8148,7 +8866,7 @@
       </w:pPr>
     </w:lvl>
   </w:abstractNum>
-  <w:abstractNum w:abstractNumId="25" w15:restartNumberingAfterBreak="0">
+  <w:abstractNum w:abstractNumId="27">
     <w:nsid w:val="6CF13965"/>
     <w:multiLevelType w:val="hybridMultilevel"/>
     <w:tmpl w:val="2108B442"/>
@@ -8261,7 +8979,7 @@
       </w:rPr>
     </w:lvl>
   </w:abstractNum>
-  <w:abstractNum w:abstractNumId="26" w15:restartNumberingAfterBreak="0">
+  <w:abstractNum w:abstractNumId="28">
     <w:nsid w:val="71EC440C"/>
     <w:multiLevelType w:val="hybridMultilevel"/>
     <w:tmpl w:val="384043B8"/>
@@ -8374,7 +9092,7 @@
       </w:rPr>
     </w:lvl>
   </w:abstractNum>
-  <w:abstractNum w:abstractNumId="27" w15:restartNumberingAfterBreak="0">
+  <w:abstractNum w:abstractNumId="29">
     <w:nsid w:val="799A5B45"/>
     <w:multiLevelType w:val="hybridMultilevel"/>
     <w:tmpl w:val="85023A70"/>
@@ -8488,94 +9206,100 @@
     </w:lvl>
   </w:abstractNum>
   <w:num w:numId="1">
+    <w:abstractNumId w:val="5"/>
+  </w:num>
+  <w:num w:numId="2">
+    <w:abstractNumId w:val="13"/>
+  </w:num>
+  <w:num w:numId="3">
+    <w:abstractNumId w:val="17"/>
+  </w:num>
+  <w:num w:numId="4">
+    <w:abstractNumId w:val="1"/>
+  </w:num>
+  <w:num w:numId="5">
+    <w:abstractNumId w:val="25"/>
+  </w:num>
+  <w:num w:numId="6">
+    <w:abstractNumId w:val="23"/>
+  </w:num>
+  <w:num w:numId="7">
+    <w:abstractNumId w:val="18"/>
+  </w:num>
+  <w:num w:numId="8">
+    <w:abstractNumId w:val="22"/>
+  </w:num>
+  <w:num w:numId="9">
+    <w:abstractNumId w:val="7"/>
+  </w:num>
+  <w:num w:numId="10">
+    <w:abstractNumId w:val="26"/>
+  </w:num>
+  <w:num w:numId="11">
     <w:abstractNumId w:val="4"/>
   </w:num>
-  <w:num w:numId="2">
+  <w:num w:numId="12">
+    <w:abstractNumId w:val="3"/>
+  </w:num>
+  <w:num w:numId="13">
+    <w:abstractNumId w:val="12"/>
+  </w:num>
+  <w:num w:numId="14">
+    <w:abstractNumId w:val="16"/>
+  </w:num>
+  <w:num w:numId="15">
+    <w:abstractNumId w:val="2"/>
+  </w:num>
+  <w:num w:numId="16">
+    <w:abstractNumId w:val="19"/>
+  </w:num>
+  <w:num w:numId="17">
+    <w:abstractNumId w:val="29"/>
+  </w:num>
+  <w:num w:numId="18">
+    <w:abstractNumId w:val="14"/>
+  </w:num>
+  <w:num w:numId="19">
+    <w:abstractNumId w:val="8"/>
+  </w:num>
+  <w:num w:numId="20">
+    <w:abstractNumId w:val="20"/>
+  </w:num>
+  <w:num w:numId="21">
+    <w:abstractNumId w:val="24"/>
+  </w:num>
+  <w:num w:numId="22">
+    <w:abstractNumId w:val="6"/>
+  </w:num>
+  <w:num w:numId="23">
+    <w:abstractNumId w:val="9"/>
+  </w:num>
+  <w:num w:numId="24">
+    <w:abstractNumId w:val="27"/>
+  </w:num>
+  <w:num w:numId="25">
+    <w:abstractNumId w:val="28"/>
+  </w:num>
+  <w:num w:numId="26">
+    <w:abstractNumId w:val="15"/>
+  </w:num>
+  <w:num w:numId="27">
+    <w:abstractNumId w:val="10"/>
+  </w:num>
+  <w:num w:numId="28">
+    <w:abstractNumId w:val="21"/>
+  </w:num>
+  <w:num w:numId="29">
     <w:abstractNumId w:val="11"/>
   </w:num>
-  <w:num w:numId="3">
-    <w:abstractNumId w:val="15"/>
-  </w:num>
-  <w:num w:numId="4">
+  <w:num w:numId="30">
     <w:abstractNumId w:val="0"/>
-  </w:num>
-  <w:num w:numId="5">
-    <w:abstractNumId w:val="23"/>
-  </w:num>
-  <w:num w:numId="6">
-    <w:abstractNumId w:val="21"/>
-  </w:num>
-  <w:num w:numId="7">
-    <w:abstractNumId w:val="16"/>
-  </w:num>
-  <w:num w:numId="8">
-    <w:abstractNumId w:val="20"/>
-  </w:num>
-  <w:num w:numId="9">
-    <w:abstractNumId w:val="6"/>
-  </w:num>
-  <w:num w:numId="10">
-    <w:abstractNumId w:val="24"/>
-  </w:num>
-  <w:num w:numId="11">
-    <w:abstractNumId w:val="3"/>
-  </w:num>
-  <w:num w:numId="12">
-    <w:abstractNumId w:val="2"/>
-  </w:num>
-  <w:num w:numId="13">
-    <w:abstractNumId w:val="10"/>
-  </w:num>
-  <w:num w:numId="14">
-    <w:abstractNumId w:val="14"/>
-  </w:num>
-  <w:num w:numId="15">
-    <w:abstractNumId w:val="1"/>
-  </w:num>
-  <w:num w:numId="16">
-    <w:abstractNumId w:val="17"/>
-  </w:num>
-  <w:num w:numId="17">
-    <w:abstractNumId w:val="27"/>
-  </w:num>
-  <w:num w:numId="18">
-    <w:abstractNumId w:val="12"/>
-  </w:num>
-  <w:num w:numId="19">
-    <w:abstractNumId w:val="7"/>
-  </w:num>
-  <w:num w:numId="20">
-    <w:abstractNumId w:val="18"/>
-  </w:num>
-  <w:num w:numId="21">
-    <w:abstractNumId w:val="22"/>
-  </w:num>
-  <w:num w:numId="22">
-    <w:abstractNumId w:val="5"/>
-  </w:num>
-  <w:num w:numId="23">
-    <w:abstractNumId w:val="8"/>
-  </w:num>
-  <w:num w:numId="24">
-    <w:abstractNumId w:val="25"/>
-  </w:num>
-  <w:num w:numId="25">
-    <w:abstractNumId w:val="26"/>
-  </w:num>
-  <w:num w:numId="26">
-    <w:abstractNumId w:val="13"/>
-  </w:num>
-  <w:num w:numId="27">
-    <w:abstractNumId w:val="9"/>
-  </w:num>
-  <w:num w:numId="28">
-    <w:abstractNumId w:val="19"/>
   </w:num>
 </w:numbering>
 </file>
 
 <file path=word/styles.xml><?xml version="1.0" encoding="utf-8"?>
-<w:styles xmlns:mc="http://schemas.openxmlformats.org/markup-compatibility/2006" xmlns:r="http://schemas.openxmlformats.org/officeDocument/2006/relationships" xmlns:w="http://schemas.openxmlformats.org/wordprocessingml/2006/main" xmlns:w14="http://schemas.microsoft.com/office/word/2010/wordml" xmlns:w15="http://schemas.microsoft.com/office/word/2012/wordml" xmlns:w16se="http://schemas.microsoft.com/office/word/2015/wordml/symex" mc:Ignorable="w14 w15 w16se">
+<w:styles xmlns:mc="http://schemas.openxmlformats.org/markup-compatibility/2006" xmlns:r="http://schemas.openxmlformats.org/officeDocument/2006/relationships" xmlns:w="http://schemas.openxmlformats.org/wordprocessingml/2006/main" xmlns:w14="http://schemas.microsoft.com/office/word/2010/wordml" mc:Ignorable="w14">
   <w:docDefaults>
     <w:rPrDefault>
       <w:rPr>
@@ -8591,381 +9315,389 @@
       </w:pPr>
     </w:pPrDefault>
   </w:docDefaults>
-  <w:latentStyles w:defLockedState="0" w:defUIPriority="99" w:defSemiHidden="0" w:defUnhideWhenUsed="0" w:defQFormat="0" w:count="374">
-    <w:lsdException w:name="Normal" w:uiPriority="0" w:qFormat="1"/>
-    <w:lsdException w:name="heading 1" w:uiPriority="9" w:qFormat="1"/>
-    <w:lsdException w:name="heading 2" w:semiHidden="1" w:uiPriority="9" w:unhideWhenUsed="1" w:qFormat="1"/>
-    <w:lsdException w:name="heading 3" w:semiHidden="1" w:uiPriority="9" w:unhideWhenUsed="1" w:qFormat="1"/>
-    <w:lsdException w:name="heading 4" w:semiHidden="1" w:uiPriority="9" w:unhideWhenUsed="1" w:qFormat="1"/>
-    <w:lsdException w:name="heading 5" w:semiHidden="1" w:uiPriority="9" w:unhideWhenUsed="1" w:qFormat="1"/>
-    <w:lsdException w:name="heading 6" w:semiHidden="1" w:uiPriority="9" w:unhideWhenUsed="1" w:qFormat="1"/>
-    <w:lsdException w:name="heading 7" w:semiHidden="1" w:uiPriority="9" w:unhideWhenUsed="1" w:qFormat="1"/>
-    <w:lsdException w:name="heading 8" w:semiHidden="1" w:uiPriority="9" w:unhideWhenUsed="1" w:qFormat="1"/>
-    <w:lsdException w:name="heading 9" w:semiHidden="1" w:uiPriority="9" w:unhideWhenUsed="1" w:qFormat="1"/>
-    <w:lsdException w:name="index 1" w:semiHidden="1" w:unhideWhenUsed="1"/>
-    <w:lsdException w:name="index 2" w:semiHidden="1" w:unhideWhenUsed="1"/>
-    <w:lsdException w:name="index 3" w:semiHidden="1" w:unhideWhenUsed="1"/>
-    <w:lsdException w:name="index 4" w:semiHidden="1" w:unhideWhenUsed="1"/>
-    <w:lsdException w:name="index 5" w:semiHidden="1" w:unhideWhenUsed="1"/>
-    <w:lsdException w:name="index 6" w:semiHidden="1" w:unhideWhenUsed="1"/>
-    <w:lsdException w:name="index 7" w:semiHidden="1" w:unhideWhenUsed="1"/>
-    <w:lsdException w:name="index 8" w:semiHidden="1" w:unhideWhenUsed="1"/>
-    <w:lsdException w:name="index 9" w:semiHidden="1" w:unhideWhenUsed="1"/>
-    <w:lsdException w:name="toc 1" w:semiHidden="1" w:uiPriority="39" w:unhideWhenUsed="1"/>
-    <w:lsdException w:name="toc 2" w:semiHidden="1" w:uiPriority="39" w:unhideWhenUsed="1"/>
-    <w:lsdException w:name="toc 3" w:semiHidden="1" w:uiPriority="39" w:unhideWhenUsed="1"/>
-    <w:lsdException w:name="toc 4" w:semiHidden="1" w:uiPriority="39" w:unhideWhenUsed="1"/>
-    <w:lsdException w:name="toc 5" w:semiHidden="1" w:uiPriority="39" w:unhideWhenUsed="1"/>
-    <w:lsdException w:name="toc 6" w:semiHidden="1" w:uiPriority="39" w:unhideWhenUsed="1"/>
-    <w:lsdException w:name="toc 7" w:semiHidden="1" w:uiPriority="39" w:unhideWhenUsed="1"/>
-    <w:lsdException w:name="toc 8" w:semiHidden="1" w:uiPriority="39" w:unhideWhenUsed="1"/>
-    <w:lsdException w:name="toc 9" w:semiHidden="1" w:uiPriority="39" w:unhideWhenUsed="1"/>
-    <w:lsdException w:name="Normal Indent" w:semiHidden="1" w:unhideWhenUsed="1"/>
-    <w:lsdException w:name="footnote text" w:semiHidden="1" w:unhideWhenUsed="1"/>
-    <w:lsdException w:name="annotation text" w:semiHidden="1" w:unhideWhenUsed="1"/>
-    <w:lsdException w:name="header" w:semiHidden="1" w:unhideWhenUsed="1"/>
-    <w:lsdException w:name="footer" w:semiHidden="1" w:unhideWhenUsed="1"/>
-    <w:lsdException w:name="index heading" w:semiHidden="1" w:unhideWhenUsed="1"/>
-    <w:lsdException w:name="caption" w:semiHidden="1" w:uiPriority="35" w:unhideWhenUsed="1" w:qFormat="1"/>
-    <w:lsdException w:name="table of figures" w:semiHidden="1" w:unhideWhenUsed="1"/>
-    <w:lsdException w:name="envelope address" w:semiHidden="1" w:unhideWhenUsed="1"/>
-    <w:lsdException w:name="envelope return" w:semiHidden="1" w:unhideWhenUsed="1"/>
-    <w:lsdException w:name="footnote reference" w:semiHidden="1" w:unhideWhenUsed="1"/>
-    <w:lsdException w:name="annotation reference" w:semiHidden="1" w:unhideWhenUsed="1"/>
-    <w:lsdException w:name="line number" w:semiHidden="1" w:unhideWhenUsed="1"/>
-    <w:lsdException w:name="page number" w:semiHidden="1" w:unhideWhenUsed="1"/>
-    <w:lsdException w:name="endnote reference" w:semiHidden="1" w:unhideWhenUsed="1"/>
-    <w:lsdException w:name="endnote text" w:semiHidden="1" w:unhideWhenUsed="1"/>
-    <w:lsdException w:name="table of authorities" w:semiHidden="1" w:unhideWhenUsed="1"/>
-    <w:lsdException w:name="macro" w:semiHidden="1" w:unhideWhenUsed="1"/>
-    <w:lsdException w:name="toa heading" w:semiHidden="1" w:unhideWhenUsed="1"/>
-    <w:lsdException w:name="List" w:semiHidden="1" w:unhideWhenUsed="1"/>
-    <w:lsdException w:name="List Bullet" w:semiHidden="1" w:unhideWhenUsed="1"/>
-    <w:lsdException w:name="List Number" w:semiHidden="1" w:unhideWhenUsed="1"/>
-    <w:lsdException w:name="List 2" w:semiHidden="1" w:unhideWhenUsed="1"/>
-    <w:lsdException w:name="List 3" w:semiHidden="1" w:unhideWhenUsed="1"/>
-    <w:lsdException w:name="List 4" w:semiHidden="1" w:unhideWhenUsed="1"/>
-    <w:lsdException w:name="List 5" w:semiHidden="1" w:unhideWhenUsed="1"/>
-    <w:lsdException w:name="List Bullet 2" w:semiHidden="1" w:unhideWhenUsed="1"/>
-    <w:lsdException w:name="List Bullet 3" w:semiHidden="1" w:unhideWhenUsed="1"/>
-    <w:lsdException w:name="List Bullet 4" w:semiHidden="1" w:unhideWhenUsed="1"/>
-    <w:lsdException w:name="List Bullet 5" w:semiHidden="1" w:unhideWhenUsed="1"/>
-    <w:lsdException w:name="List Number 2" w:semiHidden="1" w:unhideWhenUsed="1"/>
-    <w:lsdException w:name="List Number 3" w:semiHidden="1" w:unhideWhenUsed="1"/>
-    <w:lsdException w:name="List Number 4" w:semiHidden="1" w:unhideWhenUsed="1"/>
-    <w:lsdException w:name="List Number 5" w:semiHidden="1" w:unhideWhenUsed="1"/>
-    <w:lsdException w:name="Title" w:uiPriority="10" w:qFormat="1"/>
-    <w:lsdException w:name="Closing" w:semiHidden="1" w:unhideWhenUsed="1"/>
-    <w:lsdException w:name="Signature" w:semiHidden="1" w:unhideWhenUsed="1"/>
-    <w:lsdException w:name="Default Paragraph Font" w:semiHidden="1" w:uiPriority="1" w:unhideWhenUsed="1"/>
-    <w:lsdException w:name="Body Text" w:semiHidden="1" w:unhideWhenUsed="1"/>
-    <w:lsdException w:name="Body Text Indent" w:semiHidden="1" w:unhideWhenUsed="1"/>
-    <w:lsdException w:name="List Continue" w:semiHidden="1" w:unhideWhenUsed="1"/>
-    <w:lsdException w:name="List Continue 2" w:semiHidden="1" w:unhideWhenUsed="1"/>
-    <w:lsdException w:name="List Continue 3" w:semiHidden="1" w:unhideWhenUsed="1"/>
-    <w:lsdException w:name="List Continue 4" w:semiHidden="1" w:unhideWhenUsed="1"/>
-    <w:lsdException w:name="List Continue 5" w:semiHidden="1" w:unhideWhenUsed="1"/>
-    <w:lsdException w:name="Message Header" w:semiHidden="1" w:unhideWhenUsed="1"/>
-    <w:lsdException w:name="Subtitle" w:uiPriority="11" w:qFormat="1"/>
-    <w:lsdException w:name="Salutation" w:semiHidden="1" w:unhideWhenUsed="1"/>
-    <w:lsdException w:name="Date" w:semiHidden="1" w:unhideWhenUsed="1"/>
-    <w:lsdException w:name="Body Text First Indent" w:semiHidden="1" w:unhideWhenUsed="1"/>
-    <w:lsdException w:name="Body Text First Indent 2" w:semiHidden="1" w:unhideWhenUsed="1"/>
-    <w:lsdException w:name="Note Heading" w:semiHidden="1" w:unhideWhenUsed="1"/>
-    <w:lsdException w:name="Body Text 2" w:semiHidden="1" w:unhideWhenUsed="1"/>
-    <w:lsdException w:name="Body Text 3" w:semiHidden="1" w:unhideWhenUsed="1"/>
-    <w:lsdException w:name="Body Text Indent 2" w:semiHidden="1" w:unhideWhenUsed="1"/>
-    <w:lsdException w:name="Body Text Indent 3" w:semiHidden="1" w:unhideWhenUsed="1"/>
-    <w:lsdException w:name="Block Text" w:semiHidden="1" w:unhideWhenUsed="1"/>
-    <w:lsdException w:name="Hyperlink" w:semiHidden="1" w:unhideWhenUsed="1"/>
-    <w:lsdException w:name="FollowedHyperlink" w:semiHidden="1" w:unhideWhenUsed="1"/>
-    <w:lsdException w:name="Strong" w:uiPriority="22" w:qFormat="1"/>
-    <w:lsdException w:name="Emphasis" w:uiPriority="20" w:qFormat="1"/>
-    <w:lsdException w:name="Document Map" w:semiHidden="1" w:unhideWhenUsed="1"/>
-    <w:lsdException w:name="Plain Text" w:semiHidden="1" w:unhideWhenUsed="1"/>
-    <w:lsdException w:name="E-mail Signature" w:semiHidden="1" w:unhideWhenUsed="1"/>
-    <w:lsdException w:name="HTML Top of Form" w:semiHidden="1" w:unhideWhenUsed="1"/>
-    <w:lsdException w:name="HTML Bottom of Form" w:semiHidden="1" w:unhideWhenUsed="1"/>
-    <w:lsdException w:name="Normal (Web)" w:semiHidden="1" w:unhideWhenUsed="1"/>
-    <w:lsdException w:name="HTML Acronym" w:semiHidden="1" w:unhideWhenUsed="1"/>
-    <w:lsdException w:name="HTML Address" w:semiHidden="1" w:unhideWhenUsed="1"/>
-    <w:lsdException w:name="HTML Cite" w:semiHidden="1" w:unhideWhenUsed="1"/>
-    <w:lsdException w:name="HTML Code" w:semiHidden="1" w:unhideWhenUsed="1"/>
-    <w:lsdException w:name="HTML Definition" w:semiHidden="1" w:unhideWhenUsed="1"/>
-    <w:lsdException w:name="HTML Keyboard" w:semiHidden="1" w:unhideWhenUsed="1"/>
-    <w:lsdException w:name="HTML Preformatted" w:semiHidden="1" w:unhideWhenUsed="1"/>
-    <w:lsdException w:name="HTML Sample" w:semiHidden="1" w:unhideWhenUsed="1"/>
-    <w:lsdException w:name="HTML Typewriter" w:semiHidden="1" w:unhideWhenUsed="1"/>
-    <w:lsdException w:name="HTML Variable" w:semiHidden="1" w:unhideWhenUsed="1"/>
-    <w:lsdException w:name="Normal Table" w:semiHidden="1" w:unhideWhenUsed="1"/>
-    <w:lsdException w:name="annotation subject" w:semiHidden="1" w:unhideWhenUsed="1"/>
-    <w:lsdException w:name="No List" w:semiHidden="1" w:unhideWhenUsed="1"/>
-    <w:lsdException w:name="Outline List 1" w:semiHidden="1" w:unhideWhenUsed="1"/>
-    <w:lsdException w:name="Outline List 2" w:semiHidden="1" w:unhideWhenUsed="1"/>
-    <w:lsdException w:name="Outline List 3" w:semiHidden="1" w:unhideWhenUsed="1"/>
-    <w:lsdException w:name="Table Simple 1" w:semiHidden="1" w:unhideWhenUsed="1"/>
-    <w:lsdException w:name="Table Simple 2" w:semiHidden="1" w:unhideWhenUsed="1"/>
-    <w:lsdException w:name="Table Simple 3" w:semiHidden="1" w:unhideWhenUsed="1"/>
-    <w:lsdException w:name="Table Classic 1" w:semiHidden="1" w:unhideWhenUsed="1"/>
-    <w:lsdException w:name="Table Classic 2" w:semiHidden="1" w:unhideWhenUsed="1"/>
-    <w:lsdException w:name="Table Classic 3" w:semiHidden="1" w:unhideWhenUsed="1"/>
-    <w:lsdException w:name="Table Classic 4" w:semiHidden="1" w:unhideWhenUsed="1"/>
-    <w:lsdException w:name="Table Colorful 1" w:semiHidden="1" w:unhideWhenUsed="1"/>
-    <w:lsdException w:name="Table Colorful 2" w:semiHidden="1" w:unhideWhenUsed="1"/>
-    <w:lsdException w:name="Table Colorful 3" w:semiHidden="1" w:unhideWhenUsed="1"/>
-    <w:lsdException w:name="Table Columns 1" w:semiHidden="1" w:unhideWhenUsed="1"/>
-    <w:lsdException w:name="Table Columns 2" w:semiHidden="1" w:unhideWhenUsed="1"/>
-    <w:lsdException w:name="Table Columns 3" w:semiHidden="1" w:unhideWhenUsed="1"/>
-    <w:lsdException w:name="Table Columns 4" w:semiHidden="1" w:unhideWhenUsed="1"/>
-    <w:lsdException w:name="Table Columns 5" w:semiHidden="1" w:unhideWhenUsed="1"/>
-    <w:lsdException w:name="Table Grid 1" w:semiHidden="1" w:unhideWhenUsed="1"/>
-    <w:lsdException w:name="Table Grid 2" w:semiHidden="1" w:unhideWhenUsed="1"/>
-    <w:lsdException w:name="Table Grid 3" w:semiHidden="1" w:unhideWhenUsed="1"/>
-    <w:lsdException w:name="Table Grid 4" w:semiHidden="1" w:unhideWhenUsed="1"/>
-    <w:lsdException w:name="Table Grid 5" w:semiHidden="1" w:unhideWhenUsed="1"/>
-    <w:lsdException w:name="Table Grid 6" w:semiHidden="1" w:unhideWhenUsed="1"/>
-    <w:lsdException w:name="Table Grid 7" w:semiHidden="1" w:unhideWhenUsed="1"/>
-    <w:lsdException w:name="Table Grid 8" w:semiHidden="1" w:unhideWhenUsed="1"/>
-    <w:lsdException w:name="Table List 1" w:semiHidden="1" w:unhideWhenUsed="1"/>
-    <w:lsdException w:name="Table List 2" w:semiHidden="1" w:unhideWhenUsed="1"/>
-    <w:lsdException w:name="Table List 3" w:semiHidden="1" w:unhideWhenUsed="1"/>
-    <w:lsdException w:name="Table List 4" w:semiHidden="1" w:unhideWhenUsed="1"/>
-    <w:lsdException w:name="Table List 5" w:semiHidden="1" w:unhideWhenUsed="1"/>
-    <w:lsdException w:name="Table List 6" w:semiHidden="1" w:unhideWhenUsed="1"/>
-    <w:lsdException w:name="Table List 7" w:semiHidden="1" w:unhideWhenUsed="1"/>
-    <w:lsdException w:name="Table List 8" w:semiHidden="1" w:unhideWhenUsed="1"/>
-    <w:lsdException w:name="Table 3D effects 1" w:semiHidden="1" w:unhideWhenUsed="1"/>
-    <w:lsdException w:name="Table 3D effects 2" w:semiHidden="1" w:unhideWhenUsed="1"/>
-    <w:lsdException w:name="Table 3D effects 3" w:semiHidden="1" w:unhideWhenUsed="1"/>
-    <w:lsdException w:name="Table Contemporary" w:semiHidden="1" w:unhideWhenUsed="1"/>
-    <w:lsdException w:name="Table Elegant" w:semiHidden="1" w:unhideWhenUsed="1"/>
-    <w:lsdException w:name="Table Professional" w:semiHidden="1" w:unhideWhenUsed="1"/>
-    <w:lsdException w:name="Table Subtle 1" w:semiHidden="1" w:unhideWhenUsed="1"/>
-    <w:lsdException w:name="Table Subtle 2" w:semiHidden="1" w:unhideWhenUsed="1"/>
-    <w:lsdException w:name="Table Web 1" w:semiHidden="1" w:unhideWhenUsed="1"/>
-    <w:lsdException w:name="Table Web 2" w:semiHidden="1" w:unhideWhenUsed="1"/>
-    <w:lsdException w:name="Table Web 3" w:semiHidden="1" w:unhideWhenUsed="1"/>
-    <w:lsdException w:name="Balloon Text" w:semiHidden="1" w:unhideWhenUsed="1"/>
-    <w:lsdException w:name="Table Grid" w:semiHidden="1" w:uiPriority="59" w:unhideWhenUsed="1"/>
-    <w:lsdException w:name="Table Theme" w:semiHidden="1" w:unhideWhenUsed="1"/>
-    <w:lsdException w:name="Placeholder Text" w:semiHidden="1"/>
-    <w:lsdException w:name="No Spacing" w:uiPriority="1" w:qFormat="1"/>
-    <w:lsdException w:name="Light Shading" w:uiPriority="60"/>
-    <w:lsdException w:name="Light List" w:uiPriority="61"/>
-    <w:lsdException w:name="Light Grid" w:uiPriority="62"/>
-    <w:lsdException w:name="Medium Shading 1" w:uiPriority="63"/>
-    <w:lsdException w:name="Medium Shading 2" w:uiPriority="64"/>
-    <w:lsdException w:name="Medium List 1" w:uiPriority="65"/>
-    <w:lsdException w:name="Medium List 2" w:uiPriority="66"/>
-    <w:lsdException w:name="Medium Grid 1" w:uiPriority="67"/>
-    <w:lsdException w:name="Medium Grid 2" w:uiPriority="68"/>
-    <w:lsdException w:name="Medium Grid 3" w:uiPriority="69"/>
-    <w:lsdException w:name="Dark List" w:uiPriority="70"/>
-    <w:lsdException w:name="Colorful Shading" w:uiPriority="71"/>
-    <w:lsdException w:name="Colorful List" w:uiPriority="72"/>
-    <w:lsdException w:name="Colorful Grid" w:uiPriority="73"/>
-    <w:lsdException w:name="Light Shading Accent 1" w:uiPriority="60"/>
-    <w:lsdException w:name="Light List Accent 1" w:uiPriority="61"/>
-    <w:lsdException w:name="Light Grid Accent 1" w:uiPriority="62"/>
-    <w:lsdException w:name="Medium Shading 1 Accent 1" w:uiPriority="63"/>
-    <w:lsdException w:name="Medium Shading 2 Accent 1" w:uiPriority="64"/>
-    <w:lsdException w:name="Medium List 1 Accent 1" w:uiPriority="65"/>
-    <w:lsdException w:name="Revision" w:semiHidden="1"/>
-    <w:lsdException w:name="List Paragraph" w:uiPriority="34" w:qFormat="1"/>
-    <w:lsdException w:name="Quote" w:uiPriority="29" w:qFormat="1"/>
-    <w:lsdException w:name="Intense Quote" w:uiPriority="30" w:qFormat="1"/>
-    <w:lsdException w:name="Medium List 2 Accent 1" w:uiPriority="66"/>
-    <w:lsdException w:name="Medium Grid 1 Accent 1" w:uiPriority="67"/>
-    <w:lsdException w:name="Medium Grid 2 Accent 1" w:uiPriority="68"/>
-    <w:lsdException w:name="Medium Grid 3 Accent 1" w:uiPriority="69"/>
-    <w:lsdException w:name="Dark List Accent 1" w:uiPriority="70"/>
-    <w:lsdException w:name="Colorful Shading Accent 1" w:uiPriority="71"/>
-    <w:lsdException w:name="Colorful List Accent 1" w:uiPriority="72"/>
-    <w:lsdException w:name="Colorful Grid Accent 1" w:uiPriority="73"/>
-    <w:lsdException w:name="Light Shading Accent 2" w:uiPriority="60"/>
-    <w:lsdException w:name="Light List Accent 2" w:uiPriority="61"/>
-    <w:lsdException w:name="Light Grid Accent 2" w:uiPriority="62"/>
-    <w:lsdException w:name="Medium Shading 1 Accent 2" w:uiPriority="63"/>
-    <w:lsdException w:name="Medium Shading 2 Accent 2" w:uiPriority="64"/>
-    <w:lsdException w:name="Medium List 1 Accent 2" w:uiPriority="65"/>
-    <w:lsdException w:name="Medium List 2 Accent 2" w:uiPriority="66"/>
-    <w:lsdException w:name="Medium Grid 1 Accent 2" w:uiPriority="67"/>
-    <w:lsdException w:name="Medium Grid 2 Accent 2" w:uiPriority="68"/>
-    <w:lsdException w:name="Medium Grid 3 Accent 2" w:uiPriority="69"/>
-    <w:lsdException w:name="Dark List Accent 2" w:uiPriority="70"/>
-    <w:lsdException w:name="Colorful Shading Accent 2" w:uiPriority="71"/>
-    <w:lsdException w:name="Colorful List Accent 2" w:uiPriority="72"/>
-    <w:lsdException w:name="Colorful Grid Accent 2" w:uiPriority="73"/>
-    <w:lsdException w:name="Light Shading Accent 3" w:uiPriority="60"/>
-    <w:lsdException w:name="Light List Accent 3" w:uiPriority="61"/>
-    <w:lsdException w:name="Light Grid Accent 3" w:uiPriority="62"/>
-    <w:lsdException w:name="Medium Shading 1 Accent 3" w:uiPriority="63"/>
-    <w:lsdException w:name="Medium Shading 2 Accent 3" w:uiPriority="64"/>
-    <w:lsdException w:name="Medium List 1 Accent 3" w:uiPriority="65"/>
-    <w:lsdException w:name="Medium List 2 Accent 3" w:uiPriority="66"/>
-    <w:lsdException w:name="Medium Grid 1 Accent 3" w:uiPriority="67"/>
-    <w:lsdException w:name="Medium Grid 2 Accent 3" w:uiPriority="68"/>
-    <w:lsdException w:name="Medium Grid 3 Accent 3" w:uiPriority="69"/>
-    <w:lsdException w:name="Dark List Accent 3" w:uiPriority="70"/>
-    <w:lsdException w:name="Colorful Shading Accent 3" w:uiPriority="71"/>
-    <w:lsdException w:name="Colorful List Accent 3" w:uiPriority="72"/>
-    <w:lsdException w:name="Colorful Grid Accent 3" w:uiPriority="73"/>
-    <w:lsdException w:name="Light Shading Accent 4" w:uiPriority="60"/>
-    <w:lsdException w:name="Light List Accent 4" w:uiPriority="61"/>
-    <w:lsdException w:name="Light Grid Accent 4" w:uiPriority="62"/>
-    <w:lsdException w:name="Medium Shading 1 Accent 4" w:uiPriority="63"/>
-    <w:lsdException w:name="Medium Shading 2 Accent 4" w:uiPriority="64"/>
-    <w:lsdException w:name="Medium List 1 Accent 4" w:uiPriority="65"/>
-    <w:lsdException w:name="Medium List 2 Accent 4" w:uiPriority="66"/>
-    <w:lsdException w:name="Medium Grid 1 Accent 4" w:uiPriority="67"/>
-    <w:lsdException w:name="Medium Grid 2 Accent 4" w:uiPriority="68"/>
-    <w:lsdException w:name="Medium Grid 3 Accent 4" w:uiPriority="69"/>
-    <w:lsdException w:name="Dark List Accent 4" w:uiPriority="70"/>
-    <w:lsdException w:name="Colorful Shading Accent 4" w:uiPriority="71"/>
-    <w:lsdException w:name="Colorful List Accent 4" w:uiPriority="72"/>
-    <w:lsdException w:name="Colorful Grid Accent 4" w:uiPriority="73"/>
-    <w:lsdException w:name="Light Shading Accent 5" w:uiPriority="60"/>
-    <w:lsdException w:name="Light List Accent 5" w:uiPriority="61"/>
-    <w:lsdException w:name="Light Grid Accent 5" w:uiPriority="62"/>
-    <w:lsdException w:name="Medium Shading 1 Accent 5" w:uiPriority="63"/>
-    <w:lsdException w:name="Medium Shading 2 Accent 5" w:uiPriority="64"/>
-    <w:lsdException w:name="Medium List 1 Accent 5" w:uiPriority="65"/>
-    <w:lsdException w:name="Medium List 2 Accent 5" w:uiPriority="66"/>
-    <w:lsdException w:name="Medium Grid 1 Accent 5" w:uiPriority="67"/>
-    <w:lsdException w:name="Medium Grid 2 Accent 5" w:uiPriority="68"/>
-    <w:lsdException w:name="Medium Grid 3 Accent 5" w:uiPriority="69"/>
-    <w:lsdException w:name="Dark List Accent 5" w:uiPriority="70"/>
-    <w:lsdException w:name="Colorful Shading Accent 5" w:uiPriority="71"/>
-    <w:lsdException w:name="Colorful List Accent 5" w:uiPriority="72"/>
-    <w:lsdException w:name="Colorful Grid Accent 5" w:uiPriority="73"/>
-    <w:lsdException w:name="Light Shading Accent 6" w:uiPriority="60"/>
-    <w:lsdException w:name="Light List Accent 6" w:uiPriority="61"/>
-    <w:lsdException w:name="Light Grid Accent 6" w:uiPriority="62"/>
-    <w:lsdException w:name="Medium Shading 1 Accent 6" w:uiPriority="63"/>
-    <w:lsdException w:name="Medium Shading 2 Accent 6" w:uiPriority="64"/>
-    <w:lsdException w:name="Medium List 1 Accent 6" w:uiPriority="65"/>
-    <w:lsdException w:name="Medium List 2 Accent 6" w:uiPriority="66"/>
-    <w:lsdException w:name="Medium Grid 1 Accent 6" w:uiPriority="67"/>
-    <w:lsdException w:name="Medium Grid 2 Accent 6" w:uiPriority="68"/>
-    <w:lsdException w:name="Medium Grid 3 Accent 6" w:uiPriority="69"/>
-    <w:lsdException w:name="Dark List Accent 6" w:uiPriority="70"/>
-    <w:lsdException w:name="Colorful Shading Accent 6" w:uiPriority="71"/>
-    <w:lsdException w:name="Colorful List Accent 6" w:uiPriority="72"/>
-    <w:lsdException w:name="Colorful Grid Accent 6" w:uiPriority="73"/>
-    <w:lsdException w:name="Subtle Emphasis" w:uiPriority="19" w:qFormat="1"/>
-    <w:lsdException w:name="Intense Emphasis" w:uiPriority="21" w:qFormat="1"/>
-    <w:lsdException w:name="Subtle Reference" w:uiPriority="31" w:qFormat="1"/>
-    <w:lsdException w:name="Intense Reference" w:uiPriority="32" w:qFormat="1"/>
-    <w:lsdException w:name="Book Title" w:uiPriority="33" w:qFormat="1"/>
-    <w:lsdException w:name="Bibliography" w:semiHidden="1" w:uiPriority="37" w:unhideWhenUsed="1"/>
-    <w:lsdException w:name="TOC Heading" w:semiHidden="1" w:uiPriority="39" w:unhideWhenUsed="1" w:qFormat="1"/>
-    <w:lsdException w:name="Plain Table 1" w:uiPriority="41"/>
-    <w:lsdException w:name="Plain Table 2" w:uiPriority="42"/>
-    <w:lsdException w:name="Plain Table 3" w:uiPriority="43"/>
-    <w:lsdException w:name="Plain Table 4" w:uiPriority="44"/>
-    <w:lsdException w:name="Plain Table 5" w:uiPriority="45"/>
-    <w:lsdException w:name="Grid Table Light" w:uiPriority="40"/>
-    <w:lsdException w:name="Grid Table 1 Light" w:uiPriority="46"/>
-    <w:lsdException w:name="Grid Table 2" w:uiPriority="47"/>
-    <w:lsdException w:name="Grid Table 3" w:uiPriority="48"/>
-    <w:lsdException w:name="Grid Table 4" w:uiPriority="49"/>
-    <w:lsdException w:name="Grid Table 5 Dark" w:uiPriority="50"/>
-    <w:lsdException w:name="Grid Table 6 Colorful" w:uiPriority="51"/>
-    <w:lsdException w:name="Grid Table 7 Colorful" w:uiPriority="52"/>
-    <w:lsdException w:name="Grid Table 1 Light Accent 1" w:uiPriority="46"/>
-    <w:lsdException w:name="Grid Table 2 Accent 1" w:uiPriority="47"/>
-    <w:lsdException w:name="Grid Table 3 Accent 1" w:uiPriority="48"/>
-    <w:lsdException w:name="Grid Table 4 Accent 1" w:uiPriority="49"/>
-    <w:lsdException w:name="Grid Table 5 Dark Accent 1" w:uiPriority="50"/>
-    <w:lsdException w:name="Grid Table 6 Colorful Accent 1" w:uiPriority="51"/>
-    <w:lsdException w:name="Grid Table 7 Colorful Accent 1" w:uiPriority="52"/>
-    <w:lsdException w:name="Grid Table 1 Light Accent 2" w:uiPriority="46"/>
-    <w:lsdException w:name="Grid Table 2 Accent 2" w:uiPriority="47"/>
-    <w:lsdException w:name="Grid Table 3 Accent 2" w:uiPriority="48"/>
-    <w:lsdException w:name="Grid Table 4 Accent 2" w:uiPriority="49"/>
-    <w:lsdException w:name="Grid Table 5 Dark Accent 2" w:uiPriority="50"/>
-    <w:lsdException w:name="Grid Table 6 Colorful Accent 2" w:uiPriority="51"/>
-    <w:lsdException w:name="Grid Table 7 Colorful Accent 2" w:uiPriority="52"/>
-    <w:lsdException w:name="Grid Table 1 Light Accent 3" w:uiPriority="46"/>
-    <w:lsdException w:name="Grid Table 2 Accent 3" w:uiPriority="47"/>
-    <w:lsdException w:name="Grid Table 3 Accent 3" w:uiPriority="48"/>
-    <w:lsdException w:name="Grid Table 4 Accent 3" w:uiPriority="49"/>
-    <w:lsdException w:name="Grid Table 5 Dark Accent 3" w:uiPriority="50"/>
-    <w:lsdException w:name="Grid Table 6 Colorful Accent 3" w:uiPriority="51"/>
-    <w:lsdException w:name="Grid Table 7 Colorful Accent 3" w:uiPriority="52"/>
-    <w:lsdException w:name="Grid Table 1 Light Accent 4" w:uiPriority="46"/>
-    <w:lsdException w:name="Grid Table 2 Accent 4" w:uiPriority="47"/>
-    <w:lsdException w:name="Grid Table 3 Accent 4" w:uiPriority="48"/>
-    <w:lsdException w:name="Grid Table 4 Accent 4" w:uiPriority="49"/>
-    <w:lsdException w:name="Grid Table 5 Dark Accent 4" w:uiPriority="50"/>
-    <w:lsdException w:name="Grid Table 6 Colorful Accent 4" w:uiPriority="51"/>
-    <w:lsdException w:name="Grid Table 7 Colorful Accent 4" w:uiPriority="52"/>
-    <w:lsdException w:name="Grid Table 1 Light Accent 5" w:uiPriority="46"/>
-    <w:lsdException w:name="Grid Table 2 Accent 5" w:uiPriority="47"/>
-    <w:lsdException w:name="Grid Table 3 Accent 5" w:uiPriority="48"/>
-    <w:lsdException w:name="Grid Table 4 Accent 5" w:uiPriority="49"/>
-    <w:lsdException w:name="Grid Table 5 Dark Accent 5" w:uiPriority="50"/>
-    <w:lsdException w:name="Grid Table 6 Colorful Accent 5" w:uiPriority="51"/>
-    <w:lsdException w:name="Grid Table 7 Colorful Accent 5" w:uiPriority="52"/>
-    <w:lsdException w:name="Grid Table 1 Light Accent 6" w:uiPriority="46"/>
-    <w:lsdException w:name="Grid Table 2 Accent 6" w:uiPriority="47"/>
-    <w:lsdException w:name="Grid Table 3 Accent 6" w:uiPriority="48"/>
-    <w:lsdException w:name="Grid Table 4 Accent 6" w:uiPriority="49"/>
-    <w:lsdException w:name="Grid Table 5 Dark Accent 6" w:uiPriority="50"/>
-    <w:lsdException w:name="Grid Table 6 Colorful Accent 6" w:uiPriority="51"/>
-    <w:lsdException w:name="Grid Table 7 Colorful Accent 6" w:uiPriority="52"/>
-    <w:lsdException w:name="List Table 1 Light" w:uiPriority="46"/>
-    <w:lsdException w:name="List Table 2" w:uiPriority="47"/>
-    <w:lsdException w:name="List Table 3" w:uiPriority="48"/>
-    <w:lsdException w:name="List Table 4" w:uiPriority="49"/>
-    <w:lsdException w:name="List Table 5 Dark" w:uiPriority="50"/>
-    <w:lsdException w:name="List Table 6 Colorful" w:uiPriority="51"/>
-    <w:lsdException w:name="List Table 7 Colorful" w:uiPriority="52"/>
-    <w:lsdException w:name="List Table 1 Light Accent 1" w:uiPriority="46"/>
-    <w:lsdException w:name="List Table 2 Accent 1" w:uiPriority="47"/>
-    <w:lsdException w:name="List Table 3 Accent 1" w:uiPriority="48"/>
-    <w:lsdException w:name="List Table 4 Accent 1" w:uiPriority="49"/>
-    <w:lsdException w:name="List Table 5 Dark Accent 1" w:uiPriority="50"/>
-    <w:lsdException w:name="List Table 6 Colorful Accent 1" w:uiPriority="51"/>
-    <w:lsdException w:name="List Table 7 Colorful Accent 1" w:uiPriority="52"/>
-    <w:lsdException w:name="List Table 1 Light Accent 2" w:uiPriority="46"/>
-    <w:lsdException w:name="List Table 2 Accent 2" w:uiPriority="47"/>
-    <w:lsdException w:name="List Table 3 Accent 2" w:uiPriority="48"/>
-    <w:lsdException w:name="List Table 4 Accent 2" w:uiPriority="49"/>
-    <w:lsdException w:name="List Table 5 Dark Accent 2" w:uiPriority="50"/>
-    <w:lsdException w:name="List Table 6 Colorful Accent 2" w:uiPriority="51"/>
-    <w:lsdException w:name="List Table 7 Colorful Accent 2" w:uiPriority="52"/>
-    <w:lsdException w:name="List Table 1 Light Accent 3" w:uiPriority="46"/>
-    <w:lsdException w:name="List Table 2 Accent 3" w:uiPriority="47"/>
-    <w:lsdException w:name="List Table 3 Accent 3" w:uiPriority="48"/>
-    <w:lsdException w:name="List Table 4 Accent 3" w:uiPriority="49"/>
-    <w:lsdException w:name="List Table 5 Dark Accent 3" w:uiPriority="50"/>
-    <w:lsdException w:name="List Table 6 Colorful Accent 3" w:uiPriority="51"/>
-    <w:lsdException w:name="List Table 7 Colorful Accent 3" w:uiPriority="52"/>
-    <w:lsdException w:name="List Table 1 Light Accent 4" w:uiPriority="46"/>
-    <w:lsdException w:name="List Table 2 Accent 4" w:uiPriority="47"/>
-    <w:lsdException w:name="List Table 3 Accent 4" w:uiPriority="48"/>
-    <w:lsdException w:name="List Table 4 Accent 4" w:uiPriority="49"/>
-    <w:lsdException w:name="List Table 5 Dark Accent 4" w:uiPriority="50"/>
-    <w:lsdException w:name="List Table 6 Colorful Accent 4" w:uiPriority="51"/>
-    <w:lsdException w:name="List Table 7 Colorful Accent 4" w:uiPriority="52"/>
-    <w:lsdException w:name="List Table 1 Light Accent 5" w:uiPriority="46"/>
-    <w:lsdException w:name="List Table 2 Accent 5" w:uiPriority="47"/>
-    <w:lsdException w:name="List Table 3 Accent 5" w:uiPriority="48"/>
-    <w:lsdException w:name="List Table 4 Accent 5" w:uiPriority="49"/>
-    <w:lsdException w:name="List Table 5 Dark Accent 5" w:uiPriority="50"/>
-    <w:lsdException w:name="List Table 6 Colorful Accent 5" w:uiPriority="51"/>
-    <w:lsdException w:name="List Table 7 Colorful Accent 5" w:uiPriority="52"/>
-    <w:lsdException w:name="List Table 1 Light Accent 6" w:uiPriority="46"/>
-    <w:lsdException w:name="List Table 2 Accent 6" w:uiPriority="47"/>
-    <w:lsdException w:name="List Table 3 Accent 6" w:uiPriority="48"/>
-    <w:lsdException w:name="List Table 4 Accent 6" w:uiPriority="49"/>
-    <w:lsdException w:name="List Table 5 Dark Accent 6" w:uiPriority="50"/>
-    <w:lsdException w:name="List Table 6 Colorful Accent 6" w:uiPriority="51"/>
-    <w:lsdException w:name="List Table 7 Colorful Accent 6" w:uiPriority="52"/>
-    <w:lsdException w:name="Mention" w:semiHidden="1" w:unhideWhenUsed="1"/>
-    <w:lsdException w:name="Smart Hyperlink" w:semiHidden="1" w:unhideWhenUsed="1"/>
-    <w:lsdException w:name="Hashtag" w:semiHidden="1" w:unhideWhenUsed="1"/>
+  <w:latentStyles w:defLockedState="0" w:defUIPriority="99" w:defSemiHidden="1" w:defUnhideWhenUsed="1" w:defQFormat="0" w:count="267">
+    <w:lsdException w:name="Normal" w:semiHidden="0" w:uiPriority="0" w:unhideWhenUsed="0" w:qFormat="1"/>
+    <w:lsdException w:name="heading 1" w:semiHidden="0" w:uiPriority="9" w:unhideWhenUsed="0" w:qFormat="1"/>
+    <w:lsdException w:name="heading 2" w:uiPriority="9" w:qFormat="1"/>
+    <w:lsdException w:name="heading 3" w:uiPriority="9" w:qFormat="1"/>
+    <w:lsdException w:name="heading 4" w:uiPriority="9" w:qFormat="1"/>
+    <w:lsdException w:name="heading 5" w:uiPriority="9" w:qFormat="1"/>
+    <w:lsdException w:name="heading 6" w:uiPriority="9" w:qFormat="1"/>
+    <w:lsdException w:name="heading 7" w:uiPriority="9" w:qFormat="1"/>
+    <w:lsdException w:name="heading 8" w:uiPriority="9" w:qFormat="1"/>
+    <w:lsdException w:name="heading 9" w:uiPriority="9" w:qFormat="1"/>
+    <w:lsdException w:name="toc 1" w:uiPriority="39"/>
+    <w:lsdException w:name="toc 2" w:uiPriority="39"/>
+    <w:lsdException w:name="toc 3" w:uiPriority="39"/>
+    <w:lsdException w:name="toc 4" w:uiPriority="39"/>
+    <w:lsdException w:name="toc 5" w:uiPriority="39"/>
+    <w:lsdException w:name="toc 6" w:uiPriority="39"/>
+    <w:lsdException w:name="toc 7" w:uiPriority="39"/>
+    <w:lsdException w:name="toc 8" w:uiPriority="39"/>
+    <w:lsdException w:name="toc 9" w:uiPriority="39"/>
+    <w:lsdException w:name="caption" w:uiPriority="35" w:qFormat="1"/>
+    <w:lsdException w:name="Title" w:semiHidden="0" w:uiPriority="10" w:unhideWhenUsed="0" w:qFormat="1"/>
+    <w:lsdException w:name="Default Paragraph Font" w:uiPriority="1"/>
+    <w:lsdException w:name="Subtitle" w:semiHidden="0" w:uiPriority="11" w:unhideWhenUsed="0" w:qFormat="1"/>
+    <w:lsdException w:name="Strong" w:semiHidden="0" w:uiPriority="22" w:unhideWhenUsed="0" w:qFormat="1"/>
+    <w:lsdException w:name="Emphasis" w:semiHidden="0" w:uiPriority="20" w:unhideWhenUsed="0" w:qFormat="1"/>
+    <w:lsdException w:name="Table Grid" w:uiPriority="59"/>
+    <w:lsdException w:name="Placeholder Text" w:unhideWhenUsed="0"/>
+    <w:lsdException w:name="No Spacing" w:semiHidden="0" w:uiPriority="1" w:unhideWhenUsed="0" w:qFormat="1"/>
+    <w:lsdException w:name="Light Shading" w:semiHidden="0" w:uiPriority="60" w:unhideWhenUsed="0"/>
+    <w:lsdException w:name="Light List" w:semiHidden="0" w:uiPriority="61" w:unhideWhenUsed="0"/>
+    <w:lsdException w:name="Light Grid" w:semiHidden="0" w:uiPriority="62" w:unhideWhenUsed="0"/>
+    <w:lsdException w:name="Medium Shading 1" w:semiHidden="0" w:uiPriority="63" w:unhideWhenUsed="0"/>
+    <w:lsdException w:name="Medium Shading 2" w:semiHidden="0" w:uiPriority="64" w:unhideWhenUsed="0"/>
+    <w:lsdException w:name="Medium List 1" w:semiHidden="0" w:uiPriority="65" w:unhideWhenUsed="0"/>
+    <w:lsdException w:name="Medium List 2" w:semiHidden="0" w:uiPriority="66" w:unhideWhenUsed="0"/>
+    <w:lsdException w:name="Medium Grid 1" w:semiHidden="0" w:uiPriority="67" w:unhideWhenUsed="0"/>
+    <w:lsdException w:name="Medium Grid 2" w:semiHidden="0" w:uiPriority="68" w:unhideWhenUsed="0"/>
+    <w:lsdException w:name="Medium Grid 3" w:semiHidden="0" w:uiPriority="69" w:unhideWhenUsed="0"/>
+    <w:lsdException w:name="Dark List" w:semiHidden="0" w:uiPriority="70" w:unhideWhenUsed="0"/>
+    <w:lsdException w:name="Colorful Shading" w:semiHidden="0" w:uiPriority="71" w:unhideWhenUsed="0"/>
+    <w:lsdException w:name="Colorful List" w:semiHidden="0" w:uiPriority="72" w:unhideWhenUsed="0"/>
+    <w:lsdException w:name="Colorful Grid" w:semiHidden="0" w:uiPriority="73" w:unhideWhenUsed="0"/>
+    <w:lsdException w:name="Light Shading Accent 1" w:semiHidden="0" w:uiPriority="60" w:unhideWhenUsed="0"/>
+    <w:lsdException w:name="Light List Accent 1" w:semiHidden="0" w:uiPriority="61" w:unhideWhenUsed="0"/>
+    <w:lsdException w:name="Light Grid Accent 1" w:semiHidden="0" w:uiPriority="62" w:unhideWhenUsed="0"/>
+    <w:lsdException w:name="Medium Shading 1 Accent 1" w:semiHidden="0" w:uiPriority="63" w:unhideWhenUsed="0"/>
+    <w:lsdException w:name="Medium Shading 2 Accent 1" w:semiHidden="0" w:uiPriority="64" w:unhideWhenUsed="0"/>
+    <w:lsdException w:name="Medium List 1 Accent 1" w:semiHidden="0" w:uiPriority="65" w:unhideWhenUsed="0"/>
+    <w:lsdException w:name="Revision" w:unhideWhenUsed="0"/>
+    <w:lsdException w:name="List Paragraph" w:semiHidden="0" w:uiPriority="34" w:unhideWhenUsed="0" w:qFormat="1"/>
+    <w:lsdException w:name="Quote" w:semiHidden="0" w:uiPriority="29" w:unhideWhenUsed="0" w:qFormat="1"/>
+    <w:lsdException w:name="Intense Quote" w:semiHidden="0" w:uiPriority="30" w:unhideWhenUsed="0" w:qFormat="1"/>
+    <w:lsdException w:name="Medium List 2 Accent 1" w:semiHidden="0" w:uiPriority="66" w:unhideWhenUsed="0"/>
+    <w:lsdException w:name="Medium Grid 1 Accent 1" w:semiHidden="0" w:uiPriority="67" w:unhideWhenUsed="0"/>
+    <w:lsdException w:name="Medium Grid 2 Accent 1" w:semiHidden="0" w:uiPriority="68" w:unhideWhenUsed="0"/>
+    <w:lsdException w:name="Medium Grid 3 Accent 1" w:semiHidden="0" w:uiPriority="69" w:unhideWhenUsed="0"/>
+    <w:lsdException w:name="Dark List Accent 1" w:semiHidden="0" w:uiPriority="70" w:unhideWhenUsed="0"/>
+    <w:lsdException w:name="Colorful Shading Accent 1" w:semiHidden="0" w:uiPriority="71" w:unhideWhenUsed="0"/>
+    <w:lsdException w:name="Colorful List Accent 1" w:semiHidden="0" w:uiPriority="72" w:unhideWhenUsed="0"/>
+    <w:lsdException w:name="Colorful Grid Accent 1" w:semiHidden="0" w:uiPriority="73" w:unhideWhenUsed="0"/>
+    <w:lsdException w:name="Light Shading Accent 2" w:semiHidden="0" w:uiPriority="60" w:unhideWhenUsed="0"/>
+    <w:lsdException w:name="Light List Accent 2" w:semiHidden="0" w:uiPriority="61" w:unhideWhenUsed="0"/>
+    <w:lsdException w:name="Light Grid Accent 2" w:semiHidden="0" w:uiPriority="62" w:unhideWhenUsed="0"/>
+    <w:lsdException w:name="Medium Shading 1 Accent 2" w:semiHidden="0" w:uiPriority="63" w:unhideWhenUsed="0"/>
+    <w:lsdException w:name="Medium Shading 2 Accent 2" w:semiHidden="0" w:uiPriority="64" w:unhideWhenUsed="0"/>
+    <w:lsdException w:name="Medium List 1 Accent 2" w:semiHidden="0" w:uiPriority="65" w:unhideWhenUsed="0"/>
+    <w:lsdException w:name="Medium List 2 Accent 2" w:semiHidden="0" w:uiPriority="66" w:unhideWhenUsed="0"/>
+    <w:lsdException w:name="Medium Grid 1 Accent 2" w:semiHidden="0" w:uiPriority="67" w:unhideWhenUsed="0"/>
+    <w:lsdException w:name="Medium Grid 2 Accent 2" w:semiHidden="0" w:uiPriority="68" w:unhideWhenUsed="0"/>
+    <w:lsdException w:name="Medium Grid 3 Accent 2" w:semiHidden="0" w:uiPriority="69" w:unhideWhenUsed="0"/>
+    <w:lsdException w:name="Dark List Accent 2" w:semiHidden="0" w:uiPriority="70" w:unhideWhenUsed="0"/>
+    <w:lsdException w:name="Colorful Shading Accent 2" w:semiHidden="0" w:uiPriority="71" w:unhideWhenUsed="0"/>
+    <w:lsdException w:name="Colorful List Accent 2" w:semiHidden="0" w:uiPriority="72" w:unhideWhenUsed="0"/>
+    <w:lsdException w:name="Colorful Grid Accent 2" w:semiHidden="0" w:uiPriority="73" w:unhideWhenUsed="0"/>
+    <w:lsdException w:name="Light Shading Accent 3" w:semiHidden="0" w:uiPriority="60" w:unhideWhenUsed="0"/>
+    <w:lsdException w:name="Light List Accent 3" w:semiHidden="0" w:uiPriority="61" w:unhideWhenUsed="0"/>
+    <w:lsdException w:name="Light Grid Accent 3" w:semiHidden="0" w:uiPriority="62" w:unhideWhenUsed="0"/>
+    <w:lsdException w:name="Medium Shading 1 Accent 3" w:semiHidden="0" w:uiPriority="63" w:unhideWhenUsed="0"/>
+    <w:lsdException w:name="Medium Shading 2 Accent 3" w:semiHidden="0" w:uiPriority="64" w:unhideWhenUsed="0"/>
+    <w:lsdException w:name="Medium List 1 Accent 3" w:semiHidden="0" w:uiPriority="65" w:unhideWhenUsed="0"/>
+    <w:lsdException w:name="Medium List 2 Accent 3" w:semiHidden="0" w:uiPriority="66" w:unhideWhenUsed="0"/>
+    <w:lsdException w:name="Medium Grid 1 Accent 3" w:semiHidden="0" w:uiPriority="67" w:unhideWhenUsed="0"/>
+    <w:lsdException w:name="Medium Grid 2 Accent 3" w:semiHidden="0" w:uiPriority="68" w:unhideWhenUsed="0"/>
+    <w:lsdException w:name="Medium Grid 3 Accent 3" w:semiHidden="0" w:uiPriority="69" w:unhideWhenUsed="0"/>
+    <w:lsdException w:name="Dark List Accent 3" w:semiHidden="0" w:uiPriority="70" w:unhideWhenUsed="0"/>
+    <w:lsdException w:name="Colorful Shading Accent 3" w:semiHidden="0" w:uiPriority="71" w:unhideWhenUsed="0"/>
+    <w:lsdException w:name="Colorful List Accent 3" w:semiHidden="0" w:uiPriority="72" w:unhideWhenUsed="0"/>
+    <w:lsdException w:name="Colorful Grid Accent 3" w:semiHidden="0" w:uiPriority="73" w:unhideWhenUsed="0"/>
+    <w:lsdException w:name="Light Shading Accent 4" w:semiHidden="0" w:uiPriority="60" w:unhideWhenUsed="0"/>
+    <w:lsdException w:name="Light List Accent 4" w:semiHidden="0" w:uiPriority="61" w:unhideWhenUsed="0"/>
+    <w:lsdException w:name="Light Grid Accent 4" w:semiHidden="0" w:uiPriority="62" w:unhideWhenUsed="0"/>
+    <w:lsdException w:name="Medium Shading 1 Accent 4" w:semiHidden="0" w:uiPriority="63" w:unhideWhenUsed="0"/>
+    <w:lsdException w:name="Medium Shading 2 Accent 4" w:semiHidden="0" w:uiPriority="64" w:unhideWhenUsed="0"/>
+    <w:lsdException w:name="Medium List 1 Accent 4" w:semiHidden="0" w:uiPriority="65" w:unhideWhenUsed="0"/>
+    <w:lsdException w:name="Medium List 2 Accent 4" w:semiHidden="0" w:uiPriority="66" w:unhideWhenUsed="0"/>
+    <w:lsdException w:name="Medium Grid 1 Accent 4" w:semiHidden="0" w:uiPriority="67" w:unhideWhenUsed="0"/>
+    <w:lsdException w:name="Medium Grid 2 Accent 4" w:semiHidden="0" w:uiPriority="68" w:unhideWhenUsed="0"/>
+    <w:lsdException w:name="Medium Grid 3 Accent 4" w:semiHidden="0" w:uiPriority="69" w:unhideWhenUsed="0"/>
+    <w:lsdException w:name="Dark List Accent 4" w:semiHidden="0" w:uiPriority="70" w:unhideWhenUsed="0"/>
+    <w:lsdException w:name="Colorful Shading Accent 4" w:semiHidden="0" w:uiPriority="71" w:unhideWhenUsed="0"/>
+    <w:lsdException w:name="Colorful List Accent 4" w:semiHidden="0" w:uiPriority="72" w:unhideWhenUsed="0"/>
+    <w:lsdException w:name="Colorful Grid Accent 4" w:semiHidden="0" w:uiPriority="73" w:unhideWhenUsed="0"/>
+    <w:lsdException w:name="Light Shading Accent 5" w:semiHidden="0" w:uiPriority="60" w:unhideWhenUsed="0"/>
+    <w:lsdException w:name="Light List Accent 5" w:semiHidden="0" w:uiPriority="61" w:unhideWhenUsed="0"/>
+    <w:lsdException w:name="Light Grid Accent 5" w:semiHidden="0" w:uiPriority="62" w:unhideWhenUsed="0"/>
+    <w:lsdException w:name="Medium Shading 1 Accent 5" w:semiHidden="0" w:uiPriority="63" w:unhideWhenUsed="0"/>
+    <w:lsdException w:name="Medium Shading 2 Accent 5" w:semiHidden="0" w:uiPriority="64" w:unhideWhenUsed="0"/>
+    <w:lsdException w:name="Medium List 1 Accent 5" w:semiHidden="0" w:uiPriority="65" w:unhideWhenUsed="0"/>
+    <w:lsdException w:name="Medium List 2 Accent 5" w:semiHidden="0" w:uiPriority="66" w:unhideWhenUsed="0"/>
+    <w:lsdException w:name="Medium Grid 1 Accent 5" w:semiHidden="0" w:uiPriority="67" w:unhideWhenUsed="0"/>
+    <w:lsdException w:name="Medium Grid 2 Accent 5" w:semiHidden="0" w:uiPriority="68" w:unhideWhenUsed="0"/>
+    <w:lsdException w:name="Medium Grid 3 Accent 5" w:semiHidden="0" w:uiPriority="69" w:unhideWhenUsed="0"/>
+    <w:lsdException w:name="Dark List Accent 5" w:semiHidden="0" w:uiPriority="70" w:unhideWhenUsed="0"/>
+    <w:lsdException w:name="Colorful Shading Accent 5" w:semiHidden="0" w:uiPriority="71" w:unhideWhenUsed="0"/>
+    <w:lsdException w:name="Colorful List Accent 5" w:semiHidden="0" w:uiPriority="72" w:unhideWhenUsed="0"/>
+    <w:lsdException w:name="Colorful Grid Accent 5" w:semiHidden="0" w:uiPriority="73" w:unhideWhenUsed="0"/>
+    <w:lsdException w:name="Light Shading Accent 6" w:semiHidden="0" w:uiPriority="60" w:unhideWhenUsed="0"/>
+    <w:lsdException w:name="Light List Accent 6" w:semiHidden="0" w:uiPriority="61" w:unhideWhenUsed="0"/>
+    <w:lsdException w:name="Light Grid Accent 6" w:semiHidden="0" w:uiPriority="62" w:unhideWhenUsed="0"/>
+    <w:lsdException w:name="Medium Shading 1 Accent 6" w:semiHidden="0" w:uiPriority="63" w:unhideWhenUsed="0"/>
+    <w:lsdException w:name="Medium Shading 2 Accent 6" w:semiHidden="0" w:uiPriority="64" w:unhideWhenUsed="0"/>
+    <w:lsdException w:name="Medium List 1 Accent 6" w:semiHidden="0" w:uiPriority="65" w:unhideWhenUsed="0"/>
+    <w:lsdException w:name="Medium List 2 Accent 6" w:semiHidden="0" w:uiPriority="66" w:unhideWhenUsed="0"/>
+    <w:lsdException w:name="Medium Grid 1 Accent 6" w:semiHidden="0" w:uiPriority="67" w:unhideWhenUsed="0"/>
+    <w:lsdException w:name="Medium Grid 2 Accent 6" w:semiHidden="0" w:uiPriority="68" w:unhideWhenUsed="0"/>
+    <w:lsdException w:name="Medium Grid 3 Accent 6" w:semiHidden="0" w:uiPriority="69" w:unhideWhenUsed="0"/>
+    <w:lsdException w:name="Dark List Accent 6" w:semiHidden="0" w:uiPriority="70" w:unhideWhenUsed="0"/>
+    <w:lsdException w:name="Colorful Shading Accent 6" w:semiHidden="0" w:uiPriority="71" w:unhideWhenUsed="0"/>
+    <w:lsdException w:name="Colorful List Accent 6" w:semiHidden="0" w:uiPriority="72" w:unhideWhenUsed="0"/>
+    <w:lsdException w:name="Colorful Grid Accent 6" w:semiHidden="0" w:uiPriority="73" w:unhideWhenUsed="0"/>
+    <w:lsdException w:name="Subtle Emphasis" w:semiHidden="0" w:uiPriority="19" w:unhideWhenUsed="0" w:qFormat="1"/>
+    <w:lsdException w:name="Intense Emphasis" w:semiHidden="0" w:uiPriority="21" w:unhideWhenUsed="0" w:qFormat="1"/>
+    <w:lsdException w:name="Subtle Reference" w:semiHidden="0" w:uiPriority="31" w:unhideWhenUsed="0" w:qFormat="1"/>
+    <w:lsdException w:name="Intense Reference" w:semiHidden="0" w:uiPriority="32" w:unhideWhenUsed="0" w:qFormat="1"/>
+    <w:lsdException w:name="Book Title" w:semiHidden="0" w:uiPriority="33" w:unhideWhenUsed="0" w:qFormat="1"/>
+    <w:lsdException w:name="Bibliography" w:uiPriority="37"/>
+    <w:lsdException w:name="TOC Heading" w:uiPriority="39" w:qFormat="1"/>
+  </w:latentStyles>
+  <w:style w:type="paragraph" w:default="1" w:styleId="Normal">
+    <w:name w:val="Normal"/>
+    <w:qFormat/>
+  </w:style>
+  <w:style w:type="character" w:default="1" w:styleId="DefaultParagraphFont">
+    <w:name w:val="Default Paragraph Font"/>
+    <w:uiPriority w:val="1"/>
+    <w:semiHidden/>
+    <w:unhideWhenUsed/>
+  </w:style>
+  <w:style w:type="table" w:default="1" w:styleId="TableNormal">
+    <w:name w:val="Normal Table"/>
+    <w:uiPriority w:val="99"/>
+    <w:semiHidden/>
+    <w:unhideWhenUsed/>
+    <w:tblPr>
+      <w:tblInd w:w="0" w:type="dxa"/>
+      <w:tblCellMar>
+        <w:top w:w="0" w:type="dxa"/>
+        <w:left w:w="108" w:type="dxa"/>
+        <w:bottom w:w="0" w:type="dxa"/>
+        <w:right w:w="108" w:type="dxa"/>
+      </w:tblCellMar>
+    </w:tblPr>
+  </w:style>
+  <w:style w:type="numbering" w:default="1" w:styleId="NoList">
+    <w:name w:val="No List"/>
+    <w:uiPriority w:val="99"/>
+    <w:semiHidden/>
+    <w:unhideWhenUsed/>
+  </w:style>
+  <w:style w:type="paragraph" w:styleId="Header">
+    <w:name w:val="header"/>
+    <w:basedOn w:val="Normal"/>
+    <w:link w:val="HeaderChar"/>
+    <w:uiPriority w:val="99"/>
+    <w:unhideWhenUsed/>
+    <w:rsid w:val="00027252"/>
+    <w:pPr>
+      <w:tabs>
+        <w:tab w:val="center" w:pos="4680"/>
+        <w:tab w:val="right" w:pos="9360"/>
+      </w:tabs>
+      <w:spacing w:after="0" w:line="240" w:lineRule="auto"/>
+    </w:pPr>
+  </w:style>
+  <w:style w:type="character" w:customStyle="1" w:styleId="HeaderChar">
+    <w:name w:val="Header Char"/>
+    <w:basedOn w:val="DefaultParagraphFont"/>
+    <w:link w:val="Header"/>
+    <w:uiPriority w:val="99"/>
+    <w:rsid w:val="00027252"/>
+  </w:style>
+  <w:style w:type="paragraph" w:styleId="Footer">
+    <w:name w:val="footer"/>
+    <w:basedOn w:val="Normal"/>
+    <w:link w:val="FooterChar"/>
+    <w:uiPriority w:val="99"/>
+    <w:unhideWhenUsed/>
+    <w:rsid w:val="00027252"/>
+    <w:pPr>
+      <w:tabs>
+        <w:tab w:val="center" w:pos="4680"/>
+        <w:tab w:val="right" w:pos="9360"/>
+      </w:tabs>
+      <w:spacing w:after="0" w:line="240" w:lineRule="auto"/>
+    </w:pPr>
+  </w:style>
+  <w:style w:type="character" w:customStyle="1" w:styleId="FooterChar">
+    <w:name w:val="Footer Char"/>
+    <w:basedOn w:val="DefaultParagraphFont"/>
+    <w:link w:val="Footer"/>
+    <w:uiPriority w:val="99"/>
+    <w:rsid w:val="00027252"/>
+  </w:style>
+  <w:style w:type="paragraph" w:styleId="ListParagraph">
+    <w:name w:val="List Paragraph"/>
+    <w:basedOn w:val="Normal"/>
+    <w:uiPriority w:val="34"/>
+    <w:qFormat/>
+    <w:rsid w:val="00295D57"/>
+    <w:pPr>
+      <w:ind w:left="720"/>
+      <w:contextualSpacing/>
+    </w:pPr>
+  </w:style>
+</w:styles>
+</file>
+
+<file path=word/stylesWithEffects.xml><?xml version="1.0" encoding="utf-8"?>
+<w:styles xmlns:wpc="http://schemas.microsoft.com/office/word/2010/wordprocessingCanvas" xmlns:mc="http://schemas.openxmlformats.org/markup-compatibility/2006" xmlns:o="urn:schemas-microsoft-com:office:office" xmlns:r="http://schemas.openxmlformats.org/officeDocument/2006/relationships" xmlns:m="http://schemas.openxmlformats.org/officeDocument/2006/math" xmlns:v="urn:schemas-microsoft-com:vml" xmlns:wp14="http://schemas.microsoft.com/office/word/2010/wordprocessingDrawing" xmlns:wp="http://schemas.openxmlformats.org/drawingml/2006/wordprocessingDrawing" xmlns:w10="urn:schemas-microsoft-com:office:word" xmlns:w="http://schemas.openxmlformats.org/wordprocessingml/2006/main" xmlns:w14="http://schemas.microsoft.com/office/word/2010/wordml" xmlns:wpg="http://schemas.microsoft.com/office/word/2010/wordprocessingGroup" xmlns:wpi="http://schemas.microsoft.com/office/word/2010/wordprocessingInk" xmlns:wne="http://schemas.microsoft.com/office/word/2006/wordml" xmlns:wps="http://schemas.microsoft.com/office/word/2010/wordprocessingShape" mc:Ignorable="w14 wp14">
+  <w:docDefaults>
+    <w:rPrDefault>
+      <w:rPr>
+        <w:rFonts w:asciiTheme="minorHAnsi" w:eastAsiaTheme="minorHAnsi" w:hAnsiTheme="minorHAnsi" w:cstheme="minorBidi"/>
+        <w:sz w:val="22"/>
+        <w:szCs w:val="22"/>
+        <w:lang w:val="en-US" w:eastAsia="en-US" w:bidi="ar-SA"/>
+      </w:rPr>
+    </w:rPrDefault>
+    <w:pPrDefault>
+      <w:pPr>
+        <w:spacing w:after="200" w:line="276" w:lineRule="auto"/>
+      </w:pPr>
+    </w:pPrDefault>
+  </w:docDefaults>
+  <w:latentStyles w:defLockedState="0" w:defUIPriority="99" w:defSemiHidden="1" w:defUnhideWhenUsed="1" w:defQFormat="0" w:count="267">
+    <w:lsdException w:name="Normal" w:semiHidden="0" w:uiPriority="0" w:unhideWhenUsed="0" w:qFormat="1"/>
+    <w:lsdException w:name="heading 1" w:semiHidden="0" w:uiPriority="9" w:unhideWhenUsed="0" w:qFormat="1"/>
+    <w:lsdException w:name="heading 2" w:uiPriority="9" w:qFormat="1"/>
+    <w:lsdException w:name="heading 3" w:uiPriority="9" w:qFormat="1"/>
+    <w:lsdException w:name="heading 4" w:uiPriority="9" w:qFormat="1"/>
+    <w:lsdException w:name="heading 5" w:uiPriority="9" w:qFormat="1"/>
+    <w:lsdException w:name="heading 6" w:uiPriority="9" w:qFormat="1"/>
+    <w:lsdException w:name="heading 7" w:uiPriority="9" w:qFormat="1"/>
+    <w:lsdException w:name="heading 8" w:uiPriority="9" w:qFormat="1"/>
+    <w:lsdException w:name="heading 9" w:uiPriority="9" w:qFormat="1"/>
+    <w:lsdException w:name="toc 1" w:uiPriority="39"/>
+    <w:lsdException w:name="toc 2" w:uiPriority="39"/>
+    <w:lsdException w:name="toc 3" w:uiPriority="39"/>
+    <w:lsdException w:name="toc 4" w:uiPriority="39"/>
+    <w:lsdException w:name="toc 5" w:uiPriority="39"/>
+    <w:lsdException w:name="toc 6" w:uiPriority="39"/>
+    <w:lsdException w:name="toc 7" w:uiPriority="39"/>
+    <w:lsdException w:name="toc 8" w:uiPriority="39"/>
+    <w:lsdException w:name="toc 9" w:uiPriority="39"/>
+    <w:lsdException w:name="caption" w:uiPriority="35" w:qFormat="1"/>
+    <w:lsdException w:name="Title" w:semiHidden="0" w:uiPriority="10" w:unhideWhenUsed="0" w:qFormat="1"/>
+    <w:lsdException w:name="Default Paragraph Font" w:uiPriority="1"/>
+    <w:lsdException w:name="Subtitle" w:semiHidden="0" w:uiPriority="11" w:unhideWhenUsed="0" w:qFormat="1"/>
+    <w:lsdException w:name="Strong" w:semiHidden="0" w:uiPriority="22" w:unhideWhenUsed="0" w:qFormat="1"/>
+    <w:lsdException w:name="Emphasis" w:semiHidden="0" w:uiPriority="20" w:unhideWhenUsed="0" w:qFormat="1"/>
+    <w:lsdException w:name="Table Grid" w:uiPriority="59"/>
+    <w:lsdException w:name="Placeholder Text" w:unhideWhenUsed="0"/>
+    <w:lsdException w:name="No Spacing" w:semiHidden="0" w:uiPriority="1" w:unhideWhenUsed="0" w:qFormat="1"/>
+    <w:lsdException w:name="Light Shading" w:semiHidden="0" w:uiPriority="60" w:unhideWhenUsed="0"/>
+    <w:lsdException w:name="Light List" w:semiHidden="0" w:uiPriority="61" w:unhideWhenUsed="0"/>
+    <w:lsdException w:name="Light Grid" w:semiHidden="0" w:uiPriority="62" w:unhideWhenUsed="0"/>
+    <w:lsdException w:name="Medium Shading 1" w:semiHidden="0" w:uiPriority="63" w:unhideWhenUsed="0"/>
+    <w:lsdException w:name="Medium Shading 2" w:semiHidden="0" w:uiPriority="64" w:unhideWhenUsed="0"/>
+    <w:lsdException w:name="Medium List 1" w:semiHidden="0" w:uiPriority="65" w:unhideWhenUsed="0"/>
+    <w:lsdException w:name="Medium List 2" w:semiHidden="0" w:uiPriority="66" w:unhideWhenUsed="0"/>
+    <w:lsdException w:name="Medium Grid 1" w:semiHidden="0" w:uiPriority="67" w:unhideWhenUsed="0"/>
+    <w:lsdException w:name="Medium Grid 2" w:semiHidden="0" w:uiPriority="68" w:unhideWhenUsed="0"/>
+    <w:lsdException w:name="Medium Grid 3" w:semiHidden="0" w:uiPriority="69" w:unhideWhenUsed="0"/>
+    <w:lsdException w:name="Dark List" w:semiHidden="0" w:uiPriority="70" w:unhideWhenUsed="0"/>
+    <w:lsdException w:name="Colorful Shading" w:semiHidden="0" w:uiPriority="71" w:unhideWhenUsed="0"/>
+    <w:lsdException w:name="Colorful List" w:semiHidden="0" w:uiPriority="72" w:unhideWhenUsed="0"/>
+    <w:lsdException w:name="Colorful Grid" w:semiHidden="0" w:uiPriority="73" w:unhideWhenUsed="0"/>
+    <w:lsdException w:name="Light Shading Accent 1" w:semiHidden="0" w:uiPriority="60" w:unhideWhenUsed="0"/>
+    <w:lsdException w:name="Light List Accent 1" w:semiHidden="0" w:uiPriority="61" w:unhideWhenUsed="0"/>
+    <w:lsdException w:name="Light Grid Accent 1" w:semiHidden="0" w:uiPriority="62" w:unhideWhenUsed="0"/>
+    <w:lsdException w:name="Medium Shading 1 Accent 1" w:semiHidden="0" w:uiPriority="63" w:unhideWhenUsed="0"/>
+    <w:lsdException w:name="Medium Shading 2 Accent 1" w:semiHidden="0" w:uiPriority="64" w:unhideWhenUsed="0"/>
+    <w:lsdException w:name="Medium List 1 Accent 1" w:semiHidden="0" w:uiPriority="65" w:unhideWhenUsed="0"/>
+    <w:lsdException w:name="Revision" w:unhideWhenUsed="0"/>
+    <w:lsdException w:name="List Paragraph" w:semiHidden="0" w:uiPriority="34" w:unhideWhenUsed="0" w:qFormat="1"/>
+    <w:lsdException w:name="Quote" w:semiHidden="0" w:uiPriority="29" w:unhideWhenUsed="0" w:qFormat="1"/>
+    <w:lsdException w:name="Intense Quote" w:semiHidden="0" w:uiPriority="30" w:unhideWhenUsed="0" w:qFormat="1"/>
+    <w:lsdException w:name="Medium List 2 Accent 1" w:semiHidden="0" w:uiPriority="66" w:unhideWhenUsed="0"/>
+    <w:lsdException w:name="Medium Grid 1 Accent 1" w:semiHidden="0" w:uiPriority="67" w:unhideWhenUsed="0"/>
+    <w:lsdException w:name="Medium Grid 2 Accent 1" w:semiHidden="0" w:uiPriority="68" w:unhideWhenUsed="0"/>
+    <w:lsdException w:name="Medium Grid 3 Accent 1" w:semiHidden="0" w:uiPriority="69" w:unhideWhenUsed="0"/>
+    <w:lsdException w:name="Dark List Accent 1" w:semiHidden="0" w:uiPriority="70" w:unhideWhenUsed="0"/>
+    <w:lsdException w:name="Colorful Shading Accent 1" w:semiHidden="0" w:uiPriority="71" w:unhideWhenUsed="0"/>
+    <w:lsdException w:name="Colorful List Accent 1" w:semiHidden="0" w:uiPriority="72" w:unhideWhenUsed="0"/>
+    <w:lsdException w:name="Colorful Grid Accent 1" w:semiHidden="0" w:uiPriority="73" w:unhideWhenUsed="0"/>
+    <w:lsdException w:name="Light Shading Accent 2" w:semiHidden="0" w:uiPriority="60" w:unhideWhenUsed="0"/>
+    <w:lsdException w:name="Light List Accent 2" w:semiHidden="0" w:uiPriority="61" w:unhideWhenUsed="0"/>
+    <w:lsdException w:name="Light Grid Accent 2" w:semiHidden="0" w:uiPriority="62" w:unhideWhenUsed="0"/>
+    <w:lsdException w:name="Medium Shading 1 Accent 2" w:semiHidden="0" w:uiPriority="63" w:unhideWhenUsed="0"/>
+    <w:lsdException w:name="Medium Shading 2 Accent 2" w:semiHidden="0" w:uiPriority="64" w:unhideWhenUsed="0"/>
+    <w:lsdException w:name="Medium List 1 Accent 2" w:semiHidden="0" w:uiPriority="65" w:unhideWhenUsed="0"/>
+    <w:lsdException w:name="Medium List 2 Accent 2" w:semiHidden="0" w:uiPriority="66" w:unhideWhenUsed="0"/>
+    <w:lsdException w:name="Medium Grid 1 Accent 2" w:semiHidden="0" w:uiPriority="67" w:unhideWhenUsed="0"/>
+    <w:lsdException w:name="Medium Grid 2 Accent 2" w:semiHidden="0" w:uiPriority="68" w:unhideWhenUsed="0"/>
+    <w:lsdException w:name="Medium Grid 3 Accent 2" w:semiHidden="0" w:uiPriority="69" w:unhideWhenUsed="0"/>
+    <w:lsdException w:name="Dark List Accent 2" w:semiHidden="0" w:uiPriority="70" w:unhideWhenUsed="0"/>
+    <w:lsdException w:name="Colorful Shading Accent 2" w:semiHidden="0" w:uiPriority="71" w:unhideWhenUsed="0"/>
+    <w:lsdException w:name="Colorful List Accent 2" w:semiHidden="0" w:uiPriority="72" w:unhideWhenUsed="0"/>
+    <w:lsdException w:name="Colorful Grid Accent 2" w:semiHidden="0" w:uiPriority="73" w:unhideWhenUsed="0"/>
+    <w:lsdException w:name="Light Shading Accent 3" w:semiHidden="0" w:uiPriority="60" w:unhideWhenUsed="0"/>
+    <w:lsdException w:name="Light List Accent 3" w:semiHidden="0" w:uiPriority="61" w:unhideWhenUsed="0"/>
+    <w:lsdException w:name="Light Grid Accent 3" w:semiHidden="0" w:uiPriority="62" w:unhideWhenUsed="0"/>
+    <w:lsdException w:name="Medium Shading 1 Accent 3" w:semiHidden="0" w:uiPriority="63" w:unhideWhenUsed="0"/>
+    <w:lsdException w:name="Medium Shading 2 Accent 3" w:semiHidden="0" w:uiPriority="64" w:unhideWhenUsed="0"/>
+    <w:lsdException w:name="Medium List 1 Accent 3" w:semiHidden="0" w:uiPriority="65" w:unhideWhenUsed="0"/>
+    <w:lsdException w:name="Medium List 2 Accent 3" w:semiHidden="0" w:uiPriority="66" w:unhideWhenUsed="0"/>
+    <w:lsdException w:name="Medium Grid 1 Accent 3" w:semiHidden="0" w:uiPriority="67" w:unhideWhenUsed="0"/>
+    <w:lsdException w:name="Medium Grid 2 Accent 3" w:semiHidden="0" w:uiPriority="68" w:unhideWhenUsed="0"/>
+    <w:lsdException w:name="Medium Grid 3 Accent 3" w:semiHidden="0" w:uiPriority="69" w:unhideWhenUsed="0"/>
+    <w:lsdException w:name="Dark List Accent 3" w:semiHidden="0" w:uiPriority="70" w:unhideWhenUsed="0"/>
+    <w:lsdException w:name="Colorful Shading Accent 3" w:semiHidden="0" w:uiPriority="71" w:unhideWhenUsed="0"/>
+    <w:lsdException w:name="Colorful List Accent 3" w:semiHidden="0" w:uiPriority="72" w:unhideWhenUsed="0"/>
+    <w:lsdException w:name="Colorful Grid Accent 3" w:semiHidden="0" w:uiPriority="73" w:unhideWhenUsed="0"/>
+    <w:lsdException w:name="Light Shading Accent 4" w:semiHidden="0" w:uiPriority="60" w:unhideWhenUsed="0"/>
+    <w:lsdException w:name="Light List Accent 4" w:semiHidden="0" w:uiPriority="61" w:unhideWhenUsed="0"/>
+    <w:lsdException w:name="Light Grid Accent 4" w:semiHidden="0" w:uiPriority="62" w:unhideWhenUsed="0"/>
+    <w:lsdException w:name="Medium Shading 1 Accent 4" w:semiHidden="0" w:uiPriority="63" w:unhideWhenUsed="0"/>
+    <w:lsdException w:name="Medium Shading 2 Accent 4" w:semiHidden="0" w:uiPriority="64" w:unhideWhenUsed="0"/>
+    <w:lsdException w:name="Medium List 1 Accent 4" w:semiHidden="0" w:uiPriority="65" w:unhideWhenUsed="0"/>
+    <w:lsdException w:name="Medium List 2 Accent 4" w:semiHidden="0" w:uiPriority="66" w:unhideWhenUsed="0"/>
+    <w:lsdException w:name="Medium Grid 1 Accent 4" w:semiHidden="0" w:uiPriority="67" w:unhideWhenUsed="0"/>
+    <w:lsdException w:name="Medium Grid 2 Accent 4" w:semiHidden="0" w:uiPriority="68" w:unhideWhenUsed="0"/>
+    <w:lsdException w:name="Medium Grid 3 Accent 4" w:semiHidden="0" w:uiPriority="69" w:unhideWhenUsed="0"/>
+    <w:lsdException w:name="Dark List Accent 4" w:semiHidden="0" w:uiPriority="70" w:unhideWhenUsed="0"/>
+    <w:lsdException w:name="Colorful Shading Accent 4" w:semiHidden="0" w:uiPriority="71" w:unhideWhenUsed="0"/>
+    <w:lsdException w:name="Colorful List Accent 4" w:semiHidden="0" w:uiPriority="72" w:unhideWhenUsed="0"/>
+    <w:lsdException w:name="Colorful Grid Accent 4" w:semiHidden="0" w:uiPriority="73" w:unhideWhenUsed="0"/>
+    <w:lsdException w:name="Light Shading Accent 5" w:semiHidden="0" w:uiPriority="60" w:unhideWhenUsed="0"/>
+    <w:lsdException w:name="Light List Accent 5" w:semiHidden="0" w:uiPriority="61" w:unhideWhenUsed="0"/>
+    <w:lsdException w:name="Light Grid Accent 5" w:semiHidden="0" w:uiPriority="62" w:unhideWhenUsed="0"/>
+    <w:lsdException w:name="Medium Shading 1 Accent 5" w:semiHidden="0" w:uiPriority="63" w:unhideWhenUsed="0"/>
+    <w:lsdException w:name="Medium Shading 2 Accent 5" w:semiHidden="0" w:uiPriority="64" w:unhideWhenUsed="0"/>
+    <w:lsdException w:name="Medium List 1 Accent 5" w:semiHidden="0" w:uiPriority="65" w:unhideWhenUsed="0"/>
+    <w:lsdException w:name="Medium List 2 Accent 5" w:semiHidden="0" w:uiPriority="66" w:unhideWhenUsed="0"/>
+    <w:lsdException w:name="Medium Grid 1 Accent 5" w:semiHidden="0" w:uiPriority="67" w:unhideWhenUsed="0"/>
+    <w:lsdException w:name="Medium Grid 2 Accent 5" w:semiHidden="0" w:uiPriority="68" w:unhideWhenUsed="0"/>
+    <w:lsdException w:name="Medium Grid 3 Accent 5" w:semiHidden="0" w:uiPriority="69" w:unhideWhenUsed="0"/>
+    <w:lsdException w:name="Dark List Accent 5" w:semiHidden="0" w:uiPriority="70" w:unhideWhenUsed="0"/>
+    <w:lsdException w:name="Colorful Shading Accent 5" w:semiHidden="0" w:uiPriority="71" w:unhideWhenUsed="0"/>
+    <w:lsdException w:name="Colorful List Accent 5" w:semiHidden="0" w:uiPriority="72" w:unhideWhenUsed="0"/>
+    <w:lsdException w:name="Colorful Grid Accent 5" w:semiHidden="0" w:uiPriority="73" w:unhideWhenUsed="0"/>
+    <w:lsdException w:name="Light Shading Accent 6" w:semiHidden="0" w:uiPriority="60" w:unhideWhenUsed="0"/>
+    <w:lsdException w:name="Light List Accent 6" w:semiHidden="0" w:uiPriority="61" w:unhideWhenUsed="0"/>
+    <w:lsdException w:name="Light Grid Accent 6" w:semiHidden="0" w:uiPriority="62" w:unhideWhenUsed="0"/>
+    <w:lsdException w:name="Medium Shading 1 Accent 6" w:semiHidden="0" w:uiPriority="63" w:unhideWhenUsed="0"/>
+    <w:lsdException w:name="Medium Shading 2 Accent 6" w:semiHidden="0" w:uiPriority="64" w:unhideWhenUsed="0"/>
+    <w:lsdException w:name="Medium List 1 Accent 6" w:semiHidden="0" w:uiPriority="65" w:unhideWhenUsed="0"/>
+    <w:lsdException w:name="Medium List 2 Accent 6" w:semiHidden="0" w:uiPriority="66" w:unhideWhenUsed="0"/>
+    <w:lsdException w:name="Medium Grid 1 Accent 6" w:semiHidden="0" w:uiPriority="67" w:unhideWhenUsed="0"/>
+    <w:lsdException w:name="Medium Grid 2 Accent 6" w:semiHidden="0" w:uiPriority="68" w:unhideWhenUsed="0"/>
+    <w:lsdException w:name="Medium Grid 3 Accent 6" w:semiHidden="0" w:uiPriority="69" w:unhideWhenUsed="0"/>
+    <w:lsdException w:name="Dark List Accent 6" w:semiHidden="0" w:uiPriority="70" w:unhideWhenUsed="0"/>
+    <w:lsdException w:name="Colorful Shading Accent 6" w:semiHidden="0" w:uiPriority="71" w:unhideWhenUsed="0"/>
+    <w:lsdException w:name="Colorful List Accent 6" w:semiHidden="0" w:uiPriority="72" w:unhideWhenUsed="0"/>
+    <w:lsdException w:name="Colorful Grid Accent 6" w:semiHidden="0" w:uiPriority="73" w:unhideWhenUsed="0"/>
+    <w:lsdException w:name="Subtle Emphasis" w:semiHidden="0" w:uiPriority="19" w:unhideWhenUsed="0" w:qFormat="1"/>
+    <w:lsdException w:name="Intense Emphasis" w:semiHidden="0" w:uiPriority="21" w:unhideWhenUsed="0" w:qFormat="1"/>
+    <w:lsdException w:name="Subtle Reference" w:semiHidden="0" w:uiPriority="31" w:unhideWhenUsed="0" w:qFormat="1"/>
+    <w:lsdException w:name="Intense Reference" w:semiHidden="0" w:uiPriority="32" w:unhideWhenUsed="0" w:qFormat="1"/>
+    <w:lsdException w:name="Book Title" w:semiHidden="0" w:uiPriority="33" w:unhideWhenUsed="0" w:qFormat="1"/>
+    <w:lsdException w:name="Bibliography" w:uiPriority="37"/>
+    <w:lsdException w:name="TOC Heading" w:uiPriority="39" w:qFormat="1"/>
   </w:latentStyles>
   <w:style w:type="paragraph" w:default="1" w:styleId="Normal">
     <w:name w:val="Normal"/>

</xml_diff>

<commit_message>
Minor change on reading notes
</commit_message>
<xml_diff>
--- a/Notes/McDavidHuseHawthorn_2013_Program-Evaluation-Performance-Measurement-Ed02.docx
+++ b/Notes/McDavidHuseHawthorn_2013_Program-Evaluation-Performance-Measurement-Ed02.docx
@@ -1,13 +1,11 @@
 
 <file path=word/document.xml><?xml version="1.0" encoding="utf-8"?>
-<w:document xmlns:wpc="http://schemas.microsoft.com/office/word/2010/wordprocessingCanvas" xmlns:mc="http://schemas.openxmlformats.org/markup-compatibility/2006" xmlns:o="urn:schemas-microsoft-com:office:office" xmlns:r="http://schemas.openxmlformats.org/officeDocument/2006/relationships" xmlns:m="http://schemas.openxmlformats.org/officeDocument/2006/math" xmlns:v="urn:schemas-microsoft-com:vml" xmlns:wp14="http://schemas.microsoft.com/office/word/2010/wordprocessingDrawing" xmlns:wp="http://schemas.openxmlformats.org/drawingml/2006/wordprocessingDrawing" xmlns:w10="urn:schemas-microsoft-com:office:word" xmlns:w="http://schemas.openxmlformats.org/wordprocessingml/2006/main" xmlns:w14="http://schemas.microsoft.com/office/word/2010/wordml" xmlns:wpg="http://schemas.microsoft.com/office/word/2010/wordprocessingGroup" xmlns:wpi="http://schemas.microsoft.com/office/word/2010/wordprocessingInk" xmlns:wne="http://schemas.microsoft.com/office/word/2006/wordml" xmlns:wps="http://schemas.microsoft.com/office/word/2010/wordprocessingShape" mc:Ignorable="w14 wp14">
+<w:document xmlns:wpc="http://schemas.microsoft.com/office/word/2010/wordprocessingCanvas" xmlns:cx="http://schemas.microsoft.com/office/drawing/2014/chartex" xmlns:cx1="http://schemas.microsoft.com/office/drawing/2015/9/8/chartex" xmlns:cx2="http://schemas.microsoft.com/office/drawing/2015/10/21/chartex" xmlns:cx3="http://schemas.microsoft.com/office/drawing/2016/5/9/chartex" xmlns:cx4="http://schemas.microsoft.com/office/drawing/2016/5/10/chartex" xmlns:cx5="http://schemas.microsoft.com/office/drawing/2016/5/11/chartex" xmlns:mc="http://schemas.openxmlformats.org/markup-compatibility/2006" xmlns:o="urn:schemas-microsoft-com:office:office" xmlns:r="http://schemas.openxmlformats.org/officeDocument/2006/relationships" xmlns:m="http://schemas.openxmlformats.org/officeDocument/2006/math" xmlns:v="urn:schemas-microsoft-com:vml" xmlns:wp14="http://schemas.microsoft.com/office/word/2010/wordprocessingDrawing" xmlns:wp="http://schemas.openxmlformats.org/drawingml/2006/wordprocessingDrawing" xmlns:w10="urn:schemas-microsoft-com:office:word" xmlns:w="http://schemas.openxmlformats.org/wordprocessingml/2006/main" xmlns:w14="http://schemas.microsoft.com/office/word/2010/wordml" xmlns:w15="http://schemas.microsoft.com/office/word/2012/wordml" xmlns:w16se="http://schemas.microsoft.com/office/word/2015/wordml/symex" xmlns:wpg="http://schemas.microsoft.com/office/word/2010/wordprocessingGroup" xmlns:wpi="http://schemas.microsoft.com/office/word/2010/wordprocessingInk" xmlns:wne="http://schemas.microsoft.com/office/word/2006/wordml" xmlns:wps="http://schemas.microsoft.com/office/word/2010/wordprocessingShape" mc:Ignorable="w14 w15 w16se wp14">
   <w:body>
     <w:p>
       <w:pPr>
         <w:spacing w:after="0"/>
       </w:pPr>
-      <w:bookmarkStart w:id="0" w:name="_GoBack"/>
-      <w:bookmarkEnd w:id="0"/>
       <w:r>
         <w:t>Chapter 1: Key Concepts and Issues in Program Evaluation and Performance Measurement</w:t>
       </w:r>
@@ -180,15 +178,12 @@
         <w:t xml:space="preserve">Evaluation is a structured process </w:t>
       </w:r>
       <w:r>
-        <w:t xml:space="preserve">for </w:t>
-      </w:r>
-      <w:proofErr w:type="gramStart"/>
-      <w:r>
-        <w:t>judging  a</w:t>
-      </w:r>
-      <w:proofErr w:type="gramEnd"/>
-      <w:r>
-        <w:t xml:space="preserve"> policy or program.</w:t>
+        <w:t xml:space="preserve">for judging </w:t>
+      </w:r>
+      <w:bookmarkStart w:id="0" w:name="_GoBack"/>
+      <w:bookmarkEnd w:id="0"/>
+      <w:r>
+        <w:t>a policy or program.</w:t>
       </w:r>
     </w:p>
     <w:p>
@@ -920,10 +915,7 @@
         <w:spacing w:after="0"/>
       </w:pPr>
       <w:r>
-        <w:t xml:space="preserve">Is </w:t>
-      </w:r>
-      <w:r>
-        <w:t>the program appropriate?</w:t>
+        <w:t>Is the program appropriate?</w:t>
       </w:r>
     </w:p>
     <w:p>
@@ -950,22 +942,7 @@
       </w:pPr>
       <w:r>
         <w:lastRenderedPageBreak/>
-        <w:t>Is</w:t>
-      </w:r>
-      <w:r>
-        <w:t xml:space="preserve"> the program </w:t>
-      </w:r>
-      <w:r>
-        <w:t xml:space="preserve">being </w:t>
-      </w:r>
-      <w:r>
-        <w:t xml:space="preserve">implemented </w:t>
-      </w:r>
-      <w:r>
-        <w:t>as intended</w:t>
-      </w:r>
-      <w:r>
-        <w:t>?</w:t>
+        <w:t>Is the program being implemented as intended?</w:t>
       </w:r>
     </w:p>
     <w:p>
@@ -1778,7 +1755,7 @@
       <w:pPr>
         <w:spacing w:after="0"/>
         <w:sectPr>
-          <w:headerReference w:type="default" r:id="rId8"/>
+          <w:headerReference w:type="default" r:id="rId7"/>
           <w:pgSz w:w="12240" w:h="15840"/>
           <w:pgMar w:top="1440" w:right="1440" w:bottom="1440" w:left="1440" w:header="720" w:footer="720" w:gutter="0"/>
           <w:cols w:space="720"/>
@@ -3238,11 +3215,11 @@
         <w:spacing w:after="0"/>
       </w:pPr>
       <w:r>
-        <w:t xml:space="preserve">Ad hoc systematic </w:t>
+        <w:t xml:space="preserve">Ad hoc systematic review </w:t>
       </w:r>
       <w:proofErr w:type="gramStart"/>
       <w:r>
-        <w:t>review synthesize</w:t>
+        <w:t>synthesize</w:t>
       </w:r>
       <w:proofErr w:type="gramEnd"/>
       <w:r>
@@ -3685,7 +3662,7 @@
         <w:spacing w:after="0"/>
         <w:ind w:left="1440"/>
         <w:sectPr>
-          <w:headerReference w:type="default" r:id="rId9"/>
+          <w:headerReference w:type="default" r:id="rId8"/>
           <w:pgSz w:w="12240" w:h="15840"/>
           <w:pgMar w:top="1440" w:right="1440" w:bottom="1440" w:left="1440" w:header="720" w:footer="720" w:gutter="0"/>
           <w:pgNumType w:start="1"/>
@@ -5479,7 +5456,7 @@
       </w:pPr>
     </w:p>
     <w:sectPr>
-      <w:headerReference w:type="default" r:id="rId10"/>
+      <w:headerReference w:type="default" r:id="rId9"/>
       <w:pgSz w:w="12240" w:h="15840"/>
       <w:pgMar w:top="1440" w:right="1440" w:bottom="1440" w:left="1440" w:header="720" w:footer="720" w:gutter="0"/>
       <w:pgNumType w:start="1"/>
@@ -5491,7 +5468,7 @@
 </file>
 
 <file path=word/endnotes.xml><?xml version="1.0" encoding="utf-8"?>
-<w:endnotes xmlns:wpc="http://schemas.microsoft.com/office/word/2010/wordprocessingCanvas" xmlns:mc="http://schemas.openxmlformats.org/markup-compatibility/2006" xmlns:o="urn:schemas-microsoft-com:office:office" xmlns:r="http://schemas.openxmlformats.org/officeDocument/2006/relationships" xmlns:m="http://schemas.openxmlformats.org/officeDocument/2006/math" xmlns:v="urn:schemas-microsoft-com:vml" xmlns:wp14="http://schemas.microsoft.com/office/word/2010/wordprocessingDrawing" xmlns:wp="http://schemas.openxmlformats.org/drawingml/2006/wordprocessingDrawing" xmlns:w10="urn:schemas-microsoft-com:office:word" xmlns:w="http://schemas.openxmlformats.org/wordprocessingml/2006/main" xmlns:w14="http://schemas.microsoft.com/office/word/2010/wordml" xmlns:wpg="http://schemas.microsoft.com/office/word/2010/wordprocessingGroup" xmlns:wpi="http://schemas.microsoft.com/office/word/2010/wordprocessingInk" xmlns:wne="http://schemas.microsoft.com/office/word/2006/wordml" xmlns:wps="http://schemas.microsoft.com/office/word/2010/wordprocessingShape" mc:Ignorable="w14 wp14">
+<w:endnotes xmlns:wpc="http://schemas.microsoft.com/office/word/2010/wordprocessingCanvas" xmlns:cx="http://schemas.microsoft.com/office/drawing/2014/chartex" xmlns:cx1="http://schemas.microsoft.com/office/drawing/2015/9/8/chartex" xmlns:cx2="http://schemas.microsoft.com/office/drawing/2015/10/21/chartex" xmlns:cx3="http://schemas.microsoft.com/office/drawing/2016/5/9/chartex" xmlns:cx4="http://schemas.microsoft.com/office/drawing/2016/5/10/chartex" xmlns:cx5="http://schemas.microsoft.com/office/drawing/2016/5/11/chartex" xmlns:mc="http://schemas.openxmlformats.org/markup-compatibility/2006" xmlns:o="urn:schemas-microsoft-com:office:office" xmlns:r="http://schemas.openxmlformats.org/officeDocument/2006/relationships" xmlns:m="http://schemas.openxmlformats.org/officeDocument/2006/math" xmlns:v="urn:schemas-microsoft-com:vml" xmlns:wp14="http://schemas.microsoft.com/office/word/2010/wordprocessingDrawing" xmlns:wp="http://schemas.openxmlformats.org/drawingml/2006/wordprocessingDrawing" xmlns:w10="urn:schemas-microsoft-com:office:word" xmlns:w="http://schemas.openxmlformats.org/wordprocessingml/2006/main" xmlns:w14="http://schemas.microsoft.com/office/word/2010/wordml" xmlns:w15="http://schemas.microsoft.com/office/word/2012/wordml" xmlns:w16se="http://schemas.microsoft.com/office/word/2015/wordml/symex" xmlns:wpg="http://schemas.microsoft.com/office/word/2010/wordprocessingGroup" xmlns:wpi="http://schemas.microsoft.com/office/word/2010/wordprocessingInk" xmlns:wne="http://schemas.microsoft.com/office/word/2006/wordml" xmlns:wps="http://schemas.microsoft.com/office/word/2010/wordprocessingShape" mc:Ignorable="w14 w15 w16se wp14">
   <w:endnote w:type="separator" w:id="-1">
     <w:p>
       <w:pPr>
@@ -5516,7 +5493,7 @@
 </file>
 
 <file path=word/footnotes.xml><?xml version="1.0" encoding="utf-8"?>
-<w:footnotes xmlns:wpc="http://schemas.microsoft.com/office/word/2010/wordprocessingCanvas" xmlns:mc="http://schemas.openxmlformats.org/markup-compatibility/2006" xmlns:o="urn:schemas-microsoft-com:office:office" xmlns:r="http://schemas.openxmlformats.org/officeDocument/2006/relationships" xmlns:m="http://schemas.openxmlformats.org/officeDocument/2006/math" xmlns:v="urn:schemas-microsoft-com:vml" xmlns:wp14="http://schemas.microsoft.com/office/word/2010/wordprocessingDrawing" xmlns:wp="http://schemas.openxmlformats.org/drawingml/2006/wordprocessingDrawing" xmlns:w10="urn:schemas-microsoft-com:office:word" xmlns:w="http://schemas.openxmlformats.org/wordprocessingml/2006/main" xmlns:w14="http://schemas.microsoft.com/office/word/2010/wordml" xmlns:wpg="http://schemas.microsoft.com/office/word/2010/wordprocessingGroup" xmlns:wpi="http://schemas.microsoft.com/office/word/2010/wordprocessingInk" xmlns:wne="http://schemas.microsoft.com/office/word/2006/wordml" xmlns:wps="http://schemas.microsoft.com/office/word/2010/wordprocessingShape" mc:Ignorable="w14 wp14">
+<w:footnotes xmlns:wpc="http://schemas.microsoft.com/office/word/2010/wordprocessingCanvas" xmlns:cx="http://schemas.microsoft.com/office/drawing/2014/chartex" xmlns:cx1="http://schemas.microsoft.com/office/drawing/2015/9/8/chartex" xmlns:cx2="http://schemas.microsoft.com/office/drawing/2015/10/21/chartex" xmlns:cx3="http://schemas.microsoft.com/office/drawing/2016/5/9/chartex" xmlns:cx4="http://schemas.microsoft.com/office/drawing/2016/5/10/chartex" xmlns:cx5="http://schemas.microsoft.com/office/drawing/2016/5/11/chartex" xmlns:mc="http://schemas.openxmlformats.org/markup-compatibility/2006" xmlns:o="urn:schemas-microsoft-com:office:office" xmlns:r="http://schemas.openxmlformats.org/officeDocument/2006/relationships" xmlns:m="http://schemas.openxmlformats.org/officeDocument/2006/math" xmlns:v="urn:schemas-microsoft-com:vml" xmlns:wp14="http://schemas.microsoft.com/office/word/2010/wordprocessingDrawing" xmlns:wp="http://schemas.openxmlformats.org/drawingml/2006/wordprocessingDrawing" xmlns:w10="urn:schemas-microsoft-com:office:word" xmlns:w="http://schemas.openxmlformats.org/wordprocessingml/2006/main" xmlns:w14="http://schemas.microsoft.com/office/word/2010/wordml" xmlns:w15="http://schemas.microsoft.com/office/word/2012/wordml" xmlns:w16se="http://schemas.microsoft.com/office/word/2015/wordml/symex" xmlns:wpg="http://schemas.microsoft.com/office/word/2010/wordprocessingGroup" xmlns:wpi="http://schemas.microsoft.com/office/word/2010/wordprocessingInk" xmlns:wne="http://schemas.microsoft.com/office/word/2006/wordml" xmlns:wps="http://schemas.microsoft.com/office/word/2010/wordprocessingShape" mc:Ignorable="w14 w15 w16se wp14">
   <w:footnote w:type="separator" w:id="-1">
     <w:p>
       <w:pPr>
@@ -5541,7 +5518,7 @@
 </file>
 
 <file path=word/header1.xml><?xml version="1.0" encoding="utf-8"?>
-<w:hdr xmlns:wpc="http://schemas.microsoft.com/office/word/2010/wordprocessingCanvas" xmlns:mc="http://schemas.openxmlformats.org/markup-compatibility/2006" xmlns:o="urn:schemas-microsoft-com:office:office" xmlns:r="http://schemas.openxmlformats.org/officeDocument/2006/relationships" xmlns:m="http://schemas.openxmlformats.org/officeDocument/2006/math" xmlns:v="urn:schemas-microsoft-com:vml" xmlns:wp14="http://schemas.microsoft.com/office/word/2010/wordprocessingDrawing" xmlns:wp="http://schemas.openxmlformats.org/drawingml/2006/wordprocessingDrawing" xmlns:w10="urn:schemas-microsoft-com:office:word" xmlns:w="http://schemas.openxmlformats.org/wordprocessingml/2006/main" xmlns:w14="http://schemas.microsoft.com/office/word/2010/wordml" xmlns:wpg="http://schemas.microsoft.com/office/word/2010/wordprocessingGroup" xmlns:wpi="http://schemas.microsoft.com/office/word/2010/wordprocessingInk" xmlns:wne="http://schemas.microsoft.com/office/word/2006/wordml" xmlns:wps="http://schemas.microsoft.com/office/word/2010/wordprocessingShape" mc:Ignorable="w14 wp14">
+<w:hdr xmlns:wpc="http://schemas.microsoft.com/office/word/2010/wordprocessingCanvas" xmlns:cx="http://schemas.microsoft.com/office/drawing/2014/chartex" xmlns:cx1="http://schemas.microsoft.com/office/drawing/2015/9/8/chartex" xmlns:cx2="http://schemas.microsoft.com/office/drawing/2015/10/21/chartex" xmlns:cx3="http://schemas.microsoft.com/office/drawing/2016/5/9/chartex" xmlns:cx4="http://schemas.microsoft.com/office/drawing/2016/5/10/chartex" xmlns:cx5="http://schemas.microsoft.com/office/drawing/2016/5/11/chartex" xmlns:mc="http://schemas.openxmlformats.org/markup-compatibility/2006" xmlns:o="urn:schemas-microsoft-com:office:office" xmlns:r="http://schemas.openxmlformats.org/officeDocument/2006/relationships" xmlns:m="http://schemas.openxmlformats.org/officeDocument/2006/math" xmlns:v="urn:schemas-microsoft-com:vml" xmlns:wp14="http://schemas.microsoft.com/office/word/2010/wordprocessingDrawing" xmlns:wp="http://schemas.openxmlformats.org/drawingml/2006/wordprocessingDrawing" xmlns:w10="urn:schemas-microsoft-com:office:word" xmlns:w="http://schemas.openxmlformats.org/wordprocessingml/2006/main" xmlns:w14="http://schemas.microsoft.com/office/word/2010/wordml" xmlns:w15="http://schemas.microsoft.com/office/word/2012/wordml" xmlns:w16se="http://schemas.microsoft.com/office/word/2015/wordml/symex" xmlns:wpg="http://schemas.microsoft.com/office/word/2010/wordprocessingGroup" xmlns:wpi="http://schemas.microsoft.com/office/word/2010/wordprocessingInk" xmlns:wne="http://schemas.microsoft.com/office/word/2006/wordml" xmlns:wps="http://schemas.microsoft.com/office/word/2010/wordprocessingShape" mc:Ignorable="w14 w15 w16se wp14">
   <w:p>
     <w:pPr>
       <w:pStyle w:val="Header"/>
@@ -5620,7 +5597,7 @@
         <w:b/>
         <w:noProof/>
       </w:rPr>
-      <w:t>1</w:t>
+      <w:t>4</w:t>
     </w:r>
     <w:r>
       <w:rPr>
@@ -5672,7 +5649,7 @@
 </file>
 
 <file path=word/header2.xml><?xml version="1.0" encoding="utf-8"?>
-<w:hdr xmlns:wpc="http://schemas.microsoft.com/office/word/2010/wordprocessingCanvas" xmlns:mc="http://schemas.openxmlformats.org/markup-compatibility/2006" xmlns:o="urn:schemas-microsoft-com:office:office" xmlns:r="http://schemas.openxmlformats.org/officeDocument/2006/relationships" xmlns:m="http://schemas.openxmlformats.org/officeDocument/2006/math" xmlns:v="urn:schemas-microsoft-com:vml" xmlns:wp14="http://schemas.microsoft.com/office/word/2010/wordprocessingDrawing" xmlns:wp="http://schemas.openxmlformats.org/drawingml/2006/wordprocessingDrawing" xmlns:w10="urn:schemas-microsoft-com:office:word" xmlns:w="http://schemas.openxmlformats.org/wordprocessingml/2006/main" xmlns:w14="http://schemas.microsoft.com/office/word/2010/wordml" xmlns:wpg="http://schemas.microsoft.com/office/word/2010/wordprocessingGroup" xmlns:wpi="http://schemas.microsoft.com/office/word/2010/wordprocessingInk" xmlns:wne="http://schemas.microsoft.com/office/word/2006/wordml" xmlns:wps="http://schemas.microsoft.com/office/word/2010/wordprocessingShape" mc:Ignorable="w14 wp14">
+<w:hdr xmlns:wpc="http://schemas.microsoft.com/office/word/2010/wordprocessingCanvas" xmlns:cx="http://schemas.microsoft.com/office/drawing/2014/chartex" xmlns:cx1="http://schemas.microsoft.com/office/drawing/2015/9/8/chartex" xmlns:cx2="http://schemas.microsoft.com/office/drawing/2015/10/21/chartex" xmlns:cx3="http://schemas.microsoft.com/office/drawing/2016/5/9/chartex" xmlns:cx4="http://schemas.microsoft.com/office/drawing/2016/5/10/chartex" xmlns:cx5="http://schemas.microsoft.com/office/drawing/2016/5/11/chartex" xmlns:mc="http://schemas.openxmlformats.org/markup-compatibility/2006" xmlns:o="urn:schemas-microsoft-com:office:office" xmlns:r="http://schemas.openxmlformats.org/officeDocument/2006/relationships" xmlns:m="http://schemas.openxmlformats.org/officeDocument/2006/math" xmlns:v="urn:schemas-microsoft-com:vml" xmlns:wp14="http://schemas.microsoft.com/office/word/2010/wordprocessingDrawing" xmlns:wp="http://schemas.openxmlformats.org/drawingml/2006/wordprocessingDrawing" xmlns:w10="urn:schemas-microsoft-com:office:word" xmlns:w="http://schemas.openxmlformats.org/wordprocessingml/2006/main" xmlns:w14="http://schemas.microsoft.com/office/word/2010/wordml" xmlns:w15="http://schemas.microsoft.com/office/word/2012/wordml" xmlns:w16se="http://schemas.microsoft.com/office/word/2015/wordml/symex" xmlns:wpg="http://schemas.microsoft.com/office/word/2010/wordprocessingGroup" xmlns:wpi="http://schemas.microsoft.com/office/word/2010/wordprocessingInk" xmlns:wne="http://schemas.microsoft.com/office/word/2006/wordml" xmlns:wps="http://schemas.microsoft.com/office/word/2010/wordprocessingShape" mc:Ignorable="w14 w15 w16se wp14">
   <w:p>
     <w:pPr>
       <w:pStyle w:val="Header"/>
@@ -5745,7 +5722,7 @@
         <w:b/>
         <w:noProof/>
       </w:rPr>
-      <w:t>1</w:t>
+      <w:t>5</w:t>
     </w:r>
     <w:r>
       <w:rPr>
@@ -5797,7 +5774,7 @@
 </file>
 
 <file path=word/header3.xml><?xml version="1.0" encoding="utf-8"?>
-<w:hdr xmlns:wpc="http://schemas.microsoft.com/office/word/2010/wordprocessingCanvas" xmlns:mc="http://schemas.openxmlformats.org/markup-compatibility/2006" xmlns:o="urn:schemas-microsoft-com:office:office" xmlns:r="http://schemas.openxmlformats.org/officeDocument/2006/relationships" xmlns:m="http://schemas.openxmlformats.org/officeDocument/2006/math" xmlns:v="urn:schemas-microsoft-com:vml" xmlns:wp14="http://schemas.microsoft.com/office/word/2010/wordprocessingDrawing" xmlns:wp="http://schemas.openxmlformats.org/drawingml/2006/wordprocessingDrawing" xmlns:w10="urn:schemas-microsoft-com:office:word" xmlns:w="http://schemas.openxmlformats.org/wordprocessingml/2006/main" xmlns:w14="http://schemas.microsoft.com/office/word/2010/wordml" xmlns:wpg="http://schemas.microsoft.com/office/word/2010/wordprocessingGroup" xmlns:wpi="http://schemas.microsoft.com/office/word/2010/wordprocessingInk" xmlns:wne="http://schemas.microsoft.com/office/word/2006/wordml" xmlns:wps="http://schemas.microsoft.com/office/word/2010/wordprocessingShape" mc:Ignorable="w14 wp14">
+<w:hdr xmlns:wpc="http://schemas.microsoft.com/office/word/2010/wordprocessingCanvas" xmlns:cx="http://schemas.microsoft.com/office/drawing/2014/chartex" xmlns:cx1="http://schemas.microsoft.com/office/drawing/2015/9/8/chartex" xmlns:cx2="http://schemas.microsoft.com/office/drawing/2015/10/21/chartex" xmlns:cx3="http://schemas.microsoft.com/office/drawing/2016/5/9/chartex" xmlns:cx4="http://schemas.microsoft.com/office/drawing/2016/5/10/chartex" xmlns:cx5="http://schemas.microsoft.com/office/drawing/2016/5/11/chartex" xmlns:mc="http://schemas.openxmlformats.org/markup-compatibility/2006" xmlns:o="urn:schemas-microsoft-com:office:office" xmlns:r="http://schemas.openxmlformats.org/officeDocument/2006/relationships" xmlns:m="http://schemas.openxmlformats.org/officeDocument/2006/math" xmlns:v="urn:schemas-microsoft-com:vml" xmlns:wp14="http://schemas.microsoft.com/office/word/2010/wordprocessingDrawing" xmlns:wp="http://schemas.openxmlformats.org/drawingml/2006/wordprocessingDrawing" xmlns:w10="urn:schemas-microsoft-com:office:word" xmlns:w="http://schemas.openxmlformats.org/wordprocessingml/2006/main" xmlns:w14="http://schemas.microsoft.com/office/word/2010/wordml" xmlns:w15="http://schemas.microsoft.com/office/word/2012/wordml" xmlns:w16se="http://schemas.microsoft.com/office/word/2015/wordml/symex" xmlns:wpg="http://schemas.microsoft.com/office/word/2010/wordprocessingGroup" xmlns:wpi="http://schemas.microsoft.com/office/word/2010/wordprocessingInk" xmlns:wne="http://schemas.microsoft.com/office/word/2006/wordml" xmlns:wps="http://schemas.microsoft.com/office/word/2010/wordprocessingShape" mc:Ignorable="w14 w15 w16se wp14">
   <w:p>
     <w:pPr>
       <w:pStyle w:val="Header"/>
@@ -5870,7 +5847,7 @@
         <w:b/>
         <w:noProof/>
       </w:rPr>
-      <w:t>1</w:t>
+      <w:t>5</w:t>
     </w:r>
     <w:r>
       <w:rPr>
@@ -5922,8 +5899,8 @@
 </file>
 
 <file path=word/numbering.xml><?xml version="1.0" encoding="utf-8"?>
-<w:numbering xmlns:wpc="http://schemas.microsoft.com/office/word/2010/wordprocessingCanvas" xmlns:mc="http://schemas.openxmlformats.org/markup-compatibility/2006" xmlns:o="urn:schemas-microsoft-com:office:office" xmlns:r="http://schemas.openxmlformats.org/officeDocument/2006/relationships" xmlns:m="http://schemas.openxmlformats.org/officeDocument/2006/math" xmlns:v="urn:schemas-microsoft-com:vml" xmlns:wp14="http://schemas.microsoft.com/office/word/2010/wordprocessingDrawing" xmlns:wp="http://schemas.openxmlformats.org/drawingml/2006/wordprocessingDrawing" xmlns:w10="urn:schemas-microsoft-com:office:word" xmlns:w="http://schemas.openxmlformats.org/wordprocessingml/2006/main" xmlns:w14="http://schemas.microsoft.com/office/word/2010/wordml" xmlns:wpg="http://schemas.microsoft.com/office/word/2010/wordprocessingGroup" xmlns:wpi="http://schemas.microsoft.com/office/word/2010/wordprocessingInk" xmlns:wne="http://schemas.microsoft.com/office/word/2006/wordml" xmlns:wps="http://schemas.microsoft.com/office/word/2010/wordprocessingShape" mc:Ignorable="w14 wp14">
-  <w:abstractNum w:abstractNumId="0">
+<w:numbering xmlns:wpc="http://schemas.microsoft.com/office/word/2010/wordprocessingCanvas" xmlns:cx="http://schemas.microsoft.com/office/drawing/2014/chartex" xmlns:cx1="http://schemas.microsoft.com/office/drawing/2015/9/8/chartex" xmlns:cx2="http://schemas.microsoft.com/office/drawing/2015/10/21/chartex" xmlns:cx3="http://schemas.microsoft.com/office/drawing/2016/5/9/chartex" xmlns:cx4="http://schemas.microsoft.com/office/drawing/2016/5/10/chartex" xmlns:cx5="http://schemas.microsoft.com/office/drawing/2016/5/11/chartex" xmlns:mc="http://schemas.openxmlformats.org/markup-compatibility/2006" xmlns:o="urn:schemas-microsoft-com:office:office" xmlns:r="http://schemas.openxmlformats.org/officeDocument/2006/relationships" xmlns:m="http://schemas.openxmlformats.org/officeDocument/2006/math" xmlns:v="urn:schemas-microsoft-com:vml" xmlns:wp14="http://schemas.microsoft.com/office/word/2010/wordprocessingDrawing" xmlns:wp="http://schemas.openxmlformats.org/drawingml/2006/wordprocessingDrawing" xmlns:w10="urn:schemas-microsoft-com:office:word" xmlns:w="http://schemas.openxmlformats.org/wordprocessingml/2006/main" xmlns:w14="http://schemas.microsoft.com/office/word/2010/wordml" xmlns:w15="http://schemas.microsoft.com/office/word/2012/wordml" xmlns:w16se="http://schemas.microsoft.com/office/word/2015/wordml/symex" xmlns:wpg="http://schemas.microsoft.com/office/word/2010/wordprocessingGroup" xmlns:wpi="http://schemas.microsoft.com/office/word/2010/wordprocessingInk" xmlns:wne="http://schemas.microsoft.com/office/word/2006/wordml" xmlns:wps="http://schemas.microsoft.com/office/word/2010/wordprocessingShape" mc:Ignorable="w14 w15 w16se wp14">
+  <w:abstractNum w:abstractNumId="0" w15:restartNumberingAfterBreak="0">
     <w:nsid w:val="01361BCD"/>
     <w:multiLevelType w:val="hybridMultilevel"/>
     <w:tmpl w:val="8E409EC6"/>
@@ -6036,7 +6013,7 @@
       </w:rPr>
     </w:lvl>
   </w:abstractNum>
-  <w:abstractNum w:abstractNumId="1">
+  <w:abstractNum w:abstractNumId="1" w15:restartNumberingAfterBreak="0">
     <w:nsid w:val="017C1828"/>
     <w:multiLevelType w:val="hybridMultilevel"/>
     <w:tmpl w:val="D062E33C"/>
@@ -6149,7 +6126,7 @@
       </w:rPr>
     </w:lvl>
   </w:abstractNum>
-  <w:abstractNum w:abstractNumId="2">
+  <w:abstractNum w:abstractNumId="2" w15:restartNumberingAfterBreak="0">
     <w:nsid w:val="04F54ECC"/>
     <w:multiLevelType w:val="hybridMultilevel"/>
     <w:tmpl w:val="7ACC776C"/>
@@ -6262,7 +6239,7 @@
       </w:rPr>
     </w:lvl>
   </w:abstractNum>
-  <w:abstractNum w:abstractNumId="3">
+  <w:abstractNum w:abstractNumId="3" w15:restartNumberingAfterBreak="0">
     <w:nsid w:val="10F00A62"/>
     <w:multiLevelType w:val="hybridMultilevel"/>
     <w:tmpl w:val="0E6E00C0"/>
@@ -6348,7 +6325,7 @@
       </w:pPr>
     </w:lvl>
   </w:abstractNum>
-  <w:abstractNum w:abstractNumId="4">
+  <w:abstractNum w:abstractNumId="4" w15:restartNumberingAfterBreak="0">
     <w:nsid w:val="14374661"/>
     <w:multiLevelType w:val="hybridMultilevel"/>
     <w:tmpl w:val="E08CE1BA"/>
@@ -6461,7 +6438,7 @@
       </w:rPr>
     </w:lvl>
   </w:abstractNum>
-  <w:abstractNum w:abstractNumId="5">
+  <w:abstractNum w:abstractNumId="5" w15:restartNumberingAfterBreak="0">
     <w:nsid w:val="1A8A5E7A"/>
     <w:multiLevelType w:val="hybridMultilevel"/>
     <w:tmpl w:val="4EC68642"/>
@@ -6574,7 +6551,7 @@
       </w:rPr>
     </w:lvl>
   </w:abstractNum>
-  <w:abstractNum w:abstractNumId="6">
+  <w:abstractNum w:abstractNumId="6" w15:restartNumberingAfterBreak="0">
     <w:nsid w:val="1CF52392"/>
     <w:multiLevelType w:val="hybridMultilevel"/>
     <w:tmpl w:val="9402769C"/>
@@ -6660,7 +6637,7 @@
       </w:pPr>
     </w:lvl>
   </w:abstractNum>
-  <w:abstractNum w:abstractNumId="7">
+  <w:abstractNum w:abstractNumId="7" w15:restartNumberingAfterBreak="0">
     <w:nsid w:val="2255588C"/>
     <w:multiLevelType w:val="hybridMultilevel"/>
     <w:tmpl w:val="8C68D902"/>
@@ -6773,7 +6750,7 @@
       </w:rPr>
     </w:lvl>
   </w:abstractNum>
-  <w:abstractNum w:abstractNumId="8">
+  <w:abstractNum w:abstractNumId="8" w15:restartNumberingAfterBreak="0">
     <w:nsid w:val="23AD6A82"/>
     <w:multiLevelType w:val="hybridMultilevel"/>
     <w:tmpl w:val="F4863B56"/>
@@ -6886,7 +6863,7 @@
       </w:rPr>
     </w:lvl>
   </w:abstractNum>
-  <w:abstractNum w:abstractNumId="9">
+  <w:abstractNum w:abstractNumId="9" w15:restartNumberingAfterBreak="0">
     <w:nsid w:val="303D4038"/>
     <w:multiLevelType w:val="hybridMultilevel"/>
     <w:tmpl w:val="CB0AC46E"/>
@@ -6999,7 +6976,7 @@
       </w:rPr>
     </w:lvl>
   </w:abstractNum>
-  <w:abstractNum w:abstractNumId="10">
+  <w:abstractNum w:abstractNumId="10" w15:restartNumberingAfterBreak="0">
     <w:nsid w:val="308E7665"/>
     <w:multiLevelType w:val="hybridMultilevel"/>
     <w:tmpl w:val="C4081EA8"/>
@@ -7112,7 +7089,7 @@
       </w:rPr>
     </w:lvl>
   </w:abstractNum>
-  <w:abstractNum w:abstractNumId="11">
+  <w:abstractNum w:abstractNumId="11" w15:restartNumberingAfterBreak="0">
     <w:nsid w:val="37306241"/>
     <w:multiLevelType w:val="hybridMultilevel"/>
     <w:tmpl w:val="2EC23D2E"/>
@@ -7225,7 +7202,7 @@
       </w:rPr>
     </w:lvl>
   </w:abstractNum>
-  <w:abstractNum w:abstractNumId="12">
+  <w:abstractNum w:abstractNumId="12" w15:restartNumberingAfterBreak="0">
     <w:nsid w:val="3740550F"/>
     <w:multiLevelType w:val="hybridMultilevel"/>
     <w:tmpl w:val="F3B89FEC"/>
@@ -7338,7 +7315,7 @@
       </w:rPr>
     </w:lvl>
   </w:abstractNum>
-  <w:abstractNum w:abstractNumId="13">
+  <w:abstractNum w:abstractNumId="13" w15:restartNumberingAfterBreak="0">
     <w:nsid w:val="3990021C"/>
     <w:multiLevelType w:val="hybridMultilevel"/>
     <w:tmpl w:val="56E88746"/>
@@ -7424,7 +7401,7 @@
       </w:pPr>
     </w:lvl>
   </w:abstractNum>
-  <w:abstractNum w:abstractNumId="14">
+  <w:abstractNum w:abstractNumId="14" w15:restartNumberingAfterBreak="0">
     <w:nsid w:val="3B0F679F"/>
     <w:multiLevelType w:val="hybridMultilevel"/>
     <w:tmpl w:val="14789DD0"/>
@@ -7537,7 +7514,7 @@
       </w:rPr>
     </w:lvl>
   </w:abstractNum>
-  <w:abstractNum w:abstractNumId="15">
+  <w:abstractNum w:abstractNumId="15" w15:restartNumberingAfterBreak="0">
     <w:nsid w:val="43746F25"/>
     <w:multiLevelType w:val="hybridMultilevel"/>
     <w:tmpl w:val="8F9CDFFE"/>
@@ -7650,7 +7627,7 @@
       </w:rPr>
     </w:lvl>
   </w:abstractNum>
-  <w:abstractNum w:abstractNumId="16">
+  <w:abstractNum w:abstractNumId="16" w15:restartNumberingAfterBreak="0">
     <w:nsid w:val="460562D3"/>
     <w:multiLevelType w:val="hybridMultilevel"/>
     <w:tmpl w:val="16D8A524"/>
@@ -7763,7 +7740,7 @@
       </w:rPr>
     </w:lvl>
   </w:abstractNum>
-  <w:abstractNum w:abstractNumId="17">
+  <w:abstractNum w:abstractNumId="17" w15:restartNumberingAfterBreak="0">
     <w:nsid w:val="4AB07E89"/>
     <w:multiLevelType w:val="hybridMultilevel"/>
     <w:tmpl w:val="41944D58"/>
@@ -7876,7 +7853,7 @@
       </w:rPr>
     </w:lvl>
   </w:abstractNum>
-  <w:abstractNum w:abstractNumId="18">
+  <w:abstractNum w:abstractNumId="18" w15:restartNumberingAfterBreak="0">
     <w:nsid w:val="4DB4487E"/>
     <w:multiLevelType w:val="hybridMultilevel"/>
     <w:tmpl w:val="A14C51C6"/>
@@ -7989,7 +7966,7 @@
       </w:rPr>
     </w:lvl>
   </w:abstractNum>
-  <w:abstractNum w:abstractNumId="19">
+  <w:abstractNum w:abstractNumId="19" w15:restartNumberingAfterBreak="0">
     <w:nsid w:val="55015E07"/>
     <w:multiLevelType w:val="hybridMultilevel"/>
     <w:tmpl w:val="F4B083B2"/>
@@ -8102,7 +8079,7 @@
       </w:rPr>
     </w:lvl>
   </w:abstractNum>
-  <w:abstractNum w:abstractNumId="20">
+  <w:abstractNum w:abstractNumId="20" w15:restartNumberingAfterBreak="0">
     <w:nsid w:val="56042CE4"/>
     <w:multiLevelType w:val="hybridMultilevel"/>
     <w:tmpl w:val="C2FE28F6"/>
@@ -8215,7 +8192,7 @@
       </w:rPr>
     </w:lvl>
   </w:abstractNum>
-  <w:abstractNum w:abstractNumId="21">
+  <w:abstractNum w:abstractNumId="21" w15:restartNumberingAfterBreak="0">
     <w:nsid w:val="591D6E23"/>
     <w:multiLevelType w:val="hybridMultilevel"/>
     <w:tmpl w:val="F854444E"/>
@@ -8328,7 +8305,7 @@
       </w:rPr>
     </w:lvl>
   </w:abstractNum>
-  <w:abstractNum w:abstractNumId="22">
+  <w:abstractNum w:abstractNumId="22" w15:restartNumberingAfterBreak="0">
     <w:nsid w:val="5B663028"/>
     <w:multiLevelType w:val="hybridMultilevel"/>
     <w:tmpl w:val="6410567E"/>
@@ -8441,7 +8418,7 @@
       </w:rPr>
     </w:lvl>
   </w:abstractNum>
-  <w:abstractNum w:abstractNumId="23">
+  <w:abstractNum w:abstractNumId="23" w15:restartNumberingAfterBreak="0">
     <w:nsid w:val="5CE346AE"/>
     <w:multiLevelType w:val="hybridMultilevel"/>
     <w:tmpl w:val="94BEBEF0"/>
@@ -8554,7 +8531,7 @@
       </w:rPr>
     </w:lvl>
   </w:abstractNum>
-  <w:abstractNum w:abstractNumId="24">
+  <w:abstractNum w:abstractNumId="24" w15:restartNumberingAfterBreak="0">
     <w:nsid w:val="607F2D5E"/>
     <w:multiLevelType w:val="hybridMultilevel"/>
     <w:tmpl w:val="3E14D858"/>
@@ -8667,7 +8644,7 @@
       </w:rPr>
     </w:lvl>
   </w:abstractNum>
-  <w:abstractNum w:abstractNumId="25">
+  <w:abstractNum w:abstractNumId="25" w15:restartNumberingAfterBreak="0">
     <w:nsid w:val="612808FC"/>
     <w:multiLevelType w:val="hybridMultilevel"/>
     <w:tmpl w:val="D166B3F4"/>
@@ -8780,7 +8757,7 @@
       </w:rPr>
     </w:lvl>
   </w:abstractNum>
-  <w:abstractNum w:abstractNumId="26">
+  <w:abstractNum w:abstractNumId="26" w15:restartNumberingAfterBreak="0">
     <w:nsid w:val="6415392A"/>
     <w:multiLevelType w:val="hybridMultilevel"/>
     <w:tmpl w:val="6C22DFCE"/>
@@ -8866,7 +8843,7 @@
       </w:pPr>
     </w:lvl>
   </w:abstractNum>
-  <w:abstractNum w:abstractNumId="27">
+  <w:abstractNum w:abstractNumId="27" w15:restartNumberingAfterBreak="0">
     <w:nsid w:val="6CF13965"/>
     <w:multiLevelType w:val="hybridMultilevel"/>
     <w:tmpl w:val="2108B442"/>
@@ -8979,7 +8956,7 @@
       </w:rPr>
     </w:lvl>
   </w:abstractNum>
-  <w:abstractNum w:abstractNumId="28">
+  <w:abstractNum w:abstractNumId="28" w15:restartNumberingAfterBreak="0">
     <w:nsid w:val="71EC440C"/>
     <w:multiLevelType w:val="hybridMultilevel"/>
     <w:tmpl w:val="384043B8"/>
@@ -9092,7 +9069,7 @@
       </w:rPr>
     </w:lvl>
   </w:abstractNum>
-  <w:abstractNum w:abstractNumId="29">
+  <w:abstractNum w:abstractNumId="29" w15:restartNumberingAfterBreak="0">
     <w:nsid w:val="799A5B45"/>
     <w:multiLevelType w:val="hybridMultilevel"/>
     <w:tmpl w:val="85023A70"/>
@@ -9299,7 +9276,7 @@
 </file>
 
 <file path=word/styles.xml><?xml version="1.0" encoding="utf-8"?>
-<w:styles xmlns:mc="http://schemas.openxmlformats.org/markup-compatibility/2006" xmlns:r="http://schemas.openxmlformats.org/officeDocument/2006/relationships" xmlns:w="http://schemas.openxmlformats.org/wordprocessingml/2006/main" xmlns:w14="http://schemas.microsoft.com/office/word/2010/wordml" mc:Ignorable="w14">
+<w:styles xmlns:mc="http://schemas.openxmlformats.org/markup-compatibility/2006" xmlns:r="http://schemas.openxmlformats.org/officeDocument/2006/relationships" xmlns:w="http://schemas.openxmlformats.org/wordprocessingml/2006/main" xmlns:w14="http://schemas.microsoft.com/office/word/2010/wordml" xmlns:w15="http://schemas.microsoft.com/office/word/2012/wordml" xmlns:w16se="http://schemas.microsoft.com/office/word/2015/wordml/symex" mc:Ignorable="w14 w15 w16se">
   <w:docDefaults>
     <w:rPrDefault>
       <w:rPr>
@@ -9315,389 +9292,381 @@
       </w:pPr>
     </w:pPrDefault>
   </w:docDefaults>
-  <w:latentStyles w:defLockedState="0" w:defUIPriority="99" w:defSemiHidden="1" w:defUnhideWhenUsed="1" w:defQFormat="0" w:count="267">
-    <w:lsdException w:name="Normal" w:semiHidden="0" w:uiPriority="0" w:unhideWhenUsed="0" w:qFormat="1"/>
-    <w:lsdException w:name="heading 1" w:semiHidden="0" w:uiPriority="9" w:unhideWhenUsed="0" w:qFormat="1"/>
-    <w:lsdException w:name="heading 2" w:uiPriority="9" w:qFormat="1"/>
-    <w:lsdException w:name="heading 3" w:uiPriority="9" w:qFormat="1"/>
-    <w:lsdException w:name="heading 4" w:uiPriority="9" w:qFormat="1"/>
-    <w:lsdException w:name="heading 5" w:uiPriority="9" w:qFormat="1"/>
-    <w:lsdException w:name="heading 6" w:uiPriority="9" w:qFormat="1"/>
-    <w:lsdException w:name="heading 7" w:uiPriority="9" w:qFormat="1"/>
-    <w:lsdException w:name="heading 8" w:uiPriority="9" w:qFormat="1"/>
-    <w:lsdException w:name="heading 9" w:uiPriority="9" w:qFormat="1"/>
-    <w:lsdException w:name="toc 1" w:uiPriority="39"/>
-    <w:lsdException w:name="toc 2" w:uiPriority="39"/>
-    <w:lsdException w:name="toc 3" w:uiPriority="39"/>
-    <w:lsdException w:name="toc 4" w:uiPriority="39"/>
-    <w:lsdException w:name="toc 5" w:uiPriority="39"/>
-    <w:lsdException w:name="toc 6" w:uiPriority="39"/>
-    <w:lsdException w:name="toc 7" w:uiPriority="39"/>
-    <w:lsdException w:name="toc 8" w:uiPriority="39"/>
-    <w:lsdException w:name="toc 9" w:uiPriority="39"/>
-    <w:lsdException w:name="caption" w:uiPriority="35" w:qFormat="1"/>
-    <w:lsdException w:name="Title" w:semiHidden="0" w:uiPriority="10" w:unhideWhenUsed="0" w:qFormat="1"/>
-    <w:lsdException w:name="Default Paragraph Font" w:uiPriority="1"/>
-    <w:lsdException w:name="Subtitle" w:semiHidden="0" w:uiPriority="11" w:unhideWhenUsed="0" w:qFormat="1"/>
-    <w:lsdException w:name="Strong" w:semiHidden="0" w:uiPriority="22" w:unhideWhenUsed="0" w:qFormat="1"/>
-    <w:lsdException w:name="Emphasis" w:semiHidden="0" w:uiPriority="20" w:unhideWhenUsed="0" w:qFormat="1"/>
-    <w:lsdException w:name="Table Grid" w:uiPriority="59"/>
-    <w:lsdException w:name="Placeholder Text" w:unhideWhenUsed="0"/>
-    <w:lsdException w:name="No Spacing" w:semiHidden="0" w:uiPriority="1" w:unhideWhenUsed="0" w:qFormat="1"/>
-    <w:lsdException w:name="Light Shading" w:semiHidden="0" w:uiPriority="60" w:unhideWhenUsed="0"/>
-    <w:lsdException w:name="Light List" w:semiHidden="0" w:uiPriority="61" w:unhideWhenUsed="0"/>
-    <w:lsdException w:name="Light Grid" w:semiHidden="0" w:uiPriority="62" w:unhideWhenUsed="0"/>
-    <w:lsdException w:name="Medium Shading 1" w:semiHidden="0" w:uiPriority="63" w:unhideWhenUsed="0"/>
-    <w:lsdException w:name="Medium Shading 2" w:semiHidden="0" w:uiPriority="64" w:unhideWhenUsed="0"/>
-    <w:lsdException w:name="Medium List 1" w:semiHidden="0" w:uiPriority="65" w:unhideWhenUsed="0"/>
-    <w:lsdException w:name="Medium List 2" w:semiHidden="0" w:uiPriority="66" w:unhideWhenUsed="0"/>
-    <w:lsdException w:name="Medium Grid 1" w:semiHidden="0" w:uiPriority="67" w:unhideWhenUsed="0"/>
-    <w:lsdException w:name="Medium Grid 2" w:semiHidden="0" w:uiPriority="68" w:unhideWhenUsed="0"/>
-    <w:lsdException w:name="Medium Grid 3" w:semiHidden="0" w:uiPriority="69" w:unhideWhenUsed="0"/>
-    <w:lsdException w:name="Dark List" w:semiHidden="0" w:uiPriority="70" w:unhideWhenUsed="0"/>
-    <w:lsdException w:name="Colorful Shading" w:semiHidden="0" w:uiPriority="71" w:unhideWhenUsed="0"/>
-    <w:lsdException w:name="Colorful List" w:semiHidden="0" w:uiPriority="72" w:unhideWhenUsed="0"/>
-    <w:lsdException w:name="Colorful Grid" w:semiHidden="0" w:uiPriority="73" w:unhideWhenUsed="0"/>
-    <w:lsdException w:name="Light Shading Accent 1" w:semiHidden="0" w:uiPriority="60" w:unhideWhenUsed="0"/>
-    <w:lsdException w:name="Light List Accent 1" w:semiHidden="0" w:uiPriority="61" w:unhideWhenUsed="0"/>
-    <w:lsdException w:name="Light Grid Accent 1" w:semiHidden="0" w:uiPriority="62" w:unhideWhenUsed="0"/>
-    <w:lsdException w:name="Medium Shading 1 Accent 1" w:semiHidden="0" w:uiPriority="63" w:unhideWhenUsed="0"/>
-    <w:lsdException w:name="Medium Shading 2 Accent 1" w:semiHidden="0" w:uiPriority="64" w:unhideWhenUsed="0"/>
-    <w:lsdException w:name="Medium List 1 Accent 1" w:semiHidden="0" w:uiPriority="65" w:unhideWhenUsed="0"/>
-    <w:lsdException w:name="Revision" w:unhideWhenUsed="0"/>
-    <w:lsdException w:name="List Paragraph" w:semiHidden="0" w:uiPriority="34" w:unhideWhenUsed="0" w:qFormat="1"/>
-    <w:lsdException w:name="Quote" w:semiHidden="0" w:uiPriority="29" w:unhideWhenUsed="0" w:qFormat="1"/>
-    <w:lsdException w:name="Intense Quote" w:semiHidden="0" w:uiPriority="30" w:unhideWhenUsed="0" w:qFormat="1"/>
-    <w:lsdException w:name="Medium List 2 Accent 1" w:semiHidden="0" w:uiPriority="66" w:unhideWhenUsed="0"/>
-    <w:lsdException w:name="Medium Grid 1 Accent 1" w:semiHidden="0" w:uiPriority="67" w:unhideWhenUsed="0"/>
-    <w:lsdException w:name="Medium Grid 2 Accent 1" w:semiHidden="0" w:uiPriority="68" w:unhideWhenUsed="0"/>
-    <w:lsdException w:name="Medium Grid 3 Accent 1" w:semiHidden="0" w:uiPriority="69" w:unhideWhenUsed="0"/>
-    <w:lsdException w:name="Dark List Accent 1" w:semiHidden="0" w:uiPriority="70" w:unhideWhenUsed="0"/>
-    <w:lsdException w:name="Colorful Shading Accent 1" w:semiHidden="0" w:uiPriority="71" w:unhideWhenUsed="0"/>
-    <w:lsdException w:name="Colorful List Accent 1" w:semiHidden="0" w:uiPriority="72" w:unhideWhenUsed="0"/>
-    <w:lsdException w:name="Colorful Grid Accent 1" w:semiHidden="0" w:uiPriority="73" w:unhideWhenUsed="0"/>
-    <w:lsdException w:name="Light Shading Accent 2" w:semiHidden="0" w:uiPriority="60" w:unhideWhenUsed="0"/>
-    <w:lsdException w:name="Light List Accent 2" w:semiHidden="0" w:uiPriority="61" w:unhideWhenUsed="0"/>
-    <w:lsdException w:name="Light Grid Accent 2" w:semiHidden="0" w:uiPriority="62" w:unhideWhenUsed="0"/>
-    <w:lsdException w:name="Medium Shading 1 Accent 2" w:semiHidden="0" w:uiPriority="63" w:unhideWhenUsed="0"/>
-    <w:lsdException w:name="Medium Shading 2 Accent 2" w:semiHidden="0" w:uiPriority="64" w:unhideWhenUsed="0"/>
-    <w:lsdException w:name="Medium List 1 Accent 2" w:semiHidden="0" w:uiPriority="65" w:unhideWhenUsed="0"/>
-    <w:lsdException w:name="Medium List 2 Accent 2" w:semiHidden="0" w:uiPriority="66" w:unhideWhenUsed="0"/>
-    <w:lsdException w:name="Medium Grid 1 Accent 2" w:semiHidden="0" w:uiPriority="67" w:unhideWhenUsed="0"/>
-    <w:lsdException w:name="Medium Grid 2 Accent 2" w:semiHidden="0" w:uiPriority="68" w:unhideWhenUsed="0"/>
-    <w:lsdException w:name="Medium Grid 3 Accent 2" w:semiHidden="0" w:uiPriority="69" w:unhideWhenUsed="0"/>
-    <w:lsdException w:name="Dark List Accent 2" w:semiHidden="0" w:uiPriority="70" w:unhideWhenUsed="0"/>
-    <w:lsdException w:name="Colorful Shading Accent 2" w:semiHidden="0" w:uiPriority="71" w:unhideWhenUsed="0"/>
-    <w:lsdException w:name="Colorful List Accent 2" w:semiHidden="0" w:uiPriority="72" w:unhideWhenUsed="0"/>
-    <w:lsdException w:name="Colorful Grid Accent 2" w:semiHidden="0" w:uiPriority="73" w:unhideWhenUsed="0"/>
-    <w:lsdException w:name="Light Shading Accent 3" w:semiHidden="0" w:uiPriority="60" w:unhideWhenUsed="0"/>
-    <w:lsdException w:name="Light List Accent 3" w:semiHidden="0" w:uiPriority="61" w:unhideWhenUsed="0"/>
-    <w:lsdException w:name="Light Grid Accent 3" w:semiHidden="0" w:uiPriority="62" w:unhideWhenUsed="0"/>
-    <w:lsdException w:name="Medium Shading 1 Accent 3" w:semiHidden="0" w:uiPriority="63" w:unhideWhenUsed="0"/>
-    <w:lsdException w:name="Medium Shading 2 Accent 3" w:semiHidden="0" w:uiPriority="64" w:unhideWhenUsed="0"/>
-    <w:lsdException w:name="Medium List 1 Accent 3" w:semiHidden="0" w:uiPriority="65" w:unhideWhenUsed="0"/>
-    <w:lsdException w:name="Medium List 2 Accent 3" w:semiHidden="0" w:uiPriority="66" w:unhideWhenUsed="0"/>
-    <w:lsdException w:name="Medium Grid 1 Accent 3" w:semiHidden="0" w:uiPriority="67" w:unhideWhenUsed="0"/>
-    <w:lsdException w:name="Medium Grid 2 Accent 3" w:semiHidden="0" w:uiPriority="68" w:unhideWhenUsed="0"/>
-    <w:lsdException w:name="Medium Grid 3 Accent 3" w:semiHidden="0" w:uiPriority="69" w:unhideWhenUsed="0"/>
-    <w:lsdException w:name="Dark List Accent 3" w:semiHidden="0" w:uiPriority="70" w:unhideWhenUsed="0"/>
-    <w:lsdException w:name="Colorful Shading Accent 3" w:semiHidden="0" w:uiPriority="71" w:unhideWhenUsed="0"/>
-    <w:lsdException w:name="Colorful List Accent 3" w:semiHidden="0" w:uiPriority="72" w:unhideWhenUsed="0"/>
-    <w:lsdException w:name="Colorful Grid Accent 3" w:semiHidden="0" w:uiPriority="73" w:unhideWhenUsed="0"/>
-    <w:lsdException w:name="Light Shading Accent 4" w:semiHidden="0" w:uiPriority="60" w:unhideWhenUsed="0"/>
-    <w:lsdException w:name="Light List Accent 4" w:semiHidden="0" w:uiPriority="61" w:unhideWhenUsed="0"/>
-    <w:lsdException w:name="Light Grid Accent 4" w:semiHidden="0" w:uiPriority="62" w:unhideWhenUsed="0"/>
-    <w:lsdException w:name="Medium Shading 1 Accent 4" w:semiHidden="0" w:uiPriority="63" w:unhideWhenUsed="0"/>
-    <w:lsdException w:name="Medium Shading 2 Accent 4" w:semiHidden="0" w:uiPriority="64" w:unhideWhenUsed="0"/>
-    <w:lsdException w:name="Medium List 1 Accent 4" w:semiHidden="0" w:uiPriority="65" w:unhideWhenUsed="0"/>
-    <w:lsdException w:name="Medium List 2 Accent 4" w:semiHidden="0" w:uiPriority="66" w:unhideWhenUsed="0"/>
-    <w:lsdException w:name="Medium Grid 1 Accent 4" w:semiHidden="0" w:uiPriority="67" w:unhideWhenUsed="0"/>
-    <w:lsdException w:name="Medium Grid 2 Accent 4" w:semiHidden="0" w:uiPriority="68" w:unhideWhenUsed="0"/>
-    <w:lsdException w:name="Medium Grid 3 Accent 4" w:semiHidden="0" w:uiPriority="69" w:unhideWhenUsed="0"/>
-    <w:lsdException w:name="Dark List Accent 4" w:semiHidden="0" w:uiPriority="70" w:unhideWhenUsed="0"/>
-    <w:lsdException w:name="Colorful Shading Accent 4" w:semiHidden="0" w:uiPriority="71" w:unhideWhenUsed="0"/>
-    <w:lsdException w:name="Colorful List Accent 4" w:semiHidden="0" w:uiPriority="72" w:unhideWhenUsed="0"/>
-    <w:lsdException w:name="Colorful Grid Accent 4" w:semiHidden="0" w:uiPriority="73" w:unhideWhenUsed="0"/>
-    <w:lsdException w:name="Light Shading Accent 5" w:semiHidden="0" w:uiPriority="60" w:unhideWhenUsed="0"/>
-    <w:lsdException w:name="Light List Accent 5" w:semiHidden="0" w:uiPriority="61" w:unhideWhenUsed="0"/>
-    <w:lsdException w:name="Light Grid Accent 5" w:semiHidden="0" w:uiPriority="62" w:unhideWhenUsed="0"/>
-    <w:lsdException w:name="Medium Shading 1 Accent 5" w:semiHidden="0" w:uiPriority="63" w:unhideWhenUsed="0"/>
-    <w:lsdException w:name="Medium Shading 2 Accent 5" w:semiHidden="0" w:uiPriority="64" w:unhideWhenUsed="0"/>
-    <w:lsdException w:name="Medium List 1 Accent 5" w:semiHidden="0" w:uiPriority="65" w:unhideWhenUsed="0"/>
-    <w:lsdException w:name="Medium List 2 Accent 5" w:semiHidden="0" w:uiPriority="66" w:unhideWhenUsed="0"/>
-    <w:lsdException w:name="Medium Grid 1 Accent 5" w:semiHidden="0" w:uiPriority="67" w:unhideWhenUsed="0"/>
-    <w:lsdException w:name="Medium Grid 2 Accent 5" w:semiHidden="0" w:uiPriority="68" w:unhideWhenUsed="0"/>
-    <w:lsdException w:name="Medium Grid 3 Accent 5" w:semiHidden="0" w:uiPriority="69" w:unhideWhenUsed="0"/>
-    <w:lsdException w:name="Dark List Accent 5" w:semiHidden="0" w:uiPriority="70" w:unhideWhenUsed="0"/>
-    <w:lsdException w:name="Colorful Shading Accent 5" w:semiHidden="0" w:uiPriority="71" w:unhideWhenUsed="0"/>
-    <w:lsdException w:name="Colorful List Accent 5" w:semiHidden="0" w:uiPriority="72" w:unhideWhenUsed="0"/>
-    <w:lsdException w:name="Colorful Grid Accent 5" w:semiHidden="0" w:uiPriority="73" w:unhideWhenUsed="0"/>
-    <w:lsdException w:name="Light Shading Accent 6" w:semiHidden="0" w:uiPriority="60" w:unhideWhenUsed="0"/>
-    <w:lsdException w:name="Light List Accent 6" w:semiHidden="0" w:uiPriority="61" w:unhideWhenUsed="0"/>
-    <w:lsdException w:name="Light Grid Accent 6" w:semiHidden="0" w:uiPriority="62" w:unhideWhenUsed="0"/>
-    <w:lsdException w:name="Medium Shading 1 Accent 6" w:semiHidden="0" w:uiPriority="63" w:unhideWhenUsed="0"/>
-    <w:lsdException w:name="Medium Shading 2 Accent 6" w:semiHidden="0" w:uiPriority="64" w:unhideWhenUsed="0"/>
-    <w:lsdException w:name="Medium List 1 Accent 6" w:semiHidden="0" w:uiPriority="65" w:unhideWhenUsed="0"/>
-    <w:lsdException w:name="Medium List 2 Accent 6" w:semiHidden="0" w:uiPriority="66" w:unhideWhenUsed="0"/>
-    <w:lsdException w:name="Medium Grid 1 Accent 6" w:semiHidden="0" w:uiPriority="67" w:unhideWhenUsed="0"/>
-    <w:lsdException w:name="Medium Grid 2 Accent 6" w:semiHidden="0" w:uiPriority="68" w:unhideWhenUsed="0"/>
-    <w:lsdException w:name="Medium Grid 3 Accent 6" w:semiHidden="0" w:uiPriority="69" w:unhideWhenUsed="0"/>
-    <w:lsdException w:name="Dark List Accent 6" w:semiHidden="0" w:uiPriority="70" w:unhideWhenUsed="0"/>
-    <w:lsdException w:name="Colorful Shading Accent 6" w:semiHidden="0" w:uiPriority="71" w:unhideWhenUsed="0"/>
-    <w:lsdException w:name="Colorful List Accent 6" w:semiHidden="0" w:uiPriority="72" w:unhideWhenUsed="0"/>
-    <w:lsdException w:name="Colorful Grid Accent 6" w:semiHidden="0" w:uiPriority="73" w:unhideWhenUsed="0"/>
-    <w:lsdException w:name="Subtle Emphasis" w:semiHidden="0" w:uiPriority="19" w:unhideWhenUsed="0" w:qFormat="1"/>
-    <w:lsdException w:name="Intense Emphasis" w:semiHidden="0" w:uiPriority="21" w:unhideWhenUsed="0" w:qFormat="1"/>
-    <w:lsdException w:name="Subtle Reference" w:semiHidden="0" w:uiPriority="31" w:unhideWhenUsed="0" w:qFormat="1"/>
-    <w:lsdException w:name="Intense Reference" w:semiHidden="0" w:uiPriority="32" w:unhideWhenUsed="0" w:qFormat="1"/>
-    <w:lsdException w:name="Book Title" w:semiHidden="0" w:uiPriority="33" w:unhideWhenUsed="0" w:qFormat="1"/>
-    <w:lsdException w:name="Bibliography" w:uiPriority="37"/>
-    <w:lsdException w:name="TOC Heading" w:uiPriority="39" w:qFormat="1"/>
-  </w:latentStyles>
-  <w:style w:type="paragraph" w:default="1" w:styleId="Normal">
-    <w:name w:val="Normal"/>
-    <w:qFormat/>
-  </w:style>
-  <w:style w:type="character" w:default="1" w:styleId="DefaultParagraphFont">
-    <w:name w:val="Default Paragraph Font"/>
-    <w:uiPriority w:val="1"/>
-    <w:semiHidden/>
-    <w:unhideWhenUsed/>
-  </w:style>
-  <w:style w:type="table" w:default="1" w:styleId="TableNormal">
-    <w:name w:val="Normal Table"/>
-    <w:uiPriority w:val="99"/>
-    <w:semiHidden/>
-    <w:unhideWhenUsed/>
-    <w:tblPr>
-      <w:tblInd w:w="0" w:type="dxa"/>
-      <w:tblCellMar>
-        <w:top w:w="0" w:type="dxa"/>
-        <w:left w:w="108" w:type="dxa"/>
-        <w:bottom w:w="0" w:type="dxa"/>
-        <w:right w:w="108" w:type="dxa"/>
-      </w:tblCellMar>
-    </w:tblPr>
-  </w:style>
-  <w:style w:type="numbering" w:default="1" w:styleId="NoList">
-    <w:name w:val="No List"/>
-    <w:uiPriority w:val="99"/>
-    <w:semiHidden/>
-    <w:unhideWhenUsed/>
-  </w:style>
-  <w:style w:type="paragraph" w:styleId="Header">
-    <w:name w:val="header"/>
-    <w:basedOn w:val="Normal"/>
-    <w:link w:val="HeaderChar"/>
-    <w:uiPriority w:val="99"/>
-    <w:unhideWhenUsed/>
-    <w:rsid w:val="00027252"/>
-    <w:pPr>
-      <w:tabs>
-        <w:tab w:val="center" w:pos="4680"/>
-        <w:tab w:val="right" w:pos="9360"/>
-      </w:tabs>
-      <w:spacing w:after="0" w:line="240" w:lineRule="auto"/>
-    </w:pPr>
-  </w:style>
-  <w:style w:type="character" w:customStyle="1" w:styleId="HeaderChar">
-    <w:name w:val="Header Char"/>
-    <w:basedOn w:val="DefaultParagraphFont"/>
-    <w:link w:val="Header"/>
-    <w:uiPriority w:val="99"/>
-    <w:rsid w:val="00027252"/>
-  </w:style>
-  <w:style w:type="paragraph" w:styleId="Footer">
-    <w:name w:val="footer"/>
-    <w:basedOn w:val="Normal"/>
-    <w:link w:val="FooterChar"/>
-    <w:uiPriority w:val="99"/>
-    <w:unhideWhenUsed/>
-    <w:rsid w:val="00027252"/>
-    <w:pPr>
-      <w:tabs>
-        <w:tab w:val="center" w:pos="4680"/>
-        <w:tab w:val="right" w:pos="9360"/>
-      </w:tabs>
-      <w:spacing w:after="0" w:line="240" w:lineRule="auto"/>
-    </w:pPr>
-  </w:style>
-  <w:style w:type="character" w:customStyle="1" w:styleId="FooterChar">
-    <w:name w:val="Footer Char"/>
-    <w:basedOn w:val="DefaultParagraphFont"/>
-    <w:link w:val="Footer"/>
-    <w:uiPriority w:val="99"/>
-    <w:rsid w:val="00027252"/>
-  </w:style>
-  <w:style w:type="paragraph" w:styleId="ListParagraph">
-    <w:name w:val="List Paragraph"/>
-    <w:basedOn w:val="Normal"/>
-    <w:uiPriority w:val="34"/>
-    <w:qFormat/>
-    <w:rsid w:val="00295D57"/>
-    <w:pPr>
-      <w:ind w:left="720"/>
-      <w:contextualSpacing/>
-    </w:pPr>
-  </w:style>
-</w:styles>
-</file>
-
-<file path=word/stylesWithEffects.xml><?xml version="1.0" encoding="utf-8"?>
-<w:styles xmlns:wpc="http://schemas.microsoft.com/office/word/2010/wordprocessingCanvas" xmlns:mc="http://schemas.openxmlformats.org/markup-compatibility/2006" xmlns:o="urn:schemas-microsoft-com:office:office" xmlns:r="http://schemas.openxmlformats.org/officeDocument/2006/relationships" xmlns:m="http://schemas.openxmlformats.org/officeDocument/2006/math" xmlns:v="urn:schemas-microsoft-com:vml" xmlns:wp14="http://schemas.microsoft.com/office/word/2010/wordprocessingDrawing" xmlns:wp="http://schemas.openxmlformats.org/drawingml/2006/wordprocessingDrawing" xmlns:w10="urn:schemas-microsoft-com:office:word" xmlns:w="http://schemas.openxmlformats.org/wordprocessingml/2006/main" xmlns:w14="http://schemas.microsoft.com/office/word/2010/wordml" xmlns:wpg="http://schemas.microsoft.com/office/word/2010/wordprocessingGroup" xmlns:wpi="http://schemas.microsoft.com/office/word/2010/wordprocessingInk" xmlns:wne="http://schemas.microsoft.com/office/word/2006/wordml" xmlns:wps="http://schemas.microsoft.com/office/word/2010/wordprocessingShape" mc:Ignorable="w14 wp14">
-  <w:docDefaults>
-    <w:rPrDefault>
-      <w:rPr>
-        <w:rFonts w:asciiTheme="minorHAnsi" w:eastAsiaTheme="minorHAnsi" w:hAnsiTheme="minorHAnsi" w:cstheme="minorBidi"/>
-        <w:sz w:val="22"/>
-        <w:szCs w:val="22"/>
-        <w:lang w:val="en-US" w:eastAsia="en-US" w:bidi="ar-SA"/>
-      </w:rPr>
-    </w:rPrDefault>
-    <w:pPrDefault>
-      <w:pPr>
-        <w:spacing w:after="200" w:line="276" w:lineRule="auto"/>
-      </w:pPr>
-    </w:pPrDefault>
-  </w:docDefaults>
-  <w:latentStyles w:defLockedState="0" w:defUIPriority="99" w:defSemiHidden="1" w:defUnhideWhenUsed="1" w:defQFormat="0" w:count="267">
-    <w:lsdException w:name="Normal" w:semiHidden="0" w:uiPriority="0" w:unhideWhenUsed="0" w:qFormat="1"/>
-    <w:lsdException w:name="heading 1" w:semiHidden="0" w:uiPriority="9" w:unhideWhenUsed="0" w:qFormat="1"/>
-    <w:lsdException w:name="heading 2" w:uiPriority="9" w:qFormat="1"/>
-    <w:lsdException w:name="heading 3" w:uiPriority="9" w:qFormat="1"/>
-    <w:lsdException w:name="heading 4" w:uiPriority="9" w:qFormat="1"/>
-    <w:lsdException w:name="heading 5" w:uiPriority="9" w:qFormat="1"/>
-    <w:lsdException w:name="heading 6" w:uiPriority="9" w:qFormat="1"/>
-    <w:lsdException w:name="heading 7" w:uiPriority="9" w:qFormat="1"/>
-    <w:lsdException w:name="heading 8" w:uiPriority="9" w:qFormat="1"/>
-    <w:lsdException w:name="heading 9" w:uiPriority="9" w:qFormat="1"/>
-    <w:lsdException w:name="toc 1" w:uiPriority="39"/>
-    <w:lsdException w:name="toc 2" w:uiPriority="39"/>
-    <w:lsdException w:name="toc 3" w:uiPriority="39"/>
-    <w:lsdException w:name="toc 4" w:uiPriority="39"/>
-    <w:lsdException w:name="toc 5" w:uiPriority="39"/>
-    <w:lsdException w:name="toc 6" w:uiPriority="39"/>
-    <w:lsdException w:name="toc 7" w:uiPriority="39"/>
-    <w:lsdException w:name="toc 8" w:uiPriority="39"/>
-    <w:lsdException w:name="toc 9" w:uiPriority="39"/>
-    <w:lsdException w:name="caption" w:uiPriority="35" w:qFormat="1"/>
-    <w:lsdException w:name="Title" w:semiHidden="0" w:uiPriority="10" w:unhideWhenUsed="0" w:qFormat="1"/>
-    <w:lsdException w:name="Default Paragraph Font" w:uiPriority="1"/>
-    <w:lsdException w:name="Subtitle" w:semiHidden="0" w:uiPriority="11" w:unhideWhenUsed="0" w:qFormat="1"/>
-    <w:lsdException w:name="Strong" w:semiHidden="0" w:uiPriority="22" w:unhideWhenUsed="0" w:qFormat="1"/>
-    <w:lsdException w:name="Emphasis" w:semiHidden="0" w:uiPriority="20" w:unhideWhenUsed="0" w:qFormat="1"/>
-    <w:lsdException w:name="Table Grid" w:uiPriority="59"/>
-    <w:lsdException w:name="Placeholder Text" w:unhideWhenUsed="0"/>
-    <w:lsdException w:name="No Spacing" w:semiHidden="0" w:uiPriority="1" w:unhideWhenUsed="0" w:qFormat="1"/>
-    <w:lsdException w:name="Light Shading" w:semiHidden="0" w:uiPriority="60" w:unhideWhenUsed="0"/>
-    <w:lsdException w:name="Light List" w:semiHidden="0" w:uiPriority="61" w:unhideWhenUsed="0"/>
-    <w:lsdException w:name="Light Grid" w:semiHidden="0" w:uiPriority="62" w:unhideWhenUsed="0"/>
-    <w:lsdException w:name="Medium Shading 1" w:semiHidden="0" w:uiPriority="63" w:unhideWhenUsed="0"/>
-    <w:lsdException w:name="Medium Shading 2" w:semiHidden="0" w:uiPriority="64" w:unhideWhenUsed="0"/>
-    <w:lsdException w:name="Medium List 1" w:semiHidden="0" w:uiPriority="65" w:unhideWhenUsed="0"/>
-    <w:lsdException w:name="Medium List 2" w:semiHidden="0" w:uiPriority="66" w:unhideWhenUsed="0"/>
-    <w:lsdException w:name="Medium Grid 1" w:semiHidden="0" w:uiPriority="67" w:unhideWhenUsed="0"/>
-    <w:lsdException w:name="Medium Grid 2" w:semiHidden="0" w:uiPriority="68" w:unhideWhenUsed="0"/>
-    <w:lsdException w:name="Medium Grid 3" w:semiHidden="0" w:uiPriority="69" w:unhideWhenUsed="0"/>
-    <w:lsdException w:name="Dark List" w:semiHidden="0" w:uiPriority="70" w:unhideWhenUsed="0"/>
-    <w:lsdException w:name="Colorful Shading" w:semiHidden="0" w:uiPriority="71" w:unhideWhenUsed="0"/>
-    <w:lsdException w:name="Colorful List" w:semiHidden="0" w:uiPriority="72" w:unhideWhenUsed="0"/>
-    <w:lsdException w:name="Colorful Grid" w:semiHidden="0" w:uiPriority="73" w:unhideWhenUsed="0"/>
-    <w:lsdException w:name="Light Shading Accent 1" w:semiHidden="0" w:uiPriority="60" w:unhideWhenUsed="0"/>
-    <w:lsdException w:name="Light List Accent 1" w:semiHidden="0" w:uiPriority="61" w:unhideWhenUsed="0"/>
-    <w:lsdException w:name="Light Grid Accent 1" w:semiHidden="0" w:uiPriority="62" w:unhideWhenUsed="0"/>
-    <w:lsdException w:name="Medium Shading 1 Accent 1" w:semiHidden="0" w:uiPriority="63" w:unhideWhenUsed="0"/>
-    <w:lsdException w:name="Medium Shading 2 Accent 1" w:semiHidden="0" w:uiPriority="64" w:unhideWhenUsed="0"/>
-    <w:lsdException w:name="Medium List 1 Accent 1" w:semiHidden="0" w:uiPriority="65" w:unhideWhenUsed="0"/>
-    <w:lsdException w:name="Revision" w:unhideWhenUsed="0"/>
-    <w:lsdException w:name="List Paragraph" w:semiHidden="0" w:uiPriority="34" w:unhideWhenUsed="0" w:qFormat="1"/>
-    <w:lsdException w:name="Quote" w:semiHidden="0" w:uiPriority="29" w:unhideWhenUsed="0" w:qFormat="1"/>
-    <w:lsdException w:name="Intense Quote" w:semiHidden="0" w:uiPriority="30" w:unhideWhenUsed="0" w:qFormat="1"/>
-    <w:lsdException w:name="Medium List 2 Accent 1" w:semiHidden="0" w:uiPriority="66" w:unhideWhenUsed="0"/>
-    <w:lsdException w:name="Medium Grid 1 Accent 1" w:semiHidden="0" w:uiPriority="67" w:unhideWhenUsed="0"/>
-    <w:lsdException w:name="Medium Grid 2 Accent 1" w:semiHidden="0" w:uiPriority="68" w:unhideWhenUsed="0"/>
-    <w:lsdException w:name="Medium Grid 3 Accent 1" w:semiHidden="0" w:uiPriority="69" w:unhideWhenUsed="0"/>
-    <w:lsdException w:name="Dark List Accent 1" w:semiHidden="0" w:uiPriority="70" w:unhideWhenUsed="0"/>
-    <w:lsdException w:name="Colorful Shading Accent 1" w:semiHidden="0" w:uiPriority="71" w:unhideWhenUsed="0"/>
-    <w:lsdException w:name="Colorful List Accent 1" w:semiHidden="0" w:uiPriority="72" w:unhideWhenUsed="0"/>
-    <w:lsdException w:name="Colorful Grid Accent 1" w:semiHidden="0" w:uiPriority="73" w:unhideWhenUsed="0"/>
-    <w:lsdException w:name="Light Shading Accent 2" w:semiHidden="0" w:uiPriority="60" w:unhideWhenUsed="0"/>
-    <w:lsdException w:name="Light List Accent 2" w:semiHidden="0" w:uiPriority="61" w:unhideWhenUsed="0"/>
-    <w:lsdException w:name="Light Grid Accent 2" w:semiHidden="0" w:uiPriority="62" w:unhideWhenUsed="0"/>
-    <w:lsdException w:name="Medium Shading 1 Accent 2" w:semiHidden="0" w:uiPriority="63" w:unhideWhenUsed="0"/>
-    <w:lsdException w:name="Medium Shading 2 Accent 2" w:semiHidden="0" w:uiPriority="64" w:unhideWhenUsed="0"/>
-    <w:lsdException w:name="Medium List 1 Accent 2" w:semiHidden="0" w:uiPriority="65" w:unhideWhenUsed="0"/>
-    <w:lsdException w:name="Medium List 2 Accent 2" w:semiHidden="0" w:uiPriority="66" w:unhideWhenUsed="0"/>
-    <w:lsdException w:name="Medium Grid 1 Accent 2" w:semiHidden="0" w:uiPriority="67" w:unhideWhenUsed="0"/>
-    <w:lsdException w:name="Medium Grid 2 Accent 2" w:semiHidden="0" w:uiPriority="68" w:unhideWhenUsed="0"/>
-    <w:lsdException w:name="Medium Grid 3 Accent 2" w:semiHidden="0" w:uiPriority="69" w:unhideWhenUsed="0"/>
-    <w:lsdException w:name="Dark List Accent 2" w:semiHidden="0" w:uiPriority="70" w:unhideWhenUsed="0"/>
-    <w:lsdException w:name="Colorful Shading Accent 2" w:semiHidden="0" w:uiPriority="71" w:unhideWhenUsed="0"/>
-    <w:lsdException w:name="Colorful List Accent 2" w:semiHidden="0" w:uiPriority="72" w:unhideWhenUsed="0"/>
-    <w:lsdException w:name="Colorful Grid Accent 2" w:semiHidden="0" w:uiPriority="73" w:unhideWhenUsed="0"/>
-    <w:lsdException w:name="Light Shading Accent 3" w:semiHidden="0" w:uiPriority="60" w:unhideWhenUsed="0"/>
-    <w:lsdException w:name="Light List Accent 3" w:semiHidden="0" w:uiPriority="61" w:unhideWhenUsed="0"/>
-    <w:lsdException w:name="Light Grid Accent 3" w:semiHidden="0" w:uiPriority="62" w:unhideWhenUsed="0"/>
-    <w:lsdException w:name="Medium Shading 1 Accent 3" w:semiHidden="0" w:uiPriority="63" w:unhideWhenUsed="0"/>
-    <w:lsdException w:name="Medium Shading 2 Accent 3" w:semiHidden="0" w:uiPriority="64" w:unhideWhenUsed="0"/>
-    <w:lsdException w:name="Medium List 1 Accent 3" w:semiHidden="0" w:uiPriority="65" w:unhideWhenUsed="0"/>
-    <w:lsdException w:name="Medium List 2 Accent 3" w:semiHidden="0" w:uiPriority="66" w:unhideWhenUsed="0"/>
-    <w:lsdException w:name="Medium Grid 1 Accent 3" w:semiHidden="0" w:uiPriority="67" w:unhideWhenUsed="0"/>
-    <w:lsdException w:name="Medium Grid 2 Accent 3" w:semiHidden="0" w:uiPriority="68" w:unhideWhenUsed="0"/>
-    <w:lsdException w:name="Medium Grid 3 Accent 3" w:semiHidden="0" w:uiPriority="69" w:unhideWhenUsed="0"/>
-    <w:lsdException w:name="Dark List Accent 3" w:semiHidden="0" w:uiPriority="70" w:unhideWhenUsed="0"/>
-    <w:lsdException w:name="Colorful Shading Accent 3" w:semiHidden="0" w:uiPriority="71" w:unhideWhenUsed="0"/>
-    <w:lsdException w:name="Colorful List Accent 3" w:semiHidden="0" w:uiPriority="72" w:unhideWhenUsed="0"/>
-    <w:lsdException w:name="Colorful Grid Accent 3" w:semiHidden="0" w:uiPriority="73" w:unhideWhenUsed="0"/>
-    <w:lsdException w:name="Light Shading Accent 4" w:semiHidden="0" w:uiPriority="60" w:unhideWhenUsed="0"/>
-    <w:lsdException w:name="Light List Accent 4" w:semiHidden="0" w:uiPriority="61" w:unhideWhenUsed="0"/>
-    <w:lsdException w:name="Light Grid Accent 4" w:semiHidden="0" w:uiPriority="62" w:unhideWhenUsed="0"/>
-    <w:lsdException w:name="Medium Shading 1 Accent 4" w:semiHidden="0" w:uiPriority="63" w:unhideWhenUsed="0"/>
-    <w:lsdException w:name="Medium Shading 2 Accent 4" w:semiHidden="0" w:uiPriority="64" w:unhideWhenUsed="0"/>
-    <w:lsdException w:name="Medium List 1 Accent 4" w:semiHidden="0" w:uiPriority="65" w:unhideWhenUsed="0"/>
-    <w:lsdException w:name="Medium List 2 Accent 4" w:semiHidden="0" w:uiPriority="66" w:unhideWhenUsed="0"/>
-    <w:lsdException w:name="Medium Grid 1 Accent 4" w:semiHidden="0" w:uiPriority="67" w:unhideWhenUsed="0"/>
-    <w:lsdException w:name="Medium Grid 2 Accent 4" w:semiHidden="0" w:uiPriority="68" w:unhideWhenUsed="0"/>
-    <w:lsdException w:name="Medium Grid 3 Accent 4" w:semiHidden="0" w:uiPriority="69" w:unhideWhenUsed="0"/>
-    <w:lsdException w:name="Dark List Accent 4" w:semiHidden="0" w:uiPriority="70" w:unhideWhenUsed="0"/>
-    <w:lsdException w:name="Colorful Shading Accent 4" w:semiHidden="0" w:uiPriority="71" w:unhideWhenUsed="0"/>
-    <w:lsdException w:name="Colorful List Accent 4" w:semiHidden="0" w:uiPriority="72" w:unhideWhenUsed="0"/>
-    <w:lsdException w:name="Colorful Grid Accent 4" w:semiHidden="0" w:uiPriority="73" w:unhideWhenUsed="0"/>
-    <w:lsdException w:name="Light Shading Accent 5" w:semiHidden="0" w:uiPriority="60" w:unhideWhenUsed="0"/>
-    <w:lsdException w:name="Light List Accent 5" w:semiHidden="0" w:uiPriority="61" w:unhideWhenUsed="0"/>
-    <w:lsdException w:name="Light Grid Accent 5" w:semiHidden="0" w:uiPriority="62" w:unhideWhenUsed="0"/>
-    <w:lsdException w:name="Medium Shading 1 Accent 5" w:semiHidden="0" w:uiPriority="63" w:unhideWhenUsed="0"/>
-    <w:lsdException w:name="Medium Shading 2 Accent 5" w:semiHidden="0" w:uiPriority="64" w:unhideWhenUsed="0"/>
-    <w:lsdException w:name="Medium List 1 Accent 5" w:semiHidden="0" w:uiPriority="65" w:unhideWhenUsed="0"/>
-    <w:lsdException w:name="Medium List 2 Accent 5" w:semiHidden="0" w:uiPriority="66" w:unhideWhenUsed="0"/>
-    <w:lsdException w:name="Medium Grid 1 Accent 5" w:semiHidden="0" w:uiPriority="67" w:unhideWhenUsed="0"/>
-    <w:lsdException w:name="Medium Grid 2 Accent 5" w:semiHidden="0" w:uiPriority="68" w:unhideWhenUsed="0"/>
-    <w:lsdException w:name="Medium Grid 3 Accent 5" w:semiHidden="0" w:uiPriority="69" w:unhideWhenUsed="0"/>
-    <w:lsdException w:name="Dark List Accent 5" w:semiHidden="0" w:uiPriority="70" w:unhideWhenUsed="0"/>
-    <w:lsdException w:name="Colorful Shading Accent 5" w:semiHidden="0" w:uiPriority="71" w:unhideWhenUsed="0"/>
-    <w:lsdException w:name="Colorful List Accent 5" w:semiHidden="0" w:uiPriority="72" w:unhideWhenUsed="0"/>
-    <w:lsdException w:name="Colorful Grid Accent 5" w:semiHidden="0" w:uiPriority="73" w:unhideWhenUsed="0"/>
-    <w:lsdException w:name="Light Shading Accent 6" w:semiHidden="0" w:uiPriority="60" w:unhideWhenUsed="0"/>
-    <w:lsdException w:name="Light List Accent 6" w:semiHidden="0" w:uiPriority="61" w:unhideWhenUsed="0"/>
-    <w:lsdException w:name="Light Grid Accent 6" w:semiHidden="0" w:uiPriority="62" w:unhideWhenUsed="0"/>
-    <w:lsdException w:name="Medium Shading 1 Accent 6" w:semiHidden="0" w:uiPriority="63" w:unhideWhenUsed="0"/>
-    <w:lsdException w:name="Medium Shading 2 Accent 6" w:semiHidden="0" w:uiPriority="64" w:unhideWhenUsed="0"/>
-    <w:lsdException w:name="Medium List 1 Accent 6" w:semiHidden="0" w:uiPriority="65" w:unhideWhenUsed="0"/>
-    <w:lsdException w:name="Medium List 2 Accent 6" w:semiHidden="0" w:uiPriority="66" w:unhideWhenUsed="0"/>
-    <w:lsdException w:name="Medium Grid 1 Accent 6" w:semiHidden="0" w:uiPriority="67" w:unhideWhenUsed="0"/>
-    <w:lsdException w:name="Medium Grid 2 Accent 6" w:semiHidden="0" w:uiPriority="68" w:unhideWhenUsed="0"/>
-    <w:lsdException w:name="Medium Grid 3 Accent 6" w:semiHidden="0" w:uiPriority="69" w:unhideWhenUsed="0"/>
-    <w:lsdException w:name="Dark List Accent 6" w:semiHidden="0" w:uiPriority="70" w:unhideWhenUsed="0"/>
-    <w:lsdException w:name="Colorful Shading Accent 6" w:semiHidden="0" w:uiPriority="71" w:unhideWhenUsed="0"/>
-    <w:lsdException w:name="Colorful List Accent 6" w:semiHidden="0" w:uiPriority="72" w:unhideWhenUsed="0"/>
-    <w:lsdException w:name="Colorful Grid Accent 6" w:semiHidden="0" w:uiPriority="73" w:unhideWhenUsed="0"/>
-    <w:lsdException w:name="Subtle Emphasis" w:semiHidden="0" w:uiPriority="19" w:unhideWhenUsed="0" w:qFormat="1"/>
-    <w:lsdException w:name="Intense Emphasis" w:semiHidden="0" w:uiPriority="21" w:unhideWhenUsed="0" w:qFormat="1"/>
-    <w:lsdException w:name="Subtle Reference" w:semiHidden="0" w:uiPriority="31" w:unhideWhenUsed="0" w:qFormat="1"/>
-    <w:lsdException w:name="Intense Reference" w:semiHidden="0" w:uiPriority="32" w:unhideWhenUsed="0" w:qFormat="1"/>
-    <w:lsdException w:name="Book Title" w:semiHidden="0" w:uiPriority="33" w:unhideWhenUsed="0" w:qFormat="1"/>
-    <w:lsdException w:name="Bibliography" w:uiPriority="37"/>
-    <w:lsdException w:name="TOC Heading" w:uiPriority="39" w:qFormat="1"/>
+  <w:latentStyles w:defLockedState="0" w:defUIPriority="99" w:defSemiHidden="0" w:defUnhideWhenUsed="0" w:defQFormat="0" w:count="374">
+    <w:lsdException w:name="Normal" w:uiPriority="0" w:qFormat="1"/>
+    <w:lsdException w:name="heading 1" w:uiPriority="9" w:qFormat="1"/>
+    <w:lsdException w:name="heading 2" w:semiHidden="1" w:uiPriority="9" w:unhideWhenUsed="1" w:qFormat="1"/>
+    <w:lsdException w:name="heading 3" w:semiHidden="1" w:uiPriority="9" w:unhideWhenUsed="1" w:qFormat="1"/>
+    <w:lsdException w:name="heading 4" w:semiHidden="1" w:uiPriority="9" w:unhideWhenUsed="1" w:qFormat="1"/>
+    <w:lsdException w:name="heading 5" w:semiHidden="1" w:uiPriority="9" w:unhideWhenUsed="1" w:qFormat="1"/>
+    <w:lsdException w:name="heading 6" w:semiHidden="1" w:uiPriority="9" w:unhideWhenUsed="1" w:qFormat="1"/>
+    <w:lsdException w:name="heading 7" w:semiHidden="1" w:uiPriority="9" w:unhideWhenUsed="1" w:qFormat="1"/>
+    <w:lsdException w:name="heading 8" w:semiHidden="1" w:uiPriority="9" w:unhideWhenUsed="1" w:qFormat="1"/>
+    <w:lsdException w:name="heading 9" w:semiHidden="1" w:uiPriority="9" w:unhideWhenUsed="1" w:qFormat="1"/>
+    <w:lsdException w:name="index 1" w:semiHidden="1" w:unhideWhenUsed="1"/>
+    <w:lsdException w:name="index 2" w:semiHidden="1" w:unhideWhenUsed="1"/>
+    <w:lsdException w:name="index 3" w:semiHidden="1" w:unhideWhenUsed="1"/>
+    <w:lsdException w:name="index 4" w:semiHidden="1" w:unhideWhenUsed="1"/>
+    <w:lsdException w:name="index 5" w:semiHidden="1" w:unhideWhenUsed="1"/>
+    <w:lsdException w:name="index 6" w:semiHidden="1" w:unhideWhenUsed="1"/>
+    <w:lsdException w:name="index 7" w:semiHidden="1" w:unhideWhenUsed="1"/>
+    <w:lsdException w:name="index 8" w:semiHidden="1" w:unhideWhenUsed="1"/>
+    <w:lsdException w:name="index 9" w:semiHidden="1" w:unhideWhenUsed="1"/>
+    <w:lsdException w:name="toc 1" w:semiHidden="1" w:uiPriority="39" w:unhideWhenUsed="1"/>
+    <w:lsdException w:name="toc 2" w:semiHidden="1" w:uiPriority="39" w:unhideWhenUsed="1"/>
+    <w:lsdException w:name="toc 3" w:semiHidden="1" w:uiPriority="39" w:unhideWhenUsed="1"/>
+    <w:lsdException w:name="toc 4" w:semiHidden="1" w:uiPriority="39" w:unhideWhenUsed="1"/>
+    <w:lsdException w:name="toc 5" w:semiHidden="1" w:uiPriority="39" w:unhideWhenUsed="1"/>
+    <w:lsdException w:name="toc 6" w:semiHidden="1" w:uiPriority="39" w:unhideWhenUsed="1"/>
+    <w:lsdException w:name="toc 7" w:semiHidden="1" w:uiPriority="39" w:unhideWhenUsed="1"/>
+    <w:lsdException w:name="toc 8" w:semiHidden="1" w:uiPriority="39" w:unhideWhenUsed="1"/>
+    <w:lsdException w:name="toc 9" w:semiHidden="1" w:uiPriority="39" w:unhideWhenUsed="1"/>
+    <w:lsdException w:name="Normal Indent" w:semiHidden="1" w:unhideWhenUsed="1"/>
+    <w:lsdException w:name="footnote text" w:semiHidden="1" w:unhideWhenUsed="1"/>
+    <w:lsdException w:name="annotation text" w:semiHidden="1" w:unhideWhenUsed="1"/>
+    <w:lsdException w:name="header" w:semiHidden="1" w:unhideWhenUsed="1"/>
+    <w:lsdException w:name="footer" w:semiHidden="1" w:unhideWhenUsed="1"/>
+    <w:lsdException w:name="index heading" w:semiHidden="1" w:unhideWhenUsed="1"/>
+    <w:lsdException w:name="caption" w:semiHidden="1" w:uiPriority="35" w:unhideWhenUsed="1" w:qFormat="1"/>
+    <w:lsdException w:name="table of figures" w:semiHidden="1" w:unhideWhenUsed="1"/>
+    <w:lsdException w:name="envelope address" w:semiHidden="1" w:unhideWhenUsed="1"/>
+    <w:lsdException w:name="envelope return" w:semiHidden="1" w:unhideWhenUsed="1"/>
+    <w:lsdException w:name="footnote reference" w:semiHidden="1" w:unhideWhenUsed="1"/>
+    <w:lsdException w:name="annotation reference" w:semiHidden="1" w:unhideWhenUsed="1"/>
+    <w:lsdException w:name="line number" w:semiHidden="1" w:unhideWhenUsed="1"/>
+    <w:lsdException w:name="page number" w:semiHidden="1" w:unhideWhenUsed="1"/>
+    <w:lsdException w:name="endnote reference" w:semiHidden="1" w:unhideWhenUsed="1"/>
+    <w:lsdException w:name="endnote text" w:semiHidden="1" w:unhideWhenUsed="1"/>
+    <w:lsdException w:name="table of authorities" w:semiHidden="1" w:unhideWhenUsed="1"/>
+    <w:lsdException w:name="macro" w:semiHidden="1" w:unhideWhenUsed="1"/>
+    <w:lsdException w:name="toa heading" w:semiHidden="1" w:unhideWhenUsed="1"/>
+    <w:lsdException w:name="List" w:semiHidden="1" w:unhideWhenUsed="1"/>
+    <w:lsdException w:name="List Bullet" w:semiHidden="1" w:unhideWhenUsed="1"/>
+    <w:lsdException w:name="List Number" w:semiHidden="1" w:unhideWhenUsed="1"/>
+    <w:lsdException w:name="List 2" w:semiHidden="1" w:unhideWhenUsed="1"/>
+    <w:lsdException w:name="List 3" w:semiHidden="1" w:unhideWhenUsed="1"/>
+    <w:lsdException w:name="List 4" w:semiHidden="1" w:unhideWhenUsed="1"/>
+    <w:lsdException w:name="List 5" w:semiHidden="1" w:unhideWhenUsed="1"/>
+    <w:lsdException w:name="List Bullet 2" w:semiHidden="1" w:unhideWhenUsed="1"/>
+    <w:lsdException w:name="List Bullet 3" w:semiHidden="1" w:unhideWhenUsed="1"/>
+    <w:lsdException w:name="List Bullet 4" w:semiHidden="1" w:unhideWhenUsed="1"/>
+    <w:lsdException w:name="List Bullet 5" w:semiHidden="1" w:unhideWhenUsed="1"/>
+    <w:lsdException w:name="List Number 2" w:semiHidden="1" w:unhideWhenUsed="1"/>
+    <w:lsdException w:name="List Number 3" w:semiHidden="1" w:unhideWhenUsed="1"/>
+    <w:lsdException w:name="List Number 4" w:semiHidden="1" w:unhideWhenUsed="1"/>
+    <w:lsdException w:name="List Number 5" w:semiHidden="1" w:unhideWhenUsed="1"/>
+    <w:lsdException w:name="Title" w:uiPriority="10" w:qFormat="1"/>
+    <w:lsdException w:name="Closing" w:semiHidden="1" w:unhideWhenUsed="1"/>
+    <w:lsdException w:name="Signature" w:semiHidden="1" w:unhideWhenUsed="1"/>
+    <w:lsdException w:name="Default Paragraph Font" w:semiHidden="1" w:uiPriority="1" w:unhideWhenUsed="1"/>
+    <w:lsdException w:name="Body Text" w:semiHidden="1" w:unhideWhenUsed="1"/>
+    <w:lsdException w:name="Body Text Indent" w:semiHidden="1" w:unhideWhenUsed="1"/>
+    <w:lsdException w:name="List Continue" w:semiHidden="1" w:unhideWhenUsed="1"/>
+    <w:lsdException w:name="List Continue 2" w:semiHidden="1" w:unhideWhenUsed="1"/>
+    <w:lsdException w:name="List Continue 3" w:semiHidden="1" w:unhideWhenUsed="1"/>
+    <w:lsdException w:name="List Continue 4" w:semiHidden="1" w:unhideWhenUsed="1"/>
+    <w:lsdException w:name="List Continue 5" w:semiHidden="1" w:unhideWhenUsed="1"/>
+    <w:lsdException w:name="Message Header" w:semiHidden="1" w:unhideWhenUsed="1"/>
+    <w:lsdException w:name="Subtitle" w:uiPriority="11" w:qFormat="1"/>
+    <w:lsdException w:name="Salutation" w:semiHidden="1" w:unhideWhenUsed="1"/>
+    <w:lsdException w:name="Date" w:semiHidden="1" w:unhideWhenUsed="1"/>
+    <w:lsdException w:name="Body Text First Indent" w:semiHidden="1" w:unhideWhenUsed="1"/>
+    <w:lsdException w:name="Body Text First Indent 2" w:semiHidden="1" w:unhideWhenUsed="1"/>
+    <w:lsdException w:name="Note Heading" w:semiHidden="1" w:unhideWhenUsed="1"/>
+    <w:lsdException w:name="Body Text 2" w:semiHidden="1" w:unhideWhenUsed="1"/>
+    <w:lsdException w:name="Body Text 3" w:semiHidden="1" w:unhideWhenUsed="1"/>
+    <w:lsdException w:name="Body Text Indent 2" w:semiHidden="1" w:unhideWhenUsed="1"/>
+    <w:lsdException w:name="Body Text Indent 3" w:semiHidden="1" w:unhideWhenUsed="1"/>
+    <w:lsdException w:name="Block Text" w:semiHidden="1" w:unhideWhenUsed="1"/>
+    <w:lsdException w:name="Hyperlink" w:semiHidden="1" w:unhideWhenUsed="1"/>
+    <w:lsdException w:name="FollowedHyperlink" w:semiHidden="1" w:unhideWhenUsed="1"/>
+    <w:lsdException w:name="Strong" w:uiPriority="22" w:qFormat="1"/>
+    <w:lsdException w:name="Emphasis" w:uiPriority="20" w:qFormat="1"/>
+    <w:lsdException w:name="Document Map" w:semiHidden="1" w:unhideWhenUsed="1"/>
+    <w:lsdException w:name="Plain Text" w:semiHidden="1" w:unhideWhenUsed="1"/>
+    <w:lsdException w:name="E-mail Signature" w:semiHidden="1" w:unhideWhenUsed="1"/>
+    <w:lsdException w:name="HTML Top of Form" w:semiHidden="1" w:unhideWhenUsed="1"/>
+    <w:lsdException w:name="HTML Bottom of Form" w:semiHidden="1" w:unhideWhenUsed="1"/>
+    <w:lsdException w:name="Normal (Web)" w:semiHidden="1" w:unhideWhenUsed="1"/>
+    <w:lsdException w:name="HTML Acronym" w:semiHidden="1" w:unhideWhenUsed="1"/>
+    <w:lsdException w:name="HTML Address" w:semiHidden="1" w:unhideWhenUsed="1"/>
+    <w:lsdException w:name="HTML Cite" w:semiHidden="1" w:unhideWhenUsed="1"/>
+    <w:lsdException w:name="HTML Code" w:semiHidden="1" w:unhideWhenUsed="1"/>
+    <w:lsdException w:name="HTML Definition" w:semiHidden="1" w:unhideWhenUsed="1"/>
+    <w:lsdException w:name="HTML Keyboard" w:semiHidden="1" w:unhideWhenUsed="1"/>
+    <w:lsdException w:name="HTML Preformatted" w:semiHidden="1" w:unhideWhenUsed="1"/>
+    <w:lsdException w:name="HTML Sample" w:semiHidden="1" w:unhideWhenUsed="1"/>
+    <w:lsdException w:name="HTML Typewriter" w:semiHidden="1" w:unhideWhenUsed="1"/>
+    <w:lsdException w:name="HTML Variable" w:semiHidden="1" w:unhideWhenUsed="1"/>
+    <w:lsdException w:name="Normal Table" w:semiHidden="1" w:unhideWhenUsed="1"/>
+    <w:lsdException w:name="annotation subject" w:semiHidden="1" w:unhideWhenUsed="1"/>
+    <w:lsdException w:name="No List" w:semiHidden="1" w:unhideWhenUsed="1"/>
+    <w:lsdException w:name="Outline List 1" w:semiHidden="1" w:unhideWhenUsed="1"/>
+    <w:lsdException w:name="Outline List 2" w:semiHidden="1" w:unhideWhenUsed="1"/>
+    <w:lsdException w:name="Outline List 3" w:semiHidden="1" w:unhideWhenUsed="1"/>
+    <w:lsdException w:name="Table Simple 1" w:semiHidden="1" w:unhideWhenUsed="1"/>
+    <w:lsdException w:name="Table Simple 2" w:semiHidden="1" w:unhideWhenUsed="1"/>
+    <w:lsdException w:name="Table Simple 3" w:semiHidden="1" w:unhideWhenUsed="1"/>
+    <w:lsdException w:name="Table Classic 1" w:semiHidden="1" w:unhideWhenUsed="1"/>
+    <w:lsdException w:name="Table Classic 2" w:semiHidden="1" w:unhideWhenUsed="1"/>
+    <w:lsdException w:name="Table Classic 3" w:semiHidden="1" w:unhideWhenUsed="1"/>
+    <w:lsdException w:name="Table Classic 4" w:semiHidden="1" w:unhideWhenUsed="1"/>
+    <w:lsdException w:name="Table Colorful 1" w:semiHidden="1" w:unhideWhenUsed="1"/>
+    <w:lsdException w:name="Table Colorful 2" w:semiHidden="1" w:unhideWhenUsed="1"/>
+    <w:lsdException w:name="Table Colorful 3" w:semiHidden="1" w:unhideWhenUsed="1"/>
+    <w:lsdException w:name="Table Columns 1" w:semiHidden="1" w:unhideWhenUsed="1"/>
+    <w:lsdException w:name="Table Columns 2" w:semiHidden="1" w:unhideWhenUsed="1"/>
+    <w:lsdException w:name="Table Columns 3" w:semiHidden="1" w:unhideWhenUsed="1"/>
+    <w:lsdException w:name="Table Columns 4" w:semiHidden="1" w:unhideWhenUsed="1"/>
+    <w:lsdException w:name="Table Columns 5" w:semiHidden="1" w:unhideWhenUsed="1"/>
+    <w:lsdException w:name="Table Grid 1" w:semiHidden="1" w:unhideWhenUsed="1"/>
+    <w:lsdException w:name="Table Grid 2" w:semiHidden="1" w:unhideWhenUsed="1"/>
+    <w:lsdException w:name="Table Grid 3" w:semiHidden="1" w:unhideWhenUsed="1"/>
+    <w:lsdException w:name="Table Grid 4" w:semiHidden="1" w:unhideWhenUsed="1"/>
+    <w:lsdException w:name="Table Grid 5" w:semiHidden="1" w:unhideWhenUsed="1"/>
+    <w:lsdException w:name="Table Grid 6" w:semiHidden="1" w:unhideWhenUsed="1"/>
+    <w:lsdException w:name="Table Grid 7" w:semiHidden="1" w:unhideWhenUsed="1"/>
+    <w:lsdException w:name="Table Grid 8" w:semiHidden="1" w:unhideWhenUsed="1"/>
+    <w:lsdException w:name="Table List 1" w:semiHidden="1" w:unhideWhenUsed="1"/>
+    <w:lsdException w:name="Table List 2" w:semiHidden="1" w:unhideWhenUsed="1"/>
+    <w:lsdException w:name="Table List 3" w:semiHidden="1" w:unhideWhenUsed="1"/>
+    <w:lsdException w:name="Table List 4" w:semiHidden="1" w:unhideWhenUsed="1"/>
+    <w:lsdException w:name="Table List 5" w:semiHidden="1" w:unhideWhenUsed="1"/>
+    <w:lsdException w:name="Table List 6" w:semiHidden="1" w:unhideWhenUsed="1"/>
+    <w:lsdException w:name="Table List 7" w:semiHidden="1" w:unhideWhenUsed="1"/>
+    <w:lsdException w:name="Table List 8" w:semiHidden="1" w:unhideWhenUsed="1"/>
+    <w:lsdException w:name="Table 3D effects 1" w:semiHidden="1" w:unhideWhenUsed="1"/>
+    <w:lsdException w:name="Table 3D effects 2" w:semiHidden="1" w:unhideWhenUsed="1"/>
+    <w:lsdException w:name="Table 3D effects 3" w:semiHidden="1" w:unhideWhenUsed="1"/>
+    <w:lsdException w:name="Table Contemporary" w:semiHidden="1" w:unhideWhenUsed="1"/>
+    <w:lsdException w:name="Table Elegant" w:semiHidden="1" w:unhideWhenUsed="1"/>
+    <w:lsdException w:name="Table Professional" w:semiHidden="1" w:unhideWhenUsed="1"/>
+    <w:lsdException w:name="Table Subtle 1" w:semiHidden="1" w:unhideWhenUsed="1"/>
+    <w:lsdException w:name="Table Subtle 2" w:semiHidden="1" w:unhideWhenUsed="1"/>
+    <w:lsdException w:name="Table Web 1" w:semiHidden="1" w:unhideWhenUsed="1"/>
+    <w:lsdException w:name="Table Web 2" w:semiHidden="1" w:unhideWhenUsed="1"/>
+    <w:lsdException w:name="Table Web 3" w:semiHidden="1" w:unhideWhenUsed="1"/>
+    <w:lsdException w:name="Balloon Text" w:semiHidden="1" w:unhideWhenUsed="1"/>
+    <w:lsdException w:name="Table Grid" w:semiHidden="1" w:uiPriority="59" w:unhideWhenUsed="1"/>
+    <w:lsdException w:name="Table Theme" w:semiHidden="1" w:unhideWhenUsed="1"/>
+    <w:lsdException w:name="Placeholder Text" w:semiHidden="1"/>
+    <w:lsdException w:name="No Spacing" w:uiPriority="1" w:qFormat="1"/>
+    <w:lsdException w:name="Light Shading" w:uiPriority="60"/>
+    <w:lsdException w:name="Light List" w:uiPriority="61"/>
+    <w:lsdException w:name="Light Grid" w:uiPriority="62"/>
+    <w:lsdException w:name="Medium Shading 1" w:uiPriority="63"/>
+    <w:lsdException w:name="Medium Shading 2" w:uiPriority="64"/>
+    <w:lsdException w:name="Medium List 1" w:uiPriority="65"/>
+    <w:lsdException w:name="Medium List 2" w:uiPriority="66"/>
+    <w:lsdException w:name="Medium Grid 1" w:uiPriority="67"/>
+    <w:lsdException w:name="Medium Grid 2" w:uiPriority="68"/>
+    <w:lsdException w:name="Medium Grid 3" w:uiPriority="69"/>
+    <w:lsdException w:name="Dark List" w:uiPriority="70"/>
+    <w:lsdException w:name="Colorful Shading" w:uiPriority="71"/>
+    <w:lsdException w:name="Colorful List" w:uiPriority="72"/>
+    <w:lsdException w:name="Colorful Grid" w:uiPriority="73"/>
+    <w:lsdException w:name="Light Shading Accent 1" w:uiPriority="60"/>
+    <w:lsdException w:name="Light List Accent 1" w:uiPriority="61"/>
+    <w:lsdException w:name="Light Grid Accent 1" w:uiPriority="62"/>
+    <w:lsdException w:name="Medium Shading 1 Accent 1" w:uiPriority="63"/>
+    <w:lsdException w:name="Medium Shading 2 Accent 1" w:uiPriority="64"/>
+    <w:lsdException w:name="Medium List 1 Accent 1" w:uiPriority="65"/>
+    <w:lsdException w:name="Revision" w:semiHidden="1"/>
+    <w:lsdException w:name="List Paragraph" w:uiPriority="34" w:qFormat="1"/>
+    <w:lsdException w:name="Quote" w:uiPriority="29" w:qFormat="1"/>
+    <w:lsdException w:name="Intense Quote" w:uiPriority="30" w:qFormat="1"/>
+    <w:lsdException w:name="Medium List 2 Accent 1" w:uiPriority="66"/>
+    <w:lsdException w:name="Medium Grid 1 Accent 1" w:uiPriority="67"/>
+    <w:lsdException w:name="Medium Grid 2 Accent 1" w:uiPriority="68"/>
+    <w:lsdException w:name="Medium Grid 3 Accent 1" w:uiPriority="69"/>
+    <w:lsdException w:name="Dark List Accent 1" w:uiPriority="70"/>
+    <w:lsdException w:name="Colorful Shading Accent 1" w:uiPriority="71"/>
+    <w:lsdException w:name="Colorful List Accent 1" w:uiPriority="72"/>
+    <w:lsdException w:name="Colorful Grid Accent 1" w:uiPriority="73"/>
+    <w:lsdException w:name="Light Shading Accent 2" w:uiPriority="60"/>
+    <w:lsdException w:name="Light List Accent 2" w:uiPriority="61"/>
+    <w:lsdException w:name="Light Grid Accent 2" w:uiPriority="62"/>
+    <w:lsdException w:name="Medium Shading 1 Accent 2" w:uiPriority="63"/>
+    <w:lsdException w:name="Medium Shading 2 Accent 2" w:uiPriority="64"/>
+    <w:lsdException w:name="Medium List 1 Accent 2" w:uiPriority="65"/>
+    <w:lsdException w:name="Medium List 2 Accent 2" w:uiPriority="66"/>
+    <w:lsdException w:name="Medium Grid 1 Accent 2" w:uiPriority="67"/>
+    <w:lsdException w:name="Medium Grid 2 Accent 2" w:uiPriority="68"/>
+    <w:lsdException w:name="Medium Grid 3 Accent 2" w:uiPriority="69"/>
+    <w:lsdException w:name="Dark List Accent 2" w:uiPriority="70"/>
+    <w:lsdException w:name="Colorful Shading Accent 2" w:uiPriority="71"/>
+    <w:lsdException w:name="Colorful List Accent 2" w:uiPriority="72"/>
+    <w:lsdException w:name="Colorful Grid Accent 2" w:uiPriority="73"/>
+    <w:lsdException w:name="Light Shading Accent 3" w:uiPriority="60"/>
+    <w:lsdException w:name="Light List Accent 3" w:uiPriority="61"/>
+    <w:lsdException w:name="Light Grid Accent 3" w:uiPriority="62"/>
+    <w:lsdException w:name="Medium Shading 1 Accent 3" w:uiPriority="63"/>
+    <w:lsdException w:name="Medium Shading 2 Accent 3" w:uiPriority="64"/>
+    <w:lsdException w:name="Medium List 1 Accent 3" w:uiPriority="65"/>
+    <w:lsdException w:name="Medium List 2 Accent 3" w:uiPriority="66"/>
+    <w:lsdException w:name="Medium Grid 1 Accent 3" w:uiPriority="67"/>
+    <w:lsdException w:name="Medium Grid 2 Accent 3" w:uiPriority="68"/>
+    <w:lsdException w:name="Medium Grid 3 Accent 3" w:uiPriority="69"/>
+    <w:lsdException w:name="Dark List Accent 3" w:uiPriority="70"/>
+    <w:lsdException w:name="Colorful Shading Accent 3" w:uiPriority="71"/>
+    <w:lsdException w:name="Colorful List Accent 3" w:uiPriority="72"/>
+    <w:lsdException w:name="Colorful Grid Accent 3" w:uiPriority="73"/>
+    <w:lsdException w:name="Light Shading Accent 4" w:uiPriority="60"/>
+    <w:lsdException w:name="Light List Accent 4" w:uiPriority="61"/>
+    <w:lsdException w:name="Light Grid Accent 4" w:uiPriority="62"/>
+    <w:lsdException w:name="Medium Shading 1 Accent 4" w:uiPriority="63"/>
+    <w:lsdException w:name="Medium Shading 2 Accent 4" w:uiPriority="64"/>
+    <w:lsdException w:name="Medium List 1 Accent 4" w:uiPriority="65"/>
+    <w:lsdException w:name="Medium List 2 Accent 4" w:uiPriority="66"/>
+    <w:lsdException w:name="Medium Grid 1 Accent 4" w:uiPriority="67"/>
+    <w:lsdException w:name="Medium Grid 2 Accent 4" w:uiPriority="68"/>
+    <w:lsdException w:name="Medium Grid 3 Accent 4" w:uiPriority="69"/>
+    <w:lsdException w:name="Dark List Accent 4" w:uiPriority="70"/>
+    <w:lsdException w:name="Colorful Shading Accent 4" w:uiPriority="71"/>
+    <w:lsdException w:name="Colorful List Accent 4" w:uiPriority="72"/>
+    <w:lsdException w:name="Colorful Grid Accent 4" w:uiPriority="73"/>
+    <w:lsdException w:name="Light Shading Accent 5" w:uiPriority="60"/>
+    <w:lsdException w:name="Light List Accent 5" w:uiPriority="61"/>
+    <w:lsdException w:name="Light Grid Accent 5" w:uiPriority="62"/>
+    <w:lsdException w:name="Medium Shading 1 Accent 5" w:uiPriority="63"/>
+    <w:lsdException w:name="Medium Shading 2 Accent 5" w:uiPriority="64"/>
+    <w:lsdException w:name="Medium List 1 Accent 5" w:uiPriority="65"/>
+    <w:lsdException w:name="Medium List 2 Accent 5" w:uiPriority="66"/>
+    <w:lsdException w:name="Medium Grid 1 Accent 5" w:uiPriority="67"/>
+    <w:lsdException w:name="Medium Grid 2 Accent 5" w:uiPriority="68"/>
+    <w:lsdException w:name="Medium Grid 3 Accent 5" w:uiPriority="69"/>
+    <w:lsdException w:name="Dark List Accent 5" w:uiPriority="70"/>
+    <w:lsdException w:name="Colorful Shading Accent 5" w:uiPriority="71"/>
+    <w:lsdException w:name="Colorful List Accent 5" w:uiPriority="72"/>
+    <w:lsdException w:name="Colorful Grid Accent 5" w:uiPriority="73"/>
+    <w:lsdException w:name="Light Shading Accent 6" w:uiPriority="60"/>
+    <w:lsdException w:name="Light List Accent 6" w:uiPriority="61"/>
+    <w:lsdException w:name="Light Grid Accent 6" w:uiPriority="62"/>
+    <w:lsdException w:name="Medium Shading 1 Accent 6" w:uiPriority="63"/>
+    <w:lsdException w:name="Medium Shading 2 Accent 6" w:uiPriority="64"/>
+    <w:lsdException w:name="Medium List 1 Accent 6" w:uiPriority="65"/>
+    <w:lsdException w:name="Medium List 2 Accent 6" w:uiPriority="66"/>
+    <w:lsdException w:name="Medium Grid 1 Accent 6" w:uiPriority="67"/>
+    <w:lsdException w:name="Medium Grid 2 Accent 6" w:uiPriority="68"/>
+    <w:lsdException w:name="Medium Grid 3 Accent 6" w:uiPriority="69"/>
+    <w:lsdException w:name="Dark List Accent 6" w:uiPriority="70"/>
+    <w:lsdException w:name="Colorful Shading Accent 6" w:uiPriority="71"/>
+    <w:lsdException w:name="Colorful List Accent 6" w:uiPriority="72"/>
+    <w:lsdException w:name="Colorful Grid Accent 6" w:uiPriority="73"/>
+    <w:lsdException w:name="Subtle Emphasis" w:uiPriority="19" w:qFormat="1"/>
+    <w:lsdException w:name="Intense Emphasis" w:uiPriority="21" w:qFormat="1"/>
+    <w:lsdException w:name="Subtle Reference" w:uiPriority="31" w:qFormat="1"/>
+    <w:lsdException w:name="Intense Reference" w:uiPriority="32" w:qFormat="1"/>
+    <w:lsdException w:name="Book Title" w:uiPriority="33" w:qFormat="1"/>
+    <w:lsdException w:name="Bibliography" w:semiHidden="1" w:uiPriority="37" w:unhideWhenUsed="1"/>
+    <w:lsdException w:name="TOC Heading" w:semiHidden="1" w:uiPriority="39" w:unhideWhenUsed="1" w:qFormat="1"/>
+    <w:lsdException w:name="Plain Table 1" w:uiPriority="41"/>
+    <w:lsdException w:name="Plain Table 2" w:uiPriority="42"/>
+    <w:lsdException w:name="Plain Table 3" w:uiPriority="43"/>
+    <w:lsdException w:name="Plain Table 4" w:uiPriority="44"/>
+    <w:lsdException w:name="Plain Table 5" w:uiPriority="45"/>
+    <w:lsdException w:name="Grid Table Light" w:uiPriority="40"/>
+    <w:lsdException w:name="Grid Table 1 Light" w:uiPriority="46"/>
+    <w:lsdException w:name="Grid Table 2" w:uiPriority="47"/>
+    <w:lsdException w:name="Grid Table 3" w:uiPriority="48"/>
+    <w:lsdException w:name="Grid Table 4" w:uiPriority="49"/>
+    <w:lsdException w:name="Grid Table 5 Dark" w:uiPriority="50"/>
+    <w:lsdException w:name="Grid Table 6 Colorful" w:uiPriority="51"/>
+    <w:lsdException w:name="Grid Table 7 Colorful" w:uiPriority="52"/>
+    <w:lsdException w:name="Grid Table 1 Light Accent 1" w:uiPriority="46"/>
+    <w:lsdException w:name="Grid Table 2 Accent 1" w:uiPriority="47"/>
+    <w:lsdException w:name="Grid Table 3 Accent 1" w:uiPriority="48"/>
+    <w:lsdException w:name="Grid Table 4 Accent 1" w:uiPriority="49"/>
+    <w:lsdException w:name="Grid Table 5 Dark Accent 1" w:uiPriority="50"/>
+    <w:lsdException w:name="Grid Table 6 Colorful Accent 1" w:uiPriority="51"/>
+    <w:lsdException w:name="Grid Table 7 Colorful Accent 1" w:uiPriority="52"/>
+    <w:lsdException w:name="Grid Table 1 Light Accent 2" w:uiPriority="46"/>
+    <w:lsdException w:name="Grid Table 2 Accent 2" w:uiPriority="47"/>
+    <w:lsdException w:name="Grid Table 3 Accent 2" w:uiPriority="48"/>
+    <w:lsdException w:name="Grid Table 4 Accent 2" w:uiPriority="49"/>
+    <w:lsdException w:name="Grid Table 5 Dark Accent 2" w:uiPriority="50"/>
+    <w:lsdException w:name="Grid Table 6 Colorful Accent 2" w:uiPriority="51"/>
+    <w:lsdException w:name="Grid Table 7 Colorful Accent 2" w:uiPriority="52"/>
+    <w:lsdException w:name="Grid Table 1 Light Accent 3" w:uiPriority="46"/>
+    <w:lsdException w:name="Grid Table 2 Accent 3" w:uiPriority="47"/>
+    <w:lsdException w:name="Grid Table 3 Accent 3" w:uiPriority="48"/>
+    <w:lsdException w:name="Grid Table 4 Accent 3" w:uiPriority="49"/>
+    <w:lsdException w:name="Grid Table 5 Dark Accent 3" w:uiPriority="50"/>
+    <w:lsdException w:name="Grid Table 6 Colorful Accent 3" w:uiPriority="51"/>
+    <w:lsdException w:name="Grid Table 7 Colorful Accent 3" w:uiPriority="52"/>
+    <w:lsdException w:name="Grid Table 1 Light Accent 4" w:uiPriority="46"/>
+    <w:lsdException w:name="Grid Table 2 Accent 4" w:uiPriority="47"/>
+    <w:lsdException w:name="Grid Table 3 Accent 4" w:uiPriority="48"/>
+    <w:lsdException w:name="Grid Table 4 Accent 4" w:uiPriority="49"/>
+    <w:lsdException w:name="Grid Table 5 Dark Accent 4" w:uiPriority="50"/>
+    <w:lsdException w:name="Grid Table 6 Colorful Accent 4" w:uiPriority="51"/>
+    <w:lsdException w:name="Grid Table 7 Colorful Accent 4" w:uiPriority="52"/>
+    <w:lsdException w:name="Grid Table 1 Light Accent 5" w:uiPriority="46"/>
+    <w:lsdException w:name="Grid Table 2 Accent 5" w:uiPriority="47"/>
+    <w:lsdException w:name="Grid Table 3 Accent 5" w:uiPriority="48"/>
+    <w:lsdException w:name="Grid Table 4 Accent 5" w:uiPriority="49"/>
+    <w:lsdException w:name="Grid Table 5 Dark Accent 5" w:uiPriority="50"/>
+    <w:lsdException w:name="Grid Table 6 Colorful Accent 5" w:uiPriority="51"/>
+    <w:lsdException w:name="Grid Table 7 Colorful Accent 5" w:uiPriority="52"/>
+    <w:lsdException w:name="Grid Table 1 Light Accent 6" w:uiPriority="46"/>
+    <w:lsdException w:name="Grid Table 2 Accent 6" w:uiPriority="47"/>
+    <w:lsdException w:name="Grid Table 3 Accent 6" w:uiPriority="48"/>
+    <w:lsdException w:name="Grid Table 4 Accent 6" w:uiPriority="49"/>
+    <w:lsdException w:name="Grid Table 5 Dark Accent 6" w:uiPriority="50"/>
+    <w:lsdException w:name="Grid Table 6 Colorful Accent 6" w:uiPriority="51"/>
+    <w:lsdException w:name="Grid Table 7 Colorful Accent 6" w:uiPriority="52"/>
+    <w:lsdException w:name="List Table 1 Light" w:uiPriority="46"/>
+    <w:lsdException w:name="List Table 2" w:uiPriority="47"/>
+    <w:lsdException w:name="List Table 3" w:uiPriority="48"/>
+    <w:lsdException w:name="List Table 4" w:uiPriority="49"/>
+    <w:lsdException w:name="List Table 5 Dark" w:uiPriority="50"/>
+    <w:lsdException w:name="List Table 6 Colorful" w:uiPriority="51"/>
+    <w:lsdException w:name="List Table 7 Colorful" w:uiPriority="52"/>
+    <w:lsdException w:name="List Table 1 Light Accent 1" w:uiPriority="46"/>
+    <w:lsdException w:name="List Table 2 Accent 1" w:uiPriority="47"/>
+    <w:lsdException w:name="List Table 3 Accent 1" w:uiPriority="48"/>
+    <w:lsdException w:name="List Table 4 Accent 1" w:uiPriority="49"/>
+    <w:lsdException w:name="List Table 5 Dark Accent 1" w:uiPriority="50"/>
+    <w:lsdException w:name="List Table 6 Colorful Accent 1" w:uiPriority="51"/>
+    <w:lsdException w:name="List Table 7 Colorful Accent 1" w:uiPriority="52"/>
+    <w:lsdException w:name="List Table 1 Light Accent 2" w:uiPriority="46"/>
+    <w:lsdException w:name="List Table 2 Accent 2" w:uiPriority="47"/>
+    <w:lsdException w:name="List Table 3 Accent 2" w:uiPriority="48"/>
+    <w:lsdException w:name="List Table 4 Accent 2" w:uiPriority="49"/>
+    <w:lsdException w:name="List Table 5 Dark Accent 2" w:uiPriority="50"/>
+    <w:lsdException w:name="List Table 6 Colorful Accent 2" w:uiPriority="51"/>
+    <w:lsdException w:name="List Table 7 Colorful Accent 2" w:uiPriority="52"/>
+    <w:lsdException w:name="List Table 1 Light Accent 3" w:uiPriority="46"/>
+    <w:lsdException w:name="List Table 2 Accent 3" w:uiPriority="47"/>
+    <w:lsdException w:name="List Table 3 Accent 3" w:uiPriority="48"/>
+    <w:lsdException w:name="List Table 4 Accent 3" w:uiPriority="49"/>
+    <w:lsdException w:name="List Table 5 Dark Accent 3" w:uiPriority="50"/>
+    <w:lsdException w:name="List Table 6 Colorful Accent 3" w:uiPriority="51"/>
+    <w:lsdException w:name="List Table 7 Colorful Accent 3" w:uiPriority="52"/>
+    <w:lsdException w:name="List Table 1 Light Accent 4" w:uiPriority="46"/>
+    <w:lsdException w:name="List Table 2 Accent 4" w:uiPriority="47"/>
+    <w:lsdException w:name="List Table 3 Accent 4" w:uiPriority="48"/>
+    <w:lsdException w:name="List Table 4 Accent 4" w:uiPriority="49"/>
+    <w:lsdException w:name="List Table 5 Dark Accent 4" w:uiPriority="50"/>
+    <w:lsdException w:name="List Table 6 Colorful Accent 4" w:uiPriority="51"/>
+    <w:lsdException w:name="List Table 7 Colorful Accent 4" w:uiPriority="52"/>
+    <w:lsdException w:name="List Table 1 Light Accent 5" w:uiPriority="46"/>
+    <w:lsdException w:name="List Table 2 Accent 5" w:uiPriority="47"/>
+    <w:lsdException w:name="List Table 3 Accent 5" w:uiPriority="48"/>
+    <w:lsdException w:name="List Table 4 Accent 5" w:uiPriority="49"/>
+    <w:lsdException w:name="List Table 5 Dark Accent 5" w:uiPriority="50"/>
+    <w:lsdException w:name="List Table 6 Colorful Accent 5" w:uiPriority="51"/>
+    <w:lsdException w:name="List Table 7 Colorful Accent 5" w:uiPriority="52"/>
+    <w:lsdException w:name="List Table 1 Light Accent 6" w:uiPriority="46"/>
+    <w:lsdException w:name="List Table 2 Accent 6" w:uiPriority="47"/>
+    <w:lsdException w:name="List Table 3 Accent 6" w:uiPriority="48"/>
+    <w:lsdException w:name="List Table 4 Accent 6" w:uiPriority="49"/>
+    <w:lsdException w:name="List Table 5 Dark Accent 6" w:uiPriority="50"/>
+    <w:lsdException w:name="List Table 6 Colorful Accent 6" w:uiPriority="51"/>
+    <w:lsdException w:name="List Table 7 Colorful Accent 6" w:uiPriority="52"/>
+    <w:lsdException w:name="Mention" w:semiHidden="1" w:unhideWhenUsed="1"/>
+    <w:lsdException w:name="Smart Hyperlink" w:semiHidden="1" w:unhideWhenUsed="1"/>
+    <w:lsdException w:name="Hashtag" w:semiHidden="1" w:unhideWhenUsed="1"/>
   </w:latentStyles>
   <w:style w:type="paragraph" w:default="1" w:styleId="Normal">
     <w:name w:val="Normal"/>

</xml_diff>

<commit_message>
Notes on McDavid et. al. (2013) chapter 4
</commit_message>
<xml_diff>
--- a/Notes/McDavidHuseHawthorn_2013_Program-Evaluation-Performance-Measurement-Ed02.docx
+++ b/Notes/McDavidHuseHawthorn_2013_Program-Evaluation-Performance-Measurement-Ed02.docx
@@ -1,6 +1,6 @@
 
 <file path=word/document.xml><?xml version="1.0" encoding="utf-8"?>
-<w:document xmlns:wpc="http://schemas.microsoft.com/office/word/2010/wordprocessingCanvas" xmlns:cx="http://schemas.microsoft.com/office/drawing/2014/chartex" xmlns:cx1="http://schemas.microsoft.com/office/drawing/2015/9/8/chartex" xmlns:cx2="http://schemas.microsoft.com/office/drawing/2015/10/21/chartex" xmlns:cx3="http://schemas.microsoft.com/office/drawing/2016/5/9/chartex" xmlns:cx4="http://schemas.microsoft.com/office/drawing/2016/5/10/chartex" xmlns:cx5="http://schemas.microsoft.com/office/drawing/2016/5/11/chartex" xmlns:mc="http://schemas.openxmlformats.org/markup-compatibility/2006" xmlns:o="urn:schemas-microsoft-com:office:office" xmlns:r="http://schemas.openxmlformats.org/officeDocument/2006/relationships" xmlns:m="http://schemas.openxmlformats.org/officeDocument/2006/math" xmlns:v="urn:schemas-microsoft-com:vml" xmlns:wp14="http://schemas.microsoft.com/office/word/2010/wordprocessingDrawing" xmlns:wp="http://schemas.openxmlformats.org/drawingml/2006/wordprocessingDrawing" xmlns:w10="urn:schemas-microsoft-com:office:word" xmlns:w="http://schemas.openxmlformats.org/wordprocessingml/2006/main" xmlns:w14="http://schemas.microsoft.com/office/word/2010/wordml" xmlns:w15="http://schemas.microsoft.com/office/word/2012/wordml" xmlns:w16se="http://schemas.microsoft.com/office/word/2015/wordml/symex" xmlns:wpg="http://schemas.microsoft.com/office/word/2010/wordprocessingGroup" xmlns:wpi="http://schemas.microsoft.com/office/word/2010/wordprocessingInk" xmlns:wne="http://schemas.microsoft.com/office/word/2006/wordml" xmlns:wps="http://schemas.microsoft.com/office/word/2010/wordprocessingShape" mc:Ignorable="w14 w15 w16se wp14">
+<w:document xmlns:wpc="http://schemas.microsoft.com/office/word/2010/wordprocessingCanvas" xmlns:mc="http://schemas.openxmlformats.org/markup-compatibility/2006" xmlns:o="urn:schemas-microsoft-com:office:office" xmlns:r="http://schemas.openxmlformats.org/officeDocument/2006/relationships" xmlns:m="http://schemas.openxmlformats.org/officeDocument/2006/math" xmlns:v="urn:schemas-microsoft-com:vml" xmlns:wp14="http://schemas.microsoft.com/office/word/2010/wordprocessingDrawing" xmlns:wp="http://schemas.openxmlformats.org/drawingml/2006/wordprocessingDrawing" xmlns:w10="urn:schemas-microsoft-com:office:word" xmlns:w="http://schemas.openxmlformats.org/wordprocessingml/2006/main" xmlns:w14="http://schemas.microsoft.com/office/word/2010/wordml" xmlns:wpg="http://schemas.microsoft.com/office/word/2010/wordprocessingGroup" xmlns:wpi="http://schemas.microsoft.com/office/word/2010/wordprocessingInk" xmlns:wne="http://schemas.microsoft.com/office/word/2006/wordml" xmlns:wps="http://schemas.microsoft.com/office/word/2010/wordprocessingShape" mc:Ignorable="w14 wp14">
   <w:body>
     <w:p>
       <w:pPr>
@@ -180,8 +180,6 @@
       <w:r>
         <w:t xml:space="preserve">for judging </w:t>
       </w:r>
-      <w:bookmarkStart w:id="0" w:name="_GoBack"/>
-      <w:bookmarkEnd w:id="0"/>
       <w:r>
         <w:t>a policy or program.</w:t>
       </w:r>
@@ -1755,7 +1753,7 @@
       <w:pPr>
         <w:spacing w:after="0"/>
         <w:sectPr>
-          <w:headerReference w:type="default" r:id="rId7"/>
+          <w:headerReference w:type="default" r:id="rId8"/>
           <w:pgSz w:w="12240" w:h="15840"/>
           <w:pgMar w:top="1440" w:right="1440" w:bottom="1440" w:left="1440" w:header="720" w:footer="720" w:gutter="0"/>
           <w:cols w:space="720"/>
@@ -3215,11 +3213,11 @@
         <w:spacing w:after="0"/>
       </w:pPr>
       <w:r>
-        <w:t xml:space="preserve">Ad hoc systematic review </w:t>
+        <w:t xml:space="preserve">Ad hoc systematic </w:t>
       </w:r>
       <w:proofErr w:type="gramStart"/>
       <w:r>
-        <w:t>synthesize</w:t>
+        <w:t>review synthesize</w:t>
       </w:r>
       <w:proofErr w:type="gramEnd"/>
       <w:r>
@@ -3662,7 +3660,7 @@
         <w:spacing w:after="0"/>
         <w:ind w:left="1440"/>
         <w:sectPr>
-          <w:headerReference w:type="default" r:id="rId8"/>
+          <w:headerReference w:type="default" r:id="rId9"/>
           <w:pgSz w:w="12240" w:h="15840"/>
           <w:pgMar w:top="1440" w:right="1440" w:bottom="1440" w:left="1440" w:header="720" w:footer="720" w:gutter="0"/>
           <w:pgNumType w:start="1"/>
@@ -5448,15 +5446,1231 @@
     <w:p>
       <w:pPr>
         <w:spacing w:after="0"/>
-      </w:pPr>
-    </w:p>
-    <w:p>
-      <w:pPr>
-        <w:spacing w:after="0"/>
-      </w:pPr>
+        <w:sectPr>
+          <w:headerReference w:type="default" r:id="rId10"/>
+          <w:pgSz w:w="12240" w:h="15840"/>
+          <w:pgMar w:top="1440" w:right="1440" w:bottom="1440" w:left="1440" w:header="720" w:footer="720" w:gutter="0"/>
+          <w:pgNumType w:start="1"/>
+          <w:cols w:space="720"/>
+          <w:docGrid w:linePitch="360"/>
+        </w:sectPr>
+      </w:pPr>
+    </w:p>
+    <w:p>
+      <w:pPr>
+        <w:spacing w:after="0"/>
+        <w:rPr>
+          <w:u w:val="single"/>
+        </w:rPr>
+      </w:pPr>
+      <w:r>
+        <w:rPr>
+          <w:u w:val="single"/>
+        </w:rPr>
+        <w:lastRenderedPageBreak/>
+        <w:t>Preview Questions</w:t>
+      </w:r>
+    </w:p>
+    <w:p>
+      <w:pPr>
+        <w:pStyle w:val="ListParagraph"/>
+        <w:numPr>
+          <w:ilvl w:val="0"/>
+          <w:numId w:val="31"/>
+        </w:numPr>
+        <w:spacing w:after="0"/>
+      </w:pPr>
+      <w:r>
+        <w:t>What is the difference between reliability of measures and validity of measures?</w:t>
+      </w:r>
+    </w:p>
+    <w:p>
+      <w:pPr>
+        <w:pStyle w:val="ListParagraph"/>
+        <w:numPr>
+          <w:ilvl w:val="0"/>
+          <w:numId w:val="31"/>
+        </w:numPr>
+        <w:spacing w:after="0"/>
+      </w:pPr>
+      <w:r>
+        <w:t>What are units of analysis?</w:t>
+      </w:r>
+    </w:p>
+    <w:p>
+      <w:pPr>
+        <w:pStyle w:val="ListParagraph"/>
+        <w:numPr>
+          <w:ilvl w:val="0"/>
+          <w:numId w:val="31"/>
+        </w:numPr>
+        <w:spacing w:after="0"/>
+      </w:pPr>
+      <w:r>
+        <w:t>What are levels of measurement?</w:t>
+      </w:r>
+    </w:p>
+    <w:p>
+      <w:pPr>
+        <w:pStyle w:val="ListParagraph"/>
+        <w:numPr>
+          <w:ilvl w:val="0"/>
+          <w:numId w:val="31"/>
+        </w:numPr>
+        <w:spacing w:after="0"/>
+      </w:pPr>
+      <w:r>
+        <w:t>What are typical sources of data for evaluations?</w:t>
+      </w:r>
+    </w:p>
+    <w:p>
+      <w:pPr>
+        <w:pStyle w:val="ListParagraph"/>
+        <w:numPr>
+          <w:ilvl w:val="0"/>
+          <w:numId w:val="31"/>
+        </w:numPr>
+        <w:spacing w:after="0"/>
+      </w:pPr>
+      <w:r>
+        <w:t>How do you use surveys when conducting evalu</w:t>
+      </w:r>
+      <w:r>
+        <w:t>a</w:t>
+      </w:r>
+      <w:r>
+        <w:t>tions?</w:t>
+      </w:r>
+    </w:p>
+    <w:p>
+      <w:pPr>
+        <w:spacing w:after="0"/>
+      </w:pPr>
+    </w:p>
+    <w:p>
+      <w:pPr>
+        <w:spacing w:after="0"/>
+        <w:rPr>
+          <w:u w:val="single"/>
+        </w:rPr>
+      </w:pPr>
+      <w:r>
+        <w:rPr>
+          <w:u w:val="single"/>
+        </w:rPr>
+        <w:t>Reading Summary</w:t>
+      </w:r>
+    </w:p>
+    <w:p>
+      <w:pPr>
+        <w:spacing w:after="0"/>
+      </w:pPr>
+      <w:r>
+        <w:t>Introduction</w:t>
+      </w:r>
+    </w:p>
+    <w:p>
+      <w:pPr>
+        <w:pStyle w:val="ListParagraph"/>
+        <w:numPr>
+          <w:ilvl w:val="0"/>
+          <w:numId w:val="32"/>
+        </w:numPr>
+        <w:spacing w:after="0"/>
+      </w:pPr>
+      <w:r>
+        <w:t>Must decide which constructs will be measured and how constructs will be measured.</w:t>
+      </w:r>
+    </w:p>
+    <w:p>
+      <w:pPr>
+        <w:pStyle w:val="ListParagraph"/>
+        <w:numPr>
+          <w:ilvl w:val="1"/>
+          <w:numId w:val="32"/>
+        </w:numPr>
+        <w:spacing w:after="0"/>
+      </w:pPr>
+      <w:r>
+        <w:t>Some constructs more important than others</w:t>
+      </w:r>
+    </w:p>
+    <w:p>
+      <w:pPr>
+        <w:pStyle w:val="ListParagraph"/>
+        <w:numPr>
+          <w:ilvl w:val="1"/>
+          <w:numId w:val="32"/>
+        </w:numPr>
+        <w:spacing w:after="0"/>
+      </w:pPr>
+      <w:r>
+        <w:t>Constructs convey the meaning assigned to elements of a logic model</w:t>
+      </w:r>
+    </w:p>
+    <w:p>
+      <w:pPr>
+        <w:pStyle w:val="ListParagraph"/>
+        <w:numPr>
+          <w:ilvl w:val="1"/>
+          <w:numId w:val="32"/>
+        </w:numPr>
+        <w:spacing w:after="0"/>
+      </w:pPr>
+      <w:r>
+        <w:t>Constructs may sound different but mean the same thing</w:t>
+      </w:r>
+    </w:p>
+    <w:p>
+      <w:pPr>
+        <w:pStyle w:val="ListParagraph"/>
+        <w:numPr>
+          <w:ilvl w:val="0"/>
+          <w:numId w:val="32"/>
+        </w:numPr>
+        <w:spacing w:after="0"/>
+      </w:pPr>
+      <w:r>
+        <w:t>Two aspects of measurement</w:t>
+      </w:r>
+    </w:p>
+    <w:p>
+      <w:pPr>
+        <w:pStyle w:val="ListParagraph"/>
+        <w:numPr>
+          <w:ilvl w:val="1"/>
+          <w:numId w:val="32"/>
+        </w:numPr>
+        <w:spacing w:after="0"/>
+      </w:pPr>
+      <w:r>
+        <w:t>Collecting relevant data</w:t>
+      </w:r>
+    </w:p>
+    <w:p>
+      <w:pPr>
+        <w:pStyle w:val="ListParagraph"/>
+        <w:numPr>
+          <w:ilvl w:val="1"/>
+          <w:numId w:val="32"/>
+        </w:numPr>
+        <w:spacing w:after="0"/>
+      </w:pPr>
+      <w:r>
+        <w:t>Translating constructs into observables to produce valid and reliable data</w:t>
+      </w:r>
+    </w:p>
+    <w:p>
+      <w:pPr>
+        <w:pStyle w:val="ListParagraph"/>
+        <w:numPr>
+          <w:ilvl w:val="0"/>
+          <w:numId w:val="32"/>
+        </w:numPr>
+        <w:spacing w:after="0"/>
+      </w:pPr>
+      <w:r>
+        <w:t>Focus on measuring outputs and outcomes</w:t>
+      </w:r>
+    </w:p>
+    <w:p>
+      <w:pPr>
+        <w:pStyle w:val="ListParagraph"/>
+        <w:numPr>
+          <w:ilvl w:val="0"/>
+          <w:numId w:val="32"/>
+        </w:numPr>
+        <w:spacing w:after="0"/>
+      </w:pPr>
+      <w:r>
+        <w:t>Rarely find an evaluation study based on only one method of data collection</w:t>
+      </w:r>
+    </w:p>
+    <w:p>
+      <w:pPr>
+        <w:pStyle w:val="ListParagraph"/>
+        <w:numPr>
+          <w:ilvl w:val="0"/>
+          <w:numId w:val="32"/>
+        </w:numPr>
+        <w:spacing w:after="0"/>
+      </w:pPr>
+      <w:r>
+        <w:t>Environmental factors can affect both program and outcomes</w:t>
+      </w:r>
+    </w:p>
+    <w:p>
+      <w:pPr>
+        <w:pStyle w:val="ListParagraph"/>
+        <w:numPr>
+          <w:ilvl w:val="0"/>
+          <w:numId w:val="32"/>
+        </w:numPr>
+        <w:spacing w:after="0"/>
+      </w:pPr>
+      <w:r>
+        <w:t>Must measure environmental factors that could be plausible rival hypotheses or mediating factors</w:t>
+      </w:r>
+    </w:p>
+    <w:p>
+      <w:pPr>
+        <w:pStyle w:val="ListParagraph"/>
+        <w:numPr>
+          <w:ilvl w:val="0"/>
+          <w:numId w:val="32"/>
+        </w:numPr>
+        <w:spacing w:after="0"/>
+      </w:pPr>
+      <w:r>
+        <w:t>Outputs more controllable than outcomes for program managers</w:t>
+      </w:r>
+    </w:p>
+    <w:p>
+      <w:pPr>
+        <w:pStyle w:val="ListParagraph"/>
+        <w:numPr>
+          <w:ilvl w:val="0"/>
+          <w:numId w:val="32"/>
+        </w:numPr>
+        <w:spacing w:after="0"/>
+      </w:pPr>
+      <w:r>
+        <w:t xml:space="preserve">Proxy measures are </w:t>
+      </w:r>
+      <w:r>
+        <w:t xml:space="preserve">assessable measures that substitute for </w:t>
+      </w:r>
+      <w:r>
+        <w:t>other</w:t>
+      </w:r>
+      <w:r>
+        <w:t>s</w:t>
+      </w:r>
+      <w:r>
+        <w:t xml:space="preserve"> measure</w:t>
+      </w:r>
+      <w:r>
+        <w:t xml:space="preserve"> of interest that are not assessable.</w:t>
+      </w:r>
+      <w:r>
+        <w:t xml:space="preserve"> </w:t>
+      </w:r>
+    </w:p>
+    <w:p>
+      <w:pPr>
+        <w:spacing w:after="0"/>
+      </w:pPr>
+    </w:p>
+    <w:p>
+      <w:pPr>
+        <w:spacing w:after="0"/>
+      </w:pPr>
+      <w:r>
+        <w:t>Reliability and Validity of Measures</w:t>
+      </w:r>
+    </w:p>
+    <w:p>
+      <w:pPr>
+        <w:pStyle w:val="ListParagraph"/>
+        <w:numPr>
+          <w:ilvl w:val="0"/>
+          <w:numId w:val="33"/>
+        </w:numPr>
+        <w:spacing w:after="0"/>
+      </w:pPr>
+      <w:r>
+        <w:t>Measurement procedures are used to translate constructs into variables</w:t>
+      </w:r>
+      <w:r>
+        <w:t>.</w:t>
+      </w:r>
+    </w:p>
+    <w:p>
+      <w:pPr>
+        <w:pStyle w:val="ListParagraph"/>
+        <w:numPr>
+          <w:ilvl w:val="0"/>
+          <w:numId w:val="33"/>
+        </w:numPr>
+        <w:spacing w:after="0"/>
+      </w:pPr>
+      <w:r>
+        <w:t>Measurement procedures are called measurement instruments.</w:t>
+      </w:r>
+    </w:p>
+    <w:p>
+      <w:pPr>
+        <w:pStyle w:val="ListParagraph"/>
+        <w:numPr>
+          <w:ilvl w:val="0"/>
+          <w:numId w:val="33"/>
+        </w:numPr>
+        <w:spacing w:after="0"/>
+      </w:pPr>
+      <w:r>
+        <w:t>Measurement r</w:t>
+      </w:r>
+      <w:r>
+        <w:t>eliability is whether a measurement result is r</w:t>
+      </w:r>
+      <w:r>
+        <w:t>epeatable for a given situation (i.e., precise).</w:t>
+      </w:r>
+    </w:p>
+    <w:p>
+      <w:pPr>
+        <w:pStyle w:val="ListParagraph"/>
+        <w:numPr>
+          <w:ilvl w:val="1"/>
+          <w:numId w:val="33"/>
+        </w:numPr>
+        <w:spacing w:after="0"/>
+      </w:pPr>
+      <w:r>
+        <w:t>Inter-coder reliability is the extent to which different coders will assign the same value to the same qualitative data.</w:t>
+      </w:r>
+    </w:p>
+    <w:p>
+      <w:pPr>
+        <w:pStyle w:val="ListParagraph"/>
+        <w:numPr>
+          <w:ilvl w:val="1"/>
+          <w:numId w:val="33"/>
+        </w:numPr>
+        <w:spacing w:after="0"/>
+      </w:pPr>
+      <w:r>
+        <w:t xml:space="preserve">Split-half reliability is </w:t>
+      </w:r>
+      <w:r>
+        <w:t>the extent to which to sets of Likert statements intended to measure the same construct are consistent.</w:t>
+      </w:r>
+    </w:p>
+    <w:p>
+      <w:pPr>
+        <w:pStyle w:val="ListParagraph"/>
+        <w:numPr>
+          <w:ilvl w:val="1"/>
+          <w:numId w:val="33"/>
+        </w:numPr>
+        <w:spacing w:after="0"/>
+      </w:pPr>
+      <w:r>
+        <w:t>Cronbach’s alpha is used to determine the extent to which a group of survey questions are a reliable measure of a construct; it takes on values between 0 (no reliability) and 1 (perfect reliability).</w:t>
+      </w:r>
+    </w:p>
+    <w:p>
+      <w:pPr>
+        <w:pStyle w:val="ListParagraph"/>
+        <w:numPr>
+          <w:ilvl w:val="0"/>
+          <w:numId w:val="33"/>
+        </w:numPr>
+        <w:spacing w:after="0"/>
+      </w:pPr>
+      <w:r>
+        <w:t>Few measurement instruments are completely reliable.</w:t>
+      </w:r>
+    </w:p>
+    <w:p>
+      <w:pPr>
+        <w:pStyle w:val="ListParagraph"/>
+        <w:numPr>
+          <w:ilvl w:val="0"/>
+          <w:numId w:val="33"/>
+        </w:numPr>
+        <w:spacing w:after="0"/>
+      </w:pPr>
+      <w:r>
+        <w:t>Statistical analysis assumes that variables are measured reliably (i.e., without error).</w:t>
+      </w:r>
+    </w:p>
+    <w:p>
+      <w:pPr>
+        <w:spacing w:after="0"/>
+      </w:pPr>
+    </w:p>
+    <w:p>
+      <w:pPr>
+        <w:spacing w:after="0"/>
+      </w:pPr>
+      <w:r>
+        <w:t>Understanding Measurement Validity</w:t>
+      </w:r>
+    </w:p>
+    <w:p>
+      <w:pPr>
+        <w:pStyle w:val="ListParagraph"/>
+        <w:numPr>
+          <w:ilvl w:val="0"/>
+          <w:numId w:val="34"/>
+        </w:numPr>
+        <w:spacing w:after="0"/>
+      </w:pPr>
+      <w:r>
+        <w:t>Measurement validity is whether we are measuring what we intend to measure (i.e., accurate).</w:t>
+      </w:r>
+    </w:p>
+    <w:p>
+      <w:pPr>
+        <w:pStyle w:val="ListParagraph"/>
+        <w:numPr>
+          <w:ilvl w:val="0"/>
+          <w:numId w:val="34"/>
+        </w:numPr>
+        <w:spacing w:after="0"/>
+      </w:pPr>
+      <w:r>
+        <w:t>Must have validity to have reliability; but can have reliability without validity.</w:t>
+      </w:r>
+    </w:p>
+    <w:p>
+      <w:pPr>
+        <w:pStyle w:val="ListParagraph"/>
+        <w:numPr>
+          <w:ilvl w:val="0"/>
+          <w:numId w:val="34"/>
+        </w:numPr>
+        <w:spacing w:after="0"/>
+      </w:pPr>
+      <w:r>
+        <w:t>Must use judgement to assess measurement validity.</w:t>
+      </w:r>
+    </w:p>
+    <w:p>
+      <w:pPr>
+        <w:spacing w:after="0"/>
+      </w:pPr>
+    </w:p>
+    <w:p>
+      <w:pPr>
+        <w:spacing w:after="0"/>
+      </w:pPr>
+      <w:r>
+        <w:t>Types of Measurement Validity</w:t>
+      </w:r>
+    </w:p>
+    <w:p>
+      <w:pPr>
+        <w:pStyle w:val="ListParagraph"/>
+        <w:numPr>
+          <w:ilvl w:val="0"/>
+          <w:numId w:val="35"/>
+        </w:numPr>
+        <w:spacing w:after="0"/>
+      </w:pPr>
+      <w:r>
+        <w:t>Measurement validity is not the same as research design validity.</w:t>
+      </w:r>
+    </w:p>
+    <w:p>
+      <w:pPr>
+        <w:pStyle w:val="ListParagraph"/>
+        <w:numPr>
+          <w:ilvl w:val="0"/>
+          <w:numId w:val="35"/>
+        </w:numPr>
+        <w:spacing w:after="0"/>
+      </w:pPr>
+      <w:r>
+        <w:t>Measurement validity is a component of construct validity.</w:t>
+      </w:r>
+    </w:p>
+    <w:p>
+      <w:pPr>
+        <w:pStyle w:val="ListParagraph"/>
+        <w:numPr>
+          <w:ilvl w:val="0"/>
+          <w:numId w:val="35"/>
+        </w:numPr>
+        <w:spacing w:after="0"/>
+      </w:pPr>
+      <w:r>
+        <w:t>Construct validity</w:t>
+      </w:r>
+    </w:p>
+    <w:p>
+      <w:pPr>
+        <w:pStyle w:val="ListParagraph"/>
+        <w:numPr>
+          <w:ilvl w:val="1"/>
+          <w:numId w:val="35"/>
+        </w:numPr>
+        <w:spacing w:after="0"/>
+      </w:pPr>
+      <w:r>
+        <w:t>Measurement validity</w:t>
+      </w:r>
+    </w:p>
+    <w:p>
+      <w:pPr>
+        <w:pStyle w:val="ListParagraph"/>
+        <w:numPr>
+          <w:ilvl w:val="2"/>
+          <w:numId w:val="35"/>
+        </w:numPr>
+        <w:spacing w:after="0"/>
+      </w:pPr>
+      <w:r>
+        <w:t>Relationship between single measure</w:t>
+      </w:r>
+      <w:r>
+        <w:t xml:space="preserve"> (variable)</w:t>
+      </w:r>
+      <w:r>
+        <w:t xml:space="preserve"> to single construct</w:t>
+      </w:r>
+    </w:p>
+    <w:p>
+      <w:pPr>
+        <w:pStyle w:val="ListParagraph"/>
+        <w:numPr>
+          <w:ilvl w:val="3"/>
+          <w:numId w:val="35"/>
+        </w:numPr>
+        <w:spacing w:after="0"/>
+      </w:pPr>
+      <w:r>
+        <w:t>Face validity</w:t>
+      </w:r>
+    </w:p>
+    <w:p>
+      <w:pPr>
+        <w:pStyle w:val="ListParagraph"/>
+        <w:numPr>
+          <w:ilvl w:val="3"/>
+          <w:numId w:val="35"/>
+        </w:numPr>
+        <w:spacing w:after="0"/>
+      </w:pPr>
+      <w:r>
+        <w:t>Content validity</w:t>
+      </w:r>
+    </w:p>
+    <w:p>
+      <w:pPr>
+        <w:pStyle w:val="ListParagraph"/>
+        <w:numPr>
+          <w:ilvl w:val="3"/>
+          <w:numId w:val="35"/>
+        </w:numPr>
+        <w:spacing w:after="0"/>
+      </w:pPr>
+      <w:r>
+        <w:t>Response process validity</w:t>
+      </w:r>
+    </w:p>
+    <w:p>
+      <w:pPr>
+        <w:pStyle w:val="ListParagraph"/>
+        <w:numPr>
+          <w:ilvl w:val="2"/>
+          <w:numId w:val="35"/>
+        </w:numPr>
+        <w:spacing w:after="0"/>
+      </w:pPr>
+      <w:r>
+        <w:t>Relationship between multiple measures to single construct</w:t>
+      </w:r>
+    </w:p>
+    <w:p>
+      <w:pPr>
+        <w:pStyle w:val="ListParagraph"/>
+        <w:numPr>
+          <w:ilvl w:val="3"/>
+          <w:numId w:val="35"/>
+        </w:numPr>
+        <w:spacing w:after="0"/>
+      </w:pPr>
+      <w:r>
+        <w:t>Internal structure validity</w:t>
+      </w:r>
+    </w:p>
+    <w:p>
+      <w:pPr>
+        <w:pStyle w:val="ListParagraph"/>
+        <w:numPr>
+          <w:ilvl w:val="2"/>
+          <w:numId w:val="35"/>
+        </w:numPr>
+        <w:spacing w:after="0"/>
+      </w:pPr>
+      <w:r>
+        <w:t xml:space="preserve">Relationship between a </w:t>
+      </w:r>
+      <w:r>
+        <w:t>measure</w:t>
+      </w:r>
+      <w:r>
+        <w:t>-construct pair and other pairs</w:t>
+      </w:r>
+    </w:p>
+    <w:p>
+      <w:pPr>
+        <w:pStyle w:val="ListParagraph"/>
+        <w:numPr>
+          <w:ilvl w:val="3"/>
+          <w:numId w:val="35"/>
+        </w:numPr>
+        <w:spacing w:after="0"/>
+      </w:pPr>
+      <w:r>
+        <w:t>Concurrent validity</w:t>
+      </w:r>
+    </w:p>
+    <w:p>
+      <w:pPr>
+        <w:pStyle w:val="ListParagraph"/>
+        <w:numPr>
+          <w:ilvl w:val="3"/>
+          <w:numId w:val="35"/>
+        </w:numPr>
+        <w:spacing w:after="0"/>
+      </w:pPr>
+      <w:r>
+        <w:t>Predictive validity</w:t>
+      </w:r>
+    </w:p>
+    <w:p>
+      <w:pPr>
+        <w:pStyle w:val="ListParagraph"/>
+        <w:numPr>
+          <w:ilvl w:val="3"/>
+          <w:numId w:val="35"/>
+        </w:numPr>
+        <w:spacing w:after="0"/>
+      </w:pPr>
+      <w:r>
+        <w:t>Convergent validity</w:t>
+      </w:r>
+    </w:p>
+    <w:p>
+      <w:pPr>
+        <w:pStyle w:val="ListParagraph"/>
+        <w:numPr>
+          <w:ilvl w:val="3"/>
+          <w:numId w:val="35"/>
+        </w:numPr>
+        <w:spacing w:after="0"/>
+      </w:pPr>
+      <w:r>
+        <w:t>Discriminant validity</w:t>
+      </w:r>
+    </w:p>
+    <w:p>
+      <w:pPr>
+        <w:pStyle w:val="ListParagraph"/>
+        <w:numPr>
+          <w:ilvl w:val="0"/>
+          <w:numId w:val="35"/>
+        </w:numPr>
+        <w:spacing w:after="0"/>
+      </w:pPr>
+      <w:r>
+        <w:t xml:space="preserve">Face validity is </w:t>
+      </w:r>
+      <w:r>
+        <w:t>whether a measure</w:t>
+      </w:r>
+      <w:r>
+        <w:t xml:space="preserve"> (variable) appears to be measuring the construct it is intended to measure on the face of it.</w:t>
+      </w:r>
+    </w:p>
+    <w:p>
+      <w:pPr>
+        <w:pStyle w:val="ListParagraph"/>
+        <w:numPr>
+          <w:ilvl w:val="0"/>
+          <w:numId w:val="35"/>
+        </w:numPr>
+        <w:spacing w:after="0"/>
+      </w:pPr>
+      <w:r>
+        <w:t>Content validity is whether a measure of a construct is consistent with the full theoretically relevant range of construct content.</w:t>
+      </w:r>
+    </w:p>
+    <w:p>
+      <w:pPr>
+        <w:pStyle w:val="ListParagraph"/>
+        <w:numPr>
+          <w:ilvl w:val="0"/>
+          <w:numId w:val="35"/>
+        </w:numPr>
+        <w:spacing w:after="0"/>
+      </w:pPr>
+      <w:r>
+        <w:t>Response process validity is whether respondents to a measurement instrument engage sincerely.</w:t>
+      </w:r>
+    </w:p>
+    <w:p>
+      <w:pPr>
+        <w:pStyle w:val="ListParagraph"/>
+        <w:numPr>
+          <w:ilvl w:val="0"/>
+          <w:numId w:val="35"/>
+        </w:numPr>
+        <w:spacing w:after="0"/>
+      </w:pPr>
+      <w:r>
+        <w:t>Internal structure validity is whether a group of items that are collectively meant to be a measure of the same construct are related.</w:t>
+      </w:r>
+    </w:p>
+    <w:p>
+      <w:pPr>
+        <w:pStyle w:val="ListParagraph"/>
+        <w:numPr>
+          <w:ilvl w:val="0"/>
+          <w:numId w:val="35"/>
+        </w:numPr>
+        <w:spacing w:after="0"/>
+      </w:pPr>
+      <w:r>
+        <w:t>Concurrent validity is whether a new measure of a construct correlates to an existing validated measure of the same construct.</w:t>
+      </w:r>
+    </w:p>
+    <w:p>
+      <w:pPr>
+        <w:pStyle w:val="ListParagraph"/>
+        <w:numPr>
+          <w:ilvl w:val="0"/>
+          <w:numId w:val="35"/>
+        </w:numPr>
+        <w:spacing w:after="0"/>
+      </w:pPr>
+      <w:r>
+        <w:t>Convergent validity is whether measures of two or more theoretically related constructs correlate with one another.</w:t>
+      </w:r>
+    </w:p>
+    <w:p>
+      <w:pPr>
+        <w:pStyle w:val="ListParagraph"/>
+        <w:numPr>
+          <w:ilvl w:val="0"/>
+          <w:numId w:val="35"/>
+        </w:numPr>
+        <w:spacing w:after="0"/>
+      </w:pPr>
+      <w:r>
+        <w:t>Discriminant validity is whether measures of two or more constructs that are theoretically unrelated do not correlate with one another.</w:t>
+      </w:r>
+    </w:p>
+    <w:p>
+      <w:pPr>
+        <w:spacing w:after="0"/>
+      </w:pPr>
+    </w:p>
+    <w:p>
+      <w:pPr>
+        <w:spacing w:after="0"/>
+      </w:pPr>
+      <w:r>
+        <w:t>Units of Analysis</w:t>
+      </w:r>
+    </w:p>
+    <w:p>
+      <w:pPr>
+        <w:pStyle w:val="ListParagraph"/>
+        <w:numPr>
+          <w:ilvl w:val="0"/>
+          <w:numId w:val="36"/>
+        </w:numPr>
+        <w:spacing w:after="0"/>
+      </w:pPr>
+      <w:r>
+        <w:t>The cases or unit of focus for an evaluation.</w:t>
+      </w:r>
+    </w:p>
+    <w:p>
+      <w:pPr>
+        <w:pStyle w:val="ListParagraph"/>
+        <w:numPr>
+          <w:ilvl w:val="0"/>
+          <w:numId w:val="36"/>
+        </w:numPr>
+        <w:spacing w:after="0"/>
+      </w:pPr>
+      <w:r>
+        <w:lastRenderedPageBreak/>
+        <w:t>They have various characteristics or attributes that are measured (observed).</w:t>
+      </w:r>
+    </w:p>
+    <w:p>
+      <w:pPr>
+        <w:spacing w:after="0"/>
+      </w:pPr>
+    </w:p>
+    <w:p>
+      <w:pPr>
+        <w:spacing w:after="0"/>
+      </w:pPr>
+      <w:r>
+        <w:t>Levels of Measurement</w:t>
+      </w:r>
+    </w:p>
+    <w:p>
+      <w:pPr>
+        <w:pStyle w:val="ListParagraph"/>
+        <w:numPr>
+          <w:ilvl w:val="0"/>
+          <w:numId w:val="37"/>
+        </w:numPr>
+        <w:spacing w:after="0"/>
+      </w:pPr>
+      <w:r>
+        <w:t>Nominal simply groups units of analysis into categories.</w:t>
+      </w:r>
+    </w:p>
+    <w:p>
+      <w:pPr>
+        <w:pStyle w:val="ListParagraph"/>
+        <w:numPr>
+          <w:ilvl w:val="0"/>
+          <w:numId w:val="37"/>
+        </w:numPr>
+        <w:spacing w:after="0"/>
+      </w:pPr>
+      <w:r>
+        <w:t>Ordinal groups units of analysis into categories and the categories have a sequence to them.</w:t>
+      </w:r>
+    </w:p>
+    <w:p>
+      <w:pPr>
+        <w:pStyle w:val="ListParagraph"/>
+        <w:numPr>
+          <w:ilvl w:val="0"/>
+          <w:numId w:val="37"/>
+        </w:numPr>
+        <w:spacing w:after="0"/>
+      </w:pPr>
+      <w:r>
+        <w:t xml:space="preserve">Interval groups units of analysis into categories, the categories have a sequence to them, </w:t>
+      </w:r>
+      <w:r>
+        <w:t>and the interval of the category sequence conveys meaning.</w:t>
+      </w:r>
+    </w:p>
+    <w:p>
+      <w:pPr>
+        <w:pStyle w:val="ListParagraph"/>
+        <w:numPr>
+          <w:ilvl w:val="0"/>
+          <w:numId w:val="37"/>
+        </w:numPr>
+        <w:spacing w:after="0"/>
+      </w:pPr>
+      <w:r>
+        <w:t>Ratio groups units of analysis into categories, the categories have a sequence to them, the interval of the category sequence conveys meaning, and the interval scale has a true zero indicating the absence of the characteristic being measured</w:t>
+      </w:r>
+      <w:r>
+        <w:t xml:space="preserve"> and no measurement below zero can exist</w:t>
+      </w:r>
+      <w:r>
+        <w:t>.</w:t>
+      </w:r>
+    </w:p>
+    <w:p>
+      <w:pPr>
+        <w:pStyle w:val="ListParagraph"/>
+        <w:numPr>
+          <w:ilvl w:val="0"/>
+          <w:numId w:val="37"/>
+        </w:numPr>
+        <w:spacing w:after="0"/>
+      </w:pPr>
+      <w:r>
+        <w:t>Parametric statistics are statistical methods used for interval and ratio measures.</w:t>
+      </w:r>
+    </w:p>
+    <w:p>
+      <w:pPr>
+        <w:spacing w:after="0"/>
+      </w:pPr>
+    </w:p>
+    <w:p>
+      <w:pPr>
+        <w:spacing w:after="0"/>
+      </w:pPr>
+      <w:r>
+        <w:t>Sources of Data</w:t>
+      </w:r>
+    </w:p>
+    <w:p>
+      <w:pPr>
+        <w:pStyle w:val="ListParagraph"/>
+        <w:numPr>
+          <w:ilvl w:val="0"/>
+          <w:numId w:val="38"/>
+        </w:numPr>
+        <w:spacing w:after="0"/>
+      </w:pPr>
+      <w:r>
+        <w:t>Existing organization records</w:t>
+      </w:r>
+    </w:p>
+    <w:p>
+      <w:pPr>
+        <w:pStyle w:val="ListParagraph"/>
+        <w:numPr>
+          <w:ilvl w:val="0"/>
+          <w:numId w:val="38"/>
+        </w:numPr>
+        <w:spacing w:after="0"/>
+      </w:pPr>
+      <w:r>
+        <w:t>Observational data collected by program evaluators</w:t>
+      </w:r>
+    </w:p>
+    <w:p>
+      <w:pPr>
+        <w:pStyle w:val="ListParagraph"/>
+        <w:numPr>
+          <w:ilvl w:val="0"/>
+          <w:numId w:val="38"/>
+        </w:numPr>
+        <w:spacing w:after="0"/>
+      </w:pPr>
+      <w:r>
+        <w:t>Surveys administered by program evaluators and managers</w:t>
+      </w:r>
+    </w:p>
+    <w:p>
+      <w:pPr>
+        <w:pStyle w:val="ListParagraph"/>
+        <w:numPr>
+          <w:ilvl w:val="1"/>
+          <w:numId w:val="38"/>
+        </w:numPr>
+        <w:spacing w:after="0"/>
+      </w:pPr>
+      <w:r>
+        <w:t>Fact-based warm-up questions</w:t>
+      </w:r>
+    </w:p>
+    <w:p>
+      <w:pPr>
+        <w:pStyle w:val="ListParagraph"/>
+        <w:numPr>
+          <w:ilvl w:val="1"/>
+          <w:numId w:val="38"/>
+        </w:numPr>
+        <w:spacing w:after="0"/>
+      </w:pPr>
+      <w:r>
+        <w:t>Fact-based program-related questions</w:t>
+      </w:r>
+    </w:p>
+    <w:p>
+      <w:pPr>
+        <w:pStyle w:val="ListParagraph"/>
+        <w:numPr>
+          <w:ilvl w:val="1"/>
+          <w:numId w:val="38"/>
+        </w:numPr>
+        <w:spacing w:after="0"/>
+      </w:pPr>
+      <w:r>
+        <w:t>Opinion-based program-related questions</w:t>
+      </w:r>
+    </w:p>
+    <w:p>
+      <w:pPr>
+        <w:pStyle w:val="ListParagraph"/>
+        <w:numPr>
+          <w:ilvl w:val="1"/>
+          <w:numId w:val="38"/>
+        </w:numPr>
+        <w:spacing w:after="0"/>
+      </w:pPr>
+      <w:r>
+        <w:t>Overall rating of the program</w:t>
+      </w:r>
+    </w:p>
+    <w:p>
+      <w:pPr>
+        <w:pStyle w:val="ListParagraph"/>
+        <w:numPr>
+          <w:ilvl w:val="2"/>
+          <w:numId w:val="38"/>
+        </w:numPr>
+        <w:spacing w:after="0"/>
+      </w:pPr>
+      <w:r>
+        <w:t>Last to minimize bias ratings of individual elements and help the respondent fully recall the program experience.</w:t>
+      </w:r>
+    </w:p>
+    <w:p>
+      <w:pPr>
+        <w:pStyle w:val="ListParagraph"/>
+        <w:numPr>
+          <w:ilvl w:val="1"/>
+          <w:numId w:val="38"/>
+        </w:numPr>
+        <w:spacing w:after="0"/>
+      </w:pPr>
+      <w:r>
+        <w:t>Demographic information</w:t>
+      </w:r>
+    </w:p>
+    <w:p>
+      <w:pPr>
+        <w:pStyle w:val="ListParagraph"/>
+        <w:numPr>
+          <w:ilvl w:val="2"/>
+          <w:numId w:val="38"/>
+        </w:numPr>
+        <w:spacing w:after="0"/>
+      </w:pPr>
+      <w:r>
+        <w:t>Some may view as too personal</w:t>
+      </w:r>
+    </w:p>
+    <w:p>
+      <w:pPr>
+        <w:spacing w:after="0"/>
+      </w:pPr>
+    </w:p>
+    <w:p>
+      <w:pPr>
+        <w:spacing w:after="0"/>
+      </w:pPr>
+      <w:r>
+        <w:t>Using Surveys to Estimate the Incremental Effects of Programs</w:t>
+      </w:r>
+    </w:p>
+    <w:p>
+      <w:pPr>
+        <w:pStyle w:val="ListParagraph"/>
+        <w:numPr>
+          <w:ilvl w:val="0"/>
+          <w:numId w:val="39"/>
+        </w:numPr>
+        <w:spacing w:after="0"/>
+      </w:pPr>
+      <w:r>
+        <w:t>Surveys are measurement instruments.</w:t>
+      </w:r>
+    </w:p>
+    <w:p>
+      <w:pPr>
+        <w:pStyle w:val="ListParagraph"/>
+        <w:numPr>
+          <w:ilvl w:val="0"/>
+          <w:numId w:val="39"/>
+        </w:numPr>
+        <w:spacing w:after="0"/>
+      </w:pPr>
+      <w:r>
+        <w:t>Pilot survey questions to evaluate the appropriateness of question wording, layout, etc.</w:t>
+      </w:r>
+    </w:p>
+    <w:p>
+      <w:pPr>
+        <w:pStyle w:val="ListParagraph"/>
+        <w:numPr>
+          <w:ilvl w:val="0"/>
+          <w:numId w:val="39"/>
+        </w:numPr>
+        <w:spacing w:after="0"/>
+      </w:pPr>
+      <w:r>
+        <w:t>Event calendars (tables with time across top horizontal and events along the vertical) can help respondents accurately recall events of interest.</w:t>
+      </w:r>
+    </w:p>
+    <w:p>
+      <w:pPr>
+        <w:pStyle w:val="ListParagraph"/>
+        <w:numPr>
+          <w:ilvl w:val="0"/>
+          <w:numId w:val="39"/>
+        </w:numPr>
+        <w:spacing w:after="0"/>
+      </w:pPr>
+      <w:r>
+        <w:t>Remind respondents that accuracy is important.</w:t>
+      </w:r>
+    </w:p>
+    <w:p>
+      <w:pPr>
+        <w:pStyle w:val="ListParagraph"/>
+        <w:numPr>
+          <w:ilvl w:val="0"/>
+          <w:numId w:val="39"/>
+        </w:numPr>
+        <w:spacing w:after="0"/>
+      </w:pPr>
+      <w:r>
+        <w:t>Train those that administer surveys about the meanings of questions in the survey instrument.</w:t>
+      </w:r>
+    </w:p>
+    <w:p>
+      <w:pPr>
+        <w:pStyle w:val="ListParagraph"/>
+        <w:numPr>
+          <w:ilvl w:val="0"/>
+          <w:numId w:val="39"/>
+        </w:numPr>
+        <w:spacing w:after="0"/>
+      </w:pPr>
+      <w:r>
+        <w:t>Retrospective pretests establish baselines retrospectively.</w:t>
+      </w:r>
+    </w:p>
+    <w:p>
+      <w:pPr>
+        <w:pStyle w:val="ListParagraph"/>
+        <w:numPr>
+          <w:ilvl w:val="1"/>
+          <w:numId w:val="39"/>
+        </w:numPr>
+        <w:spacing w:after="0"/>
+      </w:pPr>
+      <w:r>
+        <w:t>Addressed response-shift bias of conventional before-after testing.</w:t>
+      </w:r>
+    </w:p>
+    <w:p>
+      <w:pPr>
+        <w:pStyle w:val="ListParagraph"/>
+        <w:numPr>
+          <w:ilvl w:val="1"/>
+          <w:numId w:val="39"/>
+        </w:numPr>
+        <w:spacing w:after="0"/>
+      </w:pPr>
+      <w:r>
+        <w:t>May be susceptible to change response bias (i.e., expectation of program effect).</w:t>
+      </w:r>
+    </w:p>
+    <w:p>
+      <w:pPr>
+        <w:pStyle w:val="ListParagraph"/>
+        <w:numPr>
+          <w:ilvl w:val="1"/>
+          <w:numId w:val="39"/>
+        </w:numPr>
+        <w:spacing w:after="0"/>
+      </w:pPr>
+      <w:r>
+        <w:t>Tend to be more valid is administered separately from other post-tests.</w:t>
+      </w:r>
+    </w:p>
+    <w:p>
+      <w:pPr>
+        <w:pStyle w:val="ListParagraph"/>
+        <w:numPr>
+          <w:ilvl w:val="0"/>
+          <w:numId w:val="39"/>
+        </w:numPr>
+        <w:spacing w:after="0"/>
+      </w:pPr>
+      <w:r>
+        <w:t>Survey designs are not research designs.</w:t>
+      </w:r>
+      <w:bookmarkStart w:id="0" w:name="_GoBack"/>
+      <w:bookmarkEnd w:id="0"/>
     </w:p>
     <w:sectPr>
-      <w:headerReference w:type="default" r:id="rId9"/>
+      <w:headerReference w:type="default" r:id="rId11"/>
       <w:pgSz w:w="12240" w:h="15840"/>
       <w:pgMar w:top="1440" w:right="1440" w:bottom="1440" w:left="1440" w:header="720" w:footer="720" w:gutter="0"/>
       <w:pgNumType w:start="1"/>
@@ -5468,7 +6682,7 @@
 </file>
 
 <file path=word/endnotes.xml><?xml version="1.0" encoding="utf-8"?>
-<w:endnotes xmlns:wpc="http://schemas.microsoft.com/office/word/2010/wordprocessingCanvas" xmlns:cx="http://schemas.microsoft.com/office/drawing/2014/chartex" xmlns:cx1="http://schemas.microsoft.com/office/drawing/2015/9/8/chartex" xmlns:cx2="http://schemas.microsoft.com/office/drawing/2015/10/21/chartex" xmlns:cx3="http://schemas.microsoft.com/office/drawing/2016/5/9/chartex" xmlns:cx4="http://schemas.microsoft.com/office/drawing/2016/5/10/chartex" xmlns:cx5="http://schemas.microsoft.com/office/drawing/2016/5/11/chartex" xmlns:mc="http://schemas.openxmlformats.org/markup-compatibility/2006" xmlns:o="urn:schemas-microsoft-com:office:office" xmlns:r="http://schemas.openxmlformats.org/officeDocument/2006/relationships" xmlns:m="http://schemas.openxmlformats.org/officeDocument/2006/math" xmlns:v="urn:schemas-microsoft-com:vml" xmlns:wp14="http://schemas.microsoft.com/office/word/2010/wordprocessingDrawing" xmlns:wp="http://schemas.openxmlformats.org/drawingml/2006/wordprocessingDrawing" xmlns:w10="urn:schemas-microsoft-com:office:word" xmlns:w="http://schemas.openxmlformats.org/wordprocessingml/2006/main" xmlns:w14="http://schemas.microsoft.com/office/word/2010/wordml" xmlns:w15="http://schemas.microsoft.com/office/word/2012/wordml" xmlns:w16se="http://schemas.microsoft.com/office/word/2015/wordml/symex" xmlns:wpg="http://schemas.microsoft.com/office/word/2010/wordprocessingGroup" xmlns:wpi="http://schemas.microsoft.com/office/word/2010/wordprocessingInk" xmlns:wne="http://schemas.microsoft.com/office/word/2006/wordml" xmlns:wps="http://schemas.microsoft.com/office/word/2010/wordprocessingShape" mc:Ignorable="w14 w15 w16se wp14">
+<w:endnotes xmlns:wpc="http://schemas.microsoft.com/office/word/2010/wordprocessingCanvas" xmlns:mc="http://schemas.openxmlformats.org/markup-compatibility/2006" xmlns:o="urn:schemas-microsoft-com:office:office" xmlns:r="http://schemas.openxmlformats.org/officeDocument/2006/relationships" xmlns:m="http://schemas.openxmlformats.org/officeDocument/2006/math" xmlns:v="urn:schemas-microsoft-com:vml" xmlns:wp14="http://schemas.microsoft.com/office/word/2010/wordprocessingDrawing" xmlns:wp="http://schemas.openxmlformats.org/drawingml/2006/wordprocessingDrawing" xmlns:w10="urn:schemas-microsoft-com:office:word" xmlns:w="http://schemas.openxmlformats.org/wordprocessingml/2006/main" xmlns:w14="http://schemas.microsoft.com/office/word/2010/wordml" xmlns:wpg="http://schemas.microsoft.com/office/word/2010/wordprocessingGroup" xmlns:wpi="http://schemas.microsoft.com/office/word/2010/wordprocessingInk" xmlns:wne="http://schemas.microsoft.com/office/word/2006/wordml" xmlns:wps="http://schemas.microsoft.com/office/word/2010/wordprocessingShape" mc:Ignorable="w14 wp14">
   <w:endnote w:type="separator" w:id="-1">
     <w:p>
       <w:pPr>
@@ -5493,7 +6707,7 @@
 </file>
 
 <file path=word/footnotes.xml><?xml version="1.0" encoding="utf-8"?>
-<w:footnotes xmlns:wpc="http://schemas.microsoft.com/office/word/2010/wordprocessingCanvas" xmlns:cx="http://schemas.microsoft.com/office/drawing/2014/chartex" xmlns:cx1="http://schemas.microsoft.com/office/drawing/2015/9/8/chartex" xmlns:cx2="http://schemas.microsoft.com/office/drawing/2015/10/21/chartex" xmlns:cx3="http://schemas.microsoft.com/office/drawing/2016/5/9/chartex" xmlns:cx4="http://schemas.microsoft.com/office/drawing/2016/5/10/chartex" xmlns:cx5="http://schemas.microsoft.com/office/drawing/2016/5/11/chartex" xmlns:mc="http://schemas.openxmlformats.org/markup-compatibility/2006" xmlns:o="urn:schemas-microsoft-com:office:office" xmlns:r="http://schemas.openxmlformats.org/officeDocument/2006/relationships" xmlns:m="http://schemas.openxmlformats.org/officeDocument/2006/math" xmlns:v="urn:schemas-microsoft-com:vml" xmlns:wp14="http://schemas.microsoft.com/office/word/2010/wordprocessingDrawing" xmlns:wp="http://schemas.openxmlformats.org/drawingml/2006/wordprocessingDrawing" xmlns:w10="urn:schemas-microsoft-com:office:word" xmlns:w="http://schemas.openxmlformats.org/wordprocessingml/2006/main" xmlns:w14="http://schemas.microsoft.com/office/word/2010/wordml" xmlns:w15="http://schemas.microsoft.com/office/word/2012/wordml" xmlns:w16se="http://schemas.microsoft.com/office/word/2015/wordml/symex" xmlns:wpg="http://schemas.microsoft.com/office/word/2010/wordprocessingGroup" xmlns:wpi="http://schemas.microsoft.com/office/word/2010/wordprocessingInk" xmlns:wne="http://schemas.microsoft.com/office/word/2006/wordml" xmlns:wps="http://schemas.microsoft.com/office/word/2010/wordprocessingShape" mc:Ignorable="w14 w15 w16se wp14">
+<w:footnotes xmlns:wpc="http://schemas.microsoft.com/office/word/2010/wordprocessingCanvas" xmlns:mc="http://schemas.openxmlformats.org/markup-compatibility/2006" xmlns:o="urn:schemas-microsoft-com:office:office" xmlns:r="http://schemas.openxmlformats.org/officeDocument/2006/relationships" xmlns:m="http://schemas.openxmlformats.org/officeDocument/2006/math" xmlns:v="urn:schemas-microsoft-com:vml" xmlns:wp14="http://schemas.microsoft.com/office/word/2010/wordprocessingDrawing" xmlns:wp="http://schemas.openxmlformats.org/drawingml/2006/wordprocessingDrawing" xmlns:w10="urn:schemas-microsoft-com:office:word" xmlns:w="http://schemas.openxmlformats.org/wordprocessingml/2006/main" xmlns:w14="http://schemas.microsoft.com/office/word/2010/wordml" xmlns:wpg="http://schemas.microsoft.com/office/word/2010/wordprocessingGroup" xmlns:wpi="http://schemas.microsoft.com/office/word/2010/wordprocessingInk" xmlns:wne="http://schemas.microsoft.com/office/word/2006/wordml" xmlns:wps="http://schemas.microsoft.com/office/word/2010/wordprocessingShape" mc:Ignorable="w14 wp14">
   <w:footnote w:type="separator" w:id="-1">
     <w:p>
       <w:pPr>
@@ -5518,138 +6732,7 @@
 </file>
 
 <file path=word/header1.xml><?xml version="1.0" encoding="utf-8"?>
-<w:hdr xmlns:wpc="http://schemas.microsoft.com/office/word/2010/wordprocessingCanvas" xmlns:cx="http://schemas.microsoft.com/office/drawing/2014/chartex" xmlns:cx1="http://schemas.microsoft.com/office/drawing/2015/9/8/chartex" xmlns:cx2="http://schemas.microsoft.com/office/drawing/2015/10/21/chartex" xmlns:cx3="http://schemas.microsoft.com/office/drawing/2016/5/9/chartex" xmlns:cx4="http://schemas.microsoft.com/office/drawing/2016/5/10/chartex" xmlns:cx5="http://schemas.microsoft.com/office/drawing/2016/5/11/chartex" xmlns:mc="http://schemas.openxmlformats.org/markup-compatibility/2006" xmlns:o="urn:schemas-microsoft-com:office:office" xmlns:r="http://schemas.openxmlformats.org/officeDocument/2006/relationships" xmlns:m="http://schemas.openxmlformats.org/officeDocument/2006/math" xmlns:v="urn:schemas-microsoft-com:vml" xmlns:wp14="http://schemas.microsoft.com/office/word/2010/wordprocessingDrawing" xmlns:wp="http://schemas.openxmlformats.org/drawingml/2006/wordprocessingDrawing" xmlns:w10="urn:schemas-microsoft-com:office:word" xmlns:w="http://schemas.openxmlformats.org/wordprocessingml/2006/main" xmlns:w14="http://schemas.microsoft.com/office/word/2010/wordml" xmlns:w15="http://schemas.microsoft.com/office/word/2012/wordml" xmlns:w16se="http://schemas.microsoft.com/office/word/2015/wordml/symex" xmlns:wpg="http://schemas.microsoft.com/office/word/2010/wordprocessingGroup" xmlns:wpi="http://schemas.microsoft.com/office/word/2010/wordprocessingInk" xmlns:wne="http://schemas.microsoft.com/office/word/2006/wordml" xmlns:wps="http://schemas.microsoft.com/office/word/2010/wordprocessingShape" mc:Ignorable="w14 w15 w16se wp14">
-  <w:p>
-    <w:pPr>
-      <w:pStyle w:val="Header"/>
-    </w:pPr>
-    <w:r>
-      <w:t>McDavid, J. C.</w:t>
-    </w:r>
-    <w:r>
-      <w:t xml:space="preserve">, </w:t>
-    </w:r>
-    <w:proofErr w:type="spellStart"/>
-    <w:r>
-      <w:t>Huse</w:t>
-    </w:r>
-    <w:proofErr w:type="spellEnd"/>
-    <w:r>
-      <w:t>, I. and Hawthorn, L. R. L. (2013</w:t>
-    </w:r>
-    <w:r>
-      <w:t xml:space="preserve">). </w:t>
-    </w:r>
-    <w:r>
-      <w:rPr>
-        <w:i/>
-      </w:rPr>
-      <w:t>Program Evaluation &amp; Performance Measurement: An Introduction to Practice</w:t>
-    </w:r>
-    <w:r>
-      <w:t xml:space="preserve"> (2</w:t>
-    </w:r>
-    <w:r>
-      <w:rPr>
-        <w:vertAlign w:val="superscript"/>
-      </w:rPr>
-      <w:t>nd</w:t>
-    </w:r>
-    <w:r>
-      <w:t xml:space="preserve"> Edition). Thousand Oaks, California: Sage Publications.</w:t>
-    </w:r>
-  </w:p>
-  <w:p>
-    <w:pPr>
-      <w:pStyle w:val="Header"/>
-    </w:pPr>
-  </w:p>
-  <w:p>
-    <w:pPr>
-      <w:pStyle w:val="Header"/>
-      <w:rPr>
-        <w:b/>
-      </w:rPr>
-    </w:pPr>
-    <w:r>
-      <w:t xml:space="preserve">Lecture 1: Chapter 1 | Page </w:t>
-    </w:r>
-    <w:r>
-      <w:rPr>
-        <w:b/>
-      </w:rPr>
-      <w:fldChar w:fldCharType="begin"/>
-    </w:r>
-    <w:r>
-      <w:rPr>
-        <w:b/>
-      </w:rPr>
-      <w:instrText xml:space="preserve"> PAGE  \* Arabic  \* MERGEFORMAT </w:instrText>
-    </w:r>
-    <w:r>
-      <w:rPr>
-        <w:b/>
-      </w:rPr>
-      <w:fldChar w:fldCharType="separate"/>
-    </w:r>
-    <w:r>
-      <w:rPr>
-        <w:b/>
-        <w:noProof/>
-      </w:rPr>
-      <w:t>4</w:t>
-    </w:r>
-    <w:r>
-      <w:rPr>
-        <w:b/>
-      </w:rPr>
-      <w:fldChar w:fldCharType="end"/>
-    </w:r>
-    <w:r>
-      <w:t xml:space="preserve"> of </w:t>
-    </w:r>
-    <w:r>
-      <w:rPr>
-        <w:b/>
-      </w:rPr>
-      <w:fldChar w:fldCharType="begin"/>
-    </w:r>
-    <w:r>
-      <w:rPr>
-        <w:b/>
-      </w:rPr>
-      <w:instrText xml:space="preserve"> SECTIONPAGES   \* MERGEFORMAT </w:instrText>
-    </w:r>
-    <w:r>
-      <w:rPr>
-        <w:b/>
-      </w:rPr>
-      <w:fldChar w:fldCharType="separate"/>
-    </w:r>
-    <w:r>
-      <w:rPr>
-        <w:b/>
-        <w:noProof/>
-      </w:rPr>
-      <w:t>4</w:t>
-    </w:r>
-    <w:r>
-      <w:rPr>
-        <w:b/>
-      </w:rPr>
-      <w:fldChar w:fldCharType="end"/>
-    </w:r>
-  </w:p>
-  <w:p>
-    <w:pPr>
-      <w:pStyle w:val="Header"/>
-    </w:pPr>
-  </w:p>
-</w:hdr>
-</file>
-
-<file path=word/header2.xml><?xml version="1.0" encoding="utf-8"?>
-<w:hdr xmlns:wpc="http://schemas.microsoft.com/office/word/2010/wordprocessingCanvas" xmlns:cx="http://schemas.microsoft.com/office/drawing/2014/chartex" xmlns:cx1="http://schemas.microsoft.com/office/drawing/2015/9/8/chartex" xmlns:cx2="http://schemas.microsoft.com/office/drawing/2015/10/21/chartex" xmlns:cx3="http://schemas.microsoft.com/office/drawing/2016/5/9/chartex" xmlns:cx4="http://schemas.microsoft.com/office/drawing/2016/5/10/chartex" xmlns:cx5="http://schemas.microsoft.com/office/drawing/2016/5/11/chartex" xmlns:mc="http://schemas.openxmlformats.org/markup-compatibility/2006" xmlns:o="urn:schemas-microsoft-com:office:office" xmlns:r="http://schemas.openxmlformats.org/officeDocument/2006/relationships" xmlns:m="http://schemas.openxmlformats.org/officeDocument/2006/math" xmlns:v="urn:schemas-microsoft-com:vml" xmlns:wp14="http://schemas.microsoft.com/office/word/2010/wordprocessingDrawing" xmlns:wp="http://schemas.openxmlformats.org/drawingml/2006/wordprocessingDrawing" xmlns:w10="urn:schemas-microsoft-com:office:word" xmlns:w="http://schemas.openxmlformats.org/wordprocessingml/2006/main" xmlns:w14="http://schemas.microsoft.com/office/word/2010/wordml" xmlns:w15="http://schemas.microsoft.com/office/word/2012/wordml" xmlns:w16se="http://schemas.microsoft.com/office/word/2015/wordml/symex" xmlns:wpg="http://schemas.microsoft.com/office/word/2010/wordprocessingGroup" xmlns:wpi="http://schemas.microsoft.com/office/word/2010/wordprocessingInk" xmlns:wne="http://schemas.microsoft.com/office/word/2006/wordml" xmlns:wps="http://schemas.microsoft.com/office/word/2010/wordprocessingShape" mc:Ignorable="w14 w15 w16se wp14">
+<w:hdr xmlns:wpc="http://schemas.microsoft.com/office/word/2010/wordprocessingCanvas" xmlns:mc="http://schemas.openxmlformats.org/markup-compatibility/2006" xmlns:o="urn:schemas-microsoft-com:office:office" xmlns:r="http://schemas.openxmlformats.org/officeDocument/2006/relationships" xmlns:m="http://schemas.openxmlformats.org/officeDocument/2006/math" xmlns:v="urn:schemas-microsoft-com:vml" xmlns:wp14="http://schemas.microsoft.com/office/word/2010/wordprocessingDrawing" xmlns:wp="http://schemas.openxmlformats.org/drawingml/2006/wordprocessingDrawing" xmlns:w10="urn:schemas-microsoft-com:office:word" xmlns:w="http://schemas.openxmlformats.org/wordprocessingml/2006/main" xmlns:w14="http://schemas.microsoft.com/office/word/2010/wordml" xmlns:wpg="http://schemas.microsoft.com/office/word/2010/wordprocessingGroup" xmlns:wpi="http://schemas.microsoft.com/office/word/2010/wordprocessingInk" xmlns:wne="http://schemas.microsoft.com/office/word/2006/wordml" xmlns:wps="http://schemas.microsoft.com/office/word/2010/wordprocessingShape" mc:Ignorable="w14 wp14">
   <w:p>
     <w:pPr>
       <w:pStyle w:val="Header"/>
@@ -5697,7 +6780,7 @@
       </w:rPr>
     </w:pPr>
     <w:r>
-      <w:t xml:space="preserve">Lecture 2: Chapter 2 | Page </w:t>
+      <w:t xml:space="preserve">Lecture 1: Chapter 1 | Page </w:t>
     </w:r>
     <w:r>
       <w:rPr>
@@ -5722,7 +6805,7 @@
         <w:b/>
         <w:noProof/>
       </w:rPr>
-      <w:t>5</w:t>
+      <w:t>4</w:t>
     </w:r>
     <w:r>
       <w:rPr>
@@ -5756,7 +6839,7 @@
         <w:b/>
         <w:noProof/>
       </w:rPr>
-      <w:t>5</w:t>
+      <w:t>4</w:t>
     </w:r>
     <w:r>
       <w:rPr>
@@ -5773,8 +6856,8 @@
 </w:hdr>
 </file>
 
-<file path=word/header3.xml><?xml version="1.0" encoding="utf-8"?>
-<w:hdr xmlns:wpc="http://schemas.microsoft.com/office/word/2010/wordprocessingCanvas" xmlns:cx="http://schemas.microsoft.com/office/drawing/2014/chartex" xmlns:cx1="http://schemas.microsoft.com/office/drawing/2015/9/8/chartex" xmlns:cx2="http://schemas.microsoft.com/office/drawing/2015/10/21/chartex" xmlns:cx3="http://schemas.microsoft.com/office/drawing/2016/5/9/chartex" xmlns:cx4="http://schemas.microsoft.com/office/drawing/2016/5/10/chartex" xmlns:cx5="http://schemas.microsoft.com/office/drawing/2016/5/11/chartex" xmlns:mc="http://schemas.openxmlformats.org/markup-compatibility/2006" xmlns:o="urn:schemas-microsoft-com:office:office" xmlns:r="http://schemas.openxmlformats.org/officeDocument/2006/relationships" xmlns:m="http://schemas.openxmlformats.org/officeDocument/2006/math" xmlns:v="urn:schemas-microsoft-com:vml" xmlns:wp14="http://schemas.microsoft.com/office/word/2010/wordprocessingDrawing" xmlns:wp="http://schemas.openxmlformats.org/drawingml/2006/wordprocessingDrawing" xmlns:w10="urn:schemas-microsoft-com:office:word" xmlns:w="http://schemas.openxmlformats.org/wordprocessingml/2006/main" xmlns:w14="http://schemas.microsoft.com/office/word/2010/wordml" xmlns:w15="http://schemas.microsoft.com/office/word/2012/wordml" xmlns:w16se="http://schemas.microsoft.com/office/word/2015/wordml/symex" xmlns:wpg="http://schemas.microsoft.com/office/word/2010/wordprocessingGroup" xmlns:wpi="http://schemas.microsoft.com/office/word/2010/wordprocessingInk" xmlns:wne="http://schemas.microsoft.com/office/word/2006/wordml" xmlns:wps="http://schemas.microsoft.com/office/word/2010/wordprocessingShape" mc:Ignorable="w14 w15 w16se wp14">
+<file path=word/header2.xml><?xml version="1.0" encoding="utf-8"?>
+<w:hdr xmlns:wpc="http://schemas.microsoft.com/office/word/2010/wordprocessingCanvas" xmlns:mc="http://schemas.openxmlformats.org/markup-compatibility/2006" xmlns:o="urn:schemas-microsoft-com:office:office" xmlns:r="http://schemas.openxmlformats.org/officeDocument/2006/relationships" xmlns:m="http://schemas.openxmlformats.org/officeDocument/2006/math" xmlns:v="urn:schemas-microsoft-com:vml" xmlns:wp14="http://schemas.microsoft.com/office/word/2010/wordprocessingDrawing" xmlns:wp="http://schemas.openxmlformats.org/drawingml/2006/wordprocessingDrawing" xmlns:w10="urn:schemas-microsoft-com:office:word" xmlns:w="http://schemas.openxmlformats.org/wordprocessingml/2006/main" xmlns:w14="http://schemas.microsoft.com/office/word/2010/wordml" xmlns:wpg="http://schemas.microsoft.com/office/word/2010/wordprocessingGroup" xmlns:wpi="http://schemas.microsoft.com/office/word/2010/wordprocessingInk" xmlns:wne="http://schemas.microsoft.com/office/word/2006/wordml" xmlns:wps="http://schemas.microsoft.com/office/word/2010/wordprocessingShape" mc:Ignorable="w14 wp14">
   <w:p>
     <w:pPr>
       <w:pStyle w:val="Header"/>
@@ -5822,7 +6905,7 @@
       </w:rPr>
     </w:pPr>
     <w:r>
-      <w:t xml:space="preserve">Lecture 3: Chapter 3 | Page </w:t>
+      <w:t xml:space="preserve">Lecture 2: Chapter 2 | Page </w:t>
     </w:r>
     <w:r>
       <w:rPr>
@@ -5882,6 +6965,256 @@
         <w:noProof/>
       </w:rPr>
       <w:t>5</w:t>
+    </w:r>
+    <w:r>
+      <w:rPr>
+        <w:b/>
+      </w:rPr>
+      <w:fldChar w:fldCharType="end"/>
+    </w:r>
+  </w:p>
+  <w:p>
+    <w:pPr>
+      <w:pStyle w:val="Header"/>
+    </w:pPr>
+  </w:p>
+</w:hdr>
+</file>
+
+<file path=word/header3.xml><?xml version="1.0" encoding="utf-8"?>
+<w:hdr xmlns:wpc="http://schemas.microsoft.com/office/word/2010/wordprocessingCanvas" xmlns:mc="http://schemas.openxmlformats.org/markup-compatibility/2006" xmlns:o="urn:schemas-microsoft-com:office:office" xmlns:r="http://schemas.openxmlformats.org/officeDocument/2006/relationships" xmlns:m="http://schemas.openxmlformats.org/officeDocument/2006/math" xmlns:v="urn:schemas-microsoft-com:vml" xmlns:wp14="http://schemas.microsoft.com/office/word/2010/wordprocessingDrawing" xmlns:wp="http://schemas.openxmlformats.org/drawingml/2006/wordprocessingDrawing" xmlns:w10="urn:schemas-microsoft-com:office:word" xmlns:w="http://schemas.openxmlformats.org/wordprocessingml/2006/main" xmlns:w14="http://schemas.microsoft.com/office/word/2010/wordml" xmlns:wpg="http://schemas.microsoft.com/office/word/2010/wordprocessingGroup" xmlns:wpi="http://schemas.microsoft.com/office/word/2010/wordprocessingInk" xmlns:wne="http://schemas.microsoft.com/office/word/2006/wordml" xmlns:wps="http://schemas.microsoft.com/office/word/2010/wordprocessingShape" mc:Ignorable="w14 wp14">
+  <w:p>
+    <w:pPr>
+      <w:pStyle w:val="Header"/>
+    </w:pPr>
+    <w:r>
+      <w:t xml:space="preserve">McDavid, J. C., </w:t>
+    </w:r>
+    <w:proofErr w:type="spellStart"/>
+    <w:r>
+      <w:t>Huse</w:t>
+    </w:r>
+    <w:proofErr w:type="spellEnd"/>
+    <w:r>
+      <w:t xml:space="preserve">, I. and Hawthorn, L. R. L. (2013). </w:t>
+    </w:r>
+    <w:r>
+      <w:rPr>
+        <w:i/>
+      </w:rPr>
+      <w:t>Program Evaluation &amp; Performance Measurement: An Introduction to Practice</w:t>
+    </w:r>
+    <w:r>
+      <w:t xml:space="preserve"> (2</w:t>
+    </w:r>
+    <w:r>
+      <w:rPr>
+        <w:vertAlign w:val="superscript"/>
+      </w:rPr>
+      <w:t>nd</w:t>
+    </w:r>
+    <w:r>
+      <w:t xml:space="preserve"> Edition). Thousand Oaks, California: Sage Publications.</w:t>
+    </w:r>
+  </w:p>
+  <w:p>
+    <w:pPr>
+      <w:pStyle w:val="Header"/>
+    </w:pPr>
+  </w:p>
+  <w:p>
+    <w:pPr>
+      <w:pStyle w:val="Header"/>
+      <w:rPr>
+        <w:b/>
+      </w:rPr>
+    </w:pPr>
+    <w:r>
+      <w:t xml:space="preserve">Lecture 3: Chapter 3 | Page </w:t>
+    </w:r>
+    <w:r>
+      <w:rPr>
+        <w:b/>
+      </w:rPr>
+      <w:fldChar w:fldCharType="begin"/>
+    </w:r>
+    <w:r>
+      <w:rPr>
+        <w:b/>
+      </w:rPr>
+      <w:instrText xml:space="preserve"> PAGE  \* Arabic  \* MERGEFORMAT </w:instrText>
+    </w:r>
+    <w:r>
+      <w:rPr>
+        <w:b/>
+      </w:rPr>
+      <w:fldChar w:fldCharType="separate"/>
+    </w:r>
+    <w:r>
+      <w:rPr>
+        <w:b/>
+        <w:noProof/>
+      </w:rPr>
+      <w:t>5</w:t>
+    </w:r>
+    <w:r>
+      <w:rPr>
+        <w:b/>
+      </w:rPr>
+      <w:fldChar w:fldCharType="end"/>
+    </w:r>
+    <w:r>
+      <w:t xml:space="preserve"> of </w:t>
+    </w:r>
+    <w:r>
+      <w:rPr>
+        <w:b/>
+      </w:rPr>
+      <w:fldChar w:fldCharType="begin"/>
+    </w:r>
+    <w:r>
+      <w:rPr>
+        <w:b/>
+      </w:rPr>
+      <w:instrText xml:space="preserve"> SECTIONPAGES   \* MERGEFORMAT </w:instrText>
+    </w:r>
+    <w:r>
+      <w:rPr>
+        <w:b/>
+      </w:rPr>
+      <w:fldChar w:fldCharType="separate"/>
+    </w:r>
+    <w:r>
+      <w:rPr>
+        <w:b/>
+        <w:noProof/>
+      </w:rPr>
+      <w:t>5</w:t>
+    </w:r>
+    <w:r>
+      <w:rPr>
+        <w:b/>
+      </w:rPr>
+      <w:fldChar w:fldCharType="end"/>
+    </w:r>
+  </w:p>
+  <w:p>
+    <w:pPr>
+      <w:pStyle w:val="Header"/>
+    </w:pPr>
+  </w:p>
+</w:hdr>
+</file>
+
+<file path=word/header4.xml><?xml version="1.0" encoding="utf-8"?>
+<w:hdr xmlns:wpc="http://schemas.microsoft.com/office/word/2010/wordprocessingCanvas" xmlns:mc="http://schemas.openxmlformats.org/markup-compatibility/2006" xmlns:o="urn:schemas-microsoft-com:office:office" xmlns:r="http://schemas.openxmlformats.org/officeDocument/2006/relationships" xmlns:m="http://schemas.openxmlformats.org/officeDocument/2006/math" xmlns:v="urn:schemas-microsoft-com:vml" xmlns:wp14="http://schemas.microsoft.com/office/word/2010/wordprocessingDrawing" xmlns:wp="http://schemas.openxmlformats.org/drawingml/2006/wordprocessingDrawing" xmlns:w10="urn:schemas-microsoft-com:office:word" xmlns:w="http://schemas.openxmlformats.org/wordprocessingml/2006/main" xmlns:w14="http://schemas.microsoft.com/office/word/2010/wordml" xmlns:wpg="http://schemas.microsoft.com/office/word/2010/wordprocessingGroup" xmlns:wpi="http://schemas.microsoft.com/office/word/2010/wordprocessingInk" xmlns:wne="http://schemas.microsoft.com/office/word/2006/wordml" xmlns:wps="http://schemas.microsoft.com/office/word/2010/wordprocessingShape" mc:Ignorable="w14 wp14">
+  <w:p>
+    <w:pPr>
+      <w:pStyle w:val="Header"/>
+    </w:pPr>
+    <w:r>
+      <w:t xml:space="preserve">McDavid, J. C., </w:t>
+    </w:r>
+    <w:proofErr w:type="spellStart"/>
+    <w:r>
+      <w:t>Huse</w:t>
+    </w:r>
+    <w:proofErr w:type="spellEnd"/>
+    <w:r>
+      <w:t xml:space="preserve">, I. and Hawthorn, L. R. L. (2013). </w:t>
+    </w:r>
+    <w:r>
+      <w:rPr>
+        <w:i/>
+      </w:rPr>
+      <w:t>Program Evaluation &amp; Performance Measurement: An Introduction to Practice</w:t>
+    </w:r>
+    <w:r>
+      <w:t xml:space="preserve"> (2</w:t>
+    </w:r>
+    <w:r>
+      <w:rPr>
+        <w:vertAlign w:val="superscript"/>
+      </w:rPr>
+      <w:t>nd</w:t>
+    </w:r>
+    <w:r>
+      <w:t xml:space="preserve"> Edition). Thousand Oaks, California: Sage Publications.</w:t>
+    </w:r>
+  </w:p>
+  <w:p>
+    <w:pPr>
+      <w:pStyle w:val="Header"/>
+    </w:pPr>
+  </w:p>
+  <w:p>
+    <w:pPr>
+      <w:pStyle w:val="Header"/>
+      <w:rPr>
+        <w:b/>
+      </w:rPr>
+    </w:pPr>
+    <w:r>
+      <w:t xml:space="preserve">Lecture 4: Chapter 4 | Page </w:t>
+    </w:r>
+    <w:r>
+      <w:rPr>
+        <w:b/>
+      </w:rPr>
+      <w:fldChar w:fldCharType="begin"/>
+    </w:r>
+    <w:r>
+      <w:rPr>
+        <w:b/>
+      </w:rPr>
+      <w:instrText xml:space="preserve"> PAGE  \* Arabic  \* MERGEFORMAT </w:instrText>
+    </w:r>
+    <w:r>
+      <w:rPr>
+        <w:b/>
+      </w:rPr>
+      <w:fldChar w:fldCharType="separate"/>
+    </w:r>
+    <w:r>
+      <w:rPr>
+        <w:b/>
+        <w:noProof/>
+      </w:rPr>
+      <w:t>3</w:t>
+    </w:r>
+    <w:r>
+      <w:rPr>
+        <w:b/>
+      </w:rPr>
+      <w:fldChar w:fldCharType="end"/>
+    </w:r>
+    <w:r>
+      <w:t xml:space="preserve"> of </w:t>
+    </w:r>
+    <w:r>
+      <w:rPr>
+        <w:b/>
+      </w:rPr>
+      <w:fldChar w:fldCharType="begin"/>
+    </w:r>
+    <w:r>
+      <w:rPr>
+        <w:b/>
+      </w:rPr>
+      <w:instrText xml:space="preserve"> SECTIONPAGES   \* MERGEFORMAT </w:instrText>
+    </w:r>
+    <w:r>
+      <w:rPr>
+        <w:b/>
+      </w:rPr>
+      <w:fldChar w:fldCharType="separate"/>
+    </w:r>
+    <w:r>
+      <w:rPr>
+        <w:b/>
+        <w:noProof/>
+      </w:rPr>
+      <w:t>3</w:t>
     </w:r>
     <w:r>
       <w:rPr>
@@ -5899,8 +7232,8 @@
 </file>
 
 <file path=word/numbering.xml><?xml version="1.0" encoding="utf-8"?>
-<w:numbering xmlns:wpc="http://schemas.microsoft.com/office/word/2010/wordprocessingCanvas" xmlns:cx="http://schemas.microsoft.com/office/drawing/2014/chartex" xmlns:cx1="http://schemas.microsoft.com/office/drawing/2015/9/8/chartex" xmlns:cx2="http://schemas.microsoft.com/office/drawing/2015/10/21/chartex" xmlns:cx3="http://schemas.microsoft.com/office/drawing/2016/5/9/chartex" xmlns:cx4="http://schemas.microsoft.com/office/drawing/2016/5/10/chartex" xmlns:cx5="http://schemas.microsoft.com/office/drawing/2016/5/11/chartex" xmlns:mc="http://schemas.openxmlformats.org/markup-compatibility/2006" xmlns:o="urn:schemas-microsoft-com:office:office" xmlns:r="http://schemas.openxmlformats.org/officeDocument/2006/relationships" xmlns:m="http://schemas.openxmlformats.org/officeDocument/2006/math" xmlns:v="urn:schemas-microsoft-com:vml" xmlns:wp14="http://schemas.microsoft.com/office/word/2010/wordprocessingDrawing" xmlns:wp="http://schemas.openxmlformats.org/drawingml/2006/wordprocessingDrawing" xmlns:w10="urn:schemas-microsoft-com:office:word" xmlns:w="http://schemas.openxmlformats.org/wordprocessingml/2006/main" xmlns:w14="http://schemas.microsoft.com/office/word/2010/wordml" xmlns:w15="http://schemas.microsoft.com/office/word/2012/wordml" xmlns:w16se="http://schemas.microsoft.com/office/word/2015/wordml/symex" xmlns:wpg="http://schemas.microsoft.com/office/word/2010/wordprocessingGroup" xmlns:wpi="http://schemas.microsoft.com/office/word/2010/wordprocessingInk" xmlns:wne="http://schemas.microsoft.com/office/word/2006/wordml" xmlns:wps="http://schemas.microsoft.com/office/word/2010/wordprocessingShape" mc:Ignorable="w14 w15 w16se wp14">
-  <w:abstractNum w:abstractNumId="0" w15:restartNumberingAfterBreak="0">
+<w:numbering xmlns:wpc="http://schemas.microsoft.com/office/word/2010/wordprocessingCanvas" xmlns:mc="http://schemas.openxmlformats.org/markup-compatibility/2006" xmlns:o="urn:schemas-microsoft-com:office:office" xmlns:r="http://schemas.openxmlformats.org/officeDocument/2006/relationships" xmlns:m="http://schemas.openxmlformats.org/officeDocument/2006/math" xmlns:v="urn:schemas-microsoft-com:vml" xmlns:wp14="http://schemas.microsoft.com/office/word/2010/wordprocessingDrawing" xmlns:wp="http://schemas.openxmlformats.org/drawingml/2006/wordprocessingDrawing" xmlns:w10="urn:schemas-microsoft-com:office:word" xmlns:w="http://schemas.openxmlformats.org/wordprocessingml/2006/main" xmlns:w14="http://schemas.microsoft.com/office/word/2010/wordml" xmlns:wpg="http://schemas.microsoft.com/office/word/2010/wordprocessingGroup" xmlns:wpi="http://schemas.microsoft.com/office/word/2010/wordprocessingInk" xmlns:wne="http://schemas.microsoft.com/office/word/2006/wordml" xmlns:wps="http://schemas.microsoft.com/office/word/2010/wordprocessingShape" mc:Ignorable="w14 wp14">
+  <w:abstractNum w:abstractNumId="0">
     <w:nsid w:val="01361BCD"/>
     <w:multiLevelType w:val="hybridMultilevel"/>
     <w:tmpl w:val="8E409EC6"/>
@@ -6013,7 +7346,7 @@
       </w:rPr>
     </w:lvl>
   </w:abstractNum>
-  <w:abstractNum w:abstractNumId="1" w15:restartNumberingAfterBreak="0">
+  <w:abstractNum w:abstractNumId="1">
     <w:nsid w:val="017C1828"/>
     <w:multiLevelType w:val="hybridMultilevel"/>
     <w:tmpl w:val="D062E33C"/>
@@ -6126,7 +7459,7 @@
       </w:rPr>
     </w:lvl>
   </w:abstractNum>
-  <w:abstractNum w:abstractNumId="2" w15:restartNumberingAfterBreak="0">
+  <w:abstractNum w:abstractNumId="2">
     <w:nsid w:val="04F54ECC"/>
     <w:multiLevelType w:val="hybridMultilevel"/>
     <w:tmpl w:val="7ACC776C"/>
@@ -6239,7 +7572,233 @@
       </w:rPr>
     </w:lvl>
   </w:abstractNum>
-  <w:abstractNum w:abstractNumId="3" w15:restartNumberingAfterBreak="0">
+  <w:abstractNum w:abstractNumId="3">
+    <w:nsid w:val="07877241"/>
+    <w:multiLevelType w:val="hybridMultilevel"/>
+    <w:tmpl w:val="E5BCEB5C"/>
+    <w:lvl w:ilvl="0" w:tplc="04090001">
+      <w:start w:val="1"/>
+      <w:numFmt w:val="bullet"/>
+      <w:lvlText w:val=""/>
+      <w:lvlJc w:val="left"/>
+      <w:pPr>
+        <w:ind w:left="720" w:hanging="360"/>
+      </w:pPr>
+      <w:rPr>
+        <w:rFonts w:ascii="Symbol" w:hAnsi="Symbol" w:hint="default"/>
+      </w:rPr>
+    </w:lvl>
+    <w:lvl w:ilvl="1" w:tplc="04090003" w:tentative="1">
+      <w:start w:val="1"/>
+      <w:numFmt w:val="bullet"/>
+      <w:lvlText w:val="o"/>
+      <w:lvlJc w:val="left"/>
+      <w:pPr>
+        <w:ind w:left="1440" w:hanging="360"/>
+      </w:pPr>
+      <w:rPr>
+        <w:rFonts w:ascii="Courier New" w:hAnsi="Courier New" w:cs="Courier New" w:hint="default"/>
+      </w:rPr>
+    </w:lvl>
+    <w:lvl w:ilvl="2" w:tplc="04090005" w:tentative="1">
+      <w:start w:val="1"/>
+      <w:numFmt w:val="bullet"/>
+      <w:lvlText w:val=""/>
+      <w:lvlJc w:val="left"/>
+      <w:pPr>
+        <w:ind w:left="2160" w:hanging="360"/>
+      </w:pPr>
+      <w:rPr>
+        <w:rFonts w:ascii="Wingdings" w:hAnsi="Wingdings" w:hint="default"/>
+      </w:rPr>
+    </w:lvl>
+    <w:lvl w:ilvl="3" w:tplc="04090001" w:tentative="1">
+      <w:start w:val="1"/>
+      <w:numFmt w:val="bullet"/>
+      <w:lvlText w:val=""/>
+      <w:lvlJc w:val="left"/>
+      <w:pPr>
+        <w:ind w:left="2880" w:hanging="360"/>
+      </w:pPr>
+      <w:rPr>
+        <w:rFonts w:ascii="Symbol" w:hAnsi="Symbol" w:hint="default"/>
+      </w:rPr>
+    </w:lvl>
+    <w:lvl w:ilvl="4" w:tplc="04090003" w:tentative="1">
+      <w:start w:val="1"/>
+      <w:numFmt w:val="bullet"/>
+      <w:lvlText w:val="o"/>
+      <w:lvlJc w:val="left"/>
+      <w:pPr>
+        <w:ind w:left="3600" w:hanging="360"/>
+      </w:pPr>
+      <w:rPr>
+        <w:rFonts w:ascii="Courier New" w:hAnsi="Courier New" w:cs="Courier New" w:hint="default"/>
+      </w:rPr>
+    </w:lvl>
+    <w:lvl w:ilvl="5" w:tplc="04090005" w:tentative="1">
+      <w:start w:val="1"/>
+      <w:numFmt w:val="bullet"/>
+      <w:lvlText w:val=""/>
+      <w:lvlJc w:val="left"/>
+      <w:pPr>
+        <w:ind w:left="4320" w:hanging="360"/>
+      </w:pPr>
+      <w:rPr>
+        <w:rFonts w:ascii="Wingdings" w:hAnsi="Wingdings" w:hint="default"/>
+      </w:rPr>
+    </w:lvl>
+    <w:lvl w:ilvl="6" w:tplc="04090001" w:tentative="1">
+      <w:start w:val="1"/>
+      <w:numFmt w:val="bullet"/>
+      <w:lvlText w:val=""/>
+      <w:lvlJc w:val="left"/>
+      <w:pPr>
+        <w:ind w:left="5040" w:hanging="360"/>
+      </w:pPr>
+      <w:rPr>
+        <w:rFonts w:ascii="Symbol" w:hAnsi="Symbol" w:hint="default"/>
+      </w:rPr>
+    </w:lvl>
+    <w:lvl w:ilvl="7" w:tplc="04090003" w:tentative="1">
+      <w:start w:val="1"/>
+      <w:numFmt w:val="bullet"/>
+      <w:lvlText w:val="o"/>
+      <w:lvlJc w:val="left"/>
+      <w:pPr>
+        <w:ind w:left="5760" w:hanging="360"/>
+      </w:pPr>
+      <w:rPr>
+        <w:rFonts w:ascii="Courier New" w:hAnsi="Courier New" w:cs="Courier New" w:hint="default"/>
+      </w:rPr>
+    </w:lvl>
+    <w:lvl w:ilvl="8" w:tplc="04090005" w:tentative="1">
+      <w:start w:val="1"/>
+      <w:numFmt w:val="bullet"/>
+      <w:lvlText w:val=""/>
+      <w:lvlJc w:val="left"/>
+      <w:pPr>
+        <w:ind w:left="6480" w:hanging="360"/>
+      </w:pPr>
+      <w:rPr>
+        <w:rFonts w:ascii="Wingdings" w:hAnsi="Wingdings" w:hint="default"/>
+      </w:rPr>
+    </w:lvl>
+  </w:abstractNum>
+  <w:abstractNum w:abstractNumId="4">
+    <w:nsid w:val="08432B93"/>
+    <w:multiLevelType w:val="hybridMultilevel"/>
+    <w:tmpl w:val="DC3A269E"/>
+    <w:lvl w:ilvl="0" w:tplc="04090001">
+      <w:start w:val="1"/>
+      <w:numFmt w:val="bullet"/>
+      <w:lvlText w:val=""/>
+      <w:lvlJc w:val="left"/>
+      <w:pPr>
+        <w:ind w:left="720" w:hanging="360"/>
+      </w:pPr>
+      <w:rPr>
+        <w:rFonts w:ascii="Symbol" w:hAnsi="Symbol" w:hint="default"/>
+      </w:rPr>
+    </w:lvl>
+    <w:lvl w:ilvl="1" w:tplc="04090003">
+      <w:start w:val="1"/>
+      <w:numFmt w:val="bullet"/>
+      <w:lvlText w:val="o"/>
+      <w:lvlJc w:val="left"/>
+      <w:pPr>
+        <w:ind w:left="1440" w:hanging="360"/>
+      </w:pPr>
+      <w:rPr>
+        <w:rFonts w:ascii="Courier New" w:hAnsi="Courier New" w:cs="Courier New" w:hint="default"/>
+      </w:rPr>
+    </w:lvl>
+    <w:lvl w:ilvl="2" w:tplc="04090005">
+      <w:start w:val="1"/>
+      <w:numFmt w:val="bullet"/>
+      <w:lvlText w:val=""/>
+      <w:lvlJc w:val="left"/>
+      <w:pPr>
+        <w:ind w:left="2160" w:hanging="360"/>
+      </w:pPr>
+      <w:rPr>
+        <w:rFonts w:ascii="Wingdings" w:hAnsi="Wingdings" w:hint="default"/>
+      </w:rPr>
+    </w:lvl>
+    <w:lvl w:ilvl="3" w:tplc="04090001">
+      <w:start w:val="1"/>
+      <w:numFmt w:val="bullet"/>
+      <w:lvlText w:val=""/>
+      <w:lvlJc w:val="left"/>
+      <w:pPr>
+        <w:ind w:left="2880" w:hanging="360"/>
+      </w:pPr>
+      <w:rPr>
+        <w:rFonts w:ascii="Symbol" w:hAnsi="Symbol" w:hint="default"/>
+      </w:rPr>
+    </w:lvl>
+    <w:lvl w:ilvl="4" w:tplc="04090003" w:tentative="1">
+      <w:start w:val="1"/>
+      <w:numFmt w:val="bullet"/>
+      <w:lvlText w:val="o"/>
+      <w:lvlJc w:val="left"/>
+      <w:pPr>
+        <w:ind w:left="3600" w:hanging="360"/>
+      </w:pPr>
+      <w:rPr>
+        <w:rFonts w:ascii="Courier New" w:hAnsi="Courier New" w:cs="Courier New" w:hint="default"/>
+      </w:rPr>
+    </w:lvl>
+    <w:lvl w:ilvl="5" w:tplc="04090005" w:tentative="1">
+      <w:start w:val="1"/>
+      <w:numFmt w:val="bullet"/>
+      <w:lvlText w:val=""/>
+      <w:lvlJc w:val="left"/>
+      <w:pPr>
+        <w:ind w:left="4320" w:hanging="360"/>
+      </w:pPr>
+      <w:rPr>
+        <w:rFonts w:ascii="Wingdings" w:hAnsi="Wingdings" w:hint="default"/>
+      </w:rPr>
+    </w:lvl>
+    <w:lvl w:ilvl="6" w:tplc="04090001" w:tentative="1">
+      <w:start w:val="1"/>
+      <w:numFmt w:val="bullet"/>
+      <w:lvlText w:val=""/>
+      <w:lvlJc w:val="left"/>
+      <w:pPr>
+        <w:ind w:left="5040" w:hanging="360"/>
+      </w:pPr>
+      <w:rPr>
+        <w:rFonts w:ascii="Symbol" w:hAnsi="Symbol" w:hint="default"/>
+      </w:rPr>
+    </w:lvl>
+    <w:lvl w:ilvl="7" w:tplc="04090003" w:tentative="1">
+      <w:start w:val="1"/>
+      <w:numFmt w:val="bullet"/>
+      <w:lvlText w:val="o"/>
+      <w:lvlJc w:val="left"/>
+      <w:pPr>
+        <w:ind w:left="5760" w:hanging="360"/>
+      </w:pPr>
+      <w:rPr>
+        <w:rFonts w:ascii="Courier New" w:hAnsi="Courier New" w:cs="Courier New" w:hint="default"/>
+      </w:rPr>
+    </w:lvl>
+    <w:lvl w:ilvl="8" w:tplc="04090005" w:tentative="1">
+      <w:start w:val="1"/>
+      <w:numFmt w:val="bullet"/>
+      <w:lvlText w:val=""/>
+      <w:lvlJc w:val="left"/>
+      <w:pPr>
+        <w:ind w:left="6480" w:hanging="360"/>
+      </w:pPr>
+      <w:rPr>
+        <w:rFonts w:ascii="Wingdings" w:hAnsi="Wingdings" w:hint="default"/>
+      </w:rPr>
+    </w:lvl>
+  </w:abstractNum>
+  <w:abstractNum w:abstractNumId="5">
     <w:nsid w:val="10F00A62"/>
     <w:multiLevelType w:val="hybridMultilevel"/>
     <w:tmpl w:val="0E6E00C0"/>
@@ -6325,7 +7884,7 @@
       </w:pPr>
     </w:lvl>
   </w:abstractNum>
-  <w:abstractNum w:abstractNumId="4" w15:restartNumberingAfterBreak="0">
+  <w:abstractNum w:abstractNumId="6">
     <w:nsid w:val="14374661"/>
     <w:multiLevelType w:val="hybridMultilevel"/>
     <w:tmpl w:val="E08CE1BA"/>
@@ -6438,7 +7997,93 @@
       </w:rPr>
     </w:lvl>
   </w:abstractNum>
-  <w:abstractNum w:abstractNumId="5" w15:restartNumberingAfterBreak="0">
+  <w:abstractNum w:abstractNumId="7">
+    <w:nsid w:val="16D17478"/>
+    <w:multiLevelType w:val="hybridMultilevel"/>
+    <w:tmpl w:val="EF32D9DE"/>
+    <w:lvl w:ilvl="0" w:tplc="0409000F">
+      <w:start w:val="1"/>
+      <w:numFmt w:val="decimal"/>
+      <w:lvlText w:val="%1."/>
+      <w:lvlJc w:val="left"/>
+      <w:pPr>
+        <w:ind w:left="720" w:hanging="360"/>
+      </w:pPr>
+    </w:lvl>
+    <w:lvl w:ilvl="1" w:tplc="04090019" w:tentative="1">
+      <w:start w:val="1"/>
+      <w:numFmt w:val="lowerLetter"/>
+      <w:lvlText w:val="%2."/>
+      <w:lvlJc w:val="left"/>
+      <w:pPr>
+        <w:ind w:left="1440" w:hanging="360"/>
+      </w:pPr>
+    </w:lvl>
+    <w:lvl w:ilvl="2" w:tplc="0409001B" w:tentative="1">
+      <w:start w:val="1"/>
+      <w:numFmt w:val="lowerRoman"/>
+      <w:lvlText w:val="%3."/>
+      <w:lvlJc w:val="right"/>
+      <w:pPr>
+        <w:ind w:left="2160" w:hanging="180"/>
+      </w:pPr>
+    </w:lvl>
+    <w:lvl w:ilvl="3" w:tplc="0409000F" w:tentative="1">
+      <w:start w:val="1"/>
+      <w:numFmt w:val="decimal"/>
+      <w:lvlText w:val="%4."/>
+      <w:lvlJc w:val="left"/>
+      <w:pPr>
+        <w:ind w:left="2880" w:hanging="360"/>
+      </w:pPr>
+    </w:lvl>
+    <w:lvl w:ilvl="4" w:tplc="04090019" w:tentative="1">
+      <w:start w:val="1"/>
+      <w:numFmt w:val="lowerLetter"/>
+      <w:lvlText w:val="%5."/>
+      <w:lvlJc w:val="left"/>
+      <w:pPr>
+        <w:ind w:left="3600" w:hanging="360"/>
+      </w:pPr>
+    </w:lvl>
+    <w:lvl w:ilvl="5" w:tplc="0409001B" w:tentative="1">
+      <w:start w:val="1"/>
+      <w:numFmt w:val="lowerRoman"/>
+      <w:lvlText w:val="%6."/>
+      <w:lvlJc w:val="right"/>
+      <w:pPr>
+        <w:ind w:left="4320" w:hanging="180"/>
+      </w:pPr>
+    </w:lvl>
+    <w:lvl w:ilvl="6" w:tplc="0409000F" w:tentative="1">
+      <w:start w:val="1"/>
+      <w:numFmt w:val="decimal"/>
+      <w:lvlText w:val="%7."/>
+      <w:lvlJc w:val="left"/>
+      <w:pPr>
+        <w:ind w:left="5040" w:hanging="360"/>
+      </w:pPr>
+    </w:lvl>
+    <w:lvl w:ilvl="7" w:tplc="04090019" w:tentative="1">
+      <w:start w:val="1"/>
+      <w:numFmt w:val="lowerLetter"/>
+      <w:lvlText w:val="%8."/>
+      <w:lvlJc w:val="left"/>
+      <w:pPr>
+        <w:ind w:left="5760" w:hanging="360"/>
+      </w:pPr>
+    </w:lvl>
+    <w:lvl w:ilvl="8" w:tplc="0409001B" w:tentative="1">
+      <w:start w:val="1"/>
+      <w:numFmt w:val="lowerRoman"/>
+      <w:lvlText w:val="%9."/>
+      <w:lvlJc w:val="right"/>
+      <w:pPr>
+        <w:ind w:left="6480" w:hanging="180"/>
+      </w:pPr>
+    </w:lvl>
+  </w:abstractNum>
+  <w:abstractNum w:abstractNumId="8">
     <w:nsid w:val="1A8A5E7A"/>
     <w:multiLevelType w:val="hybridMultilevel"/>
     <w:tmpl w:val="4EC68642"/>
@@ -6551,7 +8196,7 @@
       </w:rPr>
     </w:lvl>
   </w:abstractNum>
-  <w:abstractNum w:abstractNumId="6" w15:restartNumberingAfterBreak="0">
+  <w:abstractNum w:abstractNumId="9">
     <w:nsid w:val="1CF52392"/>
     <w:multiLevelType w:val="hybridMultilevel"/>
     <w:tmpl w:val="9402769C"/>
@@ -6637,7 +8282,233 @@
       </w:pPr>
     </w:lvl>
   </w:abstractNum>
-  <w:abstractNum w:abstractNumId="7" w15:restartNumberingAfterBreak="0">
+  <w:abstractNum w:abstractNumId="10">
+    <w:nsid w:val="1F96696E"/>
+    <w:multiLevelType w:val="hybridMultilevel"/>
+    <w:tmpl w:val="D3D8C726"/>
+    <w:lvl w:ilvl="0" w:tplc="04090001">
+      <w:start w:val="1"/>
+      <w:numFmt w:val="bullet"/>
+      <w:lvlText w:val=""/>
+      <w:lvlJc w:val="left"/>
+      <w:pPr>
+        <w:ind w:left="720" w:hanging="360"/>
+      </w:pPr>
+      <w:rPr>
+        <w:rFonts w:ascii="Symbol" w:hAnsi="Symbol" w:hint="default"/>
+      </w:rPr>
+    </w:lvl>
+    <w:lvl w:ilvl="1" w:tplc="04090003">
+      <w:start w:val="1"/>
+      <w:numFmt w:val="bullet"/>
+      <w:lvlText w:val="o"/>
+      <w:lvlJc w:val="left"/>
+      <w:pPr>
+        <w:ind w:left="1440" w:hanging="360"/>
+      </w:pPr>
+      <w:rPr>
+        <w:rFonts w:ascii="Courier New" w:hAnsi="Courier New" w:cs="Courier New" w:hint="default"/>
+      </w:rPr>
+    </w:lvl>
+    <w:lvl w:ilvl="2" w:tplc="04090005" w:tentative="1">
+      <w:start w:val="1"/>
+      <w:numFmt w:val="bullet"/>
+      <w:lvlText w:val=""/>
+      <w:lvlJc w:val="left"/>
+      <w:pPr>
+        <w:ind w:left="2160" w:hanging="360"/>
+      </w:pPr>
+      <w:rPr>
+        <w:rFonts w:ascii="Wingdings" w:hAnsi="Wingdings" w:hint="default"/>
+      </w:rPr>
+    </w:lvl>
+    <w:lvl w:ilvl="3" w:tplc="04090001" w:tentative="1">
+      <w:start w:val="1"/>
+      <w:numFmt w:val="bullet"/>
+      <w:lvlText w:val=""/>
+      <w:lvlJc w:val="left"/>
+      <w:pPr>
+        <w:ind w:left="2880" w:hanging="360"/>
+      </w:pPr>
+      <w:rPr>
+        <w:rFonts w:ascii="Symbol" w:hAnsi="Symbol" w:hint="default"/>
+      </w:rPr>
+    </w:lvl>
+    <w:lvl w:ilvl="4" w:tplc="04090003" w:tentative="1">
+      <w:start w:val="1"/>
+      <w:numFmt w:val="bullet"/>
+      <w:lvlText w:val="o"/>
+      <w:lvlJc w:val="left"/>
+      <w:pPr>
+        <w:ind w:left="3600" w:hanging="360"/>
+      </w:pPr>
+      <w:rPr>
+        <w:rFonts w:ascii="Courier New" w:hAnsi="Courier New" w:cs="Courier New" w:hint="default"/>
+      </w:rPr>
+    </w:lvl>
+    <w:lvl w:ilvl="5" w:tplc="04090005" w:tentative="1">
+      <w:start w:val="1"/>
+      <w:numFmt w:val="bullet"/>
+      <w:lvlText w:val=""/>
+      <w:lvlJc w:val="left"/>
+      <w:pPr>
+        <w:ind w:left="4320" w:hanging="360"/>
+      </w:pPr>
+      <w:rPr>
+        <w:rFonts w:ascii="Wingdings" w:hAnsi="Wingdings" w:hint="default"/>
+      </w:rPr>
+    </w:lvl>
+    <w:lvl w:ilvl="6" w:tplc="04090001" w:tentative="1">
+      <w:start w:val="1"/>
+      <w:numFmt w:val="bullet"/>
+      <w:lvlText w:val=""/>
+      <w:lvlJc w:val="left"/>
+      <w:pPr>
+        <w:ind w:left="5040" w:hanging="360"/>
+      </w:pPr>
+      <w:rPr>
+        <w:rFonts w:ascii="Symbol" w:hAnsi="Symbol" w:hint="default"/>
+      </w:rPr>
+    </w:lvl>
+    <w:lvl w:ilvl="7" w:tplc="04090003" w:tentative="1">
+      <w:start w:val="1"/>
+      <w:numFmt w:val="bullet"/>
+      <w:lvlText w:val="o"/>
+      <w:lvlJc w:val="left"/>
+      <w:pPr>
+        <w:ind w:left="5760" w:hanging="360"/>
+      </w:pPr>
+      <w:rPr>
+        <w:rFonts w:ascii="Courier New" w:hAnsi="Courier New" w:cs="Courier New" w:hint="default"/>
+      </w:rPr>
+    </w:lvl>
+    <w:lvl w:ilvl="8" w:tplc="04090005" w:tentative="1">
+      <w:start w:val="1"/>
+      <w:numFmt w:val="bullet"/>
+      <w:lvlText w:val=""/>
+      <w:lvlJc w:val="left"/>
+      <w:pPr>
+        <w:ind w:left="6480" w:hanging="360"/>
+      </w:pPr>
+      <w:rPr>
+        <w:rFonts w:ascii="Wingdings" w:hAnsi="Wingdings" w:hint="default"/>
+      </w:rPr>
+    </w:lvl>
+  </w:abstractNum>
+  <w:abstractNum w:abstractNumId="11">
+    <w:nsid w:val="21E33F8F"/>
+    <w:multiLevelType w:val="hybridMultilevel"/>
+    <w:tmpl w:val="40208432"/>
+    <w:lvl w:ilvl="0" w:tplc="04090001">
+      <w:start w:val="1"/>
+      <w:numFmt w:val="bullet"/>
+      <w:lvlText w:val=""/>
+      <w:lvlJc w:val="left"/>
+      <w:pPr>
+        <w:ind w:left="720" w:hanging="360"/>
+      </w:pPr>
+      <w:rPr>
+        <w:rFonts w:ascii="Symbol" w:hAnsi="Symbol" w:hint="default"/>
+      </w:rPr>
+    </w:lvl>
+    <w:lvl w:ilvl="1" w:tplc="04090003">
+      <w:start w:val="1"/>
+      <w:numFmt w:val="bullet"/>
+      <w:lvlText w:val="o"/>
+      <w:lvlJc w:val="left"/>
+      <w:pPr>
+        <w:ind w:left="1440" w:hanging="360"/>
+      </w:pPr>
+      <w:rPr>
+        <w:rFonts w:ascii="Courier New" w:hAnsi="Courier New" w:cs="Courier New" w:hint="default"/>
+      </w:rPr>
+    </w:lvl>
+    <w:lvl w:ilvl="2" w:tplc="04090005">
+      <w:start w:val="1"/>
+      <w:numFmt w:val="bullet"/>
+      <w:lvlText w:val=""/>
+      <w:lvlJc w:val="left"/>
+      <w:pPr>
+        <w:ind w:left="2160" w:hanging="360"/>
+      </w:pPr>
+      <w:rPr>
+        <w:rFonts w:ascii="Wingdings" w:hAnsi="Wingdings" w:hint="default"/>
+      </w:rPr>
+    </w:lvl>
+    <w:lvl w:ilvl="3" w:tplc="04090001" w:tentative="1">
+      <w:start w:val="1"/>
+      <w:numFmt w:val="bullet"/>
+      <w:lvlText w:val=""/>
+      <w:lvlJc w:val="left"/>
+      <w:pPr>
+        <w:ind w:left="2880" w:hanging="360"/>
+      </w:pPr>
+      <w:rPr>
+        <w:rFonts w:ascii="Symbol" w:hAnsi="Symbol" w:hint="default"/>
+      </w:rPr>
+    </w:lvl>
+    <w:lvl w:ilvl="4" w:tplc="04090003" w:tentative="1">
+      <w:start w:val="1"/>
+      <w:numFmt w:val="bullet"/>
+      <w:lvlText w:val="o"/>
+      <w:lvlJc w:val="left"/>
+      <w:pPr>
+        <w:ind w:left="3600" w:hanging="360"/>
+      </w:pPr>
+      <w:rPr>
+        <w:rFonts w:ascii="Courier New" w:hAnsi="Courier New" w:cs="Courier New" w:hint="default"/>
+      </w:rPr>
+    </w:lvl>
+    <w:lvl w:ilvl="5" w:tplc="04090005" w:tentative="1">
+      <w:start w:val="1"/>
+      <w:numFmt w:val="bullet"/>
+      <w:lvlText w:val=""/>
+      <w:lvlJc w:val="left"/>
+      <w:pPr>
+        <w:ind w:left="4320" w:hanging="360"/>
+      </w:pPr>
+      <w:rPr>
+        <w:rFonts w:ascii="Wingdings" w:hAnsi="Wingdings" w:hint="default"/>
+      </w:rPr>
+    </w:lvl>
+    <w:lvl w:ilvl="6" w:tplc="04090001" w:tentative="1">
+      <w:start w:val="1"/>
+      <w:numFmt w:val="bullet"/>
+      <w:lvlText w:val=""/>
+      <w:lvlJc w:val="left"/>
+      <w:pPr>
+        <w:ind w:left="5040" w:hanging="360"/>
+      </w:pPr>
+      <w:rPr>
+        <w:rFonts w:ascii="Symbol" w:hAnsi="Symbol" w:hint="default"/>
+      </w:rPr>
+    </w:lvl>
+    <w:lvl w:ilvl="7" w:tplc="04090003" w:tentative="1">
+      <w:start w:val="1"/>
+      <w:numFmt w:val="bullet"/>
+      <w:lvlText w:val="o"/>
+      <w:lvlJc w:val="left"/>
+      <w:pPr>
+        <w:ind w:left="5760" w:hanging="360"/>
+      </w:pPr>
+      <w:rPr>
+        <w:rFonts w:ascii="Courier New" w:hAnsi="Courier New" w:cs="Courier New" w:hint="default"/>
+      </w:rPr>
+    </w:lvl>
+    <w:lvl w:ilvl="8" w:tplc="04090005" w:tentative="1">
+      <w:start w:val="1"/>
+      <w:numFmt w:val="bullet"/>
+      <w:lvlText w:val=""/>
+      <w:lvlJc w:val="left"/>
+      <w:pPr>
+        <w:ind w:left="6480" w:hanging="360"/>
+      </w:pPr>
+      <w:rPr>
+        <w:rFonts w:ascii="Wingdings" w:hAnsi="Wingdings" w:hint="default"/>
+      </w:rPr>
+    </w:lvl>
+  </w:abstractNum>
+  <w:abstractNum w:abstractNumId="12">
     <w:nsid w:val="2255588C"/>
     <w:multiLevelType w:val="hybridMultilevel"/>
     <w:tmpl w:val="8C68D902"/>
@@ -6750,7 +8621,7 @@
       </w:rPr>
     </w:lvl>
   </w:abstractNum>
-  <w:abstractNum w:abstractNumId="8" w15:restartNumberingAfterBreak="0">
+  <w:abstractNum w:abstractNumId="13">
     <w:nsid w:val="23AD6A82"/>
     <w:multiLevelType w:val="hybridMultilevel"/>
     <w:tmpl w:val="F4863B56"/>
@@ -6863,7 +8734,120 @@
       </w:rPr>
     </w:lvl>
   </w:abstractNum>
-  <w:abstractNum w:abstractNumId="9" w15:restartNumberingAfterBreak="0">
+  <w:abstractNum w:abstractNumId="14">
+    <w:nsid w:val="26EA05FF"/>
+    <w:multiLevelType w:val="hybridMultilevel"/>
+    <w:tmpl w:val="70A4CFD0"/>
+    <w:lvl w:ilvl="0" w:tplc="04090001">
+      <w:start w:val="1"/>
+      <w:numFmt w:val="bullet"/>
+      <w:lvlText w:val=""/>
+      <w:lvlJc w:val="left"/>
+      <w:pPr>
+        <w:ind w:left="720" w:hanging="360"/>
+      </w:pPr>
+      <w:rPr>
+        <w:rFonts w:ascii="Symbol" w:hAnsi="Symbol" w:hint="default"/>
+      </w:rPr>
+    </w:lvl>
+    <w:lvl w:ilvl="1" w:tplc="04090003" w:tentative="1">
+      <w:start w:val="1"/>
+      <w:numFmt w:val="bullet"/>
+      <w:lvlText w:val="o"/>
+      <w:lvlJc w:val="left"/>
+      <w:pPr>
+        <w:ind w:left="1440" w:hanging="360"/>
+      </w:pPr>
+      <w:rPr>
+        <w:rFonts w:ascii="Courier New" w:hAnsi="Courier New" w:cs="Courier New" w:hint="default"/>
+      </w:rPr>
+    </w:lvl>
+    <w:lvl w:ilvl="2" w:tplc="04090005" w:tentative="1">
+      <w:start w:val="1"/>
+      <w:numFmt w:val="bullet"/>
+      <w:lvlText w:val=""/>
+      <w:lvlJc w:val="left"/>
+      <w:pPr>
+        <w:ind w:left="2160" w:hanging="360"/>
+      </w:pPr>
+      <w:rPr>
+        <w:rFonts w:ascii="Wingdings" w:hAnsi="Wingdings" w:hint="default"/>
+      </w:rPr>
+    </w:lvl>
+    <w:lvl w:ilvl="3" w:tplc="04090001" w:tentative="1">
+      <w:start w:val="1"/>
+      <w:numFmt w:val="bullet"/>
+      <w:lvlText w:val=""/>
+      <w:lvlJc w:val="left"/>
+      <w:pPr>
+        <w:ind w:left="2880" w:hanging="360"/>
+      </w:pPr>
+      <w:rPr>
+        <w:rFonts w:ascii="Symbol" w:hAnsi="Symbol" w:hint="default"/>
+      </w:rPr>
+    </w:lvl>
+    <w:lvl w:ilvl="4" w:tplc="04090003" w:tentative="1">
+      <w:start w:val="1"/>
+      <w:numFmt w:val="bullet"/>
+      <w:lvlText w:val="o"/>
+      <w:lvlJc w:val="left"/>
+      <w:pPr>
+        <w:ind w:left="3600" w:hanging="360"/>
+      </w:pPr>
+      <w:rPr>
+        <w:rFonts w:ascii="Courier New" w:hAnsi="Courier New" w:cs="Courier New" w:hint="default"/>
+      </w:rPr>
+    </w:lvl>
+    <w:lvl w:ilvl="5" w:tplc="04090005" w:tentative="1">
+      <w:start w:val="1"/>
+      <w:numFmt w:val="bullet"/>
+      <w:lvlText w:val=""/>
+      <w:lvlJc w:val="left"/>
+      <w:pPr>
+        <w:ind w:left="4320" w:hanging="360"/>
+      </w:pPr>
+      <w:rPr>
+        <w:rFonts w:ascii="Wingdings" w:hAnsi="Wingdings" w:hint="default"/>
+      </w:rPr>
+    </w:lvl>
+    <w:lvl w:ilvl="6" w:tplc="04090001" w:tentative="1">
+      <w:start w:val="1"/>
+      <w:numFmt w:val="bullet"/>
+      <w:lvlText w:val=""/>
+      <w:lvlJc w:val="left"/>
+      <w:pPr>
+        <w:ind w:left="5040" w:hanging="360"/>
+      </w:pPr>
+      <w:rPr>
+        <w:rFonts w:ascii="Symbol" w:hAnsi="Symbol" w:hint="default"/>
+      </w:rPr>
+    </w:lvl>
+    <w:lvl w:ilvl="7" w:tplc="04090003" w:tentative="1">
+      <w:start w:val="1"/>
+      <w:numFmt w:val="bullet"/>
+      <w:lvlText w:val="o"/>
+      <w:lvlJc w:val="left"/>
+      <w:pPr>
+        <w:ind w:left="5760" w:hanging="360"/>
+      </w:pPr>
+      <w:rPr>
+        <w:rFonts w:ascii="Courier New" w:hAnsi="Courier New" w:cs="Courier New" w:hint="default"/>
+      </w:rPr>
+    </w:lvl>
+    <w:lvl w:ilvl="8" w:tplc="04090005" w:tentative="1">
+      <w:start w:val="1"/>
+      <w:numFmt w:val="bullet"/>
+      <w:lvlText w:val=""/>
+      <w:lvlJc w:val="left"/>
+      <w:pPr>
+        <w:ind w:left="6480" w:hanging="360"/>
+      </w:pPr>
+      <w:rPr>
+        <w:rFonts w:ascii="Wingdings" w:hAnsi="Wingdings" w:hint="default"/>
+      </w:rPr>
+    </w:lvl>
+  </w:abstractNum>
+  <w:abstractNum w:abstractNumId="15">
     <w:nsid w:val="303D4038"/>
     <w:multiLevelType w:val="hybridMultilevel"/>
     <w:tmpl w:val="CB0AC46E"/>
@@ -6976,7 +8960,7 @@
       </w:rPr>
     </w:lvl>
   </w:abstractNum>
-  <w:abstractNum w:abstractNumId="10" w15:restartNumberingAfterBreak="0">
+  <w:abstractNum w:abstractNumId="16">
     <w:nsid w:val="308E7665"/>
     <w:multiLevelType w:val="hybridMultilevel"/>
     <w:tmpl w:val="C4081EA8"/>
@@ -7089,7 +9073,7 @@
       </w:rPr>
     </w:lvl>
   </w:abstractNum>
-  <w:abstractNum w:abstractNumId="11" w15:restartNumberingAfterBreak="0">
+  <w:abstractNum w:abstractNumId="17">
     <w:nsid w:val="37306241"/>
     <w:multiLevelType w:val="hybridMultilevel"/>
     <w:tmpl w:val="2EC23D2E"/>
@@ -7202,7 +9186,7 @@
       </w:rPr>
     </w:lvl>
   </w:abstractNum>
-  <w:abstractNum w:abstractNumId="12" w15:restartNumberingAfterBreak="0">
+  <w:abstractNum w:abstractNumId="18">
     <w:nsid w:val="3740550F"/>
     <w:multiLevelType w:val="hybridMultilevel"/>
     <w:tmpl w:val="F3B89FEC"/>
@@ -7315,7 +9299,120 @@
       </w:rPr>
     </w:lvl>
   </w:abstractNum>
-  <w:abstractNum w:abstractNumId="13" w15:restartNumberingAfterBreak="0">
+  <w:abstractNum w:abstractNumId="19">
+    <w:nsid w:val="39565157"/>
+    <w:multiLevelType w:val="hybridMultilevel"/>
+    <w:tmpl w:val="8E944180"/>
+    <w:lvl w:ilvl="0" w:tplc="04090001">
+      <w:start w:val="1"/>
+      <w:numFmt w:val="bullet"/>
+      <w:lvlText w:val=""/>
+      <w:lvlJc w:val="left"/>
+      <w:pPr>
+        <w:ind w:left="720" w:hanging="360"/>
+      </w:pPr>
+      <w:rPr>
+        <w:rFonts w:ascii="Symbol" w:hAnsi="Symbol" w:hint="default"/>
+      </w:rPr>
+    </w:lvl>
+    <w:lvl w:ilvl="1" w:tplc="04090003">
+      <w:start w:val="1"/>
+      <w:numFmt w:val="bullet"/>
+      <w:lvlText w:val="o"/>
+      <w:lvlJc w:val="left"/>
+      <w:pPr>
+        <w:ind w:left="1440" w:hanging="360"/>
+      </w:pPr>
+      <w:rPr>
+        <w:rFonts w:ascii="Courier New" w:hAnsi="Courier New" w:cs="Courier New" w:hint="default"/>
+      </w:rPr>
+    </w:lvl>
+    <w:lvl w:ilvl="2" w:tplc="04090005" w:tentative="1">
+      <w:start w:val="1"/>
+      <w:numFmt w:val="bullet"/>
+      <w:lvlText w:val=""/>
+      <w:lvlJc w:val="left"/>
+      <w:pPr>
+        <w:ind w:left="2160" w:hanging="360"/>
+      </w:pPr>
+      <w:rPr>
+        <w:rFonts w:ascii="Wingdings" w:hAnsi="Wingdings" w:hint="default"/>
+      </w:rPr>
+    </w:lvl>
+    <w:lvl w:ilvl="3" w:tplc="04090001" w:tentative="1">
+      <w:start w:val="1"/>
+      <w:numFmt w:val="bullet"/>
+      <w:lvlText w:val=""/>
+      <w:lvlJc w:val="left"/>
+      <w:pPr>
+        <w:ind w:left="2880" w:hanging="360"/>
+      </w:pPr>
+      <w:rPr>
+        <w:rFonts w:ascii="Symbol" w:hAnsi="Symbol" w:hint="default"/>
+      </w:rPr>
+    </w:lvl>
+    <w:lvl w:ilvl="4" w:tplc="04090003" w:tentative="1">
+      <w:start w:val="1"/>
+      <w:numFmt w:val="bullet"/>
+      <w:lvlText w:val="o"/>
+      <w:lvlJc w:val="left"/>
+      <w:pPr>
+        <w:ind w:left="3600" w:hanging="360"/>
+      </w:pPr>
+      <w:rPr>
+        <w:rFonts w:ascii="Courier New" w:hAnsi="Courier New" w:cs="Courier New" w:hint="default"/>
+      </w:rPr>
+    </w:lvl>
+    <w:lvl w:ilvl="5" w:tplc="04090005" w:tentative="1">
+      <w:start w:val="1"/>
+      <w:numFmt w:val="bullet"/>
+      <w:lvlText w:val=""/>
+      <w:lvlJc w:val="left"/>
+      <w:pPr>
+        <w:ind w:left="4320" w:hanging="360"/>
+      </w:pPr>
+      <w:rPr>
+        <w:rFonts w:ascii="Wingdings" w:hAnsi="Wingdings" w:hint="default"/>
+      </w:rPr>
+    </w:lvl>
+    <w:lvl w:ilvl="6" w:tplc="04090001" w:tentative="1">
+      <w:start w:val="1"/>
+      <w:numFmt w:val="bullet"/>
+      <w:lvlText w:val=""/>
+      <w:lvlJc w:val="left"/>
+      <w:pPr>
+        <w:ind w:left="5040" w:hanging="360"/>
+      </w:pPr>
+      <w:rPr>
+        <w:rFonts w:ascii="Symbol" w:hAnsi="Symbol" w:hint="default"/>
+      </w:rPr>
+    </w:lvl>
+    <w:lvl w:ilvl="7" w:tplc="04090003" w:tentative="1">
+      <w:start w:val="1"/>
+      <w:numFmt w:val="bullet"/>
+      <w:lvlText w:val="o"/>
+      <w:lvlJc w:val="left"/>
+      <w:pPr>
+        <w:ind w:left="5760" w:hanging="360"/>
+      </w:pPr>
+      <w:rPr>
+        <w:rFonts w:ascii="Courier New" w:hAnsi="Courier New" w:cs="Courier New" w:hint="default"/>
+      </w:rPr>
+    </w:lvl>
+    <w:lvl w:ilvl="8" w:tplc="04090005" w:tentative="1">
+      <w:start w:val="1"/>
+      <w:numFmt w:val="bullet"/>
+      <w:lvlText w:val=""/>
+      <w:lvlJc w:val="left"/>
+      <w:pPr>
+        <w:ind w:left="6480" w:hanging="360"/>
+      </w:pPr>
+      <w:rPr>
+        <w:rFonts w:ascii="Wingdings" w:hAnsi="Wingdings" w:hint="default"/>
+      </w:rPr>
+    </w:lvl>
+  </w:abstractNum>
+  <w:abstractNum w:abstractNumId="20">
     <w:nsid w:val="3990021C"/>
     <w:multiLevelType w:val="hybridMultilevel"/>
     <w:tmpl w:val="56E88746"/>
@@ -7401,7 +9498,7 @@
       </w:pPr>
     </w:lvl>
   </w:abstractNum>
-  <w:abstractNum w:abstractNumId="14" w15:restartNumberingAfterBreak="0">
+  <w:abstractNum w:abstractNumId="21">
     <w:nsid w:val="3B0F679F"/>
     <w:multiLevelType w:val="hybridMultilevel"/>
     <w:tmpl w:val="14789DD0"/>
@@ -7514,7 +9611,7 @@
       </w:rPr>
     </w:lvl>
   </w:abstractNum>
-  <w:abstractNum w:abstractNumId="15" w15:restartNumberingAfterBreak="0">
+  <w:abstractNum w:abstractNumId="22">
     <w:nsid w:val="43746F25"/>
     <w:multiLevelType w:val="hybridMultilevel"/>
     <w:tmpl w:val="8F9CDFFE"/>
@@ -7627,7 +9724,7 @@
       </w:rPr>
     </w:lvl>
   </w:abstractNum>
-  <w:abstractNum w:abstractNumId="16" w15:restartNumberingAfterBreak="0">
+  <w:abstractNum w:abstractNumId="23">
     <w:nsid w:val="460562D3"/>
     <w:multiLevelType w:val="hybridMultilevel"/>
     <w:tmpl w:val="16D8A524"/>
@@ -7740,7 +9837,7 @@
       </w:rPr>
     </w:lvl>
   </w:abstractNum>
-  <w:abstractNum w:abstractNumId="17" w15:restartNumberingAfterBreak="0">
+  <w:abstractNum w:abstractNumId="24">
     <w:nsid w:val="4AB07E89"/>
     <w:multiLevelType w:val="hybridMultilevel"/>
     <w:tmpl w:val="41944D58"/>
@@ -7853,7 +9950,7 @@
       </w:rPr>
     </w:lvl>
   </w:abstractNum>
-  <w:abstractNum w:abstractNumId="18" w15:restartNumberingAfterBreak="0">
+  <w:abstractNum w:abstractNumId="25">
     <w:nsid w:val="4DB4487E"/>
     <w:multiLevelType w:val="hybridMultilevel"/>
     <w:tmpl w:val="A14C51C6"/>
@@ -7966,7 +10063,7 @@
       </w:rPr>
     </w:lvl>
   </w:abstractNum>
-  <w:abstractNum w:abstractNumId="19" w15:restartNumberingAfterBreak="0">
+  <w:abstractNum w:abstractNumId="26">
     <w:nsid w:val="55015E07"/>
     <w:multiLevelType w:val="hybridMultilevel"/>
     <w:tmpl w:val="F4B083B2"/>
@@ -8079,7 +10176,7 @@
       </w:rPr>
     </w:lvl>
   </w:abstractNum>
-  <w:abstractNum w:abstractNumId="20" w15:restartNumberingAfterBreak="0">
+  <w:abstractNum w:abstractNumId="27">
     <w:nsid w:val="56042CE4"/>
     <w:multiLevelType w:val="hybridMultilevel"/>
     <w:tmpl w:val="C2FE28F6"/>
@@ -8192,7 +10289,120 @@
       </w:rPr>
     </w:lvl>
   </w:abstractNum>
-  <w:abstractNum w:abstractNumId="21" w15:restartNumberingAfterBreak="0">
+  <w:abstractNum w:abstractNumId="28">
+    <w:nsid w:val="577D0E5C"/>
+    <w:multiLevelType w:val="hybridMultilevel"/>
+    <w:tmpl w:val="1D86234E"/>
+    <w:lvl w:ilvl="0" w:tplc="04090001">
+      <w:start w:val="1"/>
+      <w:numFmt w:val="bullet"/>
+      <w:lvlText w:val=""/>
+      <w:lvlJc w:val="left"/>
+      <w:pPr>
+        <w:ind w:left="720" w:hanging="360"/>
+      </w:pPr>
+      <w:rPr>
+        <w:rFonts w:ascii="Symbol" w:hAnsi="Symbol" w:hint="default"/>
+      </w:rPr>
+    </w:lvl>
+    <w:lvl w:ilvl="1" w:tplc="04090003">
+      <w:start w:val="1"/>
+      <w:numFmt w:val="bullet"/>
+      <w:lvlText w:val="o"/>
+      <w:lvlJc w:val="left"/>
+      <w:pPr>
+        <w:ind w:left="1440" w:hanging="360"/>
+      </w:pPr>
+      <w:rPr>
+        <w:rFonts w:ascii="Courier New" w:hAnsi="Courier New" w:cs="Courier New" w:hint="default"/>
+      </w:rPr>
+    </w:lvl>
+    <w:lvl w:ilvl="2" w:tplc="04090005" w:tentative="1">
+      <w:start w:val="1"/>
+      <w:numFmt w:val="bullet"/>
+      <w:lvlText w:val=""/>
+      <w:lvlJc w:val="left"/>
+      <w:pPr>
+        <w:ind w:left="2160" w:hanging="360"/>
+      </w:pPr>
+      <w:rPr>
+        <w:rFonts w:ascii="Wingdings" w:hAnsi="Wingdings" w:hint="default"/>
+      </w:rPr>
+    </w:lvl>
+    <w:lvl w:ilvl="3" w:tplc="04090001" w:tentative="1">
+      <w:start w:val="1"/>
+      <w:numFmt w:val="bullet"/>
+      <w:lvlText w:val=""/>
+      <w:lvlJc w:val="left"/>
+      <w:pPr>
+        <w:ind w:left="2880" w:hanging="360"/>
+      </w:pPr>
+      <w:rPr>
+        <w:rFonts w:ascii="Symbol" w:hAnsi="Symbol" w:hint="default"/>
+      </w:rPr>
+    </w:lvl>
+    <w:lvl w:ilvl="4" w:tplc="04090003" w:tentative="1">
+      <w:start w:val="1"/>
+      <w:numFmt w:val="bullet"/>
+      <w:lvlText w:val="o"/>
+      <w:lvlJc w:val="left"/>
+      <w:pPr>
+        <w:ind w:left="3600" w:hanging="360"/>
+      </w:pPr>
+      <w:rPr>
+        <w:rFonts w:ascii="Courier New" w:hAnsi="Courier New" w:cs="Courier New" w:hint="default"/>
+      </w:rPr>
+    </w:lvl>
+    <w:lvl w:ilvl="5" w:tplc="04090005" w:tentative="1">
+      <w:start w:val="1"/>
+      <w:numFmt w:val="bullet"/>
+      <w:lvlText w:val=""/>
+      <w:lvlJc w:val="left"/>
+      <w:pPr>
+        <w:ind w:left="4320" w:hanging="360"/>
+      </w:pPr>
+      <w:rPr>
+        <w:rFonts w:ascii="Wingdings" w:hAnsi="Wingdings" w:hint="default"/>
+      </w:rPr>
+    </w:lvl>
+    <w:lvl w:ilvl="6" w:tplc="04090001" w:tentative="1">
+      <w:start w:val="1"/>
+      <w:numFmt w:val="bullet"/>
+      <w:lvlText w:val=""/>
+      <w:lvlJc w:val="left"/>
+      <w:pPr>
+        <w:ind w:left="5040" w:hanging="360"/>
+      </w:pPr>
+      <w:rPr>
+        <w:rFonts w:ascii="Symbol" w:hAnsi="Symbol" w:hint="default"/>
+      </w:rPr>
+    </w:lvl>
+    <w:lvl w:ilvl="7" w:tplc="04090003" w:tentative="1">
+      <w:start w:val="1"/>
+      <w:numFmt w:val="bullet"/>
+      <w:lvlText w:val="o"/>
+      <w:lvlJc w:val="left"/>
+      <w:pPr>
+        <w:ind w:left="5760" w:hanging="360"/>
+      </w:pPr>
+      <w:rPr>
+        <w:rFonts w:ascii="Courier New" w:hAnsi="Courier New" w:cs="Courier New" w:hint="default"/>
+      </w:rPr>
+    </w:lvl>
+    <w:lvl w:ilvl="8" w:tplc="04090005" w:tentative="1">
+      <w:start w:val="1"/>
+      <w:numFmt w:val="bullet"/>
+      <w:lvlText w:val=""/>
+      <w:lvlJc w:val="left"/>
+      <w:pPr>
+        <w:ind w:left="6480" w:hanging="360"/>
+      </w:pPr>
+      <w:rPr>
+        <w:rFonts w:ascii="Wingdings" w:hAnsi="Wingdings" w:hint="default"/>
+      </w:rPr>
+    </w:lvl>
+  </w:abstractNum>
+  <w:abstractNum w:abstractNumId="29">
     <w:nsid w:val="591D6E23"/>
     <w:multiLevelType w:val="hybridMultilevel"/>
     <w:tmpl w:val="F854444E"/>
@@ -8305,7 +10515,7 @@
       </w:rPr>
     </w:lvl>
   </w:abstractNum>
-  <w:abstractNum w:abstractNumId="22" w15:restartNumberingAfterBreak="0">
+  <w:abstractNum w:abstractNumId="30">
     <w:nsid w:val="5B663028"/>
     <w:multiLevelType w:val="hybridMultilevel"/>
     <w:tmpl w:val="6410567E"/>
@@ -8418,7 +10628,7 @@
       </w:rPr>
     </w:lvl>
   </w:abstractNum>
-  <w:abstractNum w:abstractNumId="23" w15:restartNumberingAfterBreak="0">
+  <w:abstractNum w:abstractNumId="31">
     <w:nsid w:val="5CE346AE"/>
     <w:multiLevelType w:val="hybridMultilevel"/>
     <w:tmpl w:val="94BEBEF0"/>
@@ -8531,7 +10741,7 @@
       </w:rPr>
     </w:lvl>
   </w:abstractNum>
-  <w:abstractNum w:abstractNumId="24" w15:restartNumberingAfterBreak="0">
+  <w:abstractNum w:abstractNumId="32">
     <w:nsid w:val="607F2D5E"/>
     <w:multiLevelType w:val="hybridMultilevel"/>
     <w:tmpl w:val="3E14D858"/>
@@ -8644,7 +10854,7 @@
       </w:rPr>
     </w:lvl>
   </w:abstractNum>
-  <w:abstractNum w:abstractNumId="25" w15:restartNumberingAfterBreak="0">
+  <w:abstractNum w:abstractNumId="33">
     <w:nsid w:val="612808FC"/>
     <w:multiLevelType w:val="hybridMultilevel"/>
     <w:tmpl w:val="D166B3F4"/>
@@ -8757,7 +10967,7 @@
       </w:rPr>
     </w:lvl>
   </w:abstractNum>
-  <w:abstractNum w:abstractNumId="26" w15:restartNumberingAfterBreak="0">
+  <w:abstractNum w:abstractNumId="34">
     <w:nsid w:val="6415392A"/>
     <w:multiLevelType w:val="hybridMultilevel"/>
     <w:tmpl w:val="6C22DFCE"/>
@@ -8843,7 +11053,120 @@
       </w:pPr>
     </w:lvl>
   </w:abstractNum>
-  <w:abstractNum w:abstractNumId="27" w15:restartNumberingAfterBreak="0">
+  <w:abstractNum w:abstractNumId="35">
+    <w:nsid w:val="6884550F"/>
+    <w:multiLevelType w:val="hybridMultilevel"/>
+    <w:tmpl w:val="C9204F96"/>
+    <w:lvl w:ilvl="0" w:tplc="04090001">
+      <w:start w:val="1"/>
+      <w:numFmt w:val="bullet"/>
+      <w:lvlText w:val=""/>
+      <w:lvlJc w:val="left"/>
+      <w:pPr>
+        <w:ind w:left="765" w:hanging="360"/>
+      </w:pPr>
+      <w:rPr>
+        <w:rFonts w:ascii="Symbol" w:hAnsi="Symbol" w:hint="default"/>
+      </w:rPr>
+    </w:lvl>
+    <w:lvl w:ilvl="1" w:tplc="04090003" w:tentative="1">
+      <w:start w:val="1"/>
+      <w:numFmt w:val="bullet"/>
+      <w:lvlText w:val="o"/>
+      <w:lvlJc w:val="left"/>
+      <w:pPr>
+        <w:ind w:left="1485" w:hanging="360"/>
+      </w:pPr>
+      <w:rPr>
+        <w:rFonts w:ascii="Courier New" w:hAnsi="Courier New" w:cs="Courier New" w:hint="default"/>
+      </w:rPr>
+    </w:lvl>
+    <w:lvl w:ilvl="2" w:tplc="04090005" w:tentative="1">
+      <w:start w:val="1"/>
+      <w:numFmt w:val="bullet"/>
+      <w:lvlText w:val=""/>
+      <w:lvlJc w:val="left"/>
+      <w:pPr>
+        <w:ind w:left="2205" w:hanging="360"/>
+      </w:pPr>
+      <w:rPr>
+        <w:rFonts w:ascii="Wingdings" w:hAnsi="Wingdings" w:hint="default"/>
+      </w:rPr>
+    </w:lvl>
+    <w:lvl w:ilvl="3" w:tplc="04090001" w:tentative="1">
+      <w:start w:val="1"/>
+      <w:numFmt w:val="bullet"/>
+      <w:lvlText w:val=""/>
+      <w:lvlJc w:val="left"/>
+      <w:pPr>
+        <w:ind w:left="2925" w:hanging="360"/>
+      </w:pPr>
+      <w:rPr>
+        <w:rFonts w:ascii="Symbol" w:hAnsi="Symbol" w:hint="default"/>
+      </w:rPr>
+    </w:lvl>
+    <w:lvl w:ilvl="4" w:tplc="04090003" w:tentative="1">
+      <w:start w:val="1"/>
+      <w:numFmt w:val="bullet"/>
+      <w:lvlText w:val="o"/>
+      <w:lvlJc w:val="left"/>
+      <w:pPr>
+        <w:ind w:left="3645" w:hanging="360"/>
+      </w:pPr>
+      <w:rPr>
+        <w:rFonts w:ascii="Courier New" w:hAnsi="Courier New" w:cs="Courier New" w:hint="default"/>
+      </w:rPr>
+    </w:lvl>
+    <w:lvl w:ilvl="5" w:tplc="04090005" w:tentative="1">
+      <w:start w:val="1"/>
+      <w:numFmt w:val="bullet"/>
+      <w:lvlText w:val=""/>
+      <w:lvlJc w:val="left"/>
+      <w:pPr>
+        <w:ind w:left="4365" w:hanging="360"/>
+      </w:pPr>
+      <w:rPr>
+        <w:rFonts w:ascii="Wingdings" w:hAnsi="Wingdings" w:hint="default"/>
+      </w:rPr>
+    </w:lvl>
+    <w:lvl w:ilvl="6" w:tplc="04090001" w:tentative="1">
+      <w:start w:val="1"/>
+      <w:numFmt w:val="bullet"/>
+      <w:lvlText w:val=""/>
+      <w:lvlJc w:val="left"/>
+      <w:pPr>
+        <w:ind w:left="5085" w:hanging="360"/>
+      </w:pPr>
+      <w:rPr>
+        <w:rFonts w:ascii="Symbol" w:hAnsi="Symbol" w:hint="default"/>
+      </w:rPr>
+    </w:lvl>
+    <w:lvl w:ilvl="7" w:tplc="04090003" w:tentative="1">
+      <w:start w:val="1"/>
+      <w:numFmt w:val="bullet"/>
+      <w:lvlText w:val="o"/>
+      <w:lvlJc w:val="left"/>
+      <w:pPr>
+        <w:ind w:left="5805" w:hanging="360"/>
+      </w:pPr>
+      <w:rPr>
+        <w:rFonts w:ascii="Courier New" w:hAnsi="Courier New" w:cs="Courier New" w:hint="default"/>
+      </w:rPr>
+    </w:lvl>
+    <w:lvl w:ilvl="8" w:tplc="04090005" w:tentative="1">
+      <w:start w:val="1"/>
+      <w:numFmt w:val="bullet"/>
+      <w:lvlText w:val=""/>
+      <w:lvlJc w:val="left"/>
+      <w:pPr>
+        <w:ind w:left="6525" w:hanging="360"/>
+      </w:pPr>
+      <w:rPr>
+        <w:rFonts w:ascii="Wingdings" w:hAnsi="Wingdings" w:hint="default"/>
+      </w:rPr>
+    </w:lvl>
+  </w:abstractNum>
+  <w:abstractNum w:abstractNumId="36">
     <w:nsid w:val="6CF13965"/>
     <w:multiLevelType w:val="hybridMultilevel"/>
     <w:tmpl w:val="2108B442"/>
@@ -8956,7 +11279,7 @@
       </w:rPr>
     </w:lvl>
   </w:abstractNum>
-  <w:abstractNum w:abstractNumId="28" w15:restartNumberingAfterBreak="0">
+  <w:abstractNum w:abstractNumId="37">
     <w:nsid w:val="71EC440C"/>
     <w:multiLevelType w:val="hybridMultilevel"/>
     <w:tmpl w:val="384043B8"/>
@@ -9069,7 +11392,7 @@
       </w:rPr>
     </w:lvl>
   </w:abstractNum>
-  <w:abstractNum w:abstractNumId="29" w15:restartNumberingAfterBreak="0">
+  <w:abstractNum w:abstractNumId="38">
     <w:nsid w:val="799A5B45"/>
     <w:multiLevelType w:val="hybridMultilevel"/>
     <w:tmpl w:val="85023A70"/>
@@ -9183,100 +11506,127 @@
     </w:lvl>
   </w:abstractNum>
   <w:num w:numId="1">
-    <w:abstractNumId w:val="5"/>
+    <w:abstractNumId w:val="8"/>
   </w:num>
   <w:num w:numId="2">
-    <w:abstractNumId w:val="13"/>
+    <w:abstractNumId w:val="20"/>
   </w:num>
   <w:num w:numId="3">
-    <w:abstractNumId w:val="17"/>
+    <w:abstractNumId w:val="24"/>
   </w:num>
   <w:num w:numId="4">
     <w:abstractNumId w:val="1"/>
   </w:num>
   <w:num w:numId="5">
+    <w:abstractNumId w:val="33"/>
+  </w:num>
+  <w:num w:numId="6">
+    <w:abstractNumId w:val="31"/>
+  </w:num>
+  <w:num w:numId="7">
     <w:abstractNumId w:val="25"/>
   </w:num>
-  <w:num w:numId="6">
-    <w:abstractNumId w:val="23"/>
+  <w:num w:numId="8">
+    <w:abstractNumId w:val="30"/>
   </w:num>
-  <w:num w:numId="7">
+  <w:num w:numId="9">
+    <w:abstractNumId w:val="12"/>
+  </w:num>
+  <w:num w:numId="10">
+    <w:abstractNumId w:val="34"/>
+  </w:num>
+  <w:num w:numId="11">
+    <w:abstractNumId w:val="6"/>
+  </w:num>
+  <w:num w:numId="12">
+    <w:abstractNumId w:val="5"/>
+  </w:num>
+  <w:num w:numId="13">
     <w:abstractNumId w:val="18"/>
   </w:num>
-  <w:num w:numId="8">
-    <w:abstractNumId w:val="22"/>
-  </w:num>
-  <w:num w:numId="9">
-    <w:abstractNumId w:val="7"/>
-  </w:num>
-  <w:num w:numId="10">
-    <w:abstractNumId w:val="26"/>
-  </w:num>
-  <w:num w:numId="11">
-    <w:abstractNumId w:val="4"/>
-  </w:num>
-  <w:num w:numId="12">
-    <w:abstractNumId w:val="3"/>
-  </w:num>
-  <w:num w:numId="13">
-    <w:abstractNumId w:val="12"/>
-  </w:num>
   <w:num w:numId="14">
-    <w:abstractNumId w:val="16"/>
+    <w:abstractNumId w:val="23"/>
   </w:num>
   <w:num w:numId="15">
     <w:abstractNumId w:val="2"/>
   </w:num>
   <w:num w:numId="16">
-    <w:abstractNumId w:val="19"/>
+    <w:abstractNumId w:val="26"/>
   </w:num>
   <w:num w:numId="17">
+    <w:abstractNumId w:val="38"/>
+  </w:num>
+  <w:num w:numId="18">
+    <w:abstractNumId w:val="21"/>
+  </w:num>
+  <w:num w:numId="19">
+    <w:abstractNumId w:val="13"/>
+  </w:num>
+  <w:num w:numId="20">
+    <w:abstractNumId w:val="27"/>
+  </w:num>
+  <w:num w:numId="21">
+    <w:abstractNumId w:val="32"/>
+  </w:num>
+  <w:num w:numId="22">
+    <w:abstractNumId w:val="9"/>
+  </w:num>
+  <w:num w:numId="23">
+    <w:abstractNumId w:val="15"/>
+  </w:num>
+  <w:num w:numId="24">
+    <w:abstractNumId w:val="36"/>
+  </w:num>
+  <w:num w:numId="25">
+    <w:abstractNumId w:val="37"/>
+  </w:num>
+  <w:num w:numId="26">
+    <w:abstractNumId w:val="22"/>
+  </w:num>
+  <w:num w:numId="27">
+    <w:abstractNumId w:val="16"/>
+  </w:num>
+  <w:num w:numId="28">
     <w:abstractNumId w:val="29"/>
   </w:num>
-  <w:num w:numId="18">
-    <w:abstractNumId w:val="14"/>
-  </w:num>
-  <w:num w:numId="19">
-    <w:abstractNumId w:val="8"/>
-  </w:num>
-  <w:num w:numId="20">
-    <w:abstractNumId w:val="20"/>
-  </w:num>
-  <w:num w:numId="21">
-    <w:abstractNumId w:val="24"/>
-  </w:num>
-  <w:num w:numId="22">
-    <w:abstractNumId w:val="6"/>
-  </w:num>
-  <w:num w:numId="23">
-    <w:abstractNumId w:val="9"/>
-  </w:num>
-  <w:num w:numId="24">
-    <w:abstractNumId w:val="27"/>
-  </w:num>
-  <w:num w:numId="25">
-    <w:abstractNumId w:val="28"/>
-  </w:num>
-  <w:num w:numId="26">
-    <w:abstractNumId w:val="15"/>
-  </w:num>
-  <w:num w:numId="27">
-    <w:abstractNumId w:val="10"/>
-  </w:num>
-  <w:num w:numId="28">
-    <w:abstractNumId w:val="21"/>
-  </w:num>
   <w:num w:numId="29">
-    <w:abstractNumId w:val="11"/>
+    <w:abstractNumId w:val="17"/>
   </w:num>
   <w:num w:numId="30">
     <w:abstractNumId w:val="0"/>
+  </w:num>
+  <w:num w:numId="31">
+    <w:abstractNumId w:val="7"/>
+  </w:num>
+  <w:num w:numId="32">
+    <w:abstractNumId w:val="19"/>
+  </w:num>
+  <w:num w:numId="33">
+    <w:abstractNumId w:val="28"/>
+  </w:num>
+  <w:num w:numId="34">
+    <w:abstractNumId w:val="3"/>
+  </w:num>
+  <w:num w:numId="35">
+    <w:abstractNumId w:val="4"/>
+  </w:num>
+  <w:num w:numId="36">
+    <w:abstractNumId w:val="35"/>
+  </w:num>
+  <w:num w:numId="37">
+    <w:abstractNumId w:val="14"/>
+  </w:num>
+  <w:num w:numId="38">
+    <w:abstractNumId w:val="11"/>
+  </w:num>
+  <w:num w:numId="39">
+    <w:abstractNumId w:val="10"/>
   </w:num>
 </w:numbering>
 </file>
 
 <file path=word/styles.xml><?xml version="1.0" encoding="utf-8"?>
-<w:styles xmlns:mc="http://schemas.openxmlformats.org/markup-compatibility/2006" xmlns:r="http://schemas.openxmlformats.org/officeDocument/2006/relationships" xmlns:w="http://schemas.openxmlformats.org/wordprocessingml/2006/main" xmlns:w14="http://schemas.microsoft.com/office/word/2010/wordml" xmlns:w15="http://schemas.microsoft.com/office/word/2012/wordml" xmlns:w16se="http://schemas.microsoft.com/office/word/2015/wordml/symex" mc:Ignorable="w14 w15 w16se">
+<w:styles xmlns:mc="http://schemas.openxmlformats.org/markup-compatibility/2006" xmlns:r="http://schemas.openxmlformats.org/officeDocument/2006/relationships" xmlns:w="http://schemas.openxmlformats.org/wordprocessingml/2006/main" xmlns:w14="http://schemas.microsoft.com/office/word/2010/wordml" mc:Ignorable="w14">
   <w:docDefaults>
     <w:rPrDefault>
       <w:rPr>
@@ -9292,381 +11642,389 @@
       </w:pPr>
     </w:pPrDefault>
   </w:docDefaults>
-  <w:latentStyles w:defLockedState="0" w:defUIPriority="99" w:defSemiHidden="0" w:defUnhideWhenUsed="0" w:defQFormat="0" w:count="374">
-    <w:lsdException w:name="Normal" w:uiPriority="0" w:qFormat="1"/>
-    <w:lsdException w:name="heading 1" w:uiPriority="9" w:qFormat="1"/>
-    <w:lsdException w:name="heading 2" w:semiHidden="1" w:uiPriority="9" w:unhideWhenUsed="1" w:qFormat="1"/>
-    <w:lsdException w:name="heading 3" w:semiHidden="1" w:uiPriority="9" w:unhideWhenUsed="1" w:qFormat="1"/>
-    <w:lsdException w:name="heading 4" w:semiHidden="1" w:uiPriority="9" w:unhideWhenUsed="1" w:qFormat="1"/>
-    <w:lsdException w:name="heading 5" w:semiHidden="1" w:uiPriority="9" w:unhideWhenUsed="1" w:qFormat="1"/>
-    <w:lsdException w:name="heading 6" w:semiHidden="1" w:uiPriority="9" w:unhideWhenUsed="1" w:qFormat="1"/>
-    <w:lsdException w:name="heading 7" w:semiHidden="1" w:uiPriority="9" w:unhideWhenUsed="1" w:qFormat="1"/>
-    <w:lsdException w:name="heading 8" w:semiHidden="1" w:uiPriority="9" w:unhideWhenUsed="1" w:qFormat="1"/>
-    <w:lsdException w:name="heading 9" w:semiHidden="1" w:uiPriority="9" w:unhideWhenUsed="1" w:qFormat="1"/>
-    <w:lsdException w:name="index 1" w:semiHidden="1" w:unhideWhenUsed="1"/>
-    <w:lsdException w:name="index 2" w:semiHidden="1" w:unhideWhenUsed="1"/>
-    <w:lsdException w:name="index 3" w:semiHidden="1" w:unhideWhenUsed="1"/>
-    <w:lsdException w:name="index 4" w:semiHidden="1" w:unhideWhenUsed="1"/>
-    <w:lsdException w:name="index 5" w:semiHidden="1" w:unhideWhenUsed="1"/>
-    <w:lsdException w:name="index 6" w:semiHidden="1" w:unhideWhenUsed="1"/>
-    <w:lsdException w:name="index 7" w:semiHidden="1" w:unhideWhenUsed="1"/>
-    <w:lsdException w:name="index 8" w:semiHidden="1" w:unhideWhenUsed="1"/>
-    <w:lsdException w:name="index 9" w:semiHidden="1" w:unhideWhenUsed="1"/>
-    <w:lsdException w:name="toc 1" w:semiHidden="1" w:uiPriority="39" w:unhideWhenUsed="1"/>
-    <w:lsdException w:name="toc 2" w:semiHidden="1" w:uiPriority="39" w:unhideWhenUsed="1"/>
-    <w:lsdException w:name="toc 3" w:semiHidden="1" w:uiPriority="39" w:unhideWhenUsed="1"/>
-    <w:lsdException w:name="toc 4" w:semiHidden="1" w:uiPriority="39" w:unhideWhenUsed="1"/>
-    <w:lsdException w:name="toc 5" w:semiHidden="1" w:uiPriority="39" w:unhideWhenUsed="1"/>
-    <w:lsdException w:name="toc 6" w:semiHidden="1" w:uiPriority="39" w:unhideWhenUsed="1"/>
-    <w:lsdException w:name="toc 7" w:semiHidden="1" w:uiPriority="39" w:unhideWhenUsed="1"/>
-    <w:lsdException w:name="toc 8" w:semiHidden="1" w:uiPriority="39" w:unhideWhenUsed="1"/>
-    <w:lsdException w:name="toc 9" w:semiHidden="1" w:uiPriority="39" w:unhideWhenUsed="1"/>
-    <w:lsdException w:name="Normal Indent" w:semiHidden="1" w:unhideWhenUsed="1"/>
-    <w:lsdException w:name="footnote text" w:semiHidden="1" w:unhideWhenUsed="1"/>
-    <w:lsdException w:name="annotation text" w:semiHidden="1" w:unhideWhenUsed="1"/>
-    <w:lsdException w:name="header" w:semiHidden="1" w:unhideWhenUsed="1"/>
-    <w:lsdException w:name="footer" w:semiHidden="1" w:unhideWhenUsed="1"/>
-    <w:lsdException w:name="index heading" w:semiHidden="1" w:unhideWhenUsed="1"/>
-    <w:lsdException w:name="caption" w:semiHidden="1" w:uiPriority="35" w:unhideWhenUsed="1" w:qFormat="1"/>
-    <w:lsdException w:name="table of figures" w:semiHidden="1" w:unhideWhenUsed="1"/>
-    <w:lsdException w:name="envelope address" w:semiHidden="1" w:unhideWhenUsed="1"/>
-    <w:lsdException w:name="envelope return" w:semiHidden="1" w:unhideWhenUsed="1"/>
-    <w:lsdException w:name="footnote reference" w:semiHidden="1" w:unhideWhenUsed="1"/>
-    <w:lsdException w:name="annotation reference" w:semiHidden="1" w:unhideWhenUsed="1"/>
-    <w:lsdException w:name="line number" w:semiHidden="1" w:unhideWhenUsed="1"/>
-    <w:lsdException w:name="page number" w:semiHidden="1" w:unhideWhenUsed="1"/>
-    <w:lsdException w:name="endnote reference" w:semiHidden="1" w:unhideWhenUsed="1"/>
-    <w:lsdException w:name="endnote text" w:semiHidden="1" w:unhideWhenUsed="1"/>
-    <w:lsdException w:name="table of authorities" w:semiHidden="1" w:unhideWhenUsed="1"/>
-    <w:lsdException w:name="macro" w:semiHidden="1" w:unhideWhenUsed="1"/>
-    <w:lsdException w:name="toa heading" w:semiHidden="1" w:unhideWhenUsed="1"/>
-    <w:lsdException w:name="List" w:semiHidden="1" w:unhideWhenUsed="1"/>
-    <w:lsdException w:name="List Bullet" w:semiHidden="1" w:unhideWhenUsed="1"/>
-    <w:lsdException w:name="List Number" w:semiHidden="1" w:unhideWhenUsed="1"/>
-    <w:lsdException w:name="List 2" w:semiHidden="1" w:unhideWhenUsed="1"/>
-    <w:lsdException w:name="List 3" w:semiHidden="1" w:unhideWhenUsed="1"/>
-    <w:lsdException w:name="List 4" w:semiHidden="1" w:unhideWhenUsed="1"/>
-    <w:lsdException w:name="List 5" w:semiHidden="1" w:unhideWhenUsed="1"/>
-    <w:lsdException w:name="List Bullet 2" w:semiHidden="1" w:unhideWhenUsed="1"/>
-    <w:lsdException w:name="List Bullet 3" w:semiHidden="1" w:unhideWhenUsed="1"/>
-    <w:lsdException w:name="List Bullet 4" w:semiHidden="1" w:unhideWhenUsed="1"/>
-    <w:lsdException w:name="List Bullet 5" w:semiHidden="1" w:unhideWhenUsed="1"/>
-    <w:lsdException w:name="List Number 2" w:semiHidden="1" w:unhideWhenUsed="1"/>
-    <w:lsdException w:name="List Number 3" w:semiHidden="1" w:unhideWhenUsed="1"/>
-    <w:lsdException w:name="List Number 4" w:semiHidden="1" w:unhideWhenUsed="1"/>
-    <w:lsdException w:name="List Number 5" w:semiHidden="1" w:unhideWhenUsed="1"/>
-    <w:lsdException w:name="Title" w:uiPriority="10" w:qFormat="1"/>
-    <w:lsdException w:name="Closing" w:semiHidden="1" w:unhideWhenUsed="1"/>
-    <w:lsdException w:name="Signature" w:semiHidden="1" w:unhideWhenUsed="1"/>
-    <w:lsdException w:name="Default Paragraph Font" w:semiHidden="1" w:uiPriority="1" w:unhideWhenUsed="1"/>
-    <w:lsdException w:name="Body Text" w:semiHidden="1" w:unhideWhenUsed="1"/>
-    <w:lsdException w:name="Body Text Indent" w:semiHidden="1" w:unhideWhenUsed="1"/>
-    <w:lsdException w:name="List Continue" w:semiHidden="1" w:unhideWhenUsed="1"/>
-    <w:lsdException w:name="List Continue 2" w:semiHidden="1" w:unhideWhenUsed="1"/>
-    <w:lsdException w:name="List Continue 3" w:semiHidden="1" w:unhideWhenUsed="1"/>
-    <w:lsdException w:name="List Continue 4" w:semiHidden="1" w:unhideWhenUsed="1"/>
-    <w:lsdException w:name="List Continue 5" w:semiHidden="1" w:unhideWhenUsed="1"/>
-    <w:lsdException w:name="Message Header" w:semiHidden="1" w:unhideWhenUsed="1"/>
-    <w:lsdException w:name="Subtitle" w:uiPriority="11" w:qFormat="1"/>
-    <w:lsdException w:name="Salutation" w:semiHidden="1" w:unhideWhenUsed="1"/>
-    <w:lsdException w:name="Date" w:semiHidden="1" w:unhideWhenUsed="1"/>
-    <w:lsdException w:name="Body Text First Indent" w:semiHidden="1" w:unhideWhenUsed="1"/>
-    <w:lsdException w:name="Body Text First Indent 2" w:semiHidden="1" w:unhideWhenUsed="1"/>
-    <w:lsdException w:name="Note Heading" w:semiHidden="1" w:unhideWhenUsed="1"/>
-    <w:lsdException w:name="Body Text 2" w:semiHidden="1" w:unhideWhenUsed="1"/>
-    <w:lsdException w:name="Body Text 3" w:semiHidden="1" w:unhideWhenUsed="1"/>
-    <w:lsdException w:name="Body Text Indent 2" w:semiHidden="1" w:unhideWhenUsed="1"/>
-    <w:lsdException w:name="Body Text Indent 3" w:semiHidden="1" w:unhideWhenUsed="1"/>
-    <w:lsdException w:name="Block Text" w:semiHidden="1" w:unhideWhenUsed="1"/>
-    <w:lsdException w:name="Hyperlink" w:semiHidden="1" w:unhideWhenUsed="1"/>
-    <w:lsdException w:name="FollowedHyperlink" w:semiHidden="1" w:unhideWhenUsed="1"/>
-    <w:lsdException w:name="Strong" w:uiPriority="22" w:qFormat="1"/>
-    <w:lsdException w:name="Emphasis" w:uiPriority="20" w:qFormat="1"/>
-    <w:lsdException w:name="Document Map" w:semiHidden="1" w:unhideWhenUsed="1"/>
-    <w:lsdException w:name="Plain Text" w:semiHidden="1" w:unhideWhenUsed="1"/>
-    <w:lsdException w:name="E-mail Signature" w:semiHidden="1" w:unhideWhenUsed="1"/>
-    <w:lsdException w:name="HTML Top of Form" w:semiHidden="1" w:unhideWhenUsed="1"/>
-    <w:lsdException w:name="HTML Bottom of Form" w:semiHidden="1" w:unhideWhenUsed="1"/>
-    <w:lsdException w:name="Normal (Web)" w:semiHidden="1" w:unhideWhenUsed="1"/>
-    <w:lsdException w:name="HTML Acronym" w:semiHidden="1" w:unhideWhenUsed="1"/>
-    <w:lsdException w:name="HTML Address" w:semiHidden="1" w:unhideWhenUsed="1"/>
-    <w:lsdException w:name="HTML Cite" w:semiHidden="1" w:unhideWhenUsed="1"/>
-    <w:lsdException w:name="HTML Code" w:semiHidden="1" w:unhideWhenUsed="1"/>
-    <w:lsdException w:name="HTML Definition" w:semiHidden="1" w:unhideWhenUsed="1"/>
-    <w:lsdException w:name="HTML Keyboard" w:semiHidden="1" w:unhideWhenUsed="1"/>
-    <w:lsdException w:name="HTML Preformatted" w:semiHidden="1" w:unhideWhenUsed="1"/>
-    <w:lsdException w:name="HTML Sample" w:semiHidden="1" w:unhideWhenUsed="1"/>
-    <w:lsdException w:name="HTML Typewriter" w:semiHidden="1" w:unhideWhenUsed="1"/>
-    <w:lsdException w:name="HTML Variable" w:semiHidden="1" w:unhideWhenUsed="1"/>
-    <w:lsdException w:name="Normal Table" w:semiHidden="1" w:unhideWhenUsed="1"/>
-    <w:lsdException w:name="annotation subject" w:semiHidden="1" w:unhideWhenUsed="1"/>
-    <w:lsdException w:name="No List" w:semiHidden="1" w:unhideWhenUsed="1"/>
-    <w:lsdException w:name="Outline List 1" w:semiHidden="1" w:unhideWhenUsed="1"/>
-    <w:lsdException w:name="Outline List 2" w:semiHidden="1" w:unhideWhenUsed="1"/>
-    <w:lsdException w:name="Outline List 3" w:semiHidden="1" w:unhideWhenUsed="1"/>
-    <w:lsdException w:name="Table Simple 1" w:semiHidden="1" w:unhideWhenUsed="1"/>
-    <w:lsdException w:name="Table Simple 2" w:semiHidden="1" w:unhideWhenUsed="1"/>
-    <w:lsdException w:name="Table Simple 3" w:semiHidden="1" w:unhideWhenUsed="1"/>
-    <w:lsdException w:name="Table Classic 1" w:semiHidden="1" w:unhideWhenUsed="1"/>
-    <w:lsdException w:name="Table Classic 2" w:semiHidden="1" w:unhideWhenUsed="1"/>
-    <w:lsdException w:name="Table Classic 3" w:semiHidden="1" w:unhideWhenUsed="1"/>
-    <w:lsdException w:name="Table Classic 4" w:semiHidden="1" w:unhideWhenUsed="1"/>
-    <w:lsdException w:name="Table Colorful 1" w:semiHidden="1" w:unhideWhenUsed="1"/>
-    <w:lsdException w:name="Table Colorful 2" w:semiHidden="1" w:unhideWhenUsed="1"/>
-    <w:lsdException w:name="Table Colorful 3" w:semiHidden="1" w:unhideWhenUsed="1"/>
-    <w:lsdException w:name="Table Columns 1" w:semiHidden="1" w:unhideWhenUsed="1"/>
-    <w:lsdException w:name="Table Columns 2" w:semiHidden="1" w:unhideWhenUsed="1"/>
-    <w:lsdException w:name="Table Columns 3" w:semiHidden="1" w:unhideWhenUsed="1"/>
-    <w:lsdException w:name="Table Columns 4" w:semiHidden="1" w:unhideWhenUsed="1"/>
-    <w:lsdException w:name="Table Columns 5" w:semiHidden="1" w:unhideWhenUsed="1"/>
-    <w:lsdException w:name="Table Grid 1" w:semiHidden="1" w:unhideWhenUsed="1"/>
-    <w:lsdException w:name="Table Grid 2" w:semiHidden="1" w:unhideWhenUsed="1"/>
-    <w:lsdException w:name="Table Grid 3" w:semiHidden="1" w:unhideWhenUsed="1"/>
-    <w:lsdException w:name="Table Grid 4" w:semiHidden="1" w:unhideWhenUsed="1"/>
-    <w:lsdException w:name="Table Grid 5" w:semiHidden="1" w:unhideWhenUsed="1"/>
-    <w:lsdException w:name="Table Grid 6" w:semiHidden="1" w:unhideWhenUsed="1"/>
-    <w:lsdException w:name="Table Grid 7" w:semiHidden="1" w:unhideWhenUsed="1"/>
-    <w:lsdException w:name="Table Grid 8" w:semiHidden="1" w:unhideWhenUsed="1"/>
-    <w:lsdException w:name="Table List 1" w:semiHidden="1" w:unhideWhenUsed="1"/>
-    <w:lsdException w:name="Table List 2" w:semiHidden="1" w:unhideWhenUsed="1"/>
-    <w:lsdException w:name="Table List 3" w:semiHidden="1" w:unhideWhenUsed="1"/>
-    <w:lsdException w:name="Table List 4" w:semiHidden="1" w:unhideWhenUsed="1"/>
-    <w:lsdException w:name="Table List 5" w:semiHidden="1" w:unhideWhenUsed="1"/>
-    <w:lsdException w:name="Table List 6" w:semiHidden="1" w:unhideWhenUsed="1"/>
-    <w:lsdException w:name="Table List 7" w:semiHidden="1" w:unhideWhenUsed="1"/>
-    <w:lsdException w:name="Table List 8" w:semiHidden="1" w:unhideWhenUsed="1"/>
-    <w:lsdException w:name="Table 3D effects 1" w:semiHidden="1" w:unhideWhenUsed="1"/>
-    <w:lsdException w:name="Table 3D effects 2" w:semiHidden="1" w:unhideWhenUsed="1"/>
-    <w:lsdException w:name="Table 3D effects 3" w:semiHidden="1" w:unhideWhenUsed="1"/>
-    <w:lsdException w:name="Table Contemporary" w:semiHidden="1" w:unhideWhenUsed="1"/>
-    <w:lsdException w:name="Table Elegant" w:semiHidden="1" w:unhideWhenUsed="1"/>
-    <w:lsdException w:name="Table Professional" w:semiHidden="1" w:unhideWhenUsed="1"/>
-    <w:lsdException w:name="Table Subtle 1" w:semiHidden="1" w:unhideWhenUsed="1"/>
-    <w:lsdException w:name="Table Subtle 2" w:semiHidden="1" w:unhideWhenUsed="1"/>
-    <w:lsdException w:name="Table Web 1" w:semiHidden="1" w:unhideWhenUsed="1"/>
-    <w:lsdException w:name="Table Web 2" w:semiHidden="1" w:unhideWhenUsed="1"/>
-    <w:lsdException w:name="Table Web 3" w:semiHidden="1" w:unhideWhenUsed="1"/>
-    <w:lsdException w:name="Balloon Text" w:semiHidden="1" w:unhideWhenUsed="1"/>
-    <w:lsdException w:name="Table Grid" w:semiHidden="1" w:uiPriority="59" w:unhideWhenUsed="1"/>
-    <w:lsdException w:name="Table Theme" w:semiHidden="1" w:unhideWhenUsed="1"/>
-    <w:lsdException w:name="Placeholder Text" w:semiHidden="1"/>
-    <w:lsdException w:name="No Spacing" w:uiPriority="1" w:qFormat="1"/>
-    <w:lsdException w:name="Light Shading" w:uiPriority="60"/>
-    <w:lsdException w:name="Light List" w:uiPriority="61"/>
-    <w:lsdException w:name="Light Grid" w:uiPriority="62"/>
-    <w:lsdException w:name="Medium Shading 1" w:uiPriority="63"/>
-    <w:lsdException w:name="Medium Shading 2" w:uiPriority="64"/>
-    <w:lsdException w:name="Medium List 1" w:uiPriority="65"/>
-    <w:lsdException w:name="Medium List 2" w:uiPriority="66"/>
-    <w:lsdException w:name="Medium Grid 1" w:uiPriority="67"/>
-    <w:lsdException w:name="Medium Grid 2" w:uiPriority="68"/>
-    <w:lsdException w:name="Medium Grid 3" w:uiPriority="69"/>
-    <w:lsdException w:name="Dark List" w:uiPriority="70"/>
-    <w:lsdException w:name="Colorful Shading" w:uiPriority="71"/>
-    <w:lsdException w:name="Colorful List" w:uiPriority="72"/>
-    <w:lsdException w:name="Colorful Grid" w:uiPriority="73"/>
-    <w:lsdException w:name="Light Shading Accent 1" w:uiPriority="60"/>
-    <w:lsdException w:name="Light List Accent 1" w:uiPriority="61"/>
-    <w:lsdException w:name="Light Grid Accent 1" w:uiPriority="62"/>
-    <w:lsdException w:name="Medium Shading 1 Accent 1" w:uiPriority="63"/>
-    <w:lsdException w:name="Medium Shading 2 Accent 1" w:uiPriority="64"/>
-    <w:lsdException w:name="Medium List 1 Accent 1" w:uiPriority="65"/>
-    <w:lsdException w:name="Revision" w:semiHidden="1"/>
-    <w:lsdException w:name="List Paragraph" w:uiPriority="34" w:qFormat="1"/>
-    <w:lsdException w:name="Quote" w:uiPriority="29" w:qFormat="1"/>
-    <w:lsdException w:name="Intense Quote" w:uiPriority="30" w:qFormat="1"/>
-    <w:lsdException w:name="Medium List 2 Accent 1" w:uiPriority="66"/>
-    <w:lsdException w:name="Medium Grid 1 Accent 1" w:uiPriority="67"/>
-    <w:lsdException w:name="Medium Grid 2 Accent 1" w:uiPriority="68"/>
-    <w:lsdException w:name="Medium Grid 3 Accent 1" w:uiPriority="69"/>
-    <w:lsdException w:name="Dark List Accent 1" w:uiPriority="70"/>
-    <w:lsdException w:name="Colorful Shading Accent 1" w:uiPriority="71"/>
-    <w:lsdException w:name="Colorful List Accent 1" w:uiPriority="72"/>
-    <w:lsdException w:name="Colorful Grid Accent 1" w:uiPriority="73"/>
-    <w:lsdException w:name="Light Shading Accent 2" w:uiPriority="60"/>
-    <w:lsdException w:name="Light List Accent 2" w:uiPriority="61"/>
-    <w:lsdException w:name="Light Grid Accent 2" w:uiPriority="62"/>
-    <w:lsdException w:name="Medium Shading 1 Accent 2" w:uiPriority="63"/>
-    <w:lsdException w:name="Medium Shading 2 Accent 2" w:uiPriority="64"/>
-    <w:lsdException w:name="Medium List 1 Accent 2" w:uiPriority="65"/>
-    <w:lsdException w:name="Medium List 2 Accent 2" w:uiPriority="66"/>
-    <w:lsdException w:name="Medium Grid 1 Accent 2" w:uiPriority="67"/>
-    <w:lsdException w:name="Medium Grid 2 Accent 2" w:uiPriority="68"/>
-    <w:lsdException w:name="Medium Grid 3 Accent 2" w:uiPriority="69"/>
-    <w:lsdException w:name="Dark List Accent 2" w:uiPriority="70"/>
-    <w:lsdException w:name="Colorful Shading Accent 2" w:uiPriority="71"/>
-    <w:lsdException w:name="Colorful List Accent 2" w:uiPriority="72"/>
-    <w:lsdException w:name="Colorful Grid Accent 2" w:uiPriority="73"/>
-    <w:lsdException w:name="Light Shading Accent 3" w:uiPriority="60"/>
-    <w:lsdException w:name="Light List Accent 3" w:uiPriority="61"/>
-    <w:lsdException w:name="Light Grid Accent 3" w:uiPriority="62"/>
-    <w:lsdException w:name="Medium Shading 1 Accent 3" w:uiPriority="63"/>
-    <w:lsdException w:name="Medium Shading 2 Accent 3" w:uiPriority="64"/>
-    <w:lsdException w:name="Medium List 1 Accent 3" w:uiPriority="65"/>
-    <w:lsdException w:name="Medium List 2 Accent 3" w:uiPriority="66"/>
-    <w:lsdException w:name="Medium Grid 1 Accent 3" w:uiPriority="67"/>
-    <w:lsdException w:name="Medium Grid 2 Accent 3" w:uiPriority="68"/>
-    <w:lsdException w:name="Medium Grid 3 Accent 3" w:uiPriority="69"/>
-    <w:lsdException w:name="Dark List Accent 3" w:uiPriority="70"/>
-    <w:lsdException w:name="Colorful Shading Accent 3" w:uiPriority="71"/>
-    <w:lsdException w:name="Colorful List Accent 3" w:uiPriority="72"/>
-    <w:lsdException w:name="Colorful Grid Accent 3" w:uiPriority="73"/>
-    <w:lsdException w:name="Light Shading Accent 4" w:uiPriority="60"/>
-    <w:lsdException w:name="Light List Accent 4" w:uiPriority="61"/>
-    <w:lsdException w:name="Light Grid Accent 4" w:uiPriority="62"/>
-    <w:lsdException w:name="Medium Shading 1 Accent 4" w:uiPriority="63"/>
-    <w:lsdException w:name="Medium Shading 2 Accent 4" w:uiPriority="64"/>
-    <w:lsdException w:name="Medium List 1 Accent 4" w:uiPriority="65"/>
-    <w:lsdException w:name="Medium List 2 Accent 4" w:uiPriority="66"/>
-    <w:lsdException w:name="Medium Grid 1 Accent 4" w:uiPriority="67"/>
-    <w:lsdException w:name="Medium Grid 2 Accent 4" w:uiPriority="68"/>
-    <w:lsdException w:name="Medium Grid 3 Accent 4" w:uiPriority="69"/>
-    <w:lsdException w:name="Dark List Accent 4" w:uiPriority="70"/>
-    <w:lsdException w:name="Colorful Shading Accent 4" w:uiPriority="71"/>
-    <w:lsdException w:name="Colorful List Accent 4" w:uiPriority="72"/>
-    <w:lsdException w:name="Colorful Grid Accent 4" w:uiPriority="73"/>
-    <w:lsdException w:name="Light Shading Accent 5" w:uiPriority="60"/>
-    <w:lsdException w:name="Light List Accent 5" w:uiPriority="61"/>
-    <w:lsdException w:name="Light Grid Accent 5" w:uiPriority="62"/>
-    <w:lsdException w:name="Medium Shading 1 Accent 5" w:uiPriority="63"/>
-    <w:lsdException w:name="Medium Shading 2 Accent 5" w:uiPriority="64"/>
-    <w:lsdException w:name="Medium List 1 Accent 5" w:uiPriority="65"/>
-    <w:lsdException w:name="Medium List 2 Accent 5" w:uiPriority="66"/>
-    <w:lsdException w:name="Medium Grid 1 Accent 5" w:uiPriority="67"/>
-    <w:lsdException w:name="Medium Grid 2 Accent 5" w:uiPriority="68"/>
-    <w:lsdException w:name="Medium Grid 3 Accent 5" w:uiPriority="69"/>
-    <w:lsdException w:name="Dark List Accent 5" w:uiPriority="70"/>
-    <w:lsdException w:name="Colorful Shading Accent 5" w:uiPriority="71"/>
-    <w:lsdException w:name="Colorful List Accent 5" w:uiPriority="72"/>
-    <w:lsdException w:name="Colorful Grid Accent 5" w:uiPriority="73"/>
-    <w:lsdException w:name="Light Shading Accent 6" w:uiPriority="60"/>
-    <w:lsdException w:name="Light List Accent 6" w:uiPriority="61"/>
-    <w:lsdException w:name="Light Grid Accent 6" w:uiPriority="62"/>
-    <w:lsdException w:name="Medium Shading 1 Accent 6" w:uiPriority="63"/>
-    <w:lsdException w:name="Medium Shading 2 Accent 6" w:uiPriority="64"/>
-    <w:lsdException w:name="Medium List 1 Accent 6" w:uiPriority="65"/>
-    <w:lsdException w:name="Medium List 2 Accent 6" w:uiPriority="66"/>
-    <w:lsdException w:name="Medium Grid 1 Accent 6" w:uiPriority="67"/>
-    <w:lsdException w:name="Medium Grid 2 Accent 6" w:uiPriority="68"/>
-    <w:lsdException w:name="Medium Grid 3 Accent 6" w:uiPriority="69"/>
-    <w:lsdException w:name="Dark List Accent 6" w:uiPriority="70"/>
-    <w:lsdException w:name="Colorful Shading Accent 6" w:uiPriority="71"/>
-    <w:lsdException w:name="Colorful List Accent 6" w:uiPriority="72"/>
-    <w:lsdException w:name="Colorful Grid Accent 6" w:uiPriority="73"/>
-    <w:lsdException w:name="Subtle Emphasis" w:uiPriority="19" w:qFormat="1"/>
-    <w:lsdException w:name="Intense Emphasis" w:uiPriority="21" w:qFormat="1"/>
-    <w:lsdException w:name="Subtle Reference" w:uiPriority="31" w:qFormat="1"/>
-    <w:lsdException w:name="Intense Reference" w:uiPriority="32" w:qFormat="1"/>
-    <w:lsdException w:name="Book Title" w:uiPriority="33" w:qFormat="1"/>
-    <w:lsdException w:name="Bibliography" w:semiHidden="1" w:uiPriority="37" w:unhideWhenUsed="1"/>
-    <w:lsdException w:name="TOC Heading" w:semiHidden="1" w:uiPriority="39" w:unhideWhenUsed="1" w:qFormat="1"/>
-    <w:lsdException w:name="Plain Table 1" w:uiPriority="41"/>
-    <w:lsdException w:name="Plain Table 2" w:uiPriority="42"/>
-    <w:lsdException w:name="Plain Table 3" w:uiPriority="43"/>
-    <w:lsdException w:name="Plain Table 4" w:uiPriority="44"/>
-    <w:lsdException w:name="Plain Table 5" w:uiPriority="45"/>
-    <w:lsdException w:name="Grid Table Light" w:uiPriority="40"/>
-    <w:lsdException w:name="Grid Table 1 Light" w:uiPriority="46"/>
-    <w:lsdException w:name="Grid Table 2" w:uiPriority="47"/>
-    <w:lsdException w:name="Grid Table 3" w:uiPriority="48"/>
-    <w:lsdException w:name="Grid Table 4" w:uiPriority="49"/>
-    <w:lsdException w:name="Grid Table 5 Dark" w:uiPriority="50"/>
-    <w:lsdException w:name="Grid Table 6 Colorful" w:uiPriority="51"/>
-    <w:lsdException w:name="Grid Table 7 Colorful" w:uiPriority="52"/>
-    <w:lsdException w:name="Grid Table 1 Light Accent 1" w:uiPriority="46"/>
-    <w:lsdException w:name="Grid Table 2 Accent 1" w:uiPriority="47"/>
-    <w:lsdException w:name="Grid Table 3 Accent 1" w:uiPriority="48"/>
-    <w:lsdException w:name="Grid Table 4 Accent 1" w:uiPriority="49"/>
-    <w:lsdException w:name="Grid Table 5 Dark Accent 1" w:uiPriority="50"/>
-    <w:lsdException w:name="Grid Table 6 Colorful Accent 1" w:uiPriority="51"/>
-    <w:lsdException w:name="Grid Table 7 Colorful Accent 1" w:uiPriority="52"/>
-    <w:lsdException w:name="Grid Table 1 Light Accent 2" w:uiPriority="46"/>
-    <w:lsdException w:name="Grid Table 2 Accent 2" w:uiPriority="47"/>
-    <w:lsdException w:name="Grid Table 3 Accent 2" w:uiPriority="48"/>
-    <w:lsdException w:name="Grid Table 4 Accent 2" w:uiPriority="49"/>
-    <w:lsdException w:name="Grid Table 5 Dark Accent 2" w:uiPriority="50"/>
-    <w:lsdException w:name="Grid Table 6 Colorful Accent 2" w:uiPriority="51"/>
-    <w:lsdException w:name="Grid Table 7 Colorful Accent 2" w:uiPriority="52"/>
-    <w:lsdException w:name="Grid Table 1 Light Accent 3" w:uiPriority="46"/>
-    <w:lsdException w:name="Grid Table 2 Accent 3" w:uiPriority="47"/>
-    <w:lsdException w:name="Grid Table 3 Accent 3" w:uiPriority="48"/>
-    <w:lsdException w:name="Grid Table 4 Accent 3" w:uiPriority="49"/>
-    <w:lsdException w:name="Grid Table 5 Dark Accent 3" w:uiPriority="50"/>
-    <w:lsdException w:name="Grid Table 6 Colorful Accent 3" w:uiPriority="51"/>
-    <w:lsdException w:name="Grid Table 7 Colorful Accent 3" w:uiPriority="52"/>
-    <w:lsdException w:name="Grid Table 1 Light Accent 4" w:uiPriority="46"/>
-    <w:lsdException w:name="Grid Table 2 Accent 4" w:uiPriority="47"/>
-    <w:lsdException w:name="Grid Table 3 Accent 4" w:uiPriority="48"/>
-    <w:lsdException w:name="Grid Table 4 Accent 4" w:uiPriority="49"/>
-    <w:lsdException w:name="Grid Table 5 Dark Accent 4" w:uiPriority="50"/>
-    <w:lsdException w:name="Grid Table 6 Colorful Accent 4" w:uiPriority="51"/>
-    <w:lsdException w:name="Grid Table 7 Colorful Accent 4" w:uiPriority="52"/>
-    <w:lsdException w:name="Grid Table 1 Light Accent 5" w:uiPriority="46"/>
-    <w:lsdException w:name="Grid Table 2 Accent 5" w:uiPriority="47"/>
-    <w:lsdException w:name="Grid Table 3 Accent 5" w:uiPriority="48"/>
-    <w:lsdException w:name="Grid Table 4 Accent 5" w:uiPriority="49"/>
-    <w:lsdException w:name="Grid Table 5 Dark Accent 5" w:uiPriority="50"/>
-    <w:lsdException w:name="Grid Table 6 Colorful Accent 5" w:uiPriority="51"/>
-    <w:lsdException w:name="Grid Table 7 Colorful Accent 5" w:uiPriority="52"/>
-    <w:lsdException w:name="Grid Table 1 Light Accent 6" w:uiPriority="46"/>
-    <w:lsdException w:name="Grid Table 2 Accent 6" w:uiPriority="47"/>
-    <w:lsdException w:name="Grid Table 3 Accent 6" w:uiPriority="48"/>
-    <w:lsdException w:name="Grid Table 4 Accent 6" w:uiPriority="49"/>
-    <w:lsdException w:name="Grid Table 5 Dark Accent 6" w:uiPriority="50"/>
-    <w:lsdException w:name="Grid Table 6 Colorful Accent 6" w:uiPriority="51"/>
-    <w:lsdException w:name="Grid Table 7 Colorful Accent 6" w:uiPriority="52"/>
-    <w:lsdException w:name="List Table 1 Light" w:uiPriority="46"/>
-    <w:lsdException w:name="List Table 2" w:uiPriority="47"/>
-    <w:lsdException w:name="List Table 3" w:uiPriority="48"/>
-    <w:lsdException w:name="List Table 4" w:uiPriority="49"/>
-    <w:lsdException w:name="List Table 5 Dark" w:uiPriority="50"/>
-    <w:lsdException w:name="List Table 6 Colorful" w:uiPriority="51"/>
-    <w:lsdException w:name="List Table 7 Colorful" w:uiPriority="52"/>
-    <w:lsdException w:name="List Table 1 Light Accent 1" w:uiPriority="46"/>
-    <w:lsdException w:name="List Table 2 Accent 1" w:uiPriority="47"/>
-    <w:lsdException w:name="List Table 3 Accent 1" w:uiPriority="48"/>
-    <w:lsdException w:name="List Table 4 Accent 1" w:uiPriority="49"/>
-    <w:lsdException w:name="List Table 5 Dark Accent 1" w:uiPriority="50"/>
-    <w:lsdException w:name="List Table 6 Colorful Accent 1" w:uiPriority="51"/>
-    <w:lsdException w:name="List Table 7 Colorful Accent 1" w:uiPriority="52"/>
-    <w:lsdException w:name="List Table 1 Light Accent 2" w:uiPriority="46"/>
-    <w:lsdException w:name="List Table 2 Accent 2" w:uiPriority="47"/>
-    <w:lsdException w:name="List Table 3 Accent 2" w:uiPriority="48"/>
-    <w:lsdException w:name="List Table 4 Accent 2" w:uiPriority="49"/>
-    <w:lsdException w:name="List Table 5 Dark Accent 2" w:uiPriority="50"/>
-    <w:lsdException w:name="List Table 6 Colorful Accent 2" w:uiPriority="51"/>
-    <w:lsdException w:name="List Table 7 Colorful Accent 2" w:uiPriority="52"/>
-    <w:lsdException w:name="List Table 1 Light Accent 3" w:uiPriority="46"/>
-    <w:lsdException w:name="List Table 2 Accent 3" w:uiPriority="47"/>
-    <w:lsdException w:name="List Table 3 Accent 3" w:uiPriority="48"/>
-    <w:lsdException w:name="List Table 4 Accent 3" w:uiPriority="49"/>
-    <w:lsdException w:name="List Table 5 Dark Accent 3" w:uiPriority="50"/>
-    <w:lsdException w:name="List Table 6 Colorful Accent 3" w:uiPriority="51"/>
-    <w:lsdException w:name="List Table 7 Colorful Accent 3" w:uiPriority="52"/>
-    <w:lsdException w:name="List Table 1 Light Accent 4" w:uiPriority="46"/>
-    <w:lsdException w:name="List Table 2 Accent 4" w:uiPriority="47"/>
-    <w:lsdException w:name="List Table 3 Accent 4" w:uiPriority="48"/>
-    <w:lsdException w:name="List Table 4 Accent 4" w:uiPriority="49"/>
-    <w:lsdException w:name="List Table 5 Dark Accent 4" w:uiPriority="50"/>
-    <w:lsdException w:name="List Table 6 Colorful Accent 4" w:uiPriority="51"/>
-    <w:lsdException w:name="List Table 7 Colorful Accent 4" w:uiPriority="52"/>
-    <w:lsdException w:name="List Table 1 Light Accent 5" w:uiPriority="46"/>
-    <w:lsdException w:name="List Table 2 Accent 5" w:uiPriority="47"/>
-    <w:lsdException w:name="List Table 3 Accent 5" w:uiPriority="48"/>
-    <w:lsdException w:name="List Table 4 Accent 5" w:uiPriority="49"/>
-    <w:lsdException w:name="List Table 5 Dark Accent 5" w:uiPriority="50"/>
-    <w:lsdException w:name="List Table 6 Colorful Accent 5" w:uiPriority="51"/>
-    <w:lsdException w:name="List Table 7 Colorful Accent 5" w:uiPriority="52"/>
-    <w:lsdException w:name="List Table 1 Light Accent 6" w:uiPriority="46"/>
-    <w:lsdException w:name="List Table 2 Accent 6" w:uiPriority="47"/>
-    <w:lsdException w:name="List Table 3 Accent 6" w:uiPriority="48"/>
-    <w:lsdException w:name="List Table 4 Accent 6" w:uiPriority="49"/>
-    <w:lsdException w:name="List Table 5 Dark Accent 6" w:uiPriority="50"/>
-    <w:lsdException w:name="List Table 6 Colorful Accent 6" w:uiPriority="51"/>
-    <w:lsdException w:name="List Table 7 Colorful Accent 6" w:uiPriority="52"/>
-    <w:lsdException w:name="Mention" w:semiHidden="1" w:unhideWhenUsed="1"/>
-    <w:lsdException w:name="Smart Hyperlink" w:semiHidden="1" w:unhideWhenUsed="1"/>
-    <w:lsdException w:name="Hashtag" w:semiHidden="1" w:unhideWhenUsed="1"/>
+  <w:latentStyles w:defLockedState="0" w:defUIPriority="99" w:defSemiHidden="1" w:defUnhideWhenUsed="1" w:defQFormat="0" w:count="267">
+    <w:lsdException w:name="Normal" w:semiHidden="0" w:uiPriority="0" w:unhideWhenUsed="0" w:qFormat="1"/>
+    <w:lsdException w:name="heading 1" w:semiHidden="0" w:uiPriority="9" w:unhideWhenUsed="0" w:qFormat="1"/>
+    <w:lsdException w:name="heading 2" w:uiPriority="9" w:qFormat="1"/>
+    <w:lsdException w:name="heading 3" w:uiPriority="9" w:qFormat="1"/>
+    <w:lsdException w:name="heading 4" w:uiPriority="9" w:qFormat="1"/>
+    <w:lsdException w:name="heading 5" w:uiPriority="9" w:qFormat="1"/>
+    <w:lsdException w:name="heading 6" w:uiPriority="9" w:qFormat="1"/>
+    <w:lsdException w:name="heading 7" w:uiPriority="9" w:qFormat="1"/>
+    <w:lsdException w:name="heading 8" w:uiPriority="9" w:qFormat="1"/>
+    <w:lsdException w:name="heading 9" w:uiPriority="9" w:qFormat="1"/>
+    <w:lsdException w:name="toc 1" w:uiPriority="39"/>
+    <w:lsdException w:name="toc 2" w:uiPriority="39"/>
+    <w:lsdException w:name="toc 3" w:uiPriority="39"/>
+    <w:lsdException w:name="toc 4" w:uiPriority="39"/>
+    <w:lsdException w:name="toc 5" w:uiPriority="39"/>
+    <w:lsdException w:name="toc 6" w:uiPriority="39"/>
+    <w:lsdException w:name="toc 7" w:uiPriority="39"/>
+    <w:lsdException w:name="toc 8" w:uiPriority="39"/>
+    <w:lsdException w:name="toc 9" w:uiPriority="39"/>
+    <w:lsdException w:name="caption" w:uiPriority="35" w:qFormat="1"/>
+    <w:lsdException w:name="Title" w:semiHidden="0" w:uiPriority="10" w:unhideWhenUsed="0" w:qFormat="1"/>
+    <w:lsdException w:name="Default Paragraph Font" w:uiPriority="1"/>
+    <w:lsdException w:name="Subtitle" w:semiHidden="0" w:uiPriority="11" w:unhideWhenUsed="0" w:qFormat="1"/>
+    <w:lsdException w:name="Strong" w:semiHidden="0" w:uiPriority="22" w:unhideWhenUsed="0" w:qFormat="1"/>
+    <w:lsdException w:name="Emphasis" w:semiHidden="0" w:uiPriority="20" w:unhideWhenUsed="0" w:qFormat="1"/>
+    <w:lsdException w:name="Table Grid" w:uiPriority="59"/>
+    <w:lsdException w:name="Placeholder Text" w:unhideWhenUsed="0"/>
+    <w:lsdException w:name="No Spacing" w:semiHidden="0" w:uiPriority="1" w:unhideWhenUsed="0" w:qFormat="1"/>
+    <w:lsdException w:name="Light Shading" w:semiHidden="0" w:uiPriority="60" w:unhideWhenUsed="0"/>
+    <w:lsdException w:name="Light List" w:semiHidden="0" w:uiPriority="61" w:unhideWhenUsed="0"/>
+    <w:lsdException w:name="Light Grid" w:semiHidden="0" w:uiPriority="62" w:unhideWhenUsed="0"/>
+    <w:lsdException w:name="Medium Shading 1" w:semiHidden="0" w:uiPriority="63" w:unhideWhenUsed="0"/>
+    <w:lsdException w:name="Medium Shading 2" w:semiHidden="0" w:uiPriority="64" w:unhideWhenUsed="0"/>
+    <w:lsdException w:name="Medium List 1" w:semiHidden="0" w:uiPriority="65" w:unhideWhenUsed="0"/>
+    <w:lsdException w:name="Medium List 2" w:semiHidden="0" w:uiPriority="66" w:unhideWhenUsed="0"/>
+    <w:lsdException w:name="Medium Grid 1" w:semiHidden="0" w:uiPriority="67" w:unhideWhenUsed="0"/>
+    <w:lsdException w:name="Medium Grid 2" w:semiHidden="0" w:uiPriority="68" w:unhideWhenUsed="0"/>
+    <w:lsdException w:name="Medium Grid 3" w:semiHidden="0" w:uiPriority="69" w:unhideWhenUsed="0"/>
+    <w:lsdException w:name="Dark List" w:semiHidden="0" w:uiPriority="70" w:unhideWhenUsed="0"/>
+    <w:lsdException w:name="Colorful Shading" w:semiHidden="0" w:uiPriority="71" w:unhideWhenUsed="0"/>
+    <w:lsdException w:name="Colorful List" w:semiHidden="0" w:uiPriority="72" w:unhideWhenUsed="0"/>
+    <w:lsdException w:name="Colorful Grid" w:semiHidden="0" w:uiPriority="73" w:unhideWhenUsed="0"/>
+    <w:lsdException w:name="Light Shading Accent 1" w:semiHidden="0" w:uiPriority="60" w:unhideWhenUsed="0"/>
+    <w:lsdException w:name="Light List Accent 1" w:semiHidden="0" w:uiPriority="61" w:unhideWhenUsed="0"/>
+    <w:lsdException w:name="Light Grid Accent 1" w:semiHidden="0" w:uiPriority="62" w:unhideWhenUsed="0"/>
+    <w:lsdException w:name="Medium Shading 1 Accent 1" w:semiHidden="0" w:uiPriority="63" w:unhideWhenUsed="0"/>
+    <w:lsdException w:name="Medium Shading 2 Accent 1" w:semiHidden="0" w:uiPriority="64" w:unhideWhenUsed="0"/>
+    <w:lsdException w:name="Medium List 1 Accent 1" w:semiHidden="0" w:uiPriority="65" w:unhideWhenUsed="0"/>
+    <w:lsdException w:name="Revision" w:unhideWhenUsed="0"/>
+    <w:lsdException w:name="List Paragraph" w:semiHidden="0" w:uiPriority="34" w:unhideWhenUsed="0" w:qFormat="1"/>
+    <w:lsdException w:name="Quote" w:semiHidden="0" w:uiPriority="29" w:unhideWhenUsed="0" w:qFormat="1"/>
+    <w:lsdException w:name="Intense Quote" w:semiHidden="0" w:uiPriority="30" w:unhideWhenUsed="0" w:qFormat="1"/>
+    <w:lsdException w:name="Medium List 2 Accent 1" w:semiHidden="0" w:uiPriority="66" w:unhideWhenUsed="0"/>
+    <w:lsdException w:name="Medium Grid 1 Accent 1" w:semiHidden="0" w:uiPriority="67" w:unhideWhenUsed="0"/>
+    <w:lsdException w:name="Medium Grid 2 Accent 1" w:semiHidden="0" w:uiPriority="68" w:unhideWhenUsed="0"/>
+    <w:lsdException w:name="Medium Grid 3 Accent 1" w:semiHidden="0" w:uiPriority="69" w:unhideWhenUsed="0"/>
+    <w:lsdException w:name="Dark List Accent 1" w:semiHidden="0" w:uiPriority="70" w:unhideWhenUsed="0"/>
+    <w:lsdException w:name="Colorful Shading Accent 1" w:semiHidden="0" w:uiPriority="71" w:unhideWhenUsed="0"/>
+    <w:lsdException w:name="Colorful List Accent 1" w:semiHidden="0" w:uiPriority="72" w:unhideWhenUsed="0"/>
+    <w:lsdException w:name="Colorful Grid Accent 1" w:semiHidden="0" w:uiPriority="73" w:unhideWhenUsed="0"/>
+    <w:lsdException w:name="Light Shading Accent 2" w:semiHidden="0" w:uiPriority="60" w:unhideWhenUsed="0"/>
+    <w:lsdException w:name="Light List Accent 2" w:semiHidden="0" w:uiPriority="61" w:unhideWhenUsed="0"/>
+    <w:lsdException w:name="Light Grid Accent 2" w:semiHidden="0" w:uiPriority="62" w:unhideWhenUsed="0"/>
+    <w:lsdException w:name="Medium Shading 1 Accent 2" w:semiHidden="0" w:uiPriority="63" w:unhideWhenUsed="0"/>
+    <w:lsdException w:name="Medium Shading 2 Accent 2" w:semiHidden="0" w:uiPriority="64" w:unhideWhenUsed="0"/>
+    <w:lsdException w:name="Medium List 1 Accent 2" w:semiHidden="0" w:uiPriority="65" w:unhideWhenUsed="0"/>
+    <w:lsdException w:name="Medium List 2 Accent 2" w:semiHidden="0" w:uiPriority="66" w:unhideWhenUsed="0"/>
+    <w:lsdException w:name="Medium Grid 1 Accent 2" w:semiHidden="0" w:uiPriority="67" w:unhideWhenUsed="0"/>
+    <w:lsdException w:name="Medium Grid 2 Accent 2" w:semiHidden="0" w:uiPriority="68" w:unhideWhenUsed="0"/>
+    <w:lsdException w:name="Medium Grid 3 Accent 2" w:semiHidden="0" w:uiPriority="69" w:unhideWhenUsed="0"/>
+    <w:lsdException w:name="Dark List Accent 2" w:semiHidden="0" w:uiPriority="70" w:unhideWhenUsed="0"/>
+    <w:lsdException w:name="Colorful Shading Accent 2" w:semiHidden="0" w:uiPriority="71" w:unhideWhenUsed="0"/>
+    <w:lsdException w:name="Colorful List Accent 2" w:semiHidden="0" w:uiPriority="72" w:unhideWhenUsed="0"/>
+    <w:lsdException w:name="Colorful Grid Accent 2" w:semiHidden="0" w:uiPriority="73" w:unhideWhenUsed="0"/>
+    <w:lsdException w:name="Light Shading Accent 3" w:semiHidden="0" w:uiPriority="60" w:unhideWhenUsed="0"/>
+    <w:lsdException w:name="Light List Accent 3" w:semiHidden="0" w:uiPriority="61" w:unhideWhenUsed="0"/>
+    <w:lsdException w:name="Light Grid Accent 3" w:semiHidden="0" w:uiPriority="62" w:unhideWhenUsed="0"/>
+    <w:lsdException w:name="Medium Shading 1 Accent 3" w:semiHidden="0" w:uiPriority="63" w:unhideWhenUsed="0"/>
+    <w:lsdException w:name="Medium Shading 2 Accent 3" w:semiHidden="0" w:uiPriority="64" w:unhideWhenUsed="0"/>
+    <w:lsdException w:name="Medium List 1 Accent 3" w:semiHidden="0" w:uiPriority="65" w:unhideWhenUsed="0"/>
+    <w:lsdException w:name="Medium List 2 Accent 3" w:semiHidden="0" w:uiPriority="66" w:unhideWhenUsed="0"/>
+    <w:lsdException w:name="Medium Grid 1 Accent 3" w:semiHidden="0" w:uiPriority="67" w:unhideWhenUsed="0"/>
+    <w:lsdException w:name="Medium Grid 2 Accent 3" w:semiHidden="0" w:uiPriority="68" w:unhideWhenUsed="0"/>
+    <w:lsdException w:name="Medium Grid 3 Accent 3" w:semiHidden="0" w:uiPriority="69" w:unhideWhenUsed="0"/>
+    <w:lsdException w:name="Dark List Accent 3" w:semiHidden="0" w:uiPriority="70" w:unhideWhenUsed="0"/>
+    <w:lsdException w:name="Colorful Shading Accent 3" w:semiHidden="0" w:uiPriority="71" w:unhideWhenUsed="0"/>
+    <w:lsdException w:name="Colorful List Accent 3" w:semiHidden="0" w:uiPriority="72" w:unhideWhenUsed="0"/>
+    <w:lsdException w:name="Colorful Grid Accent 3" w:semiHidden="0" w:uiPriority="73" w:unhideWhenUsed="0"/>
+    <w:lsdException w:name="Light Shading Accent 4" w:semiHidden="0" w:uiPriority="60" w:unhideWhenUsed="0"/>
+    <w:lsdException w:name="Light List Accent 4" w:semiHidden="0" w:uiPriority="61" w:unhideWhenUsed="0"/>
+    <w:lsdException w:name="Light Grid Accent 4" w:semiHidden="0" w:uiPriority="62" w:unhideWhenUsed="0"/>
+    <w:lsdException w:name="Medium Shading 1 Accent 4" w:semiHidden="0" w:uiPriority="63" w:unhideWhenUsed="0"/>
+    <w:lsdException w:name="Medium Shading 2 Accent 4" w:semiHidden="0" w:uiPriority="64" w:unhideWhenUsed="0"/>
+    <w:lsdException w:name="Medium List 1 Accent 4" w:semiHidden="0" w:uiPriority="65" w:unhideWhenUsed="0"/>
+    <w:lsdException w:name="Medium List 2 Accent 4" w:semiHidden="0" w:uiPriority="66" w:unhideWhenUsed="0"/>
+    <w:lsdException w:name="Medium Grid 1 Accent 4" w:semiHidden="0" w:uiPriority="67" w:unhideWhenUsed="0"/>
+    <w:lsdException w:name="Medium Grid 2 Accent 4" w:semiHidden="0" w:uiPriority="68" w:unhideWhenUsed="0"/>
+    <w:lsdException w:name="Medium Grid 3 Accent 4" w:semiHidden="0" w:uiPriority="69" w:unhideWhenUsed="0"/>
+    <w:lsdException w:name="Dark List Accent 4" w:semiHidden="0" w:uiPriority="70" w:unhideWhenUsed="0"/>
+    <w:lsdException w:name="Colorful Shading Accent 4" w:semiHidden="0" w:uiPriority="71" w:unhideWhenUsed="0"/>
+    <w:lsdException w:name="Colorful List Accent 4" w:semiHidden="0" w:uiPriority="72" w:unhideWhenUsed="0"/>
+    <w:lsdException w:name="Colorful Grid Accent 4" w:semiHidden="0" w:uiPriority="73" w:unhideWhenUsed="0"/>
+    <w:lsdException w:name="Light Shading Accent 5" w:semiHidden="0" w:uiPriority="60" w:unhideWhenUsed="0"/>
+    <w:lsdException w:name="Light List Accent 5" w:semiHidden="0" w:uiPriority="61" w:unhideWhenUsed="0"/>
+    <w:lsdException w:name="Light Grid Accent 5" w:semiHidden="0" w:uiPriority="62" w:unhideWhenUsed="0"/>
+    <w:lsdException w:name="Medium Shading 1 Accent 5" w:semiHidden="0" w:uiPriority="63" w:unhideWhenUsed="0"/>
+    <w:lsdException w:name="Medium Shading 2 Accent 5" w:semiHidden="0" w:uiPriority="64" w:unhideWhenUsed="0"/>
+    <w:lsdException w:name="Medium List 1 Accent 5" w:semiHidden="0" w:uiPriority="65" w:unhideWhenUsed="0"/>
+    <w:lsdException w:name="Medium List 2 Accent 5" w:semiHidden="0" w:uiPriority="66" w:unhideWhenUsed="0"/>
+    <w:lsdException w:name="Medium Grid 1 Accent 5" w:semiHidden="0" w:uiPriority="67" w:unhideWhenUsed="0"/>
+    <w:lsdException w:name="Medium Grid 2 Accent 5" w:semiHidden="0" w:uiPriority="68" w:unhideWhenUsed="0"/>
+    <w:lsdException w:name="Medium Grid 3 Accent 5" w:semiHidden="0" w:uiPriority="69" w:unhideWhenUsed="0"/>
+    <w:lsdException w:name="Dark List Accent 5" w:semiHidden="0" w:uiPriority="70" w:unhideWhenUsed="0"/>
+    <w:lsdException w:name="Colorful Shading Accent 5" w:semiHidden="0" w:uiPriority="71" w:unhideWhenUsed="0"/>
+    <w:lsdException w:name="Colorful List Accent 5" w:semiHidden="0" w:uiPriority="72" w:unhideWhenUsed="0"/>
+    <w:lsdException w:name="Colorful Grid Accent 5" w:semiHidden="0" w:uiPriority="73" w:unhideWhenUsed="0"/>
+    <w:lsdException w:name="Light Shading Accent 6" w:semiHidden="0" w:uiPriority="60" w:unhideWhenUsed="0"/>
+    <w:lsdException w:name="Light List Accent 6" w:semiHidden="0" w:uiPriority="61" w:unhideWhenUsed="0"/>
+    <w:lsdException w:name="Light Grid Accent 6" w:semiHidden="0" w:uiPriority="62" w:unhideWhenUsed="0"/>
+    <w:lsdException w:name="Medium Shading 1 Accent 6" w:semiHidden="0" w:uiPriority="63" w:unhideWhenUsed="0"/>
+    <w:lsdException w:name="Medium Shading 2 Accent 6" w:semiHidden="0" w:uiPriority="64" w:unhideWhenUsed="0"/>
+    <w:lsdException w:name="Medium List 1 Accent 6" w:semiHidden="0" w:uiPriority="65" w:unhideWhenUsed="0"/>
+    <w:lsdException w:name="Medium List 2 Accent 6" w:semiHidden="0" w:uiPriority="66" w:unhideWhenUsed="0"/>
+    <w:lsdException w:name="Medium Grid 1 Accent 6" w:semiHidden="0" w:uiPriority="67" w:unhideWhenUsed="0"/>
+    <w:lsdException w:name="Medium Grid 2 Accent 6" w:semiHidden="0" w:uiPriority="68" w:unhideWhenUsed="0"/>
+    <w:lsdException w:name="Medium Grid 3 Accent 6" w:semiHidden="0" w:uiPriority="69" w:unhideWhenUsed="0"/>
+    <w:lsdException w:name="Dark List Accent 6" w:semiHidden="0" w:uiPriority="70" w:unhideWhenUsed="0"/>
+    <w:lsdException w:name="Colorful Shading Accent 6" w:semiHidden="0" w:uiPriority="71" w:unhideWhenUsed="0"/>
+    <w:lsdException w:name="Colorful List Accent 6" w:semiHidden="0" w:uiPriority="72" w:unhideWhenUsed="0"/>
+    <w:lsdException w:name="Colorful Grid Accent 6" w:semiHidden="0" w:uiPriority="73" w:unhideWhenUsed="0"/>
+    <w:lsdException w:name="Subtle Emphasis" w:semiHidden="0" w:uiPriority="19" w:unhideWhenUsed="0" w:qFormat="1"/>
+    <w:lsdException w:name="Intense Emphasis" w:semiHidden="0" w:uiPriority="21" w:unhideWhenUsed="0" w:qFormat="1"/>
+    <w:lsdException w:name="Subtle Reference" w:semiHidden="0" w:uiPriority="31" w:unhideWhenUsed="0" w:qFormat="1"/>
+    <w:lsdException w:name="Intense Reference" w:semiHidden="0" w:uiPriority="32" w:unhideWhenUsed="0" w:qFormat="1"/>
+    <w:lsdException w:name="Book Title" w:semiHidden="0" w:uiPriority="33" w:unhideWhenUsed="0" w:qFormat="1"/>
+    <w:lsdException w:name="Bibliography" w:uiPriority="37"/>
+    <w:lsdException w:name="TOC Heading" w:uiPriority="39" w:qFormat="1"/>
+  </w:latentStyles>
+  <w:style w:type="paragraph" w:default="1" w:styleId="Normal">
+    <w:name w:val="Normal"/>
+    <w:qFormat/>
+  </w:style>
+  <w:style w:type="character" w:default="1" w:styleId="DefaultParagraphFont">
+    <w:name w:val="Default Paragraph Font"/>
+    <w:uiPriority w:val="1"/>
+    <w:semiHidden/>
+    <w:unhideWhenUsed/>
+  </w:style>
+  <w:style w:type="table" w:default="1" w:styleId="TableNormal">
+    <w:name w:val="Normal Table"/>
+    <w:uiPriority w:val="99"/>
+    <w:semiHidden/>
+    <w:unhideWhenUsed/>
+    <w:tblPr>
+      <w:tblInd w:w="0" w:type="dxa"/>
+      <w:tblCellMar>
+        <w:top w:w="0" w:type="dxa"/>
+        <w:left w:w="108" w:type="dxa"/>
+        <w:bottom w:w="0" w:type="dxa"/>
+        <w:right w:w="108" w:type="dxa"/>
+      </w:tblCellMar>
+    </w:tblPr>
+  </w:style>
+  <w:style w:type="numbering" w:default="1" w:styleId="NoList">
+    <w:name w:val="No List"/>
+    <w:uiPriority w:val="99"/>
+    <w:semiHidden/>
+    <w:unhideWhenUsed/>
+  </w:style>
+  <w:style w:type="paragraph" w:styleId="Header">
+    <w:name w:val="header"/>
+    <w:basedOn w:val="Normal"/>
+    <w:link w:val="HeaderChar"/>
+    <w:uiPriority w:val="99"/>
+    <w:unhideWhenUsed/>
+    <w:rsid w:val="00027252"/>
+    <w:pPr>
+      <w:tabs>
+        <w:tab w:val="center" w:pos="4680"/>
+        <w:tab w:val="right" w:pos="9360"/>
+      </w:tabs>
+      <w:spacing w:after="0" w:line="240" w:lineRule="auto"/>
+    </w:pPr>
+  </w:style>
+  <w:style w:type="character" w:customStyle="1" w:styleId="HeaderChar">
+    <w:name w:val="Header Char"/>
+    <w:basedOn w:val="DefaultParagraphFont"/>
+    <w:link w:val="Header"/>
+    <w:uiPriority w:val="99"/>
+    <w:rsid w:val="00027252"/>
+  </w:style>
+  <w:style w:type="paragraph" w:styleId="Footer">
+    <w:name w:val="footer"/>
+    <w:basedOn w:val="Normal"/>
+    <w:link w:val="FooterChar"/>
+    <w:uiPriority w:val="99"/>
+    <w:unhideWhenUsed/>
+    <w:rsid w:val="00027252"/>
+    <w:pPr>
+      <w:tabs>
+        <w:tab w:val="center" w:pos="4680"/>
+        <w:tab w:val="right" w:pos="9360"/>
+      </w:tabs>
+      <w:spacing w:after="0" w:line="240" w:lineRule="auto"/>
+    </w:pPr>
+  </w:style>
+  <w:style w:type="character" w:customStyle="1" w:styleId="FooterChar">
+    <w:name w:val="Footer Char"/>
+    <w:basedOn w:val="DefaultParagraphFont"/>
+    <w:link w:val="Footer"/>
+    <w:uiPriority w:val="99"/>
+    <w:rsid w:val="00027252"/>
+  </w:style>
+  <w:style w:type="paragraph" w:styleId="ListParagraph">
+    <w:name w:val="List Paragraph"/>
+    <w:basedOn w:val="Normal"/>
+    <w:uiPriority w:val="34"/>
+    <w:qFormat/>
+    <w:rsid w:val="00295D57"/>
+    <w:pPr>
+      <w:ind w:left="720"/>
+      <w:contextualSpacing/>
+    </w:pPr>
+  </w:style>
+</w:styles>
+</file>
+
+<file path=word/stylesWithEffects.xml><?xml version="1.0" encoding="utf-8"?>
+<w:styles xmlns:wpc="http://schemas.microsoft.com/office/word/2010/wordprocessingCanvas" xmlns:mc="http://schemas.openxmlformats.org/markup-compatibility/2006" xmlns:o="urn:schemas-microsoft-com:office:office" xmlns:r="http://schemas.openxmlformats.org/officeDocument/2006/relationships" xmlns:m="http://schemas.openxmlformats.org/officeDocument/2006/math" xmlns:v="urn:schemas-microsoft-com:vml" xmlns:wp14="http://schemas.microsoft.com/office/word/2010/wordprocessingDrawing" xmlns:wp="http://schemas.openxmlformats.org/drawingml/2006/wordprocessingDrawing" xmlns:w10="urn:schemas-microsoft-com:office:word" xmlns:w="http://schemas.openxmlformats.org/wordprocessingml/2006/main" xmlns:w14="http://schemas.microsoft.com/office/word/2010/wordml" xmlns:wpg="http://schemas.microsoft.com/office/word/2010/wordprocessingGroup" xmlns:wpi="http://schemas.microsoft.com/office/word/2010/wordprocessingInk" xmlns:wne="http://schemas.microsoft.com/office/word/2006/wordml" xmlns:wps="http://schemas.microsoft.com/office/word/2010/wordprocessingShape" mc:Ignorable="w14 wp14">
+  <w:docDefaults>
+    <w:rPrDefault>
+      <w:rPr>
+        <w:rFonts w:asciiTheme="minorHAnsi" w:eastAsiaTheme="minorHAnsi" w:hAnsiTheme="minorHAnsi" w:cstheme="minorBidi"/>
+        <w:sz w:val="22"/>
+        <w:szCs w:val="22"/>
+        <w:lang w:val="en-US" w:eastAsia="en-US" w:bidi="ar-SA"/>
+      </w:rPr>
+    </w:rPrDefault>
+    <w:pPrDefault>
+      <w:pPr>
+        <w:spacing w:after="200" w:line="276" w:lineRule="auto"/>
+      </w:pPr>
+    </w:pPrDefault>
+  </w:docDefaults>
+  <w:latentStyles w:defLockedState="0" w:defUIPriority="99" w:defSemiHidden="1" w:defUnhideWhenUsed="1" w:defQFormat="0" w:count="267">
+    <w:lsdException w:name="Normal" w:semiHidden="0" w:uiPriority="0" w:unhideWhenUsed="0" w:qFormat="1"/>
+    <w:lsdException w:name="heading 1" w:semiHidden="0" w:uiPriority="9" w:unhideWhenUsed="0" w:qFormat="1"/>
+    <w:lsdException w:name="heading 2" w:uiPriority="9" w:qFormat="1"/>
+    <w:lsdException w:name="heading 3" w:uiPriority="9" w:qFormat="1"/>
+    <w:lsdException w:name="heading 4" w:uiPriority="9" w:qFormat="1"/>
+    <w:lsdException w:name="heading 5" w:uiPriority="9" w:qFormat="1"/>
+    <w:lsdException w:name="heading 6" w:uiPriority="9" w:qFormat="1"/>
+    <w:lsdException w:name="heading 7" w:uiPriority="9" w:qFormat="1"/>
+    <w:lsdException w:name="heading 8" w:uiPriority="9" w:qFormat="1"/>
+    <w:lsdException w:name="heading 9" w:uiPriority="9" w:qFormat="1"/>
+    <w:lsdException w:name="toc 1" w:uiPriority="39"/>
+    <w:lsdException w:name="toc 2" w:uiPriority="39"/>
+    <w:lsdException w:name="toc 3" w:uiPriority="39"/>
+    <w:lsdException w:name="toc 4" w:uiPriority="39"/>
+    <w:lsdException w:name="toc 5" w:uiPriority="39"/>
+    <w:lsdException w:name="toc 6" w:uiPriority="39"/>
+    <w:lsdException w:name="toc 7" w:uiPriority="39"/>
+    <w:lsdException w:name="toc 8" w:uiPriority="39"/>
+    <w:lsdException w:name="toc 9" w:uiPriority="39"/>
+    <w:lsdException w:name="caption" w:uiPriority="35" w:qFormat="1"/>
+    <w:lsdException w:name="Title" w:semiHidden="0" w:uiPriority="10" w:unhideWhenUsed="0" w:qFormat="1"/>
+    <w:lsdException w:name="Default Paragraph Font" w:uiPriority="1"/>
+    <w:lsdException w:name="Subtitle" w:semiHidden="0" w:uiPriority="11" w:unhideWhenUsed="0" w:qFormat="1"/>
+    <w:lsdException w:name="Strong" w:semiHidden="0" w:uiPriority="22" w:unhideWhenUsed="0" w:qFormat="1"/>
+    <w:lsdException w:name="Emphasis" w:semiHidden="0" w:uiPriority="20" w:unhideWhenUsed="0" w:qFormat="1"/>
+    <w:lsdException w:name="Table Grid" w:uiPriority="59"/>
+    <w:lsdException w:name="Placeholder Text" w:unhideWhenUsed="0"/>
+    <w:lsdException w:name="No Spacing" w:semiHidden="0" w:uiPriority="1" w:unhideWhenUsed="0" w:qFormat="1"/>
+    <w:lsdException w:name="Light Shading" w:semiHidden="0" w:uiPriority="60" w:unhideWhenUsed="0"/>
+    <w:lsdException w:name="Light List" w:semiHidden="0" w:uiPriority="61" w:unhideWhenUsed="0"/>
+    <w:lsdException w:name="Light Grid" w:semiHidden="0" w:uiPriority="62" w:unhideWhenUsed="0"/>
+    <w:lsdException w:name="Medium Shading 1" w:semiHidden="0" w:uiPriority="63" w:unhideWhenUsed="0"/>
+    <w:lsdException w:name="Medium Shading 2" w:semiHidden="0" w:uiPriority="64" w:unhideWhenUsed="0"/>
+    <w:lsdException w:name="Medium List 1" w:semiHidden="0" w:uiPriority="65" w:unhideWhenUsed="0"/>
+    <w:lsdException w:name="Medium List 2" w:semiHidden="0" w:uiPriority="66" w:unhideWhenUsed="0"/>
+    <w:lsdException w:name="Medium Grid 1" w:semiHidden="0" w:uiPriority="67" w:unhideWhenUsed="0"/>
+    <w:lsdException w:name="Medium Grid 2" w:semiHidden="0" w:uiPriority="68" w:unhideWhenUsed="0"/>
+    <w:lsdException w:name="Medium Grid 3" w:semiHidden="0" w:uiPriority="69" w:unhideWhenUsed="0"/>
+    <w:lsdException w:name="Dark List" w:semiHidden="0" w:uiPriority="70" w:unhideWhenUsed="0"/>
+    <w:lsdException w:name="Colorful Shading" w:semiHidden="0" w:uiPriority="71" w:unhideWhenUsed="0"/>
+    <w:lsdException w:name="Colorful List" w:semiHidden="0" w:uiPriority="72" w:unhideWhenUsed="0"/>
+    <w:lsdException w:name="Colorful Grid" w:semiHidden="0" w:uiPriority="73" w:unhideWhenUsed="0"/>
+    <w:lsdException w:name="Light Shading Accent 1" w:semiHidden="0" w:uiPriority="60" w:unhideWhenUsed="0"/>
+    <w:lsdException w:name="Light List Accent 1" w:semiHidden="0" w:uiPriority="61" w:unhideWhenUsed="0"/>
+    <w:lsdException w:name="Light Grid Accent 1" w:semiHidden="0" w:uiPriority="62" w:unhideWhenUsed="0"/>
+    <w:lsdException w:name="Medium Shading 1 Accent 1" w:semiHidden="0" w:uiPriority="63" w:unhideWhenUsed="0"/>
+    <w:lsdException w:name="Medium Shading 2 Accent 1" w:semiHidden="0" w:uiPriority="64" w:unhideWhenUsed="0"/>
+    <w:lsdException w:name="Medium List 1 Accent 1" w:semiHidden="0" w:uiPriority="65" w:unhideWhenUsed="0"/>
+    <w:lsdException w:name="Revision" w:unhideWhenUsed="0"/>
+    <w:lsdException w:name="List Paragraph" w:semiHidden="0" w:uiPriority="34" w:unhideWhenUsed="0" w:qFormat="1"/>
+    <w:lsdException w:name="Quote" w:semiHidden="0" w:uiPriority="29" w:unhideWhenUsed="0" w:qFormat="1"/>
+    <w:lsdException w:name="Intense Quote" w:semiHidden="0" w:uiPriority="30" w:unhideWhenUsed="0" w:qFormat="1"/>
+    <w:lsdException w:name="Medium List 2 Accent 1" w:semiHidden="0" w:uiPriority="66" w:unhideWhenUsed="0"/>
+    <w:lsdException w:name="Medium Grid 1 Accent 1" w:semiHidden="0" w:uiPriority="67" w:unhideWhenUsed="0"/>
+    <w:lsdException w:name="Medium Grid 2 Accent 1" w:semiHidden="0" w:uiPriority="68" w:unhideWhenUsed="0"/>
+    <w:lsdException w:name="Medium Grid 3 Accent 1" w:semiHidden="0" w:uiPriority="69" w:unhideWhenUsed="0"/>
+    <w:lsdException w:name="Dark List Accent 1" w:semiHidden="0" w:uiPriority="70" w:unhideWhenUsed="0"/>
+    <w:lsdException w:name="Colorful Shading Accent 1" w:semiHidden="0" w:uiPriority="71" w:unhideWhenUsed="0"/>
+    <w:lsdException w:name="Colorful List Accent 1" w:semiHidden="0" w:uiPriority="72" w:unhideWhenUsed="0"/>
+    <w:lsdException w:name="Colorful Grid Accent 1" w:semiHidden="0" w:uiPriority="73" w:unhideWhenUsed="0"/>
+    <w:lsdException w:name="Light Shading Accent 2" w:semiHidden="0" w:uiPriority="60" w:unhideWhenUsed="0"/>
+    <w:lsdException w:name="Light List Accent 2" w:semiHidden="0" w:uiPriority="61" w:unhideWhenUsed="0"/>
+    <w:lsdException w:name="Light Grid Accent 2" w:semiHidden="0" w:uiPriority="62" w:unhideWhenUsed="0"/>
+    <w:lsdException w:name="Medium Shading 1 Accent 2" w:semiHidden="0" w:uiPriority="63" w:unhideWhenUsed="0"/>
+    <w:lsdException w:name="Medium Shading 2 Accent 2" w:semiHidden="0" w:uiPriority="64" w:unhideWhenUsed="0"/>
+    <w:lsdException w:name="Medium List 1 Accent 2" w:semiHidden="0" w:uiPriority="65" w:unhideWhenUsed="0"/>
+    <w:lsdException w:name="Medium List 2 Accent 2" w:semiHidden="0" w:uiPriority="66" w:unhideWhenUsed="0"/>
+    <w:lsdException w:name="Medium Grid 1 Accent 2" w:semiHidden="0" w:uiPriority="67" w:unhideWhenUsed="0"/>
+    <w:lsdException w:name="Medium Grid 2 Accent 2" w:semiHidden="0" w:uiPriority="68" w:unhideWhenUsed="0"/>
+    <w:lsdException w:name="Medium Grid 3 Accent 2" w:semiHidden="0" w:uiPriority="69" w:unhideWhenUsed="0"/>
+    <w:lsdException w:name="Dark List Accent 2" w:semiHidden="0" w:uiPriority="70" w:unhideWhenUsed="0"/>
+    <w:lsdException w:name="Colorful Shading Accent 2" w:semiHidden="0" w:uiPriority="71" w:unhideWhenUsed="0"/>
+    <w:lsdException w:name="Colorful List Accent 2" w:semiHidden="0" w:uiPriority="72" w:unhideWhenUsed="0"/>
+    <w:lsdException w:name="Colorful Grid Accent 2" w:semiHidden="0" w:uiPriority="73" w:unhideWhenUsed="0"/>
+    <w:lsdException w:name="Light Shading Accent 3" w:semiHidden="0" w:uiPriority="60" w:unhideWhenUsed="0"/>
+    <w:lsdException w:name="Light List Accent 3" w:semiHidden="0" w:uiPriority="61" w:unhideWhenUsed="0"/>
+    <w:lsdException w:name="Light Grid Accent 3" w:semiHidden="0" w:uiPriority="62" w:unhideWhenUsed="0"/>
+    <w:lsdException w:name="Medium Shading 1 Accent 3" w:semiHidden="0" w:uiPriority="63" w:unhideWhenUsed="0"/>
+    <w:lsdException w:name="Medium Shading 2 Accent 3" w:semiHidden="0" w:uiPriority="64" w:unhideWhenUsed="0"/>
+    <w:lsdException w:name="Medium List 1 Accent 3" w:semiHidden="0" w:uiPriority="65" w:unhideWhenUsed="0"/>
+    <w:lsdException w:name="Medium List 2 Accent 3" w:semiHidden="0" w:uiPriority="66" w:unhideWhenUsed="0"/>
+    <w:lsdException w:name="Medium Grid 1 Accent 3" w:semiHidden="0" w:uiPriority="67" w:unhideWhenUsed="0"/>
+    <w:lsdException w:name="Medium Grid 2 Accent 3" w:semiHidden="0" w:uiPriority="68" w:unhideWhenUsed="0"/>
+    <w:lsdException w:name="Medium Grid 3 Accent 3" w:semiHidden="0" w:uiPriority="69" w:unhideWhenUsed="0"/>
+    <w:lsdException w:name="Dark List Accent 3" w:semiHidden="0" w:uiPriority="70" w:unhideWhenUsed="0"/>
+    <w:lsdException w:name="Colorful Shading Accent 3" w:semiHidden="0" w:uiPriority="71" w:unhideWhenUsed="0"/>
+    <w:lsdException w:name="Colorful List Accent 3" w:semiHidden="0" w:uiPriority="72" w:unhideWhenUsed="0"/>
+    <w:lsdException w:name="Colorful Grid Accent 3" w:semiHidden="0" w:uiPriority="73" w:unhideWhenUsed="0"/>
+    <w:lsdException w:name="Light Shading Accent 4" w:semiHidden="0" w:uiPriority="60" w:unhideWhenUsed="0"/>
+    <w:lsdException w:name="Light List Accent 4" w:semiHidden="0" w:uiPriority="61" w:unhideWhenUsed="0"/>
+    <w:lsdException w:name="Light Grid Accent 4" w:semiHidden="0" w:uiPriority="62" w:unhideWhenUsed="0"/>
+    <w:lsdException w:name="Medium Shading 1 Accent 4" w:semiHidden="0" w:uiPriority="63" w:unhideWhenUsed="0"/>
+    <w:lsdException w:name="Medium Shading 2 Accent 4" w:semiHidden="0" w:uiPriority="64" w:unhideWhenUsed="0"/>
+    <w:lsdException w:name="Medium List 1 Accent 4" w:semiHidden="0" w:uiPriority="65" w:unhideWhenUsed="0"/>
+    <w:lsdException w:name="Medium List 2 Accent 4" w:semiHidden="0" w:uiPriority="66" w:unhideWhenUsed="0"/>
+    <w:lsdException w:name="Medium Grid 1 Accent 4" w:semiHidden="0" w:uiPriority="67" w:unhideWhenUsed="0"/>
+    <w:lsdException w:name="Medium Grid 2 Accent 4" w:semiHidden="0" w:uiPriority="68" w:unhideWhenUsed="0"/>
+    <w:lsdException w:name="Medium Grid 3 Accent 4" w:semiHidden="0" w:uiPriority="69" w:unhideWhenUsed="0"/>
+    <w:lsdException w:name="Dark List Accent 4" w:semiHidden="0" w:uiPriority="70" w:unhideWhenUsed="0"/>
+    <w:lsdException w:name="Colorful Shading Accent 4" w:semiHidden="0" w:uiPriority="71" w:unhideWhenUsed="0"/>
+    <w:lsdException w:name="Colorful List Accent 4" w:semiHidden="0" w:uiPriority="72" w:unhideWhenUsed="0"/>
+    <w:lsdException w:name="Colorful Grid Accent 4" w:semiHidden="0" w:uiPriority="73" w:unhideWhenUsed="0"/>
+    <w:lsdException w:name="Light Shading Accent 5" w:semiHidden="0" w:uiPriority="60" w:unhideWhenUsed="0"/>
+    <w:lsdException w:name="Light List Accent 5" w:semiHidden="0" w:uiPriority="61" w:unhideWhenUsed="0"/>
+    <w:lsdException w:name="Light Grid Accent 5" w:semiHidden="0" w:uiPriority="62" w:unhideWhenUsed="0"/>
+    <w:lsdException w:name="Medium Shading 1 Accent 5" w:semiHidden="0" w:uiPriority="63" w:unhideWhenUsed="0"/>
+    <w:lsdException w:name="Medium Shading 2 Accent 5" w:semiHidden="0" w:uiPriority="64" w:unhideWhenUsed="0"/>
+    <w:lsdException w:name="Medium List 1 Accent 5" w:semiHidden="0" w:uiPriority="65" w:unhideWhenUsed="0"/>
+    <w:lsdException w:name="Medium List 2 Accent 5" w:semiHidden="0" w:uiPriority="66" w:unhideWhenUsed="0"/>
+    <w:lsdException w:name="Medium Grid 1 Accent 5" w:semiHidden="0" w:uiPriority="67" w:unhideWhenUsed="0"/>
+    <w:lsdException w:name="Medium Grid 2 Accent 5" w:semiHidden="0" w:uiPriority="68" w:unhideWhenUsed="0"/>
+    <w:lsdException w:name="Medium Grid 3 Accent 5" w:semiHidden="0" w:uiPriority="69" w:unhideWhenUsed="0"/>
+    <w:lsdException w:name="Dark List Accent 5" w:semiHidden="0" w:uiPriority="70" w:unhideWhenUsed="0"/>
+    <w:lsdException w:name="Colorful Shading Accent 5" w:semiHidden="0" w:uiPriority="71" w:unhideWhenUsed="0"/>
+    <w:lsdException w:name="Colorful List Accent 5" w:semiHidden="0" w:uiPriority="72" w:unhideWhenUsed="0"/>
+    <w:lsdException w:name="Colorful Grid Accent 5" w:semiHidden="0" w:uiPriority="73" w:unhideWhenUsed="0"/>
+    <w:lsdException w:name="Light Shading Accent 6" w:semiHidden="0" w:uiPriority="60" w:unhideWhenUsed="0"/>
+    <w:lsdException w:name="Light List Accent 6" w:semiHidden="0" w:uiPriority="61" w:unhideWhenUsed="0"/>
+    <w:lsdException w:name="Light Grid Accent 6" w:semiHidden="0" w:uiPriority="62" w:unhideWhenUsed="0"/>
+    <w:lsdException w:name="Medium Shading 1 Accent 6" w:semiHidden="0" w:uiPriority="63" w:unhideWhenUsed="0"/>
+    <w:lsdException w:name="Medium Shading 2 Accent 6" w:semiHidden="0" w:uiPriority="64" w:unhideWhenUsed="0"/>
+    <w:lsdException w:name="Medium List 1 Accent 6" w:semiHidden="0" w:uiPriority="65" w:unhideWhenUsed="0"/>
+    <w:lsdException w:name="Medium List 2 Accent 6" w:semiHidden="0" w:uiPriority="66" w:unhideWhenUsed="0"/>
+    <w:lsdException w:name="Medium Grid 1 Accent 6" w:semiHidden="0" w:uiPriority="67" w:unhideWhenUsed="0"/>
+    <w:lsdException w:name="Medium Grid 2 Accent 6" w:semiHidden="0" w:uiPriority="68" w:unhideWhenUsed="0"/>
+    <w:lsdException w:name="Medium Grid 3 Accent 6" w:semiHidden="0" w:uiPriority="69" w:unhideWhenUsed="0"/>
+    <w:lsdException w:name="Dark List Accent 6" w:semiHidden="0" w:uiPriority="70" w:unhideWhenUsed="0"/>
+    <w:lsdException w:name="Colorful Shading Accent 6" w:semiHidden="0" w:uiPriority="71" w:unhideWhenUsed="0"/>
+    <w:lsdException w:name="Colorful List Accent 6" w:semiHidden="0" w:uiPriority="72" w:unhideWhenUsed="0"/>
+    <w:lsdException w:name="Colorful Grid Accent 6" w:semiHidden="0" w:uiPriority="73" w:unhideWhenUsed="0"/>
+    <w:lsdException w:name="Subtle Emphasis" w:semiHidden="0" w:uiPriority="19" w:unhideWhenUsed="0" w:qFormat="1"/>
+    <w:lsdException w:name="Intense Emphasis" w:semiHidden="0" w:uiPriority="21" w:unhideWhenUsed="0" w:qFormat="1"/>
+    <w:lsdException w:name="Subtle Reference" w:semiHidden="0" w:uiPriority="31" w:unhideWhenUsed="0" w:qFormat="1"/>
+    <w:lsdException w:name="Intense Reference" w:semiHidden="0" w:uiPriority="32" w:unhideWhenUsed="0" w:qFormat="1"/>
+    <w:lsdException w:name="Book Title" w:semiHidden="0" w:uiPriority="33" w:unhideWhenUsed="0" w:qFormat="1"/>
+    <w:lsdException w:name="Bibliography" w:uiPriority="37"/>
+    <w:lsdException w:name="TOC Heading" w:uiPriority="39" w:qFormat="1"/>
   </w:latentStyles>
   <w:style w:type="paragraph" w:default="1" w:styleId="Normal">
     <w:name w:val="Normal"/>

</xml_diff>

<commit_message>
Began notes on McDavid et. al. chapter 5
</commit_message>
<xml_diff>
--- a/Notes/McDavidHuseHawthorn_2013_Program-Evaluation-Performance-Measurement-Ed02.docx
+++ b/Notes/McDavidHuseHawthorn_2013_Program-Evaluation-Performance-Measurement-Ed02.docx
@@ -6666,11 +6666,1211 @@
       <w:r>
         <w:t>Survey designs are not research designs.</w:t>
       </w:r>
+    </w:p>
+    <w:p>
+      <w:pPr>
+        <w:spacing w:after="0"/>
+        <w:sectPr>
+          <w:headerReference w:type="default" r:id="rId11"/>
+          <w:pgSz w:w="12240" w:h="15840"/>
+          <w:pgMar w:top="1440" w:right="1440" w:bottom="1440" w:left="1440" w:header="720" w:footer="720" w:gutter="0"/>
+          <w:pgNumType w:start="1"/>
+          <w:cols w:space="720"/>
+          <w:docGrid w:linePitch="360"/>
+        </w:sectPr>
+      </w:pPr>
+    </w:p>
+    <w:p>
+      <w:pPr>
+        <w:spacing w:after="0"/>
+        <w:rPr>
+          <w:b/>
+        </w:rPr>
+      </w:pPr>
+      <w:r>
+        <w:rPr>
+          <w:b/>
+        </w:rPr>
+        <w:lastRenderedPageBreak/>
+        <w:t>Chapter 5: Applying Qualitative Evaluation Methods</w:t>
+      </w:r>
+    </w:p>
+    <w:p>
+      <w:pPr>
+        <w:spacing w:after="0"/>
+        <w:rPr>
+          <w:u w:val="single"/>
+        </w:rPr>
+      </w:pPr>
+      <w:r>
+        <w:rPr>
+          <w:u w:val="single"/>
+        </w:rPr>
+        <w:t>Preview Questions</w:t>
+      </w:r>
+    </w:p>
+    <w:p>
+      <w:pPr>
+        <w:pStyle w:val="ListParagraph"/>
+        <w:numPr>
+          <w:ilvl w:val="0"/>
+          <w:numId w:val="40"/>
+        </w:numPr>
+        <w:spacing w:after="0"/>
+      </w:pPr>
+      <w:r>
+        <w:t>What are the different approaches to qualitative evaluation?</w:t>
+      </w:r>
+    </w:p>
+    <w:p>
+      <w:pPr>
+        <w:pStyle w:val="ListParagraph"/>
+        <w:numPr>
+          <w:ilvl w:val="0"/>
+          <w:numId w:val="40"/>
+        </w:numPr>
+        <w:spacing w:after="0"/>
+      </w:pPr>
+      <w:r>
+        <w:t>What are the basic concepts of qualitative evaluation design?</w:t>
+      </w:r>
+    </w:p>
+    <w:p>
+      <w:pPr>
+        <w:pStyle w:val="ListParagraph"/>
+        <w:numPr>
+          <w:ilvl w:val="0"/>
+          <w:numId w:val="40"/>
+        </w:numPr>
+        <w:spacing w:after="0"/>
+      </w:pPr>
+      <w:r>
+        <w:t>How do you design and conduct qualitative program evaluations?</w:t>
+      </w:r>
+    </w:p>
+    <w:p>
+      <w:pPr>
+        <w:pStyle w:val="ListParagraph"/>
+        <w:numPr>
+          <w:ilvl w:val="0"/>
+          <w:numId w:val="40"/>
+        </w:numPr>
+        <w:spacing w:after="0"/>
+      </w:pPr>
+      <w:r>
+        <w:t>How do you assess the credibility and generalizability of qualitative findings?</w:t>
+      </w:r>
+    </w:p>
+    <w:p>
+      <w:pPr>
+        <w:pStyle w:val="ListParagraph"/>
+        <w:numPr>
+          <w:ilvl w:val="0"/>
+          <w:numId w:val="40"/>
+        </w:numPr>
+        <w:spacing w:after="0"/>
+      </w:pPr>
+      <w:r>
+        <w:t>What is the connection between qualitative evaluation methods and performance measurement?</w:t>
+      </w:r>
+    </w:p>
+    <w:p>
+      <w:pPr>
+        <w:spacing w:after="0"/>
+      </w:pPr>
+    </w:p>
+    <w:p>
+      <w:pPr>
+        <w:spacing w:after="0"/>
+        <w:rPr>
+          <w:u w:val="single"/>
+        </w:rPr>
+      </w:pPr>
+      <w:r>
+        <w:rPr>
+          <w:u w:val="single"/>
+        </w:rPr>
+        <w:t>Reading Summary</w:t>
+      </w:r>
+    </w:p>
+    <w:p>
+      <w:pPr>
+        <w:spacing w:after="0"/>
+      </w:pPr>
+      <w:r>
+        <w:t>Introduction</w:t>
+      </w:r>
+    </w:p>
+    <w:p>
+      <w:pPr>
+        <w:pStyle w:val="ListParagraph"/>
+        <w:numPr>
+          <w:ilvl w:val="0"/>
+          <w:numId w:val="41"/>
+        </w:numPr>
+        <w:spacing w:after="0"/>
+      </w:pPr>
+      <w:r>
+        <w:t>The wide variety of approaches for qualitative evaluations is what makes using them challenging.</w:t>
+      </w:r>
+    </w:p>
+    <w:p>
+      <w:pPr>
+        <w:pStyle w:val="ListParagraph"/>
+        <w:numPr>
+          <w:ilvl w:val="0"/>
+          <w:numId w:val="41"/>
+        </w:numPr>
+        <w:spacing w:after="0"/>
+      </w:pPr>
+      <w:r>
+        <w:t>The criteria for assessing qualitative evaluations are questioned by some qualitative evaluators.</w:t>
+      </w:r>
+    </w:p>
+    <w:p>
+      <w:pPr>
+        <w:pStyle w:val="ListParagraph"/>
+        <w:numPr>
+          <w:ilvl w:val="0"/>
+          <w:numId w:val="41"/>
+        </w:numPr>
+        <w:spacing w:after="0"/>
+      </w:pPr>
+      <w:r>
+        <w:t>Qualitative evaluations emphasize textual sources consisting of words.</w:t>
+      </w:r>
+    </w:p>
+    <w:p>
+      <w:pPr>
+        <w:pStyle w:val="ListParagraph"/>
+        <w:numPr>
+          <w:ilvl w:val="1"/>
+          <w:numId w:val="41"/>
+        </w:numPr>
+        <w:spacing w:after="0"/>
+      </w:pPr>
+      <w:r>
+        <w:t>Narratives</w:t>
+      </w:r>
+    </w:p>
+    <w:p>
+      <w:pPr>
+        <w:pStyle w:val="ListParagraph"/>
+        <w:numPr>
+          <w:ilvl w:val="1"/>
+          <w:numId w:val="41"/>
+        </w:numPr>
+        <w:spacing w:after="0"/>
+      </w:pPr>
+      <w:r>
+        <w:t>Organization textual material</w:t>
+      </w:r>
+    </w:p>
+    <w:p>
+      <w:pPr>
+        <w:pStyle w:val="ListParagraph"/>
+        <w:numPr>
+          <w:ilvl w:val="1"/>
+          <w:numId w:val="41"/>
+        </w:numPr>
+        <w:spacing w:after="0"/>
+      </w:pPr>
+      <w:r>
+        <w:t>Non-numerical sources</w:t>
+      </w:r>
+    </w:p>
+    <w:p>
+      <w:pPr>
+        <w:pStyle w:val="ListParagraph"/>
+        <w:numPr>
+          <w:ilvl w:val="0"/>
+          <w:numId w:val="41"/>
+        </w:numPr>
+        <w:spacing w:after="0"/>
+      </w:pPr>
+      <w:r>
+        <w:t>Qualitative approaches are less structured than quantitative methods.</w:t>
+      </w:r>
+    </w:p>
+    <w:p>
+      <w:pPr>
+        <w:pStyle w:val="ListParagraph"/>
+        <w:numPr>
+          <w:ilvl w:val="1"/>
+          <w:numId w:val="41"/>
+        </w:numPr>
+        <w:spacing w:after="0"/>
+      </w:pPr>
+      <w:r>
+        <w:t>Useful for data that doesn’t easily reduce to numbers.</w:t>
+      </w:r>
+    </w:p>
+    <w:p>
+      <w:pPr>
+        <w:pStyle w:val="ListParagraph"/>
+        <w:numPr>
+          <w:ilvl w:val="1"/>
+          <w:numId w:val="41"/>
+        </w:numPr>
+        <w:spacing w:after="0"/>
+      </w:pPr>
+      <w:r>
+        <w:t>Useful for exploratory work and participatory (i.e., empowerment) evaluations.</w:t>
+      </w:r>
+    </w:p>
+    <w:p>
+      <w:pPr>
+        <w:spacing w:after="0"/>
+      </w:pPr>
+    </w:p>
+    <w:p>
+      <w:pPr>
+        <w:spacing w:after="0"/>
+      </w:pPr>
+      <w:r>
+        <w:t>Comparing and Contrasting Different Approaches to Qualitative Evaluation</w:t>
+      </w:r>
+    </w:p>
+    <w:p>
+      <w:pPr>
+        <w:pStyle w:val="ListParagraph"/>
+        <w:numPr>
+          <w:ilvl w:val="0"/>
+          <w:numId w:val="42"/>
+        </w:numPr>
+        <w:spacing w:after="0"/>
+      </w:pPr>
+      <w:r>
+        <w:t>Qualitative approaches emerged in the 1970s.</w:t>
+      </w:r>
+    </w:p>
+    <w:p>
+      <w:pPr>
+        <w:pStyle w:val="ListParagraph"/>
+        <w:numPr>
+          <w:ilvl w:val="0"/>
+          <w:numId w:val="42"/>
+        </w:numPr>
+        <w:spacing w:after="0"/>
+      </w:pPr>
+      <w:proofErr w:type="gramStart"/>
+      <w:r>
+        <w:t>Qualitative evaluation methods is</w:t>
+      </w:r>
+      <w:proofErr w:type="gramEnd"/>
+      <w:r>
+        <w:t xml:space="preserve"> a subset of qualitative research methods.</w:t>
+      </w:r>
+    </w:p>
+    <w:p>
+      <w:pPr>
+        <w:pStyle w:val="ListParagraph"/>
+        <w:numPr>
+          <w:ilvl w:val="0"/>
+          <w:numId w:val="42"/>
+        </w:numPr>
+        <w:spacing w:after="0"/>
+      </w:pPr>
+      <w:r>
+        <w:t xml:space="preserve">Paradigms are belief systems that shape </w:t>
+      </w:r>
+    </w:p>
+    <w:p>
+      <w:pPr>
+        <w:pStyle w:val="ListParagraph"/>
+        <w:numPr>
+          <w:ilvl w:val="1"/>
+          <w:numId w:val="42"/>
+        </w:numPr>
+        <w:spacing w:after="0"/>
+      </w:pPr>
+      <w:r>
+        <w:t>what we consider to be important when conducting research</w:t>
+      </w:r>
+    </w:p>
+    <w:p>
+      <w:pPr>
+        <w:pStyle w:val="ListParagraph"/>
+        <w:numPr>
+          <w:ilvl w:val="1"/>
+          <w:numId w:val="42"/>
+        </w:numPr>
+        <w:spacing w:after="0"/>
+      </w:pPr>
+      <w:r>
+        <w:t>how we perceive the phenomena we’re researching</w:t>
+      </w:r>
+    </w:p>
+    <w:p>
+      <w:pPr>
+        <w:pStyle w:val="ListParagraph"/>
+        <w:numPr>
+          <w:ilvl w:val="1"/>
+          <w:numId w:val="42"/>
+        </w:numPr>
+        <w:spacing w:after="0"/>
+      </w:pPr>
+      <w:r>
+        <w:t>whether we can even perceive particular phenomena</w:t>
+      </w:r>
+    </w:p>
+    <w:p>
+      <w:pPr>
+        <w:pStyle w:val="ListParagraph"/>
+        <w:numPr>
+          <w:ilvl w:val="0"/>
+          <w:numId w:val="42"/>
+        </w:numPr>
+        <w:spacing w:after="0"/>
+      </w:pPr>
+      <w:r>
+        <w:t xml:space="preserve">Paradigms are incommensurable (i.e., </w:t>
+      </w:r>
+      <w:r>
+        <w:t xml:space="preserve">perception in one paradigm </w:t>
+      </w:r>
+      <w:r>
+        <w:t xml:space="preserve">not translatable </w:t>
+      </w:r>
+      <w:r>
+        <w:t>to others)</w:t>
+      </w:r>
+    </w:p>
+    <w:p>
+      <w:pPr>
+        <w:pStyle w:val="ListParagraph"/>
+        <w:numPr>
+          <w:ilvl w:val="0"/>
+          <w:numId w:val="42"/>
+        </w:numPr>
+        <w:spacing w:after="0"/>
+      </w:pPr>
+      <w:r>
+        <w:t>The difference between quantitative and qualitative evaluation is at the level of methods, not epistemology (i.e., beliefs about how knowledge is obtained).</w:t>
+      </w:r>
+    </w:p>
+    <w:p>
+      <w:pPr>
+        <w:pStyle w:val="ListParagraph"/>
+        <w:numPr>
+          <w:ilvl w:val="0"/>
+          <w:numId w:val="42"/>
+        </w:numPr>
+        <w:spacing w:after="0"/>
+      </w:pPr>
+      <w:r>
+        <w:t>Examples of epistemology</w:t>
+      </w:r>
+    </w:p>
+    <w:p>
+      <w:pPr>
+        <w:pStyle w:val="ListParagraph"/>
+        <w:numPr>
+          <w:ilvl w:val="1"/>
+          <w:numId w:val="42"/>
+        </w:numPr>
+        <w:spacing w:after="0"/>
+      </w:pPr>
+      <w:r>
+        <w:t>Objectivism assumes that objects have meaning independent from human perceptions (i.e., intrinsic meaning).</w:t>
+      </w:r>
+    </w:p>
+    <w:p>
+      <w:pPr>
+        <w:pStyle w:val="ListParagraph"/>
+        <w:numPr>
+          <w:ilvl w:val="1"/>
+          <w:numId w:val="42"/>
+        </w:numPr>
+        <w:spacing w:after="0"/>
+      </w:pPr>
+      <w:r>
+        <w:t>Constructionism believe</w:t>
+      </w:r>
+      <w:r>
+        <w:t>s</w:t>
+      </w:r>
+      <w:r>
+        <w:t xml:space="preserve"> that objects are not meaningful independent from human perceptions (i.e., they do not have intrinsic meaning).</w:t>
+      </w:r>
+    </w:p>
+    <w:p>
+      <w:pPr>
+        <w:pStyle w:val="ListParagraph"/>
+        <w:numPr>
+          <w:ilvl w:val="1"/>
+          <w:numId w:val="42"/>
+        </w:numPr>
+        <w:spacing w:after="0"/>
+      </w:pPr>
+      <w:r>
+        <w:t>Social constructionism believes that social contexts are critical for understanding how meanings and realities are generated.</w:t>
+      </w:r>
+    </w:p>
+    <w:p>
+      <w:pPr>
+        <w:pStyle w:val="ListParagraph"/>
+        <w:numPr>
+          <w:ilvl w:val="1"/>
+          <w:numId w:val="42"/>
+        </w:numPr>
+        <w:spacing w:after="0"/>
+      </w:pPr>
+      <w:r>
+        <w:lastRenderedPageBreak/>
+        <w:t>Antirealist ontology believes that reality consists only of ideas in the human mind.</w:t>
+      </w:r>
+    </w:p>
+    <w:p>
+      <w:pPr>
+        <w:pStyle w:val="ListParagraph"/>
+        <w:numPr>
+          <w:ilvl w:val="1"/>
+          <w:numId w:val="42"/>
+        </w:numPr>
+        <w:spacing w:after="0"/>
+      </w:pPr>
+      <w:r>
+        <w:t>Constructivism focuses on the way individuals interpret the world.</w:t>
+      </w:r>
+    </w:p>
+    <w:p>
+      <w:pPr>
+        <w:pStyle w:val="ListParagraph"/>
+        <w:numPr>
+          <w:ilvl w:val="1"/>
+          <w:numId w:val="42"/>
+        </w:numPr>
+        <w:spacing w:after="0"/>
+      </w:pPr>
+      <w:r>
+        <w:t>Positivism believes that perceptions are factual.</w:t>
+      </w:r>
+    </w:p>
+    <w:p>
+      <w:pPr>
+        <w:pStyle w:val="ListParagraph"/>
+        <w:numPr>
+          <w:ilvl w:val="1"/>
+          <w:numId w:val="42"/>
+        </w:numPr>
+        <w:spacing w:after="0"/>
+      </w:pPr>
+      <w:proofErr w:type="spellStart"/>
+      <w:r>
+        <w:t>Postpositivism</w:t>
+      </w:r>
+      <w:proofErr w:type="spellEnd"/>
+      <w:r>
+        <w:t xml:space="preserve"> believes that the world can’t be viewed independently of the observers’ standpoint.</w:t>
+      </w:r>
+    </w:p>
+    <w:p>
+      <w:pPr>
+        <w:pStyle w:val="ListParagraph"/>
+        <w:numPr>
+          <w:ilvl w:val="1"/>
+          <w:numId w:val="42"/>
+        </w:numPr>
+        <w:spacing w:after="0"/>
+      </w:pPr>
+      <w:proofErr w:type="spellStart"/>
+      <w:r>
+        <w:t>Interpretivism</w:t>
+      </w:r>
+      <w:proofErr w:type="spellEnd"/>
+      <w:r>
+        <w:t xml:space="preserve"> believes that the description of an object is always shaped by the culture of the person describing it.</w:t>
+      </w:r>
+    </w:p>
+    <w:p>
+      <w:pPr>
+        <w:spacing w:after="0"/>
+      </w:pPr>
+    </w:p>
+    <w:p>
+      <w:pPr>
+        <w:spacing w:after="0"/>
+      </w:pPr>
+      <w:r>
+        <w:t xml:space="preserve">Pragmatism as a Response to the Philosophical Divisions </w:t>
+      </w:r>
+      <w:r>
+        <w:t>among</w:t>
+      </w:r>
+      <w:r>
+        <w:t xml:space="preserve"> Evaluators</w:t>
+      </w:r>
+    </w:p>
+    <w:p>
+      <w:pPr>
+        <w:pStyle w:val="ListParagraph"/>
+        <w:numPr>
+          <w:ilvl w:val="0"/>
+          <w:numId w:val="43"/>
+        </w:numPr>
+        <w:spacing w:after="0"/>
+      </w:pPr>
+      <w:r>
+        <w:t>Evaluators should focus on what works situationally.</w:t>
+      </w:r>
+    </w:p>
+    <w:p>
+      <w:pPr>
+        <w:pStyle w:val="ListParagraph"/>
+        <w:numPr>
+          <w:ilvl w:val="1"/>
+          <w:numId w:val="43"/>
+        </w:numPr>
+        <w:spacing w:after="0"/>
+      </w:pPr>
+      <w:r>
+        <w:t>Methods are independent of any presumed underlying philosophical assumptions.</w:t>
+      </w:r>
+    </w:p>
+    <w:p>
+      <w:pPr>
+        <w:pStyle w:val="ListParagraph"/>
+        <w:numPr>
+          <w:ilvl w:val="0"/>
+          <w:numId w:val="43"/>
+        </w:numPr>
+        <w:spacing w:after="0"/>
+      </w:pPr>
+      <w:r>
+        <w:t>Methods are techniques and procedures used to gather and analyze data.</w:t>
+      </w:r>
+    </w:p>
+    <w:p>
+      <w:pPr>
+        <w:pStyle w:val="ListParagraph"/>
+        <w:numPr>
+          <w:ilvl w:val="1"/>
+          <w:numId w:val="43"/>
+        </w:numPr>
+        <w:spacing w:after="0"/>
+      </w:pPr>
+      <w:r>
+        <w:t>Sampling</w:t>
+      </w:r>
+    </w:p>
+    <w:p>
+      <w:pPr>
+        <w:pStyle w:val="ListParagraph"/>
+        <w:numPr>
+          <w:ilvl w:val="1"/>
+          <w:numId w:val="43"/>
+        </w:numPr>
+        <w:spacing w:after="0"/>
+      </w:pPr>
+      <w:r>
+        <w:t>Direct observation</w:t>
+      </w:r>
+    </w:p>
+    <w:p>
+      <w:pPr>
+        <w:pStyle w:val="ListParagraph"/>
+        <w:numPr>
+          <w:ilvl w:val="1"/>
+          <w:numId w:val="43"/>
+        </w:numPr>
+        <w:spacing w:after="0"/>
+      </w:pPr>
+      <w:r>
+        <w:t>Interviews</w:t>
+      </w:r>
+    </w:p>
+    <w:p>
+      <w:pPr>
+        <w:pStyle w:val="ListParagraph"/>
+        <w:numPr>
+          <w:ilvl w:val="1"/>
+          <w:numId w:val="43"/>
+        </w:numPr>
+        <w:spacing w:after="0"/>
+      </w:pPr>
+      <w:r>
+        <w:t>Focus groups</w:t>
+      </w:r>
+    </w:p>
+    <w:p>
+      <w:pPr>
+        <w:pStyle w:val="ListParagraph"/>
+        <w:numPr>
+          <w:ilvl w:val="1"/>
+          <w:numId w:val="43"/>
+        </w:numPr>
+        <w:spacing w:after="0"/>
+      </w:pPr>
+      <w:r>
+        <w:t>Statistical analysis</w:t>
+      </w:r>
+    </w:p>
+    <w:p>
+      <w:pPr>
+        <w:pStyle w:val="ListParagraph"/>
+        <w:numPr>
+          <w:ilvl w:val="1"/>
+          <w:numId w:val="43"/>
+        </w:numPr>
+        <w:spacing w:after="0"/>
+      </w:pPr>
+      <w:r>
+        <w:t>Content analysis</w:t>
+      </w:r>
+    </w:p>
+    <w:p>
+      <w:pPr>
+        <w:pStyle w:val="ListParagraph"/>
+        <w:numPr>
+          <w:ilvl w:val="0"/>
+          <w:numId w:val="43"/>
+        </w:numPr>
+        <w:spacing w:after="0"/>
+      </w:pPr>
+      <w:r>
+        <w:t xml:space="preserve">Methodologies are the strategies </w:t>
+      </w:r>
+      <w:r>
+        <w:t>for achieving a research objective which drive</w:t>
+      </w:r>
+      <w:r>
+        <w:t xml:space="preserve"> our choice of methods.</w:t>
+      </w:r>
+    </w:p>
+    <w:p>
+      <w:pPr>
+        <w:pStyle w:val="ListParagraph"/>
+        <w:numPr>
+          <w:ilvl w:val="1"/>
+          <w:numId w:val="43"/>
+        </w:numPr>
+        <w:spacing w:after="0"/>
+      </w:pPr>
+      <w:r>
+        <w:t>Experimental research</w:t>
+      </w:r>
+    </w:p>
+    <w:p>
+      <w:pPr>
+        <w:pStyle w:val="ListParagraph"/>
+        <w:numPr>
+          <w:ilvl w:val="1"/>
+          <w:numId w:val="43"/>
+        </w:numPr>
+        <w:spacing w:after="0"/>
+      </w:pPr>
+      <w:r>
+        <w:t>Survey research</w:t>
+      </w:r>
+    </w:p>
+    <w:p>
+      <w:pPr>
+        <w:pStyle w:val="ListParagraph"/>
+        <w:numPr>
+          <w:ilvl w:val="1"/>
+          <w:numId w:val="43"/>
+        </w:numPr>
+        <w:spacing w:after="0"/>
+      </w:pPr>
+      <w:r>
+        <w:t>Ethnography</w:t>
+      </w:r>
+    </w:p>
+    <w:p>
+      <w:pPr>
+        <w:pStyle w:val="ListParagraph"/>
+        <w:numPr>
+          <w:ilvl w:val="1"/>
+          <w:numId w:val="43"/>
+        </w:numPr>
+        <w:spacing w:after="0"/>
+      </w:pPr>
+      <w:r>
+        <w:t>Action research</w:t>
+      </w:r>
+    </w:p>
+    <w:p>
+      <w:pPr>
+        <w:spacing w:after="0"/>
+      </w:pPr>
+    </w:p>
+    <w:p>
+      <w:pPr>
+        <w:spacing w:after="0"/>
+      </w:pPr>
+      <w:r>
+        <w:t>Alternative Criteria for Assessing Qualitative Research and Evaluations</w:t>
+      </w:r>
+    </w:p>
+    <w:p>
+      <w:pPr>
+        <w:pStyle w:val="ListParagraph"/>
+        <w:numPr>
+          <w:ilvl w:val="0"/>
+          <w:numId w:val="44"/>
+        </w:numPr>
+        <w:spacing w:after="0"/>
+      </w:pPr>
+      <w:r>
+        <w:t>Being clear about theoretical assumptions</w:t>
+      </w:r>
+      <w:r>
+        <w:t xml:space="preserve"> helps clarify the criteria readers should use in assessing our research findings.</w:t>
+      </w:r>
+    </w:p>
+    <w:p>
+      <w:pPr>
+        <w:pStyle w:val="ListParagraph"/>
+        <w:numPr>
+          <w:ilvl w:val="1"/>
+          <w:numId w:val="44"/>
+        </w:numPr>
+        <w:spacing w:after="0"/>
+      </w:pPr>
+      <w:r>
+        <w:t xml:space="preserve">People find assessing qualitative research difficult because it’s not clear which criteria should be used. </w:t>
+      </w:r>
+    </w:p>
+    <w:p>
+      <w:pPr>
+        <w:pStyle w:val="ListParagraph"/>
+        <w:numPr>
+          <w:ilvl w:val="1"/>
+          <w:numId w:val="44"/>
+        </w:numPr>
+        <w:spacing w:after="0"/>
+      </w:pPr>
+      <w:r>
+        <w:t>No single accepted way of assessing qualitative research.</w:t>
+      </w:r>
+    </w:p>
+    <w:p>
+      <w:pPr>
+        <w:pStyle w:val="ListParagraph"/>
+        <w:numPr>
+          <w:ilvl w:val="0"/>
+          <w:numId w:val="44"/>
+        </w:numPr>
+        <w:spacing w:after="0"/>
+      </w:pPr>
+      <w:r>
+        <w:t>There is broad acceptance that qualitative and quantitative methodologies and methods are complementary.</w:t>
+      </w:r>
+    </w:p>
+    <w:p>
+      <w:pPr>
+        <w:spacing w:after="0"/>
+      </w:pPr>
+    </w:p>
+    <w:p>
+      <w:pPr>
+        <w:spacing w:after="0"/>
+      </w:pPr>
+      <w:r>
+        <w:t>Basics of Qualitative Evaluation Designs</w:t>
+      </w:r>
+    </w:p>
+    <w:p>
+      <w:pPr>
+        <w:pStyle w:val="ListParagraph"/>
+        <w:numPr>
+          <w:ilvl w:val="0"/>
+          <w:numId w:val="45"/>
+        </w:numPr>
+        <w:spacing w:after="0"/>
+      </w:pPr>
+      <w:r>
+        <w:t>Appropriate applications for qualitative evaluation approaches</w:t>
+      </w:r>
+    </w:p>
+    <w:p>
+      <w:pPr>
+        <w:pStyle w:val="ListParagraph"/>
+        <w:numPr>
+          <w:ilvl w:val="1"/>
+          <w:numId w:val="45"/>
+        </w:numPr>
+        <w:spacing w:after="0"/>
+      </w:pPr>
+      <w:r>
+        <w:t>Understanding program processes and operation</w:t>
+      </w:r>
+    </w:p>
+    <w:p>
+      <w:pPr>
+        <w:pStyle w:val="ListParagraph"/>
+        <w:numPr>
+          <w:ilvl w:val="1"/>
+          <w:numId w:val="45"/>
+        </w:numPr>
+        <w:spacing w:after="0"/>
+      </w:pPr>
+      <w:r>
+        <w:t>Comparing programs</w:t>
+      </w:r>
+    </w:p>
+    <w:p>
+      <w:pPr>
+        <w:pStyle w:val="ListParagraph"/>
+        <w:numPr>
+          <w:ilvl w:val="1"/>
+          <w:numId w:val="45"/>
+        </w:numPr>
+        <w:spacing w:after="0"/>
+      </w:pPr>
+      <w:r>
+        <w:t>Studying program changes over time</w:t>
+      </w:r>
+    </w:p>
+    <w:p>
+      <w:pPr>
+        <w:pStyle w:val="ListParagraph"/>
+        <w:numPr>
+          <w:ilvl w:val="1"/>
+          <w:numId w:val="45"/>
+        </w:numPr>
+        <w:spacing w:after="0"/>
+      </w:pPr>
+      <w:r>
+        <w:lastRenderedPageBreak/>
+        <w:t>Studying how a program was implemented</w:t>
+      </w:r>
+    </w:p>
+    <w:p>
+      <w:pPr>
+        <w:pStyle w:val="ListParagraph"/>
+        <w:numPr>
+          <w:ilvl w:val="1"/>
+          <w:numId w:val="45"/>
+        </w:numPr>
+        <w:spacing w:after="0"/>
+      </w:pPr>
+      <w:r>
+        <w:t>Developing logic models for a program</w:t>
+      </w:r>
+    </w:p>
+    <w:p>
+      <w:pPr>
+        <w:pStyle w:val="ListParagraph"/>
+        <w:numPr>
+          <w:ilvl w:val="1"/>
+          <w:numId w:val="45"/>
+        </w:numPr>
+        <w:spacing w:after="0"/>
+      </w:pPr>
+      <w:r>
+        <w:t>Assessing whether a program should be evaluated.</w:t>
+      </w:r>
+    </w:p>
+    <w:p>
+      <w:pPr>
+        <w:pStyle w:val="ListParagraph"/>
+        <w:numPr>
+          <w:ilvl w:val="1"/>
+          <w:numId w:val="45"/>
+        </w:numPr>
+        <w:spacing w:after="0"/>
+      </w:pPr>
+      <w:r>
+        <w:t>Studying program outcomes</w:t>
+      </w:r>
+    </w:p>
+    <w:p>
+      <w:pPr>
+        <w:pStyle w:val="ListParagraph"/>
+        <w:numPr>
+          <w:ilvl w:val="1"/>
+          <w:numId w:val="45"/>
+        </w:numPr>
+        <w:spacing w:after="0"/>
+      </w:pPr>
+      <w:r>
+        <w:t>Studying individualized outcomes</w:t>
+      </w:r>
+    </w:p>
+    <w:p>
+      <w:pPr>
+        <w:pStyle w:val="ListParagraph"/>
+        <w:numPr>
+          <w:ilvl w:val="1"/>
+          <w:numId w:val="45"/>
+        </w:numPr>
+        <w:spacing w:after="0"/>
+      </w:pPr>
+      <w:r>
+        <w:t>Studying a program’s effectiveness in preventing an undesired phenomenon</w:t>
+      </w:r>
+    </w:p>
+    <w:p>
+      <w:pPr>
+        <w:spacing w:after="0"/>
+      </w:pPr>
+    </w:p>
+    <w:p>
+      <w:pPr>
+        <w:spacing w:after="0"/>
+      </w:pPr>
+      <w:r>
+        <w:t>Comparing and Contrasting Qualitative and Quantitative Evaluation Approaches</w:t>
+      </w:r>
+    </w:p>
+    <w:p>
+      <w:pPr>
+        <w:pStyle w:val="ListParagraph"/>
+        <w:numPr>
+          <w:ilvl w:val="0"/>
+          <w:numId w:val="45"/>
+        </w:numPr>
+        <w:spacing w:after="0"/>
+      </w:pPr>
+      <w:r>
+        <w:t>Evaluation is about finding a fit between the characteristics of a particular situation and the methodologies and methods used to study the situation.</w:t>
+      </w:r>
+    </w:p>
+    <w:p>
+      <w:pPr>
+        <w:pStyle w:val="ListParagraph"/>
+        <w:numPr>
+          <w:ilvl w:val="0"/>
+          <w:numId w:val="45"/>
+        </w:numPr>
+        <w:spacing w:after="0"/>
+      </w:pPr>
+      <w:r>
+        <w:t>Interpretive qualitative evaluations emphasize unique human experiences</w:t>
+      </w:r>
+    </w:p>
+    <w:p>
+      <w:pPr>
+        <w:pStyle w:val="ListParagraph"/>
+        <w:numPr>
+          <w:ilvl w:val="1"/>
+          <w:numId w:val="45"/>
+        </w:numPr>
+        <w:spacing w:after="0"/>
+      </w:pPr>
+      <w:r>
+        <w:t>Don’t try to impose categories or structures on human experiences</w:t>
+      </w:r>
+    </w:p>
+    <w:p>
+      <w:pPr>
+        <w:pStyle w:val="ListParagraph"/>
+        <w:numPr>
+          <w:ilvl w:val="1"/>
+          <w:numId w:val="45"/>
+        </w:numPr>
+        <w:spacing w:after="0"/>
+      </w:pPr>
+      <w:r>
+        <w:t>Builds upward to find patterns</w:t>
+      </w:r>
+    </w:p>
+    <w:p>
+      <w:pPr>
+        <w:pStyle w:val="ListParagraph"/>
+        <w:numPr>
+          <w:ilvl w:val="1"/>
+          <w:numId w:val="45"/>
+        </w:numPr>
+        <w:spacing w:after="0"/>
+      </w:pPr>
+      <w:r>
+        <w:t>Evaluators are the principal measuring instrument</w:t>
+      </w:r>
+    </w:p>
+    <w:p>
+      <w:pPr>
+        <w:pStyle w:val="ListParagraph"/>
+        <w:numPr>
+          <w:ilvl w:val="0"/>
+          <w:numId w:val="45"/>
+        </w:numPr>
+        <w:spacing w:after="0"/>
+      </w:pPr>
+      <w:r>
+        <w:t>Inductive qualitative evaluations start</w:t>
+      </w:r>
+      <w:r>
+        <w:t xml:space="preserve"> with data and then construct </w:t>
+      </w:r>
+      <w:r>
+        <w:t>understanding</w:t>
+      </w:r>
+      <w:r>
+        <w:t>s</w:t>
+      </w:r>
+      <w:r>
+        <w:t xml:space="preserve"> of the program</w:t>
+      </w:r>
+      <w:r>
+        <w:t>s</w:t>
+      </w:r>
+      <w:r>
+        <w:t>.</w:t>
+      </w:r>
+    </w:p>
+    <w:p>
+      <w:pPr>
+        <w:pStyle w:val="ListParagraph"/>
+        <w:numPr>
+          <w:ilvl w:val="0"/>
+          <w:numId w:val="45"/>
+        </w:numPr>
+        <w:spacing w:after="0"/>
+      </w:pPr>
+      <w:r>
+        <w:t>Holistic approach</w:t>
+      </w:r>
+      <w:r>
+        <w:t xml:space="preserve"> to program evaluation</w:t>
+      </w:r>
+    </w:p>
+    <w:p>
+      <w:pPr>
+        <w:pStyle w:val="ListParagraph"/>
+        <w:numPr>
+          <w:ilvl w:val="1"/>
+          <w:numId w:val="45"/>
+        </w:numPr>
+        <w:spacing w:after="0"/>
+      </w:pPr>
+      <w:r>
+        <w:t>Discovering themes in the data</w:t>
+      </w:r>
+    </w:p>
+    <w:p>
+      <w:pPr>
+        <w:pStyle w:val="ListParagraph"/>
+        <w:numPr>
+          <w:ilvl w:val="1"/>
+          <w:numId w:val="45"/>
+        </w:numPr>
+        <w:spacing w:after="0"/>
+      </w:pPr>
+      <w:r>
+        <w:t>Weighing the themes</w:t>
+      </w:r>
+    </w:p>
+    <w:p>
+      <w:pPr>
+        <w:pStyle w:val="ListParagraph"/>
+        <w:numPr>
+          <w:ilvl w:val="1"/>
+          <w:numId w:val="45"/>
+        </w:numPr>
+        <w:spacing w:after="0"/>
+      </w:pPr>
+      <w:r>
+        <w:t>Verifying themes with stakeholders</w:t>
+      </w:r>
+    </w:p>
+    <w:p>
+      <w:pPr>
+        <w:pStyle w:val="ListParagraph"/>
+        <w:numPr>
+          <w:ilvl w:val="1"/>
+          <w:numId w:val="45"/>
+        </w:numPr>
+        <w:spacing w:after="0"/>
+      </w:pPr>
+      <w:r>
+        <w:t>Documenting the findings and conclusions</w:t>
+      </w:r>
+    </w:p>
+    <w:p>
+      <w:pPr>
+        <w:pStyle w:val="ListParagraph"/>
+        <w:numPr>
+          <w:ilvl w:val="0"/>
+          <w:numId w:val="45"/>
+        </w:numPr>
+        <w:spacing w:after="0"/>
+      </w:pPr>
+      <w:r>
+        <w:t>Naturalistic designs</w:t>
+      </w:r>
+    </w:p>
+    <w:p>
+      <w:pPr>
+        <w:pStyle w:val="ListParagraph"/>
+        <w:numPr>
+          <w:ilvl w:val="1"/>
+          <w:numId w:val="45"/>
+        </w:numPr>
+        <w:spacing w:after="0"/>
+      </w:pPr>
+      <w:r>
+        <w:t>Work with the program as it is</w:t>
+      </w:r>
+    </w:p>
+    <w:p>
+      <w:pPr>
+        <w:pStyle w:val="ListParagraph"/>
+        <w:numPr>
+          <w:ilvl w:val="1"/>
+          <w:numId w:val="45"/>
+        </w:numPr>
+        <w:spacing w:after="0"/>
+      </w:pPr>
+      <w:r>
+        <w:t>Work with stakeholders as they naturally interact with program</w:t>
+      </w:r>
+    </w:p>
+    <w:p>
+      <w:pPr>
+        <w:pStyle w:val="ListParagraph"/>
+        <w:numPr>
+          <w:ilvl w:val="1"/>
+          <w:numId w:val="45"/>
+        </w:numPr>
+        <w:spacing w:after="0"/>
+      </w:pPr>
+      <w:r>
+        <w:t>Use the same words used by program stakeholders</w:t>
+      </w:r>
+    </w:p>
+    <w:p>
+      <w:pPr>
+        <w:pStyle w:val="ListParagraph"/>
+        <w:numPr>
+          <w:ilvl w:val="0"/>
+          <w:numId w:val="45"/>
+        </w:numPr>
+        <w:spacing w:after="0"/>
+      </w:pPr>
+      <w:r>
+        <w:t>Most qualitative approaches avoid linear cause and effect logic.</w:t>
+      </w:r>
+    </w:p>
+    <w:p>
+      <w:pPr>
+        <w:pStyle w:val="ListParagraph"/>
+        <w:numPr>
+          <w:ilvl w:val="0"/>
+          <w:numId w:val="45"/>
+        </w:numPr>
+        <w:spacing w:after="0"/>
+      </w:pPr>
+      <w:r>
+        <w:t>Outcome mapping documents the performance of a program over time and estimates whether the program contributed to the outcomes observed.</w:t>
+      </w:r>
+    </w:p>
+    <w:p>
+      <w:pPr>
+        <w:spacing w:after="0"/>
+      </w:pPr>
+    </w:p>
+    <w:p>
+      <w:pPr>
+        <w:spacing w:after="0"/>
+      </w:pPr>
       <w:bookmarkStart w:id="0" w:name="_GoBack"/>
       <w:bookmarkEnd w:id="0"/>
     </w:p>
     <w:sectPr>
-      <w:headerReference w:type="default" r:id="rId11"/>
+      <w:headerReference w:type="default" r:id="rId12"/>
       <w:pgSz w:w="12240" w:h="15840"/>
       <w:pgMar w:top="1440" w:right="1440" w:bottom="1440" w:left="1440" w:header="720" w:footer="720" w:gutter="0"/>
       <w:pgNumType w:start="1"/>
@@ -7231,6 +8431,131 @@
 </w:hdr>
 </file>
 
+<file path=word/header5.xml><?xml version="1.0" encoding="utf-8"?>
+<w:hdr xmlns:wpc="http://schemas.microsoft.com/office/word/2010/wordprocessingCanvas" xmlns:mc="http://schemas.openxmlformats.org/markup-compatibility/2006" xmlns:o="urn:schemas-microsoft-com:office:office" xmlns:r="http://schemas.openxmlformats.org/officeDocument/2006/relationships" xmlns:m="http://schemas.openxmlformats.org/officeDocument/2006/math" xmlns:v="urn:schemas-microsoft-com:vml" xmlns:wp14="http://schemas.microsoft.com/office/word/2010/wordprocessingDrawing" xmlns:wp="http://schemas.openxmlformats.org/drawingml/2006/wordprocessingDrawing" xmlns:w10="urn:schemas-microsoft-com:office:word" xmlns:w="http://schemas.openxmlformats.org/wordprocessingml/2006/main" xmlns:w14="http://schemas.microsoft.com/office/word/2010/wordml" xmlns:wpg="http://schemas.microsoft.com/office/word/2010/wordprocessingGroup" xmlns:wpi="http://schemas.microsoft.com/office/word/2010/wordprocessingInk" xmlns:wne="http://schemas.microsoft.com/office/word/2006/wordml" xmlns:wps="http://schemas.microsoft.com/office/word/2010/wordprocessingShape" mc:Ignorable="w14 wp14">
+  <w:p>
+    <w:pPr>
+      <w:pStyle w:val="Header"/>
+    </w:pPr>
+    <w:r>
+      <w:t xml:space="preserve">McDavid, J. C., </w:t>
+    </w:r>
+    <w:proofErr w:type="spellStart"/>
+    <w:r>
+      <w:t>Huse</w:t>
+    </w:r>
+    <w:proofErr w:type="spellEnd"/>
+    <w:r>
+      <w:t xml:space="preserve">, I. and Hawthorn, L. R. L. (2013). </w:t>
+    </w:r>
+    <w:r>
+      <w:rPr>
+        <w:i/>
+      </w:rPr>
+      <w:t>Program Evaluation &amp; Performance Measurement: An Introduction to Practice</w:t>
+    </w:r>
+    <w:r>
+      <w:t xml:space="preserve"> (2</w:t>
+    </w:r>
+    <w:r>
+      <w:rPr>
+        <w:vertAlign w:val="superscript"/>
+      </w:rPr>
+      <w:t>nd</w:t>
+    </w:r>
+    <w:r>
+      <w:t xml:space="preserve"> Edition). Thousand Oaks, California: Sage Publications.</w:t>
+    </w:r>
+  </w:p>
+  <w:p>
+    <w:pPr>
+      <w:pStyle w:val="Header"/>
+    </w:pPr>
+  </w:p>
+  <w:p>
+    <w:pPr>
+      <w:pStyle w:val="Header"/>
+      <w:rPr>
+        <w:b/>
+      </w:rPr>
+    </w:pPr>
+    <w:r>
+      <w:t xml:space="preserve">Lecture 5: Chapter 5 | Page </w:t>
+    </w:r>
+    <w:r>
+      <w:rPr>
+        <w:b/>
+      </w:rPr>
+      <w:fldChar w:fldCharType="begin"/>
+    </w:r>
+    <w:r>
+      <w:rPr>
+        <w:b/>
+      </w:rPr>
+      <w:instrText xml:space="preserve"> PAGE  \* Arabic  \* MERGEFORMAT </w:instrText>
+    </w:r>
+    <w:r>
+      <w:rPr>
+        <w:b/>
+      </w:rPr>
+      <w:fldChar w:fldCharType="separate"/>
+    </w:r>
+    <w:r>
+      <w:rPr>
+        <w:b/>
+        <w:noProof/>
+      </w:rPr>
+      <w:t>3</w:t>
+    </w:r>
+    <w:r>
+      <w:rPr>
+        <w:b/>
+      </w:rPr>
+      <w:fldChar w:fldCharType="end"/>
+    </w:r>
+    <w:r>
+      <w:t xml:space="preserve"> of </w:t>
+    </w:r>
+    <w:r>
+      <w:rPr>
+        <w:b/>
+      </w:rPr>
+      <w:fldChar w:fldCharType="begin"/>
+    </w:r>
+    <w:r>
+      <w:rPr>
+        <w:b/>
+      </w:rPr>
+      <w:instrText xml:space="preserve"> SECTIONPAGES   \* MERGEFORMAT </w:instrText>
+    </w:r>
+    <w:r>
+      <w:rPr>
+        <w:b/>
+      </w:rPr>
+      <w:fldChar w:fldCharType="separate"/>
+    </w:r>
+    <w:r>
+      <w:rPr>
+        <w:b/>
+        <w:noProof/>
+      </w:rPr>
+      <w:t>3</w:t>
+    </w:r>
+    <w:r>
+      <w:rPr>
+        <w:b/>
+      </w:rPr>
+      <w:fldChar w:fldCharType="end"/>
+    </w:r>
+  </w:p>
+  <w:p>
+    <w:pPr>
+      <w:pStyle w:val="Header"/>
+    </w:pPr>
+  </w:p>
+</w:hdr>
+</file>
+
 <file path=word/numbering.xml><?xml version="1.0" encoding="utf-8"?>
 <w:numbering xmlns:wpc="http://schemas.microsoft.com/office/word/2010/wordprocessingCanvas" xmlns:mc="http://schemas.openxmlformats.org/markup-compatibility/2006" xmlns:o="urn:schemas-microsoft-com:office:office" xmlns:r="http://schemas.openxmlformats.org/officeDocument/2006/relationships" xmlns:m="http://schemas.openxmlformats.org/officeDocument/2006/math" xmlns:v="urn:schemas-microsoft-com:vml" xmlns:wp14="http://schemas.microsoft.com/office/word/2010/wordprocessingDrawing" xmlns:wp="http://schemas.openxmlformats.org/drawingml/2006/wordprocessingDrawing" xmlns:w10="urn:schemas-microsoft-com:office:word" xmlns:w="http://schemas.openxmlformats.org/wordprocessingml/2006/main" xmlns:w14="http://schemas.microsoft.com/office/word/2010/wordml" xmlns:wpg="http://schemas.microsoft.com/office/word/2010/wordprocessingGroup" xmlns:wpi="http://schemas.microsoft.com/office/word/2010/wordprocessingInk" xmlns:wne="http://schemas.microsoft.com/office/word/2006/wordml" xmlns:wps="http://schemas.microsoft.com/office/word/2010/wordprocessingShape" mc:Ignorable="w14 wp14">
   <w:abstractNum w:abstractNumId="0">
@@ -8197,6 +9522,92 @@
     </w:lvl>
   </w:abstractNum>
   <w:abstractNum w:abstractNumId="9">
+    <w:nsid w:val="1CB45C54"/>
+    <w:multiLevelType w:val="hybridMultilevel"/>
+    <w:tmpl w:val="97B69C3C"/>
+    <w:lvl w:ilvl="0" w:tplc="0409000F">
+      <w:start w:val="1"/>
+      <w:numFmt w:val="decimal"/>
+      <w:lvlText w:val="%1."/>
+      <w:lvlJc w:val="left"/>
+      <w:pPr>
+        <w:ind w:left="720" w:hanging="360"/>
+      </w:pPr>
+    </w:lvl>
+    <w:lvl w:ilvl="1" w:tplc="04090019" w:tentative="1">
+      <w:start w:val="1"/>
+      <w:numFmt w:val="lowerLetter"/>
+      <w:lvlText w:val="%2."/>
+      <w:lvlJc w:val="left"/>
+      <w:pPr>
+        <w:ind w:left="1440" w:hanging="360"/>
+      </w:pPr>
+    </w:lvl>
+    <w:lvl w:ilvl="2" w:tplc="0409001B" w:tentative="1">
+      <w:start w:val="1"/>
+      <w:numFmt w:val="lowerRoman"/>
+      <w:lvlText w:val="%3."/>
+      <w:lvlJc w:val="right"/>
+      <w:pPr>
+        <w:ind w:left="2160" w:hanging="180"/>
+      </w:pPr>
+    </w:lvl>
+    <w:lvl w:ilvl="3" w:tplc="0409000F" w:tentative="1">
+      <w:start w:val="1"/>
+      <w:numFmt w:val="decimal"/>
+      <w:lvlText w:val="%4."/>
+      <w:lvlJc w:val="left"/>
+      <w:pPr>
+        <w:ind w:left="2880" w:hanging="360"/>
+      </w:pPr>
+    </w:lvl>
+    <w:lvl w:ilvl="4" w:tplc="04090019" w:tentative="1">
+      <w:start w:val="1"/>
+      <w:numFmt w:val="lowerLetter"/>
+      <w:lvlText w:val="%5."/>
+      <w:lvlJc w:val="left"/>
+      <w:pPr>
+        <w:ind w:left="3600" w:hanging="360"/>
+      </w:pPr>
+    </w:lvl>
+    <w:lvl w:ilvl="5" w:tplc="0409001B" w:tentative="1">
+      <w:start w:val="1"/>
+      <w:numFmt w:val="lowerRoman"/>
+      <w:lvlText w:val="%6."/>
+      <w:lvlJc w:val="right"/>
+      <w:pPr>
+        <w:ind w:left="4320" w:hanging="180"/>
+      </w:pPr>
+    </w:lvl>
+    <w:lvl w:ilvl="6" w:tplc="0409000F" w:tentative="1">
+      <w:start w:val="1"/>
+      <w:numFmt w:val="decimal"/>
+      <w:lvlText w:val="%7."/>
+      <w:lvlJc w:val="left"/>
+      <w:pPr>
+        <w:ind w:left="5040" w:hanging="360"/>
+      </w:pPr>
+    </w:lvl>
+    <w:lvl w:ilvl="7" w:tplc="04090019" w:tentative="1">
+      <w:start w:val="1"/>
+      <w:numFmt w:val="lowerLetter"/>
+      <w:lvlText w:val="%8."/>
+      <w:lvlJc w:val="left"/>
+      <w:pPr>
+        <w:ind w:left="5760" w:hanging="360"/>
+      </w:pPr>
+    </w:lvl>
+    <w:lvl w:ilvl="8" w:tplc="0409001B" w:tentative="1">
+      <w:start w:val="1"/>
+      <w:numFmt w:val="lowerRoman"/>
+      <w:lvlText w:val="%9."/>
+      <w:lvlJc w:val="right"/>
+      <w:pPr>
+        <w:ind w:left="6480" w:hanging="180"/>
+      </w:pPr>
+    </w:lvl>
+  </w:abstractNum>
+  <w:abstractNum w:abstractNumId="10">
     <w:nsid w:val="1CF52392"/>
     <w:multiLevelType w:val="hybridMultilevel"/>
     <w:tmpl w:val="9402769C"/>
@@ -8282,7 +9693,7 @@
       </w:pPr>
     </w:lvl>
   </w:abstractNum>
-  <w:abstractNum w:abstractNumId="10">
+  <w:abstractNum w:abstractNumId="11">
     <w:nsid w:val="1F96696E"/>
     <w:multiLevelType w:val="hybridMultilevel"/>
     <w:tmpl w:val="D3D8C726"/>
@@ -8395,7 +9806,7 @@
       </w:rPr>
     </w:lvl>
   </w:abstractNum>
-  <w:abstractNum w:abstractNumId="11">
+  <w:abstractNum w:abstractNumId="12">
     <w:nsid w:val="21E33F8F"/>
     <w:multiLevelType w:val="hybridMultilevel"/>
     <w:tmpl w:val="40208432"/>
@@ -8508,7 +9919,7 @@
       </w:rPr>
     </w:lvl>
   </w:abstractNum>
-  <w:abstractNum w:abstractNumId="12">
+  <w:abstractNum w:abstractNumId="13">
     <w:nsid w:val="2255588C"/>
     <w:multiLevelType w:val="hybridMultilevel"/>
     <w:tmpl w:val="8C68D902"/>
@@ -8621,7 +10032,7 @@
       </w:rPr>
     </w:lvl>
   </w:abstractNum>
-  <w:abstractNum w:abstractNumId="13">
+  <w:abstractNum w:abstractNumId="14">
     <w:nsid w:val="23AD6A82"/>
     <w:multiLevelType w:val="hybridMultilevel"/>
     <w:tmpl w:val="F4863B56"/>
@@ -8734,7 +10145,7 @@
       </w:rPr>
     </w:lvl>
   </w:abstractNum>
-  <w:abstractNum w:abstractNumId="14">
+  <w:abstractNum w:abstractNumId="15">
     <w:nsid w:val="26EA05FF"/>
     <w:multiLevelType w:val="hybridMultilevel"/>
     <w:tmpl w:val="70A4CFD0"/>
@@ -8847,7 +10258,7 @@
       </w:rPr>
     </w:lvl>
   </w:abstractNum>
-  <w:abstractNum w:abstractNumId="15">
+  <w:abstractNum w:abstractNumId="16">
     <w:nsid w:val="303D4038"/>
     <w:multiLevelType w:val="hybridMultilevel"/>
     <w:tmpl w:val="CB0AC46E"/>
@@ -8960,7 +10371,7 @@
       </w:rPr>
     </w:lvl>
   </w:abstractNum>
-  <w:abstractNum w:abstractNumId="16">
+  <w:abstractNum w:abstractNumId="17">
     <w:nsid w:val="308E7665"/>
     <w:multiLevelType w:val="hybridMultilevel"/>
     <w:tmpl w:val="C4081EA8"/>
@@ -9073,7 +10484,233 @@
       </w:rPr>
     </w:lvl>
   </w:abstractNum>
-  <w:abstractNum w:abstractNumId="17">
+  <w:abstractNum w:abstractNumId="18">
+    <w:nsid w:val="30FA2E42"/>
+    <w:multiLevelType w:val="hybridMultilevel"/>
+    <w:tmpl w:val="A5B6CFE0"/>
+    <w:lvl w:ilvl="0" w:tplc="04090001">
+      <w:start w:val="1"/>
+      <w:numFmt w:val="bullet"/>
+      <w:lvlText w:val=""/>
+      <w:lvlJc w:val="left"/>
+      <w:pPr>
+        <w:ind w:left="720" w:hanging="360"/>
+      </w:pPr>
+      <w:rPr>
+        <w:rFonts w:ascii="Symbol" w:hAnsi="Symbol" w:hint="default"/>
+      </w:rPr>
+    </w:lvl>
+    <w:lvl w:ilvl="1" w:tplc="04090003">
+      <w:start w:val="1"/>
+      <w:numFmt w:val="bullet"/>
+      <w:lvlText w:val="o"/>
+      <w:lvlJc w:val="left"/>
+      <w:pPr>
+        <w:ind w:left="1440" w:hanging="360"/>
+      </w:pPr>
+      <w:rPr>
+        <w:rFonts w:ascii="Courier New" w:hAnsi="Courier New" w:cs="Courier New" w:hint="default"/>
+      </w:rPr>
+    </w:lvl>
+    <w:lvl w:ilvl="2" w:tplc="04090005" w:tentative="1">
+      <w:start w:val="1"/>
+      <w:numFmt w:val="bullet"/>
+      <w:lvlText w:val=""/>
+      <w:lvlJc w:val="left"/>
+      <w:pPr>
+        <w:ind w:left="2160" w:hanging="360"/>
+      </w:pPr>
+      <w:rPr>
+        <w:rFonts w:ascii="Wingdings" w:hAnsi="Wingdings" w:hint="default"/>
+      </w:rPr>
+    </w:lvl>
+    <w:lvl w:ilvl="3" w:tplc="04090001" w:tentative="1">
+      <w:start w:val="1"/>
+      <w:numFmt w:val="bullet"/>
+      <w:lvlText w:val=""/>
+      <w:lvlJc w:val="left"/>
+      <w:pPr>
+        <w:ind w:left="2880" w:hanging="360"/>
+      </w:pPr>
+      <w:rPr>
+        <w:rFonts w:ascii="Symbol" w:hAnsi="Symbol" w:hint="default"/>
+      </w:rPr>
+    </w:lvl>
+    <w:lvl w:ilvl="4" w:tplc="04090003" w:tentative="1">
+      <w:start w:val="1"/>
+      <w:numFmt w:val="bullet"/>
+      <w:lvlText w:val="o"/>
+      <w:lvlJc w:val="left"/>
+      <w:pPr>
+        <w:ind w:left="3600" w:hanging="360"/>
+      </w:pPr>
+      <w:rPr>
+        <w:rFonts w:ascii="Courier New" w:hAnsi="Courier New" w:cs="Courier New" w:hint="default"/>
+      </w:rPr>
+    </w:lvl>
+    <w:lvl w:ilvl="5" w:tplc="04090005" w:tentative="1">
+      <w:start w:val="1"/>
+      <w:numFmt w:val="bullet"/>
+      <w:lvlText w:val=""/>
+      <w:lvlJc w:val="left"/>
+      <w:pPr>
+        <w:ind w:left="4320" w:hanging="360"/>
+      </w:pPr>
+      <w:rPr>
+        <w:rFonts w:ascii="Wingdings" w:hAnsi="Wingdings" w:hint="default"/>
+      </w:rPr>
+    </w:lvl>
+    <w:lvl w:ilvl="6" w:tplc="04090001" w:tentative="1">
+      <w:start w:val="1"/>
+      <w:numFmt w:val="bullet"/>
+      <w:lvlText w:val=""/>
+      <w:lvlJc w:val="left"/>
+      <w:pPr>
+        <w:ind w:left="5040" w:hanging="360"/>
+      </w:pPr>
+      <w:rPr>
+        <w:rFonts w:ascii="Symbol" w:hAnsi="Symbol" w:hint="default"/>
+      </w:rPr>
+    </w:lvl>
+    <w:lvl w:ilvl="7" w:tplc="04090003" w:tentative="1">
+      <w:start w:val="1"/>
+      <w:numFmt w:val="bullet"/>
+      <w:lvlText w:val="o"/>
+      <w:lvlJc w:val="left"/>
+      <w:pPr>
+        <w:ind w:left="5760" w:hanging="360"/>
+      </w:pPr>
+      <w:rPr>
+        <w:rFonts w:ascii="Courier New" w:hAnsi="Courier New" w:cs="Courier New" w:hint="default"/>
+      </w:rPr>
+    </w:lvl>
+    <w:lvl w:ilvl="8" w:tplc="04090005" w:tentative="1">
+      <w:start w:val="1"/>
+      <w:numFmt w:val="bullet"/>
+      <w:lvlText w:val=""/>
+      <w:lvlJc w:val="left"/>
+      <w:pPr>
+        <w:ind w:left="6480" w:hanging="360"/>
+      </w:pPr>
+      <w:rPr>
+        <w:rFonts w:ascii="Wingdings" w:hAnsi="Wingdings" w:hint="default"/>
+      </w:rPr>
+    </w:lvl>
+  </w:abstractNum>
+  <w:abstractNum w:abstractNumId="19">
+    <w:nsid w:val="352E5E46"/>
+    <w:multiLevelType w:val="hybridMultilevel"/>
+    <w:tmpl w:val="EF5E9D68"/>
+    <w:lvl w:ilvl="0" w:tplc="04090001">
+      <w:start w:val="1"/>
+      <w:numFmt w:val="bullet"/>
+      <w:lvlText w:val=""/>
+      <w:lvlJc w:val="left"/>
+      <w:pPr>
+        <w:ind w:left="720" w:hanging="360"/>
+      </w:pPr>
+      <w:rPr>
+        <w:rFonts w:ascii="Symbol" w:hAnsi="Symbol" w:hint="default"/>
+      </w:rPr>
+    </w:lvl>
+    <w:lvl w:ilvl="1" w:tplc="04090003">
+      <w:start w:val="1"/>
+      <w:numFmt w:val="bullet"/>
+      <w:lvlText w:val="o"/>
+      <w:lvlJc w:val="left"/>
+      <w:pPr>
+        <w:ind w:left="1440" w:hanging="360"/>
+      </w:pPr>
+      <w:rPr>
+        <w:rFonts w:ascii="Courier New" w:hAnsi="Courier New" w:cs="Courier New" w:hint="default"/>
+      </w:rPr>
+    </w:lvl>
+    <w:lvl w:ilvl="2" w:tplc="04090005" w:tentative="1">
+      <w:start w:val="1"/>
+      <w:numFmt w:val="bullet"/>
+      <w:lvlText w:val=""/>
+      <w:lvlJc w:val="left"/>
+      <w:pPr>
+        <w:ind w:left="2160" w:hanging="360"/>
+      </w:pPr>
+      <w:rPr>
+        <w:rFonts w:ascii="Wingdings" w:hAnsi="Wingdings" w:hint="default"/>
+      </w:rPr>
+    </w:lvl>
+    <w:lvl w:ilvl="3" w:tplc="04090001" w:tentative="1">
+      <w:start w:val="1"/>
+      <w:numFmt w:val="bullet"/>
+      <w:lvlText w:val=""/>
+      <w:lvlJc w:val="left"/>
+      <w:pPr>
+        <w:ind w:left="2880" w:hanging="360"/>
+      </w:pPr>
+      <w:rPr>
+        <w:rFonts w:ascii="Symbol" w:hAnsi="Symbol" w:hint="default"/>
+      </w:rPr>
+    </w:lvl>
+    <w:lvl w:ilvl="4" w:tplc="04090003" w:tentative="1">
+      <w:start w:val="1"/>
+      <w:numFmt w:val="bullet"/>
+      <w:lvlText w:val="o"/>
+      <w:lvlJc w:val="left"/>
+      <w:pPr>
+        <w:ind w:left="3600" w:hanging="360"/>
+      </w:pPr>
+      <w:rPr>
+        <w:rFonts w:ascii="Courier New" w:hAnsi="Courier New" w:cs="Courier New" w:hint="default"/>
+      </w:rPr>
+    </w:lvl>
+    <w:lvl w:ilvl="5" w:tplc="04090005" w:tentative="1">
+      <w:start w:val="1"/>
+      <w:numFmt w:val="bullet"/>
+      <w:lvlText w:val=""/>
+      <w:lvlJc w:val="left"/>
+      <w:pPr>
+        <w:ind w:left="4320" w:hanging="360"/>
+      </w:pPr>
+      <w:rPr>
+        <w:rFonts w:ascii="Wingdings" w:hAnsi="Wingdings" w:hint="default"/>
+      </w:rPr>
+    </w:lvl>
+    <w:lvl w:ilvl="6" w:tplc="04090001" w:tentative="1">
+      <w:start w:val="1"/>
+      <w:numFmt w:val="bullet"/>
+      <w:lvlText w:val=""/>
+      <w:lvlJc w:val="left"/>
+      <w:pPr>
+        <w:ind w:left="5040" w:hanging="360"/>
+      </w:pPr>
+      <w:rPr>
+        <w:rFonts w:ascii="Symbol" w:hAnsi="Symbol" w:hint="default"/>
+      </w:rPr>
+    </w:lvl>
+    <w:lvl w:ilvl="7" w:tplc="04090003" w:tentative="1">
+      <w:start w:val="1"/>
+      <w:numFmt w:val="bullet"/>
+      <w:lvlText w:val="o"/>
+      <w:lvlJc w:val="left"/>
+      <w:pPr>
+        <w:ind w:left="5760" w:hanging="360"/>
+      </w:pPr>
+      <w:rPr>
+        <w:rFonts w:ascii="Courier New" w:hAnsi="Courier New" w:cs="Courier New" w:hint="default"/>
+      </w:rPr>
+    </w:lvl>
+    <w:lvl w:ilvl="8" w:tplc="04090005" w:tentative="1">
+      <w:start w:val="1"/>
+      <w:numFmt w:val="bullet"/>
+      <w:lvlText w:val=""/>
+      <w:lvlJc w:val="left"/>
+      <w:pPr>
+        <w:ind w:left="6480" w:hanging="360"/>
+      </w:pPr>
+      <w:rPr>
+        <w:rFonts w:ascii="Wingdings" w:hAnsi="Wingdings" w:hint="default"/>
+      </w:rPr>
+    </w:lvl>
+  </w:abstractNum>
+  <w:abstractNum w:abstractNumId="20">
     <w:nsid w:val="37306241"/>
     <w:multiLevelType w:val="hybridMultilevel"/>
     <w:tmpl w:val="2EC23D2E"/>
@@ -9186,7 +10823,7 @@
       </w:rPr>
     </w:lvl>
   </w:abstractNum>
-  <w:abstractNum w:abstractNumId="18">
+  <w:abstractNum w:abstractNumId="21">
     <w:nsid w:val="3740550F"/>
     <w:multiLevelType w:val="hybridMultilevel"/>
     <w:tmpl w:val="F3B89FEC"/>
@@ -9299,7 +10936,7 @@
       </w:rPr>
     </w:lvl>
   </w:abstractNum>
-  <w:abstractNum w:abstractNumId="19">
+  <w:abstractNum w:abstractNumId="22">
     <w:nsid w:val="39565157"/>
     <w:multiLevelType w:val="hybridMultilevel"/>
     <w:tmpl w:val="8E944180"/>
@@ -9412,7 +11049,7 @@
       </w:rPr>
     </w:lvl>
   </w:abstractNum>
-  <w:abstractNum w:abstractNumId="20">
+  <w:abstractNum w:abstractNumId="23">
     <w:nsid w:val="3990021C"/>
     <w:multiLevelType w:val="hybridMultilevel"/>
     <w:tmpl w:val="56E88746"/>
@@ -9498,7 +11135,7 @@
       </w:pPr>
     </w:lvl>
   </w:abstractNum>
-  <w:abstractNum w:abstractNumId="21">
+  <w:abstractNum w:abstractNumId="24">
     <w:nsid w:val="3B0F679F"/>
     <w:multiLevelType w:val="hybridMultilevel"/>
     <w:tmpl w:val="14789DD0"/>
@@ -9611,7 +11248,7 @@
       </w:rPr>
     </w:lvl>
   </w:abstractNum>
-  <w:abstractNum w:abstractNumId="22">
+  <w:abstractNum w:abstractNumId="25">
     <w:nsid w:val="43746F25"/>
     <w:multiLevelType w:val="hybridMultilevel"/>
     <w:tmpl w:val="8F9CDFFE"/>
@@ -9724,7 +11361,7 @@
       </w:rPr>
     </w:lvl>
   </w:abstractNum>
-  <w:abstractNum w:abstractNumId="23">
+  <w:abstractNum w:abstractNumId="26">
     <w:nsid w:val="460562D3"/>
     <w:multiLevelType w:val="hybridMultilevel"/>
     <w:tmpl w:val="16D8A524"/>
@@ -9837,7 +11474,7 @@
       </w:rPr>
     </w:lvl>
   </w:abstractNum>
-  <w:abstractNum w:abstractNumId="24">
+  <w:abstractNum w:abstractNumId="27">
     <w:nsid w:val="4AB07E89"/>
     <w:multiLevelType w:val="hybridMultilevel"/>
     <w:tmpl w:val="41944D58"/>
@@ -9950,7 +11587,7 @@
       </w:rPr>
     </w:lvl>
   </w:abstractNum>
-  <w:abstractNum w:abstractNumId="25">
+  <w:abstractNum w:abstractNumId="28">
     <w:nsid w:val="4DB4487E"/>
     <w:multiLevelType w:val="hybridMultilevel"/>
     <w:tmpl w:val="A14C51C6"/>
@@ -10063,7 +11700,7 @@
       </w:rPr>
     </w:lvl>
   </w:abstractNum>
-  <w:abstractNum w:abstractNumId="26">
+  <w:abstractNum w:abstractNumId="29">
     <w:nsid w:val="55015E07"/>
     <w:multiLevelType w:val="hybridMultilevel"/>
     <w:tmpl w:val="F4B083B2"/>
@@ -10176,7 +11813,7 @@
       </w:rPr>
     </w:lvl>
   </w:abstractNum>
-  <w:abstractNum w:abstractNumId="27">
+  <w:abstractNum w:abstractNumId="30">
     <w:nsid w:val="56042CE4"/>
     <w:multiLevelType w:val="hybridMultilevel"/>
     <w:tmpl w:val="C2FE28F6"/>
@@ -10289,7 +11926,7 @@
       </w:rPr>
     </w:lvl>
   </w:abstractNum>
-  <w:abstractNum w:abstractNumId="28">
+  <w:abstractNum w:abstractNumId="31">
     <w:nsid w:val="577D0E5C"/>
     <w:multiLevelType w:val="hybridMultilevel"/>
     <w:tmpl w:val="1D86234E"/>
@@ -10402,7 +12039,120 @@
       </w:rPr>
     </w:lvl>
   </w:abstractNum>
-  <w:abstractNum w:abstractNumId="29">
+  <w:abstractNum w:abstractNumId="32">
+    <w:nsid w:val="581555B3"/>
+    <w:multiLevelType w:val="hybridMultilevel"/>
+    <w:tmpl w:val="5BCE70EA"/>
+    <w:lvl w:ilvl="0" w:tplc="04090001">
+      <w:start w:val="1"/>
+      <w:numFmt w:val="bullet"/>
+      <w:lvlText w:val=""/>
+      <w:lvlJc w:val="left"/>
+      <w:pPr>
+        <w:ind w:left="720" w:hanging="360"/>
+      </w:pPr>
+      <w:rPr>
+        <w:rFonts w:ascii="Symbol" w:hAnsi="Symbol" w:hint="default"/>
+      </w:rPr>
+    </w:lvl>
+    <w:lvl w:ilvl="1" w:tplc="04090003">
+      <w:start w:val="1"/>
+      <w:numFmt w:val="bullet"/>
+      <w:lvlText w:val="o"/>
+      <w:lvlJc w:val="left"/>
+      <w:pPr>
+        <w:ind w:left="1440" w:hanging="360"/>
+      </w:pPr>
+      <w:rPr>
+        <w:rFonts w:ascii="Courier New" w:hAnsi="Courier New" w:cs="Courier New" w:hint="default"/>
+      </w:rPr>
+    </w:lvl>
+    <w:lvl w:ilvl="2" w:tplc="04090005" w:tentative="1">
+      <w:start w:val="1"/>
+      <w:numFmt w:val="bullet"/>
+      <w:lvlText w:val=""/>
+      <w:lvlJc w:val="left"/>
+      <w:pPr>
+        <w:ind w:left="2160" w:hanging="360"/>
+      </w:pPr>
+      <w:rPr>
+        <w:rFonts w:ascii="Wingdings" w:hAnsi="Wingdings" w:hint="default"/>
+      </w:rPr>
+    </w:lvl>
+    <w:lvl w:ilvl="3" w:tplc="04090001" w:tentative="1">
+      <w:start w:val="1"/>
+      <w:numFmt w:val="bullet"/>
+      <w:lvlText w:val=""/>
+      <w:lvlJc w:val="left"/>
+      <w:pPr>
+        <w:ind w:left="2880" w:hanging="360"/>
+      </w:pPr>
+      <w:rPr>
+        <w:rFonts w:ascii="Symbol" w:hAnsi="Symbol" w:hint="default"/>
+      </w:rPr>
+    </w:lvl>
+    <w:lvl w:ilvl="4" w:tplc="04090003" w:tentative="1">
+      <w:start w:val="1"/>
+      <w:numFmt w:val="bullet"/>
+      <w:lvlText w:val="o"/>
+      <w:lvlJc w:val="left"/>
+      <w:pPr>
+        <w:ind w:left="3600" w:hanging="360"/>
+      </w:pPr>
+      <w:rPr>
+        <w:rFonts w:ascii="Courier New" w:hAnsi="Courier New" w:cs="Courier New" w:hint="default"/>
+      </w:rPr>
+    </w:lvl>
+    <w:lvl w:ilvl="5" w:tplc="04090005" w:tentative="1">
+      <w:start w:val="1"/>
+      <w:numFmt w:val="bullet"/>
+      <w:lvlText w:val=""/>
+      <w:lvlJc w:val="left"/>
+      <w:pPr>
+        <w:ind w:left="4320" w:hanging="360"/>
+      </w:pPr>
+      <w:rPr>
+        <w:rFonts w:ascii="Wingdings" w:hAnsi="Wingdings" w:hint="default"/>
+      </w:rPr>
+    </w:lvl>
+    <w:lvl w:ilvl="6" w:tplc="04090001" w:tentative="1">
+      <w:start w:val="1"/>
+      <w:numFmt w:val="bullet"/>
+      <w:lvlText w:val=""/>
+      <w:lvlJc w:val="left"/>
+      <w:pPr>
+        <w:ind w:left="5040" w:hanging="360"/>
+      </w:pPr>
+      <w:rPr>
+        <w:rFonts w:ascii="Symbol" w:hAnsi="Symbol" w:hint="default"/>
+      </w:rPr>
+    </w:lvl>
+    <w:lvl w:ilvl="7" w:tplc="04090003" w:tentative="1">
+      <w:start w:val="1"/>
+      <w:numFmt w:val="bullet"/>
+      <w:lvlText w:val="o"/>
+      <w:lvlJc w:val="left"/>
+      <w:pPr>
+        <w:ind w:left="5760" w:hanging="360"/>
+      </w:pPr>
+      <w:rPr>
+        <w:rFonts w:ascii="Courier New" w:hAnsi="Courier New" w:cs="Courier New" w:hint="default"/>
+      </w:rPr>
+    </w:lvl>
+    <w:lvl w:ilvl="8" w:tplc="04090005" w:tentative="1">
+      <w:start w:val="1"/>
+      <w:numFmt w:val="bullet"/>
+      <w:lvlText w:val=""/>
+      <w:lvlJc w:val="left"/>
+      <w:pPr>
+        <w:ind w:left="6480" w:hanging="360"/>
+      </w:pPr>
+      <w:rPr>
+        <w:rFonts w:ascii="Wingdings" w:hAnsi="Wingdings" w:hint="default"/>
+      </w:rPr>
+    </w:lvl>
+  </w:abstractNum>
+  <w:abstractNum w:abstractNumId="33">
     <w:nsid w:val="591D6E23"/>
     <w:multiLevelType w:val="hybridMultilevel"/>
     <w:tmpl w:val="F854444E"/>
@@ -10515,7 +12265,7 @@
       </w:rPr>
     </w:lvl>
   </w:abstractNum>
-  <w:abstractNum w:abstractNumId="30">
+  <w:abstractNum w:abstractNumId="34">
     <w:nsid w:val="5B663028"/>
     <w:multiLevelType w:val="hybridMultilevel"/>
     <w:tmpl w:val="6410567E"/>
@@ -10628,7 +12378,7 @@
       </w:rPr>
     </w:lvl>
   </w:abstractNum>
-  <w:abstractNum w:abstractNumId="31">
+  <w:abstractNum w:abstractNumId="35">
     <w:nsid w:val="5CE346AE"/>
     <w:multiLevelType w:val="hybridMultilevel"/>
     <w:tmpl w:val="94BEBEF0"/>
@@ -10741,7 +12491,7 @@
       </w:rPr>
     </w:lvl>
   </w:abstractNum>
-  <w:abstractNum w:abstractNumId="32">
+  <w:abstractNum w:abstractNumId="36">
     <w:nsid w:val="607F2D5E"/>
     <w:multiLevelType w:val="hybridMultilevel"/>
     <w:tmpl w:val="3E14D858"/>
@@ -10854,7 +12604,7 @@
       </w:rPr>
     </w:lvl>
   </w:abstractNum>
-  <w:abstractNum w:abstractNumId="33">
+  <w:abstractNum w:abstractNumId="37">
     <w:nsid w:val="612808FC"/>
     <w:multiLevelType w:val="hybridMultilevel"/>
     <w:tmpl w:val="D166B3F4"/>
@@ -10967,7 +12717,7 @@
       </w:rPr>
     </w:lvl>
   </w:abstractNum>
-  <w:abstractNum w:abstractNumId="34">
+  <w:abstractNum w:abstractNumId="38">
     <w:nsid w:val="6415392A"/>
     <w:multiLevelType w:val="hybridMultilevel"/>
     <w:tmpl w:val="6C22DFCE"/>
@@ -11053,7 +12803,7 @@
       </w:pPr>
     </w:lvl>
   </w:abstractNum>
-  <w:abstractNum w:abstractNumId="35">
+  <w:abstractNum w:abstractNumId="39">
     <w:nsid w:val="6884550F"/>
     <w:multiLevelType w:val="hybridMultilevel"/>
     <w:tmpl w:val="C9204F96"/>
@@ -11166,7 +12916,7 @@
       </w:rPr>
     </w:lvl>
   </w:abstractNum>
-  <w:abstractNum w:abstractNumId="36">
+  <w:abstractNum w:abstractNumId="40">
     <w:nsid w:val="6CF13965"/>
     <w:multiLevelType w:val="hybridMultilevel"/>
     <w:tmpl w:val="2108B442"/>
@@ -11279,7 +13029,120 @@
       </w:rPr>
     </w:lvl>
   </w:abstractNum>
-  <w:abstractNum w:abstractNumId="37">
+  <w:abstractNum w:abstractNumId="41">
+    <w:nsid w:val="70EA0A28"/>
+    <w:multiLevelType w:val="hybridMultilevel"/>
+    <w:tmpl w:val="C9484BD2"/>
+    <w:lvl w:ilvl="0" w:tplc="04090001">
+      <w:start w:val="1"/>
+      <w:numFmt w:val="bullet"/>
+      <w:lvlText w:val=""/>
+      <w:lvlJc w:val="left"/>
+      <w:pPr>
+        <w:ind w:left="720" w:hanging="360"/>
+      </w:pPr>
+      <w:rPr>
+        <w:rFonts w:ascii="Symbol" w:hAnsi="Symbol" w:hint="default"/>
+      </w:rPr>
+    </w:lvl>
+    <w:lvl w:ilvl="1" w:tplc="04090003">
+      <w:start w:val="1"/>
+      <w:numFmt w:val="bullet"/>
+      <w:lvlText w:val="o"/>
+      <w:lvlJc w:val="left"/>
+      <w:pPr>
+        <w:ind w:left="1440" w:hanging="360"/>
+      </w:pPr>
+      <w:rPr>
+        <w:rFonts w:ascii="Courier New" w:hAnsi="Courier New" w:cs="Courier New" w:hint="default"/>
+      </w:rPr>
+    </w:lvl>
+    <w:lvl w:ilvl="2" w:tplc="04090005" w:tentative="1">
+      <w:start w:val="1"/>
+      <w:numFmt w:val="bullet"/>
+      <w:lvlText w:val=""/>
+      <w:lvlJc w:val="left"/>
+      <w:pPr>
+        <w:ind w:left="2160" w:hanging="360"/>
+      </w:pPr>
+      <w:rPr>
+        <w:rFonts w:ascii="Wingdings" w:hAnsi="Wingdings" w:hint="default"/>
+      </w:rPr>
+    </w:lvl>
+    <w:lvl w:ilvl="3" w:tplc="04090001" w:tentative="1">
+      <w:start w:val="1"/>
+      <w:numFmt w:val="bullet"/>
+      <w:lvlText w:val=""/>
+      <w:lvlJc w:val="left"/>
+      <w:pPr>
+        <w:ind w:left="2880" w:hanging="360"/>
+      </w:pPr>
+      <w:rPr>
+        <w:rFonts w:ascii="Symbol" w:hAnsi="Symbol" w:hint="default"/>
+      </w:rPr>
+    </w:lvl>
+    <w:lvl w:ilvl="4" w:tplc="04090003" w:tentative="1">
+      <w:start w:val="1"/>
+      <w:numFmt w:val="bullet"/>
+      <w:lvlText w:val="o"/>
+      <w:lvlJc w:val="left"/>
+      <w:pPr>
+        <w:ind w:left="3600" w:hanging="360"/>
+      </w:pPr>
+      <w:rPr>
+        <w:rFonts w:ascii="Courier New" w:hAnsi="Courier New" w:cs="Courier New" w:hint="default"/>
+      </w:rPr>
+    </w:lvl>
+    <w:lvl w:ilvl="5" w:tplc="04090005" w:tentative="1">
+      <w:start w:val="1"/>
+      <w:numFmt w:val="bullet"/>
+      <w:lvlText w:val=""/>
+      <w:lvlJc w:val="left"/>
+      <w:pPr>
+        <w:ind w:left="4320" w:hanging="360"/>
+      </w:pPr>
+      <w:rPr>
+        <w:rFonts w:ascii="Wingdings" w:hAnsi="Wingdings" w:hint="default"/>
+      </w:rPr>
+    </w:lvl>
+    <w:lvl w:ilvl="6" w:tplc="04090001" w:tentative="1">
+      <w:start w:val="1"/>
+      <w:numFmt w:val="bullet"/>
+      <w:lvlText w:val=""/>
+      <w:lvlJc w:val="left"/>
+      <w:pPr>
+        <w:ind w:left="5040" w:hanging="360"/>
+      </w:pPr>
+      <w:rPr>
+        <w:rFonts w:ascii="Symbol" w:hAnsi="Symbol" w:hint="default"/>
+      </w:rPr>
+    </w:lvl>
+    <w:lvl w:ilvl="7" w:tplc="04090003" w:tentative="1">
+      <w:start w:val="1"/>
+      <w:numFmt w:val="bullet"/>
+      <w:lvlText w:val="o"/>
+      <w:lvlJc w:val="left"/>
+      <w:pPr>
+        <w:ind w:left="5760" w:hanging="360"/>
+      </w:pPr>
+      <w:rPr>
+        <w:rFonts w:ascii="Courier New" w:hAnsi="Courier New" w:cs="Courier New" w:hint="default"/>
+      </w:rPr>
+    </w:lvl>
+    <w:lvl w:ilvl="8" w:tplc="04090005" w:tentative="1">
+      <w:start w:val="1"/>
+      <w:numFmt w:val="bullet"/>
+      <w:lvlText w:val=""/>
+      <w:lvlJc w:val="left"/>
+      <w:pPr>
+        <w:ind w:left="6480" w:hanging="360"/>
+      </w:pPr>
+      <w:rPr>
+        <w:rFonts w:ascii="Wingdings" w:hAnsi="Wingdings" w:hint="default"/>
+      </w:rPr>
+    </w:lvl>
+  </w:abstractNum>
+  <w:abstractNum w:abstractNumId="42">
     <w:nsid w:val="71EC440C"/>
     <w:multiLevelType w:val="hybridMultilevel"/>
     <w:tmpl w:val="384043B8"/>
@@ -11392,7 +13255,120 @@
       </w:rPr>
     </w:lvl>
   </w:abstractNum>
-  <w:abstractNum w:abstractNumId="38">
+  <w:abstractNum w:abstractNumId="43">
+    <w:nsid w:val="74FB0563"/>
+    <w:multiLevelType w:val="hybridMultilevel"/>
+    <w:tmpl w:val="A33CE1D6"/>
+    <w:lvl w:ilvl="0" w:tplc="04090001">
+      <w:start w:val="1"/>
+      <w:numFmt w:val="bullet"/>
+      <w:lvlText w:val=""/>
+      <w:lvlJc w:val="left"/>
+      <w:pPr>
+        <w:ind w:left="720" w:hanging="360"/>
+      </w:pPr>
+      <w:rPr>
+        <w:rFonts w:ascii="Symbol" w:hAnsi="Symbol" w:hint="default"/>
+      </w:rPr>
+    </w:lvl>
+    <w:lvl w:ilvl="1" w:tplc="04090003">
+      <w:start w:val="1"/>
+      <w:numFmt w:val="bullet"/>
+      <w:lvlText w:val="o"/>
+      <w:lvlJc w:val="left"/>
+      <w:pPr>
+        <w:ind w:left="1440" w:hanging="360"/>
+      </w:pPr>
+      <w:rPr>
+        <w:rFonts w:ascii="Courier New" w:hAnsi="Courier New" w:cs="Courier New" w:hint="default"/>
+      </w:rPr>
+    </w:lvl>
+    <w:lvl w:ilvl="2" w:tplc="04090005" w:tentative="1">
+      <w:start w:val="1"/>
+      <w:numFmt w:val="bullet"/>
+      <w:lvlText w:val=""/>
+      <w:lvlJc w:val="left"/>
+      <w:pPr>
+        <w:ind w:left="2160" w:hanging="360"/>
+      </w:pPr>
+      <w:rPr>
+        <w:rFonts w:ascii="Wingdings" w:hAnsi="Wingdings" w:hint="default"/>
+      </w:rPr>
+    </w:lvl>
+    <w:lvl w:ilvl="3" w:tplc="04090001" w:tentative="1">
+      <w:start w:val="1"/>
+      <w:numFmt w:val="bullet"/>
+      <w:lvlText w:val=""/>
+      <w:lvlJc w:val="left"/>
+      <w:pPr>
+        <w:ind w:left="2880" w:hanging="360"/>
+      </w:pPr>
+      <w:rPr>
+        <w:rFonts w:ascii="Symbol" w:hAnsi="Symbol" w:hint="default"/>
+      </w:rPr>
+    </w:lvl>
+    <w:lvl w:ilvl="4" w:tplc="04090003" w:tentative="1">
+      <w:start w:val="1"/>
+      <w:numFmt w:val="bullet"/>
+      <w:lvlText w:val="o"/>
+      <w:lvlJc w:val="left"/>
+      <w:pPr>
+        <w:ind w:left="3600" w:hanging="360"/>
+      </w:pPr>
+      <w:rPr>
+        <w:rFonts w:ascii="Courier New" w:hAnsi="Courier New" w:cs="Courier New" w:hint="default"/>
+      </w:rPr>
+    </w:lvl>
+    <w:lvl w:ilvl="5" w:tplc="04090005" w:tentative="1">
+      <w:start w:val="1"/>
+      <w:numFmt w:val="bullet"/>
+      <w:lvlText w:val=""/>
+      <w:lvlJc w:val="left"/>
+      <w:pPr>
+        <w:ind w:left="4320" w:hanging="360"/>
+      </w:pPr>
+      <w:rPr>
+        <w:rFonts w:ascii="Wingdings" w:hAnsi="Wingdings" w:hint="default"/>
+      </w:rPr>
+    </w:lvl>
+    <w:lvl w:ilvl="6" w:tplc="04090001" w:tentative="1">
+      <w:start w:val="1"/>
+      <w:numFmt w:val="bullet"/>
+      <w:lvlText w:val=""/>
+      <w:lvlJc w:val="left"/>
+      <w:pPr>
+        <w:ind w:left="5040" w:hanging="360"/>
+      </w:pPr>
+      <w:rPr>
+        <w:rFonts w:ascii="Symbol" w:hAnsi="Symbol" w:hint="default"/>
+      </w:rPr>
+    </w:lvl>
+    <w:lvl w:ilvl="7" w:tplc="04090003" w:tentative="1">
+      <w:start w:val="1"/>
+      <w:numFmt w:val="bullet"/>
+      <w:lvlText w:val="o"/>
+      <w:lvlJc w:val="left"/>
+      <w:pPr>
+        <w:ind w:left="5760" w:hanging="360"/>
+      </w:pPr>
+      <w:rPr>
+        <w:rFonts w:ascii="Courier New" w:hAnsi="Courier New" w:cs="Courier New" w:hint="default"/>
+      </w:rPr>
+    </w:lvl>
+    <w:lvl w:ilvl="8" w:tplc="04090005" w:tentative="1">
+      <w:start w:val="1"/>
+      <w:numFmt w:val="bullet"/>
+      <w:lvlText w:val=""/>
+      <w:lvlJc w:val="left"/>
+      <w:pPr>
+        <w:ind w:left="6480" w:hanging="360"/>
+      </w:pPr>
+      <w:rPr>
+        <w:rFonts w:ascii="Wingdings" w:hAnsi="Wingdings" w:hint="default"/>
+      </w:rPr>
+    </w:lvl>
+  </w:abstractNum>
+  <w:abstractNum w:abstractNumId="44">
     <w:nsid w:val="799A5B45"/>
     <w:multiLevelType w:val="hybridMultilevel"/>
     <w:tmpl w:val="85023A70"/>
@@ -11509,31 +13485,31 @@
     <w:abstractNumId w:val="8"/>
   </w:num>
   <w:num w:numId="2">
-    <w:abstractNumId w:val="20"/>
+    <w:abstractNumId w:val="23"/>
   </w:num>
   <w:num w:numId="3">
-    <w:abstractNumId w:val="24"/>
+    <w:abstractNumId w:val="27"/>
   </w:num>
   <w:num w:numId="4">
     <w:abstractNumId w:val="1"/>
   </w:num>
   <w:num w:numId="5">
-    <w:abstractNumId w:val="33"/>
+    <w:abstractNumId w:val="37"/>
   </w:num>
   <w:num w:numId="6">
-    <w:abstractNumId w:val="31"/>
+    <w:abstractNumId w:val="35"/>
   </w:num>
   <w:num w:numId="7">
-    <w:abstractNumId w:val="25"/>
+    <w:abstractNumId w:val="28"/>
   </w:num>
   <w:num w:numId="8">
-    <w:abstractNumId w:val="30"/>
+    <w:abstractNumId w:val="34"/>
   </w:num>
   <w:num w:numId="9">
-    <w:abstractNumId w:val="12"/>
+    <w:abstractNumId w:val="13"/>
   </w:num>
   <w:num w:numId="10">
-    <w:abstractNumId w:val="34"/>
+    <w:abstractNumId w:val="38"/>
   </w:num>
   <w:num w:numId="11">
     <w:abstractNumId w:val="6"/>
@@ -11542,55 +13518,55 @@
     <w:abstractNumId w:val="5"/>
   </w:num>
   <w:num w:numId="13">
-    <w:abstractNumId w:val="18"/>
+    <w:abstractNumId w:val="21"/>
   </w:num>
   <w:num w:numId="14">
-    <w:abstractNumId w:val="23"/>
+    <w:abstractNumId w:val="26"/>
   </w:num>
   <w:num w:numId="15">
     <w:abstractNumId w:val="2"/>
   </w:num>
   <w:num w:numId="16">
-    <w:abstractNumId w:val="26"/>
+    <w:abstractNumId w:val="29"/>
   </w:num>
   <w:num w:numId="17">
-    <w:abstractNumId w:val="38"/>
+    <w:abstractNumId w:val="44"/>
   </w:num>
   <w:num w:numId="18">
-    <w:abstractNumId w:val="21"/>
+    <w:abstractNumId w:val="24"/>
   </w:num>
   <w:num w:numId="19">
-    <w:abstractNumId w:val="13"/>
+    <w:abstractNumId w:val="14"/>
   </w:num>
   <w:num w:numId="20">
-    <w:abstractNumId w:val="27"/>
+    <w:abstractNumId w:val="30"/>
   </w:num>
   <w:num w:numId="21">
-    <w:abstractNumId w:val="32"/>
+    <w:abstractNumId w:val="36"/>
   </w:num>
   <w:num w:numId="22">
-    <w:abstractNumId w:val="9"/>
+    <w:abstractNumId w:val="10"/>
   </w:num>
   <w:num w:numId="23">
-    <w:abstractNumId w:val="15"/>
+    <w:abstractNumId w:val="16"/>
   </w:num>
   <w:num w:numId="24">
-    <w:abstractNumId w:val="36"/>
+    <w:abstractNumId w:val="40"/>
   </w:num>
   <w:num w:numId="25">
-    <w:abstractNumId w:val="37"/>
+    <w:abstractNumId w:val="42"/>
   </w:num>
   <w:num w:numId="26">
-    <w:abstractNumId w:val="22"/>
+    <w:abstractNumId w:val="25"/>
   </w:num>
   <w:num w:numId="27">
-    <w:abstractNumId w:val="16"/>
+    <w:abstractNumId w:val="17"/>
   </w:num>
   <w:num w:numId="28">
-    <w:abstractNumId w:val="29"/>
+    <w:abstractNumId w:val="33"/>
   </w:num>
   <w:num w:numId="29">
-    <w:abstractNumId w:val="17"/>
+    <w:abstractNumId w:val="20"/>
   </w:num>
   <w:num w:numId="30">
     <w:abstractNumId w:val="0"/>
@@ -11599,10 +13575,10 @@
     <w:abstractNumId w:val="7"/>
   </w:num>
   <w:num w:numId="32">
-    <w:abstractNumId w:val="19"/>
+    <w:abstractNumId w:val="22"/>
   </w:num>
   <w:num w:numId="33">
-    <w:abstractNumId w:val="28"/>
+    <w:abstractNumId w:val="31"/>
   </w:num>
   <w:num w:numId="34">
     <w:abstractNumId w:val="3"/>
@@ -11611,16 +13587,34 @@
     <w:abstractNumId w:val="4"/>
   </w:num>
   <w:num w:numId="36">
-    <w:abstractNumId w:val="35"/>
+    <w:abstractNumId w:val="39"/>
   </w:num>
   <w:num w:numId="37">
-    <w:abstractNumId w:val="14"/>
+    <w:abstractNumId w:val="15"/>
   </w:num>
   <w:num w:numId="38">
+    <w:abstractNumId w:val="12"/>
+  </w:num>
+  <w:num w:numId="39">
     <w:abstractNumId w:val="11"/>
   </w:num>
-  <w:num w:numId="39">
-    <w:abstractNumId w:val="10"/>
+  <w:num w:numId="40">
+    <w:abstractNumId w:val="9"/>
+  </w:num>
+  <w:num w:numId="41">
+    <w:abstractNumId w:val="18"/>
+  </w:num>
+  <w:num w:numId="42">
+    <w:abstractNumId w:val="19"/>
+  </w:num>
+  <w:num w:numId="43">
+    <w:abstractNumId w:val="43"/>
+  </w:num>
+  <w:num w:numId="44">
+    <w:abstractNumId w:val="41"/>
+  </w:num>
+  <w:num w:numId="45">
+    <w:abstractNumId w:val="32"/>
   </w:num>
 </w:numbering>
 </file>

</xml_diff>

<commit_message>
Additonal notes on McDavid et. al. (2013) chapter 5
</commit_message>
<xml_diff>
--- a/Notes/McDavidHuseHawthorn_2013_Program-Evaluation-Performance-Measurement-Ed02.docx
+++ b/Notes/McDavidHuseHawthorn_2013_Program-Evaluation-Performance-Measurement-Ed02.docx
@@ -7861,6 +7861,460 @@
       <w:pPr>
         <w:spacing w:after="0"/>
       </w:pPr>
+    </w:p>
+    <w:p>
+      <w:pPr>
+        <w:spacing w:after="0"/>
+      </w:pPr>
+      <w:r>
+        <w:t>Designing and Conducting Qualitative Program Evaluations</w:t>
+      </w:r>
+    </w:p>
+    <w:p>
+      <w:pPr>
+        <w:pStyle w:val="ListParagraph"/>
+        <w:numPr>
+          <w:ilvl w:val="0"/>
+          <w:numId w:val="46"/>
+        </w:numPr>
+        <w:spacing w:after="0"/>
+      </w:pPr>
+      <w:r>
+        <w:t>Clarify the evaluation purpose and questions</w:t>
+      </w:r>
+    </w:p>
+    <w:p>
+      <w:pPr>
+        <w:pStyle w:val="ListParagraph"/>
+        <w:numPr>
+          <w:ilvl w:val="1"/>
+          <w:numId w:val="46"/>
+        </w:numPr>
+        <w:spacing w:after="0"/>
+      </w:pPr>
+      <w:r>
+        <w:t>Begin qualitative data collection without a fixed agenda (i.e., unstructured approach) to ascertain issues, concerns, and problems is appropriate but is generally costs more.</w:t>
+      </w:r>
+    </w:p>
+    <w:p>
+      <w:pPr>
+        <w:pStyle w:val="ListParagraph"/>
+        <w:numPr>
+          <w:ilvl w:val="0"/>
+          <w:numId w:val="46"/>
+        </w:numPr>
+        <w:spacing w:after="0"/>
+      </w:pPr>
+      <w:r>
+        <w:t>Identify research designs and appropriate comparisons</w:t>
+      </w:r>
+    </w:p>
+    <w:p>
+      <w:pPr>
+        <w:pStyle w:val="ListParagraph"/>
+        <w:numPr>
+          <w:ilvl w:val="1"/>
+          <w:numId w:val="46"/>
+        </w:numPr>
+        <w:spacing w:after="0"/>
+      </w:pPr>
+      <w:r>
+        <w:t>Implicit designs are often used.</w:t>
+      </w:r>
+    </w:p>
+    <w:p>
+      <w:pPr>
+        <w:pStyle w:val="ListParagraph"/>
+        <w:numPr>
+          <w:ilvl w:val="1"/>
+          <w:numId w:val="46"/>
+        </w:numPr>
+        <w:spacing w:after="0"/>
+      </w:pPr>
+      <w:r>
+        <w:t>Implicit designs are evaluations that occur after a program has been implemented and don’t have non-program comparison groups.</w:t>
+      </w:r>
+    </w:p>
+    <w:p>
+      <w:pPr>
+        <w:pStyle w:val="ListParagraph"/>
+        <w:numPr>
+          <w:ilvl w:val="0"/>
+          <w:numId w:val="46"/>
+        </w:numPr>
+        <w:spacing w:after="0"/>
+      </w:pPr>
+      <w:r>
+        <w:t>Two broad comparison types</w:t>
+      </w:r>
+    </w:p>
+    <w:p>
+      <w:pPr>
+        <w:pStyle w:val="ListParagraph"/>
+        <w:numPr>
+          <w:ilvl w:val="1"/>
+          <w:numId w:val="46"/>
+        </w:numPr>
+        <w:spacing w:after="0"/>
+      </w:pPr>
+      <w:r>
+        <w:t>Case-by-case analysis where each case is a unit of analysis</w:t>
+      </w:r>
+    </w:p>
+    <w:p>
+      <w:pPr>
+        <w:pStyle w:val="ListParagraph"/>
+        <w:numPr>
+          <w:ilvl w:val="2"/>
+          <w:numId w:val="46"/>
+        </w:numPr>
+        <w:spacing w:after="0"/>
+      </w:pPr>
+      <w:r>
+        <w:lastRenderedPageBreak/>
+        <w:t>A case may include more than one individual</w:t>
+      </w:r>
+    </w:p>
+    <w:p>
+      <w:pPr>
+        <w:pStyle w:val="ListParagraph"/>
+        <w:numPr>
+          <w:ilvl w:val="1"/>
+          <w:numId w:val="46"/>
+        </w:numPr>
+        <w:spacing w:after="0"/>
+      </w:pPr>
+      <w:r>
+        <w:t>Across cases analysis</w:t>
+      </w:r>
+    </w:p>
+    <w:p>
+      <w:pPr>
+        <w:spacing w:after="0"/>
+      </w:pPr>
+    </w:p>
+    <w:p>
+      <w:pPr>
+        <w:spacing w:after="0"/>
+      </w:pPr>
+      <w:r>
+        <w:t>Mixed-Methods Evaluation Designs</w:t>
+      </w:r>
+    </w:p>
+    <w:p>
+      <w:pPr>
+        <w:pStyle w:val="ListParagraph"/>
+        <w:numPr>
+          <w:ilvl w:val="0"/>
+          <w:numId w:val="47"/>
+        </w:numPr>
+        <w:spacing w:after="0"/>
+      </w:pPr>
+      <w:r>
+        <w:t>Mixed-methods evaluation designs combine qualitative and quantitative sources of data.</w:t>
+      </w:r>
+    </w:p>
+    <w:p>
+      <w:pPr>
+        <w:pStyle w:val="ListParagraph"/>
+        <w:numPr>
+          <w:ilvl w:val="0"/>
+          <w:numId w:val="47"/>
+        </w:numPr>
+        <w:spacing w:after="0"/>
+      </w:pPr>
+      <w:r>
+        <w:t xml:space="preserve">Assumes that designs that combine methods </w:t>
+      </w:r>
+      <w:proofErr w:type="gramStart"/>
+      <w:r>
+        <w:t>is</w:t>
+      </w:r>
+      <w:proofErr w:type="gramEnd"/>
+      <w:r>
+        <w:t xml:space="preserve"> more credible.</w:t>
+      </w:r>
+    </w:p>
+    <w:p>
+      <w:pPr>
+        <w:pStyle w:val="ListParagraph"/>
+        <w:numPr>
+          <w:ilvl w:val="0"/>
+          <w:numId w:val="47"/>
+        </w:numPr>
+        <w:spacing w:after="0"/>
+      </w:pPr>
+      <w:r>
+        <w:t>Four factor framework (see Table 5.6 on p. 206)</w:t>
+      </w:r>
+    </w:p>
+    <w:p>
+      <w:pPr>
+        <w:pStyle w:val="ListParagraph"/>
+        <w:numPr>
+          <w:ilvl w:val="1"/>
+          <w:numId w:val="47"/>
+        </w:numPr>
+        <w:spacing w:after="0"/>
+      </w:pPr>
+      <w:r>
+        <w:t xml:space="preserve">Timing </w:t>
+      </w:r>
+      <w:r>
+        <w:sym w:font="Wingdings" w:char="F0E0"/>
+      </w:r>
+      <w:r>
+        <w:t xml:space="preserve"> will qualitative and quantitative data be collected concurrently or sequentially</w:t>
+      </w:r>
+    </w:p>
+    <w:p>
+      <w:pPr>
+        <w:pStyle w:val="ListParagraph"/>
+        <w:numPr>
+          <w:ilvl w:val="1"/>
+          <w:numId w:val="47"/>
+        </w:numPr>
+        <w:spacing w:after="0"/>
+      </w:pPr>
+      <w:r>
+        <w:t xml:space="preserve">Weighting </w:t>
+      </w:r>
+      <w:r>
+        <w:sym w:font="Wingdings" w:char="F0E0"/>
+      </w:r>
+      <w:r>
+        <w:t xml:space="preserve"> what priority will be given to each type of data</w:t>
+      </w:r>
+    </w:p>
+    <w:p>
+      <w:pPr>
+        <w:pStyle w:val="ListParagraph"/>
+        <w:numPr>
+          <w:ilvl w:val="1"/>
+          <w:numId w:val="47"/>
+        </w:numPr>
+        <w:spacing w:after="0"/>
+      </w:pPr>
+      <w:r>
+        <w:t xml:space="preserve">Mixing </w:t>
+      </w:r>
+      <w:r>
+        <w:sym w:font="Wingdings" w:char="F0E0"/>
+      </w:r>
+      <w:r>
+        <w:t xml:space="preserve"> when and how the evaluator brings together the qualitative and quantitative data</w:t>
+      </w:r>
+    </w:p>
+    <w:p>
+      <w:pPr>
+        <w:pStyle w:val="ListParagraph"/>
+        <w:numPr>
+          <w:ilvl w:val="1"/>
+          <w:numId w:val="47"/>
+        </w:numPr>
+        <w:spacing w:after="0"/>
+      </w:pPr>
+      <w:r>
+        <w:t xml:space="preserve">Theorizing </w:t>
+      </w:r>
+      <w:r>
+        <w:sym w:font="Wingdings" w:char="F0E0"/>
+      </w:r>
+      <w:r>
+        <w:t xml:space="preserve"> ways that theories frame the project</w:t>
+      </w:r>
+    </w:p>
+    <w:p>
+      <w:pPr>
+        <w:pStyle w:val="ListParagraph"/>
+        <w:numPr>
+          <w:ilvl w:val="0"/>
+          <w:numId w:val="47"/>
+        </w:numPr>
+        <w:spacing w:after="0"/>
+      </w:pPr>
+      <w:r>
+        <w:t>Six primary mixed-methods strategies</w:t>
+      </w:r>
+    </w:p>
+    <w:p>
+      <w:pPr>
+        <w:pStyle w:val="ListParagraph"/>
+        <w:numPr>
+          <w:ilvl w:val="1"/>
+          <w:numId w:val="47"/>
+        </w:numPr>
+        <w:spacing w:after="0"/>
+      </w:pPr>
+      <w:r>
+        <w:t>Quantitatively led sequential explanatory design</w:t>
+      </w:r>
+    </w:p>
+    <w:p>
+      <w:pPr>
+        <w:pStyle w:val="ListParagraph"/>
+        <w:numPr>
+          <w:ilvl w:val="2"/>
+          <w:numId w:val="47"/>
+        </w:numPr>
+        <w:spacing w:after="0"/>
+      </w:pPr>
+      <w:r>
+        <w:t>Collect and analyze quantitative data before qualitative data</w:t>
+      </w:r>
+    </w:p>
+    <w:p>
+      <w:pPr>
+        <w:pStyle w:val="ListParagraph"/>
+        <w:numPr>
+          <w:ilvl w:val="2"/>
+          <w:numId w:val="47"/>
+        </w:numPr>
+        <w:spacing w:after="0"/>
+      </w:pPr>
+      <w:r>
+        <w:t>Greater weight given to quantitative data.</w:t>
+      </w:r>
+    </w:p>
+    <w:p>
+      <w:pPr>
+        <w:pStyle w:val="ListParagraph"/>
+        <w:numPr>
+          <w:ilvl w:val="2"/>
+          <w:numId w:val="47"/>
+        </w:numPr>
+        <w:spacing w:after="0"/>
+      </w:pPr>
+      <w:r>
+        <w:t>Used to explore or explain puzzling findings from the quantitative analysis</w:t>
+      </w:r>
+    </w:p>
+    <w:p>
+      <w:pPr>
+        <w:pStyle w:val="ListParagraph"/>
+        <w:numPr>
+          <w:ilvl w:val="1"/>
+          <w:numId w:val="47"/>
+        </w:numPr>
+        <w:spacing w:after="0"/>
+      </w:pPr>
+      <w:r>
+        <w:t>Qualitatively led sequential explanatory design</w:t>
+      </w:r>
+    </w:p>
+    <w:p>
+      <w:pPr>
+        <w:pStyle w:val="ListParagraph"/>
+        <w:numPr>
+          <w:ilvl w:val="2"/>
+          <w:numId w:val="47"/>
+        </w:numPr>
+      </w:pPr>
+      <w:r>
+        <w:t>Collect and analyze qualitative</w:t>
+      </w:r>
+      <w:r>
+        <w:t xml:space="preserve"> data</w:t>
+      </w:r>
+      <w:r>
+        <w:t xml:space="preserve"> before quantitative</w:t>
+      </w:r>
+      <w:r>
+        <w:t xml:space="preserve"> data</w:t>
+      </w:r>
+      <w:r>
+        <w:t>.</w:t>
+      </w:r>
+    </w:p>
+    <w:p>
+      <w:pPr>
+        <w:pStyle w:val="ListParagraph"/>
+        <w:numPr>
+          <w:ilvl w:val="2"/>
+          <w:numId w:val="47"/>
+        </w:numPr>
+      </w:pPr>
+      <w:r>
+        <w:t xml:space="preserve">Identify issues and questions that drive quantitative efforts. </w:t>
+      </w:r>
+    </w:p>
+    <w:p>
+      <w:pPr>
+        <w:pStyle w:val="ListParagraph"/>
+        <w:numPr>
+          <w:ilvl w:val="1"/>
+          <w:numId w:val="47"/>
+        </w:numPr>
+        <w:spacing w:after="0"/>
+      </w:pPr>
+      <w:r>
+        <w:t xml:space="preserve">Concurrent triangulation approach </w:t>
+      </w:r>
+    </w:p>
+    <w:p>
+      <w:pPr>
+        <w:pStyle w:val="ListParagraph"/>
+        <w:numPr>
+          <w:ilvl w:val="2"/>
+          <w:numId w:val="47"/>
+        </w:numPr>
+        <w:spacing w:after="0"/>
+      </w:pPr>
+      <w:r>
+        <w:t>Collect and analyze qualitative and quantitative data concurrently.</w:t>
+      </w:r>
+    </w:p>
+    <w:p>
+      <w:pPr>
+        <w:pStyle w:val="ListParagraph"/>
+        <w:numPr>
+          <w:ilvl w:val="2"/>
+          <w:numId w:val="47"/>
+        </w:numPr>
+        <w:spacing w:after="0"/>
+      </w:pPr>
+      <w:r>
+        <w:t>Determine degree of convergence.</w:t>
+      </w:r>
+    </w:p>
+    <w:p>
+      <w:pPr>
+        <w:pStyle w:val="ListParagraph"/>
+        <w:numPr>
+          <w:ilvl w:val="2"/>
+          <w:numId w:val="47"/>
+        </w:numPr>
+        <w:spacing w:after="0"/>
+      </w:pPr>
+      <w:r>
+        <w:t>Weaknesses in one method offset by strengths of another method.</w:t>
+      </w:r>
+    </w:p>
+    <w:p>
+      <w:pPr>
+        <w:pStyle w:val="ListParagraph"/>
+        <w:numPr>
+          <w:ilvl w:val="2"/>
+          <w:numId w:val="47"/>
+        </w:numPr>
+        <w:spacing w:after="0"/>
+      </w:pPr>
+      <w:r>
+        <w:t>Findings that are consistent across multiple sources are considered more reliable.</w:t>
+      </w:r>
+    </w:p>
+    <w:p>
+      <w:pPr>
+        <w:spacing w:after="0"/>
+      </w:pPr>
+    </w:p>
+    <w:p>
+      <w:pPr>
+        <w:spacing w:after="0"/>
+      </w:pPr>
+      <w:r>
+        <w:t>Identifying Appropriate Samples in Qualitative Evaluation</w:t>
+      </w:r>
     </w:p>
     <w:p>
       <w:pPr>
@@ -8505,7 +8959,7 @@
         <w:b/>
         <w:noProof/>
       </w:rPr>
-      <w:t>3</w:t>
+      <w:t>4</w:t>
     </w:r>
     <w:r>
       <w:rPr>
@@ -8539,7 +8993,7 @@
         <w:b/>
         <w:noProof/>
       </w:rPr>
-      <w:t>3</w:t>
+      <w:t>4</w:t>
     </w:r>
     <w:r>
       <w:rPr>
@@ -9522,6 +9976,119 @@
     </w:lvl>
   </w:abstractNum>
   <w:abstractNum w:abstractNumId="9">
+    <w:nsid w:val="1C701A49"/>
+    <w:multiLevelType w:val="hybridMultilevel"/>
+    <w:tmpl w:val="0AFCC74C"/>
+    <w:lvl w:ilvl="0" w:tplc="04090001">
+      <w:start w:val="1"/>
+      <w:numFmt w:val="bullet"/>
+      <w:lvlText w:val=""/>
+      <w:lvlJc w:val="left"/>
+      <w:pPr>
+        <w:ind w:left="720" w:hanging="360"/>
+      </w:pPr>
+      <w:rPr>
+        <w:rFonts w:ascii="Symbol" w:hAnsi="Symbol" w:hint="default"/>
+      </w:rPr>
+    </w:lvl>
+    <w:lvl w:ilvl="1" w:tplc="04090003">
+      <w:start w:val="1"/>
+      <w:numFmt w:val="bullet"/>
+      <w:lvlText w:val="o"/>
+      <w:lvlJc w:val="left"/>
+      <w:pPr>
+        <w:ind w:left="1440" w:hanging="360"/>
+      </w:pPr>
+      <w:rPr>
+        <w:rFonts w:ascii="Courier New" w:hAnsi="Courier New" w:cs="Courier New" w:hint="default"/>
+      </w:rPr>
+    </w:lvl>
+    <w:lvl w:ilvl="2" w:tplc="04090005">
+      <w:start w:val="1"/>
+      <w:numFmt w:val="bullet"/>
+      <w:lvlText w:val=""/>
+      <w:lvlJc w:val="left"/>
+      <w:pPr>
+        <w:ind w:left="2160" w:hanging="360"/>
+      </w:pPr>
+      <w:rPr>
+        <w:rFonts w:ascii="Wingdings" w:hAnsi="Wingdings" w:hint="default"/>
+      </w:rPr>
+    </w:lvl>
+    <w:lvl w:ilvl="3" w:tplc="04090001" w:tentative="1">
+      <w:start w:val="1"/>
+      <w:numFmt w:val="bullet"/>
+      <w:lvlText w:val=""/>
+      <w:lvlJc w:val="left"/>
+      <w:pPr>
+        <w:ind w:left="2880" w:hanging="360"/>
+      </w:pPr>
+      <w:rPr>
+        <w:rFonts w:ascii="Symbol" w:hAnsi="Symbol" w:hint="default"/>
+      </w:rPr>
+    </w:lvl>
+    <w:lvl w:ilvl="4" w:tplc="04090003" w:tentative="1">
+      <w:start w:val="1"/>
+      <w:numFmt w:val="bullet"/>
+      <w:lvlText w:val="o"/>
+      <w:lvlJc w:val="left"/>
+      <w:pPr>
+        <w:ind w:left="3600" w:hanging="360"/>
+      </w:pPr>
+      <w:rPr>
+        <w:rFonts w:ascii="Courier New" w:hAnsi="Courier New" w:cs="Courier New" w:hint="default"/>
+      </w:rPr>
+    </w:lvl>
+    <w:lvl w:ilvl="5" w:tplc="04090005" w:tentative="1">
+      <w:start w:val="1"/>
+      <w:numFmt w:val="bullet"/>
+      <w:lvlText w:val=""/>
+      <w:lvlJc w:val="left"/>
+      <w:pPr>
+        <w:ind w:left="4320" w:hanging="360"/>
+      </w:pPr>
+      <w:rPr>
+        <w:rFonts w:ascii="Wingdings" w:hAnsi="Wingdings" w:hint="default"/>
+      </w:rPr>
+    </w:lvl>
+    <w:lvl w:ilvl="6" w:tplc="04090001" w:tentative="1">
+      <w:start w:val="1"/>
+      <w:numFmt w:val="bullet"/>
+      <w:lvlText w:val=""/>
+      <w:lvlJc w:val="left"/>
+      <w:pPr>
+        <w:ind w:left="5040" w:hanging="360"/>
+      </w:pPr>
+      <w:rPr>
+        <w:rFonts w:ascii="Symbol" w:hAnsi="Symbol" w:hint="default"/>
+      </w:rPr>
+    </w:lvl>
+    <w:lvl w:ilvl="7" w:tplc="04090003" w:tentative="1">
+      <w:start w:val="1"/>
+      <w:numFmt w:val="bullet"/>
+      <w:lvlText w:val="o"/>
+      <w:lvlJc w:val="left"/>
+      <w:pPr>
+        <w:ind w:left="5760" w:hanging="360"/>
+      </w:pPr>
+      <w:rPr>
+        <w:rFonts w:ascii="Courier New" w:hAnsi="Courier New" w:cs="Courier New" w:hint="default"/>
+      </w:rPr>
+    </w:lvl>
+    <w:lvl w:ilvl="8" w:tplc="04090005" w:tentative="1">
+      <w:start w:val="1"/>
+      <w:numFmt w:val="bullet"/>
+      <w:lvlText w:val=""/>
+      <w:lvlJc w:val="left"/>
+      <w:pPr>
+        <w:ind w:left="6480" w:hanging="360"/>
+      </w:pPr>
+      <w:rPr>
+        <w:rFonts w:ascii="Wingdings" w:hAnsi="Wingdings" w:hint="default"/>
+      </w:rPr>
+    </w:lvl>
+  </w:abstractNum>
+  <w:abstractNum w:abstractNumId="10">
     <w:nsid w:val="1CB45C54"/>
     <w:multiLevelType w:val="hybridMultilevel"/>
     <w:tmpl w:val="97B69C3C"/>
@@ -9607,7 +10174,7 @@
       </w:pPr>
     </w:lvl>
   </w:abstractNum>
-  <w:abstractNum w:abstractNumId="10">
+  <w:abstractNum w:abstractNumId="11">
     <w:nsid w:val="1CF52392"/>
     <w:multiLevelType w:val="hybridMultilevel"/>
     <w:tmpl w:val="9402769C"/>
@@ -9693,7 +10260,120 @@
       </w:pPr>
     </w:lvl>
   </w:abstractNum>
-  <w:abstractNum w:abstractNumId="11">
+  <w:abstractNum w:abstractNumId="12">
+    <w:nsid w:val="1F5A6792"/>
+    <w:multiLevelType w:val="hybridMultilevel"/>
+    <w:tmpl w:val="26E0B612"/>
+    <w:lvl w:ilvl="0" w:tplc="04090001">
+      <w:start w:val="1"/>
+      <w:numFmt w:val="bullet"/>
+      <w:lvlText w:val=""/>
+      <w:lvlJc w:val="left"/>
+      <w:pPr>
+        <w:ind w:left="720" w:hanging="360"/>
+      </w:pPr>
+      <w:rPr>
+        <w:rFonts w:ascii="Symbol" w:hAnsi="Symbol" w:hint="default"/>
+      </w:rPr>
+    </w:lvl>
+    <w:lvl w:ilvl="1" w:tplc="04090003">
+      <w:start w:val="1"/>
+      <w:numFmt w:val="bullet"/>
+      <w:lvlText w:val="o"/>
+      <w:lvlJc w:val="left"/>
+      <w:pPr>
+        <w:ind w:left="1440" w:hanging="360"/>
+      </w:pPr>
+      <w:rPr>
+        <w:rFonts w:ascii="Courier New" w:hAnsi="Courier New" w:cs="Courier New" w:hint="default"/>
+      </w:rPr>
+    </w:lvl>
+    <w:lvl w:ilvl="2" w:tplc="04090005">
+      <w:start w:val="1"/>
+      <w:numFmt w:val="bullet"/>
+      <w:lvlText w:val=""/>
+      <w:lvlJc w:val="left"/>
+      <w:pPr>
+        <w:ind w:left="2160" w:hanging="360"/>
+      </w:pPr>
+      <w:rPr>
+        <w:rFonts w:ascii="Wingdings" w:hAnsi="Wingdings" w:hint="default"/>
+      </w:rPr>
+    </w:lvl>
+    <w:lvl w:ilvl="3" w:tplc="04090001" w:tentative="1">
+      <w:start w:val="1"/>
+      <w:numFmt w:val="bullet"/>
+      <w:lvlText w:val=""/>
+      <w:lvlJc w:val="left"/>
+      <w:pPr>
+        <w:ind w:left="2880" w:hanging="360"/>
+      </w:pPr>
+      <w:rPr>
+        <w:rFonts w:ascii="Symbol" w:hAnsi="Symbol" w:hint="default"/>
+      </w:rPr>
+    </w:lvl>
+    <w:lvl w:ilvl="4" w:tplc="04090003" w:tentative="1">
+      <w:start w:val="1"/>
+      <w:numFmt w:val="bullet"/>
+      <w:lvlText w:val="o"/>
+      <w:lvlJc w:val="left"/>
+      <w:pPr>
+        <w:ind w:left="3600" w:hanging="360"/>
+      </w:pPr>
+      <w:rPr>
+        <w:rFonts w:ascii="Courier New" w:hAnsi="Courier New" w:cs="Courier New" w:hint="default"/>
+      </w:rPr>
+    </w:lvl>
+    <w:lvl w:ilvl="5" w:tplc="04090005" w:tentative="1">
+      <w:start w:val="1"/>
+      <w:numFmt w:val="bullet"/>
+      <w:lvlText w:val=""/>
+      <w:lvlJc w:val="left"/>
+      <w:pPr>
+        <w:ind w:left="4320" w:hanging="360"/>
+      </w:pPr>
+      <w:rPr>
+        <w:rFonts w:ascii="Wingdings" w:hAnsi="Wingdings" w:hint="default"/>
+      </w:rPr>
+    </w:lvl>
+    <w:lvl w:ilvl="6" w:tplc="04090001" w:tentative="1">
+      <w:start w:val="1"/>
+      <w:numFmt w:val="bullet"/>
+      <w:lvlText w:val=""/>
+      <w:lvlJc w:val="left"/>
+      <w:pPr>
+        <w:ind w:left="5040" w:hanging="360"/>
+      </w:pPr>
+      <w:rPr>
+        <w:rFonts w:ascii="Symbol" w:hAnsi="Symbol" w:hint="default"/>
+      </w:rPr>
+    </w:lvl>
+    <w:lvl w:ilvl="7" w:tplc="04090003" w:tentative="1">
+      <w:start w:val="1"/>
+      <w:numFmt w:val="bullet"/>
+      <w:lvlText w:val="o"/>
+      <w:lvlJc w:val="left"/>
+      <w:pPr>
+        <w:ind w:left="5760" w:hanging="360"/>
+      </w:pPr>
+      <w:rPr>
+        <w:rFonts w:ascii="Courier New" w:hAnsi="Courier New" w:cs="Courier New" w:hint="default"/>
+      </w:rPr>
+    </w:lvl>
+    <w:lvl w:ilvl="8" w:tplc="04090005" w:tentative="1">
+      <w:start w:val="1"/>
+      <w:numFmt w:val="bullet"/>
+      <w:lvlText w:val=""/>
+      <w:lvlJc w:val="left"/>
+      <w:pPr>
+        <w:ind w:left="6480" w:hanging="360"/>
+      </w:pPr>
+      <w:rPr>
+        <w:rFonts w:ascii="Wingdings" w:hAnsi="Wingdings" w:hint="default"/>
+      </w:rPr>
+    </w:lvl>
+  </w:abstractNum>
+  <w:abstractNum w:abstractNumId="13">
     <w:nsid w:val="1F96696E"/>
     <w:multiLevelType w:val="hybridMultilevel"/>
     <w:tmpl w:val="D3D8C726"/>
@@ -9806,7 +10486,7 @@
       </w:rPr>
     </w:lvl>
   </w:abstractNum>
-  <w:abstractNum w:abstractNumId="12">
+  <w:abstractNum w:abstractNumId="14">
     <w:nsid w:val="21E33F8F"/>
     <w:multiLevelType w:val="hybridMultilevel"/>
     <w:tmpl w:val="40208432"/>
@@ -9919,7 +10599,7 @@
       </w:rPr>
     </w:lvl>
   </w:abstractNum>
-  <w:abstractNum w:abstractNumId="13">
+  <w:abstractNum w:abstractNumId="15">
     <w:nsid w:val="2255588C"/>
     <w:multiLevelType w:val="hybridMultilevel"/>
     <w:tmpl w:val="8C68D902"/>
@@ -10032,7 +10712,7 @@
       </w:rPr>
     </w:lvl>
   </w:abstractNum>
-  <w:abstractNum w:abstractNumId="14">
+  <w:abstractNum w:abstractNumId="16">
     <w:nsid w:val="23AD6A82"/>
     <w:multiLevelType w:val="hybridMultilevel"/>
     <w:tmpl w:val="F4863B56"/>
@@ -10145,7 +10825,7 @@
       </w:rPr>
     </w:lvl>
   </w:abstractNum>
-  <w:abstractNum w:abstractNumId="15">
+  <w:abstractNum w:abstractNumId="17">
     <w:nsid w:val="26EA05FF"/>
     <w:multiLevelType w:val="hybridMultilevel"/>
     <w:tmpl w:val="70A4CFD0"/>
@@ -10258,7 +10938,7 @@
       </w:rPr>
     </w:lvl>
   </w:abstractNum>
-  <w:abstractNum w:abstractNumId="16">
+  <w:abstractNum w:abstractNumId="18">
     <w:nsid w:val="303D4038"/>
     <w:multiLevelType w:val="hybridMultilevel"/>
     <w:tmpl w:val="CB0AC46E"/>
@@ -10371,7 +11051,7 @@
       </w:rPr>
     </w:lvl>
   </w:abstractNum>
-  <w:abstractNum w:abstractNumId="17">
+  <w:abstractNum w:abstractNumId="19">
     <w:nsid w:val="308E7665"/>
     <w:multiLevelType w:val="hybridMultilevel"/>
     <w:tmpl w:val="C4081EA8"/>
@@ -10484,7 +11164,7 @@
       </w:rPr>
     </w:lvl>
   </w:abstractNum>
-  <w:abstractNum w:abstractNumId="18">
+  <w:abstractNum w:abstractNumId="20">
     <w:nsid w:val="30FA2E42"/>
     <w:multiLevelType w:val="hybridMultilevel"/>
     <w:tmpl w:val="A5B6CFE0"/>
@@ -10597,7 +11277,7 @@
       </w:rPr>
     </w:lvl>
   </w:abstractNum>
-  <w:abstractNum w:abstractNumId="19">
+  <w:abstractNum w:abstractNumId="21">
     <w:nsid w:val="352E5E46"/>
     <w:multiLevelType w:val="hybridMultilevel"/>
     <w:tmpl w:val="EF5E9D68"/>
@@ -10710,7 +11390,7 @@
       </w:rPr>
     </w:lvl>
   </w:abstractNum>
-  <w:abstractNum w:abstractNumId="20">
+  <w:abstractNum w:abstractNumId="22">
     <w:nsid w:val="37306241"/>
     <w:multiLevelType w:val="hybridMultilevel"/>
     <w:tmpl w:val="2EC23D2E"/>
@@ -10823,7 +11503,7 @@
       </w:rPr>
     </w:lvl>
   </w:abstractNum>
-  <w:abstractNum w:abstractNumId="21">
+  <w:abstractNum w:abstractNumId="23">
     <w:nsid w:val="3740550F"/>
     <w:multiLevelType w:val="hybridMultilevel"/>
     <w:tmpl w:val="F3B89FEC"/>
@@ -10936,7 +11616,7 @@
       </w:rPr>
     </w:lvl>
   </w:abstractNum>
-  <w:abstractNum w:abstractNumId="22">
+  <w:abstractNum w:abstractNumId="24">
     <w:nsid w:val="39565157"/>
     <w:multiLevelType w:val="hybridMultilevel"/>
     <w:tmpl w:val="8E944180"/>
@@ -11049,7 +11729,7 @@
       </w:rPr>
     </w:lvl>
   </w:abstractNum>
-  <w:abstractNum w:abstractNumId="23">
+  <w:abstractNum w:abstractNumId="25">
     <w:nsid w:val="3990021C"/>
     <w:multiLevelType w:val="hybridMultilevel"/>
     <w:tmpl w:val="56E88746"/>
@@ -11135,7 +11815,7 @@
       </w:pPr>
     </w:lvl>
   </w:abstractNum>
-  <w:abstractNum w:abstractNumId="24">
+  <w:abstractNum w:abstractNumId="26">
     <w:nsid w:val="3B0F679F"/>
     <w:multiLevelType w:val="hybridMultilevel"/>
     <w:tmpl w:val="14789DD0"/>
@@ -11248,7 +11928,7 @@
       </w:rPr>
     </w:lvl>
   </w:abstractNum>
-  <w:abstractNum w:abstractNumId="25">
+  <w:abstractNum w:abstractNumId="27">
     <w:nsid w:val="43746F25"/>
     <w:multiLevelType w:val="hybridMultilevel"/>
     <w:tmpl w:val="8F9CDFFE"/>
@@ -11361,7 +12041,7 @@
       </w:rPr>
     </w:lvl>
   </w:abstractNum>
-  <w:abstractNum w:abstractNumId="26">
+  <w:abstractNum w:abstractNumId="28">
     <w:nsid w:val="460562D3"/>
     <w:multiLevelType w:val="hybridMultilevel"/>
     <w:tmpl w:val="16D8A524"/>
@@ -11474,7 +12154,7 @@
       </w:rPr>
     </w:lvl>
   </w:abstractNum>
-  <w:abstractNum w:abstractNumId="27">
+  <w:abstractNum w:abstractNumId="29">
     <w:nsid w:val="4AB07E89"/>
     <w:multiLevelType w:val="hybridMultilevel"/>
     <w:tmpl w:val="41944D58"/>
@@ -11587,7 +12267,7 @@
       </w:rPr>
     </w:lvl>
   </w:abstractNum>
-  <w:abstractNum w:abstractNumId="28">
+  <w:abstractNum w:abstractNumId="30">
     <w:nsid w:val="4DB4487E"/>
     <w:multiLevelType w:val="hybridMultilevel"/>
     <w:tmpl w:val="A14C51C6"/>
@@ -11700,7 +12380,7 @@
       </w:rPr>
     </w:lvl>
   </w:abstractNum>
-  <w:abstractNum w:abstractNumId="29">
+  <w:abstractNum w:abstractNumId="31">
     <w:nsid w:val="55015E07"/>
     <w:multiLevelType w:val="hybridMultilevel"/>
     <w:tmpl w:val="F4B083B2"/>
@@ -11813,7 +12493,7 @@
       </w:rPr>
     </w:lvl>
   </w:abstractNum>
-  <w:abstractNum w:abstractNumId="30">
+  <w:abstractNum w:abstractNumId="32">
     <w:nsid w:val="56042CE4"/>
     <w:multiLevelType w:val="hybridMultilevel"/>
     <w:tmpl w:val="C2FE28F6"/>
@@ -11926,7 +12606,7 @@
       </w:rPr>
     </w:lvl>
   </w:abstractNum>
-  <w:abstractNum w:abstractNumId="31">
+  <w:abstractNum w:abstractNumId="33">
     <w:nsid w:val="577D0E5C"/>
     <w:multiLevelType w:val="hybridMultilevel"/>
     <w:tmpl w:val="1D86234E"/>
@@ -12039,7 +12719,7 @@
       </w:rPr>
     </w:lvl>
   </w:abstractNum>
-  <w:abstractNum w:abstractNumId="32">
+  <w:abstractNum w:abstractNumId="34">
     <w:nsid w:val="581555B3"/>
     <w:multiLevelType w:val="hybridMultilevel"/>
     <w:tmpl w:val="5BCE70EA"/>
@@ -12152,7 +12832,7 @@
       </w:rPr>
     </w:lvl>
   </w:abstractNum>
-  <w:abstractNum w:abstractNumId="33">
+  <w:abstractNum w:abstractNumId="35">
     <w:nsid w:val="591D6E23"/>
     <w:multiLevelType w:val="hybridMultilevel"/>
     <w:tmpl w:val="F854444E"/>
@@ -12265,7 +12945,7 @@
       </w:rPr>
     </w:lvl>
   </w:abstractNum>
-  <w:abstractNum w:abstractNumId="34">
+  <w:abstractNum w:abstractNumId="36">
     <w:nsid w:val="5B663028"/>
     <w:multiLevelType w:val="hybridMultilevel"/>
     <w:tmpl w:val="6410567E"/>
@@ -12378,7 +13058,7 @@
       </w:rPr>
     </w:lvl>
   </w:abstractNum>
-  <w:abstractNum w:abstractNumId="35">
+  <w:abstractNum w:abstractNumId="37">
     <w:nsid w:val="5CE346AE"/>
     <w:multiLevelType w:val="hybridMultilevel"/>
     <w:tmpl w:val="94BEBEF0"/>
@@ -12491,7 +13171,7 @@
       </w:rPr>
     </w:lvl>
   </w:abstractNum>
-  <w:abstractNum w:abstractNumId="36">
+  <w:abstractNum w:abstractNumId="38">
     <w:nsid w:val="607F2D5E"/>
     <w:multiLevelType w:val="hybridMultilevel"/>
     <w:tmpl w:val="3E14D858"/>
@@ -12604,7 +13284,7 @@
       </w:rPr>
     </w:lvl>
   </w:abstractNum>
-  <w:abstractNum w:abstractNumId="37">
+  <w:abstractNum w:abstractNumId="39">
     <w:nsid w:val="612808FC"/>
     <w:multiLevelType w:val="hybridMultilevel"/>
     <w:tmpl w:val="D166B3F4"/>
@@ -12717,7 +13397,7 @@
       </w:rPr>
     </w:lvl>
   </w:abstractNum>
-  <w:abstractNum w:abstractNumId="38">
+  <w:abstractNum w:abstractNumId="40">
     <w:nsid w:val="6415392A"/>
     <w:multiLevelType w:val="hybridMultilevel"/>
     <w:tmpl w:val="6C22DFCE"/>
@@ -12803,7 +13483,7 @@
       </w:pPr>
     </w:lvl>
   </w:abstractNum>
-  <w:abstractNum w:abstractNumId="39">
+  <w:abstractNum w:abstractNumId="41">
     <w:nsid w:val="6884550F"/>
     <w:multiLevelType w:val="hybridMultilevel"/>
     <w:tmpl w:val="C9204F96"/>
@@ -12916,7 +13596,7 @@
       </w:rPr>
     </w:lvl>
   </w:abstractNum>
-  <w:abstractNum w:abstractNumId="40">
+  <w:abstractNum w:abstractNumId="42">
     <w:nsid w:val="6CF13965"/>
     <w:multiLevelType w:val="hybridMultilevel"/>
     <w:tmpl w:val="2108B442"/>
@@ -13029,7 +13709,7 @@
       </w:rPr>
     </w:lvl>
   </w:abstractNum>
-  <w:abstractNum w:abstractNumId="41">
+  <w:abstractNum w:abstractNumId="43">
     <w:nsid w:val="70EA0A28"/>
     <w:multiLevelType w:val="hybridMultilevel"/>
     <w:tmpl w:val="C9484BD2"/>
@@ -13142,7 +13822,7 @@
       </w:rPr>
     </w:lvl>
   </w:abstractNum>
-  <w:abstractNum w:abstractNumId="42">
+  <w:abstractNum w:abstractNumId="44">
     <w:nsid w:val="71EC440C"/>
     <w:multiLevelType w:val="hybridMultilevel"/>
     <w:tmpl w:val="384043B8"/>
@@ -13255,7 +13935,7 @@
       </w:rPr>
     </w:lvl>
   </w:abstractNum>
-  <w:abstractNum w:abstractNumId="43">
+  <w:abstractNum w:abstractNumId="45">
     <w:nsid w:val="74FB0563"/>
     <w:multiLevelType w:val="hybridMultilevel"/>
     <w:tmpl w:val="A33CE1D6"/>
@@ -13368,7 +14048,7 @@
       </w:rPr>
     </w:lvl>
   </w:abstractNum>
-  <w:abstractNum w:abstractNumId="44">
+  <w:abstractNum w:abstractNumId="46">
     <w:nsid w:val="799A5B45"/>
     <w:multiLevelType w:val="hybridMultilevel"/>
     <w:tmpl w:val="85023A70"/>
@@ -13485,31 +14165,31 @@
     <w:abstractNumId w:val="8"/>
   </w:num>
   <w:num w:numId="2">
-    <w:abstractNumId w:val="23"/>
+    <w:abstractNumId w:val="25"/>
   </w:num>
   <w:num w:numId="3">
-    <w:abstractNumId w:val="27"/>
+    <w:abstractNumId w:val="29"/>
   </w:num>
   <w:num w:numId="4">
     <w:abstractNumId w:val="1"/>
   </w:num>
   <w:num w:numId="5">
+    <w:abstractNumId w:val="39"/>
+  </w:num>
+  <w:num w:numId="6">
     <w:abstractNumId w:val="37"/>
   </w:num>
-  <w:num w:numId="6">
-    <w:abstractNumId w:val="35"/>
-  </w:num>
   <w:num w:numId="7">
-    <w:abstractNumId w:val="28"/>
+    <w:abstractNumId w:val="30"/>
   </w:num>
   <w:num w:numId="8">
-    <w:abstractNumId w:val="34"/>
+    <w:abstractNumId w:val="36"/>
   </w:num>
   <w:num w:numId="9">
-    <w:abstractNumId w:val="13"/>
+    <w:abstractNumId w:val="15"/>
   </w:num>
   <w:num w:numId="10">
-    <w:abstractNumId w:val="38"/>
+    <w:abstractNumId w:val="40"/>
   </w:num>
   <w:num w:numId="11">
     <w:abstractNumId w:val="6"/>
@@ -13518,55 +14198,55 @@
     <w:abstractNumId w:val="5"/>
   </w:num>
   <w:num w:numId="13">
-    <w:abstractNumId w:val="21"/>
+    <w:abstractNumId w:val="23"/>
   </w:num>
   <w:num w:numId="14">
-    <w:abstractNumId w:val="26"/>
+    <w:abstractNumId w:val="28"/>
   </w:num>
   <w:num w:numId="15">
     <w:abstractNumId w:val="2"/>
   </w:num>
   <w:num w:numId="16">
-    <w:abstractNumId w:val="29"/>
+    <w:abstractNumId w:val="31"/>
   </w:num>
   <w:num w:numId="17">
+    <w:abstractNumId w:val="46"/>
+  </w:num>
+  <w:num w:numId="18">
+    <w:abstractNumId w:val="26"/>
+  </w:num>
+  <w:num w:numId="19">
+    <w:abstractNumId w:val="16"/>
+  </w:num>
+  <w:num w:numId="20">
+    <w:abstractNumId w:val="32"/>
+  </w:num>
+  <w:num w:numId="21">
+    <w:abstractNumId w:val="38"/>
+  </w:num>
+  <w:num w:numId="22">
+    <w:abstractNumId w:val="11"/>
+  </w:num>
+  <w:num w:numId="23">
+    <w:abstractNumId w:val="18"/>
+  </w:num>
+  <w:num w:numId="24">
+    <w:abstractNumId w:val="42"/>
+  </w:num>
+  <w:num w:numId="25">
     <w:abstractNumId w:val="44"/>
   </w:num>
-  <w:num w:numId="18">
-    <w:abstractNumId w:val="24"/>
-  </w:num>
-  <w:num w:numId="19">
-    <w:abstractNumId w:val="14"/>
-  </w:num>
-  <w:num w:numId="20">
-    <w:abstractNumId w:val="30"/>
-  </w:num>
-  <w:num w:numId="21">
-    <w:abstractNumId w:val="36"/>
-  </w:num>
-  <w:num w:numId="22">
-    <w:abstractNumId w:val="10"/>
-  </w:num>
-  <w:num w:numId="23">
-    <w:abstractNumId w:val="16"/>
-  </w:num>
-  <w:num w:numId="24">
-    <w:abstractNumId w:val="40"/>
-  </w:num>
-  <w:num w:numId="25">
-    <w:abstractNumId w:val="42"/>
-  </w:num>
   <w:num w:numId="26">
-    <w:abstractNumId w:val="25"/>
+    <w:abstractNumId w:val="27"/>
   </w:num>
   <w:num w:numId="27">
-    <w:abstractNumId w:val="17"/>
+    <w:abstractNumId w:val="19"/>
   </w:num>
   <w:num w:numId="28">
-    <w:abstractNumId w:val="33"/>
+    <w:abstractNumId w:val="35"/>
   </w:num>
   <w:num w:numId="29">
-    <w:abstractNumId w:val="20"/>
+    <w:abstractNumId w:val="22"/>
   </w:num>
   <w:num w:numId="30">
     <w:abstractNumId w:val="0"/>
@@ -13575,10 +14255,10 @@
     <w:abstractNumId w:val="7"/>
   </w:num>
   <w:num w:numId="32">
-    <w:abstractNumId w:val="22"/>
+    <w:abstractNumId w:val="24"/>
   </w:num>
   <w:num w:numId="33">
-    <w:abstractNumId w:val="31"/>
+    <w:abstractNumId w:val="33"/>
   </w:num>
   <w:num w:numId="34">
     <w:abstractNumId w:val="3"/>
@@ -13587,34 +14267,40 @@
     <w:abstractNumId w:val="4"/>
   </w:num>
   <w:num w:numId="36">
-    <w:abstractNumId w:val="39"/>
+    <w:abstractNumId w:val="41"/>
   </w:num>
   <w:num w:numId="37">
-    <w:abstractNumId w:val="15"/>
+    <w:abstractNumId w:val="17"/>
   </w:num>
   <w:num w:numId="38">
-    <w:abstractNumId w:val="12"/>
+    <w:abstractNumId w:val="14"/>
   </w:num>
   <w:num w:numId="39">
-    <w:abstractNumId w:val="11"/>
+    <w:abstractNumId w:val="13"/>
   </w:num>
   <w:num w:numId="40">
+    <w:abstractNumId w:val="10"/>
+  </w:num>
+  <w:num w:numId="41">
+    <w:abstractNumId w:val="20"/>
+  </w:num>
+  <w:num w:numId="42">
+    <w:abstractNumId w:val="21"/>
+  </w:num>
+  <w:num w:numId="43">
+    <w:abstractNumId w:val="45"/>
+  </w:num>
+  <w:num w:numId="44">
+    <w:abstractNumId w:val="43"/>
+  </w:num>
+  <w:num w:numId="45">
+    <w:abstractNumId w:val="34"/>
+  </w:num>
+  <w:num w:numId="46">
     <w:abstractNumId w:val="9"/>
   </w:num>
-  <w:num w:numId="41">
-    <w:abstractNumId w:val="18"/>
-  </w:num>
-  <w:num w:numId="42">
-    <w:abstractNumId w:val="19"/>
-  </w:num>
-  <w:num w:numId="43">
-    <w:abstractNumId w:val="43"/>
-  </w:num>
-  <w:num w:numId="44">
-    <w:abstractNumId w:val="41"/>
-  </w:num>
-  <w:num w:numId="45">
-    <w:abstractNumId w:val="32"/>
+  <w:num w:numId="47">
+    <w:abstractNumId w:val="12"/>
   </w:num>
 </w:numbering>
 </file>
@@ -13782,7 +14468,6 @@
   <w:style w:type="character" w:default="1" w:styleId="DefaultParagraphFont">
     <w:name w:val="Default Paragraph Font"/>
     <w:uiPriority w:val="1"/>
-    <w:semiHidden/>
     <w:unhideWhenUsed/>
   </w:style>
   <w:style w:type="table" w:default="1" w:styleId="TableNormal">
@@ -14027,7 +14712,6 @@
   <w:style w:type="character" w:default="1" w:styleId="DefaultParagraphFont">
     <w:name w:val="Default Paragraph Font"/>
     <w:uiPriority w:val="1"/>
-    <w:semiHidden/>
     <w:unhideWhenUsed/>
   </w:style>
   <w:style w:type="table" w:default="1" w:styleId="TableNormal">

</xml_diff>

<commit_message>
Finished notes on McDavid et. al. (2013) chapter 6
</commit_message>
<xml_diff>
--- a/Notes/McDavidHuseHawthorn_2013_Program-Evaluation-Performance-Measurement-Ed02.docx
+++ b/Notes/McDavidHuseHawthorn_2013_Program-Evaluation-Performance-Measurement-Ed02.docx
@@ -9140,8 +9140,28 @@
     <w:p>
       <w:pPr>
         <w:spacing w:after="0"/>
-      </w:pPr>
-      <w:r>
+        <w:sectPr>
+          <w:headerReference w:type="default" r:id="rId12"/>
+          <w:pgSz w:w="12240" w:h="15840"/>
+          <w:pgMar w:top="1440" w:right="1440" w:bottom="1440" w:left="1440" w:header="720" w:footer="720" w:gutter="0"/>
+          <w:pgNumType w:start="1"/>
+          <w:cols w:space="720"/>
+          <w:docGrid w:linePitch="360"/>
+        </w:sectPr>
+      </w:pPr>
+    </w:p>
+    <w:p>
+      <w:pPr>
+        <w:spacing w:after="0"/>
+        <w:rPr>
+          <w:b/>
+        </w:rPr>
+      </w:pPr>
+      <w:r>
+        <w:rPr>
+          <w:b/>
+        </w:rPr>
+        <w:lastRenderedPageBreak/>
         <w:t>Chapter 6: Needs Assessments for Program Development and Adjustment</w:t>
       </w:r>
     </w:p>
@@ -9168,8 +9188,22 @@
         </w:numPr>
         <w:spacing w:after="0"/>
       </w:pPr>
-      <w:bookmarkStart w:id="0" w:name="_GoBack"/>
-      <w:bookmarkEnd w:id="0"/>
+      <w:r>
+        <w:t>What should be considered when conducting needs assessments?</w:t>
+      </w:r>
+    </w:p>
+    <w:p>
+      <w:pPr>
+        <w:pStyle w:val="ListParagraph"/>
+        <w:numPr>
+          <w:ilvl w:val="0"/>
+          <w:numId w:val="50"/>
+        </w:numPr>
+        <w:spacing w:after="0"/>
+      </w:pPr>
+      <w:r>
+        <w:t>How do you conduct a needs assessment?</w:t>
+      </w:r>
     </w:p>
     <w:p>
       <w:pPr>
@@ -9194,9 +9228,1748 @@
       <w:pPr>
         <w:spacing w:after="0"/>
       </w:pPr>
+      <w:r>
+        <w:t>Introduction</w:t>
+      </w:r>
+    </w:p>
+    <w:p>
+      <w:pPr>
+        <w:pStyle w:val="ListParagraph"/>
+        <w:numPr>
+          <w:ilvl w:val="0"/>
+          <w:numId w:val="51"/>
+        </w:numPr>
+        <w:spacing w:after="0"/>
+      </w:pPr>
+      <w:r>
+        <w:t xml:space="preserve">Needs assessments examine potential unmet needs of a population in a given </w:t>
+      </w:r>
+      <w:proofErr w:type="gramStart"/>
+      <w:r>
+        <w:t>environment.</w:t>
+      </w:r>
+      <w:proofErr w:type="gramEnd"/>
+    </w:p>
+    <w:p>
+      <w:pPr>
+        <w:pStyle w:val="ListParagraph"/>
+        <w:numPr>
+          <w:ilvl w:val="0"/>
+          <w:numId w:val="51"/>
+        </w:numPr>
+        <w:spacing w:after="0"/>
+      </w:pPr>
+      <w:r>
+        <w:t>Needs assessments are becoming more common as a part of evaluation-related activities.</w:t>
+      </w:r>
+    </w:p>
+    <w:p>
+      <w:pPr>
+        <w:pStyle w:val="ListParagraph"/>
+        <w:numPr>
+          <w:ilvl w:val="0"/>
+          <w:numId w:val="51"/>
+        </w:numPr>
+        <w:spacing w:after="0"/>
+      </w:pPr>
+      <w:r>
+        <w:t>Usually performed to inform program development and planning or to fine-tune ongoing programs.</w:t>
+      </w:r>
+    </w:p>
+    <w:p>
+      <w:pPr>
+        <w:pStyle w:val="ListParagraph"/>
+        <w:numPr>
+          <w:ilvl w:val="0"/>
+          <w:numId w:val="51"/>
+        </w:numPr>
+        <w:spacing w:after="0"/>
+      </w:pPr>
+      <w:r>
+        <w:t>Can be resource intensive.</w:t>
+      </w:r>
+    </w:p>
+    <w:p>
+      <w:pPr>
+        <w:spacing w:after="0"/>
+      </w:pPr>
+    </w:p>
+    <w:p>
+      <w:pPr>
+        <w:spacing w:after="0"/>
+      </w:pPr>
+      <w:r>
+        <w:t>General Considerations Regarding Needs Assessments</w:t>
+      </w:r>
+    </w:p>
+    <w:p>
+      <w:pPr>
+        <w:pStyle w:val="ListParagraph"/>
+        <w:numPr>
+          <w:ilvl w:val="0"/>
+          <w:numId w:val="52"/>
+        </w:numPr>
+        <w:spacing w:after="0"/>
+      </w:pPr>
+      <w:r>
+        <w:t>In terms of evaluation, needs are gaps between what is and what is desired.</w:t>
+      </w:r>
+    </w:p>
+    <w:p>
+      <w:pPr>
+        <w:pStyle w:val="ListParagraph"/>
+        <w:numPr>
+          <w:ilvl w:val="0"/>
+          <w:numId w:val="52"/>
+        </w:numPr>
+        <w:spacing w:after="0"/>
+      </w:pPr>
+      <w:r>
+        <w:t>Needs assessments are about</w:t>
+      </w:r>
+    </w:p>
+    <w:p>
+      <w:pPr>
+        <w:pStyle w:val="ListParagraph"/>
+        <w:numPr>
+          <w:ilvl w:val="1"/>
+          <w:numId w:val="52"/>
+        </w:numPr>
+        <w:spacing w:after="0"/>
+      </w:pPr>
+      <w:r>
+        <w:t>Defining the gap</w:t>
+      </w:r>
+    </w:p>
+    <w:p>
+      <w:pPr>
+        <w:pStyle w:val="ListParagraph"/>
+        <w:numPr>
+          <w:ilvl w:val="1"/>
+          <w:numId w:val="52"/>
+        </w:numPr>
+        <w:spacing w:after="0"/>
+      </w:pPr>
+      <w:r>
+        <w:t>Assessing the extent of the gap</w:t>
+      </w:r>
+    </w:p>
+    <w:p>
+      <w:pPr>
+        <w:pStyle w:val="ListParagraph"/>
+        <w:numPr>
+          <w:ilvl w:val="1"/>
+          <w:numId w:val="52"/>
+        </w:numPr>
+        <w:spacing w:after="0"/>
+      </w:pPr>
+      <w:r>
+        <w:t>Prioritizing the needs to address</w:t>
+      </w:r>
+    </w:p>
+    <w:p>
+      <w:pPr>
+        <w:pStyle w:val="ListParagraph"/>
+        <w:numPr>
+          <w:ilvl w:val="1"/>
+          <w:numId w:val="52"/>
+        </w:numPr>
+        <w:spacing w:after="0"/>
+      </w:pPr>
+      <w:r>
+        <w:t>Determining an plan of action to address the needs</w:t>
+      </w:r>
+    </w:p>
+    <w:p>
+      <w:pPr>
+        <w:pStyle w:val="ListParagraph"/>
+        <w:numPr>
+          <w:ilvl w:val="0"/>
+          <w:numId w:val="52"/>
+        </w:numPr>
+        <w:spacing w:after="0"/>
+      </w:pPr>
+      <w:r>
+        <w:t>Group-Level Focus for Needs Assessments</w:t>
+      </w:r>
+    </w:p>
+    <w:p>
+      <w:pPr>
+        <w:pStyle w:val="ListParagraph"/>
+        <w:numPr>
+          <w:ilvl w:val="1"/>
+          <w:numId w:val="52"/>
+        </w:numPr>
+        <w:spacing w:after="0"/>
+      </w:pPr>
+      <w:r>
+        <w:t>Needs assessment can focus on various levels</w:t>
+      </w:r>
+    </w:p>
+    <w:p>
+      <w:pPr>
+        <w:pStyle w:val="ListParagraph"/>
+        <w:numPr>
+          <w:ilvl w:val="2"/>
+          <w:numId w:val="52"/>
+        </w:numPr>
+        <w:spacing w:after="0"/>
+      </w:pPr>
+      <w:r>
+        <w:t>Individual</w:t>
+      </w:r>
+    </w:p>
+    <w:p>
+      <w:pPr>
+        <w:pStyle w:val="ListParagraph"/>
+        <w:numPr>
+          <w:ilvl w:val="2"/>
+          <w:numId w:val="52"/>
+        </w:numPr>
+        <w:spacing w:after="0"/>
+      </w:pPr>
+      <w:r>
+        <w:t>Group</w:t>
+      </w:r>
+      <w:r>
+        <w:t xml:space="preserve"> (i.e., population)</w:t>
+      </w:r>
+    </w:p>
+    <w:p>
+      <w:pPr>
+        <w:pStyle w:val="ListParagraph"/>
+        <w:numPr>
+          <w:ilvl w:val="2"/>
+          <w:numId w:val="52"/>
+        </w:numPr>
+        <w:spacing w:after="0"/>
+      </w:pPr>
+      <w:r>
+        <w:t>Service provider</w:t>
+      </w:r>
+    </w:p>
+    <w:p>
+      <w:pPr>
+        <w:pStyle w:val="ListParagraph"/>
+        <w:numPr>
+          <w:ilvl w:val="1"/>
+          <w:numId w:val="52"/>
+        </w:numPr>
+        <w:spacing w:after="0"/>
+      </w:pPr>
+      <w:r>
+        <w:t>System</w:t>
+      </w:r>
+    </w:p>
+    <w:p>
+      <w:pPr>
+        <w:pStyle w:val="ListParagraph"/>
+        <w:numPr>
+          <w:ilvl w:val="1"/>
+          <w:numId w:val="52"/>
+        </w:numPr>
+        <w:spacing w:after="0"/>
+      </w:pPr>
+      <w:r>
+        <w:t>Methodologies used usually are NOT sensitive enough for individual-level decisions.</w:t>
+      </w:r>
+    </w:p>
+    <w:p>
+      <w:pPr>
+        <w:pStyle w:val="ListParagraph"/>
+        <w:numPr>
+          <w:ilvl w:val="1"/>
+          <w:numId w:val="52"/>
+        </w:numPr>
+        <w:spacing w:after="0"/>
+      </w:pPr>
+      <w:r>
+        <w:t>Sometimes tools meant for individuals can be useful for group level needs assessments.</w:t>
+      </w:r>
+    </w:p>
+    <w:p>
+      <w:pPr>
+        <w:pStyle w:val="ListParagraph"/>
+        <w:numPr>
+          <w:ilvl w:val="0"/>
+          <w:numId w:val="52"/>
+        </w:numPr>
+        <w:spacing w:after="0"/>
+      </w:pPr>
+      <w:r>
+        <w:t>Needs assessment fits into the strategic planning phased of the performance management cycle.</w:t>
+      </w:r>
+    </w:p>
+    <w:p>
+      <w:pPr>
+        <w:pStyle w:val="ListParagraph"/>
+        <w:numPr>
+          <w:ilvl w:val="0"/>
+          <w:numId w:val="52"/>
+        </w:numPr>
+        <w:spacing w:after="0"/>
+      </w:pPr>
+      <w:r>
+        <w:t>Needs assessments are often conducted as programs are being developed or modified.</w:t>
+      </w:r>
+    </w:p>
+    <w:p>
+      <w:pPr>
+        <w:pStyle w:val="ListParagraph"/>
+        <w:numPr>
+          <w:ilvl w:val="0"/>
+          <w:numId w:val="52"/>
+        </w:numPr>
+        <w:spacing w:after="0"/>
+      </w:pPr>
+      <w:r>
+        <w:t>Periodic assessment of the need for a program has become part of core evaluation practices.</w:t>
+      </w:r>
+    </w:p>
+    <w:p>
+      <w:pPr>
+        <w:pStyle w:val="ListParagraph"/>
+        <w:numPr>
+          <w:ilvl w:val="0"/>
+          <w:numId w:val="52"/>
+        </w:numPr>
+        <w:spacing w:after="0"/>
+      </w:pPr>
+      <w:r>
+        <w:t>Types of needs</w:t>
+      </w:r>
+    </w:p>
+    <w:p>
+      <w:pPr>
+        <w:pStyle w:val="ListParagraph"/>
+        <w:numPr>
+          <w:ilvl w:val="1"/>
+          <w:numId w:val="52"/>
+        </w:numPr>
+        <w:spacing w:after="0"/>
+      </w:pPr>
+      <w:r>
+        <w:t>Normative needs are defined by professionals or experts according to some acceptable standard (similar to prescribed needs).</w:t>
+      </w:r>
+    </w:p>
+    <w:p>
+      <w:pPr>
+        <w:pStyle w:val="ListParagraph"/>
+        <w:numPr>
+          <w:ilvl w:val="1"/>
+          <w:numId w:val="52"/>
+        </w:numPr>
+        <w:spacing w:after="0"/>
+      </w:pPr>
+      <w:r>
+        <w:t>Felt needs are determined by having individuals or groups confirm the absence or presence of a state (sometimes referred to as perceived needs)</w:t>
+      </w:r>
+    </w:p>
+    <w:p>
+      <w:pPr>
+        <w:pStyle w:val="ListParagraph"/>
+        <w:numPr>
+          <w:ilvl w:val="1"/>
+          <w:numId w:val="52"/>
+        </w:numPr>
+        <w:spacing w:after="0"/>
+      </w:pPr>
+      <w:r>
+        <w:t>Expressed needs are extrapolated from the actual update of a service, service wait list, or requests from individuals.</w:t>
+      </w:r>
+    </w:p>
+    <w:p>
+      <w:pPr>
+        <w:pStyle w:val="ListParagraph"/>
+        <w:numPr>
+          <w:ilvl w:val="1"/>
+          <w:numId w:val="52"/>
+        </w:numPr>
+        <w:spacing w:after="0"/>
+      </w:pPr>
+      <w:r>
+        <w:lastRenderedPageBreak/>
+        <w:t>Comparative needs are determined by comparing units of analysis in comparable situations.</w:t>
+      </w:r>
+    </w:p>
+    <w:p>
+      <w:pPr>
+        <w:pStyle w:val="ListParagraph"/>
+        <w:numPr>
+          <w:ilvl w:val="1"/>
+          <w:numId w:val="52"/>
+        </w:numPr>
+        <w:spacing w:after="0"/>
+      </w:pPr>
+      <w:r>
+        <w:t>Maintenance needs come to light only after a program is withdrawn.</w:t>
+      </w:r>
+    </w:p>
+    <w:p>
+      <w:pPr>
+        <w:pStyle w:val="ListParagraph"/>
+        <w:numPr>
+          <w:ilvl w:val="0"/>
+          <w:numId w:val="52"/>
+        </w:numPr>
+        <w:spacing w:after="0"/>
+      </w:pPr>
+      <w:r>
+        <w:t>Translating needs into policies and programs involve choices based on values.</w:t>
+      </w:r>
+    </w:p>
+    <w:p>
+      <w:pPr>
+        <w:pStyle w:val="ListParagraph"/>
+        <w:numPr>
+          <w:ilvl w:val="0"/>
+          <w:numId w:val="52"/>
+        </w:numPr>
+        <w:spacing w:after="0"/>
+      </w:pPr>
+      <w:r>
+        <w:t>Needs assessments are inherently political.</w:t>
+      </w:r>
+    </w:p>
+    <w:p>
+      <w:pPr>
+        <w:spacing w:after="0"/>
+      </w:pPr>
+    </w:p>
+    <w:p>
+      <w:pPr>
+        <w:spacing w:after="0"/>
+      </w:pPr>
+      <w:r>
+        <w:t>Steps in Conducting Needs Assessments</w:t>
+      </w:r>
+    </w:p>
+    <w:p>
+      <w:pPr>
+        <w:pStyle w:val="ListParagraph"/>
+        <w:numPr>
+          <w:ilvl w:val="0"/>
+          <w:numId w:val="54"/>
+        </w:numPr>
+        <w:spacing w:after="0"/>
+      </w:pPr>
+      <w:r>
+        <w:t>Can be led internally or externally</w:t>
+      </w:r>
+    </w:p>
+    <w:p>
+      <w:pPr>
+        <w:pStyle w:val="ListParagraph"/>
+        <w:numPr>
+          <w:ilvl w:val="0"/>
+          <w:numId w:val="54"/>
+        </w:numPr>
+        <w:spacing w:after="0"/>
+      </w:pPr>
+      <w:r>
+        <w:t>Keep needs assessment projects simple</w:t>
+      </w:r>
+    </w:p>
+    <w:p>
+      <w:pPr>
+        <w:pStyle w:val="ListParagraph"/>
+        <w:numPr>
+          <w:ilvl w:val="1"/>
+          <w:numId w:val="54"/>
+        </w:numPr>
+        <w:spacing w:after="0"/>
+      </w:pPr>
+      <w:r>
+        <w:t>Basic enough to incorporate into ongoing organizational monitoring as part of the strategic planning process.</w:t>
+      </w:r>
+    </w:p>
+    <w:p>
+      <w:pPr>
+        <w:pStyle w:val="ListParagraph"/>
+        <w:numPr>
+          <w:ilvl w:val="0"/>
+          <w:numId w:val="54"/>
+        </w:numPr>
+        <w:spacing w:after="0"/>
+      </w:pPr>
+      <w:r>
+        <w:t>Three phases of needs assessment</w:t>
+      </w:r>
+    </w:p>
+    <w:p>
+      <w:pPr>
+        <w:pStyle w:val="ListParagraph"/>
+        <w:numPr>
+          <w:ilvl w:val="1"/>
+          <w:numId w:val="54"/>
+        </w:numPr>
+        <w:spacing w:after="0"/>
+      </w:pPr>
+      <w:r>
+        <w:t>Pre-assessment</w:t>
+      </w:r>
+    </w:p>
+    <w:p>
+      <w:pPr>
+        <w:pStyle w:val="ListParagraph"/>
+        <w:numPr>
+          <w:ilvl w:val="1"/>
+          <w:numId w:val="54"/>
+        </w:numPr>
+        <w:spacing w:after="0"/>
+      </w:pPr>
+      <w:r>
+        <w:t>Assessment</w:t>
+      </w:r>
+    </w:p>
+    <w:p>
+      <w:pPr>
+        <w:pStyle w:val="ListParagraph"/>
+        <w:numPr>
+          <w:ilvl w:val="1"/>
+          <w:numId w:val="54"/>
+        </w:numPr>
+        <w:spacing w:after="0"/>
+      </w:pPr>
+      <w:r>
+        <w:t>Post-assessment</w:t>
+      </w:r>
+    </w:p>
+    <w:p>
+      <w:pPr>
+        <w:pStyle w:val="ListParagraph"/>
+        <w:numPr>
+          <w:ilvl w:val="0"/>
+          <w:numId w:val="54"/>
+        </w:numPr>
+        <w:spacing w:after="0"/>
+      </w:pPr>
+      <w:r>
+        <w:t>Needs assessments can be iterative.</w:t>
+      </w:r>
+    </w:p>
+    <w:p>
+      <w:pPr>
+        <w:pStyle w:val="ListParagraph"/>
+        <w:numPr>
+          <w:ilvl w:val="0"/>
+          <w:numId w:val="54"/>
+        </w:numPr>
+        <w:spacing w:after="0"/>
+      </w:pPr>
+      <w:r>
+        <w:t>Needs Assessment Committee (NAC)</w:t>
+      </w:r>
+    </w:p>
+    <w:p>
+      <w:pPr>
+        <w:pStyle w:val="ListParagraph"/>
+        <w:numPr>
+          <w:ilvl w:val="1"/>
+          <w:numId w:val="54"/>
+        </w:numPr>
+        <w:spacing w:after="0"/>
+      </w:pPr>
+      <w:r>
+        <w:t>Helps achieve organizational commitment to the needs assessment findings</w:t>
+      </w:r>
+    </w:p>
+    <w:p>
+      <w:pPr>
+        <w:pStyle w:val="ListParagraph"/>
+        <w:numPr>
+          <w:ilvl w:val="1"/>
+          <w:numId w:val="54"/>
+        </w:numPr>
+        <w:spacing w:after="0"/>
+      </w:pPr>
+      <w:r>
+        <w:t>Encourages the implementation of the recommended changes.</w:t>
+      </w:r>
+    </w:p>
+    <w:p>
+      <w:pPr>
+        <w:pStyle w:val="ListParagraph"/>
+        <w:numPr>
+          <w:ilvl w:val="0"/>
+          <w:numId w:val="54"/>
+        </w:numPr>
+        <w:spacing w:after="0"/>
+      </w:pPr>
+      <w:r>
+        <w:t>Pre-Assessment Phase</w:t>
+      </w:r>
+    </w:p>
+    <w:p>
+      <w:pPr>
+        <w:pStyle w:val="ListParagraph"/>
+        <w:numPr>
+          <w:ilvl w:val="1"/>
+          <w:numId w:val="54"/>
+        </w:numPr>
+        <w:spacing w:after="0"/>
+      </w:pPr>
+      <w:r>
+        <w:t>Relies on existing information and informal interviews.</w:t>
+      </w:r>
+    </w:p>
+    <w:p>
+      <w:pPr>
+        <w:pStyle w:val="ListParagraph"/>
+        <w:numPr>
+          <w:ilvl w:val="1"/>
+          <w:numId w:val="54"/>
+        </w:numPr>
+        <w:spacing w:after="0"/>
+      </w:pPr>
+      <w:r>
+        <w:t>Determines whether to proceed with a more formal needs assessment.</w:t>
+      </w:r>
+    </w:p>
+    <w:p>
+      <w:pPr>
+        <w:pStyle w:val="ListParagraph"/>
+        <w:numPr>
+          <w:ilvl w:val="1"/>
+          <w:numId w:val="54"/>
+        </w:numPr>
+        <w:spacing w:after="0"/>
+      </w:pPr>
+      <w:r>
+        <w:t>Can be facilitated by an external advisor.</w:t>
+      </w:r>
+    </w:p>
+    <w:p>
+      <w:pPr>
+        <w:pStyle w:val="ListParagraph"/>
+        <w:numPr>
+          <w:ilvl w:val="1"/>
+          <w:numId w:val="54"/>
+        </w:numPr>
+        <w:spacing w:after="0"/>
+      </w:pPr>
+      <w:r>
+        <w:t>Focuses the needs assessment</w:t>
+      </w:r>
+    </w:p>
+    <w:p>
+      <w:pPr>
+        <w:pStyle w:val="ListParagraph"/>
+        <w:numPr>
+          <w:ilvl w:val="2"/>
+          <w:numId w:val="54"/>
+        </w:numPr>
+        <w:spacing w:after="0"/>
+      </w:pPr>
+      <w:r>
+        <w:t>Determine questions to identify the nature of the need.</w:t>
+      </w:r>
+    </w:p>
+    <w:p>
+      <w:pPr>
+        <w:pStyle w:val="ListParagraph"/>
+        <w:numPr>
+          <w:ilvl w:val="2"/>
+          <w:numId w:val="54"/>
+        </w:numPr>
+        <w:spacing w:after="0"/>
+      </w:pPr>
+      <w:r>
+        <w:t>Understand the target population</w:t>
+      </w:r>
+    </w:p>
+    <w:p>
+      <w:pPr>
+        <w:pStyle w:val="ListParagraph"/>
+        <w:numPr>
+          <w:ilvl w:val="3"/>
+          <w:numId w:val="54"/>
+        </w:numPr>
+        <w:spacing w:after="0"/>
+      </w:pPr>
+      <w:r>
+        <w:t>Sociodemographic characteristics</w:t>
+      </w:r>
+    </w:p>
+    <w:p>
+      <w:pPr>
+        <w:pStyle w:val="ListParagraph"/>
+        <w:numPr>
+          <w:ilvl w:val="3"/>
+          <w:numId w:val="54"/>
+        </w:numPr>
+        <w:spacing w:after="0"/>
+      </w:pPr>
+      <w:r>
+        <w:t>Geographic scope</w:t>
+      </w:r>
+    </w:p>
+    <w:p>
+      <w:pPr>
+        <w:pStyle w:val="ListParagraph"/>
+        <w:numPr>
+          <w:ilvl w:val="2"/>
+          <w:numId w:val="54"/>
+        </w:numPr>
+        <w:spacing w:after="0"/>
+      </w:pPr>
+      <w:r>
+        <w:t>Understand the strategic context of the program</w:t>
+      </w:r>
+    </w:p>
+    <w:p>
+      <w:pPr>
+        <w:pStyle w:val="ListParagraph"/>
+        <w:numPr>
+          <w:ilvl w:val="3"/>
+          <w:numId w:val="54"/>
+        </w:numPr>
+        <w:spacing w:after="0"/>
+      </w:pPr>
+      <w:r>
+        <w:t>Helps sets the parameters for the scope of the problem.</w:t>
+      </w:r>
+    </w:p>
+    <w:p>
+      <w:pPr>
+        <w:pStyle w:val="ListParagraph"/>
+        <w:numPr>
+          <w:ilvl w:val="2"/>
+          <w:numId w:val="54"/>
+        </w:numPr>
+        <w:spacing w:after="0"/>
+      </w:pPr>
+      <w:r>
+        <w:t xml:space="preserve">Inventory existing </w:t>
+      </w:r>
+      <w:r>
+        <w:t>program</w:t>
+      </w:r>
+      <w:r>
+        <w:t>s that address the need.</w:t>
+      </w:r>
+    </w:p>
+    <w:p>
+      <w:pPr>
+        <w:pStyle w:val="ListParagraph"/>
+        <w:numPr>
+          <w:ilvl w:val="2"/>
+          <w:numId w:val="54"/>
+        </w:numPr>
+        <w:spacing w:after="0"/>
+      </w:pPr>
+      <w:r>
+        <w:t>Identify duplication of services and co-services</w:t>
+      </w:r>
+    </w:p>
+    <w:p>
+      <w:pPr>
+        <w:pStyle w:val="ListParagraph"/>
+        <w:numPr>
+          <w:ilvl w:val="2"/>
+          <w:numId w:val="54"/>
+        </w:numPr>
+        <w:spacing w:after="0"/>
+      </w:pPr>
+      <w:r>
+        <w:t>Determine the resources available for the needs assessment</w:t>
+      </w:r>
+    </w:p>
+    <w:p>
+      <w:pPr>
+        <w:pStyle w:val="ListParagraph"/>
+        <w:numPr>
+          <w:ilvl w:val="3"/>
+          <w:numId w:val="54"/>
+        </w:numPr>
+        <w:spacing w:after="0"/>
+      </w:pPr>
+      <w:r>
+        <w:t>Assessment approach</w:t>
+      </w:r>
+    </w:p>
+    <w:p>
+      <w:pPr>
+        <w:pStyle w:val="ListParagraph"/>
+        <w:numPr>
+          <w:ilvl w:val="3"/>
+          <w:numId w:val="54"/>
+        </w:numPr>
+        <w:spacing w:after="0"/>
+      </w:pPr>
+      <w:r>
+        <w:t>Data collection and analysis</w:t>
+      </w:r>
+    </w:p>
+    <w:p>
+      <w:pPr>
+        <w:pStyle w:val="ListParagraph"/>
+        <w:numPr>
+          <w:ilvl w:val="3"/>
+          <w:numId w:val="54"/>
+        </w:numPr>
+        <w:spacing w:after="0"/>
+      </w:pPr>
+      <w:r>
+        <w:t>Facilitation of collaboration, planning, and priority setting</w:t>
+      </w:r>
+    </w:p>
+    <w:p>
+      <w:pPr>
+        <w:pStyle w:val="ListParagraph"/>
+        <w:numPr>
+          <w:ilvl w:val="3"/>
+          <w:numId w:val="54"/>
+        </w:numPr>
+        <w:spacing w:after="0"/>
+      </w:pPr>
+      <w:r>
+        <w:t>Report writing and dissemination</w:t>
+      </w:r>
+    </w:p>
+    <w:p>
+      <w:pPr>
+        <w:pStyle w:val="ListParagraph"/>
+        <w:numPr>
+          <w:ilvl w:val="3"/>
+          <w:numId w:val="54"/>
+        </w:numPr>
+        <w:spacing w:after="0"/>
+      </w:pPr>
+      <w:r>
+        <w:t>Operational expenses</w:t>
+      </w:r>
+    </w:p>
+    <w:p>
+      <w:pPr>
+        <w:pStyle w:val="ListParagraph"/>
+        <w:numPr>
+          <w:ilvl w:val="2"/>
+          <w:numId w:val="54"/>
+        </w:numPr>
+        <w:spacing w:after="0"/>
+      </w:pPr>
+      <w:r>
+        <w:t>Summarize the pre-assessment findings</w:t>
+      </w:r>
+    </w:p>
+    <w:p>
+      <w:pPr>
+        <w:pStyle w:val="ListParagraph"/>
+        <w:numPr>
+          <w:ilvl w:val="3"/>
+          <w:numId w:val="54"/>
+        </w:numPr>
+        <w:spacing w:after="0"/>
+      </w:pPr>
+      <w:r>
+        <w:lastRenderedPageBreak/>
+        <w:t>5-10 page summary</w:t>
+      </w:r>
+    </w:p>
+    <w:p>
+      <w:pPr>
+        <w:pStyle w:val="ListParagraph"/>
+        <w:numPr>
+          <w:ilvl w:val="4"/>
+          <w:numId w:val="54"/>
+        </w:numPr>
+        <w:spacing w:after="0"/>
+      </w:pPr>
+      <w:r>
+        <w:t>Scope and size</w:t>
+      </w:r>
+    </w:p>
+    <w:p>
+      <w:pPr>
+        <w:pStyle w:val="ListParagraph"/>
+        <w:numPr>
+          <w:ilvl w:val="4"/>
+          <w:numId w:val="54"/>
+        </w:numPr>
+        <w:spacing w:after="0"/>
+      </w:pPr>
+      <w:r>
+        <w:t>Subdividing geographies or topics</w:t>
+      </w:r>
+    </w:p>
+    <w:p>
+      <w:pPr>
+        <w:pStyle w:val="ListParagraph"/>
+        <w:numPr>
+          <w:ilvl w:val="4"/>
+          <w:numId w:val="54"/>
+        </w:numPr>
+        <w:spacing w:after="0"/>
+      </w:pPr>
+      <w:r>
+        <w:t>Usefulness of collection more information</w:t>
+      </w:r>
+    </w:p>
+    <w:p>
+      <w:pPr>
+        <w:pStyle w:val="ListParagraph"/>
+        <w:numPr>
+          <w:ilvl w:val="4"/>
+          <w:numId w:val="54"/>
+        </w:numPr>
+        <w:spacing w:after="0"/>
+      </w:pPr>
+      <w:r>
+        <w:t>Need for collecting more data</w:t>
+      </w:r>
+    </w:p>
+    <w:p>
+      <w:pPr>
+        <w:pStyle w:val="ListParagraph"/>
+        <w:numPr>
+          <w:ilvl w:val="4"/>
+          <w:numId w:val="54"/>
+        </w:numPr>
+        <w:spacing w:after="0"/>
+      </w:pPr>
+      <w:r>
+        <w:t>Need for further preliminary data collection</w:t>
+      </w:r>
+    </w:p>
+    <w:p>
+      <w:pPr>
+        <w:pStyle w:val="ListParagraph"/>
+        <w:numPr>
+          <w:ilvl w:val="4"/>
+          <w:numId w:val="54"/>
+        </w:numPr>
+        <w:spacing w:after="0"/>
+      </w:pPr>
+      <w:r>
+        <w:t>Formation and make-up of a needs assessment committee (NAC)</w:t>
+      </w:r>
+    </w:p>
+    <w:p>
+      <w:pPr>
+        <w:pStyle w:val="ListParagraph"/>
+        <w:numPr>
+          <w:ilvl w:val="4"/>
+          <w:numId w:val="54"/>
+        </w:numPr>
+        <w:spacing w:after="0"/>
+      </w:pPr>
+      <w:r>
+        <w:t>Resources the organization can commit to the needs assessment</w:t>
+      </w:r>
+    </w:p>
+    <w:p>
+      <w:pPr>
+        <w:pStyle w:val="ListParagraph"/>
+        <w:numPr>
+          <w:ilvl w:val="4"/>
+          <w:numId w:val="54"/>
+        </w:numPr>
+        <w:spacing w:after="0"/>
+      </w:pPr>
+      <w:r>
+        <w:t>Time requirements</w:t>
+      </w:r>
+    </w:p>
+    <w:p>
+      <w:pPr>
+        <w:pStyle w:val="ListParagraph"/>
+        <w:numPr>
+          <w:ilvl w:val="4"/>
+          <w:numId w:val="54"/>
+        </w:numPr>
+        <w:spacing w:after="0"/>
+      </w:pPr>
+      <w:r>
+        <w:t>Importance to the organization</w:t>
+      </w:r>
+    </w:p>
+    <w:p>
+      <w:pPr>
+        <w:pStyle w:val="ListParagraph"/>
+        <w:numPr>
+          <w:ilvl w:val="2"/>
+          <w:numId w:val="54"/>
+        </w:numPr>
+        <w:spacing w:after="0"/>
+      </w:pPr>
+      <w:r>
+        <w:t>Using available sources to learn about preliminary as-is and should-be conditions.</w:t>
+      </w:r>
+    </w:p>
+    <w:p>
+      <w:pPr>
+        <w:pStyle w:val="ListParagraph"/>
+        <w:numPr>
+          <w:ilvl w:val="3"/>
+          <w:numId w:val="54"/>
+        </w:numPr>
+        <w:spacing w:after="0"/>
+      </w:pPr>
+      <w:r>
+        <w:t>Literature reviews</w:t>
+      </w:r>
+    </w:p>
+    <w:p>
+      <w:pPr>
+        <w:pStyle w:val="ListParagraph"/>
+        <w:numPr>
+          <w:ilvl w:val="3"/>
+          <w:numId w:val="54"/>
+        </w:numPr>
+        <w:spacing w:after="0"/>
+      </w:pPr>
+      <w:r>
+        <w:t>Organizational data (e.g., waitlists, referrals)</w:t>
+      </w:r>
+    </w:p>
+    <w:p>
+      <w:pPr>
+        <w:pStyle w:val="ListParagraph"/>
+        <w:numPr>
+          <w:ilvl w:val="3"/>
+          <w:numId w:val="54"/>
+        </w:numPr>
+        <w:spacing w:after="0"/>
+      </w:pPr>
+      <w:r>
+        <w:t>Government reports</w:t>
+      </w:r>
+    </w:p>
+    <w:p>
+      <w:pPr>
+        <w:pStyle w:val="ListParagraph"/>
+        <w:numPr>
+          <w:ilvl w:val="2"/>
+          <w:numId w:val="54"/>
+        </w:numPr>
+        <w:spacing w:after="0"/>
+      </w:pPr>
+      <w:r>
+        <w:t>Make Go/No-Go decision</w:t>
+      </w:r>
+    </w:p>
+    <w:p>
+      <w:pPr>
+        <w:pStyle w:val="ListParagraph"/>
+        <w:numPr>
+          <w:ilvl w:val="0"/>
+          <w:numId w:val="54"/>
+        </w:numPr>
+        <w:spacing w:after="0"/>
+      </w:pPr>
+      <w:r>
+        <w:t>Assessment Phase</w:t>
+      </w:r>
+    </w:p>
+    <w:p>
+      <w:pPr>
+        <w:pStyle w:val="ListParagraph"/>
+        <w:numPr>
+          <w:ilvl w:val="1"/>
+          <w:numId w:val="54"/>
+        </w:numPr>
+        <w:spacing w:after="0"/>
+      </w:pPr>
+      <w:r>
+        <w:t>Can be time consuming and costly</w:t>
+      </w:r>
+    </w:p>
+    <w:p>
+      <w:pPr>
+        <w:pStyle w:val="ListParagraph"/>
+        <w:numPr>
+          <w:ilvl w:val="1"/>
+          <w:numId w:val="54"/>
+        </w:numPr>
+        <w:spacing w:after="0"/>
+      </w:pPr>
+      <w:r>
+        <w:t>Recommended agenda for coordination meeting</w:t>
+      </w:r>
+    </w:p>
+    <w:p>
+      <w:pPr>
+        <w:pStyle w:val="ListParagraph"/>
+        <w:numPr>
+          <w:ilvl w:val="2"/>
+          <w:numId w:val="54"/>
+        </w:numPr>
+        <w:spacing w:after="0"/>
+      </w:pPr>
+      <w:r>
+        <w:t>Was enough learned from the pre-assessment that make new data unnecessary?</w:t>
+      </w:r>
+    </w:p>
+    <w:p>
+      <w:pPr>
+        <w:pStyle w:val="ListParagraph"/>
+        <w:numPr>
+          <w:ilvl w:val="2"/>
+          <w:numId w:val="54"/>
+        </w:numPr>
+        <w:spacing w:after="0"/>
+      </w:pPr>
+      <w:r>
+        <w:t>Have we developed a good sense of the need?</w:t>
+      </w:r>
+    </w:p>
+    <w:p>
+      <w:pPr>
+        <w:pStyle w:val="ListParagraph"/>
+        <w:numPr>
+          <w:ilvl w:val="2"/>
+          <w:numId w:val="54"/>
+        </w:numPr>
+        <w:spacing w:after="0"/>
+      </w:pPr>
+      <w:r>
+        <w:t>Is there agreement as to priorities?</w:t>
+      </w:r>
+    </w:p>
+    <w:p>
+      <w:pPr>
+        <w:pStyle w:val="ListParagraph"/>
+        <w:numPr>
+          <w:ilvl w:val="2"/>
+          <w:numId w:val="54"/>
+        </w:numPr>
+        <w:spacing w:after="0"/>
+      </w:pPr>
+      <w:r>
+        <w:t>Should the focus shift to root causes?</w:t>
+      </w:r>
+    </w:p>
+    <w:p>
+      <w:pPr>
+        <w:pStyle w:val="ListParagraph"/>
+        <w:numPr>
+          <w:ilvl w:val="2"/>
+          <w:numId w:val="54"/>
+        </w:numPr>
+        <w:spacing w:after="0"/>
+      </w:pPr>
+      <w:r>
+        <w:t>What criteria should be used for developing or selecting solutions?</w:t>
+      </w:r>
+    </w:p>
+    <w:p>
+      <w:pPr>
+        <w:pStyle w:val="ListParagraph"/>
+        <w:numPr>
+          <w:ilvl w:val="2"/>
+          <w:numId w:val="54"/>
+        </w:numPr>
+        <w:spacing w:after="0"/>
+      </w:pPr>
+      <w:r>
+        <w:t>Do we know enough to skip a full assessment and begin post-assessment implementation?</w:t>
+      </w:r>
+    </w:p>
+    <w:p>
+      <w:pPr>
+        <w:pStyle w:val="ListParagraph"/>
+        <w:numPr>
+          <w:ilvl w:val="1"/>
+          <w:numId w:val="54"/>
+        </w:numPr>
+        <w:spacing w:after="0"/>
+      </w:pPr>
+      <w:r>
+        <w:t>Must have the resources and expertise to identify and analyze needs.</w:t>
+      </w:r>
+    </w:p>
+    <w:p>
+      <w:pPr>
+        <w:pStyle w:val="ListParagraph"/>
+        <w:numPr>
+          <w:ilvl w:val="1"/>
+          <w:numId w:val="54"/>
+        </w:numPr>
+        <w:spacing w:after="0"/>
+      </w:pPr>
+      <w:r>
+        <w:t>Combination of methods is often used.</w:t>
+      </w:r>
+    </w:p>
+    <w:p>
+      <w:pPr>
+        <w:pStyle w:val="ListParagraph"/>
+        <w:numPr>
+          <w:ilvl w:val="1"/>
+          <w:numId w:val="54"/>
+        </w:numPr>
+        <w:spacing w:after="0"/>
+      </w:pPr>
+      <w:r>
+        <w:t>Surveys are a principal means of obtaining new data.</w:t>
+      </w:r>
+    </w:p>
+    <w:p>
+      <w:pPr>
+        <w:pStyle w:val="ListParagraph"/>
+        <w:numPr>
+          <w:ilvl w:val="2"/>
+          <w:numId w:val="54"/>
+        </w:numPr>
+        <w:spacing w:after="0"/>
+      </w:pPr>
+      <w:r>
+        <w:t>Pretest before full implementation.</w:t>
+      </w:r>
+    </w:p>
+    <w:p>
+      <w:pPr>
+        <w:pStyle w:val="ListParagraph"/>
+        <w:numPr>
+          <w:ilvl w:val="2"/>
+          <w:numId w:val="54"/>
+        </w:numPr>
+        <w:spacing w:after="0"/>
+      </w:pPr>
+      <w:r>
+        <w:t>Make necessary arrangements to protect respondents’ privacy.</w:t>
+      </w:r>
+    </w:p>
+    <w:p>
+      <w:pPr>
+        <w:pStyle w:val="ListParagraph"/>
+        <w:numPr>
+          <w:ilvl w:val="2"/>
+          <w:numId w:val="54"/>
+        </w:numPr>
+        <w:spacing w:after="0"/>
+      </w:pPr>
+      <w:r>
+        <w:t>Most respondents will NOT rank more than six choices.</w:t>
+      </w:r>
+    </w:p>
+    <w:p>
+      <w:pPr>
+        <w:pStyle w:val="ListParagraph"/>
+        <w:numPr>
+          <w:ilvl w:val="1"/>
+          <w:numId w:val="54"/>
+        </w:numPr>
+        <w:spacing w:after="0"/>
+      </w:pPr>
+      <w:r>
+        <w:t>Must have a defensible sampling procedure.</w:t>
+      </w:r>
+    </w:p>
+    <w:p>
+      <w:pPr>
+        <w:pStyle w:val="ListParagraph"/>
+        <w:numPr>
+          <w:ilvl w:val="2"/>
+          <w:numId w:val="54"/>
+        </w:numPr>
+        <w:spacing w:after="0"/>
+      </w:pPr>
+      <w:r>
+        <w:t>Random is ideal.</w:t>
+      </w:r>
+    </w:p>
+    <w:p>
+      <w:pPr>
+        <w:pStyle w:val="ListParagraph"/>
+        <w:numPr>
+          <w:ilvl w:val="2"/>
+          <w:numId w:val="54"/>
+        </w:numPr>
+        <w:spacing w:after="0"/>
+      </w:pPr>
+      <w:r>
+        <w:t>Other types of sampling procedures</w:t>
+      </w:r>
+    </w:p>
+    <w:p>
+      <w:pPr>
+        <w:pStyle w:val="ListParagraph"/>
+        <w:numPr>
+          <w:ilvl w:val="3"/>
+          <w:numId w:val="54"/>
+        </w:numPr>
+        <w:spacing w:after="0"/>
+      </w:pPr>
+      <w:r>
+        <w:t>Systematic sampling using a skip factor.</w:t>
+      </w:r>
+    </w:p>
+    <w:p>
+      <w:pPr>
+        <w:pStyle w:val="ListParagraph"/>
+        <w:numPr>
+          <w:ilvl w:val="3"/>
+          <w:numId w:val="54"/>
+        </w:numPr>
+        <w:spacing w:after="0"/>
+      </w:pPr>
+      <w:r>
+        <w:lastRenderedPageBreak/>
+        <w:t>Stratified sampling.</w:t>
+      </w:r>
+    </w:p>
+    <w:p>
+      <w:pPr>
+        <w:pStyle w:val="ListParagraph"/>
+        <w:numPr>
+          <w:ilvl w:val="3"/>
+          <w:numId w:val="54"/>
+        </w:numPr>
+        <w:spacing w:after="0"/>
+      </w:pPr>
+      <w:r>
+        <w:t>Proportionate stratified sampling.</w:t>
+      </w:r>
+    </w:p>
+    <w:p>
+      <w:pPr>
+        <w:pStyle w:val="ListParagraph"/>
+        <w:numPr>
+          <w:ilvl w:val="3"/>
+          <w:numId w:val="54"/>
+        </w:numPr>
+        <w:spacing w:after="0"/>
+      </w:pPr>
+      <w:r>
+        <w:t>Disproportionate stratified sampling.</w:t>
+      </w:r>
+    </w:p>
+    <w:p>
+      <w:pPr>
+        <w:pStyle w:val="ListParagraph"/>
+        <w:numPr>
+          <w:ilvl w:val="2"/>
+          <w:numId w:val="54"/>
+        </w:numPr>
+        <w:spacing w:after="0"/>
+      </w:pPr>
+      <w:r>
+        <w:t>Cost is a function of the sample size.</w:t>
+      </w:r>
+    </w:p>
+    <w:p>
+      <w:pPr>
+        <w:pStyle w:val="ListParagraph"/>
+        <w:numPr>
+          <w:ilvl w:val="3"/>
+          <w:numId w:val="54"/>
+        </w:numPr>
+        <w:spacing w:after="0"/>
+      </w:pPr>
+      <w:r>
+        <w:t>Construct sample size based on estimated proportion having the perceived need and the amount of error that is acceptable.</w:t>
+      </w:r>
+    </w:p>
+    <w:p>
+      <w:pPr>
+        <w:pStyle w:val="ListParagraph"/>
+        <w:numPr>
+          <w:ilvl w:val="1"/>
+          <w:numId w:val="54"/>
+        </w:numPr>
+        <w:spacing w:after="0"/>
+      </w:pPr>
+      <w:r>
+        <w:t>Measurement validity is about overcoming bias.</w:t>
+      </w:r>
+    </w:p>
+    <w:p>
+      <w:pPr>
+        <w:pStyle w:val="ListParagraph"/>
+        <w:numPr>
+          <w:ilvl w:val="2"/>
+          <w:numId w:val="54"/>
+        </w:numPr>
+        <w:spacing w:after="0"/>
+      </w:pPr>
+      <w:r>
+        <w:t>Using surveys is not straightforward; must adjust for bias.</w:t>
+      </w:r>
+    </w:p>
+    <w:p>
+      <w:pPr>
+        <w:pStyle w:val="ListParagraph"/>
+        <w:numPr>
+          <w:ilvl w:val="2"/>
+          <w:numId w:val="54"/>
+        </w:numPr>
+        <w:spacing w:after="0"/>
+      </w:pPr>
+      <w:r>
+        <w:t>Needs assessments are subject to many of the threats to measurement validity.</w:t>
+      </w:r>
+    </w:p>
+    <w:p>
+      <w:pPr>
+        <w:pStyle w:val="ListParagraph"/>
+        <w:numPr>
+          <w:ilvl w:val="2"/>
+          <w:numId w:val="54"/>
+        </w:numPr>
+        <w:spacing w:after="0"/>
+      </w:pPr>
+      <w:r>
+        <w:t>Warning respondents that survey contains fictitious and real options can discourage response bias.</w:t>
+      </w:r>
+    </w:p>
+    <w:p>
+      <w:pPr>
+        <w:pStyle w:val="ListParagraph"/>
+        <w:numPr>
+          <w:ilvl w:val="1"/>
+          <w:numId w:val="54"/>
+        </w:numPr>
+        <w:spacing w:after="0"/>
+      </w:pPr>
+      <w:r>
+        <w:t>The risk associated with NOT addressing a need should be considered when setting priorities.</w:t>
+      </w:r>
+    </w:p>
+    <w:p>
+      <w:pPr>
+        <w:pStyle w:val="ListParagraph"/>
+        <w:numPr>
+          <w:ilvl w:val="1"/>
+          <w:numId w:val="54"/>
+        </w:numPr>
+        <w:spacing w:after="0"/>
+      </w:pPr>
+      <w:r>
+        <w:t>Examples of criteria for setting priorities</w:t>
+      </w:r>
+    </w:p>
+    <w:p>
+      <w:pPr>
+        <w:pStyle w:val="ListParagraph"/>
+        <w:numPr>
+          <w:ilvl w:val="2"/>
+          <w:numId w:val="54"/>
+        </w:numPr>
+        <w:spacing w:after="0"/>
+      </w:pPr>
+      <w:r>
+        <w:t>Magnitude of problem</w:t>
+      </w:r>
+    </w:p>
+    <w:p>
+      <w:pPr>
+        <w:pStyle w:val="ListParagraph"/>
+        <w:numPr>
+          <w:ilvl w:val="2"/>
+          <w:numId w:val="54"/>
+        </w:numPr>
+        <w:spacing w:after="0"/>
+      </w:pPr>
+      <w:r>
+        <w:t>Cost-effectiveness of solving the problem</w:t>
+      </w:r>
+    </w:p>
+    <w:p>
+      <w:pPr>
+        <w:pStyle w:val="ListParagraph"/>
+        <w:numPr>
+          <w:ilvl w:val="2"/>
+          <w:numId w:val="54"/>
+        </w:numPr>
+        <w:spacing w:after="0"/>
+      </w:pPr>
+      <w:r>
+        <w:t>Trend direction of the problem</w:t>
+      </w:r>
+    </w:p>
+    <w:p>
+      <w:pPr>
+        <w:pStyle w:val="ListParagraph"/>
+        <w:numPr>
+          <w:ilvl w:val="2"/>
+          <w:numId w:val="54"/>
+        </w:numPr>
+        <w:spacing w:after="0"/>
+      </w:pPr>
+      <w:r>
+        <w:t>Magnitude of difference compared to similar situations</w:t>
+      </w:r>
+    </w:p>
+    <w:p>
+      <w:pPr>
+        <w:pStyle w:val="ListParagraph"/>
+        <w:numPr>
+          <w:ilvl w:val="2"/>
+          <w:numId w:val="54"/>
+        </w:numPr>
+        <w:spacing w:after="0"/>
+      </w:pPr>
+      <w:r>
+        <w:t>Available funds.</w:t>
+      </w:r>
+    </w:p>
+    <w:p>
+      <w:pPr>
+        <w:pStyle w:val="ListParagraph"/>
+        <w:numPr>
+          <w:ilvl w:val="2"/>
+          <w:numId w:val="54"/>
+        </w:numPr>
+        <w:spacing w:after="0"/>
+      </w:pPr>
+      <w:r>
+        <w:t>External directives</w:t>
+      </w:r>
+    </w:p>
+    <w:p>
+      <w:pPr>
+        <w:pStyle w:val="ListParagraph"/>
+        <w:numPr>
+          <w:ilvl w:val="2"/>
+          <w:numId w:val="54"/>
+        </w:numPr>
+        <w:spacing w:after="0"/>
+      </w:pPr>
+      <w:r>
+        <w:t>Severity of consequences for not addressing the need</w:t>
+      </w:r>
+    </w:p>
+    <w:p>
+      <w:pPr>
+        <w:pStyle w:val="ListParagraph"/>
+        <w:numPr>
+          <w:ilvl w:val="2"/>
+          <w:numId w:val="54"/>
+        </w:numPr>
+        <w:spacing w:after="0"/>
+      </w:pPr>
+      <w:r>
+        <w:t>Acceptability to community</w:t>
+      </w:r>
+    </w:p>
+    <w:p>
+      <w:pPr>
+        <w:pStyle w:val="ListParagraph"/>
+        <w:numPr>
+          <w:ilvl w:val="2"/>
+          <w:numId w:val="54"/>
+        </w:numPr>
+        <w:spacing w:after="0"/>
+      </w:pPr>
+      <w:r>
+        <w:t>Potential for prevention</w:t>
+      </w:r>
+    </w:p>
+    <w:p>
+      <w:pPr>
+        <w:pStyle w:val="ListParagraph"/>
+        <w:numPr>
+          <w:ilvl w:val="2"/>
+          <w:numId w:val="54"/>
+        </w:numPr>
+        <w:spacing w:after="0"/>
+      </w:pPr>
+      <w:r>
+        <w:t>Political pressure</w:t>
+      </w:r>
+    </w:p>
+    <w:p>
+      <w:pPr>
+        <w:pStyle w:val="ListParagraph"/>
+        <w:numPr>
+          <w:ilvl w:val="1"/>
+          <w:numId w:val="54"/>
+        </w:numPr>
+        <w:spacing w:after="0"/>
+      </w:pPr>
+      <w:r>
+        <w:t>Needs assessment report</w:t>
+      </w:r>
+    </w:p>
+    <w:p>
+      <w:pPr>
+        <w:pStyle w:val="ListParagraph"/>
+        <w:numPr>
+          <w:ilvl w:val="2"/>
+          <w:numId w:val="54"/>
+        </w:numPr>
+        <w:spacing w:after="0"/>
+      </w:pPr>
+      <w:r>
+        <w:t>Executive summary</w:t>
+      </w:r>
+    </w:p>
+    <w:p>
+      <w:pPr>
+        <w:pStyle w:val="ListParagraph"/>
+        <w:numPr>
+          <w:ilvl w:val="2"/>
+          <w:numId w:val="54"/>
+        </w:numPr>
+        <w:spacing w:after="0"/>
+      </w:pPr>
+      <w:r>
+        <w:t>Introduction</w:t>
+      </w:r>
+    </w:p>
+    <w:p>
+      <w:pPr>
+        <w:pStyle w:val="ListParagraph"/>
+        <w:numPr>
+          <w:ilvl w:val="2"/>
+          <w:numId w:val="54"/>
+        </w:numPr>
+        <w:spacing w:after="0"/>
+      </w:pPr>
+      <w:r>
+        <w:t>Methods and lines of evidence</w:t>
+      </w:r>
+    </w:p>
+    <w:p>
+      <w:pPr>
+        <w:pStyle w:val="ListParagraph"/>
+        <w:numPr>
+          <w:ilvl w:val="2"/>
+          <w:numId w:val="54"/>
+        </w:numPr>
+        <w:spacing w:after="0"/>
+      </w:pPr>
+      <w:r>
+        <w:t>Findings</w:t>
+      </w:r>
+    </w:p>
+    <w:p>
+      <w:pPr>
+        <w:pStyle w:val="ListParagraph"/>
+        <w:numPr>
+          <w:ilvl w:val="2"/>
+          <w:numId w:val="54"/>
+        </w:numPr>
+        <w:spacing w:after="0"/>
+      </w:pPr>
+      <w:r>
+        <w:t>Discussion (i.e., interpretation of findings)</w:t>
+      </w:r>
+    </w:p>
+    <w:p>
+      <w:pPr>
+        <w:pStyle w:val="ListParagraph"/>
+        <w:numPr>
+          <w:ilvl w:val="2"/>
+          <w:numId w:val="54"/>
+        </w:numPr>
+        <w:spacing w:after="0"/>
+      </w:pPr>
+      <w:r>
+        <w:t>Conclusion and recommendations</w:t>
+      </w:r>
+    </w:p>
+    <w:p>
+      <w:pPr>
+        <w:pStyle w:val="ListParagraph"/>
+        <w:numPr>
+          <w:ilvl w:val="3"/>
+          <w:numId w:val="54"/>
+        </w:numPr>
+        <w:spacing w:after="0"/>
+      </w:pPr>
+      <w:r>
+        <w:t>Adjustments to existing programs are easier to implement than new programs or greatly expanding existing programs.</w:t>
+      </w:r>
+    </w:p>
+    <w:p>
+      <w:pPr>
+        <w:pStyle w:val="ListParagraph"/>
+        <w:numPr>
+          <w:ilvl w:val="2"/>
+          <w:numId w:val="54"/>
+        </w:numPr>
+        <w:spacing w:after="0"/>
+      </w:pPr>
+      <w:r>
+        <w:t>Appendixes</w:t>
+      </w:r>
+    </w:p>
+    <w:p>
+      <w:pPr>
+        <w:spacing w:after="0"/>
+      </w:pPr>
+    </w:p>
+    <w:p>
+      <w:pPr>
+        <w:spacing w:after="0"/>
+      </w:pPr>
+      <w:r>
+        <w:t>Post-Assessment Phase: Communicating and Implementing a Needs Assessment Action</w:t>
+      </w:r>
+    </w:p>
+    <w:p>
+      <w:pPr>
+        <w:pStyle w:val="ListParagraph"/>
+        <w:numPr>
+          <w:ilvl w:val="0"/>
+          <w:numId w:val="55"/>
+        </w:numPr>
+        <w:spacing w:after="0"/>
+      </w:pPr>
+      <w:r>
+        <w:t>Recommendation is to reconfigure the NAC to include additional managerial representation.</w:t>
+      </w:r>
+    </w:p>
+    <w:p>
+      <w:pPr>
+        <w:pStyle w:val="ListParagraph"/>
+        <w:numPr>
+          <w:ilvl w:val="0"/>
+          <w:numId w:val="55"/>
+        </w:numPr>
+        <w:spacing w:after="0"/>
+      </w:pPr>
+      <w:r>
+        <w:t>Build a support coalition and engage stakeholders throughout the process so there are few surprises.</w:t>
+      </w:r>
+    </w:p>
+    <w:p>
+      <w:pPr>
+        <w:pStyle w:val="ListParagraph"/>
+        <w:numPr>
+          <w:ilvl w:val="0"/>
+          <w:numId w:val="55"/>
+        </w:numPr>
+        <w:spacing w:after="0"/>
+      </w:pPr>
+      <w:r>
+        <w:lastRenderedPageBreak/>
+        <w:t>Communication content and style depends on the audience.</w:t>
+      </w:r>
+    </w:p>
+    <w:p>
+      <w:pPr>
+        <w:pStyle w:val="ListParagraph"/>
+        <w:numPr>
+          <w:ilvl w:val="0"/>
+          <w:numId w:val="55"/>
+        </w:numPr>
+        <w:spacing w:after="0"/>
+      </w:pPr>
+      <w:r>
+        <w:t>Releasing needs assessment results with recommendations in sufficient time to be included in budget development is ideal.</w:t>
+      </w:r>
+    </w:p>
+    <w:p>
+      <w:pPr>
+        <w:pStyle w:val="ListParagraph"/>
+        <w:numPr>
+          <w:ilvl w:val="1"/>
+          <w:numId w:val="55"/>
+        </w:numPr>
+        <w:spacing w:after="0"/>
+      </w:pPr>
+      <w:r>
+        <w:t>Work backwards from the time of year for budgeting when planning needs assessments</w:t>
+      </w:r>
+      <w:bookmarkStart w:id="0" w:name="_GoBack"/>
+      <w:bookmarkEnd w:id="0"/>
     </w:p>
     <w:sectPr>
-      <w:headerReference w:type="default" r:id="rId12"/>
+      <w:headerReference w:type="default" r:id="rId13"/>
       <w:pgSz w:w="12240" w:h="15840"/>
       <w:pgMar w:top="1440" w:right="1440" w:bottom="1440" w:left="1440" w:header="720" w:footer="720" w:gutter="0"/>
       <w:pgNumType w:start="1"/>
@@ -9882,6 +11655,131 @@
 </w:hdr>
 </file>
 
+<file path=word/header6.xml><?xml version="1.0" encoding="utf-8"?>
+<w:hdr xmlns:wpc="http://schemas.microsoft.com/office/word/2010/wordprocessingCanvas" xmlns:mc="http://schemas.openxmlformats.org/markup-compatibility/2006" xmlns:o="urn:schemas-microsoft-com:office:office" xmlns:r="http://schemas.openxmlformats.org/officeDocument/2006/relationships" xmlns:m="http://schemas.openxmlformats.org/officeDocument/2006/math" xmlns:v="urn:schemas-microsoft-com:vml" xmlns:wp14="http://schemas.microsoft.com/office/word/2010/wordprocessingDrawing" xmlns:wp="http://schemas.openxmlformats.org/drawingml/2006/wordprocessingDrawing" xmlns:w10="urn:schemas-microsoft-com:office:word" xmlns:w="http://schemas.openxmlformats.org/wordprocessingml/2006/main" xmlns:w14="http://schemas.microsoft.com/office/word/2010/wordml" xmlns:wpg="http://schemas.microsoft.com/office/word/2010/wordprocessingGroup" xmlns:wpi="http://schemas.microsoft.com/office/word/2010/wordprocessingInk" xmlns:wne="http://schemas.microsoft.com/office/word/2006/wordml" xmlns:wps="http://schemas.microsoft.com/office/word/2010/wordprocessingShape" mc:Ignorable="w14 wp14">
+  <w:p>
+    <w:pPr>
+      <w:pStyle w:val="Header"/>
+    </w:pPr>
+    <w:r>
+      <w:t xml:space="preserve">McDavid, J. C., </w:t>
+    </w:r>
+    <w:proofErr w:type="spellStart"/>
+    <w:r>
+      <w:t>Huse</w:t>
+    </w:r>
+    <w:proofErr w:type="spellEnd"/>
+    <w:r>
+      <w:t xml:space="preserve">, I. and Hawthorn, L. R. L. (2013). </w:t>
+    </w:r>
+    <w:r>
+      <w:rPr>
+        <w:i/>
+      </w:rPr>
+      <w:t>Program Evaluation &amp; Performance Measurement: An Introduction to Practice</w:t>
+    </w:r>
+    <w:r>
+      <w:t xml:space="preserve"> (2</w:t>
+    </w:r>
+    <w:r>
+      <w:rPr>
+        <w:vertAlign w:val="superscript"/>
+      </w:rPr>
+      <w:t>nd</w:t>
+    </w:r>
+    <w:r>
+      <w:t xml:space="preserve"> Edition). Thousand Oaks, California: Sage Publications.</w:t>
+    </w:r>
+  </w:p>
+  <w:p>
+    <w:pPr>
+      <w:pStyle w:val="Header"/>
+    </w:pPr>
+  </w:p>
+  <w:p>
+    <w:pPr>
+      <w:pStyle w:val="Header"/>
+      <w:rPr>
+        <w:b/>
+      </w:rPr>
+    </w:pPr>
+    <w:r>
+      <w:t xml:space="preserve">Lecture 6: Chapter 6 | Page </w:t>
+    </w:r>
+    <w:r>
+      <w:rPr>
+        <w:b/>
+      </w:rPr>
+      <w:fldChar w:fldCharType="begin"/>
+    </w:r>
+    <w:r>
+      <w:rPr>
+        <w:b/>
+      </w:rPr>
+      <w:instrText xml:space="preserve"> PAGE  \* Arabic  \* MERGEFORMAT </w:instrText>
+    </w:r>
+    <w:r>
+      <w:rPr>
+        <w:b/>
+      </w:rPr>
+      <w:fldChar w:fldCharType="separate"/>
+    </w:r>
+    <w:r>
+      <w:rPr>
+        <w:b/>
+        <w:noProof/>
+      </w:rPr>
+      <w:t>5</w:t>
+    </w:r>
+    <w:r>
+      <w:rPr>
+        <w:b/>
+      </w:rPr>
+      <w:fldChar w:fldCharType="end"/>
+    </w:r>
+    <w:r>
+      <w:t xml:space="preserve"> of </w:t>
+    </w:r>
+    <w:r>
+      <w:rPr>
+        <w:b/>
+      </w:rPr>
+      <w:fldChar w:fldCharType="begin"/>
+    </w:r>
+    <w:r>
+      <w:rPr>
+        <w:b/>
+      </w:rPr>
+      <w:instrText xml:space="preserve"> SECTIONPAGES   \* MERGEFORMAT </w:instrText>
+    </w:r>
+    <w:r>
+      <w:rPr>
+        <w:b/>
+      </w:rPr>
+      <w:fldChar w:fldCharType="separate"/>
+    </w:r>
+    <w:r>
+      <w:rPr>
+        <w:b/>
+        <w:noProof/>
+      </w:rPr>
+      <w:t>5</w:t>
+    </w:r>
+    <w:r>
+      <w:rPr>
+        <w:b/>
+      </w:rPr>
+      <w:fldChar w:fldCharType="end"/>
+    </w:r>
+  </w:p>
+  <w:p>
+    <w:pPr>
+      <w:pStyle w:val="Header"/>
+    </w:pPr>
+  </w:p>
+</w:hdr>
+</file>
+
 <file path=word/numbering.xml><?xml version="1.0" encoding="utf-8"?>
 <w:numbering xmlns:wpc="http://schemas.microsoft.com/office/word/2010/wordprocessingCanvas" xmlns:mc="http://schemas.openxmlformats.org/markup-compatibility/2006" xmlns:o="urn:schemas-microsoft-com:office:office" xmlns:r="http://schemas.openxmlformats.org/officeDocument/2006/relationships" xmlns:m="http://schemas.openxmlformats.org/officeDocument/2006/math" xmlns:v="urn:schemas-microsoft-com:vml" xmlns:wp14="http://schemas.microsoft.com/office/word/2010/wordprocessingDrawing" xmlns:wp="http://schemas.openxmlformats.org/drawingml/2006/wordprocessingDrawing" xmlns:w10="urn:schemas-microsoft-com:office:word" xmlns:w="http://schemas.openxmlformats.org/wordprocessingml/2006/main" xmlns:w14="http://schemas.microsoft.com/office/word/2010/wordml" xmlns:wpg="http://schemas.microsoft.com/office/word/2010/wordprocessingGroup" xmlns:wpi="http://schemas.microsoft.com/office/word/2010/wordprocessingInk" xmlns:wne="http://schemas.microsoft.com/office/word/2006/wordml" xmlns:wps="http://schemas.microsoft.com/office/word/2010/wordprocessingShape" mc:Ignorable="w14 wp14">
   <w:abstractNum w:abstractNumId="0">
@@ -11106,6 +13004,119 @@
     </w:lvl>
   </w:abstractNum>
   <w:abstractNum w:abstractNumId="12">
+    <w:nsid w:val="1EC52924"/>
+    <w:multiLevelType w:val="hybridMultilevel"/>
+    <w:tmpl w:val="2B163170"/>
+    <w:lvl w:ilvl="0" w:tplc="04090001">
+      <w:start w:val="1"/>
+      <w:numFmt w:val="bullet"/>
+      <w:lvlText w:val=""/>
+      <w:lvlJc w:val="left"/>
+      <w:pPr>
+        <w:ind w:left="720" w:hanging="360"/>
+      </w:pPr>
+      <w:rPr>
+        <w:rFonts w:ascii="Symbol" w:hAnsi="Symbol" w:hint="default"/>
+      </w:rPr>
+    </w:lvl>
+    <w:lvl w:ilvl="1" w:tplc="04090003">
+      <w:start w:val="1"/>
+      <w:numFmt w:val="bullet"/>
+      <w:lvlText w:val="o"/>
+      <w:lvlJc w:val="left"/>
+      <w:pPr>
+        <w:ind w:left="1440" w:hanging="360"/>
+      </w:pPr>
+      <w:rPr>
+        <w:rFonts w:ascii="Courier New" w:hAnsi="Courier New" w:cs="Courier New" w:hint="default"/>
+      </w:rPr>
+    </w:lvl>
+    <w:lvl w:ilvl="2" w:tplc="04090005">
+      <w:start w:val="1"/>
+      <w:numFmt w:val="bullet"/>
+      <w:lvlText w:val=""/>
+      <w:lvlJc w:val="left"/>
+      <w:pPr>
+        <w:ind w:left="2160" w:hanging="360"/>
+      </w:pPr>
+      <w:rPr>
+        <w:rFonts w:ascii="Wingdings" w:hAnsi="Wingdings" w:hint="default"/>
+      </w:rPr>
+    </w:lvl>
+    <w:lvl w:ilvl="3" w:tplc="04090001">
+      <w:start w:val="1"/>
+      <w:numFmt w:val="bullet"/>
+      <w:lvlText w:val=""/>
+      <w:lvlJc w:val="left"/>
+      <w:pPr>
+        <w:ind w:left="2880" w:hanging="360"/>
+      </w:pPr>
+      <w:rPr>
+        <w:rFonts w:ascii="Symbol" w:hAnsi="Symbol" w:hint="default"/>
+      </w:rPr>
+    </w:lvl>
+    <w:lvl w:ilvl="4" w:tplc="04090003">
+      <w:start w:val="1"/>
+      <w:numFmt w:val="bullet"/>
+      <w:lvlText w:val="o"/>
+      <w:lvlJc w:val="left"/>
+      <w:pPr>
+        <w:ind w:left="3600" w:hanging="360"/>
+      </w:pPr>
+      <w:rPr>
+        <w:rFonts w:ascii="Courier New" w:hAnsi="Courier New" w:cs="Courier New" w:hint="default"/>
+      </w:rPr>
+    </w:lvl>
+    <w:lvl w:ilvl="5" w:tplc="04090005" w:tentative="1">
+      <w:start w:val="1"/>
+      <w:numFmt w:val="bullet"/>
+      <w:lvlText w:val=""/>
+      <w:lvlJc w:val="left"/>
+      <w:pPr>
+        <w:ind w:left="4320" w:hanging="360"/>
+      </w:pPr>
+      <w:rPr>
+        <w:rFonts w:ascii="Wingdings" w:hAnsi="Wingdings" w:hint="default"/>
+      </w:rPr>
+    </w:lvl>
+    <w:lvl w:ilvl="6" w:tplc="04090001" w:tentative="1">
+      <w:start w:val="1"/>
+      <w:numFmt w:val="bullet"/>
+      <w:lvlText w:val=""/>
+      <w:lvlJc w:val="left"/>
+      <w:pPr>
+        <w:ind w:left="5040" w:hanging="360"/>
+      </w:pPr>
+      <w:rPr>
+        <w:rFonts w:ascii="Symbol" w:hAnsi="Symbol" w:hint="default"/>
+      </w:rPr>
+    </w:lvl>
+    <w:lvl w:ilvl="7" w:tplc="04090003" w:tentative="1">
+      <w:start w:val="1"/>
+      <w:numFmt w:val="bullet"/>
+      <w:lvlText w:val="o"/>
+      <w:lvlJc w:val="left"/>
+      <w:pPr>
+        <w:ind w:left="5760" w:hanging="360"/>
+      </w:pPr>
+      <w:rPr>
+        <w:rFonts w:ascii="Courier New" w:hAnsi="Courier New" w:cs="Courier New" w:hint="default"/>
+      </w:rPr>
+    </w:lvl>
+    <w:lvl w:ilvl="8" w:tplc="04090005" w:tentative="1">
+      <w:start w:val="1"/>
+      <w:numFmt w:val="bullet"/>
+      <w:lvlText w:val=""/>
+      <w:lvlJc w:val="left"/>
+      <w:pPr>
+        <w:ind w:left="6480" w:hanging="360"/>
+      </w:pPr>
+      <w:rPr>
+        <w:rFonts w:ascii="Wingdings" w:hAnsi="Wingdings" w:hint="default"/>
+      </w:rPr>
+    </w:lvl>
+  </w:abstractNum>
+  <w:abstractNum w:abstractNumId="13">
     <w:nsid w:val="1F5A6792"/>
     <w:multiLevelType w:val="hybridMultilevel"/>
     <w:tmpl w:val="26E0B612"/>
@@ -11218,7 +13229,7 @@
       </w:rPr>
     </w:lvl>
   </w:abstractNum>
-  <w:abstractNum w:abstractNumId="13">
+  <w:abstractNum w:abstractNumId="14">
     <w:nsid w:val="1F96696E"/>
     <w:multiLevelType w:val="hybridMultilevel"/>
     <w:tmpl w:val="D3D8C726"/>
@@ -11331,7 +13342,7 @@
       </w:rPr>
     </w:lvl>
   </w:abstractNum>
-  <w:abstractNum w:abstractNumId="14">
+  <w:abstractNum w:abstractNumId="15">
     <w:nsid w:val="21E33F8F"/>
     <w:multiLevelType w:val="hybridMultilevel"/>
     <w:tmpl w:val="40208432"/>
@@ -11444,7 +13455,7 @@
       </w:rPr>
     </w:lvl>
   </w:abstractNum>
-  <w:abstractNum w:abstractNumId="15">
+  <w:abstractNum w:abstractNumId="16">
     <w:nsid w:val="2255588C"/>
     <w:multiLevelType w:val="hybridMultilevel"/>
     <w:tmpl w:val="8C68D902"/>
@@ -11557,7 +13568,7 @@
       </w:rPr>
     </w:lvl>
   </w:abstractNum>
-  <w:abstractNum w:abstractNumId="16">
+  <w:abstractNum w:abstractNumId="17">
     <w:nsid w:val="23AD6A82"/>
     <w:multiLevelType w:val="hybridMultilevel"/>
     <w:tmpl w:val="F4863B56"/>
@@ -11670,7 +13681,7 @@
       </w:rPr>
     </w:lvl>
   </w:abstractNum>
-  <w:abstractNum w:abstractNumId="17">
+  <w:abstractNum w:abstractNumId="18">
     <w:nsid w:val="26682958"/>
     <w:multiLevelType w:val="hybridMultilevel"/>
     <w:tmpl w:val="AFA82FD8"/>
@@ -11783,7 +13794,7 @@
       </w:rPr>
     </w:lvl>
   </w:abstractNum>
-  <w:abstractNum w:abstractNumId="18">
+  <w:abstractNum w:abstractNumId="19">
     <w:nsid w:val="26EA05FF"/>
     <w:multiLevelType w:val="hybridMultilevel"/>
     <w:tmpl w:val="70A4CFD0"/>
@@ -11896,7 +13907,120 @@
       </w:rPr>
     </w:lvl>
   </w:abstractNum>
-  <w:abstractNum w:abstractNumId="19">
+  <w:abstractNum w:abstractNumId="20">
+    <w:nsid w:val="2C504201"/>
+    <w:multiLevelType w:val="hybridMultilevel"/>
+    <w:tmpl w:val="AB74123A"/>
+    <w:lvl w:ilvl="0" w:tplc="04090001">
+      <w:start w:val="1"/>
+      <w:numFmt w:val="bullet"/>
+      <w:lvlText w:val=""/>
+      <w:lvlJc w:val="left"/>
+      <w:pPr>
+        <w:ind w:left="720" w:hanging="360"/>
+      </w:pPr>
+      <w:rPr>
+        <w:rFonts w:ascii="Symbol" w:hAnsi="Symbol" w:hint="default"/>
+      </w:rPr>
+    </w:lvl>
+    <w:lvl w:ilvl="1" w:tplc="04090003">
+      <w:start w:val="1"/>
+      <w:numFmt w:val="bullet"/>
+      <w:lvlText w:val="o"/>
+      <w:lvlJc w:val="left"/>
+      <w:pPr>
+        <w:ind w:left="1440" w:hanging="360"/>
+      </w:pPr>
+      <w:rPr>
+        <w:rFonts w:ascii="Courier New" w:hAnsi="Courier New" w:cs="Courier New" w:hint="default"/>
+      </w:rPr>
+    </w:lvl>
+    <w:lvl w:ilvl="2" w:tplc="04090005">
+      <w:start w:val="1"/>
+      <w:numFmt w:val="bullet"/>
+      <w:lvlText w:val=""/>
+      <w:lvlJc w:val="left"/>
+      <w:pPr>
+        <w:ind w:left="2160" w:hanging="360"/>
+      </w:pPr>
+      <w:rPr>
+        <w:rFonts w:ascii="Wingdings" w:hAnsi="Wingdings" w:hint="default"/>
+      </w:rPr>
+    </w:lvl>
+    <w:lvl w:ilvl="3" w:tplc="04090001" w:tentative="1">
+      <w:start w:val="1"/>
+      <w:numFmt w:val="bullet"/>
+      <w:lvlText w:val=""/>
+      <w:lvlJc w:val="left"/>
+      <w:pPr>
+        <w:ind w:left="2880" w:hanging="360"/>
+      </w:pPr>
+      <w:rPr>
+        <w:rFonts w:ascii="Symbol" w:hAnsi="Symbol" w:hint="default"/>
+      </w:rPr>
+    </w:lvl>
+    <w:lvl w:ilvl="4" w:tplc="04090003" w:tentative="1">
+      <w:start w:val="1"/>
+      <w:numFmt w:val="bullet"/>
+      <w:lvlText w:val="o"/>
+      <w:lvlJc w:val="left"/>
+      <w:pPr>
+        <w:ind w:left="3600" w:hanging="360"/>
+      </w:pPr>
+      <w:rPr>
+        <w:rFonts w:ascii="Courier New" w:hAnsi="Courier New" w:cs="Courier New" w:hint="default"/>
+      </w:rPr>
+    </w:lvl>
+    <w:lvl w:ilvl="5" w:tplc="04090005" w:tentative="1">
+      <w:start w:val="1"/>
+      <w:numFmt w:val="bullet"/>
+      <w:lvlText w:val=""/>
+      <w:lvlJc w:val="left"/>
+      <w:pPr>
+        <w:ind w:left="4320" w:hanging="360"/>
+      </w:pPr>
+      <w:rPr>
+        <w:rFonts w:ascii="Wingdings" w:hAnsi="Wingdings" w:hint="default"/>
+      </w:rPr>
+    </w:lvl>
+    <w:lvl w:ilvl="6" w:tplc="04090001" w:tentative="1">
+      <w:start w:val="1"/>
+      <w:numFmt w:val="bullet"/>
+      <w:lvlText w:val=""/>
+      <w:lvlJc w:val="left"/>
+      <w:pPr>
+        <w:ind w:left="5040" w:hanging="360"/>
+      </w:pPr>
+      <w:rPr>
+        <w:rFonts w:ascii="Symbol" w:hAnsi="Symbol" w:hint="default"/>
+      </w:rPr>
+    </w:lvl>
+    <w:lvl w:ilvl="7" w:tplc="04090003" w:tentative="1">
+      <w:start w:val="1"/>
+      <w:numFmt w:val="bullet"/>
+      <w:lvlText w:val="o"/>
+      <w:lvlJc w:val="left"/>
+      <w:pPr>
+        <w:ind w:left="5760" w:hanging="360"/>
+      </w:pPr>
+      <w:rPr>
+        <w:rFonts w:ascii="Courier New" w:hAnsi="Courier New" w:cs="Courier New" w:hint="default"/>
+      </w:rPr>
+    </w:lvl>
+    <w:lvl w:ilvl="8" w:tplc="04090005" w:tentative="1">
+      <w:start w:val="1"/>
+      <w:numFmt w:val="bullet"/>
+      <w:lvlText w:val=""/>
+      <w:lvlJc w:val="left"/>
+      <w:pPr>
+        <w:ind w:left="6480" w:hanging="360"/>
+      </w:pPr>
+      <w:rPr>
+        <w:rFonts w:ascii="Wingdings" w:hAnsi="Wingdings" w:hint="default"/>
+      </w:rPr>
+    </w:lvl>
+  </w:abstractNum>
+  <w:abstractNum w:abstractNumId="21">
     <w:nsid w:val="303D4038"/>
     <w:multiLevelType w:val="hybridMultilevel"/>
     <w:tmpl w:val="CB0AC46E"/>
@@ -12009,7 +14133,7 @@
       </w:rPr>
     </w:lvl>
   </w:abstractNum>
-  <w:abstractNum w:abstractNumId="20">
+  <w:abstractNum w:abstractNumId="22">
     <w:nsid w:val="308E7665"/>
     <w:multiLevelType w:val="hybridMultilevel"/>
     <w:tmpl w:val="C4081EA8"/>
@@ -12122,7 +14246,7 @@
       </w:rPr>
     </w:lvl>
   </w:abstractNum>
-  <w:abstractNum w:abstractNumId="21">
+  <w:abstractNum w:abstractNumId="23">
     <w:nsid w:val="30FA2E42"/>
     <w:multiLevelType w:val="hybridMultilevel"/>
     <w:tmpl w:val="A5B6CFE0"/>
@@ -12235,7 +14359,120 @@
       </w:rPr>
     </w:lvl>
   </w:abstractNum>
-  <w:abstractNum w:abstractNumId="22">
+  <w:abstractNum w:abstractNumId="24">
+    <w:nsid w:val="335163A4"/>
+    <w:multiLevelType w:val="hybridMultilevel"/>
+    <w:tmpl w:val="925E998E"/>
+    <w:lvl w:ilvl="0" w:tplc="04090001">
+      <w:start w:val="1"/>
+      <w:numFmt w:val="bullet"/>
+      <w:lvlText w:val=""/>
+      <w:lvlJc w:val="left"/>
+      <w:pPr>
+        <w:ind w:left="720" w:hanging="360"/>
+      </w:pPr>
+      <w:rPr>
+        <w:rFonts w:ascii="Symbol" w:hAnsi="Symbol" w:hint="default"/>
+      </w:rPr>
+    </w:lvl>
+    <w:lvl w:ilvl="1" w:tplc="04090003">
+      <w:start w:val="1"/>
+      <w:numFmt w:val="bullet"/>
+      <w:lvlText w:val="o"/>
+      <w:lvlJc w:val="left"/>
+      <w:pPr>
+        <w:ind w:left="1440" w:hanging="360"/>
+      </w:pPr>
+      <w:rPr>
+        <w:rFonts w:ascii="Courier New" w:hAnsi="Courier New" w:cs="Courier New" w:hint="default"/>
+      </w:rPr>
+    </w:lvl>
+    <w:lvl w:ilvl="2" w:tplc="04090005" w:tentative="1">
+      <w:start w:val="1"/>
+      <w:numFmt w:val="bullet"/>
+      <w:lvlText w:val=""/>
+      <w:lvlJc w:val="left"/>
+      <w:pPr>
+        <w:ind w:left="2160" w:hanging="360"/>
+      </w:pPr>
+      <w:rPr>
+        <w:rFonts w:ascii="Wingdings" w:hAnsi="Wingdings" w:hint="default"/>
+      </w:rPr>
+    </w:lvl>
+    <w:lvl w:ilvl="3" w:tplc="04090001" w:tentative="1">
+      <w:start w:val="1"/>
+      <w:numFmt w:val="bullet"/>
+      <w:lvlText w:val=""/>
+      <w:lvlJc w:val="left"/>
+      <w:pPr>
+        <w:ind w:left="2880" w:hanging="360"/>
+      </w:pPr>
+      <w:rPr>
+        <w:rFonts w:ascii="Symbol" w:hAnsi="Symbol" w:hint="default"/>
+      </w:rPr>
+    </w:lvl>
+    <w:lvl w:ilvl="4" w:tplc="04090003" w:tentative="1">
+      <w:start w:val="1"/>
+      <w:numFmt w:val="bullet"/>
+      <w:lvlText w:val="o"/>
+      <w:lvlJc w:val="left"/>
+      <w:pPr>
+        <w:ind w:left="3600" w:hanging="360"/>
+      </w:pPr>
+      <w:rPr>
+        <w:rFonts w:ascii="Courier New" w:hAnsi="Courier New" w:cs="Courier New" w:hint="default"/>
+      </w:rPr>
+    </w:lvl>
+    <w:lvl w:ilvl="5" w:tplc="04090005" w:tentative="1">
+      <w:start w:val="1"/>
+      <w:numFmt w:val="bullet"/>
+      <w:lvlText w:val=""/>
+      <w:lvlJc w:val="left"/>
+      <w:pPr>
+        <w:ind w:left="4320" w:hanging="360"/>
+      </w:pPr>
+      <w:rPr>
+        <w:rFonts w:ascii="Wingdings" w:hAnsi="Wingdings" w:hint="default"/>
+      </w:rPr>
+    </w:lvl>
+    <w:lvl w:ilvl="6" w:tplc="04090001" w:tentative="1">
+      <w:start w:val="1"/>
+      <w:numFmt w:val="bullet"/>
+      <w:lvlText w:val=""/>
+      <w:lvlJc w:val="left"/>
+      <w:pPr>
+        <w:ind w:left="5040" w:hanging="360"/>
+      </w:pPr>
+      <w:rPr>
+        <w:rFonts w:ascii="Symbol" w:hAnsi="Symbol" w:hint="default"/>
+      </w:rPr>
+    </w:lvl>
+    <w:lvl w:ilvl="7" w:tplc="04090003" w:tentative="1">
+      <w:start w:val="1"/>
+      <w:numFmt w:val="bullet"/>
+      <w:lvlText w:val="o"/>
+      <w:lvlJc w:val="left"/>
+      <w:pPr>
+        <w:ind w:left="5760" w:hanging="360"/>
+      </w:pPr>
+      <w:rPr>
+        <w:rFonts w:ascii="Courier New" w:hAnsi="Courier New" w:cs="Courier New" w:hint="default"/>
+      </w:rPr>
+    </w:lvl>
+    <w:lvl w:ilvl="8" w:tplc="04090005" w:tentative="1">
+      <w:start w:val="1"/>
+      <w:numFmt w:val="bullet"/>
+      <w:lvlText w:val=""/>
+      <w:lvlJc w:val="left"/>
+      <w:pPr>
+        <w:ind w:left="6480" w:hanging="360"/>
+      </w:pPr>
+      <w:rPr>
+        <w:rFonts w:ascii="Wingdings" w:hAnsi="Wingdings" w:hint="default"/>
+      </w:rPr>
+    </w:lvl>
+  </w:abstractNum>
+  <w:abstractNum w:abstractNumId="25">
     <w:nsid w:val="352E5E46"/>
     <w:multiLevelType w:val="hybridMultilevel"/>
     <w:tmpl w:val="EF5E9D68"/>
@@ -12348,7 +14585,7 @@
       </w:rPr>
     </w:lvl>
   </w:abstractNum>
-  <w:abstractNum w:abstractNumId="23">
+  <w:abstractNum w:abstractNumId="26">
     <w:nsid w:val="37306241"/>
     <w:multiLevelType w:val="hybridMultilevel"/>
     <w:tmpl w:val="2EC23D2E"/>
@@ -12461,7 +14698,7 @@
       </w:rPr>
     </w:lvl>
   </w:abstractNum>
-  <w:abstractNum w:abstractNumId="24">
+  <w:abstractNum w:abstractNumId="27">
     <w:nsid w:val="3740550F"/>
     <w:multiLevelType w:val="hybridMultilevel"/>
     <w:tmpl w:val="F3B89FEC"/>
@@ -12574,7 +14811,7 @@
       </w:rPr>
     </w:lvl>
   </w:abstractNum>
-  <w:abstractNum w:abstractNumId="25">
+  <w:abstractNum w:abstractNumId="28">
     <w:nsid w:val="39565157"/>
     <w:multiLevelType w:val="hybridMultilevel"/>
     <w:tmpl w:val="8E944180"/>
@@ -12687,7 +14924,7 @@
       </w:rPr>
     </w:lvl>
   </w:abstractNum>
-  <w:abstractNum w:abstractNumId="26">
+  <w:abstractNum w:abstractNumId="29">
     <w:nsid w:val="3990021C"/>
     <w:multiLevelType w:val="hybridMultilevel"/>
     <w:tmpl w:val="56E88746"/>
@@ -12773,7 +15010,7 @@
       </w:pPr>
     </w:lvl>
   </w:abstractNum>
-  <w:abstractNum w:abstractNumId="27">
+  <w:abstractNum w:abstractNumId="30">
     <w:nsid w:val="3DB92BF9"/>
     <w:multiLevelType w:val="hybridMultilevel"/>
     <w:tmpl w:val="667C241C"/>
@@ -12886,7 +15123,7 @@
       </w:rPr>
     </w:lvl>
   </w:abstractNum>
-  <w:abstractNum w:abstractNumId="28">
+  <w:abstractNum w:abstractNumId="31">
     <w:nsid w:val="43746F25"/>
     <w:multiLevelType w:val="hybridMultilevel"/>
     <w:tmpl w:val="8F9CDFFE"/>
@@ -12999,7 +15236,7 @@
       </w:rPr>
     </w:lvl>
   </w:abstractNum>
-  <w:abstractNum w:abstractNumId="29">
+  <w:abstractNum w:abstractNumId="32">
     <w:nsid w:val="460562D3"/>
     <w:multiLevelType w:val="hybridMultilevel"/>
     <w:tmpl w:val="16D8A524"/>
@@ -13112,7 +15349,7 @@
       </w:rPr>
     </w:lvl>
   </w:abstractNum>
-  <w:abstractNum w:abstractNumId="30">
+  <w:abstractNum w:abstractNumId="33">
     <w:nsid w:val="466E25C5"/>
     <w:multiLevelType w:val="hybridMultilevel"/>
     <w:tmpl w:val="63AE9DA0"/>
@@ -13225,7 +15462,7 @@
       </w:rPr>
     </w:lvl>
   </w:abstractNum>
-  <w:abstractNum w:abstractNumId="31">
+  <w:abstractNum w:abstractNumId="34">
     <w:nsid w:val="4AB07E89"/>
     <w:multiLevelType w:val="hybridMultilevel"/>
     <w:tmpl w:val="41944D58"/>
@@ -13338,7 +15575,7 @@
       </w:rPr>
     </w:lvl>
   </w:abstractNum>
-  <w:abstractNum w:abstractNumId="32">
+  <w:abstractNum w:abstractNumId="35">
     <w:nsid w:val="4DB4487E"/>
     <w:multiLevelType w:val="hybridMultilevel"/>
     <w:tmpl w:val="A14C51C6"/>
@@ -13451,7 +15688,7 @@
       </w:rPr>
     </w:lvl>
   </w:abstractNum>
-  <w:abstractNum w:abstractNumId="33">
+  <w:abstractNum w:abstractNumId="36">
     <w:nsid w:val="55015E07"/>
     <w:multiLevelType w:val="hybridMultilevel"/>
     <w:tmpl w:val="F4B083B2"/>
@@ -13564,7 +15801,7 @@
       </w:rPr>
     </w:lvl>
   </w:abstractNum>
-  <w:abstractNum w:abstractNumId="34">
+  <w:abstractNum w:abstractNumId="37">
     <w:nsid w:val="56042CE4"/>
     <w:multiLevelType w:val="hybridMultilevel"/>
     <w:tmpl w:val="C2FE28F6"/>
@@ -13677,7 +15914,7 @@
       </w:rPr>
     </w:lvl>
   </w:abstractNum>
-  <w:abstractNum w:abstractNumId="35">
+  <w:abstractNum w:abstractNumId="38">
     <w:nsid w:val="577D0E5C"/>
     <w:multiLevelType w:val="hybridMultilevel"/>
     <w:tmpl w:val="1D86234E"/>
@@ -13790,7 +16027,7 @@
       </w:rPr>
     </w:lvl>
   </w:abstractNum>
-  <w:abstractNum w:abstractNumId="36">
+  <w:abstractNum w:abstractNumId="39">
     <w:nsid w:val="581555B3"/>
     <w:multiLevelType w:val="hybridMultilevel"/>
     <w:tmpl w:val="5BCE70EA"/>
@@ -13903,7 +16140,7 @@
       </w:rPr>
     </w:lvl>
   </w:abstractNum>
-  <w:abstractNum w:abstractNumId="37">
+  <w:abstractNum w:abstractNumId="40">
     <w:nsid w:val="591D6E23"/>
     <w:multiLevelType w:val="hybridMultilevel"/>
     <w:tmpl w:val="F854444E"/>
@@ -14016,7 +16253,120 @@
       </w:rPr>
     </w:lvl>
   </w:abstractNum>
-  <w:abstractNum w:abstractNumId="38">
+  <w:abstractNum w:abstractNumId="41">
+    <w:nsid w:val="5A040215"/>
+    <w:multiLevelType w:val="hybridMultilevel"/>
+    <w:tmpl w:val="F9327F88"/>
+    <w:lvl w:ilvl="0" w:tplc="04090001">
+      <w:start w:val="1"/>
+      <w:numFmt w:val="bullet"/>
+      <w:lvlText w:val=""/>
+      <w:lvlJc w:val="left"/>
+      <w:pPr>
+        <w:ind w:left="720" w:hanging="360"/>
+      </w:pPr>
+      <w:rPr>
+        <w:rFonts w:ascii="Symbol" w:hAnsi="Symbol" w:hint="default"/>
+      </w:rPr>
+    </w:lvl>
+    <w:lvl w:ilvl="1" w:tplc="04090003" w:tentative="1">
+      <w:start w:val="1"/>
+      <w:numFmt w:val="bullet"/>
+      <w:lvlText w:val="o"/>
+      <w:lvlJc w:val="left"/>
+      <w:pPr>
+        <w:ind w:left="1440" w:hanging="360"/>
+      </w:pPr>
+      <w:rPr>
+        <w:rFonts w:ascii="Courier New" w:hAnsi="Courier New" w:cs="Courier New" w:hint="default"/>
+      </w:rPr>
+    </w:lvl>
+    <w:lvl w:ilvl="2" w:tplc="04090005" w:tentative="1">
+      <w:start w:val="1"/>
+      <w:numFmt w:val="bullet"/>
+      <w:lvlText w:val=""/>
+      <w:lvlJc w:val="left"/>
+      <w:pPr>
+        <w:ind w:left="2160" w:hanging="360"/>
+      </w:pPr>
+      <w:rPr>
+        <w:rFonts w:ascii="Wingdings" w:hAnsi="Wingdings" w:hint="default"/>
+      </w:rPr>
+    </w:lvl>
+    <w:lvl w:ilvl="3" w:tplc="04090001" w:tentative="1">
+      <w:start w:val="1"/>
+      <w:numFmt w:val="bullet"/>
+      <w:lvlText w:val=""/>
+      <w:lvlJc w:val="left"/>
+      <w:pPr>
+        <w:ind w:left="2880" w:hanging="360"/>
+      </w:pPr>
+      <w:rPr>
+        <w:rFonts w:ascii="Symbol" w:hAnsi="Symbol" w:hint="default"/>
+      </w:rPr>
+    </w:lvl>
+    <w:lvl w:ilvl="4" w:tplc="04090003" w:tentative="1">
+      <w:start w:val="1"/>
+      <w:numFmt w:val="bullet"/>
+      <w:lvlText w:val="o"/>
+      <w:lvlJc w:val="left"/>
+      <w:pPr>
+        <w:ind w:left="3600" w:hanging="360"/>
+      </w:pPr>
+      <w:rPr>
+        <w:rFonts w:ascii="Courier New" w:hAnsi="Courier New" w:cs="Courier New" w:hint="default"/>
+      </w:rPr>
+    </w:lvl>
+    <w:lvl w:ilvl="5" w:tplc="04090005" w:tentative="1">
+      <w:start w:val="1"/>
+      <w:numFmt w:val="bullet"/>
+      <w:lvlText w:val=""/>
+      <w:lvlJc w:val="left"/>
+      <w:pPr>
+        <w:ind w:left="4320" w:hanging="360"/>
+      </w:pPr>
+      <w:rPr>
+        <w:rFonts w:ascii="Wingdings" w:hAnsi="Wingdings" w:hint="default"/>
+      </w:rPr>
+    </w:lvl>
+    <w:lvl w:ilvl="6" w:tplc="04090001" w:tentative="1">
+      <w:start w:val="1"/>
+      <w:numFmt w:val="bullet"/>
+      <w:lvlText w:val=""/>
+      <w:lvlJc w:val="left"/>
+      <w:pPr>
+        <w:ind w:left="5040" w:hanging="360"/>
+      </w:pPr>
+      <w:rPr>
+        <w:rFonts w:ascii="Symbol" w:hAnsi="Symbol" w:hint="default"/>
+      </w:rPr>
+    </w:lvl>
+    <w:lvl w:ilvl="7" w:tplc="04090003" w:tentative="1">
+      <w:start w:val="1"/>
+      <w:numFmt w:val="bullet"/>
+      <w:lvlText w:val="o"/>
+      <w:lvlJc w:val="left"/>
+      <w:pPr>
+        <w:ind w:left="5760" w:hanging="360"/>
+      </w:pPr>
+      <w:rPr>
+        <w:rFonts w:ascii="Courier New" w:hAnsi="Courier New" w:cs="Courier New" w:hint="default"/>
+      </w:rPr>
+    </w:lvl>
+    <w:lvl w:ilvl="8" w:tplc="04090005" w:tentative="1">
+      <w:start w:val="1"/>
+      <w:numFmt w:val="bullet"/>
+      <w:lvlText w:val=""/>
+      <w:lvlJc w:val="left"/>
+      <w:pPr>
+        <w:ind w:left="6480" w:hanging="360"/>
+      </w:pPr>
+      <w:rPr>
+        <w:rFonts w:ascii="Wingdings" w:hAnsi="Wingdings" w:hint="default"/>
+      </w:rPr>
+    </w:lvl>
+  </w:abstractNum>
+  <w:abstractNum w:abstractNumId="42">
     <w:nsid w:val="5AFC3384"/>
     <w:multiLevelType w:val="hybridMultilevel"/>
     <w:tmpl w:val="2752E986"/>
@@ -14129,7 +16479,7 @@
       </w:rPr>
     </w:lvl>
   </w:abstractNum>
-  <w:abstractNum w:abstractNumId="39">
+  <w:abstractNum w:abstractNumId="43">
     <w:nsid w:val="5B663028"/>
     <w:multiLevelType w:val="hybridMultilevel"/>
     <w:tmpl w:val="6410567E"/>
@@ -14242,7 +16592,7 @@
       </w:rPr>
     </w:lvl>
   </w:abstractNum>
-  <w:abstractNum w:abstractNumId="40">
+  <w:abstractNum w:abstractNumId="44">
     <w:nsid w:val="5CE346AE"/>
     <w:multiLevelType w:val="hybridMultilevel"/>
     <w:tmpl w:val="94BEBEF0"/>
@@ -14355,7 +16705,7 @@
       </w:rPr>
     </w:lvl>
   </w:abstractNum>
-  <w:abstractNum w:abstractNumId="41">
+  <w:abstractNum w:abstractNumId="45">
     <w:nsid w:val="607F2D5E"/>
     <w:multiLevelType w:val="hybridMultilevel"/>
     <w:tmpl w:val="3E14D858"/>
@@ -14468,7 +16818,7 @@
       </w:rPr>
     </w:lvl>
   </w:abstractNum>
-  <w:abstractNum w:abstractNumId="42">
+  <w:abstractNum w:abstractNumId="46">
     <w:nsid w:val="612808FC"/>
     <w:multiLevelType w:val="hybridMultilevel"/>
     <w:tmpl w:val="D166B3F4"/>
@@ -14581,7 +16931,7 @@
       </w:rPr>
     </w:lvl>
   </w:abstractNum>
-  <w:abstractNum w:abstractNumId="43">
+  <w:abstractNum w:abstractNumId="47">
     <w:nsid w:val="67F3301E"/>
     <w:multiLevelType w:val="hybridMultilevel"/>
     <w:tmpl w:val="7C8A46F2"/>
@@ -14694,7 +17044,7 @@
       </w:rPr>
     </w:lvl>
   </w:abstractNum>
-  <w:abstractNum w:abstractNumId="44">
+  <w:abstractNum w:abstractNumId="48">
     <w:nsid w:val="6884550F"/>
     <w:multiLevelType w:val="hybridMultilevel"/>
     <w:tmpl w:val="C9204F96"/>
@@ -14807,7 +17157,7 @@
       </w:rPr>
     </w:lvl>
   </w:abstractNum>
-  <w:abstractNum w:abstractNumId="45">
+  <w:abstractNum w:abstractNumId="49">
     <w:nsid w:val="6CF13965"/>
     <w:multiLevelType w:val="hybridMultilevel"/>
     <w:tmpl w:val="2108B442"/>
@@ -14920,7 +17270,7 @@
       </w:rPr>
     </w:lvl>
   </w:abstractNum>
-  <w:abstractNum w:abstractNumId="46">
+  <w:abstractNum w:abstractNumId="50">
     <w:nsid w:val="70EA0A28"/>
     <w:multiLevelType w:val="hybridMultilevel"/>
     <w:tmpl w:val="C9484BD2"/>
@@ -15033,7 +17383,7 @@
       </w:rPr>
     </w:lvl>
   </w:abstractNum>
-  <w:abstractNum w:abstractNumId="47">
+  <w:abstractNum w:abstractNumId="51">
     <w:nsid w:val="71EC440C"/>
     <w:multiLevelType w:val="hybridMultilevel"/>
     <w:tmpl w:val="384043B8"/>
@@ -15146,7 +17496,7 @@
       </w:rPr>
     </w:lvl>
   </w:abstractNum>
-  <w:abstractNum w:abstractNumId="48">
+  <w:abstractNum w:abstractNumId="52">
     <w:nsid w:val="74FB0563"/>
     <w:multiLevelType w:val="hybridMultilevel"/>
     <w:tmpl w:val="A33CE1D6"/>
@@ -15259,7 +17609,120 @@
       </w:rPr>
     </w:lvl>
   </w:abstractNum>
-  <w:abstractNum w:abstractNumId="49">
+  <w:abstractNum w:abstractNumId="53">
+    <w:nsid w:val="76FF596F"/>
+    <w:multiLevelType w:val="hybridMultilevel"/>
+    <w:tmpl w:val="8BB4EE8E"/>
+    <w:lvl w:ilvl="0" w:tplc="04090001">
+      <w:start w:val="1"/>
+      <w:numFmt w:val="bullet"/>
+      <w:lvlText w:val=""/>
+      <w:lvlJc w:val="left"/>
+      <w:pPr>
+        <w:ind w:left="1080" w:hanging="360"/>
+      </w:pPr>
+      <w:rPr>
+        <w:rFonts w:ascii="Symbol" w:hAnsi="Symbol" w:hint="default"/>
+      </w:rPr>
+    </w:lvl>
+    <w:lvl w:ilvl="1" w:tplc="04090003">
+      <w:start w:val="1"/>
+      <w:numFmt w:val="bullet"/>
+      <w:lvlText w:val="o"/>
+      <w:lvlJc w:val="left"/>
+      <w:pPr>
+        <w:ind w:left="1800" w:hanging="360"/>
+      </w:pPr>
+      <w:rPr>
+        <w:rFonts w:ascii="Courier New" w:hAnsi="Courier New" w:cs="Courier New" w:hint="default"/>
+      </w:rPr>
+    </w:lvl>
+    <w:lvl w:ilvl="2" w:tplc="04090005" w:tentative="1">
+      <w:start w:val="1"/>
+      <w:numFmt w:val="bullet"/>
+      <w:lvlText w:val=""/>
+      <w:lvlJc w:val="left"/>
+      <w:pPr>
+        <w:ind w:left="2520" w:hanging="360"/>
+      </w:pPr>
+      <w:rPr>
+        <w:rFonts w:ascii="Wingdings" w:hAnsi="Wingdings" w:hint="default"/>
+      </w:rPr>
+    </w:lvl>
+    <w:lvl w:ilvl="3" w:tplc="04090001" w:tentative="1">
+      <w:start w:val="1"/>
+      <w:numFmt w:val="bullet"/>
+      <w:lvlText w:val=""/>
+      <w:lvlJc w:val="left"/>
+      <w:pPr>
+        <w:ind w:left="3240" w:hanging="360"/>
+      </w:pPr>
+      <w:rPr>
+        <w:rFonts w:ascii="Symbol" w:hAnsi="Symbol" w:hint="default"/>
+      </w:rPr>
+    </w:lvl>
+    <w:lvl w:ilvl="4" w:tplc="04090003" w:tentative="1">
+      <w:start w:val="1"/>
+      <w:numFmt w:val="bullet"/>
+      <w:lvlText w:val="o"/>
+      <w:lvlJc w:val="left"/>
+      <w:pPr>
+        <w:ind w:left="3960" w:hanging="360"/>
+      </w:pPr>
+      <w:rPr>
+        <w:rFonts w:ascii="Courier New" w:hAnsi="Courier New" w:cs="Courier New" w:hint="default"/>
+      </w:rPr>
+    </w:lvl>
+    <w:lvl w:ilvl="5" w:tplc="04090005" w:tentative="1">
+      <w:start w:val="1"/>
+      <w:numFmt w:val="bullet"/>
+      <w:lvlText w:val=""/>
+      <w:lvlJc w:val="left"/>
+      <w:pPr>
+        <w:ind w:left="4680" w:hanging="360"/>
+      </w:pPr>
+      <w:rPr>
+        <w:rFonts w:ascii="Wingdings" w:hAnsi="Wingdings" w:hint="default"/>
+      </w:rPr>
+    </w:lvl>
+    <w:lvl w:ilvl="6" w:tplc="04090001" w:tentative="1">
+      <w:start w:val="1"/>
+      <w:numFmt w:val="bullet"/>
+      <w:lvlText w:val=""/>
+      <w:lvlJc w:val="left"/>
+      <w:pPr>
+        <w:ind w:left="5400" w:hanging="360"/>
+      </w:pPr>
+      <w:rPr>
+        <w:rFonts w:ascii="Symbol" w:hAnsi="Symbol" w:hint="default"/>
+      </w:rPr>
+    </w:lvl>
+    <w:lvl w:ilvl="7" w:tplc="04090003" w:tentative="1">
+      <w:start w:val="1"/>
+      <w:numFmt w:val="bullet"/>
+      <w:lvlText w:val="o"/>
+      <w:lvlJc w:val="left"/>
+      <w:pPr>
+        <w:ind w:left="6120" w:hanging="360"/>
+      </w:pPr>
+      <w:rPr>
+        <w:rFonts w:ascii="Courier New" w:hAnsi="Courier New" w:cs="Courier New" w:hint="default"/>
+      </w:rPr>
+    </w:lvl>
+    <w:lvl w:ilvl="8" w:tplc="04090005" w:tentative="1">
+      <w:start w:val="1"/>
+      <w:numFmt w:val="bullet"/>
+      <w:lvlText w:val=""/>
+      <w:lvlJc w:val="left"/>
+      <w:pPr>
+        <w:ind w:left="6840" w:hanging="360"/>
+      </w:pPr>
+      <w:rPr>
+        <w:rFonts w:ascii="Wingdings" w:hAnsi="Wingdings" w:hint="default"/>
+      </w:rPr>
+    </w:lvl>
+  </w:abstractNum>
+  <w:abstractNum w:abstractNumId="54">
     <w:nsid w:val="799A5B45"/>
     <w:multiLevelType w:val="hybridMultilevel"/>
     <w:tmpl w:val="85023A70"/>
@@ -15373,28 +17836,28 @@
     </w:lvl>
   </w:abstractNum>
   <w:num w:numId="1">
-    <w:abstractNumId w:val="26"/>
+    <w:abstractNumId w:val="29"/>
   </w:num>
   <w:num w:numId="2">
-    <w:abstractNumId w:val="31"/>
+    <w:abstractNumId w:val="34"/>
   </w:num>
   <w:num w:numId="3">
     <w:abstractNumId w:val="1"/>
   </w:num>
   <w:num w:numId="4">
-    <w:abstractNumId w:val="42"/>
+    <w:abstractNumId w:val="46"/>
   </w:num>
   <w:num w:numId="5">
-    <w:abstractNumId w:val="40"/>
+    <w:abstractNumId w:val="44"/>
   </w:num>
   <w:num w:numId="6">
-    <w:abstractNumId w:val="32"/>
+    <w:abstractNumId w:val="35"/>
   </w:num>
   <w:num w:numId="7">
-    <w:abstractNumId w:val="39"/>
+    <w:abstractNumId w:val="43"/>
   </w:num>
   <w:num w:numId="8">
-    <w:abstractNumId w:val="15"/>
+    <w:abstractNumId w:val="16"/>
   </w:num>
   <w:num w:numId="9">
     <w:abstractNumId w:val="7"/>
@@ -15403,52 +17866,52 @@
     <w:abstractNumId w:val="5"/>
   </w:num>
   <w:num w:numId="11">
-    <w:abstractNumId w:val="24"/>
+    <w:abstractNumId w:val="27"/>
   </w:num>
   <w:num w:numId="12">
-    <w:abstractNumId w:val="29"/>
+    <w:abstractNumId w:val="32"/>
   </w:num>
   <w:num w:numId="13">
     <w:abstractNumId w:val="2"/>
   </w:num>
   <w:num w:numId="14">
-    <w:abstractNumId w:val="33"/>
+    <w:abstractNumId w:val="36"/>
   </w:num>
   <w:num w:numId="15">
-    <w:abstractNumId w:val="49"/>
+    <w:abstractNumId w:val="54"/>
   </w:num>
   <w:num w:numId="16">
-    <w:abstractNumId w:val="16"/>
+    <w:abstractNumId w:val="17"/>
   </w:num>
   <w:num w:numId="17">
-    <w:abstractNumId w:val="34"/>
+    <w:abstractNumId w:val="37"/>
   </w:num>
   <w:num w:numId="18">
-    <w:abstractNumId w:val="41"/>
+    <w:abstractNumId w:val="45"/>
   </w:num>
   <w:num w:numId="19">
     <w:abstractNumId w:val="11"/>
   </w:num>
   <w:num w:numId="20">
-    <w:abstractNumId w:val="19"/>
+    <w:abstractNumId w:val="21"/>
   </w:num>
   <w:num w:numId="21">
-    <w:abstractNumId w:val="45"/>
+    <w:abstractNumId w:val="49"/>
   </w:num>
   <w:num w:numId="22">
-    <w:abstractNumId w:val="47"/>
+    <w:abstractNumId w:val="51"/>
   </w:num>
   <w:num w:numId="23">
-    <w:abstractNumId w:val="28"/>
+    <w:abstractNumId w:val="31"/>
   </w:num>
   <w:num w:numId="24">
-    <w:abstractNumId w:val="20"/>
+    <w:abstractNumId w:val="22"/>
   </w:num>
   <w:num w:numId="25">
-    <w:abstractNumId w:val="37"/>
+    <w:abstractNumId w:val="40"/>
   </w:num>
   <w:num w:numId="26">
-    <w:abstractNumId w:val="23"/>
+    <w:abstractNumId w:val="26"/>
   </w:num>
   <w:num w:numId="27">
     <w:abstractNumId w:val="0"/>
@@ -15457,10 +17920,10 @@
     <w:abstractNumId w:val="8"/>
   </w:num>
   <w:num w:numId="29">
-    <w:abstractNumId w:val="25"/>
+    <w:abstractNumId w:val="28"/>
   </w:num>
   <w:num w:numId="30">
-    <w:abstractNumId w:val="35"/>
+    <w:abstractNumId w:val="38"/>
   </w:num>
   <w:num w:numId="31">
     <w:abstractNumId w:val="3"/>
@@ -15469,58 +17932,73 @@
     <w:abstractNumId w:val="4"/>
   </w:num>
   <w:num w:numId="33">
-    <w:abstractNumId w:val="44"/>
+    <w:abstractNumId w:val="48"/>
   </w:num>
   <w:num w:numId="34">
-    <w:abstractNumId w:val="18"/>
+    <w:abstractNumId w:val="19"/>
   </w:num>
   <w:num w:numId="35">
-    <w:abstractNumId w:val="14"/>
+    <w:abstractNumId w:val="15"/>
   </w:num>
   <w:num w:numId="36">
-    <w:abstractNumId w:val="13"/>
+    <w:abstractNumId w:val="14"/>
   </w:num>
   <w:num w:numId="37">
     <w:abstractNumId w:val="10"/>
   </w:num>
   <w:num w:numId="38">
-    <w:abstractNumId w:val="21"/>
+    <w:abstractNumId w:val="23"/>
   </w:num>
   <w:num w:numId="39">
-    <w:abstractNumId w:val="22"/>
+    <w:abstractNumId w:val="25"/>
   </w:num>
   <w:num w:numId="40">
-    <w:abstractNumId w:val="48"/>
+    <w:abstractNumId w:val="52"/>
   </w:num>
   <w:num w:numId="41">
-    <w:abstractNumId w:val="46"/>
+    <w:abstractNumId w:val="50"/>
   </w:num>
   <w:num w:numId="42">
-    <w:abstractNumId w:val="36"/>
+    <w:abstractNumId w:val="39"/>
   </w:num>
   <w:num w:numId="43">
     <w:abstractNumId w:val="9"/>
   </w:num>
   <w:num w:numId="44">
-    <w:abstractNumId w:val="12"/>
+    <w:abstractNumId w:val="13"/>
   </w:num>
   <w:num w:numId="45">
-    <w:abstractNumId w:val="17"/>
+    <w:abstractNumId w:val="18"/>
   </w:num>
   <w:num w:numId="46">
-    <w:abstractNumId w:val="38"/>
+    <w:abstractNumId w:val="42"/>
   </w:num>
   <w:num w:numId="47">
-    <w:abstractNumId w:val="43"/>
+    <w:abstractNumId w:val="47"/>
   </w:num>
   <w:num w:numId="48">
-    <w:abstractNumId w:val="27"/>
+    <w:abstractNumId w:val="30"/>
   </w:num>
   <w:num w:numId="49">
-    <w:abstractNumId w:val="30"/>
+    <w:abstractNumId w:val="33"/>
   </w:num>
   <w:num w:numId="50">
     <w:abstractNumId w:val="6"/>
+  </w:num>
+  <w:num w:numId="51">
+    <w:abstractNumId w:val="41"/>
+  </w:num>
+  <w:num w:numId="52">
+    <w:abstractNumId w:val="20"/>
+  </w:num>
+  <w:num w:numId="53">
+    <w:abstractNumId w:val="53"/>
+  </w:num>
+  <w:num w:numId="54">
+    <w:abstractNumId w:val="12"/>
+  </w:num>
+  <w:num w:numId="55">
+    <w:abstractNumId w:val="24"/>
   </w:num>
   <w:numIdMacAtCleanup w:val="49"/>
 </w:numbering>
@@ -15689,6 +18167,7 @@
   <w:style w:type="character" w:default="1" w:styleId="DefaultParagraphFont">
     <w:name w:val="Default Paragraph Font"/>
     <w:uiPriority w:val="1"/>
+    <w:semiHidden/>
     <w:unhideWhenUsed/>
   </w:style>
   <w:style w:type="table" w:default="1" w:styleId="TableNormal">
@@ -15933,6 +18412,7 @@
   <w:style w:type="character" w:default="1" w:styleId="DefaultParagraphFont">
     <w:name w:val="Default Paragraph Font"/>
     <w:uiPriority w:val="1"/>
+    <w:semiHidden/>
     <w:unhideWhenUsed/>
   </w:style>
   <w:style w:type="table" w:default="1" w:styleId="TableNormal">

</xml_diff>

<commit_message>
Corrected notes on McDavid et. al. (2013)
</commit_message>
<xml_diff>
--- a/Notes/McDavidHuseHawthorn_2013_Program-Evaluation-Performance-Measurement-Ed02.docx
+++ b/Notes/McDavidHuseHawthorn_2013_Program-Evaluation-Performance-Measurement-Ed02.docx
@@ -11329,7 +11329,13 @@
       </w:rPr>
     </w:pPr>
     <w:r>
-      <w:t xml:space="preserve">Lecture 3: Chapter 3 | Page </w:t>
+      <w:t>Lecture 3</w:t>
+    </w:r>
+    <w:r>
+      <w:t>-4</w:t>
+    </w:r>
+    <w:r>
+      <w:t xml:space="preserve">: Chapter 3 | Page </w:t>
     </w:r>
     <w:r>
       <w:rPr>
@@ -11454,7 +11460,10 @@
       </w:rPr>
     </w:pPr>
     <w:r>
-      <w:t xml:space="preserve">Lecture 4: Chapter 4 | Page </w:t>
+      <w:t>Lecture 5</w:t>
+    </w:r>
+    <w:r>
+      <w:t xml:space="preserve">: Chapter 4 | Page </w:t>
     </w:r>
     <w:r>
       <w:rPr>
@@ -11579,7 +11588,10 @@
       </w:rPr>
     </w:pPr>
     <w:r>
-      <w:t xml:space="preserve">Lecture 5: Chapter 5 | Page </w:t>
+      <w:t>Lecture 6</w:t>
+    </w:r>
+    <w:r>
+      <w:t xml:space="preserve">: Chapter 5 | Page </w:t>
     </w:r>
     <w:r>
       <w:rPr>
@@ -11704,7 +11716,10 @@
       </w:rPr>
     </w:pPr>
     <w:r>
-      <w:t xml:space="preserve">Lecture 6: Chapter 6 | Page </w:t>
+      <w:t>Lecture 7</w:t>
+    </w:r>
+    <w:r>
+      <w:t xml:space="preserve">: Chapter 6 | Page </w:t>
     </w:r>
     <w:r>
       <w:rPr>

</xml_diff>

<commit_message>
Notes on McDavid et. al. (2013) chapter 8
</commit_message>
<xml_diff>
--- a/Notes/McDavidHuseHawthorn_2013_Program-Evaluation-Performance-Measurement-Ed02.docx
+++ b/Notes/McDavidHuseHawthorn_2013_Program-Evaluation-Performance-Measurement-Ed02.docx
@@ -9649,7 +9649,7 @@
         <w:pStyle w:val="ListParagraph"/>
         <w:numPr>
           <w:ilvl w:val="0"/>
-          <w:numId w:val="54"/>
+          <w:numId w:val="53"/>
         </w:numPr>
         <w:spacing w:after="0"/>
       </w:pPr>
@@ -9662,7 +9662,7 @@
         <w:pStyle w:val="ListParagraph"/>
         <w:numPr>
           <w:ilvl w:val="0"/>
-          <w:numId w:val="54"/>
+          <w:numId w:val="53"/>
         </w:numPr>
         <w:spacing w:after="0"/>
       </w:pPr>
@@ -9675,7 +9675,7 @@
         <w:pStyle w:val="ListParagraph"/>
         <w:numPr>
           <w:ilvl w:val="1"/>
-          <w:numId w:val="54"/>
+          <w:numId w:val="53"/>
         </w:numPr>
         <w:spacing w:after="0"/>
       </w:pPr>
@@ -9688,7 +9688,7 @@
         <w:pStyle w:val="ListParagraph"/>
         <w:numPr>
           <w:ilvl w:val="0"/>
-          <w:numId w:val="54"/>
+          <w:numId w:val="53"/>
         </w:numPr>
         <w:spacing w:after="0"/>
       </w:pPr>
@@ -9701,7 +9701,7 @@
         <w:pStyle w:val="ListParagraph"/>
         <w:numPr>
           <w:ilvl w:val="1"/>
-          <w:numId w:val="54"/>
+          <w:numId w:val="53"/>
         </w:numPr>
         <w:spacing w:after="0"/>
       </w:pPr>
@@ -9714,7 +9714,7 @@
         <w:pStyle w:val="ListParagraph"/>
         <w:numPr>
           <w:ilvl w:val="1"/>
-          <w:numId w:val="54"/>
+          <w:numId w:val="53"/>
         </w:numPr>
         <w:spacing w:after="0"/>
       </w:pPr>
@@ -9727,7 +9727,7 @@
         <w:pStyle w:val="ListParagraph"/>
         <w:numPr>
           <w:ilvl w:val="1"/>
-          <w:numId w:val="54"/>
+          <w:numId w:val="53"/>
         </w:numPr>
         <w:spacing w:after="0"/>
       </w:pPr>
@@ -9740,7 +9740,7 @@
         <w:pStyle w:val="ListParagraph"/>
         <w:numPr>
           <w:ilvl w:val="0"/>
-          <w:numId w:val="54"/>
+          <w:numId w:val="53"/>
         </w:numPr>
         <w:spacing w:after="0"/>
       </w:pPr>
@@ -9753,7 +9753,7 @@
         <w:pStyle w:val="ListParagraph"/>
         <w:numPr>
           <w:ilvl w:val="0"/>
-          <w:numId w:val="54"/>
+          <w:numId w:val="53"/>
         </w:numPr>
         <w:spacing w:after="0"/>
       </w:pPr>
@@ -9766,7 +9766,7 @@
         <w:pStyle w:val="ListParagraph"/>
         <w:numPr>
           <w:ilvl w:val="1"/>
-          <w:numId w:val="54"/>
+          <w:numId w:val="53"/>
         </w:numPr>
         <w:spacing w:after="0"/>
       </w:pPr>
@@ -9779,7 +9779,7 @@
         <w:pStyle w:val="ListParagraph"/>
         <w:numPr>
           <w:ilvl w:val="1"/>
-          <w:numId w:val="54"/>
+          <w:numId w:val="53"/>
         </w:numPr>
         <w:spacing w:after="0"/>
       </w:pPr>
@@ -9792,7 +9792,7 @@
         <w:pStyle w:val="ListParagraph"/>
         <w:numPr>
           <w:ilvl w:val="0"/>
-          <w:numId w:val="54"/>
+          <w:numId w:val="53"/>
         </w:numPr>
         <w:spacing w:after="0"/>
       </w:pPr>
@@ -9805,7 +9805,7 @@
         <w:pStyle w:val="ListParagraph"/>
         <w:numPr>
           <w:ilvl w:val="1"/>
-          <w:numId w:val="54"/>
+          <w:numId w:val="53"/>
         </w:numPr>
         <w:spacing w:after="0"/>
       </w:pPr>
@@ -9818,7 +9818,7 @@
         <w:pStyle w:val="ListParagraph"/>
         <w:numPr>
           <w:ilvl w:val="1"/>
-          <w:numId w:val="54"/>
+          <w:numId w:val="53"/>
         </w:numPr>
         <w:spacing w:after="0"/>
       </w:pPr>
@@ -9831,7 +9831,7 @@
         <w:pStyle w:val="ListParagraph"/>
         <w:numPr>
           <w:ilvl w:val="1"/>
-          <w:numId w:val="54"/>
+          <w:numId w:val="53"/>
         </w:numPr>
         <w:spacing w:after="0"/>
       </w:pPr>
@@ -9844,7 +9844,7 @@
         <w:pStyle w:val="ListParagraph"/>
         <w:numPr>
           <w:ilvl w:val="1"/>
-          <w:numId w:val="54"/>
+          <w:numId w:val="53"/>
         </w:numPr>
         <w:spacing w:after="0"/>
       </w:pPr>
@@ -9857,7 +9857,7 @@
         <w:pStyle w:val="ListParagraph"/>
         <w:numPr>
           <w:ilvl w:val="2"/>
-          <w:numId w:val="54"/>
+          <w:numId w:val="53"/>
         </w:numPr>
         <w:spacing w:after="0"/>
       </w:pPr>
@@ -9870,7 +9870,7 @@
         <w:pStyle w:val="ListParagraph"/>
         <w:numPr>
           <w:ilvl w:val="2"/>
-          <w:numId w:val="54"/>
+          <w:numId w:val="53"/>
         </w:numPr>
         <w:spacing w:after="0"/>
       </w:pPr>
@@ -9883,7 +9883,7 @@
         <w:pStyle w:val="ListParagraph"/>
         <w:numPr>
           <w:ilvl w:val="3"/>
-          <w:numId w:val="54"/>
+          <w:numId w:val="53"/>
         </w:numPr>
         <w:spacing w:after="0"/>
       </w:pPr>
@@ -9896,7 +9896,7 @@
         <w:pStyle w:val="ListParagraph"/>
         <w:numPr>
           <w:ilvl w:val="3"/>
-          <w:numId w:val="54"/>
+          <w:numId w:val="53"/>
         </w:numPr>
         <w:spacing w:after="0"/>
       </w:pPr>
@@ -9909,7 +9909,7 @@
         <w:pStyle w:val="ListParagraph"/>
         <w:numPr>
           <w:ilvl w:val="2"/>
-          <w:numId w:val="54"/>
+          <w:numId w:val="53"/>
         </w:numPr>
         <w:spacing w:after="0"/>
       </w:pPr>
@@ -9922,7 +9922,7 @@
         <w:pStyle w:val="ListParagraph"/>
         <w:numPr>
           <w:ilvl w:val="3"/>
-          <w:numId w:val="54"/>
+          <w:numId w:val="53"/>
         </w:numPr>
         <w:spacing w:after="0"/>
       </w:pPr>
@@ -9935,7 +9935,7 @@
         <w:pStyle w:val="ListParagraph"/>
         <w:numPr>
           <w:ilvl w:val="2"/>
-          <w:numId w:val="54"/>
+          <w:numId w:val="53"/>
         </w:numPr>
         <w:spacing w:after="0"/>
       </w:pPr>
@@ -9954,7 +9954,7 @@
         <w:pStyle w:val="ListParagraph"/>
         <w:numPr>
           <w:ilvl w:val="2"/>
-          <w:numId w:val="54"/>
+          <w:numId w:val="53"/>
         </w:numPr>
         <w:spacing w:after="0"/>
       </w:pPr>
@@ -9967,7 +9967,7 @@
         <w:pStyle w:val="ListParagraph"/>
         <w:numPr>
           <w:ilvl w:val="2"/>
-          <w:numId w:val="54"/>
+          <w:numId w:val="53"/>
         </w:numPr>
         <w:spacing w:after="0"/>
       </w:pPr>
@@ -9980,7 +9980,7 @@
         <w:pStyle w:val="ListParagraph"/>
         <w:numPr>
           <w:ilvl w:val="3"/>
-          <w:numId w:val="54"/>
+          <w:numId w:val="53"/>
         </w:numPr>
         <w:spacing w:after="0"/>
       </w:pPr>
@@ -9993,7 +9993,7 @@
         <w:pStyle w:val="ListParagraph"/>
         <w:numPr>
           <w:ilvl w:val="3"/>
-          <w:numId w:val="54"/>
+          <w:numId w:val="53"/>
         </w:numPr>
         <w:spacing w:after="0"/>
       </w:pPr>
@@ -10006,7 +10006,7 @@
         <w:pStyle w:val="ListParagraph"/>
         <w:numPr>
           <w:ilvl w:val="3"/>
-          <w:numId w:val="54"/>
+          <w:numId w:val="53"/>
         </w:numPr>
         <w:spacing w:after="0"/>
       </w:pPr>
@@ -10019,7 +10019,7 @@
         <w:pStyle w:val="ListParagraph"/>
         <w:numPr>
           <w:ilvl w:val="3"/>
-          <w:numId w:val="54"/>
+          <w:numId w:val="53"/>
         </w:numPr>
         <w:spacing w:after="0"/>
       </w:pPr>
@@ -10032,7 +10032,7 @@
         <w:pStyle w:val="ListParagraph"/>
         <w:numPr>
           <w:ilvl w:val="3"/>
-          <w:numId w:val="54"/>
+          <w:numId w:val="53"/>
         </w:numPr>
         <w:spacing w:after="0"/>
       </w:pPr>
@@ -10045,7 +10045,7 @@
         <w:pStyle w:val="ListParagraph"/>
         <w:numPr>
           <w:ilvl w:val="2"/>
-          <w:numId w:val="54"/>
+          <w:numId w:val="53"/>
         </w:numPr>
         <w:spacing w:after="0"/>
       </w:pPr>
@@ -10058,7 +10058,7 @@
         <w:pStyle w:val="ListParagraph"/>
         <w:numPr>
           <w:ilvl w:val="3"/>
-          <w:numId w:val="54"/>
+          <w:numId w:val="53"/>
         </w:numPr>
         <w:spacing w:after="0"/>
       </w:pPr>
@@ -10072,7 +10072,7 @@
         <w:pStyle w:val="ListParagraph"/>
         <w:numPr>
           <w:ilvl w:val="4"/>
-          <w:numId w:val="54"/>
+          <w:numId w:val="53"/>
         </w:numPr>
         <w:spacing w:after="0"/>
       </w:pPr>
@@ -10085,7 +10085,7 @@
         <w:pStyle w:val="ListParagraph"/>
         <w:numPr>
           <w:ilvl w:val="4"/>
-          <w:numId w:val="54"/>
+          <w:numId w:val="53"/>
         </w:numPr>
         <w:spacing w:after="0"/>
       </w:pPr>
@@ -10098,7 +10098,7 @@
         <w:pStyle w:val="ListParagraph"/>
         <w:numPr>
           <w:ilvl w:val="4"/>
-          <w:numId w:val="54"/>
+          <w:numId w:val="53"/>
         </w:numPr>
         <w:spacing w:after="0"/>
       </w:pPr>
@@ -10111,7 +10111,7 @@
         <w:pStyle w:val="ListParagraph"/>
         <w:numPr>
           <w:ilvl w:val="4"/>
-          <w:numId w:val="54"/>
+          <w:numId w:val="53"/>
         </w:numPr>
         <w:spacing w:after="0"/>
       </w:pPr>
@@ -10124,7 +10124,7 @@
         <w:pStyle w:val="ListParagraph"/>
         <w:numPr>
           <w:ilvl w:val="4"/>
-          <w:numId w:val="54"/>
+          <w:numId w:val="53"/>
         </w:numPr>
         <w:spacing w:after="0"/>
       </w:pPr>
@@ -10137,7 +10137,7 @@
         <w:pStyle w:val="ListParagraph"/>
         <w:numPr>
           <w:ilvl w:val="4"/>
-          <w:numId w:val="54"/>
+          <w:numId w:val="53"/>
         </w:numPr>
         <w:spacing w:after="0"/>
       </w:pPr>
@@ -10150,7 +10150,7 @@
         <w:pStyle w:val="ListParagraph"/>
         <w:numPr>
           <w:ilvl w:val="4"/>
-          <w:numId w:val="54"/>
+          <w:numId w:val="53"/>
         </w:numPr>
         <w:spacing w:after="0"/>
       </w:pPr>
@@ -10163,7 +10163,7 @@
         <w:pStyle w:val="ListParagraph"/>
         <w:numPr>
           <w:ilvl w:val="4"/>
-          <w:numId w:val="54"/>
+          <w:numId w:val="53"/>
         </w:numPr>
         <w:spacing w:after="0"/>
       </w:pPr>
@@ -10176,7 +10176,7 @@
         <w:pStyle w:val="ListParagraph"/>
         <w:numPr>
           <w:ilvl w:val="4"/>
-          <w:numId w:val="54"/>
+          <w:numId w:val="53"/>
         </w:numPr>
         <w:spacing w:after="0"/>
       </w:pPr>
@@ -10189,7 +10189,7 @@
         <w:pStyle w:val="ListParagraph"/>
         <w:numPr>
           <w:ilvl w:val="2"/>
-          <w:numId w:val="54"/>
+          <w:numId w:val="53"/>
         </w:numPr>
         <w:spacing w:after="0"/>
       </w:pPr>
@@ -10202,7 +10202,7 @@
         <w:pStyle w:val="ListParagraph"/>
         <w:numPr>
           <w:ilvl w:val="3"/>
-          <w:numId w:val="54"/>
+          <w:numId w:val="53"/>
         </w:numPr>
         <w:spacing w:after="0"/>
       </w:pPr>
@@ -10215,7 +10215,7 @@
         <w:pStyle w:val="ListParagraph"/>
         <w:numPr>
           <w:ilvl w:val="3"/>
-          <w:numId w:val="54"/>
+          <w:numId w:val="53"/>
         </w:numPr>
         <w:spacing w:after="0"/>
       </w:pPr>
@@ -10228,7 +10228,7 @@
         <w:pStyle w:val="ListParagraph"/>
         <w:numPr>
           <w:ilvl w:val="3"/>
-          <w:numId w:val="54"/>
+          <w:numId w:val="53"/>
         </w:numPr>
         <w:spacing w:after="0"/>
       </w:pPr>
@@ -10241,7 +10241,7 @@
         <w:pStyle w:val="ListParagraph"/>
         <w:numPr>
           <w:ilvl w:val="2"/>
-          <w:numId w:val="54"/>
+          <w:numId w:val="53"/>
         </w:numPr>
         <w:spacing w:after="0"/>
       </w:pPr>
@@ -10254,7 +10254,7 @@
         <w:pStyle w:val="ListParagraph"/>
         <w:numPr>
           <w:ilvl w:val="0"/>
-          <w:numId w:val="54"/>
+          <w:numId w:val="53"/>
         </w:numPr>
         <w:spacing w:after="0"/>
       </w:pPr>
@@ -10267,7 +10267,7 @@
         <w:pStyle w:val="ListParagraph"/>
         <w:numPr>
           <w:ilvl w:val="1"/>
-          <w:numId w:val="54"/>
+          <w:numId w:val="53"/>
         </w:numPr>
         <w:spacing w:after="0"/>
       </w:pPr>
@@ -10280,7 +10280,7 @@
         <w:pStyle w:val="ListParagraph"/>
         <w:numPr>
           <w:ilvl w:val="1"/>
-          <w:numId w:val="54"/>
+          <w:numId w:val="53"/>
         </w:numPr>
         <w:spacing w:after="0"/>
       </w:pPr>
@@ -10293,7 +10293,7 @@
         <w:pStyle w:val="ListParagraph"/>
         <w:numPr>
           <w:ilvl w:val="2"/>
-          <w:numId w:val="54"/>
+          <w:numId w:val="53"/>
         </w:numPr>
         <w:spacing w:after="0"/>
       </w:pPr>
@@ -10306,7 +10306,7 @@
         <w:pStyle w:val="ListParagraph"/>
         <w:numPr>
           <w:ilvl w:val="2"/>
-          <w:numId w:val="54"/>
+          <w:numId w:val="53"/>
         </w:numPr>
         <w:spacing w:after="0"/>
       </w:pPr>
@@ -10319,7 +10319,7 @@
         <w:pStyle w:val="ListParagraph"/>
         <w:numPr>
           <w:ilvl w:val="2"/>
-          <w:numId w:val="54"/>
+          <w:numId w:val="53"/>
         </w:numPr>
         <w:spacing w:after="0"/>
       </w:pPr>
@@ -10332,7 +10332,7 @@
         <w:pStyle w:val="ListParagraph"/>
         <w:numPr>
           <w:ilvl w:val="2"/>
-          <w:numId w:val="54"/>
+          <w:numId w:val="53"/>
         </w:numPr>
         <w:spacing w:after="0"/>
       </w:pPr>
@@ -10345,7 +10345,7 @@
         <w:pStyle w:val="ListParagraph"/>
         <w:numPr>
           <w:ilvl w:val="2"/>
-          <w:numId w:val="54"/>
+          <w:numId w:val="53"/>
         </w:numPr>
         <w:spacing w:after="0"/>
       </w:pPr>
@@ -10358,7 +10358,7 @@
         <w:pStyle w:val="ListParagraph"/>
         <w:numPr>
           <w:ilvl w:val="2"/>
-          <w:numId w:val="54"/>
+          <w:numId w:val="53"/>
         </w:numPr>
         <w:spacing w:after="0"/>
       </w:pPr>
@@ -10371,7 +10371,7 @@
         <w:pStyle w:val="ListParagraph"/>
         <w:numPr>
           <w:ilvl w:val="1"/>
-          <w:numId w:val="54"/>
+          <w:numId w:val="53"/>
         </w:numPr>
         <w:spacing w:after="0"/>
       </w:pPr>
@@ -10384,7 +10384,7 @@
         <w:pStyle w:val="ListParagraph"/>
         <w:numPr>
           <w:ilvl w:val="1"/>
-          <w:numId w:val="54"/>
+          <w:numId w:val="53"/>
         </w:numPr>
         <w:spacing w:after="0"/>
       </w:pPr>
@@ -10397,7 +10397,7 @@
         <w:pStyle w:val="ListParagraph"/>
         <w:numPr>
           <w:ilvl w:val="1"/>
-          <w:numId w:val="54"/>
+          <w:numId w:val="53"/>
         </w:numPr>
         <w:spacing w:after="0"/>
       </w:pPr>
@@ -10410,7 +10410,7 @@
         <w:pStyle w:val="ListParagraph"/>
         <w:numPr>
           <w:ilvl w:val="2"/>
-          <w:numId w:val="54"/>
+          <w:numId w:val="53"/>
         </w:numPr>
         <w:spacing w:after="0"/>
       </w:pPr>
@@ -10423,7 +10423,7 @@
         <w:pStyle w:val="ListParagraph"/>
         <w:numPr>
           <w:ilvl w:val="2"/>
-          <w:numId w:val="54"/>
+          <w:numId w:val="53"/>
         </w:numPr>
         <w:spacing w:after="0"/>
       </w:pPr>
@@ -10436,7 +10436,7 @@
         <w:pStyle w:val="ListParagraph"/>
         <w:numPr>
           <w:ilvl w:val="2"/>
-          <w:numId w:val="54"/>
+          <w:numId w:val="53"/>
         </w:numPr>
         <w:spacing w:after="0"/>
       </w:pPr>
@@ -10449,7 +10449,7 @@
         <w:pStyle w:val="ListParagraph"/>
         <w:numPr>
           <w:ilvl w:val="1"/>
-          <w:numId w:val="54"/>
+          <w:numId w:val="53"/>
         </w:numPr>
         <w:spacing w:after="0"/>
       </w:pPr>
@@ -10462,7 +10462,7 @@
         <w:pStyle w:val="ListParagraph"/>
         <w:numPr>
           <w:ilvl w:val="2"/>
-          <w:numId w:val="54"/>
+          <w:numId w:val="53"/>
         </w:numPr>
         <w:spacing w:after="0"/>
       </w:pPr>
@@ -10475,7 +10475,7 @@
         <w:pStyle w:val="ListParagraph"/>
         <w:numPr>
           <w:ilvl w:val="2"/>
-          <w:numId w:val="54"/>
+          <w:numId w:val="53"/>
         </w:numPr>
         <w:spacing w:after="0"/>
       </w:pPr>
@@ -10488,7 +10488,7 @@
         <w:pStyle w:val="ListParagraph"/>
         <w:numPr>
           <w:ilvl w:val="3"/>
-          <w:numId w:val="54"/>
+          <w:numId w:val="53"/>
         </w:numPr>
         <w:spacing w:after="0"/>
       </w:pPr>
@@ -10501,7 +10501,7 @@
         <w:pStyle w:val="ListParagraph"/>
         <w:numPr>
           <w:ilvl w:val="3"/>
-          <w:numId w:val="54"/>
+          <w:numId w:val="53"/>
         </w:numPr>
         <w:spacing w:after="0"/>
       </w:pPr>
@@ -10515,423 +10515,423 @@
         <w:pStyle w:val="ListParagraph"/>
         <w:numPr>
           <w:ilvl w:val="3"/>
+          <w:numId w:val="53"/>
+        </w:numPr>
+        <w:spacing w:after="0"/>
+      </w:pPr>
+      <w:r>
+        <w:t>Proportionate stratified sampling.</w:t>
+      </w:r>
+    </w:p>
+    <w:p>
+      <w:pPr>
+        <w:pStyle w:val="ListParagraph"/>
+        <w:numPr>
+          <w:ilvl w:val="3"/>
+          <w:numId w:val="53"/>
+        </w:numPr>
+        <w:spacing w:after="0"/>
+      </w:pPr>
+      <w:r>
+        <w:t>Disproportionate stratified sampling.</w:t>
+      </w:r>
+    </w:p>
+    <w:p>
+      <w:pPr>
+        <w:pStyle w:val="ListParagraph"/>
+        <w:numPr>
+          <w:ilvl w:val="2"/>
+          <w:numId w:val="53"/>
+        </w:numPr>
+        <w:spacing w:after="0"/>
+      </w:pPr>
+      <w:r>
+        <w:t>Cost is a function of the sample size.</w:t>
+      </w:r>
+    </w:p>
+    <w:p>
+      <w:pPr>
+        <w:pStyle w:val="ListParagraph"/>
+        <w:numPr>
+          <w:ilvl w:val="3"/>
+          <w:numId w:val="53"/>
+        </w:numPr>
+        <w:spacing w:after="0"/>
+      </w:pPr>
+      <w:r>
+        <w:t>Construct sample size based on estimated proportion having the perceived need and the amount of error that is acceptable.</w:t>
+      </w:r>
+    </w:p>
+    <w:p>
+      <w:pPr>
+        <w:pStyle w:val="ListParagraph"/>
+        <w:numPr>
+          <w:ilvl w:val="1"/>
+          <w:numId w:val="53"/>
+        </w:numPr>
+        <w:spacing w:after="0"/>
+      </w:pPr>
+      <w:r>
+        <w:t>Measurement validity is about overcoming bias.</w:t>
+      </w:r>
+    </w:p>
+    <w:p>
+      <w:pPr>
+        <w:pStyle w:val="ListParagraph"/>
+        <w:numPr>
+          <w:ilvl w:val="2"/>
+          <w:numId w:val="53"/>
+        </w:numPr>
+        <w:spacing w:after="0"/>
+      </w:pPr>
+      <w:r>
+        <w:t>Using surveys is not straightforward; must adjust for bias.</w:t>
+      </w:r>
+    </w:p>
+    <w:p>
+      <w:pPr>
+        <w:pStyle w:val="ListParagraph"/>
+        <w:numPr>
+          <w:ilvl w:val="2"/>
+          <w:numId w:val="53"/>
+        </w:numPr>
+        <w:spacing w:after="0"/>
+      </w:pPr>
+      <w:r>
+        <w:t>Needs assessments are subject to many of the threats to measurement validity.</w:t>
+      </w:r>
+    </w:p>
+    <w:p>
+      <w:pPr>
+        <w:pStyle w:val="ListParagraph"/>
+        <w:numPr>
+          <w:ilvl w:val="2"/>
+          <w:numId w:val="53"/>
+        </w:numPr>
+        <w:spacing w:after="0"/>
+      </w:pPr>
+      <w:r>
+        <w:t>Warning respondents that survey contains fictitious and real options can discourage response bias.</w:t>
+      </w:r>
+    </w:p>
+    <w:p>
+      <w:pPr>
+        <w:pStyle w:val="ListParagraph"/>
+        <w:numPr>
+          <w:ilvl w:val="1"/>
+          <w:numId w:val="53"/>
+        </w:numPr>
+        <w:spacing w:after="0"/>
+      </w:pPr>
+      <w:r>
+        <w:t>The risk associated with NOT addressing a need should be considered when setting priorities.</w:t>
+      </w:r>
+    </w:p>
+    <w:p>
+      <w:pPr>
+        <w:pStyle w:val="ListParagraph"/>
+        <w:numPr>
+          <w:ilvl w:val="1"/>
+          <w:numId w:val="53"/>
+        </w:numPr>
+        <w:spacing w:after="0"/>
+      </w:pPr>
+      <w:r>
+        <w:t>Examples of criteria for setting priorities</w:t>
+      </w:r>
+    </w:p>
+    <w:p>
+      <w:pPr>
+        <w:pStyle w:val="ListParagraph"/>
+        <w:numPr>
+          <w:ilvl w:val="2"/>
+          <w:numId w:val="53"/>
+        </w:numPr>
+        <w:spacing w:after="0"/>
+      </w:pPr>
+      <w:r>
+        <w:t>Magnitude of problem</w:t>
+      </w:r>
+    </w:p>
+    <w:p>
+      <w:pPr>
+        <w:pStyle w:val="ListParagraph"/>
+        <w:numPr>
+          <w:ilvl w:val="2"/>
+          <w:numId w:val="53"/>
+        </w:numPr>
+        <w:spacing w:after="0"/>
+      </w:pPr>
+      <w:r>
+        <w:t>Cost-effectiveness of solving the problem</w:t>
+      </w:r>
+    </w:p>
+    <w:p>
+      <w:pPr>
+        <w:pStyle w:val="ListParagraph"/>
+        <w:numPr>
+          <w:ilvl w:val="2"/>
+          <w:numId w:val="53"/>
+        </w:numPr>
+        <w:spacing w:after="0"/>
+      </w:pPr>
+      <w:r>
+        <w:t>Trend direction of the problem</w:t>
+      </w:r>
+    </w:p>
+    <w:p>
+      <w:pPr>
+        <w:pStyle w:val="ListParagraph"/>
+        <w:numPr>
+          <w:ilvl w:val="2"/>
+          <w:numId w:val="53"/>
+        </w:numPr>
+        <w:spacing w:after="0"/>
+      </w:pPr>
+      <w:r>
+        <w:t>Magnitude of difference compared to similar situations</w:t>
+      </w:r>
+    </w:p>
+    <w:p>
+      <w:pPr>
+        <w:pStyle w:val="ListParagraph"/>
+        <w:numPr>
+          <w:ilvl w:val="2"/>
+          <w:numId w:val="53"/>
+        </w:numPr>
+        <w:spacing w:after="0"/>
+      </w:pPr>
+      <w:r>
+        <w:t>Available funds.</w:t>
+      </w:r>
+    </w:p>
+    <w:p>
+      <w:pPr>
+        <w:pStyle w:val="ListParagraph"/>
+        <w:numPr>
+          <w:ilvl w:val="2"/>
+          <w:numId w:val="53"/>
+        </w:numPr>
+        <w:spacing w:after="0"/>
+      </w:pPr>
+      <w:r>
+        <w:t>External directives</w:t>
+      </w:r>
+    </w:p>
+    <w:p>
+      <w:pPr>
+        <w:pStyle w:val="ListParagraph"/>
+        <w:numPr>
+          <w:ilvl w:val="2"/>
+          <w:numId w:val="53"/>
+        </w:numPr>
+        <w:spacing w:after="0"/>
+      </w:pPr>
+      <w:r>
+        <w:t>Severity of consequences for not addressing the need</w:t>
+      </w:r>
+    </w:p>
+    <w:p>
+      <w:pPr>
+        <w:pStyle w:val="ListParagraph"/>
+        <w:numPr>
+          <w:ilvl w:val="2"/>
+          <w:numId w:val="53"/>
+        </w:numPr>
+        <w:spacing w:after="0"/>
+      </w:pPr>
+      <w:r>
+        <w:t>Acceptability to community</w:t>
+      </w:r>
+    </w:p>
+    <w:p>
+      <w:pPr>
+        <w:pStyle w:val="ListParagraph"/>
+        <w:numPr>
+          <w:ilvl w:val="2"/>
+          <w:numId w:val="53"/>
+        </w:numPr>
+        <w:spacing w:after="0"/>
+      </w:pPr>
+      <w:r>
+        <w:t>Potential for prevention</w:t>
+      </w:r>
+    </w:p>
+    <w:p>
+      <w:pPr>
+        <w:pStyle w:val="ListParagraph"/>
+        <w:numPr>
+          <w:ilvl w:val="2"/>
+          <w:numId w:val="53"/>
+        </w:numPr>
+        <w:spacing w:after="0"/>
+      </w:pPr>
+      <w:r>
+        <w:t>Political pressure</w:t>
+      </w:r>
+    </w:p>
+    <w:p>
+      <w:pPr>
+        <w:pStyle w:val="ListParagraph"/>
+        <w:numPr>
+          <w:ilvl w:val="1"/>
+          <w:numId w:val="53"/>
+        </w:numPr>
+        <w:spacing w:after="0"/>
+      </w:pPr>
+      <w:r>
+        <w:t>Needs assessment report</w:t>
+      </w:r>
+    </w:p>
+    <w:p>
+      <w:pPr>
+        <w:pStyle w:val="ListParagraph"/>
+        <w:numPr>
+          <w:ilvl w:val="2"/>
+          <w:numId w:val="53"/>
+        </w:numPr>
+        <w:spacing w:after="0"/>
+      </w:pPr>
+      <w:r>
+        <w:t>Executive summary</w:t>
+      </w:r>
+    </w:p>
+    <w:p>
+      <w:pPr>
+        <w:pStyle w:val="ListParagraph"/>
+        <w:numPr>
+          <w:ilvl w:val="2"/>
+          <w:numId w:val="53"/>
+        </w:numPr>
+        <w:spacing w:after="0"/>
+      </w:pPr>
+      <w:r>
+        <w:t>Introduction</w:t>
+      </w:r>
+    </w:p>
+    <w:p>
+      <w:pPr>
+        <w:pStyle w:val="ListParagraph"/>
+        <w:numPr>
+          <w:ilvl w:val="2"/>
+          <w:numId w:val="53"/>
+        </w:numPr>
+        <w:spacing w:after="0"/>
+      </w:pPr>
+      <w:r>
+        <w:t>Methods and lines of evidence</w:t>
+      </w:r>
+    </w:p>
+    <w:p>
+      <w:pPr>
+        <w:pStyle w:val="ListParagraph"/>
+        <w:numPr>
+          <w:ilvl w:val="2"/>
+          <w:numId w:val="53"/>
+        </w:numPr>
+        <w:spacing w:after="0"/>
+      </w:pPr>
+      <w:r>
+        <w:t>Findings</w:t>
+      </w:r>
+    </w:p>
+    <w:p>
+      <w:pPr>
+        <w:pStyle w:val="ListParagraph"/>
+        <w:numPr>
+          <w:ilvl w:val="2"/>
+          <w:numId w:val="53"/>
+        </w:numPr>
+        <w:spacing w:after="0"/>
+      </w:pPr>
+      <w:r>
+        <w:t>Discussion (i.e., interpretation of findings)</w:t>
+      </w:r>
+    </w:p>
+    <w:p>
+      <w:pPr>
+        <w:pStyle w:val="ListParagraph"/>
+        <w:numPr>
+          <w:ilvl w:val="2"/>
+          <w:numId w:val="53"/>
+        </w:numPr>
+        <w:spacing w:after="0"/>
+      </w:pPr>
+      <w:r>
+        <w:t>Conclusion and recommendations</w:t>
+      </w:r>
+    </w:p>
+    <w:p>
+      <w:pPr>
+        <w:pStyle w:val="ListParagraph"/>
+        <w:numPr>
+          <w:ilvl w:val="3"/>
+          <w:numId w:val="53"/>
+        </w:numPr>
+        <w:spacing w:after="0"/>
+      </w:pPr>
+      <w:r>
+        <w:t>Adjustments to existing programs are easier to implement than new programs or greatly expanding existing programs.</w:t>
+      </w:r>
+    </w:p>
+    <w:p>
+      <w:pPr>
+        <w:pStyle w:val="ListParagraph"/>
+        <w:numPr>
+          <w:ilvl w:val="2"/>
+          <w:numId w:val="53"/>
+        </w:numPr>
+        <w:spacing w:after="0"/>
+      </w:pPr>
+      <w:r>
+        <w:t>Appendixes</w:t>
+      </w:r>
+    </w:p>
+    <w:p>
+      <w:pPr>
+        <w:spacing w:after="0"/>
+      </w:pPr>
+    </w:p>
+    <w:p>
+      <w:pPr>
+        <w:spacing w:after="0"/>
+      </w:pPr>
+      <w:r>
+        <w:t>Post-Assessment Phase: Communicating and Implementing a Needs Assessment Action</w:t>
+      </w:r>
+    </w:p>
+    <w:p>
+      <w:pPr>
+        <w:pStyle w:val="ListParagraph"/>
+        <w:numPr>
+          <w:ilvl w:val="0"/>
           <w:numId w:val="54"/>
         </w:numPr>
         <w:spacing w:after="0"/>
       </w:pPr>
       <w:r>
-        <w:t>Proportionate stratified sampling.</w:t>
-      </w:r>
-    </w:p>
-    <w:p>
-      <w:pPr>
-        <w:pStyle w:val="ListParagraph"/>
-        <w:numPr>
-          <w:ilvl w:val="3"/>
+        <w:t>Recommendation is to reconfigure the NAC to include additional managerial representation.</w:t>
+      </w:r>
+    </w:p>
+    <w:p>
+      <w:pPr>
+        <w:pStyle w:val="ListParagraph"/>
+        <w:numPr>
+          <w:ilvl w:val="0"/>
           <w:numId w:val="54"/>
         </w:numPr>
         <w:spacing w:after="0"/>
       </w:pPr>
       <w:r>
-        <w:t>Disproportionate stratified sampling.</w:t>
-      </w:r>
-    </w:p>
-    <w:p>
-      <w:pPr>
-        <w:pStyle w:val="ListParagraph"/>
-        <w:numPr>
-          <w:ilvl w:val="2"/>
+        <w:t>Build a support coalition and engage stakeholders throughout the process so there are few surprises.</w:t>
+      </w:r>
+    </w:p>
+    <w:p>
+      <w:pPr>
+        <w:pStyle w:val="ListParagraph"/>
+        <w:numPr>
+          <w:ilvl w:val="0"/>
           <w:numId w:val="54"/>
-        </w:numPr>
-        <w:spacing w:after="0"/>
-      </w:pPr>
-      <w:r>
-        <w:t>Cost is a function of the sample size.</w:t>
-      </w:r>
-    </w:p>
-    <w:p>
-      <w:pPr>
-        <w:pStyle w:val="ListParagraph"/>
-        <w:numPr>
-          <w:ilvl w:val="3"/>
-          <w:numId w:val="54"/>
-        </w:numPr>
-        <w:spacing w:after="0"/>
-      </w:pPr>
-      <w:r>
-        <w:t>Construct sample size based on estimated proportion having the perceived need and the amount of error that is acceptable.</w:t>
-      </w:r>
-    </w:p>
-    <w:p>
-      <w:pPr>
-        <w:pStyle w:val="ListParagraph"/>
-        <w:numPr>
-          <w:ilvl w:val="1"/>
-          <w:numId w:val="54"/>
-        </w:numPr>
-        <w:spacing w:after="0"/>
-      </w:pPr>
-      <w:r>
-        <w:t>Measurement validity is about overcoming bias.</w:t>
-      </w:r>
-    </w:p>
-    <w:p>
-      <w:pPr>
-        <w:pStyle w:val="ListParagraph"/>
-        <w:numPr>
-          <w:ilvl w:val="2"/>
-          <w:numId w:val="54"/>
-        </w:numPr>
-        <w:spacing w:after="0"/>
-      </w:pPr>
-      <w:r>
-        <w:t>Using surveys is not straightforward; must adjust for bias.</w:t>
-      </w:r>
-    </w:p>
-    <w:p>
-      <w:pPr>
-        <w:pStyle w:val="ListParagraph"/>
-        <w:numPr>
-          <w:ilvl w:val="2"/>
-          <w:numId w:val="54"/>
-        </w:numPr>
-        <w:spacing w:after="0"/>
-      </w:pPr>
-      <w:r>
-        <w:t>Needs assessments are subject to many of the threats to measurement validity.</w:t>
-      </w:r>
-    </w:p>
-    <w:p>
-      <w:pPr>
-        <w:pStyle w:val="ListParagraph"/>
-        <w:numPr>
-          <w:ilvl w:val="2"/>
-          <w:numId w:val="54"/>
-        </w:numPr>
-        <w:spacing w:after="0"/>
-      </w:pPr>
-      <w:r>
-        <w:t>Warning respondents that survey contains fictitious and real options can discourage response bias.</w:t>
-      </w:r>
-    </w:p>
-    <w:p>
-      <w:pPr>
-        <w:pStyle w:val="ListParagraph"/>
-        <w:numPr>
-          <w:ilvl w:val="1"/>
-          <w:numId w:val="54"/>
-        </w:numPr>
-        <w:spacing w:after="0"/>
-      </w:pPr>
-      <w:r>
-        <w:t>The risk associated with NOT addressing a need should be considered when setting priorities.</w:t>
-      </w:r>
-    </w:p>
-    <w:p>
-      <w:pPr>
-        <w:pStyle w:val="ListParagraph"/>
-        <w:numPr>
-          <w:ilvl w:val="1"/>
-          <w:numId w:val="54"/>
-        </w:numPr>
-        <w:spacing w:after="0"/>
-      </w:pPr>
-      <w:r>
-        <w:t>Examples of criteria for setting priorities</w:t>
-      </w:r>
-    </w:p>
-    <w:p>
-      <w:pPr>
-        <w:pStyle w:val="ListParagraph"/>
-        <w:numPr>
-          <w:ilvl w:val="2"/>
-          <w:numId w:val="54"/>
-        </w:numPr>
-        <w:spacing w:after="0"/>
-      </w:pPr>
-      <w:r>
-        <w:t>Magnitude of problem</w:t>
-      </w:r>
-    </w:p>
-    <w:p>
-      <w:pPr>
-        <w:pStyle w:val="ListParagraph"/>
-        <w:numPr>
-          <w:ilvl w:val="2"/>
-          <w:numId w:val="54"/>
-        </w:numPr>
-        <w:spacing w:after="0"/>
-      </w:pPr>
-      <w:r>
-        <w:t>Cost-effectiveness of solving the problem</w:t>
-      </w:r>
-    </w:p>
-    <w:p>
-      <w:pPr>
-        <w:pStyle w:val="ListParagraph"/>
-        <w:numPr>
-          <w:ilvl w:val="2"/>
-          <w:numId w:val="54"/>
-        </w:numPr>
-        <w:spacing w:after="0"/>
-      </w:pPr>
-      <w:r>
-        <w:t>Trend direction of the problem</w:t>
-      </w:r>
-    </w:p>
-    <w:p>
-      <w:pPr>
-        <w:pStyle w:val="ListParagraph"/>
-        <w:numPr>
-          <w:ilvl w:val="2"/>
-          <w:numId w:val="54"/>
-        </w:numPr>
-        <w:spacing w:after="0"/>
-      </w:pPr>
-      <w:r>
-        <w:t>Magnitude of difference compared to similar situations</w:t>
-      </w:r>
-    </w:p>
-    <w:p>
-      <w:pPr>
-        <w:pStyle w:val="ListParagraph"/>
-        <w:numPr>
-          <w:ilvl w:val="2"/>
-          <w:numId w:val="54"/>
-        </w:numPr>
-        <w:spacing w:after="0"/>
-      </w:pPr>
-      <w:r>
-        <w:t>Available funds.</w:t>
-      </w:r>
-    </w:p>
-    <w:p>
-      <w:pPr>
-        <w:pStyle w:val="ListParagraph"/>
-        <w:numPr>
-          <w:ilvl w:val="2"/>
-          <w:numId w:val="54"/>
-        </w:numPr>
-        <w:spacing w:after="0"/>
-      </w:pPr>
-      <w:r>
-        <w:t>External directives</w:t>
-      </w:r>
-    </w:p>
-    <w:p>
-      <w:pPr>
-        <w:pStyle w:val="ListParagraph"/>
-        <w:numPr>
-          <w:ilvl w:val="2"/>
-          <w:numId w:val="54"/>
-        </w:numPr>
-        <w:spacing w:after="0"/>
-      </w:pPr>
-      <w:r>
-        <w:t>Severity of consequences for not addressing the need</w:t>
-      </w:r>
-    </w:p>
-    <w:p>
-      <w:pPr>
-        <w:pStyle w:val="ListParagraph"/>
-        <w:numPr>
-          <w:ilvl w:val="2"/>
-          <w:numId w:val="54"/>
-        </w:numPr>
-        <w:spacing w:after="0"/>
-      </w:pPr>
-      <w:r>
-        <w:t>Acceptability to community</w:t>
-      </w:r>
-    </w:p>
-    <w:p>
-      <w:pPr>
-        <w:pStyle w:val="ListParagraph"/>
-        <w:numPr>
-          <w:ilvl w:val="2"/>
-          <w:numId w:val="54"/>
-        </w:numPr>
-        <w:spacing w:after="0"/>
-      </w:pPr>
-      <w:r>
-        <w:t>Potential for prevention</w:t>
-      </w:r>
-    </w:p>
-    <w:p>
-      <w:pPr>
-        <w:pStyle w:val="ListParagraph"/>
-        <w:numPr>
-          <w:ilvl w:val="2"/>
-          <w:numId w:val="54"/>
-        </w:numPr>
-        <w:spacing w:after="0"/>
-      </w:pPr>
-      <w:r>
-        <w:t>Political pressure</w:t>
-      </w:r>
-    </w:p>
-    <w:p>
-      <w:pPr>
-        <w:pStyle w:val="ListParagraph"/>
-        <w:numPr>
-          <w:ilvl w:val="1"/>
-          <w:numId w:val="54"/>
-        </w:numPr>
-        <w:spacing w:after="0"/>
-      </w:pPr>
-      <w:r>
-        <w:t>Needs assessment report</w:t>
-      </w:r>
-    </w:p>
-    <w:p>
-      <w:pPr>
-        <w:pStyle w:val="ListParagraph"/>
-        <w:numPr>
-          <w:ilvl w:val="2"/>
-          <w:numId w:val="54"/>
-        </w:numPr>
-        <w:spacing w:after="0"/>
-      </w:pPr>
-      <w:r>
-        <w:t>Executive summary</w:t>
-      </w:r>
-    </w:p>
-    <w:p>
-      <w:pPr>
-        <w:pStyle w:val="ListParagraph"/>
-        <w:numPr>
-          <w:ilvl w:val="2"/>
-          <w:numId w:val="54"/>
-        </w:numPr>
-        <w:spacing w:after="0"/>
-      </w:pPr>
-      <w:r>
-        <w:t>Introduction</w:t>
-      </w:r>
-    </w:p>
-    <w:p>
-      <w:pPr>
-        <w:pStyle w:val="ListParagraph"/>
-        <w:numPr>
-          <w:ilvl w:val="2"/>
-          <w:numId w:val="54"/>
-        </w:numPr>
-        <w:spacing w:after="0"/>
-      </w:pPr>
-      <w:r>
-        <w:t>Methods and lines of evidence</w:t>
-      </w:r>
-    </w:p>
-    <w:p>
-      <w:pPr>
-        <w:pStyle w:val="ListParagraph"/>
-        <w:numPr>
-          <w:ilvl w:val="2"/>
-          <w:numId w:val="54"/>
-        </w:numPr>
-        <w:spacing w:after="0"/>
-      </w:pPr>
-      <w:r>
-        <w:t>Findings</w:t>
-      </w:r>
-    </w:p>
-    <w:p>
-      <w:pPr>
-        <w:pStyle w:val="ListParagraph"/>
-        <w:numPr>
-          <w:ilvl w:val="2"/>
-          <w:numId w:val="54"/>
-        </w:numPr>
-        <w:spacing w:after="0"/>
-      </w:pPr>
-      <w:r>
-        <w:t>Discussion (i.e., interpretation of findings)</w:t>
-      </w:r>
-    </w:p>
-    <w:p>
-      <w:pPr>
-        <w:pStyle w:val="ListParagraph"/>
-        <w:numPr>
-          <w:ilvl w:val="2"/>
-          <w:numId w:val="54"/>
-        </w:numPr>
-        <w:spacing w:after="0"/>
-      </w:pPr>
-      <w:r>
-        <w:t>Conclusion and recommendations</w:t>
-      </w:r>
-    </w:p>
-    <w:p>
-      <w:pPr>
-        <w:pStyle w:val="ListParagraph"/>
-        <w:numPr>
-          <w:ilvl w:val="3"/>
-          <w:numId w:val="54"/>
-        </w:numPr>
-        <w:spacing w:after="0"/>
-      </w:pPr>
-      <w:r>
-        <w:t>Adjustments to existing programs are easier to implement than new programs or greatly expanding existing programs.</w:t>
-      </w:r>
-    </w:p>
-    <w:p>
-      <w:pPr>
-        <w:pStyle w:val="ListParagraph"/>
-        <w:numPr>
-          <w:ilvl w:val="2"/>
-          <w:numId w:val="54"/>
-        </w:numPr>
-        <w:spacing w:after="0"/>
-      </w:pPr>
-      <w:r>
-        <w:t>Appendixes</w:t>
-      </w:r>
-    </w:p>
-    <w:p>
-      <w:pPr>
-        <w:spacing w:after="0"/>
-      </w:pPr>
-    </w:p>
-    <w:p>
-      <w:pPr>
-        <w:spacing w:after="0"/>
-      </w:pPr>
-      <w:r>
-        <w:t>Post-Assessment Phase: Communicating and Implementing a Needs Assessment Action</w:t>
-      </w:r>
-    </w:p>
-    <w:p>
-      <w:pPr>
-        <w:pStyle w:val="ListParagraph"/>
-        <w:numPr>
-          <w:ilvl w:val="0"/>
-          <w:numId w:val="55"/>
-        </w:numPr>
-        <w:spacing w:after="0"/>
-      </w:pPr>
-      <w:r>
-        <w:t>Recommendation is to reconfigure the NAC to include additional managerial representation.</w:t>
-      </w:r>
-    </w:p>
-    <w:p>
-      <w:pPr>
-        <w:pStyle w:val="ListParagraph"/>
-        <w:numPr>
-          <w:ilvl w:val="0"/>
-          <w:numId w:val="55"/>
-        </w:numPr>
-        <w:spacing w:after="0"/>
-      </w:pPr>
-      <w:r>
-        <w:t>Build a support coalition and engage stakeholders throughout the process so there are few surprises.</w:t>
-      </w:r>
-    </w:p>
-    <w:p>
-      <w:pPr>
-        <w:pStyle w:val="ListParagraph"/>
-        <w:numPr>
-          <w:ilvl w:val="0"/>
-          <w:numId w:val="55"/>
         </w:numPr>
         <w:spacing w:after="0"/>
       </w:pPr>
@@ -10945,31 +10945,1530 @@
         <w:pStyle w:val="ListParagraph"/>
         <w:numPr>
           <w:ilvl w:val="0"/>
+          <w:numId w:val="54"/>
+        </w:numPr>
+        <w:spacing w:after="0"/>
+      </w:pPr>
+      <w:r>
+        <w:t>Releasing needs assessment results with recommendations in sufficient time to be included in budget development is ideal.</w:t>
+      </w:r>
+    </w:p>
+    <w:p>
+      <w:pPr>
+        <w:pStyle w:val="ListParagraph"/>
+        <w:numPr>
+          <w:ilvl w:val="1"/>
+          <w:numId w:val="54"/>
+        </w:numPr>
+        <w:spacing w:after="0"/>
+      </w:pPr>
+      <w:r>
+        <w:t>Work backwards from the time of year for budgeting when planning needs assessments</w:t>
+      </w:r>
+    </w:p>
+    <w:p>
+      <w:pPr>
+        <w:spacing w:after="0"/>
+        <w:sectPr>
+          <w:headerReference w:type="default" r:id="rId13"/>
+          <w:pgSz w:w="12240" w:h="15840"/>
+          <w:pgMar w:top="1440" w:right="1440" w:bottom="1440" w:left="1440" w:header="720" w:footer="720" w:gutter="0"/>
+          <w:pgNumType w:start="1"/>
+          <w:cols w:space="720"/>
+          <w:docGrid w:linePitch="360"/>
+        </w:sectPr>
+      </w:pPr>
+    </w:p>
+    <w:p>
+      <w:pPr>
+        <w:spacing w:after="0"/>
+      </w:pPr>
+      <w:r>
+        <w:lastRenderedPageBreak/>
+        <w:t>Chapter 8: Performance Measurement as an Approach to Evaluation</w:t>
+      </w:r>
+    </w:p>
+    <w:p>
+      <w:pPr>
+        <w:spacing w:after="0"/>
+        <w:rPr>
+          <w:u w:val="single"/>
+        </w:rPr>
+      </w:pPr>
+      <w:r>
+        <w:rPr>
+          <w:u w:val="single"/>
+        </w:rPr>
+        <w:t>Preview Questions</w:t>
+      </w:r>
+    </w:p>
+    <w:p>
+      <w:pPr>
+        <w:pStyle w:val="ListParagraph"/>
+        <w:numPr>
+          <w:ilvl w:val="0"/>
           <w:numId w:val="55"/>
         </w:numPr>
         <w:spacing w:after="0"/>
       </w:pPr>
       <w:r>
-        <w:t>Releasing needs assessment results with recommendations in sufficient time to be included in budget development is ideal.</w:t>
-      </w:r>
-    </w:p>
-    <w:p>
-      <w:pPr>
-        <w:pStyle w:val="ListParagraph"/>
-        <w:numPr>
-          <w:ilvl w:val="1"/>
+        <w:t>Why is performance measurement being emphasized more?</w:t>
+      </w:r>
+    </w:p>
+    <w:p>
+      <w:pPr>
+        <w:pStyle w:val="ListParagraph"/>
+        <w:numPr>
+          <w:ilvl w:val="0"/>
           <w:numId w:val="55"/>
         </w:numPr>
         <w:spacing w:after="0"/>
       </w:pPr>
       <w:r>
-        <w:t>Work backwards from the time of year for budgeting when planning needs assessments</w:t>
-      </w:r>
+        <w:t>What is the purpose of performance measurement?</w:t>
+      </w:r>
+    </w:p>
+    <w:p>
+      <w:pPr>
+        <w:pStyle w:val="ListParagraph"/>
+        <w:numPr>
+          <w:ilvl w:val="0"/>
+          <w:numId w:val="55"/>
+        </w:numPr>
+        <w:spacing w:after="0"/>
+      </w:pPr>
+      <w:r>
+        <w:t>What metaphors are used to explain and understand performance measurement?</w:t>
+      </w:r>
+    </w:p>
+    <w:p>
+      <w:pPr>
+        <w:pStyle w:val="ListParagraph"/>
+        <w:numPr>
+          <w:ilvl w:val="0"/>
+          <w:numId w:val="55"/>
+        </w:numPr>
+        <w:spacing w:after="0"/>
+      </w:pPr>
+      <w:r>
+        <w:t>What is the difference between performance measurement and program evaluation?</w:t>
+      </w:r>
+    </w:p>
+    <w:p>
+      <w:pPr>
+        <w:spacing w:after="0"/>
+      </w:pPr>
+    </w:p>
+    <w:p>
+      <w:pPr>
+        <w:spacing w:after="0"/>
+        <w:rPr>
+          <w:u w:val="single"/>
+        </w:rPr>
+      </w:pPr>
+      <w:r>
+        <w:rPr>
+          <w:u w:val="single"/>
+        </w:rPr>
+        <w:t>Reading Summary</w:t>
+      </w:r>
+    </w:p>
+    <w:p>
+      <w:pPr>
+        <w:spacing w:after="0"/>
+      </w:pPr>
+      <w:r>
+        <w:t>Introduction</w:t>
+      </w:r>
+    </w:p>
+    <w:p>
+      <w:pPr>
+        <w:pStyle w:val="ListParagraph"/>
+        <w:numPr>
+          <w:ilvl w:val="0"/>
+          <w:numId w:val="56"/>
+        </w:numPr>
+        <w:spacing w:after="0"/>
+      </w:pPr>
+      <w:r>
+        <w:t>Performance measurement complements program evaluation in assessing the effectiveness of policies and programs.</w:t>
+      </w:r>
+    </w:p>
+    <w:p>
+      <w:pPr>
+        <w:pStyle w:val="ListParagraph"/>
+        <w:numPr>
+          <w:ilvl w:val="0"/>
+          <w:numId w:val="56"/>
+        </w:numPr>
+        <w:spacing w:after="0"/>
+      </w:pPr>
+      <w:r>
+        <w:t>The deficits, debts, and taxes of the 1970s and 1980s gave rise to results-focused performance measurement as a principal means for demonstrating accountability to the public.</w:t>
+      </w:r>
+    </w:p>
+    <w:p>
+      <w:pPr>
+        <w:pStyle w:val="ListParagraph"/>
+        <w:numPr>
+          <w:ilvl w:val="0"/>
+          <w:numId w:val="56"/>
+        </w:numPr>
+        <w:spacing w:after="0"/>
+      </w:pPr>
+      <w:r>
+        <w:t xml:space="preserve"> There are three basic metaphors for explaining and understanding performance measurement.</w:t>
+      </w:r>
+    </w:p>
+    <w:p>
+      <w:pPr>
+        <w:pStyle w:val="ListParagraph"/>
+        <w:numPr>
+          <w:ilvl w:val="0"/>
+          <w:numId w:val="56"/>
+        </w:numPr>
+        <w:spacing w:after="0"/>
+      </w:pPr>
+      <w:r>
+        <w:t>Performance measurement describes program results.</w:t>
+      </w:r>
+    </w:p>
+    <w:p>
+      <w:pPr>
+        <w:pStyle w:val="ListParagraph"/>
+        <w:numPr>
+          <w:ilvl w:val="1"/>
+          <w:numId w:val="56"/>
+        </w:numPr>
+        <w:spacing w:after="0"/>
+      </w:pPr>
+      <w:r>
+        <w:t>Measure to what extent intended results have been achieved.</w:t>
+      </w:r>
+    </w:p>
+    <w:p>
+      <w:pPr>
+        <w:pStyle w:val="ListParagraph"/>
+        <w:numPr>
+          <w:ilvl w:val="1"/>
+          <w:numId w:val="56"/>
+        </w:numPr>
+        <w:spacing w:after="0"/>
+      </w:pPr>
+      <w:r>
+        <w:t>Compare planned outcomes to target outcomes in an effort to describe accomplishments.</w:t>
+      </w:r>
+    </w:p>
+    <w:p>
+      <w:pPr>
+        <w:pStyle w:val="ListParagraph"/>
+        <w:numPr>
+          <w:ilvl w:val="0"/>
+          <w:numId w:val="56"/>
+        </w:numPr>
+        <w:spacing w:after="0"/>
+      </w:pPr>
+      <w:r>
+        <w:t>Program evaluation seeks to explain why observed results of a program occur.</w:t>
+      </w:r>
+    </w:p>
+    <w:p>
+      <w:pPr>
+        <w:pStyle w:val="ListParagraph"/>
+        <w:numPr>
+          <w:ilvl w:val="0"/>
+          <w:numId w:val="56"/>
+        </w:numPr>
+        <w:spacing w:after="0"/>
+      </w:pPr>
+      <w:r>
+        <w:t>Performance measurement is nearly a universal expectation in public and nonprofit sectors.</w:t>
+      </w:r>
+    </w:p>
+    <w:p>
+      <w:pPr>
+        <w:pStyle w:val="ListParagraph"/>
+        <w:numPr>
+          <w:ilvl w:val="0"/>
+          <w:numId w:val="56"/>
+        </w:numPr>
+        <w:spacing w:after="0"/>
+      </w:pPr>
+      <w:r>
+        <w:t>Drivers of performance measurement:</w:t>
+      </w:r>
+    </w:p>
+    <w:p>
+      <w:pPr>
+        <w:pStyle w:val="ListParagraph"/>
+        <w:numPr>
+          <w:ilvl w:val="1"/>
+          <w:numId w:val="56"/>
+        </w:numPr>
+        <w:spacing w:after="0"/>
+      </w:pPr>
+      <w:r>
+        <w:t>Globalization</w:t>
+      </w:r>
+    </w:p>
+    <w:p>
+      <w:pPr>
+        <w:pStyle w:val="ListParagraph"/>
+        <w:numPr>
+          <w:ilvl w:val="1"/>
+          <w:numId w:val="56"/>
+        </w:numPr>
+        <w:spacing w:after="0"/>
+      </w:pPr>
+      <w:r>
+        <w:t>Public debt</w:t>
+      </w:r>
+    </w:p>
+    <w:p>
+      <w:pPr>
+        <w:pStyle w:val="ListParagraph"/>
+        <w:numPr>
+          <w:ilvl w:val="1"/>
+          <w:numId w:val="56"/>
+        </w:numPr>
+        <w:spacing w:after="0"/>
+      </w:pPr>
+      <w:r>
+        <w:t>Citizen dissatisfaction with public services</w:t>
+      </w:r>
+    </w:p>
+    <w:p>
+      <w:pPr>
+        <w:pStyle w:val="ListParagraph"/>
+        <w:numPr>
+          <w:ilvl w:val="1"/>
+          <w:numId w:val="56"/>
+        </w:numPr>
+        <w:spacing w:after="0"/>
+      </w:pPr>
+      <w:r>
+        <w:t>Public service inefficiencies</w:t>
+      </w:r>
+    </w:p>
+    <w:p>
+      <w:pPr>
+        <w:pStyle w:val="ListParagraph"/>
+        <w:numPr>
+          <w:ilvl w:val="1"/>
+          <w:numId w:val="56"/>
+        </w:numPr>
+        <w:spacing w:after="0"/>
+      </w:pPr>
+      <w:r>
+        <w:t>Advances in information technology</w:t>
+      </w:r>
+    </w:p>
+    <w:p>
+      <w:pPr>
+        <w:pStyle w:val="ListParagraph"/>
+        <w:numPr>
+          <w:ilvl w:val="0"/>
+          <w:numId w:val="56"/>
+        </w:numPr>
+        <w:spacing w:after="0"/>
+      </w:pPr>
+      <w:r>
+        <w:t>Emphasis of process compliance being supplemented or supplanted by emphasis on achieving objectives.</w:t>
+      </w:r>
+    </w:p>
+    <w:p>
+      <w:pPr>
+        <w:pStyle w:val="ListParagraph"/>
+        <w:numPr>
+          <w:ilvl w:val="0"/>
+          <w:numId w:val="56"/>
+        </w:numPr>
+        <w:spacing w:after="0"/>
+      </w:pPr>
+      <w:r>
+        <w:t>Public sector evaluative criteria are intended to link resources to outcomes in a manner that is analogous to private sector measures of success.</w:t>
+      </w:r>
+    </w:p>
+    <w:p>
+      <w:pPr>
+        <w:spacing w:after="0"/>
+      </w:pPr>
+    </w:p>
+    <w:p>
+      <w:pPr>
+        <w:spacing w:after="0"/>
+      </w:pPr>
+      <w:r>
+        <w:t>Growth of Performance Measurement</w:t>
+      </w:r>
+    </w:p>
+    <w:p>
+      <w:pPr>
+        <w:pStyle w:val="ListParagraph"/>
+        <w:numPr>
+          <w:ilvl w:val="0"/>
+          <w:numId w:val="57"/>
+        </w:numPr>
+        <w:spacing w:after="0"/>
+      </w:pPr>
+      <w:r>
+        <w:t>Performance measurement historically connected with financial accountability.</w:t>
+      </w:r>
+    </w:p>
+    <w:p>
+      <w:pPr>
+        <w:pStyle w:val="ListParagraph"/>
+        <w:numPr>
+          <w:ilvl w:val="1"/>
+          <w:numId w:val="57"/>
+        </w:numPr>
+        <w:spacing w:after="0"/>
+      </w:pPr>
+      <w:r>
+        <w:t>Accounting provided the framework for measuring inputs and determining efficiency and productivity.</w:t>
+      </w:r>
+    </w:p>
+    <w:p>
+      <w:pPr>
+        <w:pStyle w:val="ListParagraph"/>
+        <w:numPr>
+          <w:ilvl w:val="0"/>
+          <w:numId w:val="57"/>
+        </w:numPr>
+        <w:spacing w:after="0"/>
+      </w:pPr>
+      <w:r>
+        <w:t>Performance measurement began in the United States in the 1960s.</w:t>
+      </w:r>
+    </w:p>
+    <w:p>
+      <w:pPr>
+        <w:pStyle w:val="ListParagraph"/>
+        <w:numPr>
+          <w:ilvl w:val="1"/>
+          <w:numId w:val="57"/>
+        </w:numPr>
+        <w:spacing w:after="0"/>
+      </w:pPr>
+      <w:r>
+        <w:t>Planning, programming, and budgeting systems (PPBS)</w:t>
+      </w:r>
+    </w:p>
+    <w:p>
+      <w:pPr>
+        <w:pStyle w:val="ListParagraph"/>
+        <w:numPr>
+          <w:ilvl w:val="1"/>
+          <w:numId w:val="57"/>
+        </w:numPr>
+        <w:spacing w:after="0"/>
+      </w:pPr>
+      <w:r>
+        <w:t>Bureau of Municipal Research created by New York City, New York in 1907</w:t>
+      </w:r>
+    </w:p>
+    <w:p>
+      <w:pPr>
+        <w:pStyle w:val="ListParagraph"/>
+        <w:numPr>
+          <w:ilvl w:val="2"/>
+          <w:numId w:val="57"/>
+        </w:numPr>
+        <w:spacing w:after="0"/>
+      </w:pPr>
+      <w:r>
+        <w:t>Instituted the annual “Budget Exhibit”</w:t>
+      </w:r>
+    </w:p>
+    <w:p>
+      <w:pPr>
+        <w:pStyle w:val="ListParagraph"/>
+        <w:numPr>
+          <w:ilvl w:val="0"/>
+          <w:numId w:val="57"/>
+        </w:numPr>
+        <w:spacing w:after="0"/>
+      </w:pPr>
+      <w:r>
+        <w:lastRenderedPageBreak/>
+        <w:t>Comparable bureaus of municipal research in 16 northeastern U.S. cities by 1916</w:t>
+      </w:r>
+    </w:p>
+    <w:p>
+      <w:pPr>
+        <w:pStyle w:val="ListParagraph"/>
+        <w:numPr>
+          <w:ilvl w:val="0"/>
+          <w:numId w:val="57"/>
+        </w:numPr>
+        <w:spacing w:after="0"/>
+      </w:pPr>
+      <w:r>
+        <w:t xml:space="preserve">Roughly 89 local governments in the U.S. </w:t>
+      </w:r>
+      <w:proofErr w:type="spellStart"/>
+      <w:r>
+        <w:t>were</w:t>
+      </w:r>
+      <w:proofErr w:type="spellEnd"/>
+      <w:r>
+        <w:t xml:space="preserve"> issuing performance reports by 1941.</w:t>
+      </w:r>
+    </w:p>
+    <w:p>
+      <w:pPr>
+        <w:pStyle w:val="ListParagraph"/>
+        <w:numPr>
+          <w:ilvl w:val="0"/>
+          <w:numId w:val="57"/>
+        </w:numPr>
+        <w:spacing w:after="0"/>
+      </w:pPr>
+      <w:r>
+        <w:t>Conceptualized clusters of administrative activities did not need to coincide with organizational units.</w:t>
+      </w:r>
+    </w:p>
+    <w:p>
+      <w:pPr>
+        <w:pStyle w:val="ListParagraph"/>
+        <w:numPr>
+          <w:ilvl w:val="0"/>
+          <w:numId w:val="57"/>
+        </w:numPr>
+        <w:spacing w:after="0"/>
+      </w:pPr>
+      <w:r>
+        <w:t>Programs are being conceptualized as open systems that convert resources into results.</w:t>
+      </w:r>
+    </w:p>
+    <w:p>
+      <w:pPr>
+        <w:pStyle w:val="ListParagraph"/>
+        <w:numPr>
+          <w:ilvl w:val="0"/>
+          <w:numId w:val="57"/>
+        </w:numPr>
+        <w:spacing w:after="0"/>
+      </w:pPr>
+      <w:r>
+        <w:t>Goal/objective-driven vision for governments led to performance management-related views of government functioning.</w:t>
+      </w:r>
+    </w:p>
+    <w:p>
+      <w:pPr>
+        <w:pStyle w:val="ListParagraph"/>
+        <w:numPr>
+          <w:ilvl w:val="0"/>
+          <w:numId w:val="57"/>
+        </w:numPr>
+        <w:spacing w:after="0"/>
+      </w:pPr>
+      <w:r>
+        <w:t xml:space="preserve"> Successors to PPBS:</w:t>
+      </w:r>
+    </w:p>
+    <w:p>
+      <w:pPr>
+        <w:pStyle w:val="ListParagraph"/>
+        <w:numPr>
+          <w:ilvl w:val="1"/>
+          <w:numId w:val="57"/>
+        </w:numPr>
+        <w:spacing w:after="0"/>
+      </w:pPr>
+      <w:r>
+        <w:t>Zero-based budgeting</w:t>
+      </w:r>
+    </w:p>
+    <w:p>
+      <w:pPr>
+        <w:pStyle w:val="ListParagraph"/>
+        <w:numPr>
+          <w:ilvl w:val="1"/>
+          <w:numId w:val="57"/>
+        </w:numPr>
+        <w:spacing w:after="0"/>
+      </w:pPr>
+      <w:r>
+        <w:t>Management by objectives (MBO)</w:t>
+      </w:r>
+    </w:p>
+    <w:p>
+      <w:pPr>
+        <w:pStyle w:val="ListParagraph"/>
+        <w:numPr>
+          <w:ilvl w:val="0"/>
+          <w:numId w:val="57"/>
+        </w:numPr>
+        <w:spacing w:after="0"/>
+      </w:pPr>
+      <w:r>
+        <w:t>Public accountability for results was a key feature of government restructuring of the 1970s and 1980s.</w:t>
+      </w:r>
+    </w:p>
+    <w:p>
+      <w:pPr>
+        <w:pStyle w:val="ListParagraph"/>
+        <w:numPr>
+          <w:ilvl w:val="0"/>
+          <w:numId w:val="57"/>
+        </w:numPr>
+        <w:spacing w:after="0"/>
+      </w:pPr>
+      <w:r>
+        <w:t>New Zealand considered exemplar of public sector reforms aimed at reducing the scale and scope of government.</w:t>
+      </w:r>
+    </w:p>
+    <w:p>
+      <w:pPr>
+        <w:pStyle w:val="ListParagraph"/>
+        <w:numPr>
+          <w:ilvl w:val="0"/>
+          <w:numId w:val="57"/>
+        </w:numPr>
+        <w:spacing w:after="0"/>
+      </w:pPr>
+      <w:r>
+        <w:t xml:space="preserve">Osborne &amp; </w:t>
+      </w:r>
+      <w:proofErr w:type="spellStart"/>
+      <w:r>
+        <w:t>Gaebler</w:t>
+      </w:r>
+      <w:proofErr w:type="spellEnd"/>
+      <w:r>
+        <w:t xml:space="preserve"> (1992) principles of sustainable government:</w:t>
+      </w:r>
+    </w:p>
+    <w:p>
+      <w:pPr>
+        <w:pStyle w:val="ListParagraph"/>
+        <w:numPr>
+          <w:ilvl w:val="1"/>
+          <w:numId w:val="57"/>
+        </w:numPr>
+        <w:spacing w:after="0"/>
+      </w:pPr>
+      <w:r>
+        <w:t>Steer rather than row</w:t>
+      </w:r>
+    </w:p>
+    <w:p>
+      <w:pPr>
+        <w:pStyle w:val="ListParagraph"/>
+        <w:numPr>
+          <w:ilvl w:val="1"/>
+          <w:numId w:val="57"/>
+        </w:numPr>
+        <w:spacing w:after="0"/>
+      </w:pPr>
+      <w:r>
+        <w:t>Citizens should participate in ownership and control of public services</w:t>
+      </w:r>
+    </w:p>
+    <w:p>
+      <w:pPr>
+        <w:pStyle w:val="ListParagraph"/>
+        <w:numPr>
+          <w:ilvl w:val="1"/>
+          <w:numId w:val="57"/>
+        </w:numPr>
+        <w:spacing w:after="0"/>
+      </w:pPr>
+      <w:r>
+        <w:t>Competition among public sector service deliverers is beneficial</w:t>
+      </w:r>
+    </w:p>
+    <w:p>
+      <w:pPr>
+        <w:pStyle w:val="ListParagraph"/>
+        <w:numPr>
+          <w:ilvl w:val="1"/>
+          <w:numId w:val="57"/>
+        </w:numPr>
+        <w:spacing w:after="0"/>
+      </w:pPr>
+      <w:r>
+        <w:t>Governments should be mission-driven, not rules-driven</w:t>
+      </w:r>
+    </w:p>
+    <w:p>
+      <w:pPr>
+        <w:pStyle w:val="ListParagraph"/>
+        <w:numPr>
+          <w:ilvl w:val="1"/>
+          <w:numId w:val="57"/>
+        </w:numPr>
+        <w:spacing w:after="0"/>
+      </w:pPr>
+      <w:r>
+        <w:t>Funding should be tied to outcomes, not inputs</w:t>
+      </w:r>
+    </w:p>
+    <w:p>
+      <w:pPr>
+        <w:pStyle w:val="ListParagraph"/>
+        <w:numPr>
+          <w:ilvl w:val="1"/>
+          <w:numId w:val="57"/>
+        </w:numPr>
+        <w:spacing w:after="0"/>
+      </w:pPr>
+      <w:r>
+        <w:t>Performance information should be used to improve results</w:t>
+      </w:r>
+    </w:p>
+    <w:p>
+      <w:pPr>
+        <w:pStyle w:val="ListParagraph"/>
+        <w:numPr>
+          <w:ilvl w:val="1"/>
+          <w:numId w:val="57"/>
+        </w:numPr>
+        <w:spacing w:after="0"/>
+      </w:pPr>
+      <w:r>
+        <w:t>Governments should focus on citizen needs, not interest groups or bureaucracy needs</w:t>
+      </w:r>
+    </w:p>
+    <w:p>
+      <w:pPr>
+        <w:pStyle w:val="ListParagraph"/>
+        <w:numPr>
+          <w:ilvl w:val="1"/>
+          <w:numId w:val="57"/>
+        </w:numPr>
+        <w:spacing w:after="0"/>
+      </w:pPr>
+      <w:r>
+        <w:t>Fund generation should also be a focus in the public sector, not just spending</w:t>
+      </w:r>
+    </w:p>
+    <w:p>
+      <w:pPr>
+        <w:pStyle w:val="ListParagraph"/>
+        <w:numPr>
+          <w:ilvl w:val="1"/>
+          <w:numId w:val="57"/>
+        </w:numPr>
+        <w:spacing w:after="0"/>
+      </w:pPr>
+      <w:r>
+        <w:t>Governments should focus on anticipating and preventing problems rather than fixing problems after the fact</w:t>
+      </w:r>
+    </w:p>
+    <w:p>
+      <w:pPr>
+        <w:pStyle w:val="ListParagraph"/>
+        <w:numPr>
+          <w:ilvl w:val="1"/>
+          <w:numId w:val="57"/>
+        </w:numPr>
+        <w:spacing w:after="0"/>
+      </w:pPr>
+      <w:r>
+        <w:t>Government should use participatory and decentralized management approaches</w:t>
+      </w:r>
+    </w:p>
+    <w:p>
+      <w:pPr>
+        <w:pStyle w:val="ListParagraph"/>
+        <w:numPr>
+          <w:ilvl w:val="1"/>
+          <w:numId w:val="57"/>
+        </w:numPr>
+        <w:spacing w:after="0"/>
+      </w:pPr>
+      <w:r>
+        <w:t>Government should use market mechanisms to achieve public purposes</w:t>
+      </w:r>
+    </w:p>
+    <w:p>
+      <w:pPr>
+        <w:pStyle w:val="ListParagraph"/>
+        <w:numPr>
+          <w:ilvl w:val="0"/>
+          <w:numId w:val="57"/>
+        </w:numPr>
+        <w:spacing w:after="0"/>
+      </w:pPr>
+      <w:r>
+        <w:t>Public choice theorists argued that private sector microeconomic models could be applied to the public sector.</w:t>
+      </w:r>
+    </w:p>
+    <w:p>
+      <w:pPr>
+        <w:pStyle w:val="ListParagraph"/>
+        <w:numPr>
+          <w:ilvl w:val="0"/>
+          <w:numId w:val="57"/>
+        </w:numPr>
+        <w:spacing w:after="0"/>
+      </w:pPr>
+      <w:r>
+        <w:t>New Public Management (NPM) framework emerged in the 1990s.</w:t>
+      </w:r>
+    </w:p>
+    <w:p>
+      <w:pPr>
+        <w:pStyle w:val="ListParagraph"/>
+        <w:numPr>
+          <w:ilvl w:val="1"/>
+          <w:numId w:val="57"/>
+        </w:numPr>
+        <w:spacing w:after="0"/>
+      </w:pPr>
+      <w:r>
+        <w:t>Accounts for much of the current widespread emphasis on performance measurement in the public sector.</w:t>
+      </w:r>
+    </w:p>
+    <w:p>
+      <w:pPr>
+        <w:pStyle w:val="ListParagraph"/>
+        <w:numPr>
+          <w:ilvl w:val="0"/>
+          <w:numId w:val="57"/>
+        </w:numPr>
+        <w:spacing w:after="0"/>
+      </w:pPr>
+      <w:r>
+        <w:t>Government Accounting and Standards Board (GASB) was established in 1984 to establish standards of financial accounting and reporting for local and state governments.</w:t>
+      </w:r>
+    </w:p>
+    <w:p>
+      <w:pPr>
+        <w:pStyle w:val="ListParagraph"/>
+        <w:numPr>
+          <w:ilvl w:val="1"/>
+          <w:numId w:val="57"/>
+        </w:numPr>
+        <w:spacing w:after="0"/>
+      </w:pPr>
+      <w:r>
+        <w:t>Championed user-friendly non-financial performance reporting as a component of overall reporting</w:t>
+      </w:r>
+    </w:p>
+    <w:p>
+      <w:pPr>
+        <w:pStyle w:val="ListParagraph"/>
+        <w:numPr>
+          <w:ilvl w:val="1"/>
+          <w:numId w:val="57"/>
+        </w:numPr>
+        <w:spacing w:after="0"/>
+      </w:pPr>
+      <w:r>
+        <w:t>Service Efforts and Accomplishments (SEA)</w:t>
+      </w:r>
+    </w:p>
+    <w:p>
+      <w:pPr>
+        <w:pStyle w:val="ListParagraph"/>
+        <w:numPr>
+          <w:ilvl w:val="0"/>
+          <w:numId w:val="57"/>
+        </w:numPr>
+        <w:spacing w:after="0"/>
+      </w:pPr>
+      <w:r>
+        <w:t>Performance measurement and reporting has been legislated by most states.</w:t>
+      </w:r>
+    </w:p>
+    <w:p>
+      <w:pPr>
+        <w:pStyle w:val="ListParagraph"/>
+        <w:numPr>
+          <w:ilvl w:val="0"/>
+          <w:numId w:val="57"/>
+        </w:numPr>
+        <w:spacing w:after="0"/>
+      </w:pPr>
+      <w:r>
+        <w:lastRenderedPageBreak/>
+        <w:t>Congress passed the Government Performance and Results Act (GPRA) in 1993 to mandate results-based management in U.S. federal departments and agencies.</w:t>
+      </w:r>
+    </w:p>
+    <w:p>
+      <w:pPr>
+        <w:pStyle w:val="ListParagraph"/>
+        <w:numPr>
+          <w:ilvl w:val="1"/>
+          <w:numId w:val="57"/>
+        </w:numPr>
+        <w:spacing w:after="0"/>
+      </w:pPr>
+      <w:r>
+        <w:t>Replaced by the Government Performance and Results Act Modernization Act in 2010.</w:t>
+      </w:r>
+    </w:p>
+    <w:p>
+      <w:pPr>
+        <w:pStyle w:val="ListParagraph"/>
+        <w:numPr>
+          <w:ilvl w:val="0"/>
+          <w:numId w:val="57"/>
+        </w:numPr>
+        <w:spacing w:after="0"/>
+      </w:pPr>
+      <w:r>
+        <w:t>No comparable legislation to GPRA in Canada but similar expectations.</w:t>
+      </w:r>
+    </w:p>
+    <w:p>
+      <w:pPr>
+        <w:spacing w:after="0"/>
+      </w:pPr>
+    </w:p>
+    <w:p>
+      <w:pPr>
+        <w:spacing w:after="0"/>
+      </w:pPr>
+      <w:r>
+        <w:t>Performance Measurement Purposes</w:t>
+      </w:r>
+    </w:p>
+    <w:p>
+      <w:pPr>
+        <w:pStyle w:val="ListParagraph"/>
+        <w:numPr>
+          <w:ilvl w:val="0"/>
+          <w:numId w:val="58"/>
+        </w:numPr>
+        <w:spacing w:after="0"/>
+      </w:pPr>
+      <w:r>
+        <w:t>General two purposes for performance measurement systems:</w:t>
+      </w:r>
+    </w:p>
+    <w:p>
+      <w:pPr>
+        <w:pStyle w:val="ListParagraph"/>
+        <w:numPr>
+          <w:ilvl w:val="1"/>
+          <w:numId w:val="58"/>
+        </w:numPr>
+        <w:spacing w:after="0"/>
+      </w:pPr>
+      <w:r>
+        <w:t>Accountability</w:t>
+      </w:r>
+    </w:p>
+    <w:p>
+      <w:pPr>
+        <w:pStyle w:val="ListParagraph"/>
+        <w:numPr>
+          <w:ilvl w:val="1"/>
+          <w:numId w:val="58"/>
+        </w:numPr>
+        <w:spacing w:after="0"/>
+      </w:pPr>
+      <w:r>
+        <w:t>Performance improvement</w:t>
+      </w:r>
+    </w:p>
+    <w:p>
+      <w:pPr>
+        <w:pStyle w:val="ListParagraph"/>
+        <w:numPr>
+          <w:ilvl w:val="0"/>
+          <w:numId w:val="58"/>
+        </w:numPr>
+        <w:spacing w:after="0"/>
+      </w:pPr>
+      <w:r>
+        <w:t>NPM champions two themes that seem contradictory at times:</w:t>
+      </w:r>
+    </w:p>
+    <w:p>
+      <w:pPr>
+        <w:pStyle w:val="ListParagraph"/>
+        <w:numPr>
+          <w:ilvl w:val="1"/>
+          <w:numId w:val="58"/>
+        </w:numPr>
+        <w:spacing w:after="0"/>
+      </w:pPr>
+      <w:r>
+        <w:t>Government managers must be accountable for results</w:t>
+      </w:r>
+    </w:p>
+    <w:p>
+      <w:pPr>
+        <w:pStyle w:val="ListParagraph"/>
+        <w:numPr>
+          <w:ilvl w:val="1"/>
+          <w:numId w:val="58"/>
+        </w:numPr>
+        <w:spacing w:after="0"/>
+      </w:pPr>
+      <w:r>
+        <w:t>Government managers must have freedom to manage</w:t>
+      </w:r>
+    </w:p>
+    <w:p>
+      <w:pPr>
+        <w:pStyle w:val="ListParagraph"/>
+        <w:numPr>
+          <w:ilvl w:val="0"/>
+          <w:numId w:val="58"/>
+        </w:numPr>
+        <w:spacing w:after="0"/>
+      </w:pPr>
+      <w:r>
+        <w:t>Approach to driving public sector performance:</w:t>
+      </w:r>
+    </w:p>
+    <w:p>
+      <w:pPr>
+        <w:pStyle w:val="ListParagraph"/>
+        <w:numPr>
+          <w:ilvl w:val="1"/>
+          <w:numId w:val="58"/>
+        </w:numPr>
+        <w:spacing w:after="0"/>
+      </w:pPr>
+      <w:r>
+        <w:t>Mandate focus on intended outcomes</w:t>
+      </w:r>
+    </w:p>
+    <w:p>
+      <w:pPr>
+        <w:pStyle w:val="ListParagraph"/>
+        <w:numPr>
+          <w:ilvl w:val="1"/>
+          <w:numId w:val="58"/>
+        </w:numPr>
+        <w:spacing w:after="0"/>
+      </w:pPr>
+      <w:r>
+        <w:t>Measure performance towards achieving intended outcomes</w:t>
+      </w:r>
+    </w:p>
+    <w:p>
+      <w:pPr>
+        <w:pStyle w:val="ListParagraph"/>
+        <w:numPr>
+          <w:ilvl w:val="1"/>
+          <w:numId w:val="58"/>
+        </w:numPr>
+        <w:spacing w:after="0"/>
+      </w:pPr>
+      <w:r>
+        <w:t>Report publically on whether intended outcomes were achieved</w:t>
+      </w:r>
+    </w:p>
+    <w:p>
+      <w:pPr>
+        <w:pStyle w:val="ListParagraph"/>
+        <w:numPr>
+          <w:ilvl w:val="0"/>
+          <w:numId w:val="58"/>
+        </w:numPr>
+        <w:spacing w:after="0"/>
+      </w:pPr>
+      <w:r>
+        <w:t>Performance measurement is primarily summative</w:t>
+      </w:r>
+    </w:p>
+    <w:p>
+      <w:pPr>
+        <w:pStyle w:val="ListParagraph"/>
+        <w:numPr>
+          <w:ilvl w:val="1"/>
+          <w:numId w:val="58"/>
+        </w:numPr>
+        <w:spacing w:after="0"/>
+      </w:pPr>
+      <w:r>
+        <w:t>Usually top-down initiatives</w:t>
+      </w:r>
+    </w:p>
+    <w:p>
+      <w:pPr>
+        <w:spacing w:after="0"/>
+      </w:pPr>
+    </w:p>
+    <w:p>
+      <w:pPr>
+        <w:spacing w:after="0"/>
+      </w:pPr>
+      <w:r>
+        <w:t>Metaphors that Support and Sustain Performance Measurement</w:t>
+      </w:r>
+    </w:p>
+    <w:p>
+      <w:pPr>
+        <w:pStyle w:val="ListParagraph"/>
+        <w:numPr>
+          <w:ilvl w:val="0"/>
+          <w:numId w:val="59"/>
+        </w:numPr>
+        <w:spacing w:after="0"/>
+      </w:pPr>
+      <w:r>
+        <w:t>Organizations and machines</w:t>
+      </w:r>
+    </w:p>
+    <w:p>
+      <w:pPr>
+        <w:pStyle w:val="ListParagraph"/>
+        <w:numPr>
+          <w:ilvl w:val="1"/>
+          <w:numId w:val="59"/>
+        </w:numPr>
+        <w:spacing w:after="0"/>
+      </w:pPr>
+      <w:r>
+        <w:t>Organizations are designed to produce tangible outputs and results</w:t>
+      </w:r>
+    </w:p>
+    <w:p>
+      <w:pPr>
+        <w:pStyle w:val="ListParagraph"/>
+        <w:numPr>
+          <w:ilvl w:val="1"/>
+          <w:numId w:val="59"/>
+        </w:numPr>
+        <w:spacing w:after="0"/>
+      </w:pPr>
+      <w:r>
+        <w:t>Rooted in the scientific management movement of the early 1900s</w:t>
+      </w:r>
+    </w:p>
+    <w:p>
+      <w:pPr>
+        <w:pStyle w:val="ListParagraph"/>
+        <w:numPr>
+          <w:ilvl w:val="1"/>
+          <w:numId w:val="59"/>
+        </w:numPr>
+        <w:spacing w:after="0"/>
+      </w:pPr>
+      <w:r>
+        <w:t>Emphasis on use of time and motion studies to break down processes</w:t>
+      </w:r>
+    </w:p>
+    <w:p>
+      <w:pPr>
+        <w:pStyle w:val="ListParagraph"/>
+        <w:numPr>
+          <w:ilvl w:val="1"/>
+          <w:numId w:val="59"/>
+        </w:numPr>
+        <w:spacing w:after="0"/>
+      </w:pPr>
+      <w:r>
+        <w:t>Emphasis on quantitative measurement</w:t>
+      </w:r>
+    </w:p>
+    <w:p>
+      <w:pPr>
+        <w:pStyle w:val="ListParagraph"/>
+        <w:numPr>
+          <w:ilvl w:val="1"/>
+          <w:numId w:val="59"/>
+        </w:numPr>
+        <w:spacing w:after="0"/>
+      </w:pPr>
+      <w:r>
+        <w:t>Performance measurement systems rely on visual heuristics to provide managers with an at-a-glance way of assessing organization performance, much like the instruments on the dashboard of a machine</w:t>
+      </w:r>
+    </w:p>
+    <w:p>
+      <w:pPr>
+        <w:pStyle w:val="ListParagraph"/>
+        <w:numPr>
+          <w:ilvl w:val="0"/>
+          <w:numId w:val="59"/>
+        </w:numPr>
+        <w:spacing w:after="0"/>
+      </w:pPr>
+      <w:r>
+        <w:t>Government as a business</w:t>
+      </w:r>
+    </w:p>
+    <w:p>
+      <w:pPr>
+        <w:pStyle w:val="ListParagraph"/>
+        <w:numPr>
+          <w:ilvl w:val="1"/>
+          <w:numId w:val="59"/>
+        </w:numPr>
+        <w:spacing w:after="0"/>
+      </w:pPr>
+      <w:r>
+        <w:t>Guides efforts to infuse business practices into government</w:t>
+      </w:r>
+    </w:p>
+    <w:p>
+      <w:pPr>
+        <w:pStyle w:val="ListParagraph"/>
+        <w:numPr>
+          <w:ilvl w:val="1"/>
+          <w:numId w:val="59"/>
+        </w:numPr>
+        <w:spacing w:after="0"/>
+      </w:pPr>
+      <w:r>
+        <w:t>Emphasizes clearly stated objectives, planned and managed programs, efficiency, and attention to bottom-line results</w:t>
+      </w:r>
+    </w:p>
+    <w:p>
+      <w:pPr>
+        <w:pStyle w:val="ListParagraph"/>
+        <w:numPr>
+          <w:ilvl w:val="1"/>
+          <w:numId w:val="59"/>
+        </w:numPr>
+        <w:spacing w:after="0"/>
+      </w:pPr>
+      <w:r>
+        <w:t>NPM champions these same principles</w:t>
+      </w:r>
+    </w:p>
+    <w:p>
+      <w:pPr>
+        <w:pStyle w:val="ListParagraph"/>
+        <w:numPr>
+          <w:ilvl w:val="0"/>
+          <w:numId w:val="59"/>
+        </w:numPr>
+        <w:spacing w:after="0"/>
+      </w:pPr>
+      <w:r>
+        <w:t>Organization as open systems</w:t>
+      </w:r>
+    </w:p>
+    <w:p>
+      <w:pPr>
+        <w:pStyle w:val="ListParagraph"/>
+        <w:numPr>
+          <w:ilvl w:val="1"/>
+          <w:numId w:val="59"/>
+        </w:numPr>
+        <w:spacing w:after="0"/>
+      </w:pPr>
+      <w:r>
+        <w:t>Biological metaphor</w:t>
+      </w:r>
+    </w:p>
+    <w:p>
+      <w:pPr>
+        <w:pStyle w:val="ListParagraph"/>
+        <w:numPr>
+          <w:ilvl w:val="1"/>
+          <w:numId w:val="59"/>
+        </w:numPr>
+        <w:spacing w:after="0"/>
+      </w:pPr>
+      <w:r>
+        <w:t>Goal of homeostasis, which is maintaining a steady-state in relation to fluctuations in the environment.</w:t>
+      </w:r>
+    </w:p>
+    <w:p>
+      <w:pPr>
+        <w:pStyle w:val="ListParagraph"/>
+        <w:numPr>
+          <w:ilvl w:val="1"/>
+          <w:numId w:val="59"/>
+        </w:numPr>
+        <w:spacing w:after="0"/>
+      </w:pPr>
+      <w:r>
+        <w:t>Biological organisms operate within certain parameters</w:t>
+      </w:r>
+    </w:p>
+    <w:p>
+      <w:pPr>
+        <w:pStyle w:val="ListParagraph"/>
+        <w:numPr>
+          <w:ilvl w:val="1"/>
+          <w:numId w:val="59"/>
+        </w:numPr>
+        <w:spacing w:after="0"/>
+      </w:pPr>
+      <w:r>
+        <w:t>Indicating the health of the government analogous to indicating the health of a person</w:t>
+      </w:r>
+    </w:p>
+    <w:p>
+      <w:pPr>
+        <w:pStyle w:val="ListParagraph"/>
+        <w:numPr>
+          <w:ilvl w:val="1"/>
+          <w:numId w:val="59"/>
+        </w:numPr>
+        <w:spacing w:after="0"/>
+      </w:pPr>
+      <w:r>
+        <w:lastRenderedPageBreak/>
+        <w:t>Suggests that we have a good understanding of cause-and-effect linkages in programs</w:t>
+      </w:r>
+    </w:p>
+    <w:p>
+      <w:pPr>
+        <w:pStyle w:val="ListParagraph"/>
+        <w:numPr>
+          <w:ilvl w:val="1"/>
+          <w:numId w:val="59"/>
+        </w:numPr>
+        <w:spacing w:after="0"/>
+      </w:pPr>
+      <w:r>
+        <w:t>Use of logic models is indicative of the adoption of the opens systems metaphor</w:t>
+      </w:r>
+    </w:p>
+    <w:p>
+      <w:pPr>
+        <w:spacing w:after="0"/>
+      </w:pPr>
+    </w:p>
+    <w:p>
+      <w:pPr>
+        <w:spacing w:after="0"/>
+      </w:pPr>
+      <w:r>
+        <w:t>Comparing Program Evaluation and Performance Measurement</w:t>
+      </w:r>
+    </w:p>
+    <w:p>
+      <w:pPr>
+        <w:pStyle w:val="ListParagraph"/>
+        <w:numPr>
+          <w:ilvl w:val="0"/>
+          <w:numId w:val="60"/>
+        </w:numPr>
+        <w:spacing w:after="0"/>
+      </w:pPr>
+      <w:r>
+        <w:t>Program evaluation knowledge and skills can be adapted to performance measurement systems.</w:t>
+      </w:r>
+    </w:p>
+    <w:p>
+      <w:pPr>
+        <w:pStyle w:val="ListParagraph"/>
+        <w:numPr>
+          <w:ilvl w:val="0"/>
+          <w:numId w:val="60"/>
+        </w:numPr>
+        <w:spacing w:after="0"/>
+      </w:pPr>
+      <w:r>
+        <w:t>Performance measurement is an approach to evaluation.</w:t>
+      </w:r>
+    </w:p>
+    <w:p>
+      <w:pPr>
+        <w:pStyle w:val="ListParagraph"/>
+        <w:numPr>
+          <w:ilvl w:val="0"/>
+          <w:numId w:val="60"/>
+        </w:numPr>
+        <w:spacing w:after="0"/>
+      </w:pPr>
+      <w:r>
+        <w:t>Program evaluations are projects with a beginning and an end, similar to a research project.</w:t>
+      </w:r>
+    </w:p>
+    <w:p>
+      <w:pPr>
+        <w:pStyle w:val="ListParagraph"/>
+        <w:numPr>
+          <w:ilvl w:val="0"/>
+          <w:numId w:val="60"/>
+        </w:numPr>
+        <w:spacing w:after="0"/>
+      </w:pPr>
+      <w:r>
+        <w:t>Program evaluation vs. performance measurement</w:t>
+      </w:r>
+    </w:p>
+    <w:p>
+      <w:pPr>
+        <w:pStyle w:val="ListParagraph"/>
+        <w:numPr>
+          <w:ilvl w:val="1"/>
+          <w:numId w:val="60"/>
+        </w:numPr>
+        <w:spacing w:after="0"/>
+      </w:pPr>
+      <w:r>
+        <w:t>Episodic vs. ongoing</w:t>
+      </w:r>
+    </w:p>
+    <w:p>
+      <w:pPr>
+        <w:pStyle w:val="ListParagraph"/>
+        <w:numPr>
+          <w:ilvl w:val="1"/>
+          <w:numId w:val="60"/>
+        </w:numPr>
+        <w:spacing w:after="0"/>
+      </w:pPr>
+      <w:r>
+        <w:t>Issue specific vs. general focus</w:t>
+      </w:r>
+    </w:p>
+    <w:p>
+      <w:pPr>
+        <w:pStyle w:val="ListParagraph"/>
+        <w:numPr>
+          <w:ilvl w:val="1"/>
+          <w:numId w:val="60"/>
+        </w:numPr>
+        <w:spacing w:after="0"/>
+      </w:pPr>
+      <w:r>
+        <w:t>Customized measures and lines of evidence vs. routinized measures and data</w:t>
+      </w:r>
+    </w:p>
+    <w:p>
+      <w:pPr>
+        <w:pStyle w:val="ListParagraph"/>
+        <w:numPr>
+          <w:ilvl w:val="1"/>
+          <w:numId w:val="60"/>
+        </w:numPr>
+        <w:spacing w:after="0"/>
+      </w:pPr>
+      <w:r>
+        <w:t>Attribution needs to be proven vs. attribution being assumed</w:t>
+      </w:r>
+    </w:p>
+    <w:p>
+      <w:pPr>
+        <w:pStyle w:val="ListParagraph"/>
+        <w:numPr>
+          <w:ilvl w:val="2"/>
+          <w:numId w:val="60"/>
+        </w:numPr>
+        <w:spacing w:after="0"/>
+      </w:pPr>
+      <w:r>
+        <w:t>Counterfactual condition is what would have happened without a program</w:t>
+      </w:r>
+    </w:p>
+    <w:p>
+      <w:pPr>
+        <w:pStyle w:val="ListParagraph"/>
+        <w:numPr>
+          <w:ilvl w:val="2"/>
+          <w:numId w:val="60"/>
+        </w:numPr>
+        <w:spacing w:after="0"/>
+      </w:pPr>
+      <w:r>
+        <w:t>Performance measurement focuses on construct validity</w:t>
+      </w:r>
+    </w:p>
+    <w:p>
+      <w:pPr>
+        <w:pStyle w:val="ListParagraph"/>
+        <w:numPr>
+          <w:ilvl w:val="2"/>
+          <w:numId w:val="60"/>
+        </w:numPr>
+        <w:spacing w:after="0"/>
+      </w:pPr>
+      <w:r>
+        <w:t>Core technology of a program affects the likelihood that observed outcomes can be tracked back to the program.</w:t>
+      </w:r>
+    </w:p>
+    <w:p>
+      <w:pPr>
+        <w:pStyle w:val="ListParagraph"/>
+        <w:numPr>
+          <w:ilvl w:val="2"/>
+          <w:numId w:val="60"/>
+        </w:numPr>
+        <w:spacing w:after="0"/>
+      </w:pPr>
+      <w:r>
+        <w:t>Performance measurement can be used more confidently to measure outcomes of programs with high-probability program technologies.</w:t>
+      </w:r>
+    </w:p>
+    <w:p>
+      <w:pPr>
+        <w:pStyle w:val="ListParagraph"/>
+        <w:numPr>
+          <w:ilvl w:val="1"/>
+          <w:numId w:val="60"/>
+        </w:numPr>
+        <w:spacing w:after="0"/>
+      </w:pPr>
+      <w:r>
+        <w:t>Targeted resources vs. resources embedded as part of organizational infrastructure</w:t>
+      </w:r>
+    </w:p>
+    <w:p>
+      <w:pPr>
+        <w:pStyle w:val="ListParagraph"/>
+        <w:numPr>
+          <w:ilvl w:val="1"/>
+          <w:numId w:val="60"/>
+        </w:numPr>
+        <w:spacing w:after="0"/>
+      </w:pPr>
+      <w:r>
+        <w:rPr>
+          <w:i/>
+        </w:rPr>
+        <w:t>Ex ante</w:t>
+      </w:r>
+      <w:r>
+        <w:t xml:space="preserve"> negotiated purposes vs. </w:t>
+      </w:r>
+      <w:r>
+        <w:rPr>
+          <w:i/>
+        </w:rPr>
+        <w:t>ex post</w:t>
+      </w:r>
+      <w:r>
+        <w:t xml:space="preserve"> evolving purpose</w:t>
+      </w:r>
+    </w:p>
+    <w:p>
+      <w:pPr>
+        <w:spacing w:after="0"/>
+      </w:pPr>
+    </w:p>
+    <w:p>
+      <w:pPr>
+        <w:spacing w:after="0"/>
+      </w:pPr>
+      <w:r>
+        <w:t>Chapter 9: Design and implementation of performance Measurement Systems</w:t>
+      </w:r>
+    </w:p>
+    <w:p>
+      <w:pPr>
+        <w:spacing w:after="0"/>
+        <w:rPr>
+          <w:u w:val="single"/>
+        </w:rPr>
+      </w:pPr>
+      <w:r>
+        <w:rPr>
+          <w:u w:val="single"/>
+        </w:rPr>
+        <w:t>Preview Questions</w:t>
+      </w:r>
+    </w:p>
+    <w:p>
+      <w:pPr>
+        <w:pStyle w:val="ListParagraph"/>
+        <w:numPr>
+          <w:ilvl w:val="0"/>
+          <w:numId w:val="61"/>
+        </w:numPr>
+        <w:spacing w:after="0"/>
+      </w:pPr>
       <w:bookmarkStart w:id="0" w:name="_GoBack"/>
       <w:bookmarkEnd w:id="0"/>
     </w:p>
     <w:sectPr>
-      <w:headerReference w:type="default" r:id="rId13"/>
+      <w:headerReference w:type="default" r:id="rId14"/>
       <w:pgSz w:w="12240" w:h="15840"/>
       <w:pgMar w:top="1440" w:right="1440" w:bottom="1440" w:left="1440" w:header="720" w:footer="720" w:gutter="0"/>
       <w:pgNumType w:start="1"/>
@@ -11329,13 +12828,7 @@
       </w:rPr>
     </w:pPr>
     <w:r>
-      <w:t>Lecture 3</w:t>
-    </w:r>
-    <w:r>
-      <w:t>-4</w:t>
-    </w:r>
-    <w:r>
-      <w:t xml:space="preserve">: Chapter 3 | Page </w:t>
+      <w:t xml:space="preserve">Lecture 3-4: Chapter 3 | Page </w:t>
     </w:r>
     <w:r>
       <w:rPr>
@@ -11460,10 +12953,7 @@
       </w:rPr>
     </w:pPr>
     <w:r>
-      <w:t>Lecture 5</w:t>
-    </w:r>
-    <w:r>
-      <w:t xml:space="preserve">: Chapter 4 | Page </w:t>
+      <w:t xml:space="preserve">Lecture 5: Chapter 4 | Page </w:t>
     </w:r>
     <w:r>
       <w:rPr>
@@ -11588,10 +13078,7 @@
       </w:rPr>
     </w:pPr>
     <w:r>
-      <w:t>Lecture 6</w:t>
-    </w:r>
-    <w:r>
-      <w:t xml:space="preserve">: Chapter 5 | Page </w:t>
+      <w:t xml:space="preserve">Lecture 6: Chapter 5 | Page </w:t>
     </w:r>
     <w:r>
       <w:rPr>
@@ -11716,10 +13203,7 @@
       </w:rPr>
     </w:pPr>
     <w:r>
-      <w:t>Lecture 7</w:t>
-    </w:r>
-    <w:r>
-      <w:t xml:space="preserve">: Chapter 6 | Page </w:t>
+      <w:t xml:space="preserve">Lecture 7: Chapter 6 | Page </w:t>
     </w:r>
     <w:r>
       <w:rPr>
@@ -11779,6 +13263,131 @@
         <w:noProof/>
       </w:rPr>
       <w:t>5</w:t>
+    </w:r>
+    <w:r>
+      <w:rPr>
+        <w:b/>
+      </w:rPr>
+      <w:fldChar w:fldCharType="end"/>
+    </w:r>
+  </w:p>
+  <w:p>
+    <w:pPr>
+      <w:pStyle w:val="Header"/>
+    </w:pPr>
+  </w:p>
+</w:hdr>
+</file>
+
+<file path=word/header7.xml><?xml version="1.0" encoding="utf-8"?>
+<w:hdr xmlns:wpc="http://schemas.microsoft.com/office/word/2010/wordprocessingCanvas" xmlns:mc="http://schemas.openxmlformats.org/markup-compatibility/2006" xmlns:o="urn:schemas-microsoft-com:office:office" xmlns:r="http://schemas.openxmlformats.org/officeDocument/2006/relationships" xmlns:m="http://schemas.openxmlformats.org/officeDocument/2006/math" xmlns:v="urn:schemas-microsoft-com:vml" xmlns:wp14="http://schemas.microsoft.com/office/word/2010/wordprocessingDrawing" xmlns:wp="http://schemas.openxmlformats.org/drawingml/2006/wordprocessingDrawing" xmlns:w10="urn:schemas-microsoft-com:office:word" xmlns:w="http://schemas.openxmlformats.org/wordprocessingml/2006/main" xmlns:w14="http://schemas.microsoft.com/office/word/2010/wordml" xmlns:wpg="http://schemas.microsoft.com/office/word/2010/wordprocessingGroup" xmlns:wpi="http://schemas.microsoft.com/office/word/2010/wordprocessingInk" xmlns:wne="http://schemas.microsoft.com/office/word/2006/wordml" xmlns:wps="http://schemas.microsoft.com/office/word/2010/wordprocessingShape" mc:Ignorable="w14 wp14">
+  <w:p>
+    <w:pPr>
+      <w:pStyle w:val="Header"/>
+    </w:pPr>
+    <w:r>
+      <w:t xml:space="preserve">McDavid, J. C., </w:t>
+    </w:r>
+    <w:proofErr w:type="spellStart"/>
+    <w:r>
+      <w:t>Huse</w:t>
+    </w:r>
+    <w:proofErr w:type="spellEnd"/>
+    <w:r>
+      <w:t xml:space="preserve">, I. and Hawthorn, L. R. L. (2013). </w:t>
+    </w:r>
+    <w:r>
+      <w:rPr>
+        <w:i/>
+      </w:rPr>
+      <w:t>Program Evaluation &amp; Performance Measurement: An Introduction to Practice</w:t>
+    </w:r>
+    <w:r>
+      <w:t xml:space="preserve"> (2</w:t>
+    </w:r>
+    <w:r>
+      <w:rPr>
+        <w:vertAlign w:val="superscript"/>
+      </w:rPr>
+      <w:t>nd</w:t>
+    </w:r>
+    <w:r>
+      <w:t xml:space="preserve"> Edition). Thousand Oaks, California: Sage Publications.</w:t>
+    </w:r>
+  </w:p>
+  <w:p>
+    <w:pPr>
+      <w:pStyle w:val="Header"/>
+    </w:pPr>
+  </w:p>
+  <w:p>
+    <w:pPr>
+      <w:pStyle w:val="Header"/>
+      <w:rPr>
+        <w:b/>
+      </w:rPr>
+    </w:pPr>
+    <w:r>
+      <w:t xml:space="preserve">Lecture 8: Chapters 8-9 | Page </w:t>
+    </w:r>
+    <w:r>
+      <w:rPr>
+        <w:b/>
+      </w:rPr>
+      <w:fldChar w:fldCharType="begin"/>
+    </w:r>
+    <w:r>
+      <w:rPr>
+        <w:b/>
+      </w:rPr>
+      <w:instrText xml:space="preserve"> PAGE  \* Arabic  \* MERGEFORMAT </w:instrText>
+    </w:r>
+    <w:r>
+      <w:rPr>
+        <w:b/>
+      </w:rPr>
+      <w:fldChar w:fldCharType="separate"/>
+    </w:r>
+    <w:r>
+      <w:rPr>
+        <w:b/>
+        <w:noProof/>
+      </w:rPr>
+      <w:t>4</w:t>
+    </w:r>
+    <w:r>
+      <w:rPr>
+        <w:b/>
+      </w:rPr>
+      <w:fldChar w:fldCharType="end"/>
+    </w:r>
+    <w:r>
+      <w:t xml:space="preserve"> of </w:t>
+    </w:r>
+    <w:r>
+      <w:rPr>
+        <w:b/>
+      </w:rPr>
+      <w:fldChar w:fldCharType="begin"/>
+    </w:r>
+    <w:r>
+      <w:rPr>
+        <w:b/>
+      </w:rPr>
+      <w:instrText xml:space="preserve"> SECTIONPAGES   \* MERGEFORMAT </w:instrText>
+    </w:r>
+    <w:r>
+      <w:rPr>
+        <w:b/>
+      </w:rPr>
+      <w:fldChar w:fldCharType="separate"/>
+    </w:r>
+    <w:r>
+      <w:rPr>
+        <w:b/>
+        <w:noProof/>
+      </w:rPr>
+      <w:t>4</w:t>
     </w:r>
     <w:r>
       <w:rPr>
@@ -12648,6 +14257,119 @@
     </w:lvl>
   </w:abstractNum>
   <w:abstractNum w:abstractNumId="8">
+    <w:nsid w:val="15E77A49"/>
+    <w:multiLevelType w:val="hybridMultilevel"/>
+    <w:tmpl w:val="319233E2"/>
+    <w:lvl w:ilvl="0" w:tplc="04090001">
+      <w:start w:val="1"/>
+      <w:numFmt w:val="bullet"/>
+      <w:lvlText w:val=""/>
+      <w:lvlJc w:val="left"/>
+      <w:pPr>
+        <w:ind w:left="720" w:hanging="360"/>
+      </w:pPr>
+      <w:rPr>
+        <w:rFonts w:ascii="Symbol" w:hAnsi="Symbol" w:hint="default"/>
+      </w:rPr>
+    </w:lvl>
+    <w:lvl w:ilvl="1" w:tplc="04090003">
+      <w:start w:val="1"/>
+      <w:numFmt w:val="bullet"/>
+      <w:lvlText w:val="o"/>
+      <w:lvlJc w:val="left"/>
+      <w:pPr>
+        <w:ind w:left="1440" w:hanging="360"/>
+      </w:pPr>
+      <w:rPr>
+        <w:rFonts w:ascii="Courier New" w:hAnsi="Courier New" w:cs="Courier New" w:hint="default"/>
+      </w:rPr>
+    </w:lvl>
+    <w:lvl w:ilvl="2" w:tplc="04090005">
+      <w:start w:val="1"/>
+      <w:numFmt w:val="bullet"/>
+      <w:lvlText w:val=""/>
+      <w:lvlJc w:val="left"/>
+      <w:pPr>
+        <w:ind w:left="2160" w:hanging="360"/>
+      </w:pPr>
+      <w:rPr>
+        <w:rFonts w:ascii="Wingdings" w:hAnsi="Wingdings" w:hint="default"/>
+      </w:rPr>
+    </w:lvl>
+    <w:lvl w:ilvl="3" w:tplc="04090001" w:tentative="1">
+      <w:start w:val="1"/>
+      <w:numFmt w:val="bullet"/>
+      <w:lvlText w:val=""/>
+      <w:lvlJc w:val="left"/>
+      <w:pPr>
+        <w:ind w:left="2880" w:hanging="360"/>
+      </w:pPr>
+      <w:rPr>
+        <w:rFonts w:ascii="Symbol" w:hAnsi="Symbol" w:hint="default"/>
+      </w:rPr>
+    </w:lvl>
+    <w:lvl w:ilvl="4" w:tplc="04090003" w:tentative="1">
+      <w:start w:val="1"/>
+      <w:numFmt w:val="bullet"/>
+      <w:lvlText w:val="o"/>
+      <w:lvlJc w:val="left"/>
+      <w:pPr>
+        <w:ind w:left="3600" w:hanging="360"/>
+      </w:pPr>
+      <w:rPr>
+        <w:rFonts w:ascii="Courier New" w:hAnsi="Courier New" w:cs="Courier New" w:hint="default"/>
+      </w:rPr>
+    </w:lvl>
+    <w:lvl w:ilvl="5" w:tplc="04090005" w:tentative="1">
+      <w:start w:val="1"/>
+      <w:numFmt w:val="bullet"/>
+      <w:lvlText w:val=""/>
+      <w:lvlJc w:val="left"/>
+      <w:pPr>
+        <w:ind w:left="4320" w:hanging="360"/>
+      </w:pPr>
+      <w:rPr>
+        <w:rFonts w:ascii="Wingdings" w:hAnsi="Wingdings" w:hint="default"/>
+      </w:rPr>
+    </w:lvl>
+    <w:lvl w:ilvl="6" w:tplc="04090001" w:tentative="1">
+      <w:start w:val="1"/>
+      <w:numFmt w:val="bullet"/>
+      <w:lvlText w:val=""/>
+      <w:lvlJc w:val="left"/>
+      <w:pPr>
+        <w:ind w:left="5040" w:hanging="360"/>
+      </w:pPr>
+      <w:rPr>
+        <w:rFonts w:ascii="Symbol" w:hAnsi="Symbol" w:hint="default"/>
+      </w:rPr>
+    </w:lvl>
+    <w:lvl w:ilvl="7" w:tplc="04090003" w:tentative="1">
+      <w:start w:val="1"/>
+      <w:numFmt w:val="bullet"/>
+      <w:lvlText w:val="o"/>
+      <w:lvlJc w:val="left"/>
+      <w:pPr>
+        <w:ind w:left="5760" w:hanging="360"/>
+      </w:pPr>
+      <w:rPr>
+        <w:rFonts w:ascii="Courier New" w:hAnsi="Courier New" w:cs="Courier New" w:hint="default"/>
+      </w:rPr>
+    </w:lvl>
+    <w:lvl w:ilvl="8" w:tplc="04090005" w:tentative="1">
+      <w:start w:val="1"/>
+      <w:numFmt w:val="bullet"/>
+      <w:lvlText w:val=""/>
+      <w:lvlJc w:val="left"/>
+      <w:pPr>
+        <w:ind w:left="6480" w:hanging="360"/>
+      </w:pPr>
+      <w:rPr>
+        <w:rFonts w:ascii="Wingdings" w:hAnsi="Wingdings" w:hint="default"/>
+      </w:rPr>
+    </w:lvl>
+  </w:abstractNum>
+  <w:abstractNum w:abstractNumId="9">
     <w:nsid w:val="16D17478"/>
     <w:multiLevelType w:val="hybridMultilevel"/>
     <w:tmpl w:val="EF32D9DE"/>
@@ -12733,7 +14455,93 @@
       </w:pPr>
     </w:lvl>
   </w:abstractNum>
-  <w:abstractNum w:abstractNumId="9">
+  <w:abstractNum w:abstractNumId="10">
+    <w:nsid w:val="1C1210F6"/>
+    <w:multiLevelType w:val="hybridMultilevel"/>
+    <w:tmpl w:val="AB80E41A"/>
+    <w:lvl w:ilvl="0" w:tplc="0409000F">
+      <w:start w:val="1"/>
+      <w:numFmt w:val="decimal"/>
+      <w:lvlText w:val="%1."/>
+      <w:lvlJc w:val="left"/>
+      <w:pPr>
+        <w:ind w:left="720" w:hanging="360"/>
+      </w:pPr>
+    </w:lvl>
+    <w:lvl w:ilvl="1" w:tplc="04090019" w:tentative="1">
+      <w:start w:val="1"/>
+      <w:numFmt w:val="lowerLetter"/>
+      <w:lvlText w:val="%2."/>
+      <w:lvlJc w:val="left"/>
+      <w:pPr>
+        <w:ind w:left="1440" w:hanging="360"/>
+      </w:pPr>
+    </w:lvl>
+    <w:lvl w:ilvl="2" w:tplc="0409001B" w:tentative="1">
+      <w:start w:val="1"/>
+      <w:numFmt w:val="lowerRoman"/>
+      <w:lvlText w:val="%3."/>
+      <w:lvlJc w:val="right"/>
+      <w:pPr>
+        <w:ind w:left="2160" w:hanging="180"/>
+      </w:pPr>
+    </w:lvl>
+    <w:lvl w:ilvl="3" w:tplc="0409000F" w:tentative="1">
+      <w:start w:val="1"/>
+      <w:numFmt w:val="decimal"/>
+      <w:lvlText w:val="%4."/>
+      <w:lvlJc w:val="left"/>
+      <w:pPr>
+        <w:ind w:left="2880" w:hanging="360"/>
+      </w:pPr>
+    </w:lvl>
+    <w:lvl w:ilvl="4" w:tplc="04090019" w:tentative="1">
+      <w:start w:val="1"/>
+      <w:numFmt w:val="lowerLetter"/>
+      <w:lvlText w:val="%5."/>
+      <w:lvlJc w:val="left"/>
+      <w:pPr>
+        <w:ind w:left="3600" w:hanging="360"/>
+      </w:pPr>
+    </w:lvl>
+    <w:lvl w:ilvl="5" w:tplc="0409001B" w:tentative="1">
+      <w:start w:val="1"/>
+      <w:numFmt w:val="lowerRoman"/>
+      <w:lvlText w:val="%6."/>
+      <w:lvlJc w:val="right"/>
+      <w:pPr>
+        <w:ind w:left="4320" w:hanging="180"/>
+      </w:pPr>
+    </w:lvl>
+    <w:lvl w:ilvl="6" w:tplc="0409000F" w:tentative="1">
+      <w:start w:val="1"/>
+      <w:numFmt w:val="decimal"/>
+      <w:lvlText w:val="%7."/>
+      <w:lvlJc w:val="left"/>
+      <w:pPr>
+        <w:ind w:left="5040" w:hanging="360"/>
+      </w:pPr>
+    </w:lvl>
+    <w:lvl w:ilvl="7" w:tplc="04090019" w:tentative="1">
+      <w:start w:val="1"/>
+      <w:numFmt w:val="lowerLetter"/>
+      <w:lvlText w:val="%8."/>
+      <w:lvlJc w:val="left"/>
+      <w:pPr>
+        <w:ind w:left="5760" w:hanging="360"/>
+      </w:pPr>
+    </w:lvl>
+    <w:lvl w:ilvl="8" w:tplc="0409001B" w:tentative="1">
+      <w:start w:val="1"/>
+      <w:numFmt w:val="lowerRoman"/>
+      <w:lvlText w:val="%9."/>
+      <w:lvlJc w:val="right"/>
+      <w:pPr>
+        <w:ind w:left="6480" w:hanging="180"/>
+      </w:pPr>
+    </w:lvl>
+  </w:abstractNum>
+  <w:abstractNum w:abstractNumId="11">
     <w:nsid w:val="1C701A49"/>
     <w:multiLevelType w:val="hybridMultilevel"/>
     <w:tmpl w:val="0AFCC74C"/>
@@ -12846,7 +14654,7 @@
       </w:rPr>
     </w:lvl>
   </w:abstractNum>
-  <w:abstractNum w:abstractNumId="10">
+  <w:abstractNum w:abstractNumId="12">
     <w:nsid w:val="1CB45C54"/>
     <w:multiLevelType w:val="hybridMultilevel"/>
     <w:tmpl w:val="97B69C3C"/>
@@ -12932,7 +14740,7 @@
       </w:pPr>
     </w:lvl>
   </w:abstractNum>
-  <w:abstractNum w:abstractNumId="11">
+  <w:abstractNum w:abstractNumId="13">
     <w:nsid w:val="1CF52392"/>
     <w:multiLevelType w:val="hybridMultilevel"/>
     <w:tmpl w:val="9402769C"/>
@@ -13018,7 +14826,7 @@
       </w:pPr>
     </w:lvl>
   </w:abstractNum>
-  <w:abstractNum w:abstractNumId="12">
+  <w:abstractNum w:abstractNumId="14">
     <w:nsid w:val="1EC52924"/>
     <w:multiLevelType w:val="hybridMultilevel"/>
     <w:tmpl w:val="2B163170"/>
@@ -13131,7 +14939,7 @@
       </w:rPr>
     </w:lvl>
   </w:abstractNum>
-  <w:abstractNum w:abstractNumId="13">
+  <w:abstractNum w:abstractNumId="15">
     <w:nsid w:val="1F5A6792"/>
     <w:multiLevelType w:val="hybridMultilevel"/>
     <w:tmpl w:val="26E0B612"/>
@@ -13244,7 +15052,7 @@
       </w:rPr>
     </w:lvl>
   </w:abstractNum>
-  <w:abstractNum w:abstractNumId="14">
+  <w:abstractNum w:abstractNumId="16">
     <w:nsid w:val="1F96696E"/>
     <w:multiLevelType w:val="hybridMultilevel"/>
     <w:tmpl w:val="D3D8C726"/>
@@ -13357,7 +15165,7 @@
       </w:rPr>
     </w:lvl>
   </w:abstractNum>
-  <w:abstractNum w:abstractNumId="15">
+  <w:abstractNum w:abstractNumId="17">
     <w:nsid w:val="21E33F8F"/>
     <w:multiLevelType w:val="hybridMultilevel"/>
     <w:tmpl w:val="40208432"/>
@@ -13470,7 +15278,7 @@
       </w:rPr>
     </w:lvl>
   </w:abstractNum>
-  <w:abstractNum w:abstractNumId="16">
+  <w:abstractNum w:abstractNumId="18">
     <w:nsid w:val="2255588C"/>
     <w:multiLevelType w:val="hybridMultilevel"/>
     <w:tmpl w:val="8C68D902"/>
@@ -13583,7 +15391,7 @@
       </w:rPr>
     </w:lvl>
   </w:abstractNum>
-  <w:abstractNum w:abstractNumId="17">
+  <w:abstractNum w:abstractNumId="19">
     <w:nsid w:val="23AD6A82"/>
     <w:multiLevelType w:val="hybridMultilevel"/>
     <w:tmpl w:val="F4863B56"/>
@@ -13696,7 +15504,7 @@
       </w:rPr>
     </w:lvl>
   </w:abstractNum>
-  <w:abstractNum w:abstractNumId="18">
+  <w:abstractNum w:abstractNumId="20">
     <w:nsid w:val="26682958"/>
     <w:multiLevelType w:val="hybridMultilevel"/>
     <w:tmpl w:val="AFA82FD8"/>
@@ -13809,7 +15617,7 @@
       </w:rPr>
     </w:lvl>
   </w:abstractNum>
-  <w:abstractNum w:abstractNumId="19">
+  <w:abstractNum w:abstractNumId="21">
     <w:nsid w:val="26EA05FF"/>
     <w:multiLevelType w:val="hybridMultilevel"/>
     <w:tmpl w:val="70A4CFD0"/>
@@ -13922,7 +15730,7 @@
       </w:rPr>
     </w:lvl>
   </w:abstractNum>
-  <w:abstractNum w:abstractNumId="20">
+  <w:abstractNum w:abstractNumId="22">
     <w:nsid w:val="2C504201"/>
     <w:multiLevelType w:val="hybridMultilevel"/>
     <w:tmpl w:val="AB74123A"/>
@@ -14035,7 +15843,7 @@
       </w:rPr>
     </w:lvl>
   </w:abstractNum>
-  <w:abstractNum w:abstractNumId="21">
+  <w:abstractNum w:abstractNumId="23">
     <w:nsid w:val="303D4038"/>
     <w:multiLevelType w:val="hybridMultilevel"/>
     <w:tmpl w:val="CB0AC46E"/>
@@ -14148,7 +15956,7 @@
       </w:rPr>
     </w:lvl>
   </w:abstractNum>
-  <w:abstractNum w:abstractNumId="22">
+  <w:abstractNum w:abstractNumId="24">
     <w:nsid w:val="308E7665"/>
     <w:multiLevelType w:val="hybridMultilevel"/>
     <w:tmpl w:val="C4081EA8"/>
@@ -14261,7 +16069,7 @@
       </w:rPr>
     </w:lvl>
   </w:abstractNum>
-  <w:abstractNum w:abstractNumId="23">
+  <w:abstractNum w:abstractNumId="25">
     <w:nsid w:val="30FA2E42"/>
     <w:multiLevelType w:val="hybridMultilevel"/>
     <w:tmpl w:val="A5B6CFE0"/>
@@ -14374,7 +16182,7 @@
       </w:rPr>
     </w:lvl>
   </w:abstractNum>
-  <w:abstractNum w:abstractNumId="24">
+  <w:abstractNum w:abstractNumId="26">
     <w:nsid w:val="335163A4"/>
     <w:multiLevelType w:val="hybridMultilevel"/>
     <w:tmpl w:val="925E998E"/>
@@ -14487,7 +16295,7 @@
       </w:rPr>
     </w:lvl>
   </w:abstractNum>
-  <w:abstractNum w:abstractNumId="25">
+  <w:abstractNum w:abstractNumId="27">
     <w:nsid w:val="352E5E46"/>
     <w:multiLevelType w:val="hybridMultilevel"/>
     <w:tmpl w:val="EF5E9D68"/>
@@ -14600,7 +16408,7 @@
       </w:rPr>
     </w:lvl>
   </w:abstractNum>
-  <w:abstractNum w:abstractNumId="26">
+  <w:abstractNum w:abstractNumId="28">
     <w:nsid w:val="37306241"/>
     <w:multiLevelType w:val="hybridMultilevel"/>
     <w:tmpl w:val="2EC23D2E"/>
@@ -14713,7 +16521,7 @@
       </w:rPr>
     </w:lvl>
   </w:abstractNum>
-  <w:abstractNum w:abstractNumId="27">
+  <w:abstractNum w:abstractNumId="29">
     <w:nsid w:val="3740550F"/>
     <w:multiLevelType w:val="hybridMultilevel"/>
     <w:tmpl w:val="F3B89FEC"/>
@@ -14826,7 +16634,7 @@
       </w:rPr>
     </w:lvl>
   </w:abstractNum>
-  <w:abstractNum w:abstractNumId="28">
+  <w:abstractNum w:abstractNumId="30">
     <w:nsid w:val="39565157"/>
     <w:multiLevelType w:val="hybridMultilevel"/>
     <w:tmpl w:val="8E944180"/>
@@ -14939,7 +16747,7 @@
       </w:rPr>
     </w:lvl>
   </w:abstractNum>
-  <w:abstractNum w:abstractNumId="29">
+  <w:abstractNum w:abstractNumId="31">
     <w:nsid w:val="3990021C"/>
     <w:multiLevelType w:val="hybridMultilevel"/>
     <w:tmpl w:val="56E88746"/>
@@ -15025,7 +16833,7 @@
       </w:pPr>
     </w:lvl>
   </w:abstractNum>
-  <w:abstractNum w:abstractNumId="30">
+  <w:abstractNum w:abstractNumId="32">
     <w:nsid w:val="3DB92BF9"/>
     <w:multiLevelType w:val="hybridMultilevel"/>
     <w:tmpl w:val="667C241C"/>
@@ -15138,7 +16946,7 @@
       </w:rPr>
     </w:lvl>
   </w:abstractNum>
-  <w:abstractNum w:abstractNumId="31">
+  <w:abstractNum w:abstractNumId="33">
     <w:nsid w:val="43746F25"/>
     <w:multiLevelType w:val="hybridMultilevel"/>
     <w:tmpl w:val="8F9CDFFE"/>
@@ -15251,7 +17059,7 @@
       </w:rPr>
     </w:lvl>
   </w:abstractNum>
-  <w:abstractNum w:abstractNumId="32">
+  <w:abstractNum w:abstractNumId="34">
     <w:nsid w:val="460562D3"/>
     <w:multiLevelType w:val="hybridMultilevel"/>
     <w:tmpl w:val="16D8A524"/>
@@ -15364,7 +17172,7 @@
       </w:rPr>
     </w:lvl>
   </w:abstractNum>
-  <w:abstractNum w:abstractNumId="33">
+  <w:abstractNum w:abstractNumId="35">
     <w:nsid w:val="466E25C5"/>
     <w:multiLevelType w:val="hybridMultilevel"/>
     <w:tmpl w:val="63AE9DA0"/>
@@ -15477,7 +17285,7 @@
       </w:rPr>
     </w:lvl>
   </w:abstractNum>
-  <w:abstractNum w:abstractNumId="34">
+  <w:abstractNum w:abstractNumId="36">
     <w:nsid w:val="4AB07E89"/>
     <w:multiLevelType w:val="hybridMultilevel"/>
     <w:tmpl w:val="41944D58"/>
@@ -15590,7 +17398,120 @@
       </w:rPr>
     </w:lvl>
   </w:abstractNum>
-  <w:abstractNum w:abstractNumId="35">
+  <w:abstractNum w:abstractNumId="37">
+    <w:nsid w:val="4C78521D"/>
+    <w:multiLevelType w:val="hybridMultilevel"/>
+    <w:tmpl w:val="AECC61CA"/>
+    <w:lvl w:ilvl="0" w:tplc="04090001">
+      <w:start w:val="1"/>
+      <w:numFmt w:val="bullet"/>
+      <w:lvlText w:val=""/>
+      <w:lvlJc w:val="left"/>
+      <w:pPr>
+        <w:ind w:left="720" w:hanging="360"/>
+      </w:pPr>
+      <w:rPr>
+        <w:rFonts w:ascii="Symbol" w:hAnsi="Symbol" w:hint="default"/>
+      </w:rPr>
+    </w:lvl>
+    <w:lvl w:ilvl="1" w:tplc="04090003">
+      <w:start w:val="1"/>
+      <w:numFmt w:val="bullet"/>
+      <w:lvlText w:val="o"/>
+      <w:lvlJc w:val="left"/>
+      <w:pPr>
+        <w:ind w:left="1440" w:hanging="360"/>
+      </w:pPr>
+      <w:rPr>
+        <w:rFonts w:ascii="Courier New" w:hAnsi="Courier New" w:cs="Courier New" w:hint="default"/>
+      </w:rPr>
+    </w:lvl>
+    <w:lvl w:ilvl="2" w:tplc="04090005">
+      <w:start w:val="1"/>
+      <w:numFmt w:val="bullet"/>
+      <w:lvlText w:val=""/>
+      <w:lvlJc w:val="left"/>
+      <w:pPr>
+        <w:ind w:left="2160" w:hanging="360"/>
+      </w:pPr>
+      <w:rPr>
+        <w:rFonts w:ascii="Wingdings" w:hAnsi="Wingdings" w:hint="default"/>
+      </w:rPr>
+    </w:lvl>
+    <w:lvl w:ilvl="3" w:tplc="04090001" w:tentative="1">
+      <w:start w:val="1"/>
+      <w:numFmt w:val="bullet"/>
+      <w:lvlText w:val=""/>
+      <w:lvlJc w:val="left"/>
+      <w:pPr>
+        <w:ind w:left="2880" w:hanging="360"/>
+      </w:pPr>
+      <w:rPr>
+        <w:rFonts w:ascii="Symbol" w:hAnsi="Symbol" w:hint="default"/>
+      </w:rPr>
+    </w:lvl>
+    <w:lvl w:ilvl="4" w:tplc="04090003" w:tentative="1">
+      <w:start w:val="1"/>
+      <w:numFmt w:val="bullet"/>
+      <w:lvlText w:val="o"/>
+      <w:lvlJc w:val="left"/>
+      <w:pPr>
+        <w:ind w:left="3600" w:hanging="360"/>
+      </w:pPr>
+      <w:rPr>
+        <w:rFonts w:ascii="Courier New" w:hAnsi="Courier New" w:cs="Courier New" w:hint="default"/>
+      </w:rPr>
+    </w:lvl>
+    <w:lvl w:ilvl="5" w:tplc="04090005" w:tentative="1">
+      <w:start w:val="1"/>
+      <w:numFmt w:val="bullet"/>
+      <w:lvlText w:val=""/>
+      <w:lvlJc w:val="left"/>
+      <w:pPr>
+        <w:ind w:left="4320" w:hanging="360"/>
+      </w:pPr>
+      <w:rPr>
+        <w:rFonts w:ascii="Wingdings" w:hAnsi="Wingdings" w:hint="default"/>
+      </w:rPr>
+    </w:lvl>
+    <w:lvl w:ilvl="6" w:tplc="04090001" w:tentative="1">
+      <w:start w:val="1"/>
+      <w:numFmt w:val="bullet"/>
+      <w:lvlText w:val=""/>
+      <w:lvlJc w:val="left"/>
+      <w:pPr>
+        <w:ind w:left="5040" w:hanging="360"/>
+      </w:pPr>
+      <w:rPr>
+        <w:rFonts w:ascii="Symbol" w:hAnsi="Symbol" w:hint="default"/>
+      </w:rPr>
+    </w:lvl>
+    <w:lvl w:ilvl="7" w:tplc="04090003" w:tentative="1">
+      <w:start w:val="1"/>
+      <w:numFmt w:val="bullet"/>
+      <w:lvlText w:val="o"/>
+      <w:lvlJc w:val="left"/>
+      <w:pPr>
+        <w:ind w:left="5760" w:hanging="360"/>
+      </w:pPr>
+      <w:rPr>
+        <w:rFonts w:ascii="Courier New" w:hAnsi="Courier New" w:cs="Courier New" w:hint="default"/>
+      </w:rPr>
+    </w:lvl>
+    <w:lvl w:ilvl="8" w:tplc="04090005" w:tentative="1">
+      <w:start w:val="1"/>
+      <w:numFmt w:val="bullet"/>
+      <w:lvlText w:val=""/>
+      <w:lvlJc w:val="left"/>
+      <w:pPr>
+        <w:ind w:left="6480" w:hanging="360"/>
+      </w:pPr>
+      <w:rPr>
+        <w:rFonts w:ascii="Wingdings" w:hAnsi="Wingdings" w:hint="default"/>
+      </w:rPr>
+    </w:lvl>
+  </w:abstractNum>
+  <w:abstractNum w:abstractNumId="38">
     <w:nsid w:val="4DB4487E"/>
     <w:multiLevelType w:val="hybridMultilevel"/>
     <w:tmpl w:val="A14C51C6"/>
@@ -15703,7 +17624,7 @@
       </w:rPr>
     </w:lvl>
   </w:abstractNum>
-  <w:abstractNum w:abstractNumId="36">
+  <w:abstractNum w:abstractNumId="39">
     <w:nsid w:val="55015E07"/>
     <w:multiLevelType w:val="hybridMultilevel"/>
     <w:tmpl w:val="F4B083B2"/>
@@ -15816,7 +17737,7 @@
       </w:rPr>
     </w:lvl>
   </w:abstractNum>
-  <w:abstractNum w:abstractNumId="37">
+  <w:abstractNum w:abstractNumId="40">
     <w:nsid w:val="56042CE4"/>
     <w:multiLevelType w:val="hybridMultilevel"/>
     <w:tmpl w:val="C2FE28F6"/>
@@ -15929,7 +17850,7 @@
       </w:rPr>
     </w:lvl>
   </w:abstractNum>
-  <w:abstractNum w:abstractNumId="38">
+  <w:abstractNum w:abstractNumId="41">
     <w:nsid w:val="577D0E5C"/>
     <w:multiLevelType w:val="hybridMultilevel"/>
     <w:tmpl w:val="1D86234E"/>
@@ -16042,7 +17963,7 @@
       </w:rPr>
     </w:lvl>
   </w:abstractNum>
-  <w:abstractNum w:abstractNumId="39">
+  <w:abstractNum w:abstractNumId="42">
     <w:nsid w:val="581555B3"/>
     <w:multiLevelType w:val="hybridMultilevel"/>
     <w:tmpl w:val="5BCE70EA"/>
@@ -16155,7 +18076,7 @@
       </w:rPr>
     </w:lvl>
   </w:abstractNum>
-  <w:abstractNum w:abstractNumId="40">
+  <w:abstractNum w:abstractNumId="43">
     <w:nsid w:val="591D6E23"/>
     <w:multiLevelType w:val="hybridMultilevel"/>
     <w:tmpl w:val="F854444E"/>
@@ -16268,7 +18189,7 @@
       </w:rPr>
     </w:lvl>
   </w:abstractNum>
-  <w:abstractNum w:abstractNumId="41">
+  <w:abstractNum w:abstractNumId="44">
     <w:nsid w:val="5A040215"/>
     <w:multiLevelType w:val="hybridMultilevel"/>
     <w:tmpl w:val="F9327F88"/>
@@ -16381,7 +18302,7 @@
       </w:rPr>
     </w:lvl>
   </w:abstractNum>
-  <w:abstractNum w:abstractNumId="42">
+  <w:abstractNum w:abstractNumId="45">
     <w:nsid w:val="5AFC3384"/>
     <w:multiLevelType w:val="hybridMultilevel"/>
     <w:tmpl w:val="2752E986"/>
@@ -16494,7 +18415,7 @@
       </w:rPr>
     </w:lvl>
   </w:abstractNum>
-  <w:abstractNum w:abstractNumId="43">
+  <w:abstractNum w:abstractNumId="46">
     <w:nsid w:val="5B663028"/>
     <w:multiLevelType w:val="hybridMultilevel"/>
     <w:tmpl w:val="6410567E"/>
@@ -16607,7 +18528,7 @@
       </w:rPr>
     </w:lvl>
   </w:abstractNum>
-  <w:abstractNum w:abstractNumId="44">
+  <w:abstractNum w:abstractNumId="47">
     <w:nsid w:val="5CE346AE"/>
     <w:multiLevelType w:val="hybridMultilevel"/>
     <w:tmpl w:val="94BEBEF0"/>
@@ -16720,7 +18641,120 @@
       </w:rPr>
     </w:lvl>
   </w:abstractNum>
-  <w:abstractNum w:abstractNumId="45">
+  <w:abstractNum w:abstractNumId="48">
+    <w:nsid w:val="5E221556"/>
+    <w:multiLevelType w:val="hybridMultilevel"/>
+    <w:tmpl w:val="77E06C2E"/>
+    <w:lvl w:ilvl="0" w:tplc="04090001">
+      <w:start w:val="1"/>
+      <w:numFmt w:val="bullet"/>
+      <w:lvlText w:val=""/>
+      <w:lvlJc w:val="left"/>
+      <w:pPr>
+        <w:ind w:left="720" w:hanging="360"/>
+      </w:pPr>
+      <w:rPr>
+        <w:rFonts w:ascii="Symbol" w:hAnsi="Symbol" w:hint="default"/>
+      </w:rPr>
+    </w:lvl>
+    <w:lvl w:ilvl="1" w:tplc="04090003">
+      <w:start w:val="1"/>
+      <w:numFmt w:val="bullet"/>
+      <w:lvlText w:val="o"/>
+      <w:lvlJc w:val="left"/>
+      <w:pPr>
+        <w:ind w:left="1440" w:hanging="360"/>
+      </w:pPr>
+      <w:rPr>
+        <w:rFonts w:ascii="Courier New" w:hAnsi="Courier New" w:cs="Courier New" w:hint="default"/>
+      </w:rPr>
+    </w:lvl>
+    <w:lvl w:ilvl="2" w:tplc="04090005" w:tentative="1">
+      <w:start w:val="1"/>
+      <w:numFmt w:val="bullet"/>
+      <w:lvlText w:val=""/>
+      <w:lvlJc w:val="left"/>
+      <w:pPr>
+        <w:ind w:left="2160" w:hanging="360"/>
+      </w:pPr>
+      <w:rPr>
+        <w:rFonts w:ascii="Wingdings" w:hAnsi="Wingdings" w:hint="default"/>
+      </w:rPr>
+    </w:lvl>
+    <w:lvl w:ilvl="3" w:tplc="04090001" w:tentative="1">
+      <w:start w:val="1"/>
+      <w:numFmt w:val="bullet"/>
+      <w:lvlText w:val=""/>
+      <w:lvlJc w:val="left"/>
+      <w:pPr>
+        <w:ind w:left="2880" w:hanging="360"/>
+      </w:pPr>
+      <w:rPr>
+        <w:rFonts w:ascii="Symbol" w:hAnsi="Symbol" w:hint="default"/>
+      </w:rPr>
+    </w:lvl>
+    <w:lvl w:ilvl="4" w:tplc="04090003" w:tentative="1">
+      <w:start w:val="1"/>
+      <w:numFmt w:val="bullet"/>
+      <w:lvlText w:val="o"/>
+      <w:lvlJc w:val="left"/>
+      <w:pPr>
+        <w:ind w:left="3600" w:hanging="360"/>
+      </w:pPr>
+      <w:rPr>
+        <w:rFonts w:ascii="Courier New" w:hAnsi="Courier New" w:cs="Courier New" w:hint="default"/>
+      </w:rPr>
+    </w:lvl>
+    <w:lvl w:ilvl="5" w:tplc="04090005" w:tentative="1">
+      <w:start w:val="1"/>
+      <w:numFmt w:val="bullet"/>
+      <w:lvlText w:val=""/>
+      <w:lvlJc w:val="left"/>
+      <w:pPr>
+        <w:ind w:left="4320" w:hanging="360"/>
+      </w:pPr>
+      <w:rPr>
+        <w:rFonts w:ascii="Wingdings" w:hAnsi="Wingdings" w:hint="default"/>
+      </w:rPr>
+    </w:lvl>
+    <w:lvl w:ilvl="6" w:tplc="04090001" w:tentative="1">
+      <w:start w:val="1"/>
+      <w:numFmt w:val="bullet"/>
+      <w:lvlText w:val=""/>
+      <w:lvlJc w:val="left"/>
+      <w:pPr>
+        <w:ind w:left="5040" w:hanging="360"/>
+      </w:pPr>
+      <w:rPr>
+        <w:rFonts w:ascii="Symbol" w:hAnsi="Symbol" w:hint="default"/>
+      </w:rPr>
+    </w:lvl>
+    <w:lvl w:ilvl="7" w:tplc="04090003" w:tentative="1">
+      <w:start w:val="1"/>
+      <w:numFmt w:val="bullet"/>
+      <w:lvlText w:val="o"/>
+      <w:lvlJc w:val="left"/>
+      <w:pPr>
+        <w:ind w:left="5760" w:hanging="360"/>
+      </w:pPr>
+      <w:rPr>
+        <w:rFonts w:ascii="Courier New" w:hAnsi="Courier New" w:cs="Courier New" w:hint="default"/>
+      </w:rPr>
+    </w:lvl>
+    <w:lvl w:ilvl="8" w:tplc="04090005" w:tentative="1">
+      <w:start w:val="1"/>
+      <w:numFmt w:val="bullet"/>
+      <w:lvlText w:val=""/>
+      <w:lvlJc w:val="left"/>
+      <w:pPr>
+        <w:ind w:left="6480" w:hanging="360"/>
+      </w:pPr>
+      <w:rPr>
+        <w:rFonts w:ascii="Wingdings" w:hAnsi="Wingdings" w:hint="default"/>
+      </w:rPr>
+    </w:lvl>
+  </w:abstractNum>
+  <w:abstractNum w:abstractNumId="49">
     <w:nsid w:val="607F2D5E"/>
     <w:multiLevelType w:val="hybridMultilevel"/>
     <w:tmpl w:val="3E14D858"/>
@@ -16833,7 +18867,7 @@
       </w:rPr>
     </w:lvl>
   </w:abstractNum>
-  <w:abstractNum w:abstractNumId="46">
+  <w:abstractNum w:abstractNumId="50">
     <w:nsid w:val="612808FC"/>
     <w:multiLevelType w:val="hybridMultilevel"/>
     <w:tmpl w:val="D166B3F4"/>
@@ -16946,7 +18980,93 @@
       </w:rPr>
     </w:lvl>
   </w:abstractNum>
-  <w:abstractNum w:abstractNumId="47">
+  <w:abstractNum w:abstractNumId="51">
+    <w:nsid w:val="6701666E"/>
+    <w:multiLevelType w:val="hybridMultilevel"/>
+    <w:tmpl w:val="A46AE3FE"/>
+    <w:lvl w:ilvl="0" w:tplc="0409000F">
+      <w:start w:val="1"/>
+      <w:numFmt w:val="decimal"/>
+      <w:lvlText w:val="%1."/>
+      <w:lvlJc w:val="left"/>
+      <w:pPr>
+        <w:ind w:left="720" w:hanging="360"/>
+      </w:pPr>
+    </w:lvl>
+    <w:lvl w:ilvl="1" w:tplc="04090019" w:tentative="1">
+      <w:start w:val="1"/>
+      <w:numFmt w:val="lowerLetter"/>
+      <w:lvlText w:val="%2."/>
+      <w:lvlJc w:val="left"/>
+      <w:pPr>
+        <w:ind w:left="1440" w:hanging="360"/>
+      </w:pPr>
+    </w:lvl>
+    <w:lvl w:ilvl="2" w:tplc="0409001B" w:tentative="1">
+      <w:start w:val="1"/>
+      <w:numFmt w:val="lowerRoman"/>
+      <w:lvlText w:val="%3."/>
+      <w:lvlJc w:val="right"/>
+      <w:pPr>
+        <w:ind w:left="2160" w:hanging="180"/>
+      </w:pPr>
+    </w:lvl>
+    <w:lvl w:ilvl="3" w:tplc="0409000F" w:tentative="1">
+      <w:start w:val="1"/>
+      <w:numFmt w:val="decimal"/>
+      <w:lvlText w:val="%4."/>
+      <w:lvlJc w:val="left"/>
+      <w:pPr>
+        <w:ind w:left="2880" w:hanging="360"/>
+      </w:pPr>
+    </w:lvl>
+    <w:lvl w:ilvl="4" w:tplc="04090019" w:tentative="1">
+      <w:start w:val="1"/>
+      <w:numFmt w:val="lowerLetter"/>
+      <w:lvlText w:val="%5."/>
+      <w:lvlJc w:val="left"/>
+      <w:pPr>
+        <w:ind w:left="3600" w:hanging="360"/>
+      </w:pPr>
+    </w:lvl>
+    <w:lvl w:ilvl="5" w:tplc="0409001B" w:tentative="1">
+      <w:start w:val="1"/>
+      <w:numFmt w:val="lowerRoman"/>
+      <w:lvlText w:val="%6."/>
+      <w:lvlJc w:val="right"/>
+      <w:pPr>
+        <w:ind w:left="4320" w:hanging="180"/>
+      </w:pPr>
+    </w:lvl>
+    <w:lvl w:ilvl="6" w:tplc="0409000F" w:tentative="1">
+      <w:start w:val="1"/>
+      <w:numFmt w:val="decimal"/>
+      <w:lvlText w:val="%7."/>
+      <w:lvlJc w:val="left"/>
+      <w:pPr>
+        <w:ind w:left="5040" w:hanging="360"/>
+      </w:pPr>
+    </w:lvl>
+    <w:lvl w:ilvl="7" w:tplc="04090019" w:tentative="1">
+      <w:start w:val="1"/>
+      <w:numFmt w:val="lowerLetter"/>
+      <w:lvlText w:val="%8."/>
+      <w:lvlJc w:val="left"/>
+      <w:pPr>
+        <w:ind w:left="5760" w:hanging="360"/>
+      </w:pPr>
+    </w:lvl>
+    <w:lvl w:ilvl="8" w:tplc="0409001B" w:tentative="1">
+      <w:start w:val="1"/>
+      <w:numFmt w:val="lowerRoman"/>
+      <w:lvlText w:val="%9."/>
+      <w:lvlJc w:val="right"/>
+      <w:pPr>
+        <w:ind w:left="6480" w:hanging="180"/>
+      </w:pPr>
+    </w:lvl>
+  </w:abstractNum>
+  <w:abstractNum w:abstractNumId="52">
     <w:nsid w:val="67F3301E"/>
     <w:multiLevelType w:val="hybridMultilevel"/>
     <w:tmpl w:val="7C8A46F2"/>
@@ -17059,7 +19179,7 @@
       </w:rPr>
     </w:lvl>
   </w:abstractNum>
-  <w:abstractNum w:abstractNumId="48">
+  <w:abstractNum w:abstractNumId="53">
     <w:nsid w:val="6884550F"/>
     <w:multiLevelType w:val="hybridMultilevel"/>
     <w:tmpl w:val="C9204F96"/>
@@ -17172,7 +19292,120 @@
       </w:rPr>
     </w:lvl>
   </w:abstractNum>
-  <w:abstractNum w:abstractNumId="49">
+  <w:abstractNum w:abstractNumId="54">
+    <w:nsid w:val="6BDD4CCF"/>
+    <w:multiLevelType w:val="hybridMultilevel"/>
+    <w:tmpl w:val="C28E766E"/>
+    <w:lvl w:ilvl="0" w:tplc="04090001">
+      <w:start w:val="1"/>
+      <w:numFmt w:val="bullet"/>
+      <w:lvlText w:val=""/>
+      <w:lvlJc w:val="left"/>
+      <w:pPr>
+        <w:ind w:left="765" w:hanging="360"/>
+      </w:pPr>
+      <w:rPr>
+        <w:rFonts w:ascii="Symbol" w:hAnsi="Symbol" w:hint="default"/>
+      </w:rPr>
+    </w:lvl>
+    <w:lvl w:ilvl="1" w:tplc="04090003">
+      <w:start w:val="1"/>
+      <w:numFmt w:val="bullet"/>
+      <w:lvlText w:val="o"/>
+      <w:lvlJc w:val="left"/>
+      <w:pPr>
+        <w:ind w:left="1485" w:hanging="360"/>
+      </w:pPr>
+      <w:rPr>
+        <w:rFonts w:ascii="Courier New" w:hAnsi="Courier New" w:cs="Courier New" w:hint="default"/>
+      </w:rPr>
+    </w:lvl>
+    <w:lvl w:ilvl="2" w:tplc="04090005" w:tentative="1">
+      <w:start w:val="1"/>
+      <w:numFmt w:val="bullet"/>
+      <w:lvlText w:val=""/>
+      <w:lvlJc w:val="left"/>
+      <w:pPr>
+        <w:ind w:left="2205" w:hanging="360"/>
+      </w:pPr>
+      <w:rPr>
+        <w:rFonts w:ascii="Wingdings" w:hAnsi="Wingdings" w:hint="default"/>
+      </w:rPr>
+    </w:lvl>
+    <w:lvl w:ilvl="3" w:tplc="04090001" w:tentative="1">
+      <w:start w:val="1"/>
+      <w:numFmt w:val="bullet"/>
+      <w:lvlText w:val=""/>
+      <w:lvlJc w:val="left"/>
+      <w:pPr>
+        <w:ind w:left="2925" w:hanging="360"/>
+      </w:pPr>
+      <w:rPr>
+        <w:rFonts w:ascii="Symbol" w:hAnsi="Symbol" w:hint="default"/>
+      </w:rPr>
+    </w:lvl>
+    <w:lvl w:ilvl="4" w:tplc="04090003" w:tentative="1">
+      <w:start w:val="1"/>
+      <w:numFmt w:val="bullet"/>
+      <w:lvlText w:val="o"/>
+      <w:lvlJc w:val="left"/>
+      <w:pPr>
+        <w:ind w:left="3645" w:hanging="360"/>
+      </w:pPr>
+      <w:rPr>
+        <w:rFonts w:ascii="Courier New" w:hAnsi="Courier New" w:cs="Courier New" w:hint="default"/>
+      </w:rPr>
+    </w:lvl>
+    <w:lvl w:ilvl="5" w:tplc="04090005" w:tentative="1">
+      <w:start w:val="1"/>
+      <w:numFmt w:val="bullet"/>
+      <w:lvlText w:val=""/>
+      <w:lvlJc w:val="left"/>
+      <w:pPr>
+        <w:ind w:left="4365" w:hanging="360"/>
+      </w:pPr>
+      <w:rPr>
+        <w:rFonts w:ascii="Wingdings" w:hAnsi="Wingdings" w:hint="default"/>
+      </w:rPr>
+    </w:lvl>
+    <w:lvl w:ilvl="6" w:tplc="04090001" w:tentative="1">
+      <w:start w:val="1"/>
+      <w:numFmt w:val="bullet"/>
+      <w:lvlText w:val=""/>
+      <w:lvlJc w:val="left"/>
+      <w:pPr>
+        <w:ind w:left="5085" w:hanging="360"/>
+      </w:pPr>
+      <w:rPr>
+        <w:rFonts w:ascii="Symbol" w:hAnsi="Symbol" w:hint="default"/>
+      </w:rPr>
+    </w:lvl>
+    <w:lvl w:ilvl="7" w:tplc="04090003" w:tentative="1">
+      <w:start w:val="1"/>
+      <w:numFmt w:val="bullet"/>
+      <w:lvlText w:val="o"/>
+      <w:lvlJc w:val="left"/>
+      <w:pPr>
+        <w:ind w:left="5805" w:hanging="360"/>
+      </w:pPr>
+      <w:rPr>
+        <w:rFonts w:ascii="Courier New" w:hAnsi="Courier New" w:cs="Courier New" w:hint="default"/>
+      </w:rPr>
+    </w:lvl>
+    <w:lvl w:ilvl="8" w:tplc="04090005" w:tentative="1">
+      <w:start w:val="1"/>
+      <w:numFmt w:val="bullet"/>
+      <w:lvlText w:val=""/>
+      <w:lvlJc w:val="left"/>
+      <w:pPr>
+        <w:ind w:left="6525" w:hanging="360"/>
+      </w:pPr>
+      <w:rPr>
+        <w:rFonts w:ascii="Wingdings" w:hAnsi="Wingdings" w:hint="default"/>
+      </w:rPr>
+    </w:lvl>
+  </w:abstractNum>
+  <w:abstractNum w:abstractNumId="55">
     <w:nsid w:val="6CF13965"/>
     <w:multiLevelType w:val="hybridMultilevel"/>
     <w:tmpl w:val="2108B442"/>
@@ -17285,7 +19518,7 @@
       </w:rPr>
     </w:lvl>
   </w:abstractNum>
-  <w:abstractNum w:abstractNumId="50">
+  <w:abstractNum w:abstractNumId="56">
     <w:nsid w:val="70EA0A28"/>
     <w:multiLevelType w:val="hybridMultilevel"/>
     <w:tmpl w:val="C9484BD2"/>
@@ -17398,7 +19631,7 @@
       </w:rPr>
     </w:lvl>
   </w:abstractNum>
-  <w:abstractNum w:abstractNumId="51">
+  <w:abstractNum w:abstractNumId="57">
     <w:nsid w:val="71EC440C"/>
     <w:multiLevelType w:val="hybridMultilevel"/>
     <w:tmpl w:val="384043B8"/>
@@ -17511,7 +19744,7 @@
       </w:rPr>
     </w:lvl>
   </w:abstractNum>
-  <w:abstractNum w:abstractNumId="52">
+  <w:abstractNum w:abstractNumId="58">
     <w:nsid w:val="74FB0563"/>
     <w:multiLevelType w:val="hybridMultilevel"/>
     <w:tmpl w:val="A33CE1D6"/>
@@ -17624,120 +19857,7 @@
       </w:rPr>
     </w:lvl>
   </w:abstractNum>
-  <w:abstractNum w:abstractNumId="53">
-    <w:nsid w:val="76FF596F"/>
-    <w:multiLevelType w:val="hybridMultilevel"/>
-    <w:tmpl w:val="8BB4EE8E"/>
-    <w:lvl w:ilvl="0" w:tplc="04090001">
-      <w:start w:val="1"/>
-      <w:numFmt w:val="bullet"/>
-      <w:lvlText w:val=""/>
-      <w:lvlJc w:val="left"/>
-      <w:pPr>
-        <w:ind w:left="1080" w:hanging="360"/>
-      </w:pPr>
-      <w:rPr>
-        <w:rFonts w:ascii="Symbol" w:hAnsi="Symbol" w:hint="default"/>
-      </w:rPr>
-    </w:lvl>
-    <w:lvl w:ilvl="1" w:tplc="04090003">
-      <w:start w:val="1"/>
-      <w:numFmt w:val="bullet"/>
-      <w:lvlText w:val="o"/>
-      <w:lvlJc w:val="left"/>
-      <w:pPr>
-        <w:ind w:left="1800" w:hanging="360"/>
-      </w:pPr>
-      <w:rPr>
-        <w:rFonts w:ascii="Courier New" w:hAnsi="Courier New" w:cs="Courier New" w:hint="default"/>
-      </w:rPr>
-    </w:lvl>
-    <w:lvl w:ilvl="2" w:tplc="04090005" w:tentative="1">
-      <w:start w:val="1"/>
-      <w:numFmt w:val="bullet"/>
-      <w:lvlText w:val=""/>
-      <w:lvlJc w:val="left"/>
-      <w:pPr>
-        <w:ind w:left="2520" w:hanging="360"/>
-      </w:pPr>
-      <w:rPr>
-        <w:rFonts w:ascii="Wingdings" w:hAnsi="Wingdings" w:hint="default"/>
-      </w:rPr>
-    </w:lvl>
-    <w:lvl w:ilvl="3" w:tplc="04090001" w:tentative="1">
-      <w:start w:val="1"/>
-      <w:numFmt w:val="bullet"/>
-      <w:lvlText w:val=""/>
-      <w:lvlJc w:val="left"/>
-      <w:pPr>
-        <w:ind w:left="3240" w:hanging="360"/>
-      </w:pPr>
-      <w:rPr>
-        <w:rFonts w:ascii="Symbol" w:hAnsi="Symbol" w:hint="default"/>
-      </w:rPr>
-    </w:lvl>
-    <w:lvl w:ilvl="4" w:tplc="04090003" w:tentative="1">
-      <w:start w:val="1"/>
-      <w:numFmt w:val="bullet"/>
-      <w:lvlText w:val="o"/>
-      <w:lvlJc w:val="left"/>
-      <w:pPr>
-        <w:ind w:left="3960" w:hanging="360"/>
-      </w:pPr>
-      <w:rPr>
-        <w:rFonts w:ascii="Courier New" w:hAnsi="Courier New" w:cs="Courier New" w:hint="default"/>
-      </w:rPr>
-    </w:lvl>
-    <w:lvl w:ilvl="5" w:tplc="04090005" w:tentative="1">
-      <w:start w:val="1"/>
-      <w:numFmt w:val="bullet"/>
-      <w:lvlText w:val=""/>
-      <w:lvlJc w:val="left"/>
-      <w:pPr>
-        <w:ind w:left="4680" w:hanging="360"/>
-      </w:pPr>
-      <w:rPr>
-        <w:rFonts w:ascii="Wingdings" w:hAnsi="Wingdings" w:hint="default"/>
-      </w:rPr>
-    </w:lvl>
-    <w:lvl w:ilvl="6" w:tplc="04090001" w:tentative="1">
-      <w:start w:val="1"/>
-      <w:numFmt w:val="bullet"/>
-      <w:lvlText w:val=""/>
-      <w:lvlJc w:val="left"/>
-      <w:pPr>
-        <w:ind w:left="5400" w:hanging="360"/>
-      </w:pPr>
-      <w:rPr>
-        <w:rFonts w:ascii="Symbol" w:hAnsi="Symbol" w:hint="default"/>
-      </w:rPr>
-    </w:lvl>
-    <w:lvl w:ilvl="7" w:tplc="04090003" w:tentative="1">
-      <w:start w:val="1"/>
-      <w:numFmt w:val="bullet"/>
-      <w:lvlText w:val="o"/>
-      <w:lvlJc w:val="left"/>
-      <w:pPr>
-        <w:ind w:left="6120" w:hanging="360"/>
-      </w:pPr>
-      <w:rPr>
-        <w:rFonts w:ascii="Courier New" w:hAnsi="Courier New" w:cs="Courier New" w:hint="default"/>
-      </w:rPr>
-    </w:lvl>
-    <w:lvl w:ilvl="8" w:tplc="04090005" w:tentative="1">
-      <w:start w:val="1"/>
-      <w:numFmt w:val="bullet"/>
-      <w:lvlText w:val=""/>
-      <w:lvlJc w:val="left"/>
-      <w:pPr>
-        <w:ind w:left="6840" w:hanging="360"/>
-      </w:pPr>
-      <w:rPr>
-        <w:rFonts w:ascii="Wingdings" w:hAnsi="Wingdings" w:hint="default"/>
-      </w:rPr>
-    </w:lvl>
-  </w:abstractNum>
-  <w:abstractNum w:abstractNumId="54">
+  <w:abstractNum w:abstractNumId="59">
     <w:nsid w:val="799A5B45"/>
     <w:multiLevelType w:val="hybridMultilevel"/>
     <w:tmpl w:val="85023A70"/>
@@ -17850,29 +19970,142 @@
       </w:rPr>
     </w:lvl>
   </w:abstractNum>
+  <w:abstractNum w:abstractNumId="60">
+    <w:nsid w:val="7CEA63D3"/>
+    <w:multiLevelType w:val="hybridMultilevel"/>
+    <w:tmpl w:val="D53C17C6"/>
+    <w:lvl w:ilvl="0" w:tplc="04090001">
+      <w:start w:val="1"/>
+      <w:numFmt w:val="bullet"/>
+      <w:lvlText w:val=""/>
+      <w:lvlJc w:val="left"/>
+      <w:pPr>
+        <w:ind w:left="765" w:hanging="360"/>
+      </w:pPr>
+      <w:rPr>
+        <w:rFonts w:ascii="Symbol" w:hAnsi="Symbol" w:hint="default"/>
+      </w:rPr>
+    </w:lvl>
+    <w:lvl w:ilvl="1" w:tplc="04090003">
+      <w:start w:val="1"/>
+      <w:numFmt w:val="bullet"/>
+      <w:lvlText w:val="o"/>
+      <w:lvlJc w:val="left"/>
+      <w:pPr>
+        <w:ind w:left="1485" w:hanging="360"/>
+      </w:pPr>
+      <w:rPr>
+        <w:rFonts w:ascii="Courier New" w:hAnsi="Courier New" w:cs="Courier New" w:hint="default"/>
+      </w:rPr>
+    </w:lvl>
+    <w:lvl w:ilvl="2" w:tplc="04090005" w:tentative="1">
+      <w:start w:val="1"/>
+      <w:numFmt w:val="bullet"/>
+      <w:lvlText w:val=""/>
+      <w:lvlJc w:val="left"/>
+      <w:pPr>
+        <w:ind w:left="2205" w:hanging="360"/>
+      </w:pPr>
+      <w:rPr>
+        <w:rFonts w:ascii="Wingdings" w:hAnsi="Wingdings" w:hint="default"/>
+      </w:rPr>
+    </w:lvl>
+    <w:lvl w:ilvl="3" w:tplc="04090001" w:tentative="1">
+      <w:start w:val="1"/>
+      <w:numFmt w:val="bullet"/>
+      <w:lvlText w:val=""/>
+      <w:lvlJc w:val="left"/>
+      <w:pPr>
+        <w:ind w:left="2925" w:hanging="360"/>
+      </w:pPr>
+      <w:rPr>
+        <w:rFonts w:ascii="Symbol" w:hAnsi="Symbol" w:hint="default"/>
+      </w:rPr>
+    </w:lvl>
+    <w:lvl w:ilvl="4" w:tplc="04090003" w:tentative="1">
+      <w:start w:val="1"/>
+      <w:numFmt w:val="bullet"/>
+      <w:lvlText w:val="o"/>
+      <w:lvlJc w:val="left"/>
+      <w:pPr>
+        <w:ind w:left="3645" w:hanging="360"/>
+      </w:pPr>
+      <w:rPr>
+        <w:rFonts w:ascii="Courier New" w:hAnsi="Courier New" w:cs="Courier New" w:hint="default"/>
+      </w:rPr>
+    </w:lvl>
+    <w:lvl w:ilvl="5" w:tplc="04090005" w:tentative="1">
+      <w:start w:val="1"/>
+      <w:numFmt w:val="bullet"/>
+      <w:lvlText w:val=""/>
+      <w:lvlJc w:val="left"/>
+      <w:pPr>
+        <w:ind w:left="4365" w:hanging="360"/>
+      </w:pPr>
+      <w:rPr>
+        <w:rFonts w:ascii="Wingdings" w:hAnsi="Wingdings" w:hint="default"/>
+      </w:rPr>
+    </w:lvl>
+    <w:lvl w:ilvl="6" w:tplc="04090001" w:tentative="1">
+      <w:start w:val="1"/>
+      <w:numFmt w:val="bullet"/>
+      <w:lvlText w:val=""/>
+      <w:lvlJc w:val="left"/>
+      <w:pPr>
+        <w:ind w:left="5085" w:hanging="360"/>
+      </w:pPr>
+      <w:rPr>
+        <w:rFonts w:ascii="Symbol" w:hAnsi="Symbol" w:hint="default"/>
+      </w:rPr>
+    </w:lvl>
+    <w:lvl w:ilvl="7" w:tplc="04090003" w:tentative="1">
+      <w:start w:val="1"/>
+      <w:numFmt w:val="bullet"/>
+      <w:lvlText w:val="o"/>
+      <w:lvlJc w:val="left"/>
+      <w:pPr>
+        <w:ind w:left="5805" w:hanging="360"/>
+      </w:pPr>
+      <w:rPr>
+        <w:rFonts w:ascii="Courier New" w:hAnsi="Courier New" w:cs="Courier New" w:hint="default"/>
+      </w:rPr>
+    </w:lvl>
+    <w:lvl w:ilvl="8" w:tplc="04090005" w:tentative="1">
+      <w:start w:val="1"/>
+      <w:numFmt w:val="bullet"/>
+      <w:lvlText w:val=""/>
+      <w:lvlJc w:val="left"/>
+      <w:pPr>
+        <w:ind w:left="6525" w:hanging="360"/>
+      </w:pPr>
+      <w:rPr>
+        <w:rFonts w:ascii="Wingdings" w:hAnsi="Wingdings" w:hint="default"/>
+      </w:rPr>
+    </w:lvl>
+  </w:abstractNum>
   <w:num w:numId="1">
-    <w:abstractNumId w:val="29"/>
+    <w:abstractNumId w:val="31"/>
   </w:num>
   <w:num w:numId="2">
-    <w:abstractNumId w:val="34"/>
+    <w:abstractNumId w:val="36"/>
   </w:num>
   <w:num w:numId="3">
     <w:abstractNumId w:val="1"/>
   </w:num>
   <w:num w:numId="4">
+    <w:abstractNumId w:val="50"/>
+  </w:num>
+  <w:num w:numId="5">
+    <w:abstractNumId w:val="47"/>
+  </w:num>
+  <w:num w:numId="6">
+    <w:abstractNumId w:val="38"/>
+  </w:num>
+  <w:num w:numId="7">
     <w:abstractNumId w:val="46"/>
   </w:num>
-  <w:num w:numId="5">
-    <w:abstractNumId w:val="44"/>
-  </w:num>
-  <w:num w:numId="6">
-    <w:abstractNumId w:val="35"/>
-  </w:num>
-  <w:num w:numId="7">
-    <w:abstractNumId w:val="43"/>
-  </w:num>
   <w:num w:numId="8">
-    <w:abstractNumId w:val="16"/>
+    <w:abstractNumId w:val="18"/>
   </w:num>
   <w:num w:numId="9">
     <w:abstractNumId w:val="7"/>
@@ -17881,64 +20114,64 @@
     <w:abstractNumId w:val="5"/>
   </w:num>
   <w:num w:numId="11">
-    <w:abstractNumId w:val="27"/>
+    <w:abstractNumId w:val="29"/>
   </w:num>
   <w:num w:numId="12">
-    <w:abstractNumId w:val="32"/>
+    <w:abstractNumId w:val="34"/>
   </w:num>
   <w:num w:numId="13">
     <w:abstractNumId w:val="2"/>
   </w:num>
   <w:num w:numId="14">
-    <w:abstractNumId w:val="36"/>
+    <w:abstractNumId w:val="39"/>
   </w:num>
   <w:num w:numId="15">
-    <w:abstractNumId w:val="54"/>
+    <w:abstractNumId w:val="59"/>
   </w:num>
   <w:num w:numId="16">
-    <w:abstractNumId w:val="17"/>
+    <w:abstractNumId w:val="19"/>
   </w:num>
   <w:num w:numId="17">
-    <w:abstractNumId w:val="37"/>
+    <w:abstractNumId w:val="40"/>
   </w:num>
   <w:num w:numId="18">
-    <w:abstractNumId w:val="45"/>
+    <w:abstractNumId w:val="49"/>
   </w:num>
   <w:num w:numId="19">
-    <w:abstractNumId w:val="11"/>
+    <w:abstractNumId w:val="13"/>
   </w:num>
   <w:num w:numId="20">
-    <w:abstractNumId w:val="21"/>
+    <w:abstractNumId w:val="23"/>
   </w:num>
   <w:num w:numId="21">
-    <w:abstractNumId w:val="49"/>
+    <w:abstractNumId w:val="55"/>
   </w:num>
   <w:num w:numId="22">
-    <w:abstractNumId w:val="51"/>
+    <w:abstractNumId w:val="57"/>
   </w:num>
   <w:num w:numId="23">
-    <w:abstractNumId w:val="31"/>
+    <w:abstractNumId w:val="33"/>
   </w:num>
   <w:num w:numId="24">
-    <w:abstractNumId w:val="22"/>
+    <w:abstractNumId w:val="24"/>
   </w:num>
   <w:num w:numId="25">
-    <w:abstractNumId w:val="40"/>
+    <w:abstractNumId w:val="43"/>
   </w:num>
   <w:num w:numId="26">
-    <w:abstractNumId w:val="26"/>
+    <w:abstractNumId w:val="28"/>
   </w:num>
   <w:num w:numId="27">
     <w:abstractNumId w:val="0"/>
   </w:num>
   <w:num w:numId="28">
-    <w:abstractNumId w:val="8"/>
+    <w:abstractNumId w:val="9"/>
   </w:num>
   <w:num w:numId="29">
-    <w:abstractNumId w:val="28"/>
+    <w:abstractNumId w:val="30"/>
   </w:num>
   <w:num w:numId="30">
-    <w:abstractNumId w:val="38"/>
+    <w:abstractNumId w:val="41"/>
   </w:num>
   <w:num w:numId="31">
     <w:abstractNumId w:val="3"/>
@@ -17947,75 +20180,93 @@
     <w:abstractNumId w:val="4"/>
   </w:num>
   <w:num w:numId="33">
-    <w:abstractNumId w:val="48"/>
+    <w:abstractNumId w:val="53"/>
   </w:num>
   <w:num w:numId="34">
-    <w:abstractNumId w:val="19"/>
+    <w:abstractNumId w:val="21"/>
   </w:num>
   <w:num w:numId="35">
+    <w:abstractNumId w:val="17"/>
+  </w:num>
+  <w:num w:numId="36">
+    <w:abstractNumId w:val="16"/>
+  </w:num>
+  <w:num w:numId="37">
+    <w:abstractNumId w:val="12"/>
+  </w:num>
+  <w:num w:numId="38">
+    <w:abstractNumId w:val="25"/>
+  </w:num>
+  <w:num w:numId="39">
+    <w:abstractNumId w:val="27"/>
+  </w:num>
+  <w:num w:numId="40">
+    <w:abstractNumId w:val="58"/>
+  </w:num>
+  <w:num w:numId="41">
+    <w:abstractNumId w:val="56"/>
+  </w:num>
+  <w:num w:numId="42">
+    <w:abstractNumId w:val="42"/>
+  </w:num>
+  <w:num w:numId="43">
+    <w:abstractNumId w:val="11"/>
+  </w:num>
+  <w:num w:numId="44">
     <w:abstractNumId w:val="15"/>
   </w:num>
-  <w:num w:numId="36">
-    <w:abstractNumId w:val="14"/>
+  <w:num w:numId="45">
+    <w:abstractNumId w:val="20"/>
   </w:num>
-  <w:num w:numId="37">
-    <w:abstractNumId w:val="10"/>
+  <w:num w:numId="46">
+    <w:abstractNumId w:val="45"/>
   </w:num>
-  <w:num w:numId="38">
-    <w:abstractNumId w:val="23"/>
-  </w:num>
-  <w:num w:numId="39">
-    <w:abstractNumId w:val="25"/>
-  </w:num>
-  <w:num w:numId="40">
+  <w:num w:numId="47">
     <w:abstractNumId w:val="52"/>
   </w:num>
-  <w:num w:numId="41">
-    <w:abstractNumId w:val="50"/>
-  </w:num>
-  <w:num w:numId="42">
-    <w:abstractNumId w:val="39"/>
-  </w:num>
-  <w:num w:numId="43">
-    <w:abstractNumId w:val="9"/>
-  </w:num>
-  <w:num w:numId="44">
-    <w:abstractNumId w:val="13"/>
-  </w:num>
-  <w:num w:numId="45">
-    <w:abstractNumId w:val="18"/>
-  </w:num>
-  <w:num w:numId="46">
-    <w:abstractNumId w:val="42"/>
-  </w:num>
-  <w:num w:numId="47">
-    <w:abstractNumId w:val="47"/>
-  </w:num>
   <w:num w:numId="48">
-    <w:abstractNumId w:val="30"/>
+    <w:abstractNumId w:val="32"/>
   </w:num>
   <w:num w:numId="49">
-    <w:abstractNumId w:val="33"/>
+    <w:abstractNumId w:val="35"/>
   </w:num>
   <w:num w:numId="50">
     <w:abstractNumId w:val="6"/>
   </w:num>
   <w:num w:numId="51">
-    <w:abstractNumId w:val="41"/>
+    <w:abstractNumId w:val="44"/>
   </w:num>
   <w:num w:numId="52">
-    <w:abstractNumId w:val="20"/>
+    <w:abstractNumId w:val="22"/>
   </w:num>
   <w:num w:numId="53">
-    <w:abstractNumId w:val="53"/>
+    <w:abstractNumId w:val="14"/>
   </w:num>
   <w:num w:numId="54">
-    <w:abstractNumId w:val="12"/>
+    <w:abstractNumId w:val="26"/>
   </w:num>
   <w:num w:numId="55">
-    <w:abstractNumId w:val="24"/>
+    <w:abstractNumId w:val="51"/>
   </w:num>
-  <w:numIdMacAtCleanup w:val="49"/>
+  <w:num w:numId="56">
+    <w:abstractNumId w:val="60"/>
+  </w:num>
+  <w:num w:numId="57">
+    <w:abstractNumId w:val="8"/>
+  </w:num>
+  <w:num w:numId="58">
+    <w:abstractNumId w:val="54"/>
+  </w:num>
+  <w:num w:numId="59">
+    <w:abstractNumId w:val="48"/>
+  </w:num>
+  <w:num w:numId="60">
+    <w:abstractNumId w:val="37"/>
+  </w:num>
+  <w:num w:numId="61">
+    <w:abstractNumId w:val="10"/>
+  </w:num>
+  <w:numIdMacAtCleanup w:val="59"/>
 </w:numbering>
 </file>
 

</xml_diff>

<commit_message>
Notes on McDavid et. al. (2013) chapter 9
</commit_message>
<xml_diff>
--- a/Notes/McDavidHuseHawthorn_2013_Program-Evaluation-Performance-Measurement-Ed02.docx
+++ b/Notes/McDavidHuseHawthorn_2013_Program-Evaluation-Performance-Measurement-Ed02.docx
@@ -11404,15 +11404,7 @@
         <w:spacing w:after="0"/>
       </w:pPr>
       <w:r>
-        <w:t xml:space="preserve">Roughly 89 local governments in the U.S. </w:t>
-      </w:r>
-      <w:proofErr w:type="spellStart"/>
-      <w:r>
-        <w:t>were</w:t>
-      </w:r>
-      <w:proofErr w:type="spellEnd"/>
-      <w:r>
-        <w:t xml:space="preserve"> issuing performance reports by 1941.</w:t>
+        <w:t>Roughly 89 local governments in the U.S. were issuing performance reports by 1941.</w:t>
       </w:r>
     </w:p>
     <w:p>
@@ -12462,6 +12454,1859 @@
           <w:ilvl w:val="0"/>
           <w:numId w:val="61"/>
         </w:numPr>
+        <w:spacing w:after="0"/>
+      </w:pPr>
+      <w:r>
+        <w:t>What are the key steps in designing and implementing a performance measurement system?</w:t>
+      </w:r>
+    </w:p>
+    <w:p>
+      <w:pPr>
+        <w:pStyle w:val="ListParagraph"/>
+        <w:numPr>
+          <w:ilvl w:val="0"/>
+          <w:numId w:val="61"/>
+        </w:numPr>
+        <w:spacing w:after="0"/>
+      </w:pPr>
+      <w:r>
+        <w:t>How is performance measurement used for public accountability?</w:t>
+      </w:r>
+    </w:p>
+    <w:p>
+      <w:pPr>
+        <w:spacing w:after="0"/>
+      </w:pPr>
+    </w:p>
+    <w:p>
+      <w:pPr>
+        <w:spacing w:after="0"/>
+        <w:rPr>
+          <w:u w:val="single"/>
+        </w:rPr>
+      </w:pPr>
+      <w:r>
+        <w:rPr>
+          <w:u w:val="single"/>
+        </w:rPr>
+        <w:t>Reading Summary</w:t>
+      </w:r>
+    </w:p>
+    <w:p>
+      <w:pPr>
+        <w:spacing w:after="0"/>
+      </w:pPr>
+      <w:r>
+        <w:t>Introduction</w:t>
+      </w:r>
+    </w:p>
+    <w:p>
+      <w:pPr>
+        <w:pStyle w:val="ListParagraph"/>
+        <w:numPr>
+          <w:ilvl w:val="0"/>
+          <w:numId w:val="62"/>
+        </w:numPr>
+        <w:spacing w:after="0"/>
+      </w:pPr>
+      <w:r>
+        <w:t>Perspectives on public sector organizations:</w:t>
+      </w:r>
+    </w:p>
+    <w:p>
+      <w:pPr>
+        <w:pStyle w:val="ListParagraph"/>
+        <w:numPr>
+          <w:ilvl w:val="1"/>
+          <w:numId w:val="62"/>
+        </w:numPr>
+        <w:spacing w:after="0"/>
+      </w:pPr>
+      <w:r>
+        <w:t>Rational/technical view emphasizes systems and structures</w:t>
+      </w:r>
+    </w:p>
+    <w:p>
+      <w:pPr>
+        <w:pStyle w:val="ListParagraph"/>
+        <w:numPr>
+          <w:ilvl w:val="1"/>
+          <w:numId w:val="62"/>
+        </w:numPr>
+        <w:spacing w:after="0"/>
+      </w:pPr>
+      <w:r>
+        <w:t>Political/cultural view emphasizes dynamics of people interacting to accomplish tasks</w:t>
+      </w:r>
+    </w:p>
+    <w:p>
+      <w:pPr>
+        <w:pStyle w:val="ListParagraph"/>
+        <w:numPr>
+          <w:ilvl w:val="0"/>
+          <w:numId w:val="62"/>
+        </w:numPr>
+        <w:spacing w:after="0"/>
+      </w:pPr>
+      <w:r>
+        <w:t>There are 12 steps to designing and implementing performance measurement systems.</w:t>
+      </w:r>
+    </w:p>
+    <w:p>
+      <w:pPr>
+        <w:pStyle w:val="ListParagraph"/>
+        <w:numPr>
+          <w:ilvl w:val="1"/>
+          <w:numId w:val="62"/>
+        </w:numPr>
+        <w:spacing w:after="0"/>
+      </w:pPr>
+      <w:r>
+        <w:t>Some steps align with the rational/technical view while others align with the political/cultural view</w:t>
+      </w:r>
+    </w:p>
+    <w:p>
+      <w:pPr>
+        <w:pStyle w:val="ListParagraph"/>
+        <w:numPr>
+          <w:ilvl w:val="0"/>
+          <w:numId w:val="62"/>
+        </w:numPr>
+        <w:spacing w:after="0"/>
+      </w:pPr>
+      <w:r>
+        <w:t>Another metaphor is organizations as political systems.</w:t>
+      </w:r>
+    </w:p>
+    <w:p>
+      <w:pPr>
+        <w:pStyle w:val="ListParagraph"/>
+        <w:numPr>
+          <w:ilvl w:val="0"/>
+          <w:numId w:val="62"/>
+        </w:numPr>
+        <w:spacing w:after="0"/>
+      </w:pPr>
+      <w:r>
+        <w:t>Politics is about the formal and informal processes used to allocate scarce resources among competing values.</w:t>
+      </w:r>
+    </w:p>
+    <w:p>
+      <w:pPr>
+        <w:pStyle w:val="ListParagraph"/>
+        <w:numPr>
+          <w:ilvl w:val="0"/>
+          <w:numId w:val="62"/>
+        </w:numPr>
+        <w:spacing w:after="0"/>
+      </w:pPr>
+      <w:r>
+        <w:lastRenderedPageBreak/>
+        <w:t>Some environments are more conducive to sustaining performance measurement systems than others.</w:t>
+      </w:r>
+    </w:p>
+    <w:p>
+      <w:pPr>
+        <w:pStyle w:val="ListParagraph"/>
+        <w:numPr>
+          <w:ilvl w:val="0"/>
+          <w:numId w:val="62"/>
+        </w:numPr>
+        <w:spacing w:after="0"/>
+      </w:pPr>
+      <w:r>
+        <w:t>There must be a demand for performance information to sustain a performance measurement system (i.e., supply of performance information).</w:t>
+      </w:r>
+    </w:p>
+    <w:p>
+      <w:pPr>
+        <w:spacing w:after="0"/>
+      </w:pPr>
+    </w:p>
+    <w:p>
+      <w:pPr>
+        <w:spacing w:after="0"/>
+      </w:pPr>
+      <w:r>
+        <w:t>Key Steps in Designing and Implementing a Performance Measurement System</w:t>
+      </w:r>
+    </w:p>
+    <w:p>
+      <w:pPr>
+        <w:pStyle w:val="ListParagraph"/>
+        <w:numPr>
+          <w:ilvl w:val="0"/>
+          <w:numId w:val="63"/>
+        </w:numPr>
+        <w:spacing w:after="0"/>
+      </w:pPr>
+      <w:r>
+        <w:t>Steps are guidelines</w:t>
+      </w:r>
+    </w:p>
+    <w:p>
+      <w:pPr>
+        <w:pStyle w:val="ListParagraph"/>
+        <w:numPr>
+          <w:ilvl w:val="0"/>
+          <w:numId w:val="63"/>
+        </w:numPr>
+        <w:spacing w:after="0"/>
+      </w:pPr>
+      <w:r>
+        <w:t>Steps:</w:t>
+      </w:r>
+    </w:p>
+    <w:p>
+      <w:pPr>
+        <w:pStyle w:val="ListParagraph"/>
+        <w:numPr>
+          <w:ilvl w:val="1"/>
+          <w:numId w:val="63"/>
+        </w:numPr>
+        <w:spacing w:after="0"/>
+      </w:pPr>
+      <w:r>
+        <w:t>Identify the organizational champion of the change</w:t>
+      </w:r>
+    </w:p>
+    <w:p>
+      <w:pPr>
+        <w:pStyle w:val="ListParagraph"/>
+        <w:numPr>
+          <w:ilvl w:val="2"/>
+          <w:numId w:val="63"/>
+        </w:numPr>
+        <w:spacing w:after="0"/>
+      </w:pPr>
+      <w:r>
+        <w:t>Provide continuing support for the process</w:t>
+      </w:r>
+    </w:p>
+    <w:p>
+      <w:pPr>
+        <w:pStyle w:val="ListParagraph"/>
+        <w:numPr>
+          <w:ilvl w:val="2"/>
+          <w:numId w:val="63"/>
+        </w:numPr>
+        <w:spacing w:after="0"/>
+      </w:pPr>
+      <w:r>
+        <w:t>Multiple purposes</w:t>
+      </w:r>
+    </w:p>
+    <w:p>
+      <w:pPr>
+        <w:pStyle w:val="ListParagraph"/>
+        <w:numPr>
+          <w:ilvl w:val="3"/>
+          <w:numId w:val="63"/>
+        </w:numPr>
+        <w:spacing w:after="0"/>
+      </w:pPr>
+      <w:r>
+        <w:t>Managerial decision making</w:t>
+      </w:r>
+    </w:p>
+    <w:p>
+      <w:pPr>
+        <w:pStyle w:val="ListParagraph"/>
+        <w:numPr>
+          <w:ilvl w:val="3"/>
+          <w:numId w:val="63"/>
+        </w:numPr>
+        <w:spacing w:after="0"/>
+      </w:pPr>
+      <w:r>
+        <w:t>Organizational alignment</w:t>
+      </w:r>
+    </w:p>
+    <w:p>
+      <w:pPr>
+        <w:pStyle w:val="ListParagraph"/>
+        <w:numPr>
+          <w:ilvl w:val="3"/>
+          <w:numId w:val="63"/>
+        </w:numPr>
+        <w:spacing w:after="0"/>
+      </w:pPr>
+      <w:r>
+        <w:t>Transparency and accountability</w:t>
+      </w:r>
+    </w:p>
+    <w:p>
+      <w:pPr>
+        <w:pStyle w:val="ListParagraph"/>
+        <w:numPr>
+          <w:ilvl w:val="2"/>
+          <w:numId w:val="63"/>
+        </w:numPr>
+        <w:spacing w:after="0"/>
+      </w:pPr>
+      <w:r>
+        <w:t>Leadership commitment affects performance information use</w:t>
+      </w:r>
+    </w:p>
+    <w:p>
+      <w:pPr>
+        <w:pStyle w:val="ListParagraph"/>
+        <w:numPr>
+          <w:ilvl w:val="2"/>
+          <w:numId w:val="63"/>
+        </w:numPr>
+        <w:spacing w:after="0"/>
+      </w:pPr>
+      <w:r>
+        <w:t>Process of building performance measurement can increase uncertainty for managers</w:t>
+      </w:r>
+    </w:p>
+    <w:p>
+      <w:pPr>
+        <w:pStyle w:val="ListParagraph"/>
+        <w:numPr>
+          <w:ilvl w:val="1"/>
+          <w:numId w:val="63"/>
+        </w:numPr>
+        <w:spacing w:after="0"/>
+      </w:pPr>
+      <w:r>
+        <w:t>Understand what performance measurement systems can and cannot do</w:t>
+      </w:r>
+    </w:p>
+    <w:p>
+      <w:pPr>
+        <w:pStyle w:val="ListParagraph"/>
+        <w:numPr>
+          <w:ilvl w:val="2"/>
+          <w:numId w:val="63"/>
+        </w:numPr>
+        <w:spacing w:after="0"/>
+      </w:pPr>
+      <w:r>
+        <w:t>Performance measurement only describes what is happening; they do not explain why it is happening.</w:t>
+      </w:r>
+    </w:p>
+    <w:p>
+      <w:pPr>
+        <w:pStyle w:val="ListParagraph"/>
+        <w:numPr>
+          <w:ilvl w:val="2"/>
+          <w:numId w:val="63"/>
+        </w:numPr>
+        <w:spacing w:after="0"/>
+      </w:pPr>
+      <w:r>
+        <w:t>Cannot conclude the observed outcomes are due to a program unless we have additional information that excludes other factors in the environment.</w:t>
+      </w:r>
+    </w:p>
+    <w:p>
+      <w:pPr>
+        <w:pStyle w:val="ListParagraph"/>
+        <w:numPr>
+          <w:ilvl w:val="2"/>
+          <w:numId w:val="63"/>
+        </w:numPr>
+        <w:spacing w:after="0"/>
+      </w:pPr>
+      <w:r>
+        <w:t>Six strategies to reduce uncertainty about cause-and-effect linkages</w:t>
+      </w:r>
+    </w:p>
+    <w:p>
+      <w:pPr>
+        <w:pStyle w:val="ListParagraph"/>
+        <w:numPr>
+          <w:ilvl w:val="3"/>
+          <w:numId w:val="63"/>
+        </w:numPr>
+        <w:spacing w:after="0"/>
+      </w:pPr>
+      <w:r>
+        <w:t>Develop intended-results chain</w:t>
+      </w:r>
+    </w:p>
+    <w:p>
+      <w:pPr>
+        <w:pStyle w:val="ListParagraph"/>
+        <w:numPr>
+          <w:ilvl w:val="3"/>
+          <w:numId w:val="63"/>
+        </w:numPr>
+        <w:spacing w:after="0"/>
+      </w:pPr>
+      <w:r>
+        <w:t>Assess existing research that supports the results chain</w:t>
+      </w:r>
+    </w:p>
+    <w:p>
+      <w:pPr>
+        <w:pStyle w:val="ListParagraph"/>
+        <w:numPr>
+          <w:ilvl w:val="3"/>
+          <w:numId w:val="63"/>
+        </w:numPr>
+        <w:spacing w:after="0"/>
+      </w:pPr>
+      <w:r>
+        <w:t>Assess alternative explanations for observed outcomes</w:t>
+      </w:r>
+    </w:p>
+    <w:p>
+      <w:pPr>
+        <w:pStyle w:val="ListParagraph"/>
+        <w:numPr>
+          <w:ilvl w:val="3"/>
+          <w:numId w:val="63"/>
+        </w:numPr>
+        <w:spacing w:after="0"/>
+      </w:pPr>
+      <w:r>
+        <w:t>Prepare the performance story</w:t>
+      </w:r>
+    </w:p>
+    <w:p>
+      <w:pPr>
+        <w:pStyle w:val="ListParagraph"/>
+        <w:numPr>
+          <w:ilvl w:val="3"/>
+          <w:numId w:val="63"/>
+        </w:numPr>
+        <w:spacing w:after="0"/>
+      </w:pPr>
+      <w:r>
+        <w:t>Seek additional evidence</w:t>
+      </w:r>
+    </w:p>
+    <w:p>
+      <w:pPr>
+        <w:pStyle w:val="ListParagraph"/>
+        <w:numPr>
+          <w:ilvl w:val="3"/>
+          <w:numId w:val="63"/>
+        </w:numPr>
+        <w:spacing w:after="0"/>
+      </w:pPr>
+      <w:r>
+        <w:t>Revise the performance story, if necessary</w:t>
+      </w:r>
+    </w:p>
+    <w:p>
+      <w:pPr>
+        <w:pStyle w:val="ListParagraph"/>
+        <w:numPr>
+          <w:ilvl w:val="3"/>
+          <w:numId w:val="63"/>
+        </w:numPr>
+        <w:spacing w:after="0"/>
+      </w:pPr>
+      <w:r>
+        <w:t>Conduct program evaluation if performance story is insufficient</w:t>
+      </w:r>
+    </w:p>
+    <w:p>
+      <w:pPr>
+        <w:pStyle w:val="ListParagraph"/>
+        <w:numPr>
+          <w:ilvl w:val="1"/>
+          <w:numId w:val="63"/>
+        </w:numPr>
+        <w:spacing w:after="0"/>
+      </w:pPr>
+      <w:r>
+        <w:t>Establish multichannel communication pathways to facilitate information sharing, problem identification, and problem solving</w:t>
+      </w:r>
+    </w:p>
+    <w:p>
+      <w:pPr>
+        <w:pStyle w:val="ListParagraph"/>
+        <w:numPr>
+          <w:ilvl w:val="2"/>
+          <w:numId w:val="63"/>
+        </w:numPr>
+        <w:spacing w:after="0"/>
+      </w:pPr>
+      <w:r>
+        <w:t>Include intended users</w:t>
+      </w:r>
+    </w:p>
+    <w:p>
+      <w:pPr>
+        <w:pStyle w:val="ListParagraph"/>
+        <w:numPr>
+          <w:ilvl w:val="2"/>
+          <w:numId w:val="63"/>
+        </w:numPr>
+        <w:spacing w:after="0"/>
+      </w:pPr>
+      <w:r>
+        <w:t>Top-down communication serves to clarify direction, provide a framework and timelines for processes, specify resource availability, and affirm importance</w:t>
+      </w:r>
+    </w:p>
+    <w:p>
+      <w:pPr>
+        <w:pStyle w:val="ListParagraph"/>
+        <w:numPr>
+          <w:ilvl w:val="2"/>
+          <w:numId w:val="63"/>
+        </w:numPr>
+        <w:spacing w:after="0"/>
+      </w:pPr>
+      <w:r>
+        <w:t>Bottom-up communication questions or seeks clarification of definitions, timelines, resources, and direction.</w:t>
+      </w:r>
+    </w:p>
+    <w:p>
+      <w:pPr>
+        <w:pStyle w:val="ListParagraph"/>
+        <w:numPr>
+          <w:ilvl w:val="2"/>
+          <w:numId w:val="63"/>
+        </w:numPr>
+        <w:spacing w:after="0"/>
+      </w:pPr>
+      <w:r>
+        <w:t>Horizontal communication provides examples, shares solutions, and offers informal support.</w:t>
+      </w:r>
+    </w:p>
+    <w:p>
+      <w:pPr>
+        <w:pStyle w:val="ListParagraph"/>
+        <w:numPr>
+          <w:ilvl w:val="1"/>
+          <w:numId w:val="63"/>
+        </w:numPr>
+        <w:spacing w:after="0"/>
+      </w:pPr>
+      <w:r>
+        <w:lastRenderedPageBreak/>
+        <w:t>Clarify the expectations for the intended uses of the performance information that is created</w:t>
+      </w:r>
+    </w:p>
+    <w:p>
+      <w:pPr>
+        <w:pStyle w:val="ListParagraph"/>
+        <w:numPr>
+          <w:ilvl w:val="2"/>
+          <w:numId w:val="63"/>
+        </w:numPr>
+        <w:spacing w:after="0"/>
+      </w:pPr>
+      <w:r>
+        <w:t>Use performance measurement for internal performance improvement to obtain buy-in</w:t>
+      </w:r>
+    </w:p>
+    <w:p>
+      <w:pPr>
+        <w:pStyle w:val="ListParagraph"/>
+        <w:numPr>
+          <w:ilvl w:val="2"/>
+          <w:numId w:val="63"/>
+        </w:numPr>
+        <w:spacing w:after="0"/>
+      </w:pPr>
+      <w:r>
+        <w:t>Public reporting should not be the primary reason for developing a performance measurement system</w:t>
+      </w:r>
+    </w:p>
+    <w:p>
+      <w:pPr>
+        <w:pStyle w:val="ListParagraph"/>
+        <w:numPr>
+          <w:ilvl w:val="2"/>
+          <w:numId w:val="63"/>
+        </w:numPr>
+        <w:spacing w:after="0"/>
+      </w:pPr>
+      <w:r>
+        <w:t>The potential to use performance information to criticize elected official and bureaucrats creates an incentive to limit reporting of information that may reflect negatively on the government</w:t>
+      </w:r>
+    </w:p>
+    <w:p>
+      <w:pPr>
+        <w:pStyle w:val="ListParagraph"/>
+        <w:numPr>
+          <w:ilvl w:val="2"/>
+          <w:numId w:val="63"/>
+        </w:numPr>
+        <w:spacing w:after="0"/>
+      </w:pPr>
+      <w:r>
+        <w:t xml:space="preserve">Andrew </w:t>
+      </w:r>
+      <w:proofErr w:type="spellStart"/>
+      <w:r>
+        <w:t>Ladley’s</w:t>
+      </w:r>
+      <w:proofErr w:type="spellEnd"/>
+      <w:r>
+        <w:t xml:space="preserve"> “Iron Rule of the Political Contest”:</w:t>
+      </w:r>
+    </w:p>
+    <w:p>
+      <w:pPr>
+        <w:pStyle w:val="ListParagraph"/>
+        <w:numPr>
+          <w:ilvl w:val="3"/>
+          <w:numId w:val="63"/>
+        </w:numPr>
+        <w:spacing w:after="0"/>
+      </w:pPr>
+      <w:r>
+        <w:t>The opposition is intent on replacing the government</w:t>
+      </w:r>
+    </w:p>
+    <w:p>
+      <w:pPr>
+        <w:pStyle w:val="ListParagraph"/>
+        <w:numPr>
+          <w:ilvl w:val="3"/>
+          <w:numId w:val="63"/>
+        </w:numPr>
+        <w:spacing w:after="0"/>
+      </w:pPr>
+      <w:r>
+        <w:t>The government is intent on remaining in power</w:t>
+      </w:r>
+    </w:p>
+    <w:p>
+      <w:pPr>
+        <w:pStyle w:val="ListParagraph"/>
+        <w:numPr>
+          <w:ilvl w:val="3"/>
+          <w:numId w:val="63"/>
+        </w:numPr>
+        <w:spacing w:after="0"/>
+      </w:pPr>
+      <w:r>
+        <w:t>Elected officials want to get re-elected</w:t>
+      </w:r>
+    </w:p>
+    <w:p>
+      <w:pPr>
+        <w:pStyle w:val="ListParagraph"/>
+        <w:numPr>
+          <w:ilvl w:val="3"/>
+          <w:numId w:val="63"/>
+        </w:numPr>
+        <w:spacing w:after="0"/>
+      </w:pPr>
+      <w:r>
+        <w:t>Party leadership is dependent on retaining the confidence of colleagues</w:t>
+      </w:r>
+    </w:p>
+    <w:p>
+      <w:pPr>
+        <w:pStyle w:val="ListParagraph"/>
+        <w:numPr>
+          <w:ilvl w:val="3"/>
+          <w:numId w:val="63"/>
+        </w:numPr>
+        <w:spacing w:after="0"/>
+      </w:pPr>
+      <w:r>
+        <w:t>Retaining the confidence of colleagues is dependent on the first three principles</w:t>
+      </w:r>
+    </w:p>
+    <w:p>
+      <w:pPr>
+        <w:pStyle w:val="ListParagraph"/>
+        <w:numPr>
+          <w:ilvl w:val="2"/>
+          <w:numId w:val="63"/>
+        </w:numPr>
+        <w:spacing w:after="0"/>
+      </w:pPr>
+      <w:r>
+        <w:t>Using a system designed for formative purposes for summative purposes changes the incentives for those involved.</w:t>
+      </w:r>
+    </w:p>
+    <w:p>
+      <w:pPr>
+        <w:pStyle w:val="ListParagraph"/>
+        <w:numPr>
+          <w:ilvl w:val="3"/>
+          <w:numId w:val="63"/>
+        </w:numPr>
+        <w:spacing w:after="0"/>
+      </w:pPr>
+      <w:r>
+        <w:t>Increases the likelihood of gaming the system</w:t>
+      </w:r>
+    </w:p>
+    <w:p>
+      <w:pPr>
+        <w:pStyle w:val="ListParagraph"/>
+        <w:numPr>
+          <w:ilvl w:val="3"/>
+          <w:numId w:val="63"/>
+        </w:numPr>
+        <w:spacing w:after="0"/>
+      </w:pPr>
+      <w:r>
+        <w:t>Programs that begin with formative intentions often evolve to summative purposes over time.</w:t>
+      </w:r>
+    </w:p>
+    <w:p>
+      <w:pPr>
+        <w:pStyle w:val="ListParagraph"/>
+        <w:numPr>
+          <w:ilvl w:val="1"/>
+          <w:numId w:val="63"/>
+        </w:numPr>
+        <w:spacing w:after="0"/>
+      </w:pPr>
+      <w:r>
+        <w:t>Identify the resources available</w:t>
+      </w:r>
+    </w:p>
+    <w:p>
+      <w:pPr>
+        <w:pStyle w:val="ListParagraph"/>
+        <w:numPr>
+          <w:ilvl w:val="2"/>
+          <w:numId w:val="63"/>
+        </w:numPr>
+        <w:spacing w:after="0"/>
+      </w:pPr>
+      <w:r>
+        <w:t>One time infusions of resources are NOT sufficient to sustain the system.</w:t>
+      </w:r>
+    </w:p>
+    <w:p>
+      <w:pPr>
+        <w:pStyle w:val="ListParagraph"/>
+        <w:numPr>
+          <w:ilvl w:val="2"/>
+          <w:numId w:val="63"/>
+        </w:numPr>
+        <w:spacing w:after="0"/>
+      </w:pPr>
+      <w:r>
+        <w:t>Training of staff is important.</w:t>
+      </w:r>
+    </w:p>
+    <w:p>
+      <w:pPr>
+        <w:pStyle w:val="ListParagraph"/>
+        <w:numPr>
+          <w:ilvl w:val="2"/>
+          <w:numId w:val="63"/>
+        </w:numPr>
+        <w:spacing w:after="0"/>
+      </w:pPr>
+      <w:r>
+        <w:t>Ensuring that the system is sustainable requires managing with performance data.</w:t>
+      </w:r>
+    </w:p>
+    <w:p>
+      <w:pPr>
+        <w:pStyle w:val="ListParagraph"/>
+        <w:numPr>
+          <w:ilvl w:val="1"/>
+          <w:numId w:val="63"/>
+        </w:numPr>
+        <w:spacing w:after="0"/>
+      </w:pPr>
+      <w:r>
+        <w:t>Understand the organization history around similar initiatives</w:t>
+      </w:r>
+    </w:p>
+    <w:p>
+      <w:pPr>
+        <w:pStyle w:val="ListParagraph"/>
+        <w:numPr>
+          <w:ilvl w:val="2"/>
+          <w:numId w:val="63"/>
+        </w:numPr>
+        <w:spacing w:after="0"/>
+      </w:pPr>
+      <w:r>
+        <w:t>The previous experience of managers will affect their willingness to support current efforts.</w:t>
+      </w:r>
+    </w:p>
+    <w:p>
+      <w:pPr>
+        <w:pStyle w:val="ListParagraph"/>
+        <w:numPr>
+          <w:ilvl w:val="2"/>
+          <w:numId w:val="63"/>
+        </w:numPr>
+        <w:spacing w:after="0"/>
+      </w:pPr>
+      <w:r>
+        <w:t>Understand why previous effort were or were not successful.</w:t>
+      </w:r>
+    </w:p>
+    <w:p>
+      <w:pPr>
+        <w:pStyle w:val="ListParagraph"/>
+        <w:numPr>
+          <w:ilvl w:val="2"/>
+          <w:numId w:val="63"/>
+        </w:numPr>
+        <w:spacing w:after="0"/>
+      </w:pPr>
+      <w:r>
+        <w:t>Losing employees involved in previous efforts is a liability if those efforts were successful but can be an asset if those previous efforts were unsuccessful.</w:t>
+      </w:r>
+    </w:p>
+    <w:p>
+      <w:pPr>
+        <w:pStyle w:val="ListParagraph"/>
+        <w:numPr>
+          <w:ilvl w:val="1"/>
+          <w:numId w:val="63"/>
+        </w:numPr>
+        <w:spacing w:after="0"/>
+      </w:pPr>
+      <w:r>
+        <w:t>Develop logic models for the programs</w:t>
+      </w:r>
+      <w:r>
+        <w:t xml:space="preserve"> and identify key constructs to be measured</w:t>
+      </w:r>
+    </w:p>
+    <w:p>
+      <w:pPr>
+        <w:pStyle w:val="ListParagraph"/>
+        <w:numPr>
+          <w:ilvl w:val="2"/>
+          <w:numId w:val="63"/>
+        </w:numPr>
+        <w:spacing w:after="0"/>
+      </w:pPr>
+      <w:r>
+        <w:t xml:space="preserve">General program objectives that were created to mollify competing expectations </w:t>
+      </w:r>
+      <w:proofErr w:type="gramStart"/>
+      <w:r>
+        <w:t>complicates</w:t>
+      </w:r>
+      <w:proofErr w:type="gramEnd"/>
+      <w:r>
+        <w:t xml:space="preserve"> performance measurement.</w:t>
+      </w:r>
+    </w:p>
+    <w:p>
+      <w:pPr>
+        <w:pStyle w:val="ListParagraph"/>
+        <w:numPr>
+          <w:ilvl w:val="2"/>
+          <w:numId w:val="63"/>
+        </w:numPr>
+        <w:spacing w:after="0"/>
+      </w:pPr>
+      <w:r>
+        <w:t>Well-formed objectives:</w:t>
+      </w:r>
+    </w:p>
+    <w:p>
+      <w:pPr>
+        <w:pStyle w:val="ListParagraph"/>
+        <w:numPr>
+          <w:ilvl w:val="3"/>
+          <w:numId w:val="63"/>
+        </w:numPr>
+        <w:spacing w:after="0"/>
+      </w:pPr>
+      <w:r>
+        <w:t>State an expected change</w:t>
+      </w:r>
+    </w:p>
+    <w:p>
+      <w:pPr>
+        <w:pStyle w:val="ListParagraph"/>
+        <w:numPr>
+          <w:ilvl w:val="3"/>
+          <w:numId w:val="63"/>
+        </w:numPr>
+        <w:spacing w:after="0"/>
+      </w:pPr>
+      <w:r>
+        <w:t>State a magnitude of expected change</w:t>
+      </w:r>
+    </w:p>
+    <w:p>
+      <w:pPr>
+        <w:pStyle w:val="ListParagraph"/>
+        <w:numPr>
+          <w:ilvl w:val="3"/>
+          <w:numId w:val="63"/>
+        </w:numPr>
+        <w:spacing w:after="0"/>
+      </w:pPr>
+      <w:r>
+        <w:t>State a target population for the expected change</w:t>
+      </w:r>
+    </w:p>
+    <w:p>
+      <w:pPr>
+        <w:pStyle w:val="ListParagraph"/>
+        <w:numPr>
+          <w:ilvl w:val="3"/>
+          <w:numId w:val="63"/>
+        </w:numPr>
+        <w:spacing w:after="0"/>
+      </w:pPr>
+      <w:r>
+        <w:lastRenderedPageBreak/>
+        <w:t>State a time-frame for achieving the expected change</w:t>
+      </w:r>
+    </w:p>
+    <w:p>
+      <w:pPr>
+        <w:pStyle w:val="ListParagraph"/>
+        <w:numPr>
+          <w:ilvl w:val="2"/>
+          <w:numId w:val="63"/>
+        </w:numPr>
+        <w:spacing w:after="0"/>
+      </w:pPr>
+      <w:r>
+        <w:t>Logic models useful for identifying constructs that are candidates for performance measurement.</w:t>
+      </w:r>
+    </w:p>
+    <w:p>
+      <w:pPr>
+        <w:pStyle w:val="ListParagraph"/>
+        <w:numPr>
+          <w:ilvl w:val="2"/>
+          <w:numId w:val="63"/>
+        </w:numPr>
+        <w:spacing w:after="0"/>
+      </w:pPr>
+      <w:r>
+        <w:t>Three major foci for performance measures:</w:t>
+      </w:r>
+    </w:p>
+    <w:p>
+      <w:pPr>
+        <w:pStyle w:val="ListParagraph"/>
+        <w:numPr>
+          <w:ilvl w:val="3"/>
+          <w:numId w:val="63"/>
+        </w:numPr>
+        <w:spacing w:after="0"/>
+      </w:pPr>
+      <w:r>
+        <w:t>Efficiency</w:t>
+      </w:r>
+    </w:p>
+    <w:p>
+      <w:pPr>
+        <w:pStyle w:val="ListParagraph"/>
+        <w:numPr>
+          <w:ilvl w:val="3"/>
+          <w:numId w:val="63"/>
+        </w:numPr>
+        <w:spacing w:after="0"/>
+      </w:pPr>
+      <w:r>
+        <w:t>Quality</w:t>
+      </w:r>
+    </w:p>
+    <w:p>
+      <w:pPr>
+        <w:pStyle w:val="ListParagraph"/>
+        <w:numPr>
+          <w:ilvl w:val="3"/>
+          <w:numId w:val="63"/>
+        </w:numPr>
+        <w:spacing w:after="0"/>
+      </w:pPr>
+      <w:r>
+        <w:t>Effectiveness</w:t>
+      </w:r>
+    </w:p>
+    <w:p>
+      <w:pPr>
+        <w:pStyle w:val="ListParagraph"/>
+        <w:numPr>
+          <w:ilvl w:val="2"/>
+          <w:numId w:val="63"/>
+        </w:numPr>
+        <w:spacing w:after="0"/>
+      </w:pPr>
+      <w:r>
+        <w:t>It’s worthwhile to include constructs for environmental factors in performance measurement systems to help with addressing the attribution questions.</w:t>
+      </w:r>
+    </w:p>
+    <w:p>
+      <w:pPr>
+        <w:pStyle w:val="ListParagraph"/>
+        <w:numPr>
+          <w:ilvl w:val="2"/>
+          <w:numId w:val="63"/>
+        </w:numPr>
+        <w:spacing w:after="0"/>
+      </w:pPr>
+      <w:r>
+        <w:t>Likelihood of successfully implementing performance measures in various environments:</w:t>
+      </w:r>
+    </w:p>
+    <w:p>
+      <w:pPr>
+        <w:pStyle w:val="ListParagraph"/>
+        <w:numPr>
+          <w:ilvl w:val="3"/>
+          <w:numId w:val="63"/>
+        </w:numPr>
+        <w:spacing w:after="0"/>
+      </w:pPr>
+      <w:r>
+        <w:t>Coping organization</w:t>
+      </w:r>
+    </w:p>
+    <w:p>
+      <w:pPr>
+        <w:pStyle w:val="ListParagraph"/>
+        <w:numPr>
+          <w:ilvl w:val="4"/>
+          <w:numId w:val="63"/>
+        </w:numPr>
+        <w:spacing w:after="0"/>
+      </w:pPr>
+      <w:r>
+        <w:t>Tasks change frequently</w:t>
+      </w:r>
+    </w:p>
+    <w:p>
+      <w:pPr>
+        <w:pStyle w:val="ListParagraph"/>
+        <w:numPr>
+          <w:ilvl w:val="4"/>
+          <w:numId w:val="63"/>
+        </w:numPr>
+        <w:spacing w:after="0"/>
+      </w:pPr>
+      <w:r>
+        <w:t>Results not visible</w:t>
+      </w:r>
+    </w:p>
+    <w:p>
+      <w:pPr>
+        <w:pStyle w:val="ListParagraph"/>
+        <w:numPr>
+          <w:ilvl w:val="4"/>
+          <w:numId w:val="63"/>
+        </w:numPr>
+        <w:spacing w:after="0"/>
+      </w:pPr>
+      <w:r>
+        <w:t>Low likelihood</w:t>
+      </w:r>
+    </w:p>
+    <w:p>
+      <w:pPr>
+        <w:pStyle w:val="ListParagraph"/>
+        <w:numPr>
+          <w:ilvl w:val="3"/>
+          <w:numId w:val="63"/>
+        </w:numPr>
+        <w:spacing w:after="0"/>
+      </w:pPr>
+      <w:r>
+        <w:t>Production organizations</w:t>
+      </w:r>
+    </w:p>
+    <w:p>
+      <w:pPr>
+        <w:pStyle w:val="ListParagraph"/>
+        <w:numPr>
+          <w:ilvl w:val="4"/>
+          <w:numId w:val="63"/>
+        </w:numPr>
+        <w:spacing w:after="0"/>
+      </w:pPr>
+      <w:r>
+        <w:t>Simple, repetitive tasks</w:t>
+      </w:r>
+    </w:p>
+    <w:p>
+      <w:pPr>
+        <w:pStyle w:val="ListParagraph"/>
+        <w:numPr>
+          <w:ilvl w:val="4"/>
+          <w:numId w:val="63"/>
+        </w:numPr>
+        <w:spacing w:after="0"/>
+      </w:pPr>
+      <w:r>
+        <w:t>Results are visible and countable</w:t>
+      </w:r>
+    </w:p>
+    <w:p>
+      <w:pPr>
+        <w:pStyle w:val="ListParagraph"/>
+        <w:numPr>
+          <w:ilvl w:val="4"/>
+          <w:numId w:val="63"/>
+        </w:numPr>
+        <w:spacing w:after="0"/>
+      </w:pPr>
+      <w:r>
+        <w:t>High likelihood</w:t>
+      </w:r>
+    </w:p>
+    <w:p>
+      <w:pPr>
+        <w:pStyle w:val="ListParagraph"/>
+        <w:numPr>
+          <w:ilvl w:val="3"/>
+          <w:numId w:val="63"/>
+        </w:numPr>
+        <w:spacing w:after="0"/>
+      </w:pPr>
+      <w:r>
+        <w:t>Craft organizations</w:t>
+      </w:r>
+    </w:p>
+    <w:p>
+      <w:pPr>
+        <w:pStyle w:val="ListParagraph"/>
+        <w:numPr>
+          <w:ilvl w:val="4"/>
+          <w:numId w:val="63"/>
+        </w:numPr>
+        <w:spacing w:after="0"/>
+      </w:pPr>
+      <w:r>
+        <w:t>Mix of professional knowledge and skill unique to tasks</w:t>
+      </w:r>
+    </w:p>
+    <w:p>
+      <w:pPr>
+        <w:pStyle w:val="ListParagraph"/>
+        <w:numPr>
+          <w:ilvl w:val="4"/>
+          <w:numId w:val="63"/>
+        </w:numPr>
+        <w:spacing w:after="0"/>
+      </w:pPr>
+      <w:r>
+        <w:t>Visible outcomes</w:t>
+      </w:r>
+    </w:p>
+    <w:p>
+      <w:pPr>
+        <w:pStyle w:val="ListParagraph"/>
+        <w:numPr>
+          <w:ilvl w:val="3"/>
+          <w:numId w:val="63"/>
+        </w:numPr>
+        <w:spacing w:after="0"/>
+      </w:pPr>
+      <w:r>
+        <w:t>Procedural organizations</w:t>
+      </w:r>
+    </w:p>
+    <w:p>
+      <w:pPr>
+        <w:pStyle w:val="ListParagraph"/>
+        <w:numPr>
+          <w:ilvl w:val="4"/>
+          <w:numId w:val="63"/>
+        </w:numPr>
+        <w:spacing w:after="0"/>
+      </w:pPr>
+      <w:r>
+        <w:t>Rely on processes to produce outputs</w:t>
+      </w:r>
+    </w:p>
+    <w:p>
+      <w:pPr>
+        <w:pStyle w:val="ListParagraph"/>
+        <w:numPr>
+          <w:ilvl w:val="4"/>
+          <w:numId w:val="63"/>
+        </w:numPr>
+        <w:spacing w:after="0"/>
+      </w:pPr>
+      <w:r>
+        <w:t>Outputs are visible and countable</w:t>
+      </w:r>
+    </w:p>
+    <w:p>
+      <w:pPr>
+        <w:pStyle w:val="ListParagraph"/>
+        <w:numPr>
+          <w:ilvl w:val="4"/>
+          <w:numId w:val="63"/>
+        </w:numPr>
+        <w:spacing w:after="0"/>
+      </w:pPr>
+      <w:r>
+        <w:t>Outcomes are less visible</w:t>
+      </w:r>
+    </w:p>
+    <w:p>
+      <w:pPr>
+        <w:pStyle w:val="ListParagraph"/>
+        <w:numPr>
+          <w:ilvl w:val="1"/>
+          <w:numId w:val="63"/>
+        </w:numPr>
+        <w:spacing w:after="0"/>
+      </w:pPr>
+      <w:r>
+        <w:t>Identify any constructs that apply beyond the single program</w:t>
+      </w:r>
+    </w:p>
+    <w:p>
+      <w:pPr>
+        <w:pStyle w:val="ListParagraph"/>
+        <w:numPr>
+          <w:ilvl w:val="2"/>
+          <w:numId w:val="63"/>
+        </w:numPr>
+        <w:spacing w:after="0"/>
+      </w:pPr>
+      <w:r>
+        <w:t>Organizational logic models are logic models for the entire organization that link business units to organizational goals.</w:t>
+      </w:r>
+    </w:p>
+    <w:p>
+      <w:pPr>
+        <w:pStyle w:val="ListParagraph"/>
+        <w:numPr>
+          <w:ilvl w:val="2"/>
+          <w:numId w:val="63"/>
+        </w:numPr>
+        <w:spacing w:after="0"/>
+      </w:pPr>
+      <w:r>
+        <w:t>It’s possible to have programs that are not meeting their objectives while overall the organization is meeting its objectives.</w:t>
+      </w:r>
+    </w:p>
+    <w:p>
+      <w:pPr>
+        <w:pStyle w:val="ListParagraph"/>
+        <w:numPr>
+          <w:ilvl w:val="2"/>
+          <w:numId w:val="63"/>
+        </w:numPr>
+        <w:spacing w:after="0"/>
+      </w:pPr>
+      <w:r>
+        <w:t xml:space="preserve">Individual objectives </w:t>
+      </w:r>
+      <w:r>
+        <w:sym w:font="Wingdings" w:char="F0E0"/>
+      </w:r>
+      <w:r>
+        <w:t xml:space="preserve"> group objectives </w:t>
+      </w:r>
+      <w:r>
+        <w:sym w:font="Wingdings" w:char="F0E0"/>
+      </w:r>
+      <w:r>
+        <w:t xml:space="preserve"> program objectives </w:t>
+      </w:r>
+      <w:r>
+        <w:sym w:font="Wingdings" w:char="F0E0"/>
+      </w:r>
+      <w:r>
+        <w:t xml:space="preserve"> organizational objectives</w:t>
+      </w:r>
+    </w:p>
+    <w:p>
+      <w:pPr>
+        <w:pStyle w:val="ListParagraph"/>
+        <w:numPr>
+          <w:ilvl w:val="1"/>
+          <w:numId w:val="63"/>
+        </w:numPr>
+        <w:spacing w:after="0"/>
+      </w:pPr>
+      <w:r>
+        <w:t>Involve prospective users in reviewing logic models and constructs</w:t>
+      </w:r>
+    </w:p>
+    <w:p>
+      <w:pPr>
+        <w:pStyle w:val="ListParagraph"/>
+        <w:numPr>
+          <w:ilvl w:val="2"/>
+          <w:numId w:val="63"/>
+        </w:numPr>
+        <w:spacing w:after="0"/>
+      </w:pPr>
+      <w:r>
+        <w:t>Participation in validating constructs increases likelihood that the performance measurement results will be useful.</w:t>
+      </w:r>
+    </w:p>
+    <w:p>
+      <w:pPr>
+        <w:pStyle w:val="ListParagraph"/>
+        <w:numPr>
+          <w:ilvl w:val="1"/>
+          <w:numId w:val="63"/>
+        </w:numPr>
+        <w:spacing w:after="0"/>
+      </w:pPr>
+      <w:r>
+        <w:t>Measure the constructs that have been identified</w:t>
+      </w:r>
+    </w:p>
+    <w:p>
+      <w:pPr>
+        <w:pStyle w:val="ListParagraph"/>
+        <w:numPr>
+          <w:ilvl w:val="2"/>
+          <w:numId w:val="63"/>
+        </w:numPr>
+        <w:spacing w:after="0"/>
+      </w:pPr>
+      <w:r>
+        <w:t>Translating constructs into observables involves measurement.</w:t>
+      </w:r>
+    </w:p>
+    <w:p>
+      <w:pPr>
+        <w:pStyle w:val="ListParagraph"/>
+        <w:numPr>
+          <w:ilvl w:val="2"/>
+          <w:numId w:val="63"/>
+        </w:numPr>
+        <w:spacing w:after="0"/>
+      </w:pPr>
+      <w:r>
+        <w:t>Issues when using secondary data sources:</w:t>
+      </w:r>
+    </w:p>
+    <w:p>
+      <w:pPr>
+        <w:pStyle w:val="ListParagraph"/>
+        <w:numPr>
+          <w:ilvl w:val="3"/>
+          <w:numId w:val="63"/>
+        </w:numPr>
+        <w:spacing w:after="0"/>
+      </w:pPr>
+      <w:r>
+        <w:lastRenderedPageBreak/>
+        <w:t>Whether existing data be adapted to fit the constructs.</w:t>
+      </w:r>
+    </w:p>
+    <w:p>
+      <w:pPr>
+        <w:pStyle w:val="ListParagraph"/>
+        <w:numPr>
+          <w:ilvl w:val="3"/>
+          <w:numId w:val="63"/>
+        </w:numPr>
+        <w:spacing w:after="0"/>
+      </w:pPr>
+      <w:r>
+        <w:t>Whether existing data sources sufficiently cover the constructs that need to be measured (i.e., content validity).</w:t>
+      </w:r>
+    </w:p>
+    <w:p>
+      <w:pPr>
+        <w:pStyle w:val="ListParagraph"/>
+        <w:numPr>
+          <w:ilvl w:val="3"/>
+          <w:numId w:val="63"/>
+        </w:numPr>
+        <w:spacing w:after="0"/>
+      </w:pPr>
+      <w:r>
+        <w:t>Whether existing data sources allow triangulation of measures of key constructs.</w:t>
+      </w:r>
+    </w:p>
+    <w:p>
+      <w:pPr>
+        <w:pStyle w:val="ListParagraph"/>
+        <w:numPr>
+          <w:ilvl w:val="3"/>
+          <w:numId w:val="63"/>
+        </w:numPr>
+        <w:spacing w:after="0"/>
+      </w:pPr>
+      <w:r>
+        <w:t>Can existing data sources be manipulated by stakeholders (i.e., response process validity)</w:t>
+      </w:r>
+      <w:proofErr w:type="gramStart"/>
+      <w:r>
+        <w:t>.</w:t>
+      </w:r>
+      <w:proofErr w:type="gramEnd"/>
+      <w:r>
+        <w:t xml:space="preserve"> </w:t>
+      </w:r>
+    </w:p>
+    <w:p>
+      <w:pPr>
+        <w:pStyle w:val="ListParagraph"/>
+        <w:numPr>
+          <w:ilvl w:val="2"/>
+          <w:numId w:val="63"/>
+        </w:numPr>
+        <w:spacing w:after="0"/>
+      </w:pPr>
+      <w:r>
+        <w:t>Issues when using primary data sources:</w:t>
+      </w:r>
+    </w:p>
+    <w:p>
+      <w:pPr>
+        <w:pStyle w:val="ListParagraph"/>
+        <w:numPr>
+          <w:ilvl w:val="3"/>
+          <w:numId w:val="63"/>
+        </w:numPr>
+        <w:spacing w:after="0"/>
+      </w:pPr>
+      <w:r>
+        <w:t>Whether resources will be available for data collection on an ongoing basis.</w:t>
+      </w:r>
+    </w:p>
+    <w:p>
+      <w:pPr>
+        <w:pStyle w:val="ListParagraph"/>
+        <w:numPr>
+          <w:ilvl w:val="3"/>
+          <w:numId w:val="63"/>
+        </w:numPr>
+        <w:spacing w:after="0"/>
+      </w:pPr>
+      <w:r>
+        <w:t>Whether the methodology ensures data credibility.</w:t>
+      </w:r>
+    </w:p>
+    <w:p>
+      <w:pPr>
+        <w:pStyle w:val="ListParagraph"/>
+        <w:numPr>
+          <w:ilvl w:val="3"/>
+          <w:numId w:val="63"/>
+        </w:numPr>
+        <w:spacing w:after="0"/>
+      </w:pPr>
+      <w:r>
+        <w:t>Determining who will collect and report data to ensure its credibility.</w:t>
+      </w:r>
+    </w:p>
+    <w:p>
+      <w:pPr>
+        <w:pStyle w:val="ListParagraph"/>
+        <w:numPr>
+          <w:ilvl w:val="3"/>
+          <w:numId w:val="63"/>
+        </w:numPr>
+        <w:spacing w:after="0"/>
+      </w:pPr>
+      <w:r>
+        <w:t>Having a rationale for each measure that is included or excluded.</w:t>
+      </w:r>
+    </w:p>
+    <w:p>
+      <w:pPr>
+        <w:pStyle w:val="ListParagraph"/>
+        <w:numPr>
+          <w:ilvl w:val="2"/>
+          <w:numId w:val="63"/>
+        </w:numPr>
+        <w:spacing w:after="0"/>
+      </w:pPr>
+      <w:r>
+        <w:t>Performance measurement is about finding measures that plausibly connect constructs with data.</w:t>
+      </w:r>
+    </w:p>
+    <w:p>
+      <w:pPr>
+        <w:pStyle w:val="ListParagraph"/>
+        <w:numPr>
+          <w:ilvl w:val="2"/>
+          <w:numId w:val="63"/>
+        </w:numPr>
+        <w:spacing w:after="0"/>
+      </w:pPr>
+      <w:r>
+        <w:t>Internal structure validity, concurrent validity, predictive validity, convergent validity, and discriminant validity are generally beyond the scope of performance measurement situations.</w:t>
+      </w:r>
+    </w:p>
+    <w:p>
+      <w:pPr>
+        <w:pStyle w:val="ListParagraph"/>
+        <w:numPr>
+          <w:ilvl w:val="2"/>
+          <w:numId w:val="63"/>
+        </w:numPr>
+        <w:spacing w:after="0"/>
+      </w:pPr>
+      <w:r>
+        <w:t>Typically 10 to 20 performance measures in a report.</w:t>
+      </w:r>
+    </w:p>
+    <w:p>
+      <w:pPr>
+        <w:pStyle w:val="ListParagraph"/>
+        <w:numPr>
+          <w:ilvl w:val="2"/>
+          <w:numId w:val="63"/>
+        </w:numPr>
+        <w:spacing w:after="0"/>
+      </w:pPr>
+      <w:r>
+        <w:t>Desirable to have both quantitative and qualitative measures in performance measurement systems.</w:t>
+      </w:r>
+    </w:p>
+    <w:p>
+      <w:pPr>
+        <w:pStyle w:val="ListParagraph"/>
+        <w:numPr>
+          <w:ilvl w:val="3"/>
+          <w:numId w:val="63"/>
+        </w:numPr>
+        <w:spacing w:after="0"/>
+      </w:pPr>
+      <w:r>
+        <w:t>Single cases can only illustrate.</w:t>
+      </w:r>
+    </w:p>
+    <w:p>
+      <w:pPr>
+        <w:pStyle w:val="ListParagraph"/>
+        <w:numPr>
+          <w:ilvl w:val="1"/>
+          <w:numId w:val="63"/>
+        </w:numPr>
+        <w:spacing w:after="0"/>
+      </w:pPr>
+      <w:r>
+        <w:t>Record, analyze, interpret, and report the performance data</w:t>
+      </w:r>
+    </w:p>
+    <w:p>
+      <w:pPr>
+        <w:pStyle w:val="ListParagraph"/>
+        <w:numPr>
+          <w:ilvl w:val="2"/>
+          <w:numId w:val="63"/>
+        </w:numPr>
+        <w:spacing w:after="0"/>
+      </w:pPr>
+      <w:r>
+        <w:t>Prospective users of performance information should be offer scenarios of various interpretations of the information.</w:t>
+      </w:r>
+    </w:p>
+    <w:p>
+      <w:pPr>
+        <w:pStyle w:val="ListParagraph"/>
+        <w:numPr>
+          <w:ilvl w:val="2"/>
+          <w:numId w:val="63"/>
+        </w:numPr>
+        <w:spacing w:after="0"/>
+      </w:pPr>
+      <w:r>
+        <w:t>Ambiguous measures tend to weaken the credibility of the performance measurement system.</w:t>
+      </w:r>
+    </w:p>
+    <w:p>
+      <w:pPr>
+        <w:pStyle w:val="ListParagraph"/>
+        <w:numPr>
+          <w:ilvl w:val="2"/>
+          <w:numId w:val="63"/>
+        </w:numPr>
+        <w:spacing w:after="0"/>
+      </w:pPr>
+      <w:r>
+        <w:t>It’s important to determine the kinds of comparisons that the performance information will be used to make.</w:t>
+      </w:r>
+    </w:p>
+    <w:p>
+      <w:pPr>
+        <w:pStyle w:val="ListParagraph"/>
+        <w:numPr>
+          <w:ilvl w:val="2"/>
+          <w:numId w:val="63"/>
+        </w:numPr>
+        <w:spacing w:after="0"/>
+      </w:pPr>
+      <w:r>
+        <w:t>The ratchet effect is the tendency for performance targets to be lowered over time if agencies fail to meet them.</w:t>
+      </w:r>
+    </w:p>
+    <w:p>
+      <w:pPr>
+        <w:pStyle w:val="ListParagraph"/>
+        <w:numPr>
+          <w:ilvl w:val="2"/>
+          <w:numId w:val="63"/>
+        </w:numPr>
+        <w:spacing w:after="0"/>
+      </w:pPr>
+      <w:r>
+        <w:t>Buy-in of the performance measurement system by managers is an incremental process.</w:t>
+      </w:r>
+    </w:p>
+    <w:p>
+      <w:pPr>
+        <w:pStyle w:val="ListParagraph"/>
+        <w:numPr>
+          <w:ilvl w:val="1"/>
+          <w:numId w:val="63"/>
+        </w:numPr>
+        <w:spacing w:after="0"/>
+      </w:pPr>
+      <w:r>
+        <w:t>Regularly review user feedback and make changes as appropriate</w:t>
+      </w:r>
+    </w:p>
+    <w:p>
+      <w:pPr>
+        <w:pStyle w:val="ListParagraph"/>
+        <w:numPr>
+          <w:ilvl w:val="2"/>
+          <w:numId w:val="63"/>
+        </w:numPr>
+        <w:spacing w:after="0"/>
+      </w:pPr>
+      <w:r>
+        <w:t>Develop channels for user feedback.</w:t>
+      </w:r>
+    </w:p>
+    <w:p>
+      <w:pPr>
+        <w:pStyle w:val="ListParagraph"/>
+        <w:numPr>
+          <w:ilvl w:val="2"/>
+          <w:numId w:val="63"/>
+        </w:numPr>
+        <w:spacing w:after="0"/>
+      </w:pPr>
+      <w:r>
+        <w:t>Create an expert review panel of person who do NOT have a stake in the system.</w:t>
+      </w:r>
+    </w:p>
+    <w:p>
+      <w:pPr>
+        <w:pStyle w:val="ListParagraph"/>
+        <w:numPr>
+          <w:ilvl w:val="2"/>
+          <w:numId w:val="63"/>
+        </w:numPr>
+        <w:spacing w:after="0"/>
+      </w:pPr>
+      <w:r>
+        <w:t>External auditing helps ensure the long-term credibility of the system.</w:t>
+      </w:r>
+    </w:p>
+    <w:p>
+      <w:pPr>
+        <w:spacing w:after="0"/>
+      </w:pPr>
+    </w:p>
+    <w:p>
+      <w:pPr>
+        <w:spacing w:after="0"/>
+      </w:pPr>
+      <w:r>
+        <w:lastRenderedPageBreak/>
+        <w:t>Performance Measurement for Public Accountability</w:t>
+      </w:r>
+    </w:p>
+    <w:p>
+      <w:pPr>
+        <w:pStyle w:val="ListParagraph"/>
+        <w:numPr>
+          <w:ilvl w:val="0"/>
+          <w:numId w:val="64"/>
+        </w:numPr>
+        <w:spacing w:after="0"/>
+      </w:pPr>
+      <w:r>
+        <w:t>General purposes of performance results:</w:t>
+      </w:r>
+    </w:p>
+    <w:p>
+      <w:pPr>
+        <w:pStyle w:val="ListParagraph"/>
+        <w:numPr>
+          <w:ilvl w:val="1"/>
+          <w:numId w:val="64"/>
+        </w:numPr>
+        <w:spacing w:after="0"/>
+      </w:pPr>
+      <w:r>
+        <w:t>Public accountability</w:t>
+      </w:r>
+    </w:p>
+    <w:p>
+      <w:pPr>
+        <w:pStyle w:val="ListParagraph"/>
+        <w:numPr>
+          <w:ilvl w:val="1"/>
+          <w:numId w:val="64"/>
+        </w:numPr>
+        <w:spacing w:after="0"/>
+      </w:pPr>
+      <w:r>
+        <w:t>Improve performance</w:t>
+      </w:r>
+    </w:p>
+    <w:p>
+      <w:pPr>
+        <w:pStyle w:val="ListParagraph"/>
+        <w:numPr>
+          <w:ilvl w:val="0"/>
+          <w:numId w:val="64"/>
+        </w:numPr>
+        <w:spacing w:after="0"/>
+      </w:pPr>
+      <w:r>
+        <w:t>Elected officials and the pubic are the primary recipients of performance reports.</w:t>
+      </w:r>
+    </w:p>
+    <w:p>
+      <w:pPr>
+        <w:pStyle w:val="ListParagraph"/>
+        <w:numPr>
+          <w:ilvl w:val="0"/>
+          <w:numId w:val="64"/>
+        </w:numPr>
+        <w:spacing w:after="0"/>
+      </w:pPr>
+      <w:r>
+        <w:t>The assumption is that public accountability incentivizes organizations to become more efficient and effective.</w:t>
+      </w:r>
+    </w:p>
+    <w:p>
+      <w:pPr>
+        <w:pStyle w:val="ListParagraph"/>
+        <w:numPr>
+          <w:ilvl w:val="0"/>
+          <w:numId w:val="64"/>
+        </w:numPr>
+        <w:spacing w:after="0"/>
+      </w:pPr>
+      <w:r>
+        <w:t>The political culture can influence the quality and use of performance information.</w:t>
+      </w:r>
+    </w:p>
+    <w:p>
+      <w:pPr>
+        <w:spacing w:after="0"/>
+      </w:pPr>
+    </w:p>
+    <w:p>
+      <w:pPr>
+        <w:spacing w:after="0"/>
+      </w:pPr>
+      <w:r>
+        <w:t>Summary</w:t>
+      </w:r>
+    </w:p>
+    <w:p>
+      <w:pPr>
+        <w:pStyle w:val="ListParagraph"/>
+        <w:numPr>
+          <w:ilvl w:val="0"/>
+          <w:numId w:val="64"/>
+        </w:numPr>
+        <w:spacing w:after="0"/>
+      </w:pPr>
+      <w:r>
+        <w:t>Managerial involvement is important for the success of performance measurement systems.</w:t>
+      </w:r>
+    </w:p>
+    <w:p>
+      <w:pPr>
+        <w:pStyle w:val="ListParagraph"/>
+        <w:numPr>
+          <w:ilvl w:val="0"/>
+          <w:numId w:val="64"/>
+        </w:numPr>
+        <w:spacing w:after="0"/>
+      </w:pPr>
+      <w:r>
+        <w:t>Six of the 12 criteria are more important:</w:t>
+      </w:r>
+    </w:p>
+    <w:p>
+      <w:pPr>
+        <w:pStyle w:val="ListParagraph"/>
+        <w:numPr>
+          <w:ilvl w:val="1"/>
+          <w:numId w:val="64"/>
+        </w:numPr>
+        <w:spacing w:after="0"/>
+      </w:pPr>
+      <w:r>
+        <w:t>Sustained leadership</w:t>
+      </w:r>
+    </w:p>
+    <w:p>
+      <w:pPr>
+        <w:pStyle w:val="ListParagraph"/>
+        <w:numPr>
+          <w:ilvl w:val="1"/>
+          <w:numId w:val="64"/>
+        </w:numPr>
+        <w:spacing w:after="0"/>
+      </w:pPr>
+      <w:r>
+        <w:t>Effective communication</w:t>
+      </w:r>
+    </w:p>
+    <w:p>
+      <w:pPr>
+        <w:pStyle w:val="ListParagraph"/>
+        <w:numPr>
+          <w:ilvl w:val="1"/>
+          <w:numId w:val="64"/>
+        </w:numPr>
+        <w:spacing w:after="0"/>
+      </w:pPr>
+      <w:r>
+        <w:t>Clear expectations of the system</w:t>
+      </w:r>
+    </w:p>
+    <w:p>
+      <w:pPr>
+        <w:pStyle w:val="ListParagraph"/>
+        <w:numPr>
+          <w:ilvl w:val="1"/>
+          <w:numId w:val="64"/>
+        </w:numPr>
+        <w:spacing w:after="0"/>
+      </w:pPr>
+      <w:r>
+        <w:t>Sufficient resources</w:t>
+      </w:r>
+    </w:p>
+    <w:p>
+      <w:pPr>
+        <w:pStyle w:val="ListParagraph"/>
+        <w:numPr>
+          <w:ilvl w:val="1"/>
+          <w:numId w:val="64"/>
+        </w:numPr>
+        <w:spacing w:after="0"/>
+      </w:pPr>
+      <w:r>
+        <w:t>Identifying key program and organizational constructs</w:t>
+      </w:r>
+    </w:p>
+    <w:p>
+      <w:pPr>
+        <w:pStyle w:val="ListParagraph"/>
+        <w:numPr>
+          <w:ilvl w:val="1"/>
+          <w:numId w:val="64"/>
+        </w:numPr>
+        <w:spacing w:after="0"/>
+      </w:pPr>
+      <w:r>
+        <w:t>Valid measures in which stakeholders have confidence</w:t>
+      </w:r>
+    </w:p>
+    <w:p>
+      <w:pPr>
         <w:spacing w:after="0"/>
       </w:pPr>
       <w:bookmarkStart w:id="0" w:name="_GoBack"/>
@@ -13353,7 +15198,7 @@
         <w:b/>
         <w:noProof/>
       </w:rPr>
-      <w:t>4</w:t>
+      <w:t>9</w:t>
     </w:r>
     <w:r>
       <w:rPr>
@@ -13387,7 +15232,7 @@
         <w:b/>
         <w:noProof/>
       </w:rPr>
-      <w:t>4</w:t>
+      <w:t>9</w:t>
     </w:r>
     <w:r>
       <w:rPr>
@@ -14827,6 +16672,119 @@
     </w:lvl>
   </w:abstractNum>
   <w:abstractNum w:abstractNumId="14">
+    <w:nsid w:val="1DAD373E"/>
+    <w:multiLevelType w:val="hybridMultilevel"/>
+    <w:tmpl w:val="2EF491A8"/>
+    <w:lvl w:ilvl="0" w:tplc="04090001">
+      <w:start w:val="1"/>
+      <w:numFmt w:val="bullet"/>
+      <w:lvlText w:val=""/>
+      <w:lvlJc w:val="left"/>
+      <w:pPr>
+        <w:ind w:left="720" w:hanging="360"/>
+      </w:pPr>
+      <w:rPr>
+        <w:rFonts w:ascii="Symbol" w:hAnsi="Symbol" w:hint="default"/>
+      </w:rPr>
+    </w:lvl>
+    <w:lvl w:ilvl="1" w:tplc="04090003">
+      <w:start w:val="1"/>
+      <w:numFmt w:val="bullet"/>
+      <w:lvlText w:val="o"/>
+      <w:lvlJc w:val="left"/>
+      <w:pPr>
+        <w:ind w:left="1440" w:hanging="360"/>
+      </w:pPr>
+      <w:rPr>
+        <w:rFonts w:ascii="Courier New" w:hAnsi="Courier New" w:cs="Courier New" w:hint="default"/>
+      </w:rPr>
+    </w:lvl>
+    <w:lvl w:ilvl="2" w:tplc="04090005" w:tentative="1">
+      <w:start w:val="1"/>
+      <w:numFmt w:val="bullet"/>
+      <w:lvlText w:val=""/>
+      <w:lvlJc w:val="left"/>
+      <w:pPr>
+        <w:ind w:left="2160" w:hanging="360"/>
+      </w:pPr>
+      <w:rPr>
+        <w:rFonts w:ascii="Wingdings" w:hAnsi="Wingdings" w:hint="default"/>
+      </w:rPr>
+    </w:lvl>
+    <w:lvl w:ilvl="3" w:tplc="04090001" w:tentative="1">
+      <w:start w:val="1"/>
+      <w:numFmt w:val="bullet"/>
+      <w:lvlText w:val=""/>
+      <w:lvlJc w:val="left"/>
+      <w:pPr>
+        <w:ind w:left="2880" w:hanging="360"/>
+      </w:pPr>
+      <w:rPr>
+        <w:rFonts w:ascii="Symbol" w:hAnsi="Symbol" w:hint="default"/>
+      </w:rPr>
+    </w:lvl>
+    <w:lvl w:ilvl="4" w:tplc="04090003" w:tentative="1">
+      <w:start w:val="1"/>
+      <w:numFmt w:val="bullet"/>
+      <w:lvlText w:val="o"/>
+      <w:lvlJc w:val="left"/>
+      <w:pPr>
+        <w:ind w:left="3600" w:hanging="360"/>
+      </w:pPr>
+      <w:rPr>
+        <w:rFonts w:ascii="Courier New" w:hAnsi="Courier New" w:cs="Courier New" w:hint="default"/>
+      </w:rPr>
+    </w:lvl>
+    <w:lvl w:ilvl="5" w:tplc="04090005" w:tentative="1">
+      <w:start w:val="1"/>
+      <w:numFmt w:val="bullet"/>
+      <w:lvlText w:val=""/>
+      <w:lvlJc w:val="left"/>
+      <w:pPr>
+        <w:ind w:left="4320" w:hanging="360"/>
+      </w:pPr>
+      <w:rPr>
+        <w:rFonts w:ascii="Wingdings" w:hAnsi="Wingdings" w:hint="default"/>
+      </w:rPr>
+    </w:lvl>
+    <w:lvl w:ilvl="6" w:tplc="04090001" w:tentative="1">
+      <w:start w:val="1"/>
+      <w:numFmt w:val="bullet"/>
+      <w:lvlText w:val=""/>
+      <w:lvlJc w:val="left"/>
+      <w:pPr>
+        <w:ind w:left="5040" w:hanging="360"/>
+      </w:pPr>
+      <w:rPr>
+        <w:rFonts w:ascii="Symbol" w:hAnsi="Symbol" w:hint="default"/>
+      </w:rPr>
+    </w:lvl>
+    <w:lvl w:ilvl="7" w:tplc="04090003" w:tentative="1">
+      <w:start w:val="1"/>
+      <w:numFmt w:val="bullet"/>
+      <w:lvlText w:val="o"/>
+      <w:lvlJc w:val="left"/>
+      <w:pPr>
+        <w:ind w:left="5760" w:hanging="360"/>
+      </w:pPr>
+      <w:rPr>
+        <w:rFonts w:ascii="Courier New" w:hAnsi="Courier New" w:cs="Courier New" w:hint="default"/>
+      </w:rPr>
+    </w:lvl>
+    <w:lvl w:ilvl="8" w:tplc="04090005" w:tentative="1">
+      <w:start w:val="1"/>
+      <w:numFmt w:val="bullet"/>
+      <w:lvlText w:val=""/>
+      <w:lvlJc w:val="left"/>
+      <w:pPr>
+        <w:ind w:left="6480" w:hanging="360"/>
+      </w:pPr>
+      <w:rPr>
+        <w:rFonts w:ascii="Wingdings" w:hAnsi="Wingdings" w:hint="default"/>
+      </w:rPr>
+    </w:lvl>
+  </w:abstractNum>
+  <w:abstractNum w:abstractNumId="15">
     <w:nsid w:val="1EC52924"/>
     <w:multiLevelType w:val="hybridMultilevel"/>
     <w:tmpl w:val="2B163170"/>
@@ -14939,7 +16897,7 @@
       </w:rPr>
     </w:lvl>
   </w:abstractNum>
-  <w:abstractNum w:abstractNumId="15">
+  <w:abstractNum w:abstractNumId="16">
     <w:nsid w:val="1F5A6792"/>
     <w:multiLevelType w:val="hybridMultilevel"/>
     <w:tmpl w:val="26E0B612"/>
@@ -15052,7 +17010,7 @@
       </w:rPr>
     </w:lvl>
   </w:abstractNum>
-  <w:abstractNum w:abstractNumId="16">
+  <w:abstractNum w:abstractNumId="17">
     <w:nsid w:val="1F96696E"/>
     <w:multiLevelType w:val="hybridMultilevel"/>
     <w:tmpl w:val="D3D8C726"/>
@@ -15165,7 +17123,7 @@
       </w:rPr>
     </w:lvl>
   </w:abstractNum>
-  <w:abstractNum w:abstractNumId="17">
+  <w:abstractNum w:abstractNumId="18">
     <w:nsid w:val="21E33F8F"/>
     <w:multiLevelType w:val="hybridMultilevel"/>
     <w:tmpl w:val="40208432"/>
@@ -15278,7 +17236,7 @@
       </w:rPr>
     </w:lvl>
   </w:abstractNum>
-  <w:abstractNum w:abstractNumId="18">
+  <w:abstractNum w:abstractNumId="19">
     <w:nsid w:val="2255588C"/>
     <w:multiLevelType w:val="hybridMultilevel"/>
     <w:tmpl w:val="8C68D902"/>
@@ -15391,7 +17349,7 @@
       </w:rPr>
     </w:lvl>
   </w:abstractNum>
-  <w:abstractNum w:abstractNumId="19">
+  <w:abstractNum w:abstractNumId="20">
     <w:nsid w:val="23AD6A82"/>
     <w:multiLevelType w:val="hybridMultilevel"/>
     <w:tmpl w:val="F4863B56"/>
@@ -15504,7 +17462,7 @@
       </w:rPr>
     </w:lvl>
   </w:abstractNum>
-  <w:abstractNum w:abstractNumId="20">
+  <w:abstractNum w:abstractNumId="21">
     <w:nsid w:val="26682958"/>
     <w:multiLevelType w:val="hybridMultilevel"/>
     <w:tmpl w:val="AFA82FD8"/>
@@ -15617,7 +17575,7 @@
       </w:rPr>
     </w:lvl>
   </w:abstractNum>
-  <w:abstractNum w:abstractNumId="21">
+  <w:abstractNum w:abstractNumId="22">
     <w:nsid w:val="26EA05FF"/>
     <w:multiLevelType w:val="hybridMultilevel"/>
     <w:tmpl w:val="70A4CFD0"/>
@@ -15730,7 +17688,7 @@
       </w:rPr>
     </w:lvl>
   </w:abstractNum>
-  <w:abstractNum w:abstractNumId="22">
+  <w:abstractNum w:abstractNumId="23">
     <w:nsid w:val="2C504201"/>
     <w:multiLevelType w:val="hybridMultilevel"/>
     <w:tmpl w:val="AB74123A"/>
@@ -15843,7 +17801,7 @@
       </w:rPr>
     </w:lvl>
   </w:abstractNum>
-  <w:abstractNum w:abstractNumId="23">
+  <w:abstractNum w:abstractNumId="24">
     <w:nsid w:val="303D4038"/>
     <w:multiLevelType w:val="hybridMultilevel"/>
     <w:tmpl w:val="CB0AC46E"/>
@@ -15956,7 +17914,7 @@
       </w:rPr>
     </w:lvl>
   </w:abstractNum>
-  <w:abstractNum w:abstractNumId="24">
+  <w:abstractNum w:abstractNumId="25">
     <w:nsid w:val="308E7665"/>
     <w:multiLevelType w:val="hybridMultilevel"/>
     <w:tmpl w:val="C4081EA8"/>
@@ -16069,7 +18027,7 @@
       </w:rPr>
     </w:lvl>
   </w:abstractNum>
-  <w:abstractNum w:abstractNumId="25">
+  <w:abstractNum w:abstractNumId="26">
     <w:nsid w:val="30FA2E42"/>
     <w:multiLevelType w:val="hybridMultilevel"/>
     <w:tmpl w:val="A5B6CFE0"/>
@@ -16182,7 +18140,7 @@
       </w:rPr>
     </w:lvl>
   </w:abstractNum>
-  <w:abstractNum w:abstractNumId="26">
+  <w:abstractNum w:abstractNumId="27">
     <w:nsid w:val="335163A4"/>
     <w:multiLevelType w:val="hybridMultilevel"/>
     <w:tmpl w:val="925E998E"/>
@@ -16295,7 +18253,7 @@
       </w:rPr>
     </w:lvl>
   </w:abstractNum>
-  <w:abstractNum w:abstractNumId="27">
+  <w:abstractNum w:abstractNumId="28">
     <w:nsid w:val="352E5E46"/>
     <w:multiLevelType w:val="hybridMultilevel"/>
     <w:tmpl w:val="EF5E9D68"/>
@@ -16408,7 +18366,7 @@
       </w:rPr>
     </w:lvl>
   </w:abstractNum>
-  <w:abstractNum w:abstractNumId="28">
+  <w:abstractNum w:abstractNumId="29">
     <w:nsid w:val="37306241"/>
     <w:multiLevelType w:val="hybridMultilevel"/>
     <w:tmpl w:val="2EC23D2E"/>
@@ -16521,7 +18479,7 @@
       </w:rPr>
     </w:lvl>
   </w:abstractNum>
-  <w:abstractNum w:abstractNumId="29">
+  <w:abstractNum w:abstractNumId="30">
     <w:nsid w:val="3740550F"/>
     <w:multiLevelType w:val="hybridMultilevel"/>
     <w:tmpl w:val="F3B89FEC"/>
@@ -16634,7 +18592,7 @@
       </w:rPr>
     </w:lvl>
   </w:abstractNum>
-  <w:abstractNum w:abstractNumId="30">
+  <w:abstractNum w:abstractNumId="31">
     <w:nsid w:val="39565157"/>
     <w:multiLevelType w:val="hybridMultilevel"/>
     <w:tmpl w:val="8E944180"/>
@@ -16747,7 +18705,7 @@
       </w:rPr>
     </w:lvl>
   </w:abstractNum>
-  <w:abstractNum w:abstractNumId="31">
+  <w:abstractNum w:abstractNumId="32">
     <w:nsid w:val="3990021C"/>
     <w:multiLevelType w:val="hybridMultilevel"/>
     <w:tmpl w:val="56E88746"/>
@@ -16833,7 +18791,7 @@
       </w:pPr>
     </w:lvl>
   </w:abstractNum>
-  <w:abstractNum w:abstractNumId="32">
+  <w:abstractNum w:abstractNumId="33">
     <w:nsid w:val="3DB92BF9"/>
     <w:multiLevelType w:val="hybridMultilevel"/>
     <w:tmpl w:val="667C241C"/>
@@ -16946,7 +18904,7 @@
       </w:rPr>
     </w:lvl>
   </w:abstractNum>
-  <w:abstractNum w:abstractNumId="33">
+  <w:abstractNum w:abstractNumId="34">
     <w:nsid w:val="43746F25"/>
     <w:multiLevelType w:val="hybridMultilevel"/>
     <w:tmpl w:val="8F9CDFFE"/>
@@ -17059,7 +19017,7 @@
       </w:rPr>
     </w:lvl>
   </w:abstractNum>
-  <w:abstractNum w:abstractNumId="34">
+  <w:abstractNum w:abstractNumId="35">
     <w:nsid w:val="460562D3"/>
     <w:multiLevelType w:val="hybridMultilevel"/>
     <w:tmpl w:val="16D8A524"/>
@@ -17172,7 +19130,7 @@
       </w:rPr>
     </w:lvl>
   </w:abstractNum>
-  <w:abstractNum w:abstractNumId="35">
+  <w:abstractNum w:abstractNumId="36">
     <w:nsid w:val="466E25C5"/>
     <w:multiLevelType w:val="hybridMultilevel"/>
     <w:tmpl w:val="63AE9DA0"/>
@@ -17285,7 +19243,7 @@
       </w:rPr>
     </w:lvl>
   </w:abstractNum>
-  <w:abstractNum w:abstractNumId="36">
+  <w:abstractNum w:abstractNumId="37">
     <w:nsid w:val="4AB07E89"/>
     <w:multiLevelType w:val="hybridMultilevel"/>
     <w:tmpl w:val="41944D58"/>
@@ -17398,7 +19356,7 @@
       </w:rPr>
     </w:lvl>
   </w:abstractNum>
-  <w:abstractNum w:abstractNumId="37">
+  <w:abstractNum w:abstractNumId="38">
     <w:nsid w:val="4C78521D"/>
     <w:multiLevelType w:val="hybridMultilevel"/>
     <w:tmpl w:val="AECC61CA"/>
@@ -17511,7 +19469,7 @@
       </w:rPr>
     </w:lvl>
   </w:abstractNum>
-  <w:abstractNum w:abstractNumId="38">
+  <w:abstractNum w:abstractNumId="39">
     <w:nsid w:val="4DB4487E"/>
     <w:multiLevelType w:val="hybridMultilevel"/>
     <w:tmpl w:val="A14C51C6"/>
@@ -17624,7 +19582,7 @@
       </w:rPr>
     </w:lvl>
   </w:abstractNum>
-  <w:abstractNum w:abstractNumId="39">
+  <w:abstractNum w:abstractNumId="40">
     <w:nsid w:val="55015E07"/>
     <w:multiLevelType w:val="hybridMultilevel"/>
     <w:tmpl w:val="F4B083B2"/>
@@ -17737,7 +19695,7 @@
       </w:rPr>
     </w:lvl>
   </w:abstractNum>
-  <w:abstractNum w:abstractNumId="40">
+  <w:abstractNum w:abstractNumId="41">
     <w:nsid w:val="56042CE4"/>
     <w:multiLevelType w:val="hybridMultilevel"/>
     <w:tmpl w:val="C2FE28F6"/>
@@ -17850,7 +19808,7 @@
       </w:rPr>
     </w:lvl>
   </w:abstractNum>
-  <w:abstractNum w:abstractNumId="41">
+  <w:abstractNum w:abstractNumId="42">
     <w:nsid w:val="577D0E5C"/>
     <w:multiLevelType w:val="hybridMultilevel"/>
     <w:tmpl w:val="1D86234E"/>
@@ -17963,7 +19921,7 @@
       </w:rPr>
     </w:lvl>
   </w:abstractNum>
-  <w:abstractNum w:abstractNumId="42">
+  <w:abstractNum w:abstractNumId="43">
     <w:nsid w:val="581555B3"/>
     <w:multiLevelType w:val="hybridMultilevel"/>
     <w:tmpl w:val="5BCE70EA"/>
@@ -18076,7 +20034,7 @@
       </w:rPr>
     </w:lvl>
   </w:abstractNum>
-  <w:abstractNum w:abstractNumId="43">
+  <w:abstractNum w:abstractNumId="44">
     <w:nsid w:val="591D6E23"/>
     <w:multiLevelType w:val="hybridMultilevel"/>
     <w:tmpl w:val="F854444E"/>
@@ -18189,7 +20147,7 @@
       </w:rPr>
     </w:lvl>
   </w:abstractNum>
-  <w:abstractNum w:abstractNumId="44">
+  <w:abstractNum w:abstractNumId="45">
     <w:nsid w:val="5A040215"/>
     <w:multiLevelType w:val="hybridMultilevel"/>
     <w:tmpl w:val="F9327F88"/>
@@ -18302,7 +20260,7 @@
       </w:rPr>
     </w:lvl>
   </w:abstractNum>
-  <w:abstractNum w:abstractNumId="45">
+  <w:abstractNum w:abstractNumId="46">
     <w:nsid w:val="5AFC3384"/>
     <w:multiLevelType w:val="hybridMultilevel"/>
     <w:tmpl w:val="2752E986"/>
@@ -18415,7 +20373,7 @@
       </w:rPr>
     </w:lvl>
   </w:abstractNum>
-  <w:abstractNum w:abstractNumId="46">
+  <w:abstractNum w:abstractNumId="47">
     <w:nsid w:val="5B663028"/>
     <w:multiLevelType w:val="hybridMultilevel"/>
     <w:tmpl w:val="6410567E"/>
@@ -18528,7 +20486,120 @@
       </w:rPr>
     </w:lvl>
   </w:abstractNum>
-  <w:abstractNum w:abstractNumId="47">
+  <w:abstractNum w:abstractNumId="48">
+    <w:nsid w:val="5CCC532F"/>
+    <w:multiLevelType w:val="hybridMultilevel"/>
+    <w:tmpl w:val="FB487BA2"/>
+    <w:lvl w:ilvl="0" w:tplc="04090001">
+      <w:start w:val="1"/>
+      <w:numFmt w:val="bullet"/>
+      <w:lvlText w:val=""/>
+      <w:lvlJc w:val="left"/>
+      <w:pPr>
+        <w:ind w:left="720" w:hanging="360"/>
+      </w:pPr>
+      <w:rPr>
+        <w:rFonts w:ascii="Symbol" w:hAnsi="Symbol" w:hint="default"/>
+      </w:rPr>
+    </w:lvl>
+    <w:lvl w:ilvl="1" w:tplc="04090003">
+      <w:start w:val="1"/>
+      <w:numFmt w:val="bullet"/>
+      <w:lvlText w:val="o"/>
+      <w:lvlJc w:val="left"/>
+      <w:pPr>
+        <w:ind w:left="1440" w:hanging="360"/>
+      </w:pPr>
+      <w:rPr>
+        <w:rFonts w:ascii="Courier New" w:hAnsi="Courier New" w:cs="Courier New" w:hint="default"/>
+      </w:rPr>
+    </w:lvl>
+    <w:lvl w:ilvl="2" w:tplc="04090005">
+      <w:start w:val="1"/>
+      <w:numFmt w:val="bullet"/>
+      <w:lvlText w:val=""/>
+      <w:lvlJc w:val="left"/>
+      <w:pPr>
+        <w:ind w:left="2160" w:hanging="360"/>
+      </w:pPr>
+      <w:rPr>
+        <w:rFonts w:ascii="Wingdings" w:hAnsi="Wingdings" w:hint="default"/>
+      </w:rPr>
+    </w:lvl>
+    <w:lvl w:ilvl="3" w:tplc="04090001">
+      <w:start w:val="1"/>
+      <w:numFmt w:val="bullet"/>
+      <w:lvlText w:val=""/>
+      <w:lvlJc w:val="left"/>
+      <w:pPr>
+        <w:ind w:left="2880" w:hanging="360"/>
+      </w:pPr>
+      <w:rPr>
+        <w:rFonts w:ascii="Symbol" w:hAnsi="Symbol" w:hint="default"/>
+      </w:rPr>
+    </w:lvl>
+    <w:lvl w:ilvl="4" w:tplc="04090003">
+      <w:start w:val="1"/>
+      <w:numFmt w:val="bullet"/>
+      <w:lvlText w:val="o"/>
+      <w:lvlJc w:val="left"/>
+      <w:pPr>
+        <w:ind w:left="3600" w:hanging="360"/>
+      </w:pPr>
+      <w:rPr>
+        <w:rFonts w:ascii="Courier New" w:hAnsi="Courier New" w:cs="Courier New" w:hint="default"/>
+      </w:rPr>
+    </w:lvl>
+    <w:lvl w:ilvl="5" w:tplc="04090005" w:tentative="1">
+      <w:start w:val="1"/>
+      <w:numFmt w:val="bullet"/>
+      <w:lvlText w:val=""/>
+      <w:lvlJc w:val="left"/>
+      <w:pPr>
+        <w:ind w:left="4320" w:hanging="360"/>
+      </w:pPr>
+      <w:rPr>
+        <w:rFonts w:ascii="Wingdings" w:hAnsi="Wingdings" w:hint="default"/>
+      </w:rPr>
+    </w:lvl>
+    <w:lvl w:ilvl="6" w:tplc="04090001" w:tentative="1">
+      <w:start w:val="1"/>
+      <w:numFmt w:val="bullet"/>
+      <w:lvlText w:val=""/>
+      <w:lvlJc w:val="left"/>
+      <w:pPr>
+        <w:ind w:left="5040" w:hanging="360"/>
+      </w:pPr>
+      <w:rPr>
+        <w:rFonts w:ascii="Symbol" w:hAnsi="Symbol" w:hint="default"/>
+      </w:rPr>
+    </w:lvl>
+    <w:lvl w:ilvl="7" w:tplc="04090003" w:tentative="1">
+      <w:start w:val="1"/>
+      <w:numFmt w:val="bullet"/>
+      <w:lvlText w:val="o"/>
+      <w:lvlJc w:val="left"/>
+      <w:pPr>
+        <w:ind w:left="5760" w:hanging="360"/>
+      </w:pPr>
+      <w:rPr>
+        <w:rFonts w:ascii="Courier New" w:hAnsi="Courier New" w:cs="Courier New" w:hint="default"/>
+      </w:rPr>
+    </w:lvl>
+    <w:lvl w:ilvl="8" w:tplc="04090005" w:tentative="1">
+      <w:start w:val="1"/>
+      <w:numFmt w:val="bullet"/>
+      <w:lvlText w:val=""/>
+      <w:lvlJc w:val="left"/>
+      <w:pPr>
+        <w:ind w:left="6480" w:hanging="360"/>
+      </w:pPr>
+      <w:rPr>
+        <w:rFonts w:ascii="Wingdings" w:hAnsi="Wingdings" w:hint="default"/>
+      </w:rPr>
+    </w:lvl>
+  </w:abstractNum>
+  <w:abstractNum w:abstractNumId="49">
     <w:nsid w:val="5CE346AE"/>
     <w:multiLevelType w:val="hybridMultilevel"/>
     <w:tmpl w:val="94BEBEF0"/>
@@ -18641,7 +20712,7 @@
       </w:rPr>
     </w:lvl>
   </w:abstractNum>
-  <w:abstractNum w:abstractNumId="48">
+  <w:abstractNum w:abstractNumId="50">
     <w:nsid w:val="5E221556"/>
     <w:multiLevelType w:val="hybridMultilevel"/>
     <w:tmpl w:val="77E06C2E"/>
@@ -18754,7 +20825,7 @@
       </w:rPr>
     </w:lvl>
   </w:abstractNum>
-  <w:abstractNum w:abstractNumId="49">
+  <w:abstractNum w:abstractNumId="51">
     <w:nsid w:val="607F2D5E"/>
     <w:multiLevelType w:val="hybridMultilevel"/>
     <w:tmpl w:val="3E14D858"/>
@@ -18867,7 +20938,7 @@
       </w:rPr>
     </w:lvl>
   </w:abstractNum>
-  <w:abstractNum w:abstractNumId="50">
+  <w:abstractNum w:abstractNumId="52">
     <w:nsid w:val="612808FC"/>
     <w:multiLevelType w:val="hybridMultilevel"/>
     <w:tmpl w:val="D166B3F4"/>
@@ -18980,7 +21051,7 @@
       </w:rPr>
     </w:lvl>
   </w:abstractNum>
-  <w:abstractNum w:abstractNumId="51">
+  <w:abstractNum w:abstractNumId="53">
     <w:nsid w:val="6701666E"/>
     <w:multiLevelType w:val="hybridMultilevel"/>
     <w:tmpl w:val="A46AE3FE"/>
@@ -19066,7 +21137,7 @@
       </w:pPr>
     </w:lvl>
   </w:abstractNum>
-  <w:abstractNum w:abstractNumId="52">
+  <w:abstractNum w:abstractNumId="54">
     <w:nsid w:val="67F3301E"/>
     <w:multiLevelType w:val="hybridMultilevel"/>
     <w:tmpl w:val="7C8A46F2"/>
@@ -19179,7 +21250,7 @@
       </w:rPr>
     </w:lvl>
   </w:abstractNum>
-  <w:abstractNum w:abstractNumId="53">
+  <w:abstractNum w:abstractNumId="55">
     <w:nsid w:val="6884550F"/>
     <w:multiLevelType w:val="hybridMultilevel"/>
     <w:tmpl w:val="C9204F96"/>
@@ -19292,7 +21363,7 @@
       </w:rPr>
     </w:lvl>
   </w:abstractNum>
-  <w:abstractNum w:abstractNumId="54">
+  <w:abstractNum w:abstractNumId="56">
     <w:nsid w:val="6BDD4CCF"/>
     <w:multiLevelType w:val="hybridMultilevel"/>
     <w:tmpl w:val="C28E766E"/>
@@ -19405,7 +21476,7 @@
       </w:rPr>
     </w:lvl>
   </w:abstractNum>
-  <w:abstractNum w:abstractNumId="55">
+  <w:abstractNum w:abstractNumId="57">
     <w:nsid w:val="6CF13965"/>
     <w:multiLevelType w:val="hybridMultilevel"/>
     <w:tmpl w:val="2108B442"/>
@@ -19518,7 +21589,7 @@
       </w:rPr>
     </w:lvl>
   </w:abstractNum>
-  <w:abstractNum w:abstractNumId="56">
+  <w:abstractNum w:abstractNumId="58">
     <w:nsid w:val="70EA0A28"/>
     <w:multiLevelType w:val="hybridMultilevel"/>
     <w:tmpl w:val="C9484BD2"/>
@@ -19631,7 +21702,7 @@
       </w:rPr>
     </w:lvl>
   </w:abstractNum>
-  <w:abstractNum w:abstractNumId="57">
+  <w:abstractNum w:abstractNumId="59">
     <w:nsid w:val="71EC440C"/>
     <w:multiLevelType w:val="hybridMultilevel"/>
     <w:tmpl w:val="384043B8"/>
@@ -19744,7 +21815,7 @@
       </w:rPr>
     </w:lvl>
   </w:abstractNum>
-  <w:abstractNum w:abstractNumId="58">
+  <w:abstractNum w:abstractNumId="60">
     <w:nsid w:val="74FB0563"/>
     <w:multiLevelType w:val="hybridMultilevel"/>
     <w:tmpl w:val="A33CE1D6"/>
@@ -19857,7 +21928,7 @@
       </w:rPr>
     </w:lvl>
   </w:abstractNum>
-  <w:abstractNum w:abstractNumId="59">
+  <w:abstractNum w:abstractNumId="61">
     <w:nsid w:val="799A5B45"/>
     <w:multiLevelType w:val="hybridMultilevel"/>
     <w:tmpl w:val="85023A70"/>
@@ -19970,7 +22041,120 @@
       </w:rPr>
     </w:lvl>
   </w:abstractNum>
-  <w:abstractNum w:abstractNumId="60">
+  <w:abstractNum w:abstractNumId="62">
+    <w:nsid w:val="7B9D0A6D"/>
+    <w:multiLevelType w:val="hybridMultilevel"/>
+    <w:tmpl w:val="71E0FB3A"/>
+    <w:lvl w:ilvl="0" w:tplc="04090001">
+      <w:start w:val="1"/>
+      <w:numFmt w:val="bullet"/>
+      <w:lvlText w:val=""/>
+      <w:lvlJc w:val="left"/>
+      <w:pPr>
+        <w:ind w:left="720" w:hanging="360"/>
+      </w:pPr>
+      <w:rPr>
+        <w:rFonts w:ascii="Symbol" w:hAnsi="Symbol" w:hint="default"/>
+      </w:rPr>
+    </w:lvl>
+    <w:lvl w:ilvl="1" w:tplc="04090003">
+      <w:start w:val="1"/>
+      <w:numFmt w:val="bullet"/>
+      <w:lvlText w:val="o"/>
+      <w:lvlJc w:val="left"/>
+      <w:pPr>
+        <w:ind w:left="1440" w:hanging="360"/>
+      </w:pPr>
+      <w:rPr>
+        <w:rFonts w:ascii="Courier New" w:hAnsi="Courier New" w:cs="Courier New" w:hint="default"/>
+      </w:rPr>
+    </w:lvl>
+    <w:lvl w:ilvl="2" w:tplc="04090005" w:tentative="1">
+      <w:start w:val="1"/>
+      <w:numFmt w:val="bullet"/>
+      <w:lvlText w:val=""/>
+      <w:lvlJc w:val="left"/>
+      <w:pPr>
+        <w:ind w:left="2160" w:hanging="360"/>
+      </w:pPr>
+      <w:rPr>
+        <w:rFonts w:ascii="Wingdings" w:hAnsi="Wingdings" w:hint="default"/>
+      </w:rPr>
+    </w:lvl>
+    <w:lvl w:ilvl="3" w:tplc="04090001" w:tentative="1">
+      <w:start w:val="1"/>
+      <w:numFmt w:val="bullet"/>
+      <w:lvlText w:val=""/>
+      <w:lvlJc w:val="left"/>
+      <w:pPr>
+        <w:ind w:left="2880" w:hanging="360"/>
+      </w:pPr>
+      <w:rPr>
+        <w:rFonts w:ascii="Symbol" w:hAnsi="Symbol" w:hint="default"/>
+      </w:rPr>
+    </w:lvl>
+    <w:lvl w:ilvl="4" w:tplc="04090003" w:tentative="1">
+      <w:start w:val="1"/>
+      <w:numFmt w:val="bullet"/>
+      <w:lvlText w:val="o"/>
+      <w:lvlJc w:val="left"/>
+      <w:pPr>
+        <w:ind w:left="3600" w:hanging="360"/>
+      </w:pPr>
+      <w:rPr>
+        <w:rFonts w:ascii="Courier New" w:hAnsi="Courier New" w:cs="Courier New" w:hint="default"/>
+      </w:rPr>
+    </w:lvl>
+    <w:lvl w:ilvl="5" w:tplc="04090005" w:tentative="1">
+      <w:start w:val="1"/>
+      <w:numFmt w:val="bullet"/>
+      <w:lvlText w:val=""/>
+      <w:lvlJc w:val="left"/>
+      <w:pPr>
+        <w:ind w:left="4320" w:hanging="360"/>
+      </w:pPr>
+      <w:rPr>
+        <w:rFonts w:ascii="Wingdings" w:hAnsi="Wingdings" w:hint="default"/>
+      </w:rPr>
+    </w:lvl>
+    <w:lvl w:ilvl="6" w:tplc="04090001" w:tentative="1">
+      <w:start w:val="1"/>
+      <w:numFmt w:val="bullet"/>
+      <w:lvlText w:val=""/>
+      <w:lvlJc w:val="left"/>
+      <w:pPr>
+        <w:ind w:left="5040" w:hanging="360"/>
+      </w:pPr>
+      <w:rPr>
+        <w:rFonts w:ascii="Symbol" w:hAnsi="Symbol" w:hint="default"/>
+      </w:rPr>
+    </w:lvl>
+    <w:lvl w:ilvl="7" w:tplc="04090003" w:tentative="1">
+      <w:start w:val="1"/>
+      <w:numFmt w:val="bullet"/>
+      <w:lvlText w:val="o"/>
+      <w:lvlJc w:val="left"/>
+      <w:pPr>
+        <w:ind w:left="5760" w:hanging="360"/>
+      </w:pPr>
+      <w:rPr>
+        <w:rFonts w:ascii="Courier New" w:hAnsi="Courier New" w:cs="Courier New" w:hint="default"/>
+      </w:rPr>
+    </w:lvl>
+    <w:lvl w:ilvl="8" w:tplc="04090005" w:tentative="1">
+      <w:start w:val="1"/>
+      <w:numFmt w:val="bullet"/>
+      <w:lvlText w:val=""/>
+      <w:lvlJc w:val="left"/>
+      <w:pPr>
+        <w:ind w:left="6480" w:hanging="360"/>
+      </w:pPr>
+      <w:rPr>
+        <w:rFonts w:ascii="Wingdings" w:hAnsi="Wingdings" w:hint="default"/>
+      </w:rPr>
+    </w:lvl>
+  </w:abstractNum>
+  <w:abstractNum w:abstractNumId="63">
     <w:nsid w:val="7CEA63D3"/>
     <w:multiLevelType w:val="hybridMultilevel"/>
     <w:tmpl w:val="D53C17C6"/>
@@ -20084,28 +22268,28 @@
     </w:lvl>
   </w:abstractNum>
   <w:num w:numId="1">
-    <w:abstractNumId w:val="31"/>
+    <w:abstractNumId w:val="32"/>
   </w:num>
   <w:num w:numId="2">
-    <w:abstractNumId w:val="36"/>
+    <w:abstractNumId w:val="37"/>
   </w:num>
   <w:num w:numId="3">
     <w:abstractNumId w:val="1"/>
   </w:num>
   <w:num w:numId="4">
-    <w:abstractNumId w:val="50"/>
+    <w:abstractNumId w:val="52"/>
   </w:num>
   <w:num w:numId="5">
+    <w:abstractNumId w:val="49"/>
+  </w:num>
+  <w:num w:numId="6">
+    <w:abstractNumId w:val="39"/>
+  </w:num>
+  <w:num w:numId="7">
     <w:abstractNumId w:val="47"/>
   </w:num>
-  <w:num w:numId="6">
-    <w:abstractNumId w:val="38"/>
-  </w:num>
-  <w:num w:numId="7">
-    <w:abstractNumId w:val="46"/>
-  </w:num>
   <w:num w:numId="8">
-    <w:abstractNumId w:val="18"/>
+    <w:abstractNumId w:val="19"/>
   </w:num>
   <w:num w:numId="9">
     <w:abstractNumId w:val="7"/>
@@ -20114,52 +22298,52 @@
     <w:abstractNumId w:val="5"/>
   </w:num>
   <w:num w:numId="11">
-    <w:abstractNumId w:val="29"/>
+    <w:abstractNumId w:val="30"/>
   </w:num>
   <w:num w:numId="12">
-    <w:abstractNumId w:val="34"/>
+    <w:abstractNumId w:val="35"/>
   </w:num>
   <w:num w:numId="13">
     <w:abstractNumId w:val="2"/>
   </w:num>
   <w:num w:numId="14">
-    <w:abstractNumId w:val="39"/>
+    <w:abstractNumId w:val="40"/>
   </w:num>
   <w:num w:numId="15">
-    <w:abstractNumId w:val="59"/>
+    <w:abstractNumId w:val="61"/>
   </w:num>
   <w:num w:numId="16">
-    <w:abstractNumId w:val="19"/>
+    <w:abstractNumId w:val="20"/>
   </w:num>
   <w:num w:numId="17">
-    <w:abstractNumId w:val="40"/>
+    <w:abstractNumId w:val="41"/>
   </w:num>
   <w:num w:numId="18">
-    <w:abstractNumId w:val="49"/>
+    <w:abstractNumId w:val="51"/>
   </w:num>
   <w:num w:numId="19">
     <w:abstractNumId w:val="13"/>
   </w:num>
   <w:num w:numId="20">
-    <w:abstractNumId w:val="23"/>
+    <w:abstractNumId w:val="24"/>
   </w:num>
   <w:num w:numId="21">
-    <w:abstractNumId w:val="55"/>
+    <w:abstractNumId w:val="57"/>
   </w:num>
   <w:num w:numId="22">
-    <w:abstractNumId w:val="57"/>
+    <w:abstractNumId w:val="59"/>
   </w:num>
   <w:num w:numId="23">
-    <w:abstractNumId w:val="33"/>
+    <w:abstractNumId w:val="34"/>
   </w:num>
   <w:num w:numId="24">
-    <w:abstractNumId w:val="24"/>
+    <w:abstractNumId w:val="25"/>
   </w:num>
   <w:num w:numId="25">
-    <w:abstractNumId w:val="43"/>
+    <w:abstractNumId w:val="44"/>
   </w:num>
   <w:num w:numId="26">
-    <w:abstractNumId w:val="28"/>
+    <w:abstractNumId w:val="29"/>
   </w:num>
   <w:num w:numId="27">
     <w:abstractNumId w:val="0"/>
@@ -20168,10 +22352,10 @@
     <w:abstractNumId w:val="9"/>
   </w:num>
   <w:num w:numId="29">
-    <w:abstractNumId w:val="30"/>
+    <w:abstractNumId w:val="31"/>
   </w:num>
   <w:num w:numId="30">
-    <w:abstractNumId w:val="41"/>
+    <w:abstractNumId w:val="42"/>
   </w:num>
   <w:num w:numId="31">
     <w:abstractNumId w:val="3"/>
@@ -20180,91 +22364,100 @@
     <w:abstractNumId w:val="4"/>
   </w:num>
   <w:num w:numId="33">
-    <w:abstractNumId w:val="53"/>
+    <w:abstractNumId w:val="55"/>
   </w:num>
   <w:num w:numId="34">
-    <w:abstractNumId w:val="21"/>
+    <w:abstractNumId w:val="22"/>
   </w:num>
   <w:num w:numId="35">
-    <w:abstractNumId w:val="17"/>
+    <w:abstractNumId w:val="18"/>
   </w:num>
   <w:num w:numId="36">
-    <w:abstractNumId w:val="16"/>
+    <w:abstractNumId w:val="17"/>
   </w:num>
   <w:num w:numId="37">
     <w:abstractNumId w:val="12"/>
   </w:num>
   <w:num w:numId="38">
-    <w:abstractNumId w:val="25"/>
+    <w:abstractNumId w:val="26"/>
   </w:num>
   <w:num w:numId="39">
-    <w:abstractNumId w:val="27"/>
+    <w:abstractNumId w:val="28"/>
   </w:num>
   <w:num w:numId="40">
+    <w:abstractNumId w:val="60"/>
+  </w:num>
+  <w:num w:numId="41">
     <w:abstractNumId w:val="58"/>
   </w:num>
-  <w:num w:numId="41">
-    <w:abstractNumId w:val="56"/>
-  </w:num>
   <w:num w:numId="42">
-    <w:abstractNumId w:val="42"/>
+    <w:abstractNumId w:val="43"/>
   </w:num>
   <w:num w:numId="43">
     <w:abstractNumId w:val="11"/>
   </w:num>
   <w:num w:numId="44">
-    <w:abstractNumId w:val="15"/>
+    <w:abstractNumId w:val="16"/>
   </w:num>
   <w:num w:numId="45">
-    <w:abstractNumId w:val="20"/>
+    <w:abstractNumId w:val="21"/>
   </w:num>
   <w:num w:numId="46">
-    <w:abstractNumId w:val="45"/>
+    <w:abstractNumId w:val="46"/>
   </w:num>
   <w:num w:numId="47">
-    <w:abstractNumId w:val="52"/>
+    <w:abstractNumId w:val="54"/>
   </w:num>
   <w:num w:numId="48">
-    <w:abstractNumId w:val="32"/>
+    <w:abstractNumId w:val="33"/>
   </w:num>
   <w:num w:numId="49">
-    <w:abstractNumId w:val="35"/>
+    <w:abstractNumId w:val="36"/>
   </w:num>
   <w:num w:numId="50">
     <w:abstractNumId w:val="6"/>
   </w:num>
   <w:num w:numId="51">
-    <w:abstractNumId w:val="44"/>
+    <w:abstractNumId w:val="45"/>
   </w:num>
   <w:num w:numId="52">
-    <w:abstractNumId w:val="22"/>
+    <w:abstractNumId w:val="23"/>
   </w:num>
   <w:num w:numId="53">
-    <w:abstractNumId w:val="14"/>
+    <w:abstractNumId w:val="15"/>
   </w:num>
   <w:num w:numId="54">
-    <w:abstractNumId w:val="26"/>
+    <w:abstractNumId w:val="27"/>
   </w:num>
   <w:num w:numId="55">
-    <w:abstractNumId w:val="51"/>
+    <w:abstractNumId w:val="53"/>
   </w:num>
   <w:num w:numId="56">
-    <w:abstractNumId w:val="60"/>
+    <w:abstractNumId w:val="63"/>
   </w:num>
   <w:num w:numId="57">
     <w:abstractNumId w:val="8"/>
   </w:num>
   <w:num w:numId="58">
-    <w:abstractNumId w:val="54"/>
+    <w:abstractNumId w:val="56"/>
   </w:num>
   <w:num w:numId="59">
-    <w:abstractNumId w:val="48"/>
+    <w:abstractNumId w:val="50"/>
   </w:num>
   <w:num w:numId="60">
-    <w:abstractNumId w:val="37"/>
+    <w:abstractNumId w:val="38"/>
   </w:num>
   <w:num w:numId="61">
     <w:abstractNumId w:val="10"/>
+  </w:num>
+  <w:num w:numId="62">
+    <w:abstractNumId w:val="14"/>
+  </w:num>
+  <w:num w:numId="63">
+    <w:abstractNumId w:val="48"/>
+  </w:num>
+  <w:num w:numId="64">
+    <w:abstractNumId w:val="62"/>
   </w:num>
   <w:numIdMacAtCleanup w:val="59"/>
 </w:numbering>

</xml_diff>

<commit_message>
Minor correction to notes from readings
</commit_message>
<xml_diff>
--- a/Notes/McDavidHuseHawthorn_2013_Program-Evaluation-Performance-Measurement-Ed02.docx
+++ b/Notes/McDavidHuseHawthorn_2013_Program-Evaluation-Performance-Measurement-Ed02.docx
@@ -10982,11 +10982,19 @@
     <w:p>
       <w:pPr>
         <w:spacing w:after="0"/>
-      </w:pPr>
-      <w:r>
+        <w:rPr>
+          <w:b/>
+        </w:rPr>
+      </w:pPr>
+      <w:r>
+        <w:rPr>
+          <w:b/>
+        </w:rPr>
         <w:lastRenderedPageBreak/>
         <w:t>Chapter 8: Performance Measurement as an Approach to Evaluation</w:t>
       </w:r>
+      <w:bookmarkStart w:id="0" w:name="_GoBack"/>
+      <w:bookmarkEnd w:id="0"/>
     </w:p>
     <w:p>
       <w:pPr>
@@ -12428,8 +12436,14 @@
     <w:p>
       <w:pPr>
         <w:spacing w:after="0"/>
-      </w:pPr>
-      <w:r>
+        <w:rPr>
+          <w:b/>
+        </w:rPr>
+      </w:pPr>
+      <w:r>
+        <w:rPr>
+          <w:b/>
+        </w:rPr>
         <w:t>Chapter 9: Design and implementation of performance Measurement Systems</w:t>
       </w:r>
     </w:p>
@@ -14309,8 +14323,6 @@
       <w:pPr>
         <w:spacing w:after="0"/>
       </w:pPr>
-      <w:bookmarkStart w:id="0" w:name="_GoBack"/>
-      <w:bookmarkEnd w:id="0"/>
     </w:p>
     <w:sectPr>
       <w:headerReference w:type="default" r:id="rId14"/>
@@ -22705,6 +22717,36 @@
       <w:contextualSpacing/>
     </w:pPr>
   </w:style>
+  <w:style w:type="paragraph" w:styleId="BalloonText">
+    <w:name w:val="Balloon Text"/>
+    <w:basedOn w:val="Normal"/>
+    <w:link w:val="BalloonTextChar"/>
+    <w:uiPriority w:val="99"/>
+    <w:semiHidden/>
+    <w:unhideWhenUsed/>
+    <w:rsid w:val="000B4404"/>
+    <w:pPr>
+      <w:spacing w:after="0" w:line="240" w:lineRule="auto"/>
+    </w:pPr>
+    <w:rPr>
+      <w:rFonts w:ascii="Tahoma" w:hAnsi="Tahoma" w:cs="Tahoma"/>
+      <w:sz w:val="16"/>
+      <w:szCs w:val="16"/>
+    </w:rPr>
+  </w:style>
+  <w:style w:type="character" w:customStyle="1" w:styleId="BalloonTextChar">
+    <w:name w:val="Balloon Text Char"/>
+    <w:basedOn w:val="DefaultParagraphFont"/>
+    <w:link w:val="BalloonText"/>
+    <w:uiPriority w:val="99"/>
+    <w:semiHidden/>
+    <w:rsid w:val="000B4404"/>
+    <w:rPr>
+      <w:rFonts w:ascii="Tahoma" w:hAnsi="Tahoma" w:cs="Tahoma"/>
+      <w:sz w:val="16"/>
+      <w:szCs w:val="16"/>
+    </w:rPr>
+  </w:style>
 </w:styles>
 </file>
 
@@ -22949,6 +22991,36 @@
       <w:ind w:left="720"/>
       <w:contextualSpacing/>
     </w:pPr>
+  </w:style>
+  <w:style w:type="paragraph" w:styleId="BalloonText">
+    <w:name w:val="Balloon Text"/>
+    <w:basedOn w:val="Normal"/>
+    <w:link w:val="BalloonTextChar"/>
+    <w:uiPriority w:val="99"/>
+    <w:semiHidden/>
+    <w:unhideWhenUsed/>
+    <w:rsid w:val="000B4404"/>
+    <w:pPr>
+      <w:spacing w:after="0" w:line="240" w:lineRule="auto"/>
+    </w:pPr>
+    <w:rPr>
+      <w:rFonts w:ascii="Tahoma" w:hAnsi="Tahoma" w:cs="Tahoma"/>
+      <w:sz w:val="16"/>
+      <w:szCs w:val="16"/>
+    </w:rPr>
+  </w:style>
+  <w:style w:type="character" w:customStyle="1" w:styleId="BalloonTextChar">
+    <w:name w:val="Balloon Text Char"/>
+    <w:basedOn w:val="DefaultParagraphFont"/>
+    <w:link w:val="BalloonText"/>
+    <w:uiPriority w:val="99"/>
+    <w:semiHidden/>
+    <w:rsid w:val="000B4404"/>
+    <w:rPr>
+      <w:rFonts w:ascii="Tahoma" w:hAnsi="Tahoma" w:cs="Tahoma"/>
+      <w:sz w:val="16"/>
+      <w:szCs w:val="16"/>
+    </w:rPr>
   </w:style>
 </w:styles>
 </file>

</xml_diff>

<commit_message>
Prepared notes on McDavid et. al. (2013) chapter 10
</commit_message>
<xml_diff>
--- a/Notes/McDavidHuseHawthorn_2013_Program-Evaluation-Performance-Measurement-Ed02.docx
+++ b/Notes/McDavidHuseHawthorn_2013_Program-Evaluation-Performance-Measurement-Ed02.docx
@@ -10993,8 +10993,6 @@
         <w:lastRenderedPageBreak/>
         <w:t>Chapter 8: Performance Measurement as an Approach to Evaluation</w:t>
       </w:r>
-      <w:bookmarkStart w:id="0" w:name="_GoBack"/>
-      <w:bookmarkEnd w:id="0"/>
     </w:p>
     <w:p>
       <w:pPr>
@@ -14322,10 +14320,1261 @@
     <w:p>
       <w:pPr>
         <w:spacing w:after="0"/>
-      </w:pPr>
+        <w:sectPr>
+          <w:headerReference w:type="default" r:id="rId14"/>
+          <w:pgSz w:w="12240" w:h="15840"/>
+          <w:pgMar w:top="1440" w:right="1440" w:bottom="1440" w:left="1440" w:header="720" w:footer="720" w:gutter="0"/>
+          <w:pgNumType w:start="1"/>
+          <w:cols w:space="720"/>
+          <w:docGrid w:linePitch="360"/>
+        </w:sectPr>
+      </w:pPr>
+    </w:p>
+    <w:p>
+      <w:pPr>
+        <w:spacing w:after="0"/>
+        <w:rPr>
+          <w:b/>
+        </w:rPr>
+      </w:pPr>
+      <w:r>
+        <w:rPr>
+          <w:b/>
+        </w:rPr>
+        <w:lastRenderedPageBreak/>
+        <w:t>Chapter 10: Using Performance Measurement for Accountability and Performance Improvement</w:t>
+      </w:r>
+    </w:p>
+    <w:p>
+      <w:pPr>
+        <w:spacing w:after="0"/>
+        <w:rPr>
+          <w:u w:val="single"/>
+        </w:rPr>
+      </w:pPr>
+      <w:r>
+        <w:rPr>
+          <w:u w:val="single"/>
+        </w:rPr>
+        <w:t>Preview Questions</w:t>
+      </w:r>
+    </w:p>
+    <w:p>
+      <w:pPr>
+        <w:pStyle w:val="ListParagraph"/>
+        <w:numPr>
+          <w:ilvl w:val="0"/>
+          <w:numId w:val="65"/>
+        </w:numPr>
+        <w:spacing w:after="0"/>
+      </w:pPr>
+      <w:r>
+        <w:t>What are the different ways performance results can be used?</w:t>
+      </w:r>
+    </w:p>
+    <w:p>
+      <w:pPr>
+        <w:pStyle w:val="ListParagraph"/>
+        <w:numPr>
+          <w:ilvl w:val="0"/>
+          <w:numId w:val="65"/>
+        </w:numPr>
+        <w:spacing w:after="0"/>
+      </w:pPr>
+      <w:r>
+        <w:t>What needs to be considered when implementing and sustaining performance measurement systems?</w:t>
+      </w:r>
+    </w:p>
+    <w:p>
+      <w:pPr>
+        <w:spacing w:after="0"/>
+      </w:pPr>
+    </w:p>
+    <w:p>
+      <w:pPr>
+        <w:spacing w:after="0"/>
+        <w:rPr>
+          <w:u w:val="single"/>
+        </w:rPr>
+      </w:pPr>
+      <w:r>
+        <w:rPr>
+          <w:u w:val="single"/>
+        </w:rPr>
+        <w:t>Reading Summary</w:t>
+      </w:r>
+    </w:p>
+    <w:p>
+      <w:pPr>
+        <w:spacing w:after="0"/>
+      </w:pPr>
+      <w:r>
+        <w:t>Introduction</w:t>
+      </w:r>
+    </w:p>
+    <w:p>
+      <w:pPr>
+        <w:pStyle w:val="ListParagraph"/>
+        <w:numPr>
+          <w:ilvl w:val="0"/>
+          <w:numId w:val="66"/>
+        </w:numPr>
+        <w:spacing w:after="0"/>
+      </w:pPr>
+      <w:r>
+        <w:t>Intended uses versus actual uses of performance information.</w:t>
+      </w:r>
+    </w:p>
+    <w:p>
+      <w:pPr>
+        <w:pStyle w:val="ListParagraph"/>
+        <w:numPr>
+          <w:ilvl w:val="0"/>
+          <w:numId w:val="66"/>
+        </w:numPr>
+        <w:spacing w:after="0"/>
+      </w:pPr>
+      <w:r>
+        <w:t>Incentives and organizational political factors are important to understanding how performance information is actually used.</w:t>
+      </w:r>
+    </w:p>
+    <w:p>
+      <w:pPr>
+        <w:pStyle w:val="ListParagraph"/>
+        <w:numPr>
+          <w:ilvl w:val="0"/>
+          <w:numId w:val="66"/>
+        </w:numPr>
+        <w:spacing w:after="0"/>
+      </w:pPr>
+      <w:r>
+        <w:t>Public performance reporting is often risky.</w:t>
+      </w:r>
+    </w:p>
+    <w:p>
+      <w:pPr>
+        <w:pStyle w:val="ListParagraph"/>
+        <w:numPr>
+          <w:ilvl w:val="1"/>
+          <w:numId w:val="66"/>
+        </w:numPr>
+        <w:spacing w:after="0"/>
+      </w:pPr>
+      <w:r>
+        <w:t>Political cultures are risk-averse.</w:t>
+      </w:r>
+    </w:p>
+    <w:p>
+      <w:pPr>
+        <w:pStyle w:val="ListParagraph"/>
+        <w:numPr>
+          <w:ilvl w:val="1"/>
+          <w:numId w:val="66"/>
+        </w:numPr>
+        <w:spacing w:after="0"/>
+      </w:pPr>
+      <w:r>
+        <w:t>Political culture is the set of values, attitudes, beliefs, and behavioral propensities that characterize the relationship among individuals, groups, and institutions in a society.</w:t>
+      </w:r>
+    </w:p>
+    <w:p>
+      <w:pPr>
+        <w:pStyle w:val="ListParagraph"/>
+        <w:numPr>
+          <w:ilvl w:val="0"/>
+          <w:numId w:val="66"/>
+        </w:numPr>
+        <w:spacing w:after="0"/>
+      </w:pPr>
+      <w:r>
+        <w:t>Performance measurem</w:t>
+      </w:r>
+      <w:r>
+        <w:t>ent does NOT replace program</w:t>
+      </w:r>
+      <w:r>
+        <w:t xml:space="preserve"> evaluation.</w:t>
+      </w:r>
+    </w:p>
+    <w:p>
+      <w:pPr>
+        <w:pStyle w:val="ListParagraph"/>
+        <w:numPr>
+          <w:ilvl w:val="1"/>
+          <w:numId w:val="66"/>
+        </w:numPr>
+        <w:spacing w:after="0"/>
+      </w:pPr>
+      <w:r>
+        <w:t>Performance measurement</w:t>
+      </w:r>
+      <w:r>
+        <w:t xml:space="preserve"> focuses and informs program</w:t>
+      </w:r>
+      <w:r>
+        <w:t xml:space="preserve"> evaluation.</w:t>
+      </w:r>
+    </w:p>
+    <w:p>
+      <w:pPr>
+        <w:pStyle w:val="ListParagraph"/>
+        <w:numPr>
+          <w:ilvl w:val="0"/>
+          <w:numId w:val="66"/>
+        </w:numPr>
+        <w:spacing w:after="0"/>
+      </w:pPr>
+      <w:r>
+        <w:t>Accountability historically focused on the process by which organizations made decisions.</w:t>
+      </w:r>
+    </w:p>
+    <w:p>
+      <w:pPr>
+        <w:pStyle w:val="ListParagraph"/>
+        <w:numPr>
+          <w:ilvl w:val="0"/>
+          <w:numId w:val="66"/>
+        </w:numPr>
+        <w:spacing w:after="0"/>
+      </w:pPr>
+      <w:r>
+        <w:t>Public sector motivations are central to understanding how to design well-performing organizations and processes.</w:t>
+      </w:r>
+    </w:p>
+    <w:p>
+      <w:pPr>
+        <w:pStyle w:val="ListParagraph"/>
+        <w:numPr>
+          <w:ilvl w:val="1"/>
+          <w:numId w:val="66"/>
+        </w:numPr>
+        <w:spacing w:after="0"/>
+      </w:pPr>
+      <w:r>
+        <w:t>Historical assumption was that public servants were motivated to serve the public interest.</w:t>
+      </w:r>
+    </w:p>
+    <w:p>
+      <w:pPr>
+        <w:pStyle w:val="ListParagraph"/>
+        <w:numPr>
+          <w:ilvl w:val="1"/>
+          <w:numId w:val="66"/>
+        </w:numPr>
+        <w:spacing w:after="0"/>
+      </w:pPr>
+      <w:r>
+        <w:t>Public choices theorist and New Public Management (NPM) proponents believe that public servants are motivated by incentives, rewards, and sanctions.</w:t>
+      </w:r>
+    </w:p>
+    <w:p>
+      <w:pPr>
+        <w:pStyle w:val="ListParagraph"/>
+        <w:numPr>
+          <w:ilvl w:val="0"/>
+          <w:numId w:val="66"/>
+        </w:numPr>
+        <w:spacing w:after="0"/>
+      </w:pPr>
+      <w:r>
+        <w:t>Using performance reporting to induce performance improvement assumes that performance results have real consequences for the organization.</w:t>
+      </w:r>
+    </w:p>
+    <w:p>
+      <w:pPr>
+        <w:spacing w:after="0"/>
+      </w:pPr>
+    </w:p>
+    <w:p>
+      <w:pPr>
+        <w:spacing w:after="0"/>
+      </w:pPr>
+      <w:r>
+        <w:t>Using Performance Results</w:t>
+      </w:r>
+    </w:p>
+    <w:p>
+      <w:pPr>
+        <w:pStyle w:val="ListParagraph"/>
+        <w:numPr>
+          <w:ilvl w:val="0"/>
+          <w:numId w:val="67"/>
+        </w:numPr>
+        <w:spacing w:after="0"/>
+      </w:pPr>
+      <w:r>
+        <w:t>There is little research on whether and to what extent elected officials make use of performance information.</w:t>
+      </w:r>
+    </w:p>
+    <w:p>
+      <w:pPr>
+        <w:pStyle w:val="ListParagraph"/>
+        <w:numPr>
+          <w:ilvl w:val="0"/>
+          <w:numId w:val="67"/>
+        </w:numPr>
+        <w:spacing w:after="0"/>
+      </w:pPr>
+      <w:r>
+        <w:t>Legislator Expected Versus Actual Uses of Performance Reports in British Columbia, Canada</w:t>
+      </w:r>
+    </w:p>
+    <w:p>
+      <w:pPr>
+        <w:pStyle w:val="ListParagraph"/>
+        <w:numPr>
+          <w:ilvl w:val="1"/>
+          <w:numId w:val="67"/>
+        </w:numPr>
+        <w:spacing w:after="0"/>
+      </w:pPr>
+      <w:r>
+        <w:t>Performance information was either under-utilized or not used at all.</w:t>
+      </w:r>
+    </w:p>
+    <w:p>
+      <w:pPr>
+        <w:pStyle w:val="ListParagraph"/>
+        <w:numPr>
+          <w:ilvl w:val="1"/>
+          <w:numId w:val="67"/>
+        </w:numPr>
+        <w:spacing w:after="0"/>
+      </w:pPr>
+      <w:r>
+        <w:t>Performance information was less useful to opposition members as critics of government policies and programs.</w:t>
+      </w:r>
+    </w:p>
+    <w:p>
+      <w:pPr>
+        <w:pStyle w:val="ListParagraph"/>
+        <w:numPr>
+          <w:ilvl w:val="1"/>
+          <w:numId w:val="67"/>
+        </w:numPr>
+        <w:spacing w:after="0"/>
+      </w:pPr>
+      <w:r>
+        <w:t>Suggest that an important link in the performance management cycle is weak.</w:t>
+      </w:r>
+    </w:p>
+    <w:p>
+      <w:pPr>
+        <w:pStyle w:val="ListParagraph"/>
+        <w:numPr>
+          <w:ilvl w:val="0"/>
+          <w:numId w:val="67"/>
+        </w:numPr>
+        <w:spacing w:after="0"/>
+      </w:pPr>
+      <w:r>
+        <w:t>High-Stakes Uses of Performance Measures</w:t>
+      </w:r>
+    </w:p>
+    <w:p>
+      <w:pPr>
+        <w:pStyle w:val="ListParagraph"/>
+        <w:numPr>
+          <w:ilvl w:val="1"/>
+          <w:numId w:val="67"/>
+        </w:numPr>
+        <w:spacing w:after="0"/>
+      </w:pPr>
+      <w:r>
+        <w:t>“Targets and terror” approach to performance management used public rating and ranking systems.</w:t>
+      </w:r>
+    </w:p>
+    <w:p>
+      <w:pPr>
+        <w:pStyle w:val="ListParagraph"/>
+        <w:numPr>
+          <w:ilvl w:val="2"/>
+          <w:numId w:val="67"/>
+        </w:numPr>
+        <w:spacing w:after="0"/>
+      </w:pPr>
+      <w:r>
+        <w:t>Challenged the reputation of each organization.</w:t>
+      </w:r>
+    </w:p>
+    <w:p>
+      <w:pPr>
+        <w:pStyle w:val="ListParagraph"/>
+        <w:numPr>
+          <w:ilvl w:val="1"/>
+          <w:numId w:val="67"/>
+        </w:numPr>
+        <w:spacing w:after="0"/>
+      </w:pPr>
+      <w:r>
+        <w:lastRenderedPageBreak/>
+        <w:t>Four criteria for effective ranking systems</w:t>
+      </w:r>
+    </w:p>
+    <w:p>
+      <w:pPr>
+        <w:pStyle w:val="ListParagraph"/>
+        <w:numPr>
+          <w:ilvl w:val="2"/>
+          <w:numId w:val="67"/>
+        </w:numPr>
+        <w:spacing w:after="0"/>
+      </w:pPr>
+      <w:r>
+        <w:t>Ranking system must be established for the organizations in a sector.</w:t>
+      </w:r>
+    </w:p>
+    <w:p>
+      <w:pPr>
+        <w:pStyle w:val="ListParagraph"/>
+        <w:numPr>
+          <w:ilvl w:val="2"/>
+          <w:numId w:val="67"/>
+        </w:numPr>
+        <w:spacing w:after="0"/>
+      </w:pPr>
+      <w:r>
+        <w:t>Ranking results need to be published and disseminated widely (i.e., “named and shamed”).</w:t>
+      </w:r>
+    </w:p>
+    <w:p>
+      <w:pPr>
+        <w:pStyle w:val="ListParagraph"/>
+        <w:numPr>
+          <w:ilvl w:val="2"/>
+          <w:numId w:val="67"/>
+        </w:numPr>
+        <w:spacing w:after="0"/>
+      </w:pPr>
+      <w:r>
+        <w:t>Ranking results need to be easily understood by the public and stakeholders.</w:t>
+      </w:r>
+    </w:p>
+    <w:p>
+      <w:pPr>
+        <w:pStyle w:val="ListParagraph"/>
+        <w:numPr>
+          <w:ilvl w:val="2"/>
+          <w:numId w:val="67"/>
+        </w:numPr>
+        <w:spacing w:after="0"/>
+      </w:pPr>
+      <w:r>
+        <w:t>Use cyclical rankings to determine whether performance has improved.</w:t>
+      </w:r>
+    </w:p>
+    <w:p>
+      <w:pPr>
+        <w:pStyle w:val="ListParagraph"/>
+        <w:numPr>
+          <w:ilvl w:val="1"/>
+          <w:numId w:val="67"/>
+        </w:numPr>
+        <w:spacing w:after="0"/>
+      </w:pPr>
+      <w:r>
+        <w:t>Can have unintended adverse effects.</w:t>
+      </w:r>
+    </w:p>
+    <w:p>
+      <w:pPr>
+        <w:pStyle w:val="ListParagraph"/>
+        <w:numPr>
+          <w:ilvl w:val="0"/>
+          <w:numId w:val="67"/>
+        </w:numPr>
+        <w:spacing w:after="0"/>
+      </w:pPr>
+      <w:r>
+        <w:t>Assessing the “Naming and Shaming” Approach to Performance Management in Britain</w:t>
+      </w:r>
+    </w:p>
+    <w:p>
+      <w:pPr>
+        <w:pStyle w:val="ListParagraph"/>
+        <w:numPr>
+          <w:ilvl w:val="1"/>
+          <w:numId w:val="67"/>
+        </w:numPr>
+        <w:spacing w:after="0"/>
+      </w:pPr>
+      <w:r>
+        <w:t>What gets measured matters</w:t>
+      </w:r>
+    </w:p>
+    <w:p>
+      <w:pPr>
+        <w:pStyle w:val="ListParagraph"/>
+        <w:numPr>
+          <w:ilvl w:val="2"/>
+          <w:numId w:val="67"/>
+        </w:numPr>
+        <w:spacing w:after="0"/>
+      </w:pPr>
+      <w:r>
+        <w:t>What is not or cannot be measured doesn’t matter and simply gets neglected</w:t>
+      </w:r>
+    </w:p>
+    <w:p>
+      <w:pPr>
+        <w:pStyle w:val="ListParagraph"/>
+        <w:numPr>
+          <w:ilvl w:val="2"/>
+          <w:numId w:val="67"/>
+        </w:numPr>
+        <w:spacing w:after="0"/>
+      </w:pPr>
+      <w:r>
+        <w:t>“Hitting the target and missing the point”</w:t>
+      </w:r>
+    </w:p>
+    <w:p>
+      <w:pPr>
+        <w:pStyle w:val="ListParagraph"/>
+        <w:numPr>
+          <w:ilvl w:val="1"/>
+          <w:numId w:val="67"/>
+        </w:numPr>
+        <w:spacing w:after="0"/>
+      </w:pPr>
+      <w:r>
+        <w:t>Picking key performance measures often misrepresents the complexity of the work.</w:t>
+      </w:r>
+    </w:p>
+    <w:p>
+      <w:pPr>
+        <w:pStyle w:val="ListParagraph"/>
+        <w:numPr>
+          <w:ilvl w:val="1"/>
+          <w:numId w:val="67"/>
+        </w:numPr>
+        <w:spacing w:after="0"/>
+      </w:pPr>
+      <w:proofErr w:type="gramStart"/>
+      <w:r>
+        <w:t>Gaming</w:t>
+      </w:r>
+      <w:proofErr w:type="gramEnd"/>
+      <w:r>
+        <w:t xml:space="preserve"> the performance measure can be a real problem.</w:t>
+      </w:r>
+    </w:p>
+    <w:p>
+      <w:pPr>
+        <w:pStyle w:val="ListParagraph"/>
+        <w:numPr>
+          <w:ilvl w:val="2"/>
+          <w:numId w:val="67"/>
+        </w:numPr>
+        <w:spacing w:after="0"/>
+      </w:pPr>
+      <w:r>
+        <w:t>Leads to lack of credibility.</w:t>
+      </w:r>
+    </w:p>
+    <w:p>
+      <w:pPr>
+        <w:pStyle w:val="ListParagraph"/>
+        <w:numPr>
+          <w:ilvl w:val="1"/>
+          <w:numId w:val="67"/>
+        </w:numPr>
+        <w:spacing w:after="0"/>
+      </w:pPr>
+      <w:r>
+        <w:t>Categories of gaming behavior</w:t>
+      </w:r>
+    </w:p>
+    <w:p>
+      <w:pPr>
+        <w:pStyle w:val="ListParagraph"/>
+        <w:numPr>
+          <w:ilvl w:val="2"/>
+          <w:numId w:val="67"/>
+        </w:numPr>
+        <w:spacing w:after="0"/>
+      </w:pPr>
+      <w:r>
+        <w:t>Ratchet effects are where organizations try to negotiate performance targets that are easy to attain.</w:t>
+      </w:r>
+    </w:p>
+    <w:p>
+      <w:pPr>
+        <w:pStyle w:val="ListParagraph"/>
+        <w:numPr>
+          <w:ilvl w:val="2"/>
+          <w:numId w:val="67"/>
+        </w:numPr>
+        <w:spacing w:after="0"/>
+      </w:pPr>
+      <w:r>
+        <w:t>Threshold effects are when performance targets produce organizational behaviors that distort the range of work activities.</w:t>
+      </w:r>
+    </w:p>
+    <w:p>
+      <w:pPr>
+        <w:pStyle w:val="ListParagraph"/>
+        <w:numPr>
+          <w:ilvl w:val="2"/>
+          <w:numId w:val="67"/>
+        </w:numPr>
+        <w:spacing w:after="0"/>
+      </w:pPr>
+      <w:r>
+        <w:t>Output distortions are where performance results are adjusted to align with expectations.</w:t>
+      </w:r>
+    </w:p>
+    <w:p>
+      <w:pPr>
+        <w:pStyle w:val="ListParagraph"/>
+        <w:numPr>
+          <w:ilvl w:val="0"/>
+          <w:numId w:val="67"/>
+        </w:numPr>
+        <w:spacing w:after="0"/>
+      </w:pPr>
+      <w:r>
+        <w:t>Reassessing the Performance Management Cycle: Incentives and Organizational Politics</w:t>
+      </w:r>
+    </w:p>
+    <w:p>
+      <w:pPr>
+        <w:pStyle w:val="ListParagraph"/>
+        <w:numPr>
+          <w:ilvl w:val="1"/>
+          <w:numId w:val="67"/>
+        </w:numPr>
+        <w:spacing w:after="0"/>
+      </w:pPr>
+      <w:r>
+        <w:t>Performance management cycle is a normative model</w:t>
+      </w:r>
+    </w:p>
+    <w:p>
+      <w:pPr>
+        <w:pStyle w:val="ListParagraph"/>
+        <w:numPr>
+          <w:ilvl w:val="2"/>
+          <w:numId w:val="67"/>
+        </w:numPr>
+        <w:spacing w:after="0"/>
+      </w:pPr>
+      <w:r>
+        <w:t>It display s intended relationships</w:t>
+      </w:r>
+    </w:p>
+    <w:p>
+      <w:pPr>
+        <w:pStyle w:val="ListParagraph"/>
+        <w:numPr>
+          <w:ilvl w:val="1"/>
+          <w:numId w:val="67"/>
+        </w:numPr>
+        <w:spacing w:after="0"/>
+      </w:pPr>
+      <w:r>
+        <w:t>Must police other behaviors through audits to ensure credibility of the performance measurement system.</w:t>
+      </w:r>
+    </w:p>
+    <w:p>
+      <w:pPr>
+        <w:pStyle w:val="ListParagraph"/>
+        <w:numPr>
+          <w:ilvl w:val="2"/>
+          <w:numId w:val="67"/>
+        </w:numPr>
+        <w:spacing w:after="0"/>
+      </w:pPr>
+      <w:r>
+        <w:t>Audits are costly and can affect the sustainability of the system.</w:t>
+      </w:r>
+    </w:p>
+    <w:p>
+      <w:pPr>
+        <w:pStyle w:val="ListParagraph"/>
+        <w:numPr>
+          <w:ilvl w:val="1"/>
+          <w:numId w:val="67"/>
+        </w:numPr>
+        <w:spacing w:after="0"/>
+      </w:pPr>
+      <w:r>
+        <w:t>Unintended adverse effects are more likely when:</w:t>
+      </w:r>
+    </w:p>
+    <w:p>
+      <w:pPr>
+        <w:pStyle w:val="ListParagraph"/>
+        <w:numPr>
+          <w:ilvl w:val="2"/>
+          <w:numId w:val="67"/>
+        </w:numPr>
+        <w:spacing w:after="0"/>
+      </w:pPr>
+      <w:r>
+        <w:t>Stakes are high</w:t>
+      </w:r>
+    </w:p>
+    <w:p>
+      <w:pPr>
+        <w:pStyle w:val="ListParagraph"/>
+        <w:numPr>
+          <w:ilvl w:val="2"/>
+          <w:numId w:val="67"/>
+        </w:numPr>
+        <w:spacing w:after="0"/>
+      </w:pPr>
+      <w:r>
+        <w:t>Political culture is adversarial</w:t>
+      </w:r>
+    </w:p>
+    <w:p>
+      <w:pPr>
+        <w:pStyle w:val="ListParagraph"/>
+        <w:numPr>
+          <w:ilvl w:val="2"/>
+          <w:numId w:val="67"/>
+        </w:numPr>
+        <w:spacing w:after="0"/>
+      </w:pPr>
+      <w:r>
+        <w:t>Other interest groups are openly critical</w:t>
+      </w:r>
+    </w:p>
+    <w:p>
+      <w:pPr>
+        <w:pStyle w:val="ListParagraph"/>
+        <w:numPr>
+          <w:ilvl w:val="2"/>
+          <w:numId w:val="67"/>
+        </w:numPr>
+        <w:spacing w:after="0"/>
+      </w:pPr>
+      <w:r>
+        <w:t>Performance results are highly visible</w:t>
+      </w:r>
+    </w:p>
+    <w:p>
+      <w:pPr>
+        <w:pStyle w:val="ListParagraph"/>
+        <w:numPr>
+          <w:ilvl w:val="1"/>
+          <w:numId w:val="67"/>
+        </w:numPr>
+        <w:spacing w:after="0"/>
+      </w:pPr>
+      <w:r>
+        <w:t>Pattern for public performance measurement system development</w:t>
+      </w:r>
+    </w:p>
+    <w:p>
+      <w:pPr>
+        <w:pStyle w:val="ListParagraph"/>
+        <w:numPr>
+          <w:ilvl w:val="2"/>
+          <w:numId w:val="67"/>
+        </w:numPr>
+        <w:spacing w:after="0"/>
+      </w:pPr>
+      <w:r>
+        <w:t>Indicators become more numerous and comprehensive.</w:t>
+      </w:r>
+    </w:p>
+    <w:p>
+      <w:pPr>
+        <w:pStyle w:val="ListParagraph"/>
+        <w:numPr>
+          <w:ilvl w:val="2"/>
+          <w:numId w:val="67"/>
+        </w:numPr>
+        <w:spacing w:after="0"/>
+      </w:pPr>
+      <w:r>
+        <w:t>Formative approaches become more summative.</w:t>
+      </w:r>
+    </w:p>
+    <w:p>
+      <w:pPr>
+        <w:pStyle w:val="ListParagraph"/>
+        <w:numPr>
+          <w:ilvl w:val="2"/>
+          <w:numId w:val="67"/>
+        </w:numPr>
+        <w:spacing w:after="0"/>
+      </w:pPr>
+      <w:r>
+        <w:t>Summative approaches become linked to incentives and sanctions, which increase the pressure for gaming.</w:t>
+      </w:r>
+    </w:p>
+    <w:p>
+      <w:pPr>
+        <w:pStyle w:val="ListParagraph"/>
+        <w:numPr>
+          <w:ilvl w:val="2"/>
+          <w:numId w:val="67"/>
+        </w:numPr>
+        <w:spacing w:after="0"/>
+      </w:pPr>
+      <w:r>
+        <w:t>Indicators become more complex and more difficult for non-experts to understand.</w:t>
+      </w:r>
+    </w:p>
+    <w:p>
+      <w:pPr>
+        <w:pStyle w:val="ListParagraph"/>
+        <w:numPr>
+          <w:ilvl w:val="2"/>
+          <w:numId w:val="67"/>
+        </w:numPr>
+        <w:spacing w:after="0"/>
+      </w:pPr>
+      <w:r>
+        <w:t>Ownership of the performance system becomes more diffused.</w:t>
+      </w:r>
+    </w:p>
+    <w:p>
+      <w:pPr>
+        <w:pStyle w:val="ListParagraph"/>
+        <w:numPr>
+          <w:ilvl w:val="2"/>
+          <w:numId w:val="67"/>
+        </w:numPr>
+        <w:spacing w:after="0"/>
+      </w:pPr>
+      <w:r>
+        <w:lastRenderedPageBreak/>
+        <w:t>Trust in the performance data and interpretations decline.</w:t>
+      </w:r>
+    </w:p>
+    <w:p>
+      <w:pPr>
+        <w:pStyle w:val="ListParagraph"/>
+        <w:numPr>
+          <w:ilvl w:val="1"/>
+          <w:numId w:val="67"/>
+        </w:numPr>
+        <w:spacing w:after="0"/>
+      </w:pPr>
+      <w:r>
+        <w:t>It’s possible to use a low-stakes approach to performance measurement.</w:t>
+      </w:r>
+    </w:p>
+    <w:p>
+      <w:pPr>
+        <w:pStyle w:val="ListParagraph"/>
+        <w:numPr>
+          <w:ilvl w:val="0"/>
+          <w:numId w:val="67"/>
+        </w:numPr>
+        <w:spacing w:after="0"/>
+      </w:pPr>
+      <w:r>
+        <w:t>Use of Performance Measures in a Non-Adversarial Political Environment</w:t>
+      </w:r>
+    </w:p>
+    <w:p>
+      <w:pPr>
+        <w:pStyle w:val="ListParagraph"/>
+        <w:numPr>
+          <w:ilvl w:val="1"/>
+          <w:numId w:val="67"/>
+        </w:numPr>
+        <w:spacing w:after="0"/>
+      </w:pPr>
+      <w:r>
+        <w:t>Measures developed by managers for their own use.</w:t>
+      </w:r>
+    </w:p>
+    <w:p>
+      <w:pPr>
+        <w:pStyle w:val="ListParagraph"/>
+        <w:numPr>
+          <w:ilvl w:val="1"/>
+          <w:numId w:val="67"/>
+        </w:numPr>
+        <w:spacing w:after="0"/>
+      </w:pPr>
+      <w:r>
+        <w:t>Performance data used to improve public accountability AND performance.</w:t>
+      </w:r>
+    </w:p>
+    <w:p>
+      <w:pPr>
+        <w:pStyle w:val="ListParagraph"/>
+        <w:numPr>
+          <w:ilvl w:val="1"/>
+          <w:numId w:val="67"/>
+        </w:numPr>
+        <w:spacing w:after="0"/>
+      </w:pPr>
+      <w:r>
+        <w:t>Performance measurement systems generally not useful or sustainable if managers are not involved in developing them.</w:t>
+      </w:r>
+    </w:p>
+    <w:p>
+      <w:pPr>
+        <w:pStyle w:val="ListParagraph"/>
+        <w:numPr>
+          <w:ilvl w:val="0"/>
+          <w:numId w:val="67"/>
+        </w:numPr>
+        <w:spacing w:after="0"/>
+      </w:pPr>
+      <w:r>
+        <w:t>Using Performance Information from Management: Encouraging Internal Uses</w:t>
+      </w:r>
+    </w:p>
+    <w:p>
+      <w:pPr>
+        <w:pStyle w:val="ListParagraph"/>
+        <w:numPr>
+          <w:ilvl w:val="1"/>
+          <w:numId w:val="67"/>
+        </w:numPr>
+        <w:spacing w:after="0"/>
+      </w:pPr>
+      <w:r>
+        <w:t>Decouple externally reported performance results from internally used performance information</w:t>
+      </w:r>
+      <w:r>
+        <w:t>.</w:t>
+      </w:r>
+    </w:p>
+    <w:p>
+      <w:pPr>
+        <w:pStyle w:val="ListParagraph"/>
+        <w:numPr>
+          <w:ilvl w:val="0"/>
+          <w:numId w:val="67"/>
+        </w:numPr>
+        <w:spacing w:after="0"/>
+      </w:pPr>
+      <w:r>
+        <w:t>Increasing uses o</w:t>
+      </w:r>
+      <w:r>
+        <w:t>f</w:t>
+      </w:r>
+      <w:r>
+        <w:t xml:space="preserve"> Performance Information by Elected Officials: Supply and Demand</w:t>
+      </w:r>
+    </w:p>
+    <w:p>
+      <w:pPr>
+        <w:pStyle w:val="ListParagraph"/>
+        <w:numPr>
+          <w:ilvl w:val="1"/>
+          <w:numId w:val="67"/>
+        </w:numPr>
+        <w:spacing w:after="0"/>
+      </w:pPr>
+      <w:r>
+        <w:t>Little evidence that performance information affects appropriations.</w:t>
+      </w:r>
+    </w:p>
+    <w:p>
+      <w:pPr>
+        <w:pStyle w:val="ListParagraph"/>
+        <w:numPr>
+          <w:ilvl w:val="1"/>
+          <w:numId w:val="67"/>
+        </w:numPr>
+        <w:spacing w:after="0"/>
+      </w:pPr>
+      <w:r>
+        <w:t>Audit strategy</w:t>
+      </w:r>
+    </w:p>
+    <w:p>
+      <w:pPr>
+        <w:pStyle w:val="ListParagraph"/>
+        <w:numPr>
+          <w:ilvl w:val="2"/>
+          <w:numId w:val="67"/>
+        </w:numPr>
+        <w:spacing w:after="0"/>
+      </w:pPr>
+      <w:r>
+        <w:t>It assumes that increasing credibility of information will increase its use</w:t>
+      </w:r>
+    </w:p>
+    <w:p>
+      <w:pPr>
+        <w:pStyle w:val="ListParagraph"/>
+        <w:numPr>
+          <w:ilvl w:val="1"/>
+          <w:numId w:val="67"/>
+        </w:numPr>
+        <w:spacing w:after="0"/>
+      </w:pPr>
+      <w:r>
+        <w:t>Legislation and training</w:t>
+      </w:r>
+    </w:p>
+    <w:p>
+      <w:pPr>
+        <w:pStyle w:val="ListParagraph"/>
+        <w:numPr>
+          <w:ilvl w:val="2"/>
+          <w:numId w:val="67"/>
+        </w:numPr>
+        <w:spacing w:after="0"/>
+      </w:pPr>
+      <w:r>
+        <w:t>T</w:t>
+      </w:r>
+      <w:r>
+        <w:t>he production and review of performance information</w:t>
+      </w:r>
+      <w:r>
+        <w:t xml:space="preserve"> has been legislated in many cases</w:t>
+      </w:r>
+      <w:r>
+        <w:t>.</w:t>
+      </w:r>
+    </w:p>
+    <w:p>
+      <w:pPr>
+        <w:pStyle w:val="ListParagraph"/>
+        <w:numPr>
+          <w:ilvl w:val="2"/>
+          <w:numId w:val="67"/>
+        </w:numPr>
+        <w:spacing w:after="0"/>
+      </w:pPr>
+      <w:r>
+        <w:t>It assumes that increasing the availability of performance information will increase its use</w:t>
+      </w:r>
+      <w:r>
+        <w:t>.</w:t>
+      </w:r>
+    </w:p>
+    <w:p>
+      <w:pPr>
+        <w:pStyle w:val="ListParagraph"/>
+        <w:numPr>
+          <w:ilvl w:val="2"/>
+          <w:numId w:val="67"/>
+        </w:numPr>
+        <w:spacing w:after="0"/>
+      </w:pPr>
+      <w:r>
+        <w:t>P</w:t>
+      </w:r>
+      <w:r>
+        <w:t xml:space="preserve">ossibilities for training </w:t>
+      </w:r>
+      <w:r>
+        <w:t>political decision makers are</w:t>
+      </w:r>
+      <w:r>
+        <w:t xml:space="preserve"> likely limited.</w:t>
+      </w:r>
+    </w:p>
+    <w:p>
+      <w:pPr>
+        <w:pStyle w:val="ListParagraph"/>
+        <w:numPr>
+          <w:ilvl w:val="1"/>
+          <w:numId w:val="67"/>
+        </w:numPr>
+        <w:spacing w:after="0"/>
+      </w:pPr>
+      <w:r>
+        <w:t>Drive to measure and report performance results is entrenched and unlikely to change even it use of such information is limited.</w:t>
+      </w:r>
+    </w:p>
+    <w:p>
+      <w:pPr>
+        <w:spacing w:after="0"/>
+      </w:pPr>
+    </w:p>
+    <w:p>
+      <w:pPr>
+        <w:spacing w:after="0"/>
+      </w:pPr>
+      <w:r>
+        <w:t>Three Additional Considerations in Implementing and Sustaining Performance Measurement Systems</w:t>
+      </w:r>
+    </w:p>
+    <w:p>
+      <w:pPr>
+        <w:pStyle w:val="ListParagraph"/>
+        <w:numPr>
+          <w:ilvl w:val="0"/>
+          <w:numId w:val="68"/>
+        </w:numPr>
+        <w:spacing w:after="0"/>
+      </w:pPr>
+      <w:r>
+        <w:t>The Central Influence of Performance Measurement in Public Organizations</w:t>
+      </w:r>
+    </w:p>
+    <w:p>
+      <w:pPr>
+        <w:pStyle w:val="ListParagraph"/>
+        <w:numPr>
+          <w:ilvl w:val="1"/>
+          <w:numId w:val="68"/>
+        </w:numPr>
+        <w:spacing w:after="0"/>
+      </w:pPr>
+      <w:r>
+        <w:t>Results-based management requirements were layered on top of existing process-focused requirements.</w:t>
+      </w:r>
+    </w:p>
+    <w:p>
+      <w:pPr>
+        <w:pStyle w:val="ListParagraph"/>
+        <w:numPr>
+          <w:ilvl w:val="1"/>
+          <w:numId w:val="68"/>
+        </w:numPr>
+        <w:spacing w:after="0"/>
+      </w:pPr>
+      <w:r>
+        <w:t>Effect has been to centralized organizational decision making.</w:t>
+      </w:r>
+    </w:p>
+    <w:p>
+      <w:pPr>
+        <w:pStyle w:val="ListParagraph"/>
+        <w:numPr>
+          <w:ilvl w:val="1"/>
+          <w:numId w:val="68"/>
+        </w:numPr>
+        <w:spacing w:after="0"/>
+      </w:pPr>
+      <w:r>
+        <w:t>Targets don’t result in more managerial latitude; they impose more control on managers.</w:t>
+      </w:r>
+    </w:p>
+    <w:p>
+      <w:pPr>
+        <w:pStyle w:val="ListParagraph"/>
+        <w:numPr>
+          <w:ilvl w:val="0"/>
+          <w:numId w:val="68"/>
+        </w:numPr>
+        <w:spacing w:after="0"/>
+      </w:pPr>
+      <w:r>
+        <w:t>Attributing Outcomes to Programs</w:t>
+      </w:r>
+    </w:p>
+    <w:p>
+      <w:pPr>
+        <w:pStyle w:val="ListParagraph"/>
+        <w:numPr>
+          <w:ilvl w:val="1"/>
+          <w:numId w:val="68"/>
+        </w:numPr>
+        <w:spacing w:after="0"/>
+      </w:pPr>
+      <w:r>
+        <w:t>Attribution becomes more of a problem the further down the logic chain from program outputs.</w:t>
+      </w:r>
+    </w:p>
+    <w:p>
+      <w:pPr>
+        <w:pStyle w:val="ListParagraph"/>
+        <w:numPr>
+          <w:ilvl w:val="1"/>
+          <w:numId w:val="68"/>
+        </w:numPr>
+        <w:spacing w:after="0"/>
+      </w:pPr>
+      <w:r>
+        <w:t>Low-probability technologies are much more vulnerable to external influences.</w:t>
+      </w:r>
+    </w:p>
+    <w:p>
+      <w:pPr>
+        <w:pStyle w:val="ListParagraph"/>
+        <w:numPr>
+          <w:ilvl w:val="1"/>
+          <w:numId w:val="68"/>
+        </w:numPr>
+        <w:spacing w:after="0"/>
+      </w:pPr>
+      <w:r>
+        <w:t>Holding managers accountable for outcomes may result in gaming behaviors.</w:t>
+      </w:r>
+    </w:p>
+    <w:p>
+      <w:pPr>
+        <w:pStyle w:val="ListParagraph"/>
+        <w:numPr>
+          <w:ilvl w:val="0"/>
+          <w:numId w:val="68"/>
+        </w:numPr>
+        <w:spacing w:after="0"/>
+      </w:pPr>
+      <w:r>
+        <w:t>The Levels of Analysis Problem</w:t>
+      </w:r>
+    </w:p>
+    <w:p>
+      <w:pPr>
+        <w:pStyle w:val="ListParagraph"/>
+        <w:numPr>
+          <w:ilvl w:val="1"/>
+          <w:numId w:val="68"/>
+        </w:numPr>
+        <w:spacing w:after="0"/>
+      </w:pPr>
+      <w:r>
+        <w:t>Conflating organizational, program, and individual performance is an issue.</w:t>
+      </w:r>
+    </w:p>
+    <w:p>
+      <w:pPr>
+        <w:pStyle w:val="ListParagraph"/>
+        <w:numPr>
+          <w:ilvl w:val="1"/>
+          <w:numId w:val="68"/>
+        </w:numPr>
+        <w:spacing w:after="0"/>
+      </w:pPr>
+      <w:r>
+        <w:t>One level of analysis is not necessarily equivalent to the other.</w:t>
+      </w:r>
+    </w:p>
+    <w:p>
+      <w:pPr>
+        <w:pStyle w:val="ListParagraph"/>
+        <w:numPr>
+          <w:ilvl w:val="1"/>
+          <w:numId w:val="68"/>
+        </w:numPr>
+        <w:spacing w:after="0"/>
+      </w:pPr>
+      <w:r>
+        <w:t>To fully measure performance you must measure it at each level in the organization.</w:t>
+      </w:r>
+    </w:p>
+    <w:p>
+      <w:pPr>
+        <w:spacing w:after="0"/>
+        <w:sectPr>
+          <w:headerReference w:type="default" r:id="rId15"/>
+          <w:pgSz w:w="12240" w:h="15840"/>
+          <w:pgMar w:top="1440" w:right="1440" w:bottom="1440" w:left="1440" w:header="720" w:footer="720" w:gutter="0"/>
+          <w:pgNumType w:start="1"/>
+          <w:cols w:space="720"/>
+          <w:docGrid w:linePitch="360"/>
+        </w:sectPr>
+      </w:pPr>
+    </w:p>
+    <w:p>
+      <w:pPr>
+        <w:spacing w:after="0"/>
+      </w:pPr>
+      <w:bookmarkStart w:id="0" w:name="_GoBack"/>
+      <w:bookmarkEnd w:id="0"/>
     </w:p>
     <w:sectPr>
-      <w:headerReference w:type="default" r:id="rId14"/>
+      <w:headerReference w:type="default" r:id="rId16"/>
       <w:pgSz w:w="12240" w:h="15840"/>
       <w:pgMar w:top="1440" w:right="1440" w:bottom="1440" w:left="1440" w:header="720" w:footer="720" w:gutter="0"/>
       <w:pgNumType w:start="1"/>
@@ -15261,6 +16510,256 @@
 </w:hdr>
 </file>
 
+<file path=word/header8.xml><?xml version="1.0" encoding="utf-8"?>
+<w:hdr xmlns:wpc="http://schemas.microsoft.com/office/word/2010/wordprocessingCanvas" xmlns:mc="http://schemas.openxmlformats.org/markup-compatibility/2006" xmlns:o="urn:schemas-microsoft-com:office:office" xmlns:r="http://schemas.openxmlformats.org/officeDocument/2006/relationships" xmlns:m="http://schemas.openxmlformats.org/officeDocument/2006/math" xmlns:v="urn:schemas-microsoft-com:vml" xmlns:wp14="http://schemas.microsoft.com/office/word/2010/wordprocessingDrawing" xmlns:wp="http://schemas.openxmlformats.org/drawingml/2006/wordprocessingDrawing" xmlns:w10="urn:schemas-microsoft-com:office:word" xmlns:w="http://schemas.openxmlformats.org/wordprocessingml/2006/main" xmlns:w14="http://schemas.microsoft.com/office/word/2010/wordml" xmlns:wpg="http://schemas.microsoft.com/office/word/2010/wordprocessingGroup" xmlns:wpi="http://schemas.microsoft.com/office/word/2010/wordprocessingInk" xmlns:wne="http://schemas.microsoft.com/office/word/2006/wordml" xmlns:wps="http://schemas.microsoft.com/office/word/2010/wordprocessingShape" mc:Ignorable="w14 wp14">
+  <w:p>
+    <w:pPr>
+      <w:pStyle w:val="Header"/>
+    </w:pPr>
+    <w:r>
+      <w:t xml:space="preserve">McDavid, J. C., </w:t>
+    </w:r>
+    <w:proofErr w:type="spellStart"/>
+    <w:r>
+      <w:t>Huse</w:t>
+    </w:r>
+    <w:proofErr w:type="spellEnd"/>
+    <w:r>
+      <w:t xml:space="preserve">, I. and Hawthorn, L. R. L. (2013). </w:t>
+    </w:r>
+    <w:r>
+      <w:rPr>
+        <w:i/>
+      </w:rPr>
+      <w:t>Program Evaluation &amp; Performance Measurement: An Introduction to Practice</w:t>
+    </w:r>
+    <w:r>
+      <w:t xml:space="preserve"> (2</w:t>
+    </w:r>
+    <w:r>
+      <w:rPr>
+        <w:vertAlign w:val="superscript"/>
+      </w:rPr>
+      <w:t>nd</w:t>
+    </w:r>
+    <w:r>
+      <w:t xml:space="preserve"> Edition). Thousand Oaks, California: Sage Publications.</w:t>
+    </w:r>
+  </w:p>
+  <w:p>
+    <w:pPr>
+      <w:pStyle w:val="Header"/>
+    </w:pPr>
+  </w:p>
+  <w:p>
+    <w:pPr>
+      <w:pStyle w:val="Header"/>
+      <w:rPr>
+        <w:b/>
+      </w:rPr>
+    </w:pPr>
+    <w:r>
+      <w:t xml:space="preserve">Lecture 9: Chapter 10 | Page </w:t>
+    </w:r>
+    <w:r>
+      <w:rPr>
+        <w:b/>
+      </w:rPr>
+      <w:fldChar w:fldCharType="begin"/>
+    </w:r>
+    <w:r>
+      <w:rPr>
+        <w:b/>
+      </w:rPr>
+      <w:instrText xml:space="preserve"> PAGE  \* Arabic  \* MERGEFORMAT </w:instrText>
+    </w:r>
+    <w:r>
+      <w:rPr>
+        <w:b/>
+      </w:rPr>
+      <w:fldChar w:fldCharType="separate"/>
+    </w:r>
+    <w:r>
+      <w:rPr>
+        <w:b/>
+        <w:noProof/>
+      </w:rPr>
+      <w:t>3</w:t>
+    </w:r>
+    <w:r>
+      <w:rPr>
+        <w:b/>
+      </w:rPr>
+      <w:fldChar w:fldCharType="end"/>
+    </w:r>
+    <w:r>
+      <w:t xml:space="preserve"> of </w:t>
+    </w:r>
+    <w:r>
+      <w:rPr>
+        <w:b/>
+      </w:rPr>
+      <w:fldChar w:fldCharType="begin"/>
+    </w:r>
+    <w:r>
+      <w:rPr>
+        <w:b/>
+      </w:rPr>
+      <w:instrText xml:space="preserve"> SECTIONPAGES   \* MERGEFORMAT </w:instrText>
+    </w:r>
+    <w:r>
+      <w:rPr>
+        <w:b/>
+      </w:rPr>
+      <w:fldChar w:fldCharType="separate"/>
+    </w:r>
+    <w:r>
+      <w:rPr>
+        <w:b/>
+        <w:noProof/>
+      </w:rPr>
+      <w:t>3</w:t>
+    </w:r>
+    <w:r>
+      <w:rPr>
+        <w:b/>
+      </w:rPr>
+      <w:fldChar w:fldCharType="end"/>
+    </w:r>
+  </w:p>
+  <w:p>
+    <w:pPr>
+      <w:pStyle w:val="Header"/>
+    </w:pPr>
+  </w:p>
+</w:hdr>
+</file>
+
+<file path=word/header9.xml><?xml version="1.0" encoding="utf-8"?>
+<w:hdr xmlns:wpc="http://schemas.microsoft.com/office/word/2010/wordprocessingCanvas" xmlns:mc="http://schemas.openxmlformats.org/markup-compatibility/2006" xmlns:o="urn:schemas-microsoft-com:office:office" xmlns:r="http://schemas.openxmlformats.org/officeDocument/2006/relationships" xmlns:m="http://schemas.openxmlformats.org/officeDocument/2006/math" xmlns:v="urn:schemas-microsoft-com:vml" xmlns:wp14="http://schemas.microsoft.com/office/word/2010/wordprocessingDrawing" xmlns:wp="http://schemas.openxmlformats.org/drawingml/2006/wordprocessingDrawing" xmlns:w10="urn:schemas-microsoft-com:office:word" xmlns:w="http://schemas.openxmlformats.org/wordprocessingml/2006/main" xmlns:w14="http://schemas.microsoft.com/office/word/2010/wordml" xmlns:wpg="http://schemas.microsoft.com/office/word/2010/wordprocessingGroup" xmlns:wpi="http://schemas.microsoft.com/office/word/2010/wordprocessingInk" xmlns:wne="http://schemas.microsoft.com/office/word/2006/wordml" xmlns:wps="http://schemas.microsoft.com/office/word/2010/wordprocessingShape" mc:Ignorable="w14 wp14">
+  <w:p>
+    <w:pPr>
+      <w:pStyle w:val="Header"/>
+    </w:pPr>
+    <w:r>
+      <w:t xml:space="preserve">McDavid, J. C., </w:t>
+    </w:r>
+    <w:proofErr w:type="spellStart"/>
+    <w:r>
+      <w:t>Huse</w:t>
+    </w:r>
+    <w:proofErr w:type="spellEnd"/>
+    <w:r>
+      <w:t xml:space="preserve">, I. and Hawthorn, L. R. L. (2013). </w:t>
+    </w:r>
+    <w:r>
+      <w:rPr>
+        <w:i/>
+      </w:rPr>
+      <w:t>Program Evaluation &amp; Performance Measurement: An Introduction to Practice</w:t>
+    </w:r>
+    <w:r>
+      <w:t xml:space="preserve"> (2</w:t>
+    </w:r>
+    <w:r>
+      <w:rPr>
+        <w:vertAlign w:val="superscript"/>
+      </w:rPr>
+      <w:t>nd</w:t>
+    </w:r>
+    <w:r>
+      <w:t xml:space="preserve"> Edition). Thousand Oaks, California: Sage Publications.</w:t>
+    </w:r>
+  </w:p>
+  <w:p>
+    <w:pPr>
+      <w:pStyle w:val="Header"/>
+    </w:pPr>
+  </w:p>
+  <w:p>
+    <w:pPr>
+      <w:pStyle w:val="Header"/>
+      <w:rPr>
+        <w:b/>
+      </w:rPr>
+    </w:pPr>
+    <w:r>
+      <w:t xml:space="preserve">Lecture 12: Chapter 11 | Page </w:t>
+    </w:r>
+    <w:r>
+      <w:rPr>
+        <w:b/>
+      </w:rPr>
+      <w:fldChar w:fldCharType="begin"/>
+    </w:r>
+    <w:r>
+      <w:rPr>
+        <w:b/>
+      </w:rPr>
+      <w:instrText xml:space="preserve"> PAGE  \* Arabic  \* MERGEFORMAT </w:instrText>
+    </w:r>
+    <w:r>
+      <w:rPr>
+        <w:b/>
+      </w:rPr>
+      <w:fldChar w:fldCharType="separate"/>
+    </w:r>
+    <w:r>
+      <w:rPr>
+        <w:b/>
+        <w:noProof/>
+      </w:rPr>
+      <w:t>1</w:t>
+    </w:r>
+    <w:r>
+      <w:rPr>
+        <w:b/>
+      </w:rPr>
+      <w:fldChar w:fldCharType="end"/>
+    </w:r>
+    <w:r>
+      <w:t xml:space="preserve"> of </w:t>
+    </w:r>
+    <w:r>
+      <w:rPr>
+        <w:b/>
+      </w:rPr>
+      <w:fldChar w:fldCharType="begin"/>
+    </w:r>
+    <w:r>
+      <w:rPr>
+        <w:b/>
+      </w:rPr>
+      <w:instrText xml:space="preserve"> SECTIONPAGES   \* MERGEFORMAT </w:instrText>
+    </w:r>
+    <w:r>
+      <w:rPr>
+        <w:b/>
+      </w:rPr>
+      <w:fldChar w:fldCharType="separate"/>
+    </w:r>
+    <w:r>
+      <w:rPr>
+        <w:b/>
+        <w:noProof/>
+      </w:rPr>
+      <w:t>1</w:t>
+    </w:r>
+    <w:r>
+      <w:rPr>
+        <w:b/>
+      </w:rPr>
+      <w:fldChar w:fldCharType="end"/>
+    </w:r>
+  </w:p>
+  <w:p>
+    <w:pPr>
+      <w:pStyle w:val="Header"/>
+    </w:pPr>
+  </w:p>
+</w:hdr>
+</file>
+
 <file path=word/numbering.xml><?xml version="1.0" encoding="utf-8"?>
 <w:numbering xmlns:wpc="http://schemas.microsoft.com/office/word/2010/wordprocessingCanvas" xmlns:mc="http://schemas.openxmlformats.org/markup-compatibility/2006" xmlns:o="urn:schemas-microsoft-com:office:office" xmlns:r="http://schemas.openxmlformats.org/officeDocument/2006/relationships" xmlns:m="http://schemas.openxmlformats.org/officeDocument/2006/math" xmlns:v="urn:schemas-microsoft-com:vml" xmlns:wp14="http://schemas.microsoft.com/office/word/2010/wordprocessingDrawing" xmlns:wp="http://schemas.openxmlformats.org/drawingml/2006/wordprocessingDrawing" xmlns:w10="urn:schemas-microsoft-com:office:word" xmlns:w="http://schemas.openxmlformats.org/wordprocessingml/2006/main" xmlns:w14="http://schemas.microsoft.com/office/word/2010/wordml" xmlns:wpg="http://schemas.microsoft.com/office/word/2010/wordprocessingGroup" xmlns:wpi="http://schemas.microsoft.com/office/word/2010/wordprocessingInk" xmlns:wne="http://schemas.microsoft.com/office/word/2006/wordml" xmlns:wps="http://schemas.microsoft.com/office/word/2010/wordprocessingShape" mc:Ignorable="w14 wp14">
   <w:abstractNum w:abstractNumId="0">
@@ -19595,6 +21094,92 @@
     </w:lvl>
   </w:abstractNum>
   <w:abstractNum w:abstractNumId="40">
+    <w:nsid w:val="53471C57"/>
+    <w:multiLevelType w:val="hybridMultilevel"/>
+    <w:tmpl w:val="F3DCD9E6"/>
+    <w:lvl w:ilvl="0" w:tplc="0409000F">
+      <w:start w:val="1"/>
+      <w:numFmt w:val="decimal"/>
+      <w:lvlText w:val="%1."/>
+      <w:lvlJc w:val="left"/>
+      <w:pPr>
+        <w:ind w:left="720" w:hanging="360"/>
+      </w:pPr>
+    </w:lvl>
+    <w:lvl w:ilvl="1" w:tplc="04090019" w:tentative="1">
+      <w:start w:val="1"/>
+      <w:numFmt w:val="lowerLetter"/>
+      <w:lvlText w:val="%2."/>
+      <w:lvlJc w:val="left"/>
+      <w:pPr>
+        <w:ind w:left="1440" w:hanging="360"/>
+      </w:pPr>
+    </w:lvl>
+    <w:lvl w:ilvl="2" w:tplc="0409001B" w:tentative="1">
+      <w:start w:val="1"/>
+      <w:numFmt w:val="lowerRoman"/>
+      <w:lvlText w:val="%3."/>
+      <w:lvlJc w:val="right"/>
+      <w:pPr>
+        <w:ind w:left="2160" w:hanging="180"/>
+      </w:pPr>
+    </w:lvl>
+    <w:lvl w:ilvl="3" w:tplc="0409000F" w:tentative="1">
+      <w:start w:val="1"/>
+      <w:numFmt w:val="decimal"/>
+      <w:lvlText w:val="%4."/>
+      <w:lvlJc w:val="left"/>
+      <w:pPr>
+        <w:ind w:left="2880" w:hanging="360"/>
+      </w:pPr>
+    </w:lvl>
+    <w:lvl w:ilvl="4" w:tplc="04090019" w:tentative="1">
+      <w:start w:val="1"/>
+      <w:numFmt w:val="lowerLetter"/>
+      <w:lvlText w:val="%5."/>
+      <w:lvlJc w:val="left"/>
+      <w:pPr>
+        <w:ind w:left="3600" w:hanging="360"/>
+      </w:pPr>
+    </w:lvl>
+    <w:lvl w:ilvl="5" w:tplc="0409001B" w:tentative="1">
+      <w:start w:val="1"/>
+      <w:numFmt w:val="lowerRoman"/>
+      <w:lvlText w:val="%6."/>
+      <w:lvlJc w:val="right"/>
+      <w:pPr>
+        <w:ind w:left="4320" w:hanging="180"/>
+      </w:pPr>
+    </w:lvl>
+    <w:lvl w:ilvl="6" w:tplc="0409000F" w:tentative="1">
+      <w:start w:val="1"/>
+      <w:numFmt w:val="decimal"/>
+      <w:lvlText w:val="%7."/>
+      <w:lvlJc w:val="left"/>
+      <w:pPr>
+        <w:ind w:left="5040" w:hanging="360"/>
+      </w:pPr>
+    </w:lvl>
+    <w:lvl w:ilvl="7" w:tplc="04090019" w:tentative="1">
+      <w:start w:val="1"/>
+      <w:numFmt w:val="lowerLetter"/>
+      <w:lvlText w:val="%8."/>
+      <w:lvlJc w:val="left"/>
+      <w:pPr>
+        <w:ind w:left="5760" w:hanging="360"/>
+      </w:pPr>
+    </w:lvl>
+    <w:lvl w:ilvl="8" w:tplc="0409001B" w:tentative="1">
+      <w:start w:val="1"/>
+      <w:numFmt w:val="lowerRoman"/>
+      <w:lvlText w:val="%9."/>
+      <w:lvlJc w:val="right"/>
+      <w:pPr>
+        <w:ind w:left="6480" w:hanging="180"/>
+      </w:pPr>
+    </w:lvl>
+  </w:abstractNum>
+  <w:abstractNum w:abstractNumId="41">
     <w:nsid w:val="55015E07"/>
     <w:multiLevelType w:val="hybridMultilevel"/>
     <w:tmpl w:val="F4B083B2"/>
@@ -19707,7 +21292,7 @@
       </w:rPr>
     </w:lvl>
   </w:abstractNum>
-  <w:abstractNum w:abstractNumId="41">
+  <w:abstractNum w:abstractNumId="42">
     <w:nsid w:val="56042CE4"/>
     <w:multiLevelType w:val="hybridMultilevel"/>
     <w:tmpl w:val="C2FE28F6"/>
@@ -19820,7 +21405,120 @@
       </w:rPr>
     </w:lvl>
   </w:abstractNum>
-  <w:abstractNum w:abstractNumId="42">
+  <w:abstractNum w:abstractNumId="43">
+    <w:nsid w:val="56B07802"/>
+    <w:multiLevelType w:val="hybridMultilevel"/>
+    <w:tmpl w:val="584E18A8"/>
+    <w:lvl w:ilvl="0" w:tplc="04090001">
+      <w:start w:val="1"/>
+      <w:numFmt w:val="bullet"/>
+      <w:lvlText w:val=""/>
+      <w:lvlJc w:val="left"/>
+      <w:pPr>
+        <w:ind w:left="720" w:hanging="360"/>
+      </w:pPr>
+      <w:rPr>
+        <w:rFonts w:ascii="Symbol" w:hAnsi="Symbol" w:hint="default"/>
+      </w:rPr>
+    </w:lvl>
+    <w:lvl w:ilvl="1" w:tplc="04090003">
+      <w:start w:val="1"/>
+      <w:numFmt w:val="bullet"/>
+      <w:lvlText w:val="o"/>
+      <w:lvlJc w:val="left"/>
+      <w:pPr>
+        <w:ind w:left="1440" w:hanging="360"/>
+      </w:pPr>
+      <w:rPr>
+        <w:rFonts w:ascii="Courier New" w:hAnsi="Courier New" w:cs="Courier New" w:hint="default"/>
+      </w:rPr>
+    </w:lvl>
+    <w:lvl w:ilvl="2" w:tplc="04090005" w:tentative="1">
+      <w:start w:val="1"/>
+      <w:numFmt w:val="bullet"/>
+      <w:lvlText w:val=""/>
+      <w:lvlJc w:val="left"/>
+      <w:pPr>
+        <w:ind w:left="2160" w:hanging="360"/>
+      </w:pPr>
+      <w:rPr>
+        <w:rFonts w:ascii="Wingdings" w:hAnsi="Wingdings" w:hint="default"/>
+      </w:rPr>
+    </w:lvl>
+    <w:lvl w:ilvl="3" w:tplc="04090001" w:tentative="1">
+      <w:start w:val="1"/>
+      <w:numFmt w:val="bullet"/>
+      <w:lvlText w:val=""/>
+      <w:lvlJc w:val="left"/>
+      <w:pPr>
+        <w:ind w:left="2880" w:hanging="360"/>
+      </w:pPr>
+      <w:rPr>
+        <w:rFonts w:ascii="Symbol" w:hAnsi="Symbol" w:hint="default"/>
+      </w:rPr>
+    </w:lvl>
+    <w:lvl w:ilvl="4" w:tplc="04090003" w:tentative="1">
+      <w:start w:val="1"/>
+      <w:numFmt w:val="bullet"/>
+      <w:lvlText w:val="o"/>
+      <w:lvlJc w:val="left"/>
+      <w:pPr>
+        <w:ind w:left="3600" w:hanging="360"/>
+      </w:pPr>
+      <w:rPr>
+        <w:rFonts w:ascii="Courier New" w:hAnsi="Courier New" w:cs="Courier New" w:hint="default"/>
+      </w:rPr>
+    </w:lvl>
+    <w:lvl w:ilvl="5" w:tplc="04090005" w:tentative="1">
+      <w:start w:val="1"/>
+      <w:numFmt w:val="bullet"/>
+      <w:lvlText w:val=""/>
+      <w:lvlJc w:val="left"/>
+      <w:pPr>
+        <w:ind w:left="4320" w:hanging="360"/>
+      </w:pPr>
+      <w:rPr>
+        <w:rFonts w:ascii="Wingdings" w:hAnsi="Wingdings" w:hint="default"/>
+      </w:rPr>
+    </w:lvl>
+    <w:lvl w:ilvl="6" w:tplc="04090001" w:tentative="1">
+      <w:start w:val="1"/>
+      <w:numFmt w:val="bullet"/>
+      <w:lvlText w:val=""/>
+      <w:lvlJc w:val="left"/>
+      <w:pPr>
+        <w:ind w:left="5040" w:hanging="360"/>
+      </w:pPr>
+      <w:rPr>
+        <w:rFonts w:ascii="Symbol" w:hAnsi="Symbol" w:hint="default"/>
+      </w:rPr>
+    </w:lvl>
+    <w:lvl w:ilvl="7" w:tplc="04090003" w:tentative="1">
+      <w:start w:val="1"/>
+      <w:numFmt w:val="bullet"/>
+      <w:lvlText w:val="o"/>
+      <w:lvlJc w:val="left"/>
+      <w:pPr>
+        <w:ind w:left="5760" w:hanging="360"/>
+      </w:pPr>
+      <w:rPr>
+        <w:rFonts w:ascii="Courier New" w:hAnsi="Courier New" w:cs="Courier New" w:hint="default"/>
+      </w:rPr>
+    </w:lvl>
+    <w:lvl w:ilvl="8" w:tplc="04090005" w:tentative="1">
+      <w:start w:val="1"/>
+      <w:numFmt w:val="bullet"/>
+      <w:lvlText w:val=""/>
+      <w:lvlJc w:val="left"/>
+      <w:pPr>
+        <w:ind w:left="6480" w:hanging="360"/>
+      </w:pPr>
+      <w:rPr>
+        <w:rFonts w:ascii="Wingdings" w:hAnsi="Wingdings" w:hint="default"/>
+      </w:rPr>
+    </w:lvl>
+  </w:abstractNum>
+  <w:abstractNum w:abstractNumId="44">
     <w:nsid w:val="577D0E5C"/>
     <w:multiLevelType w:val="hybridMultilevel"/>
     <w:tmpl w:val="1D86234E"/>
@@ -19933,7 +21631,7 @@
       </w:rPr>
     </w:lvl>
   </w:abstractNum>
-  <w:abstractNum w:abstractNumId="43">
+  <w:abstractNum w:abstractNumId="45">
     <w:nsid w:val="581555B3"/>
     <w:multiLevelType w:val="hybridMultilevel"/>
     <w:tmpl w:val="5BCE70EA"/>
@@ -20046,7 +21744,7 @@
       </w:rPr>
     </w:lvl>
   </w:abstractNum>
-  <w:abstractNum w:abstractNumId="44">
+  <w:abstractNum w:abstractNumId="46">
     <w:nsid w:val="591D6E23"/>
     <w:multiLevelType w:val="hybridMultilevel"/>
     <w:tmpl w:val="F854444E"/>
@@ -20159,7 +21857,7 @@
       </w:rPr>
     </w:lvl>
   </w:abstractNum>
-  <w:abstractNum w:abstractNumId="45">
+  <w:abstractNum w:abstractNumId="47">
     <w:nsid w:val="5A040215"/>
     <w:multiLevelType w:val="hybridMultilevel"/>
     <w:tmpl w:val="F9327F88"/>
@@ -20272,7 +21970,7 @@
       </w:rPr>
     </w:lvl>
   </w:abstractNum>
-  <w:abstractNum w:abstractNumId="46">
+  <w:abstractNum w:abstractNumId="48">
     <w:nsid w:val="5AFC3384"/>
     <w:multiLevelType w:val="hybridMultilevel"/>
     <w:tmpl w:val="2752E986"/>
@@ -20385,7 +22083,7 @@
       </w:rPr>
     </w:lvl>
   </w:abstractNum>
-  <w:abstractNum w:abstractNumId="47">
+  <w:abstractNum w:abstractNumId="49">
     <w:nsid w:val="5B663028"/>
     <w:multiLevelType w:val="hybridMultilevel"/>
     <w:tmpl w:val="6410567E"/>
@@ -20498,7 +22196,7 @@
       </w:rPr>
     </w:lvl>
   </w:abstractNum>
-  <w:abstractNum w:abstractNumId="48">
+  <w:abstractNum w:abstractNumId="50">
     <w:nsid w:val="5CCC532F"/>
     <w:multiLevelType w:val="hybridMultilevel"/>
     <w:tmpl w:val="FB487BA2"/>
@@ -20611,7 +22309,7 @@
       </w:rPr>
     </w:lvl>
   </w:abstractNum>
-  <w:abstractNum w:abstractNumId="49">
+  <w:abstractNum w:abstractNumId="51">
     <w:nsid w:val="5CE346AE"/>
     <w:multiLevelType w:val="hybridMultilevel"/>
     <w:tmpl w:val="94BEBEF0"/>
@@ -20724,7 +22422,7 @@
       </w:rPr>
     </w:lvl>
   </w:abstractNum>
-  <w:abstractNum w:abstractNumId="50">
+  <w:abstractNum w:abstractNumId="52">
     <w:nsid w:val="5E221556"/>
     <w:multiLevelType w:val="hybridMultilevel"/>
     <w:tmpl w:val="77E06C2E"/>
@@ -20837,7 +22535,7 @@
       </w:rPr>
     </w:lvl>
   </w:abstractNum>
-  <w:abstractNum w:abstractNumId="51">
+  <w:abstractNum w:abstractNumId="53">
     <w:nsid w:val="607F2D5E"/>
     <w:multiLevelType w:val="hybridMultilevel"/>
     <w:tmpl w:val="3E14D858"/>
@@ -20950,7 +22648,7 @@
       </w:rPr>
     </w:lvl>
   </w:abstractNum>
-  <w:abstractNum w:abstractNumId="52">
+  <w:abstractNum w:abstractNumId="54">
     <w:nsid w:val="612808FC"/>
     <w:multiLevelType w:val="hybridMultilevel"/>
     <w:tmpl w:val="D166B3F4"/>
@@ -21063,7 +22761,7 @@
       </w:rPr>
     </w:lvl>
   </w:abstractNum>
-  <w:abstractNum w:abstractNumId="53">
+  <w:abstractNum w:abstractNumId="55">
     <w:nsid w:val="6701666E"/>
     <w:multiLevelType w:val="hybridMultilevel"/>
     <w:tmpl w:val="A46AE3FE"/>
@@ -21149,7 +22847,7 @@
       </w:pPr>
     </w:lvl>
   </w:abstractNum>
-  <w:abstractNum w:abstractNumId="54">
+  <w:abstractNum w:abstractNumId="56">
     <w:nsid w:val="67F3301E"/>
     <w:multiLevelType w:val="hybridMultilevel"/>
     <w:tmpl w:val="7C8A46F2"/>
@@ -21262,7 +22960,7 @@
       </w:rPr>
     </w:lvl>
   </w:abstractNum>
-  <w:abstractNum w:abstractNumId="55">
+  <w:abstractNum w:abstractNumId="57">
     <w:nsid w:val="6884550F"/>
     <w:multiLevelType w:val="hybridMultilevel"/>
     <w:tmpl w:val="C9204F96"/>
@@ -21375,7 +23073,7 @@
       </w:rPr>
     </w:lvl>
   </w:abstractNum>
-  <w:abstractNum w:abstractNumId="56">
+  <w:abstractNum w:abstractNumId="58">
     <w:nsid w:val="6BDD4CCF"/>
     <w:multiLevelType w:val="hybridMultilevel"/>
     <w:tmpl w:val="C28E766E"/>
@@ -21488,7 +23186,120 @@
       </w:rPr>
     </w:lvl>
   </w:abstractNum>
-  <w:abstractNum w:abstractNumId="57">
+  <w:abstractNum w:abstractNumId="59">
+    <w:nsid w:val="6C3166F1"/>
+    <w:multiLevelType w:val="hybridMultilevel"/>
+    <w:tmpl w:val="D12E4C3C"/>
+    <w:lvl w:ilvl="0" w:tplc="04090001">
+      <w:start w:val="1"/>
+      <w:numFmt w:val="bullet"/>
+      <w:lvlText w:val=""/>
+      <w:lvlJc w:val="left"/>
+      <w:pPr>
+        <w:ind w:left="720" w:hanging="360"/>
+      </w:pPr>
+      <w:rPr>
+        <w:rFonts w:ascii="Symbol" w:hAnsi="Symbol" w:hint="default"/>
+      </w:rPr>
+    </w:lvl>
+    <w:lvl w:ilvl="1" w:tplc="04090003">
+      <w:start w:val="1"/>
+      <w:numFmt w:val="bullet"/>
+      <w:lvlText w:val="o"/>
+      <w:lvlJc w:val="left"/>
+      <w:pPr>
+        <w:ind w:left="1440" w:hanging="360"/>
+      </w:pPr>
+      <w:rPr>
+        <w:rFonts w:ascii="Courier New" w:hAnsi="Courier New" w:cs="Courier New" w:hint="default"/>
+      </w:rPr>
+    </w:lvl>
+    <w:lvl w:ilvl="2" w:tplc="04090005" w:tentative="1">
+      <w:start w:val="1"/>
+      <w:numFmt w:val="bullet"/>
+      <w:lvlText w:val=""/>
+      <w:lvlJc w:val="left"/>
+      <w:pPr>
+        <w:ind w:left="2160" w:hanging="360"/>
+      </w:pPr>
+      <w:rPr>
+        <w:rFonts w:ascii="Wingdings" w:hAnsi="Wingdings" w:hint="default"/>
+      </w:rPr>
+    </w:lvl>
+    <w:lvl w:ilvl="3" w:tplc="04090001" w:tentative="1">
+      <w:start w:val="1"/>
+      <w:numFmt w:val="bullet"/>
+      <w:lvlText w:val=""/>
+      <w:lvlJc w:val="left"/>
+      <w:pPr>
+        <w:ind w:left="2880" w:hanging="360"/>
+      </w:pPr>
+      <w:rPr>
+        <w:rFonts w:ascii="Symbol" w:hAnsi="Symbol" w:hint="default"/>
+      </w:rPr>
+    </w:lvl>
+    <w:lvl w:ilvl="4" w:tplc="04090003" w:tentative="1">
+      <w:start w:val="1"/>
+      <w:numFmt w:val="bullet"/>
+      <w:lvlText w:val="o"/>
+      <w:lvlJc w:val="left"/>
+      <w:pPr>
+        <w:ind w:left="3600" w:hanging="360"/>
+      </w:pPr>
+      <w:rPr>
+        <w:rFonts w:ascii="Courier New" w:hAnsi="Courier New" w:cs="Courier New" w:hint="default"/>
+      </w:rPr>
+    </w:lvl>
+    <w:lvl w:ilvl="5" w:tplc="04090005" w:tentative="1">
+      <w:start w:val="1"/>
+      <w:numFmt w:val="bullet"/>
+      <w:lvlText w:val=""/>
+      <w:lvlJc w:val="left"/>
+      <w:pPr>
+        <w:ind w:left="4320" w:hanging="360"/>
+      </w:pPr>
+      <w:rPr>
+        <w:rFonts w:ascii="Wingdings" w:hAnsi="Wingdings" w:hint="default"/>
+      </w:rPr>
+    </w:lvl>
+    <w:lvl w:ilvl="6" w:tplc="04090001" w:tentative="1">
+      <w:start w:val="1"/>
+      <w:numFmt w:val="bullet"/>
+      <w:lvlText w:val=""/>
+      <w:lvlJc w:val="left"/>
+      <w:pPr>
+        <w:ind w:left="5040" w:hanging="360"/>
+      </w:pPr>
+      <w:rPr>
+        <w:rFonts w:ascii="Symbol" w:hAnsi="Symbol" w:hint="default"/>
+      </w:rPr>
+    </w:lvl>
+    <w:lvl w:ilvl="7" w:tplc="04090003" w:tentative="1">
+      <w:start w:val="1"/>
+      <w:numFmt w:val="bullet"/>
+      <w:lvlText w:val="o"/>
+      <w:lvlJc w:val="left"/>
+      <w:pPr>
+        <w:ind w:left="5760" w:hanging="360"/>
+      </w:pPr>
+      <w:rPr>
+        <w:rFonts w:ascii="Courier New" w:hAnsi="Courier New" w:cs="Courier New" w:hint="default"/>
+      </w:rPr>
+    </w:lvl>
+    <w:lvl w:ilvl="8" w:tplc="04090005" w:tentative="1">
+      <w:start w:val="1"/>
+      <w:numFmt w:val="bullet"/>
+      <w:lvlText w:val=""/>
+      <w:lvlJc w:val="left"/>
+      <w:pPr>
+        <w:ind w:left="6480" w:hanging="360"/>
+      </w:pPr>
+      <w:rPr>
+        <w:rFonts w:ascii="Wingdings" w:hAnsi="Wingdings" w:hint="default"/>
+      </w:rPr>
+    </w:lvl>
+  </w:abstractNum>
+  <w:abstractNum w:abstractNumId="60">
     <w:nsid w:val="6CF13965"/>
     <w:multiLevelType w:val="hybridMultilevel"/>
     <w:tmpl w:val="2108B442"/>
@@ -21601,7 +23412,7 @@
       </w:rPr>
     </w:lvl>
   </w:abstractNum>
-  <w:abstractNum w:abstractNumId="58">
+  <w:abstractNum w:abstractNumId="61">
     <w:nsid w:val="70EA0A28"/>
     <w:multiLevelType w:val="hybridMultilevel"/>
     <w:tmpl w:val="C9484BD2"/>
@@ -21714,7 +23525,7 @@
       </w:rPr>
     </w:lvl>
   </w:abstractNum>
-  <w:abstractNum w:abstractNumId="59">
+  <w:abstractNum w:abstractNumId="62">
     <w:nsid w:val="71EC440C"/>
     <w:multiLevelType w:val="hybridMultilevel"/>
     <w:tmpl w:val="384043B8"/>
@@ -21827,7 +23638,7 @@
       </w:rPr>
     </w:lvl>
   </w:abstractNum>
-  <w:abstractNum w:abstractNumId="60">
+  <w:abstractNum w:abstractNumId="63">
     <w:nsid w:val="74FB0563"/>
     <w:multiLevelType w:val="hybridMultilevel"/>
     <w:tmpl w:val="A33CE1D6"/>
@@ -21940,7 +23751,120 @@
       </w:rPr>
     </w:lvl>
   </w:abstractNum>
-  <w:abstractNum w:abstractNumId="61">
+  <w:abstractNum w:abstractNumId="64">
+    <w:nsid w:val="781D3A68"/>
+    <w:multiLevelType w:val="hybridMultilevel"/>
+    <w:tmpl w:val="B66848C2"/>
+    <w:lvl w:ilvl="0" w:tplc="04090001">
+      <w:start w:val="1"/>
+      <w:numFmt w:val="bullet"/>
+      <w:lvlText w:val=""/>
+      <w:lvlJc w:val="left"/>
+      <w:pPr>
+        <w:ind w:left="765" w:hanging="360"/>
+      </w:pPr>
+      <w:rPr>
+        <w:rFonts w:ascii="Symbol" w:hAnsi="Symbol" w:hint="default"/>
+      </w:rPr>
+    </w:lvl>
+    <w:lvl w:ilvl="1" w:tplc="04090003">
+      <w:start w:val="1"/>
+      <w:numFmt w:val="bullet"/>
+      <w:lvlText w:val="o"/>
+      <w:lvlJc w:val="left"/>
+      <w:pPr>
+        <w:ind w:left="1485" w:hanging="360"/>
+      </w:pPr>
+      <w:rPr>
+        <w:rFonts w:ascii="Courier New" w:hAnsi="Courier New" w:cs="Courier New" w:hint="default"/>
+      </w:rPr>
+    </w:lvl>
+    <w:lvl w:ilvl="2" w:tplc="04090005">
+      <w:start w:val="1"/>
+      <w:numFmt w:val="bullet"/>
+      <w:lvlText w:val=""/>
+      <w:lvlJc w:val="left"/>
+      <w:pPr>
+        <w:ind w:left="2205" w:hanging="360"/>
+      </w:pPr>
+      <w:rPr>
+        <w:rFonts w:ascii="Wingdings" w:hAnsi="Wingdings" w:hint="default"/>
+      </w:rPr>
+    </w:lvl>
+    <w:lvl w:ilvl="3" w:tplc="04090001" w:tentative="1">
+      <w:start w:val="1"/>
+      <w:numFmt w:val="bullet"/>
+      <w:lvlText w:val=""/>
+      <w:lvlJc w:val="left"/>
+      <w:pPr>
+        <w:ind w:left="2925" w:hanging="360"/>
+      </w:pPr>
+      <w:rPr>
+        <w:rFonts w:ascii="Symbol" w:hAnsi="Symbol" w:hint="default"/>
+      </w:rPr>
+    </w:lvl>
+    <w:lvl w:ilvl="4" w:tplc="04090003" w:tentative="1">
+      <w:start w:val="1"/>
+      <w:numFmt w:val="bullet"/>
+      <w:lvlText w:val="o"/>
+      <w:lvlJc w:val="left"/>
+      <w:pPr>
+        <w:ind w:left="3645" w:hanging="360"/>
+      </w:pPr>
+      <w:rPr>
+        <w:rFonts w:ascii="Courier New" w:hAnsi="Courier New" w:cs="Courier New" w:hint="default"/>
+      </w:rPr>
+    </w:lvl>
+    <w:lvl w:ilvl="5" w:tplc="04090005" w:tentative="1">
+      <w:start w:val="1"/>
+      <w:numFmt w:val="bullet"/>
+      <w:lvlText w:val=""/>
+      <w:lvlJc w:val="left"/>
+      <w:pPr>
+        <w:ind w:left="4365" w:hanging="360"/>
+      </w:pPr>
+      <w:rPr>
+        <w:rFonts w:ascii="Wingdings" w:hAnsi="Wingdings" w:hint="default"/>
+      </w:rPr>
+    </w:lvl>
+    <w:lvl w:ilvl="6" w:tplc="04090001" w:tentative="1">
+      <w:start w:val="1"/>
+      <w:numFmt w:val="bullet"/>
+      <w:lvlText w:val=""/>
+      <w:lvlJc w:val="left"/>
+      <w:pPr>
+        <w:ind w:left="5085" w:hanging="360"/>
+      </w:pPr>
+      <w:rPr>
+        <w:rFonts w:ascii="Symbol" w:hAnsi="Symbol" w:hint="default"/>
+      </w:rPr>
+    </w:lvl>
+    <w:lvl w:ilvl="7" w:tplc="04090003" w:tentative="1">
+      <w:start w:val="1"/>
+      <w:numFmt w:val="bullet"/>
+      <w:lvlText w:val="o"/>
+      <w:lvlJc w:val="left"/>
+      <w:pPr>
+        <w:ind w:left="5805" w:hanging="360"/>
+      </w:pPr>
+      <w:rPr>
+        <w:rFonts w:ascii="Courier New" w:hAnsi="Courier New" w:cs="Courier New" w:hint="default"/>
+      </w:rPr>
+    </w:lvl>
+    <w:lvl w:ilvl="8" w:tplc="04090005" w:tentative="1">
+      <w:start w:val="1"/>
+      <w:numFmt w:val="bullet"/>
+      <w:lvlText w:val=""/>
+      <w:lvlJc w:val="left"/>
+      <w:pPr>
+        <w:ind w:left="6525" w:hanging="360"/>
+      </w:pPr>
+      <w:rPr>
+        <w:rFonts w:ascii="Wingdings" w:hAnsi="Wingdings" w:hint="default"/>
+      </w:rPr>
+    </w:lvl>
+  </w:abstractNum>
+  <w:abstractNum w:abstractNumId="65">
     <w:nsid w:val="799A5B45"/>
     <w:multiLevelType w:val="hybridMultilevel"/>
     <w:tmpl w:val="85023A70"/>
@@ -22053,7 +23977,7 @@
       </w:rPr>
     </w:lvl>
   </w:abstractNum>
-  <w:abstractNum w:abstractNumId="62">
+  <w:abstractNum w:abstractNumId="66">
     <w:nsid w:val="7B9D0A6D"/>
     <w:multiLevelType w:val="hybridMultilevel"/>
     <w:tmpl w:val="71E0FB3A"/>
@@ -22166,7 +24090,7 @@
       </w:rPr>
     </w:lvl>
   </w:abstractNum>
-  <w:abstractNum w:abstractNumId="63">
+  <w:abstractNum w:abstractNumId="67">
     <w:nsid w:val="7CEA63D3"/>
     <w:multiLevelType w:val="hybridMultilevel"/>
     <w:tmpl w:val="D53C17C6"/>
@@ -22289,16 +24213,16 @@
     <w:abstractNumId w:val="1"/>
   </w:num>
   <w:num w:numId="4">
-    <w:abstractNumId w:val="52"/>
+    <w:abstractNumId w:val="54"/>
   </w:num>
   <w:num w:numId="5">
-    <w:abstractNumId w:val="49"/>
+    <w:abstractNumId w:val="51"/>
   </w:num>
   <w:num w:numId="6">
     <w:abstractNumId w:val="39"/>
   </w:num>
   <w:num w:numId="7">
-    <w:abstractNumId w:val="47"/>
+    <w:abstractNumId w:val="49"/>
   </w:num>
   <w:num w:numId="8">
     <w:abstractNumId w:val="19"/>
@@ -22319,19 +24243,19 @@
     <w:abstractNumId w:val="2"/>
   </w:num>
   <w:num w:numId="14">
-    <w:abstractNumId w:val="40"/>
+    <w:abstractNumId w:val="41"/>
   </w:num>
   <w:num w:numId="15">
-    <w:abstractNumId w:val="61"/>
+    <w:abstractNumId w:val="65"/>
   </w:num>
   <w:num w:numId="16">
     <w:abstractNumId w:val="20"/>
   </w:num>
   <w:num w:numId="17">
-    <w:abstractNumId w:val="41"/>
+    <w:abstractNumId w:val="42"/>
   </w:num>
   <w:num w:numId="18">
-    <w:abstractNumId w:val="51"/>
+    <w:abstractNumId w:val="53"/>
   </w:num>
   <w:num w:numId="19">
     <w:abstractNumId w:val="13"/>
@@ -22340,10 +24264,10 @@
     <w:abstractNumId w:val="24"/>
   </w:num>
   <w:num w:numId="21">
-    <w:abstractNumId w:val="57"/>
+    <w:abstractNumId w:val="60"/>
   </w:num>
   <w:num w:numId="22">
-    <w:abstractNumId w:val="59"/>
+    <w:abstractNumId w:val="62"/>
   </w:num>
   <w:num w:numId="23">
     <w:abstractNumId w:val="34"/>
@@ -22352,7 +24276,7 @@
     <w:abstractNumId w:val="25"/>
   </w:num>
   <w:num w:numId="25">
-    <w:abstractNumId w:val="44"/>
+    <w:abstractNumId w:val="46"/>
   </w:num>
   <w:num w:numId="26">
     <w:abstractNumId w:val="29"/>
@@ -22367,7 +24291,7 @@
     <w:abstractNumId w:val="31"/>
   </w:num>
   <w:num w:numId="30">
-    <w:abstractNumId w:val="42"/>
+    <w:abstractNumId w:val="44"/>
   </w:num>
   <w:num w:numId="31">
     <w:abstractNumId w:val="3"/>
@@ -22376,7 +24300,7 @@
     <w:abstractNumId w:val="4"/>
   </w:num>
   <w:num w:numId="33">
-    <w:abstractNumId w:val="55"/>
+    <w:abstractNumId w:val="57"/>
   </w:num>
   <w:num w:numId="34">
     <w:abstractNumId w:val="22"/>
@@ -22397,13 +24321,13 @@
     <w:abstractNumId w:val="28"/>
   </w:num>
   <w:num w:numId="40">
-    <w:abstractNumId w:val="60"/>
+    <w:abstractNumId w:val="63"/>
   </w:num>
   <w:num w:numId="41">
-    <w:abstractNumId w:val="58"/>
+    <w:abstractNumId w:val="61"/>
   </w:num>
   <w:num w:numId="42">
-    <w:abstractNumId w:val="43"/>
+    <w:abstractNumId w:val="45"/>
   </w:num>
   <w:num w:numId="43">
     <w:abstractNumId w:val="11"/>
@@ -22415,10 +24339,10 @@
     <w:abstractNumId w:val="21"/>
   </w:num>
   <w:num w:numId="46">
-    <w:abstractNumId w:val="46"/>
+    <w:abstractNumId w:val="48"/>
   </w:num>
   <w:num w:numId="47">
-    <w:abstractNumId w:val="54"/>
+    <w:abstractNumId w:val="56"/>
   </w:num>
   <w:num w:numId="48">
     <w:abstractNumId w:val="33"/>
@@ -22430,7 +24354,7 @@
     <w:abstractNumId w:val="6"/>
   </w:num>
   <w:num w:numId="51">
-    <w:abstractNumId w:val="45"/>
+    <w:abstractNumId w:val="47"/>
   </w:num>
   <w:num w:numId="52">
     <w:abstractNumId w:val="23"/>
@@ -22442,19 +24366,19 @@
     <w:abstractNumId w:val="27"/>
   </w:num>
   <w:num w:numId="55">
-    <w:abstractNumId w:val="53"/>
+    <w:abstractNumId w:val="55"/>
   </w:num>
   <w:num w:numId="56">
-    <w:abstractNumId w:val="63"/>
+    <w:abstractNumId w:val="67"/>
   </w:num>
   <w:num w:numId="57">
     <w:abstractNumId w:val="8"/>
   </w:num>
   <w:num w:numId="58">
-    <w:abstractNumId w:val="56"/>
+    <w:abstractNumId w:val="58"/>
   </w:num>
   <w:num w:numId="59">
-    <w:abstractNumId w:val="50"/>
+    <w:abstractNumId w:val="52"/>
   </w:num>
   <w:num w:numId="60">
     <w:abstractNumId w:val="38"/>
@@ -22466,10 +24390,22 @@
     <w:abstractNumId w:val="14"/>
   </w:num>
   <w:num w:numId="63">
-    <w:abstractNumId w:val="48"/>
+    <w:abstractNumId w:val="50"/>
   </w:num>
   <w:num w:numId="64">
-    <w:abstractNumId w:val="62"/>
+    <w:abstractNumId w:val="66"/>
+  </w:num>
+  <w:num w:numId="65">
+    <w:abstractNumId w:val="40"/>
+  </w:num>
+  <w:num w:numId="66">
+    <w:abstractNumId w:val="43"/>
+  </w:num>
+  <w:num w:numId="67">
+    <w:abstractNumId w:val="64"/>
+  </w:num>
+  <w:num w:numId="68">
+    <w:abstractNumId w:val="59"/>
   </w:num>
   <w:numIdMacAtCleanup w:val="59"/>
 </w:numbering>

</xml_diff>

<commit_message>
Began notes on McDavid (2013) chapter 11
</commit_message>
<xml_diff>
--- a/Notes/McDavidHuseHawthorn_2013_Program-Evaluation-Performance-Measurement-Ed02.docx
+++ b/Notes/McDavidHuseHawthorn_2013_Program-Evaluation-Performance-Measurement-Ed02.docx
@@ -15568,6 +15568,1578 @@
     </w:p>
     <w:p>
       <w:pPr>
+        <w:spacing w:after="0"/>
+        <w:rPr>
+          <w:b/>
+        </w:rPr>
+      </w:pPr>
+      <w:r>
+        <w:rPr>
+          <w:b/>
+        </w:rPr>
+        <w:lastRenderedPageBreak/>
+        <w:t>Chapter 11: Program Evaluation and Program Management</w:t>
+      </w:r>
+    </w:p>
+    <w:p>
+      <w:pPr>
+        <w:spacing w:after="0"/>
+        <w:rPr>
+          <w:u w:val="single"/>
+        </w:rPr>
+      </w:pPr>
+      <w:r>
+        <w:rPr>
+          <w:u w:val="single"/>
+        </w:rPr>
+        <w:t>Preview Questions</w:t>
+      </w:r>
+    </w:p>
+    <w:p>
+      <w:pPr>
+        <w:pStyle w:val="ListParagraph"/>
+        <w:numPr>
+          <w:ilvl w:val="0"/>
+          <w:numId w:val="69"/>
+        </w:numPr>
+        <w:spacing w:after="0"/>
+      </w:pPr>
+      <w:r>
+        <w:t>What are the issues with joining evaluation and management?</w:t>
+      </w:r>
+    </w:p>
+    <w:p>
+      <w:pPr>
+        <w:pStyle w:val="ListParagraph"/>
+        <w:numPr>
+          <w:ilvl w:val="0"/>
+          <w:numId w:val="69"/>
+        </w:numPr>
+        <w:spacing w:after="0"/>
+      </w:pPr>
+      <w:r>
+        <w:t>Can evaluators and managers partner in evaluation?</w:t>
+      </w:r>
+    </w:p>
+    <w:p>
+      <w:pPr>
+        <w:pStyle w:val="ListParagraph"/>
+        <w:numPr>
+          <w:ilvl w:val="0"/>
+          <w:numId w:val="69"/>
+        </w:numPr>
+        <w:spacing w:after="0"/>
+      </w:pPr>
+      <w:r>
+        <w:t>What are the limits and opportunities associated with manager involvement in evaluation?</w:t>
+      </w:r>
+    </w:p>
+    <w:p>
+      <w:pPr>
+        <w:pStyle w:val="ListParagraph"/>
+        <w:numPr>
+          <w:ilvl w:val="0"/>
+          <w:numId w:val="69"/>
+        </w:numPr>
+        <w:spacing w:after="0"/>
+      </w:pPr>
+      <w:r>
+        <w:t>How do you achieve objectivity in program evaluation?</w:t>
+      </w:r>
+    </w:p>
+    <w:p>
+      <w:pPr>
+        <w:pStyle w:val="ListParagraph"/>
+        <w:numPr>
+          <w:ilvl w:val="0"/>
+          <w:numId w:val="69"/>
+        </w:numPr>
+        <w:spacing w:after="0"/>
+      </w:pPr>
+      <w:r>
+        <w:t>What are the commonly accepted criteria for high-quality evaluations?</w:t>
+      </w:r>
+    </w:p>
+    <w:p>
+      <w:pPr>
+        <w:spacing w:after="0"/>
+      </w:pPr>
+    </w:p>
+    <w:p>
+      <w:pPr>
+        <w:spacing w:after="0"/>
+        <w:rPr>
+          <w:u w:val="single"/>
+        </w:rPr>
+      </w:pPr>
+      <w:r>
+        <w:rPr>
+          <w:u w:val="single"/>
+        </w:rPr>
+        <w:t>Reading Summary</w:t>
+      </w:r>
+    </w:p>
+    <w:p>
+      <w:pPr>
+        <w:spacing w:after="0"/>
+      </w:pPr>
+      <w:r>
+        <w:t>Introduction</w:t>
+      </w:r>
+    </w:p>
+    <w:p>
+      <w:pPr>
+        <w:pStyle w:val="ListParagraph"/>
+        <w:numPr>
+          <w:ilvl w:val="0"/>
+          <w:numId w:val="70"/>
+        </w:numPr>
+        <w:spacing w:after="0"/>
+      </w:pPr>
+      <w:r>
+        <w:t>The relationship between program managers and evaluators is influenced by evaluation purposes and organizational contexts.</w:t>
+      </w:r>
+    </w:p>
+    <w:p>
+      <w:pPr>
+        <w:pStyle w:val="ListParagraph"/>
+        <w:numPr>
+          <w:ilvl w:val="0"/>
+          <w:numId w:val="70"/>
+        </w:numPr>
+        <w:spacing w:after="0"/>
+      </w:pPr>
+      <w:r>
+        <w:t>Many evaluators are part of the organizations in which they do evaluations.</w:t>
+      </w:r>
+    </w:p>
+    <w:p>
+      <w:pPr>
+        <w:pStyle w:val="ListParagraph"/>
+        <w:numPr>
+          <w:ilvl w:val="0"/>
+          <w:numId w:val="70"/>
+        </w:numPr>
+        <w:spacing w:after="0"/>
+      </w:pPr>
+      <w:r>
+        <w:t>Formative and summative evaluations each have their own incentives that can bias manager involvement in evaluations of their own programs.</w:t>
+      </w:r>
+    </w:p>
+    <w:p>
+      <w:pPr>
+        <w:pStyle w:val="ListParagraph"/>
+        <w:numPr>
+          <w:ilvl w:val="0"/>
+          <w:numId w:val="70"/>
+        </w:numPr>
+        <w:spacing w:after="0"/>
+      </w:pPr>
+      <w:r>
+        <w:t>Program evaluation is situation-specific.</w:t>
+      </w:r>
+    </w:p>
+    <w:p>
+      <w:pPr>
+        <w:pStyle w:val="ListParagraph"/>
+        <w:numPr>
+          <w:ilvl w:val="0"/>
+          <w:numId w:val="70"/>
+        </w:numPr>
+        <w:spacing w:after="0"/>
+      </w:pPr>
+      <w:r>
+        <w:t>Managers are more likely to view formative evaluations as friendly rather than summative evaluations.</w:t>
+      </w:r>
+    </w:p>
+    <w:p>
+      <w:pPr>
+        <w:pStyle w:val="ListParagraph"/>
+        <w:numPr>
+          <w:ilvl w:val="1"/>
+          <w:numId w:val="70"/>
+        </w:numPr>
+        <w:spacing w:after="0"/>
+      </w:pPr>
+      <w:r>
+        <w:t>Managers more willing to cooperate with formative evaluations.</w:t>
+      </w:r>
+    </w:p>
+    <w:p>
+      <w:pPr>
+        <w:spacing w:after="0"/>
+      </w:pPr>
+    </w:p>
+    <w:p>
+      <w:pPr>
+        <w:spacing w:after="0"/>
+      </w:pPr>
+      <w:r>
+        <w:t>Issues Associated with Joining Management and Evaluation</w:t>
+      </w:r>
+    </w:p>
+    <w:p>
+      <w:pPr>
+        <w:pStyle w:val="ListParagraph"/>
+        <w:numPr>
+          <w:ilvl w:val="0"/>
+          <w:numId w:val="71"/>
+        </w:numPr>
+        <w:spacing w:after="0"/>
+      </w:pPr>
+      <w:r>
+        <w:t>Evaluation and organization are somewhat contradictory.</w:t>
+      </w:r>
+    </w:p>
+    <w:p>
+      <w:pPr>
+        <w:pStyle w:val="ListParagraph"/>
+        <w:numPr>
+          <w:ilvl w:val="0"/>
+          <w:numId w:val="71"/>
+        </w:numPr>
+        <w:spacing w:after="0"/>
+      </w:pPr>
+      <w:r>
+        <w:t>Managers need to balance stability of their programs with evidence-based evaluation.</w:t>
+      </w:r>
+    </w:p>
+    <w:p>
+      <w:pPr>
+        <w:pStyle w:val="ListParagraph"/>
+        <w:numPr>
+          <w:ilvl w:val="0"/>
+          <w:numId w:val="71"/>
+        </w:numPr>
+        <w:spacing w:after="0"/>
+      </w:pPr>
+      <w:r>
+        <w:t>Idealized evaluator characteristics</w:t>
+      </w:r>
+    </w:p>
+    <w:p>
+      <w:pPr>
+        <w:pStyle w:val="ListParagraph"/>
+        <w:numPr>
+          <w:ilvl w:val="1"/>
+          <w:numId w:val="71"/>
+        </w:numPr>
+        <w:spacing w:after="0"/>
+      </w:pPr>
+      <w:r>
+        <w:t>Questions assumptions</w:t>
+      </w:r>
+    </w:p>
+    <w:p>
+      <w:pPr>
+        <w:pStyle w:val="ListParagraph"/>
+        <w:numPr>
+          <w:ilvl w:val="1"/>
+          <w:numId w:val="71"/>
+        </w:numPr>
+        <w:spacing w:after="0"/>
+      </w:pPr>
+      <w:r>
+        <w:t>Skeptical</w:t>
+      </w:r>
+    </w:p>
+    <w:p>
+      <w:pPr>
+        <w:pStyle w:val="ListParagraph"/>
+        <w:numPr>
+          <w:ilvl w:val="1"/>
+          <w:numId w:val="71"/>
+        </w:numPr>
+        <w:spacing w:after="0"/>
+      </w:pPr>
+      <w:r>
+        <w:t>Detached</w:t>
+      </w:r>
+    </w:p>
+    <w:p>
+      <w:pPr>
+        <w:pStyle w:val="ListParagraph"/>
+        <w:numPr>
+          <w:ilvl w:val="1"/>
+          <w:numId w:val="71"/>
+        </w:numPr>
+        <w:spacing w:after="0"/>
+      </w:pPr>
+      <w:r>
+        <w:t>Views organizations and programs as means to ends; not ends in themselves</w:t>
+      </w:r>
+    </w:p>
+    <w:p>
+      <w:pPr>
+        <w:pStyle w:val="ListParagraph"/>
+        <w:numPr>
+          <w:ilvl w:val="1"/>
+          <w:numId w:val="71"/>
+        </w:numPr>
+        <w:spacing w:after="0"/>
+      </w:pPr>
+      <w:r>
+        <w:t>Relies on evidence</w:t>
+      </w:r>
+    </w:p>
+    <w:p>
+      <w:pPr>
+        <w:pStyle w:val="ListParagraph"/>
+        <w:numPr>
+          <w:ilvl w:val="1"/>
+          <w:numId w:val="71"/>
+        </w:numPr>
+        <w:spacing w:after="0"/>
+      </w:pPr>
+      <w:r>
+        <w:t>Focused on the social needs that the program serves rather than organizational needs</w:t>
+      </w:r>
+    </w:p>
+    <w:p>
+      <w:pPr>
+        <w:pStyle w:val="ListParagraph"/>
+        <w:numPr>
+          <w:ilvl w:val="0"/>
+          <w:numId w:val="71"/>
+        </w:numPr>
+        <w:spacing w:after="0"/>
+      </w:pPr>
+      <w:r>
+        <w:t>Idealized manager characteristics</w:t>
+      </w:r>
+    </w:p>
+    <w:p>
+      <w:pPr>
+        <w:pStyle w:val="ListParagraph"/>
+        <w:numPr>
+          <w:ilvl w:val="1"/>
+          <w:numId w:val="71"/>
+        </w:numPr>
+        <w:spacing w:after="0"/>
+      </w:pPr>
+      <w:r>
+        <w:t>Committed to their programs</w:t>
+      </w:r>
+    </w:p>
+    <w:p>
+      <w:pPr>
+        <w:pStyle w:val="ListParagraph"/>
+        <w:numPr>
+          <w:ilvl w:val="1"/>
+          <w:numId w:val="71"/>
+        </w:numPr>
+        <w:spacing w:after="0"/>
+      </w:pPr>
+      <w:r>
+        <w:t>Advocates for what their programs do</w:t>
+      </w:r>
+    </w:p>
+    <w:p>
+      <w:pPr>
+        <w:pStyle w:val="ListParagraph"/>
+        <w:numPr>
+          <w:ilvl w:val="1"/>
+          <w:numId w:val="71"/>
+        </w:numPr>
+        <w:spacing w:after="0"/>
+      </w:pPr>
+      <w:r>
+        <w:t>Do not want their commitments curtailed</w:t>
+      </w:r>
+    </w:p>
+    <w:p>
+      <w:pPr>
+        <w:pStyle w:val="ListParagraph"/>
+        <w:numPr>
+          <w:ilvl w:val="1"/>
+          <w:numId w:val="71"/>
+        </w:numPr>
+        <w:spacing w:after="0"/>
+      </w:pPr>
+      <w:r>
+        <w:t>Do not want their resources reduced</w:t>
+      </w:r>
+    </w:p>
+    <w:p>
+      <w:pPr>
+        <w:pStyle w:val="ListParagraph"/>
+        <w:numPr>
+          <w:ilvl w:val="0"/>
+          <w:numId w:val="71"/>
+        </w:numPr>
+        <w:spacing w:after="0"/>
+      </w:pPr>
+      <w:r>
+        <w:t>Challenges</w:t>
+      </w:r>
+      <w:r>
+        <w:t xml:space="preserve"> associated with testing programs experimentally before launching them when evaluation is an internal function.</w:t>
+      </w:r>
+    </w:p>
+    <w:p>
+      <w:pPr>
+        <w:pStyle w:val="ListParagraph"/>
+        <w:numPr>
+          <w:ilvl w:val="1"/>
+          <w:numId w:val="71"/>
+        </w:numPr>
+        <w:spacing w:after="0"/>
+      </w:pPr>
+      <w:r>
+        <w:t>Different stakeholders may have different values and expectations.</w:t>
+      </w:r>
+    </w:p>
+    <w:p>
+      <w:pPr>
+        <w:pStyle w:val="ListParagraph"/>
+        <w:numPr>
+          <w:ilvl w:val="1"/>
+          <w:numId w:val="71"/>
+        </w:numPr>
+        <w:spacing w:after="0"/>
+      </w:pPr>
+      <w:r>
+        <w:lastRenderedPageBreak/>
+        <w:t xml:space="preserve">May upset prospective clients that want the program but can get it because they are part of the control </w:t>
+      </w:r>
+      <w:proofErr w:type="gramStart"/>
+      <w:r>
+        <w:t>group.</w:t>
+      </w:r>
+      <w:proofErr w:type="gramEnd"/>
+    </w:p>
+    <w:p>
+      <w:pPr>
+        <w:pStyle w:val="ListParagraph"/>
+        <w:numPr>
+          <w:ilvl w:val="0"/>
+          <w:numId w:val="71"/>
+        </w:numPr>
+        <w:spacing w:after="0"/>
+      </w:pPr>
+      <w:r>
+        <w:t>One solution is to make program evaluation an external function.</w:t>
+      </w:r>
+    </w:p>
+    <w:p>
+      <w:pPr>
+        <w:pStyle w:val="ListParagraph"/>
+        <w:numPr>
+          <w:ilvl w:val="1"/>
+          <w:numId w:val="71"/>
+        </w:numPr>
+        <w:spacing w:after="0"/>
+      </w:pPr>
+      <w:r>
+        <w:t>Evaluators part of agency not under administrative control of the organization’s managers.</w:t>
+      </w:r>
+    </w:p>
+    <w:p>
+      <w:pPr>
+        <w:pStyle w:val="ListParagraph"/>
+        <w:numPr>
+          <w:ilvl w:val="2"/>
+          <w:numId w:val="71"/>
+        </w:numPr>
+        <w:spacing w:after="0"/>
+      </w:pPr>
+      <w:r>
+        <w:t>Likely to face considerable objection from managers.</w:t>
+      </w:r>
+    </w:p>
+    <w:p>
+      <w:pPr>
+        <w:spacing w:after="0"/>
+      </w:pPr>
+    </w:p>
+    <w:p>
+      <w:pPr>
+        <w:spacing w:after="0"/>
+      </w:pPr>
+      <w:r>
+        <w:t>Evaluators and Managers as Partners in Evaluation</w:t>
+      </w:r>
+    </w:p>
+    <w:p>
+      <w:pPr>
+        <w:pStyle w:val="ListParagraph"/>
+        <w:numPr>
+          <w:ilvl w:val="0"/>
+          <w:numId w:val="72"/>
+        </w:numPr>
+        <w:spacing w:after="0"/>
+      </w:pPr>
+      <w:r>
+        <w:t>Utilization-focused evaluation seeks to produce evaluations that managers and other stakeholders will actually use, which means developing a working relationship between evaluators and managers.</w:t>
+      </w:r>
+    </w:p>
+    <w:p>
+      <w:pPr>
+        <w:pStyle w:val="ListParagraph"/>
+        <w:numPr>
+          <w:ilvl w:val="1"/>
+          <w:numId w:val="72"/>
+        </w:numPr>
+        <w:spacing w:after="0"/>
+      </w:pPr>
+      <w:r>
+        <w:t>Answers the question of whose values will frame the evaluation.</w:t>
+      </w:r>
+    </w:p>
+    <w:p>
+      <w:pPr>
+        <w:pStyle w:val="ListParagraph"/>
+        <w:numPr>
+          <w:ilvl w:val="0"/>
+          <w:numId w:val="72"/>
+        </w:numPr>
+        <w:spacing w:after="0"/>
+      </w:pPr>
+      <w:r>
+        <w:t>Participatory evaluation</w:t>
+      </w:r>
+    </w:p>
+    <w:p>
+      <w:pPr>
+        <w:pStyle w:val="ListParagraph"/>
+        <w:numPr>
+          <w:ilvl w:val="0"/>
+          <w:numId w:val="72"/>
+        </w:numPr>
+        <w:spacing w:after="0"/>
+      </w:pPr>
+      <w:r>
+        <w:t>Six stages of developing internal evaluation capacity</w:t>
+      </w:r>
+    </w:p>
+    <w:p>
+      <w:pPr>
+        <w:pStyle w:val="ListParagraph"/>
+        <w:numPr>
+          <w:ilvl w:val="1"/>
+          <w:numId w:val="72"/>
+        </w:numPr>
+        <w:spacing w:after="0"/>
+      </w:pPr>
+      <w:r>
+        <w:t>Ad hoc evaluations focused on single programs</w:t>
+      </w:r>
+    </w:p>
+    <w:p>
+      <w:pPr>
+        <w:pStyle w:val="ListParagraph"/>
+        <w:numPr>
+          <w:ilvl w:val="1"/>
+          <w:numId w:val="72"/>
+        </w:numPr>
+        <w:spacing w:after="0"/>
+      </w:pPr>
+      <w:r>
+        <w:t xml:space="preserve">Regular evaluations that </w:t>
+      </w:r>
+      <w:r>
+        <w:t>describe program processes and results</w:t>
+      </w:r>
+    </w:p>
+    <w:p>
+      <w:pPr>
+        <w:pStyle w:val="ListParagraph"/>
+        <w:numPr>
+          <w:ilvl w:val="1"/>
+          <w:numId w:val="72"/>
+        </w:numPr>
+        <w:spacing w:after="0"/>
+      </w:pPr>
+      <w:r>
+        <w:t>Program goal setting, measurement of program outcomes, program monitoring, adjustment</w:t>
+      </w:r>
+    </w:p>
+    <w:p>
+      <w:pPr>
+        <w:pStyle w:val="ListParagraph"/>
+        <w:numPr>
+          <w:ilvl w:val="1"/>
+          <w:numId w:val="72"/>
+        </w:numPr>
+        <w:spacing w:after="0"/>
+      </w:pPr>
+      <w:r>
+        <w:t>Evaluations of program effectiveness, improving organizational performance</w:t>
+      </w:r>
+    </w:p>
+    <w:p>
+      <w:pPr>
+        <w:pStyle w:val="ListParagraph"/>
+        <w:numPr>
+          <w:ilvl w:val="1"/>
+          <w:numId w:val="72"/>
+        </w:numPr>
+        <w:spacing w:after="0"/>
+      </w:pPr>
+      <w:r>
+        <w:t>Evaluations of technical efficiency and cost-effectiveness</w:t>
+      </w:r>
+    </w:p>
+    <w:p>
+      <w:pPr>
+        <w:pStyle w:val="ListParagraph"/>
+        <w:numPr>
+          <w:ilvl w:val="1"/>
+          <w:numId w:val="72"/>
+        </w:numPr>
+        <w:spacing w:after="0"/>
+      </w:pPr>
+      <w:r>
+        <w:t>Strategic evaluations including cost-benefit analyses</w:t>
+      </w:r>
+    </w:p>
+    <w:p>
+      <w:pPr>
+        <w:pStyle w:val="ListParagraph"/>
+        <w:numPr>
+          <w:ilvl w:val="0"/>
+          <w:numId w:val="72"/>
+        </w:numPr>
+        <w:spacing w:after="0"/>
+      </w:pPr>
+      <w:r>
+        <w:t>The six stages assume that it is possible to transform an organizational culture to embrace evaluation.</w:t>
+      </w:r>
+    </w:p>
+    <w:p>
+      <w:pPr>
+        <w:spacing w:after="0"/>
+      </w:pPr>
+    </w:p>
+    <w:p>
+      <w:pPr>
+        <w:spacing w:after="0"/>
+      </w:pPr>
+      <w:r>
+        <w:t>Building an Evaluative Culture in Organizations</w:t>
+      </w:r>
+    </w:p>
+    <w:p>
+      <w:pPr>
+        <w:pStyle w:val="ListParagraph"/>
+        <w:numPr>
+          <w:ilvl w:val="0"/>
+          <w:numId w:val="73"/>
+        </w:numPr>
+        <w:spacing w:after="0"/>
+      </w:pPr>
+      <w:r>
+        <w:t>Key features of an evaluative culture</w:t>
+      </w:r>
+    </w:p>
+    <w:p>
+      <w:pPr>
+        <w:pStyle w:val="ListParagraph"/>
+        <w:numPr>
+          <w:ilvl w:val="1"/>
+          <w:numId w:val="73"/>
+        </w:numPr>
+        <w:spacing w:after="0"/>
+      </w:pPr>
+      <w:r>
+        <w:t>Engages in self-reflection and self-examination</w:t>
+      </w:r>
+    </w:p>
+    <w:p>
+      <w:pPr>
+        <w:pStyle w:val="ListParagraph"/>
+        <w:numPr>
+          <w:ilvl w:val="1"/>
+          <w:numId w:val="73"/>
+        </w:numPr>
+        <w:spacing w:after="0"/>
+      </w:pPr>
+      <w:r>
+        <w:t>Engages in evidence-based learning</w:t>
+      </w:r>
+    </w:p>
+    <w:p>
+      <w:pPr>
+        <w:pStyle w:val="ListParagraph"/>
+        <w:numPr>
+          <w:ilvl w:val="1"/>
+          <w:numId w:val="73"/>
+        </w:numPr>
+        <w:spacing w:after="0"/>
+      </w:pPr>
+      <w:r>
+        <w:t>Encourages experimentation and change</w:t>
+      </w:r>
+    </w:p>
+    <w:p>
+      <w:pPr>
+        <w:pStyle w:val="ListParagraph"/>
+        <w:numPr>
+          <w:ilvl w:val="0"/>
+          <w:numId w:val="73"/>
+        </w:numPr>
+        <w:spacing w:after="0"/>
+      </w:pPr>
+      <w:r>
+        <w:t>Role of evaluation encompasses knowledge management for the organization</w:t>
+      </w:r>
+    </w:p>
+    <w:p>
+      <w:pPr>
+        <w:pStyle w:val="ListParagraph"/>
+        <w:numPr>
+          <w:ilvl w:val="0"/>
+          <w:numId w:val="73"/>
+        </w:numPr>
+        <w:spacing w:after="0"/>
+      </w:pPr>
+      <w:r>
+        <w:t>Evaluative cultures are learning organizations</w:t>
+      </w:r>
+    </w:p>
+    <w:p>
+      <w:pPr>
+        <w:pStyle w:val="ListParagraph"/>
+        <w:numPr>
+          <w:ilvl w:val="1"/>
+          <w:numId w:val="73"/>
+        </w:numPr>
+        <w:spacing w:after="0"/>
+      </w:pPr>
+      <w:r>
+        <w:t>Scan and anticipate change</w:t>
+      </w:r>
+    </w:p>
+    <w:p>
+      <w:pPr>
+        <w:pStyle w:val="ListParagraph"/>
+        <w:numPr>
+          <w:ilvl w:val="1"/>
+          <w:numId w:val="73"/>
+        </w:numPr>
+        <w:spacing w:after="0"/>
+      </w:pPr>
+      <w:r>
+        <w:t>Develop an ability to question, challenge, and change operating norms and assumptions</w:t>
+      </w:r>
+    </w:p>
+    <w:p>
+      <w:pPr>
+        <w:pStyle w:val="ListParagraph"/>
+        <w:numPr>
+          <w:ilvl w:val="1"/>
+          <w:numId w:val="73"/>
+        </w:numPr>
+        <w:spacing w:after="0"/>
+      </w:pPr>
+      <w:r>
+        <w:t>Allow an appropriate strategic direction to emerge</w:t>
+      </w:r>
+    </w:p>
+    <w:p>
+      <w:pPr>
+        <w:pStyle w:val="ListParagraph"/>
+        <w:numPr>
+          <w:ilvl w:val="0"/>
+          <w:numId w:val="73"/>
+        </w:numPr>
+        <w:spacing w:after="0"/>
+      </w:pPr>
+      <w:r>
+        <w:t xml:space="preserve">Double-loop learning is learning that uses evidence to critically </w:t>
+      </w:r>
+      <w:proofErr w:type="gramStart"/>
+      <w:r>
+        <w:t>assesses</w:t>
+      </w:r>
+      <w:proofErr w:type="gramEnd"/>
+      <w:r>
+        <w:t xml:space="preserve"> existing organizational goals and priorities and provides options for adopting new goals and objectives.</w:t>
+      </w:r>
+    </w:p>
+    <w:p>
+      <w:pPr>
+        <w:pStyle w:val="ListParagraph"/>
+        <w:numPr>
+          <w:ilvl w:val="0"/>
+          <w:numId w:val="73"/>
+        </w:numPr>
+        <w:spacing w:after="0"/>
+      </w:pPr>
+      <w:r>
+        <w:t>Five building blocks for creating learning organizations</w:t>
+      </w:r>
+    </w:p>
+    <w:p>
+      <w:pPr>
+        <w:pStyle w:val="ListParagraph"/>
+        <w:numPr>
+          <w:ilvl w:val="1"/>
+          <w:numId w:val="73"/>
+        </w:numPr>
+        <w:spacing w:after="0"/>
+      </w:pPr>
+      <w:r>
+        <w:t>Systemic problem solving using evidence</w:t>
+      </w:r>
+    </w:p>
+    <w:p>
+      <w:pPr>
+        <w:pStyle w:val="ListParagraph"/>
+        <w:numPr>
+          <w:ilvl w:val="1"/>
+          <w:numId w:val="73"/>
+        </w:numPr>
+        <w:spacing w:after="0"/>
+      </w:pPr>
+      <w:r>
+        <w:t>Experimentation and evaluation of outcomes before broader implementation</w:t>
+      </w:r>
+    </w:p>
+    <w:p>
+      <w:pPr>
+        <w:pStyle w:val="ListParagraph"/>
+        <w:numPr>
+          <w:ilvl w:val="1"/>
+          <w:numId w:val="73"/>
+        </w:numPr>
+        <w:spacing w:after="0"/>
+      </w:pPr>
+      <w:r>
+        <w:lastRenderedPageBreak/>
+        <w:t>Learning from past performance</w:t>
+      </w:r>
+    </w:p>
+    <w:p>
+      <w:pPr>
+        <w:pStyle w:val="ListParagraph"/>
+        <w:numPr>
+          <w:ilvl w:val="1"/>
+          <w:numId w:val="73"/>
+        </w:numPr>
+        <w:spacing w:after="0"/>
+      </w:pPr>
+      <w:r>
+        <w:t>Learning from others</w:t>
+      </w:r>
+    </w:p>
+    <w:p>
+      <w:pPr>
+        <w:pStyle w:val="ListParagraph"/>
+        <w:numPr>
+          <w:ilvl w:val="1"/>
+          <w:numId w:val="73"/>
+        </w:numPr>
+        <w:spacing w:after="0"/>
+      </w:pPr>
+      <w:r>
+        <w:t xml:space="preserve">Treating knowledge as a resource </w:t>
+      </w:r>
+      <w:r>
+        <w:t>to</w:t>
+      </w:r>
+      <w:r>
+        <w:t xml:space="preserve"> be widely communicated</w:t>
+      </w:r>
+    </w:p>
+    <w:p>
+      <w:pPr>
+        <w:pStyle w:val="ListParagraph"/>
+        <w:numPr>
+          <w:ilvl w:val="0"/>
+          <w:numId w:val="73"/>
+        </w:numPr>
+        <w:spacing w:after="0"/>
+      </w:pPr>
+      <w:r>
+        <w:t>Developmental evaluation</w:t>
+      </w:r>
+    </w:p>
+    <w:p>
+      <w:pPr>
+        <w:pStyle w:val="ListParagraph"/>
+        <w:numPr>
+          <w:ilvl w:val="1"/>
+          <w:numId w:val="73"/>
+        </w:numPr>
+        <w:spacing w:after="0"/>
+      </w:pPr>
+      <w:r>
+        <w:t>Alternative to formative and summative evaluations</w:t>
+      </w:r>
+    </w:p>
+    <w:p>
+      <w:pPr>
+        <w:pStyle w:val="ListParagraph"/>
+        <w:numPr>
+          <w:ilvl w:val="1"/>
+          <w:numId w:val="73"/>
+        </w:numPr>
+        <w:spacing w:after="0"/>
+      </w:pPr>
+      <w:r>
+        <w:t>Views organizations as co-evolving in complex environments</w:t>
+      </w:r>
+    </w:p>
+    <w:p>
+      <w:pPr>
+        <w:pStyle w:val="ListParagraph"/>
+        <w:numPr>
+          <w:ilvl w:val="1"/>
+          <w:numId w:val="73"/>
+        </w:numPr>
+        <w:spacing w:after="0"/>
+      </w:pPr>
+      <w:r>
+        <w:t>Organizational and program objectives may be in flux</w:t>
+      </w:r>
+    </w:p>
+    <w:p>
+      <w:pPr>
+        <w:pStyle w:val="ListParagraph"/>
+        <w:numPr>
+          <w:ilvl w:val="1"/>
+          <w:numId w:val="73"/>
+        </w:numPr>
+        <w:spacing w:after="0"/>
+      </w:pPr>
+      <w:r>
+        <w:t>Evaluators take on the role of organizational development specialists</w:t>
+      </w:r>
+    </w:p>
+    <w:p>
+      <w:pPr>
+        <w:pStyle w:val="ListParagraph"/>
+        <w:numPr>
+          <w:ilvl w:val="0"/>
+          <w:numId w:val="73"/>
+        </w:numPr>
+        <w:spacing w:after="0"/>
+      </w:pPr>
+      <w:r>
+        <w:t>To build and sustain an evaluative culture</w:t>
+      </w:r>
+    </w:p>
+    <w:p>
+      <w:pPr>
+        <w:pStyle w:val="ListParagraph"/>
+        <w:numPr>
+          <w:ilvl w:val="1"/>
+          <w:numId w:val="73"/>
+        </w:numPr>
+        <w:spacing w:after="0"/>
+      </w:pPr>
+      <w:r>
+        <w:t>Managers need adequate autonomy to manage for results</w:t>
+      </w:r>
+    </w:p>
+    <w:p>
+      <w:pPr>
+        <w:pStyle w:val="ListParagraph"/>
+        <w:numPr>
+          <w:ilvl w:val="1"/>
+          <w:numId w:val="73"/>
+        </w:numPr>
+        <w:spacing w:after="0"/>
+      </w:pPr>
+      <w:r>
+        <w:t>Managers need to be able to adjust operations as they learn what works and what doesn’t work.</w:t>
+      </w:r>
+    </w:p>
+    <w:p>
+      <w:pPr>
+        <w:pStyle w:val="ListParagraph"/>
+        <w:numPr>
+          <w:ilvl w:val="1"/>
+          <w:numId w:val="73"/>
+        </w:numPr>
+        <w:spacing w:after="0"/>
+      </w:pPr>
+      <w:r>
+        <w:t>Consistent with the New Public Management (NPM) movement.</w:t>
+      </w:r>
+    </w:p>
+    <w:p>
+      <w:pPr>
+        <w:pStyle w:val="ListParagraph"/>
+        <w:numPr>
+          <w:ilvl w:val="1"/>
+          <w:numId w:val="73"/>
+        </w:numPr>
+        <w:spacing w:after="0"/>
+      </w:pPr>
+      <w:r>
+        <w:t>Requires performance expectations to replace existing process controls rather than simply being layered on top of them.</w:t>
+      </w:r>
+    </w:p>
+    <w:p>
+      <w:pPr>
+        <w:pStyle w:val="ListParagraph"/>
+        <w:numPr>
+          <w:ilvl w:val="1"/>
+          <w:numId w:val="73"/>
+        </w:numPr>
+        <w:spacing w:after="0"/>
+      </w:pPr>
+      <w:r>
+        <w:t>Impacts willingness to take risks.</w:t>
+      </w:r>
+    </w:p>
+    <w:p>
+      <w:pPr>
+        <w:pStyle w:val="ListParagraph"/>
+        <w:numPr>
+          <w:ilvl w:val="2"/>
+          <w:numId w:val="73"/>
+        </w:numPr>
+        <w:spacing w:after="0"/>
+      </w:pPr>
+      <w:r>
+        <w:t>Acknowledge below-par performance in order to learn and improve.</w:t>
+      </w:r>
+    </w:p>
+    <w:p>
+      <w:pPr>
+        <w:spacing w:after="0"/>
+      </w:pPr>
+    </w:p>
+    <w:p>
+      <w:pPr>
+        <w:spacing w:after="0"/>
+      </w:pPr>
+      <w:r>
+        <w:t>Limitations and Opportunities to Manager Involvement in Evaluations</w:t>
+      </w:r>
+    </w:p>
+    <w:p>
+      <w:pPr>
+        <w:pStyle w:val="ListParagraph"/>
+        <w:numPr>
+          <w:ilvl w:val="0"/>
+          <w:numId w:val="74"/>
+        </w:numPr>
+        <w:spacing w:after="0"/>
+      </w:pPr>
+      <w:r>
+        <w:t>Program managers are increasingly expected to participate in evaluating their own programs.</w:t>
+      </w:r>
+    </w:p>
+    <w:p>
+      <w:pPr>
+        <w:pStyle w:val="ListParagraph"/>
+        <w:numPr>
+          <w:ilvl w:val="0"/>
+          <w:numId w:val="74"/>
+        </w:numPr>
+        <w:spacing w:after="0"/>
+      </w:pPr>
+      <w:r>
+        <w:t>Involving managers in summative evaluations is different than involving them in formative evaluations.</w:t>
+      </w:r>
+    </w:p>
+    <w:p>
+      <w:pPr>
+        <w:pStyle w:val="ListParagraph"/>
+        <w:numPr>
+          <w:ilvl w:val="0"/>
+          <w:numId w:val="74"/>
+        </w:numPr>
+        <w:spacing w:after="0"/>
+      </w:pPr>
+      <w:r>
+        <w:t>Standards for evaluation quality from the Joint Committee on Standards for Educational Evaluation</w:t>
+      </w:r>
+    </w:p>
+    <w:p>
+      <w:pPr>
+        <w:pStyle w:val="ListParagraph"/>
+        <w:numPr>
+          <w:ilvl w:val="1"/>
+          <w:numId w:val="74"/>
+        </w:numPr>
+        <w:spacing w:after="0"/>
+      </w:pPr>
+      <w:r>
+        <w:t>Utility</w:t>
+      </w:r>
+    </w:p>
+    <w:p>
+      <w:pPr>
+        <w:pStyle w:val="ListParagraph"/>
+        <w:numPr>
+          <w:ilvl w:val="1"/>
+          <w:numId w:val="74"/>
+        </w:numPr>
+        <w:spacing w:after="0"/>
+      </w:pPr>
+      <w:r>
+        <w:t>Feasibility</w:t>
+      </w:r>
+    </w:p>
+    <w:p>
+      <w:pPr>
+        <w:pStyle w:val="ListParagraph"/>
+        <w:numPr>
+          <w:ilvl w:val="1"/>
+          <w:numId w:val="74"/>
+        </w:numPr>
+        <w:spacing w:after="0"/>
+      </w:pPr>
+      <w:r>
+        <w:t>Propriety</w:t>
+      </w:r>
+    </w:p>
+    <w:p>
+      <w:pPr>
+        <w:pStyle w:val="ListParagraph"/>
+        <w:numPr>
+          <w:ilvl w:val="1"/>
+          <w:numId w:val="74"/>
+        </w:numPr>
+        <w:spacing w:after="0"/>
+      </w:pPr>
+      <w:r>
+        <w:t>Accuracy</w:t>
+      </w:r>
+    </w:p>
+    <w:p>
+      <w:pPr>
+        <w:pStyle w:val="ListParagraph"/>
+        <w:numPr>
+          <w:ilvl w:val="1"/>
+          <w:numId w:val="74"/>
+        </w:numPr>
+        <w:spacing w:after="0"/>
+      </w:pPr>
+      <w:r>
+        <w:t>Accountability</w:t>
+      </w:r>
+    </w:p>
+    <w:p>
+      <w:pPr>
+        <w:pStyle w:val="ListParagraph"/>
+        <w:numPr>
+          <w:ilvl w:val="0"/>
+          <w:numId w:val="74"/>
+        </w:numPr>
+        <w:spacing w:after="0"/>
+      </w:pPr>
+      <w:r>
+        <w:t xml:space="preserve">With external evaluations, organizational </w:t>
+      </w:r>
+      <w:proofErr w:type="gramStart"/>
+      <w:r>
+        <w:t>staff don’t</w:t>
+      </w:r>
+      <w:proofErr w:type="gramEnd"/>
+      <w:r>
+        <w:t xml:space="preserve"> have the knowledge or expertise to continue for themselves.</w:t>
+      </w:r>
+    </w:p>
+    <w:p>
+      <w:pPr>
+        <w:pStyle w:val="ListParagraph"/>
+        <w:numPr>
+          <w:ilvl w:val="0"/>
+          <w:numId w:val="74"/>
+        </w:numPr>
+        <w:spacing w:after="0"/>
+      </w:pPr>
+      <w:r>
+        <w:t>Evaluating for accountability is typically summative.</w:t>
+      </w:r>
+    </w:p>
+    <w:p>
+      <w:pPr>
+        <w:pStyle w:val="ListParagraph"/>
+        <w:numPr>
+          <w:ilvl w:val="0"/>
+          <w:numId w:val="74"/>
+        </w:numPr>
+        <w:spacing w:after="0"/>
+      </w:pPr>
+      <w:r>
+        <w:t>Organizational managers are likely to be skeptical of evaluations whose results will become public and may affect their programs even if the stated intention of the evaluation is to improve the program (i.e., formative).</w:t>
+      </w:r>
+    </w:p>
+    <w:p>
+      <w:pPr>
+        <w:pStyle w:val="ListParagraph"/>
+        <w:numPr>
+          <w:ilvl w:val="0"/>
+          <w:numId w:val="74"/>
+        </w:numPr>
+        <w:spacing w:after="0"/>
+      </w:pPr>
+      <w:r>
+        <w:t>Over-reliance on external evaluations could invite corruption at worst or incompetent evaluations at best.</w:t>
+      </w:r>
+    </w:p>
+    <w:p>
+      <w:pPr>
+        <w:pStyle w:val="ListParagraph"/>
+        <w:numPr>
+          <w:ilvl w:val="1"/>
+          <w:numId w:val="74"/>
+        </w:numPr>
+        <w:spacing w:after="0"/>
+      </w:pPr>
+      <w:r>
+        <w:t>Administrators that find themselves in political conflicts over their program may be willing to pay for friendly evaluations.</w:t>
+      </w:r>
+    </w:p>
+    <w:p>
+      <w:pPr>
+        <w:pStyle w:val="ListParagraph"/>
+        <w:numPr>
+          <w:ilvl w:val="1"/>
+          <w:numId w:val="74"/>
+        </w:numPr>
+        <w:spacing w:after="0"/>
+      </w:pPr>
+      <w:r>
+        <w:lastRenderedPageBreak/>
+        <w:t>This would discredit the evaluation field.</w:t>
+      </w:r>
+    </w:p>
+    <w:p>
+      <w:pPr>
+        <w:spacing w:after="0"/>
+      </w:pPr>
+    </w:p>
+    <w:p>
+      <w:pPr>
+        <w:spacing w:after="0"/>
+      </w:pPr>
+      <w:r>
+        <w:t>Striving for Objectivity in Program Evaluations</w:t>
+      </w:r>
+    </w:p>
+    <w:p>
+      <w:pPr>
+        <w:pStyle w:val="ListParagraph"/>
+        <w:numPr>
+          <w:ilvl w:val="0"/>
+          <w:numId w:val="75"/>
+        </w:numPr>
+        <w:spacing w:after="0"/>
+      </w:pPr>
+      <w:r>
+        <w:t>Technical credibility</w:t>
+      </w:r>
+    </w:p>
+    <w:p>
+      <w:pPr>
+        <w:pStyle w:val="ListParagraph"/>
+        <w:numPr>
+          <w:ilvl w:val="1"/>
+          <w:numId w:val="75"/>
+        </w:numPr>
+        <w:spacing w:after="0"/>
+      </w:pPr>
+      <w:r>
+        <w:t>Technically competent, defensible, and transparent</w:t>
+      </w:r>
+    </w:p>
+    <w:p>
+      <w:pPr>
+        <w:pStyle w:val="ListParagraph"/>
+        <w:numPr>
+          <w:ilvl w:val="1"/>
+          <w:numId w:val="75"/>
+        </w:numPr>
+        <w:spacing w:after="0"/>
+      </w:pPr>
+      <w:r>
+        <w:t>Objective</w:t>
+      </w:r>
+    </w:p>
+    <w:p>
+      <w:pPr>
+        <w:pStyle w:val="ListParagraph"/>
+        <w:numPr>
+          <w:ilvl w:val="1"/>
+          <w:numId w:val="75"/>
+        </w:numPr>
+        <w:spacing w:after="0"/>
+      </w:pPr>
+      <w:r>
+        <w:t>Must also be perceived as technically competent and objective</w:t>
+      </w:r>
+    </w:p>
+    <w:p>
+      <w:pPr>
+        <w:pStyle w:val="ListParagraph"/>
+        <w:numPr>
+          <w:ilvl w:val="0"/>
+          <w:numId w:val="75"/>
+        </w:numPr>
+        <w:spacing w:after="0"/>
+      </w:pPr>
+      <w:r>
+        <w:t>Evaluation is the linking of theory and practice</w:t>
+      </w:r>
+    </w:p>
+    <w:p>
+      <w:pPr>
+        <w:pStyle w:val="ListParagraph"/>
+        <w:numPr>
+          <w:ilvl w:val="0"/>
+          <w:numId w:val="75"/>
+        </w:numPr>
+        <w:spacing w:after="0"/>
+      </w:pPr>
+      <w:r>
+        <w:t>Being an evaluator is different from being an evaluation consultant</w:t>
+      </w:r>
+    </w:p>
+    <w:p>
+      <w:pPr>
+        <w:pStyle w:val="ListParagraph"/>
+        <w:numPr>
+          <w:ilvl w:val="1"/>
+          <w:numId w:val="75"/>
+        </w:numPr>
+        <w:spacing w:after="0"/>
+      </w:pPr>
+      <w:r>
+        <w:t>Evaluator relies on validity and objectivity</w:t>
+      </w:r>
+    </w:p>
+    <w:p>
+      <w:pPr>
+        <w:pStyle w:val="ListParagraph"/>
+        <w:numPr>
+          <w:ilvl w:val="1"/>
+          <w:numId w:val="75"/>
+        </w:numPr>
+        <w:spacing w:after="0"/>
+      </w:pPr>
+      <w:r>
+        <w:t xml:space="preserve">Evaluation consultant is undoubtedly influenced by interactions with clients and stakeholders and their biases </w:t>
+      </w:r>
+    </w:p>
+    <w:p>
+      <w:pPr>
+        <w:pStyle w:val="ListParagraph"/>
+        <w:numPr>
+          <w:ilvl w:val="0"/>
+          <w:numId w:val="75"/>
+        </w:numPr>
+        <w:spacing w:after="0"/>
+      </w:pPr>
+      <w:r>
+        <w:t>Evaluator as “expert witness” called to “testify” about a program.</w:t>
+      </w:r>
+    </w:p>
+    <w:p>
+      <w:pPr>
+        <w:pStyle w:val="ListParagraph"/>
+        <w:numPr>
+          <w:ilvl w:val="1"/>
+          <w:numId w:val="75"/>
+        </w:numPr>
+        <w:spacing w:after="0"/>
+      </w:pPr>
+      <w:r>
+        <w:t>Expert witnesses can be purchased.</w:t>
+      </w:r>
+    </w:p>
+    <w:p>
+      <w:pPr>
+        <w:pStyle w:val="ListParagraph"/>
+        <w:numPr>
+          <w:ilvl w:val="0"/>
+          <w:numId w:val="75"/>
+        </w:numPr>
+        <w:spacing w:after="0"/>
+      </w:pPr>
+      <w:proofErr w:type="spellStart"/>
+      <w:r>
+        <w:t>Schriven</w:t>
+      </w:r>
+      <w:proofErr w:type="spellEnd"/>
+      <w:r>
+        <w:t xml:space="preserve"> (1997) definition of objectivity is:</w:t>
+      </w:r>
+    </w:p>
+    <w:p>
+      <w:pPr>
+        <w:pStyle w:val="ListParagraph"/>
+        <w:numPr>
+          <w:ilvl w:val="1"/>
+          <w:numId w:val="75"/>
+        </w:numPr>
+        <w:spacing w:after="0"/>
+      </w:pPr>
+      <w:r>
+        <w:t>With basis</w:t>
+      </w:r>
+    </w:p>
+    <w:p>
+      <w:pPr>
+        <w:pStyle w:val="ListParagraph"/>
+        <w:numPr>
+          <w:ilvl w:val="1"/>
+          <w:numId w:val="75"/>
+        </w:numPr>
+        <w:spacing w:after="0"/>
+      </w:pPr>
+      <w:r>
+        <w:t>Without bias</w:t>
+      </w:r>
+    </w:p>
+    <w:p>
+      <w:pPr>
+        <w:pStyle w:val="ListParagraph"/>
+        <w:numPr>
+          <w:ilvl w:val="0"/>
+          <w:numId w:val="75"/>
+        </w:numPr>
+        <w:spacing w:after="0"/>
+      </w:pPr>
+      <w:r>
+        <w:t>Objectivity can mean that the evidence and conclusions can be verified and confirmed by people other than the original authors and the conclusions must follow from the evidence.</w:t>
+      </w:r>
+    </w:p>
+    <w:p>
+      <w:pPr>
+        <w:pStyle w:val="ListParagraph"/>
+        <w:numPr>
+          <w:ilvl w:val="1"/>
+          <w:numId w:val="75"/>
+        </w:numPr>
+        <w:spacing w:after="0"/>
+      </w:pPr>
+      <w:proofErr w:type="gramStart"/>
+      <w:r>
+        <w:rPr>
+          <w:b/>
+        </w:rPr>
+        <w:t>This sounds</w:t>
+      </w:r>
+      <w:proofErr w:type="gramEnd"/>
+      <w:r>
+        <w:rPr>
+          <w:b/>
+        </w:rPr>
+        <w:t xml:space="preserve"> more like reproducible</w:t>
+      </w:r>
+      <w:r>
+        <w:t>.</w:t>
+      </w:r>
+    </w:p>
+    <w:p>
+      <w:pPr>
+        <w:pStyle w:val="ListParagraph"/>
+        <w:numPr>
+          <w:ilvl w:val="0"/>
+          <w:numId w:val="75"/>
+        </w:numPr>
+        <w:spacing w:after="0"/>
+      </w:pPr>
+      <w:r>
+        <w:t>Objectivity is about the ability to scrutinize and replicate methods and repeat findings.</w:t>
+      </w:r>
+    </w:p>
+    <w:p>
+      <w:pPr>
+        <w:pStyle w:val="ListParagraph"/>
+        <w:numPr>
+          <w:ilvl w:val="0"/>
+          <w:numId w:val="75"/>
+        </w:numPr>
+        <w:spacing w:after="0"/>
+      </w:pPr>
+      <w:r>
+        <w:t>Objectivity does not confer truth.</w:t>
+      </w:r>
+    </w:p>
+    <w:p>
+      <w:pPr>
+        <w:pStyle w:val="ListParagraph"/>
+        <w:numPr>
+          <w:ilvl w:val="1"/>
+          <w:numId w:val="75"/>
+        </w:numPr>
+        <w:spacing w:after="0"/>
+      </w:pPr>
+      <w:r>
+        <w:t>Truth is agreement among those who ascribe to a common paradigm.</w:t>
+      </w:r>
+    </w:p>
+    <w:p>
+      <w:pPr>
+        <w:pStyle w:val="ListParagraph"/>
+        <w:numPr>
+          <w:ilvl w:val="0"/>
+          <w:numId w:val="75"/>
+        </w:numPr>
+        <w:spacing w:after="0"/>
+      </w:pPr>
+      <w:r>
+        <w:t>Repeatability is rarely applicable to program evaluation.</w:t>
+      </w:r>
+    </w:p>
+    <w:p>
+      <w:pPr>
+        <w:pStyle w:val="ListParagraph"/>
+        <w:numPr>
+          <w:ilvl w:val="1"/>
+          <w:numId w:val="75"/>
+        </w:numPr>
+        <w:spacing w:after="0"/>
+      </w:pPr>
+      <w:r>
+        <w:t>Instead there is an audit trail for evidence and findings.</w:t>
+      </w:r>
+    </w:p>
+    <w:p>
+      <w:pPr>
+        <w:pStyle w:val="ListParagraph"/>
+        <w:numPr>
+          <w:ilvl w:val="0"/>
+          <w:numId w:val="75"/>
+        </w:numPr>
+        <w:spacing w:after="0"/>
+      </w:pPr>
+      <w:r>
+        <w:t>In practice objectivity is conferred when results can be corroborated or disconfirmed.</w:t>
+      </w:r>
+    </w:p>
+    <w:p>
+      <w:pPr>
+        <w:pStyle w:val="ListParagraph"/>
+        <w:numPr>
+          <w:ilvl w:val="1"/>
+          <w:numId w:val="75"/>
+        </w:numPr>
+        <w:spacing w:after="0"/>
+      </w:pPr>
+      <w:r>
+        <w:t>Objectivity is predicated on process.</w:t>
+      </w:r>
+    </w:p>
+    <w:p>
+      <w:pPr>
+        <w:spacing w:after="0"/>
+      </w:pPr>
+    </w:p>
+    <w:p>
+      <w:pPr>
+        <w:spacing w:after="0"/>
+      </w:pPr>
+      <w:r>
+        <w:t>Criteria for High-Quality Evaluations</w:t>
+      </w:r>
+    </w:p>
+    <w:p>
+      <w:pPr>
+        <w:pStyle w:val="ListParagraph"/>
+        <w:numPr>
+          <w:ilvl w:val="0"/>
+          <w:numId w:val="76"/>
+        </w:numPr>
         <w:spacing w:after="0"/>
       </w:pPr>
       <w:bookmarkStart w:id="0" w:name="_GoBack"/>
@@ -16709,7 +18281,7 @@
         <w:b/>
         <w:noProof/>
       </w:rPr>
-      <w:t>1</w:t>
+      <w:t>4</w:t>
     </w:r>
     <w:r>
       <w:rPr>
@@ -16743,7 +18315,7 @@
         <w:b/>
         <w:noProof/>
       </w:rPr>
-      <w:t>1</w:t>
+      <w:t>4</w:t>
     </w:r>
     <w:r>
       <w:rPr>
@@ -16989,6 +18561,119 @@
     </w:lvl>
   </w:abstractNum>
   <w:abstractNum w:abstractNumId="2">
+    <w:nsid w:val="03A176BD"/>
+    <w:multiLevelType w:val="hybridMultilevel"/>
+    <w:tmpl w:val="0AC44200"/>
+    <w:lvl w:ilvl="0" w:tplc="04090001">
+      <w:start w:val="1"/>
+      <w:numFmt w:val="bullet"/>
+      <w:lvlText w:val=""/>
+      <w:lvlJc w:val="left"/>
+      <w:pPr>
+        <w:ind w:left="765" w:hanging="360"/>
+      </w:pPr>
+      <w:rPr>
+        <w:rFonts w:ascii="Symbol" w:hAnsi="Symbol" w:hint="default"/>
+      </w:rPr>
+    </w:lvl>
+    <w:lvl w:ilvl="1" w:tplc="04090003">
+      <w:start w:val="1"/>
+      <w:numFmt w:val="bullet"/>
+      <w:lvlText w:val="o"/>
+      <w:lvlJc w:val="left"/>
+      <w:pPr>
+        <w:ind w:left="1485" w:hanging="360"/>
+      </w:pPr>
+      <w:rPr>
+        <w:rFonts w:ascii="Courier New" w:hAnsi="Courier New" w:cs="Courier New" w:hint="default"/>
+      </w:rPr>
+    </w:lvl>
+    <w:lvl w:ilvl="2" w:tplc="04090005" w:tentative="1">
+      <w:start w:val="1"/>
+      <w:numFmt w:val="bullet"/>
+      <w:lvlText w:val=""/>
+      <w:lvlJc w:val="left"/>
+      <w:pPr>
+        <w:ind w:left="2205" w:hanging="360"/>
+      </w:pPr>
+      <w:rPr>
+        <w:rFonts w:ascii="Wingdings" w:hAnsi="Wingdings" w:hint="default"/>
+      </w:rPr>
+    </w:lvl>
+    <w:lvl w:ilvl="3" w:tplc="04090001" w:tentative="1">
+      <w:start w:val="1"/>
+      <w:numFmt w:val="bullet"/>
+      <w:lvlText w:val=""/>
+      <w:lvlJc w:val="left"/>
+      <w:pPr>
+        <w:ind w:left="2925" w:hanging="360"/>
+      </w:pPr>
+      <w:rPr>
+        <w:rFonts w:ascii="Symbol" w:hAnsi="Symbol" w:hint="default"/>
+      </w:rPr>
+    </w:lvl>
+    <w:lvl w:ilvl="4" w:tplc="04090003" w:tentative="1">
+      <w:start w:val="1"/>
+      <w:numFmt w:val="bullet"/>
+      <w:lvlText w:val="o"/>
+      <w:lvlJc w:val="left"/>
+      <w:pPr>
+        <w:ind w:left="3645" w:hanging="360"/>
+      </w:pPr>
+      <w:rPr>
+        <w:rFonts w:ascii="Courier New" w:hAnsi="Courier New" w:cs="Courier New" w:hint="default"/>
+      </w:rPr>
+    </w:lvl>
+    <w:lvl w:ilvl="5" w:tplc="04090005" w:tentative="1">
+      <w:start w:val="1"/>
+      <w:numFmt w:val="bullet"/>
+      <w:lvlText w:val=""/>
+      <w:lvlJc w:val="left"/>
+      <w:pPr>
+        <w:ind w:left="4365" w:hanging="360"/>
+      </w:pPr>
+      <w:rPr>
+        <w:rFonts w:ascii="Wingdings" w:hAnsi="Wingdings" w:hint="default"/>
+      </w:rPr>
+    </w:lvl>
+    <w:lvl w:ilvl="6" w:tplc="04090001" w:tentative="1">
+      <w:start w:val="1"/>
+      <w:numFmt w:val="bullet"/>
+      <w:lvlText w:val=""/>
+      <w:lvlJc w:val="left"/>
+      <w:pPr>
+        <w:ind w:left="5085" w:hanging="360"/>
+      </w:pPr>
+      <w:rPr>
+        <w:rFonts w:ascii="Symbol" w:hAnsi="Symbol" w:hint="default"/>
+      </w:rPr>
+    </w:lvl>
+    <w:lvl w:ilvl="7" w:tplc="04090003" w:tentative="1">
+      <w:start w:val="1"/>
+      <w:numFmt w:val="bullet"/>
+      <w:lvlText w:val="o"/>
+      <w:lvlJc w:val="left"/>
+      <w:pPr>
+        <w:ind w:left="5805" w:hanging="360"/>
+      </w:pPr>
+      <w:rPr>
+        <w:rFonts w:ascii="Courier New" w:hAnsi="Courier New" w:cs="Courier New" w:hint="default"/>
+      </w:rPr>
+    </w:lvl>
+    <w:lvl w:ilvl="8" w:tplc="04090005" w:tentative="1">
+      <w:start w:val="1"/>
+      <w:numFmt w:val="bullet"/>
+      <w:lvlText w:val=""/>
+      <w:lvlJc w:val="left"/>
+      <w:pPr>
+        <w:ind w:left="6525" w:hanging="360"/>
+      </w:pPr>
+      <w:rPr>
+        <w:rFonts w:ascii="Wingdings" w:hAnsi="Wingdings" w:hint="default"/>
+      </w:rPr>
+    </w:lvl>
+  </w:abstractNum>
+  <w:abstractNum w:abstractNumId="3">
     <w:nsid w:val="04F54ECC"/>
     <w:multiLevelType w:val="hybridMultilevel"/>
     <w:tmpl w:val="7ACC776C"/>
@@ -17101,7 +18786,7 @@
       </w:rPr>
     </w:lvl>
   </w:abstractNum>
-  <w:abstractNum w:abstractNumId="3">
+  <w:abstractNum w:abstractNumId="4">
     <w:nsid w:val="07877241"/>
     <w:multiLevelType w:val="hybridMultilevel"/>
     <w:tmpl w:val="E5BCEB5C"/>
@@ -17214,7 +18899,7 @@
       </w:rPr>
     </w:lvl>
   </w:abstractNum>
-  <w:abstractNum w:abstractNumId="4">
+  <w:abstractNum w:abstractNumId="5">
     <w:nsid w:val="08432B93"/>
     <w:multiLevelType w:val="hybridMultilevel"/>
     <w:tmpl w:val="DC3A269E"/>
@@ -17327,7 +19012,120 @@
       </w:rPr>
     </w:lvl>
   </w:abstractNum>
-  <w:abstractNum w:abstractNumId="5">
+  <w:abstractNum w:abstractNumId="6">
+    <w:nsid w:val="08E559DC"/>
+    <w:multiLevelType w:val="hybridMultilevel"/>
+    <w:tmpl w:val="46AEDAA4"/>
+    <w:lvl w:ilvl="0" w:tplc="04090001">
+      <w:start w:val="1"/>
+      <w:numFmt w:val="bullet"/>
+      <w:lvlText w:val=""/>
+      <w:lvlJc w:val="left"/>
+      <w:pPr>
+        <w:ind w:left="720" w:hanging="360"/>
+      </w:pPr>
+      <w:rPr>
+        <w:rFonts w:ascii="Symbol" w:hAnsi="Symbol" w:hint="default"/>
+      </w:rPr>
+    </w:lvl>
+    <w:lvl w:ilvl="1" w:tplc="04090003">
+      <w:start w:val="1"/>
+      <w:numFmt w:val="bullet"/>
+      <w:lvlText w:val="o"/>
+      <w:lvlJc w:val="left"/>
+      <w:pPr>
+        <w:ind w:left="1440" w:hanging="360"/>
+      </w:pPr>
+      <w:rPr>
+        <w:rFonts w:ascii="Courier New" w:hAnsi="Courier New" w:cs="Courier New" w:hint="default"/>
+      </w:rPr>
+    </w:lvl>
+    <w:lvl w:ilvl="2" w:tplc="04090005" w:tentative="1">
+      <w:start w:val="1"/>
+      <w:numFmt w:val="bullet"/>
+      <w:lvlText w:val=""/>
+      <w:lvlJc w:val="left"/>
+      <w:pPr>
+        <w:ind w:left="2160" w:hanging="360"/>
+      </w:pPr>
+      <w:rPr>
+        <w:rFonts w:ascii="Wingdings" w:hAnsi="Wingdings" w:hint="default"/>
+      </w:rPr>
+    </w:lvl>
+    <w:lvl w:ilvl="3" w:tplc="04090001" w:tentative="1">
+      <w:start w:val="1"/>
+      <w:numFmt w:val="bullet"/>
+      <w:lvlText w:val=""/>
+      <w:lvlJc w:val="left"/>
+      <w:pPr>
+        <w:ind w:left="2880" w:hanging="360"/>
+      </w:pPr>
+      <w:rPr>
+        <w:rFonts w:ascii="Symbol" w:hAnsi="Symbol" w:hint="default"/>
+      </w:rPr>
+    </w:lvl>
+    <w:lvl w:ilvl="4" w:tplc="04090003" w:tentative="1">
+      <w:start w:val="1"/>
+      <w:numFmt w:val="bullet"/>
+      <w:lvlText w:val="o"/>
+      <w:lvlJc w:val="left"/>
+      <w:pPr>
+        <w:ind w:left="3600" w:hanging="360"/>
+      </w:pPr>
+      <w:rPr>
+        <w:rFonts w:ascii="Courier New" w:hAnsi="Courier New" w:cs="Courier New" w:hint="default"/>
+      </w:rPr>
+    </w:lvl>
+    <w:lvl w:ilvl="5" w:tplc="04090005" w:tentative="1">
+      <w:start w:val="1"/>
+      <w:numFmt w:val="bullet"/>
+      <w:lvlText w:val=""/>
+      <w:lvlJc w:val="left"/>
+      <w:pPr>
+        <w:ind w:left="4320" w:hanging="360"/>
+      </w:pPr>
+      <w:rPr>
+        <w:rFonts w:ascii="Wingdings" w:hAnsi="Wingdings" w:hint="default"/>
+      </w:rPr>
+    </w:lvl>
+    <w:lvl w:ilvl="6" w:tplc="04090001" w:tentative="1">
+      <w:start w:val="1"/>
+      <w:numFmt w:val="bullet"/>
+      <w:lvlText w:val=""/>
+      <w:lvlJc w:val="left"/>
+      <w:pPr>
+        <w:ind w:left="5040" w:hanging="360"/>
+      </w:pPr>
+      <w:rPr>
+        <w:rFonts w:ascii="Symbol" w:hAnsi="Symbol" w:hint="default"/>
+      </w:rPr>
+    </w:lvl>
+    <w:lvl w:ilvl="7" w:tplc="04090003" w:tentative="1">
+      <w:start w:val="1"/>
+      <w:numFmt w:val="bullet"/>
+      <w:lvlText w:val="o"/>
+      <w:lvlJc w:val="left"/>
+      <w:pPr>
+        <w:ind w:left="5760" w:hanging="360"/>
+      </w:pPr>
+      <w:rPr>
+        <w:rFonts w:ascii="Courier New" w:hAnsi="Courier New" w:cs="Courier New" w:hint="default"/>
+      </w:rPr>
+    </w:lvl>
+    <w:lvl w:ilvl="8" w:tplc="04090005" w:tentative="1">
+      <w:start w:val="1"/>
+      <w:numFmt w:val="bullet"/>
+      <w:lvlText w:val=""/>
+      <w:lvlJc w:val="left"/>
+      <w:pPr>
+        <w:ind w:left="6480" w:hanging="360"/>
+      </w:pPr>
+      <w:rPr>
+        <w:rFonts w:ascii="Wingdings" w:hAnsi="Wingdings" w:hint="default"/>
+      </w:rPr>
+    </w:lvl>
+  </w:abstractNum>
+  <w:abstractNum w:abstractNumId="7">
     <w:nsid w:val="10F00A62"/>
     <w:multiLevelType w:val="hybridMultilevel"/>
     <w:tmpl w:val="0E6E00C0"/>
@@ -17413,7 +19211,7 @@
       </w:pPr>
     </w:lvl>
   </w:abstractNum>
-  <w:abstractNum w:abstractNumId="6">
+  <w:abstractNum w:abstractNumId="8">
     <w:nsid w:val="12A60DC9"/>
     <w:multiLevelType w:val="hybridMultilevel"/>
     <w:tmpl w:val="223CAF80"/>
@@ -17499,7 +19297,7 @@
       </w:pPr>
     </w:lvl>
   </w:abstractNum>
-  <w:abstractNum w:abstractNumId="7">
+  <w:abstractNum w:abstractNumId="9">
     <w:nsid w:val="14374661"/>
     <w:multiLevelType w:val="hybridMultilevel"/>
     <w:tmpl w:val="E08CE1BA"/>
@@ -17612,7 +19410,7 @@
       </w:rPr>
     </w:lvl>
   </w:abstractNum>
-  <w:abstractNum w:abstractNumId="8">
+  <w:abstractNum w:abstractNumId="10">
     <w:nsid w:val="15E77A49"/>
     <w:multiLevelType w:val="hybridMultilevel"/>
     <w:tmpl w:val="319233E2"/>
@@ -17725,7 +19523,7 @@
       </w:rPr>
     </w:lvl>
   </w:abstractNum>
-  <w:abstractNum w:abstractNumId="9">
+  <w:abstractNum w:abstractNumId="11">
     <w:nsid w:val="16D17478"/>
     <w:multiLevelType w:val="hybridMultilevel"/>
     <w:tmpl w:val="EF32D9DE"/>
@@ -17811,7 +19609,7 @@
       </w:pPr>
     </w:lvl>
   </w:abstractNum>
-  <w:abstractNum w:abstractNumId="10">
+  <w:abstractNum w:abstractNumId="12">
     <w:nsid w:val="1C1210F6"/>
     <w:multiLevelType w:val="hybridMultilevel"/>
     <w:tmpl w:val="AB80E41A"/>
@@ -17897,7 +19695,7 @@
       </w:pPr>
     </w:lvl>
   </w:abstractNum>
-  <w:abstractNum w:abstractNumId="11">
+  <w:abstractNum w:abstractNumId="13">
     <w:nsid w:val="1C701A49"/>
     <w:multiLevelType w:val="hybridMultilevel"/>
     <w:tmpl w:val="0AFCC74C"/>
@@ -18010,7 +19808,7 @@
       </w:rPr>
     </w:lvl>
   </w:abstractNum>
-  <w:abstractNum w:abstractNumId="12">
+  <w:abstractNum w:abstractNumId="14">
     <w:nsid w:val="1CB45C54"/>
     <w:multiLevelType w:val="hybridMultilevel"/>
     <w:tmpl w:val="97B69C3C"/>
@@ -18096,7 +19894,7 @@
       </w:pPr>
     </w:lvl>
   </w:abstractNum>
-  <w:abstractNum w:abstractNumId="13">
+  <w:abstractNum w:abstractNumId="15">
     <w:nsid w:val="1CF52392"/>
     <w:multiLevelType w:val="hybridMultilevel"/>
     <w:tmpl w:val="9402769C"/>
@@ -18182,7 +19980,7 @@
       </w:pPr>
     </w:lvl>
   </w:abstractNum>
-  <w:abstractNum w:abstractNumId="14">
+  <w:abstractNum w:abstractNumId="16">
     <w:nsid w:val="1DAD373E"/>
     <w:multiLevelType w:val="hybridMultilevel"/>
     <w:tmpl w:val="2EF491A8"/>
@@ -18295,7 +20093,7 @@
       </w:rPr>
     </w:lvl>
   </w:abstractNum>
-  <w:abstractNum w:abstractNumId="15">
+  <w:abstractNum w:abstractNumId="17">
     <w:nsid w:val="1EC52924"/>
     <w:multiLevelType w:val="hybridMultilevel"/>
     <w:tmpl w:val="2B163170"/>
@@ -18408,7 +20206,7 @@
       </w:rPr>
     </w:lvl>
   </w:abstractNum>
-  <w:abstractNum w:abstractNumId="16">
+  <w:abstractNum w:abstractNumId="18">
     <w:nsid w:val="1F5A6792"/>
     <w:multiLevelType w:val="hybridMultilevel"/>
     <w:tmpl w:val="26E0B612"/>
@@ -18521,7 +20319,7 @@
       </w:rPr>
     </w:lvl>
   </w:abstractNum>
-  <w:abstractNum w:abstractNumId="17">
+  <w:abstractNum w:abstractNumId="19">
     <w:nsid w:val="1F96696E"/>
     <w:multiLevelType w:val="hybridMultilevel"/>
     <w:tmpl w:val="D3D8C726"/>
@@ -18634,7 +20432,7 @@
       </w:rPr>
     </w:lvl>
   </w:abstractNum>
-  <w:abstractNum w:abstractNumId="18">
+  <w:abstractNum w:abstractNumId="20">
     <w:nsid w:val="21E33F8F"/>
     <w:multiLevelType w:val="hybridMultilevel"/>
     <w:tmpl w:val="40208432"/>
@@ -18747,7 +20545,7 @@
       </w:rPr>
     </w:lvl>
   </w:abstractNum>
-  <w:abstractNum w:abstractNumId="19">
+  <w:abstractNum w:abstractNumId="21">
     <w:nsid w:val="2255588C"/>
     <w:multiLevelType w:val="hybridMultilevel"/>
     <w:tmpl w:val="8C68D902"/>
@@ -18860,7 +20658,7 @@
       </w:rPr>
     </w:lvl>
   </w:abstractNum>
-  <w:abstractNum w:abstractNumId="20">
+  <w:abstractNum w:abstractNumId="22">
     <w:nsid w:val="23AD6A82"/>
     <w:multiLevelType w:val="hybridMultilevel"/>
     <w:tmpl w:val="F4863B56"/>
@@ -18973,7 +20771,7 @@
       </w:rPr>
     </w:lvl>
   </w:abstractNum>
-  <w:abstractNum w:abstractNumId="21">
+  <w:abstractNum w:abstractNumId="23">
     <w:nsid w:val="26682958"/>
     <w:multiLevelType w:val="hybridMultilevel"/>
     <w:tmpl w:val="AFA82FD8"/>
@@ -19086,7 +20884,7 @@
       </w:rPr>
     </w:lvl>
   </w:abstractNum>
-  <w:abstractNum w:abstractNumId="22">
+  <w:abstractNum w:abstractNumId="24">
     <w:nsid w:val="26EA05FF"/>
     <w:multiLevelType w:val="hybridMultilevel"/>
     <w:tmpl w:val="70A4CFD0"/>
@@ -19199,7 +20997,7 @@
       </w:rPr>
     </w:lvl>
   </w:abstractNum>
-  <w:abstractNum w:abstractNumId="23">
+  <w:abstractNum w:abstractNumId="25">
     <w:nsid w:val="2C504201"/>
     <w:multiLevelType w:val="hybridMultilevel"/>
     <w:tmpl w:val="AB74123A"/>
@@ -19312,7 +21110,7 @@
       </w:rPr>
     </w:lvl>
   </w:abstractNum>
-  <w:abstractNum w:abstractNumId="24">
+  <w:abstractNum w:abstractNumId="26">
     <w:nsid w:val="303D4038"/>
     <w:multiLevelType w:val="hybridMultilevel"/>
     <w:tmpl w:val="CB0AC46E"/>
@@ -19425,7 +21223,7 @@
       </w:rPr>
     </w:lvl>
   </w:abstractNum>
-  <w:abstractNum w:abstractNumId="25">
+  <w:abstractNum w:abstractNumId="27">
     <w:nsid w:val="308E7665"/>
     <w:multiLevelType w:val="hybridMultilevel"/>
     <w:tmpl w:val="C4081EA8"/>
@@ -19538,7 +21336,7 @@
       </w:rPr>
     </w:lvl>
   </w:abstractNum>
-  <w:abstractNum w:abstractNumId="26">
+  <w:abstractNum w:abstractNumId="28">
     <w:nsid w:val="30FA2E42"/>
     <w:multiLevelType w:val="hybridMultilevel"/>
     <w:tmpl w:val="A5B6CFE0"/>
@@ -19651,7 +21449,7 @@
       </w:rPr>
     </w:lvl>
   </w:abstractNum>
-  <w:abstractNum w:abstractNumId="27">
+  <w:abstractNum w:abstractNumId="29">
     <w:nsid w:val="335163A4"/>
     <w:multiLevelType w:val="hybridMultilevel"/>
     <w:tmpl w:val="925E998E"/>
@@ -19764,7 +21562,7 @@
       </w:rPr>
     </w:lvl>
   </w:abstractNum>
-  <w:abstractNum w:abstractNumId="28">
+  <w:abstractNum w:abstractNumId="30">
     <w:nsid w:val="352E5E46"/>
     <w:multiLevelType w:val="hybridMultilevel"/>
     <w:tmpl w:val="EF5E9D68"/>
@@ -19877,7 +21675,7 @@
       </w:rPr>
     </w:lvl>
   </w:abstractNum>
-  <w:abstractNum w:abstractNumId="29">
+  <w:abstractNum w:abstractNumId="31">
     <w:nsid w:val="37306241"/>
     <w:multiLevelType w:val="hybridMultilevel"/>
     <w:tmpl w:val="2EC23D2E"/>
@@ -19990,7 +21788,7 @@
       </w:rPr>
     </w:lvl>
   </w:abstractNum>
-  <w:abstractNum w:abstractNumId="30">
+  <w:abstractNum w:abstractNumId="32">
     <w:nsid w:val="3740550F"/>
     <w:multiLevelType w:val="hybridMultilevel"/>
     <w:tmpl w:val="F3B89FEC"/>
@@ -20103,7 +21901,7 @@
       </w:rPr>
     </w:lvl>
   </w:abstractNum>
-  <w:abstractNum w:abstractNumId="31">
+  <w:abstractNum w:abstractNumId="33">
     <w:nsid w:val="39565157"/>
     <w:multiLevelType w:val="hybridMultilevel"/>
     <w:tmpl w:val="8E944180"/>
@@ -20216,7 +22014,7 @@
       </w:rPr>
     </w:lvl>
   </w:abstractNum>
-  <w:abstractNum w:abstractNumId="32">
+  <w:abstractNum w:abstractNumId="34">
     <w:nsid w:val="3990021C"/>
     <w:multiLevelType w:val="hybridMultilevel"/>
     <w:tmpl w:val="56E88746"/>
@@ -20302,7 +22100,7 @@
       </w:pPr>
     </w:lvl>
   </w:abstractNum>
-  <w:abstractNum w:abstractNumId="33">
+  <w:abstractNum w:abstractNumId="35">
     <w:nsid w:val="3DB92BF9"/>
     <w:multiLevelType w:val="hybridMultilevel"/>
     <w:tmpl w:val="667C241C"/>
@@ -20415,7 +22213,120 @@
       </w:rPr>
     </w:lvl>
   </w:abstractNum>
-  <w:abstractNum w:abstractNumId="34">
+  <w:abstractNum w:abstractNumId="36">
+    <w:nsid w:val="3F6C4475"/>
+    <w:multiLevelType w:val="hybridMultilevel"/>
+    <w:tmpl w:val="FF80939E"/>
+    <w:lvl w:ilvl="0" w:tplc="04090001">
+      <w:start w:val="1"/>
+      <w:numFmt w:val="bullet"/>
+      <w:lvlText w:val=""/>
+      <w:lvlJc w:val="left"/>
+      <w:pPr>
+        <w:ind w:left="720" w:hanging="360"/>
+      </w:pPr>
+      <w:rPr>
+        <w:rFonts w:ascii="Symbol" w:hAnsi="Symbol" w:hint="default"/>
+      </w:rPr>
+    </w:lvl>
+    <w:lvl w:ilvl="1" w:tplc="04090003">
+      <w:start w:val="1"/>
+      <w:numFmt w:val="bullet"/>
+      <w:lvlText w:val="o"/>
+      <w:lvlJc w:val="left"/>
+      <w:pPr>
+        <w:ind w:left="1440" w:hanging="360"/>
+      </w:pPr>
+      <w:rPr>
+        <w:rFonts w:ascii="Courier New" w:hAnsi="Courier New" w:cs="Courier New" w:hint="default"/>
+      </w:rPr>
+    </w:lvl>
+    <w:lvl w:ilvl="2" w:tplc="04090005">
+      <w:start w:val="1"/>
+      <w:numFmt w:val="bullet"/>
+      <w:lvlText w:val=""/>
+      <w:lvlJc w:val="left"/>
+      <w:pPr>
+        <w:ind w:left="2160" w:hanging="360"/>
+      </w:pPr>
+      <w:rPr>
+        <w:rFonts w:ascii="Wingdings" w:hAnsi="Wingdings" w:hint="default"/>
+      </w:rPr>
+    </w:lvl>
+    <w:lvl w:ilvl="3" w:tplc="04090001" w:tentative="1">
+      <w:start w:val="1"/>
+      <w:numFmt w:val="bullet"/>
+      <w:lvlText w:val=""/>
+      <w:lvlJc w:val="left"/>
+      <w:pPr>
+        <w:ind w:left="2880" w:hanging="360"/>
+      </w:pPr>
+      <w:rPr>
+        <w:rFonts w:ascii="Symbol" w:hAnsi="Symbol" w:hint="default"/>
+      </w:rPr>
+    </w:lvl>
+    <w:lvl w:ilvl="4" w:tplc="04090003" w:tentative="1">
+      <w:start w:val="1"/>
+      <w:numFmt w:val="bullet"/>
+      <w:lvlText w:val="o"/>
+      <w:lvlJc w:val="left"/>
+      <w:pPr>
+        <w:ind w:left="3600" w:hanging="360"/>
+      </w:pPr>
+      <w:rPr>
+        <w:rFonts w:ascii="Courier New" w:hAnsi="Courier New" w:cs="Courier New" w:hint="default"/>
+      </w:rPr>
+    </w:lvl>
+    <w:lvl w:ilvl="5" w:tplc="04090005" w:tentative="1">
+      <w:start w:val="1"/>
+      <w:numFmt w:val="bullet"/>
+      <w:lvlText w:val=""/>
+      <w:lvlJc w:val="left"/>
+      <w:pPr>
+        <w:ind w:left="4320" w:hanging="360"/>
+      </w:pPr>
+      <w:rPr>
+        <w:rFonts w:ascii="Wingdings" w:hAnsi="Wingdings" w:hint="default"/>
+      </w:rPr>
+    </w:lvl>
+    <w:lvl w:ilvl="6" w:tplc="04090001" w:tentative="1">
+      <w:start w:val="1"/>
+      <w:numFmt w:val="bullet"/>
+      <w:lvlText w:val=""/>
+      <w:lvlJc w:val="left"/>
+      <w:pPr>
+        <w:ind w:left="5040" w:hanging="360"/>
+      </w:pPr>
+      <w:rPr>
+        <w:rFonts w:ascii="Symbol" w:hAnsi="Symbol" w:hint="default"/>
+      </w:rPr>
+    </w:lvl>
+    <w:lvl w:ilvl="7" w:tplc="04090003" w:tentative="1">
+      <w:start w:val="1"/>
+      <w:numFmt w:val="bullet"/>
+      <w:lvlText w:val="o"/>
+      <w:lvlJc w:val="left"/>
+      <w:pPr>
+        <w:ind w:left="5760" w:hanging="360"/>
+      </w:pPr>
+      <w:rPr>
+        <w:rFonts w:ascii="Courier New" w:hAnsi="Courier New" w:cs="Courier New" w:hint="default"/>
+      </w:rPr>
+    </w:lvl>
+    <w:lvl w:ilvl="8" w:tplc="04090005" w:tentative="1">
+      <w:start w:val="1"/>
+      <w:numFmt w:val="bullet"/>
+      <w:lvlText w:val=""/>
+      <w:lvlJc w:val="left"/>
+      <w:pPr>
+        <w:ind w:left="6480" w:hanging="360"/>
+      </w:pPr>
+      <w:rPr>
+        <w:rFonts w:ascii="Wingdings" w:hAnsi="Wingdings" w:hint="default"/>
+      </w:rPr>
+    </w:lvl>
+  </w:abstractNum>
+  <w:abstractNum w:abstractNumId="37">
     <w:nsid w:val="43746F25"/>
     <w:multiLevelType w:val="hybridMultilevel"/>
     <w:tmpl w:val="8F9CDFFE"/>
@@ -20528,7 +22439,7 @@
       </w:rPr>
     </w:lvl>
   </w:abstractNum>
-  <w:abstractNum w:abstractNumId="35">
+  <w:abstractNum w:abstractNumId="38">
     <w:nsid w:val="460562D3"/>
     <w:multiLevelType w:val="hybridMultilevel"/>
     <w:tmpl w:val="16D8A524"/>
@@ -20641,7 +22552,7 @@
       </w:rPr>
     </w:lvl>
   </w:abstractNum>
-  <w:abstractNum w:abstractNumId="36">
+  <w:abstractNum w:abstractNumId="39">
     <w:nsid w:val="466E25C5"/>
     <w:multiLevelType w:val="hybridMultilevel"/>
     <w:tmpl w:val="63AE9DA0"/>
@@ -20754,7 +22665,7 @@
       </w:rPr>
     </w:lvl>
   </w:abstractNum>
-  <w:abstractNum w:abstractNumId="37">
+  <w:abstractNum w:abstractNumId="40">
     <w:nsid w:val="4AB07E89"/>
     <w:multiLevelType w:val="hybridMultilevel"/>
     <w:tmpl w:val="41944D58"/>
@@ -20867,7 +22778,7 @@
       </w:rPr>
     </w:lvl>
   </w:abstractNum>
-  <w:abstractNum w:abstractNumId="38">
+  <w:abstractNum w:abstractNumId="41">
     <w:nsid w:val="4C78521D"/>
     <w:multiLevelType w:val="hybridMultilevel"/>
     <w:tmpl w:val="AECC61CA"/>
@@ -20980,7 +22891,7 @@
       </w:rPr>
     </w:lvl>
   </w:abstractNum>
-  <w:abstractNum w:abstractNumId="39">
+  <w:abstractNum w:abstractNumId="42">
     <w:nsid w:val="4DB4487E"/>
     <w:multiLevelType w:val="hybridMultilevel"/>
     <w:tmpl w:val="A14C51C6"/>
@@ -21093,7 +23004,120 @@
       </w:rPr>
     </w:lvl>
   </w:abstractNum>
-  <w:abstractNum w:abstractNumId="40">
+  <w:abstractNum w:abstractNumId="43">
+    <w:nsid w:val="4F593EF9"/>
+    <w:multiLevelType w:val="hybridMultilevel"/>
+    <w:tmpl w:val="4BD2160E"/>
+    <w:lvl w:ilvl="0" w:tplc="04090001">
+      <w:start w:val="1"/>
+      <w:numFmt w:val="bullet"/>
+      <w:lvlText w:val=""/>
+      <w:lvlJc w:val="left"/>
+      <w:pPr>
+        <w:ind w:left="720" w:hanging="360"/>
+      </w:pPr>
+      <w:rPr>
+        <w:rFonts w:ascii="Symbol" w:hAnsi="Symbol" w:hint="default"/>
+      </w:rPr>
+    </w:lvl>
+    <w:lvl w:ilvl="1" w:tplc="04090003">
+      <w:start w:val="1"/>
+      <w:numFmt w:val="bullet"/>
+      <w:lvlText w:val="o"/>
+      <w:lvlJc w:val="left"/>
+      <w:pPr>
+        <w:ind w:left="1440" w:hanging="360"/>
+      </w:pPr>
+      <w:rPr>
+        <w:rFonts w:ascii="Courier New" w:hAnsi="Courier New" w:cs="Courier New" w:hint="default"/>
+      </w:rPr>
+    </w:lvl>
+    <w:lvl w:ilvl="2" w:tplc="04090005">
+      <w:start w:val="1"/>
+      <w:numFmt w:val="bullet"/>
+      <w:lvlText w:val=""/>
+      <w:lvlJc w:val="left"/>
+      <w:pPr>
+        <w:ind w:left="2160" w:hanging="360"/>
+      </w:pPr>
+      <w:rPr>
+        <w:rFonts w:ascii="Wingdings" w:hAnsi="Wingdings" w:hint="default"/>
+      </w:rPr>
+    </w:lvl>
+    <w:lvl w:ilvl="3" w:tplc="04090001" w:tentative="1">
+      <w:start w:val="1"/>
+      <w:numFmt w:val="bullet"/>
+      <w:lvlText w:val=""/>
+      <w:lvlJc w:val="left"/>
+      <w:pPr>
+        <w:ind w:left="2880" w:hanging="360"/>
+      </w:pPr>
+      <w:rPr>
+        <w:rFonts w:ascii="Symbol" w:hAnsi="Symbol" w:hint="default"/>
+      </w:rPr>
+    </w:lvl>
+    <w:lvl w:ilvl="4" w:tplc="04090003" w:tentative="1">
+      <w:start w:val="1"/>
+      <w:numFmt w:val="bullet"/>
+      <w:lvlText w:val="o"/>
+      <w:lvlJc w:val="left"/>
+      <w:pPr>
+        <w:ind w:left="3600" w:hanging="360"/>
+      </w:pPr>
+      <w:rPr>
+        <w:rFonts w:ascii="Courier New" w:hAnsi="Courier New" w:cs="Courier New" w:hint="default"/>
+      </w:rPr>
+    </w:lvl>
+    <w:lvl w:ilvl="5" w:tplc="04090005" w:tentative="1">
+      <w:start w:val="1"/>
+      <w:numFmt w:val="bullet"/>
+      <w:lvlText w:val=""/>
+      <w:lvlJc w:val="left"/>
+      <w:pPr>
+        <w:ind w:left="4320" w:hanging="360"/>
+      </w:pPr>
+      <w:rPr>
+        <w:rFonts w:ascii="Wingdings" w:hAnsi="Wingdings" w:hint="default"/>
+      </w:rPr>
+    </w:lvl>
+    <w:lvl w:ilvl="6" w:tplc="04090001" w:tentative="1">
+      <w:start w:val="1"/>
+      <w:numFmt w:val="bullet"/>
+      <w:lvlText w:val=""/>
+      <w:lvlJc w:val="left"/>
+      <w:pPr>
+        <w:ind w:left="5040" w:hanging="360"/>
+      </w:pPr>
+      <w:rPr>
+        <w:rFonts w:ascii="Symbol" w:hAnsi="Symbol" w:hint="default"/>
+      </w:rPr>
+    </w:lvl>
+    <w:lvl w:ilvl="7" w:tplc="04090003" w:tentative="1">
+      <w:start w:val="1"/>
+      <w:numFmt w:val="bullet"/>
+      <w:lvlText w:val="o"/>
+      <w:lvlJc w:val="left"/>
+      <w:pPr>
+        <w:ind w:left="5760" w:hanging="360"/>
+      </w:pPr>
+      <w:rPr>
+        <w:rFonts w:ascii="Courier New" w:hAnsi="Courier New" w:cs="Courier New" w:hint="default"/>
+      </w:rPr>
+    </w:lvl>
+    <w:lvl w:ilvl="8" w:tplc="04090005" w:tentative="1">
+      <w:start w:val="1"/>
+      <w:numFmt w:val="bullet"/>
+      <w:lvlText w:val=""/>
+      <w:lvlJc w:val="left"/>
+      <w:pPr>
+        <w:ind w:left="6480" w:hanging="360"/>
+      </w:pPr>
+      <w:rPr>
+        <w:rFonts w:ascii="Wingdings" w:hAnsi="Wingdings" w:hint="default"/>
+      </w:rPr>
+    </w:lvl>
+  </w:abstractNum>
+  <w:abstractNum w:abstractNumId="44">
     <w:nsid w:val="53471C57"/>
     <w:multiLevelType w:val="hybridMultilevel"/>
     <w:tmpl w:val="F3DCD9E6"/>
@@ -21179,7 +23203,7 @@
       </w:pPr>
     </w:lvl>
   </w:abstractNum>
-  <w:abstractNum w:abstractNumId="41">
+  <w:abstractNum w:abstractNumId="45">
     <w:nsid w:val="55015E07"/>
     <w:multiLevelType w:val="hybridMultilevel"/>
     <w:tmpl w:val="F4B083B2"/>
@@ -21292,7 +23316,7 @@
       </w:rPr>
     </w:lvl>
   </w:abstractNum>
-  <w:abstractNum w:abstractNumId="42">
+  <w:abstractNum w:abstractNumId="46">
     <w:nsid w:val="56042CE4"/>
     <w:multiLevelType w:val="hybridMultilevel"/>
     <w:tmpl w:val="C2FE28F6"/>
@@ -21405,7 +23429,7 @@
       </w:rPr>
     </w:lvl>
   </w:abstractNum>
-  <w:abstractNum w:abstractNumId="43">
+  <w:abstractNum w:abstractNumId="47">
     <w:nsid w:val="56B07802"/>
     <w:multiLevelType w:val="hybridMultilevel"/>
     <w:tmpl w:val="584E18A8"/>
@@ -21518,7 +23542,7 @@
       </w:rPr>
     </w:lvl>
   </w:abstractNum>
-  <w:abstractNum w:abstractNumId="44">
+  <w:abstractNum w:abstractNumId="48">
     <w:nsid w:val="577D0E5C"/>
     <w:multiLevelType w:val="hybridMultilevel"/>
     <w:tmpl w:val="1D86234E"/>
@@ -21631,7 +23655,7 @@
       </w:rPr>
     </w:lvl>
   </w:abstractNum>
-  <w:abstractNum w:abstractNumId="45">
+  <w:abstractNum w:abstractNumId="49">
     <w:nsid w:val="581555B3"/>
     <w:multiLevelType w:val="hybridMultilevel"/>
     <w:tmpl w:val="5BCE70EA"/>
@@ -21744,7 +23768,7 @@
       </w:rPr>
     </w:lvl>
   </w:abstractNum>
-  <w:abstractNum w:abstractNumId="46">
+  <w:abstractNum w:abstractNumId="50">
     <w:nsid w:val="591D6E23"/>
     <w:multiLevelType w:val="hybridMultilevel"/>
     <w:tmpl w:val="F854444E"/>
@@ -21857,7 +23881,7 @@
       </w:rPr>
     </w:lvl>
   </w:abstractNum>
-  <w:abstractNum w:abstractNumId="47">
+  <w:abstractNum w:abstractNumId="51">
     <w:nsid w:val="5A040215"/>
     <w:multiLevelType w:val="hybridMultilevel"/>
     <w:tmpl w:val="F9327F88"/>
@@ -21970,7 +23994,7 @@
       </w:rPr>
     </w:lvl>
   </w:abstractNum>
-  <w:abstractNum w:abstractNumId="48">
+  <w:abstractNum w:abstractNumId="52">
     <w:nsid w:val="5AFC3384"/>
     <w:multiLevelType w:val="hybridMultilevel"/>
     <w:tmpl w:val="2752E986"/>
@@ -22083,7 +24107,7 @@
       </w:rPr>
     </w:lvl>
   </w:abstractNum>
-  <w:abstractNum w:abstractNumId="49">
+  <w:abstractNum w:abstractNumId="53">
     <w:nsid w:val="5B663028"/>
     <w:multiLevelType w:val="hybridMultilevel"/>
     <w:tmpl w:val="6410567E"/>
@@ -22196,7 +24220,7 @@
       </w:rPr>
     </w:lvl>
   </w:abstractNum>
-  <w:abstractNum w:abstractNumId="50">
+  <w:abstractNum w:abstractNumId="54">
     <w:nsid w:val="5CCC532F"/>
     <w:multiLevelType w:val="hybridMultilevel"/>
     <w:tmpl w:val="FB487BA2"/>
@@ -22309,7 +24333,7 @@
       </w:rPr>
     </w:lvl>
   </w:abstractNum>
-  <w:abstractNum w:abstractNumId="51">
+  <w:abstractNum w:abstractNumId="55">
     <w:nsid w:val="5CE346AE"/>
     <w:multiLevelType w:val="hybridMultilevel"/>
     <w:tmpl w:val="94BEBEF0"/>
@@ -22422,7 +24446,206 @@
       </w:rPr>
     </w:lvl>
   </w:abstractNum>
-  <w:abstractNum w:abstractNumId="52">
+  <w:abstractNum w:abstractNumId="56">
+    <w:nsid w:val="5D6E1738"/>
+    <w:multiLevelType w:val="hybridMultilevel"/>
+    <w:tmpl w:val="C2D625F4"/>
+    <w:lvl w:ilvl="0" w:tplc="04090001">
+      <w:start w:val="1"/>
+      <w:numFmt w:val="bullet"/>
+      <w:lvlText w:val=""/>
+      <w:lvlJc w:val="left"/>
+      <w:pPr>
+        <w:ind w:left="720" w:hanging="360"/>
+      </w:pPr>
+      <w:rPr>
+        <w:rFonts w:ascii="Symbol" w:hAnsi="Symbol" w:hint="default"/>
+      </w:rPr>
+    </w:lvl>
+    <w:lvl w:ilvl="1" w:tplc="04090003" w:tentative="1">
+      <w:start w:val="1"/>
+      <w:numFmt w:val="bullet"/>
+      <w:lvlText w:val="o"/>
+      <w:lvlJc w:val="left"/>
+      <w:pPr>
+        <w:ind w:left="1440" w:hanging="360"/>
+      </w:pPr>
+      <w:rPr>
+        <w:rFonts w:ascii="Courier New" w:hAnsi="Courier New" w:cs="Courier New" w:hint="default"/>
+      </w:rPr>
+    </w:lvl>
+    <w:lvl w:ilvl="2" w:tplc="04090005" w:tentative="1">
+      <w:start w:val="1"/>
+      <w:numFmt w:val="bullet"/>
+      <w:lvlText w:val=""/>
+      <w:lvlJc w:val="left"/>
+      <w:pPr>
+        <w:ind w:left="2160" w:hanging="360"/>
+      </w:pPr>
+      <w:rPr>
+        <w:rFonts w:ascii="Wingdings" w:hAnsi="Wingdings" w:hint="default"/>
+      </w:rPr>
+    </w:lvl>
+    <w:lvl w:ilvl="3" w:tplc="04090001" w:tentative="1">
+      <w:start w:val="1"/>
+      <w:numFmt w:val="bullet"/>
+      <w:lvlText w:val=""/>
+      <w:lvlJc w:val="left"/>
+      <w:pPr>
+        <w:ind w:left="2880" w:hanging="360"/>
+      </w:pPr>
+      <w:rPr>
+        <w:rFonts w:ascii="Symbol" w:hAnsi="Symbol" w:hint="default"/>
+      </w:rPr>
+    </w:lvl>
+    <w:lvl w:ilvl="4" w:tplc="04090003" w:tentative="1">
+      <w:start w:val="1"/>
+      <w:numFmt w:val="bullet"/>
+      <w:lvlText w:val="o"/>
+      <w:lvlJc w:val="left"/>
+      <w:pPr>
+        <w:ind w:left="3600" w:hanging="360"/>
+      </w:pPr>
+      <w:rPr>
+        <w:rFonts w:ascii="Courier New" w:hAnsi="Courier New" w:cs="Courier New" w:hint="default"/>
+      </w:rPr>
+    </w:lvl>
+    <w:lvl w:ilvl="5" w:tplc="04090005" w:tentative="1">
+      <w:start w:val="1"/>
+      <w:numFmt w:val="bullet"/>
+      <w:lvlText w:val=""/>
+      <w:lvlJc w:val="left"/>
+      <w:pPr>
+        <w:ind w:left="4320" w:hanging="360"/>
+      </w:pPr>
+      <w:rPr>
+        <w:rFonts w:ascii="Wingdings" w:hAnsi="Wingdings" w:hint="default"/>
+      </w:rPr>
+    </w:lvl>
+    <w:lvl w:ilvl="6" w:tplc="04090001" w:tentative="1">
+      <w:start w:val="1"/>
+      <w:numFmt w:val="bullet"/>
+      <w:lvlText w:val=""/>
+      <w:lvlJc w:val="left"/>
+      <w:pPr>
+        <w:ind w:left="5040" w:hanging="360"/>
+      </w:pPr>
+      <w:rPr>
+        <w:rFonts w:ascii="Symbol" w:hAnsi="Symbol" w:hint="default"/>
+      </w:rPr>
+    </w:lvl>
+    <w:lvl w:ilvl="7" w:tplc="04090003" w:tentative="1">
+      <w:start w:val="1"/>
+      <w:numFmt w:val="bullet"/>
+      <w:lvlText w:val="o"/>
+      <w:lvlJc w:val="left"/>
+      <w:pPr>
+        <w:ind w:left="5760" w:hanging="360"/>
+      </w:pPr>
+      <w:rPr>
+        <w:rFonts w:ascii="Courier New" w:hAnsi="Courier New" w:cs="Courier New" w:hint="default"/>
+      </w:rPr>
+    </w:lvl>
+    <w:lvl w:ilvl="8" w:tplc="04090005" w:tentative="1">
+      <w:start w:val="1"/>
+      <w:numFmt w:val="bullet"/>
+      <w:lvlText w:val=""/>
+      <w:lvlJc w:val="left"/>
+      <w:pPr>
+        <w:ind w:left="6480" w:hanging="360"/>
+      </w:pPr>
+      <w:rPr>
+        <w:rFonts w:ascii="Wingdings" w:hAnsi="Wingdings" w:hint="default"/>
+      </w:rPr>
+    </w:lvl>
+  </w:abstractNum>
+  <w:abstractNum w:abstractNumId="57">
+    <w:nsid w:val="5DE97506"/>
+    <w:multiLevelType w:val="hybridMultilevel"/>
+    <w:tmpl w:val="56603B04"/>
+    <w:lvl w:ilvl="0" w:tplc="0409000F">
+      <w:start w:val="1"/>
+      <w:numFmt w:val="decimal"/>
+      <w:lvlText w:val="%1."/>
+      <w:lvlJc w:val="left"/>
+      <w:pPr>
+        <w:ind w:left="720" w:hanging="360"/>
+      </w:pPr>
+    </w:lvl>
+    <w:lvl w:ilvl="1" w:tplc="04090019" w:tentative="1">
+      <w:start w:val="1"/>
+      <w:numFmt w:val="lowerLetter"/>
+      <w:lvlText w:val="%2."/>
+      <w:lvlJc w:val="left"/>
+      <w:pPr>
+        <w:ind w:left="1440" w:hanging="360"/>
+      </w:pPr>
+    </w:lvl>
+    <w:lvl w:ilvl="2" w:tplc="0409001B" w:tentative="1">
+      <w:start w:val="1"/>
+      <w:numFmt w:val="lowerRoman"/>
+      <w:lvlText w:val="%3."/>
+      <w:lvlJc w:val="right"/>
+      <w:pPr>
+        <w:ind w:left="2160" w:hanging="180"/>
+      </w:pPr>
+    </w:lvl>
+    <w:lvl w:ilvl="3" w:tplc="0409000F" w:tentative="1">
+      <w:start w:val="1"/>
+      <w:numFmt w:val="decimal"/>
+      <w:lvlText w:val="%4."/>
+      <w:lvlJc w:val="left"/>
+      <w:pPr>
+        <w:ind w:left="2880" w:hanging="360"/>
+      </w:pPr>
+    </w:lvl>
+    <w:lvl w:ilvl="4" w:tplc="04090019" w:tentative="1">
+      <w:start w:val="1"/>
+      <w:numFmt w:val="lowerLetter"/>
+      <w:lvlText w:val="%5."/>
+      <w:lvlJc w:val="left"/>
+      <w:pPr>
+        <w:ind w:left="3600" w:hanging="360"/>
+      </w:pPr>
+    </w:lvl>
+    <w:lvl w:ilvl="5" w:tplc="0409001B" w:tentative="1">
+      <w:start w:val="1"/>
+      <w:numFmt w:val="lowerRoman"/>
+      <w:lvlText w:val="%6."/>
+      <w:lvlJc w:val="right"/>
+      <w:pPr>
+        <w:ind w:left="4320" w:hanging="180"/>
+      </w:pPr>
+    </w:lvl>
+    <w:lvl w:ilvl="6" w:tplc="0409000F" w:tentative="1">
+      <w:start w:val="1"/>
+      <w:numFmt w:val="decimal"/>
+      <w:lvlText w:val="%7."/>
+      <w:lvlJc w:val="left"/>
+      <w:pPr>
+        <w:ind w:left="5040" w:hanging="360"/>
+      </w:pPr>
+    </w:lvl>
+    <w:lvl w:ilvl="7" w:tplc="04090019" w:tentative="1">
+      <w:start w:val="1"/>
+      <w:numFmt w:val="lowerLetter"/>
+      <w:lvlText w:val="%8."/>
+      <w:lvlJc w:val="left"/>
+      <w:pPr>
+        <w:ind w:left="5760" w:hanging="360"/>
+      </w:pPr>
+    </w:lvl>
+    <w:lvl w:ilvl="8" w:tplc="0409001B" w:tentative="1">
+      <w:start w:val="1"/>
+      <w:numFmt w:val="lowerRoman"/>
+      <w:lvlText w:val="%9."/>
+      <w:lvlJc w:val="right"/>
+      <w:pPr>
+        <w:ind w:left="6480" w:hanging="180"/>
+      </w:pPr>
+    </w:lvl>
+  </w:abstractNum>
+  <w:abstractNum w:abstractNumId="58">
     <w:nsid w:val="5E221556"/>
     <w:multiLevelType w:val="hybridMultilevel"/>
     <w:tmpl w:val="77E06C2E"/>
@@ -22535,7 +24758,7 @@
       </w:rPr>
     </w:lvl>
   </w:abstractNum>
-  <w:abstractNum w:abstractNumId="53">
+  <w:abstractNum w:abstractNumId="59">
     <w:nsid w:val="607F2D5E"/>
     <w:multiLevelType w:val="hybridMultilevel"/>
     <w:tmpl w:val="3E14D858"/>
@@ -22648,7 +24871,7 @@
       </w:rPr>
     </w:lvl>
   </w:abstractNum>
-  <w:abstractNum w:abstractNumId="54">
+  <w:abstractNum w:abstractNumId="60">
     <w:nsid w:val="612808FC"/>
     <w:multiLevelType w:val="hybridMultilevel"/>
     <w:tmpl w:val="D166B3F4"/>
@@ -22761,7 +24984,7 @@
       </w:rPr>
     </w:lvl>
   </w:abstractNum>
-  <w:abstractNum w:abstractNumId="55">
+  <w:abstractNum w:abstractNumId="61">
     <w:nsid w:val="6701666E"/>
     <w:multiLevelType w:val="hybridMultilevel"/>
     <w:tmpl w:val="A46AE3FE"/>
@@ -22847,7 +25070,7 @@
       </w:pPr>
     </w:lvl>
   </w:abstractNum>
-  <w:abstractNum w:abstractNumId="56">
+  <w:abstractNum w:abstractNumId="62">
     <w:nsid w:val="67F3301E"/>
     <w:multiLevelType w:val="hybridMultilevel"/>
     <w:tmpl w:val="7C8A46F2"/>
@@ -22960,7 +25183,7 @@
       </w:rPr>
     </w:lvl>
   </w:abstractNum>
-  <w:abstractNum w:abstractNumId="57">
+  <w:abstractNum w:abstractNumId="63">
     <w:nsid w:val="6884550F"/>
     <w:multiLevelType w:val="hybridMultilevel"/>
     <w:tmpl w:val="C9204F96"/>
@@ -23073,7 +25296,120 @@
       </w:rPr>
     </w:lvl>
   </w:abstractNum>
-  <w:abstractNum w:abstractNumId="58">
+  <w:abstractNum w:abstractNumId="64">
+    <w:nsid w:val="69070A2F"/>
+    <w:multiLevelType w:val="hybridMultilevel"/>
+    <w:tmpl w:val="A8067596"/>
+    <w:lvl w:ilvl="0" w:tplc="04090001">
+      <w:start w:val="1"/>
+      <w:numFmt w:val="bullet"/>
+      <w:lvlText w:val=""/>
+      <w:lvlJc w:val="left"/>
+      <w:pPr>
+        <w:ind w:left="720" w:hanging="360"/>
+      </w:pPr>
+      <w:rPr>
+        <w:rFonts w:ascii="Symbol" w:hAnsi="Symbol" w:hint="default"/>
+      </w:rPr>
+    </w:lvl>
+    <w:lvl w:ilvl="1" w:tplc="04090003">
+      <w:start w:val="1"/>
+      <w:numFmt w:val="bullet"/>
+      <w:lvlText w:val="o"/>
+      <w:lvlJc w:val="left"/>
+      <w:pPr>
+        <w:ind w:left="1440" w:hanging="360"/>
+      </w:pPr>
+      <w:rPr>
+        <w:rFonts w:ascii="Courier New" w:hAnsi="Courier New" w:cs="Courier New" w:hint="default"/>
+      </w:rPr>
+    </w:lvl>
+    <w:lvl w:ilvl="2" w:tplc="04090005" w:tentative="1">
+      <w:start w:val="1"/>
+      <w:numFmt w:val="bullet"/>
+      <w:lvlText w:val=""/>
+      <w:lvlJc w:val="left"/>
+      <w:pPr>
+        <w:ind w:left="2160" w:hanging="360"/>
+      </w:pPr>
+      <w:rPr>
+        <w:rFonts w:ascii="Wingdings" w:hAnsi="Wingdings" w:hint="default"/>
+      </w:rPr>
+    </w:lvl>
+    <w:lvl w:ilvl="3" w:tplc="04090001" w:tentative="1">
+      <w:start w:val="1"/>
+      <w:numFmt w:val="bullet"/>
+      <w:lvlText w:val=""/>
+      <w:lvlJc w:val="left"/>
+      <w:pPr>
+        <w:ind w:left="2880" w:hanging="360"/>
+      </w:pPr>
+      <w:rPr>
+        <w:rFonts w:ascii="Symbol" w:hAnsi="Symbol" w:hint="default"/>
+      </w:rPr>
+    </w:lvl>
+    <w:lvl w:ilvl="4" w:tplc="04090003" w:tentative="1">
+      <w:start w:val="1"/>
+      <w:numFmt w:val="bullet"/>
+      <w:lvlText w:val="o"/>
+      <w:lvlJc w:val="left"/>
+      <w:pPr>
+        <w:ind w:left="3600" w:hanging="360"/>
+      </w:pPr>
+      <w:rPr>
+        <w:rFonts w:ascii="Courier New" w:hAnsi="Courier New" w:cs="Courier New" w:hint="default"/>
+      </w:rPr>
+    </w:lvl>
+    <w:lvl w:ilvl="5" w:tplc="04090005" w:tentative="1">
+      <w:start w:val="1"/>
+      <w:numFmt w:val="bullet"/>
+      <w:lvlText w:val=""/>
+      <w:lvlJc w:val="left"/>
+      <w:pPr>
+        <w:ind w:left="4320" w:hanging="360"/>
+      </w:pPr>
+      <w:rPr>
+        <w:rFonts w:ascii="Wingdings" w:hAnsi="Wingdings" w:hint="default"/>
+      </w:rPr>
+    </w:lvl>
+    <w:lvl w:ilvl="6" w:tplc="04090001" w:tentative="1">
+      <w:start w:val="1"/>
+      <w:numFmt w:val="bullet"/>
+      <w:lvlText w:val=""/>
+      <w:lvlJc w:val="left"/>
+      <w:pPr>
+        <w:ind w:left="5040" w:hanging="360"/>
+      </w:pPr>
+      <w:rPr>
+        <w:rFonts w:ascii="Symbol" w:hAnsi="Symbol" w:hint="default"/>
+      </w:rPr>
+    </w:lvl>
+    <w:lvl w:ilvl="7" w:tplc="04090003" w:tentative="1">
+      <w:start w:val="1"/>
+      <w:numFmt w:val="bullet"/>
+      <w:lvlText w:val="o"/>
+      <w:lvlJc w:val="left"/>
+      <w:pPr>
+        <w:ind w:left="5760" w:hanging="360"/>
+      </w:pPr>
+      <w:rPr>
+        <w:rFonts w:ascii="Courier New" w:hAnsi="Courier New" w:cs="Courier New" w:hint="default"/>
+      </w:rPr>
+    </w:lvl>
+    <w:lvl w:ilvl="8" w:tplc="04090005" w:tentative="1">
+      <w:start w:val="1"/>
+      <w:numFmt w:val="bullet"/>
+      <w:lvlText w:val=""/>
+      <w:lvlJc w:val="left"/>
+      <w:pPr>
+        <w:ind w:left="6480" w:hanging="360"/>
+      </w:pPr>
+      <w:rPr>
+        <w:rFonts w:ascii="Wingdings" w:hAnsi="Wingdings" w:hint="default"/>
+      </w:rPr>
+    </w:lvl>
+  </w:abstractNum>
+  <w:abstractNum w:abstractNumId="65">
     <w:nsid w:val="6BDD4CCF"/>
     <w:multiLevelType w:val="hybridMultilevel"/>
     <w:tmpl w:val="C28E766E"/>
@@ -23186,7 +25522,7 @@
       </w:rPr>
     </w:lvl>
   </w:abstractNum>
-  <w:abstractNum w:abstractNumId="59">
+  <w:abstractNum w:abstractNumId="66">
     <w:nsid w:val="6C3166F1"/>
     <w:multiLevelType w:val="hybridMultilevel"/>
     <w:tmpl w:val="D12E4C3C"/>
@@ -23299,7 +25635,7 @@
       </w:rPr>
     </w:lvl>
   </w:abstractNum>
-  <w:abstractNum w:abstractNumId="60">
+  <w:abstractNum w:abstractNumId="67">
     <w:nsid w:val="6CF13965"/>
     <w:multiLevelType w:val="hybridMultilevel"/>
     <w:tmpl w:val="2108B442"/>
@@ -23412,7 +25748,120 @@
       </w:rPr>
     </w:lvl>
   </w:abstractNum>
-  <w:abstractNum w:abstractNumId="61">
+  <w:abstractNum w:abstractNumId="68">
+    <w:nsid w:val="6E7B4016"/>
+    <w:multiLevelType w:val="hybridMultilevel"/>
+    <w:tmpl w:val="A2EE268C"/>
+    <w:lvl w:ilvl="0" w:tplc="04090001">
+      <w:start w:val="1"/>
+      <w:numFmt w:val="bullet"/>
+      <w:lvlText w:val=""/>
+      <w:lvlJc w:val="left"/>
+      <w:pPr>
+        <w:ind w:left="720" w:hanging="360"/>
+      </w:pPr>
+      <w:rPr>
+        <w:rFonts w:ascii="Symbol" w:hAnsi="Symbol" w:hint="default"/>
+      </w:rPr>
+    </w:lvl>
+    <w:lvl w:ilvl="1" w:tplc="04090003">
+      <w:start w:val="1"/>
+      <w:numFmt w:val="bullet"/>
+      <w:lvlText w:val="o"/>
+      <w:lvlJc w:val="left"/>
+      <w:pPr>
+        <w:ind w:left="1440" w:hanging="360"/>
+      </w:pPr>
+      <w:rPr>
+        <w:rFonts w:ascii="Courier New" w:hAnsi="Courier New" w:cs="Courier New" w:hint="default"/>
+      </w:rPr>
+    </w:lvl>
+    <w:lvl w:ilvl="2" w:tplc="04090005" w:tentative="1">
+      <w:start w:val="1"/>
+      <w:numFmt w:val="bullet"/>
+      <w:lvlText w:val=""/>
+      <w:lvlJc w:val="left"/>
+      <w:pPr>
+        <w:ind w:left="2160" w:hanging="360"/>
+      </w:pPr>
+      <w:rPr>
+        <w:rFonts w:ascii="Wingdings" w:hAnsi="Wingdings" w:hint="default"/>
+      </w:rPr>
+    </w:lvl>
+    <w:lvl w:ilvl="3" w:tplc="04090001" w:tentative="1">
+      <w:start w:val="1"/>
+      <w:numFmt w:val="bullet"/>
+      <w:lvlText w:val=""/>
+      <w:lvlJc w:val="left"/>
+      <w:pPr>
+        <w:ind w:left="2880" w:hanging="360"/>
+      </w:pPr>
+      <w:rPr>
+        <w:rFonts w:ascii="Symbol" w:hAnsi="Symbol" w:hint="default"/>
+      </w:rPr>
+    </w:lvl>
+    <w:lvl w:ilvl="4" w:tplc="04090003" w:tentative="1">
+      <w:start w:val="1"/>
+      <w:numFmt w:val="bullet"/>
+      <w:lvlText w:val="o"/>
+      <w:lvlJc w:val="left"/>
+      <w:pPr>
+        <w:ind w:left="3600" w:hanging="360"/>
+      </w:pPr>
+      <w:rPr>
+        <w:rFonts w:ascii="Courier New" w:hAnsi="Courier New" w:cs="Courier New" w:hint="default"/>
+      </w:rPr>
+    </w:lvl>
+    <w:lvl w:ilvl="5" w:tplc="04090005" w:tentative="1">
+      <w:start w:val="1"/>
+      <w:numFmt w:val="bullet"/>
+      <w:lvlText w:val=""/>
+      <w:lvlJc w:val="left"/>
+      <w:pPr>
+        <w:ind w:left="4320" w:hanging="360"/>
+      </w:pPr>
+      <w:rPr>
+        <w:rFonts w:ascii="Wingdings" w:hAnsi="Wingdings" w:hint="default"/>
+      </w:rPr>
+    </w:lvl>
+    <w:lvl w:ilvl="6" w:tplc="04090001" w:tentative="1">
+      <w:start w:val="1"/>
+      <w:numFmt w:val="bullet"/>
+      <w:lvlText w:val=""/>
+      <w:lvlJc w:val="left"/>
+      <w:pPr>
+        <w:ind w:left="5040" w:hanging="360"/>
+      </w:pPr>
+      <w:rPr>
+        <w:rFonts w:ascii="Symbol" w:hAnsi="Symbol" w:hint="default"/>
+      </w:rPr>
+    </w:lvl>
+    <w:lvl w:ilvl="7" w:tplc="04090003" w:tentative="1">
+      <w:start w:val="1"/>
+      <w:numFmt w:val="bullet"/>
+      <w:lvlText w:val="o"/>
+      <w:lvlJc w:val="left"/>
+      <w:pPr>
+        <w:ind w:left="5760" w:hanging="360"/>
+      </w:pPr>
+      <w:rPr>
+        <w:rFonts w:ascii="Courier New" w:hAnsi="Courier New" w:cs="Courier New" w:hint="default"/>
+      </w:rPr>
+    </w:lvl>
+    <w:lvl w:ilvl="8" w:tplc="04090005" w:tentative="1">
+      <w:start w:val="1"/>
+      <w:numFmt w:val="bullet"/>
+      <w:lvlText w:val=""/>
+      <w:lvlJc w:val="left"/>
+      <w:pPr>
+        <w:ind w:left="6480" w:hanging="360"/>
+      </w:pPr>
+      <w:rPr>
+        <w:rFonts w:ascii="Wingdings" w:hAnsi="Wingdings" w:hint="default"/>
+      </w:rPr>
+    </w:lvl>
+  </w:abstractNum>
+  <w:abstractNum w:abstractNumId="69">
     <w:nsid w:val="70EA0A28"/>
     <w:multiLevelType w:val="hybridMultilevel"/>
     <w:tmpl w:val="C9484BD2"/>
@@ -23525,7 +25974,7 @@
       </w:rPr>
     </w:lvl>
   </w:abstractNum>
-  <w:abstractNum w:abstractNumId="62">
+  <w:abstractNum w:abstractNumId="70">
     <w:nsid w:val="71EC440C"/>
     <w:multiLevelType w:val="hybridMultilevel"/>
     <w:tmpl w:val="384043B8"/>
@@ -23638,7 +26087,7 @@
       </w:rPr>
     </w:lvl>
   </w:abstractNum>
-  <w:abstractNum w:abstractNumId="63">
+  <w:abstractNum w:abstractNumId="71">
     <w:nsid w:val="74FB0563"/>
     <w:multiLevelType w:val="hybridMultilevel"/>
     <w:tmpl w:val="A33CE1D6"/>
@@ -23751,7 +26200,7 @@
       </w:rPr>
     </w:lvl>
   </w:abstractNum>
-  <w:abstractNum w:abstractNumId="64">
+  <w:abstractNum w:abstractNumId="72">
     <w:nsid w:val="781D3A68"/>
     <w:multiLevelType w:val="hybridMultilevel"/>
     <w:tmpl w:val="B66848C2"/>
@@ -23864,7 +26313,7 @@
       </w:rPr>
     </w:lvl>
   </w:abstractNum>
-  <w:abstractNum w:abstractNumId="65">
+  <w:abstractNum w:abstractNumId="73">
     <w:nsid w:val="799A5B45"/>
     <w:multiLevelType w:val="hybridMultilevel"/>
     <w:tmpl w:val="85023A70"/>
@@ -23977,7 +26426,7 @@
       </w:rPr>
     </w:lvl>
   </w:abstractNum>
-  <w:abstractNum w:abstractNumId="66">
+  <w:abstractNum w:abstractNumId="74">
     <w:nsid w:val="7B9D0A6D"/>
     <w:multiLevelType w:val="hybridMultilevel"/>
     <w:tmpl w:val="71E0FB3A"/>
@@ -24090,7 +26539,7 @@
       </w:rPr>
     </w:lvl>
   </w:abstractNum>
-  <w:abstractNum w:abstractNumId="67">
+  <w:abstractNum w:abstractNumId="75">
     <w:nsid w:val="7CEA63D3"/>
     <w:multiLevelType w:val="hybridMultilevel"/>
     <w:tmpl w:val="D53C17C6"/>
@@ -24204,210 +26653,234 @@
     </w:lvl>
   </w:abstractNum>
   <w:num w:numId="1">
-    <w:abstractNumId w:val="32"/>
+    <w:abstractNumId w:val="34"/>
   </w:num>
   <w:num w:numId="2">
-    <w:abstractNumId w:val="37"/>
+    <w:abstractNumId w:val="40"/>
   </w:num>
   <w:num w:numId="3">
     <w:abstractNumId w:val="1"/>
   </w:num>
   <w:num w:numId="4">
-    <w:abstractNumId w:val="54"/>
+    <w:abstractNumId w:val="60"/>
   </w:num>
   <w:num w:numId="5">
-    <w:abstractNumId w:val="51"/>
+    <w:abstractNumId w:val="55"/>
   </w:num>
   <w:num w:numId="6">
-    <w:abstractNumId w:val="39"/>
+    <w:abstractNumId w:val="42"/>
   </w:num>
   <w:num w:numId="7">
-    <w:abstractNumId w:val="49"/>
+    <w:abstractNumId w:val="53"/>
   </w:num>
   <w:num w:numId="8">
-    <w:abstractNumId w:val="19"/>
+    <w:abstractNumId w:val="21"/>
   </w:num>
   <w:num w:numId="9">
+    <w:abstractNumId w:val="9"/>
+  </w:num>
+  <w:num w:numId="10">
     <w:abstractNumId w:val="7"/>
   </w:num>
-  <w:num w:numId="10">
-    <w:abstractNumId w:val="5"/>
-  </w:num>
   <w:num w:numId="11">
-    <w:abstractNumId w:val="30"/>
+    <w:abstractNumId w:val="32"/>
   </w:num>
   <w:num w:numId="12">
-    <w:abstractNumId w:val="35"/>
+    <w:abstractNumId w:val="38"/>
   </w:num>
   <w:num w:numId="13">
-    <w:abstractNumId w:val="2"/>
+    <w:abstractNumId w:val="3"/>
   </w:num>
   <w:num w:numId="14">
-    <w:abstractNumId w:val="41"/>
+    <w:abstractNumId w:val="45"/>
   </w:num>
   <w:num w:numId="15">
-    <w:abstractNumId w:val="65"/>
+    <w:abstractNumId w:val="73"/>
   </w:num>
   <w:num w:numId="16">
-    <w:abstractNumId w:val="20"/>
+    <w:abstractNumId w:val="22"/>
   </w:num>
   <w:num w:numId="17">
-    <w:abstractNumId w:val="42"/>
+    <w:abstractNumId w:val="46"/>
   </w:num>
   <w:num w:numId="18">
-    <w:abstractNumId w:val="53"/>
+    <w:abstractNumId w:val="59"/>
   </w:num>
   <w:num w:numId="19">
-    <w:abstractNumId w:val="13"/>
+    <w:abstractNumId w:val="15"/>
   </w:num>
   <w:num w:numId="20">
-    <w:abstractNumId w:val="24"/>
+    <w:abstractNumId w:val="26"/>
   </w:num>
   <w:num w:numId="21">
-    <w:abstractNumId w:val="60"/>
+    <w:abstractNumId w:val="67"/>
   </w:num>
   <w:num w:numId="22">
-    <w:abstractNumId w:val="62"/>
+    <w:abstractNumId w:val="70"/>
   </w:num>
   <w:num w:numId="23">
-    <w:abstractNumId w:val="34"/>
+    <w:abstractNumId w:val="37"/>
   </w:num>
   <w:num w:numId="24">
-    <w:abstractNumId w:val="25"/>
+    <w:abstractNumId w:val="27"/>
   </w:num>
   <w:num w:numId="25">
-    <w:abstractNumId w:val="46"/>
+    <w:abstractNumId w:val="50"/>
   </w:num>
   <w:num w:numId="26">
-    <w:abstractNumId w:val="29"/>
+    <w:abstractNumId w:val="31"/>
   </w:num>
   <w:num w:numId="27">
     <w:abstractNumId w:val="0"/>
   </w:num>
   <w:num w:numId="28">
-    <w:abstractNumId w:val="9"/>
+    <w:abstractNumId w:val="11"/>
   </w:num>
   <w:num w:numId="29">
-    <w:abstractNumId w:val="31"/>
+    <w:abstractNumId w:val="33"/>
   </w:num>
   <w:num w:numId="30">
+    <w:abstractNumId w:val="48"/>
+  </w:num>
+  <w:num w:numId="31">
+    <w:abstractNumId w:val="4"/>
+  </w:num>
+  <w:num w:numId="32">
+    <w:abstractNumId w:val="5"/>
+  </w:num>
+  <w:num w:numId="33">
+    <w:abstractNumId w:val="63"/>
+  </w:num>
+  <w:num w:numId="34">
+    <w:abstractNumId w:val="24"/>
+  </w:num>
+  <w:num w:numId="35">
+    <w:abstractNumId w:val="20"/>
+  </w:num>
+  <w:num w:numId="36">
+    <w:abstractNumId w:val="19"/>
+  </w:num>
+  <w:num w:numId="37">
+    <w:abstractNumId w:val="14"/>
+  </w:num>
+  <w:num w:numId="38">
+    <w:abstractNumId w:val="28"/>
+  </w:num>
+  <w:num w:numId="39">
+    <w:abstractNumId w:val="30"/>
+  </w:num>
+  <w:num w:numId="40">
+    <w:abstractNumId w:val="71"/>
+  </w:num>
+  <w:num w:numId="41">
+    <w:abstractNumId w:val="69"/>
+  </w:num>
+  <w:num w:numId="42">
+    <w:abstractNumId w:val="49"/>
+  </w:num>
+  <w:num w:numId="43">
+    <w:abstractNumId w:val="13"/>
+  </w:num>
+  <w:num w:numId="44">
+    <w:abstractNumId w:val="18"/>
+  </w:num>
+  <w:num w:numId="45">
+    <w:abstractNumId w:val="23"/>
+  </w:num>
+  <w:num w:numId="46">
+    <w:abstractNumId w:val="52"/>
+  </w:num>
+  <w:num w:numId="47">
+    <w:abstractNumId w:val="62"/>
+  </w:num>
+  <w:num w:numId="48">
+    <w:abstractNumId w:val="35"/>
+  </w:num>
+  <w:num w:numId="49">
+    <w:abstractNumId w:val="39"/>
+  </w:num>
+  <w:num w:numId="50">
+    <w:abstractNumId w:val="8"/>
+  </w:num>
+  <w:num w:numId="51">
+    <w:abstractNumId w:val="51"/>
+  </w:num>
+  <w:num w:numId="52">
+    <w:abstractNumId w:val="25"/>
+  </w:num>
+  <w:num w:numId="53">
+    <w:abstractNumId w:val="17"/>
+  </w:num>
+  <w:num w:numId="54">
+    <w:abstractNumId w:val="29"/>
+  </w:num>
+  <w:num w:numId="55">
+    <w:abstractNumId w:val="61"/>
+  </w:num>
+  <w:num w:numId="56">
+    <w:abstractNumId w:val="75"/>
+  </w:num>
+  <w:num w:numId="57">
+    <w:abstractNumId w:val="10"/>
+  </w:num>
+  <w:num w:numId="58">
+    <w:abstractNumId w:val="65"/>
+  </w:num>
+  <w:num w:numId="59">
+    <w:abstractNumId w:val="58"/>
+  </w:num>
+  <w:num w:numId="60">
+    <w:abstractNumId w:val="41"/>
+  </w:num>
+  <w:num w:numId="61">
+    <w:abstractNumId w:val="12"/>
+  </w:num>
+  <w:num w:numId="62">
+    <w:abstractNumId w:val="16"/>
+  </w:num>
+  <w:num w:numId="63">
+    <w:abstractNumId w:val="54"/>
+  </w:num>
+  <w:num w:numId="64">
+    <w:abstractNumId w:val="74"/>
+  </w:num>
+  <w:num w:numId="65">
     <w:abstractNumId w:val="44"/>
   </w:num>
-  <w:num w:numId="31">
-    <w:abstractNumId w:val="3"/>
+  <w:num w:numId="66">
+    <w:abstractNumId w:val="47"/>
   </w:num>
-  <w:num w:numId="32">
-    <w:abstractNumId w:val="4"/>
+  <w:num w:numId="67">
+    <w:abstractNumId w:val="72"/>
   </w:num>
-  <w:num w:numId="33">
+  <w:num w:numId="68">
+    <w:abstractNumId w:val="66"/>
+  </w:num>
+  <w:num w:numId="69">
     <w:abstractNumId w:val="57"/>
   </w:num>
-  <w:num w:numId="34">
-    <w:abstractNumId w:val="22"/>
+  <w:num w:numId="70">
+    <w:abstractNumId w:val="2"/>
   </w:num>
-  <w:num w:numId="35">
-    <w:abstractNumId w:val="18"/>
+  <w:num w:numId="71">
+    <w:abstractNumId w:val="43"/>
   </w:num>
-  <w:num w:numId="36">
-    <w:abstractNumId w:val="17"/>
+  <w:num w:numId="72">
+    <w:abstractNumId w:val="68"/>
   </w:num>
-  <w:num w:numId="37">
-    <w:abstractNumId w:val="12"/>
+  <w:num w:numId="73">
+    <w:abstractNumId w:val="36"/>
   </w:num>
-  <w:num w:numId="38">
-    <w:abstractNumId w:val="26"/>
+  <w:num w:numId="74">
+    <w:abstractNumId w:val="6"/>
   </w:num>
-  <w:num w:numId="39">
-    <w:abstractNumId w:val="28"/>
+  <w:num w:numId="75">
+    <w:abstractNumId w:val="64"/>
   </w:num>
-  <w:num w:numId="40">
-    <w:abstractNumId w:val="63"/>
-  </w:num>
-  <w:num w:numId="41">
-    <w:abstractNumId w:val="61"/>
-  </w:num>
-  <w:num w:numId="42">
-    <w:abstractNumId w:val="45"/>
-  </w:num>
-  <w:num w:numId="43">
-    <w:abstractNumId w:val="11"/>
-  </w:num>
-  <w:num w:numId="44">
-    <w:abstractNumId w:val="16"/>
-  </w:num>
-  <w:num w:numId="45">
-    <w:abstractNumId w:val="21"/>
-  </w:num>
-  <w:num w:numId="46">
-    <w:abstractNumId w:val="48"/>
-  </w:num>
-  <w:num w:numId="47">
+  <w:num w:numId="76">
     <w:abstractNumId w:val="56"/>
   </w:num>
-  <w:num w:numId="48">
-    <w:abstractNumId w:val="33"/>
-  </w:num>
-  <w:num w:numId="49">
-    <w:abstractNumId w:val="36"/>
-  </w:num>
-  <w:num w:numId="50">
-    <w:abstractNumId w:val="6"/>
-  </w:num>
-  <w:num w:numId="51">
-    <w:abstractNumId w:val="47"/>
-  </w:num>
-  <w:num w:numId="52">
-    <w:abstractNumId w:val="23"/>
-  </w:num>
-  <w:num w:numId="53">
-    <w:abstractNumId w:val="15"/>
-  </w:num>
-  <w:num w:numId="54">
-    <w:abstractNumId w:val="27"/>
-  </w:num>
-  <w:num w:numId="55">
-    <w:abstractNumId w:val="55"/>
-  </w:num>
-  <w:num w:numId="56">
-    <w:abstractNumId w:val="67"/>
-  </w:num>
-  <w:num w:numId="57">
-    <w:abstractNumId w:val="8"/>
-  </w:num>
-  <w:num w:numId="58">
-    <w:abstractNumId w:val="58"/>
-  </w:num>
-  <w:num w:numId="59">
-    <w:abstractNumId w:val="52"/>
-  </w:num>
-  <w:num w:numId="60">
-    <w:abstractNumId w:val="38"/>
-  </w:num>
-  <w:num w:numId="61">
-    <w:abstractNumId w:val="10"/>
-  </w:num>
-  <w:num w:numId="62">
-    <w:abstractNumId w:val="14"/>
-  </w:num>
-  <w:num w:numId="63">
-    <w:abstractNumId w:val="50"/>
-  </w:num>
-  <w:num w:numId="64">
-    <w:abstractNumId w:val="66"/>
-  </w:num>
-  <w:num w:numId="65">
-    <w:abstractNumId w:val="40"/>
-  </w:num>
-  <w:num w:numId="66">
-    <w:abstractNumId w:val="43"/>
-  </w:num>
-  <w:num w:numId="67">
-    <w:abstractNumId w:val="64"/>
-  </w:num>
-  <w:num w:numId="68">
-    <w:abstractNumId w:val="59"/>
-  </w:num>
-  <w:numIdMacAtCleanup w:val="59"/>
+  <w:numIdMacAtCleanup w:val="71"/>
 </w:numbering>
 </file>
 

</xml_diff>

<commit_message>
Completed notes on McDavid (2013) chapter 11
</commit_message>
<xml_diff>
--- a/Notes/McDavidHuseHawthorn_2013_Program-Evaluation-Performance-Measurement-Ed02.docx
+++ b/Notes/McDavidHuseHawthorn_2013_Program-Evaluation-Performance-Measurement-Ed02.docx
@@ -17140,6 +17140,326 @@
           <w:ilvl w:val="0"/>
           <w:numId w:val="76"/>
         </w:numPr>
+        <w:spacing w:after="0"/>
+      </w:pPr>
+      <w:r>
+        <w:t>Several professional associations with stakes in program evaluation have developed codes and ethics or best practices.</w:t>
+      </w:r>
+    </w:p>
+    <w:p>
+      <w:pPr>
+        <w:pStyle w:val="ListParagraph"/>
+        <w:numPr>
+          <w:ilvl w:val="1"/>
+          <w:numId w:val="76"/>
+        </w:numPr>
+        <w:spacing w:after="0"/>
+      </w:pPr>
+      <w:r>
+        <w:t>Little specific focus on objectivity as a criterion.</w:t>
+      </w:r>
+    </w:p>
+    <w:p>
+      <w:pPr>
+        <w:pStyle w:val="ListParagraph"/>
+        <w:numPr>
+          <w:ilvl w:val="0"/>
+          <w:numId w:val="76"/>
+        </w:numPr>
+        <w:spacing w:after="0"/>
+      </w:pPr>
+      <w:r>
+        <w:t xml:space="preserve">Scientific realism </w:t>
+      </w:r>
+      <w:r>
+        <w:sym w:font="Wingdings" w:char="F0E0"/>
+      </w:r>
+      <w:r>
+        <w:t xml:space="preserve"> emphasize objectivity and independence </w:t>
+      </w:r>
+    </w:p>
+    <w:p>
+      <w:pPr>
+        <w:pStyle w:val="ListParagraph"/>
+        <w:numPr>
+          <w:ilvl w:val="0"/>
+          <w:numId w:val="76"/>
+        </w:numPr>
+        <w:spacing w:after="0"/>
+      </w:pPr>
+      <w:r>
+        <w:t xml:space="preserve">Social constructionism </w:t>
+      </w:r>
+      <w:r>
+        <w:sym w:font="Wingdings" w:char="F0E0"/>
+      </w:r>
+      <w:r>
+        <w:t xml:space="preserve"> emphasize balancing different realities</w:t>
+      </w:r>
+    </w:p>
+    <w:p>
+      <w:pPr>
+        <w:pStyle w:val="ListParagraph"/>
+        <w:numPr>
+          <w:ilvl w:val="0"/>
+          <w:numId w:val="76"/>
+        </w:numPr>
+        <w:spacing w:after="0"/>
+      </w:pPr>
+      <w:r>
+        <w:t>American Educational Research Association (AERA) specifically includes objectivity as a criterion.</w:t>
+      </w:r>
+    </w:p>
+    <w:p>
+      <w:pPr>
+        <w:pStyle w:val="ListParagraph"/>
+        <w:numPr>
+          <w:ilvl w:val="0"/>
+          <w:numId w:val="76"/>
+        </w:numPr>
+        <w:spacing w:after="0"/>
+      </w:pPr>
+      <w:r>
+        <w:t>AERA criteria</w:t>
+      </w:r>
+    </w:p>
+    <w:p>
+      <w:pPr>
+        <w:pStyle w:val="ListParagraph"/>
+        <w:numPr>
+          <w:ilvl w:val="1"/>
+          <w:numId w:val="76"/>
+        </w:numPr>
+        <w:spacing w:after="0"/>
+      </w:pPr>
+      <w:r>
+        <w:t>Logical, evidence-based chain of reasoning</w:t>
+      </w:r>
+    </w:p>
+    <w:p>
+      <w:pPr>
+        <w:pStyle w:val="ListParagraph"/>
+        <w:numPr>
+          <w:ilvl w:val="1"/>
+          <w:numId w:val="76"/>
+        </w:numPr>
+        <w:spacing w:after="0"/>
+      </w:pPr>
+      <w:r>
+        <w:t>Methods appropriate to the question being investigated</w:t>
+      </w:r>
+    </w:p>
+    <w:p>
+      <w:pPr>
+        <w:pStyle w:val="ListParagraph"/>
+        <w:numPr>
+          <w:ilvl w:val="1"/>
+          <w:numId w:val="76"/>
+        </w:numPr>
+        <w:spacing w:after="0"/>
+      </w:pPr>
+      <w:r>
+        <w:lastRenderedPageBreak/>
+        <w:t>Observational and experimental designs with instruments that provide reliable and generalizable findings</w:t>
+      </w:r>
+    </w:p>
+    <w:p>
+      <w:pPr>
+        <w:pStyle w:val="ListParagraph"/>
+        <w:numPr>
+          <w:ilvl w:val="1"/>
+          <w:numId w:val="76"/>
+        </w:numPr>
+        <w:spacing w:after="0"/>
+      </w:pPr>
+      <w:r>
+        <w:t>Data and analysis adequate to support findings</w:t>
+      </w:r>
+    </w:p>
+    <w:p>
+      <w:pPr>
+        <w:pStyle w:val="ListParagraph"/>
+        <w:numPr>
+          <w:ilvl w:val="1"/>
+          <w:numId w:val="76"/>
+        </w:numPr>
+        <w:spacing w:after="0"/>
+      </w:pPr>
+      <w:r>
+        <w:t>Clear, detailed explanations of procedures and results</w:t>
+      </w:r>
+    </w:p>
+    <w:p>
+      <w:pPr>
+        <w:pStyle w:val="ListParagraph"/>
+        <w:numPr>
+          <w:ilvl w:val="1"/>
+          <w:numId w:val="76"/>
+        </w:numPr>
+        <w:spacing w:after="0"/>
+      </w:pPr>
+      <w:r>
+        <w:t>Adherence to professional norms of peer review</w:t>
+      </w:r>
+    </w:p>
+    <w:p>
+      <w:pPr>
+        <w:pStyle w:val="ListParagraph"/>
+        <w:numPr>
+          <w:ilvl w:val="1"/>
+          <w:numId w:val="76"/>
+        </w:numPr>
+        <w:spacing w:after="0"/>
+      </w:pPr>
+      <w:r>
+        <w:t>Dissemination of findings</w:t>
+      </w:r>
+    </w:p>
+    <w:p>
+      <w:pPr>
+        <w:pStyle w:val="ListParagraph"/>
+        <w:numPr>
+          <w:ilvl w:val="1"/>
+          <w:numId w:val="76"/>
+        </w:numPr>
+        <w:spacing w:after="0"/>
+      </w:pPr>
+      <w:r>
+        <w:t>Access to data for re-analysis and replication</w:t>
+      </w:r>
+    </w:p>
+    <w:p>
+      <w:pPr>
+        <w:pStyle w:val="ListParagraph"/>
+        <w:numPr>
+          <w:ilvl w:val="0"/>
+          <w:numId w:val="76"/>
+        </w:numPr>
+        <w:spacing w:after="0"/>
+      </w:pPr>
+      <w:r>
+        <w:t>Other quality-related criteria are more relevant for many evaluation associations</w:t>
+      </w:r>
+    </w:p>
+    <w:p>
+      <w:pPr>
+        <w:pStyle w:val="ListParagraph"/>
+        <w:numPr>
+          <w:ilvl w:val="1"/>
+          <w:numId w:val="76"/>
+        </w:numPr>
+        <w:spacing w:after="0"/>
+      </w:pPr>
+      <w:r>
+        <w:t>Accuracy and credibility of evaluation information</w:t>
+      </w:r>
+    </w:p>
+    <w:p>
+      <w:pPr>
+        <w:pStyle w:val="ListParagraph"/>
+        <w:numPr>
+          <w:ilvl w:val="1"/>
+          <w:numId w:val="76"/>
+        </w:numPr>
+        <w:spacing w:after="0"/>
+      </w:pPr>
+      <w:r>
+        <w:t>Honesty and integrity of evaluators and the evaluation process</w:t>
+      </w:r>
+    </w:p>
+    <w:p>
+      <w:pPr>
+        <w:pStyle w:val="ListParagraph"/>
+        <w:numPr>
+          <w:ilvl w:val="1"/>
+          <w:numId w:val="76"/>
+        </w:numPr>
+        <w:spacing w:after="0"/>
+      </w:pPr>
+      <w:r>
+        <w:t>Validity and reliability of evaluation information</w:t>
+      </w:r>
+    </w:p>
+    <w:p>
+      <w:pPr>
+        <w:pStyle w:val="ListParagraph"/>
+        <w:numPr>
+          <w:ilvl w:val="1"/>
+          <w:numId w:val="76"/>
+        </w:numPr>
+        <w:spacing w:after="0"/>
+      </w:pPr>
+      <w:r>
+        <w:t>Declaring and avoiding conflicts of interest</w:t>
+      </w:r>
+    </w:p>
+    <w:p>
+      <w:pPr>
+        <w:pStyle w:val="ListParagraph"/>
+        <w:numPr>
+          <w:ilvl w:val="1"/>
+          <w:numId w:val="76"/>
+        </w:numPr>
+        <w:spacing w:after="0"/>
+      </w:pPr>
+      <w:r>
+        <w:t>Impartiality in reporting findings and conclusions</w:t>
+      </w:r>
+    </w:p>
+    <w:p>
+      <w:pPr>
+        <w:pStyle w:val="ListParagraph"/>
+        <w:numPr>
+          <w:ilvl w:val="1"/>
+          <w:numId w:val="76"/>
+        </w:numPr>
+        <w:spacing w:after="0"/>
+      </w:pPr>
+      <w:r>
+        <w:t>Evaluator independence and competence</w:t>
+      </w:r>
+    </w:p>
+    <w:p>
+      <w:pPr>
+        <w:pStyle w:val="ListParagraph"/>
+        <w:numPr>
+          <w:ilvl w:val="1"/>
+          <w:numId w:val="76"/>
+        </w:numPr>
+        <w:spacing w:after="0"/>
+      </w:pPr>
+      <w:r>
+        <w:t>Transparency</w:t>
+      </w:r>
+    </w:p>
+    <w:p>
+      <w:pPr>
+        <w:pStyle w:val="ListParagraph"/>
+        <w:numPr>
+          <w:ilvl w:val="0"/>
+          <w:numId w:val="76"/>
+        </w:numPr>
+        <w:spacing w:after="0"/>
+      </w:pPr>
+      <w:r>
+        <w:t>Asserting objectivity in evaluation is not feasible because the evaluation field has many different epistemological and methodological stances.</w:t>
+      </w:r>
+    </w:p>
+    <w:p>
+      <w:pPr>
+        <w:pStyle w:val="ListParagraph"/>
+        <w:numPr>
+          <w:ilvl w:val="1"/>
+          <w:numId w:val="76"/>
+        </w:numPr>
+        <w:spacing w:after="0"/>
+      </w:pPr>
+      <w:r>
+        <w:t>Accounting and management consulting have more unified views of their fields.</w:t>
+      </w:r>
+    </w:p>
+    <w:p>
+      <w:pPr>
         <w:spacing w:after="0"/>
       </w:pPr>
       <w:bookmarkStart w:id="0" w:name="_GoBack"/>
@@ -18281,7 +18601,7 @@
         <w:b/>
         <w:noProof/>
       </w:rPr>
-      <w:t>4</w:t>
+      <w:t>5</w:t>
     </w:r>
     <w:r>
       <w:rPr>
@@ -18315,7 +18635,7 @@
         <w:b/>
         <w:noProof/>
       </w:rPr>
-      <w:t>4</w:t>
+      <w:t>5</w:t>
     </w:r>
     <w:r>
       <w:rPr>
@@ -24462,7 +24782,7 @@
         <w:rFonts w:ascii="Symbol" w:hAnsi="Symbol" w:hint="default"/>
       </w:rPr>
     </w:lvl>
-    <w:lvl w:ilvl="1" w:tplc="04090003" w:tentative="1">
+    <w:lvl w:ilvl="1" w:tplc="04090003">
       <w:start w:val="1"/>
       <w:numFmt w:val="bullet"/>
       <w:lvlText w:val="o"/>

</xml_diff>

<commit_message>
Began notes on McDavid et. al. (2013) chapter 7
</commit_message>
<xml_diff>
--- a/Notes/McDavidHuseHawthorn_2013_Program-Evaluation-Performance-Measurement-Ed02.docx
+++ b/Notes/McDavidHuseHawthorn_2013_Program-Evaluation-Performance-Measurement-Ed02.docx
@@ -17461,12 +17461,766 @@
     <w:p>
       <w:pPr>
         <w:spacing w:after="0"/>
+        <w:sectPr>
+          <w:headerReference w:type="default" r:id="rId16"/>
+          <w:pgSz w:w="12240" w:h="15840"/>
+          <w:pgMar w:top="1440" w:right="1440" w:bottom="1440" w:left="1440" w:header="720" w:footer="720" w:gutter="0"/>
+          <w:pgNumType w:start="1"/>
+          <w:cols w:space="720"/>
+          <w:docGrid w:linePitch="360"/>
+        </w:sectPr>
+      </w:pPr>
+    </w:p>
+    <w:p>
+      <w:pPr>
+        <w:spacing w:after="0"/>
+        <w:rPr>
+          <w:b/>
+        </w:rPr>
+      </w:pPr>
+      <w:r>
+        <w:rPr>
+          <w:b/>
+        </w:rPr>
+        <w:lastRenderedPageBreak/>
+        <w:t>Chapter 7: Concepts and Issues in Economic Evaluation</w:t>
+      </w:r>
+    </w:p>
+    <w:p>
+      <w:pPr>
+        <w:spacing w:after="0"/>
+        <w:rPr>
+          <w:u w:val="single"/>
+        </w:rPr>
+      </w:pPr>
+      <w:r>
+        <w:rPr>
+          <w:u w:val="single"/>
+        </w:rPr>
+        <w:t>Preview Questions</w:t>
+      </w:r>
+    </w:p>
+    <w:p>
+      <w:pPr>
+        <w:pStyle w:val="ListParagraph"/>
+        <w:numPr>
+          <w:ilvl w:val="0"/>
+          <w:numId w:val="77"/>
+        </w:numPr>
+        <w:spacing w:after="0"/>
+      </w:pPr>
+      <w:r>
+        <w:t>What is economic evaluation?</w:t>
+      </w:r>
+    </w:p>
+    <w:p>
+      <w:pPr>
+        <w:pStyle w:val="ListParagraph"/>
+        <w:numPr>
+          <w:ilvl w:val="0"/>
+          <w:numId w:val="77"/>
+        </w:numPr>
+        <w:spacing w:after="0"/>
+      </w:pPr>
+      <w:r>
+        <w:t>How is economic evaluation related to program evaluation?</w:t>
+      </w:r>
+    </w:p>
+    <w:p>
+      <w:pPr>
+        <w:pStyle w:val="ListParagraph"/>
+        <w:numPr>
+          <w:ilvl w:val="0"/>
+          <w:numId w:val="77"/>
+        </w:numPr>
+        <w:spacing w:after="0"/>
+      </w:pPr>
+      <w:r>
+        <w:t>What are the three types of economic evaluation?</w:t>
+      </w:r>
+    </w:p>
+    <w:p>
+      <w:pPr>
+        <w:pStyle w:val="ListParagraph"/>
+        <w:numPr>
+          <w:ilvl w:val="0"/>
+          <w:numId w:val="77"/>
+        </w:numPr>
+        <w:spacing w:after="0"/>
+      </w:pPr>
+      <w:r>
+        <w:t>Where does economic evaluation fit within the performance management cycle?</w:t>
+      </w:r>
+    </w:p>
+    <w:p>
+      <w:pPr>
+        <w:pStyle w:val="ListParagraph"/>
+        <w:numPr>
+          <w:ilvl w:val="0"/>
+          <w:numId w:val="77"/>
+        </w:numPr>
+        <w:spacing w:after="0"/>
+      </w:pPr>
+      <w:r>
+        <w:t>What are the important historical developments in economic evaluation?</w:t>
+      </w:r>
+    </w:p>
+    <w:p>
+      <w:pPr>
+        <w:pStyle w:val="ListParagraph"/>
+        <w:numPr>
+          <w:ilvl w:val="0"/>
+          <w:numId w:val="77"/>
+        </w:numPr>
+        <w:spacing w:after="0"/>
+      </w:pPr>
+      <w:r>
+        <w:t>What is cost-benefit analysis?</w:t>
+      </w:r>
+    </w:p>
+    <w:p>
+      <w:pPr>
+        <w:pStyle w:val="ListParagraph"/>
+        <w:numPr>
+          <w:ilvl w:val="0"/>
+          <w:numId w:val="77"/>
+        </w:numPr>
+        <w:spacing w:after="0"/>
+      </w:pPr>
+      <w:r>
+        <w:t>What is cost-effectiveness analysis?</w:t>
+      </w:r>
+    </w:p>
+    <w:p>
+      <w:pPr>
+        <w:pStyle w:val="ListParagraph"/>
+        <w:numPr>
+          <w:ilvl w:val="0"/>
+          <w:numId w:val="77"/>
+        </w:numPr>
+        <w:spacing w:after="0"/>
+      </w:pPr>
+      <w:r>
+        <w:t>What is cost-utility analysis?</w:t>
+      </w:r>
+    </w:p>
+    <w:p>
+      <w:pPr>
+        <w:spacing w:after="0"/>
+      </w:pPr>
+    </w:p>
+    <w:p>
+      <w:pPr>
+        <w:spacing w:after="0"/>
+        <w:rPr>
+          <w:u w:val="single"/>
+        </w:rPr>
+      </w:pPr>
+      <w:r>
+        <w:rPr>
+          <w:u w:val="single"/>
+        </w:rPr>
+        <w:t>Reading Summary</w:t>
+      </w:r>
+    </w:p>
+    <w:p>
+      <w:pPr>
+        <w:spacing w:after="0"/>
+      </w:pPr>
+      <w:r>
+        <w:t>Introduction</w:t>
+      </w:r>
+    </w:p>
+    <w:p>
+      <w:pPr>
+        <w:pStyle w:val="ListParagraph"/>
+        <w:numPr>
+          <w:ilvl w:val="0"/>
+          <w:numId w:val="78"/>
+        </w:numPr>
+        <w:spacing w:after="0"/>
+      </w:pPr>
+      <w:r>
+        <w:t>Three primary types of economic analysis:</w:t>
+      </w:r>
+    </w:p>
+    <w:p>
+      <w:pPr>
+        <w:pStyle w:val="ListParagraph"/>
+        <w:numPr>
+          <w:ilvl w:val="1"/>
+          <w:numId w:val="78"/>
+        </w:numPr>
+        <w:spacing w:after="0"/>
+      </w:pPr>
+      <w:r>
+        <w:t>Cost-benefit analysis (CBA)</w:t>
+      </w:r>
+    </w:p>
+    <w:p>
+      <w:pPr>
+        <w:pStyle w:val="ListParagraph"/>
+        <w:numPr>
+          <w:ilvl w:val="1"/>
+          <w:numId w:val="78"/>
+        </w:numPr>
+        <w:spacing w:after="0"/>
+      </w:pPr>
+      <w:r>
+        <w:t>Cost-effectiveness analysis (CEA)</w:t>
+      </w:r>
+    </w:p>
+    <w:p>
+      <w:pPr>
+        <w:pStyle w:val="ListParagraph"/>
+        <w:numPr>
+          <w:ilvl w:val="1"/>
+          <w:numId w:val="78"/>
+        </w:numPr>
+        <w:spacing w:after="0"/>
+      </w:pPr>
+      <w:r>
+        <w:t>Cost-utility analysis (CUA)</w:t>
+      </w:r>
+    </w:p>
+    <w:p>
+      <w:pPr>
+        <w:pStyle w:val="ListParagraph"/>
+        <w:numPr>
+          <w:ilvl w:val="0"/>
+          <w:numId w:val="78"/>
+        </w:numPr>
+        <w:spacing w:after="0"/>
+      </w:pPr>
+      <w:r>
+        <w:t>Focus is on CBA.</w:t>
+      </w:r>
+    </w:p>
+    <w:p>
+      <w:pPr>
+        <w:pStyle w:val="ListParagraph"/>
+        <w:numPr>
+          <w:ilvl w:val="0"/>
+          <w:numId w:val="78"/>
+        </w:numPr>
+        <w:spacing w:after="0"/>
+      </w:pPr>
+      <w:r>
+        <w:t>CEA and CUA share core concepts with CBA.</w:t>
+      </w:r>
+    </w:p>
+    <w:p>
+      <w:pPr>
+        <w:pStyle w:val="ListParagraph"/>
+        <w:numPr>
+          <w:ilvl w:val="0"/>
+          <w:numId w:val="78"/>
+        </w:numPr>
+        <w:spacing w:after="0"/>
+      </w:pPr>
+      <w:r>
+        <w:t>Economic efficiency is the net social value of a policy or program as calculated by subtracted discounted net social costs from discounted net social benefits.</w:t>
+      </w:r>
+    </w:p>
+    <w:p>
+      <w:pPr>
+        <w:pStyle w:val="ListParagraph"/>
+        <w:numPr>
+          <w:ilvl w:val="0"/>
+          <w:numId w:val="78"/>
+        </w:numPr>
+        <w:spacing w:after="0"/>
+      </w:pPr>
+      <w:r>
+        <w:t>Economic efficiency is NOT the only consideration when making and policy and program decisions.</w:t>
+      </w:r>
+    </w:p>
+    <w:p>
+      <w:pPr>
+        <w:pStyle w:val="ListParagraph"/>
+        <w:numPr>
+          <w:ilvl w:val="1"/>
+          <w:numId w:val="78"/>
+        </w:numPr>
+        <w:spacing w:after="0"/>
+      </w:pPr>
+      <w:r>
+        <w:t>Other consi</w:t>
+      </w:r>
+      <w:r>
+        <w:t>derations include social equity and political influences</w:t>
+      </w:r>
+    </w:p>
+    <w:p>
+      <w:pPr>
+        <w:pStyle w:val="ListParagraph"/>
+        <w:numPr>
+          <w:ilvl w:val="0"/>
+          <w:numId w:val="78"/>
+        </w:numPr>
+        <w:spacing w:after="0"/>
+      </w:pPr>
+      <w:r>
+        <w:t>CEA used to compare multiple interventions.</w:t>
+      </w:r>
+    </w:p>
+    <w:p>
+      <w:pPr>
+        <w:pStyle w:val="ListParagraph"/>
+        <w:numPr>
+          <w:ilvl w:val="1"/>
+          <w:numId w:val="78"/>
+        </w:numPr>
+        <w:spacing w:after="0"/>
+      </w:pPr>
+      <w:r>
+        <w:t>Does not provide enough information to determine net social benefits or net social value of policies or programs.</w:t>
+      </w:r>
+    </w:p>
+    <w:p>
+      <w:pPr>
+        <w:pStyle w:val="ListParagraph"/>
+        <w:numPr>
+          <w:ilvl w:val="0"/>
+          <w:numId w:val="78"/>
+        </w:numPr>
+        <w:spacing w:after="0"/>
+      </w:pPr>
+      <w:r>
+        <w:t>CUA typically answers the same type of questions and CEA.</w:t>
+      </w:r>
+    </w:p>
+    <w:p>
+      <w:pPr>
+        <w:pStyle w:val="ListParagraph"/>
+        <w:numPr>
+          <w:ilvl w:val="0"/>
+          <w:numId w:val="78"/>
+        </w:numPr>
+        <w:spacing w:after="0"/>
+      </w:pPr>
+      <w:r>
+        <w:t>Economic evaluations are likely to play an increasing role in policy and program evaluations.</w:t>
+      </w:r>
+    </w:p>
+    <w:p>
+      <w:pPr>
+        <w:pStyle w:val="ListParagraph"/>
+        <w:numPr>
+          <w:ilvl w:val="0"/>
+          <w:numId w:val="78"/>
+        </w:numPr>
+        <w:spacing w:after="0"/>
+      </w:pPr>
+      <w:r>
+        <w:t>When planning a program evaluation, review previous economic evaluations to identify the variables needed to conduct future economic evaluations.</w:t>
+      </w:r>
+    </w:p>
+    <w:p>
+      <w:pPr>
+        <w:pStyle w:val="ListParagraph"/>
+        <w:numPr>
+          <w:ilvl w:val="0"/>
+          <w:numId w:val="78"/>
+        </w:numPr>
+        <w:spacing w:after="0"/>
+      </w:pPr>
+      <w:r>
+        <w:t>There are checklists to help design and evaluate research that can be used for economic evaluation.</w:t>
+      </w:r>
+    </w:p>
+    <w:p>
+      <w:pPr>
+        <w:pStyle w:val="ListParagraph"/>
+        <w:numPr>
+          <w:ilvl w:val="0"/>
+          <w:numId w:val="78"/>
+        </w:numPr>
+        <w:spacing w:after="0"/>
+      </w:pPr>
+      <w:r>
+        <w:t>There have been methodological flaws in a significant number of previous economic evaluations.</w:t>
+      </w:r>
+    </w:p>
+    <w:p>
+      <w:pPr>
+        <w:pStyle w:val="ListParagraph"/>
+        <w:numPr>
+          <w:ilvl w:val="1"/>
+          <w:numId w:val="78"/>
+        </w:numPr>
+        <w:spacing w:after="0"/>
+      </w:pPr>
+      <w:r>
+        <w:t>Incomplete data on the cost of inputs</w:t>
+      </w:r>
+    </w:p>
+    <w:p>
+      <w:pPr>
+        <w:pStyle w:val="ListParagraph"/>
+        <w:numPr>
+          <w:ilvl w:val="1"/>
+          <w:numId w:val="78"/>
+        </w:numPr>
+        <w:spacing w:after="0"/>
+      </w:pPr>
+      <w:r>
+        <w:t>Unclear specifications of outputs and outcomes</w:t>
+      </w:r>
+    </w:p>
+    <w:p>
+      <w:pPr>
+        <w:pStyle w:val="ListParagraph"/>
+        <w:numPr>
+          <w:ilvl w:val="0"/>
+          <w:numId w:val="78"/>
+        </w:numPr>
+        <w:spacing w:after="0"/>
+      </w:pPr>
+      <w:r>
+        <w:t>In CEA, it important to establish causality before linking costs with observed outcomes.</w:t>
+      </w:r>
+    </w:p>
+    <w:p>
+      <w:pPr>
+        <w:spacing w:after="0"/>
+      </w:pPr>
+    </w:p>
+    <w:p>
+      <w:pPr>
+        <w:spacing w:after="0"/>
+      </w:pPr>
+      <w:r>
+        <w:lastRenderedPageBreak/>
+        <w:t>Three Types of Economic Evaluation</w:t>
+      </w:r>
+    </w:p>
+    <w:p>
+      <w:pPr>
+        <w:pStyle w:val="ListParagraph"/>
+        <w:numPr>
+          <w:ilvl w:val="0"/>
+          <w:numId w:val="79"/>
+        </w:numPr>
+        <w:spacing w:after="0"/>
+      </w:pPr>
+      <w:r>
+        <w:t>Costs are monetized in all three types.</w:t>
+      </w:r>
+    </w:p>
+    <w:p>
+      <w:pPr>
+        <w:pStyle w:val="ListParagraph"/>
+        <w:numPr>
+          <w:ilvl w:val="0"/>
+          <w:numId w:val="79"/>
+        </w:numPr>
+        <w:spacing w:after="0"/>
+      </w:pPr>
+      <w:r>
+        <w:t>Benefits are quantified differently.</w:t>
+      </w:r>
+    </w:p>
+    <w:p>
+      <w:pPr>
+        <w:pStyle w:val="ListParagraph"/>
+        <w:numPr>
+          <w:ilvl w:val="1"/>
+          <w:numId w:val="79"/>
+        </w:numPr>
+        <w:spacing w:after="0"/>
+      </w:pPr>
+      <w:r>
+        <w:t xml:space="preserve">CBA </w:t>
+      </w:r>
+      <w:r>
+        <w:sym w:font="Wingdings" w:char="F0E0"/>
+      </w:r>
+      <w:r>
+        <w:t xml:space="preserve"> benefits monetized.</w:t>
+      </w:r>
+    </w:p>
+    <w:p>
+      <w:pPr>
+        <w:pStyle w:val="ListParagraph"/>
+        <w:numPr>
+          <w:ilvl w:val="1"/>
+          <w:numId w:val="79"/>
+        </w:numPr>
+        <w:spacing w:after="0"/>
+      </w:pPr>
+      <w:r>
+        <w:t xml:space="preserve">CEA </w:t>
+      </w:r>
+      <w:r>
+        <w:sym w:font="Wingdings" w:char="F0E0"/>
+      </w:r>
+      <w:r>
+        <w:t xml:space="preserve"> non-monetized outcome.</w:t>
+      </w:r>
+    </w:p>
+    <w:p>
+      <w:pPr>
+        <w:pStyle w:val="ListParagraph"/>
+        <w:numPr>
+          <w:ilvl w:val="1"/>
+          <w:numId w:val="79"/>
+        </w:numPr>
+        <w:spacing w:after="0"/>
+      </w:pPr>
+      <w:r>
+        <w:t xml:space="preserve">CUA </w:t>
+      </w:r>
+      <w:r>
+        <w:sym w:font="Wingdings" w:char="F0E0"/>
+      </w:r>
+      <w:r>
+        <w:t xml:space="preserve"> measure of utility.</w:t>
+      </w:r>
+    </w:p>
+    <w:p>
+      <w:pPr>
+        <w:pStyle w:val="ListParagraph"/>
+        <w:numPr>
+          <w:ilvl w:val="0"/>
+          <w:numId w:val="79"/>
+        </w:numPr>
+        <w:spacing w:after="0"/>
+      </w:pPr>
+      <w:r>
+        <w:t>CEA and CUA cannot determine nest social benefit (NSB) because benefits are not monetized.</w:t>
+      </w:r>
+    </w:p>
+    <w:p>
+      <w:pPr>
+        <w:pStyle w:val="ListParagraph"/>
+        <w:numPr>
+          <w:ilvl w:val="0"/>
+          <w:numId w:val="79"/>
+        </w:numPr>
+        <w:spacing w:after="0"/>
+      </w:pPr>
+      <w:r>
+        <w:t>Focus of all is incremental (i.e., additional) costs and benefits or outcomes.</w:t>
+      </w:r>
+    </w:p>
+    <w:p>
+      <w:pPr>
+        <w:pStyle w:val="ListParagraph"/>
+        <w:numPr>
+          <w:ilvl w:val="0"/>
+          <w:numId w:val="79"/>
+        </w:numPr>
+        <w:spacing w:after="0"/>
+      </w:pPr>
+      <w:r>
+        <w:t>For CEA or CUA:</w:t>
+      </w:r>
+    </w:p>
+    <w:p>
+      <w:pPr>
+        <w:pStyle w:val="ListParagraph"/>
+        <w:numPr>
+          <w:ilvl w:val="1"/>
+          <w:numId w:val="79"/>
+        </w:numPr>
+        <w:spacing w:after="0"/>
+      </w:pPr>
+      <w:r>
+        <w:t>Compare alternatives</w:t>
+      </w:r>
+    </w:p>
+    <w:p>
+      <w:pPr>
+        <w:pStyle w:val="ListParagraph"/>
+        <w:numPr>
+          <w:ilvl w:val="1"/>
+          <w:numId w:val="79"/>
+        </w:numPr>
+        <w:spacing w:after="0"/>
+      </w:pPr>
+      <w:r>
+        <w:t>Compare intervention to a benchmark</w:t>
+      </w:r>
+    </w:p>
+    <w:p>
+      <w:pPr>
+        <w:pStyle w:val="ListParagraph"/>
+        <w:numPr>
+          <w:ilvl w:val="1"/>
+          <w:numId w:val="79"/>
+        </w:numPr>
+        <w:spacing w:after="0"/>
+      </w:pPr>
+      <w:r>
+        <w:t xml:space="preserve">Use when it difficult to monetize all the </w:t>
+      </w:r>
+      <w:r>
+        <w:t xml:space="preserve">social </w:t>
+      </w:r>
+      <w:r>
+        <w:t>benefits</w:t>
+      </w:r>
+      <w:r>
+        <w:t xml:space="preserve"> of a policy or program</w:t>
+      </w:r>
+      <w:r>
+        <w:t xml:space="preserve"> </w:t>
+      </w:r>
+    </w:p>
+    <w:p>
+      <w:pPr>
+        <w:pStyle w:val="ListParagraph"/>
+        <w:numPr>
+          <w:ilvl w:val="0"/>
+          <w:numId w:val="79"/>
+        </w:numPr>
+        <w:spacing w:after="0"/>
+      </w:pPr>
+      <w:r>
+        <w:t xml:space="preserve">CEA </w:t>
+      </w:r>
+      <w:r>
+        <w:sym w:font="Wingdings" w:char="F0E0"/>
+      </w:r>
+      <w:r>
+        <w:t xml:space="preserve"> one outcome to capture benefit</w:t>
+      </w:r>
+    </w:p>
+    <w:p>
+      <w:pPr>
+        <w:pStyle w:val="ListParagraph"/>
+        <w:numPr>
+          <w:ilvl w:val="0"/>
+          <w:numId w:val="79"/>
+        </w:numPr>
+        <w:spacing w:after="0"/>
+      </w:pPr>
+      <w:r>
+        <w:t xml:space="preserve">CUA </w:t>
+      </w:r>
+      <w:r>
+        <w:sym w:font="Wingdings" w:char="F0E0"/>
+      </w:r>
+      <w:r>
+        <w:t xml:space="preserve"> multiple outcomes combined into a single measure of utility</w:t>
+      </w:r>
+    </w:p>
+    <w:p>
+      <w:pPr>
+        <w:pStyle w:val="ListParagraph"/>
+        <w:numPr>
+          <w:ilvl w:val="0"/>
+          <w:numId w:val="79"/>
+        </w:numPr>
+        <w:spacing w:after="0"/>
+      </w:pPr>
+      <w:r>
+        <w:t>CBA is rooted in utility-based measurement of the welfare of a society (i.e., welfare economics)</w:t>
+      </w:r>
+    </w:p>
+    <w:p>
+      <w:pPr>
+        <w:pStyle w:val="ListParagraph"/>
+        <w:numPr>
+          <w:ilvl w:val="1"/>
+          <w:numId w:val="79"/>
+        </w:numPr>
+        <w:spacing w:after="0"/>
+      </w:pPr>
+      <w:r>
+        <w:t>Aggregates willingness-to-pay (WTP) and willingness-to-accept (WTA) compensation for losses</w:t>
+      </w:r>
+    </w:p>
+    <w:p>
+      <w:pPr>
+        <w:pStyle w:val="ListParagraph"/>
+        <w:numPr>
+          <w:ilvl w:val="1"/>
+          <w:numId w:val="79"/>
+        </w:numPr>
+        <w:spacing w:after="0"/>
+      </w:pPr>
+      <w:r>
+        <w:t>Criterion is that social benefit must exceed social costs</w:t>
+      </w:r>
+    </w:p>
+    <w:p>
+      <w:pPr>
+        <w:spacing w:after="0"/>
+      </w:pPr>
+    </w:p>
+    <w:p>
+      <w:pPr>
+        <w:spacing w:after="0"/>
+      </w:pPr>
+      <w:r>
+        <w:t>Economic Evaluation in the Performance Management Cycle</w:t>
+      </w:r>
+    </w:p>
+    <w:p>
+      <w:pPr>
+        <w:pStyle w:val="ListParagraph"/>
+        <w:numPr>
+          <w:ilvl w:val="0"/>
+          <w:numId w:val="80"/>
+        </w:numPr>
+        <w:spacing w:after="0"/>
+      </w:pPr>
+      <w:r>
+        <w:t xml:space="preserve">Economic evaluations can be done </w:t>
+      </w:r>
+      <w:r>
+        <w:rPr>
+          <w:i/>
+        </w:rPr>
+        <w:t>ex ante</w:t>
+      </w:r>
+      <w:r>
+        <w:t xml:space="preserve"> (i.e., before program implementation) or </w:t>
+      </w:r>
+      <w:r>
+        <w:rPr>
+          <w:i/>
+        </w:rPr>
+        <w:t>ex post</w:t>
+      </w:r>
+      <w:r>
+        <w:t xml:space="preserve"> (i.e., after the program has been implemented).</w:t>
+      </w:r>
+    </w:p>
+    <w:p>
+      <w:pPr>
+        <w:spacing w:after="0"/>
+      </w:pPr>
+    </w:p>
+    <w:p>
+      <w:pPr>
+        <w:spacing w:after="0"/>
+      </w:pPr>
+      <w:r>
+        <w:t>Historical Developments in Economic Evaluation</w:t>
+      </w:r>
+    </w:p>
+    <w:p>
+      <w:pPr>
+        <w:pStyle w:val="ListParagraph"/>
+        <w:numPr>
+          <w:ilvl w:val="0"/>
+          <w:numId w:val="80"/>
+        </w:numPr>
+        <w:spacing w:after="0"/>
       </w:pPr>
       <w:bookmarkStart w:id="0" w:name="_GoBack"/>
       <w:bookmarkEnd w:id="0"/>
     </w:p>
+    <w:p>
+      <w:pPr>
+        <w:spacing w:after="0"/>
+      </w:pPr>
+    </w:p>
     <w:sectPr>
-      <w:headerReference w:type="default" r:id="rId16"/>
+      <w:headerReference w:type="default" r:id="rId17"/>
       <w:pgSz w:w="12240" w:h="15840"/>
       <w:pgMar w:top="1440" w:right="1440" w:bottom="1440" w:left="1440" w:header="720" w:footer="720" w:gutter="0"/>
       <w:pgNumType w:start="1"/>
@@ -17636,6 +18390,131 @@
         <w:noProof/>
       </w:rPr>
       <w:t>4</w:t>
+    </w:r>
+    <w:r>
+      <w:rPr>
+        <w:b/>
+      </w:rPr>
+      <w:fldChar w:fldCharType="end"/>
+    </w:r>
+  </w:p>
+  <w:p>
+    <w:pPr>
+      <w:pStyle w:val="Header"/>
+    </w:pPr>
+  </w:p>
+</w:hdr>
+</file>
+
+<file path=word/header10.xml><?xml version="1.0" encoding="utf-8"?>
+<w:hdr xmlns:wpc="http://schemas.microsoft.com/office/word/2010/wordprocessingCanvas" xmlns:mc="http://schemas.openxmlformats.org/markup-compatibility/2006" xmlns:o="urn:schemas-microsoft-com:office:office" xmlns:r="http://schemas.openxmlformats.org/officeDocument/2006/relationships" xmlns:m="http://schemas.openxmlformats.org/officeDocument/2006/math" xmlns:v="urn:schemas-microsoft-com:vml" xmlns:wp14="http://schemas.microsoft.com/office/word/2010/wordprocessingDrawing" xmlns:wp="http://schemas.openxmlformats.org/drawingml/2006/wordprocessingDrawing" xmlns:w10="urn:schemas-microsoft-com:office:word" xmlns:w="http://schemas.openxmlformats.org/wordprocessingml/2006/main" xmlns:w14="http://schemas.microsoft.com/office/word/2010/wordml" xmlns:wpg="http://schemas.microsoft.com/office/word/2010/wordprocessingGroup" xmlns:wpi="http://schemas.microsoft.com/office/word/2010/wordprocessingInk" xmlns:wne="http://schemas.microsoft.com/office/word/2006/wordml" xmlns:wps="http://schemas.microsoft.com/office/word/2010/wordprocessingShape" mc:Ignorable="w14 wp14">
+  <w:p>
+    <w:pPr>
+      <w:pStyle w:val="Header"/>
+    </w:pPr>
+    <w:r>
+      <w:t xml:space="preserve">McDavid, J. C., </w:t>
+    </w:r>
+    <w:proofErr w:type="spellStart"/>
+    <w:r>
+      <w:t>Huse</w:t>
+    </w:r>
+    <w:proofErr w:type="spellEnd"/>
+    <w:r>
+      <w:t xml:space="preserve">, I. and Hawthorn, L. R. L. (2013). </w:t>
+    </w:r>
+    <w:r>
+      <w:rPr>
+        <w:i/>
+      </w:rPr>
+      <w:t>Program Evaluation &amp; Performance Measurement: An Introduction to Practice</w:t>
+    </w:r>
+    <w:r>
+      <w:t xml:space="preserve"> (2</w:t>
+    </w:r>
+    <w:r>
+      <w:rPr>
+        <w:vertAlign w:val="superscript"/>
+      </w:rPr>
+      <w:t>nd</w:t>
+    </w:r>
+    <w:r>
+      <w:t xml:space="preserve"> Edition). Thousand Oaks, California: Sage Publications.</w:t>
+    </w:r>
+  </w:p>
+  <w:p>
+    <w:pPr>
+      <w:pStyle w:val="Header"/>
+    </w:pPr>
+  </w:p>
+  <w:p>
+    <w:pPr>
+      <w:pStyle w:val="Header"/>
+      <w:rPr>
+        <w:b/>
+      </w:rPr>
+    </w:pPr>
+    <w:r>
+      <w:t xml:space="preserve">Lecture 14: Chapter 7 | Page </w:t>
+    </w:r>
+    <w:r>
+      <w:rPr>
+        <w:b/>
+      </w:rPr>
+      <w:fldChar w:fldCharType="begin"/>
+    </w:r>
+    <w:r>
+      <w:rPr>
+        <w:b/>
+      </w:rPr>
+      <w:instrText xml:space="preserve"> PAGE  \* Arabic  \* MERGEFORMAT </w:instrText>
+    </w:r>
+    <w:r>
+      <w:rPr>
+        <w:b/>
+      </w:rPr>
+      <w:fldChar w:fldCharType="separate"/>
+    </w:r>
+    <w:r>
+      <w:rPr>
+        <w:b/>
+        <w:noProof/>
+      </w:rPr>
+      <w:t>2</w:t>
+    </w:r>
+    <w:r>
+      <w:rPr>
+        <w:b/>
+      </w:rPr>
+      <w:fldChar w:fldCharType="end"/>
+    </w:r>
+    <w:r>
+      <w:t xml:space="preserve"> of </w:t>
+    </w:r>
+    <w:r>
+      <w:rPr>
+        <w:b/>
+      </w:rPr>
+      <w:fldChar w:fldCharType="begin"/>
+    </w:r>
+    <w:r>
+      <w:rPr>
+        <w:b/>
+      </w:rPr>
+      <w:instrText xml:space="preserve"> SECTIONPAGES   \* MERGEFORMAT </w:instrText>
+    </w:r>
+    <w:r>
+      <w:rPr>
+        <w:b/>
+      </w:rPr>
+      <w:fldChar w:fldCharType="separate"/>
+    </w:r>
+    <w:r>
+      <w:rPr>
+        <w:b/>
+        <w:noProof/>
+      </w:rPr>
+      <w:t>2</w:t>
     </w:r>
     <w:r>
       <w:rPr>
@@ -22421,6 +23300,119 @@
     </w:lvl>
   </w:abstractNum>
   <w:abstractNum w:abstractNumId="35">
+    <w:nsid w:val="3C1B25F3"/>
+    <w:multiLevelType w:val="hybridMultilevel"/>
+    <w:tmpl w:val="105AB40C"/>
+    <w:lvl w:ilvl="0" w:tplc="04090001">
+      <w:start w:val="1"/>
+      <w:numFmt w:val="bullet"/>
+      <w:lvlText w:val=""/>
+      <w:lvlJc w:val="left"/>
+      <w:pPr>
+        <w:ind w:left="720" w:hanging="360"/>
+      </w:pPr>
+      <w:rPr>
+        <w:rFonts w:ascii="Symbol" w:hAnsi="Symbol" w:hint="default"/>
+      </w:rPr>
+    </w:lvl>
+    <w:lvl w:ilvl="1" w:tplc="04090003">
+      <w:start w:val="1"/>
+      <w:numFmt w:val="bullet"/>
+      <w:lvlText w:val="o"/>
+      <w:lvlJc w:val="left"/>
+      <w:pPr>
+        <w:ind w:left="1440" w:hanging="360"/>
+      </w:pPr>
+      <w:rPr>
+        <w:rFonts w:ascii="Courier New" w:hAnsi="Courier New" w:cs="Courier New" w:hint="default"/>
+      </w:rPr>
+    </w:lvl>
+    <w:lvl w:ilvl="2" w:tplc="04090005" w:tentative="1">
+      <w:start w:val="1"/>
+      <w:numFmt w:val="bullet"/>
+      <w:lvlText w:val=""/>
+      <w:lvlJc w:val="left"/>
+      <w:pPr>
+        <w:ind w:left="2160" w:hanging="360"/>
+      </w:pPr>
+      <w:rPr>
+        <w:rFonts w:ascii="Wingdings" w:hAnsi="Wingdings" w:hint="default"/>
+      </w:rPr>
+    </w:lvl>
+    <w:lvl w:ilvl="3" w:tplc="04090001" w:tentative="1">
+      <w:start w:val="1"/>
+      <w:numFmt w:val="bullet"/>
+      <w:lvlText w:val=""/>
+      <w:lvlJc w:val="left"/>
+      <w:pPr>
+        <w:ind w:left="2880" w:hanging="360"/>
+      </w:pPr>
+      <w:rPr>
+        <w:rFonts w:ascii="Symbol" w:hAnsi="Symbol" w:hint="default"/>
+      </w:rPr>
+    </w:lvl>
+    <w:lvl w:ilvl="4" w:tplc="04090003" w:tentative="1">
+      <w:start w:val="1"/>
+      <w:numFmt w:val="bullet"/>
+      <w:lvlText w:val="o"/>
+      <w:lvlJc w:val="left"/>
+      <w:pPr>
+        <w:ind w:left="3600" w:hanging="360"/>
+      </w:pPr>
+      <w:rPr>
+        <w:rFonts w:ascii="Courier New" w:hAnsi="Courier New" w:cs="Courier New" w:hint="default"/>
+      </w:rPr>
+    </w:lvl>
+    <w:lvl w:ilvl="5" w:tplc="04090005" w:tentative="1">
+      <w:start w:val="1"/>
+      <w:numFmt w:val="bullet"/>
+      <w:lvlText w:val=""/>
+      <w:lvlJc w:val="left"/>
+      <w:pPr>
+        <w:ind w:left="4320" w:hanging="360"/>
+      </w:pPr>
+      <w:rPr>
+        <w:rFonts w:ascii="Wingdings" w:hAnsi="Wingdings" w:hint="default"/>
+      </w:rPr>
+    </w:lvl>
+    <w:lvl w:ilvl="6" w:tplc="04090001" w:tentative="1">
+      <w:start w:val="1"/>
+      <w:numFmt w:val="bullet"/>
+      <w:lvlText w:val=""/>
+      <w:lvlJc w:val="left"/>
+      <w:pPr>
+        <w:ind w:left="5040" w:hanging="360"/>
+      </w:pPr>
+      <w:rPr>
+        <w:rFonts w:ascii="Symbol" w:hAnsi="Symbol" w:hint="default"/>
+      </w:rPr>
+    </w:lvl>
+    <w:lvl w:ilvl="7" w:tplc="04090003" w:tentative="1">
+      <w:start w:val="1"/>
+      <w:numFmt w:val="bullet"/>
+      <w:lvlText w:val="o"/>
+      <w:lvlJc w:val="left"/>
+      <w:pPr>
+        <w:ind w:left="5760" w:hanging="360"/>
+      </w:pPr>
+      <w:rPr>
+        <w:rFonts w:ascii="Courier New" w:hAnsi="Courier New" w:cs="Courier New" w:hint="default"/>
+      </w:rPr>
+    </w:lvl>
+    <w:lvl w:ilvl="8" w:tplc="04090005" w:tentative="1">
+      <w:start w:val="1"/>
+      <w:numFmt w:val="bullet"/>
+      <w:lvlText w:val=""/>
+      <w:lvlJc w:val="left"/>
+      <w:pPr>
+        <w:ind w:left="6480" w:hanging="360"/>
+      </w:pPr>
+      <w:rPr>
+        <w:rFonts w:ascii="Wingdings" w:hAnsi="Wingdings" w:hint="default"/>
+      </w:rPr>
+    </w:lvl>
+  </w:abstractNum>
+  <w:abstractNum w:abstractNumId="36">
     <w:nsid w:val="3DB92BF9"/>
     <w:multiLevelType w:val="hybridMultilevel"/>
     <w:tmpl w:val="667C241C"/>
@@ -22533,7 +23525,7 @@
       </w:rPr>
     </w:lvl>
   </w:abstractNum>
-  <w:abstractNum w:abstractNumId="36">
+  <w:abstractNum w:abstractNumId="37">
     <w:nsid w:val="3F6C4475"/>
     <w:multiLevelType w:val="hybridMultilevel"/>
     <w:tmpl w:val="FF80939E"/>
@@ -22646,7 +23638,7 @@
       </w:rPr>
     </w:lvl>
   </w:abstractNum>
-  <w:abstractNum w:abstractNumId="37">
+  <w:abstractNum w:abstractNumId="38">
     <w:nsid w:val="43746F25"/>
     <w:multiLevelType w:val="hybridMultilevel"/>
     <w:tmpl w:val="8F9CDFFE"/>
@@ -22759,7 +23751,7 @@
       </w:rPr>
     </w:lvl>
   </w:abstractNum>
-  <w:abstractNum w:abstractNumId="38">
+  <w:abstractNum w:abstractNumId="39">
     <w:nsid w:val="460562D3"/>
     <w:multiLevelType w:val="hybridMultilevel"/>
     <w:tmpl w:val="16D8A524"/>
@@ -22872,7 +23864,7 @@
       </w:rPr>
     </w:lvl>
   </w:abstractNum>
-  <w:abstractNum w:abstractNumId="39">
+  <w:abstractNum w:abstractNumId="40">
     <w:nsid w:val="466E25C5"/>
     <w:multiLevelType w:val="hybridMultilevel"/>
     <w:tmpl w:val="63AE9DA0"/>
@@ -22985,7 +23977,7 @@
       </w:rPr>
     </w:lvl>
   </w:abstractNum>
-  <w:abstractNum w:abstractNumId="40">
+  <w:abstractNum w:abstractNumId="41">
     <w:nsid w:val="4AB07E89"/>
     <w:multiLevelType w:val="hybridMultilevel"/>
     <w:tmpl w:val="41944D58"/>
@@ -23098,7 +24090,7 @@
       </w:rPr>
     </w:lvl>
   </w:abstractNum>
-  <w:abstractNum w:abstractNumId="41">
+  <w:abstractNum w:abstractNumId="42">
     <w:nsid w:val="4C78521D"/>
     <w:multiLevelType w:val="hybridMultilevel"/>
     <w:tmpl w:val="AECC61CA"/>
@@ -23211,7 +24203,7 @@
       </w:rPr>
     </w:lvl>
   </w:abstractNum>
-  <w:abstractNum w:abstractNumId="42">
+  <w:abstractNum w:abstractNumId="43">
     <w:nsid w:val="4DB4487E"/>
     <w:multiLevelType w:val="hybridMultilevel"/>
     <w:tmpl w:val="A14C51C6"/>
@@ -23324,7 +24316,7 @@
       </w:rPr>
     </w:lvl>
   </w:abstractNum>
-  <w:abstractNum w:abstractNumId="43">
+  <w:abstractNum w:abstractNumId="44">
     <w:nsid w:val="4F593EF9"/>
     <w:multiLevelType w:val="hybridMultilevel"/>
     <w:tmpl w:val="4BD2160E"/>
@@ -23437,7 +24429,93 @@
       </w:rPr>
     </w:lvl>
   </w:abstractNum>
-  <w:abstractNum w:abstractNumId="44">
+  <w:abstractNum w:abstractNumId="45">
+    <w:nsid w:val="50D82BBA"/>
+    <w:multiLevelType w:val="hybridMultilevel"/>
+    <w:tmpl w:val="86FC02CA"/>
+    <w:lvl w:ilvl="0" w:tplc="0409000F">
+      <w:start w:val="1"/>
+      <w:numFmt w:val="decimal"/>
+      <w:lvlText w:val="%1."/>
+      <w:lvlJc w:val="left"/>
+      <w:pPr>
+        <w:ind w:left="720" w:hanging="360"/>
+      </w:pPr>
+    </w:lvl>
+    <w:lvl w:ilvl="1" w:tplc="04090019" w:tentative="1">
+      <w:start w:val="1"/>
+      <w:numFmt w:val="lowerLetter"/>
+      <w:lvlText w:val="%2."/>
+      <w:lvlJc w:val="left"/>
+      <w:pPr>
+        <w:ind w:left="1440" w:hanging="360"/>
+      </w:pPr>
+    </w:lvl>
+    <w:lvl w:ilvl="2" w:tplc="0409001B" w:tentative="1">
+      <w:start w:val="1"/>
+      <w:numFmt w:val="lowerRoman"/>
+      <w:lvlText w:val="%3."/>
+      <w:lvlJc w:val="right"/>
+      <w:pPr>
+        <w:ind w:left="2160" w:hanging="180"/>
+      </w:pPr>
+    </w:lvl>
+    <w:lvl w:ilvl="3" w:tplc="0409000F" w:tentative="1">
+      <w:start w:val="1"/>
+      <w:numFmt w:val="decimal"/>
+      <w:lvlText w:val="%4."/>
+      <w:lvlJc w:val="left"/>
+      <w:pPr>
+        <w:ind w:left="2880" w:hanging="360"/>
+      </w:pPr>
+    </w:lvl>
+    <w:lvl w:ilvl="4" w:tplc="04090019" w:tentative="1">
+      <w:start w:val="1"/>
+      <w:numFmt w:val="lowerLetter"/>
+      <w:lvlText w:val="%5."/>
+      <w:lvlJc w:val="left"/>
+      <w:pPr>
+        <w:ind w:left="3600" w:hanging="360"/>
+      </w:pPr>
+    </w:lvl>
+    <w:lvl w:ilvl="5" w:tplc="0409001B" w:tentative="1">
+      <w:start w:val="1"/>
+      <w:numFmt w:val="lowerRoman"/>
+      <w:lvlText w:val="%6."/>
+      <w:lvlJc w:val="right"/>
+      <w:pPr>
+        <w:ind w:left="4320" w:hanging="180"/>
+      </w:pPr>
+    </w:lvl>
+    <w:lvl w:ilvl="6" w:tplc="0409000F" w:tentative="1">
+      <w:start w:val="1"/>
+      <w:numFmt w:val="decimal"/>
+      <w:lvlText w:val="%7."/>
+      <w:lvlJc w:val="left"/>
+      <w:pPr>
+        <w:ind w:left="5040" w:hanging="360"/>
+      </w:pPr>
+    </w:lvl>
+    <w:lvl w:ilvl="7" w:tplc="04090019" w:tentative="1">
+      <w:start w:val="1"/>
+      <w:numFmt w:val="lowerLetter"/>
+      <w:lvlText w:val="%8."/>
+      <w:lvlJc w:val="left"/>
+      <w:pPr>
+        <w:ind w:left="5760" w:hanging="360"/>
+      </w:pPr>
+    </w:lvl>
+    <w:lvl w:ilvl="8" w:tplc="0409001B" w:tentative="1">
+      <w:start w:val="1"/>
+      <w:numFmt w:val="lowerRoman"/>
+      <w:lvlText w:val="%9."/>
+      <w:lvlJc w:val="right"/>
+      <w:pPr>
+        <w:ind w:left="6480" w:hanging="180"/>
+      </w:pPr>
+    </w:lvl>
+  </w:abstractNum>
+  <w:abstractNum w:abstractNumId="46">
     <w:nsid w:val="53471C57"/>
     <w:multiLevelType w:val="hybridMultilevel"/>
     <w:tmpl w:val="F3DCD9E6"/>
@@ -23523,7 +24601,7 @@
       </w:pPr>
     </w:lvl>
   </w:abstractNum>
-  <w:abstractNum w:abstractNumId="45">
+  <w:abstractNum w:abstractNumId="47">
     <w:nsid w:val="55015E07"/>
     <w:multiLevelType w:val="hybridMultilevel"/>
     <w:tmpl w:val="F4B083B2"/>
@@ -23636,7 +24714,7 @@
       </w:rPr>
     </w:lvl>
   </w:abstractNum>
-  <w:abstractNum w:abstractNumId="46">
+  <w:abstractNum w:abstractNumId="48">
     <w:nsid w:val="56042CE4"/>
     <w:multiLevelType w:val="hybridMultilevel"/>
     <w:tmpl w:val="C2FE28F6"/>
@@ -23749,7 +24827,7 @@
       </w:rPr>
     </w:lvl>
   </w:abstractNum>
-  <w:abstractNum w:abstractNumId="47">
+  <w:abstractNum w:abstractNumId="49">
     <w:nsid w:val="56B07802"/>
     <w:multiLevelType w:val="hybridMultilevel"/>
     <w:tmpl w:val="584E18A8"/>
@@ -23862,7 +24940,7 @@
       </w:rPr>
     </w:lvl>
   </w:abstractNum>
-  <w:abstractNum w:abstractNumId="48">
+  <w:abstractNum w:abstractNumId="50">
     <w:nsid w:val="577D0E5C"/>
     <w:multiLevelType w:val="hybridMultilevel"/>
     <w:tmpl w:val="1D86234E"/>
@@ -23975,7 +25053,7 @@
       </w:rPr>
     </w:lvl>
   </w:abstractNum>
-  <w:abstractNum w:abstractNumId="49">
+  <w:abstractNum w:abstractNumId="51">
     <w:nsid w:val="581555B3"/>
     <w:multiLevelType w:val="hybridMultilevel"/>
     <w:tmpl w:val="5BCE70EA"/>
@@ -24088,7 +25166,7 @@
       </w:rPr>
     </w:lvl>
   </w:abstractNum>
-  <w:abstractNum w:abstractNumId="50">
+  <w:abstractNum w:abstractNumId="52">
     <w:nsid w:val="591D6E23"/>
     <w:multiLevelType w:val="hybridMultilevel"/>
     <w:tmpl w:val="F854444E"/>
@@ -24201,7 +25279,7 @@
       </w:rPr>
     </w:lvl>
   </w:abstractNum>
-  <w:abstractNum w:abstractNumId="51">
+  <w:abstractNum w:abstractNumId="53">
     <w:nsid w:val="5A040215"/>
     <w:multiLevelType w:val="hybridMultilevel"/>
     <w:tmpl w:val="F9327F88"/>
@@ -24314,7 +25392,7 @@
       </w:rPr>
     </w:lvl>
   </w:abstractNum>
-  <w:abstractNum w:abstractNumId="52">
+  <w:abstractNum w:abstractNumId="54">
     <w:nsid w:val="5AFC3384"/>
     <w:multiLevelType w:val="hybridMultilevel"/>
     <w:tmpl w:val="2752E986"/>
@@ -24427,7 +25505,7 @@
       </w:rPr>
     </w:lvl>
   </w:abstractNum>
-  <w:abstractNum w:abstractNumId="53">
+  <w:abstractNum w:abstractNumId="55">
     <w:nsid w:val="5B663028"/>
     <w:multiLevelType w:val="hybridMultilevel"/>
     <w:tmpl w:val="6410567E"/>
@@ -24540,7 +25618,7 @@
       </w:rPr>
     </w:lvl>
   </w:abstractNum>
-  <w:abstractNum w:abstractNumId="54">
+  <w:abstractNum w:abstractNumId="56">
     <w:nsid w:val="5CCC532F"/>
     <w:multiLevelType w:val="hybridMultilevel"/>
     <w:tmpl w:val="FB487BA2"/>
@@ -24653,7 +25731,7 @@
       </w:rPr>
     </w:lvl>
   </w:abstractNum>
-  <w:abstractNum w:abstractNumId="55">
+  <w:abstractNum w:abstractNumId="57">
     <w:nsid w:val="5CE346AE"/>
     <w:multiLevelType w:val="hybridMultilevel"/>
     <w:tmpl w:val="94BEBEF0"/>
@@ -24766,7 +25844,7 @@
       </w:rPr>
     </w:lvl>
   </w:abstractNum>
-  <w:abstractNum w:abstractNumId="56">
+  <w:abstractNum w:abstractNumId="58">
     <w:nsid w:val="5D6E1738"/>
     <w:multiLevelType w:val="hybridMultilevel"/>
     <w:tmpl w:val="C2D625F4"/>
@@ -24879,7 +25957,7 @@
       </w:rPr>
     </w:lvl>
   </w:abstractNum>
-  <w:abstractNum w:abstractNumId="57">
+  <w:abstractNum w:abstractNumId="59">
     <w:nsid w:val="5DE97506"/>
     <w:multiLevelType w:val="hybridMultilevel"/>
     <w:tmpl w:val="56603B04"/>
@@ -24965,7 +26043,7 @@
       </w:pPr>
     </w:lvl>
   </w:abstractNum>
-  <w:abstractNum w:abstractNumId="58">
+  <w:abstractNum w:abstractNumId="60">
     <w:nsid w:val="5E221556"/>
     <w:multiLevelType w:val="hybridMultilevel"/>
     <w:tmpl w:val="77E06C2E"/>
@@ -25078,7 +26156,7 @@
       </w:rPr>
     </w:lvl>
   </w:abstractNum>
-  <w:abstractNum w:abstractNumId="59">
+  <w:abstractNum w:abstractNumId="61">
     <w:nsid w:val="607F2D5E"/>
     <w:multiLevelType w:val="hybridMultilevel"/>
     <w:tmpl w:val="3E14D858"/>
@@ -25191,7 +26269,7 @@
       </w:rPr>
     </w:lvl>
   </w:abstractNum>
-  <w:abstractNum w:abstractNumId="60">
+  <w:abstractNum w:abstractNumId="62">
     <w:nsid w:val="612808FC"/>
     <w:multiLevelType w:val="hybridMultilevel"/>
     <w:tmpl w:val="D166B3F4"/>
@@ -25304,7 +26382,7 @@
       </w:rPr>
     </w:lvl>
   </w:abstractNum>
-  <w:abstractNum w:abstractNumId="61">
+  <w:abstractNum w:abstractNumId="63">
     <w:nsid w:val="6701666E"/>
     <w:multiLevelType w:val="hybridMultilevel"/>
     <w:tmpl w:val="A46AE3FE"/>
@@ -25390,7 +26468,7 @@
       </w:pPr>
     </w:lvl>
   </w:abstractNum>
-  <w:abstractNum w:abstractNumId="62">
+  <w:abstractNum w:abstractNumId="64">
     <w:nsid w:val="67F3301E"/>
     <w:multiLevelType w:val="hybridMultilevel"/>
     <w:tmpl w:val="7C8A46F2"/>
@@ -25503,7 +26581,7 @@
       </w:rPr>
     </w:lvl>
   </w:abstractNum>
-  <w:abstractNum w:abstractNumId="63">
+  <w:abstractNum w:abstractNumId="65">
     <w:nsid w:val="6884550F"/>
     <w:multiLevelType w:val="hybridMultilevel"/>
     <w:tmpl w:val="C9204F96"/>
@@ -25616,7 +26694,7 @@
       </w:rPr>
     </w:lvl>
   </w:abstractNum>
-  <w:abstractNum w:abstractNumId="64">
+  <w:abstractNum w:abstractNumId="66">
     <w:nsid w:val="69070A2F"/>
     <w:multiLevelType w:val="hybridMultilevel"/>
     <w:tmpl w:val="A8067596"/>
@@ -25729,7 +26807,7 @@
       </w:rPr>
     </w:lvl>
   </w:abstractNum>
-  <w:abstractNum w:abstractNumId="65">
+  <w:abstractNum w:abstractNumId="67">
     <w:nsid w:val="6BDD4CCF"/>
     <w:multiLevelType w:val="hybridMultilevel"/>
     <w:tmpl w:val="C28E766E"/>
@@ -25842,7 +26920,7 @@
       </w:rPr>
     </w:lvl>
   </w:abstractNum>
-  <w:abstractNum w:abstractNumId="66">
+  <w:abstractNum w:abstractNumId="68">
     <w:nsid w:val="6C3166F1"/>
     <w:multiLevelType w:val="hybridMultilevel"/>
     <w:tmpl w:val="D12E4C3C"/>
@@ -25955,7 +27033,7 @@
       </w:rPr>
     </w:lvl>
   </w:abstractNum>
-  <w:abstractNum w:abstractNumId="67">
+  <w:abstractNum w:abstractNumId="69">
     <w:nsid w:val="6CF13965"/>
     <w:multiLevelType w:val="hybridMultilevel"/>
     <w:tmpl w:val="2108B442"/>
@@ -26068,7 +27146,7 @@
       </w:rPr>
     </w:lvl>
   </w:abstractNum>
-  <w:abstractNum w:abstractNumId="68">
+  <w:abstractNum w:abstractNumId="70">
     <w:nsid w:val="6E7B4016"/>
     <w:multiLevelType w:val="hybridMultilevel"/>
     <w:tmpl w:val="A2EE268C"/>
@@ -26181,7 +27259,7 @@
       </w:rPr>
     </w:lvl>
   </w:abstractNum>
-  <w:abstractNum w:abstractNumId="69">
+  <w:abstractNum w:abstractNumId="71">
     <w:nsid w:val="70EA0A28"/>
     <w:multiLevelType w:val="hybridMultilevel"/>
     <w:tmpl w:val="C9484BD2"/>
@@ -26294,7 +27372,7 @@
       </w:rPr>
     </w:lvl>
   </w:abstractNum>
-  <w:abstractNum w:abstractNumId="70">
+  <w:abstractNum w:abstractNumId="72">
     <w:nsid w:val="71EC440C"/>
     <w:multiLevelType w:val="hybridMultilevel"/>
     <w:tmpl w:val="384043B8"/>
@@ -26407,7 +27485,120 @@
       </w:rPr>
     </w:lvl>
   </w:abstractNum>
-  <w:abstractNum w:abstractNumId="71">
+  <w:abstractNum w:abstractNumId="73">
+    <w:nsid w:val="73666B90"/>
+    <w:multiLevelType w:val="hybridMultilevel"/>
+    <w:tmpl w:val="9ACC23F4"/>
+    <w:lvl w:ilvl="0" w:tplc="04090001">
+      <w:start w:val="1"/>
+      <w:numFmt w:val="bullet"/>
+      <w:lvlText w:val=""/>
+      <w:lvlJc w:val="left"/>
+      <w:pPr>
+        <w:ind w:left="720" w:hanging="360"/>
+      </w:pPr>
+      <w:rPr>
+        <w:rFonts w:ascii="Symbol" w:hAnsi="Symbol" w:hint="default"/>
+      </w:rPr>
+    </w:lvl>
+    <w:lvl w:ilvl="1" w:tplc="04090003">
+      <w:start w:val="1"/>
+      <w:numFmt w:val="bullet"/>
+      <w:lvlText w:val="o"/>
+      <w:lvlJc w:val="left"/>
+      <w:pPr>
+        <w:ind w:left="1440" w:hanging="360"/>
+      </w:pPr>
+      <w:rPr>
+        <w:rFonts w:ascii="Courier New" w:hAnsi="Courier New" w:cs="Courier New" w:hint="default"/>
+      </w:rPr>
+    </w:lvl>
+    <w:lvl w:ilvl="2" w:tplc="04090005" w:tentative="1">
+      <w:start w:val="1"/>
+      <w:numFmt w:val="bullet"/>
+      <w:lvlText w:val=""/>
+      <w:lvlJc w:val="left"/>
+      <w:pPr>
+        <w:ind w:left="2160" w:hanging="360"/>
+      </w:pPr>
+      <w:rPr>
+        <w:rFonts w:ascii="Wingdings" w:hAnsi="Wingdings" w:hint="default"/>
+      </w:rPr>
+    </w:lvl>
+    <w:lvl w:ilvl="3" w:tplc="04090001" w:tentative="1">
+      <w:start w:val="1"/>
+      <w:numFmt w:val="bullet"/>
+      <w:lvlText w:val=""/>
+      <w:lvlJc w:val="left"/>
+      <w:pPr>
+        <w:ind w:left="2880" w:hanging="360"/>
+      </w:pPr>
+      <w:rPr>
+        <w:rFonts w:ascii="Symbol" w:hAnsi="Symbol" w:hint="default"/>
+      </w:rPr>
+    </w:lvl>
+    <w:lvl w:ilvl="4" w:tplc="04090003" w:tentative="1">
+      <w:start w:val="1"/>
+      <w:numFmt w:val="bullet"/>
+      <w:lvlText w:val="o"/>
+      <w:lvlJc w:val="left"/>
+      <w:pPr>
+        <w:ind w:left="3600" w:hanging="360"/>
+      </w:pPr>
+      <w:rPr>
+        <w:rFonts w:ascii="Courier New" w:hAnsi="Courier New" w:cs="Courier New" w:hint="default"/>
+      </w:rPr>
+    </w:lvl>
+    <w:lvl w:ilvl="5" w:tplc="04090005" w:tentative="1">
+      <w:start w:val="1"/>
+      <w:numFmt w:val="bullet"/>
+      <w:lvlText w:val=""/>
+      <w:lvlJc w:val="left"/>
+      <w:pPr>
+        <w:ind w:left="4320" w:hanging="360"/>
+      </w:pPr>
+      <w:rPr>
+        <w:rFonts w:ascii="Wingdings" w:hAnsi="Wingdings" w:hint="default"/>
+      </w:rPr>
+    </w:lvl>
+    <w:lvl w:ilvl="6" w:tplc="04090001" w:tentative="1">
+      <w:start w:val="1"/>
+      <w:numFmt w:val="bullet"/>
+      <w:lvlText w:val=""/>
+      <w:lvlJc w:val="left"/>
+      <w:pPr>
+        <w:ind w:left="5040" w:hanging="360"/>
+      </w:pPr>
+      <w:rPr>
+        <w:rFonts w:ascii="Symbol" w:hAnsi="Symbol" w:hint="default"/>
+      </w:rPr>
+    </w:lvl>
+    <w:lvl w:ilvl="7" w:tplc="04090003" w:tentative="1">
+      <w:start w:val="1"/>
+      <w:numFmt w:val="bullet"/>
+      <w:lvlText w:val="o"/>
+      <w:lvlJc w:val="left"/>
+      <w:pPr>
+        <w:ind w:left="5760" w:hanging="360"/>
+      </w:pPr>
+      <w:rPr>
+        <w:rFonts w:ascii="Courier New" w:hAnsi="Courier New" w:cs="Courier New" w:hint="default"/>
+      </w:rPr>
+    </w:lvl>
+    <w:lvl w:ilvl="8" w:tplc="04090005" w:tentative="1">
+      <w:start w:val="1"/>
+      <w:numFmt w:val="bullet"/>
+      <w:lvlText w:val=""/>
+      <w:lvlJc w:val="left"/>
+      <w:pPr>
+        <w:ind w:left="6480" w:hanging="360"/>
+      </w:pPr>
+      <w:rPr>
+        <w:rFonts w:ascii="Wingdings" w:hAnsi="Wingdings" w:hint="default"/>
+      </w:rPr>
+    </w:lvl>
+  </w:abstractNum>
+  <w:abstractNum w:abstractNumId="74">
     <w:nsid w:val="74FB0563"/>
     <w:multiLevelType w:val="hybridMultilevel"/>
     <w:tmpl w:val="A33CE1D6"/>
@@ -26520,7 +27711,7 @@
       </w:rPr>
     </w:lvl>
   </w:abstractNum>
-  <w:abstractNum w:abstractNumId="72">
+  <w:abstractNum w:abstractNumId="75">
     <w:nsid w:val="781D3A68"/>
     <w:multiLevelType w:val="hybridMultilevel"/>
     <w:tmpl w:val="B66848C2"/>
@@ -26633,7 +27824,7 @@
       </w:rPr>
     </w:lvl>
   </w:abstractNum>
-  <w:abstractNum w:abstractNumId="73">
+  <w:abstractNum w:abstractNumId="76">
     <w:nsid w:val="799A5B45"/>
     <w:multiLevelType w:val="hybridMultilevel"/>
     <w:tmpl w:val="85023A70"/>
@@ -26746,7 +27937,7 @@
       </w:rPr>
     </w:lvl>
   </w:abstractNum>
-  <w:abstractNum w:abstractNumId="74">
+  <w:abstractNum w:abstractNumId="77">
     <w:nsid w:val="7B9D0A6D"/>
     <w:multiLevelType w:val="hybridMultilevel"/>
     <w:tmpl w:val="71E0FB3A"/>
@@ -26859,7 +28050,7 @@
       </w:rPr>
     </w:lvl>
   </w:abstractNum>
-  <w:abstractNum w:abstractNumId="75">
+  <w:abstractNum w:abstractNumId="78">
     <w:nsid w:val="7CEA63D3"/>
     <w:multiLevelType w:val="hybridMultilevel"/>
     <w:tmpl w:val="D53C17C6"/>
@@ -26966,6 +28157,119 @@
       <w:lvlJc w:val="left"/>
       <w:pPr>
         <w:ind w:left="6525" w:hanging="360"/>
+      </w:pPr>
+      <w:rPr>
+        <w:rFonts w:ascii="Wingdings" w:hAnsi="Wingdings" w:hint="default"/>
+      </w:rPr>
+    </w:lvl>
+  </w:abstractNum>
+  <w:abstractNum w:abstractNumId="79">
+    <w:nsid w:val="7EF425A8"/>
+    <w:multiLevelType w:val="hybridMultilevel"/>
+    <w:tmpl w:val="19F8953E"/>
+    <w:lvl w:ilvl="0" w:tplc="04090001">
+      <w:start w:val="1"/>
+      <w:numFmt w:val="bullet"/>
+      <w:lvlText w:val=""/>
+      <w:lvlJc w:val="left"/>
+      <w:pPr>
+        <w:ind w:left="720" w:hanging="360"/>
+      </w:pPr>
+      <w:rPr>
+        <w:rFonts w:ascii="Symbol" w:hAnsi="Symbol" w:hint="default"/>
+      </w:rPr>
+    </w:lvl>
+    <w:lvl w:ilvl="1" w:tplc="04090003" w:tentative="1">
+      <w:start w:val="1"/>
+      <w:numFmt w:val="bullet"/>
+      <w:lvlText w:val="o"/>
+      <w:lvlJc w:val="left"/>
+      <w:pPr>
+        <w:ind w:left="1440" w:hanging="360"/>
+      </w:pPr>
+      <w:rPr>
+        <w:rFonts w:ascii="Courier New" w:hAnsi="Courier New" w:cs="Courier New" w:hint="default"/>
+      </w:rPr>
+    </w:lvl>
+    <w:lvl w:ilvl="2" w:tplc="04090005" w:tentative="1">
+      <w:start w:val="1"/>
+      <w:numFmt w:val="bullet"/>
+      <w:lvlText w:val=""/>
+      <w:lvlJc w:val="left"/>
+      <w:pPr>
+        <w:ind w:left="2160" w:hanging="360"/>
+      </w:pPr>
+      <w:rPr>
+        <w:rFonts w:ascii="Wingdings" w:hAnsi="Wingdings" w:hint="default"/>
+      </w:rPr>
+    </w:lvl>
+    <w:lvl w:ilvl="3" w:tplc="04090001" w:tentative="1">
+      <w:start w:val="1"/>
+      <w:numFmt w:val="bullet"/>
+      <w:lvlText w:val=""/>
+      <w:lvlJc w:val="left"/>
+      <w:pPr>
+        <w:ind w:left="2880" w:hanging="360"/>
+      </w:pPr>
+      <w:rPr>
+        <w:rFonts w:ascii="Symbol" w:hAnsi="Symbol" w:hint="default"/>
+      </w:rPr>
+    </w:lvl>
+    <w:lvl w:ilvl="4" w:tplc="04090003" w:tentative="1">
+      <w:start w:val="1"/>
+      <w:numFmt w:val="bullet"/>
+      <w:lvlText w:val="o"/>
+      <w:lvlJc w:val="left"/>
+      <w:pPr>
+        <w:ind w:left="3600" w:hanging="360"/>
+      </w:pPr>
+      <w:rPr>
+        <w:rFonts w:ascii="Courier New" w:hAnsi="Courier New" w:cs="Courier New" w:hint="default"/>
+      </w:rPr>
+    </w:lvl>
+    <w:lvl w:ilvl="5" w:tplc="04090005" w:tentative="1">
+      <w:start w:val="1"/>
+      <w:numFmt w:val="bullet"/>
+      <w:lvlText w:val=""/>
+      <w:lvlJc w:val="left"/>
+      <w:pPr>
+        <w:ind w:left="4320" w:hanging="360"/>
+      </w:pPr>
+      <w:rPr>
+        <w:rFonts w:ascii="Wingdings" w:hAnsi="Wingdings" w:hint="default"/>
+      </w:rPr>
+    </w:lvl>
+    <w:lvl w:ilvl="6" w:tplc="04090001" w:tentative="1">
+      <w:start w:val="1"/>
+      <w:numFmt w:val="bullet"/>
+      <w:lvlText w:val=""/>
+      <w:lvlJc w:val="left"/>
+      <w:pPr>
+        <w:ind w:left="5040" w:hanging="360"/>
+      </w:pPr>
+      <w:rPr>
+        <w:rFonts w:ascii="Symbol" w:hAnsi="Symbol" w:hint="default"/>
+      </w:rPr>
+    </w:lvl>
+    <w:lvl w:ilvl="7" w:tplc="04090003" w:tentative="1">
+      <w:start w:val="1"/>
+      <w:numFmt w:val="bullet"/>
+      <w:lvlText w:val="o"/>
+      <w:lvlJc w:val="left"/>
+      <w:pPr>
+        <w:ind w:left="5760" w:hanging="360"/>
+      </w:pPr>
+      <w:rPr>
+        <w:rFonts w:ascii="Courier New" w:hAnsi="Courier New" w:cs="Courier New" w:hint="default"/>
+      </w:rPr>
+    </w:lvl>
+    <w:lvl w:ilvl="8" w:tplc="04090005" w:tentative="1">
+      <w:start w:val="1"/>
+      <w:numFmt w:val="bullet"/>
+      <w:lvlText w:val=""/>
+      <w:lvlJc w:val="left"/>
+      <w:pPr>
+        <w:ind w:left="6480" w:hanging="360"/>
       </w:pPr>
       <w:rPr>
         <w:rFonts w:ascii="Wingdings" w:hAnsi="Wingdings" w:hint="default"/>
@@ -26976,22 +28280,22 @@
     <w:abstractNumId w:val="34"/>
   </w:num>
   <w:num w:numId="2">
-    <w:abstractNumId w:val="40"/>
+    <w:abstractNumId w:val="41"/>
   </w:num>
   <w:num w:numId="3">
     <w:abstractNumId w:val="1"/>
   </w:num>
   <w:num w:numId="4">
-    <w:abstractNumId w:val="60"/>
+    <w:abstractNumId w:val="62"/>
   </w:num>
   <w:num w:numId="5">
-    <w:abstractNumId w:val="55"/>
+    <w:abstractNumId w:val="57"/>
   </w:num>
   <w:num w:numId="6">
-    <w:abstractNumId w:val="42"/>
+    <w:abstractNumId w:val="43"/>
   </w:num>
   <w:num w:numId="7">
-    <w:abstractNumId w:val="53"/>
+    <w:abstractNumId w:val="55"/>
   </w:num>
   <w:num w:numId="8">
     <w:abstractNumId w:val="21"/>
@@ -27006,25 +28310,25 @@
     <w:abstractNumId w:val="32"/>
   </w:num>
   <w:num w:numId="12">
-    <w:abstractNumId w:val="38"/>
+    <w:abstractNumId w:val="39"/>
   </w:num>
   <w:num w:numId="13">
     <w:abstractNumId w:val="3"/>
   </w:num>
   <w:num w:numId="14">
-    <w:abstractNumId w:val="45"/>
+    <w:abstractNumId w:val="47"/>
   </w:num>
   <w:num w:numId="15">
-    <w:abstractNumId w:val="73"/>
+    <w:abstractNumId w:val="76"/>
   </w:num>
   <w:num w:numId="16">
     <w:abstractNumId w:val="22"/>
   </w:num>
   <w:num w:numId="17">
-    <w:abstractNumId w:val="46"/>
+    <w:abstractNumId w:val="48"/>
   </w:num>
   <w:num w:numId="18">
-    <w:abstractNumId w:val="59"/>
+    <w:abstractNumId w:val="61"/>
   </w:num>
   <w:num w:numId="19">
     <w:abstractNumId w:val="15"/>
@@ -27033,19 +28337,19 @@
     <w:abstractNumId w:val="26"/>
   </w:num>
   <w:num w:numId="21">
-    <w:abstractNumId w:val="67"/>
+    <w:abstractNumId w:val="69"/>
   </w:num>
   <w:num w:numId="22">
-    <w:abstractNumId w:val="70"/>
+    <w:abstractNumId w:val="72"/>
   </w:num>
   <w:num w:numId="23">
-    <w:abstractNumId w:val="37"/>
+    <w:abstractNumId w:val="38"/>
   </w:num>
   <w:num w:numId="24">
     <w:abstractNumId w:val="27"/>
   </w:num>
   <w:num w:numId="25">
-    <w:abstractNumId w:val="50"/>
+    <w:abstractNumId w:val="52"/>
   </w:num>
   <w:num w:numId="26">
     <w:abstractNumId w:val="31"/>
@@ -27060,7 +28364,7 @@
     <w:abstractNumId w:val="33"/>
   </w:num>
   <w:num w:numId="30">
-    <w:abstractNumId w:val="48"/>
+    <w:abstractNumId w:val="50"/>
   </w:num>
   <w:num w:numId="31">
     <w:abstractNumId w:val="4"/>
@@ -27069,7 +28373,7 @@
     <w:abstractNumId w:val="5"/>
   </w:num>
   <w:num w:numId="33">
-    <w:abstractNumId w:val="63"/>
+    <w:abstractNumId w:val="65"/>
   </w:num>
   <w:num w:numId="34">
     <w:abstractNumId w:val="24"/>
@@ -27090,13 +28394,13 @@
     <w:abstractNumId w:val="30"/>
   </w:num>
   <w:num w:numId="40">
+    <w:abstractNumId w:val="74"/>
+  </w:num>
+  <w:num w:numId="41">
     <w:abstractNumId w:val="71"/>
   </w:num>
-  <w:num w:numId="41">
-    <w:abstractNumId w:val="69"/>
-  </w:num>
   <w:num w:numId="42">
-    <w:abstractNumId w:val="49"/>
+    <w:abstractNumId w:val="51"/>
   </w:num>
   <w:num w:numId="43">
     <w:abstractNumId w:val="13"/>
@@ -27108,22 +28412,22 @@
     <w:abstractNumId w:val="23"/>
   </w:num>
   <w:num w:numId="46">
-    <w:abstractNumId w:val="52"/>
+    <w:abstractNumId w:val="54"/>
   </w:num>
   <w:num w:numId="47">
-    <w:abstractNumId w:val="62"/>
+    <w:abstractNumId w:val="64"/>
   </w:num>
   <w:num w:numId="48">
-    <w:abstractNumId w:val="35"/>
+    <w:abstractNumId w:val="36"/>
   </w:num>
   <w:num w:numId="49">
-    <w:abstractNumId w:val="39"/>
+    <w:abstractNumId w:val="40"/>
   </w:num>
   <w:num w:numId="50">
     <w:abstractNumId w:val="8"/>
   </w:num>
   <w:num w:numId="51">
-    <w:abstractNumId w:val="51"/>
+    <w:abstractNumId w:val="53"/>
   </w:num>
   <w:num w:numId="52">
     <w:abstractNumId w:val="25"/>
@@ -27135,22 +28439,22 @@
     <w:abstractNumId w:val="29"/>
   </w:num>
   <w:num w:numId="55">
-    <w:abstractNumId w:val="61"/>
+    <w:abstractNumId w:val="63"/>
   </w:num>
   <w:num w:numId="56">
-    <w:abstractNumId w:val="75"/>
+    <w:abstractNumId w:val="78"/>
   </w:num>
   <w:num w:numId="57">
     <w:abstractNumId w:val="10"/>
   </w:num>
   <w:num w:numId="58">
-    <w:abstractNumId w:val="65"/>
+    <w:abstractNumId w:val="67"/>
   </w:num>
   <w:num w:numId="59">
-    <w:abstractNumId w:val="58"/>
+    <w:abstractNumId w:val="60"/>
   </w:num>
   <w:num w:numId="60">
-    <w:abstractNumId w:val="41"/>
+    <w:abstractNumId w:val="42"/>
   </w:num>
   <w:num w:numId="61">
     <w:abstractNumId w:val="12"/>
@@ -27159,46 +28463,58 @@
     <w:abstractNumId w:val="16"/>
   </w:num>
   <w:num w:numId="63">
-    <w:abstractNumId w:val="54"/>
+    <w:abstractNumId w:val="56"/>
   </w:num>
   <w:num w:numId="64">
-    <w:abstractNumId w:val="74"/>
+    <w:abstractNumId w:val="77"/>
   </w:num>
   <w:num w:numId="65">
-    <w:abstractNumId w:val="44"/>
+    <w:abstractNumId w:val="46"/>
   </w:num>
   <w:num w:numId="66">
-    <w:abstractNumId w:val="47"/>
+    <w:abstractNumId w:val="49"/>
   </w:num>
   <w:num w:numId="67">
-    <w:abstractNumId w:val="72"/>
+    <w:abstractNumId w:val="75"/>
   </w:num>
   <w:num w:numId="68">
-    <w:abstractNumId w:val="66"/>
+    <w:abstractNumId w:val="68"/>
   </w:num>
   <w:num w:numId="69">
-    <w:abstractNumId w:val="57"/>
+    <w:abstractNumId w:val="59"/>
   </w:num>
   <w:num w:numId="70">
     <w:abstractNumId w:val="2"/>
   </w:num>
   <w:num w:numId="71">
-    <w:abstractNumId w:val="43"/>
+    <w:abstractNumId w:val="44"/>
   </w:num>
   <w:num w:numId="72">
-    <w:abstractNumId w:val="68"/>
+    <w:abstractNumId w:val="70"/>
   </w:num>
   <w:num w:numId="73">
-    <w:abstractNumId w:val="36"/>
+    <w:abstractNumId w:val="37"/>
   </w:num>
   <w:num w:numId="74">
     <w:abstractNumId w:val="6"/>
   </w:num>
   <w:num w:numId="75">
-    <w:abstractNumId w:val="64"/>
+    <w:abstractNumId w:val="66"/>
   </w:num>
   <w:num w:numId="76">
-    <w:abstractNumId w:val="56"/>
+    <w:abstractNumId w:val="58"/>
+  </w:num>
+  <w:num w:numId="77">
+    <w:abstractNumId w:val="45"/>
+  </w:num>
+  <w:num w:numId="78">
+    <w:abstractNumId w:val="73"/>
+  </w:num>
+  <w:num w:numId="79">
+    <w:abstractNumId w:val="35"/>
+  </w:num>
+  <w:num w:numId="80">
+    <w:abstractNumId w:val="79"/>
   </w:num>
   <w:numIdMacAtCleanup w:val="71"/>
 </w:numbering>

</xml_diff>

<commit_message>
Completed notes on McDavid et. al. (2013) chapter 7
</commit_message>
<xml_diff>
--- a/Notes/McDavidHuseHawthorn_2013_Program-Evaluation-Performance-Measurement-Ed02.docx
+++ b/Notes/McDavidHuseHawthorn_2013_Program-Evaluation-Performance-Measurement-Ed02.docx
@@ -17988,7 +17988,26 @@
         <w:spacing w:after="0"/>
       </w:pPr>
       <w:r>
-        <w:t>CEA and CUA cannot determine nest social benefit (NSB) because benefits are not monetized.</w:t>
+        <w:t>CBA determines net social benefit (NSB) compared to the status quo</w:t>
+      </w:r>
+    </w:p>
+    <w:p>
+      <w:pPr>
+        <w:pStyle w:val="ListParagraph"/>
+        <w:numPr>
+          <w:ilvl w:val="0"/>
+          <w:numId w:val="79"/>
+        </w:numPr>
+        <w:spacing w:after="0"/>
+      </w:pPr>
+      <w:r>
+        <w:t>CEA and CUA cannot det</w:t>
+      </w:r>
+      <w:r>
+        <w:t>ermine NSB</w:t>
+      </w:r>
+      <w:r>
+        <w:t xml:space="preserve"> because benefits are not monetized.</w:t>
       </w:r>
     </w:p>
     <w:p>
@@ -18211,13 +18230,1598 @@
         </w:numPr>
         <w:spacing w:after="0"/>
       </w:pPr>
+      <w:r>
+        <w:t>Began in the 1800s with a federal treasury report on the costs and benefits of water projects.</w:t>
+      </w:r>
+    </w:p>
+    <w:p>
+      <w:pPr>
+        <w:pStyle w:val="ListParagraph"/>
+        <w:numPr>
+          <w:ilvl w:val="0"/>
+          <w:numId w:val="80"/>
+        </w:numPr>
+        <w:spacing w:after="0"/>
+      </w:pPr>
+      <w:r>
+        <w:t>Grew in the 1930s during the New Deal of President Roosevelt.</w:t>
+      </w:r>
+    </w:p>
+    <w:p>
+      <w:pPr>
+        <w:pStyle w:val="ListParagraph"/>
+        <w:numPr>
+          <w:ilvl w:val="0"/>
+          <w:numId w:val="80"/>
+        </w:numPr>
+        <w:spacing w:after="0"/>
+      </w:pPr>
+      <w:r>
+        <w:t>Increased in the U.S. and Canada with the value-for-money focus of the 1970s.</w:t>
+      </w:r>
+    </w:p>
+    <w:p>
+      <w:pPr>
+        <w:pStyle w:val="ListParagraph"/>
+        <w:numPr>
+          <w:ilvl w:val="1"/>
+          <w:numId w:val="80"/>
+        </w:numPr>
+        <w:spacing w:after="0"/>
+      </w:pPr>
+      <w:r>
+        <w:t>Different from CEA</w:t>
+      </w:r>
+    </w:p>
+    <w:p>
+      <w:pPr>
+        <w:pStyle w:val="ListParagraph"/>
+        <w:numPr>
+          <w:ilvl w:val="1"/>
+          <w:numId w:val="80"/>
+        </w:numPr>
+        <w:spacing w:after="0"/>
+      </w:pPr>
+      <w:r>
+        <w:t>Uses a mix of qualitative methodologies to understand economy, efficiency, and effectiveness.</w:t>
+      </w:r>
+    </w:p>
+    <w:p>
+      <w:pPr>
+        <w:pStyle w:val="ListParagraph"/>
+        <w:numPr>
+          <w:ilvl w:val="0"/>
+          <w:numId w:val="80"/>
+        </w:numPr>
+        <w:spacing w:after="0"/>
+      </w:pPr>
+      <w:r>
+        <w:t>In the 1980s and 1990s there were increasing federal requirements for CBA of large projects.</w:t>
+      </w:r>
+    </w:p>
+    <w:p>
+      <w:pPr>
+        <w:pStyle w:val="ListParagraph"/>
+        <w:numPr>
+          <w:ilvl w:val="0"/>
+          <w:numId w:val="80"/>
+        </w:numPr>
+        <w:spacing w:after="0"/>
+      </w:pPr>
+      <w:r>
+        <w:t>Cost-effectiveness typically used when the focus is agency costs or transparency.</w:t>
+      </w:r>
+    </w:p>
+    <w:p>
+      <w:pPr>
+        <w:pStyle w:val="ListParagraph"/>
+        <w:numPr>
+          <w:ilvl w:val="0"/>
+          <w:numId w:val="80"/>
+        </w:numPr>
+        <w:spacing w:after="0"/>
+      </w:pPr>
+      <w:r>
+        <w:t>Budgetary costs and benefits versus social costs and benefits</w:t>
+      </w:r>
+    </w:p>
+    <w:p>
+      <w:pPr>
+        <w:pStyle w:val="ListParagraph"/>
+        <w:numPr>
+          <w:ilvl w:val="1"/>
+          <w:numId w:val="80"/>
+        </w:numPr>
+        <w:spacing w:after="0"/>
+      </w:pPr>
+      <w:r>
+        <w:t xml:space="preserve">Budgetary </w:t>
+      </w:r>
+      <w:r>
+        <w:sym w:font="Wingdings" w:char="F0E0"/>
+      </w:r>
+      <w:r>
+        <w:t xml:space="preserve"> government expenditures and revenues</w:t>
+      </w:r>
+    </w:p>
+    <w:p>
+      <w:pPr>
+        <w:pStyle w:val="ListParagraph"/>
+        <w:numPr>
+          <w:ilvl w:val="1"/>
+          <w:numId w:val="80"/>
+        </w:numPr>
+        <w:spacing w:after="0"/>
+      </w:pPr>
+      <w:r>
+        <w:t xml:space="preserve">Social </w:t>
+      </w:r>
+      <w:r>
+        <w:sym w:font="Wingdings" w:char="F0E0"/>
+      </w:r>
+      <w:r>
+        <w:t>includes intangibles and externalities</w:t>
+      </w:r>
+    </w:p>
+    <w:p>
+      <w:pPr>
+        <w:pStyle w:val="ListParagraph"/>
+        <w:numPr>
+          <w:ilvl w:val="0"/>
+          <w:numId w:val="80"/>
+        </w:numPr>
+        <w:spacing w:after="0"/>
+      </w:pPr>
+      <w:r>
+        <w:t>Externalities are the costs or benefits that are by-products of economic activity, not reflected in market prices, and affects parties not engaging in the activity.</w:t>
+      </w:r>
+    </w:p>
+    <w:p>
+      <w:pPr>
+        <w:pStyle w:val="ListParagraph"/>
+        <w:numPr>
+          <w:ilvl w:val="1"/>
+          <w:numId w:val="80"/>
+        </w:numPr>
+        <w:spacing w:after="0"/>
+      </w:pPr>
+      <w:r>
+        <w:t>Impose costs on members of society not responsible for their generation.</w:t>
+      </w:r>
+    </w:p>
+    <w:p>
+      <w:pPr>
+        <w:spacing w:after="0"/>
+      </w:pPr>
+    </w:p>
+    <w:p>
+      <w:pPr>
+        <w:spacing w:after="0"/>
+      </w:pPr>
+      <w:r>
+        <w:t>Cost-Benefit Analysis</w:t>
+      </w:r>
+    </w:p>
+    <w:p>
+      <w:pPr>
+        <w:pStyle w:val="ListParagraph"/>
+        <w:numPr>
+          <w:ilvl w:val="0"/>
+          <w:numId w:val="81"/>
+        </w:numPr>
+        <w:spacing w:after="0"/>
+      </w:pPr>
+      <w:r>
+        <w:t>Most conceptually comprehensive but also most difficult and costly to conduct.</w:t>
+      </w:r>
+    </w:p>
+    <w:p>
+      <w:pPr>
+        <w:pStyle w:val="ListParagraph"/>
+        <w:numPr>
+          <w:ilvl w:val="1"/>
+          <w:numId w:val="81"/>
+        </w:numPr>
+        <w:spacing w:after="0"/>
+      </w:pPr>
+      <w:r>
+        <w:t>Includes market values, opportunity costs, and items for which there are no available market values.</w:t>
+      </w:r>
+    </w:p>
+    <w:p>
+      <w:pPr>
+        <w:pStyle w:val="ListParagraph"/>
+        <w:numPr>
+          <w:ilvl w:val="0"/>
+          <w:numId w:val="81"/>
+        </w:numPr>
+        <w:spacing w:after="0"/>
+      </w:pPr>
+      <w:r>
+        <w:t xml:space="preserve">Newly employed labor is not a benefit </w:t>
+      </w:r>
+      <w:r>
+        <w:sym w:font="Wingdings" w:char="F0E0"/>
+      </w:r>
+      <w:r>
+        <w:t xml:space="preserve"> labor inputs are costs.</w:t>
+      </w:r>
+    </w:p>
+    <w:p>
+      <w:pPr>
+        <w:pStyle w:val="ListParagraph"/>
+        <w:numPr>
+          <w:ilvl w:val="1"/>
+          <w:numId w:val="81"/>
+        </w:numPr>
+        <w:spacing w:after="0"/>
+      </w:pPr>
+      <w:r>
+        <w:t>Value of added employment properly reflected using the opportunity cost of leisure and household production rather full wages paid to labor.</w:t>
+      </w:r>
+    </w:p>
+    <w:p>
+      <w:pPr>
+        <w:pStyle w:val="ListParagraph"/>
+        <w:numPr>
+          <w:ilvl w:val="0"/>
+          <w:numId w:val="81"/>
+        </w:numPr>
+        <w:spacing w:after="0"/>
+      </w:pPr>
+      <w:r>
+        <w:t>Confusion between CBA and economic impact analysis (EIA).</w:t>
+      </w:r>
+    </w:p>
+    <w:p>
+      <w:pPr>
+        <w:pStyle w:val="ListParagraph"/>
+        <w:numPr>
+          <w:ilvl w:val="1"/>
+          <w:numId w:val="81"/>
+        </w:numPr>
+        <w:spacing w:after="0"/>
+      </w:pPr>
+      <w:r>
+        <w:t>CBA aims to estimate the net social benefit (NSB) of an investment.</w:t>
+      </w:r>
+    </w:p>
+    <w:p>
+      <w:pPr>
+        <w:pStyle w:val="ListParagraph"/>
+        <w:numPr>
+          <w:ilvl w:val="1"/>
+          <w:numId w:val="81"/>
+        </w:numPr>
+        <w:spacing w:after="0"/>
+      </w:pPr>
+      <w:r>
+        <w:t>EIA aims to estimate the impact of an investment on the gross domestic product (GDP) of an economy.</w:t>
+      </w:r>
+    </w:p>
+    <w:p>
+      <w:pPr>
+        <w:pStyle w:val="ListParagraph"/>
+        <w:numPr>
+          <w:ilvl w:val="2"/>
+          <w:numId w:val="81"/>
+        </w:numPr>
+        <w:spacing w:after="0"/>
+      </w:pPr>
+      <w:r>
+        <w:t>Does NOT consider opportunity costs.</w:t>
+      </w:r>
+    </w:p>
+    <w:p>
+      <w:pPr>
+        <w:pStyle w:val="ListParagraph"/>
+        <w:numPr>
+          <w:ilvl w:val="2"/>
+          <w:numId w:val="81"/>
+        </w:numPr>
+        <w:spacing w:after="0"/>
+      </w:pPr>
+      <w:r>
+        <w:t>Tends to overestimate benefits.</w:t>
+      </w:r>
+    </w:p>
+    <w:p>
+      <w:pPr>
+        <w:pStyle w:val="ListParagraph"/>
+        <w:numPr>
+          <w:ilvl w:val="1"/>
+          <w:numId w:val="81"/>
+        </w:numPr>
+        <w:spacing w:after="0"/>
+      </w:pPr>
+      <w:r>
+        <w:t>NSB and GDP are NOT equivalent concepts.</w:t>
+      </w:r>
+    </w:p>
+    <w:p>
+      <w:pPr>
+        <w:pStyle w:val="ListParagraph"/>
+        <w:numPr>
+          <w:ilvl w:val="0"/>
+          <w:numId w:val="81"/>
+        </w:numPr>
+        <w:spacing w:after="0"/>
+      </w:pPr>
+      <w:r>
+        <w:t>For CBA, you must decide who has standing in the evaluation.</w:t>
+      </w:r>
+    </w:p>
+    <w:p>
+      <w:pPr>
+        <w:pStyle w:val="ListParagraph"/>
+        <w:numPr>
+          <w:ilvl w:val="0"/>
+          <w:numId w:val="81"/>
+        </w:numPr>
+        <w:spacing w:after="0"/>
+      </w:pPr>
+      <w:r>
+        <w:t>The agency is the only entity with standing when agency bottom-line is the focus.</w:t>
+      </w:r>
+    </w:p>
+    <w:p>
+      <w:pPr>
+        <w:pStyle w:val="ListParagraph"/>
+        <w:numPr>
+          <w:ilvl w:val="1"/>
+          <w:numId w:val="81"/>
+        </w:numPr>
+        <w:spacing w:after="0"/>
+      </w:pPr>
+      <w:r>
+        <w:t>Only appropriate if non-agency costs and benefits are small.</w:t>
+      </w:r>
+    </w:p>
+    <w:p>
+      <w:pPr>
+        <w:pStyle w:val="ListParagraph"/>
+        <w:numPr>
+          <w:ilvl w:val="0"/>
+          <w:numId w:val="81"/>
+        </w:numPr>
+        <w:spacing w:after="0"/>
+      </w:pPr>
+      <w:r>
+        <w:t>Valuing nonmarket impacts</w:t>
+      </w:r>
+    </w:p>
+    <w:p>
+      <w:pPr>
+        <w:pStyle w:val="ListParagraph"/>
+        <w:numPr>
+          <w:ilvl w:val="1"/>
+          <w:numId w:val="81"/>
+        </w:numPr>
+        <w:spacing w:after="0"/>
+      </w:pPr>
+      <w:r>
+        <w:t>Social utility is the sum of utilities of individuals with standing.</w:t>
+      </w:r>
+    </w:p>
+    <w:p>
+      <w:pPr>
+        <w:pStyle w:val="ListParagraph"/>
+        <w:numPr>
+          <w:ilvl w:val="1"/>
+          <w:numId w:val="81"/>
+        </w:numPr>
+        <w:spacing w:after="0"/>
+      </w:pPr>
+      <w:r>
+        <w:t>Measures of changes in utility</w:t>
+      </w:r>
+    </w:p>
+    <w:p>
+      <w:pPr>
+        <w:pStyle w:val="ListParagraph"/>
+        <w:numPr>
+          <w:ilvl w:val="2"/>
+          <w:numId w:val="81"/>
+        </w:numPr>
+        <w:spacing w:after="0"/>
+      </w:pPr>
+      <w:r>
+        <w:t xml:space="preserve">Willingness-to-pay (WTP) </w:t>
+      </w:r>
+      <w:r>
+        <w:sym w:font="Wingdings" w:char="F0E0"/>
+      </w:r>
+      <w:r>
+        <w:t xml:space="preserve"> maximum amount to acquire a good</w:t>
+      </w:r>
+    </w:p>
+    <w:p>
+      <w:pPr>
+        <w:pStyle w:val="ListParagraph"/>
+        <w:numPr>
+          <w:ilvl w:val="3"/>
+          <w:numId w:val="81"/>
+        </w:numPr>
+        <w:spacing w:after="0"/>
+      </w:pPr>
+      <w:r>
+        <w:t>Reflects one’s income and may over represent higher-income groups.</w:t>
+      </w:r>
+    </w:p>
+    <w:p>
+      <w:pPr>
+        <w:pStyle w:val="ListParagraph"/>
+        <w:numPr>
+          <w:ilvl w:val="2"/>
+          <w:numId w:val="81"/>
+        </w:numPr>
+        <w:spacing w:after="0"/>
+      </w:pPr>
+      <w:r>
+        <w:t xml:space="preserve">Willingness-to-accept (WTA) </w:t>
+      </w:r>
+      <w:r>
+        <w:sym w:font="Wingdings" w:char="F0E0"/>
+      </w:r>
+      <w:r>
+        <w:t xml:space="preserve"> minimum amount to forego a good</w:t>
+      </w:r>
+    </w:p>
+    <w:p>
+      <w:pPr>
+        <w:pStyle w:val="ListParagraph"/>
+        <w:numPr>
+          <w:ilvl w:val="2"/>
+          <w:numId w:val="81"/>
+        </w:numPr>
+        <w:spacing w:after="0"/>
+      </w:pPr>
+      <w:r>
+        <w:t>Estimated using a variety of methods</w:t>
+      </w:r>
+    </w:p>
+    <w:p>
+      <w:pPr>
+        <w:pStyle w:val="ListParagraph"/>
+        <w:numPr>
+          <w:ilvl w:val="0"/>
+          <w:numId w:val="81"/>
+        </w:numPr>
+        <w:spacing w:after="0"/>
+      </w:pPr>
+      <w:r>
+        <w:t>Total economic value</w:t>
+      </w:r>
+    </w:p>
+    <w:p>
+      <w:pPr>
+        <w:pStyle w:val="ListParagraph"/>
+        <w:numPr>
+          <w:ilvl w:val="1"/>
+          <w:numId w:val="81"/>
+        </w:numPr>
+        <w:spacing w:after="0"/>
+      </w:pPr>
+      <w:r>
+        <w:t>Sum of WTP and WTA for environmental assets across all individuals with standing.</w:t>
+      </w:r>
+    </w:p>
+    <w:p>
+      <w:pPr>
+        <w:pStyle w:val="ListParagraph"/>
+        <w:numPr>
+          <w:ilvl w:val="1"/>
+          <w:numId w:val="81"/>
+        </w:numPr>
+        <w:spacing w:after="0"/>
+      </w:pPr>
+      <w:r>
+        <w:t>Equivalent to the net present value (NPV) of the assets.</w:t>
+      </w:r>
+    </w:p>
+    <w:p>
+      <w:pPr>
+        <w:pStyle w:val="ListParagraph"/>
+        <w:numPr>
+          <w:ilvl w:val="1"/>
+          <w:numId w:val="81"/>
+        </w:numPr>
+        <w:spacing w:after="0"/>
+      </w:pPr>
+      <w:r>
+        <w:t>Option value is the value of the information gained by delaying an irreversible action in the face of uncertainty.</w:t>
+      </w:r>
+    </w:p>
+    <w:p>
+      <w:pPr>
+        <w:pStyle w:val="ListParagraph"/>
+        <w:numPr>
+          <w:ilvl w:val="2"/>
+          <w:numId w:val="81"/>
+        </w:numPr>
+        <w:spacing w:after="0"/>
+      </w:pPr>
+      <w:r>
+        <w:t>Tied to commitment</w:t>
+      </w:r>
+    </w:p>
+    <w:p>
+      <w:pPr>
+        <w:pStyle w:val="ListParagraph"/>
+        <w:numPr>
+          <w:ilvl w:val="1"/>
+          <w:numId w:val="81"/>
+        </w:numPr>
+        <w:spacing w:after="0"/>
+      </w:pPr>
+      <w:r>
+        <w:t>Bequest value is the value a generation places on leaving an undeveloped asset for use by future generations.</w:t>
+      </w:r>
+    </w:p>
+    <w:p>
+      <w:pPr>
+        <w:pStyle w:val="ListParagraph"/>
+        <w:numPr>
+          <w:ilvl w:val="1"/>
+          <w:numId w:val="81"/>
+        </w:numPr>
+        <w:spacing w:after="0"/>
+      </w:pPr>
+      <w:r>
+        <w:t>Existence values is the value of an asset left untouched.</w:t>
+      </w:r>
+    </w:p>
+    <w:p>
+      <w:pPr>
+        <w:pStyle w:val="ListParagraph"/>
+        <w:numPr>
+          <w:ilvl w:val="0"/>
+          <w:numId w:val="81"/>
+        </w:numPr>
+        <w:spacing w:after="0"/>
+      </w:pPr>
+      <w:r>
+        <w:t>Revealed and stated preferences methods for valuing nonmarket impacts</w:t>
+      </w:r>
+    </w:p>
+    <w:p>
+      <w:pPr>
+        <w:pStyle w:val="ListParagraph"/>
+        <w:numPr>
+          <w:ilvl w:val="1"/>
+          <w:numId w:val="81"/>
+        </w:numPr>
+        <w:spacing w:after="0"/>
+      </w:pPr>
+      <w:r>
+        <w:t>See Table 7.2 on p. 286</w:t>
+      </w:r>
+    </w:p>
+    <w:p>
+      <w:pPr>
+        <w:pStyle w:val="ListParagraph"/>
+        <w:numPr>
+          <w:ilvl w:val="1"/>
+          <w:numId w:val="81"/>
+        </w:numPr>
+        <w:spacing w:after="0"/>
+      </w:pPr>
+      <w:r>
+        <w:t>Revealed preferences methods are indirect methods of valuing impacts</w:t>
+      </w:r>
+    </w:p>
+    <w:p>
+      <w:pPr>
+        <w:pStyle w:val="ListParagraph"/>
+        <w:numPr>
+          <w:ilvl w:val="2"/>
+          <w:numId w:val="81"/>
+        </w:numPr>
+        <w:spacing w:after="0"/>
+      </w:pPr>
+      <w:r>
+        <w:t>Infer from behavior</w:t>
+      </w:r>
+    </w:p>
+    <w:p>
+      <w:pPr>
+        <w:pStyle w:val="ListParagraph"/>
+        <w:numPr>
+          <w:ilvl w:val="3"/>
+          <w:numId w:val="81"/>
+        </w:numPr>
+        <w:spacing w:after="0"/>
+      </w:pPr>
+      <w:r>
+        <w:t>Hedonic price method</w:t>
+      </w:r>
+    </w:p>
+    <w:p>
+      <w:pPr>
+        <w:pStyle w:val="ListParagraph"/>
+        <w:numPr>
+          <w:ilvl w:val="3"/>
+          <w:numId w:val="81"/>
+        </w:numPr>
+        <w:spacing w:after="0"/>
+      </w:pPr>
+      <w:r>
+        <w:lastRenderedPageBreak/>
+        <w:t>Travel cost method</w:t>
+      </w:r>
+    </w:p>
+    <w:p>
+      <w:pPr>
+        <w:pStyle w:val="ListParagraph"/>
+        <w:numPr>
+          <w:ilvl w:val="3"/>
+          <w:numId w:val="81"/>
+        </w:numPr>
+        <w:spacing w:after="0"/>
+      </w:pPr>
+      <w:r>
+        <w:t xml:space="preserve">Averting behavior approach </w:t>
+      </w:r>
+    </w:p>
+    <w:p>
+      <w:pPr>
+        <w:pStyle w:val="ListParagraph"/>
+        <w:numPr>
+          <w:ilvl w:val="3"/>
+          <w:numId w:val="81"/>
+        </w:numPr>
+        <w:spacing w:after="0"/>
+      </w:pPr>
+      <w:r>
+        <w:t>defensive expenditure approach</w:t>
+      </w:r>
+    </w:p>
+    <w:p>
+      <w:pPr>
+        <w:pStyle w:val="ListParagraph"/>
+        <w:numPr>
+          <w:ilvl w:val="3"/>
+          <w:numId w:val="81"/>
+        </w:numPr>
+        <w:spacing w:after="0"/>
+      </w:pPr>
+      <w:r>
+        <w:t>Cost of illness approach</w:t>
+      </w:r>
+    </w:p>
+    <w:p>
+      <w:pPr>
+        <w:pStyle w:val="ListParagraph"/>
+        <w:numPr>
+          <w:ilvl w:val="3"/>
+          <w:numId w:val="81"/>
+        </w:numPr>
+        <w:spacing w:after="0"/>
+      </w:pPr>
+      <w:r>
+        <w:t>lost output approaches</w:t>
+      </w:r>
+    </w:p>
+    <w:p>
+      <w:pPr>
+        <w:pStyle w:val="ListParagraph"/>
+        <w:numPr>
+          <w:ilvl w:val="1"/>
+          <w:numId w:val="81"/>
+        </w:numPr>
+        <w:spacing w:after="0"/>
+      </w:pPr>
+      <w:r>
+        <w:t>Stated preference methods are direct methods of valuing impacts</w:t>
+      </w:r>
+    </w:p>
+    <w:p>
+      <w:pPr>
+        <w:pStyle w:val="ListParagraph"/>
+        <w:numPr>
+          <w:ilvl w:val="2"/>
+          <w:numId w:val="81"/>
+        </w:numPr>
+        <w:spacing w:after="0"/>
+      </w:pPr>
+      <w:r>
+        <w:t>Ask people for their valuations</w:t>
+      </w:r>
+    </w:p>
+    <w:p>
+      <w:pPr>
+        <w:pStyle w:val="ListParagraph"/>
+        <w:numPr>
+          <w:ilvl w:val="3"/>
+          <w:numId w:val="81"/>
+        </w:numPr>
+        <w:spacing w:after="0"/>
+      </w:pPr>
+      <w:r>
+        <w:t>Contingent valuation method</w:t>
+      </w:r>
+    </w:p>
+    <w:p>
+      <w:pPr>
+        <w:pStyle w:val="ListParagraph"/>
+        <w:numPr>
+          <w:ilvl w:val="3"/>
+          <w:numId w:val="81"/>
+        </w:numPr>
+        <w:spacing w:after="0"/>
+      </w:pPr>
+      <w:r>
+        <w:t>Choice modeling</w:t>
+      </w:r>
+    </w:p>
+    <w:p>
+      <w:pPr>
+        <w:pStyle w:val="ListParagraph"/>
+        <w:numPr>
+          <w:ilvl w:val="3"/>
+          <w:numId w:val="81"/>
+        </w:numPr>
+        <w:spacing w:after="0"/>
+      </w:pPr>
+      <w:r>
+        <w:t>Both use survey questionnaires</w:t>
+      </w:r>
+    </w:p>
+    <w:p>
+      <w:pPr>
+        <w:pStyle w:val="ListParagraph"/>
+        <w:numPr>
+          <w:ilvl w:val="0"/>
+          <w:numId w:val="81"/>
+        </w:numPr>
+        <w:spacing w:after="0"/>
+      </w:pPr>
+      <w:r>
+        <w:t>Steps for CBA economic evaluations</w:t>
+      </w:r>
+    </w:p>
+    <w:p>
+      <w:pPr>
+        <w:pStyle w:val="ListParagraph"/>
+        <w:numPr>
+          <w:ilvl w:val="1"/>
+          <w:numId w:val="81"/>
+        </w:numPr>
+        <w:spacing w:after="0"/>
+      </w:pPr>
+      <w:r>
+        <w:t>Specify the set of alternatives.</w:t>
+      </w:r>
+    </w:p>
+    <w:p>
+      <w:pPr>
+        <w:pStyle w:val="ListParagraph"/>
+        <w:numPr>
+          <w:ilvl w:val="2"/>
+          <w:numId w:val="81"/>
+        </w:numPr>
+        <w:spacing w:after="0"/>
+      </w:pPr>
+      <w:r>
+        <w:t>Limit the number to keep manageable and minimize complexity</w:t>
+      </w:r>
+    </w:p>
+    <w:p>
+      <w:pPr>
+        <w:pStyle w:val="ListParagraph"/>
+        <w:numPr>
+          <w:ilvl w:val="1"/>
+          <w:numId w:val="81"/>
+        </w:numPr>
+        <w:spacing w:after="0"/>
+      </w:pPr>
+      <w:r>
+        <w:t>Decide who has standing.</w:t>
+      </w:r>
+    </w:p>
+    <w:p>
+      <w:pPr>
+        <w:pStyle w:val="ListParagraph"/>
+        <w:numPr>
+          <w:ilvl w:val="2"/>
+          <w:numId w:val="81"/>
+        </w:numPr>
+        <w:spacing w:after="0"/>
+      </w:pPr>
+      <w:r>
+        <w:t>Focusing only on agency costs and benefits is NOT a true CBA.</w:t>
+      </w:r>
+    </w:p>
+    <w:p>
+      <w:pPr>
+        <w:pStyle w:val="ListParagraph"/>
+        <w:numPr>
+          <w:ilvl w:val="1"/>
+          <w:numId w:val="81"/>
+        </w:numPr>
+        <w:spacing w:after="0"/>
+      </w:pPr>
+      <w:r>
+        <w:t>Categorize and catalog the costs and benefits.</w:t>
+      </w:r>
+    </w:p>
+    <w:p>
+      <w:pPr>
+        <w:pStyle w:val="ListParagraph"/>
+        <w:numPr>
+          <w:ilvl w:val="2"/>
+          <w:numId w:val="81"/>
+        </w:numPr>
+        <w:spacing w:after="0"/>
+      </w:pPr>
+      <w:r>
+        <w:t>Include those that cannot be quantified</w:t>
+      </w:r>
+    </w:p>
+    <w:p>
+      <w:pPr>
+        <w:pStyle w:val="ListParagraph"/>
+        <w:numPr>
+          <w:ilvl w:val="2"/>
+          <w:numId w:val="81"/>
+        </w:numPr>
+        <w:spacing w:after="0"/>
+      </w:pPr>
+      <w:r>
+        <w:t>Review economic evaluation literature related to the alternatives</w:t>
+      </w:r>
+    </w:p>
+    <w:p>
+      <w:pPr>
+        <w:pStyle w:val="ListParagraph"/>
+        <w:numPr>
+          <w:ilvl w:val="1"/>
+          <w:numId w:val="81"/>
+        </w:numPr>
+        <w:spacing w:after="0"/>
+      </w:pPr>
+      <w:r>
+        <w:t>Estimate costs and benefits quantitatively over the life of the project.</w:t>
+      </w:r>
+    </w:p>
+    <w:p>
+      <w:pPr>
+        <w:pStyle w:val="ListParagraph"/>
+        <w:numPr>
+          <w:ilvl w:val="1"/>
+          <w:numId w:val="81"/>
+        </w:numPr>
+        <w:spacing w:after="0"/>
+      </w:pPr>
+      <w:r>
+        <w:t>Monetize all costs and benefits.</w:t>
+      </w:r>
+    </w:p>
+    <w:p>
+      <w:pPr>
+        <w:pStyle w:val="ListParagraph"/>
+        <w:numPr>
+          <w:ilvl w:val="2"/>
+          <w:numId w:val="81"/>
+        </w:numPr>
+        <w:spacing w:after="0"/>
+      </w:pPr>
+      <w:r>
+        <w:t>Use real costs and benefits NOT nominal costs and benefits</w:t>
+      </w:r>
+    </w:p>
+    <w:p>
+      <w:pPr>
+        <w:pStyle w:val="ListParagraph"/>
+        <w:numPr>
+          <w:ilvl w:val="3"/>
+          <w:numId w:val="81"/>
+        </w:numPr>
+        <w:spacing w:after="0"/>
+      </w:pPr>
+      <w:r>
+        <w:t>Use a nominal discount rate if nominal future costs and benefits are used in an analysis</w:t>
+      </w:r>
+    </w:p>
+    <w:p>
+      <w:pPr>
+        <w:pStyle w:val="ListParagraph"/>
+        <w:numPr>
+          <w:ilvl w:val="1"/>
+          <w:numId w:val="81"/>
+        </w:numPr>
+        <w:spacing w:after="0"/>
+      </w:pPr>
+      <w:r>
+        <w:t>Select a discount rate for costs and benefits that occur in the future.</w:t>
+      </w:r>
+    </w:p>
+    <w:p>
+      <w:pPr>
+        <w:pStyle w:val="ListParagraph"/>
+        <w:numPr>
+          <w:ilvl w:val="2"/>
+          <w:numId w:val="81"/>
+        </w:numPr>
+        <w:spacing w:after="0"/>
+      </w:pPr>
+      <w:r>
+        <w:t>Discount costs and benefits that occur over more than one year.</w:t>
+      </w:r>
+    </w:p>
+    <w:p>
+      <w:pPr>
+        <w:pStyle w:val="ListParagraph"/>
+        <w:numPr>
+          <w:ilvl w:val="2"/>
+          <w:numId w:val="81"/>
+        </w:numPr>
+        <w:spacing w:after="0"/>
+      </w:pPr>
+      <w:r>
+        <w:t xml:space="preserve">Social rate of time preference (SRTP) </w:t>
+      </w:r>
+      <w:r>
+        <w:sym w:font="Wingdings" w:char="F0E0"/>
+      </w:r>
+      <w:r>
+        <w:t xml:space="preserve"> borrow rate</w:t>
+      </w:r>
+    </w:p>
+    <w:p>
+      <w:pPr>
+        <w:pStyle w:val="ListParagraph"/>
+        <w:numPr>
+          <w:ilvl w:val="2"/>
+          <w:numId w:val="81"/>
+        </w:numPr>
+        <w:spacing w:after="0"/>
+      </w:pPr>
+      <w:r>
+        <w:t xml:space="preserve">Social opportunity cost of capital (SOC) </w:t>
+      </w:r>
+      <w:r>
+        <w:sym w:font="Wingdings" w:char="F0E0"/>
+      </w:r>
+      <w:r>
+        <w:t xml:space="preserve"> lending rate</w:t>
+      </w:r>
+    </w:p>
+    <w:p>
+      <w:pPr>
+        <w:pStyle w:val="ListParagraph"/>
+        <w:numPr>
+          <w:ilvl w:val="2"/>
+          <w:numId w:val="81"/>
+        </w:numPr>
+        <w:spacing w:after="0"/>
+      </w:pPr>
+      <w:r>
+        <w:t>Observed market rates for SRTP and COS are nominal</w:t>
+      </w:r>
+    </w:p>
+    <w:p>
+      <w:pPr>
+        <w:pStyle w:val="ListParagraph"/>
+        <w:numPr>
+          <w:ilvl w:val="2"/>
+          <w:numId w:val="81"/>
+        </w:numPr>
+        <w:spacing w:after="0"/>
+      </w:pPr>
+      <w:r>
+        <w:t xml:space="preserve">SRTP = SOC in perfectly competitive markets </w:t>
+      </w:r>
+      <w:r>
+        <w:sym w:font="Wingdings" w:char="F0E0"/>
+      </w:r>
+      <w:r>
+        <w:t xml:space="preserve"> real interest rate</w:t>
+      </w:r>
+    </w:p>
+    <w:p>
+      <w:pPr>
+        <w:pStyle w:val="ListParagraph"/>
+        <w:numPr>
+          <w:ilvl w:val="3"/>
+          <w:numId w:val="81"/>
+        </w:numPr>
+        <w:spacing w:after="0"/>
+      </w:pPr>
+      <w:r>
+        <w:t>SRTP tends to be less than SOC</w:t>
+      </w:r>
+    </w:p>
+    <w:p>
+      <w:pPr>
+        <w:pStyle w:val="ListParagraph"/>
+        <w:numPr>
+          <w:ilvl w:val="2"/>
+          <w:numId w:val="81"/>
+        </w:numPr>
+        <w:spacing w:after="0"/>
+      </w:pPr>
+      <w:r>
+        <w:t>Discounting makes the problems associated with long-term consequences disappear; suggestions to account for this include:</w:t>
+      </w:r>
+    </w:p>
+    <w:p>
+      <w:pPr>
+        <w:pStyle w:val="ListParagraph"/>
+        <w:numPr>
+          <w:ilvl w:val="3"/>
+          <w:numId w:val="81"/>
+        </w:numPr>
+        <w:spacing w:after="0"/>
+      </w:pPr>
+      <w:r>
+        <w:t>Zero discounting</w:t>
+      </w:r>
+    </w:p>
+    <w:p>
+      <w:pPr>
+        <w:pStyle w:val="ListParagraph"/>
+        <w:numPr>
+          <w:ilvl w:val="3"/>
+          <w:numId w:val="81"/>
+        </w:numPr>
+        <w:spacing w:after="0"/>
+      </w:pPr>
+      <w:r>
+        <w:t>Time-declining rates of discount</w:t>
+      </w:r>
+    </w:p>
+    <w:p>
+      <w:pPr>
+        <w:pStyle w:val="ListParagraph"/>
+        <w:numPr>
+          <w:ilvl w:val="2"/>
+          <w:numId w:val="81"/>
+        </w:numPr>
+        <w:spacing w:after="0"/>
+      </w:pPr>
+      <w:r>
+        <w:t>Discount rates should not favor the current generation over future generations.</w:t>
+      </w:r>
+    </w:p>
+    <w:p>
+      <w:pPr>
+        <w:pStyle w:val="ListParagraph"/>
+        <w:numPr>
+          <w:ilvl w:val="1"/>
+          <w:numId w:val="81"/>
+        </w:numPr>
+        <w:spacing w:after="0"/>
+      </w:pPr>
+      <w:r>
+        <w:t>Compare costs with outcomes or compute the NPV of each alternative.</w:t>
+      </w:r>
+    </w:p>
+    <w:p>
+      <w:pPr>
+        <w:pStyle w:val="ListParagraph"/>
+        <w:numPr>
+          <w:ilvl w:val="2"/>
+          <w:numId w:val="81"/>
+        </w:numPr>
+        <w:spacing w:after="0"/>
+      </w:pPr>
+      <w:r>
+        <w:t>NPV assumes that the size of the investment is irrelevant.</w:t>
+      </w:r>
+    </w:p>
+    <w:p>
+      <w:pPr>
+        <w:pStyle w:val="ListParagraph"/>
+        <w:numPr>
+          <w:ilvl w:val="2"/>
+          <w:numId w:val="81"/>
+        </w:numPr>
+        <w:spacing w:after="0"/>
+      </w:pPr>
+      <w:r>
+        <w:t xml:space="preserve">NPV&gt;0 </w:t>
+      </w:r>
+      <w:r>
+        <w:sym w:font="Wingdings" w:char="F0E0"/>
+      </w:r>
+      <w:r>
+        <w:t xml:space="preserve"> investment benefits outweigh costs</w:t>
+      </w:r>
+    </w:p>
+    <w:p>
+      <w:pPr>
+        <w:pStyle w:val="ListParagraph"/>
+        <w:numPr>
+          <w:ilvl w:val="1"/>
+          <w:numId w:val="81"/>
+        </w:numPr>
+        <w:spacing w:after="0"/>
+      </w:pPr>
+      <w:r>
+        <w:t>Perform sensitivity and distributional analysis.</w:t>
+      </w:r>
+    </w:p>
+    <w:p>
+      <w:pPr>
+        <w:pStyle w:val="ListParagraph"/>
+        <w:numPr>
+          <w:ilvl w:val="2"/>
+          <w:numId w:val="81"/>
+        </w:numPr>
+        <w:spacing w:after="0"/>
+      </w:pPr>
+      <w:r>
+        <w:lastRenderedPageBreak/>
+        <w:t>Sensitivity analysis simulates different scenarios for a CBA.</w:t>
+      </w:r>
+    </w:p>
+    <w:p>
+      <w:pPr>
+        <w:pStyle w:val="ListParagraph"/>
+        <w:numPr>
+          <w:ilvl w:val="2"/>
+          <w:numId w:val="81"/>
+        </w:numPr>
+        <w:spacing w:after="0"/>
+      </w:pPr>
+      <w:r>
+        <w:t>Distributional analysis determines how costs and benefits are distributed among various segments of society.</w:t>
+      </w:r>
+    </w:p>
+    <w:p>
+      <w:pPr>
+        <w:pStyle w:val="ListParagraph"/>
+        <w:numPr>
+          <w:ilvl w:val="3"/>
+          <w:numId w:val="81"/>
+        </w:numPr>
+        <w:spacing w:after="0"/>
+      </w:pPr>
+      <w:r>
+        <w:t>Distributional weights</w:t>
+      </w:r>
+      <w:r>
+        <w:t xml:space="preserve"> used to obtain alternative measures of </w:t>
+      </w:r>
+      <w:r>
+        <w:t>NPV by rectifying imbalances of WTP.</w:t>
+      </w:r>
+    </w:p>
+    <w:p>
+      <w:pPr>
+        <w:pStyle w:val="ListParagraph"/>
+        <w:numPr>
+          <w:ilvl w:val="1"/>
+          <w:numId w:val="81"/>
+        </w:numPr>
+        <w:spacing w:after="0"/>
+      </w:pPr>
+      <w:r>
+        <w:t>Choose alternative or contextualize findings.</w:t>
+      </w:r>
+    </w:p>
+    <w:p>
+      <w:pPr>
+        <w:pStyle w:val="ListParagraph"/>
+        <w:numPr>
+          <w:ilvl w:val="2"/>
+          <w:numId w:val="81"/>
+        </w:numPr>
+        <w:spacing w:after="0"/>
+      </w:pPr>
+      <w:r>
+        <w:t>Use NPV per unit of capital outlay if size of investment is relevant.</w:t>
+      </w:r>
+    </w:p>
+    <w:p>
+      <w:pPr>
+        <w:pStyle w:val="ListParagraph"/>
+        <w:numPr>
+          <w:ilvl w:val="2"/>
+          <w:numId w:val="81"/>
+        </w:numPr>
+        <w:spacing w:after="0"/>
+      </w:pPr>
+      <w:r>
+        <w:t>Economic analysis is only one part of the decision</w:t>
+      </w:r>
+    </w:p>
+    <w:p>
+      <w:pPr>
+        <w:pStyle w:val="ListParagraph"/>
+        <w:numPr>
+          <w:ilvl w:val="2"/>
+          <w:numId w:val="81"/>
+        </w:numPr>
+        <w:spacing w:after="0"/>
+      </w:pPr>
+      <w:r>
+        <w:t>Include discussion of assumptions, value judgements, technical choices, possible errors, and subjective biases</w:t>
+      </w:r>
+    </w:p>
+    <w:p>
+      <w:pPr>
+        <w:spacing w:after="0"/>
+      </w:pPr>
+    </w:p>
+    <w:p>
+      <w:pPr>
+        <w:spacing w:after="0"/>
+      </w:pPr>
+      <w:r>
+        <w:t>Cost-Effectiveness Analysis</w:t>
+      </w:r>
+    </w:p>
+    <w:p>
+      <w:pPr>
+        <w:pStyle w:val="ListParagraph"/>
+        <w:numPr>
+          <w:ilvl w:val="0"/>
+          <w:numId w:val="82"/>
+        </w:numPr>
+        <w:spacing w:after="0"/>
+      </w:pPr>
+      <w:r>
+        <w:t>Not grounded in welfare economics.</w:t>
+      </w:r>
+    </w:p>
+    <w:p>
+      <w:pPr>
+        <w:pStyle w:val="ListParagraph"/>
+        <w:numPr>
+          <w:ilvl w:val="0"/>
+          <w:numId w:val="82"/>
+        </w:numPr>
+        <w:spacing w:after="0"/>
+      </w:pPr>
+      <w:r>
+        <w:t>Provides simple approach for comparing cost-effectiveness of inter</w:t>
+      </w:r>
+      <w:r>
+        <w:t>ventions with common objectives and outcomes with comparable quality.</w:t>
+      </w:r>
+    </w:p>
+    <w:p>
+      <w:pPr>
+        <w:pStyle w:val="ListParagraph"/>
+        <w:numPr>
+          <w:ilvl w:val="0"/>
+          <w:numId w:val="82"/>
+        </w:numPr>
+        <w:spacing w:after="0"/>
+      </w:pPr>
+      <w:r>
+        <w:t xml:space="preserve">Used </w:t>
+      </w:r>
+      <w:proofErr w:type="spellStart"/>
+      <w:r>
+        <w:t>summatively</w:t>
+      </w:r>
+      <w:proofErr w:type="spellEnd"/>
+      <w:r>
+        <w:t>.</w:t>
+      </w:r>
+    </w:p>
+    <w:p>
+      <w:pPr>
+        <w:spacing w:after="0"/>
+      </w:pPr>
+    </w:p>
+    <w:p>
+      <w:pPr>
+        <w:spacing w:after="0"/>
+      </w:pPr>
+      <w:r>
+        <w:t>Cost-Utility Analysis</w:t>
+      </w:r>
+    </w:p>
+    <w:p>
+      <w:pPr>
+        <w:pStyle w:val="ListParagraph"/>
+        <w:numPr>
+          <w:ilvl w:val="0"/>
+          <w:numId w:val="83"/>
+        </w:numPr>
+        <w:spacing w:after="0"/>
+      </w:pPr>
+      <w:r>
+        <w:t>Cost per quality-adjusted life-years (QALY) discriminate on the basis of age and disability</w:t>
+      </w:r>
+    </w:p>
+    <w:p>
+      <w:pPr>
+        <w:pStyle w:val="ListParagraph"/>
+        <w:numPr>
+          <w:ilvl w:val="1"/>
+          <w:numId w:val="83"/>
+        </w:numPr>
+        <w:spacing w:after="0"/>
+      </w:pPr>
+      <w:r>
+        <w:t>Use has been discontinued or was never adopted in some jurisdictions</w:t>
+      </w:r>
+    </w:p>
+    <w:p>
+      <w:pPr>
+        <w:pStyle w:val="ListParagraph"/>
+        <w:numPr>
+          <w:ilvl w:val="1"/>
+          <w:numId w:val="83"/>
+        </w:numPr>
+        <w:spacing w:after="0"/>
+      </w:pPr>
+      <w:r>
+        <w:t>Some conflate QALYs with rationing.</w:t>
+      </w:r>
+    </w:p>
+    <w:p>
+      <w:pPr>
+        <w:pStyle w:val="ListParagraph"/>
+        <w:numPr>
+          <w:ilvl w:val="1"/>
+          <w:numId w:val="83"/>
+        </w:numPr>
+        <w:spacing w:after="0"/>
+      </w:pPr>
+      <w:r>
+        <w:t>Constructing QALYs is resource intensive.</w:t>
+      </w:r>
+    </w:p>
+    <w:p>
+      <w:pPr>
+        <w:pStyle w:val="ListParagraph"/>
+        <w:numPr>
+          <w:ilvl w:val="0"/>
+          <w:numId w:val="83"/>
+        </w:numPr>
+        <w:spacing w:after="0"/>
+      </w:pPr>
+      <w:r>
+        <w:t>Sensitivity analysis for CUAs should examine:</w:t>
+      </w:r>
+    </w:p>
+    <w:p>
+      <w:pPr>
+        <w:pStyle w:val="ListParagraph"/>
+        <w:numPr>
+          <w:ilvl w:val="1"/>
+          <w:numId w:val="83"/>
+        </w:numPr>
+        <w:spacing w:after="0"/>
+      </w:pPr>
+      <w:r>
+        <w:t>Costs</w:t>
+      </w:r>
+    </w:p>
+    <w:p>
+      <w:pPr>
+        <w:pStyle w:val="ListParagraph"/>
+        <w:numPr>
+          <w:ilvl w:val="1"/>
+          <w:numId w:val="83"/>
+        </w:numPr>
+        <w:spacing w:after="0"/>
+      </w:pPr>
+      <w:r>
+        <w:t>Preference weights amount outcomes</w:t>
+      </w:r>
+    </w:p>
+    <w:p>
+      <w:pPr>
+        <w:pStyle w:val="ListParagraph"/>
+        <w:numPr>
+          <w:ilvl w:val="1"/>
+          <w:numId w:val="83"/>
+        </w:numPr>
+        <w:spacing w:after="0"/>
+      </w:pPr>
+      <w:r>
+        <w:t>Estimates of effectiveness</w:t>
+      </w:r>
+    </w:p>
+    <w:p>
+      <w:pPr>
+        <w:pStyle w:val="ListParagraph"/>
+        <w:numPr>
+          <w:ilvl w:val="1"/>
+          <w:numId w:val="83"/>
+        </w:numPr>
+        <w:spacing w:after="0"/>
+      </w:pPr>
+      <w:r>
+        <w:t>Cost-related discount rate</w:t>
+      </w:r>
+    </w:p>
+    <w:p>
+      <w:pPr>
+        <w:spacing w:after="0"/>
+      </w:pPr>
+    </w:p>
+    <w:p>
+      <w:pPr>
+        <w:spacing w:after="0"/>
+      </w:pPr>
+      <w:r>
+        <w:t>Strengths and Limitations of Economic Evaluation</w:t>
+      </w:r>
+    </w:p>
+    <w:p>
+      <w:pPr>
+        <w:pStyle w:val="ListParagraph"/>
+        <w:numPr>
+          <w:ilvl w:val="0"/>
+          <w:numId w:val="84"/>
+        </w:numPr>
+        <w:spacing w:after="0"/>
+      </w:pPr>
+      <w:r>
+        <w:t>Appealing to those who desire precision.</w:t>
+      </w:r>
+    </w:p>
+    <w:p>
+      <w:pPr>
+        <w:pStyle w:val="ListParagraph"/>
+        <w:numPr>
+          <w:ilvl w:val="0"/>
+          <w:numId w:val="84"/>
+        </w:numPr>
+        <w:spacing w:after="0"/>
+      </w:pPr>
+      <w:r>
+        <w:t>Offer relatively complete consideration of intended and unintended costs and benefits.</w:t>
+      </w:r>
+    </w:p>
+    <w:p>
+      <w:pPr>
+        <w:pStyle w:val="ListParagraph"/>
+        <w:numPr>
+          <w:ilvl w:val="0"/>
+          <w:numId w:val="84"/>
+        </w:numPr>
+        <w:spacing w:after="0"/>
+      </w:pPr>
+      <w:r>
+        <w:t>Strengths of economic evaluation</w:t>
+      </w:r>
+    </w:p>
+    <w:p>
+      <w:pPr>
+        <w:pStyle w:val="ListParagraph"/>
+        <w:numPr>
+          <w:ilvl w:val="1"/>
+          <w:numId w:val="84"/>
+        </w:numPr>
+        <w:spacing w:after="0"/>
+      </w:pPr>
+      <w:r>
+        <w:t xml:space="preserve">Works best where </w:t>
+      </w:r>
+    </w:p>
+    <w:p>
+      <w:pPr>
+        <w:pStyle w:val="ListParagraph"/>
+        <w:numPr>
+          <w:ilvl w:val="2"/>
+          <w:numId w:val="84"/>
+        </w:numPr>
+        <w:spacing w:after="0"/>
+      </w:pPr>
+      <w:r>
+        <w:t>Intended logic of a program has highly probability</w:t>
+      </w:r>
+    </w:p>
+    <w:p>
+      <w:pPr>
+        <w:pStyle w:val="ListParagraph"/>
+        <w:numPr>
+          <w:ilvl w:val="2"/>
+          <w:numId w:val="84"/>
+        </w:numPr>
+        <w:spacing w:after="0"/>
+      </w:pPr>
+      <w:r>
+        <w:t>Effect of intervention has been demonstrated and quantified</w:t>
+      </w:r>
+    </w:p>
+    <w:p>
+      <w:pPr>
+        <w:pStyle w:val="ListParagraph"/>
+        <w:numPr>
+          <w:ilvl w:val="2"/>
+          <w:numId w:val="84"/>
+        </w:numPr>
+        <w:spacing w:after="0"/>
+      </w:pPr>
+      <w:r>
+        <w:t>Defensible approximations of positive intervention effects</w:t>
+      </w:r>
+    </w:p>
+    <w:p>
+      <w:pPr>
+        <w:pStyle w:val="ListParagraph"/>
+        <w:numPr>
+          <w:ilvl w:val="0"/>
+          <w:numId w:val="84"/>
+        </w:numPr>
+        <w:spacing w:after="0"/>
+      </w:pPr>
+      <w:r>
+        <w:t>Limitations of economic evaluation</w:t>
+      </w:r>
+    </w:p>
+    <w:p>
+      <w:pPr>
+        <w:pStyle w:val="ListParagraph"/>
+        <w:numPr>
+          <w:ilvl w:val="1"/>
+          <w:numId w:val="84"/>
+        </w:numPr>
+        <w:spacing w:after="0"/>
+      </w:pPr>
+      <w:r>
+        <w:t>Validity of conclusions dependent on:</w:t>
+      </w:r>
+    </w:p>
+    <w:p>
+      <w:pPr>
+        <w:pStyle w:val="ListParagraph"/>
+        <w:numPr>
+          <w:ilvl w:val="2"/>
+          <w:numId w:val="84"/>
+        </w:numPr>
+        <w:spacing w:after="0"/>
+      </w:pPr>
+      <w:r>
+        <w:t>Quality and completeness of data</w:t>
+      </w:r>
+    </w:p>
+    <w:p>
+      <w:pPr>
+        <w:pStyle w:val="ListParagraph"/>
+        <w:numPr>
+          <w:ilvl w:val="2"/>
+          <w:numId w:val="84"/>
+        </w:numPr>
+        <w:spacing w:after="0"/>
+      </w:pPr>
+      <w:r>
+        <w:lastRenderedPageBreak/>
+        <w:t>Accuracy of assumptions</w:t>
+      </w:r>
+    </w:p>
+    <w:p>
+      <w:pPr>
+        <w:pStyle w:val="ListParagraph"/>
+        <w:numPr>
+          <w:ilvl w:val="2"/>
+          <w:numId w:val="84"/>
+        </w:numPr>
+        <w:spacing w:after="0"/>
+      </w:pPr>
+      <w:r>
+        <w:t>Methods give rise to ethical challenges</w:t>
+      </w:r>
+    </w:p>
+    <w:p>
+      <w:pPr>
+        <w:pStyle w:val="ListParagraph"/>
+        <w:numPr>
+          <w:ilvl w:val="2"/>
+          <w:numId w:val="84"/>
+        </w:numPr>
+        <w:spacing w:after="0"/>
+      </w:pPr>
+      <w:r>
+        <w:t>Methodologies for CEA and CUA can introduce bias</w:t>
+      </w:r>
+    </w:p>
+    <w:p>
+      <w:pPr>
+        <w:spacing w:after="0"/>
+      </w:pPr>
       <w:bookmarkStart w:id="0" w:name="_GoBack"/>
       <w:bookmarkEnd w:id="0"/>
-    </w:p>
-    <w:p>
-      <w:pPr>
-        <w:spacing w:after="0"/>
-      </w:pPr>
     </w:p>
     <w:sectPr>
       <w:headerReference w:type="default" r:id="rId17"/>
@@ -18480,7 +20084,7 @@
         <w:b/>
         <w:noProof/>
       </w:rPr>
-      <w:t>2</w:t>
+      <w:t>6</w:t>
     </w:r>
     <w:r>
       <w:rPr>
@@ -18514,7 +20118,7 @@
         <w:b/>
         <w:noProof/>
       </w:rPr>
-      <w:t>2</w:t>
+      <w:t>6</w:t>
     </w:r>
     <w:r>
       <w:rPr>
@@ -23865,6 +25469,119 @@
     </w:lvl>
   </w:abstractNum>
   <w:abstractNum w:abstractNumId="40">
+    <w:nsid w:val="46422368"/>
+    <w:multiLevelType w:val="hybridMultilevel"/>
+    <w:tmpl w:val="247C0F04"/>
+    <w:lvl w:ilvl="0" w:tplc="04090001">
+      <w:start w:val="1"/>
+      <w:numFmt w:val="bullet"/>
+      <w:lvlText w:val=""/>
+      <w:lvlJc w:val="left"/>
+      <w:pPr>
+        <w:ind w:left="720" w:hanging="360"/>
+      </w:pPr>
+      <w:rPr>
+        <w:rFonts w:ascii="Symbol" w:hAnsi="Symbol" w:hint="default"/>
+      </w:rPr>
+    </w:lvl>
+    <w:lvl w:ilvl="1" w:tplc="04090003">
+      <w:start w:val="1"/>
+      <w:numFmt w:val="bullet"/>
+      <w:lvlText w:val="o"/>
+      <w:lvlJc w:val="left"/>
+      <w:pPr>
+        <w:ind w:left="1440" w:hanging="360"/>
+      </w:pPr>
+      <w:rPr>
+        <w:rFonts w:ascii="Courier New" w:hAnsi="Courier New" w:cs="Courier New" w:hint="default"/>
+      </w:rPr>
+    </w:lvl>
+    <w:lvl w:ilvl="2" w:tplc="04090005">
+      <w:start w:val="1"/>
+      <w:numFmt w:val="bullet"/>
+      <w:lvlText w:val=""/>
+      <w:lvlJc w:val="left"/>
+      <w:pPr>
+        <w:ind w:left="2160" w:hanging="360"/>
+      </w:pPr>
+      <w:rPr>
+        <w:rFonts w:ascii="Wingdings" w:hAnsi="Wingdings" w:hint="default"/>
+      </w:rPr>
+    </w:lvl>
+    <w:lvl w:ilvl="3" w:tplc="04090001">
+      <w:start w:val="1"/>
+      <w:numFmt w:val="bullet"/>
+      <w:lvlText w:val=""/>
+      <w:lvlJc w:val="left"/>
+      <w:pPr>
+        <w:ind w:left="2880" w:hanging="360"/>
+      </w:pPr>
+      <w:rPr>
+        <w:rFonts w:ascii="Symbol" w:hAnsi="Symbol" w:hint="default"/>
+      </w:rPr>
+    </w:lvl>
+    <w:lvl w:ilvl="4" w:tplc="04090003" w:tentative="1">
+      <w:start w:val="1"/>
+      <w:numFmt w:val="bullet"/>
+      <w:lvlText w:val="o"/>
+      <w:lvlJc w:val="left"/>
+      <w:pPr>
+        <w:ind w:left="3600" w:hanging="360"/>
+      </w:pPr>
+      <w:rPr>
+        <w:rFonts w:ascii="Courier New" w:hAnsi="Courier New" w:cs="Courier New" w:hint="default"/>
+      </w:rPr>
+    </w:lvl>
+    <w:lvl w:ilvl="5" w:tplc="04090005" w:tentative="1">
+      <w:start w:val="1"/>
+      <w:numFmt w:val="bullet"/>
+      <w:lvlText w:val=""/>
+      <w:lvlJc w:val="left"/>
+      <w:pPr>
+        <w:ind w:left="4320" w:hanging="360"/>
+      </w:pPr>
+      <w:rPr>
+        <w:rFonts w:ascii="Wingdings" w:hAnsi="Wingdings" w:hint="default"/>
+      </w:rPr>
+    </w:lvl>
+    <w:lvl w:ilvl="6" w:tplc="04090001" w:tentative="1">
+      <w:start w:val="1"/>
+      <w:numFmt w:val="bullet"/>
+      <w:lvlText w:val=""/>
+      <w:lvlJc w:val="left"/>
+      <w:pPr>
+        <w:ind w:left="5040" w:hanging="360"/>
+      </w:pPr>
+      <w:rPr>
+        <w:rFonts w:ascii="Symbol" w:hAnsi="Symbol" w:hint="default"/>
+      </w:rPr>
+    </w:lvl>
+    <w:lvl w:ilvl="7" w:tplc="04090003" w:tentative="1">
+      <w:start w:val="1"/>
+      <w:numFmt w:val="bullet"/>
+      <w:lvlText w:val="o"/>
+      <w:lvlJc w:val="left"/>
+      <w:pPr>
+        <w:ind w:left="5760" w:hanging="360"/>
+      </w:pPr>
+      <w:rPr>
+        <w:rFonts w:ascii="Courier New" w:hAnsi="Courier New" w:cs="Courier New" w:hint="default"/>
+      </w:rPr>
+    </w:lvl>
+    <w:lvl w:ilvl="8" w:tplc="04090005" w:tentative="1">
+      <w:start w:val="1"/>
+      <w:numFmt w:val="bullet"/>
+      <w:lvlText w:val=""/>
+      <w:lvlJc w:val="left"/>
+      <w:pPr>
+        <w:ind w:left="6480" w:hanging="360"/>
+      </w:pPr>
+      <w:rPr>
+        <w:rFonts w:ascii="Wingdings" w:hAnsi="Wingdings" w:hint="default"/>
+      </w:rPr>
+    </w:lvl>
+  </w:abstractNum>
+  <w:abstractNum w:abstractNumId="41">
     <w:nsid w:val="466E25C5"/>
     <w:multiLevelType w:val="hybridMultilevel"/>
     <w:tmpl w:val="63AE9DA0"/>
@@ -23977,7 +25694,7 @@
       </w:rPr>
     </w:lvl>
   </w:abstractNum>
-  <w:abstractNum w:abstractNumId="41">
+  <w:abstractNum w:abstractNumId="42">
     <w:nsid w:val="4AB07E89"/>
     <w:multiLevelType w:val="hybridMultilevel"/>
     <w:tmpl w:val="41944D58"/>
@@ -24090,7 +25807,7 @@
       </w:rPr>
     </w:lvl>
   </w:abstractNum>
-  <w:abstractNum w:abstractNumId="42">
+  <w:abstractNum w:abstractNumId="43">
     <w:nsid w:val="4C78521D"/>
     <w:multiLevelType w:val="hybridMultilevel"/>
     <w:tmpl w:val="AECC61CA"/>
@@ -24203,7 +25920,7 @@
       </w:rPr>
     </w:lvl>
   </w:abstractNum>
-  <w:abstractNum w:abstractNumId="43">
+  <w:abstractNum w:abstractNumId="44">
     <w:nsid w:val="4DB4487E"/>
     <w:multiLevelType w:val="hybridMultilevel"/>
     <w:tmpl w:val="A14C51C6"/>
@@ -24316,7 +26033,7 @@
       </w:rPr>
     </w:lvl>
   </w:abstractNum>
-  <w:abstractNum w:abstractNumId="44">
+  <w:abstractNum w:abstractNumId="45">
     <w:nsid w:val="4F593EF9"/>
     <w:multiLevelType w:val="hybridMultilevel"/>
     <w:tmpl w:val="4BD2160E"/>
@@ -24429,7 +26146,7 @@
       </w:rPr>
     </w:lvl>
   </w:abstractNum>
-  <w:abstractNum w:abstractNumId="45">
+  <w:abstractNum w:abstractNumId="46">
     <w:nsid w:val="50D82BBA"/>
     <w:multiLevelType w:val="hybridMultilevel"/>
     <w:tmpl w:val="86FC02CA"/>
@@ -24515,7 +26232,7 @@
       </w:pPr>
     </w:lvl>
   </w:abstractNum>
-  <w:abstractNum w:abstractNumId="46">
+  <w:abstractNum w:abstractNumId="47">
     <w:nsid w:val="53471C57"/>
     <w:multiLevelType w:val="hybridMultilevel"/>
     <w:tmpl w:val="F3DCD9E6"/>
@@ -24601,7 +26318,7 @@
       </w:pPr>
     </w:lvl>
   </w:abstractNum>
-  <w:abstractNum w:abstractNumId="47">
+  <w:abstractNum w:abstractNumId="48">
     <w:nsid w:val="55015E07"/>
     <w:multiLevelType w:val="hybridMultilevel"/>
     <w:tmpl w:val="F4B083B2"/>
@@ -24714,7 +26431,7 @@
       </w:rPr>
     </w:lvl>
   </w:abstractNum>
-  <w:abstractNum w:abstractNumId="48">
+  <w:abstractNum w:abstractNumId="49">
     <w:nsid w:val="56042CE4"/>
     <w:multiLevelType w:val="hybridMultilevel"/>
     <w:tmpl w:val="C2FE28F6"/>
@@ -24827,7 +26544,7 @@
       </w:rPr>
     </w:lvl>
   </w:abstractNum>
-  <w:abstractNum w:abstractNumId="49">
+  <w:abstractNum w:abstractNumId="50">
     <w:nsid w:val="56B07802"/>
     <w:multiLevelType w:val="hybridMultilevel"/>
     <w:tmpl w:val="584E18A8"/>
@@ -24940,7 +26657,7 @@
       </w:rPr>
     </w:lvl>
   </w:abstractNum>
-  <w:abstractNum w:abstractNumId="50">
+  <w:abstractNum w:abstractNumId="51">
     <w:nsid w:val="577D0E5C"/>
     <w:multiLevelType w:val="hybridMultilevel"/>
     <w:tmpl w:val="1D86234E"/>
@@ -25053,7 +26770,7 @@
       </w:rPr>
     </w:lvl>
   </w:abstractNum>
-  <w:abstractNum w:abstractNumId="51">
+  <w:abstractNum w:abstractNumId="52">
     <w:nsid w:val="581555B3"/>
     <w:multiLevelType w:val="hybridMultilevel"/>
     <w:tmpl w:val="5BCE70EA"/>
@@ -25166,7 +26883,7 @@
       </w:rPr>
     </w:lvl>
   </w:abstractNum>
-  <w:abstractNum w:abstractNumId="52">
+  <w:abstractNum w:abstractNumId="53">
     <w:nsid w:val="591D6E23"/>
     <w:multiLevelType w:val="hybridMultilevel"/>
     <w:tmpl w:val="F854444E"/>
@@ -25279,7 +26996,7 @@
       </w:rPr>
     </w:lvl>
   </w:abstractNum>
-  <w:abstractNum w:abstractNumId="53">
+  <w:abstractNum w:abstractNumId="54">
     <w:nsid w:val="5A040215"/>
     <w:multiLevelType w:val="hybridMultilevel"/>
     <w:tmpl w:val="F9327F88"/>
@@ -25392,7 +27109,7 @@
       </w:rPr>
     </w:lvl>
   </w:abstractNum>
-  <w:abstractNum w:abstractNumId="54">
+  <w:abstractNum w:abstractNumId="55">
     <w:nsid w:val="5AFC3384"/>
     <w:multiLevelType w:val="hybridMultilevel"/>
     <w:tmpl w:val="2752E986"/>
@@ -25505,7 +27222,7 @@
       </w:rPr>
     </w:lvl>
   </w:abstractNum>
-  <w:abstractNum w:abstractNumId="55">
+  <w:abstractNum w:abstractNumId="56">
     <w:nsid w:val="5B663028"/>
     <w:multiLevelType w:val="hybridMultilevel"/>
     <w:tmpl w:val="6410567E"/>
@@ -25618,7 +27335,7 @@
       </w:rPr>
     </w:lvl>
   </w:abstractNum>
-  <w:abstractNum w:abstractNumId="56">
+  <w:abstractNum w:abstractNumId="57">
     <w:nsid w:val="5CCC532F"/>
     <w:multiLevelType w:val="hybridMultilevel"/>
     <w:tmpl w:val="FB487BA2"/>
@@ -25731,7 +27448,7 @@
       </w:rPr>
     </w:lvl>
   </w:abstractNum>
-  <w:abstractNum w:abstractNumId="57">
+  <w:abstractNum w:abstractNumId="58">
     <w:nsid w:val="5CE346AE"/>
     <w:multiLevelType w:val="hybridMultilevel"/>
     <w:tmpl w:val="94BEBEF0"/>
@@ -25844,7 +27561,7 @@
       </w:rPr>
     </w:lvl>
   </w:abstractNum>
-  <w:abstractNum w:abstractNumId="58">
+  <w:abstractNum w:abstractNumId="59">
     <w:nsid w:val="5D6E1738"/>
     <w:multiLevelType w:val="hybridMultilevel"/>
     <w:tmpl w:val="C2D625F4"/>
@@ -25957,7 +27674,7 @@
       </w:rPr>
     </w:lvl>
   </w:abstractNum>
-  <w:abstractNum w:abstractNumId="59">
+  <w:abstractNum w:abstractNumId="60">
     <w:nsid w:val="5DE97506"/>
     <w:multiLevelType w:val="hybridMultilevel"/>
     <w:tmpl w:val="56603B04"/>
@@ -26043,7 +27760,7 @@
       </w:pPr>
     </w:lvl>
   </w:abstractNum>
-  <w:abstractNum w:abstractNumId="60">
+  <w:abstractNum w:abstractNumId="61">
     <w:nsid w:val="5E221556"/>
     <w:multiLevelType w:val="hybridMultilevel"/>
     <w:tmpl w:val="77E06C2E"/>
@@ -26156,7 +27873,7 @@
       </w:rPr>
     </w:lvl>
   </w:abstractNum>
-  <w:abstractNum w:abstractNumId="61">
+  <w:abstractNum w:abstractNumId="62">
     <w:nsid w:val="607F2D5E"/>
     <w:multiLevelType w:val="hybridMultilevel"/>
     <w:tmpl w:val="3E14D858"/>
@@ -26269,7 +27986,7 @@
       </w:rPr>
     </w:lvl>
   </w:abstractNum>
-  <w:abstractNum w:abstractNumId="62">
+  <w:abstractNum w:abstractNumId="63">
     <w:nsid w:val="612808FC"/>
     <w:multiLevelType w:val="hybridMultilevel"/>
     <w:tmpl w:val="D166B3F4"/>
@@ -26382,7 +28099,120 @@
       </w:rPr>
     </w:lvl>
   </w:abstractNum>
-  <w:abstractNum w:abstractNumId="63">
+  <w:abstractNum w:abstractNumId="64">
+    <w:nsid w:val="6604793E"/>
+    <w:multiLevelType w:val="hybridMultilevel"/>
+    <w:tmpl w:val="075CB21C"/>
+    <w:lvl w:ilvl="0" w:tplc="04090001">
+      <w:start w:val="1"/>
+      <w:numFmt w:val="bullet"/>
+      <w:lvlText w:val=""/>
+      <w:lvlJc w:val="left"/>
+      <w:pPr>
+        <w:ind w:left="720" w:hanging="360"/>
+      </w:pPr>
+      <w:rPr>
+        <w:rFonts w:ascii="Symbol" w:hAnsi="Symbol" w:hint="default"/>
+      </w:rPr>
+    </w:lvl>
+    <w:lvl w:ilvl="1" w:tplc="04090003">
+      <w:start w:val="1"/>
+      <w:numFmt w:val="bullet"/>
+      <w:lvlText w:val="o"/>
+      <w:lvlJc w:val="left"/>
+      <w:pPr>
+        <w:ind w:left="1440" w:hanging="360"/>
+      </w:pPr>
+      <w:rPr>
+        <w:rFonts w:ascii="Courier New" w:hAnsi="Courier New" w:cs="Courier New" w:hint="default"/>
+      </w:rPr>
+    </w:lvl>
+    <w:lvl w:ilvl="2" w:tplc="04090005" w:tentative="1">
+      <w:start w:val="1"/>
+      <w:numFmt w:val="bullet"/>
+      <w:lvlText w:val=""/>
+      <w:lvlJc w:val="left"/>
+      <w:pPr>
+        <w:ind w:left="2160" w:hanging="360"/>
+      </w:pPr>
+      <w:rPr>
+        <w:rFonts w:ascii="Wingdings" w:hAnsi="Wingdings" w:hint="default"/>
+      </w:rPr>
+    </w:lvl>
+    <w:lvl w:ilvl="3" w:tplc="04090001" w:tentative="1">
+      <w:start w:val="1"/>
+      <w:numFmt w:val="bullet"/>
+      <w:lvlText w:val=""/>
+      <w:lvlJc w:val="left"/>
+      <w:pPr>
+        <w:ind w:left="2880" w:hanging="360"/>
+      </w:pPr>
+      <w:rPr>
+        <w:rFonts w:ascii="Symbol" w:hAnsi="Symbol" w:hint="default"/>
+      </w:rPr>
+    </w:lvl>
+    <w:lvl w:ilvl="4" w:tplc="04090003" w:tentative="1">
+      <w:start w:val="1"/>
+      <w:numFmt w:val="bullet"/>
+      <w:lvlText w:val="o"/>
+      <w:lvlJc w:val="left"/>
+      <w:pPr>
+        <w:ind w:left="3600" w:hanging="360"/>
+      </w:pPr>
+      <w:rPr>
+        <w:rFonts w:ascii="Courier New" w:hAnsi="Courier New" w:cs="Courier New" w:hint="default"/>
+      </w:rPr>
+    </w:lvl>
+    <w:lvl w:ilvl="5" w:tplc="04090005" w:tentative="1">
+      <w:start w:val="1"/>
+      <w:numFmt w:val="bullet"/>
+      <w:lvlText w:val=""/>
+      <w:lvlJc w:val="left"/>
+      <w:pPr>
+        <w:ind w:left="4320" w:hanging="360"/>
+      </w:pPr>
+      <w:rPr>
+        <w:rFonts w:ascii="Wingdings" w:hAnsi="Wingdings" w:hint="default"/>
+      </w:rPr>
+    </w:lvl>
+    <w:lvl w:ilvl="6" w:tplc="04090001" w:tentative="1">
+      <w:start w:val="1"/>
+      <w:numFmt w:val="bullet"/>
+      <w:lvlText w:val=""/>
+      <w:lvlJc w:val="left"/>
+      <w:pPr>
+        <w:ind w:left="5040" w:hanging="360"/>
+      </w:pPr>
+      <w:rPr>
+        <w:rFonts w:ascii="Symbol" w:hAnsi="Symbol" w:hint="default"/>
+      </w:rPr>
+    </w:lvl>
+    <w:lvl w:ilvl="7" w:tplc="04090003" w:tentative="1">
+      <w:start w:val="1"/>
+      <w:numFmt w:val="bullet"/>
+      <w:lvlText w:val="o"/>
+      <w:lvlJc w:val="left"/>
+      <w:pPr>
+        <w:ind w:left="5760" w:hanging="360"/>
+      </w:pPr>
+      <w:rPr>
+        <w:rFonts w:ascii="Courier New" w:hAnsi="Courier New" w:cs="Courier New" w:hint="default"/>
+      </w:rPr>
+    </w:lvl>
+    <w:lvl w:ilvl="8" w:tplc="04090005" w:tentative="1">
+      <w:start w:val="1"/>
+      <w:numFmt w:val="bullet"/>
+      <w:lvlText w:val=""/>
+      <w:lvlJc w:val="left"/>
+      <w:pPr>
+        <w:ind w:left="6480" w:hanging="360"/>
+      </w:pPr>
+      <w:rPr>
+        <w:rFonts w:ascii="Wingdings" w:hAnsi="Wingdings" w:hint="default"/>
+      </w:rPr>
+    </w:lvl>
+  </w:abstractNum>
+  <w:abstractNum w:abstractNumId="65">
     <w:nsid w:val="6701666E"/>
     <w:multiLevelType w:val="hybridMultilevel"/>
     <w:tmpl w:val="A46AE3FE"/>
@@ -26468,7 +28298,7 @@
       </w:pPr>
     </w:lvl>
   </w:abstractNum>
-  <w:abstractNum w:abstractNumId="64">
+  <w:abstractNum w:abstractNumId="66">
     <w:nsid w:val="67F3301E"/>
     <w:multiLevelType w:val="hybridMultilevel"/>
     <w:tmpl w:val="7C8A46F2"/>
@@ -26581,7 +28411,7 @@
       </w:rPr>
     </w:lvl>
   </w:abstractNum>
-  <w:abstractNum w:abstractNumId="65">
+  <w:abstractNum w:abstractNumId="67">
     <w:nsid w:val="6884550F"/>
     <w:multiLevelType w:val="hybridMultilevel"/>
     <w:tmpl w:val="C9204F96"/>
@@ -26694,7 +28524,7 @@
       </w:rPr>
     </w:lvl>
   </w:abstractNum>
-  <w:abstractNum w:abstractNumId="66">
+  <w:abstractNum w:abstractNumId="68">
     <w:nsid w:val="69070A2F"/>
     <w:multiLevelType w:val="hybridMultilevel"/>
     <w:tmpl w:val="A8067596"/>
@@ -26807,7 +28637,120 @@
       </w:rPr>
     </w:lvl>
   </w:abstractNum>
-  <w:abstractNum w:abstractNumId="67">
+  <w:abstractNum w:abstractNumId="69">
+    <w:nsid w:val="6BC652C4"/>
+    <w:multiLevelType w:val="hybridMultilevel"/>
+    <w:tmpl w:val="F1E2F422"/>
+    <w:lvl w:ilvl="0" w:tplc="04090001">
+      <w:start w:val="1"/>
+      <w:numFmt w:val="bullet"/>
+      <w:lvlText w:val=""/>
+      <w:lvlJc w:val="left"/>
+      <w:pPr>
+        <w:ind w:left="720" w:hanging="360"/>
+      </w:pPr>
+      <w:rPr>
+        <w:rFonts w:ascii="Symbol" w:hAnsi="Symbol" w:hint="default"/>
+      </w:rPr>
+    </w:lvl>
+    <w:lvl w:ilvl="1" w:tplc="04090003">
+      <w:start w:val="1"/>
+      <w:numFmt w:val="bullet"/>
+      <w:lvlText w:val="o"/>
+      <w:lvlJc w:val="left"/>
+      <w:pPr>
+        <w:ind w:left="1440" w:hanging="360"/>
+      </w:pPr>
+      <w:rPr>
+        <w:rFonts w:ascii="Courier New" w:hAnsi="Courier New" w:cs="Courier New" w:hint="default"/>
+      </w:rPr>
+    </w:lvl>
+    <w:lvl w:ilvl="2" w:tplc="04090005">
+      <w:start w:val="1"/>
+      <w:numFmt w:val="bullet"/>
+      <w:lvlText w:val=""/>
+      <w:lvlJc w:val="left"/>
+      <w:pPr>
+        <w:ind w:left="2160" w:hanging="360"/>
+      </w:pPr>
+      <w:rPr>
+        <w:rFonts w:ascii="Wingdings" w:hAnsi="Wingdings" w:hint="default"/>
+      </w:rPr>
+    </w:lvl>
+    <w:lvl w:ilvl="3" w:tplc="04090001" w:tentative="1">
+      <w:start w:val="1"/>
+      <w:numFmt w:val="bullet"/>
+      <w:lvlText w:val=""/>
+      <w:lvlJc w:val="left"/>
+      <w:pPr>
+        <w:ind w:left="2880" w:hanging="360"/>
+      </w:pPr>
+      <w:rPr>
+        <w:rFonts w:ascii="Symbol" w:hAnsi="Symbol" w:hint="default"/>
+      </w:rPr>
+    </w:lvl>
+    <w:lvl w:ilvl="4" w:tplc="04090003" w:tentative="1">
+      <w:start w:val="1"/>
+      <w:numFmt w:val="bullet"/>
+      <w:lvlText w:val="o"/>
+      <w:lvlJc w:val="left"/>
+      <w:pPr>
+        <w:ind w:left="3600" w:hanging="360"/>
+      </w:pPr>
+      <w:rPr>
+        <w:rFonts w:ascii="Courier New" w:hAnsi="Courier New" w:cs="Courier New" w:hint="default"/>
+      </w:rPr>
+    </w:lvl>
+    <w:lvl w:ilvl="5" w:tplc="04090005" w:tentative="1">
+      <w:start w:val="1"/>
+      <w:numFmt w:val="bullet"/>
+      <w:lvlText w:val=""/>
+      <w:lvlJc w:val="left"/>
+      <w:pPr>
+        <w:ind w:left="4320" w:hanging="360"/>
+      </w:pPr>
+      <w:rPr>
+        <w:rFonts w:ascii="Wingdings" w:hAnsi="Wingdings" w:hint="default"/>
+      </w:rPr>
+    </w:lvl>
+    <w:lvl w:ilvl="6" w:tplc="04090001" w:tentative="1">
+      <w:start w:val="1"/>
+      <w:numFmt w:val="bullet"/>
+      <w:lvlText w:val=""/>
+      <w:lvlJc w:val="left"/>
+      <w:pPr>
+        <w:ind w:left="5040" w:hanging="360"/>
+      </w:pPr>
+      <w:rPr>
+        <w:rFonts w:ascii="Symbol" w:hAnsi="Symbol" w:hint="default"/>
+      </w:rPr>
+    </w:lvl>
+    <w:lvl w:ilvl="7" w:tplc="04090003" w:tentative="1">
+      <w:start w:val="1"/>
+      <w:numFmt w:val="bullet"/>
+      <w:lvlText w:val="o"/>
+      <w:lvlJc w:val="left"/>
+      <w:pPr>
+        <w:ind w:left="5760" w:hanging="360"/>
+      </w:pPr>
+      <w:rPr>
+        <w:rFonts w:ascii="Courier New" w:hAnsi="Courier New" w:cs="Courier New" w:hint="default"/>
+      </w:rPr>
+    </w:lvl>
+    <w:lvl w:ilvl="8" w:tplc="04090005" w:tentative="1">
+      <w:start w:val="1"/>
+      <w:numFmt w:val="bullet"/>
+      <w:lvlText w:val=""/>
+      <w:lvlJc w:val="left"/>
+      <w:pPr>
+        <w:ind w:left="6480" w:hanging="360"/>
+      </w:pPr>
+      <w:rPr>
+        <w:rFonts w:ascii="Wingdings" w:hAnsi="Wingdings" w:hint="default"/>
+      </w:rPr>
+    </w:lvl>
+  </w:abstractNum>
+  <w:abstractNum w:abstractNumId="70">
     <w:nsid w:val="6BDD4CCF"/>
     <w:multiLevelType w:val="hybridMultilevel"/>
     <w:tmpl w:val="C28E766E"/>
@@ -26920,7 +28863,7 @@
       </w:rPr>
     </w:lvl>
   </w:abstractNum>
-  <w:abstractNum w:abstractNumId="68">
+  <w:abstractNum w:abstractNumId="71">
     <w:nsid w:val="6C3166F1"/>
     <w:multiLevelType w:val="hybridMultilevel"/>
     <w:tmpl w:val="D12E4C3C"/>
@@ -27033,7 +28976,7 @@
       </w:rPr>
     </w:lvl>
   </w:abstractNum>
-  <w:abstractNum w:abstractNumId="69">
+  <w:abstractNum w:abstractNumId="72">
     <w:nsid w:val="6CF13965"/>
     <w:multiLevelType w:val="hybridMultilevel"/>
     <w:tmpl w:val="2108B442"/>
@@ -27146,7 +29089,7 @@
       </w:rPr>
     </w:lvl>
   </w:abstractNum>
-  <w:abstractNum w:abstractNumId="70">
+  <w:abstractNum w:abstractNumId="73">
     <w:nsid w:val="6E7B4016"/>
     <w:multiLevelType w:val="hybridMultilevel"/>
     <w:tmpl w:val="A2EE268C"/>
@@ -27259,7 +29202,7 @@
       </w:rPr>
     </w:lvl>
   </w:abstractNum>
-  <w:abstractNum w:abstractNumId="71">
+  <w:abstractNum w:abstractNumId="74">
     <w:nsid w:val="70EA0A28"/>
     <w:multiLevelType w:val="hybridMultilevel"/>
     <w:tmpl w:val="C9484BD2"/>
@@ -27372,7 +29315,7 @@
       </w:rPr>
     </w:lvl>
   </w:abstractNum>
-  <w:abstractNum w:abstractNumId="72">
+  <w:abstractNum w:abstractNumId="75">
     <w:nsid w:val="71EC440C"/>
     <w:multiLevelType w:val="hybridMultilevel"/>
     <w:tmpl w:val="384043B8"/>
@@ -27485,7 +29428,7 @@
       </w:rPr>
     </w:lvl>
   </w:abstractNum>
-  <w:abstractNum w:abstractNumId="73">
+  <w:abstractNum w:abstractNumId="76">
     <w:nsid w:val="73666B90"/>
     <w:multiLevelType w:val="hybridMultilevel"/>
     <w:tmpl w:val="9ACC23F4"/>
@@ -27598,7 +29541,120 @@
       </w:rPr>
     </w:lvl>
   </w:abstractNum>
-  <w:abstractNum w:abstractNumId="74">
+  <w:abstractNum w:abstractNumId="77">
+    <w:nsid w:val="739B4C48"/>
+    <w:multiLevelType w:val="hybridMultilevel"/>
+    <w:tmpl w:val="453C5FB4"/>
+    <w:lvl w:ilvl="0" w:tplc="04090001">
+      <w:start w:val="1"/>
+      <w:numFmt w:val="bullet"/>
+      <w:lvlText w:val=""/>
+      <w:lvlJc w:val="left"/>
+      <w:pPr>
+        <w:ind w:left="720" w:hanging="360"/>
+      </w:pPr>
+      <w:rPr>
+        <w:rFonts w:ascii="Symbol" w:hAnsi="Symbol" w:hint="default"/>
+      </w:rPr>
+    </w:lvl>
+    <w:lvl w:ilvl="1" w:tplc="04090003">
+      <w:start w:val="1"/>
+      <w:numFmt w:val="bullet"/>
+      <w:lvlText w:val="o"/>
+      <w:lvlJc w:val="left"/>
+      <w:pPr>
+        <w:ind w:left="1440" w:hanging="360"/>
+      </w:pPr>
+      <w:rPr>
+        <w:rFonts w:ascii="Courier New" w:hAnsi="Courier New" w:cs="Courier New" w:hint="default"/>
+      </w:rPr>
+    </w:lvl>
+    <w:lvl w:ilvl="2" w:tplc="04090005" w:tentative="1">
+      <w:start w:val="1"/>
+      <w:numFmt w:val="bullet"/>
+      <w:lvlText w:val=""/>
+      <w:lvlJc w:val="left"/>
+      <w:pPr>
+        <w:ind w:left="2160" w:hanging="360"/>
+      </w:pPr>
+      <w:rPr>
+        <w:rFonts w:ascii="Wingdings" w:hAnsi="Wingdings" w:hint="default"/>
+      </w:rPr>
+    </w:lvl>
+    <w:lvl w:ilvl="3" w:tplc="04090001" w:tentative="1">
+      <w:start w:val="1"/>
+      <w:numFmt w:val="bullet"/>
+      <w:lvlText w:val=""/>
+      <w:lvlJc w:val="left"/>
+      <w:pPr>
+        <w:ind w:left="2880" w:hanging="360"/>
+      </w:pPr>
+      <w:rPr>
+        <w:rFonts w:ascii="Symbol" w:hAnsi="Symbol" w:hint="default"/>
+      </w:rPr>
+    </w:lvl>
+    <w:lvl w:ilvl="4" w:tplc="04090003" w:tentative="1">
+      <w:start w:val="1"/>
+      <w:numFmt w:val="bullet"/>
+      <w:lvlText w:val="o"/>
+      <w:lvlJc w:val="left"/>
+      <w:pPr>
+        <w:ind w:left="3600" w:hanging="360"/>
+      </w:pPr>
+      <w:rPr>
+        <w:rFonts w:ascii="Courier New" w:hAnsi="Courier New" w:cs="Courier New" w:hint="default"/>
+      </w:rPr>
+    </w:lvl>
+    <w:lvl w:ilvl="5" w:tplc="04090005" w:tentative="1">
+      <w:start w:val="1"/>
+      <w:numFmt w:val="bullet"/>
+      <w:lvlText w:val=""/>
+      <w:lvlJc w:val="left"/>
+      <w:pPr>
+        <w:ind w:left="4320" w:hanging="360"/>
+      </w:pPr>
+      <w:rPr>
+        <w:rFonts w:ascii="Wingdings" w:hAnsi="Wingdings" w:hint="default"/>
+      </w:rPr>
+    </w:lvl>
+    <w:lvl w:ilvl="6" w:tplc="04090001" w:tentative="1">
+      <w:start w:val="1"/>
+      <w:numFmt w:val="bullet"/>
+      <w:lvlText w:val=""/>
+      <w:lvlJc w:val="left"/>
+      <w:pPr>
+        <w:ind w:left="5040" w:hanging="360"/>
+      </w:pPr>
+      <w:rPr>
+        <w:rFonts w:ascii="Symbol" w:hAnsi="Symbol" w:hint="default"/>
+      </w:rPr>
+    </w:lvl>
+    <w:lvl w:ilvl="7" w:tplc="04090003" w:tentative="1">
+      <w:start w:val="1"/>
+      <w:numFmt w:val="bullet"/>
+      <w:lvlText w:val="o"/>
+      <w:lvlJc w:val="left"/>
+      <w:pPr>
+        <w:ind w:left="5760" w:hanging="360"/>
+      </w:pPr>
+      <w:rPr>
+        <w:rFonts w:ascii="Courier New" w:hAnsi="Courier New" w:cs="Courier New" w:hint="default"/>
+      </w:rPr>
+    </w:lvl>
+    <w:lvl w:ilvl="8" w:tplc="04090005" w:tentative="1">
+      <w:start w:val="1"/>
+      <w:numFmt w:val="bullet"/>
+      <w:lvlText w:val=""/>
+      <w:lvlJc w:val="left"/>
+      <w:pPr>
+        <w:ind w:left="6480" w:hanging="360"/>
+      </w:pPr>
+      <w:rPr>
+        <w:rFonts w:ascii="Wingdings" w:hAnsi="Wingdings" w:hint="default"/>
+      </w:rPr>
+    </w:lvl>
+  </w:abstractNum>
+  <w:abstractNum w:abstractNumId="78">
     <w:nsid w:val="74FB0563"/>
     <w:multiLevelType w:val="hybridMultilevel"/>
     <w:tmpl w:val="A33CE1D6"/>
@@ -27711,7 +29767,7 @@
       </w:rPr>
     </w:lvl>
   </w:abstractNum>
-  <w:abstractNum w:abstractNumId="75">
+  <w:abstractNum w:abstractNumId="79">
     <w:nsid w:val="781D3A68"/>
     <w:multiLevelType w:val="hybridMultilevel"/>
     <w:tmpl w:val="B66848C2"/>
@@ -27824,7 +29880,7 @@
       </w:rPr>
     </w:lvl>
   </w:abstractNum>
-  <w:abstractNum w:abstractNumId="76">
+  <w:abstractNum w:abstractNumId="80">
     <w:nsid w:val="799A5B45"/>
     <w:multiLevelType w:val="hybridMultilevel"/>
     <w:tmpl w:val="85023A70"/>
@@ -27937,7 +29993,7 @@
       </w:rPr>
     </w:lvl>
   </w:abstractNum>
-  <w:abstractNum w:abstractNumId="77">
+  <w:abstractNum w:abstractNumId="81">
     <w:nsid w:val="7B9D0A6D"/>
     <w:multiLevelType w:val="hybridMultilevel"/>
     <w:tmpl w:val="71E0FB3A"/>
@@ -28050,7 +30106,7 @@
       </w:rPr>
     </w:lvl>
   </w:abstractNum>
-  <w:abstractNum w:abstractNumId="78">
+  <w:abstractNum w:abstractNumId="82">
     <w:nsid w:val="7CEA63D3"/>
     <w:multiLevelType w:val="hybridMultilevel"/>
     <w:tmpl w:val="D53C17C6"/>
@@ -28163,7 +30219,7 @@
       </w:rPr>
     </w:lvl>
   </w:abstractNum>
-  <w:abstractNum w:abstractNumId="79">
+  <w:abstractNum w:abstractNumId="83">
     <w:nsid w:val="7EF425A8"/>
     <w:multiLevelType w:val="hybridMultilevel"/>
     <w:tmpl w:val="19F8953E"/>
@@ -28179,7 +30235,7 @@
         <w:rFonts w:ascii="Symbol" w:hAnsi="Symbol" w:hint="default"/>
       </w:rPr>
     </w:lvl>
-    <w:lvl w:ilvl="1" w:tplc="04090003" w:tentative="1">
+    <w:lvl w:ilvl="1" w:tplc="04090003">
       <w:start w:val="1"/>
       <w:numFmt w:val="bullet"/>
       <w:lvlText w:val="o"/>
@@ -28280,22 +30336,22 @@
     <w:abstractNumId w:val="34"/>
   </w:num>
   <w:num w:numId="2">
-    <w:abstractNumId w:val="41"/>
+    <w:abstractNumId w:val="42"/>
   </w:num>
   <w:num w:numId="3">
     <w:abstractNumId w:val="1"/>
   </w:num>
   <w:num w:numId="4">
-    <w:abstractNumId w:val="62"/>
+    <w:abstractNumId w:val="63"/>
   </w:num>
   <w:num w:numId="5">
-    <w:abstractNumId w:val="57"/>
+    <w:abstractNumId w:val="58"/>
   </w:num>
   <w:num w:numId="6">
-    <w:abstractNumId w:val="43"/>
+    <w:abstractNumId w:val="44"/>
   </w:num>
   <w:num w:numId="7">
-    <w:abstractNumId w:val="55"/>
+    <w:abstractNumId w:val="56"/>
   </w:num>
   <w:num w:numId="8">
     <w:abstractNumId w:val="21"/>
@@ -28316,19 +30372,19 @@
     <w:abstractNumId w:val="3"/>
   </w:num>
   <w:num w:numId="14">
-    <w:abstractNumId w:val="47"/>
+    <w:abstractNumId w:val="48"/>
   </w:num>
   <w:num w:numId="15">
-    <w:abstractNumId w:val="76"/>
+    <w:abstractNumId w:val="80"/>
   </w:num>
   <w:num w:numId="16">
     <w:abstractNumId w:val="22"/>
   </w:num>
   <w:num w:numId="17">
-    <w:abstractNumId w:val="48"/>
+    <w:abstractNumId w:val="49"/>
   </w:num>
   <w:num w:numId="18">
-    <w:abstractNumId w:val="61"/>
+    <w:abstractNumId w:val="62"/>
   </w:num>
   <w:num w:numId="19">
     <w:abstractNumId w:val="15"/>
@@ -28337,10 +30393,10 @@
     <w:abstractNumId w:val="26"/>
   </w:num>
   <w:num w:numId="21">
-    <w:abstractNumId w:val="69"/>
+    <w:abstractNumId w:val="72"/>
   </w:num>
   <w:num w:numId="22">
-    <w:abstractNumId w:val="72"/>
+    <w:abstractNumId w:val="75"/>
   </w:num>
   <w:num w:numId="23">
     <w:abstractNumId w:val="38"/>
@@ -28349,7 +30405,7 @@
     <w:abstractNumId w:val="27"/>
   </w:num>
   <w:num w:numId="25">
-    <w:abstractNumId w:val="52"/>
+    <w:abstractNumId w:val="53"/>
   </w:num>
   <w:num w:numId="26">
     <w:abstractNumId w:val="31"/>
@@ -28364,7 +30420,7 @@
     <w:abstractNumId w:val="33"/>
   </w:num>
   <w:num w:numId="30">
-    <w:abstractNumId w:val="50"/>
+    <w:abstractNumId w:val="51"/>
   </w:num>
   <w:num w:numId="31">
     <w:abstractNumId w:val="4"/>
@@ -28373,7 +30429,7 @@
     <w:abstractNumId w:val="5"/>
   </w:num>
   <w:num w:numId="33">
-    <w:abstractNumId w:val="65"/>
+    <w:abstractNumId w:val="67"/>
   </w:num>
   <w:num w:numId="34">
     <w:abstractNumId w:val="24"/>
@@ -28394,13 +30450,13 @@
     <w:abstractNumId w:val="30"/>
   </w:num>
   <w:num w:numId="40">
+    <w:abstractNumId w:val="78"/>
+  </w:num>
+  <w:num w:numId="41">
     <w:abstractNumId w:val="74"/>
   </w:num>
-  <w:num w:numId="41">
-    <w:abstractNumId w:val="71"/>
-  </w:num>
   <w:num w:numId="42">
-    <w:abstractNumId w:val="51"/>
+    <w:abstractNumId w:val="52"/>
   </w:num>
   <w:num w:numId="43">
     <w:abstractNumId w:val="13"/>
@@ -28412,22 +30468,22 @@
     <w:abstractNumId w:val="23"/>
   </w:num>
   <w:num w:numId="46">
-    <w:abstractNumId w:val="54"/>
+    <w:abstractNumId w:val="55"/>
   </w:num>
   <w:num w:numId="47">
-    <w:abstractNumId w:val="64"/>
+    <w:abstractNumId w:val="66"/>
   </w:num>
   <w:num w:numId="48">
     <w:abstractNumId w:val="36"/>
   </w:num>
   <w:num w:numId="49">
-    <w:abstractNumId w:val="40"/>
+    <w:abstractNumId w:val="41"/>
   </w:num>
   <w:num w:numId="50">
     <w:abstractNumId w:val="8"/>
   </w:num>
   <w:num w:numId="51">
-    <w:abstractNumId w:val="53"/>
+    <w:abstractNumId w:val="54"/>
   </w:num>
   <w:num w:numId="52">
     <w:abstractNumId w:val="25"/>
@@ -28439,22 +30495,22 @@
     <w:abstractNumId w:val="29"/>
   </w:num>
   <w:num w:numId="55">
-    <w:abstractNumId w:val="63"/>
+    <w:abstractNumId w:val="65"/>
   </w:num>
   <w:num w:numId="56">
-    <w:abstractNumId w:val="78"/>
+    <w:abstractNumId w:val="82"/>
   </w:num>
   <w:num w:numId="57">
     <w:abstractNumId w:val="10"/>
   </w:num>
   <w:num w:numId="58">
-    <w:abstractNumId w:val="67"/>
+    <w:abstractNumId w:val="70"/>
   </w:num>
   <w:num w:numId="59">
-    <w:abstractNumId w:val="60"/>
+    <w:abstractNumId w:val="61"/>
   </w:num>
   <w:num w:numId="60">
-    <w:abstractNumId w:val="42"/>
+    <w:abstractNumId w:val="43"/>
   </w:num>
   <w:num w:numId="61">
     <w:abstractNumId w:val="12"/>
@@ -28463,34 +30519,34 @@
     <w:abstractNumId w:val="16"/>
   </w:num>
   <w:num w:numId="63">
-    <w:abstractNumId w:val="56"/>
+    <w:abstractNumId w:val="57"/>
   </w:num>
   <w:num w:numId="64">
-    <w:abstractNumId w:val="77"/>
+    <w:abstractNumId w:val="81"/>
   </w:num>
   <w:num w:numId="65">
-    <w:abstractNumId w:val="46"/>
+    <w:abstractNumId w:val="47"/>
   </w:num>
   <w:num w:numId="66">
-    <w:abstractNumId w:val="49"/>
+    <w:abstractNumId w:val="50"/>
   </w:num>
   <w:num w:numId="67">
-    <w:abstractNumId w:val="75"/>
+    <w:abstractNumId w:val="79"/>
   </w:num>
   <w:num w:numId="68">
-    <w:abstractNumId w:val="68"/>
+    <w:abstractNumId w:val="71"/>
   </w:num>
   <w:num w:numId="69">
-    <w:abstractNumId w:val="59"/>
+    <w:abstractNumId w:val="60"/>
   </w:num>
   <w:num w:numId="70">
     <w:abstractNumId w:val="2"/>
   </w:num>
   <w:num w:numId="71">
-    <w:abstractNumId w:val="44"/>
+    <w:abstractNumId w:val="45"/>
   </w:num>
   <w:num w:numId="72">
-    <w:abstractNumId w:val="70"/>
+    <w:abstractNumId w:val="73"/>
   </w:num>
   <w:num w:numId="73">
     <w:abstractNumId w:val="37"/>
@@ -28499,24 +30555,36 @@
     <w:abstractNumId w:val="6"/>
   </w:num>
   <w:num w:numId="75">
-    <w:abstractNumId w:val="66"/>
+    <w:abstractNumId w:val="68"/>
   </w:num>
   <w:num w:numId="76">
-    <w:abstractNumId w:val="58"/>
+    <w:abstractNumId w:val="59"/>
   </w:num>
   <w:num w:numId="77">
-    <w:abstractNumId w:val="45"/>
+    <w:abstractNumId w:val="46"/>
   </w:num>
   <w:num w:numId="78">
-    <w:abstractNumId w:val="73"/>
+    <w:abstractNumId w:val="76"/>
   </w:num>
   <w:num w:numId="79">
     <w:abstractNumId w:val="35"/>
   </w:num>
   <w:num w:numId="80">
-    <w:abstractNumId w:val="79"/>
+    <w:abstractNumId w:val="83"/>
   </w:num>
-  <w:numIdMacAtCleanup w:val="71"/>
+  <w:num w:numId="81">
+    <w:abstractNumId w:val="40"/>
+  </w:num>
+  <w:num w:numId="82">
+    <w:abstractNumId w:val="77"/>
+  </w:num>
+  <w:num w:numId="83">
+    <w:abstractNumId w:val="64"/>
+  </w:num>
+  <w:num w:numId="84">
+    <w:abstractNumId w:val="69"/>
+  </w:num>
+  <w:numIdMacAtCleanup w:val="82"/>
 </w:numbering>
 </file>
 

</xml_diff>

<commit_message>
Notes on McDavid et. al. (2013) chapter 12
</commit_message>
<xml_diff>
--- a/Notes/McDavidHuseHawthorn_2013_Program-Evaluation-Performance-Measurement-Ed02.docx
+++ b/Notes/McDavidHuseHawthorn_2013_Program-Evaluation-Performance-Measurement-Ed02.docx
@@ -19814,6 +19814,961 @@
       </w:pPr>
       <w:r>
         <w:t>Methodologies for CEA and CUA can introduce bias</w:t>
+      </w:r>
+    </w:p>
+    <w:p>
+      <w:pPr>
+        <w:spacing w:after="0"/>
+      </w:pPr>
+    </w:p>
+    <w:p>
+      <w:pPr>
+        <w:spacing w:after="0"/>
+        <w:rPr>
+          <w:b/>
+        </w:rPr>
+      </w:pPr>
+      <w:r>
+        <w:rPr>
+          <w:b/>
+        </w:rPr>
+        <w:t>Chapter 12: The Nature and Practice of Professional Judgment in Program Evaluation</w:t>
+      </w:r>
+    </w:p>
+    <w:p>
+      <w:pPr>
+        <w:spacing w:after="0"/>
+        <w:rPr>
+          <w:u w:val="single"/>
+        </w:rPr>
+      </w:pPr>
+      <w:r>
+        <w:rPr>
+          <w:u w:val="single"/>
+        </w:rPr>
+        <w:t>Preview Questions</w:t>
+      </w:r>
+    </w:p>
+    <w:p>
+      <w:pPr>
+        <w:pStyle w:val="ListParagraph"/>
+        <w:numPr>
+          <w:ilvl w:val="0"/>
+          <w:numId w:val="85"/>
+        </w:numPr>
+        <w:spacing w:after="0"/>
+      </w:pPr>
+      <w:r>
+        <w:t>What is considered good practice in program evaluation?</w:t>
+      </w:r>
+    </w:p>
+    <w:p>
+      <w:pPr>
+        <w:pStyle w:val="ListParagraph"/>
+        <w:numPr>
+          <w:ilvl w:val="0"/>
+          <w:numId w:val="85"/>
+        </w:numPr>
+        <w:spacing w:after="0"/>
+      </w:pPr>
+      <w:r>
+        <w:t>What the best way to acquire knowledge and skills for being a practicing evaluation professional?</w:t>
+      </w:r>
+    </w:p>
+    <w:p>
+      <w:pPr>
+        <w:pStyle w:val="ListParagraph"/>
+        <w:numPr>
+          <w:ilvl w:val="0"/>
+          <w:numId w:val="85"/>
+        </w:numPr>
+        <w:spacing w:after="0"/>
+      </w:pPr>
+      <w:r>
+        <w:t>What is the role of professional judgement in evaluation?</w:t>
+      </w:r>
+    </w:p>
+    <w:p>
+      <w:pPr>
+        <w:pStyle w:val="ListParagraph"/>
+        <w:numPr>
+          <w:ilvl w:val="0"/>
+          <w:numId w:val="85"/>
+        </w:numPr>
+        <w:spacing w:after="0"/>
+      </w:pPr>
+      <w:r>
+        <w:t>How does reflective practice improve professional judgment in program evaluation?</w:t>
+      </w:r>
+    </w:p>
+    <w:p>
+      <w:pPr>
+        <w:pStyle w:val="ListParagraph"/>
+        <w:numPr>
+          <w:ilvl w:val="0"/>
+          <w:numId w:val="85"/>
+        </w:numPr>
+        <w:spacing w:after="0"/>
+      </w:pPr>
+      <w:r>
+        <w:t>What are the primary ethical cannons for program evaluation?</w:t>
+      </w:r>
+    </w:p>
+    <w:p>
+      <w:pPr>
+        <w:pStyle w:val="ListParagraph"/>
+        <w:numPr>
+          <w:ilvl w:val="0"/>
+          <w:numId w:val="85"/>
+        </w:numPr>
+        <w:spacing w:after="0"/>
+      </w:pPr>
+      <w:r>
+        <w:t xml:space="preserve">What are the </w:t>
+      </w:r>
+      <w:r>
+        <w:t xml:space="preserve">prospects for </w:t>
+      </w:r>
+      <w:proofErr w:type="spellStart"/>
+      <w:proofErr w:type="gramStart"/>
+      <w:r>
+        <w:t>a</w:t>
+      </w:r>
+      <w:proofErr w:type="spellEnd"/>
+      <w:proofErr w:type="gramEnd"/>
+      <w:r>
+        <w:t xml:space="preserve"> evaluation </w:t>
+      </w:r>
+      <w:r>
+        <w:t xml:space="preserve">becoming a </w:t>
+      </w:r>
+      <w:r>
+        <w:t>profession?</w:t>
+      </w:r>
+    </w:p>
+    <w:p>
+      <w:pPr>
+        <w:spacing w:after="0"/>
+      </w:pPr>
+    </w:p>
+    <w:p>
+      <w:pPr>
+        <w:spacing w:after="0"/>
+        <w:rPr>
+          <w:u w:val="single"/>
+        </w:rPr>
+      </w:pPr>
+      <w:r>
+        <w:rPr>
+          <w:u w:val="single"/>
+        </w:rPr>
+        <w:t>Reading Summary</w:t>
+      </w:r>
+    </w:p>
+    <w:p>
+      <w:pPr>
+        <w:spacing w:after="0"/>
+      </w:pPr>
+      <w:r>
+        <w:t>Introduction</w:t>
+      </w:r>
+    </w:p>
+    <w:p>
+      <w:pPr>
+        <w:pStyle w:val="ListParagraph"/>
+        <w:numPr>
+          <w:ilvl w:val="0"/>
+          <w:numId w:val="86"/>
+        </w:numPr>
+        <w:spacing w:after="0"/>
+      </w:pPr>
+      <w:r>
+        <w:t>There is considerable disagreement in the evaluation field about how to design evaluations to assess program effectiveness and examine causes and effects.</w:t>
+      </w:r>
+    </w:p>
+    <w:p>
+      <w:pPr>
+        <w:pStyle w:val="ListParagraph"/>
+        <w:numPr>
+          <w:ilvl w:val="0"/>
+          <w:numId w:val="86"/>
+        </w:numPr>
+        <w:spacing w:after="0"/>
+      </w:pPr>
+      <w:r>
+        <w:t xml:space="preserve">Developing sound professional judgment is </w:t>
+      </w:r>
+      <w:proofErr w:type="gramStart"/>
+      <w:r>
+        <w:t>key</w:t>
+      </w:r>
+      <w:proofErr w:type="gramEnd"/>
+      <w:r>
+        <w:t xml:space="preserve"> to becoming a competent evaluator.</w:t>
+      </w:r>
+    </w:p>
+    <w:p>
+      <w:pPr>
+        <w:spacing w:after="0"/>
+      </w:pPr>
+    </w:p>
+    <w:p>
+      <w:pPr>
+        <w:spacing w:after="0"/>
+      </w:pPr>
+      <w:r>
+        <w:t>The Nature of the Evaluation Enterprise</w:t>
+      </w:r>
+    </w:p>
+    <w:p>
+      <w:pPr>
+        <w:pStyle w:val="ListParagraph"/>
+        <w:numPr>
+          <w:ilvl w:val="0"/>
+          <w:numId w:val="87"/>
+        </w:numPr>
+        <w:spacing w:after="0"/>
+      </w:pPr>
+      <w:r>
+        <w:t>Evaluation is a structured process intended to reduce uncertainty for stakeholders about a given program or policy.</w:t>
+      </w:r>
+    </w:p>
+    <w:p>
+      <w:pPr>
+        <w:pStyle w:val="ListParagraph"/>
+        <w:numPr>
+          <w:ilvl w:val="0"/>
+          <w:numId w:val="87"/>
+        </w:numPr>
+        <w:spacing w:after="0"/>
+      </w:pPr>
+      <w:r>
+        <w:t>Randomized controlled trials (RCTs) considered by many to be the ideal approach for assessing the effectiveness of policies and programs.</w:t>
+      </w:r>
+    </w:p>
+    <w:p>
+      <w:pPr>
+        <w:pStyle w:val="ListParagraph"/>
+        <w:numPr>
+          <w:ilvl w:val="1"/>
+          <w:numId w:val="87"/>
+        </w:numPr>
+        <w:spacing w:after="0"/>
+      </w:pPr>
+      <w:r>
+        <w:t>RCTs are only suitable or feasible under specific conditions.</w:t>
+      </w:r>
+    </w:p>
+    <w:p>
+      <w:pPr>
+        <w:pStyle w:val="ListParagraph"/>
+        <w:numPr>
+          <w:ilvl w:val="1"/>
+          <w:numId w:val="87"/>
+        </w:numPr>
+        <w:spacing w:after="0"/>
+      </w:pPr>
+      <w:r>
+        <w:t>Implementing large-scale RCTs can be problematic.</w:t>
+      </w:r>
+    </w:p>
+    <w:p>
+      <w:pPr>
+        <w:pStyle w:val="ListParagraph"/>
+        <w:numPr>
+          <w:ilvl w:val="0"/>
+          <w:numId w:val="87"/>
+        </w:numPr>
+        <w:spacing w:after="0"/>
+      </w:pPr>
+      <w:r>
+        <w:t>Valid causal knowledge can be generated in many ways other than RCTs.</w:t>
+      </w:r>
+    </w:p>
+    <w:p>
+      <w:pPr>
+        <w:pStyle w:val="ListParagraph"/>
+        <w:numPr>
+          <w:ilvl w:val="0"/>
+          <w:numId w:val="87"/>
+        </w:numPr>
+        <w:spacing w:after="0"/>
+      </w:pPr>
+      <w:r>
+        <w:t>Quantitative methods DO NOT eliminate the need for evaluators to use professional judgment.</w:t>
+      </w:r>
+    </w:p>
+    <w:p>
+      <w:pPr>
+        <w:pStyle w:val="ListParagraph"/>
+        <w:numPr>
+          <w:ilvl w:val="1"/>
+          <w:numId w:val="87"/>
+        </w:numPr>
+        <w:spacing w:after="0"/>
+      </w:pPr>
+      <w:r>
+        <w:t xml:space="preserve">Which questions should one </w:t>
+      </w:r>
+      <w:proofErr w:type="gramStart"/>
+      <w:r>
+        <w:t>explore.</w:t>
+      </w:r>
+      <w:proofErr w:type="gramEnd"/>
+    </w:p>
+    <w:p>
+      <w:pPr>
+        <w:pStyle w:val="ListParagraph"/>
+        <w:numPr>
+          <w:ilvl w:val="1"/>
+          <w:numId w:val="87"/>
+        </w:numPr>
+        <w:spacing w:after="0"/>
+      </w:pPr>
+      <w:r>
+        <w:t>Which indicators to use.</w:t>
+      </w:r>
+    </w:p>
+    <w:p>
+      <w:pPr>
+        <w:pStyle w:val="ListParagraph"/>
+        <w:numPr>
+          <w:ilvl w:val="1"/>
+          <w:numId w:val="87"/>
+        </w:numPr>
+        <w:spacing w:after="0"/>
+      </w:pPr>
+      <w:r>
+        <w:t>Which participants to engage.</w:t>
+      </w:r>
+    </w:p>
+    <w:p>
+      <w:pPr>
+        <w:pStyle w:val="ListParagraph"/>
+        <w:numPr>
+          <w:ilvl w:val="1"/>
+          <w:numId w:val="87"/>
+        </w:numPr>
+        <w:spacing w:after="0"/>
+      </w:pPr>
+      <w:r>
+        <w:t xml:space="preserve">How should one respond to unanticipated problems in the </w:t>
+      </w:r>
+      <w:proofErr w:type="gramStart"/>
+      <w:r>
+        <w:t>field.</w:t>
+      </w:r>
+      <w:proofErr w:type="gramEnd"/>
+    </w:p>
+    <w:p>
+      <w:pPr>
+        <w:pStyle w:val="ListParagraph"/>
+        <w:numPr>
+          <w:ilvl w:val="1"/>
+          <w:numId w:val="87"/>
+        </w:numPr>
+        <w:spacing w:after="0"/>
+      </w:pPr>
+      <w:r>
+        <w:t>Which data to report.</w:t>
+      </w:r>
+    </w:p>
+    <w:p>
+      <w:pPr>
+        <w:pStyle w:val="ListParagraph"/>
+        <w:numPr>
+          <w:ilvl w:val="0"/>
+          <w:numId w:val="87"/>
+        </w:numPr>
+        <w:spacing w:after="0"/>
+      </w:pPr>
+      <w:r>
+        <w:t>Quantitative methods may miss the meaning of a lot of human behavior.</w:t>
+      </w:r>
+    </w:p>
+    <w:p>
+      <w:pPr>
+        <w:pStyle w:val="ListParagraph"/>
+        <w:numPr>
+          <w:ilvl w:val="0"/>
+          <w:numId w:val="87"/>
+        </w:numPr>
+        <w:spacing w:after="0"/>
+      </w:pPr>
+      <w:r>
+        <w:t>The focus of mixed-methods is producing evaluations that will be used.</w:t>
+      </w:r>
+    </w:p>
+    <w:p>
+      <w:pPr>
+        <w:pStyle w:val="ListParagraph"/>
+        <w:numPr>
+          <w:ilvl w:val="0"/>
+          <w:numId w:val="87"/>
+        </w:numPr>
+        <w:spacing w:after="0"/>
+      </w:pPr>
+      <w:r>
+        <w:t>Although experimental evaluations may be produce statistically sound conclusions and internally valid results, they may not provide information that is useful for implementing or improving a program in non-experimental settings.</w:t>
+      </w:r>
+    </w:p>
+    <w:p>
+      <w:pPr>
+        <w:pStyle w:val="ListParagraph"/>
+        <w:numPr>
+          <w:ilvl w:val="0"/>
+          <w:numId w:val="87"/>
+        </w:numPr>
+        <w:spacing w:after="0"/>
+      </w:pPr>
+      <w:r>
+        <w:lastRenderedPageBreak/>
+        <w:t>UTOS: units of analysis, treatments, observing operations, and settings</w:t>
+      </w:r>
+    </w:p>
+    <w:p>
+      <w:pPr>
+        <w:pStyle w:val="ListParagraph"/>
+        <w:numPr>
+          <w:ilvl w:val="0"/>
+          <w:numId w:val="87"/>
+        </w:numPr>
+        <w:spacing w:after="0"/>
+      </w:pPr>
+      <w:r>
+        <w:t>In practice, evaluation results cannot offer definitive findings; at best they can reduce uncertainty associated with the question being investigated.</w:t>
+      </w:r>
+    </w:p>
+    <w:p>
+      <w:pPr>
+        <w:spacing w:after="0"/>
+      </w:pPr>
+    </w:p>
+    <w:p>
+      <w:pPr>
+        <w:spacing w:after="0"/>
+      </w:pPr>
+      <w:r>
+        <w:t>Acquiring Knowledge and Skills for Evaluation Practice</w:t>
+      </w:r>
+    </w:p>
+    <w:p>
+      <w:pPr>
+        <w:pStyle w:val="ListParagraph"/>
+        <w:numPr>
+          <w:ilvl w:val="0"/>
+          <w:numId w:val="88"/>
+        </w:numPr>
+        <w:spacing w:after="0"/>
+      </w:pPr>
+      <w:r>
+        <w:t>Requirements for a profession</w:t>
+      </w:r>
+    </w:p>
+    <w:p>
+      <w:pPr>
+        <w:pStyle w:val="ListParagraph"/>
+        <w:numPr>
+          <w:ilvl w:val="1"/>
+          <w:numId w:val="88"/>
+        </w:numPr>
+        <w:spacing w:after="0"/>
+      </w:pPr>
+      <w:r>
+        <w:t>Core body of knowledge acquired to training and education</w:t>
+      </w:r>
+    </w:p>
+    <w:p>
+      <w:pPr>
+        <w:pStyle w:val="ListParagraph"/>
+        <w:numPr>
+          <w:ilvl w:val="1"/>
+          <w:numId w:val="88"/>
+        </w:numPr>
+        <w:spacing w:after="0"/>
+      </w:pPr>
+      <w:r>
+        <w:t>Government-sanctioned license to practice</w:t>
+      </w:r>
+    </w:p>
+    <w:p>
+      <w:pPr>
+        <w:pStyle w:val="ListParagraph"/>
+        <w:numPr>
+          <w:ilvl w:val="1"/>
+          <w:numId w:val="88"/>
+        </w:numPr>
+        <w:spacing w:after="0"/>
+      </w:pPr>
+      <w:r>
+        <w:t>Code of ethics and standards of practice</w:t>
+      </w:r>
+    </w:p>
+    <w:p>
+      <w:pPr>
+        <w:pStyle w:val="ListParagraph"/>
+        <w:numPr>
+          <w:ilvl w:val="1"/>
+          <w:numId w:val="88"/>
+        </w:numPr>
+        <w:spacing w:after="0"/>
+      </w:pPr>
+      <w:r>
+        <w:t>Self-regulation and sanctions for wrongdoing through a professional association</w:t>
+      </w:r>
+    </w:p>
+    <w:p>
+      <w:pPr>
+        <w:pStyle w:val="ListParagraph"/>
+        <w:numPr>
+          <w:ilvl w:val="0"/>
+          <w:numId w:val="88"/>
+        </w:numPr>
+        <w:spacing w:after="0"/>
+      </w:pPr>
+      <w:r>
+        <w:t>Translated theoretical knowledge into sound practice.</w:t>
+      </w:r>
+    </w:p>
+    <w:p>
+      <w:pPr>
+        <w:pStyle w:val="ListParagraph"/>
+        <w:numPr>
+          <w:ilvl w:val="0"/>
+          <w:numId w:val="88"/>
+        </w:numPr>
+        <w:spacing w:after="0"/>
+      </w:pPr>
+      <w:r>
+        <w:t>Application of practical know-how to particular situations.</w:t>
+      </w:r>
+    </w:p>
+    <w:p>
+      <w:pPr>
+        <w:pStyle w:val="ListParagraph"/>
+        <w:numPr>
+          <w:ilvl w:val="1"/>
+          <w:numId w:val="88"/>
+        </w:numPr>
+        <w:spacing w:after="0"/>
+      </w:pPr>
+      <w:r>
+        <w:t>Substantial component of knowledge learned through practice rather than the study of theory.</w:t>
+      </w:r>
+    </w:p>
+    <w:p>
+      <w:pPr>
+        <w:pStyle w:val="ListParagraph"/>
+        <w:numPr>
+          <w:ilvl w:val="1"/>
+          <w:numId w:val="88"/>
+        </w:numPr>
+        <w:spacing w:after="0"/>
+      </w:pPr>
+      <w:r>
+        <w:t>Tacit knowledge is the ability to integrate data and perceptions (i.e., facts) into patterns.</w:t>
+      </w:r>
+    </w:p>
+    <w:p>
+      <w:pPr>
+        <w:pStyle w:val="ListParagraph"/>
+        <w:numPr>
+          <w:ilvl w:val="1"/>
+          <w:numId w:val="88"/>
+        </w:numPr>
+        <w:spacing w:after="0"/>
+      </w:pPr>
+      <w:r>
+        <w:t>Cannot teach everything that is needed to learn a skill.</w:t>
+      </w:r>
+    </w:p>
+    <w:p>
+      <w:pPr>
+        <w:spacing w:after="0"/>
+      </w:pPr>
+    </w:p>
+    <w:p>
+      <w:pPr>
+        <w:spacing w:after="0"/>
+      </w:pPr>
+      <w:r>
+        <w:t>Understanding Professional Judgment</w:t>
+      </w:r>
+    </w:p>
+    <w:p>
+      <w:pPr>
+        <w:pStyle w:val="ListParagraph"/>
+        <w:numPr>
+          <w:ilvl w:val="0"/>
+          <w:numId w:val="89"/>
+        </w:numPr>
+        <w:spacing w:after="0"/>
+      </w:pPr>
+      <w:r>
+        <w:t>Types of professional judgement</w:t>
+      </w:r>
+    </w:p>
+    <w:p>
+      <w:pPr>
+        <w:pStyle w:val="ListParagraph"/>
+        <w:numPr>
+          <w:ilvl w:val="1"/>
+          <w:numId w:val="89"/>
+        </w:numPr>
+        <w:spacing w:after="0"/>
+      </w:pPr>
+      <w:r>
+        <w:t>Technical judgments about specific issues involving routine tasks.</w:t>
+      </w:r>
+    </w:p>
+    <w:p>
+      <w:pPr>
+        <w:pStyle w:val="ListParagraph"/>
+        <w:numPr>
+          <w:ilvl w:val="1"/>
+          <w:numId w:val="89"/>
+        </w:numPr>
+        <w:spacing w:after="0"/>
+      </w:pPr>
+      <w:r>
+        <w:t>Procedural judgments about procedural questions related to accomplishing a task.</w:t>
+      </w:r>
+    </w:p>
+    <w:p>
+      <w:pPr>
+        <w:pStyle w:val="ListParagraph"/>
+        <w:numPr>
+          <w:ilvl w:val="1"/>
+          <w:numId w:val="89"/>
+        </w:numPr>
+        <w:spacing w:after="0"/>
+      </w:pPr>
+      <w:r>
+        <w:t>Reflective judgment in which the practitioner is seeking ways to increase his or her knowledge and skills or develop an innovative approach for a particular situation.</w:t>
+      </w:r>
+    </w:p>
+    <w:p>
+      <w:pPr>
+        <w:pStyle w:val="ListParagraph"/>
+        <w:numPr>
+          <w:ilvl w:val="1"/>
+          <w:numId w:val="89"/>
+        </w:numPr>
+        <w:spacing w:after="0"/>
+      </w:pPr>
+      <w:r>
+        <w:t>Deliberative judgment in which the practitioner considers whether or not a task is appropriate to pursue.</w:t>
+      </w:r>
+    </w:p>
+    <w:p>
+      <w:pPr>
+        <w:pStyle w:val="ListParagraph"/>
+        <w:numPr>
+          <w:ilvl w:val="0"/>
+          <w:numId w:val="89"/>
+        </w:numPr>
+        <w:spacing w:after="0"/>
+      </w:pPr>
+      <w:r>
+        <w:t>The decision environment includes real and perceived constraints, incentives, costs, and benefits that affect professional judgment.</w:t>
+      </w:r>
+    </w:p>
+    <w:p>
+      <w:pPr>
+        <w:pStyle w:val="ListParagraph"/>
+        <w:numPr>
+          <w:ilvl w:val="0"/>
+          <w:numId w:val="89"/>
+        </w:numPr>
+        <w:spacing w:after="0"/>
+      </w:pPr>
+      <w:r>
+        <w:t>Standards of practice condition the free exercise of professional judgment.</w:t>
+      </w:r>
+    </w:p>
+    <w:p>
+      <w:pPr>
+        <w:pStyle w:val="ListParagraph"/>
+        <w:numPr>
+          <w:ilvl w:val="1"/>
+          <w:numId w:val="89"/>
+        </w:numPr>
+        <w:spacing w:after="0"/>
+      </w:pPr>
+      <w:r>
+        <w:t>Replace individual judgment with collective judgment</w:t>
+      </w:r>
+    </w:p>
+    <w:p>
+      <w:pPr>
+        <w:pStyle w:val="ListParagraph"/>
+        <w:numPr>
+          <w:ilvl w:val="0"/>
+          <w:numId w:val="89"/>
+        </w:numPr>
+        <w:spacing w:after="0"/>
+      </w:pPr>
+      <w:r>
+        <w:t>Our tendency is to ignore or reject what does not fit our expectations.</w:t>
+      </w:r>
+    </w:p>
+    <w:p>
+      <w:pPr>
+        <w:pStyle w:val="ListParagraph"/>
+        <w:numPr>
+          <w:ilvl w:val="0"/>
+          <w:numId w:val="89"/>
+        </w:numPr>
+        <w:spacing w:after="0"/>
+      </w:pPr>
+      <w:r>
+        <w:t>Professional judgement improves when professional experience challenges our already accepted ideologies rather than reinforcing them.</w:t>
+      </w:r>
+    </w:p>
+    <w:p>
+      <w:pPr>
+        <w:pStyle w:val="ListParagraph"/>
+        <w:numPr>
+          <w:ilvl w:val="1"/>
+          <w:numId w:val="89"/>
+        </w:numPr>
+        <w:spacing w:after="0"/>
+      </w:pPr>
+      <w:r>
+        <w:t>Experts are susceptible to poor professional judgment.</w:t>
+      </w:r>
+    </w:p>
+    <w:p>
+      <w:pPr>
+        <w:spacing w:after="0"/>
+      </w:pPr>
+    </w:p>
+    <w:p>
+      <w:pPr>
+        <w:spacing w:after="0"/>
+      </w:pPr>
+      <w:r>
+        <w:t xml:space="preserve">Improving Professional Judgment in Evaluation </w:t>
+      </w:r>
+      <w:proofErr w:type="gramStart"/>
+      <w:r>
+        <w:t>Through</w:t>
+      </w:r>
+      <w:proofErr w:type="gramEnd"/>
+      <w:r>
+        <w:t xml:space="preserve"> Reflective Practice</w:t>
+      </w:r>
+    </w:p>
+    <w:p>
+      <w:pPr>
+        <w:pStyle w:val="ListParagraph"/>
+        <w:numPr>
+          <w:ilvl w:val="0"/>
+          <w:numId w:val="90"/>
+        </w:numPr>
+        <w:spacing w:after="0"/>
+      </w:pPr>
+      <w:r>
+        <w:t>The key to improving one’s own professional judgment is becoming aware of one’s own decision-making process.</w:t>
+      </w:r>
+    </w:p>
+    <w:p>
+      <w:pPr>
+        <w:pStyle w:val="ListParagraph"/>
+        <w:numPr>
+          <w:ilvl w:val="0"/>
+          <w:numId w:val="90"/>
+        </w:numPr>
+        <w:spacing w:after="0"/>
+      </w:pPr>
+      <w:r>
+        <w:t>Select and analyze critical incidents from our past professional practice.</w:t>
+      </w:r>
+    </w:p>
+    <w:p>
+      <w:pPr>
+        <w:pStyle w:val="ListParagraph"/>
+        <w:numPr>
+          <w:ilvl w:val="1"/>
+          <w:numId w:val="90"/>
+        </w:numPr>
+        <w:spacing w:after="0"/>
+      </w:pPr>
+      <w:r>
+        <w:lastRenderedPageBreak/>
+        <w:t>Any incident that sticks in our mind.</w:t>
+      </w:r>
+    </w:p>
+    <w:p>
+      <w:pPr>
+        <w:pStyle w:val="ListParagraph"/>
+        <w:numPr>
+          <w:ilvl w:val="0"/>
+          <w:numId w:val="90"/>
+        </w:numPr>
+        <w:spacing w:after="0"/>
+      </w:pPr>
+      <w:r>
+        <w:t>Some types of professional judgment are more important for some groups of activities than others.</w:t>
+      </w:r>
+    </w:p>
+    <w:p>
+      <w:pPr>
+        <w:pStyle w:val="ListParagraph"/>
+        <w:numPr>
+          <w:ilvl w:val="0"/>
+          <w:numId w:val="90"/>
+        </w:numPr>
+        <w:spacing w:after="0"/>
+      </w:pPr>
+      <w:r>
+        <w:t>Developing sound professional judgment depends on being able to practice.</w:t>
+      </w:r>
+    </w:p>
+    <w:p>
+      <w:pPr>
+        <w:pStyle w:val="ListParagraph"/>
+        <w:numPr>
+          <w:ilvl w:val="0"/>
+          <w:numId w:val="90"/>
+        </w:numPr>
+        <w:spacing w:after="0"/>
+      </w:pPr>
+      <w:r>
+        <w:t>Institutional c</w:t>
+      </w:r>
+      <w:r>
+        <w:t>ultures that emulate learning organizations tend to produce information that is more valid as decision making and evaluation inputs.</w:t>
+      </w:r>
+    </w:p>
+    <w:p>
+      <w:pPr>
+        <w:pStyle w:val="ListParagraph"/>
+        <w:numPr>
+          <w:ilvl w:val="0"/>
+          <w:numId w:val="90"/>
+        </w:numPr>
+        <w:spacing w:after="0"/>
+      </w:pPr>
+      <w:r>
+        <w:t>Effective teamwork complements one’s own knowledge and experience.</w:t>
+      </w:r>
+    </w:p>
+    <w:p>
+      <w:pPr>
+        <w:spacing w:after="0"/>
+      </w:pPr>
+    </w:p>
+    <w:p>
+      <w:pPr>
+        <w:spacing w:after="0"/>
+      </w:pPr>
+      <w:r>
+        <w:t>Ethics for Evaluation Practice</w:t>
+      </w:r>
+    </w:p>
+    <w:p>
+      <w:pPr>
+        <w:pStyle w:val="ListParagraph"/>
+        <w:numPr>
+          <w:ilvl w:val="0"/>
+          <w:numId w:val="91"/>
+        </w:numPr>
+        <w:spacing w:after="0"/>
+      </w:pPr>
+      <w:r>
+        <w:t>Ethical guidelines are reference points for evaluators.</w:t>
+      </w:r>
+    </w:p>
+    <w:p>
+      <w:pPr>
+        <w:pStyle w:val="ListParagraph"/>
+        <w:numPr>
+          <w:ilvl w:val="1"/>
+          <w:numId w:val="91"/>
+        </w:numPr>
+        <w:spacing w:after="0"/>
+      </w:pPr>
+      <w:r>
+        <w:t>Often they are not enforceable.</w:t>
+      </w:r>
+    </w:p>
+    <w:p>
+      <w:pPr>
+        <w:pStyle w:val="ListParagraph"/>
+        <w:numPr>
+          <w:ilvl w:val="0"/>
+          <w:numId w:val="91"/>
+        </w:numPr>
+        <w:spacing w:after="0"/>
+      </w:pPr>
+      <w:r>
+        <w:t>Ethical behavior is a more a matter of balancing competing principles.</w:t>
+      </w:r>
+    </w:p>
+    <w:p>
+      <w:pPr>
+        <w:pStyle w:val="ListParagraph"/>
+        <w:numPr>
+          <w:ilvl w:val="0"/>
+          <w:numId w:val="91"/>
+        </w:numPr>
+        <w:spacing w:after="0"/>
+      </w:pPr>
+      <w:r>
+        <w:t>Ethical practice is situation specific.</w:t>
+      </w:r>
+    </w:p>
+    <w:p>
+      <w:pPr>
+        <w:pStyle w:val="ListParagraph"/>
+        <w:numPr>
+          <w:ilvl w:val="0"/>
+          <w:numId w:val="91"/>
+        </w:numPr>
+        <w:spacing w:after="0"/>
+      </w:pPr>
+      <w:r>
+        <w:t>Evaluation is one of the most ethically challenging research inquiry approaches because it may involve hidden agendas, vendettas, and professional and personal consequences.</w:t>
+      </w:r>
+    </w:p>
+    <w:p>
+      <w:pPr>
+        <w:pStyle w:val="ListParagraph"/>
+        <w:numPr>
+          <w:ilvl w:val="0"/>
+          <w:numId w:val="91"/>
+        </w:numPr>
+        <w:spacing w:after="0"/>
+      </w:pPr>
+      <w:r>
+        <w:t>Evaluations often require cultural awareness and sensitivity.</w:t>
+      </w:r>
+    </w:p>
+    <w:p>
+      <w:pPr>
+        <w:spacing w:after="0"/>
+      </w:pPr>
+    </w:p>
+    <w:p>
+      <w:pPr>
+        <w:spacing w:after="0"/>
+      </w:pPr>
+      <w:r>
+        <w:t>Prospects for an Evaluation Profession</w:t>
+      </w:r>
+    </w:p>
+    <w:p>
+      <w:pPr>
+        <w:pStyle w:val="ListParagraph"/>
+        <w:numPr>
+          <w:ilvl w:val="0"/>
+          <w:numId w:val="92"/>
+        </w:numPr>
+        <w:spacing w:after="0"/>
+      </w:pPr>
+      <w:r>
+        <w:t>Evaluation is NOT yet considered a profession by many.</w:t>
       </w:r>
     </w:p>
     <w:p>
@@ -20059,7 +21014,7 @@
       </w:rPr>
     </w:pPr>
     <w:r>
-      <w:t xml:space="preserve">Lecture 14: Chapter 7 | Page </w:t>
+      <w:t xml:space="preserve">Lecture 14: Chapters 7 and 12 | Page </w:t>
     </w:r>
     <w:r>
       <w:rPr>
@@ -20084,7 +21039,7 @@
         <w:b/>
         <w:noProof/>
       </w:rPr>
-      <w:t>6</w:t>
+      <w:t>8</w:t>
     </w:r>
     <w:r>
       <w:rPr>
@@ -20118,7 +21073,7 @@
         <w:b/>
         <w:noProof/>
       </w:rPr>
-      <w:t>6</w:t>
+      <w:t>8</w:t>
     </w:r>
     <w:r>
       <w:rPr>
@@ -22015,6 +22970,119 @@
     </w:lvl>
   </w:abstractNum>
   <w:abstractNum w:abstractNumId="8">
+    <w:nsid w:val="11E11E8A"/>
+    <w:multiLevelType w:val="hybridMultilevel"/>
+    <w:tmpl w:val="8DB24CB6"/>
+    <w:lvl w:ilvl="0" w:tplc="04090001">
+      <w:start w:val="1"/>
+      <w:numFmt w:val="bullet"/>
+      <w:lvlText w:val=""/>
+      <w:lvlJc w:val="left"/>
+      <w:pPr>
+        <w:ind w:left="765" w:hanging="360"/>
+      </w:pPr>
+      <w:rPr>
+        <w:rFonts w:ascii="Symbol" w:hAnsi="Symbol" w:hint="default"/>
+      </w:rPr>
+    </w:lvl>
+    <w:lvl w:ilvl="1" w:tplc="04090003">
+      <w:start w:val="1"/>
+      <w:numFmt w:val="bullet"/>
+      <w:lvlText w:val="o"/>
+      <w:lvlJc w:val="left"/>
+      <w:pPr>
+        <w:ind w:left="1485" w:hanging="360"/>
+      </w:pPr>
+      <w:rPr>
+        <w:rFonts w:ascii="Courier New" w:hAnsi="Courier New" w:cs="Courier New" w:hint="default"/>
+      </w:rPr>
+    </w:lvl>
+    <w:lvl w:ilvl="2" w:tplc="04090005" w:tentative="1">
+      <w:start w:val="1"/>
+      <w:numFmt w:val="bullet"/>
+      <w:lvlText w:val=""/>
+      <w:lvlJc w:val="left"/>
+      <w:pPr>
+        <w:ind w:left="2205" w:hanging="360"/>
+      </w:pPr>
+      <w:rPr>
+        <w:rFonts w:ascii="Wingdings" w:hAnsi="Wingdings" w:hint="default"/>
+      </w:rPr>
+    </w:lvl>
+    <w:lvl w:ilvl="3" w:tplc="04090001" w:tentative="1">
+      <w:start w:val="1"/>
+      <w:numFmt w:val="bullet"/>
+      <w:lvlText w:val=""/>
+      <w:lvlJc w:val="left"/>
+      <w:pPr>
+        <w:ind w:left="2925" w:hanging="360"/>
+      </w:pPr>
+      <w:rPr>
+        <w:rFonts w:ascii="Symbol" w:hAnsi="Symbol" w:hint="default"/>
+      </w:rPr>
+    </w:lvl>
+    <w:lvl w:ilvl="4" w:tplc="04090003" w:tentative="1">
+      <w:start w:val="1"/>
+      <w:numFmt w:val="bullet"/>
+      <w:lvlText w:val="o"/>
+      <w:lvlJc w:val="left"/>
+      <w:pPr>
+        <w:ind w:left="3645" w:hanging="360"/>
+      </w:pPr>
+      <w:rPr>
+        <w:rFonts w:ascii="Courier New" w:hAnsi="Courier New" w:cs="Courier New" w:hint="default"/>
+      </w:rPr>
+    </w:lvl>
+    <w:lvl w:ilvl="5" w:tplc="04090005" w:tentative="1">
+      <w:start w:val="1"/>
+      <w:numFmt w:val="bullet"/>
+      <w:lvlText w:val=""/>
+      <w:lvlJc w:val="left"/>
+      <w:pPr>
+        <w:ind w:left="4365" w:hanging="360"/>
+      </w:pPr>
+      <w:rPr>
+        <w:rFonts w:ascii="Wingdings" w:hAnsi="Wingdings" w:hint="default"/>
+      </w:rPr>
+    </w:lvl>
+    <w:lvl w:ilvl="6" w:tplc="04090001" w:tentative="1">
+      <w:start w:val="1"/>
+      <w:numFmt w:val="bullet"/>
+      <w:lvlText w:val=""/>
+      <w:lvlJc w:val="left"/>
+      <w:pPr>
+        <w:ind w:left="5085" w:hanging="360"/>
+      </w:pPr>
+      <w:rPr>
+        <w:rFonts w:ascii="Symbol" w:hAnsi="Symbol" w:hint="default"/>
+      </w:rPr>
+    </w:lvl>
+    <w:lvl w:ilvl="7" w:tplc="04090003" w:tentative="1">
+      <w:start w:val="1"/>
+      <w:numFmt w:val="bullet"/>
+      <w:lvlText w:val="o"/>
+      <w:lvlJc w:val="left"/>
+      <w:pPr>
+        <w:ind w:left="5805" w:hanging="360"/>
+      </w:pPr>
+      <w:rPr>
+        <w:rFonts w:ascii="Courier New" w:hAnsi="Courier New" w:cs="Courier New" w:hint="default"/>
+      </w:rPr>
+    </w:lvl>
+    <w:lvl w:ilvl="8" w:tplc="04090005" w:tentative="1">
+      <w:start w:val="1"/>
+      <w:numFmt w:val="bullet"/>
+      <w:lvlText w:val=""/>
+      <w:lvlJc w:val="left"/>
+      <w:pPr>
+        <w:ind w:left="6525" w:hanging="360"/>
+      </w:pPr>
+      <w:rPr>
+        <w:rFonts w:ascii="Wingdings" w:hAnsi="Wingdings" w:hint="default"/>
+      </w:rPr>
+    </w:lvl>
+  </w:abstractNum>
+  <w:abstractNum w:abstractNumId="9">
     <w:nsid w:val="12A60DC9"/>
     <w:multiLevelType w:val="hybridMultilevel"/>
     <w:tmpl w:val="223CAF80"/>
@@ -22100,7 +23168,7 @@
       </w:pPr>
     </w:lvl>
   </w:abstractNum>
-  <w:abstractNum w:abstractNumId="9">
+  <w:abstractNum w:abstractNumId="10">
     <w:nsid w:val="14374661"/>
     <w:multiLevelType w:val="hybridMultilevel"/>
     <w:tmpl w:val="E08CE1BA"/>
@@ -22213,7 +23281,120 @@
       </w:rPr>
     </w:lvl>
   </w:abstractNum>
-  <w:abstractNum w:abstractNumId="10">
+  <w:abstractNum w:abstractNumId="11">
+    <w:nsid w:val="15785FCC"/>
+    <w:multiLevelType w:val="hybridMultilevel"/>
+    <w:tmpl w:val="D9C616EA"/>
+    <w:lvl w:ilvl="0" w:tplc="04090001">
+      <w:start w:val="1"/>
+      <w:numFmt w:val="bullet"/>
+      <w:lvlText w:val=""/>
+      <w:lvlJc w:val="left"/>
+      <w:pPr>
+        <w:ind w:left="720" w:hanging="360"/>
+      </w:pPr>
+      <w:rPr>
+        <w:rFonts w:ascii="Symbol" w:hAnsi="Symbol" w:hint="default"/>
+      </w:rPr>
+    </w:lvl>
+    <w:lvl w:ilvl="1" w:tplc="04090003" w:tentative="1">
+      <w:start w:val="1"/>
+      <w:numFmt w:val="bullet"/>
+      <w:lvlText w:val="o"/>
+      <w:lvlJc w:val="left"/>
+      <w:pPr>
+        <w:ind w:left="1440" w:hanging="360"/>
+      </w:pPr>
+      <w:rPr>
+        <w:rFonts w:ascii="Courier New" w:hAnsi="Courier New" w:cs="Courier New" w:hint="default"/>
+      </w:rPr>
+    </w:lvl>
+    <w:lvl w:ilvl="2" w:tplc="04090005" w:tentative="1">
+      <w:start w:val="1"/>
+      <w:numFmt w:val="bullet"/>
+      <w:lvlText w:val=""/>
+      <w:lvlJc w:val="left"/>
+      <w:pPr>
+        <w:ind w:left="2160" w:hanging="360"/>
+      </w:pPr>
+      <w:rPr>
+        <w:rFonts w:ascii="Wingdings" w:hAnsi="Wingdings" w:hint="default"/>
+      </w:rPr>
+    </w:lvl>
+    <w:lvl w:ilvl="3" w:tplc="04090001" w:tentative="1">
+      <w:start w:val="1"/>
+      <w:numFmt w:val="bullet"/>
+      <w:lvlText w:val=""/>
+      <w:lvlJc w:val="left"/>
+      <w:pPr>
+        <w:ind w:left="2880" w:hanging="360"/>
+      </w:pPr>
+      <w:rPr>
+        <w:rFonts w:ascii="Symbol" w:hAnsi="Symbol" w:hint="default"/>
+      </w:rPr>
+    </w:lvl>
+    <w:lvl w:ilvl="4" w:tplc="04090003" w:tentative="1">
+      <w:start w:val="1"/>
+      <w:numFmt w:val="bullet"/>
+      <w:lvlText w:val="o"/>
+      <w:lvlJc w:val="left"/>
+      <w:pPr>
+        <w:ind w:left="3600" w:hanging="360"/>
+      </w:pPr>
+      <w:rPr>
+        <w:rFonts w:ascii="Courier New" w:hAnsi="Courier New" w:cs="Courier New" w:hint="default"/>
+      </w:rPr>
+    </w:lvl>
+    <w:lvl w:ilvl="5" w:tplc="04090005" w:tentative="1">
+      <w:start w:val="1"/>
+      <w:numFmt w:val="bullet"/>
+      <w:lvlText w:val=""/>
+      <w:lvlJc w:val="left"/>
+      <w:pPr>
+        <w:ind w:left="4320" w:hanging="360"/>
+      </w:pPr>
+      <w:rPr>
+        <w:rFonts w:ascii="Wingdings" w:hAnsi="Wingdings" w:hint="default"/>
+      </w:rPr>
+    </w:lvl>
+    <w:lvl w:ilvl="6" w:tplc="04090001" w:tentative="1">
+      <w:start w:val="1"/>
+      <w:numFmt w:val="bullet"/>
+      <w:lvlText w:val=""/>
+      <w:lvlJc w:val="left"/>
+      <w:pPr>
+        <w:ind w:left="5040" w:hanging="360"/>
+      </w:pPr>
+      <w:rPr>
+        <w:rFonts w:ascii="Symbol" w:hAnsi="Symbol" w:hint="default"/>
+      </w:rPr>
+    </w:lvl>
+    <w:lvl w:ilvl="7" w:tplc="04090003" w:tentative="1">
+      <w:start w:val="1"/>
+      <w:numFmt w:val="bullet"/>
+      <w:lvlText w:val="o"/>
+      <w:lvlJc w:val="left"/>
+      <w:pPr>
+        <w:ind w:left="5760" w:hanging="360"/>
+      </w:pPr>
+      <w:rPr>
+        <w:rFonts w:ascii="Courier New" w:hAnsi="Courier New" w:cs="Courier New" w:hint="default"/>
+      </w:rPr>
+    </w:lvl>
+    <w:lvl w:ilvl="8" w:tplc="04090005" w:tentative="1">
+      <w:start w:val="1"/>
+      <w:numFmt w:val="bullet"/>
+      <w:lvlText w:val=""/>
+      <w:lvlJc w:val="left"/>
+      <w:pPr>
+        <w:ind w:left="6480" w:hanging="360"/>
+      </w:pPr>
+      <w:rPr>
+        <w:rFonts w:ascii="Wingdings" w:hAnsi="Wingdings" w:hint="default"/>
+      </w:rPr>
+    </w:lvl>
+  </w:abstractNum>
+  <w:abstractNum w:abstractNumId="12">
     <w:nsid w:val="15E77A49"/>
     <w:multiLevelType w:val="hybridMultilevel"/>
     <w:tmpl w:val="319233E2"/>
@@ -22326,7 +23507,7 @@
       </w:rPr>
     </w:lvl>
   </w:abstractNum>
-  <w:abstractNum w:abstractNumId="11">
+  <w:abstractNum w:abstractNumId="13">
     <w:nsid w:val="16D17478"/>
     <w:multiLevelType w:val="hybridMultilevel"/>
     <w:tmpl w:val="EF32D9DE"/>
@@ -22412,7 +23593,7 @@
       </w:pPr>
     </w:lvl>
   </w:abstractNum>
-  <w:abstractNum w:abstractNumId="12">
+  <w:abstractNum w:abstractNumId="14">
     <w:nsid w:val="1C1210F6"/>
     <w:multiLevelType w:val="hybridMultilevel"/>
     <w:tmpl w:val="AB80E41A"/>
@@ -22498,7 +23679,7 @@
       </w:pPr>
     </w:lvl>
   </w:abstractNum>
-  <w:abstractNum w:abstractNumId="13">
+  <w:abstractNum w:abstractNumId="15">
     <w:nsid w:val="1C701A49"/>
     <w:multiLevelType w:val="hybridMultilevel"/>
     <w:tmpl w:val="0AFCC74C"/>
@@ -22611,7 +23792,7 @@
       </w:rPr>
     </w:lvl>
   </w:abstractNum>
-  <w:abstractNum w:abstractNumId="14">
+  <w:abstractNum w:abstractNumId="16">
     <w:nsid w:val="1CB45C54"/>
     <w:multiLevelType w:val="hybridMultilevel"/>
     <w:tmpl w:val="97B69C3C"/>
@@ -22697,7 +23878,7 @@
       </w:pPr>
     </w:lvl>
   </w:abstractNum>
-  <w:abstractNum w:abstractNumId="15">
+  <w:abstractNum w:abstractNumId="17">
     <w:nsid w:val="1CF52392"/>
     <w:multiLevelType w:val="hybridMultilevel"/>
     <w:tmpl w:val="9402769C"/>
@@ -22783,7 +23964,7 @@
       </w:pPr>
     </w:lvl>
   </w:abstractNum>
-  <w:abstractNum w:abstractNumId="16">
+  <w:abstractNum w:abstractNumId="18">
     <w:nsid w:val="1DAD373E"/>
     <w:multiLevelType w:val="hybridMultilevel"/>
     <w:tmpl w:val="2EF491A8"/>
@@ -22896,7 +24077,7 @@
       </w:rPr>
     </w:lvl>
   </w:abstractNum>
-  <w:abstractNum w:abstractNumId="17">
+  <w:abstractNum w:abstractNumId="19">
     <w:nsid w:val="1EC52924"/>
     <w:multiLevelType w:val="hybridMultilevel"/>
     <w:tmpl w:val="2B163170"/>
@@ -23009,7 +24190,7 @@
       </w:rPr>
     </w:lvl>
   </w:abstractNum>
-  <w:abstractNum w:abstractNumId="18">
+  <w:abstractNum w:abstractNumId="20">
     <w:nsid w:val="1F5A6792"/>
     <w:multiLevelType w:val="hybridMultilevel"/>
     <w:tmpl w:val="26E0B612"/>
@@ -23122,7 +24303,7 @@
       </w:rPr>
     </w:lvl>
   </w:abstractNum>
-  <w:abstractNum w:abstractNumId="19">
+  <w:abstractNum w:abstractNumId="21">
     <w:nsid w:val="1F96696E"/>
     <w:multiLevelType w:val="hybridMultilevel"/>
     <w:tmpl w:val="D3D8C726"/>
@@ -23235,7 +24416,7 @@
       </w:rPr>
     </w:lvl>
   </w:abstractNum>
-  <w:abstractNum w:abstractNumId="20">
+  <w:abstractNum w:abstractNumId="22">
     <w:nsid w:val="21E33F8F"/>
     <w:multiLevelType w:val="hybridMultilevel"/>
     <w:tmpl w:val="40208432"/>
@@ -23348,7 +24529,7 @@
       </w:rPr>
     </w:lvl>
   </w:abstractNum>
-  <w:abstractNum w:abstractNumId="21">
+  <w:abstractNum w:abstractNumId="23">
     <w:nsid w:val="2255588C"/>
     <w:multiLevelType w:val="hybridMultilevel"/>
     <w:tmpl w:val="8C68D902"/>
@@ -23461,7 +24642,7 @@
       </w:rPr>
     </w:lvl>
   </w:abstractNum>
-  <w:abstractNum w:abstractNumId="22">
+  <w:abstractNum w:abstractNumId="24">
     <w:nsid w:val="23AD6A82"/>
     <w:multiLevelType w:val="hybridMultilevel"/>
     <w:tmpl w:val="F4863B56"/>
@@ -23574,7 +24755,7 @@
       </w:rPr>
     </w:lvl>
   </w:abstractNum>
-  <w:abstractNum w:abstractNumId="23">
+  <w:abstractNum w:abstractNumId="25">
     <w:nsid w:val="26682958"/>
     <w:multiLevelType w:val="hybridMultilevel"/>
     <w:tmpl w:val="AFA82FD8"/>
@@ -23687,7 +24868,7 @@
       </w:rPr>
     </w:lvl>
   </w:abstractNum>
-  <w:abstractNum w:abstractNumId="24">
+  <w:abstractNum w:abstractNumId="26">
     <w:nsid w:val="26EA05FF"/>
     <w:multiLevelType w:val="hybridMultilevel"/>
     <w:tmpl w:val="70A4CFD0"/>
@@ -23800,7 +24981,7 @@
       </w:rPr>
     </w:lvl>
   </w:abstractNum>
-  <w:abstractNum w:abstractNumId="25">
+  <w:abstractNum w:abstractNumId="27">
     <w:nsid w:val="2C504201"/>
     <w:multiLevelType w:val="hybridMultilevel"/>
     <w:tmpl w:val="AB74123A"/>
@@ -23913,7 +25094,7 @@
       </w:rPr>
     </w:lvl>
   </w:abstractNum>
-  <w:abstractNum w:abstractNumId="26">
+  <w:abstractNum w:abstractNumId="28">
     <w:nsid w:val="303D4038"/>
     <w:multiLevelType w:val="hybridMultilevel"/>
     <w:tmpl w:val="CB0AC46E"/>
@@ -24026,7 +25207,7 @@
       </w:rPr>
     </w:lvl>
   </w:abstractNum>
-  <w:abstractNum w:abstractNumId="27">
+  <w:abstractNum w:abstractNumId="29">
     <w:nsid w:val="308E7665"/>
     <w:multiLevelType w:val="hybridMultilevel"/>
     <w:tmpl w:val="C4081EA8"/>
@@ -24139,7 +25320,7 @@
       </w:rPr>
     </w:lvl>
   </w:abstractNum>
-  <w:abstractNum w:abstractNumId="28">
+  <w:abstractNum w:abstractNumId="30">
     <w:nsid w:val="30FA2E42"/>
     <w:multiLevelType w:val="hybridMultilevel"/>
     <w:tmpl w:val="A5B6CFE0"/>
@@ -24252,7 +25433,7 @@
       </w:rPr>
     </w:lvl>
   </w:abstractNum>
-  <w:abstractNum w:abstractNumId="29">
+  <w:abstractNum w:abstractNumId="31">
     <w:nsid w:val="335163A4"/>
     <w:multiLevelType w:val="hybridMultilevel"/>
     <w:tmpl w:val="925E998E"/>
@@ -24365,7 +25546,120 @@
       </w:rPr>
     </w:lvl>
   </w:abstractNum>
-  <w:abstractNum w:abstractNumId="30">
+  <w:abstractNum w:abstractNumId="32">
+    <w:nsid w:val="336E3778"/>
+    <w:multiLevelType w:val="hybridMultilevel"/>
+    <w:tmpl w:val="5F444F9E"/>
+    <w:lvl w:ilvl="0" w:tplc="04090001">
+      <w:start w:val="1"/>
+      <w:numFmt w:val="bullet"/>
+      <w:lvlText w:val=""/>
+      <w:lvlJc w:val="left"/>
+      <w:pPr>
+        <w:ind w:left="720" w:hanging="360"/>
+      </w:pPr>
+      <w:rPr>
+        <w:rFonts w:ascii="Symbol" w:hAnsi="Symbol" w:hint="default"/>
+      </w:rPr>
+    </w:lvl>
+    <w:lvl w:ilvl="1" w:tplc="04090003">
+      <w:start w:val="1"/>
+      <w:numFmt w:val="bullet"/>
+      <w:lvlText w:val="o"/>
+      <w:lvlJc w:val="left"/>
+      <w:pPr>
+        <w:ind w:left="1440" w:hanging="360"/>
+      </w:pPr>
+      <w:rPr>
+        <w:rFonts w:ascii="Courier New" w:hAnsi="Courier New" w:cs="Courier New" w:hint="default"/>
+      </w:rPr>
+    </w:lvl>
+    <w:lvl w:ilvl="2" w:tplc="04090005">
+      <w:start w:val="1"/>
+      <w:numFmt w:val="bullet"/>
+      <w:lvlText w:val=""/>
+      <w:lvlJc w:val="left"/>
+      <w:pPr>
+        <w:ind w:left="2160" w:hanging="360"/>
+      </w:pPr>
+      <w:rPr>
+        <w:rFonts w:ascii="Wingdings" w:hAnsi="Wingdings" w:hint="default"/>
+      </w:rPr>
+    </w:lvl>
+    <w:lvl w:ilvl="3" w:tplc="04090001" w:tentative="1">
+      <w:start w:val="1"/>
+      <w:numFmt w:val="bullet"/>
+      <w:lvlText w:val=""/>
+      <w:lvlJc w:val="left"/>
+      <w:pPr>
+        <w:ind w:left="2880" w:hanging="360"/>
+      </w:pPr>
+      <w:rPr>
+        <w:rFonts w:ascii="Symbol" w:hAnsi="Symbol" w:hint="default"/>
+      </w:rPr>
+    </w:lvl>
+    <w:lvl w:ilvl="4" w:tplc="04090003" w:tentative="1">
+      <w:start w:val="1"/>
+      <w:numFmt w:val="bullet"/>
+      <w:lvlText w:val="o"/>
+      <w:lvlJc w:val="left"/>
+      <w:pPr>
+        <w:ind w:left="3600" w:hanging="360"/>
+      </w:pPr>
+      <w:rPr>
+        <w:rFonts w:ascii="Courier New" w:hAnsi="Courier New" w:cs="Courier New" w:hint="default"/>
+      </w:rPr>
+    </w:lvl>
+    <w:lvl w:ilvl="5" w:tplc="04090005" w:tentative="1">
+      <w:start w:val="1"/>
+      <w:numFmt w:val="bullet"/>
+      <w:lvlText w:val=""/>
+      <w:lvlJc w:val="left"/>
+      <w:pPr>
+        <w:ind w:left="4320" w:hanging="360"/>
+      </w:pPr>
+      <w:rPr>
+        <w:rFonts w:ascii="Wingdings" w:hAnsi="Wingdings" w:hint="default"/>
+      </w:rPr>
+    </w:lvl>
+    <w:lvl w:ilvl="6" w:tplc="04090001" w:tentative="1">
+      <w:start w:val="1"/>
+      <w:numFmt w:val="bullet"/>
+      <w:lvlText w:val=""/>
+      <w:lvlJc w:val="left"/>
+      <w:pPr>
+        <w:ind w:left="5040" w:hanging="360"/>
+      </w:pPr>
+      <w:rPr>
+        <w:rFonts w:ascii="Symbol" w:hAnsi="Symbol" w:hint="default"/>
+      </w:rPr>
+    </w:lvl>
+    <w:lvl w:ilvl="7" w:tplc="04090003" w:tentative="1">
+      <w:start w:val="1"/>
+      <w:numFmt w:val="bullet"/>
+      <w:lvlText w:val="o"/>
+      <w:lvlJc w:val="left"/>
+      <w:pPr>
+        <w:ind w:left="5760" w:hanging="360"/>
+      </w:pPr>
+      <w:rPr>
+        <w:rFonts w:ascii="Courier New" w:hAnsi="Courier New" w:cs="Courier New" w:hint="default"/>
+      </w:rPr>
+    </w:lvl>
+    <w:lvl w:ilvl="8" w:tplc="04090005" w:tentative="1">
+      <w:start w:val="1"/>
+      <w:numFmt w:val="bullet"/>
+      <w:lvlText w:val=""/>
+      <w:lvlJc w:val="left"/>
+      <w:pPr>
+        <w:ind w:left="6480" w:hanging="360"/>
+      </w:pPr>
+      <w:rPr>
+        <w:rFonts w:ascii="Wingdings" w:hAnsi="Wingdings" w:hint="default"/>
+      </w:rPr>
+    </w:lvl>
+  </w:abstractNum>
+  <w:abstractNum w:abstractNumId="33">
     <w:nsid w:val="352E5E46"/>
     <w:multiLevelType w:val="hybridMultilevel"/>
     <w:tmpl w:val="EF5E9D68"/>
@@ -24478,7 +25772,7 @@
       </w:rPr>
     </w:lvl>
   </w:abstractNum>
-  <w:abstractNum w:abstractNumId="31">
+  <w:abstractNum w:abstractNumId="34">
     <w:nsid w:val="37306241"/>
     <w:multiLevelType w:val="hybridMultilevel"/>
     <w:tmpl w:val="2EC23D2E"/>
@@ -24591,7 +25885,7 @@
       </w:rPr>
     </w:lvl>
   </w:abstractNum>
-  <w:abstractNum w:abstractNumId="32">
+  <w:abstractNum w:abstractNumId="35">
     <w:nsid w:val="3740550F"/>
     <w:multiLevelType w:val="hybridMultilevel"/>
     <w:tmpl w:val="F3B89FEC"/>
@@ -24704,7 +25998,7 @@
       </w:rPr>
     </w:lvl>
   </w:abstractNum>
-  <w:abstractNum w:abstractNumId="33">
+  <w:abstractNum w:abstractNumId="36">
     <w:nsid w:val="39565157"/>
     <w:multiLevelType w:val="hybridMultilevel"/>
     <w:tmpl w:val="8E944180"/>
@@ -24817,7 +26111,7 @@
       </w:rPr>
     </w:lvl>
   </w:abstractNum>
-  <w:abstractNum w:abstractNumId="34">
+  <w:abstractNum w:abstractNumId="37">
     <w:nsid w:val="3990021C"/>
     <w:multiLevelType w:val="hybridMultilevel"/>
     <w:tmpl w:val="56E88746"/>
@@ -24903,7 +26197,7 @@
       </w:pPr>
     </w:lvl>
   </w:abstractNum>
-  <w:abstractNum w:abstractNumId="35">
+  <w:abstractNum w:abstractNumId="38">
     <w:nsid w:val="3C1B25F3"/>
     <w:multiLevelType w:val="hybridMultilevel"/>
     <w:tmpl w:val="105AB40C"/>
@@ -25016,7 +26310,7 @@
       </w:rPr>
     </w:lvl>
   </w:abstractNum>
-  <w:abstractNum w:abstractNumId="36">
+  <w:abstractNum w:abstractNumId="39">
     <w:nsid w:val="3DB92BF9"/>
     <w:multiLevelType w:val="hybridMultilevel"/>
     <w:tmpl w:val="667C241C"/>
@@ -25129,7 +26423,120 @@
       </w:rPr>
     </w:lvl>
   </w:abstractNum>
-  <w:abstractNum w:abstractNumId="37">
+  <w:abstractNum w:abstractNumId="40">
+    <w:nsid w:val="3DCA3AB4"/>
+    <w:multiLevelType w:val="hybridMultilevel"/>
+    <w:tmpl w:val="B54A5AB4"/>
+    <w:lvl w:ilvl="0" w:tplc="04090001">
+      <w:start w:val="1"/>
+      <w:numFmt w:val="bullet"/>
+      <w:lvlText w:val=""/>
+      <w:lvlJc w:val="left"/>
+      <w:pPr>
+        <w:ind w:left="765" w:hanging="360"/>
+      </w:pPr>
+      <w:rPr>
+        <w:rFonts w:ascii="Symbol" w:hAnsi="Symbol" w:hint="default"/>
+      </w:rPr>
+    </w:lvl>
+    <w:lvl w:ilvl="1" w:tplc="04090003">
+      <w:start w:val="1"/>
+      <w:numFmt w:val="bullet"/>
+      <w:lvlText w:val="o"/>
+      <w:lvlJc w:val="left"/>
+      <w:pPr>
+        <w:ind w:left="1485" w:hanging="360"/>
+      </w:pPr>
+      <w:rPr>
+        <w:rFonts w:ascii="Courier New" w:hAnsi="Courier New" w:cs="Courier New" w:hint="default"/>
+      </w:rPr>
+    </w:lvl>
+    <w:lvl w:ilvl="2" w:tplc="04090005" w:tentative="1">
+      <w:start w:val="1"/>
+      <w:numFmt w:val="bullet"/>
+      <w:lvlText w:val=""/>
+      <w:lvlJc w:val="left"/>
+      <w:pPr>
+        <w:ind w:left="2205" w:hanging="360"/>
+      </w:pPr>
+      <w:rPr>
+        <w:rFonts w:ascii="Wingdings" w:hAnsi="Wingdings" w:hint="default"/>
+      </w:rPr>
+    </w:lvl>
+    <w:lvl w:ilvl="3" w:tplc="04090001" w:tentative="1">
+      <w:start w:val="1"/>
+      <w:numFmt w:val="bullet"/>
+      <w:lvlText w:val=""/>
+      <w:lvlJc w:val="left"/>
+      <w:pPr>
+        <w:ind w:left="2925" w:hanging="360"/>
+      </w:pPr>
+      <w:rPr>
+        <w:rFonts w:ascii="Symbol" w:hAnsi="Symbol" w:hint="default"/>
+      </w:rPr>
+    </w:lvl>
+    <w:lvl w:ilvl="4" w:tplc="04090003" w:tentative="1">
+      <w:start w:val="1"/>
+      <w:numFmt w:val="bullet"/>
+      <w:lvlText w:val="o"/>
+      <w:lvlJc w:val="left"/>
+      <w:pPr>
+        <w:ind w:left="3645" w:hanging="360"/>
+      </w:pPr>
+      <w:rPr>
+        <w:rFonts w:ascii="Courier New" w:hAnsi="Courier New" w:cs="Courier New" w:hint="default"/>
+      </w:rPr>
+    </w:lvl>
+    <w:lvl w:ilvl="5" w:tplc="04090005" w:tentative="1">
+      <w:start w:val="1"/>
+      <w:numFmt w:val="bullet"/>
+      <w:lvlText w:val=""/>
+      <w:lvlJc w:val="left"/>
+      <w:pPr>
+        <w:ind w:left="4365" w:hanging="360"/>
+      </w:pPr>
+      <w:rPr>
+        <w:rFonts w:ascii="Wingdings" w:hAnsi="Wingdings" w:hint="default"/>
+      </w:rPr>
+    </w:lvl>
+    <w:lvl w:ilvl="6" w:tplc="04090001" w:tentative="1">
+      <w:start w:val="1"/>
+      <w:numFmt w:val="bullet"/>
+      <w:lvlText w:val=""/>
+      <w:lvlJc w:val="left"/>
+      <w:pPr>
+        <w:ind w:left="5085" w:hanging="360"/>
+      </w:pPr>
+      <w:rPr>
+        <w:rFonts w:ascii="Symbol" w:hAnsi="Symbol" w:hint="default"/>
+      </w:rPr>
+    </w:lvl>
+    <w:lvl w:ilvl="7" w:tplc="04090003" w:tentative="1">
+      <w:start w:val="1"/>
+      <w:numFmt w:val="bullet"/>
+      <w:lvlText w:val="o"/>
+      <w:lvlJc w:val="left"/>
+      <w:pPr>
+        <w:ind w:left="5805" w:hanging="360"/>
+      </w:pPr>
+      <w:rPr>
+        <w:rFonts w:ascii="Courier New" w:hAnsi="Courier New" w:cs="Courier New" w:hint="default"/>
+      </w:rPr>
+    </w:lvl>
+    <w:lvl w:ilvl="8" w:tplc="04090005" w:tentative="1">
+      <w:start w:val="1"/>
+      <w:numFmt w:val="bullet"/>
+      <w:lvlText w:val=""/>
+      <w:lvlJc w:val="left"/>
+      <w:pPr>
+        <w:ind w:left="6525" w:hanging="360"/>
+      </w:pPr>
+      <w:rPr>
+        <w:rFonts w:ascii="Wingdings" w:hAnsi="Wingdings" w:hint="default"/>
+      </w:rPr>
+    </w:lvl>
+  </w:abstractNum>
+  <w:abstractNum w:abstractNumId="41">
     <w:nsid w:val="3F6C4475"/>
     <w:multiLevelType w:val="hybridMultilevel"/>
     <w:tmpl w:val="FF80939E"/>
@@ -25242,7 +26649,7 @@
       </w:rPr>
     </w:lvl>
   </w:abstractNum>
-  <w:abstractNum w:abstractNumId="38">
+  <w:abstractNum w:abstractNumId="42">
     <w:nsid w:val="43746F25"/>
     <w:multiLevelType w:val="hybridMultilevel"/>
     <w:tmpl w:val="8F9CDFFE"/>
@@ -25355,7 +26762,7 @@
       </w:rPr>
     </w:lvl>
   </w:abstractNum>
-  <w:abstractNum w:abstractNumId="39">
+  <w:abstractNum w:abstractNumId="43">
     <w:nsid w:val="460562D3"/>
     <w:multiLevelType w:val="hybridMultilevel"/>
     <w:tmpl w:val="16D8A524"/>
@@ -25468,7 +26875,7 @@
       </w:rPr>
     </w:lvl>
   </w:abstractNum>
-  <w:abstractNum w:abstractNumId="40">
+  <w:abstractNum w:abstractNumId="44">
     <w:nsid w:val="46422368"/>
     <w:multiLevelType w:val="hybridMultilevel"/>
     <w:tmpl w:val="247C0F04"/>
@@ -25581,7 +26988,7 @@
       </w:rPr>
     </w:lvl>
   </w:abstractNum>
-  <w:abstractNum w:abstractNumId="41">
+  <w:abstractNum w:abstractNumId="45">
     <w:nsid w:val="466E25C5"/>
     <w:multiLevelType w:val="hybridMultilevel"/>
     <w:tmpl w:val="63AE9DA0"/>
@@ -25694,7 +27101,7 @@
       </w:rPr>
     </w:lvl>
   </w:abstractNum>
-  <w:abstractNum w:abstractNumId="42">
+  <w:abstractNum w:abstractNumId="46">
     <w:nsid w:val="4AB07E89"/>
     <w:multiLevelType w:val="hybridMultilevel"/>
     <w:tmpl w:val="41944D58"/>
@@ -25807,7 +27214,7 @@
       </w:rPr>
     </w:lvl>
   </w:abstractNum>
-  <w:abstractNum w:abstractNumId="43">
+  <w:abstractNum w:abstractNumId="47">
     <w:nsid w:val="4C78521D"/>
     <w:multiLevelType w:val="hybridMultilevel"/>
     <w:tmpl w:val="AECC61CA"/>
@@ -25920,7 +27327,7 @@
       </w:rPr>
     </w:lvl>
   </w:abstractNum>
-  <w:abstractNum w:abstractNumId="44">
+  <w:abstractNum w:abstractNumId="48">
     <w:nsid w:val="4DB4487E"/>
     <w:multiLevelType w:val="hybridMultilevel"/>
     <w:tmpl w:val="A14C51C6"/>
@@ -26033,7 +27440,120 @@
       </w:rPr>
     </w:lvl>
   </w:abstractNum>
-  <w:abstractNum w:abstractNumId="45">
+  <w:abstractNum w:abstractNumId="49">
+    <w:nsid w:val="4E5C5DE3"/>
+    <w:multiLevelType w:val="hybridMultilevel"/>
+    <w:tmpl w:val="378A1D3E"/>
+    <w:lvl w:ilvl="0" w:tplc="04090001">
+      <w:start w:val="1"/>
+      <w:numFmt w:val="bullet"/>
+      <w:lvlText w:val=""/>
+      <w:lvlJc w:val="left"/>
+      <w:pPr>
+        <w:ind w:left="720" w:hanging="360"/>
+      </w:pPr>
+      <w:rPr>
+        <w:rFonts w:ascii="Symbol" w:hAnsi="Symbol" w:hint="default"/>
+      </w:rPr>
+    </w:lvl>
+    <w:lvl w:ilvl="1" w:tplc="04090003" w:tentative="1">
+      <w:start w:val="1"/>
+      <w:numFmt w:val="bullet"/>
+      <w:lvlText w:val="o"/>
+      <w:lvlJc w:val="left"/>
+      <w:pPr>
+        <w:ind w:left="1440" w:hanging="360"/>
+      </w:pPr>
+      <w:rPr>
+        <w:rFonts w:ascii="Courier New" w:hAnsi="Courier New" w:cs="Courier New" w:hint="default"/>
+      </w:rPr>
+    </w:lvl>
+    <w:lvl w:ilvl="2" w:tplc="04090005" w:tentative="1">
+      <w:start w:val="1"/>
+      <w:numFmt w:val="bullet"/>
+      <w:lvlText w:val=""/>
+      <w:lvlJc w:val="left"/>
+      <w:pPr>
+        <w:ind w:left="2160" w:hanging="360"/>
+      </w:pPr>
+      <w:rPr>
+        <w:rFonts w:ascii="Wingdings" w:hAnsi="Wingdings" w:hint="default"/>
+      </w:rPr>
+    </w:lvl>
+    <w:lvl w:ilvl="3" w:tplc="04090001" w:tentative="1">
+      <w:start w:val="1"/>
+      <w:numFmt w:val="bullet"/>
+      <w:lvlText w:val=""/>
+      <w:lvlJc w:val="left"/>
+      <w:pPr>
+        <w:ind w:left="2880" w:hanging="360"/>
+      </w:pPr>
+      <w:rPr>
+        <w:rFonts w:ascii="Symbol" w:hAnsi="Symbol" w:hint="default"/>
+      </w:rPr>
+    </w:lvl>
+    <w:lvl w:ilvl="4" w:tplc="04090003" w:tentative="1">
+      <w:start w:val="1"/>
+      <w:numFmt w:val="bullet"/>
+      <w:lvlText w:val="o"/>
+      <w:lvlJc w:val="left"/>
+      <w:pPr>
+        <w:ind w:left="3600" w:hanging="360"/>
+      </w:pPr>
+      <w:rPr>
+        <w:rFonts w:ascii="Courier New" w:hAnsi="Courier New" w:cs="Courier New" w:hint="default"/>
+      </w:rPr>
+    </w:lvl>
+    <w:lvl w:ilvl="5" w:tplc="04090005" w:tentative="1">
+      <w:start w:val="1"/>
+      <w:numFmt w:val="bullet"/>
+      <w:lvlText w:val=""/>
+      <w:lvlJc w:val="left"/>
+      <w:pPr>
+        <w:ind w:left="4320" w:hanging="360"/>
+      </w:pPr>
+      <w:rPr>
+        <w:rFonts w:ascii="Wingdings" w:hAnsi="Wingdings" w:hint="default"/>
+      </w:rPr>
+    </w:lvl>
+    <w:lvl w:ilvl="6" w:tplc="04090001" w:tentative="1">
+      <w:start w:val="1"/>
+      <w:numFmt w:val="bullet"/>
+      <w:lvlText w:val=""/>
+      <w:lvlJc w:val="left"/>
+      <w:pPr>
+        <w:ind w:left="5040" w:hanging="360"/>
+      </w:pPr>
+      <w:rPr>
+        <w:rFonts w:ascii="Symbol" w:hAnsi="Symbol" w:hint="default"/>
+      </w:rPr>
+    </w:lvl>
+    <w:lvl w:ilvl="7" w:tplc="04090003" w:tentative="1">
+      <w:start w:val="1"/>
+      <w:numFmt w:val="bullet"/>
+      <w:lvlText w:val="o"/>
+      <w:lvlJc w:val="left"/>
+      <w:pPr>
+        <w:ind w:left="5760" w:hanging="360"/>
+      </w:pPr>
+      <w:rPr>
+        <w:rFonts w:ascii="Courier New" w:hAnsi="Courier New" w:cs="Courier New" w:hint="default"/>
+      </w:rPr>
+    </w:lvl>
+    <w:lvl w:ilvl="8" w:tplc="04090005" w:tentative="1">
+      <w:start w:val="1"/>
+      <w:numFmt w:val="bullet"/>
+      <w:lvlText w:val=""/>
+      <w:lvlJc w:val="left"/>
+      <w:pPr>
+        <w:ind w:left="6480" w:hanging="360"/>
+      </w:pPr>
+      <w:rPr>
+        <w:rFonts w:ascii="Wingdings" w:hAnsi="Wingdings" w:hint="default"/>
+      </w:rPr>
+    </w:lvl>
+  </w:abstractNum>
+  <w:abstractNum w:abstractNumId="50">
     <w:nsid w:val="4F593EF9"/>
     <w:multiLevelType w:val="hybridMultilevel"/>
     <w:tmpl w:val="4BD2160E"/>
@@ -26146,7 +27666,7 @@
       </w:rPr>
     </w:lvl>
   </w:abstractNum>
-  <w:abstractNum w:abstractNumId="46">
+  <w:abstractNum w:abstractNumId="51">
     <w:nsid w:val="50D82BBA"/>
     <w:multiLevelType w:val="hybridMultilevel"/>
     <w:tmpl w:val="86FC02CA"/>
@@ -26232,7 +27752,7 @@
       </w:pPr>
     </w:lvl>
   </w:abstractNum>
-  <w:abstractNum w:abstractNumId="47">
+  <w:abstractNum w:abstractNumId="52">
     <w:nsid w:val="53471C57"/>
     <w:multiLevelType w:val="hybridMultilevel"/>
     <w:tmpl w:val="F3DCD9E6"/>
@@ -26318,7 +27838,7 @@
       </w:pPr>
     </w:lvl>
   </w:abstractNum>
-  <w:abstractNum w:abstractNumId="48">
+  <w:abstractNum w:abstractNumId="53">
     <w:nsid w:val="55015E07"/>
     <w:multiLevelType w:val="hybridMultilevel"/>
     <w:tmpl w:val="F4B083B2"/>
@@ -26431,7 +27951,7 @@
       </w:rPr>
     </w:lvl>
   </w:abstractNum>
-  <w:abstractNum w:abstractNumId="49">
+  <w:abstractNum w:abstractNumId="54">
     <w:nsid w:val="56042CE4"/>
     <w:multiLevelType w:val="hybridMultilevel"/>
     <w:tmpl w:val="C2FE28F6"/>
@@ -26544,7 +28064,7 @@
       </w:rPr>
     </w:lvl>
   </w:abstractNum>
-  <w:abstractNum w:abstractNumId="50">
+  <w:abstractNum w:abstractNumId="55">
     <w:nsid w:val="56B07802"/>
     <w:multiLevelType w:val="hybridMultilevel"/>
     <w:tmpl w:val="584E18A8"/>
@@ -26657,7 +28177,7 @@
       </w:rPr>
     </w:lvl>
   </w:abstractNum>
-  <w:abstractNum w:abstractNumId="51">
+  <w:abstractNum w:abstractNumId="56">
     <w:nsid w:val="577D0E5C"/>
     <w:multiLevelType w:val="hybridMultilevel"/>
     <w:tmpl w:val="1D86234E"/>
@@ -26770,7 +28290,7 @@
       </w:rPr>
     </w:lvl>
   </w:abstractNum>
-  <w:abstractNum w:abstractNumId="52">
+  <w:abstractNum w:abstractNumId="57">
     <w:nsid w:val="581555B3"/>
     <w:multiLevelType w:val="hybridMultilevel"/>
     <w:tmpl w:val="5BCE70EA"/>
@@ -26883,7 +28403,7 @@
       </w:rPr>
     </w:lvl>
   </w:abstractNum>
-  <w:abstractNum w:abstractNumId="53">
+  <w:abstractNum w:abstractNumId="58">
     <w:nsid w:val="591D6E23"/>
     <w:multiLevelType w:val="hybridMultilevel"/>
     <w:tmpl w:val="F854444E"/>
@@ -26996,7 +28516,7 @@
       </w:rPr>
     </w:lvl>
   </w:abstractNum>
-  <w:abstractNum w:abstractNumId="54">
+  <w:abstractNum w:abstractNumId="59">
     <w:nsid w:val="5A040215"/>
     <w:multiLevelType w:val="hybridMultilevel"/>
     <w:tmpl w:val="F9327F88"/>
@@ -27109,7 +28629,7 @@
       </w:rPr>
     </w:lvl>
   </w:abstractNum>
-  <w:abstractNum w:abstractNumId="55">
+  <w:abstractNum w:abstractNumId="60">
     <w:nsid w:val="5AFC3384"/>
     <w:multiLevelType w:val="hybridMultilevel"/>
     <w:tmpl w:val="2752E986"/>
@@ -27222,7 +28742,7 @@
       </w:rPr>
     </w:lvl>
   </w:abstractNum>
-  <w:abstractNum w:abstractNumId="56">
+  <w:abstractNum w:abstractNumId="61">
     <w:nsid w:val="5B663028"/>
     <w:multiLevelType w:val="hybridMultilevel"/>
     <w:tmpl w:val="6410567E"/>
@@ -27335,7 +28855,7 @@
       </w:rPr>
     </w:lvl>
   </w:abstractNum>
-  <w:abstractNum w:abstractNumId="57">
+  <w:abstractNum w:abstractNumId="62">
     <w:nsid w:val="5CCC532F"/>
     <w:multiLevelType w:val="hybridMultilevel"/>
     <w:tmpl w:val="FB487BA2"/>
@@ -27448,7 +28968,7 @@
       </w:rPr>
     </w:lvl>
   </w:abstractNum>
-  <w:abstractNum w:abstractNumId="58">
+  <w:abstractNum w:abstractNumId="63">
     <w:nsid w:val="5CE346AE"/>
     <w:multiLevelType w:val="hybridMultilevel"/>
     <w:tmpl w:val="94BEBEF0"/>
@@ -27561,7 +29081,7 @@
       </w:rPr>
     </w:lvl>
   </w:abstractNum>
-  <w:abstractNum w:abstractNumId="59">
+  <w:abstractNum w:abstractNumId="64">
     <w:nsid w:val="5D6E1738"/>
     <w:multiLevelType w:val="hybridMultilevel"/>
     <w:tmpl w:val="C2D625F4"/>
@@ -27674,7 +29194,7 @@
       </w:rPr>
     </w:lvl>
   </w:abstractNum>
-  <w:abstractNum w:abstractNumId="60">
+  <w:abstractNum w:abstractNumId="65">
     <w:nsid w:val="5DE97506"/>
     <w:multiLevelType w:val="hybridMultilevel"/>
     <w:tmpl w:val="56603B04"/>
@@ -27760,7 +29280,7 @@
       </w:pPr>
     </w:lvl>
   </w:abstractNum>
-  <w:abstractNum w:abstractNumId="61">
+  <w:abstractNum w:abstractNumId="66">
     <w:nsid w:val="5E221556"/>
     <w:multiLevelType w:val="hybridMultilevel"/>
     <w:tmpl w:val="77E06C2E"/>
@@ -27873,7 +29393,7 @@
       </w:rPr>
     </w:lvl>
   </w:abstractNum>
-  <w:abstractNum w:abstractNumId="62">
+  <w:abstractNum w:abstractNumId="67">
     <w:nsid w:val="607F2D5E"/>
     <w:multiLevelType w:val="hybridMultilevel"/>
     <w:tmpl w:val="3E14D858"/>
@@ -27986,7 +29506,7 @@
       </w:rPr>
     </w:lvl>
   </w:abstractNum>
-  <w:abstractNum w:abstractNumId="63">
+  <w:abstractNum w:abstractNumId="68">
     <w:nsid w:val="612808FC"/>
     <w:multiLevelType w:val="hybridMultilevel"/>
     <w:tmpl w:val="D166B3F4"/>
@@ -28099,7 +29619,93 @@
       </w:rPr>
     </w:lvl>
   </w:abstractNum>
-  <w:abstractNum w:abstractNumId="64">
+  <w:abstractNum w:abstractNumId="69">
+    <w:nsid w:val="634B0D46"/>
+    <w:multiLevelType w:val="hybridMultilevel"/>
+    <w:tmpl w:val="C6A65E08"/>
+    <w:lvl w:ilvl="0" w:tplc="0409000F">
+      <w:start w:val="1"/>
+      <w:numFmt w:val="decimal"/>
+      <w:lvlText w:val="%1."/>
+      <w:lvlJc w:val="left"/>
+      <w:pPr>
+        <w:ind w:left="720" w:hanging="360"/>
+      </w:pPr>
+    </w:lvl>
+    <w:lvl w:ilvl="1" w:tplc="04090019" w:tentative="1">
+      <w:start w:val="1"/>
+      <w:numFmt w:val="lowerLetter"/>
+      <w:lvlText w:val="%2."/>
+      <w:lvlJc w:val="left"/>
+      <w:pPr>
+        <w:ind w:left="1440" w:hanging="360"/>
+      </w:pPr>
+    </w:lvl>
+    <w:lvl w:ilvl="2" w:tplc="0409001B" w:tentative="1">
+      <w:start w:val="1"/>
+      <w:numFmt w:val="lowerRoman"/>
+      <w:lvlText w:val="%3."/>
+      <w:lvlJc w:val="right"/>
+      <w:pPr>
+        <w:ind w:left="2160" w:hanging="180"/>
+      </w:pPr>
+    </w:lvl>
+    <w:lvl w:ilvl="3" w:tplc="0409000F" w:tentative="1">
+      <w:start w:val="1"/>
+      <w:numFmt w:val="decimal"/>
+      <w:lvlText w:val="%4."/>
+      <w:lvlJc w:val="left"/>
+      <w:pPr>
+        <w:ind w:left="2880" w:hanging="360"/>
+      </w:pPr>
+    </w:lvl>
+    <w:lvl w:ilvl="4" w:tplc="04090019" w:tentative="1">
+      <w:start w:val="1"/>
+      <w:numFmt w:val="lowerLetter"/>
+      <w:lvlText w:val="%5."/>
+      <w:lvlJc w:val="left"/>
+      <w:pPr>
+        <w:ind w:left="3600" w:hanging="360"/>
+      </w:pPr>
+    </w:lvl>
+    <w:lvl w:ilvl="5" w:tplc="0409001B" w:tentative="1">
+      <w:start w:val="1"/>
+      <w:numFmt w:val="lowerRoman"/>
+      <w:lvlText w:val="%6."/>
+      <w:lvlJc w:val="right"/>
+      <w:pPr>
+        <w:ind w:left="4320" w:hanging="180"/>
+      </w:pPr>
+    </w:lvl>
+    <w:lvl w:ilvl="6" w:tplc="0409000F" w:tentative="1">
+      <w:start w:val="1"/>
+      <w:numFmt w:val="decimal"/>
+      <w:lvlText w:val="%7."/>
+      <w:lvlJc w:val="left"/>
+      <w:pPr>
+        <w:ind w:left="5040" w:hanging="360"/>
+      </w:pPr>
+    </w:lvl>
+    <w:lvl w:ilvl="7" w:tplc="04090019" w:tentative="1">
+      <w:start w:val="1"/>
+      <w:numFmt w:val="lowerLetter"/>
+      <w:lvlText w:val="%8."/>
+      <w:lvlJc w:val="left"/>
+      <w:pPr>
+        <w:ind w:left="5760" w:hanging="360"/>
+      </w:pPr>
+    </w:lvl>
+    <w:lvl w:ilvl="8" w:tplc="0409001B" w:tentative="1">
+      <w:start w:val="1"/>
+      <w:numFmt w:val="lowerRoman"/>
+      <w:lvlText w:val="%9."/>
+      <w:lvlJc w:val="right"/>
+      <w:pPr>
+        <w:ind w:left="6480" w:hanging="180"/>
+      </w:pPr>
+    </w:lvl>
+  </w:abstractNum>
+  <w:abstractNum w:abstractNumId="70">
     <w:nsid w:val="6604793E"/>
     <w:multiLevelType w:val="hybridMultilevel"/>
     <w:tmpl w:val="075CB21C"/>
@@ -28212,7 +29818,7 @@
       </w:rPr>
     </w:lvl>
   </w:abstractNum>
-  <w:abstractNum w:abstractNumId="65">
+  <w:abstractNum w:abstractNumId="71">
     <w:nsid w:val="6701666E"/>
     <w:multiLevelType w:val="hybridMultilevel"/>
     <w:tmpl w:val="A46AE3FE"/>
@@ -28298,7 +29904,7 @@
       </w:pPr>
     </w:lvl>
   </w:abstractNum>
-  <w:abstractNum w:abstractNumId="66">
+  <w:abstractNum w:abstractNumId="72">
     <w:nsid w:val="67F3301E"/>
     <w:multiLevelType w:val="hybridMultilevel"/>
     <w:tmpl w:val="7C8A46F2"/>
@@ -28411,7 +30017,7 @@
       </w:rPr>
     </w:lvl>
   </w:abstractNum>
-  <w:abstractNum w:abstractNumId="67">
+  <w:abstractNum w:abstractNumId="73">
     <w:nsid w:val="6884550F"/>
     <w:multiLevelType w:val="hybridMultilevel"/>
     <w:tmpl w:val="C9204F96"/>
@@ -28524,7 +30130,7 @@
       </w:rPr>
     </w:lvl>
   </w:abstractNum>
-  <w:abstractNum w:abstractNumId="68">
+  <w:abstractNum w:abstractNumId="74">
     <w:nsid w:val="69070A2F"/>
     <w:multiLevelType w:val="hybridMultilevel"/>
     <w:tmpl w:val="A8067596"/>
@@ -28637,7 +30243,120 @@
       </w:rPr>
     </w:lvl>
   </w:abstractNum>
-  <w:abstractNum w:abstractNumId="69">
+  <w:abstractNum w:abstractNumId="75">
+    <w:nsid w:val="69593FA7"/>
+    <w:multiLevelType w:val="hybridMultilevel"/>
+    <w:tmpl w:val="6D62E62E"/>
+    <w:lvl w:ilvl="0" w:tplc="04090001">
+      <w:start w:val="1"/>
+      <w:numFmt w:val="bullet"/>
+      <w:lvlText w:val=""/>
+      <w:lvlJc w:val="left"/>
+      <w:pPr>
+        <w:ind w:left="720" w:hanging="360"/>
+      </w:pPr>
+      <w:rPr>
+        <w:rFonts w:ascii="Symbol" w:hAnsi="Symbol" w:hint="default"/>
+      </w:rPr>
+    </w:lvl>
+    <w:lvl w:ilvl="1" w:tplc="04090003">
+      <w:start w:val="1"/>
+      <w:numFmt w:val="bullet"/>
+      <w:lvlText w:val="o"/>
+      <w:lvlJc w:val="left"/>
+      <w:pPr>
+        <w:ind w:left="1440" w:hanging="360"/>
+      </w:pPr>
+      <w:rPr>
+        <w:rFonts w:ascii="Courier New" w:hAnsi="Courier New" w:cs="Courier New" w:hint="default"/>
+      </w:rPr>
+    </w:lvl>
+    <w:lvl w:ilvl="2" w:tplc="04090005" w:tentative="1">
+      <w:start w:val="1"/>
+      <w:numFmt w:val="bullet"/>
+      <w:lvlText w:val=""/>
+      <w:lvlJc w:val="left"/>
+      <w:pPr>
+        <w:ind w:left="2160" w:hanging="360"/>
+      </w:pPr>
+      <w:rPr>
+        <w:rFonts w:ascii="Wingdings" w:hAnsi="Wingdings" w:hint="default"/>
+      </w:rPr>
+    </w:lvl>
+    <w:lvl w:ilvl="3" w:tplc="04090001" w:tentative="1">
+      <w:start w:val="1"/>
+      <w:numFmt w:val="bullet"/>
+      <w:lvlText w:val=""/>
+      <w:lvlJc w:val="left"/>
+      <w:pPr>
+        <w:ind w:left="2880" w:hanging="360"/>
+      </w:pPr>
+      <w:rPr>
+        <w:rFonts w:ascii="Symbol" w:hAnsi="Symbol" w:hint="default"/>
+      </w:rPr>
+    </w:lvl>
+    <w:lvl w:ilvl="4" w:tplc="04090003" w:tentative="1">
+      <w:start w:val="1"/>
+      <w:numFmt w:val="bullet"/>
+      <w:lvlText w:val="o"/>
+      <w:lvlJc w:val="left"/>
+      <w:pPr>
+        <w:ind w:left="3600" w:hanging="360"/>
+      </w:pPr>
+      <w:rPr>
+        <w:rFonts w:ascii="Courier New" w:hAnsi="Courier New" w:cs="Courier New" w:hint="default"/>
+      </w:rPr>
+    </w:lvl>
+    <w:lvl w:ilvl="5" w:tplc="04090005" w:tentative="1">
+      <w:start w:val="1"/>
+      <w:numFmt w:val="bullet"/>
+      <w:lvlText w:val=""/>
+      <w:lvlJc w:val="left"/>
+      <w:pPr>
+        <w:ind w:left="4320" w:hanging="360"/>
+      </w:pPr>
+      <w:rPr>
+        <w:rFonts w:ascii="Wingdings" w:hAnsi="Wingdings" w:hint="default"/>
+      </w:rPr>
+    </w:lvl>
+    <w:lvl w:ilvl="6" w:tplc="04090001" w:tentative="1">
+      <w:start w:val="1"/>
+      <w:numFmt w:val="bullet"/>
+      <w:lvlText w:val=""/>
+      <w:lvlJc w:val="left"/>
+      <w:pPr>
+        <w:ind w:left="5040" w:hanging="360"/>
+      </w:pPr>
+      <w:rPr>
+        <w:rFonts w:ascii="Symbol" w:hAnsi="Symbol" w:hint="default"/>
+      </w:rPr>
+    </w:lvl>
+    <w:lvl w:ilvl="7" w:tplc="04090003" w:tentative="1">
+      <w:start w:val="1"/>
+      <w:numFmt w:val="bullet"/>
+      <w:lvlText w:val="o"/>
+      <w:lvlJc w:val="left"/>
+      <w:pPr>
+        <w:ind w:left="5760" w:hanging="360"/>
+      </w:pPr>
+      <w:rPr>
+        <w:rFonts w:ascii="Courier New" w:hAnsi="Courier New" w:cs="Courier New" w:hint="default"/>
+      </w:rPr>
+    </w:lvl>
+    <w:lvl w:ilvl="8" w:tplc="04090005" w:tentative="1">
+      <w:start w:val="1"/>
+      <w:numFmt w:val="bullet"/>
+      <w:lvlText w:val=""/>
+      <w:lvlJc w:val="left"/>
+      <w:pPr>
+        <w:ind w:left="6480" w:hanging="360"/>
+      </w:pPr>
+      <w:rPr>
+        <w:rFonts w:ascii="Wingdings" w:hAnsi="Wingdings" w:hint="default"/>
+      </w:rPr>
+    </w:lvl>
+  </w:abstractNum>
+  <w:abstractNum w:abstractNumId="76">
     <w:nsid w:val="6BC652C4"/>
     <w:multiLevelType w:val="hybridMultilevel"/>
     <w:tmpl w:val="F1E2F422"/>
@@ -28750,7 +30469,7 @@
       </w:rPr>
     </w:lvl>
   </w:abstractNum>
-  <w:abstractNum w:abstractNumId="70">
+  <w:abstractNum w:abstractNumId="77">
     <w:nsid w:val="6BDD4CCF"/>
     <w:multiLevelType w:val="hybridMultilevel"/>
     <w:tmpl w:val="C28E766E"/>
@@ -28863,7 +30582,7 @@
       </w:rPr>
     </w:lvl>
   </w:abstractNum>
-  <w:abstractNum w:abstractNumId="71">
+  <w:abstractNum w:abstractNumId="78">
     <w:nsid w:val="6C3166F1"/>
     <w:multiLevelType w:val="hybridMultilevel"/>
     <w:tmpl w:val="D12E4C3C"/>
@@ -28976,7 +30695,7 @@
       </w:rPr>
     </w:lvl>
   </w:abstractNum>
-  <w:abstractNum w:abstractNumId="72">
+  <w:abstractNum w:abstractNumId="79">
     <w:nsid w:val="6CF13965"/>
     <w:multiLevelType w:val="hybridMultilevel"/>
     <w:tmpl w:val="2108B442"/>
@@ -29089,7 +30808,7 @@
       </w:rPr>
     </w:lvl>
   </w:abstractNum>
-  <w:abstractNum w:abstractNumId="73">
+  <w:abstractNum w:abstractNumId="80">
     <w:nsid w:val="6E7B4016"/>
     <w:multiLevelType w:val="hybridMultilevel"/>
     <w:tmpl w:val="A2EE268C"/>
@@ -29202,7 +30921,7 @@
       </w:rPr>
     </w:lvl>
   </w:abstractNum>
-  <w:abstractNum w:abstractNumId="74">
+  <w:abstractNum w:abstractNumId="81">
     <w:nsid w:val="70EA0A28"/>
     <w:multiLevelType w:val="hybridMultilevel"/>
     <w:tmpl w:val="C9484BD2"/>
@@ -29315,7 +31034,7 @@
       </w:rPr>
     </w:lvl>
   </w:abstractNum>
-  <w:abstractNum w:abstractNumId="75">
+  <w:abstractNum w:abstractNumId="82">
     <w:nsid w:val="71EC440C"/>
     <w:multiLevelType w:val="hybridMultilevel"/>
     <w:tmpl w:val="384043B8"/>
@@ -29428,7 +31147,7 @@
       </w:rPr>
     </w:lvl>
   </w:abstractNum>
-  <w:abstractNum w:abstractNumId="76">
+  <w:abstractNum w:abstractNumId="83">
     <w:nsid w:val="73666B90"/>
     <w:multiLevelType w:val="hybridMultilevel"/>
     <w:tmpl w:val="9ACC23F4"/>
@@ -29541,7 +31260,7 @@
       </w:rPr>
     </w:lvl>
   </w:abstractNum>
-  <w:abstractNum w:abstractNumId="77">
+  <w:abstractNum w:abstractNumId="84">
     <w:nsid w:val="739B4C48"/>
     <w:multiLevelType w:val="hybridMultilevel"/>
     <w:tmpl w:val="453C5FB4"/>
@@ -29654,7 +31373,7 @@
       </w:rPr>
     </w:lvl>
   </w:abstractNum>
-  <w:abstractNum w:abstractNumId="78">
+  <w:abstractNum w:abstractNumId="85">
     <w:nsid w:val="74FB0563"/>
     <w:multiLevelType w:val="hybridMultilevel"/>
     <w:tmpl w:val="A33CE1D6"/>
@@ -29767,7 +31486,7 @@
       </w:rPr>
     </w:lvl>
   </w:abstractNum>
-  <w:abstractNum w:abstractNumId="79">
+  <w:abstractNum w:abstractNumId="86">
     <w:nsid w:val="781D3A68"/>
     <w:multiLevelType w:val="hybridMultilevel"/>
     <w:tmpl w:val="B66848C2"/>
@@ -29880,7 +31599,7 @@
       </w:rPr>
     </w:lvl>
   </w:abstractNum>
-  <w:abstractNum w:abstractNumId="80">
+  <w:abstractNum w:abstractNumId="87">
     <w:nsid w:val="799A5B45"/>
     <w:multiLevelType w:val="hybridMultilevel"/>
     <w:tmpl w:val="85023A70"/>
@@ -29993,7 +31712,7 @@
       </w:rPr>
     </w:lvl>
   </w:abstractNum>
-  <w:abstractNum w:abstractNumId="81">
+  <w:abstractNum w:abstractNumId="88">
     <w:nsid w:val="7B9D0A6D"/>
     <w:multiLevelType w:val="hybridMultilevel"/>
     <w:tmpl w:val="71E0FB3A"/>
@@ -30106,7 +31825,7 @@
       </w:rPr>
     </w:lvl>
   </w:abstractNum>
-  <w:abstractNum w:abstractNumId="82">
+  <w:abstractNum w:abstractNumId="89">
     <w:nsid w:val="7CEA63D3"/>
     <w:multiLevelType w:val="hybridMultilevel"/>
     <w:tmpl w:val="D53C17C6"/>
@@ -30219,7 +31938,120 @@
       </w:rPr>
     </w:lvl>
   </w:abstractNum>
-  <w:abstractNum w:abstractNumId="83">
+  <w:abstractNum w:abstractNumId="90">
+    <w:nsid w:val="7D0C1279"/>
+    <w:multiLevelType w:val="hybridMultilevel"/>
+    <w:tmpl w:val="B91E2C08"/>
+    <w:lvl w:ilvl="0" w:tplc="04090001">
+      <w:start w:val="1"/>
+      <w:numFmt w:val="bullet"/>
+      <w:lvlText w:val=""/>
+      <w:lvlJc w:val="left"/>
+      <w:pPr>
+        <w:ind w:left="720" w:hanging="360"/>
+      </w:pPr>
+      <w:rPr>
+        <w:rFonts w:ascii="Symbol" w:hAnsi="Symbol" w:hint="default"/>
+      </w:rPr>
+    </w:lvl>
+    <w:lvl w:ilvl="1" w:tplc="04090003">
+      <w:start w:val="1"/>
+      <w:numFmt w:val="bullet"/>
+      <w:lvlText w:val="o"/>
+      <w:lvlJc w:val="left"/>
+      <w:pPr>
+        <w:ind w:left="1440" w:hanging="360"/>
+      </w:pPr>
+      <w:rPr>
+        <w:rFonts w:ascii="Courier New" w:hAnsi="Courier New" w:cs="Courier New" w:hint="default"/>
+      </w:rPr>
+    </w:lvl>
+    <w:lvl w:ilvl="2" w:tplc="04090005" w:tentative="1">
+      <w:start w:val="1"/>
+      <w:numFmt w:val="bullet"/>
+      <w:lvlText w:val=""/>
+      <w:lvlJc w:val="left"/>
+      <w:pPr>
+        <w:ind w:left="2160" w:hanging="360"/>
+      </w:pPr>
+      <w:rPr>
+        <w:rFonts w:ascii="Wingdings" w:hAnsi="Wingdings" w:hint="default"/>
+      </w:rPr>
+    </w:lvl>
+    <w:lvl w:ilvl="3" w:tplc="04090001" w:tentative="1">
+      <w:start w:val="1"/>
+      <w:numFmt w:val="bullet"/>
+      <w:lvlText w:val=""/>
+      <w:lvlJc w:val="left"/>
+      <w:pPr>
+        <w:ind w:left="2880" w:hanging="360"/>
+      </w:pPr>
+      <w:rPr>
+        <w:rFonts w:ascii="Symbol" w:hAnsi="Symbol" w:hint="default"/>
+      </w:rPr>
+    </w:lvl>
+    <w:lvl w:ilvl="4" w:tplc="04090003" w:tentative="1">
+      <w:start w:val="1"/>
+      <w:numFmt w:val="bullet"/>
+      <w:lvlText w:val="o"/>
+      <w:lvlJc w:val="left"/>
+      <w:pPr>
+        <w:ind w:left="3600" w:hanging="360"/>
+      </w:pPr>
+      <w:rPr>
+        <w:rFonts w:ascii="Courier New" w:hAnsi="Courier New" w:cs="Courier New" w:hint="default"/>
+      </w:rPr>
+    </w:lvl>
+    <w:lvl w:ilvl="5" w:tplc="04090005" w:tentative="1">
+      <w:start w:val="1"/>
+      <w:numFmt w:val="bullet"/>
+      <w:lvlText w:val=""/>
+      <w:lvlJc w:val="left"/>
+      <w:pPr>
+        <w:ind w:left="4320" w:hanging="360"/>
+      </w:pPr>
+      <w:rPr>
+        <w:rFonts w:ascii="Wingdings" w:hAnsi="Wingdings" w:hint="default"/>
+      </w:rPr>
+    </w:lvl>
+    <w:lvl w:ilvl="6" w:tplc="04090001" w:tentative="1">
+      <w:start w:val="1"/>
+      <w:numFmt w:val="bullet"/>
+      <w:lvlText w:val=""/>
+      <w:lvlJc w:val="left"/>
+      <w:pPr>
+        <w:ind w:left="5040" w:hanging="360"/>
+      </w:pPr>
+      <w:rPr>
+        <w:rFonts w:ascii="Symbol" w:hAnsi="Symbol" w:hint="default"/>
+      </w:rPr>
+    </w:lvl>
+    <w:lvl w:ilvl="7" w:tplc="04090003" w:tentative="1">
+      <w:start w:val="1"/>
+      <w:numFmt w:val="bullet"/>
+      <w:lvlText w:val="o"/>
+      <w:lvlJc w:val="left"/>
+      <w:pPr>
+        <w:ind w:left="5760" w:hanging="360"/>
+      </w:pPr>
+      <w:rPr>
+        <w:rFonts w:ascii="Courier New" w:hAnsi="Courier New" w:cs="Courier New" w:hint="default"/>
+      </w:rPr>
+    </w:lvl>
+    <w:lvl w:ilvl="8" w:tplc="04090005" w:tentative="1">
+      <w:start w:val="1"/>
+      <w:numFmt w:val="bullet"/>
+      <w:lvlText w:val=""/>
+      <w:lvlJc w:val="left"/>
+      <w:pPr>
+        <w:ind w:left="6480" w:hanging="360"/>
+      </w:pPr>
+      <w:rPr>
+        <w:rFonts w:ascii="Wingdings" w:hAnsi="Wingdings" w:hint="default"/>
+      </w:rPr>
+    </w:lvl>
+  </w:abstractNum>
+  <w:abstractNum w:abstractNumId="91">
     <w:nsid w:val="7EF425A8"/>
     <w:multiLevelType w:val="hybridMultilevel"/>
     <w:tmpl w:val="19F8953E"/>
@@ -30333,94 +32165,94 @@
     </w:lvl>
   </w:abstractNum>
   <w:num w:numId="1">
-    <w:abstractNumId w:val="34"/>
+    <w:abstractNumId w:val="37"/>
   </w:num>
   <w:num w:numId="2">
-    <w:abstractNumId w:val="42"/>
+    <w:abstractNumId w:val="46"/>
   </w:num>
   <w:num w:numId="3">
     <w:abstractNumId w:val="1"/>
   </w:num>
   <w:num w:numId="4">
+    <w:abstractNumId w:val="68"/>
+  </w:num>
+  <w:num w:numId="5">
     <w:abstractNumId w:val="63"/>
   </w:num>
-  <w:num w:numId="5">
-    <w:abstractNumId w:val="58"/>
-  </w:num>
   <w:num w:numId="6">
-    <w:abstractNumId w:val="44"/>
+    <w:abstractNumId w:val="48"/>
   </w:num>
   <w:num w:numId="7">
-    <w:abstractNumId w:val="56"/>
+    <w:abstractNumId w:val="61"/>
   </w:num>
   <w:num w:numId="8">
-    <w:abstractNumId w:val="21"/>
+    <w:abstractNumId w:val="23"/>
   </w:num>
   <w:num w:numId="9">
-    <w:abstractNumId w:val="9"/>
+    <w:abstractNumId w:val="10"/>
   </w:num>
   <w:num w:numId="10">
     <w:abstractNumId w:val="7"/>
   </w:num>
   <w:num w:numId="11">
-    <w:abstractNumId w:val="32"/>
+    <w:abstractNumId w:val="35"/>
   </w:num>
   <w:num w:numId="12">
-    <w:abstractNumId w:val="39"/>
+    <w:abstractNumId w:val="43"/>
   </w:num>
   <w:num w:numId="13">
     <w:abstractNumId w:val="3"/>
   </w:num>
   <w:num w:numId="14">
-    <w:abstractNumId w:val="48"/>
+    <w:abstractNumId w:val="53"/>
   </w:num>
   <w:num w:numId="15">
-    <w:abstractNumId w:val="80"/>
+    <w:abstractNumId w:val="87"/>
   </w:num>
   <w:num w:numId="16">
-    <w:abstractNumId w:val="22"/>
+    <w:abstractNumId w:val="24"/>
   </w:num>
   <w:num w:numId="17">
-    <w:abstractNumId w:val="49"/>
+    <w:abstractNumId w:val="54"/>
   </w:num>
   <w:num w:numId="18">
-    <w:abstractNumId w:val="62"/>
+    <w:abstractNumId w:val="67"/>
   </w:num>
   <w:num w:numId="19">
-    <w:abstractNumId w:val="15"/>
+    <w:abstractNumId w:val="17"/>
   </w:num>
   <w:num w:numId="20">
-    <w:abstractNumId w:val="26"/>
+    <w:abstractNumId w:val="28"/>
   </w:num>
   <w:num w:numId="21">
-    <w:abstractNumId w:val="72"/>
+    <w:abstractNumId w:val="79"/>
   </w:num>
   <w:num w:numId="22">
-    <w:abstractNumId w:val="75"/>
+    <w:abstractNumId w:val="82"/>
   </w:num>
   <w:num w:numId="23">
-    <w:abstractNumId w:val="38"/>
+    <w:abstractNumId w:val="42"/>
   </w:num>
   <w:num w:numId="24">
-    <w:abstractNumId w:val="27"/>
+    <w:abstractNumId w:val="29"/>
   </w:num>
   <w:num w:numId="25">
-    <w:abstractNumId w:val="53"/>
+    <w:abstractNumId w:val="58"/>
   </w:num>
   <w:num w:numId="26">
-    <w:abstractNumId w:val="31"/>
+    <w:abstractNumId w:val="34"/>
   </w:num>
   <w:num w:numId="27">
     <w:abstractNumId w:val="0"/>
   </w:num>
   <w:num w:numId="28">
-    <w:abstractNumId w:val="11"/>
+    <w:abstractNumId w:val="13"/>
   </w:num>
   <w:num w:numId="29">
-    <w:abstractNumId w:val="33"/>
+    <w:abstractNumId w:val="36"/>
   </w:num>
   <w:num w:numId="30">
-    <w:abstractNumId w:val="51"/>
+    <w:abstractNumId w:val="56"/>
   </w:num>
   <w:num w:numId="31">
     <w:abstractNumId w:val="4"/>
@@ -30429,160 +32261,184 @@
     <w:abstractNumId w:val="5"/>
   </w:num>
   <w:num w:numId="33">
-    <w:abstractNumId w:val="67"/>
+    <w:abstractNumId w:val="73"/>
   </w:num>
   <w:num w:numId="34">
-    <w:abstractNumId w:val="24"/>
+    <w:abstractNumId w:val="26"/>
   </w:num>
   <w:num w:numId="35">
+    <w:abstractNumId w:val="22"/>
+  </w:num>
+  <w:num w:numId="36">
+    <w:abstractNumId w:val="21"/>
+  </w:num>
+  <w:num w:numId="37">
+    <w:abstractNumId w:val="16"/>
+  </w:num>
+  <w:num w:numId="38">
+    <w:abstractNumId w:val="30"/>
+  </w:num>
+  <w:num w:numId="39">
+    <w:abstractNumId w:val="33"/>
+  </w:num>
+  <w:num w:numId="40">
+    <w:abstractNumId w:val="85"/>
+  </w:num>
+  <w:num w:numId="41">
+    <w:abstractNumId w:val="81"/>
+  </w:num>
+  <w:num w:numId="42">
+    <w:abstractNumId w:val="57"/>
+  </w:num>
+  <w:num w:numId="43">
+    <w:abstractNumId w:val="15"/>
+  </w:num>
+  <w:num w:numId="44">
     <w:abstractNumId w:val="20"/>
   </w:num>
-  <w:num w:numId="36">
+  <w:num w:numId="45">
+    <w:abstractNumId w:val="25"/>
+  </w:num>
+  <w:num w:numId="46">
+    <w:abstractNumId w:val="60"/>
+  </w:num>
+  <w:num w:numId="47">
+    <w:abstractNumId w:val="72"/>
+  </w:num>
+  <w:num w:numId="48">
+    <w:abstractNumId w:val="39"/>
+  </w:num>
+  <w:num w:numId="49">
+    <w:abstractNumId w:val="45"/>
+  </w:num>
+  <w:num w:numId="50">
+    <w:abstractNumId w:val="9"/>
+  </w:num>
+  <w:num w:numId="51">
+    <w:abstractNumId w:val="59"/>
+  </w:num>
+  <w:num w:numId="52">
+    <w:abstractNumId w:val="27"/>
+  </w:num>
+  <w:num w:numId="53">
     <w:abstractNumId w:val="19"/>
   </w:num>
-  <w:num w:numId="37">
+  <w:num w:numId="54">
+    <w:abstractNumId w:val="31"/>
+  </w:num>
+  <w:num w:numId="55">
+    <w:abstractNumId w:val="71"/>
+  </w:num>
+  <w:num w:numId="56">
+    <w:abstractNumId w:val="89"/>
+  </w:num>
+  <w:num w:numId="57">
+    <w:abstractNumId w:val="12"/>
+  </w:num>
+  <w:num w:numId="58">
+    <w:abstractNumId w:val="77"/>
+  </w:num>
+  <w:num w:numId="59">
+    <w:abstractNumId w:val="66"/>
+  </w:num>
+  <w:num w:numId="60">
+    <w:abstractNumId w:val="47"/>
+  </w:num>
+  <w:num w:numId="61">
     <w:abstractNumId w:val="14"/>
   </w:num>
-  <w:num w:numId="38">
-    <w:abstractNumId w:val="28"/>
+  <w:num w:numId="62">
+    <w:abstractNumId w:val="18"/>
   </w:num>
-  <w:num w:numId="39">
-    <w:abstractNumId w:val="30"/>
+  <w:num w:numId="63">
+    <w:abstractNumId w:val="62"/>
   </w:num>
-  <w:num w:numId="40">
+  <w:num w:numId="64">
+    <w:abstractNumId w:val="88"/>
+  </w:num>
+  <w:num w:numId="65">
+    <w:abstractNumId w:val="52"/>
+  </w:num>
+  <w:num w:numId="66">
+    <w:abstractNumId w:val="55"/>
+  </w:num>
+  <w:num w:numId="67">
+    <w:abstractNumId w:val="86"/>
+  </w:num>
+  <w:num w:numId="68">
     <w:abstractNumId w:val="78"/>
   </w:num>
-  <w:num w:numId="41">
-    <w:abstractNumId w:val="74"/>
-  </w:num>
-  <w:num w:numId="42">
-    <w:abstractNumId w:val="52"/>
-  </w:num>
-  <w:num w:numId="43">
-    <w:abstractNumId w:val="13"/>
-  </w:num>
-  <w:num w:numId="44">
-    <w:abstractNumId w:val="18"/>
-  </w:num>
-  <w:num w:numId="45">
-    <w:abstractNumId w:val="23"/>
-  </w:num>
-  <w:num w:numId="46">
-    <w:abstractNumId w:val="55"/>
-  </w:num>
-  <w:num w:numId="47">
-    <w:abstractNumId w:val="66"/>
-  </w:num>
-  <w:num w:numId="48">
-    <w:abstractNumId w:val="36"/>
-  </w:num>
-  <w:num w:numId="49">
-    <w:abstractNumId w:val="41"/>
-  </w:num>
-  <w:num w:numId="50">
-    <w:abstractNumId w:val="8"/>
-  </w:num>
-  <w:num w:numId="51">
-    <w:abstractNumId w:val="54"/>
-  </w:num>
-  <w:num w:numId="52">
-    <w:abstractNumId w:val="25"/>
-  </w:num>
-  <w:num w:numId="53">
-    <w:abstractNumId w:val="17"/>
-  </w:num>
-  <w:num w:numId="54">
-    <w:abstractNumId w:val="29"/>
-  </w:num>
-  <w:num w:numId="55">
+  <w:num w:numId="69">
     <w:abstractNumId w:val="65"/>
-  </w:num>
-  <w:num w:numId="56">
-    <w:abstractNumId w:val="82"/>
-  </w:num>
-  <w:num w:numId="57">
-    <w:abstractNumId w:val="10"/>
-  </w:num>
-  <w:num w:numId="58">
-    <w:abstractNumId w:val="70"/>
-  </w:num>
-  <w:num w:numId="59">
-    <w:abstractNumId w:val="61"/>
-  </w:num>
-  <w:num w:numId="60">
-    <w:abstractNumId w:val="43"/>
-  </w:num>
-  <w:num w:numId="61">
-    <w:abstractNumId w:val="12"/>
-  </w:num>
-  <w:num w:numId="62">
-    <w:abstractNumId w:val="16"/>
-  </w:num>
-  <w:num w:numId="63">
-    <w:abstractNumId w:val="57"/>
-  </w:num>
-  <w:num w:numId="64">
-    <w:abstractNumId w:val="81"/>
-  </w:num>
-  <w:num w:numId="65">
-    <w:abstractNumId w:val="47"/>
-  </w:num>
-  <w:num w:numId="66">
-    <w:abstractNumId w:val="50"/>
-  </w:num>
-  <w:num w:numId="67">
-    <w:abstractNumId w:val="79"/>
-  </w:num>
-  <w:num w:numId="68">
-    <w:abstractNumId w:val="71"/>
-  </w:num>
-  <w:num w:numId="69">
-    <w:abstractNumId w:val="60"/>
   </w:num>
   <w:num w:numId="70">
     <w:abstractNumId w:val="2"/>
   </w:num>
   <w:num w:numId="71">
-    <w:abstractNumId w:val="45"/>
+    <w:abstractNumId w:val="50"/>
   </w:num>
   <w:num w:numId="72">
-    <w:abstractNumId w:val="73"/>
+    <w:abstractNumId w:val="80"/>
   </w:num>
   <w:num w:numId="73">
-    <w:abstractNumId w:val="37"/>
+    <w:abstractNumId w:val="41"/>
   </w:num>
   <w:num w:numId="74">
     <w:abstractNumId w:val="6"/>
   </w:num>
   <w:num w:numId="75">
-    <w:abstractNumId w:val="68"/>
+    <w:abstractNumId w:val="74"/>
   </w:num>
   <w:num w:numId="76">
-    <w:abstractNumId w:val="59"/>
+    <w:abstractNumId w:val="64"/>
   </w:num>
   <w:num w:numId="77">
-    <w:abstractNumId w:val="46"/>
+    <w:abstractNumId w:val="51"/>
   </w:num>
   <w:num w:numId="78">
+    <w:abstractNumId w:val="83"/>
+  </w:num>
+  <w:num w:numId="79">
+    <w:abstractNumId w:val="38"/>
+  </w:num>
+  <w:num w:numId="80">
+    <w:abstractNumId w:val="91"/>
+  </w:num>
+  <w:num w:numId="81">
+    <w:abstractNumId w:val="44"/>
+  </w:num>
+  <w:num w:numId="82">
+    <w:abstractNumId w:val="84"/>
+  </w:num>
+  <w:num w:numId="83">
+    <w:abstractNumId w:val="70"/>
+  </w:num>
+  <w:num w:numId="84">
     <w:abstractNumId w:val="76"/>
   </w:num>
-  <w:num w:numId="79">
-    <w:abstractNumId w:val="35"/>
+  <w:num w:numId="85">
+    <w:abstractNumId w:val="69"/>
   </w:num>
-  <w:num w:numId="80">
-    <w:abstractNumId w:val="83"/>
+  <w:num w:numId="86">
+    <w:abstractNumId w:val="11"/>
   </w:num>
-  <w:num w:numId="81">
+  <w:num w:numId="87">
+    <w:abstractNumId w:val="75"/>
+  </w:num>
+  <w:num w:numId="88">
+    <w:abstractNumId w:val="8"/>
+  </w:num>
+  <w:num w:numId="89">
+    <w:abstractNumId w:val="32"/>
+  </w:num>
+  <w:num w:numId="90">
     <w:abstractNumId w:val="40"/>
   </w:num>
-  <w:num w:numId="82">
-    <w:abstractNumId w:val="77"/>
+  <w:num w:numId="91">
+    <w:abstractNumId w:val="90"/>
   </w:num>
-  <w:num w:numId="83">
-    <w:abstractNumId w:val="64"/>
-  </w:num>
-  <w:num w:numId="84">
-    <w:abstractNumId w:val="69"/>
+  <w:num w:numId="92">
+    <w:abstractNumId w:val="49"/>
   </w:num>
   <w:numIdMacAtCleanup w:val="82"/>
 </w:numbering>

</xml_diff>